<commit_message>
update on 2024-02-18 12:38:54.544346
</commit_message>
<xml_diff>
--- a/cpp 系统交互.docx
+++ b/cpp 系统交互.docx
@@ -247,7 +247,9 @@
         </w:tblBorders>
         <w:tblLayout w:type="autofit"/>
         <w:tblCellMar>
+          <w:top w:w="0" w:type="dxa"/>
           <w:left w:w="108" w:type="dxa"/>
+          <w:bottom w:w="0" w:type="dxa"/>
           <w:right w:w="108" w:type="dxa"/>
         </w:tblCellMar>
       </w:tblPr>
@@ -266,7 +268,9 @@
             <w:insideV w:val="single" w:color="auto" w:sz="4" w:space="0"/>
           </w:tblBorders>
           <w:tblCellMar>
+            <w:top w:w="0" w:type="dxa"/>
             <w:left w:w="108" w:type="dxa"/>
+            <w:bottom w:w="0" w:type="dxa"/>
             <w:right w:w="108" w:type="dxa"/>
           </w:tblCellMar>
         </w:tblPrEx>
@@ -305,7 +309,9 @@
             <w:insideV w:val="single" w:color="auto" w:sz="4" w:space="0"/>
           </w:tblBorders>
           <w:tblCellMar>
+            <w:top w:w="0" w:type="dxa"/>
             <w:left w:w="108" w:type="dxa"/>
+            <w:bottom w:w="0" w:type="dxa"/>
             <w:right w:w="108" w:type="dxa"/>
           </w:tblCellMar>
         </w:tblPrEx>
@@ -373,7 +379,9 @@
             <w:insideV w:val="single" w:color="auto" w:sz="4" w:space="0"/>
           </w:tblBorders>
           <w:tblCellMar>
+            <w:top w:w="0" w:type="dxa"/>
             <w:left w:w="108" w:type="dxa"/>
+            <w:bottom w:w="0" w:type="dxa"/>
             <w:right w:w="108" w:type="dxa"/>
           </w:tblCellMar>
         </w:tblPrEx>
@@ -459,7 +467,9 @@
             <w:insideV w:val="single" w:color="auto" w:sz="4" w:space="0"/>
           </w:tblBorders>
           <w:tblCellMar>
+            <w:top w:w="0" w:type="dxa"/>
             <w:left w:w="108" w:type="dxa"/>
+            <w:bottom w:w="0" w:type="dxa"/>
             <w:right w:w="108" w:type="dxa"/>
           </w:tblCellMar>
         </w:tblPrEx>
@@ -541,7 +551,9 @@
             <w:insideV w:val="single" w:color="auto" w:sz="4" w:space="0"/>
           </w:tblBorders>
           <w:tblCellMar>
+            <w:top w:w="0" w:type="dxa"/>
             <w:left w:w="108" w:type="dxa"/>
+            <w:bottom w:w="0" w:type="dxa"/>
             <w:right w:w="108" w:type="dxa"/>
           </w:tblCellMar>
         </w:tblPrEx>
@@ -570,14 +582,7 @@
                 <w:rFonts w:hint="eastAsia"/>
                 <w:lang w:val="en-US" w:eastAsia="zh-CN"/>
               </w:rPr>
-              <w:t xml:space="preserve"> = </w:t>
-            </w:r>
-            <w:r>
-              <w:rPr>
-                <w:rFonts w:hint="eastAsia"/>
-                <w:lang w:val="en-US" w:eastAsia="zh-CN"/>
-              </w:rPr>
-              <w:t>google::INFO</w:t>
+              <w:t xml:space="preserve"> = google::INFO</w:t>
             </w:r>
           </w:p>
         </w:tc>
@@ -607,23 +612,7 @@
                 <w:rFonts w:hint="eastAsia"/>
                 <w:lang w:val="en-US" w:eastAsia="zh-CN"/>
               </w:rPr>
-              <w:t>最</w:t>
-            </w:r>
-            <w:r>
-              <w:rPr>
-                <w:rStyle w:val="11"/>
-                <w:rFonts w:hint="eastAsia"/>
-                <w:lang w:val="en-US" w:eastAsia="zh-CN"/>
-              </w:rPr>
-              <w:t>低</w:t>
-            </w:r>
-            <w:r>
-              <w:rPr>
-                <w:rStyle w:val="11"/>
-                <w:rFonts w:hint="eastAsia"/>
-                <w:lang w:val="en-US" w:eastAsia="zh-CN"/>
-              </w:rPr>
-              <w:t>级别</w:t>
+              <w:t>最低级别</w:t>
             </w:r>
           </w:p>
         </w:tc>
@@ -728,6 +717,1147 @@
               </w:rPr>
               <w:t>日志流</w:t>
             </w:r>
+          </w:p>
+        </w:tc>
+      </w:tr>
+    </w:tbl>
+    <w:p>
+      <w:pPr>
+        <w:rPr>
+          <w:rFonts w:hint="default"/>
+          <w:lang w:val="en-US" w:eastAsia="zh-CN"/>
+        </w:rPr>
+      </w:pPr>
+    </w:p>
+    <w:p>
+      <w:pPr>
+        <w:rPr>
+          <w:rFonts w:hint="default"/>
+          <w:lang w:val="en-US" w:eastAsia="zh-CN"/>
+        </w:rPr>
+      </w:pPr>
+    </w:p>
+    <w:p>
+      <w:pPr>
+        <w:rPr>
+          <w:rFonts w:hint="default"/>
+          <w:lang w:val="en-US" w:eastAsia="zh-CN"/>
+        </w:rPr>
+      </w:pPr>
+    </w:p>
+    <w:p>
+      <w:pPr>
+        <w:pStyle w:val="2"/>
+        <w:bidi w:val="0"/>
+        <w:rPr>
+          <w:rFonts w:hint="eastAsia"/>
+        </w:rPr>
+      </w:pPr>
+      <w:r>
+        <w:rPr>
+          <w:rFonts w:hint="eastAsia"/>
+          <w:lang w:val="en-US" w:eastAsia="zh-CN"/>
+        </w:rPr>
+        <w:t>机器人ros</w:t>
+      </w:r>
+      <w:r>
+        <w:rPr>
+          <w:rFonts w:hint="eastAsia"/>
+        </w:rPr>
+        <w:t>：</w:t>
+      </w:r>
+    </w:p>
+    <w:p>
+      <w:pPr>
+        <w:rPr>
+          <w:rFonts w:hint="default"/>
+          <w:lang w:val="en-US" w:eastAsia="zh-CN"/>
+        </w:rPr>
+      </w:pPr>
+      <w:r>
+        <w:rPr>
+          <w:rFonts w:hint="eastAsia"/>
+          <w:lang w:val="en-US" w:eastAsia="zh-CN"/>
+        </w:rPr>
+        <w:t>export DISPLAY='host.docker.internal:0'</w:t>
+      </w:r>
+    </w:p>
+    <w:p>
+      <w:pPr>
+        <w:rPr>
+          <w:rFonts w:hint="default"/>
+          <w:lang w:val="en-US" w:eastAsia="zh-CN"/>
+        </w:rPr>
+      </w:pPr>
+      <w:r>
+        <w:rPr>
+          <w:rFonts w:hint="default"/>
+          <w:lang w:val="en-US" w:eastAsia="zh-CN"/>
+        </w:rPr>
+        <w:t>source /opt/ros/humble/setup.bash</w:t>
+      </w:r>
+    </w:p>
+    <w:p>
+      <w:pPr>
+        <w:rPr>
+          <w:rFonts w:hint="default"/>
+          <w:lang w:val="en-US" w:eastAsia="zh-CN"/>
+        </w:rPr>
+      </w:pPr>
+    </w:p>
+    <w:tbl>
+      <w:tblPr>
+        <w:tblStyle w:val="7"/>
+        <w:tblW w:w="0" w:type="auto"/>
+        <w:tblInd w:w="0" w:type="dxa"/>
+        <w:tblBorders>
+          <w:top w:val="single" w:color="auto" w:sz="4" w:space="0"/>
+          <w:left w:val="single" w:color="auto" w:sz="4" w:space="0"/>
+          <w:bottom w:val="single" w:color="auto" w:sz="4" w:space="0"/>
+          <w:right w:val="single" w:color="auto" w:sz="4" w:space="0"/>
+          <w:insideH w:val="single" w:color="auto" w:sz="4" w:space="0"/>
+          <w:insideV w:val="single" w:color="auto" w:sz="4" w:space="0"/>
+        </w:tblBorders>
+        <w:tblLayout w:type="autofit"/>
+        <w:tblCellMar>
+          <w:top w:w="0" w:type="dxa"/>
+          <w:left w:w="108" w:type="dxa"/>
+          <w:bottom w:w="0" w:type="dxa"/>
+          <w:right w:w="108" w:type="dxa"/>
+        </w:tblCellMar>
+      </w:tblPr>
+      <w:tblGrid>
+        <w:gridCol w:w="637"/>
+        <w:gridCol w:w="4266"/>
+        <w:gridCol w:w="1688"/>
+      </w:tblGrid>
+      <w:tr>
+        <w:tblPrEx>
+          <w:tblBorders>
+            <w:top w:val="single" w:color="auto" w:sz="4" w:space="0"/>
+            <w:left w:val="single" w:color="auto" w:sz="4" w:space="0"/>
+            <w:bottom w:val="single" w:color="auto" w:sz="4" w:space="0"/>
+            <w:right w:val="single" w:color="auto" w:sz="4" w:space="0"/>
+            <w:insideH w:val="single" w:color="auto" w:sz="4" w:space="0"/>
+            <w:insideV w:val="single" w:color="auto" w:sz="4" w:space="0"/>
+          </w:tblBorders>
+          <w:tblCellMar>
+            <w:top w:w="0" w:type="dxa"/>
+            <w:left w:w="108" w:type="dxa"/>
+            <w:bottom w:w="0" w:type="dxa"/>
+            <w:right w:w="108" w:type="dxa"/>
+          </w:tblCellMar>
+        </w:tblPrEx>
+        <w:tc>
+          <w:tcPr>
+            <w:tcW w:w="0" w:type="auto"/>
+            <w:gridSpan w:val="3"/>
+            <w:vAlign w:val="center"/>
+          </w:tcPr>
+          <w:p>
+            <w:pPr>
+              <w:jc w:val="both"/>
+              <w:rPr>
+                <w:rFonts w:hint="default"/>
+                <w:vertAlign w:val="baseline"/>
+                <w:lang w:val="en-US" w:eastAsia="zh-CN"/>
+              </w:rPr>
+            </w:pPr>
+            <w:r>
+              <w:rPr>
+                <w:rFonts w:hint="eastAsia"/>
+                <w:vertAlign w:val="baseline"/>
+                <w:lang w:val="en-US" w:eastAsia="zh-CN"/>
+              </w:rPr>
+              <w:t>命令行：</w:t>
+            </w:r>
+          </w:p>
+        </w:tc>
+      </w:tr>
+      <w:tr>
+        <w:tblPrEx>
+          <w:tblBorders>
+            <w:top w:val="single" w:color="auto" w:sz="4" w:space="0"/>
+            <w:left w:val="single" w:color="auto" w:sz="4" w:space="0"/>
+            <w:bottom w:val="single" w:color="auto" w:sz="4" w:space="0"/>
+            <w:right w:val="single" w:color="auto" w:sz="4" w:space="0"/>
+            <w:insideH w:val="single" w:color="auto" w:sz="4" w:space="0"/>
+            <w:insideV w:val="single" w:color="auto" w:sz="4" w:space="0"/>
+          </w:tblBorders>
+          <w:tblCellMar>
+            <w:top w:w="0" w:type="dxa"/>
+            <w:left w:w="108" w:type="dxa"/>
+            <w:bottom w:w="0" w:type="dxa"/>
+            <w:right w:w="108" w:type="dxa"/>
+          </w:tblCellMar>
+        </w:tblPrEx>
+        <w:tc>
+          <w:tcPr>
+            <w:tcW w:w="0" w:type="auto"/>
+            <w:vMerge w:val="restart"/>
+            <w:vAlign w:val="center"/>
+          </w:tcPr>
+          <w:p>
+            <w:pPr>
+              <w:pStyle w:val="10"/>
+              <w:bidi w:val="0"/>
+              <w:jc w:val="both"/>
+              <w:rPr>
+                <w:rFonts w:hint="default" w:ascii="华文中宋" w:hAnsi="华文中宋" w:eastAsia="华文中宋" w:cs="华文中宋"/>
+                <w:b/>
+                <w:bCs/>
+                <w:color w:val="ED7D31" w:themeColor="accent2"/>
+                <w:kern w:val="2"/>
+                <w:sz w:val="21"/>
+                <w:szCs w:val="21"/>
+                <w:vertAlign w:val="baseline"/>
+                <w:lang w:val="en-US" w:eastAsia="zh-CN" w:bidi="ar-SA"/>
+                <w14:textFill>
+                  <w14:solidFill>
+                    <w14:schemeClr w14:val="accent2"/>
+                  </w14:solidFill>
+                </w14:textFill>
+              </w:rPr>
+            </w:pPr>
+            <w:r>
+              <w:rPr>
+                <w:rFonts w:hint="eastAsia" w:ascii="华文中宋" w:hAnsi="华文中宋" w:eastAsia="华文中宋" w:cs="华文中宋"/>
+                <w:b/>
+                <w:bCs/>
+                <w:color w:val="ED7D31" w:themeColor="accent2"/>
+                <w:kern w:val="2"/>
+                <w:sz w:val="21"/>
+                <w:szCs w:val="21"/>
+                <w:vertAlign w:val="baseline"/>
+                <w:lang w:val="en-US" w:eastAsia="zh-CN" w:bidi="ar-SA"/>
+                <w14:textFill>
+                  <w14:solidFill>
+                    <w14:schemeClr w14:val="accent2"/>
+                  </w14:solidFill>
+                </w14:textFill>
+              </w:rPr>
+              <w:t>运行</w:t>
+            </w:r>
+          </w:p>
+        </w:tc>
+        <w:tc>
+          <w:tcPr>
+            <w:tcW w:w="0" w:type="auto"/>
+            <w:vAlign w:val="center"/>
+          </w:tcPr>
+          <w:p>
+            <w:pPr>
+              <w:pStyle w:val="10"/>
+              <w:bidi w:val="0"/>
+              <w:jc w:val="both"/>
+              <w:rPr>
+                <w:rFonts w:hint="default"/>
+                <w:lang w:val="en-US" w:eastAsia="zh-CN"/>
+              </w:rPr>
+            </w:pPr>
+            <w:r>
+              <w:rPr>
+                <w:rFonts w:hint="eastAsia"/>
+                <w:lang w:val="en-US" w:eastAsia="zh-CN"/>
+              </w:rPr>
+              <w:t>ros2 pkg executables &lt;pkg&gt;</w:t>
+            </w:r>
+          </w:p>
+        </w:tc>
+        <w:tc>
+          <w:tcPr>
+            <w:tcW w:w="0" w:type="auto"/>
+            <w:vAlign w:val="center"/>
+          </w:tcPr>
+          <w:p>
+            <w:pPr>
+              <w:pStyle w:val="9"/>
+              <w:bidi w:val="0"/>
+              <w:rPr>
+                <w:rFonts w:hint="default"/>
+                <w:vertAlign w:val="baseline"/>
+                <w:lang w:val="en-US" w:eastAsia="zh-CN"/>
+              </w:rPr>
+            </w:pPr>
+            <w:r>
+              <w:rPr>
+                <w:rFonts w:hint="eastAsia"/>
+                <w:lang w:val="en-US" w:eastAsia="zh-CN"/>
+              </w:rPr>
+              <w:t>查看包</w:t>
+            </w:r>
+          </w:p>
+        </w:tc>
+      </w:tr>
+      <w:tr>
+        <w:tblPrEx>
+          <w:tblBorders>
+            <w:top w:val="single" w:color="auto" w:sz="4" w:space="0"/>
+            <w:left w:val="single" w:color="auto" w:sz="4" w:space="0"/>
+            <w:bottom w:val="single" w:color="auto" w:sz="4" w:space="0"/>
+            <w:right w:val="single" w:color="auto" w:sz="4" w:space="0"/>
+            <w:insideH w:val="single" w:color="auto" w:sz="4" w:space="0"/>
+            <w:insideV w:val="single" w:color="auto" w:sz="4" w:space="0"/>
+          </w:tblBorders>
+          <w:tblCellMar>
+            <w:top w:w="0" w:type="dxa"/>
+            <w:left w:w="108" w:type="dxa"/>
+            <w:bottom w:w="0" w:type="dxa"/>
+            <w:right w:w="108" w:type="dxa"/>
+          </w:tblCellMar>
+        </w:tblPrEx>
+        <w:tc>
+          <w:tcPr>
+            <w:tcW w:w="0" w:type="auto"/>
+            <w:vMerge w:val="continue"/>
+            <w:tcBorders/>
+            <w:vAlign w:val="center"/>
+          </w:tcPr>
+          <w:p>
+            <w:pPr>
+              <w:pStyle w:val="10"/>
+              <w:bidi w:val="0"/>
+              <w:jc w:val="both"/>
+              <w:rPr>
+                <w:rFonts w:hint="default" w:ascii="华文中宋" w:hAnsi="华文中宋" w:eastAsia="华文中宋" w:cs="华文中宋"/>
+                <w:b/>
+                <w:bCs/>
+                <w:color w:val="ED7D31" w:themeColor="accent2"/>
+                <w:kern w:val="2"/>
+                <w:sz w:val="21"/>
+                <w:szCs w:val="21"/>
+                <w:vertAlign w:val="baseline"/>
+                <w:lang w:val="en-US" w:eastAsia="zh-CN" w:bidi="ar-SA"/>
+                <w14:textFill>
+                  <w14:solidFill>
+                    <w14:schemeClr w14:val="accent2"/>
+                  </w14:solidFill>
+                </w14:textFill>
+              </w:rPr>
+            </w:pPr>
+          </w:p>
+        </w:tc>
+        <w:tc>
+          <w:tcPr>
+            <w:tcW w:w="0" w:type="auto"/>
+            <w:vAlign w:val="center"/>
+          </w:tcPr>
+          <w:p>
+            <w:pPr>
+              <w:pStyle w:val="10"/>
+              <w:bidi w:val="0"/>
+              <w:jc w:val="both"/>
+              <w:rPr>
+                <w:rFonts w:hint="default"/>
+                <w:lang w:val="en-US" w:eastAsia="zh-CN"/>
+              </w:rPr>
+            </w:pPr>
+            <w:r>
+              <w:rPr>
+                <w:rFonts w:hint="eastAsia"/>
+                <w:lang w:val="en-US" w:eastAsia="zh-CN"/>
+              </w:rPr>
+              <w:t>ros2 run &lt;pkg&gt; &lt;exe&gt;</w:t>
+            </w:r>
+          </w:p>
+        </w:tc>
+        <w:tc>
+          <w:tcPr>
+            <w:tcW w:w="0" w:type="auto"/>
+            <w:vAlign w:val="center"/>
+          </w:tcPr>
+          <w:p>
+            <w:pPr>
+              <w:jc w:val="both"/>
+              <w:rPr>
+                <w:rFonts w:hint="default"/>
+                <w:vertAlign w:val="baseline"/>
+                <w:lang w:val="en-US" w:eastAsia="zh-CN"/>
+              </w:rPr>
+            </w:pPr>
+            <w:r>
+              <w:rPr>
+                <w:rFonts w:hint="eastAsia"/>
+                <w:vertAlign w:val="baseline"/>
+                <w:lang w:val="en-US" w:eastAsia="zh-CN"/>
+              </w:rPr>
+              <w:t>运行</w:t>
+            </w:r>
+            <w:r>
+              <w:rPr>
+                <w:rStyle w:val="11"/>
+                <w:rFonts w:hint="eastAsia"/>
+                <w:lang w:val="en-US" w:eastAsia="zh-CN"/>
+              </w:rPr>
+              <w:t>可执行程序</w:t>
+            </w:r>
+          </w:p>
+        </w:tc>
+      </w:tr>
+      <w:tr>
+        <w:tblPrEx>
+          <w:tblBorders>
+            <w:top w:val="single" w:color="auto" w:sz="4" w:space="0"/>
+            <w:left w:val="single" w:color="auto" w:sz="4" w:space="0"/>
+            <w:bottom w:val="single" w:color="auto" w:sz="4" w:space="0"/>
+            <w:right w:val="single" w:color="auto" w:sz="4" w:space="0"/>
+            <w:insideH w:val="single" w:color="auto" w:sz="4" w:space="0"/>
+            <w:insideV w:val="single" w:color="auto" w:sz="4" w:space="0"/>
+          </w:tblBorders>
+          <w:tblCellMar>
+            <w:top w:w="0" w:type="dxa"/>
+            <w:left w:w="108" w:type="dxa"/>
+            <w:bottom w:w="0" w:type="dxa"/>
+            <w:right w:w="108" w:type="dxa"/>
+          </w:tblCellMar>
+        </w:tblPrEx>
+        <w:tc>
+          <w:tcPr>
+            <w:tcW w:w="0" w:type="auto"/>
+            <w:vMerge w:val="restart"/>
+            <w:vAlign w:val="center"/>
+          </w:tcPr>
+          <w:p>
+            <w:pPr>
+              <w:pStyle w:val="10"/>
+              <w:bidi w:val="0"/>
+              <w:jc w:val="both"/>
+              <w:rPr>
+                <w:rFonts w:hint="default" w:ascii="华文中宋" w:hAnsi="华文中宋" w:eastAsia="华文中宋" w:cs="华文中宋"/>
+                <w:b/>
+                <w:bCs/>
+                <w:color w:val="ED7D31" w:themeColor="accent2"/>
+                <w:kern w:val="2"/>
+                <w:sz w:val="21"/>
+                <w:szCs w:val="21"/>
+                <w:vertAlign w:val="baseline"/>
+                <w:lang w:val="en-US" w:eastAsia="zh-CN" w:bidi="ar-SA"/>
+                <w14:textFill>
+                  <w14:solidFill>
+                    <w14:schemeClr w14:val="accent2"/>
+                  </w14:solidFill>
+                </w14:textFill>
+              </w:rPr>
+            </w:pPr>
+            <w:r>
+              <w:rPr>
+                <w:rFonts w:hint="eastAsia" w:cs="华文中宋"/>
+                <w:b/>
+                <w:bCs/>
+                <w:color w:val="ED7D31" w:themeColor="accent2"/>
+                <w:kern w:val="2"/>
+                <w:sz w:val="21"/>
+                <w:szCs w:val="21"/>
+                <w:vertAlign w:val="baseline"/>
+                <w:lang w:val="en-US" w:eastAsia="zh-CN" w:bidi="ar-SA"/>
+                <w14:textFill>
+                  <w14:solidFill>
+                    <w14:schemeClr w14:val="accent2"/>
+                  </w14:solidFill>
+                </w14:textFill>
+              </w:rPr>
+              <w:t>结点</w:t>
+            </w:r>
+          </w:p>
+        </w:tc>
+        <w:tc>
+          <w:tcPr>
+            <w:tcW w:w="0" w:type="auto"/>
+            <w:vAlign w:val="center"/>
+          </w:tcPr>
+          <w:p>
+            <w:pPr>
+              <w:pStyle w:val="10"/>
+              <w:bidi w:val="0"/>
+              <w:jc w:val="both"/>
+              <w:rPr>
+                <w:rFonts w:hint="default"/>
+                <w:lang w:val="en-US" w:eastAsia="zh-CN"/>
+              </w:rPr>
+            </w:pPr>
+            <w:r>
+              <w:rPr>
+                <w:rFonts w:hint="eastAsia"/>
+                <w:lang w:val="en-US" w:eastAsia="zh-CN"/>
+              </w:rPr>
+              <w:t>ros2 node list</w:t>
+            </w:r>
+          </w:p>
+        </w:tc>
+        <w:tc>
+          <w:tcPr>
+            <w:tcW w:w="0" w:type="auto"/>
+            <w:vAlign w:val="center"/>
+          </w:tcPr>
+          <w:p>
+            <w:pPr>
+              <w:pStyle w:val="9"/>
+              <w:bidi w:val="0"/>
+              <w:jc w:val="both"/>
+              <w:rPr>
+                <w:rFonts w:hint="default"/>
+                <w:vertAlign w:val="baseline"/>
+                <w:lang w:val="en-US" w:eastAsia="zh-CN"/>
+              </w:rPr>
+            </w:pPr>
+            <w:r>
+              <w:rPr>
+                <w:rFonts w:hint="eastAsia"/>
+                <w:lang w:val="en-US" w:eastAsia="zh-CN"/>
+              </w:rPr>
+              <w:t>列表</w:t>
+            </w:r>
+          </w:p>
+        </w:tc>
+      </w:tr>
+      <w:tr>
+        <w:tblPrEx>
+          <w:tblBorders>
+            <w:top w:val="single" w:color="auto" w:sz="4" w:space="0"/>
+            <w:left w:val="single" w:color="auto" w:sz="4" w:space="0"/>
+            <w:bottom w:val="single" w:color="auto" w:sz="4" w:space="0"/>
+            <w:right w:val="single" w:color="auto" w:sz="4" w:space="0"/>
+            <w:insideH w:val="single" w:color="auto" w:sz="4" w:space="0"/>
+            <w:insideV w:val="single" w:color="auto" w:sz="4" w:space="0"/>
+          </w:tblBorders>
+          <w:tblCellMar>
+            <w:top w:w="0" w:type="dxa"/>
+            <w:left w:w="108" w:type="dxa"/>
+            <w:bottom w:w="0" w:type="dxa"/>
+            <w:right w:w="108" w:type="dxa"/>
+          </w:tblCellMar>
+        </w:tblPrEx>
+        <w:tc>
+          <w:tcPr>
+            <w:tcW w:w="0" w:type="auto"/>
+            <w:vMerge w:val="continue"/>
+            <w:tcBorders/>
+            <w:vAlign w:val="center"/>
+          </w:tcPr>
+          <w:p>
+            <w:pPr>
+              <w:pStyle w:val="10"/>
+              <w:bidi w:val="0"/>
+              <w:jc w:val="both"/>
+              <w:rPr>
+                <w:rFonts w:hint="eastAsia" w:ascii="华文中宋" w:hAnsi="华文中宋" w:eastAsia="华文中宋" w:cs="华文中宋"/>
+                <w:b/>
+                <w:bCs/>
+                <w:color w:val="ED7D31" w:themeColor="accent2"/>
+                <w:kern w:val="2"/>
+                <w:sz w:val="21"/>
+                <w:szCs w:val="21"/>
+                <w:vertAlign w:val="baseline"/>
+                <w:lang w:val="en-US" w:eastAsia="zh-CN" w:bidi="ar-SA"/>
+                <w14:textFill>
+                  <w14:solidFill>
+                    <w14:schemeClr w14:val="accent2"/>
+                  </w14:solidFill>
+                </w14:textFill>
+              </w:rPr>
+            </w:pPr>
+          </w:p>
+        </w:tc>
+        <w:tc>
+          <w:tcPr>
+            <w:tcW w:w="0" w:type="auto"/>
+            <w:vAlign w:val="center"/>
+          </w:tcPr>
+          <w:p>
+            <w:pPr>
+              <w:pStyle w:val="10"/>
+              <w:bidi w:val="0"/>
+              <w:jc w:val="both"/>
+              <w:rPr>
+                <w:rFonts w:hint="default"/>
+                <w:lang w:val="en-US" w:eastAsia="zh-CN"/>
+              </w:rPr>
+            </w:pPr>
+            <w:r>
+              <w:rPr>
+                <w:rFonts w:hint="eastAsia"/>
+                <w:lang w:val="en-US" w:eastAsia="zh-CN"/>
+              </w:rPr>
+              <w:t>ros2 node info &lt;node&gt;</w:t>
+            </w:r>
+          </w:p>
+        </w:tc>
+        <w:tc>
+          <w:tcPr>
+            <w:tcW w:w="0" w:type="auto"/>
+            <w:vAlign w:val="center"/>
+          </w:tcPr>
+          <w:p>
+            <w:pPr>
+              <w:pStyle w:val="9"/>
+              <w:bidi w:val="0"/>
+              <w:jc w:val="both"/>
+              <w:rPr>
+                <w:rFonts w:hint="default"/>
+                <w:lang w:val="en-US" w:eastAsia="zh-CN"/>
+              </w:rPr>
+            </w:pPr>
+            <w:r>
+              <w:rPr>
+                <w:rFonts w:hint="eastAsia"/>
+                <w:lang w:val="en-US" w:eastAsia="zh-CN"/>
+              </w:rPr>
+              <w:t>信息</w:t>
+            </w:r>
+          </w:p>
+        </w:tc>
+      </w:tr>
+      <w:tr>
+        <w:tblPrEx>
+          <w:tblBorders>
+            <w:top w:val="single" w:color="auto" w:sz="4" w:space="0"/>
+            <w:left w:val="single" w:color="auto" w:sz="4" w:space="0"/>
+            <w:bottom w:val="single" w:color="auto" w:sz="4" w:space="0"/>
+            <w:right w:val="single" w:color="auto" w:sz="4" w:space="0"/>
+            <w:insideH w:val="single" w:color="auto" w:sz="4" w:space="0"/>
+            <w:insideV w:val="single" w:color="auto" w:sz="4" w:space="0"/>
+          </w:tblBorders>
+          <w:tblCellMar>
+            <w:top w:w="0" w:type="dxa"/>
+            <w:left w:w="108" w:type="dxa"/>
+            <w:bottom w:w="0" w:type="dxa"/>
+            <w:right w:w="108" w:type="dxa"/>
+          </w:tblCellMar>
+        </w:tblPrEx>
+        <w:tc>
+          <w:tcPr>
+            <w:tcW w:w="0" w:type="auto"/>
+            <w:vMerge w:val="restart"/>
+            <w:vAlign w:val="center"/>
+          </w:tcPr>
+          <w:p>
+            <w:pPr>
+              <w:pStyle w:val="10"/>
+              <w:bidi w:val="0"/>
+              <w:jc w:val="both"/>
+              <w:rPr>
+                <w:rFonts w:hint="default" w:ascii="华文中宋" w:hAnsi="华文中宋" w:eastAsia="华文中宋" w:cs="华文中宋"/>
+                <w:b/>
+                <w:bCs/>
+                <w:color w:val="ED7D31" w:themeColor="accent2"/>
+                <w:kern w:val="2"/>
+                <w:sz w:val="21"/>
+                <w:szCs w:val="21"/>
+                <w:vertAlign w:val="baseline"/>
+                <w:lang w:val="en-US" w:eastAsia="zh-CN" w:bidi="ar-SA"/>
+                <w14:textFill>
+                  <w14:solidFill>
+                    <w14:schemeClr w14:val="accent2"/>
+                  </w14:solidFill>
+                </w14:textFill>
+              </w:rPr>
+            </w:pPr>
+            <w:r>
+              <w:rPr>
+                <w:rFonts w:hint="eastAsia" w:cs="华文中宋"/>
+                <w:b/>
+                <w:bCs/>
+                <w:color w:val="ED7D31" w:themeColor="accent2"/>
+                <w:kern w:val="2"/>
+                <w:sz w:val="21"/>
+                <w:szCs w:val="21"/>
+                <w:vertAlign w:val="baseline"/>
+                <w:lang w:val="en-US" w:eastAsia="zh-CN" w:bidi="ar-SA"/>
+                <w14:textFill>
+                  <w14:solidFill>
+                    <w14:schemeClr w14:val="accent2"/>
+                  </w14:solidFill>
+                </w14:textFill>
+              </w:rPr>
+              <w:t>话题</w:t>
+            </w:r>
+          </w:p>
+        </w:tc>
+        <w:tc>
+          <w:tcPr>
+            <w:tcW w:w="0" w:type="auto"/>
+            <w:vAlign w:val="center"/>
+          </w:tcPr>
+          <w:p>
+            <w:pPr>
+              <w:pStyle w:val="10"/>
+              <w:bidi w:val="0"/>
+              <w:jc w:val="both"/>
+              <w:rPr>
+                <w:rFonts w:hint="default"/>
+                <w:lang w:val="en-US" w:eastAsia="zh-CN"/>
+              </w:rPr>
+            </w:pPr>
+            <w:r>
+              <w:rPr>
+                <w:rFonts w:hint="eastAsia"/>
+                <w:lang w:val="en-US" w:eastAsia="zh-CN"/>
+              </w:rPr>
+              <w:t>ros2 topic list</w:t>
+            </w:r>
+          </w:p>
+        </w:tc>
+        <w:tc>
+          <w:tcPr>
+            <w:tcW w:w="0" w:type="auto"/>
+            <w:vAlign w:val="center"/>
+          </w:tcPr>
+          <w:p>
+            <w:pPr>
+              <w:pStyle w:val="9"/>
+              <w:bidi w:val="0"/>
+              <w:jc w:val="both"/>
+              <w:rPr>
+                <w:rFonts w:hint="eastAsia" w:ascii="华文中宋" w:hAnsi="华文中宋" w:eastAsia="华文中宋" w:cs="华文中宋"/>
+                <w:b/>
+                <w:bCs/>
+                <w:color w:val="EA82E5"/>
+                <w:kern w:val="2"/>
+                <w:sz w:val="21"/>
+                <w:szCs w:val="21"/>
+                <w:vertAlign w:val="baseline"/>
+                <w:lang w:val="en-US" w:eastAsia="zh-CN" w:bidi="ar-SA"/>
+              </w:rPr>
+            </w:pPr>
+            <w:r>
+              <w:rPr>
+                <w:rFonts w:hint="eastAsia"/>
+                <w:lang w:val="en-US" w:eastAsia="zh-CN"/>
+              </w:rPr>
+              <w:t>列表</w:t>
+            </w:r>
+          </w:p>
+        </w:tc>
+      </w:tr>
+      <w:tr>
+        <w:tblPrEx>
+          <w:tblBorders>
+            <w:top w:val="single" w:color="auto" w:sz="4" w:space="0"/>
+            <w:left w:val="single" w:color="auto" w:sz="4" w:space="0"/>
+            <w:bottom w:val="single" w:color="auto" w:sz="4" w:space="0"/>
+            <w:right w:val="single" w:color="auto" w:sz="4" w:space="0"/>
+            <w:insideH w:val="single" w:color="auto" w:sz="4" w:space="0"/>
+            <w:insideV w:val="single" w:color="auto" w:sz="4" w:space="0"/>
+          </w:tblBorders>
+          <w:tblCellMar>
+            <w:top w:w="0" w:type="dxa"/>
+            <w:left w:w="108" w:type="dxa"/>
+            <w:bottom w:w="0" w:type="dxa"/>
+            <w:right w:w="108" w:type="dxa"/>
+          </w:tblCellMar>
+        </w:tblPrEx>
+        <w:tc>
+          <w:tcPr>
+            <w:tcW w:w="0" w:type="auto"/>
+            <w:vMerge w:val="continue"/>
+            <w:tcBorders/>
+            <w:vAlign w:val="center"/>
+          </w:tcPr>
+          <w:p>
+            <w:pPr>
+              <w:pStyle w:val="10"/>
+              <w:bidi w:val="0"/>
+              <w:jc w:val="both"/>
+              <w:rPr>
+                <w:rFonts w:hint="eastAsia" w:cs="华文中宋"/>
+                <w:b/>
+                <w:bCs/>
+                <w:color w:val="ED7D31" w:themeColor="accent2"/>
+                <w:kern w:val="2"/>
+                <w:sz w:val="21"/>
+                <w:szCs w:val="21"/>
+                <w:vertAlign w:val="baseline"/>
+                <w:lang w:val="en-US" w:eastAsia="zh-CN" w:bidi="ar-SA"/>
+                <w14:textFill>
+                  <w14:solidFill>
+                    <w14:schemeClr w14:val="accent2"/>
+                  </w14:solidFill>
+                </w14:textFill>
+              </w:rPr>
+            </w:pPr>
+          </w:p>
+        </w:tc>
+        <w:tc>
+          <w:tcPr>
+            <w:tcW w:w="0" w:type="auto"/>
+            <w:vAlign w:val="center"/>
+          </w:tcPr>
+          <w:p>
+            <w:pPr>
+              <w:pStyle w:val="10"/>
+              <w:bidi w:val="0"/>
+              <w:jc w:val="both"/>
+              <w:rPr>
+                <w:rFonts w:hint="default"/>
+                <w:lang w:val="en-US" w:eastAsia="zh-CN"/>
+              </w:rPr>
+            </w:pPr>
+            <w:r>
+              <w:rPr>
+                <w:rFonts w:hint="eastAsia"/>
+                <w:lang w:val="en-US" w:eastAsia="zh-CN"/>
+              </w:rPr>
+              <w:t>ros2 topic echo &lt;topic&gt;</w:t>
+            </w:r>
+          </w:p>
+        </w:tc>
+        <w:tc>
+          <w:tcPr>
+            <w:tcW w:w="0" w:type="auto"/>
+            <w:vAlign w:val="center"/>
+          </w:tcPr>
+          <w:p>
+            <w:pPr>
+              <w:pStyle w:val="9"/>
+              <w:bidi w:val="0"/>
+              <w:jc w:val="both"/>
+              <w:rPr>
+                <w:rFonts w:hint="eastAsia" w:ascii="华文中宋" w:hAnsi="华文中宋" w:eastAsia="华文中宋" w:cs="华文中宋"/>
+                <w:b/>
+                <w:bCs/>
+                <w:color w:val="EA82E5"/>
+                <w:kern w:val="2"/>
+                <w:sz w:val="21"/>
+                <w:szCs w:val="21"/>
+                <w:lang w:val="en-US" w:eastAsia="zh-CN" w:bidi="ar-SA"/>
+              </w:rPr>
+            </w:pPr>
+            <w:r>
+              <w:rPr>
+                <w:rFonts w:hint="eastAsia"/>
+                <w:lang w:val="en-US" w:eastAsia="zh-CN"/>
+              </w:rPr>
+              <w:t>信息</w:t>
+            </w:r>
+          </w:p>
+        </w:tc>
+      </w:tr>
+      <w:tr>
+        <w:tblPrEx>
+          <w:tblBorders>
+            <w:top w:val="single" w:color="auto" w:sz="4" w:space="0"/>
+            <w:left w:val="single" w:color="auto" w:sz="4" w:space="0"/>
+            <w:bottom w:val="single" w:color="auto" w:sz="4" w:space="0"/>
+            <w:right w:val="single" w:color="auto" w:sz="4" w:space="0"/>
+            <w:insideH w:val="single" w:color="auto" w:sz="4" w:space="0"/>
+            <w:insideV w:val="single" w:color="auto" w:sz="4" w:space="0"/>
+          </w:tblBorders>
+          <w:tblCellMar>
+            <w:top w:w="0" w:type="dxa"/>
+            <w:left w:w="108" w:type="dxa"/>
+            <w:bottom w:w="0" w:type="dxa"/>
+            <w:right w:w="108" w:type="dxa"/>
+          </w:tblCellMar>
+        </w:tblPrEx>
+        <w:tc>
+          <w:tcPr>
+            <w:tcW w:w="0" w:type="auto"/>
+            <w:vMerge w:val="continue"/>
+            <w:tcBorders/>
+            <w:vAlign w:val="center"/>
+          </w:tcPr>
+          <w:p>
+            <w:pPr>
+              <w:pStyle w:val="10"/>
+              <w:bidi w:val="0"/>
+              <w:jc w:val="both"/>
+              <w:rPr>
+                <w:rFonts w:hint="eastAsia" w:cs="华文中宋"/>
+                <w:b/>
+                <w:bCs/>
+                <w:color w:val="ED7D31" w:themeColor="accent2"/>
+                <w:kern w:val="2"/>
+                <w:sz w:val="21"/>
+                <w:szCs w:val="21"/>
+                <w:vertAlign w:val="baseline"/>
+                <w:lang w:val="en-US" w:eastAsia="zh-CN" w:bidi="ar-SA"/>
+                <w14:textFill>
+                  <w14:solidFill>
+                    <w14:schemeClr w14:val="accent2"/>
+                  </w14:solidFill>
+                </w14:textFill>
+              </w:rPr>
+            </w:pPr>
+          </w:p>
+        </w:tc>
+        <w:tc>
+          <w:tcPr>
+            <w:tcW w:w="0" w:type="auto"/>
+            <w:vAlign w:val="center"/>
+          </w:tcPr>
+          <w:p>
+            <w:pPr>
+              <w:pStyle w:val="10"/>
+              <w:bidi w:val="0"/>
+              <w:jc w:val="both"/>
+              <w:rPr>
+                <w:rFonts w:hint="default"/>
+                <w:lang w:val="en-US" w:eastAsia="zh-CN"/>
+              </w:rPr>
+            </w:pPr>
+            <w:r>
+              <w:rPr>
+                <w:rFonts w:hint="eastAsia"/>
+                <w:lang w:val="en-US" w:eastAsia="zh-CN"/>
+              </w:rPr>
+              <w:t>ros2 topic pub &lt;topic&gt; &lt;msgT&gt; &lt;value&gt;</w:t>
+            </w:r>
+          </w:p>
+        </w:tc>
+        <w:tc>
+          <w:tcPr>
+            <w:tcW w:w="0" w:type="auto"/>
+            <w:vAlign w:val="center"/>
+          </w:tcPr>
+          <w:p>
+            <w:pPr>
+              <w:pStyle w:val="9"/>
+              <w:bidi w:val="0"/>
+              <w:jc w:val="both"/>
+              <w:rPr>
+                <w:rFonts w:hint="default"/>
+                <w:lang w:val="en-US" w:eastAsia="zh-CN"/>
+              </w:rPr>
+            </w:pPr>
+            <w:r>
+              <w:rPr>
+                <w:rFonts w:hint="eastAsia"/>
+                <w:lang w:val="en-US" w:eastAsia="zh-CN"/>
+              </w:rPr>
+              <w:t>发送</w:t>
+            </w:r>
+          </w:p>
+        </w:tc>
+      </w:tr>
+      <w:tr>
+        <w:tblPrEx>
+          <w:tblBorders>
+            <w:top w:val="single" w:color="auto" w:sz="4" w:space="0"/>
+            <w:left w:val="single" w:color="auto" w:sz="4" w:space="0"/>
+            <w:bottom w:val="single" w:color="auto" w:sz="4" w:space="0"/>
+            <w:right w:val="single" w:color="auto" w:sz="4" w:space="0"/>
+            <w:insideH w:val="single" w:color="auto" w:sz="4" w:space="0"/>
+            <w:insideV w:val="single" w:color="auto" w:sz="4" w:space="0"/>
+          </w:tblBorders>
+          <w:tblCellMar>
+            <w:top w:w="0" w:type="dxa"/>
+            <w:left w:w="108" w:type="dxa"/>
+            <w:bottom w:w="0" w:type="dxa"/>
+            <w:right w:w="108" w:type="dxa"/>
+          </w:tblCellMar>
+        </w:tblPrEx>
+        <w:tc>
+          <w:tcPr>
+            <w:tcW w:w="0" w:type="auto"/>
+            <w:tcBorders/>
+            <w:vAlign w:val="center"/>
+          </w:tcPr>
+          <w:p>
+            <w:pPr>
+              <w:pStyle w:val="10"/>
+              <w:bidi w:val="0"/>
+              <w:jc w:val="both"/>
+              <w:rPr>
+                <w:rFonts w:hint="default" w:cs="华文中宋"/>
+                <w:b/>
+                <w:bCs/>
+                <w:color w:val="ED7D31" w:themeColor="accent2"/>
+                <w:kern w:val="2"/>
+                <w:sz w:val="21"/>
+                <w:szCs w:val="21"/>
+                <w:vertAlign w:val="baseline"/>
+                <w:lang w:val="en-US" w:eastAsia="zh-CN" w:bidi="ar-SA"/>
+                <w14:textFill>
+                  <w14:solidFill>
+                    <w14:schemeClr w14:val="accent2"/>
+                  </w14:solidFill>
+                </w14:textFill>
+              </w:rPr>
+            </w:pPr>
+            <w:r>
+              <w:rPr>
+                <w:rFonts w:hint="eastAsia" w:cs="华文中宋"/>
+                <w:b/>
+                <w:bCs/>
+                <w:color w:val="ED7D31" w:themeColor="accent2"/>
+                <w:kern w:val="2"/>
+                <w:sz w:val="21"/>
+                <w:szCs w:val="21"/>
+                <w:vertAlign w:val="baseline"/>
+                <w:lang w:val="en-US" w:eastAsia="zh-CN" w:bidi="ar-SA"/>
+                <w14:textFill>
+                  <w14:solidFill>
+                    <w14:schemeClr w14:val="accent2"/>
+                  </w14:solidFill>
+                </w14:textFill>
+              </w:rPr>
+              <w:t>封装</w:t>
+            </w:r>
+          </w:p>
+        </w:tc>
+        <w:tc>
+          <w:tcPr>
+            <w:tcW w:w="0" w:type="auto"/>
+            <w:vAlign w:val="center"/>
+          </w:tcPr>
+          <w:p>
+            <w:pPr>
+              <w:pStyle w:val="10"/>
+              <w:bidi w:val="0"/>
+              <w:jc w:val="both"/>
+              <w:rPr>
+                <w:rFonts w:hint="default"/>
+                <w:lang w:val="en-US" w:eastAsia="zh-CN"/>
+              </w:rPr>
+            </w:pPr>
+            <w:r>
+              <w:rPr>
+                <w:rFonts w:hint="eastAsia"/>
+                <w:lang w:val="en-US" w:eastAsia="zh-CN"/>
+              </w:rPr>
+              <w:t>ros2 bag record &lt;topic...&gt;</w:t>
+            </w:r>
+          </w:p>
+        </w:tc>
+        <w:tc>
+          <w:tcPr>
+            <w:tcW w:w="0" w:type="auto"/>
+            <w:vAlign w:val="center"/>
+          </w:tcPr>
+          <w:p>
+            <w:pPr>
+              <w:pStyle w:val="9"/>
+              <w:bidi w:val="0"/>
+              <w:jc w:val="both"/>
+              <w:rPr>
+                <w:rFonts w:hint="default"/>
+                <w:lang w:val="en-US" w:eastAsia="zh-CN"/>
+              </w:rPr>
+            </w:pPr>
+            <w:r>
+              <w:rPr>
+                <w:rFonts w:hint="eastAsia"/>
+                <w:lang w:val="en-US" w:eastAsia="zh-CN"/>
+              </w:rPr>
+              <w:t>导出</w:t>
+            </w:r>
+            <w:r>
+              <w:rPr>
+                <w:rFonts w:hint="eastAsia" w:ascii="华文中宋" w:hAnsi="华文中宋" w:eastAsia="华文中宋" w:cs="华文中宋"/>
+                <w:b/>
+                <w:bCs/>
+                <w:color w:val="ED7D31" w:themeColor="accent2"/>
+                <w:kern w:val="2"/>
+                <w:sz w:val="21"/>
+                <w:szCs w:val="21"/>
+                <w:vertAlign w:val="baseline"/>
+                <w:lang w:val="en-US" w:eastAsia="zh-CN" w:bidi="ar-SA"/>
+                <w14:textFill>
+                  <w14:solidFill>
+                    <w14:schemeClr w14:val="accent2"/>
+                  </w14:solidFill>
+                </w14:textFill>
+              </w:rPr>
+              <w:t>数据</w:t>
+            </w:r>
+          </w:p>
+        </w:tc>
+      </w:tr>
+      <w:tr>
+        <w:tblPrEx>
+          <w:tblBorders>
+            <w:top w:val="single" w:color="auto" w:sz="4" w:space="0"/>
+            <w:left w:val="single" w:color="auto" w:sz="4" w:space="0"/>
+            <w:bottom w:val="single" w:color="auto" w:sz="4" w:space="0"/>
+            <w:right w:val="single" w:color="auto" w:sz="4" w:space="0"/>
+            <w:insideH w:val="single" w:color="auto" w:sz="4" w:space="0"/>
+            <w:insideV w:val="single" w:color="auto" w:sz="4" w:space="0"/>
+          </w:tblBorders>
+          <w:tblCellMar>
+            <w:top w:w="0" w:type="dxa"/>
+            <w:left w:w="108" w:type="dxa"/>
+            <w:bottom w:w="0" w:type="dxa"/>
+            <w:right w:w="108" w:type="dxa"/>
+          </w:tblCellMar>
+        </w:tblPrEx>
+        <w:tc>
+          <w:tcPr>
+            <w:tcW w:w="0" w:type="auto"/>
+            <w:tcBorders/>
+            <w:vAlign w:val="center"/>
+          </w:tcPr>
+          <w:p>
+            <w:pPr>
+              <w:pStyle w:val="10"/>
+              <w:bidi w:val="0"/>
+              <w:jc w:val="both"/>
+              <w:rPr>
+                <w:rFonts w:hint="eastAsia" w:cs="华文中宋"/>
+                <w:b/>
+                <w:bCs/>
+                <w:color w:val="ED7D31" w:themeColor="accent2"/>
+                <w:kern w:val="2"/>
+                <w:sz w:val="21"/>
+                <w:szCs w:val="21"/>
+                <w:vertAlign w:val="baseline"/>
+                <w:lang w:val="en-US" w:eastAsia="zh-CN" w:bidi="ar-SA"/>
+                <w14:textFill>
+                  <w14:solidFill>
+                    <w14:schemeClr w14:val="accent2"/>
+                  </w14:solidFill>
+                </w14:textFill>
+              </w:rPr>
+            </w:pPr>
+          </w:p>
+        </w:tc>
+        <w:tc>
+          <w:tcPr>
+            <w:tcW w:w="0" w:type="auto"/>
+            <w:vAlign w:val="center"/>
+          </w:tcPr>
+          <w:p>
+            <w:pPr>
+              <w:pStyle w:val="10"/>
+              <w:bidi w:val="0"/>
+              <w:jc w:val="both"/>
+              <w:rPr>
+                <w:rFonts w:hint="default"/>
+                <w:lang w:val="en-US" w:eastAsia="zh-CN"/>
+              </w:rPr>
+            </w:pPr>
+            <w:r>
+              <w:rPr>
+                <w:rFonts w:hint="eastAsia"/>
+                <w:lang w:val="en-US" w:eastAsia="zh-CN"/>
+              </w:rPr>
+              <w:t>ros2 bag play &lt;path&gt;</w:t>
+            </w:r>
+          </w:p>
+        </w:tc>
+        <w:tc>
+          <w:tcPr>
+            <w:tcW w:w="0" w:type="auto"/>
+            <w:vAlign w:val="center"/>
+          </w:tcPr>
+          <w:p>
+            <w:pPr>
+              <w:pStyle w:val="9"/>
+              <w:bidi w:val="0"/>
+              <w:jc w:val="both"/>
+              <w:rPr>
+                <w:rFonts w:hint="default"/>
+                <w:lang w:val="en-US" w:eastAsia="zh-CN"/>
+              </w:rPr>
+            </w:pPr>
+            <w:r>
+              <w:rPr>
+                <w:rFonts w:hint="eastAsia"/>
+                <w:lang w:val="en-US" w:eastAsia="zh-CN"/>
+              </w:rPr>
+              <w:t>复现</w:t>
+            </w:r>
+            <w:bookmarkStart w:id="0" w:name="_GoBack"/>
+            <w:bookmarkEnd w:id="0"/>
           </w:p>
         </w:tc>
       </w:tr>
@@ -1061,6 +2191,7 @@
     <w:name w:val="heading 2"/>
     <w:basedOn w:val="1"/>
     <w:next w:val="1"/>
+    <w:autoRedefine/>
     <w:unhideWhenUsed/>
     <w:qFormat/>
     <w:uiPriority w:val="0"/>
@@ -1176,6 +2307,7 @@
     <w:name w:val="正文：要点"/>
     <w:basedOn w:val="1"/>
     <w:link w:val="12"/>
+    <w:autoRedefine/>
     <w:qFormat/>
     <w:uiPriority w:val="0"/>
     <w:rPr>
@@ -1186,6 +2318,8 @@
   <w:style w:type="character" w:customStyle="1" w:styleId="11">
     <w:name w:val="正文：关键词 Char"/>
     <w:link w:val="9"/>
+    <w:autoRedefine/>
+    <w:qFormat/>
     <w:uiPriority w:val="0"/>
     <w:rPr>
       <w:rFonts w:hint="eastAsia"/>
@@ -1195,6 +2329,8 @@
   <w:style w:type="character" w:customStyle="1" w:styleId="12">
     <w:name w:val="正文：要点 Char"/>
     <w:link w:val="10"/>
+    <w:autoRedefine/>
+    <w:qFormat/>
     <w:uiPriority w:val="0"/>
     <w:rPr>
       <w:rFonts w:hint="default" w:ascii="华文中宋" w:hAnsi="华文中宋" w:eastAsia="华文中宋"/>

</xml_diff>

<commit_message>
update on 2024-02-21 01:05:43.336709
</commit_message>
<xml_diff>
--- a/cpp 系统交互.docx
+++ b/cpp 系统交互.docx
@@ -661,6 +661,12 @@
             <w:insideH w:val="single" w:color="auto" w:sz="4" w:space="0"/>
             <w:insideV w:val="single" w:color="auto" w:sz="4" w:space="0"/>
           </w:tblBorders>
+          <w:tblCellMar>
+            <w:top w:w="0" w:type="dxa"/>
+            <w:left w:w="108" w:type="dxa"/>
+            <w:bottom w:w="0" w:type="dxa"/>
+            <w:right w:w="108" w:type="dxa"/>
+          </w:tblCellMar>
         </w:tblPrEx>
         <w:tc>
           <w:tcPr>
@@ -945,6 +951,12 @@
             <w:insideH w:val="single" w:color="auto" w:sz="4" w:space="0"/>
             <w:insideV w:val="single" w:color="auto" w:sz="4" w:space="0"/>
           </w:tblBorders>
+          <w:tblCellMar>
+            <w:top w:w="0" w:type="dxa"/>
+            <w:left w:w="108" w:type="dxa"/>
+            <w:bottom w:w="0" w:type="dxa"/>
+            <w:right w:w="108" w:type="dxa"/>
+          </w:tblCellMar>
         </w:tblPrEx>
         <w:tc>
           <w:tcPr>
@@ -2215,8 +2227,6 @@
               </w:rPr>
               <w:t>显示</w:t>
             </w:r>
-            <w:bookmarkStart w:id="0" w:name="_GoBack"/>
-            <w:bookmarkEnd w:id="0"/>
           </w:p>
         </w:tc>
       </w:tr>
@@ -2951,6 +2961,15 @@
           <w:lang w:val="en-US" w:eastAsia="zh-CN"/>
         </w:rPr>
       </w:pPr>
+      <w:r>
+        <w:rPr>
+          <w:rFonts w:hint="eastAsia"/>
+          <w:lang w:val="en-US" w:eastAsia="zh-CN"/>
+        </w:rPr>
+        <w:t>客户端</w:t>
+      </w:r>
+      <w:bookmarkStart w:id="0" w:name="_GoBack"/>
+      <w:bookmarkEnd w:id="0"/>
       <w:r>
         <w:rPr>
           <w:rFonts w:hint="eastAsia"/>
@@ -5180,7 +5199,7 @@
           <w:rFonts w:hint="eastAsia"/>
           <w:lang w:val="en-US" w:eastAsia="zh-CN"/>
         </w:rPr>
-        <w:t>rosidl_interface_packages：</w:t>
+        <w:t>接口rosidl_interface_packages：</w:t>
       </w:r>
     </w:p>
     <w:p>
@@ -5752,7 +5771,57 @@
           <w:rFonts w:hint="eastAsia"/>
           <w:lang w:val="en-US" w:eastAsia="zh-CN"/>
         </w:rPr>
-        <w:t>std_msgs/msg：</w:t>
+        <w:t>信息：</w:t>
+      </w:r>
+    </w:p>
+    <w:p>
+      <w:pPr>
+        <w:pStyle w:val="4"/>
+        <w:bidi w:val="0"/>
+        <w:rPr>
+          <w:rFonts w:hint="default"/>
+          <w:lang w:val="en-US" w:eastAsia="zh-CN"/>
+        </w:rPr>
+      </w:pPr>
+      <w:r>
+        <w:rPr>
+          <w:rFonts w:hint="eastAsia"/>
+          <w:lang w:val="en-US" w:eastAsia="zh-CN"/>
+        </w:rPr>
+        <w:t>几何geometry_msgs/msg：</w:t>
+      </w:r>
+    </w:p>
+    <w:p>
+      <w:pPr>
+        <w:rPr>
+          <w:rFonts w:hint="default"/>
+          <w:lang w:val="en-US" w:eastAsia="zh-CN"/>
+        </w:rPr>
+      </w:pPr>
+    </w:p>
+    <w:p>
+      <w:pPr>
+        <w:rPr>
+          <w:rFonts w:hint="default"/>
+          <w:lang w:val="en-US" w:eastAsia="zh-CN"/>
+        </w:rPr>
+      </w:pPr>
+    </w:p>
+    <w:p>
+      <w:pPr>
+        <w:pStyle w:val="4"/>
+        <w:bidi w:val="0"/>
+        <w:rPr>
+          <w:rFonts w:hint="eastAsia"/>
+          <w:lang w:val="en-US" w:eastAsia="zh-CN"/>
+        </w:rPr>
+      </w:pPr>
+      <w:r>
+        <w:rPr>
+          <w:rFonts w:hint="eastAsia"/>
+          <w:lang w:val="en-US" w:eastAsia="zh-CN"/>
+        </w:rPr>
+        <w:t>标准std_msgs/msg：</w:t>
       </w:r>
     </w:p>
     <w:p>
@@ -6564,6 +6633,31 @@
         </w:rPr>
       </w:pPr>
     </w:p>
+    <w:p>
+      <w:pPr>
+        <w:rPr>
+          <w:rFonts w:hint="default"/>
+          <w:lang w:val="en-US" w:eastAsia="zh-CN"/>
+        </w:rPr>
+      </w:pPr>
+    </w:p>
+    <w:p>
+      <w:pPr>
+        <w:pStyle w:val="4"/>
+        <w:bidi w:val="0"/>
+        <w:rPr>
+          <w:rFonts w:hint="default"/>
+          <w:lang w:val="en-US" w:eastAsia="zh-CN"/>
+        </w:rPr>
+      </w:pPr>
+      <w:r>
+        <w:rPr>
+          <w:rFonts w:hint="eastAsia"/>
+          <w:lang w:val="en-US" w:eastAsia="zh-CN"/>
+        </w:rPr>
+        <w:t>传感sensor_msgs/msg：</w:t>
+      </w:r>
+    </w:p>
     <w:sectPr>
       <w:pgSz w:w="11906" w:h="16838"/>
       <w:pgMar w:top="720" w:right="720" w:bottom="720" w:left="720" w:header="851" w:footer="992" w:gutter="0"/>
@@ -6589,7 +6683,7 @@
     <w:lsdException w:qFormat="1" w:unhideWhenUsed="0" w:uiPriority="0" w:semiHidden="0" w:name="heading 1"/>
     <w:lsdException w:qFormat="1" w:uiPriority="0" w:semiHidden="0" w:name="heading 2"/>
     <w:lsdException w:qFormat="1" w:uiPriority="0" w:semiHidden="0" w:name="heading 3"/>
-    <w:lsdException w:qFormat="1" w:uiPriority="0" w:name="heading 4"/>
+    <w:lsdException w:qFormat="1" w:uiPriority="0" w:semiHidden="0" w:name="heading 4"/>
     <w:lsdException w:qFormat="1" w:uiPriority="0" w:name="heading 5"/>
     <w:lsdException w:qFormat="1" w:uiPriority="0" w:name="heading 6"/>
     <w:lsdException w:qFormat="1" w:uiPriority="0" w:name="heading 7"/>
@@ -6923,7 +7017,6 @@
     <w:basedOn w:val="1"/>
     <w:next w:val="1"/>
     <w:autoRedefine/>
-    <w:semiHidden/>
     <w:unhideWhenUsed/>
     <w:qFormat/>
     <w:uiPriority w:val="0"/>

</xml_diff>

<commit_message>
update on 2024-02-21 19:32:38.842004
</commit_message>
<xml_diff>
--- a/cpp 系统交互.docx
+++ b/cpp 系统交互.docx
@@ -267,12 +267,6 @@
             <w:insideH w:val="single" w:color="auto" w:sz="4" w:space="0"/>
             <w:insideV w:val="single" w:color="auto" w:sz="4" w:space="0"/>
           </w:tblBorders>
-          <w:tblCellMar>
-            <w:top w:w="0" w:type="dxa"/>
-            <w:left w:w="108" w:type="dxa"/>
-            <w:bottom w:w="0" w:type="dxa"/>
-            <w:right w:w="108" w:type="dxa"/>
-          </w:tblCellMar>
         </w:tblPrEx>
         <w:tc>
           <w:tcPr>
@@ -2966,16 +2960,7 @@
           <w:rFonts w:hint="eastAsia"/>
           <w:lang w:val="en-US" w:eastAsia="zh-CN"/>
         </w:rPr>
-        <w:t>客户端</w:t>
-      </w:r>
-      <w:bookmarkStart w:id="0" w:name="_GoBack"/>
-      <w:bookmarkEnd w:id="0"/>
-      <w:r>
-        <w:rPr>
-          <w:rFonts w:hint="eastAsia"/>
-          <w:lang w:val="en-US" w:eastAsia="zh-CN"/>
-        </w:rPr>
-        <w:t>rclcpp/rclcpp.hpp：</w:t>
+        <w:t>结点rclcpp/rclcpp.hpp：</w:t>
       </w:r>
     </w:p>
     <w:p>
@@ -3121,7 +3106,7 @@
         </w:tblCellMar>
       </w:tblPr>
       <w:tblGrid>
-        <w:gridCol w:w="5721"/>
+        <w:gridCol w:w="6815"/>
         <w:gridCol w:w="2108"/>
       </w:tblGrid>
       <w:tr>
@@ -3487,6 +3472,94 @@
               </w:rPr>
               <w:t>日志</w:t>
             </w:r>
+          </w:p>
+        </w:tc>
+      </w:tr>
+      <w:tr>
+        <w:tblPrEx>
+          <w:tblBorders>
+            <w:top w:val="single" w:color="auto" w:sz="4" w:space="0"/>
+            <w:left w:val="single" w:color="auto" w:sz="4" w:space="0"/>
+            <w:bottom w:val="single" w:color="auto" w:sz="4" w:space="0"/>
+            <w:right w:val="single" w:color="auto" w:sz="4" w:space="0"/>
+            <w:insideH w:val="single" w:color="auto" w:sz="4" w:space="0"/>
+            <w:insideV w:val="single" w:color="auto" w:sz="4" w:space="0"/>
+          </w:tblBorders>
+          <w:tblCellMar>
+            <w:top w:w="0" w:type="dxa"/>
+            <w:left w:w="108" w:type="dxa"/>
+            <w:bottom w:w="0" w:type="dxa"/>
+            <w:right w:w="108" w:type="dxa"/>
+          </w:tblCellMar>
+        </w:tblPrEx>
+        <w:tc>
+          <w:tcPr>
+            <w:tcW w:w="0" w:type="auto"/>
+            <w:vAlign w:val="center"/>
+          </w:tcPr>
+          <w:p>
+            <w:pPr>
+              <w:pStyle w:val="10"/>
+              <w:bidi w:val="0"/>
+              <w:jc w:val="both"/>
+              <w:rPr>
+                <w:rFonts w:hint="default"/>
+                <w:lang w:val="en-US" w:eastAsia="zh-CN"/>
+              </w:rPr>
+            </w:pPr>
+            <w:r>
+              <w:rPr>
+                <w:rFonts w:hint="eastAsia" w:ascii="华文中宋" w:hAnsi="华文中宋" w:eastAsia="华文中宋" w:cs="华文中宋"/>
+                <w:b/>
+                <w:bCs/>
+                <w:color w:val="ED7D31" w:themeColor="accent2"/>
+                <w:kern w:val="2"/>
+                <w:sz w:val="21"/>
+                <w:szCs w:val="21"/>
+                <w:vertAlign w:val="baseline"/>
+                <w:lang w:val="en-US" w:eastAsia="zh-CN" w:bidi="ar-SA"/>
+                <w14:textFill>
+                  <w14:solidFill>
+                    <w14:schemeClr w14:val="accent2"/>
+                  </w14:solidFill>
+                </w14:textFill>
+              </w:rPr>
+              <w:t>FutureReturnCode</w:t>
+            </w:r>
+            <w:r>
+              <w:rPr>
+                <w:rFonts w:hint="eastAsia"/>
+                <w:lang w:val="en-US" w:eastAsia="zh-CN"/>
+              </w:rPr>
+              <w:t xml:space="preserve"> spin_until_future_complete(node_ptr, future)</w:t>
+            </w:r>
+          </w:p>
+        </w:tc>
+        <w:tc>
+          <w:tcPr>
+            <w:tcW w:w="0" w:type="auto"/>
+            <w:vAlign w:val="center"/>
+          </w:tcPr>
+          <w:p>
+            <w:pPr>
+              <w:jc w:val="both"/>
+              <w:rPr>
+                <w:rFonts w:hint="eastAsia" w:ascii="华文中宋" w:hAnsi="华文中宋" w:eastAsia="华文中宋" w:cs="华文中宋"/>
+                <w:b/>
+                <w:bCs/>
+                <w:color w:val="ED7D31" w:themeColor="accent2"/>
+                <w:kern w:val="2"/>
+                <w:sz w:val="21"/>
+                <w:szCs w:val="21"/>
+                <w:vertAlign w:val="baseline"/>
+                <w:lang w:val="en-US" w:eastAsia="zh-CN" w:bidi="ar-SA"/>
+                <w14:textFill>
+                  <w14:solidFill>
+                    <w14:schemeClr w14:val="accent2"/>
+                  </w14:solidFill>
+                </w14:textFill>
+              </w:rPr>
+            </w:pPr>
           </w:p>
         </w:tc>
       </w:tr>
@@ -3523,7 +3596,7 @@
       <w:tblGrid>
         <w:gridCol w:w="637"/>
         <w:gridCol w:w="5132"/>
-        <w:gridCol w:w="3910"/>
+        <w:gridCol w:w="4596"/>
       </w:tblGrid>
       <w:tr>
         <w:tblPrEx>
@@ -4318,7 +4391,370 @@
                   </w14:solidFill>
                 </w14:textFill>
               </w:rPr>
-              <w:t xml:space="preserve"> (callback接收SharedPtr)</w:t>
+              <w:t xml:space="preserve"> (callback接收SharedPtr: msgT)</w:t>
+            </w:r>
+          </w:p>
+        </w:tc>
+      </w:tr>
+      <w:tr>
+        <w:tblPrEx>
+          <w:tblBorders>
+            <w:top w:val="single" w:color="auto" w:sz="4" w:space="0"/>
+            <w:left w:val="single" w:color="auto" w:sz="4" w:space="0"/>
+            <w:bottom w:val="single" w:color="auto" w:sz="4" w:space="0"/>
+            <w:right w:val="single" w:color="auto" w:sz="4" w:space="0"/>
+            <w:insideH w:val="single" w:color="auto" w:sz="4" w:space="0"/>
+            <w:insideV w:val="single" w:color="auto" w:sz="4" w:space="0"/>
+          </w:tblBorders>
+          <w:tblCellMar>
+            <w:top w:w="0" w:type="dxa"/>
+            <w:left w:w="108" w:type="dxa"/>
+            <w:bottom w:w="0" w:type="dxa"/>
+            <w:right w:w="108" w:type="dxa"/>
+          </w:tblCellMar>
+        </w:tblPrEx>
+        <w:tc>
+          <w:tcPr>
+            <w:tcW w:w="0" w:type="auto"/>
+            <w:vMerge w:val="continue"/>
+            <w:tcBorders/>
+            <w:vAlign w:val="center"/>
+          </w:tcPr>
+          <w:p>
+            <w:pPr>
+              <w:pStyle w:val="10"/>
+              <w:bidi w:val="0"/>
+              <w:jc w:val="both"/>
+              <w:rPr>
+                <w:rFonts w:hint="eastAsia" w:ascii="华文中宋" w:hAnsi="华文中宋" w:eastAsia="华文中宋" w:cs="华文中宋"/>
+                <w:b/>
+                <w:bCs/>
+                <w:color w:val="ED7D31" w:themeColor="accent2"/>
+                <w:kern w:val="2"/>
+                <w:sz w:val="21"/>
+                <w:szCs w:val="21"/>
+                <w:vertAlign w:val="baseline"/>
+                <w:lang w:val="en-US" w:eastAsia="zh-CN" w:bidi="ar-SA"/>
+                <w14:textFill>
+                  <w14:solidFill>
+                    <w14:schemeClr w14:val="accent2"/>
+                  </w14:solidFill>
+                </w14:textFill>
+              </w:rPr>
+            </w:pPr>
+          </w:p>
+        </w:tc>
+        <w:tc>
+          <w:tcPr>
+            <w:tcW w:w="0" w:type="auto"/>
+            <w:vAlign w:val="center"/>
+          </w:tcPr>
+          <w:p>
+            <w:pPr>
+              <w:pStyle w:val="10"/>
+              <w:bidi w:val="0"/>
+              <w:jc w:val="both"/>
+              <w:rPr>
+                <w:rFonts w:hint="default"/>
+                <w:lang w:val="en-US" w:eastAsia="zh-CN"/>
+              </w:rPr>
+            </w:pPr>
+            <w:r>
+              <w:rPr>
+                <w:rFonts w:hint="eastAsia"/>
+                <w:lang w:val="en-US" w:eastAsia="zh-CN"/>
+              </w:rPr>
+              <w:t>create_service&lt;srvT&gt;(service, callback)</w:t>
+            </w:r>
+          </w:p>
+        </w:tc>
+        <w:tc>
+          <w:tcPr>
+            <w:tcW w:w="0" w:type="auto"/>
+            <w:vAlign w:val="center"/>
+          </w:tcPr>
+          <w:p>
+            <w:pPr>
+              <w:jc w:val="both"/>
+              <w:rPr>
+                <w:rFonts w:hint="eastAsia" w:cs="华文中宋"/>
+                <w:b/>
+                <w:bCs/>
+                <w:color w:val="ED7D31" w:themeColor="accent2"/>
+                <w:kern w:val="2"/>
+                <w:sz w:val="21"/>
+                <w:szCs w:val="21"/>
+                <w:vertAlign w:val="baseline"/>
+                <w:lang w:val="en-US" w:eastAsia="zh-CN" w:bidi="ar-SA"/>
+                <w14:textFill>
+                  <w14:solidFill>
+                    <w14:schemeClr w14:val="accent2"/>
+                  </w14:solidFill>
+                </w14:textFill>
+              </w:rPr>
+            </w:pPr>
+            <w:r>
+              <w:rPr>
+                <w:rFonts w:hint="eastAsia" w:cs="华文中宋"/>
+                <w:b/>
+                <w:bCs/>
+                <w:color w:val="ED7D31" w:themeColor="accent2"/>
+                <w:kern w:val="2"/>
+                <w:sz w:val="21"/>
+                <w:szCs w:val="21"/>
+                <w:vertAlign w:val="baseline"/>
+                <w:lang w:val="en-US" w:eastAsia="zh-CN" w:bidi="ar-SA"/>
+                <w14:textFill>
+                  <w14:solidFill>
+                    <w14:schemeClr w14:val="accent2"/>
+                  </w14:solidFill>
+                </w14:textFill>
+              </w:rPr>
+              <w:t>创建</w:t>
+            </w:r>
+            <w:r>
+              <w:rPr>
+                <w:rFonts w:hint="eastAsia" w:cs="华文中宋"/>
+                <w:b/>
+                <w:bCs/>
+                <w:color w:val="EA82E5"/>
+                <w:kern w:val="2"/>
+                <w:sz w:val="21"/>
+                <w:szCs w:val="21"/>
+                <w:lang w:val="en-US" w:eastAsia="zh-CN" w:bidi="ar-SA"/>
+              </w:rPr>
+              <w:t>服务端</w:t>
+            </w:r>
+            <w:r>
+              <w:rPr>
+                <w:rFonts w:hint="eastAsia" w:cs="华文中宋"/>
+                <w:b/>
+                <w:bCs/>
+                <w:color w:val="ED7D31" w:themeColor="accent2"/>
+                <w:kern w:val="2"/>
+                <w:sz w:val="21"/>
+                <w:szCs w:val="21"/>
+                <w:vertAlign w:val="baseline"/>
+                <w:lang w:val="en-US" w:eastAsia="zh-CN" w:bidi="ar-SA"/>
+                <w14:textFill>
+                  <w14:solidFill>
+                    <w14:schemeClr w14:val="accent2"/>
+                  </w14:solidFill>
+                </w14:textFill>
+              </w:rPr>
+              <w:t xml:space="preserve"> (callback接收SharedPtr：</w:t>
+            </w:r>
+          </w:p>
+          <w:p>
+            <w:pPr>
+              <w:jc w:val="both"/>
+              <w:rPr>
+                <w:rFonts w:hint="eastAsia" w:cs="华文中宋"/>
+                <w:b/>
+                <w:bCs/>
+                <w:color w:val="ED7D31" w:themeColor="accent2"/>
+                <w:kern w:val="2"/>
+                <w:sz w:val="21"/>
+                <w:szCs w:val="21"/>
+                <w:vertAlign w:val="baseline"/>
+                <w:lang w:val="en-US" w:eastAsia="zh-CN" w:bidi="ar-SA"/>
+                <w14:textFill>
+                  <w14:solidFill>
+                    <w14:schemeClr w14:val="accent2"/>
+                  </w14:solidFill>
+                </w14:textFill>
+              </w:rPr>
+            </w:pPr>
+            <w:r>
+              <w:rPr>
+                <w:rFonts w:hint="eastAsia" w:cs="华文中宋"/>
+                <w:b/>
+                <w:bCs/>
+                <w:color w:val="ED7D31" w:themeColor="accent2"/>
+                <w:kern w:val="2"/>
+                <w:sz w:val="21"/>
+                <w:szCs w:val="21"/>
+                <w:vertAlign w:val="baseline"/>
+                <w:lang w:val="en-US" w:eastAsia="zh-CN" w:bidi="ar-SA"/>
+                <w14:textFill>
+                  <w14:solidFill>
+                    <w14:schemeClr w14:val="accent2"/>
+                  </w14:solidFill>
+                </w14:textFill>
+              </w:rPr>
+              <w:t xml:space="preserve">rmw_request_id_t, </w:t>
+            </w:r>
+          </w:p>
+          <w:p>
+            <w:pPr>
+              <w:jc w:val="both"/>
+              <w:rPr>
+                <w:rFonts w:hint="default" w:cs="华文中宋"/>
+                <w:b/>
+                <w:bCs/>
+                <w:color w:val="ED7D31" w:themeColor="accent2"/>
+                <w:kern w:val="2"/>
+                <w:sz w:val="21"/>
+                <w:szCs w:val="21"/>
+                <w:vertAlign w:val="baseline"/>
+                <w:lang w:val="en-US" w:eastAsia="zh-CN" w:bidi="ar-SA"/>
+                <w14:textFill>
+                  <w14:solidFill>
+                    <w14:schemeClr w14:val="accent2"/>
+                  </w14:solidFill>
+                </w14:textFill>
+              </w:rPr>
+            </w:pPr>
+            <w:r>
+              <w:rPr>
+                <w:rFonts w:hint="eastAsia" w:cs="华文中宋"/>
+                <w:b/>
+                <w:bCs/>
+                <w:color w:val="ED7D31" w:themeColor="accent2"/>
+                <w:kern w:val="2"/>
+                <w:sz w:val="21"/>
+                <w:szCs w:val="21"/>
+                <w:vertAlign w:val="baseline"/>
+                <w:lang w:val="en-US" w:eastAsia="zh-CN" w:bidi="ar-SA"/>
+                <w14:textFill>
+                  <w14:solidFill>
+                    <w14:schemeClr w14:val="accent2"/>
+                  </w14:solidFill>
+                </w14:textFill>
+              </w:rPr>
+              <w:t>srvT::Request, srvT::Response)</w:t>
+            </w:r>
+          </w:p>
+        </w:tc>
+      </w:tr>
+      <w:tr>
+        <w:tblPrEx>
+          <w:tblBorders>
+            <w:top w:val="single" w:color="auto" w:sz="4" w:space="0"/>
+            <w:left w:val="single" w:color="auto" w:sz="4" w:space="0"/>
+            <w:bottom w:val="single" w:color="auto" w:sz="4" w:space="0"/>
+            <w:right w:val="single" w:color="auto" w:sz="4" w:space="0"/>
+            <w:insideH w:val="single" w:color="auto" w:sz="4" w:space="0"/>
+            <w:insideV w:val="single" w:color="auto" w:sz="4" w:space="0"/>
+          </w:tblBorders>
+          <w:tblCellMar>
+            <w:top w:w="0" w:type="dxa"/>
+            <w:left w:w="108" w:type="dxa"/>
+            <w:bottom w:w="0" w:type="dxa"/>
+            <w:right w:w="108" w:type="dxa"/>
+          </w:tblCellMar>
+        </w:tblPrEx>
+        <w:tc>
+          <w:tcPr>
+            <w:tcW w:w="0" w:type="auto"/>
+            <w:vMerge w:val="continue"/>
+            <w:tcBorders/>
+            <w:vAlign w:val="center"/>
+          </w:tcPr>
+          <w:p>
+            <w:pPr>
+              <w:pStyle w:val="10"/>
+              <w:bidi w:val="0"/>
+              <w:jc w:val="both"/>
+              <w:rPr>
+                <w:rFonts w:hint="eastAsia" w:ascii="华文中宋" w:hAnsi="华文中宋" w:eastAsia="华文中宋" w:cs="华文中宋"/>
+                <w:b/>
+                <w:bCs/>
+                <w:color w:val="ED7D31" w:themeColor="accent2"/>
+                <w:kern w:val="2"/>
+                <w:sz w:val="21"/>
+                <w:szCs w:val="21"/>
+                <w:vertAlign w:val="baseline"/>
+                <w:lang w:val="en-US" w:eastAsia="zh-CN" w:bidi="ar-SA"/>
+                <w14:textFill>
+                  <w14:solidFill>
+                    <w14:schemeClr w14:val="accent2"/>
+                  </w14:solidFill>
+                </w14:textFill>
+              </w:rPr>
+            </w:pPr>
+          </w:p>
+        </w:tc>
+        <w:tc>
+          <w:tcPr>
+            <w:tcW w:w="0" w:type="auto"/>
+            <w:vAlign w:val="center"/>
+          </w:tcPr>
+          <w:p>
+            <w:pPr>
+              <w:pStyle w:val="10"/>
+              <w:bidi w:val="0"/>
+              <w:jc w:val="both"/>
+              <w:rPr>
+                <w:rFonts w:hint="default"/>
+                <w:lang w:val="en-US" w:eastAsia="zh-CN"/>
+              </w:rPr>
+            </w:pPr>
+            <w:r>
+              <w:rPr>
+                <w:rFonts w:hint="eastAsia"/>
+                <w:lang w:val="en-US" w:eastAsia="zh-CN"/>
+              </w:rPr>
+              <w:t>create_client&lt;srvT&gt;(service)</w:t>
+            </w:r>
+          </w:p>
+        </w:tc>
+        <w:tc>
+          <w:tcPr>
+            <w:tcW w:w="0" w:type="auto"/>
+            <w:vAlign w:val="center"/>
+          </w:tcPr>
+          <w:p>
+            <w:pPr>
+              <w:jc w:val="both"/>
+              <w:rPr>
+                <w:rFonts w:hint="eastAsia" w:cs="华文中宋"/>
+                <w:b/>
+                <w:bCs/>
+                <w:color w:val="ED7D31" w:themeColor="accent2"/>
+                <w:kern w:val="2"/>
+                <w:sz w:val="21"/>
+                <w:szCs w:val="21"/>
+                <w:vertAlign w:val="baseline"/>
+                <w:lang w:val="en-US" w:eastAsia="zh-CN" w:bidi="ar-SA"/>
+                <w14:textFill>
+                  <w14:solidFill>
+                    <w14:schemeClr w14:val="accent2"/>
+                  </w14:solidFill>
+                </w14:textFill>
+              </w:rPr>
+            </w:pPr>
+            <w:r>
+              <w:rPr>
+                <w:rFonts w:hint="eastAsia" w:cs="华文中宋"/>
+                <w:b/>
+                <w:bCs/>
+                <w:color w:val="ED7D31" w:themeColor="accent2"/>
+                <w:kern w:val="2"/>
+                <w:sz w:val="21"/>
+                <w:szCs w:val="21"/>
+                <w:vertAlign w:val="baseline"/>
+                <w:lang w:val="en-US" w:eastAsia="zh-CN" w:bidi="ar-SA"/>
+                <w14:textFill>
+                  <w14:solidFill>
+                    <w14:schemeClr w14:val="accent2"/>
+                  </w14:solidFill>
+                </w14:textFill>
+              </w:rPr>
+              <w:t>创建</w:t>
+            </w:r>
+            <w:r>
+              <w:rPr>
+                <w:rFonts w:hint="eastAsia" w:cs="华文中宋"/>
+                <w:b/>
+                <w:bCs/>
+                <w:color w:val="EA82E5"/>
+                <w:kern w:val="2"/>
+                <w:sz w:val="21"/>
+                <w:szCs w:val="21"/>
+                <w:lang w:val="en-US" w:eastAsia="zh-CN" w:bidi="ar-SA"/>
+              </w:rPr>
+              <w:t>客户端</w:t>
             </w:r>
           </w:p>
         </w:tc>
@@ -4968,16 +5404,10 @@
             <w:insideH w:val="single" w:color="auto" w:sz="4" w:space="0"/>
             <w:insideV w:val="single" w:color="auto" w:sz="4" w:space="0"/>
           </w:tblBorders>
-          <w:tblCellMar>
-            <w:top w:w="0" w:type="dxa"/>
-            <w:left w:w="108" w:type="dxa"/>
-            <w:bottom w:w="0" w:type="dxa"/>
-            <w:right w:w="108" w:type="dxa"/>
-          </w:tblCellMar>
         </w:tblPrEx>
         <w:tc>
           <w:tcPr>
-            <w:tcW w:w="2179" w:type="dxa"/>
+            <w:tcW w:w="2337" w:type="dxa"/>
             <w:gridSpan w:val="2"/>
             <w:vAlign w:val="center"/>
           </w:tcPr>
@@ -5080,7 +5510,7 @@
         </w:tblPrEx>
         <w:tc>
           <w:tcPr>
-            <w:tcW w:w="0" w:type="auto"/>
+            <w:tcW w:w="648" w:type="dxa"/>
             <w:vAlign w:val="center"/>
           </w:tcPr>
           <w:p>
@@ -5164,6 +5594,1226 @@
                 <w:lang w:val="en-US" w:eastAsia="zh-CN" w:bidi="ar-SA"/>
               </w:rPr>
               <w:t>计数指针</w:t>
+            </w:r>
+          </w:p>
+        </w:tc>
+      </w:tr>
+    </w:tbl>
+    <w:p>
+      <w:pPr>
+        <w:rPr>
+          <w:rFonts w:hint="default"/>
+          <w:lang w:val="en-US" w:eastAsia="zh-CN"/>
+        </w:rPr>
+      </w:pPr>
+    </w:p>
+    <w:tbl>
+      <w:tblPr>
+        <w:tblStyle w:val="7"/>
+        <w:tblW w:w="0" w:type="auto"/>
+        <w:tblInd w:w="0" w:type="dxa"/>
+        <w:tblBorders>
+          <w:top w:val="single" w:color="auto" w:sz="4" w:space="0"/>
+          <w:left w:val="single" w:color="auto" w:sz="4" w:space="0"/>
+          <w:bottom w:val="single" w:color="auto" w:sz="4" w:space="0"/>
+          <w:right w:val="single" w:color="auto" w:sz="4" w:space="0"/>
+          <w:insideH w:val="single" w:color="auto" w:sz="4" w:space="0"/>
+          <w:insideV w:val="single" w:color="auto" w:sz="4" w:space="0"/>
+        </w:tblBorders>
+        <w:tblLayout w:type="autofit"/>
+        <w:tblCellMar>
+          <w:top w:w="0" w:type="dxa"/>
+          <w:left w:w="108" w:type="dxa"/>
+          <w:bottom w:w="0" w:type="dxa"/>
+          <w:right w:w="108" w:type="dxa"/>
+        </w:tblCellMar>
+      </w:tblPr>
+      <w:tblGrid>
+        <w:gridCol w:w="686"/>
+        <w:gridCol w:w="1493"/>
+        <w:gridCol w:w="1057"/>
+      </w:tblGrid>
+      <w:tr>
+        <w:tblPrEx>
+          <w:tblBorders>
+            <w:top w:val="single" w:color="auto" w:sz="4" w:space="0"/>
+            <w:left w:val="single" w:color="auto" w:sz="4" w:space="0"/>
+            <w:bottom w:val="single" w:color="auto" w:sz="4" w:space="0"/>
+            <w:right w:val="single" w:color="auto" w:sz="4" w:space="0"/>
+            <w:insideH w:val="single" w:color="auto" w:sz="4" w:space="0"/>
+            <w:insideV w:val="single" w:color="auto" w:sz="4" w:space="0"/>
+          </w:tblBorders>
+          <w:tblCellMar>
+            <w:top w:w="0" w:type="dxa"/>
+            <w:left w:w="108" w:type="dxa"/>
+            <w:bottom w:w="0" w:type="dxa"/>
+            <w:right w:w="108" w:type="dxa"/>
+          </w:tblCellMar>
+        </w:tblPrEx>
+        <w:tc>
+          <w:tcPr>
+            <w:tcW w:w="2179" w:type="dxa"/>
+            <w:gridSpan w:val="2"/>
+            <w:vAlign w:val="center"/>
+          </w:tcPr>
+          <w:p>
+            <w:pPr>
+              <w:pStyle w:val="10"/>
+              <w:bidi w:val="0"/>
+              <w:jc w:val="both"/>
+              <w:rPr>
+                <w:rFonts w:hint="default" w:ascii="华文中宋" w:hAnsi="华文中宋" w:eastAsia="华文中宋" w:cs="华文中宋"/>
+                <w:b/>
+                <w:bCs/>
+                <w:color w:val="FF0000"/>
+                <w:kern w:val="2"/>
+                <w:sz w:val="21"/>
+                <w:szCs w:val="21"/>
+                <w:lang w:val="en-US" w:eastAsia="zh-CN" w:bidi="ar-SA"/>
+              </w:rPr>
+            </w:pPr>
+            <w:r>
+              <w:rPr>
+                <w:rFonts w:hint="eastAsia"/>
+                <w:lang w:val="en-US" w:eastAsia="zh-CN"/>
+              </w:rPr>
+              <w:t>Service&lt;srvT&gt;</w:t>
+            </w:r>
+          </w:p>
+        </w:tc>
+        <w:tc>
+          <w:tcPr>
+            <w:tcW w:w="1057" w:type="dxa"/>
+            <w:vAlign w:val="center"/>
+          </w:tcPr>
+          <w:p>
+            <w:pPr>
+              <w:jc w:val="both"/>
+              <w:rPr>
+                <w:rFonts w:hint="default" w:ascii="华文中宋" w:hAnsi="华文中宋" w:eastAsia="华文中宋" w:cs="华文中宋"/>
+                <w:b/>
+                <w:bCs/>
+                <w:color w:val="ED7D31" w:themeColor="accent2"/>
+                <w:kern w:val="2"/>
+                <w:sz w:val="21"/>
+                <w:szCs w:val="21"/>
+                <w:vertAlign w:val="baseline"/>
+                <w:lang w:val="en-US" w:eastAsia="zh-CN" w:bidi="ar-SA"/>
+                <w14:textFill>
+                  <w14:solidFill>
+                    <w14:schemeClr w14:val="accent2"/>
+                  </w14:solidFill>
+                </w14:textFill>
+              </w:rPr>
+            </w:pPr>
+            <w:r>
+              <w:rPr>
+                <w:rStyle w:val="11"/>
+                <w:rFonts w:hint="eastAsia"/>
+                <w:lang w:val="en-US" w:eastAsia="zh-CN"/>
+              </w:rPr>
+              <w:t>服务端</w:t>
+            </w:r>
+          </w:p>
+        </w:tc>
+      </w:tr>
+      <w:tr>
+        <w:tblPrEx>
+          <w:tblBorders>
+            <w:top w:val="single" w:color="auto" w:sz="4" w:space="0"/>
+            <w:left w:val="single" w:color="auto" w:sz="4" w:space="0"/>
+            <w:bottom w:val="single" w:color="auto" w:sz="4" w:space="0"/>
+            <w:right w:val="single" w:color="auto" w:sz="4" w:space="0"/>
+            <w:insideH w:val="single" w:color="auto" w:sz="4" w:space="0"/>
+            <w:insideV w:val="single" w:color="auto" w:sz="4" w:space="0"/>
+          </w:tblBorders>
+          <w:tblCellMar>
+            <w:top w:w="0" w:type="dxa"/>
+            <w:left w:w="108" w:type="dxa"/>
+            <w:bottom w:w="0" w:type="dxa"/>
+            <w:right w:w="108" w:type="dxa"/>
+          </w:tblCellMar>
+        </w:tblPrEx>
+        <w:tc>
+          <w:tcPr>
+            <w:tcW w:w="0" w:type="auto"/>
+            <w:vAlign w:val="center"/>
+          </w:tcPr>
+          <w:p>
+            <w:pPr>
+              <w:pStyle w:val="10"/>
+              <w:bidi w:val="0"/>
+              <w:jc w:val="both"/>
+              <w:rPr>
+                <w:rFonts w:hint="default"/>
+                <w:lang w:val="en-US" w:eastAsia="zh-CN"/>
+              </w:rPr>
+            </w:pPr>
+            <w:r>
+              <w:rPr>
+                <w:rFonts w:hint="eastAsia" w:cs="华文中宋"/>
+                <w:b/>
+                <w:bCs/>
+                <w:color w:val="ED7D31" w:themeColor="accent2"/>
+                <w:kern w:val="2"/>
+                <w:sz w:val="21"/>
+                <w:szCs w:val="21"/>
+                <w:vertAlign w:val="baseline"/>
+                <w:lang w:val="en-US" w:eastAsia="zh-CN" w:bidi="ar-SA"/>
+                <w14:textFill>
+                  <w14:solidFill>
+                    <w14:schemeClr w14:val="accent2"/>
+                  </w14:solidFill>
+                </w14:textFill>
+              </w:rPr>
+              <w:t>属性</w:t>
+            </w:r>
+          </w:p>
+        </w:tc>
+        <w:tc>
+          <w:tcPr>
+            <w:tcW w:w="0" w:type="auto"/>
+            <w:vAlign w:val="center"/>
+          </w:tcPr>
+          <w:p>
+            <w:pPr>
+              <w:pStyle w:val="10"/>
+              <w:bidi w:val="0"/>
+              <w:jc w:val="both"/>
+              <w:rPr>
+                <w:rFonts w:hint="default"/>
+                <w:lang w:val="en-US" w:eastAsia="zh-CN"/>
+              </w:rPr>
+            </w:pPr>
+            <w:r>
+              <w:rPr>
+                <w:rFonts w:hint="eastAsia"/>
+                <w:lang w:val="en-US" w:eastAsia="zh-CN"/>
+              </w:rPr>
+              <w:t>::SharedPtr</w:t>
+            </w:r>
+          </w:p>
+        </w:tc>
+        <w:tc>
+          <w:tcPr>
+            <w:tcW w:w="0" w:type="auto"/>
+            <w:vAlign w:val="center"/>
+          </w:tcPr>
+          <w:p>
+            <w:pPr>
+              <w:jc w:val="both"/>
+              <w:rPr>
+                <w:rStyle w:val="11"/>
+                <w:rFonts w:hint="eastAsia"/>
+                <w:lang w:val="en-US" w:eastAsia="zh-CN"/>
+              </w:rPr>
+            </w:pPr>
+            <w:r>
+              <w:rPr>
+                <w:rFonts w:hint="eastAsia" w:cs="华文中宋"/>
+                <w:b/>
+                <w:bCs/>
+                <w:color w:val="EA82E5"/>
+                <w:kern w:val="2"/>
+                <w:sz w:val="21"/>
+                <w:szCs w:val="21"/>
+                <w:lang w:val="en-US" w:eastAsia="zh-CN" w:bidi="ar-SA"/>
+              </w:rPr>
+              <w:t>计数指针</w:t>
+            </w:r>
+          </w:p>
+        </w:tc>
+      </w:tr>
+    </w:tbl>
+    <w:p>
+      <w:pPr>
+        <w:rPr>
+          <w:rFonts w:hint="default"/>
+          <w:lang w:val="en-US" w:eastAsia="zh-CN"/>
+        </w:rPr>
+      </w:pPr>
+    </w:p>
+    <w:tbl>
+      <w:tblPr>
+        <w:tblStyle w:val="7"/>
+        <w:tblW w:w="0" w:type="auto"/>
+        <w:tblInd w:w="0" w:type="dxa"/>
+        <w:tblBorders>
+          <w:top w:val="single" w:color="auto" w:sz="4" w:space="0"/>
+          <w:left w:val="single" w:color="auto" w:sz="4" w:space="0"/>
+          <w:bottom w:val="single" w:color="auto" w:sz="4" w:space="0"/>
+          <w:right w:val="single" w:color="auto" w:sz="4" w:space="0"/>
+          <w:insideH w:val="single" w:color="auto" w:sz="4" w:space="0"/>
+          <w:insideV w:val="single" w:color="auto" w:sz="4" w:space="0"/>
+        </w:tblBorders>
+        <w:tblLayout w:type="autofit"/>
+        <w:tblCellMar>
+          <w:top w:w="0" w:type="dxa"/>
+          <w:left w:w="108" w:type="dxa"/>
+          <w:bottom w:w="0" w:type="dxa"/>
+          <w:right w:w="108" w:type="dxa"/>
+        </w:tblCellMar>
+      </w:tblPr>
+      <w:tblGrid>
+        <w:gridCol w:w="637"/>
+        <w:gridCol w:w="3945"/>
+        <w:gridCol w:w="1057"/>
+      </w:tblGrid>
+      <w:tr>
+        <w:tblPrEx>
+          <w:tblBorders>
+            <w:top w:val="single" w:color="auto" w:sz="4" w:space="0"/>
+            <w:left w:val="single" w:color="auto" w:sz="4" w:space="0"/>
+            <w:bottom w:val="single" w:color="auto" w:sz="4" w:space="0"/>
+            <w:right w:val="single" w:color="auto" w:sz="4" w:space="0"/>
+            <w:insideH w:val="single" w:color="auto" w:sz="4" w:space="0"/>
+            <w:insideV w:val="single" w:color="auto" w:sz="4" w:space="0"/>
+          </w:tblBorders>
+          <w:tblCellMar>
+            <w:top w:w="0" w:type="dxa"/>
+            <w:left w:w="108" w:type="dxa"/>
+            <w:bottom w:w="0" w:type="dxa"/>
+            <w:right w:w="108" w:type="dxa"/>
+          </w:tblCellMar>
+        </w:tblPrEx>
+        <w:tc>
+          <w:tcPr>
+            <w:tcW w:w="4582" w:type="dxa"/>
+            <w:gridSpan w:val="2"/>
+            <w:vAlign w:val="center"/>
+          </w:tcPr>
+          <w:p>
+            <w:pPr>
+              <w:pStyle w:val="10"/>
+              <w:bidi w:val="0"/>
+              <w:jc w:val="both"/>
+              <w:rPr>
+                <w:rFonts w:hint="default" w:ascii="华文中宋" w:hAnsi="华文中宋" w:eastAsia="华文中宋" w:cs="华文中宋"/>
+                <w:b/>
+                <w:bCs/>
+                <w:color w:val="FF0000"/>
+                <w:kern w:val="2"/>
+                <w:sz w:val="21"/>
+                <w:szCs w:val="21"/>
+                <w:lang w:val="en-US" w:eastAsia="zh-CN" w:bidi="ar-SA"/>
+              </w:rPr>
+            </w:pPr>
+            <w:r>
+              <w:rPr>
+                <w:rFonts w:hint="eastAsia"/>
+                <w:lang w:val="en-US" w:eastAsia="zh-CN"/>
+              </w:rPr>
+              <w:t>Client&lt;srvT&gt;</w:t>
+            </w:r>
+          </w:p>
+        </w:tc>
+        <w:tc>
+          <w:tcPr>
+            <w:tcW w:w="1057" w:type="dxa"/>
+            <w:vAlign w:val="center"/>
+          </w:tcPr>
+          <w:p>
+            <w:pPr>
+              <w:jc w:val="both"/>
+              <w:rPr>
+                <w:rFonts w:hint="default" w:ascii="华文中宋" w:hAnsi="华文中宋" w:eastAsia="华文中宋" w:cs="华文中宋"/>
+                <w:b/>
+                <w:bCs/>
+                <w:color w:val="ED7D31" w:themeColor="accent2"/>
+                <w:kern w:val="2"/>
+                <w:sz w:val="21"/>
+                <w:szCs w:val="21"/>
+                <w:vertAlign w:val="baseline"/>
+                <w:lang w:val="en-US" w:eastAsia="zh-CN" w:bidi="ar-SA"/>
+                <w14:textFill>
+                  <w14:solidFill>
+                    <w14:schemeClr w14:val="accent2"/>
+                  </w14:solidFill>
+                </w14:textFill>
+              </w:rPr>
+            </w:pPr>
+            <w:r>
+              <w:rPr>
+                <w:rStyle w:val="11"/>
+                <w:rFonts w:hint="eastAsia"/>
+                <w:lang w:val="en-US" w:eastAsia="zh-CN"/>
+              </w:rPr>
+              <w:t>客户端</w:t>
+            </w:r>
+          </w:p>
+        </w:tc>
+      </w:tr>
+      <w:tr>
+        <w:tblPrEx>
+          <w:tblBorders>
+            <w:top w:val="single" w:color="auto" w:sz="4" w:space="0"/>
+            <w:left w:val="single" w:color="auto" w:sz="4" w:space="0"/>
+            <w:bottom w:val="single" w:color="auto" w:sz="4" w:space="0"/>
+            <w:right w:val="single" w:color="auto" w:sz="4" w:space="0"/>
+            <w:insideH w:val="single" w:color="auto" w:sz="4" w:space="0"/>
+            <w:insideV w:val="single" w:color="auto" w:sz="4" w:space="0"/>
+          </w:tblBorders>
+          <w:tblCellMar>
+            <w:top w:w="0" w:type="dxa"/>
+            <w:left w:w="108" w:type="dxa"/>
+            <w:bottom w:w="0" w:type="dxa"/>
+            <w:right w:w="108" w:type="dxa"/>
+          </w:tblCellMar>
+        </w:tblPrEx>
+        <w:tc>
+          <w:tcPr>
+            <w:tcW w:w="0" w:type="auto"/>
+            <w:vAlign w:val="center"/>
+          </w:tcPr>
+          <w:p>
+            <w:pPr>
+              <w:pStyle w:val="10"/>
+              <w:bidi w:val="0"/>
+              <w:jc w:val="both"/>
+              <w:rPr>
+                <w:rFonts w:hint="default"/>
+                <w:lang w:val="en-US" w:eastAsia="zh-CN"/>
+              </w:rPr>
+            </w:pPr>
+            <w:r>
+              <w:rPr>
+                <w:rFonts w:hint="eastAsia" w:cs="华文中宋"/>
+                <w:b/>
+                <w:bCs/>
+                <w:color w:val="ED7D31" w:themeColor="accent2"/>
+                <w:kern w:val="2"/>
+                <w:sz w:val="21"/>
+                <w:szCs w:val="21"/>
+                <w:vertAlign w:val="baseline"/>
+                <w:lang w:val="en-US" w:eastAsia="zh-CN" w:bidi="ar-SA"/>
+                <w14:textFill>
+                  <w14:solidFill>
+                    <w14:schemeClr w14:val="accent2"/>
+                  </w14:solidFill>
+                </w14:textFill>
+              </w:rPr>
+              <w:t>属性</w:t>
+            </w:r>
+          </w:p>
+        </w:tc>
+        <w:tc>
+          <w:tcPr>
+            <w:tcW w:w="0" w:type="auto"/>
+            <w:vAlign w:val="center"/>
+          </w:tcPr>
+          <w:p>
+            <w:pPr>
+              <w:pStyle w:val="10"/>
+              <w:bidi w:val="0"/>
+              <w:jc w:val="both"/>
+              <w:rPr>
+                <w:rFonts w:hint="default"/>
+                <w:lang w:val="en-US" w:eastAsia="zh-CN"/>
+              </w:rPr>
+            </w:pPr>
+            <w:r>
+              <w:rPr>
+                <w:rFonts w:hint="eastAsia"/>
+                <w:lang w:val="en-US" w:eastAsia="zh-CN"/>
+              </w:rPr>
+              <w:t>::SharedPtr</w:t>
+            </w:r>
+          </w:p>
+        </w:tc>
+        <w:tc>
+          <w:tcPr>
+            <w:tcW w:w="0" w:type="auto"/>
+            <w:vAlign w:val="center"/>
+          </w:tcPr>
+          <w:p>
+            <w:pPr>
+              <w:jc w:val="both"/>
+              <w:rPr>
+                <w:rStyle w:val="11"/>
+                <w:rFonts w:hint="eastAsia"/>
+                <w:lang w:val="en-US" w:eastAsia="zh-CN"/>
+              </w:rPr>
+            </w:pPr>
+            <w:r>
+              <w:rPr>
+                <w:rFonts w:hint="eastAsia" w:cs="华文中宋"/>
+                <w:b/>
+                <w:bCs/>
+                <w:color w:val="EA82E5"/>
+                <w:kern w:val="2"/>
+                <w:sz w:val="21"/>
+                <w:szCs w:val="21"/>
+                <w:lang w:val="en-US" w:eastAsia="zh-CN" w:bidi="ar-SA"/>
+              </w:rPr>
+              <w:t>计数指针</w:t>
+            </w:r>
+          </w:p>
+        </w:tc>
+      </w:tr>
+      <w:tr>
+        <w:tblPrEx>
+          <w:tblBorders>
+            <w:top w:val="single" w:color="auto" w:sz="4" w:space="0"/>
+            <w:left w:val="single" w:color="auto" w:sz="4" w:space="0"/>
+            <w:bottom w:val="single" w:color="auto" w:sz="4" w:space="0"/>
+            <w:right w:val="single" w:color="auto" w:sz="4" w:space="0"/>
+            <w:insideH w:val="single" w:color="auto" w:sz="4" w:space="0"/>
+            <w:insideV w:val="single" w:color="auto" w:sz="4" w:space="0"/>
+          </w:tblBorders>
+          <w:tblCellMar>
+            <w:top w:w="0" w:type="dxa"/>
+            <w:left w:w="108" w:type="dxa"/>
+            <w:bottom w:w="0" w:type="dxa"/>
+            <w:right w:w="108" w:type="dxa"/>
+          </w:tblCellMar>
+        </w:tblPrEx>
+        <w:tc>
+          <w:tcPr>
+            <w:tcW w:w="637" w:type="dxa"/>
+            <w:vMerge w:val="restart"/>
+            <w:vAlign w:val="center"/>
+          </w:tcPr>
+          <w:p>
+            <w:pPr>
+              <w:pStyle w:val="10"/>
+              <w:bidi w:val="0"/>
+              <w:jc w:val="both"/>
+              <w:rPr>
+                <w:rFonts w:hint="eastAsia" w:cs="华文中宋"/>
+                <w:b/>
+                <w:bCs/>
+                <w:color w:val="ED7D31" w:themeColor="accent2"/>
+                <w:kern w:val="2"/>
+                <w:sz w:val="21"/>
+                <w:szCs w:val="21"/>
+                <w:vertAlign w:val="baseline"/>
+                <w:lang w:val="en-US" w:eastAsia="zh-CN" w:bidi="ar-SA"/>
+                <w14:textFill>
+                  <w14:solidFill>
+                    <w14:schemeClr w14:val="accent2"/>
+                  </w14:solidFill>
+                </w14:textFill>
+              </w:rPr>
+            </w:pPr>
+            <w:r>
+              <w:rPr>
+                <w:rFonts w:hint="eastAsia" w:ascii="华文中宋" w:hAnsi="华文中宋" w:eastAsia="华文中宋" w:cs="华文中宋"/>
+                <w:b/>
+                <w:bCs/>
+                <w:color w:val="ED7D31" w:themeColor="accent2"/>
+                <w:kern w:val="2"/>
+                <w:sz w:val="21"/>
+                <w:szCs w:val="21"/>
+                <w:vertAlign w:val="baseline"/>
+                <w:lang w:val="en-US" w:eastAsia="zh-CN" w:bidi="ar-SA"/>
+                <w14:textFill>
+                  <w14:solidFill>
+                    <w14:schemeClr w14:val="accent2"/>
+                  </w14:solidFill>
+                </w14:textFill>
+              </w:rPr>
+              <w:t>方法</w:t>
+            </w:r>
+          </w:p>
+        </w:tc>
+        <w:tc>
+          <w:tcPr>
+            <w:tcW w:w="0" w:type="auto"/>
+            <w:vAlign w:val="center"/>
+          </w:tcPr>
+          <w:p>
+            <w:pPr>
+              <w:pStyle w:val="10"/>
+              <w:bidi w:val="0"/>
+              <w:jc w:val="both"/>
+              <w:rPr>
+                <w:rFonts w:hint="default"/>
+                <w:lang w:val="en-US" w:eastAsia="zh-CN"/>
+              </w:rPr>
+            </w:pPr>
+            <w:r>
+              <w:rPr>
+                <w:rFonts w:hint="default"/>
+                <w:lang w:val="en-US" w:eastAsia="zh-CN"/>
+              </w:rPr>
+              <w:t>async_send_request</w:t>
+            </w:r>
+            <w:r>
+              <w:rPr>
+                <w:rFonts w:hint="eastAsia"/>
+                <w:lang w:val="en-US" w:eastAsia="zh-CN"/>
+              </w:rPr>
+              <w:t>(request)</w:t>
+            </w:r>
+          </w:p>
+        </w:tc>
+        <w:tc>
+          <w:tcPr>
+            <w:tcW w:w="0" w:type="auto"/>
+            <w:vAlign w:val="center"/>
+          </w:tcPr>
+          <w:p>
+            <w:pPr>
+              <w:jc w:val="both"/>
+              <w:rPr>
+                <w:rFonts w:hint="default" w:cs="华文中宋"/>
+                <w:b/>
+                <w:bCs/>
+                <w:color w:val="EA82E5"/>
+                <w:kern w:val="2"/>
+                <w:sz w:val="21"/>
+                <w:szCs w:val="21"/>
+                <w:lang w:val="en-US" w:eastAsia="zh-CN" w:bidi="ar-SA"/>
+              </w:rPr>
+            </w:pPr>
+            <w:r>
+              <w:rPr>
+                <w:rFonts w:hint="eastAsia" w:cs="华文中宋"/>
+                <w:b/>
+                <w:bCs/>
+                <w:color w:val="EA82E5"/>
+                <w:kern w:val="2"/>
+                <w:sz w:val="21"/>
+                <w:szCs w:val="21"/>
+                <w:lang w:val="en-US" w:eastAsia="zh-CN" w:bidi="ar-SA"/>
+              </w:rPr>
+              <w:t>发送</w:t>
+            </w:r>
+            <w:r>
+              <w:rPr>
+                <w:rFonts w:hint="eastAsia" w:ascii="华文中宋" w:hAnsi="华文中宋" w:eastAsia="华文中宋" w:cs="华文中宋"/>
+                <w:b/>
+                <w:bCs/>
+                <w:color w:val="ED7D31" w:themeColor="accent2"/>
+                <w:kern w:val="2"/>
+                <w:sz w:val="21"/>
+                <w:szCs w:val="21"/>
+                <w:vertAlign w:val="baseline"/>
+                <w:lang w:val="en-US" w:eastAsia="zh-CN" w:bidi="ar-SA"/>
+                <w14:textFill>
+                  <w14:solidFill>
+                    <w14:schemeClr w14:val="accent2"/>
+                  </w14:solidFill>
+                </w14:textFill>
+              </w:rPr>
+              <w:t>请求</w:t>
+            </w:r>
+          </w:p>
+        </w:tc>
+      </w:tr>
+      <w:tr>
+        <w:tblPrEx>
+          <w:tblBorders>
+            <w:top w:val="single" w:color="auto" w:sz="4" w:space="0"/>
+            <w:left w:val="single" w:color="auto" w:sz="4" w:space="0"/>
+            <w:bottom w:val="single" w:color="auto" w:sz="4" w:space="0"/>
+            <w:right w:val="single" w:color="auto" w:sz="4" w:space="0"/>
+            <w:insideH w:val="single" w:color="auto" w:sz="4" w:space="0"/>
+            <w:insideV w:val="single" w:color="auto" w:sz="4" w:space="0"/>
+          </w:tblBorders>
+          <w:tblCellMar>
+            <w:top w:w="0" w:type="dxa"/>
+            <w:left w:w="108" w:type="dxa"/>
+            <w:bottom w:w="0" w:type="dxa"/>
+            <w:right w:w="108" w:type="dxa"/>
+          </w:tblCellMar>
+        </w:tblPrEx>
+        <w:tc>
+          <w:tcPr>
+            <w:tcW w:w="637" w:type="dxa"/>
+            <w:vMerge w:val="continue"/>
+            <w:tcBorders/>
+            <w:vAlign w:val="center"/>
+          </w:tcPr>
+          <w:p>
+            <w:pPr>
+              <w:pStyle w:val="10"/>
+              <w:bidi w:val="0"/>
+              <w:jc w:val="both"/>
+              <w:rPr>
+                <w:rFonts w:hint="eastAsia" w:ascii="华文中宋" w:hAnsi="华文中宋" w:eastAsia="华文中宋" w:cs="华文中宋"/>
+                <w:b/>
+                <w:bCs/>
+                <w:color w:val="ED7D31" w:themeColor="accent2"/>
+                <w:kern w:val="2"/>
+                <w:sz w:val="21"/>
+                <w:szCs w:val="21"/>
+                <w:vertAlign w:val="baseline"/>
+                <w:lang w:val="en-US" w:eastAsia="zh-CN" w:bidi="ar-SA"/>
+                <w14:textFill>
+                  <w14:solidFill>
+                    <w14:schemeClr w14:val="accent2"/>
+                  </w14:solidFill>
+                </w14:textFill>
+              </w:rPr>
+            </w:pPr>
+          </w:p>
+        </w:tc>
+        <w:tc>
+          <w:tcPr>
+            <w:tcW w:w="0" w:type="auto"/>
+            <w:vAlign w:val="center"/>
+          </w:tcPr>
+          <w:p>
+            <w:pPr>
+              <w:pStyle w:val="10"/>
+              <w:bidi w:val="0"/>
+              <w:jc w:val="both"/>
+              <w:rPr>
+                <w:rFonts w:hint="default"/>
+                <w:lang w:val="en-US" w:eastAsia="zh-CN"/>
+              </w:rPr>
+            </w:pPr>
+            <w:r>
+              <w:rPr>
+                <w:rFonts w:hint="default"/>
+                <w:lang w:val="en-US" w:eastAsia="zh-CN"/>
+              </w:rPr>
+              <w:t>remove_pending_request</w:t>
+            </w:r>
+            <w:r>
+              <w:rPr>
+                <w:rFonts w:hint="eastAsia"/>
+                <w:lang w:val="en-US" w:eastAsia="zh-CN"/>
+              </w:rPr>
+              <w:t>(request_id)</w:t>
+            </w:r>
+          </w:p>
+        </w:tc>
+        <w:tc>
+          <w:tcPr>
+            <w:tcW w:w="0" w:type="auto"/>
+            <w:vAlign w:val="center"/>
+          </w:tcPr>
+          <w:p>
+            <w:pPr>
+              <w:jc w:val="both"/>
+              <w:rPr>
+                <w:rFonts w:hint="eastAsia" w:cs="华文中宋"/>
+                <w:b/>
+                <w:bCs/>
+                <w:color w:val="EA82E5"/>
+                <w:kern w:val="2"/>
+                <w:sz w:val="21"/>
+                <w:szCs w:val="21"/>
+                <w:lang w:val="en-US" w:eastAsia="zh-CN" w:bidi="ar-SA"/>
+              </w:rPr>
+            </w:pPr>
+            <w:r>
+              <w:rPr>
+                <w:rFonts w:hint="eastAsia" w:cs="华文中宋"/>
+                <w:b/>
+                <w:bCs/>
+                <w:color w:val="EA82E5"/>
+                <w:kern w:val="2"/>
+                <w:sz w:val="21"/>
+                <w:szCs w:val="21"/>
+                <w:lang w:val="en-US" w:eastAsia="zh-CN" w:bidi="ar-SA"/>
+              </w:rPr>
+              <w:t>终止</w:t>
+            </w:r>
+            <w:r>
+              <w:rPr>
+                <w:rFonts w:hint="eastAsia" w:ascii="华文中宋" w:hAnsi="华文中宋" w:eastAsia="华文中宋" w:cs="华文中宋"/>
+                <w:b/>
+                <w:bCs/>
+                <w:color w:val="ED7D31" w:themeColor="accent2"/>
+                <w:kern w:val="2"/>
+                <w:sz w:val="21"/>
+                <w:szCs w:val="21"/>
+                <w:vertAlign w:val="baseline"/>
+                <w:lang w:val="en-US" w:eastAsia="zh-CN" w:bidi="ar-SA"/>
+                <w14:textFill>
+                  <w14:solidFill>
+                    <w14:schemeClr w14:val="accent2"/>
+                  </w14:solidFill>
+                </w14:textFill>
+              </w:rPr>
+              <w:t>请求</w:t>
+            </w:r>
+          </w:p>
+        </w:tc>
+      </w:tr>
+    </w:tbl>
+    <w:p>
+      <w:pPr>
+        <w:rPr>
+          <w:rFonts w:hint="default"/>
+          <w:lang w:val="en-US" w:eastAsia="zh-CN"/>
+        </w:rPr>
+      </w:pPr>
+    </w:p>
+    <w:tbl>
+      <w:tblPr>
+        <w:tblStyle w:val="7"/>
+        <w:tblW w:w="0" w:type="auto"/>
+        <w:tblInd w:w="0" w:type="dxa"/>
+        <w:tblBorders>
+          <w:top w:val="single" w:color="auto" w:sz="4" w:space="0"/>
+          <w:left w:val="single" w:color="auto" w:sz="4" w:space="0"/>
+          <w:bottom w:val="single" w:color="auto" w:sz="4" w:space="0"/>
+          <w:right w:val="single" w:color="auto" w:sz="4" w:space="0"/>
+          <w:insideH w:val="single" w:color="auto" w:sz="4" w:space="0"/>
+          <w:insideV w:val="single" w:color="auto" w:sz="4" w:space="0"/>
+        </w:tblBorders>
+        <w:tblLayout w:type="autofit"/>
+        <w:tblCellMar>
+          <w:top w:w="0" w:type="dxa"/>
+          <w:left w:w="108" w:type="dxa"/>
+          <w:bottom w:w="0" w:type="dxa"/>
+          <w:right w:w="108" w:type="dxa"/>
+        </w:tblCellMar>
+      </w:tblPr>
+      <w:tblGrid>
+        <w:gridCol w:w="955"/>
+        <w:gridCol w:w="2489"/>
+        <w:gridCol w:w="1920"/>
+      </w:tblGrid>
+      <w:tr>
+        <w:tblPrEx>
+          <w:tblBorders>
+            <w:top w:val="single" w:color="auto" w:sz="4" w:space="0"/>
+            <w:left w:val="single" w:color="auto" w:sz="4" w:space="0"/>
+            <w:bottom w:val="single" w:color="auto" w:sz="4" w:space="0"/>
+            <w:right w:val="single" w:color="auto" w:sz="4" w:space="0"/>
+            <w:insideH w:val="single" w:color="auto" w:sz="4" w:space="0"/>
+            <w:insideV w:val="single" w:color="auto" w:sz="4" w:space="0"/>
+          </w:tblBorders>
+          <w:tblCellMar>
+            <w:top w:w="0" w:type="dxa"/>
+            <w:left w:w="108" w:type="dxa"/>
+            <w:bottom w:w="0" w:type="dxa"/>
+            <w:right w:w="108" w:type="dxa"/>
+          </w:tblCellMar>
+        </w:tblPrEx>
+        <w:tc>
+          <w:tcPr>
+            <w:tcW w:w="0" w:type="auto"/>
+            <w:gridSpan w:val="2"/>
+            <w:vAlign w:val="center"/>
+          </w:tcPr>
+          <w:p>
+            <w:pPr>
+              <w:pStyle w:val="10"/>
+              <w:bidi w:val="0"/>
+              <w:rPr>
+                <w:rFonts w:hint="default" w:ascii="华文中宋" w:hAnsi="华文中宋" w:eastAsia="华文中宋" w:cs="华文中宋"/>
+                <w:b/>
+                <w:bCs/>
+                <w:color w:val="FF0000"/>
+                <w:kern w:val="2"/>
+                <w:szCs w:val="21"/>
+                <w:lang w:val="en-US" w:eastAsia="zh-CN" w:bidi="ar-SA"/>
+              </w:rPr>
+            </w:pPr>
+            <w:r>
+              <w:rPr>
+                <w:rFonts w:hint="default"/>
+                <w:lang w:val="en-US" w:eastAsia="zh-CN"/>
+              </w:rPr>
+              <w:t>FutureAndRequestId</w:t>
+            </w:r>
+            <w:r>
+              <w:rPr>
+                <w:rFonts w:hint="eastAsia"/>
+                <w:lang w:val="en-US" w:eastAsia="zh-CN"/>
+              </w:rPr>
+              <w:t>&lt;FutureT&gt;</w:t>
+            </w:r>
+          </w:p>
+        </w:tc>
+        <w:tc>
+          <w:tcPr>
+            <w:tcW w:w="0" w:type="auto"/>
+            <w:vAlign w:val="center"/>
+          </w:tcPr>
+          <w:p>
+            <w:pPr>
+              <w:jc w:val="both"/>
+              <w:rPr>
+                <w:rFonts w:hint="default" w:ascii="华文中宋" w:hAnsi="华文中宋" w:eastAsia="华文中宋" w:cs="华文中宋"/>
+                <w:b/>
+                <w:bCs/>
+                <w:color w:val="ED7D31" w:themeColor="accent2"/>
+                <w:kern w:val="2"/>
+                <w:sz w:val="21"/>
+                <w:szCs w:val="21"/>
+                <w:vertAlign w:val="baseline"/>
+                <w:lang w:val="en-US" w:eastAsia="zh-CN" w:bidi="ar-SA"/>
+                <w14:textFill>
+                  <w14:solidFill>
+                    <w14:schemeClr w14:val="accent2"/>
+                  </w14:solidFill>
+                </w14:textFill>
+              </w:rPr>
+            </w:pPr>
+            <w:r>
+              <w:rPr>
+                <w:rStyle w:val="11"/>
+                <w:rFonts w:hint="eastAsia"/>
+                <w:lang w:val="en-US" w:eastAsia="zh-CN"/>
+              </w:rPr>
+              <w:t>异步响应</w:t>
+            </w:r>
+          </w:p>
+        </w:tc>
+      </w:tr>
+      <w:tr>
+        <w:tblPrEx>
+          <w:tblBorders>
+            <w:top w:val="single" w:color="auto" w:sz="4" w:space="0"/>
+            <w:left w:val="single" w:color="auto" w:sz="4" w:space="0"/>
+            <w:bottom w:val="single" w:color="auto" w:sz="4" w:space="0"/>
+            <w:right w:val="single" w:color="auto" w:sz="4" w:space="0"/>
+            <w:insideH w:val="single" w:color="auto" w:sz="4" w:space="0"/>
+            <w:insideV w:val="single" w:color="auto" w:sz="4" w:space="0"/>
+          </w:tblBorders>
+          <w:tblCellMar>
+            <w:top w:w="0" w:type="dxa"/>
+            <w:left w:w="108" w:type="dxa"/>
+            <w:bottom w:w="0" w:type="dxa"/>
+            <w:right w:w="108" w:type="dxa"/>
+          </w:tblCellMar>
+        </w:tblPrEx>
+        <w:tc>
+          <w:tcPr>
+            <w:tcW w:w="0" w:type="auto"/>
+            <w:vMerge w:val="restart"/>
+            <w:vAlign w:val="center"/>
+          </w:tcPr>
+          <w:p>
+            <w:pPr>
+              <w:pStyle w:val="10"/>
+              <w:bidi w:val="0"/>
+              <w:jc w:val="both"/>
+              <w:rPr>
+                <w:rFonts w:hint="default"/>
+                <w:lang w:val="en-US" w:eastAsia="zh-CN"/>
+              </w:rPr>
+            </w:pPr>
+            <w:r>
+              <w:rPr>
+                <w:rFonts w:hint="eastAsia" w:cs="华文中宋"/>
+                <w:b/>
+                <w:bCs/>
+                <w:color w:val="ED7D31" w:themeColor="accent2"/>
+                <w:kern w:val="2"/>
+                <w:sz w:val="21"/>
+                <w:szCs w:val="21"/>
+                <w:vertAlign w:val="baseline"/>
+                <w:lang w:val="en-US" w:eastAsia="zh-CN" w:bidi="ar-SA"/>
+                <w14:textFill>
+                  <w14:solidFill>
+                    <w14:schemeClr w14:val="accent2"/>
+                  </w14:solidFill>
+                </w14:textFill>
+              </w:rPr>
+              <w:t>属性</w:t>
+            </w:r>
+          </w:p>
+        </w:tc>
+        <w:tc>
+          <w:tcPr>
+            <w:tcW w:w="0" w:type="auto"/>
+            <w:vAlign w:val="center"/>
+          </w:tcPr>
+          <w:p>
+            <w:pPr>
+              <w:pStyle w:val="10"/>
+              <w:bidi w:val="0"/>
+              <w:jc w:val="both"/>
+              <w:rPr>
+                <w:rFonts w:hint="default"/>
+                <w:lang w:val="en-US" w:eastAsia="zh-CN"/>
+              </w:rPr>
+            </w:pPr>
+            <w:r>
+              <w:rPr>
+                <w:rFonts w:hint="eastAsia"/>
+                <w:lang w:val="en-US" w:eastAsia="zh-CN"/>
+              </w:rPr>
+              <w:t>::SharedPtr</w:t>
+            </w:r>
+          </w:p>
+        </w:tc>
+        <w:tc>
+          <w:tcPr>
+            <w:tcW w:w="0" w:type="auto"/>
+            <w:vAlign w:val="center"/>
+          </w:tcPr>
+          <w:p>
+            <w:pPr>
+              <w:jc w:val="both"/>
+              <w:rPr>
+                <w:rStyle w:val="11"/>
+                <w:rFonts w:hint="eastAsia"/>
+                <w:lang w:val="en-US" w:eastAsia="zh-CN"/>
+              </w:rPr>
+            </w:pPr>
+            <w:r>
+              <w:rPr>
+                <w:rFonts w:hint="eastAsia" w:cs="华文中宋"/>
+                <w:b/>
+                <w:bCs/>
+                <w:color w:val="EA82E5"/>
+                <w:kern w:val="2"/>
+                <w:sz w:val="21"/>
+                <w:szCs w:val="21"/>
+                <w:lang w:val="en-US" w:eastAsia="zh-CN" w:bidi="ar-SA"/>
+              </w:rPr>
+              <w:t>计数指针</w:t>
+            </w:r>
+          </w:p>
+        </w:tc>
+      </w:tr>
+      <w:tr>
+        <w:tblPrEx>
+          <w:tblBorders>
+            <w:top w:val="single" w:color="auto" w:sz="4" w:space="0"/>
+            <w:left w:val="single" w:color="auto" w:sz="4" w:space="0"/>
+            <w:bottom w:val="single" w:color="auto" w:sz="4" w:space="0"/>
+            <w:right w:val="single" w:color="auto" w:sz="4" w:space="0"/>
+            <w:insideH w:val="single" w:color="auto" w:sz="4" w:space="0"/>
+            <w:insideV w:val="single" w:color="auto" w:sz="4" w:space="0"/>
+          </w:tblBorders>
+          <w:tblCellMar>
+            <w:top w:w="0" w:type="dxa"/>
+            <w:left w:w="108" w:type="dxa"/>
+            <w:bottom w:w="0" w:type="dxa"/>
+            <w:right w:w="108" w:type="dxa"/>
+          </w:tblCellMar>
+        </w:tblPrEx>
+        <w:tc>
+          <w:tcPr>
+            <w:tcW w:w="0" w:type="auto"/>
+            <w:vMerge w:val="continue"/>
+            <w:tcBorders/>
+            <w:vAlign w:val="center"/>
+          </w:tcPr>
+          <w:p>
+            <w:pPr>
+              <w:pStyle w:val="10"/>
+              <w:bidi w:val="0"/>
+              <w:jc w:val="both"/>
+              <w:rPr>
+                <w:rFonts w:hint="eastAsia" w:cs="华文中宋"/>
+                <w:b/>
+                <w:bCs/>
+                <w:color w:val="ED7D31" w:themeColor="accent2"/>
+                <w:kern w:val="2"/>
+                <w:sz w:val="21"/>
+                <w:szCs w:val="21"/>
+                <w:vertAlign w:val="baseline"/>
+                <w:lang w:val="en-US" w:eastAsia="zh-CN" w:bidi="ar-SA"/>
+                <w14:textFill>
+                  <w14:solidFill>
+                    <w14:schemeClr w14:val="accent2"/>
+                  </w14:solidFill>
+                </w14:textFill>
+              </w:rPr>
+            </w:pPr>
+          </w:p>
+        </w:tc>
+        <w:tc>
+          <w:tcPr>
+            <w:tcW w:w="0" w:type="auto"/>
+            <w:vAlign w:val="center"/>
+          </w:tcPr>
+          <w:p>
+            <w:pPr>
+              <w:pStyle w:val="10"/>
+              <w:bidi w:val="0"/>
+              <w:jc w:val="both"/>
+              <w:rPr>
+                <w:rFonts w:hint="default"/>
+                <w:lang w:val="en-US" w:eastAsia="zh-CN"/>
+              </w:rPr>
+            </w:pPr>
+            <w:r>
+              <w:rPr>
+                <w:rFonts w:hint="eastAsia"/>
+                <w:lang w:val="en-US" w:eastAsia="zh-CN"/>
+              </w:rPr>
+              <w:t>request_id</w:t>
+            </w:r>
+          </w:p>
+        </w:tc>
+        <w:tc>
+          <w:tcPr>
+            <w:tcW w:w="0" w:type="auto"/>
+            <w:vAlign w:val="center"/>
+          </w:tcPr>
+          <w:p>
+            <w:pPr>
+              <w:jc w:val="both"/>
+              <w:rPr>
+                <w:rFonts w:hint="default" w:cs="华文中宋"/>
+                <w:b/>
+                <w:bCs/>
+                <w:color w:val="EA82E5"/>
+                <w:kern w:val="2"/>
+                <w:sz w:val="21"/>
+                <w:szCs w:val="21"/>
+                <w:lang w:val="en-US" w:eastAsia="zh-CN" w:bidi="ar-SA"/>
+              </w:rPr>
+            </w:pPr>
+            <w:r>
+              <w:rPr>
+                <w:rFonts w:hint="eastAsia"/>
+                <w:lang w:val="en-US" w:eastAsia="zh-CN"/>
+              </w:rPr>
+              <w:t>请求</w:t>
+            </w:r>
+            <w:r>
+              <w:rPr>
+                <w:rFonts w:hint="eastAsia" w:cs="华文中宋"/>
+                <w:b/>
+                <w:bCs/>
+                <w:color w:val="EA82E5"/>
+                <w:kern w:val="2"/>
+                <w:sz w:val="21"/>
+                <w:szCs w:val="21"/>
+                <w:lang w:val="en-US" w:eastAsia="zh-CN" w:bidi="ar-SA"/>
+              </w:rPr>
+              <w:t>编号</w:t>
+            </w:r>
+          </w:p>
+        </w:tc>
+      </w:tr>
+      <w:tr>
+        <w:tblPrEx>
+          <w:tblBorders>
+            <w:top w:val="single" w:color="auto" w:sz="4" w:space="0"/>
+            <w:left w:val="single" w:color="auto" w:sz="4" w:space="0"/>
+            <w:bottom w:val="single" w:color="auto" w:sz="4" w:space="0"/>
+            <w:right w:val="single" w:color="auto" w:sz="4" w:space="0"/>
+            <w:insideH w:val="single" w:color="auto" w:sz="4" w:space="0"/>
+            <w:insideV w:val="single" w:color="auto" w:sz="4" w:space="0"/>
+          </w:tblBorders>
+          <w:tblCellMar>
+            <w:top w:w="0" w:type="dxa"/>
+            <w:left w:w="108" w:type="dxa"/>
+            <w:bottom w:w="0" w:type="dxa"/>
+            <w:right w:w="108" w:type="dxa"/>
+          </w:tblCellMar>
+        </w:tblPrEx>
+        <w:tc>
+          <w:tcPr>
+            <w:tcW w:w="0" w:type="auto"/>
+            <w:vAlign w:val="center"/>
+          </w:tcPr>
+          <w:p>
+            <w:pPr>
+              <w:pStyle w:val="10"/>
+              <w:bidi w:val="0"/>
+              <w:jc w:val="both"/>
+              <w:rPr>
+                <w:rFonts w:hint="eastAsia" w:cs="华文中宋"/>
+                <w:b/>
+                <w:bCs/>
+                <w:color w:val="ED7D31" w:themeColor="accent2"/>
+                <w:kern w:val="2"/>
+                <w:sz w:val="21"/>
+                <w:szCs w:val="21"/>
+                <w:vertAlign w:val="baseline"/>
+                <w:lang w:val="en-US" w:eastAsia="zh-CN" w:bidi="ar-SA"/>
+                <w14:textFill>
+                  <w14:solidFill>
+                    <w14:schemeClr w14:val="accent2"/>
+                  </w14:solidFill>
+                </w14:textFill>
+              </w:rPr>
+            </w:pPr>
+            <w:r>
+              <w:rPr>
+                <w:rFonts w:hint="eastAsia" w:ascii="华文中宋" w:hAnsi="华文中宋" w:eastAsia="华文中宋" w:cs="华文中宋"/>
+                <w:b/>
+                <w:bCs/>
+                <w:color w:val="ED7D31" w:themeColor="accent2"/>
+                <w:kern w:val="2"/>
+                <w:sz w:val="21"/>
+                <w:szCs w:val="21"/>
+                <w:vertAlign w:val="baseline"/>
+                <w:lang w:val="en-US" w:eastAsia="zh-CN" w:bidi="ar-SA"/>
+                <w14:textFill>
+                  <w14:solidFill>
+                    <w14:schemeClr w14:val="accent2"/>
+                  </w14:solidFill>
+                </w14:textFill>
+              </w:rPr>
+              <w:t>方法</w:t>
+            </w:r>
+          </w:p>
+        </w:tc>
+        <w:tc>
+          <w:tcPr>
+            <w:tcW w:w="0" w:type="auto"/>
+            <w:vAlign w:val="center"/>
+          </w:tcPr>
+          <w:p>
+            <w:pPr>
+              <w:pStyle w:val="10"/>
+              <w:bidi w:val="0"/>
+              <w:jc w:val="both"/>
+              <w:rPr>
+                <w:rFonts w:hint="default"/>
+                <w:lang w:val="en-US" w:eastAsia="zh-CN"/>
+              </w:rPr>
+            </w:pPr>
+            <w:r>
+              <w:rPr>
+                <w:rFonts w:hint="eastAsia"/>
+                <w:lang w:val="en-US" w:eastAsia="zh-CN"/>
+              </w:rPr>
+              <w:t>get()</w:t>
+            </w:r>
+          </w:p>
+        </w:tc>
+        <w:tc>
+          <w:tcPr>
+            <w:tcW w:w="0" w:type="auto"/>
+            <w:vAlign w:val="center"/>
+          </w:tcPr>
+          <w:p>
+            <w:pPr>
+              <w:jc w:val="both"/>
+              <w:rPr>
+                <w:rFonts w:hint="default" w:cs="华文中宋"/>
+                <w:b/>
+                <w:bCs/>
+                <w:color w:val="EA82E5"/>
+                <w:kern w:val="2"/>
+                <w:sz w:val="21"/>
+                <w:szCs w:val="21"/>
+                <w:lang w:val="en-US" w:eastAsia="zh-CN" w:bidi="ar-SA"/>
+              </w:rPr>
+            </w:pPr>
+            <w:r>
+              <w:rPr>
+                <w:rFonts w:hint="eastAsia" w:cs="华文中宋"/>
+                <w:b/>
+                <w:bCs/>
+                <w:color w:val="EA82E5"/>
+                <w:kern w:val="2"/>
+                <w:sz w:val="21"/>
+                <w:szCs w:val="21"/>
+                <w:lang w:val="en-US" w:eastAsia="zh-CN" w:bidi="ar-SA"/>
+              </w:rPr>
+              <w:t>等待</w:t>
+            </w:r>
+            <w:r>
+              <w:rPr>
+                <w:rFonts w:hint="eastAsia"/>
+                <w:lang w:val="en-US" w:eastAsia="zh-CN"/>
+              </w:rPr>
+              <w:t>结果</w:t>
+            </w:r>
+            <w:r>
+              <w:rPr>
+                <w:rFonts w:hint="eastAsia"/>
+                <w:lang w:val="en-US" w:eastAsia="zh-CN"/>
+              </w:rPr>
+              <w:t xml:space="preserve"> (一次性)</w:t>
             </w:r>
           </w:p>
         </w:tc>
@@ -5445,6 +7095,7 @@
       </w:tblPr>
       <w:tblGrid>
         <w:gridCol w:w="1450"/>
+        <w:gridCol w:w="1277"/>
       </w:tblGrid>
       <w:tr>
         <w:tblPrEx>
@@ -5498,6 +7149,32 @@
             </w:r>
           </w:p>
         </w:tc>
+        <w:tc>
+          <w:tcPr>
+            <w:tcW w:w="0" w:type="auto"/>
+            <w:vAlign w:val="center"/>
+          </w:tcPr>
+          <w:p>
+            <w:pPr>
+              <w:jc w:val="both"/>
+              <w:rPr>
+                <w:rFonts w:hint="default"/>
+                <w:vertAlign w:val="baseline"/>
+                <w:lang w:val="en-US" w:eastAsia="zh-CN"/>
+              </w:rPr>
+            </w:pPr>
+            <w:r>
+              <w:rPr>
+                <w:rFonts w:hint="eastAsia"/>
+                <w:vertAlign w:val="baseline"/>
+                <w:lang w:val="en-US" w:eastAsia="zh-CN"/>
+              </w:rPr>
+              <w:t>*.srv</w:t>
+            </w:r>
+            <w:bookmarkStart w:id="0" w:name="_GoBack"/>
+            <w:bookmarkEnd w:id="0"/>
+          </w:p>
+        </w:tc>
       </w:tr>
       <w:tr>
         <w:tblPrEx>
@@ -5553,6 +7230,80 @@
                 <w:lang w:val="en-US" w:eastAsia="zh-CN"/>
               </w:rPr>
               <w:t>int64 id</w:t>
+            </w:r>
+          </w:p>
+        </w:tc>
+        <w:tc>
+          <w:tcPr>
+            <w:tcW w:w="0" w:type="auto"/>
+            <w:vAlign w:val="center"/>
+          </w:tcPr>
+          <w:p>
+            <w:pPr>
+              <w:pStyle w:val="10"/>
+              <w:bidi w:val="0"/>
+              <w:rPr>
+                <w:rFonts w:hint="eastAsia"/>
+                <w:lang w:val="en-US" w:eastAsia="zh-CN"/>
+              </w:rPr>
+            </w:pPr>
+            <w:r>
+              <w:rPr>
+                <w:rFonts w:hint="eastAsia"/>
+                <w:lang w:val="en-US" w:eastAsia="zh-CN"/>
+              </w:rPr>
+              <w:t>int64 a</w:t>
+            </w:r>
+          </w:p>
+          <w:p>
+            <w:pPr>
+              <w:pStyle w:val="10"/>
+              <w:bidi w:val="0"/>
+              <w:rPr>
+                <w:rFonts w:hint="eastAsia"/>
+                <w:lang w:val="en-US" w:eastAsia="zh-CN"/>
+              </w:rPr>
+            </w:pPr>
+            <w:r>
+              <w:rPr>
+                <w:rFonts w:hint="eastAsia"/>
+                <w:lang w:val="en-US" w:eastAsia="zh-CN"/>
+              </w:rPr>
+              <w:t>int64 b</w:t>
+            </w:r>
+          </w:p>
+          <w:p>
+            <w:pPr>
+              <w:pStyle w:val="10"/>
+              <w:bidi w:val="0"/>
+              <w:rPr>
+                <w:rFonts w:hint="eastAsia"/>
+                <w:lang w:val="en-US" w:eastAsia="zh-CN"/>
+              </w:rPr>
+            </w:pPr>
+            <w:r>
+              <w:rPr>
+                <w:rFonts w:hint="eastAsia"/>
+                <w:lang w:val="en-US" w:eastAsia="zh-CN"/>
+              </w:rPr>
+              <w:t>---</w:t>
+            </w:r>
+          </w:p>
+          <w:p>
+            <w:pPr>
+              <w:pStyle w:val="10"/>
+              <w:bidi w:val="0"/>
+              <w:rPr>
+                <w:rFonts w:hint="eastAsia"/>
+                <w:lang w:val="en-US" w:eastAsia="zh-CN"/>
+              </w:rPr>
+            </w:pPr>
+            <w:r>
+              <w:rPr>
+                <w:rFonts w:hint="eastAsia"/>
+                <w:lang w:val="en-US" w:eastAsia="zh-CN"/>
+              </w:rPr>
+              <w:t>int64 sum</w:t>
             </w:r>
           </w:p>
         </w:tc>
@@ -5771,7 +7522,7 @@
           <w:rFonts w:hint="eastAsia"/>
           <w:lang w:val="en-US" w:eastAsia="zh-CN"/>
         </w:rPr>
-        <w:t>信息：</w:t>
+        <w:t>信息*/msg：</w:t>
       </w:r>
     </w:p>
     <w:p>
@@ -6646,7 +8397,7 @@
         <w:pStyle w:val="4"/>
         <w:bidi w:val="0"/>
         <w:rPr>
-          <w:rFonts w:hint="default"/>
+          <w:rFonts w:hint="eastAsia"/>
           <w:lang w:val="en-US" w:eastAsia="zh-CN"/>
         </w:rPr>
       </w:pPr>
@@ -6657,6 +8408,514 @@
         </w:rPr>
         <w:t>传感sensor_msgs/msg：</w:t>
       </w:r>
+    </w:p>
+    <w:p>
+      <w:pPr>
+        <w:rPr>
+          <w:rFonts w:hint="eastAsia"/>
+          <w:lang w:val="en-US" w:eastAsia="zh-CN"/>
+        </w:rPr>
+      </w:pPr>
+    </w:p>
+    <w:p>
+      <w:pPr>
+        <w:rPr>
+          <w:rFonts w:hint="eastAsia"/>
+          <w:lang w:val="en-US" w:eastAsia="zh-CN"/>
+        </w:rPr>
+      </w:pPr>
+    </w:p>
+    <w:p>
+      <w:pPr>
+        <w:pStyle w:val="3"/>
+        <w:bidi w:val="0"/>
+        <w:rPr>
+          <w:rFonts w:hint="eastAsia"/>
+          <w:lang w:val="en-US" w:eastAsia="zh-CN"/>
+        </w:rPr>
+      </w:pPr>
+      <w:r>
+        <w:rPr>
+          <w:rFonts w:hint="eastAsia"/>
+          <w:lang w:val="en-US" w:eastAsia="zh-CN"/>
+        </w:rPr>
+        <w:t>服务*/srv：</w:t>
+      </w:r>
+    </w:p>
+    <w:p>
+      <w:pPr>
+        <w:pStyle w:val="4"/>
+        <w:bidi w:val="0"/>
+        <w:rPr>
+          <w:rFonts w:hint="eastAsia"/>
+          <w:lang w:val="en-US" w:eastAsia="zh-CN"/>
+        </w:rPr>
+      </w:pPr>
+      <w:r>
+        <w:rPr>
+          <w:rFonts w:hint="eastAsia"/>
+          <w:lang w:val="en-US" w:eastAsia="zh-CN"/>
+        </w:rPr>
+        <w:t>标准std_srvs/srv：</w:t>
+      </w:r>
+    </w:p>
+    <w:p>
+      <w:pPr>
+        <w:pStyle w:val="10"/>
+        <w:bidi w:val="0"/>
+        <w:ind w:firstLine="0" w:firstLineChars="0"/>
+        <w:rPr>
+          <w:rFonts w:hint="default" w:cs="华文中宋"/>
+          <w:b/>
+          <w:bCs/>
+          <w:color w:val="ED7D31" w:themeColor="accent2"/>
+          <w:sz w:val="21"/>
+          <w:szCs w:val="24"/>
+          <w:lang w:val="en-US" w:eastAsia="zh-CN"/>
+          <w14:textFill>
+            <w14:solidFill>
+              <w14:schemeClr w14:val="accent2"/>
+            </w14:solidFill>
+          </w14:textFill>
+        </w:rPr>
+      </w:pPr>
+      <w:r>
+        <w:rPr>
+          <w:rFonts w:hint="eastAsia" w:cs="华文中宋"/>
+          <w:b/>
+          <w:bCs/>
+          <w:color w:val="ED7D31" w:themeColor="accent2"/>
+          <w:sz w:val="21"/>
+          <w:szCs w:val="24"/>
+          <w:lang w:val="en-US" w:eastAsia="zh-CN"/>
+          <w14:textFill>
+            <w14:solidFill>
+              <w14:schemeClr w14:val="accent2"/>
+            </w14:solidFill>
+          </w14:textFill>
+        </w:rPr>
+        <w:t>package：std_srvs</w:t>
+      </w:r>
+    </w:p>
+    <w:p>
+      <w:pPr>
+        <w:pStyle w:val="10"/>
+        <w:bidi w:val="0"/>
+        <w:ind w:firstLine="0" w:firstLineChars="0"/>
+        <w:rPr>
+          <w:rFonts w:hint="default"/>
+          <w:lang w:val="en-US" w:eastAsia="zh-CN"/>
+        </w:rPr>
+      </w:pPr>
+      <w:r>
+        <w:rPr>
+          <w:rFonts w:hint="eastAsia" w:ascii="华文中宋" w:hAnsi="华文中宋" w:eastAsia="华文中宋" w:cs="华文中宋"/>
+          <w:b/>
+          <w:bCs/>
+          <w:color w:val="ED7D31" w:themeColor="accent2"/>
+          <w:kern w:val="2"/>
+          <w:sz w:val="21"/>
+          <w:szCs w:val="24"/>
+          <w:lang w:val="en-US" w:eastAsia="zh-CN" w:bidi="ar-SA"/>
+          <w14:textFill>
+            <w14:solidFill>
+              <w14:schemeClr w14:val="accent2"/>
+            </w14:solidFill>
+          </w14:textFill>
+        </w:rPr>
+        <w:t>namespace</w:t>
+      </w:r>
+      <w:r>
+        <w:rPr>
+          <w:rFonts w:hint="eastAsia" w:cs="华文中宋"/>
+          <w:b/>
+          <w:bCs/>
+          <w:color w:val="ED7D31" w:themeColor="accent2"/>
+          <w:kern w:val="2"/>
+          <w:sz w:val="21"/>
+          <w:szCs w:val="24"/>
+          <w:lang w:val="en-US" w:eastAsia="zh-CN" w:bidi="ar-SA"/>
+          <w14:textFill>
+            <w14:solidFill>
+              <w14:schemeClr w14:val="accent2"/>
+            </w14:solidFill>
+          </w14:textFill>
+        </w:rPr>
+        <w:t>：</w:t>
+      </w:r>
+      <w:r>
+        <w:rPr>
+          <w:rFonts w:hint="eastAsia" w:cs="华文中宋"/>
+          <w:b/>
+          <w:bCs/>
+          <w:color w:val="ED7D31" w:themeColor="accent2"/>
+          <w:sz w:val="21"/>
+          <w:szCs w:val="24"/>
+          <w:lang w:val="en-US" w:eastAsia="zh-CN"/>
+          <w14:textFill>
+            <w14:solidFill>
+              <w14:schemeClr w14:val="accent2"/>
+            </w14:solidFill>
+          </w14:textFill>
+        </w:rPr>
+        <w:t>std_srvs::srv</w:t>
+      </w:r>
+    </w:p>
+    <w:tbl>
+      <w:tblPr>
+        <w:tblStyle w:val="7"/>
+        <w:tblW w:w="0" w:type="auto"/>
+        <w:tblInd w:w="0" w:type="dxa"/>
+        <w:tblBorders>
+          <w:top w:val="single" w:color="auto" w:sz="4" w:space="0"/>
+          <w:left w:val="single" w:color="auto" w:sz="4" w:space="0"/>
+          <w:bottom w:val="single" w:color="auto" w:sz="4" w:space="0"/>
+          <w:right w:val="single" w:color="auto" w:sz="4" w:space="0"/>
+          <w:insideH w:val="single" w:color="auto" w:sz="4" w:space="0"/>
+          <w:insideV w:val="single" w:color="auto" w:sz="4" w:space="0"/>
+        </w:tblBorders>
+        <w:tblLayout w:type="autofit"/>
+        <w:tblCellMar>
+          <w:top w:w="0" w:type="dxa"/>
+          <w:left w:w="108" w:type="dxa"/>
+          <w:bottom w:w="0" w:type="dxa"/>
+          <w:right w:w="108" w:type="dxa"/>
+        </w:tblCellMar>
+      </w:tblPr>
+      <w:tblGrid>
+        <w:gridCol w:w="637"/>
+        <w:gridCol w:w="1327"/>
+        <w:gridCol w:w="2177"/>
+      </w:tblGrid>
+      <w:tr>
+        <w:tblPrEx>
+          <w:tblBorders>
+            <w:top w:val="single" w:color="auto" w:sz="4" w:space="0"/>
+            <w:left w:val="single" w:color="auto" w:sz="4" w:space="0"/>
+            <w:bottom w:val="single" w:color="auto" w:sz="4" w:space="0"/>
+            <w:right w:val="single" w:color="auto" w:sz="4" w:space="0"/>
+            <w:insideH w:val="single" w:color="auto" w:sz="4" w:space="0"/>
+            <w:insideV w:val="single" w:color="auto" w:sz="4" w:space="0"/>
+          </w:tblBorders>
+          <w:tblCellMar>
+            <w:top w:w="0" w:type="dxa"/>
+            <w:left w:w="108" w:type="dxa"/>
+            <w:bottom w:w="0" w:type="dxa"/>
+            <w:right w:w="108" w:type="dxa"/>
+          </w:tblCellMar>
+        </w:tblPrEx>
+        <w:tc>
+          <w:tcPr>
+            <w:tcW w:w="0" w:type="auto"/>
+            <w:gridSpan w:val="2"/>
+            <w:vAlign w:val="center"/>
+          </w:tcPr>
+          <w:p>
+            <w:pPr>
+              <w:pStyle w:val="10"/>
+              <w:bidi w:val="0"/>
+              <w:jc w:val="both"/>
+              <w:rPr>
+                <w:rFonts w:hint="default"/>
+                <w:lang w:val="en-US" w:eastAsia="zh-CN"/>
+              </w:rPr>
+            </w:pPr>
+            <w:r>
+              <w:rPr>
+                <w:rFonts w:hint="eastAsia"/>
+                <w:lang w:val="en-US" w:eastAsia="zh-CN"/>
+              </w:rPr>
+              <w:t>Empty</w:t>
+            </w:r>
+          </w:p>
+        </w:tc>
+        <w:tc>
+          <w:tcPr>
+            <w:tcW w:w="0" w:type="auto"/>
+            <w:vAlign w:val="center"/>
+          </w:tcPr>
+          <w:p>
+            <w:pPr>
+              <w:jc w:val="both"/>
+              <w:rPr>
+                <w:rStyle w:val="11"/>
+                <w:rFonts w:hint="default"/>
+                <w:lang w:val="en-US" w:eastAsia="zh-CN"/>
+              </w:rPr>
+            </w:pPr>
+            <w:r>
+              <w:rPr>
+                <w:rStyle w:val="11"/>
+                <w:rFonts w:hint="eastAsia"/>
+                <w:lang w:val="en-US" w:eastAsia="zh-CN"/>
+              </w:rPr>
+              <w:t>空服务</w:t>
+            </w:r>
+            <w:r>
+              <w:rPr>
+                <w:rFonts w:hint="eastAsia" w:ascii="华文中宋" w:hAnsi="华文中宋" w:eastAsia="华文中宋" w:cs="华文中宋"/>
+                <w:b/>
+                <w:bCs/>
+                <w:color w:val="ED7D31" w:themeColor="accent2"/>
+                <w:kern w:val="2"/>
+                <w:sz w:val="21"/>
+                <w:szCs w:val="24"/>
+                <w:lang w:val="en-US" w:eastAsia="zh-CN" w:bidi="ar-SA"/>
+                <w14:textFill>
+                  <w14:solidFill>
+                    <w14:schemeClr w14:val="accent2"/>
+                  </w14:solidFill>
+                </w14:textFill>
+              </w:rPr>
+              <w:t xml:space="preserve"> (</w:t>
+            </w:r>
+            <w:r>
+              <w:rPr>
+                <w:rFonts w:hint="eastAsia" w:cs="华文中宋"/>
+                <w:b/>
+                <w:bCs/>
+                <w:color w:val="ED7D31" w:themeColor="accent2"/>
+                <w:kern w:val="2"/>
+                <w:sz w:val="21"/>
+                <w:szCs w:val="24"/>
+                <w:lang w:val="en-US" w:eastAsia="zh-CN" w:bidi="ar-SA"/>
+                <w14:textFill>
+                  <w14:solidFill>
+                    <w14:schemeClr w14:val="accent2"/>
+                  </w14:solidFill>
+                </w14:textFill>
+              </w:rPr>
+              <w:t>empty.hpp</w:t>
+            </w:r>
+            <w:r>
+              <w:rPr>
+                <w:rFonts w:hint="eastAsia" w:ascii="华文中宋" w:hAnsi="华文中宋" w:eastAsia="华文中宋" w:cs="华文中宋"/>
+                <w:b/>
+                <w:bCs/>
+                <w:color w:val="ED7D31" w:themeColor="accent2"/>
+                <w:kern w:val="2"/>
+                <w:sz w:val="21"/>
+                <w:szCs w:val="24"/>
+                <w:lang w:val="en-US" w:eastAsia="zh-CN" w:bidi="ar-SA"/>
+                <w14:textFill>
+                  <w14:solidFill>
+                    <w14:schemeClr w14:val="accent2"/>
+                  </w14:solidFill>
+                </w14:textFill>
+              </w:rPr>
+              <w:t>)</w:t>
+            </w:r>
+          </w:p>
+        </w:tc>
+      </w:tr>
+      <w:tr>
+        <w:tblPrEx>
+          <w:tblBorders>
+            <w:top w:val="single" w:color="auto" w:sz="4" w:space="0"/>
+            <w:left w:val="single" w:color="auto" w:sz="4" w:space="0"/>
+            <w:bottom w:val="single" w:color="auto" w:sz="4" w:space="0"/>
+            <w:right w:val="single" w:color="auto" w:sz="4" w:space="0"/>
+            <w:insideH w:val="single" w:color="auto" w:sz="4" w:space="0"/>
+            <w:insideV w:val="single" w:color="auto" w:sz="4" w:space="0"/>
+          </w:tblBorders>
+          <w:tblCellMar>
+            <w:top w:w="0" w:type="dxa"/>
+            <w:left w:w="108" w:type="dxa"/>
+            <w:bottom w:w="0" w:type="dxa"/>
+            <w:right w:w="108" w:type="dxa"/>
+          </w:tblCellMar>
+        </w:tblPrEx>
+        <w:tc>
+          <w:tcPr>
+            <w:tcW w:w="0" w:type="auto"/>
+            <w:vMerge w:val="restart"/>
+            <w:vAlign w:val="center"/>
+          </w:tcPr>
+          <w:p>
+            <w:pPr>
+              <w:pStyle w:val="10"/>
+              <w:bidi w:val="0"/>
+              <w:jc w:val="both"/>
+              <w:rPr>
+                <w:rFonts w:hint="default"/>
+                <w:lang w:val="en-US" w:eastAsia="zh-CN"/>
+              </w:rPr>
+            </w:pPr>
+            <w:r>
+              <w:rPr>
+                <w:rFonts w:hint="eastAsia" w:cs="华文中宋"/>
+                <w:b/>
+                <w:bCs/>
+                <w:color w:val="ED7D31" w:themeColor="accent2"/>
+                <w:kern w:val="2"/>
+                <w:sz w:val="21"/>
+                <w:szCs w:val="21"/>
+                <w:vertAlign w:val="baseline"/>
+                <w:lang w:val="en-US" w:eastAsia="zh-CN" w:bidi="ar-SA"/>
+                <w14:textFill>
+                  <w14:solidFill>
+                    <w14:schemeClr w14:val="accent2"/>
+                  </w14:solidFill>
+                </w14:textFill>
+              </w:rPr>
+              <w:t>属性</w:t>
+            </w:r>
+          </w:p>
+        </w:tc>
+        <w:tc>
+          <w:tcPr>
+            <w:tcW w:w="0" w:type="auto"/>
+            <w:vAlign w:val="center"/>
+          </w:tcPr>
+          <w:p>
+            <w:pPr>
+              <w:pStyle w:val="10"/>
+              <w:bidi w:val="0"/>
+              <w:jc w:val="both"/>
+              <w:rPr>
+                <w:rFonts w:hint="default"/>
+                <w:lang w:val="en-US" w:eastAsia="zh-CN"/>
+              </w:rPr>
+            </w:pPr>
+            <w:r>
+              <w:rPr>
+                <w:rFonts w:hint="eastAsia"/>
+                <w:lang w:val="en-US" w:eastAsia="zh-CN"/>
+              </w:rPr>
+              <w:t>::Request</w:t>
+            </w:r>
+          </w:p>
+        </w:tc>
+        <w:tc>
+          <w:tcPr>
+            <w:tcW w:w="0" w:type="auto"/>
+            <w:vAlign w:val="center"/>
+          </w:tcPr>
+          <w:p>
+            <w:pPr>
+              <w:jc w:val="both"/>
+              <w:rPr>
+                <w:rStyle w:val="11"/>
+                <w:rFonts w:hint="default"/>
+                <w:lang w:val="en-US" w:eastAsia="zh-CN"/>
+              </w:rPr>
+            </w:pPr>
+            <w:r>
+              <w:rPr>
+                <w:rStyle w:val="11"/>
+                <w:rFonts w:hint="eastAsia"/>
+                <w:lang w:val="en-US" w:eastAsia="zh-CN"/>
+              </w:rPr>
+              <w:t>请求</w:t>
+            </w:r>
+          </w:p>
+        </w:tc>
+      </w:tr>
+      <w:tr>
+        <w:tblPrEx>
+          <w:tblBorders>
+            <w:top w:val="single" w:color="auto" w:sz="4" w:space="0"/>
+            <w:left w:val="single" w:color="auto" w:sz="4" w:space="0"/>
+            <w:bottom w:val="single" w:color="auto" w:sz="4" w:space="0"/>
+            <w:right w:val="single" w:color="auto" w:sz="4" w:space="0"/>
+            <w:insideH w:val="single" w:color="auto" w:sz="4" w:space="0"/>
+            <w:insideV w:val="single" w:color="auto" w:sz="4" w:space="0"/>
+          </w:tblBorders>
+          <w:tblCellMar>
+            <w:top w:w="0" w:type="dxa"/>
+            <w:left w:w="108" w:type="dxa"/>
+            <w:bottom w:w="0" w:type="dxa"/>
+            <w:right w:w="108" w:type="dxa"/>
+          </w:tblCellMar>
+        </w:tblPrEx>
+        <w:tc>
+          <w:tcPr>
+            <w:tcW w:w="0" w:type="auto"/>
+            <w:vMerge w:val="continue"/>
+            <w:tcBorders/>
+            <w:vAlign w:val="center"/>
+          </w:tcPr>
+          <w:p>
+            <w:pPr>
+              <w:pStyle w:val="10"/>
+              <w:bidi w:val="0"/>
+              <w:jc w:val="both"/>
+              <w:rPr>
+                <w:rFonts w:hint="eastAsia" w:cs="华文中宋"/>
+                <w:b/>
+                <w:bCs/>
+                <w:color w:val="ED7D31" w:themeColor="accent2"/>
+                <w:kern w:val="2"/>
+                <w:sz w:val="21"/>
+                <w:szCs w:val="21"/>
+                <w:vertAlign w:val="baseline"/>
+                <w:lang w:val="en-US" w:eastAsia="zh-CN" w:bidi="ar-SA"/>
+                <w14:textFill>
+                  <w14:solidFill>
+                    <w14:schemeClr w14:val="accent2"/>
+                  </w14:solidFill>
+                </w14:textFill>
+              </w:rPr>
+            </w:pPr>
+          </w:p>
+        </w:tc>
+        <w:tc>
+          <w:tcPr>
+            <w:tcW w:w="0" w:type="auto"/>
+            <w:vAlign w:val="center"/>
+          </w:tcPr>
+          <w:p>
+            <w:pPr>
+              <w:pStyle w:val="10"/>
+              <w:bidi w:val="0"/>
+              <w:jc w:val="both"/>
+              <w:rPr>
+                <w:rFonts w:hint="default"/>
+                <w:lang w:val="en-US" w:eastAsia="zh-CN"/>
+              </w:rPr>
+            </w:pPr>
+            <w:r>
+              <w:rPr>
+                <w:rFonts w:hint="eastAsia"/>
+                <w:lang w:val="en-US" w:eastAsia="zh-CN"/>
+              </w:rPr>
+              <w:t>::Response</w:t>
+            </w:r>
+          </w:p>
+        </w:tc>
+        <w:tc>
+          <w:tcPr>
+            <w:tcW w:w="0" w:type="auto"/>
+            <w:vAlign w:val="center"/>
+          </w:tcPr>
+          <w:p>
+            <w:pPr>
+              <w:jc w:val="both"/>
+              <w:rPr>
+                <w:rStyle w:val="11"/>
+                <w:rFonts w:hint="default"/>
+                <w:lang w:val="en-US" w:eastAsia="zh-CN"/>
+              </w:rPr>
+            </w:pPr>
+            <w:r>
+              <w:rPr>
+                <w:rStyle w:val="11"/>
+                <w:rFonts w:hint="eastAsia"/>
+                <w:lang w:val="en-US" w:eastAsia="zh-CN"/>
+              </w:rPr>
+              <w:t>响应</w:t>
+            </w:r>
+          </w:p>
+        </w:tc>
+      </w:tr>
+    </w:tbl>
+    <w:p>
+      <w:pPr>
+        <w:rPr>
+          <w:rFonts w:hint="default"/>
+          <w:lang w:val="en-US" w:eastAsia="zh-CN"/>
+        </w:rPr>
+      </w:pPr>
     </w:p>
     <w:sectPr>
       <w:pgSz w:w="11906" w:h="16838"/>

</xml_diff>

<commit_message>
update on 2024-02-29 14:29:43.683774
</commit_message>
<xml_diff>
--- a/cpp 系统交互.docx
+++ b/cpp 系统交互.docx
@@ -267,6 +267,12 @@
             <w:insideH w:val="single" w:color="auto" w:sz="4" w:space="0"/>
             <w:insideV w:val="single" w:color="auto" w:sz="4" w:space="0"/>
           </w:tblBorders>
+          <w:tblCellMar>
+            <w:top w:w="0" w:type="dxa"/>
+            <w:left w:w="108" w:type="dxa"/>
+            <w:bottom w:w="0" w:type="dxa"/>
+            <w:right w:w="108" w:type="dxa"/>
+          </w:tblCellMar>
         </w:tblPrEx>
         <w:tc>
           <w:tcPr>
@@ -655,12 +661,6 @@
             <w:insideH w:val="single" w:color="auto" w:sz="4" w:space="0"/>
             <w:insideV w:val="single" w:color="auto" w:sz="4" w:space="0"/>
           </w:tblBorders>
-          <w:tblCellMar>
-            <w:top w:w="0" w:type="dxa"/>
-            <w:left w:w="108" w:type="dxa"/>
-            <w:bottom w:w="0" w:type="dxa"/>
-            <w:right w:w="108" w:type="dxa"/>
-          </w:tblCellMar>
         </w:tblPrEx>
         <w:tc>
           <w:tcPr>
@@ -752,7 +752,7 @@
           <w:rFonts w:hint="eastAsia"/>
           <w:lang w:val="en-US" w:eastAsia="zh-CN"/>
         </w:rPr>
-        <w:t>机器人ros</w:t>
+        <w:t>机器人ros/humble</w:t>
       </w:r>
       <w:r>
         <w:rPr>
@@ -3773,7 +3773,7 @@
       <w:tblGrid>
         <w:gridCol w:w="637"/>
         <w:gridCol w:w="5132"/>
-        <w:gridCol w:w="4596"/>
+        <w:gridCol w:w="4100"/>
       </w:tblGrid>
       <w:tr>
         <w:tblPrEx>
@@ -3792,6 +3792,9 @@
             <w:right w:w="108" w:type="dxa"/>
           </w:tblCellMar>
         </w:tblPrEx>
+        <w:trPr>
+          <w:trHeight w:val="139" w:hRule="atLeast"/>
+        </w:trPr>
         <w:tc>
           <w:tcPr>
             <w:tcW w:w="0" w:type="auto"/>
@@ -3855,25 +3858,6 @@
                 <w:lang w:val="en-US" w:eastAsia="zh-CN"/>
               </w:rPr>
               <w:t>结点</w:t>
-            </w:r>
-            <w:r>
-              <w:rPr>
-                <w:rFonts w:hint="eastAsia" w:ascii="华文中宋" w:hAnsi="华文中宋" w:eastAsia="华文中宋" w:cs="华文中宋"/>
-                <w:b/>
-                <w:bCs/>
-                <w:color w:val="ED7D31" w:themeColor="accent2"/>
-                <w:kern w:val="2"/>
-                <w:sz w:val="21"/>
-                <w:szCs w:val="21"/>
-                <w:vertAlign w:val="baseline"/>
-                <w:lang w:val="en-US" w:eastAsia="zh-CN" w:bidi="ar-SA"/>
-                <w14:textFill>
-                  <w14:solidFill>
-                    <w14:schemeClr w14:val="accent2"/>
-                  </w14:solidFill>
-                </w14:textFill>
-              </w:rPr>
-              <w:t xml:space="preserve"> </w:t>
             </w:r>
           </w:p>
         </w:tc>
@@ -4565,7 +4549,28 @@
                   </w14:solidFill>
                 </w14:textFill>
               </w:rPr>
-              <w:t xml:space="preserve"> (callback接收SharedPtr: msgT)</w:t>
+              <w:t>, callback(msgT::SharedPtr</w:t>
+            </w:r>
+            <w:bookmarkStart w:id="0" w:name="_GoBack"/>
+            <w:bookmarkEnd w:id="0"/>
+            <w:r>
+              <w:rPr>
+                <w:rFonts w:hint="eastAsia" w:cs="华文中宋"/>
+                <w:b/>
+                <w:bCs/>
+                <w:color w:val="ED7D31" w:themeColor="accent2"/>
+                <w:kern w:val="2"/>
+                <w:sz w:val="21"/>
+                <w:szCs w:val="21"/>
+                <w:vertAlign w:val="baseline"/>
+                <w:lang w:val="en-US" w:eastAsia="zh-CN" w:bidi="ar-SA"/>
+                <w14:textFill>
+                  <w14:solidFill>
+                    <w14:schemeClr w14:val="accent2"/>
+                  </w14:solidFill>
+                </w14:textFill>
+              </w:rPr>
+              <w:t>)</w:t>
             </w:r>
           </w:p>
         </w:tc>
@@ -4852,7 +4857,47 @@
                   </w14:solidFill>
                 </w14:textFill>
               </w:rPr>
-              <w:t xml:space="preserve"> (callback接收SharedPtr：</w:t>
+              <w:t xml:space="preserve">, </w:t>
+            </w:r>
+          </w:p>
+          <w:p>
+            <w:pPr>
+              <w:jc w:val="both"/>
+              <w:rPr>
+                <w:rFonts w:hint="eastAsia" w:cs="华文中宋"/>
+                <w:b/>
+                <w:bCs/>
+                <w:color w:val="ED7D31" w:themeColor="accent2"/>
+                <w:kern w:val="2"/>
+                <w:sz w:val="21"/>
+                <w:szCs w:val="21"/>
+                <w:vertAlign w:val="baseline"/>
+                <w:lang w:val="en-US" w:eastAsia="zh-CN" w:bidi="ar-SA"/>
+                <w14:textFill>
+                  <w14:solidFill>
+                    <w14:schemeClr w14:val="accent2"/>
+                  </w14:solidFill>
+                </w14:textFill>
+              </w:rPr>
+            </w:pPr>
+            <w:r>
+              <w:rPr>
+                <w:rFonts w:hint="eastAsia" w:cs="华文中宋"/>
+                <w:b/>
+                <w:bCs/>
+                <w:color w:val="ED7D31" w:themeColor="accent2"/>
+                <w:kern w:val="2"/>
+                <w:sz w:val="21"/>
+                <w:szCs w:val="21"/>
+                <w:vertAlign w:val="baseline"/>
+                <w:lang w:val="en-US" w:eastAsia="zh-CN" w:bidi="ar-SA"/>
+                <w14:textFill>
+                  <w14:solidFill>
+                    <w14:schemeClr w14:val="accent2"/>
+                  </w14:solidFill>
+                </w14:textFill>
+              </w:rPr>
+              <w:t xml:space="preserve">callback(srvT::Request::SharedPtr, </w:t>
             </w:r>
           </w:p>
           <w:p>
@@ -4892,7 +4937,7 @@
                   </w14:solidFill>
                 </w14:textFill>
               </w:rPr>
-              <w:t>srvT::Request, srvT::Response)</w:t>
+              <w:t>srvT::Response::SharedPtr)</w:t>
             </w:r>
           </w:p>
         </w:tc>
@@ -7847,12 +7892,6 @@
             <w:insideH w:val="single" w:color="auto" w:sz="4" w:space="0"/>
             <w:insideV w:val="single" w:color="auto" w:sz="4" w:space="0"/>
           </w:tblBorders>
-          <w:tblCellMar>
-            <w:top w:w="0" w:type="dxa"/>
-            <w:left w:w="108" w:type="dxa"/>
-            <w:bottom w:w="0" w:type="dxa"/>
-            <w:right w:w="108" w:type="dxa"/>
-          </w:tblCellMar>
         </w:tblPrEx>
         <w:tc>
           <w:tcPr>
@@ -8316,7 +8355,6 @@
           <w:tcPr>
             <w:tcW w:w="0" w:type="auto"/>
             <w:vMerge w:val="continue"/>
-            <w:tcBorders/>
             <w:vAlign w:val="center"/>
           </w:tcPr>
           <w:p>
@@ -8414,8 +8452,6 @@
               </w:rPr>
               <w:t>结果</w:t>
             </w:r>
-            <w:bookmarkStart w:id="0" w:name="_GoBack"/>
-            <w:bookmarkEnd w:id="0"/>
           </w:p>
         </w:tc>
       </w:tr>
@@ -9189,7 +9225,6 @@
           <w:tcPr>
             <w:tcW w:w="0" w:type="auto"/>
             <w:vMerge w:val="continue"/>
-            <w:tcBorders/>
             <w:vAlign w:val="center"/>
           </w:tcPr>
           <w:p>
@@ -9257,6 +9292,93 @@
                 <w:lang w:val="en-US" w:eastAsia="zh-CN" w:bidi="ar-SA"/>
               </w:rPr>
               <w:t>等待服务器</w:t>
+            </w:r>
+          </w:p>
+        </w:tc>
+      </w:tr>
+      <w:tr>
+        <w:tblPrEx>
+          <w:tblBorders>
+            <w:top w:val="single" w:color="auto" w:sz="4" w:space="0"/>
+            <w:left w:val="single" w:color="auto" w:sz="4" w:space="0"/>
+            <w:bottom w:val="single" w:color="auto" w:sz="4" w:space="0"/>
+            <w:right w:val="single" w:color="auto" w:sz="4" w:space="0"/>
+            <w:insideH w:val="single" w:color="auto" w:sz="4" w:space="0"/>
+            <w:insideV w:val="single" w:color="auto" w:sz="4" w:space="0"/>
+          </w:tblBorders>
+        </w:tblPrEx>
+        <w:tc>
+          <w:tcPr>
+            <w:tcW w:w="0" w:type="auto"/>
+            <w:vMerge w:val="continue"/>
+            <w:vAlign w:val="center"/>
+          </w:tcPr>
+          <w:p>
+            <w:pPr>
+              <w:bidi w:val="0"/>
+              <w:rPr>
+                <w:rFonts w:hint="default"/>
+                <w:lang w:val="en-US" w:eastAsia="zh-CN"/>
+              </w:rPr>
+            </w:pPr>
+          </w:p>
+        </w:tc>
+        <w:tc>
+          <w:tcPr>
+            <w:tcW w:w="0" w:type="auto"/>
+            <w:gridSpan w:val="2"/>
+            <w:vAlign w:val="center"/>
+          </w:tcPr>
+          <w:p>
+            <w:pPr>
+              <w:pStyle w:val="10"/>
+              <w:bidi w:val="0"/>
+              <w:rPr>
+                <w:rFonts w:hint="default"/>
+                <w:lang w:val="en-US" w:eastAsia="zh-CN"/>
+              </w:rPr>
+            </w:pPr>
+            <w:r>
+              <w:rPr>
+                <w:rFonts w:hint="eastAsia"/>
+                <w:lang w:val="en-US" w:eastAsia="zh-CN"/>
+              </w:rPr>
+              <w:t>async_send_goal(goal, option)</w:t>
+            </w:r>
+          </w:p>
+        </w:tc>
+        <w:tc>
+          <w:tcPr>
+            <w:tcW w:w="0" w:type="auto"/>
+            <w:vAlign w:val="center"/>
+          </w:tcPr>
+          <w:p>
+            <w:pPr>
+              <w:jc w:val="both"/>
+              <w:rPr>
+                <w:rFonts w:hint="default"/>
+                <w:lang w:val="en-US" w:eastAsia="zh-CN"/>
+              </w:rPr>
+            </w:pPr>
+            <w:r>
+              <w:rPr>
+                <w:rFonts w:hint="eastAsia" w:ascii="华文中宋" w:hAnsi="华文中宋" w:eastAsia="华文中宋" w:cs="华文中宋"/>
+                <w:b/>
+                <w:bCs/>
+                <w:color w:val="EA82E5"/>
+                <w:kern w:val="2"/>
+                <w:sz w:val="21"/>
+                <w:szCs w:val="21"/>
+                <w:lang w:val="en-US" w:eastAsia="zh-CN" w:bidi="ar-SA"/>
+              </w:rPr>
+              <w:t>发送</w:t>
+            </w:r>
+            <w:r>
+              <w:rPr>
+                <w:rFonts w:hint="eastAsia"/>
+                <w:lang w:val="en-US" w:eastAsia="zh-CN"/>
+              </w:rPr>
+              <w:t>目标</w:t>
             </w:r>
           </w:p>
         </w:tc>
@@ -9282,29 +9404,50 @@
           <w:tcPr>
             <w:tcW w:w="0" w:type="auto"/>
             <w:vMerge w:val="continue"/>
-            <w:tcBorders/>
-            <w:vAlign w:val="center"/>
-          </w:tcPr>
-          <w:p>
-            <w:pPr>
+            <w:vAlign w:val="center"/>
+          </w:tcPr>
+          <w:p>
+            <w:pPr>
+              <w:bidi w:val="0"/>
+              <w:rPr>
+                <w:rFonts w:hint="eastAsia"/>
+                <w:lang w:val="en-US" w:eastAsia="zh-CN"/>
+              </w:rPr>
+            </w:pPr>
+          </w:p>
+        </w:tc>
+        <w:tc>
+          <w:tcPr>
+            <w:tcW w:w="0" w:type="auto"/>
+            <w:gridSpan w:val="2"/>
+            <w:vAlign w:val="center"/>
+          </w:tcPr>
+          <w:p>
+            <w:pPr>
+              <w:pStyle w:val="10"/>
               <w:bidi w:val="0"/>
               <w:rPr>
                 <w:rFonts w:hint="default"/>
                 <w:lang w:val="en-US" w:eastAsia="zh-CN"/>
               </w:rPr>
             </w:pPr>
-          </w:p>
-        </w:tc>
-        <w:tc>
-          <w:tcPr>
-            <w:tcW w:w="0" w:type="auto"/>
-            <w:gridSpan w:val="2"/>
-            <w:vAlign w:val="center"/>
-          </w:tcPr>
-          <w:p>
-            <w:pPr>
-              <w:pStyle w:val="10"/>
-              <w:bidi w:val="0"/>
+            <w:r>
+              <w:rPr>
+                <w:rFonts w:hint="eastAsia"/>
+                <w:lang w:val="en-US" w:eastAsia="zh-CN"/>
+              </w:rPr>
+              <w:t>async_get_result(goal_handle, result_callback = nullptr)</w:t>
+            </w:r>
+          </w:p>
+        </w:tc>
+        <w:tc>
+          <w:tcPr>
+            <w:tcW w:w="0" w:type="auto"/>
+            <w:vAlign w:val="center"/>
+          </w:tcPr>
+          <w:p>
+            <w:pPr>
+              <w:jc w:val="both"/>
               <w:rPr>
                 <w:rFonts w:hint="default"/>
                 <w:lang w:val="en-US" w:eastAsia="zh-CN"/>
@@ -9315,23 +9458,8 @@
                 <w:rFonts w:hint="eastAsia"/>
                 <w:lang w:val="en-US" w:eastAsia="zh-CN"/>
               </w:rPr>
-              <w:t>async_send_goal(goal, option)</w:t>
-            </w:r>
-          </w:p>
-        </w:tc>
-        <w:tc>
-          <w:tcPr>
-            <w:tcW w:w="0" w:type="auto"/>
-            <w:vAlign w:val="center"/>
-          </w:tcPr>
-          <w:p>
-            <w:pPr>
-              <w:jc w:val="both"/>
-              <w:rPr>
-                <w:rFonts w:hint="default"/>
-                <w:lang w:val="en-US" w:eastAsia="zh-CN"/>
-              </w:rPr>
-            </w:pPr>
+              <w:t>获取</w:t>
+            </w:r>
             <w:r>
               <w:rPr>
                 <w:rFonts w:hint="eastAsia" w:ascii="华文中宋" w:hAnsi="华文中宋" w:eastAsia="华文中宋" w:cs="华文中宋"/>
@@ -9343,14 +9471,7 @@
                 <w:szCs w:val="21"/>
                 <w:lang w:val="en-US" w:eastAsia="zh-CN" w:bidi="ar-SA"/>
               </w:rPr>
-              <w:t>发送</w:t>
-            </w:r>
-            <w:r>
-              <w:rPr>
-                <w:rFonts w:hint="eastAsia"/>
-                <w:lang w:val="en-US" w:eastAsia="zh-CN"/>
-              </w:rPr>
-              <w:t>目标</w:t>
+              <w:t>异步结果</w:t>
             </w:r>
           </w:p>
         </w:tc>
@@ -9376,101 +9497,6 @@
           <w:tcPr>
             <w:tcW w:w="0" w:type="auto"/>
             <w:vMerge w:val="continue"/>
-            <w:tcBorders/>
-            <w:vAlign w:val="center"/>
-          </w:tcPr>
-          <w:p>
-            <w:pPr>
-              <w:bidi w:val="0"/>
-              <w:rPr>
-                <w:rFonts w:hint="eastAsia"/>
-                <w:lang w:val="en-US" w:eastAsia="zh-CN"/>
-              </w:rPr>
-            </w:pPr>
-          </w:p>
-        </w:tc>
-        <w:tc>
-          <w:tcPr>
-            <w:tcW w:w="0" w:type="auto"/>
-            <w:gridSpan w:val="2"/>
-            <w:vAlign w:val="center"/>
-          </w:tcPr>
-          <w:p>
-            <w:pPr>
-              <w:pStyle w:val="10"/>
-              <w:bidi w:val="0"/>
-              <w:rPr>
-                <w:rFonts w:hint="default"/>
-                <w:lang w:val="en-US" w:eastAsia="zh-CN"/>
-              </w:rPr>
-            </w:pPr>
-            <w:r>
-              <w:rPr>
-                <w:rFonts w:hint="eastAsia"/>
-                <w:lang w:val="en-US" w:eastAsia="zh-CN"/>
-              </w:rPr>
-              <w:t>async_get_result(goal_handle, result_callback = nullptr)</w:t>
-            </w:r>
-          </w:p>
-        </w:tc>
-        <w:tc>
-          <w:tcPr>
-            <w:tcW w:w="0" w:type="auto"/>
-            <w:vAlign w:val="center"/>
-          </w:tcPr>
-          <w:p>
-            <w:pPr>
-              <w:jc w:val="both"/>
-              <w:rPr>
-                <w:rFonts w:hint="default"/>
-                <w:lang w:val="en-US" w:eastAsia="zh-CN"/>
-              </w:rPr>
-            </w:pPr>
-            <w:r>
-              <w:rPr>
-                <w:rFonts w:hint="eastAsia"/>
-                <w:lang w:val="en-US" w:eastAsia="zh-CN"/>
-              </w:rPr>
-              <w:t>获取</w:t>
-            </w:r>
-            <w:r>
-              <w:rPr>
-                <w:rFonts w:hint="eastAsia" w:ascii="华文中宋" w:hAnsi="华文中宋" w:eastAsia="华文中宋" w:cs="华文中宋"/>
-                <w:b/>
-                <w:bCs/>
-                <w:color w:val="EA82E5"/>
-                <w:kern w:val="2"/>
-                <w:sz w:val="21"/>
-                <w:szCs w:val="21"/>
-                <w:lang w:val="en-US" w:eastAsia="zh-CN" w:bidi="ar-SA"/>
-              </w:rPr>
-              <w:t>异步结果</w:t>
-            </w:r>
-          </w:p>
-        </w:tc>
-      </w:tr>
-      <w:tr>
-        <w:tblPrEx>
-          <w:tblBorders>
-            <w:top w:val="single" w:color="auto" w:sz="4" w:space="0"/>
-            <w:left w:val="single" w:color="auto" w:sz="4" w:space="0"/>
-            <w:bottom w:val="single" w:color="auto" w:sz="4" w:space="0"/>
-            <w:right w:val="single" w:color="auto" w:sz="4" w:space="0"/>
-            <w:insideH w:val="single" w:color="auto" w:sz="4" w:space="0"/>
-            <w:insideV w:val="single" w:color="auto" w:sz="4" w:space="0"/>
-          </w:tblBorders>
-          <w:tblCellMar>
-            <w:top w:w="0" w:type="dxa"/>
-            <w:left w:w="108" w:type="dxa"/>
-            <w:bottom w:w="0" w:type="dxa"/>
-            <w:right w:w="108" w:type="dxa"/>
-          </w:tblCellMar>
-        </w:tblPrEx>
-        <w:tc>
-          <w:tcPr>
-            <w:tcW w:w="0" w:type="auto"/>
-            <w:vMerge w:val="continue"/>
-            <w:tcBorders/>
             <w:vAlign w:val="center"/>
           </w:tcPr>
           <w:p>
@@ -9800,7 +9826,6 @@
           <w:tcPr>
             <w:tcW w:w="0" w:type="auto"/>
             <w:vMerge w:val="continue"/>
-            <w:tcBorders/>
             <w:vAlign w:val="center"/>
           </w:tcPr>
           <w:p>
@@ -10023,7 +10048,6 @@
           <w:tcPr>
             <w:tcW w:w="0" w:type="auto"/>
             <w:vMerge w:val="continue"/>
-            <w:tcBorders/>
             <w:vAlign w:val="center"/>
           </w:tcPr>
           <w:p>
@@ -10135,7 +10159,6 @@
           <w:tcPr>
             <w:tcW w:w="0" w:type="auto"/>
             <w:vMerge w:val="continue"/>
-            <w:tcBorders/>
             <w:vAlign w:val="center"/>
           </w:tcPr>
           <w:p>

</xml_diff>

<commit_message>
update on 2024-02-29 21:25:40.218232
</commit_message>
<xml_diff>
--- a/cpp 系统交互.docx
+++ b/cpp 系统交互.docx
@@ -661,6 +661,12 @@
             <w:insideH w:val="single" w:color="auto" w:sz="4" w:space="0"/>
             <w:insideV w:val="single" w:color="auto" w:sz="4" w:space="0"/>
           </w:tblBorders>
+          <w:tblCellMar>
+            <w:top w:w="0" w:type="dxa"/>
+            <w:left w:w="108" w:type="dxa"/>
+            <w:bottom w:w="0" w:type="dxa"/>
+            <w:right w:w="108" w:type="dxa"/>
+          </w:tblCellMar>
         </w:tblPrEx>
         <w:tc>
           <w:tcPr>
@@ -2260,12 +2266,6 @@
             <w:insideH w:val="single" w:color="auto" w:sz="4" w:space="0"/>
             <w:insideV w:val="single" w:color="auto" w:sz="4" w:space="0"/>
           </w:tblBorders>
-          <w:tblCellMar>
-            <w:top w:w="0" w:type="dxa"/>
-            <w:left w:w="108" w:type="dxa"/>
-            <w:bottom w:w="0" w:type="dxa"/>
-            <w:right w:w="108" w:type="dxa"/>
-          </w:tblCellMar>
         </w:tblPrEx>
         <w:tc>
           <w:tcPr>
@@ -2929,6 +2929,60 @@
           <w:lang w:val="en-US" w:eastAsia="zh-CN"/>
         </w:rPr>
       </w:pPr>
+      <w:r>
+        <w:rPr>
+          <w:rFonts w:hint="default"/>
+          <w:lang w:val="en-US" w:eastAsia="zh-CN"/>
+        </w:rPr>
+        <w:t>install(</w:t>
+      </w:r>
+    </w:p>
+    <w:p>
+      <w:pPr>
+        <w:rPr>
+          <w:rFonts w:hint="default"/>
+          <w:lang w:val="en-US" w:eastAsia="zh-CN"/>
+        </w:rPr>
+      </w:pPr>
+      <w:r>
+        <w:rPr>
+          <w:rFonts w:hint="default"/>
+          <w:lang w:val="en-US" w:eastAsia="zh-CN"/>
+        </w:rPr>
+        <w:t xml:space="preserve">        TARGETS node</w:t>
+      </w:r>
+      <w:bookmarkStart w:id="0" w:name="_GoBack"/>
+      <w:bookmarkEnd w:id="0"/>
+    </w:p>
+    <w:p>
+      <w:pPr>
+        <w:rPr>
+          <w:rFonts w:hint="default"/>
+          <w:lang w:val="en-US" w:eastAsia="zh-CN"/>
+        </w:rPr>
+      </w:pPr>
+      <w:r>
+        <w:rPr>
+          <w:rFonts w:hint="default"/>
+          <w:lang w:val="en-US" w:eastAsia="zh-CN"/>
+        </w:rPr>
+        <w:t xml:space="preserve">        DESTINATION lib/${PROJECT_NAME}</w:t>
+      </w:r>
+    </w:p>
+    <w:p>
+      <w:pPr>
+        <w:rPr>
+          <w:rFonts w:hint="default"/>
+          <w:lang w:val="en-US" w:eastAsia="zh-CN"/>
+        </w:rPr>
+      </w:pPr>
+      <w:r>
+        <w:rPr>
+          <w:rFonts w:hint="default"/>
+          <w:lang w:val="en-US" w:eastAsia="zh-CN"/>
+        </w:rPr>
+        <w:t>)</w:t>
+      </w:r>
     </w:p>
     <w:p>
       <w:pPr>
@@ -4549,28 +4603,7 @@
                   </w14:solidFill>
                 </w14:textFill>
               </w:rPr>
-              <w:t>, callback(msgT::SharedPtr</w:t>
-            </w:r>
-            <w:bookmarkStart w:id="0" w:name="_GoBack"/>
-            <w:bookmarkEnd w:id="0"/>
-            <w:r>
-              <w:rPr>
-                <w:rFonts w:hint="eastAsia" w:cs="华文中宋"/>
-                <w:b/>
-                <w:bCs/>
-                <w:color w:val="ED7D31" w:themeColor="accent2"/>
-                <w:kern w:val="2"/>
-                <w:sz w:val="21"/>
-                <w:szCs w:val="21"/>
-                <w:vertAlign w:val="baseline"/>
-                <w:lang w:val="en-US" w:eastAsia="zh-CN" w:bidi="ar-SA"/>
-                <w14:textFill>
-                  <w14:solidFill>
-                    <w14:schemeClr w14:val="accent2"/>
-                  </w14:solidFill>
-                </w14:textFill>
-              </w:rPr>
-              <w:t>)</w:t>
+              <w:t>, callback(msgT::SharedPtr)</w:t>
             </w:r>
           </w:p>
         </w:tc>
@@ -9306,6 +9339,12 @@
             <w:insideH w:val="single" w:color="auto" w:sz="4" w:space="0"/>
             <w:insideV w:val="single" w:color="auto" w:sz="4" w:space="0"/>
           </w:tblBorders>
+          <w:tblCellMar>
+            <w:top w:w="0" w:type="dxa"/>
+            <w:left w:w="108" w:type="dxa"/>
+            <w:bottom w:w="0" w:type="dxa"/>
+            <w:right w:w="108" w:type="dxa"/>
+          </w:tblCellMar>
         </w:tblPrEx>
         <w:tc>
           <w:tcPr>
@@ -11797,12 +11836,6 @@
             <w:insideH w:val="single" w:color="auto" w:sz="4" w:space="0"/>
             <w:insideV w:val="single" w:color="auto" w:sz="4" w:space="0"/>
           </w:tblBorders>
-          <w:tblCellMar>
-            <w:top w:w="0" w:type="dxa"/>
-            <w:left w:w="108" w:type="dxa"/>
-            <w:bottom w:w="0" w:type="dxa"/>
-            <w:right w:w="108" w:type="dxa"/>
-          </w:tblCellMar>
         </w:tblPrEx>
         <w:tc>
           <w:tcPr>

</xml_diff>

<commit_message>
update on 2024-03-01 12:04:00.848883
</commit_message>
<xml_diff>
--- a/cpp 系统交互.docx
+++ b/cpp 系统交互.docx
@@ -2125,9 +2125,13 @@
             <w:right w:w="108" w:type="dxa"/>
           </w:tblCellMar>
         </w:tblPrEx>
-        <w:tc>
-          <w:tcPr>
-            <w:tcW w:w="0" w:type="auto"/>
+        <w:trPr>
+          <w:trHeight w:val="90" w:hRule="atLeast"/>
+        </w:trPr>
+        <w:tc>
+          <w:tcPr>
+            <w:tcW w:w="0" w:type="auto"/>
+            <w:vMerge w:val="restart"/>
             <w:vAlign w:val="center"/>
           </w:tcPr>
           <w:p>
@@ -2184,6 +2188,106 @@
               <w:bidi w:val="0"/>
               <w:jc w:val="both"/>
               <w:rPr>
+                <w:rFonts w:hint="eastAsia"/>
+                <w:lang w:val="en-US" w:eastAsia="zh-CN"/>
+              </w:rPr>
+            </w:pPr>
+            <w:r>
+              <w:rPr>
+                <w:rFonts w:hint="eastAsia"/>
+                <w:lang w:val="en-US" w:eastAsia="zh-CN"/>
+              </w:rPr>
+              <w:t>ros2 interface package &lt;pkg&gt;</w:t>
+            </w:r>
+          </w:p>
+        </w:tc>
+        <w:tc>
+          <w:tcPr>
+            <w:tcW w:w="0" w:type="auto"/>
+            <w:vAlign w:val="center"/>
+          </w:tcPr>
+          <w:p>
+            <w:pPr>
+              <w:pStyle w:val="9"/>
+              <w:bidi w:val="0"/>
+              <w:jc w:val="both"/>
+              <w:rPr>
+                <w:rFonts w:hint="eastAsia"/>
+                <w:lang w:val="en-US" w:eastAsia="zh-CN"/>
+              </w:rPr>
+            </w:pPr>
+            <w:r>
+              <w:rPr>
+                <w:rFonts w:hint="eastAsia"/>
+                <w:lang w:val="en-US" w:eastAsia="zh-CN"/>
+              </w:rPr>
+              <w:t>列表</w:t>
+            </w:r>
+          </w:p>
+        </w:tc>
+      </w:tr>
+      <w:tr>
+        <w:tblPrEx>
+          <w:tblBorders>
+            <w:top w:val="single" w:color="auto" w:sz="4" w:space="0"/>
+            <w:left w:val="single" w:color="auto" w:sz="4" w:space="0"/>
+            <w:bottom w:val="single" w:color="auto" w:sz="4" w:space="0"/>
+            <w:right w:val="single" w:color="auto" w:sz="4" w:space="0"/>
+            <w:insideH w:val="single" w:color="auto" w:sz="4" w:space="0"/>
+            <w:insideV w:val="single" w:color="auto" w:sz="4" w:space="0"/>
+          </w:tblBorders>
+          <w:tblCellMar>
+            <w:top w:w="0" w:type="dxa"/>
+            <w:left w:w="108" w:type="dxa"/>
+            <w:bottom w:w="0" w:type="dxa"/>
+            <w:right w:w="108" w:type="dxa"/>
+          </w:tblCellMar>
+        </w:tblPrEx>
+        <w:trPr>
+          <w:trHeight w:val="90" w:hRule="atLeast"/>
+        </w:trPr>
+        <w:tc>
+          <w:tcPr>
+            <w:tcW w:w="0" w:type="auto"/>
+            <w:vMerge w:val="continue"/>
+            <w:tcBorders/>
+            <w:vAlign w:val="center"/>
+          </w:tcPr>
+          <w:p>
+            <w:pPr>
+              <w:pStyle w:val="10"/>
+              <w:bidi w:val="0"/>
+              <w:jc w:val="both"/>
+              <w:rPr>
+                <w:rFonts w:hint="default" w:cs="华文中宋"/>
+                <w:b/>
+                <w:bCs/>
+                <w:color w:val="ED7D31" w:themeColor="accent2"/>
+                <w:kern w:val="2"/>
+                <w:sz w:val="21"/>
+                <w:szCs w:val="21"/>
+                <w:vertAlign w:val="baseline"/>
+                <w:lang w:val="en-US" w:eastAsia="zh-CN" w:bidi="ar-SA"/>
+                <w14:textFill>
+                  <w14:solidFill>
+                    <w14:schemeClr w14:val="accent2"/>
+                  </w14:solidFill>
+                </w14:textFill>
+              </w:rPr>
+            </w:pPr>
+          </w:p>
+        </w:tc>
+        <w:tc>
+          <w:tcPr>
+            <w:tcW w:w="0" w:type="auto"/>
+            <w:vAlign w:val="center"/>
+          </w:tcPr>
+          <w:p>
+            <w:pPr>
+              <w:pStyle w:val="10"/>
+              <w:bidi w:val="0"/>
+              <w:jc w:val="both"/>
+              <w:rPr>
                 <w:rFonts w:hint="default"/>
                 <w:lang w:val="en-US" w:eastAsia="zh-CN"/>
               </w:rPr>
@@ -2217,7 +2321,7 @@
                 <w:rFonts w:hint="eastAsia"/>
                 <w:lang w:val="en-US" w:eastAsia="zh-CN"/>
               </w:rPr>
-              <w:t>显示</w:t>
+              <w:t>定义</w:t>
             </w:r>
           </w:p>
         </w:tc>
@@ -2951,8 +3055,6 @@
         </w:rPr>
         <w:t xml:space="preserve">        TARGETS node</w:t>
       </w:r>
-      <w:bookmarkStart w:id="0" w:name="_GoBack"/>
-      <w:bookmarkEnd w:id="0"/>
     </w:p>
     <w:p>
       <w:pPr>
@@ -7925,6 +8027,12 @@
             <w:insideH w:val="single" w:color="auto" w:sz="4" w:space="0"/>
             <w:insideV w:val="single" w:color="auto" w:sz="4" w:space="0"/>
           </w:tblBorders>
+          <w:tblCellMar>
+            <w:top w:w="0" w:type="dxa"/>
+            <w:left w:w="108" w:type="dxa"/>
+            <w:bottom w:w="0" w:type="dxa"/>
+            <w:right w:w="108" w:type="dxa"/>
+          </w:tblCellMar>
         </w:tblPrEx>
         <w:tc>
           <w:tcPr>
@@ -11836,6 +11944,12 @@
             <w:insideH w:val="single" w:color="auto" w:sz="4" w:space="0"/>
             <w:insideV w:val="single" w:color="auto" w:sz="4" w:space="0"/>
           </w:tblBorders>
+          <w:tblCellMar>
+            <w:top w:w="0" w:type="dxa"/>
+            <w:left w:w="108" w:type="dxa"/>
+            <w:bottom w:w="0" w:type="dxa"/>
+            <w:right w:w="108" w:type="dxa"/>
+          </w:tblCellMar>
         </w:tblPrEx>
         <w:tc>
           <w:tcPr>
@@ -12264,6 +12378,91 @@
                 </w14:textFill>
               </w:rPr>
               <w:t xml:space="preserve"> (color_rgba.hpp)</w:t>
+            </w:r>
+          </w:p>
+        </w:tc>
+      </w:tr>
+      <w:tr>
+        <w:tblPrEx>
+          <w:tblBorders>
+            <w:top w:val="single" w:color="auto" w:sz="4" w:space="0"/>
+            <w:left w:val="single" w:color="auto" w:sz="4" w:space="0"/>
+            <w:bottom w:val="single" w:color="auto" w:sz="4" w:space="0"/>
+            <w:right w:val="single" w:color="auto" w:sz="4" w:space="0"/>
+            <w:insideH w:val="single" w:color="auto" w:sz="4" w:space="0"/>
+            <w:insideV w:val="single" w:color="auto" w:sz="4" w:space="0"/>
+          </w:tblBorders>
+          <w:tblCellMar>
+            <w:top w:w="0" w:type="dxa"/>
+            <w:left w:w="108" w:type="dxa"/>
+            <w:bottom w:w="0" w:type="dxa"/>
+            <w:right w:w="108" w:type="dxa"/>
+          </w:tblCellMar>
+        </w:tblPrEx>
+        <w:tc>
+          <w:tcPr>
+            <w:tcW w:w="0" w:type="auto"/>
+            <w:gridSpan w:val="2"/>
+            <w:vAlign w:val="center"/>
+          </w:tcPr>
+          <w:p>
+            <w:pPr>
+              <w:pStyle w:val="10"/>
+              <w:bidi w:val="0"/>
+              <w:jc w:val="both"/>
+              <w:rPr>
+                <w:rFonts w:hint="default"/>
+                <w:lang w:val="en-US" w:eastAsia="zh-CN"/>
+              </w:rPr>
+            </w:pPr>
+            <w:r>
+              <w:rPr>
+                <w:rFonts w:hint="eastAsia"/>
+                <w:lang w:val="en-US" w:eastAsia="zh-CN"/>
+              </w:rPr>
+              <w:t>Header</w:t>
+            </w:r>
+          </w:p>
+        </w:tc>
+        <w:tc>
+          <w:tcPr>
+            <w:tcW w:w="0" w:type="auto"/>
+            <w:vAlign w:val="center"/>
+          </w:tcPr>
+          <w:p>
+            <w:pPr>
+              <w:jc w:val="both"/>
+              <w:rPr>
+                <w:rStyle w:val="11"/>
+                <w:rFonts w:hint="default"/>
+                <w:lang w:val="en-US" w:eastAsia="zh-CN"/>
+              </w:rPr>
+            </w:pPr>
+            <w:r>
+              <w:rPr>
+                <w:rStyle w:val="11"/>
+                <w:rFonts w:hint="eastAsia"/>
+                <w:lang w:val="en-US" w:eastAsia="zh-CN"/>
+              </w:rPr>
+              <w:t xml:space="preserve">时间戳 </w:t>
+            </w:r>
+            <w:r>
+              <w:rPr>
+                <w:rFonts w:hint="eastAsia" w:cs="华文中宋"/>
+                <w:b/>
+                <w:bCs/>
+                <w:color w:val="ED7D31" w:themeColor="accent2"/>
+                <w:kern w:val="2"/>
+                <w:sz w:val="21"/>
+                <w:szCs w:val="24"/>
+                <w:lang w:val="en-US" w:eastAsia="zh-CN" w:bidi="ar-SA"/>
+                <w14:textFill>
+                  <w14:solidFill>
+                    <w14:schemeClr w14:val="accent2"/>
+                  </w14:solidFill>
+                </w14:textFill>
+              </w:rPr>
+              <w:t>(haeder.hpp)</w:t>
             </w:r>
           </w:p>
         </w:tc>
@@ -12517,6 +12716,310 @@
         <w:t>传感sensor_msgs/msg：</w:t>
       </w:r>
     </w:p>
+    <w:tbl>
+      <w:tblPr>
+        <w:tblStyle w:val="7"/>
+        <w:tblW w:w="0" w:type="auto"/>
+        <w:tblInd w:w="0" w:type="dxa"/>
+        <w:tblBorders>
+          <w:top w:val="single" w:color="auto" w:sz="4" w:space="0"/>
+          <w:left w:val="single" w:color="auto" w:sz="4" w:space="0"/>
+          <w:bottom w:val="single" w:color="auto" w:sz="4" w:space="0"/>
+          <w:right w:val="single" w:color="auto" w:sz="4" w:space="0"/>
+          <w:insideH w:val="single" w:color="auto" w:sz="4" w:space="0"/>
+          <w:insideV w:val="single" w:color="auto" w:sz="4" w:space="0"/>
+        </w:tblBorders>
+        <w:tblLayout w:type="autofit"/>
+        <w:tblCellMar>
+          <w:top w:w="0" w:type="dxa"/>
+          <w:left w:w="108" w:type="dxa"/>
+          <w:bottom w:w="0" w:type="dxa"/>
+          <w:right w:w="108" w:type="dxa"/>
+        </w:tblCellMar>
+      </w:tblPr>
+      <w:tblGrid>
+        <w:gridCol w:w="1411"/>
+        <w:gridCol w:w="2581"/>
+      </w:tblGrid>
+      <w:tr>
+        <w:tblPrEx>
+          <w:tblBorders>
+            <w:top w:val="single" w:color="auto" w:sz="4" w:space="0"/>
+            <w:left w:val="single" w:color="auto" w:sz="4" w:space="0"/>
+            <w:bottom w:val="single" w:color="auto" w:sz="4" w:space="0"/>
+            <w:right w:val="single" w:color="auto" w:sz="4" w:space="0"/>
+            <w:insideH w:val="single" w:color="auto" w:sz="4" w:space="0"/>
+            <w:insideV w:val="single" w:color="auto" w:sz="4" w:space="0"/>
+          </w:tblBorders>
+          <w:tblCellMar>
+            <w:top w:w="0" w:type="dxa"/>
+            <w:left w:w="108" w:type="dxa"/>
+            <w:bottom w:w="0" w:type="dxa"/>
+            <w:right w:w="108" w:type="dxa"/>
+          </w:tblCellMar>
+        </w:tblPrEx>
+        <w:tc>
+          <w:tcPr>
+            <w:tcW w:w="0" w:type="auto"/>
+            <w:vAlign w:val="center"/>
+          </w:tcPr>
+          <w:p>
+            <w:pPr>
+              <w:pStyle w:val="10"/>
+              <w:bidi w:val="0"/>
+              <w:jc w:val="both"/>
+              <w:rPr>
+                <w:rFonts w:hint="default"/>
+                <w:lang w:val="en-US" w:eastAsia="zh-CN"/>
+              </w:rPr>
+            </w:pPr>
+            <w:r>
+              <w:rPr>
+                <w:rFonts w:hint="eastAsia"/>
+                <w:lang w:val="en-US" w:eastAsia="zh-CN"/>
+              </w:rPr>
+              <w:t>Image</w:t>
+            </w:r>
+          </w:p>
+        </w:tc>
+        <w:tc>
+          <w:tcPr>
+            <w:tcW w:w="0" w:type="auto"/>
+            <w:vAlign w:val="center"/>
+          </w:tcPr>
+          <w:p>
+            <w:pPr>
+              <w:jc w:val="both"/>
+              <w:rPr>
+                <w:rStyle w:val="11"/>
+                <w:rFonts w:hint="default"/>
+                <w:lang w:val="en-US" w:eastAsia="zh-CN"/>
+              </w:rPr>
+            </w:pPr>
+            <w:r>
+              <w:rPr>
+                <w:rStyle w:val="11"/>
+                <w:rFonts w:hint="eastAsia"/>
+                <w:lang w:val="en-US" w:eastAsia="zh-CN"/>
+              </w:rPr>
+              <w:t xml:space="preserve">图像 </w:t>
+            </w:r>
+            <w:r>
+              <w:rPr>
+                <w:rFonts w:hint="eastAsia" w:ascii="华文中宋" w:hAnsi="华文中宋" w:eastAsia="华文中宋" w:cs="华文中宋"/>
+                <w:b/>
+                <w:bCs/>
+                <w:color w:val="ED7D31" w:themeColor="accent2"/>
+                <w:kern w:val="2"/>
+                <w:sz w:val="21"/>
+                <w:szCs w:val="24"/>
+                <w:lang w:val="en-US" w:eastAsia="zh-CN" w:bidi="ar-SA"/>
+                <w14:textFill>
+                  <w14:solidFill>
+                    <w14:schemeClr w14:val="accent2"/>
+                  </w14:solidFill>
+                </w14:textFill>
+              </w:rPr>
+              <w:t>(</w:t>
+            </w:r>
+            <w:r>
+              <w:rPr>
+                <w:rFonts w:hint="eastAsia" w:cs="华文中宋"/>
+                <w:b/>
+                <w:bCs/>
+                <w:color w:val="ED7D31" w:themeColor="accent2"/>
+                <w:kern w:val="2"/>
+                <w:sz w:val="21"/>
+                <w:szCs w:val="24"/>
+                <w:lang w:val="en-US" w:eastAsia="zh-CN" w:bidi="ar-SA"/>
+                <w14:textFill>
+                  <w14:solidFill>
+                    <w14:schemeClr w14:val="accent2"/>
+                  </w14:solidFill>
+                </w14:textFill>
+              </w:rPr>
+              <w:t>image</w:t>
+            </w:r>
+            <w:bookmarkStart w:id="0" w:name="_GoBack"/>
+            <w:bookmarkEnd w:id="0"/>
+            <w:r>
+              <w:rPr>
+                <w:rFonts w:hint="eastAsia" w:ascii="华文中宋" w:hAnsi="华文中宋" w:eastAsia="华文中宋" w:cs="华文中宋"/>
+                <w:b/>
+                <w:bCs/>
+                <w:color w:val="ED7D31" w:themeColor="accent2"/>
+                <w:kern w:val="2"/>
+                <w:sz w:val="21"/>
+                <w:szCs w:val="24"/>
+                <w:lang w:val="en-US" w:eastAsia="zh-CN" w:bidi="ar-SA"/>
+                <w14:textFill>
+                  <w14:solidFill>
+                    <w14:schemeClr w14:val="accent2"/>
+                  </w14:solidFill>
+                </w14:textFill>
+              </w:rPr>
+              <w:t>.hpp)</w:t>
+            </w:r>
+          </w:p>
+        </w:tc>
+      </w:tr>
+      <w:tr>
+        <w:tblPrEx>
+          <w:tblBorders>
+            <w:top w:val="single" w:color="auto" w:sz="4" w:space="0"/>
+            <w:left w:val="single" w:color="auto" w:sz="4" w:space="0"/>
+            <w:bottom w:val="single" w:color="auto" w:sz="4" w:space="0"/>
+            <w:right w:val="single" w:color="auto" w:sz="4" w:space="0"/>
+            <w:insideH w:val="single" w:color="auto" w:sz="4" w:space="0"/>
+            <w:insideV w:val="single" w:color="auto" w:sz="4" w:space="0"/>
+          </w:tblBorders>
+          <w:tblCellMar>
+            <w:top w:w="0" w:type="dxa"/>
+            <w:left w:w="108" w:type="dxa"/>
+            <w:bottom w:w="0" w:type="dxa"/>
+            <w:right w:w="108" w:type="dxa"/>
+          </w:tblCellMar>
+        </w:tblPrEx>
+        <w:tc>
+          <w:tcPr>
+            <w:tcW w:w="0" w:type="auto"/>
+            <w:vAlign w:val="center"/>
+          </w:tcPr>
+          <w:p>
+            <w:pPr>
+              <w:pStyle w:val="10"/>
+              <w:bidi w:val="0"/>
+              <w:jc w:val="both"/>
+              <w:rPr>
+                <w:rFonts w:hint="default" w:ascii="华文中宋" w:hAnsi="华文中宋" w:eastAsia="华文中宋" w:cs="华文中宋"/>
+                <w:b/>
+                <w:bCs/>
+                <w:color w:val="FF0000"/>
+                <w:kern w:val="2"/>
+                <w:sz w:val="21"/>
+                <w:szCs w:val="21"/>
+                <w:lang w:val="en-US" w:eastAsia="zh-CN" w:bidi="ar-SA"/>
+              </w:rPr>
+            </w:pPr>
+            <w:r>
+              <w:rPr>
+                <w:rFonts w:hint="eastAsia"/>
+                <w:lang w:val="en-US" w:eastAsia="zh-CN"/>
+              </w:rPr>
+              <w:t>CameraInfo</w:t>
+            </w:r>
+          </w:p>
+        </w:tc>
+        <w:tc>
+          <w:tcPr>
+            <w:tcW w:w="0" w:type="auto"/>
+            <w:vAlign w:val="center"/>
+          </w:tcPr>
+          <w:p>
+            <w:pPr>
+              <w:jc w:val="both"/>
+              <w:rPr>
+                <w:rFonts w:hint="default" w:ascii="华文中宋" w:hAnsi="华文中宋" w:eastAsia="华文中宋" w:cs="华文中宋"/>
+                <w:b/>
+                <w:bCs/>
+                <w:color w:val="ED7D31" w:themeColor="accent2"/>
+                <w:kern w:val="2"/>
+                <w:sz w:val="21"/>
+                <w:szCs w:val="21"/>
+                <w:vertAlign w:val="baseline"/>
+                <w:lang w:val="en-US" w:eastAsia="zh-CN" w:bidi="ar-SA"/>
+                <w14:textFill>
+                  <w14:solidFill>
+                    <w14:schemeClr w14:val="accent2"/>
+                  </w14:solidFill>
+                </w14:textFill>
+              </w:rPr>
+            </w:pPr>
+            <w:r>
+              <w:rPr>
+                <w:rStyle w:val="11"/>
+                <w:rFonts w:hint="eastAsia"/>
+                <w:lang w:val="en-US" w:eastAsia="zh-CN"/>
+              </w:rPr>
+              <w:t>相机</w:t>
+            </w:r>
+            <w:r>
+              <w:rPr>
+                <w:rFonts w:hint="eastAsia" w:ascii="华文中宋" w:hAnsi="华文中宋" w:eastAsia="华文中宋" w:cs="华文中宋"/>
+                <w:b/>
+                <w:bCs/>
+                <w:color w:val="ED7D31" w:themeColor="accent2"/>
+                <w:kern w:val="2"/>
+                <w:sz w:val="21"/>
+                <w:szCs w:val="24"/>
+                <w:lang w:val="en-US" w:eastAsia="zh-CN" w:bidi="ar-SA"/>
+                <w14:textFill>
+                  <w14:solidFill>
+                    <w14:schemeClr w14:val="accent2"/>
+                  </w14:solidFill>
+                </w14:textFill>
+              </w:rPr>
+              <w:t xml:space="preserve"> (</w:t>
+            </w:r>
+            <w:r>
+              <w:rPr>
+                <w:rFonts w:hint="eastAsia" w:cs="华文中宋"/>
+                <w:b/>
+                <w:bCs/>
+                <w:color w:val="ED7D31" w:themeColor="accent2"/>
+                <w:kern w:val="2"/>
+                <w:sz w:val="21"/>
+                <w:szCs w:val="24"/>
+                <w:lang w:val="en-US" w:eastAsia="zh-CN" w:bidi="ar-SA"/>
+                <w14:textFill>
+                  <w14:solidFill>
+                    <w14:schemeClr w14:val="accent2"/>
+                  </w14:solidFill>
+                </w14:textFill>
+              </w:rPr>
+              <w:t>camera_info</w:t>
+            </w:r>
+            <w:r>
+              <w:rPr>
+                <w:rFonts w:hint="eastAsia" w:ascii="华文中宋" w:hAnsi="华文中宋" w:eastAsia="华文中宋" w:cs="华文中宋"/>
+                <w:b/>
+                <w:bCs/>
+                <w:color w:val="ED7D31" w:themeColor="accent2"/>
+                <w:kern w:val="2"/>
+                <w:sz w:val="21"/>
+                <w:szCs w:val="24"/>
+                <w:lang w:val="en-US" w:eastAsia="zh-CN" w:bidi="ar-SA"/>
+                <w14:textFill>
+                  <w14:solidFill>
+                    <w14:schemeClr w14:val="accent2"/>
+                  </w14:solidFill>
+                </w14:textFill>
+              </w:rPr>
+              <w:t>.hpp)</w:t>
+            </w:r>
+            <w:r>
+              <w:rPr>
+                <w:rFonts w:hint="eastAsia" w:ascii="华文中宋" w:hAnsi="华文中宋" w:eastAsia="华文中宋" w:cs="华文中宋"/>
+                <w:b/>
+                <w:bCs/>
+                <w:color w:val="ED7D31" w:themeColor="accent2"/>
+                <w:kern w:val="2"/>
+                <w:sz w:val="21"/>
+                <w:szCs w:val="21"/>
+                <w:vertAlign w:val="baseline"/>
+                <w:lang w:val="en-US" w:eastAsia="zh-CN" w:bidi="ar-SA"/>
+                <w14:textFill>
+                  <w14:solidFill>
+                    <w14:schemeClr w14:val="accent2"/>
+                  </w14:solidFill>
+                </w14:textFill>
+              </w:rPr>
+              <w:t xml:space="preserve"> </w:t>
+            </w:r>
+          </w:p>
+        </w:tc>
+      </w:tr>
+    </w:tbl>
     <w:p>
       <w:pPr>
         <w:rPr>

</xml_diff>

<commit_message>
update on 2024-03-03 13:26:30.104535
</commit_message>
<xml_diff>
--- a/cpp 系统交互.docx
+++ b/cpp 系统交互.docx
@@ -661,12 +661,6 @@
             <w:insideH w:val="single" w:color="auto" w:sz="4" w:space="0"/>
             <w:insideV w:val="single" w:color="auto" w:sz="4" w:space="0"/>
           </w:tblBorders>
-          <w:tblCellMar>
-            <w:top w:w="0" w:type="dxa"/>
-            <w:left w:w="108" w:type="dxa"/>
-            <w:bottom w:w="0" w:type="dxa"/>
-            <w:right w:w="108" w:type="dxa"/>
-          </w:tblCellMar>
         </w:tblPrEx>
         <w:tc>
           <w:tcPr>
@@ -2370,6 +2364,12 @@
             <w:insideH w:val="single" w:color="auto" w:sz="4" w:space="0"/>
             <w:insideV w:val="single" w:color="auto" w:sz="4" w:space="0"/>
           </w:tblBorders>
+          <w:tblCellMar>
+            <w:top w:w="0" w:type="dxa"/>
+            <w:left w:w="108" w:type="dxa"/>
+            <w:bottom w:w="0" w:type="dxa"/>
+            <w:right w:w="108" w:type="dxa"/>
+          </w:tblCellMar>
         </w:tblPrEx>
         <w:tc>
           <w:tcPr>
@@ -5122,12 +5122,6 @@
             <w:insideH w:val="single" w:color="auto" w:sz="4" w:space="0"/>
             <w:insideV w:val="single" w:color="auto" w:sz="4" w:space="0"/>
           </w:tblBorders>
-          <w:tblCellMar>
-            <w:top w:w="0" w:type="dxa"/>
-            <w:left w:w="108" w:type="dxa"/>
-            <w:bottom w:w="0" w:type="dxa"/>
-            <w:right w:w="108" w:type="dxa"/>
-          </w:tblCellMar>
         </w:tblPrEx>
         <w:tc>
           <w:tcPr>
@@ -11930,8 +11924,394 @@
         </w:tblCellMar>
       </w:tblPr>
       <w:tblGrid>
-        <w:gridCol w:w="968"/>
-        <w:gridCol w:w="2107"/>
+        <w:gridCol w:w="3075"/>
+        <w:gridCol w:w="2144"/>
+      </w:tblGrid>
+      <w:tr>
+        <w:tblPrEx>
+          <w:tblBorders>
+            <w:top w:val="single" w:color="auto" w:sz="4" w:space="0"/>
+            <w:left w:val="single" w:color="auto" w:sz="4" w:space="0"/>
+            <w:bottom w:val="single" w:color="auto" w:sz="4" w:space="0"/>
+            <w:right w:val="single" w:color="auto" w:sz="4" w:space="0"/>
+            <w:insideH w:val="single" w:color="auto" w:sz="4" w:space="0"/>
+            <w:insideV w:val="single" w:color="auto" w:sz="4" w:space="0"/>
+          </w:tblBorders>
+          <w:tblCellMar>
+            <w:top w:w="0" w:type="dxa"/>
+            <w:left w:w="108" w:type="dxa"/>
+            <w:bottom w:w="0" w:type="dxa"/>
+            <w:right w:w="108" w:type="dxa"/>
+          </w:tblCellMar>
+        </w:tblPrEx>
+        <w:tc>
+          <w:tcPr>
+            <w:tcW w:w="0" w:type="auto"/>
+            <w:vAlign w:val="center"/>
+          </w:tcPr>
+          <w:p>
+            <w:pPr>
+              <w:pStyle w:val="10"/>
+              <w:bidi w:val="0"/>
+              <w:jc w:val="both"/>
+              <w:rPr>
+                <w:rFonts w:hint="default" w:ascii="华文中宋" w:hAnsi="华文中宋" w:eastAsia="华文中宋" w:cs="华文中宋"/>
+                <w:b/>
+                <w:bCs/>
+                <w:color w:val="FF0000"/>
+                <w:kern w:val="2"/>
+                <w:sz w:val="21"/>
+                <w:szCs w:val="21"/>
+                <w:lang w:val="en-US" w:eastAsia="zh-CN" w:bidi="ar-SA"/>
+              </w:rPr>
+            </w:pPr>
+            <w:r>
+              <w:rPr>
+                <w:rFonts w:hint="eastAsia"/>
+                <w:lang w:val="en-US" w:eastAsia="zh-CN"/>
+              </w:rPr>
+              <w:t>String</w:t>
+            </w:r>
+          </w:p>
+        </w:tc>
+        <w:tc>
+          <w:tcPr>
+            <w:tcW w:w="0" w:type="auto"/>
+            <w:vAlign w:val="center"/>
+          </w:tcPr>
+          <w:p>
+            <w:pPr>
+              <w:jc w:val="both"/>
+              <w:rPr>
+                <w:rFonts w:hint="default" w:ascii="华文中宋" w:hAnsi="华文中宋" w:eastAsia="华文中宋" w:cs="华文中宋"/>
+                <w:b/>
+                <w:bCs/>
+                <w:color w:val="ED7D31" w:themeColor="accent2"/>
+                <w:kern w:val="2"/>
+                <w:sz w:val="21"/>
+                <w:szCs w:val="21"/>
+                <w:vertAlign w:val="baseline"/>
+                <w:lang w:val="en-US" w:eastAsia="zh-CN" w:bidi="ar-SA"/>
+                <w14:textFill>
+                  <w14:solidFill>
+                    <w14:schemeClr w14:val="accent2"/>
+                  </w14:solidFill>
+                </w14:textFill>
+              </w:rPr>
+            </w:pPr>
+            <w:r>
+              <w:rPr>
+                <w:rStyle w:val="11"/>
+                <w:rFonts w:hint="eastAsia"/>
+                <w:lang w:val="en-US" w:eastAsia="zh-CN"/>
+              </w:rPr>
+              <w:t>字符串</w:t>
+            </w:r>
+            <w:r>
+              <w:rPr>
+                <w:rFonts w:hint="eastAsia" w:ascii="华文中宋" w:hAnsi="华文中宋" w:eastAsia="华文中宋" w:cs="华文中宋"/>
+                <w:b/>
+                <w:bCs/>
+                <w:color w:val="ED7D31" w:themeColor="accent2"/>
+                <w:kern w:val="2"/>
+                <w:sz w:val="21"/>
+                <w:szCs w:val="24"/>
+                <w:lang w:val="en-US" w:eastAsia="zh-CN" w:bidi="ar-SA"/>
+                <w14:textFill>
+                  <w14:solidFill>
+                    <w14:schemeClr w14:val="accent2"/>
+                  </w14:solidFill>
+                </w14:textFill>
+              </w:rPr>
+              <w:t xml:space="preserve"> (string.hpp)</w:t>
+            </w:r>
+            <w:r>
+              <w:rPr>
+                <w:rFonts w:hint="eastAsia" w:ascii="华文中宋" w:hAnsi="华文中宋" w:eastAsia="华文中宋" w:cs="华文中宋"/>
+                <w:b/>
+                <w:bCs/>
+                <w:color w:val="ED7D31" w:themeColor="accent2"/>
+                <w:kern w:val="2"/>
+                <w:sz w:val="21"/>
+                <w:szCs w:val="21"/>
+                <w:vertAlign w:val="baseline"/>
+                <w:lang w:val="en-US" w:eastAsia="zh-CN" w:bidi="ar-SA"/>
+                <w14:textFill>
+                  <w14:solidFill>
+                    <w14:schemeClr w14:val="accent2"/>
+                  </w14:solidFill>
+                </w14:textFill>
+              </w:rPr>
+              <w:t xml:space="preserve"> </w:t>
+            </w:r>
+          </w:p>
+        </w:tc>
+      </w:tr>
+      <w:tr>
+        <w:tblPrEx>
+          <w:tblBorders>
+            <w:top w:val="single" w:color="auto" w:sz="4" w:space="0"/>
+            <w:left w:val="single" w:color="auto" w:sz="4" w:space="0"/>
+            <w:bottom w:val="single" w:color="auto" w:sz="4" w:space="0"/>
+            <w:right w:val="single" w:color="auto" w:sz="4" w:space="0"/>
+            <w:insideH w:val="single" w:color="auto" w:sz="4" w:space="0"/>
+            <w:insideV w:val="single" w:color="auto" w:sz="4" w:space="0"/>
+          </w:tblBorders>
+          <w:tblCellMar>
+            <w:top w:w="0" w:type="dxa"/>
+            <w:left w:w="108" w:type="dxa"/>
+            <w:bottom w:w="0" w:type="dxa"/>
+            <w:right w:w="108" w:type="dxa"/>
+          </w:tblCellMar>
+        </w:tblPrEx>
+        <w:tc>
+          <w:tcPr>
+            <w:tcW w:w="0" w:type="auto"/>
+            <w:vAlign w:val="center"/>
+          </w:tcPr>
+          <w:p>
+            <w:pPr>
+              <w:pStyle w:val="10"/>
+              <w:bidi w:val="0"/>
+              <w:jc w:val="both"/>
+              <w:rPr>
+                <w:rFonts w:hint="default"/>
+                <w:lang w:val="en-US" w:eastAsia="zh-CN"/>
+              </w:rPr>
+            </w:pPr>
+            <w:r>
+              <w:rPr>
+                <w:rFonts w:hint="eastAsia"/>
+                <w:lang w:val="en-US" w:eastAsia="zh-CN"/>
+              </w:rPr>
+              <w:t>Int8 / Int16 / Int32 / Int64</w:t>
+            </w:r>
+          </w:p>
+        </w:tc>
+        <w:tc>
+          <w:tcPr>
+            <w:tcW w:w="0" w:type="auto"/>
+            <w:vAlign w:val="center"/>
+          </w:tcPr>
+          <w:p>
+            <w:pPr>
+              <w:jc w:val="both"/>
+              <w:rPr>
+                <w:rStyle w:val="11"/>
+                <w:rFonts w:hint="default"/>
+                <w:lang w:val="en-US" w:eastAsia="zh-CN"/>
+              </w:rPr>
+            </w:pPr>
+            <w:r>
+              <w:rPr>
+                <w:rStyle w:val="11"/>
+                <w:rFonts w:hint="eastAsia"/>
+                <w:lang w:val="en-US" w:eastAsia="zh-CN"/>
+              </w:rPr>
+              <w:t>整型</w:t>
+            </w:r>
+            <w:r>
+              <w:rPr>
+                <w:rFonts w:hint="eastAsia" w:ascii="华文中宋" w:hAnsi="华文中宋" w:eastAsia="华文中宋" w:cs="华文中宋"/>
+                <w:b/>
+                <w:bCs/>
+                <w:color w:val="ED7D31" w:themeColor="accent2"/>
+                <w:kern w:val="2"/>
+                <w:sz w:val="21"/>
+                <w:szCs w:val="24"/>
+                <w:lang w:val="en-US" w:eastAsia="zh-CN" w:bidi="ar-SA"/>
+                <w14:textFill>
+                  <w14:solidFill>
+                    <w14:schemeClr w14:val="accent2"/>
+                  </w14:solidFill>
+                </w14:textFill>
+              </w:rPr>
+              <w:t xml:space="preserve"> (</w:t>
+            </w:r>
+            <w:r>
+              <w:rPr>
+                <w:rFonts w:hint="eastAsia" w:cs="华文中宋"/>
+                <w:b/>
+                <w:bCs/>
+                <w:color w:val="ED7D31" w:themeColor="accent2"/>
+                <w:kern w:val="2"/>
+                <w:sz w:val="21"/>
+                <w:szCs w:val="24"/>
+                <w:lang w:val="en-US" w:eastAsia="zh-CN" w:bidi="ar-SA"/>
+                <w14:textFill>
+                  <w14:solidFill>
+                    <w14:schemeClr w14:val="accent2"/>
+                  </w14:solidFill>
+                </w14:textFill>
+              </w:rPr>
+              <w:t>int*</w:t>
+            </w:r>
+            <w:r>
+              <w:rPr>
+                <w:rFonts w:hint="eastAsia" w:ascii="华文中宋" w:hAnsi="华文中宋" w:eastAsia="华文中宋" w:cs="华文中宋"/>
+                <w:b/>
+                <w:bCs/>
+                <w:color w:val="ED7D31" w:themeColor="accent2"/>
+                <w:kern w:val="2"/>
+                <w:sz w:val="21"/>
+                <w:szCs w:val="24"/>
+                <w:lang w:val="en-US" w:eastAsia="zh-CN" w:bidi="ar-SA"/>
+                <w14:textFill>
+                  <w14:solidFill>
+                    <w14:schemeClr w14:val="accent2"/>
+                  </w14:solidFill>
+                </w14:textFill>
+              </w:rPr>
+              <w:t>.hpp)</w:t>
+            </w:r>
+          </w:p>
+        </w:tc>
+      </w:tr>
+      <w:tr>
+        <w:tblPrEx>
+          <w:tblBorders>
+            <w:top w:val="single" w:color="auto" w:sz="4" w:space="0"/>
+            <w:left w:val="single" w:color="auto" w:sz="4" w:space="0"/>
+            <w:bottom w:val="single" w:color="auto" w:sz="4" w:space="0"/>
+            <w:right w:val="single" w:color="auto" w:sz="4" w:space="0"/>
+            <w:insideH w:val="single" w:color="auto" w:sz="4" w:space="0"/>
+            <w:insideV w:val="single" w:color="auto" w:sz="4" w:space="0"/>
+          </w:tblBorders>
+          <w:tblCellMar>
+            <w:top w:w="0" w:type="dxa"/>
+            <w:left w:w="108" w:type="dxa"/>
+            <w:bottom w:w="0" w:type="dxa"/>
+            <w:right w:w="108" w:type="dxa"/>
+          </w:tblCellMar>
+        </w:tblPrEx>
+        <w:tc>
+          <w:tcPr>
+            <w:tcW w:w="0" w:type="auto"/>
+            <w:vAlign w:val="center"/>
+          </w:tcPr>
+          <w:p>
+            <w:pPr>
+              <w:pStyle w:val="10"/>
+              <w:bidi w:val="0"/>
+              <w:jc w:val="both"/>
+              <w:rPr>
+                <w:rFonts w:hint="default"/>
+                <w:lang w:val="en-US" w:eastAsia="zh-CN"/>
+              </w:rPr>
+            </w:pPr>
+            <w:r>
+              <w:rPr>
+                <w:rFonts w:hint="eastAsia"/>
+                <w:lang w:val="en-US" w:eastAsia="zh-CN"/>
+              </w:rPr>
+              <w:t>Float32 / Float64</w:t>
+            </w:r>
+          </w:p>
+        </w:tc>
+        <w:tc>
+          <w:tcPr>
+            <w:tcW w:w="0" w:type="auto"/>
+            <w:vAlign w:val="center"/>
+          </w:tcPr>
+          <w:p>
+            <w:pPr>
+              <w:jc w:val="both"/>
+              <w:rPr>
+                <w:rStyle w:val="11"/>
+                <w:rFonts w:hint="eastAsia"/>
+                <w:lang w:val="en-US" w:eastAsia="zh-CN"/>
+              </w:rPr>
+            </w:pPr>
+            <w:r>
+              <w:rPr>
+                <w:rStyle w:val="11"/>
+                <w:rFonts w:hint="eastAsia"/>
+                <w:lang w:val="en-US" w:eastAsia="zh-CN"/>
+              </w:rPr>
+              <w:t>浮点型</w:t>
+            </w:r>
+            <w:r>
+              <w:rPr>
+                <w:rFonts w:hint="eastAsia" w:ascii="华文中宋" w:hAnsi="华文中宋" w:eastAsia="华文中宋" w:cs="华文中宋"/>
+                <w:b/>
+                <w:bCs/>
+                <w:color w:val="ED7D31" w:themeColor="accent2"/>
+                <w:kern w:val="2"/>
+                <w:sz w:val="21"/>
+                <w:szCs w:val="24"/>
+                <w:lang w:val="en-US" w:eastAsia="zh-CN" w:bidi="ar-SA"/>
+                <w14:textFill>
+                  <w14:solidFill>
+                    <w14:schemeClr w14:val="accent2"/>
+                  </w14:solidFill>
+                </w14:textFill>
+              </w:rPr>
+              <w:t xml:space="preserve"> (</w:t>
+            </w:r>
+            <w:r>
+              <w:rPr>
+                <w:rFonts w:hint="eastAsia" w:cs="华文中宋"/>
+                <w:b/>
+                <w:bCs/>
+                <w:color w:val="ED7D31" w:themeColor="accent2"/>
+                <w:kern w:val="2"/>
+                <w:sz w:val="21"/>
+                <w:szCs w:val="24"/>
+                <w:lang w:val="en-US" w:eastAsia="zh-CN" w:bidi="ar-SA"/>
+                <w14:textFill>
+                  <w14:solidFill>
+                    <w14:schemeClr w14:val="accent2"/>
+                  </w14:solidFill>
+                </w14:textFill>
+              </w:rPr>
+              <w:t>float*</w:t>
+            </w:r>
+            <w:r>
+              <w:rPr>
+                <w:rFonts w:hint="eastAsia" w:ascii="华文中宋" w:hAnsi="华文中宋" w:eastAsia="华文中宋" w:cs="华文中宋"/>
+                <w:b/>
+                <w:bCs/>
+                <w:color w:val="ED7D31" w:themeColor="accent2"/>
+                <w:kern w:val="2"/>
+                <w:sz w:val="21"/>
+                <w:szCs w:val="24"/>
+                <w:lang w:val="en-US" w:eastAsia="zh-CN" w:bidi="ar-SA"/>
+                <w14:textFill>
+                  <w14:solidFill>
+                    <w14:schemeClr w14:val="accent2"/>
+                  </w14:solidFill>
+                </w14:textFill>
+              </w:rPr>
+              <w:t>.hpp)</w:t>
+            </w:r>
+          </w:p>
+        </w:tc>
+      </w:tr>
+    </w:tbl>
+    <w:p/>
+    <w:tbl>
+      <w:tblPr>
+        <w:tblStyle w:val="7"/>
+        <w:tblW w:w="0" w:type="auto"/>
+        <w:tblInd w:w="0" w:type="dxa"/>
+        <w:tblBorders>
+          <w:top w:val="single" w:color="auto" w:sz="4" w:space="0"/>
+          <w:left w:val="single" w:color="auto" w:sz="4" w:space="0"/>
+          <w:bottom w:val="single" w:color="auto" w:sz="4" w:space="0"/>
+          <w:right w:val="single" w:color="auto" w:sz="4" w:space="0"/>
+          <w:insideH w:val="single" w:color="auto" w:sz="4" w:space="0"/>
+          <w:insideV w:val="single" w:color="auto" w:sz="4" w:space="0"/>
+        </w:tblBorders>
+        <w:tblLayout w:type="autofit"/>
+        <w:tblCellMar>
+          <w:top w:w="0" w:type="dxa"/>
+          <w:left w:w="108" w:type="dxa"/>
+          <w:bottom w:w="0" w:type="dxa"/>
+          <w:right w:w="108" w:type="dxa"/>
+        </w:tblCellMar>
+      </w:tblPr>
+      <w:tblGrid>
+        <w:gridCol w:w="1382"/>
         <w:gridCol w:w="2400"/>
       </w:tblGrid>
       <w:tr>
@@ -11954,70 +12334,54 @@
         <w:tc>
           <w:tcPr>
             <w:tcW w:w="0" w:type="auto"/>
-            <w:gridSpan w:val="2"/>
-            <w:vAlign w:val="center"/>
-          </w:tcPr>
-          <w:p>
-            <w:pPr>
-              <w:pStyle w:val="10"/>
-              <w:bidi w:val="0"/>
-              <w:jc w:val="both"/>
-              <w:rPr>
-                <w:rFonts w:hint="default" w:ascii="华文中宋" w:hAnsi="华文中宋" w:eastAsia="华文中宋" w:cs="华文中宋"/>
-                <w:b/>
-                <w:bCs/>
-                <w:color w:val="FF0000"/>
-                <w:kern w:val="2"/>
-                <w:sz w:val="21"/>
-                <w:szCs w:val="21"/>
-                <w:lang w:val="en-US" w:eastAsia="zh-CN" w:bidi="ar-SA"/>
-              </w:rPr>
-            </w:pPr>
-            <w:r>
-              <w:rPr>
-                <w:rFonts w:hint="eastAsia"/>
-                <w:lang w:val="en-US" w:eastAsia="zh-CN"/>
-              </w:rPr>
-              <w:t>String</w:t>
-            </w:r>
-          </w:p>
-        </w:tc>
-        <w:tc>
-          <w:tcPr>
-            <w:tcW w:w="0" w:type="auto"/>
-            <w:vAlign w:val="center"/>
-          </w:tcPr>
-          <w:p>
-            <w:pPr>
-              <w:jc w:val="both"/>
-              <w:rPr>
-                <w:rFonts w:hint="default" w:ascii="华文中宋" w:hAnsi="华文中宋" w:eastAsia="华文中宋" w:cs="华文中宋"/>
-                <w:b/>
-                <w:bCs/>
-                <w:color w:val="ED7D31" w:themeColor="accent2"/>
-                <w:kern w:val="2"/>
-                <w:sz w:val="21"/>
-                <w:szCs w:val="21"/>
-                <w:vertAlign w:val="baseline"/>
-                <w:lang w:val="en-US" w:eastAsia="zh-CN" w:bidi="ar-SA"/>
-                <w14:textFill>
-                  <w14:solidFill>
-                    <w14:schemeClr w14:val="accent2"/>
-                  </w14:solidFill>
-                </w14:textFill>
-              </w:rPr>
-            </w:pPr>
-            <w:r>
+            <w:vAlign w:val="center"/>
+          </w:tcPr>
+          <w:p>
+            <w:pPr>
+              <w:pStyle w:val="10"/>
+              <w:bidi w:val="0"/>
+              <w:jc w:val="both"/>
+              <w:rPr>
+                <w:rFonts w:hint="default"/>
+                <w:lang w:val="en-US" w:eastAsia="zh-CN"/>
+              </w:rPr>
+            </w:pPr>
+            <w:r>
+              <w:rPr>
+                <w:rFonts w:hint="eastAsia"/>
+                <w:lang w:val="en-US" w:eastAsia="zh-CN"/>
+              </w:rPr>
+              <w:t>ColorRGBA</w:t>
+            </w:r>
+            <w:bookmarkStart w:id="0" w:name="_GoBack"/>
+            <w:bookmarkEnd w:id="0"/>
+          </w:p>
+        </w:tc>
+        <w:tc>
+          <w:tcPr>
+            <w:tcW w:w="0" w:type="auto"/>
+            <w:vAlign w:val="center"/>
+          </w:tcPr>
+          <w:p>
+            <w:pPr>
+              <w:jc w:val="both"/>
               <w:rPr>
                 <w:rStyle w:val="11"/>
-                <w:rFonts w:hint="eastAsia"/>
-                <w:lang w:val="en-US" w:eastAsia="zh-CN"/>
-              </w:rPr>
-              <w:t>字符串</w:t>
-            </w:r>
-            <w:r>
-              <w:rPr>
-                <w:rFonts w:hint="eastAsia" w:ascii="华文中宋" w:hAnsi="华文中宋" w:eastAsia="华文中宋" w:cs="华文中宋"/>
+                <w:rFonts w:hint="default"/>
+                <w:lang w:val="en-US" w:eastAsia="zh-CN"/>
+              </w:rPr>
+            </w:pPr>
+            <w:r>
+              <w:rPr>
+                <w:rStyle w:val="11"/>
+                <w:rFonts w:hint="eastAsia"/>
+                <w:lang w:val="en-US" w:eastAsia="zh-CN"/>
+              </w:rPr>
+              <w:t>颜色</w:t>
+            </w:r>
+            <w:r>
+              <w:rPr>
+                <w:rFonts w:hint="eastAsia" w:cs="华文中宋"/>
                 <w:b/>
                 <w:bCs/>
                 <w:color w:val="ED7D31" w:themeColor="accent2"/>
@@ -12031,26 +12395,7 @@
                   </w14:solidFill>
                 </w14:textFill>
               </w:rPr>
-              <w:t xml:space="preserve"> (string.hpp)</w:t>
-            </w:r>
-            <w:r>
-              <w:rPr>
-                <w:rFonts w:hint="eastAsia" w:ascii="华文中宋" w:hAnsi="华文中宋" w:eastAsia="华文中宋" w:cs="华文中宋"/>
-                <w:b/>
-                <w:bCs/>
-                <w:color w:val="ED7D31" w:themeColor="accent2"/>
-                <w:kern w:val="2"/>
-                <w:sz w:val="21"/>
-                <w:szCs w:val="21"/>
-                <w:vertAlign w:val="baseline"/>
-                <w:lang w:val="en-US" w:eastAsia="zh-CN" w:bidi="ar-SA"/>
-                <w14:textFill>
-                  <w14:solidFill>
-                    <w14:schemeClr w14:val="accent2"/>
-                  </w14:solidFill>
-                </w14:textFill>
-              </w:rPr>
-              <w:t xml:space="preserve"> </w:t>
+              <w:t xml:space="preserve"> (color_rgba.hpp)</w:t>
             </w:r>
           </w:p>
         </w:tc>
@@ -12075,7 +12420,6 @@
         <w:tc>
           <w:tcPr>
             <w:tcW w:w="0" w:type="auto"/>
-            <w:gridSpan w:val="2"/>
             <w:vAlign w:val="center"/>
           </w:tcPr>
           <w:p>
@@ -12093,7 +12437,7 @@
                 <w:rFonts w:hint="eastAsia"/>
                 <w:lang w:val="en-US" w:eastAsia="zh-CN"/>
               </w:rPr>
-              <w:t>Int8 / Int16 / Int32 / Int64</w:t>
+              <w:t>Header</w:t>
             </w:r>
           </w:p>
         </w:tc>
@@ -12117,11 +12461,11 @@
                 <w:rFonts w:hint="eastAsia"/>
                 <w:lang w:val="en-US" w:eastAsia="zh-CN"/>
               </w:rPr>
-              <w:t>整型</w:t>
-            </w:r>
-            <w:r>
-              <w:rPr>
-                <w:rFonts w:hint="eastAsia" w:ascii="华文中宋" w:hAnsi="华文中宋" w:eastAsia="华文中宋" w:cs="华文中宋"/>
+              <w:t xml:space="preserve">时间戳 </w:t>
+            </w:r>
+            <w:r>
+              <w:rPr>
+                <w:rFonts w:hint="eastAsia" w:cs="华文中宋"/>
                 <w:b/>
                 <w:bCs/>
                 <w:color w:val="ED7D31" w:themeColor="accent2"/>
@@ -12135,549 +12479,7 @@
                   </w14:solidFill>
                 </w14:textFill>
               </w:rPr>
-              <w:t xml:space="preserve"> (</w:t>
-            </w:r>
-            <w:r>
-              <w:rPr>
-                <w:rFonts w:hint="eastAsia" w:cs="华文中宋"/>
-                <w:b/>
-                <w:bCs/>
-                <w:color w:val="ED7D31" w:themeColor="accent2"/>
-                <w:kern w:val="2"/>
-                <w:sz w:val="21"/>
-                <w:szCs w:val="24"/>
-                <w:lang w:val="en-US" w:eastAsia="zh-CN" w:bidi="ar-SA"/>
-                <w14:textFill>
-                  <w14:solidFill>
-                    <w14:schemeClr w14:val="accent2"/>
-                  </w14:solidFill>
-                </w14:textFill>
-              </w:rPr>
-              <w:t>int*</w:t>
-            </w:r>
-            <w:r>
-              <w:rPr>
-                <w:rFonts w:hint="eastAsia" w:ascii="华文中宋" w:hAnsi="华文中宋" w:eastAsia="华文中宋" w:cs="华文中宋"/>
-                <w:b/>
-                <w:bCs/>
-                <w:color w:val="ED7D31" w:themeColor="accent2"/>
-                <w:kern w:val="2"/>
-                <w:sz w:val="21"/>
-                <w:szCs w:val="24"/>
-                <w:lang w:val="en-US" w:eastAsia="zh-CN" w:bidi="ar-SA"/>
-                <w14:textFill>
-                  <w14:solidFill>
-                    <w14:schemeClr w14:val="accent2"/>
-                  </w14:solidFill>
-                </w14:textFill>
-              </w:rPr>
-              <w:t>.hpp)</w:t>
-            </w:r>
-          </w:p>
-        </w:tc>
-      </w:tr>
-      <w:tr>
-        <w:tblPrEx>
-          <w:tblBorders>
-            <w:top w:val="single" w:color="auto" w:sz="4" w:space="0"/>
-            <w:left w:val="single" w:color="auto" w:sz="4" w:space="0"/>
-            <w:bottom w:val="single" w:color="auto" w:sz="4" w:space="0"/>
-            <w:right w:val="single" w:color="auto" w:sz="4" w:space="0"/>
-            <w:insideH w:val="single" w:color="auto" w:sz="4" w:space="0"/>
-            <w:insideV w:val="single" w:color="auto" w:sz="4" w:space="0"/>
-          </w:tblBorders>
-          <w:tblCellMar>
-            <w:top w:w="0" w:type="dxa"/>
-            <w:left w:w="108" w:type="dxa"/>
-            <w:bottom w:w="0" w:type="dxa"/>
-            <w:right w:w="108" w:type="dxa"/>
-          </w:tblCellMar>
-        </w:tblPrEx>
-        <w:tc>
-          <w:tcPr>
-            <w:tcW w:w="0" w:type="auto"/>
-            <w:gridSpan w:val="2"/>
-            <w:vAlign w:val="center"/>
-          </w:tcPr>
-          <w:p>
-            <w:pPr>
-              <w:pStyle w:val="10"/>
-              <w:bidi w:val="0"/>
-              <w:jc w:val="both"/>
-              <w:rPr>
-                <w:rFonts w:hint="default"/>
-                <w:lang w:val="en-US" w:eastAsia="zh-CN"/>
-              </w:rPr>
-            </w:pPr>
-            <w:r>
-              <w:rPr>
-                <w:rFonts w:hint="eastAsia"/>
-                <w:lang w:val="en-US" w:eastAsia="zh-CN"/>
-              </w:rPr>
-              <w:t>Float32 / Float64</w:t>
-            </w:r>
-          </w:p>
-        </w:tc>
-        <w:tc>
-          <w:tcPr>
-            <w:tcW w:w="0" w:type="auto"/>
-            <w:vAlign w:val="center"/>
-          </w:tcPr>
-          <w:p>
-            <w:pPr>
-              <w:jc w:val="both"/>
-              <w:rPr>
-                <w:rStyle w:val="11"/>
-                <w:rFonts w:hint="eastAsia"/>
-                <w:lang w:val="en-US" w:eastAsia="zh-CN"/>
-              </w:rPr>
-            </w:pPr>
-            <w:r>
-              <w:rPr>
-                <w:rStyle w:val="11"/>
-                <w:rFonts w:hint="eastAsia"/>
-                <w:lang w:val="en-US" w:eastAsia="zh-CN"/>
-              </w:rPr>
-              <w:t>浮点型</w:t>
-            </w:r>
-            <w:r>
-              <w:rPr>
-                <w:rFonts w:hint="eastAsia" w:ascii="华文中宋" w:hAnsi="华文中宋" w:eastAsia="华文中宋" w:cs="华文中宋"/>
-                <w:b/>
-                <w:bCs/>
-                <w:color w:val="ED7D31" w:themeColor="accent2"/>
-                <w:kern w:val="2"/>
-                <w:sz w:val="21"/>
-                <w:szCs w:val="24"/>
-                <w:lang w:val="en-US" w:eastAsia="zh-CN" w:bidi="ar-SA"/>
-                <w14:textFill>
-                  <w14:solidFill>
-                    <w14:schemeClr w14:val="accent2"/>
-                  </w14:solidFill>
-                </w14:textFill>
-              </w:rPr>
-              <w:t xml:space="preserve"> (</w:t>
-            </w:r>
-            <w:r>
-              <w:rPr>
-                <w:rFonts w:hint="eastAsia" w:cs="华文中宋"/>
-                <w:b/>
-                <w:bCs/>
-                <w:color w:val="ED7D31" w:themeColor="accent2"/>
-                <w:kern w:val="2"/>
-                <w:sz w:val="21"/>
-                <w:szCs w:val="24"/>
-                <w:lang w:val="en-US" w:eastAsia="zh-CN" w:bidi="ar-SA"/>
-                <w14:textFill>
-                  <w14:solidFill>
-                    <w14:schemeClr w14:val="accent2"/>
-                  </w14:solidFill>
-                </w14:textFill>
-              </w:rPr>
-              <w:t>float*</w:t>
-            </w:r>
-            <w:r>
-              <w:rPr>
-                <w:rFonts w:hint="eastAsia" w:ascii="华文中宋" w:hAnsi="华文中宋" w:eastAsia="华文中宋" w:cs="华文中宋"/>
-                <w:b/>
-                <w:bCs/>
-                <w:color w:val="ED7D31" w:themeColor="accent2"/>
-                <w:kern w:val="2"/>
-                <w:sz w:val="21"/>
-                <w:szCs w:val="24"/>
-                <w:lang w:val="en-US" w:eastAsia="zh-CN" w:bidi="ar-SA"/>
-                <w14:textFill>
-                  <w14:solidFill>
-                    <w14:schemeClr w14:val="accent2"/>
-                  </w14:solidFill>
-                </w14:textFill>
-              </w:rPr>
-              <w:t>.hpp)</w:t>
-            </w:r>
-          </w:p>
-        </w:tc>
-      </w:tr>
-      <w:tr>
-        <w:tblPrEx>
-          <w:tblBorders>
-            <w:top w:val="single" w:color="auto" w:sz="4" w:space="0"/>
-            <w:left w:val="single" w:color="auto" w:sz="4" w:space="0"/>
-            <w:bottom w:val="single" w:color="auto" w:sz="4" w:space="0"/>
-            <w:right w:val="single" w:color="auto" w:sz="4" w:space="0"/>
-            <w:insideH w:val="single" w:color="auto" w:sz="4" w:space="0"/>
-            <w:insideV w:val="single" w:color="auto" w:sz="4" w:space="0"/>
-          </w:tblBorders>
-          <w:tblCellMar>
-            <w:top w:w="0" w:type="dxa"/>
-            <w:left w:w="108" w:type="dxa"/>
-            <w:bottom w:w="0" w:type="dxa"/>
-            <w:right w:w="108" w:type="dxa"/>
-          </w:tblCellMar>
-        </w:tblPrEx>
-        <w:tc>
-          <w:tcPr>
-            <w:tcW w:w="0" w:type="auto"/>
-            <w:gridSpan w:val="2"/>
-            <w:vAlign w:val="center"/>
-          </w:tcPr>
-          <w:p>
-            <w:pPr>
-              <w:pStyle w:val="10"/>
-              <w:bidi w:val="0"/>
-              <w:jc w:val="both"/>
-              <w:rPr>
-                <w:rFonts w:hint="default"/>
-                <w:lang w:val="en-US" w:eastAsia="zh-CN"/>
-              </w:rPr>
-            </w:pPr>
-            <w:r>
-              <w:rPr>
-                <w:rFonts w:hint="eastAsia"/>
-                <w:lang w:val="en-US" w:eastAsia="zh-CN"/>
-              </w:rPr>
-              <w:t>ColorRGBA</w:t>
-            </w:r>
-          </w:p>
-        </w:tc>
-        <w:tc>
-          <w:tcPr>
-            <w:tcW w:w="0" w:type="auto"/>
-            <w:vAlign w:val="center"/>
-          </w:tcPr>
-          <w:p>
-            <w:pPr>
-              <w:jc w:val="both"/>
-              <w:rPr>
-                <w:rStyle w:val="11"/>
-                <w:rFonts w:hint="default"/>
-                <w:lang w:val="en-US" w:eastAsia="zh-CN"/>
-              </w:rPr>
-            </w:pPr>
-            <w:r>
-              <w:rPr>
-                <w:rStyle w:val="11"/>
-                <w:rFonts w:hint="eastAsia"/>
-                <w:lang w:val="en-US" w:eastAsia="zh-CN"/>
-              </w:rPr>
-              <w:t>颜色</w:t>
-            </w:r>
-            <w:r>
-              <w:rPr>
-                <w:rFonts w:hint="eastAsia" w:cs="华文中宋"/>
-                <w:b/>
-                <w:bCs/>
-                <w:color w:val="ED7D31" w:themeColor="accent2"/>
-                <w:kern w:val="2"/>
-                <w:sz w:val="21"/>
-                <w:szCs w:val="24"/>
-                <w:lang w:val="en-US" w:eastAsia="zh-CN" w:bidi="ar-SA"/>
-                <w14:textFill>
-                  <w14:solidFill>
-                    <w14:schemeClr w14:val="accent2"/>
-                  </w14:solidFill>
-                </w14:textFill>
-              </w:rPr>
-              <w:t xml:space="preserve"> (color_rgba.hpp)</w:t>
-            </w:r>
-          </w:p>
-        </w:tc>
-      </w:tr>
-      <w:tr>
-        <w:tblPrEx>
-          <w:tblBorders>
-            <w:top w:val="single" w:color="auto" w:sz="4" w:space="0"/>
-            <w:left w:val="single" w:color="auto" w:sz="4" w:space="0"/>
-            <w:bottom w:val="single" w:color="auto" w:sz="4" w:space="0"/>
-            <w:right w:val="single" w:color="auto" w:sz="4" w:space="0"/>
-            <w:insideH w:val="single" w:color="auto" w:sz="4" w:space="0"/>
-            <w:insideV w:val="single" w:color="auto" w:sz="4" w:space="0"/>
-          </w:tblBorders>
-          <w:tblCellMar>
-            <w:top w:w="0" w:type="dxa"/>
-            <w:left w:w="108" w:type="dxa"/>
-            <w:bottom w:w="0" w:type="dxa"/>
-            <w:right w:w="108" w:type="dxa"/>
-          </w:tblCellMar>
-        </w:tblPrEx>
-        <w:tc>
-          <w:tcPr>
-            <w:tcW w:w="0" w:type="auto"/>
-            <w:gridSpan w:val="2"/>
-            <w:vAlign w:val="center"/>
-          </w:tcPr>
-          <w:p>
-            <w:pPr>
-              <w:pStyle w:val="10"/>
-              <w:bidi w:val="0"/>
-              <w:jc w:val="both"/>
-              <w:rPr>
-                <w:rFonts w:hint="default"/>
-                <w:lang w:val="en-US" w:eastAsia="zh-CN"/>
-              </w:rPr>
-            </w:pPr>
-            <w:r>
-              <w:rPr>
-                <w:rFonts w:hint="eastAsia"/>
-                <w:lang w:val="en-US" w:eastAsia="zh-CN"/>
-              </w:rPr>
-              <w:t>Header</w:t>
-            </w:r>
-          </w:p>
-        </w:tc>
-        <w:tc>
-          <w:tcPr>
-            <w:tcW w:w="0" w:type="auto"/>
-            <w:vAlign w:val="center"/>
-          </w:tcPr>
-          <w:p>
-            <w:pPr>
-              <w:jc w:val="both"/>
-              <w:rPr>
-                <w:rStyle w:val="11"/>
-                <w:rFonts w:hint="default"/>
-                <w:lang w:val="en-US" w:eastAsia="zh-CN"/>
-              </w:rPr>
-            </w:pPr>
-            <w:r>
-              <w:rPr>
-                <w:rStyle w:val="11"/>
-                <w:rFonts w:hint="eastAsia"/>
-                <w:lang w:val="en-US" w:eastAsia="zh-CN"/>
-              </w:rPr>
-              <w:t xml:space="preserve">时间戳 </w:t>
-            </w:r>
-            <w:r>
-              <w:rPr>
-                <w:rFonts w:hint="eastAsia" w:cs="华文中宋"/>
-                <w:b/>
-                <w:bCs/>
-                <w:color w:val="ED7D31" w:themeColor="accent2"/>
-                <w:kern w:val="2"/>
-                <w:sz w:val="21"/>
-                <w:szCs w:val="24"/>
-                <w:lang w:val="en-US" w:eastAsia="zh-CN" w:bidi="ar-SA"/>
-                <w14:textFill>
-                  <w14:solidFill>
-                    <w14:schemeClr w14:val="accent2"/>
-                  </w14:solidFill>
-                </w14:textFill>
-              </w:rPr>
               <w:t>(haeder.hpp)</w:t>
-            </w:r>
-          </w:p>
-        </w:tc>
-      </w:tr>
-      <w:tr>
-        <w:tblPrEx>
-          <w:tblBorders>
-            <w:top w:val="single" w:color="auto" w:sz="4" w:space="0"/>
-            <w:left w:val="single" w:color="auto" w:sz="4" w:space="0"/>
-            <w:bottom w:val="single" w:color="auto" w:sz="4" w:space="0"/>
-            <w:right w:val="single" w:color="auto" w:sz="4" w:space="0"/>
-            <w:insideH w:val="single" w:color="auto" w:sz="4" w:space="0"/>
-            <w:insideV w:val="single" w:color="auto" w:sz="4" w:space="0"/>
-          </w:tblBorders>
-          <w:tblCellMar>
-            <w:top w:w="0" w:type="dxa"/>
-            <w:left w:w="108" w:type="dxa"/>
-            <w:bottom w:w="0" w:type="dxa"/>
-            <w:right w:w="108" w:type="dxa"/>
-          </w:tblCellMar>
-        </w:tblPrEx>
-        <w:tc>
-          <w:tcPr>
-            <w:tcW w:w="0" w:type="auto"/>
-            <w:vMerge w:val="restart"/>
-            <w:vAlign w:val="center"/>
-          </w:tcPr>
-          <w:p>
-            <w:pPr>
-              <w:pStyle w:val="10"/>
-              <w:bidi w:val="0"/>
-              <w:jc w:val="both"/>
-              <w:rPr>
-                <w:rFonts w:hint="default"/>
-                <w:lang w:val="en-US" w:eastAsia="zh-CN"/>
-              </w:rPr>
-            </w:pPr>
-            <w:r>
-              <w:rPr>
-                <w:rFonts w:hint="eastAsia" w:cs="华文中宋"/>
-                <w:b/>
-                <w:bCs/>
-                <w:color w:val="ED7D31" w:themeColor="accent2"/>
-                <w:kern w:val="2"/>
-                <w:sz w:val="21"/>
-                <w:szCs w:val="21"/>
-                <w:vertAlign w:val="baseline"/>
-                <w:lang w:val="en-US" w:eastAsia="zh-CN" w:bidi="ar-SA"/>
-                <w14:textFill>
-                  <w14:solidFill>
-                    <w14:schemeClr w14:val="accent2"/>
-                  </w14:solidFill>
-                </w14:textFill>
-              </w:rPr>
-              <w:t>属性</w:t>
-            </w:r>
-          </w:p>
-        </w:tc>
-        <w:tc>
-          <w:tcPr>
-            <w:tcW w:w="0" w:type="auto"/>
-            <w:vAlign w:val="center"/>
-          </w:tcPr>
-          <w:p>
-            <w:pPr>
-              <w:pStyle w:val="10"/>
-              <w:bidi w:val="0"/>
-              <w:jc w:val="both"/>
-              <w:rPr>
-                <w:rFonts w:hint="default"/>
-                <w:lang w:val="en-US" w:eastAsia="zh-CN"/>
-              </w:rPr>
-            </w:pPr>
-            <w:r>
-              <w:rPr>
-                <w:rFonts w:hint="eastAsia"/>
-                <w:lang w:val="en-US" w:eastAsia="zh-CN"/>
-              </w:rPr>
-              <w:t>data</w:t>
-            </w:r>
-          </w:p>
-        </w:tc>
-        <w:tc>
-          <w:tcPr>
-            <w:tcW w:w="0" w:type="auto"/>
-            <w:vAlign w:val="center"/>
-          </w:tcPr>
-          <w:p>
-            <w:pPr>
-              <w:jc w:val="both"/>
-              <w:rPr>
-                <w:rStyle w:val="11"/>
-                <w:rFonts w:hint="default"/>
-                <w:lang w:val="en-US" w:eastAsia="zh-CN"/>
-              </w:rPr>
-            </w:pPr>
-            <w:r>
-              <w:rPr>
-                <w:rStyle w:val="11"/>
-                <w:rFonts w:hint="eastAsia"/>
-                <w:lang w:val="en-US" w:eastAsia="zh-CN"/>
-              </w:rPr>
-              <w:t>数据</w:t>
-            </w:r>
-          </w:p>
-        </w:tc>
-      </w:tr>
-      <w:tr>
-        <w:tblPrEx>
-          <w:tblBorders>
-            <w:top w:val="single" w:color="auto" w:sz="4" w:space="0"/>
-            <w:left w:val="single" w:color="auto" w:sz="4" w:space="0"/>
-            <w:bottom w:val="single" w:color="auto" w:sz="4" w:space="0"/>
-            <w:right w:val="single" w:color="auto" w:sz="4" w:space="0"/>
-            <w:insideH w:val="single" w:color="auto" w:sz="4" w:space="0"/>
-            <w:insideV w:val="single" w:color="auto" w:sz="4" w:space="0"/>
-          </w:tblBorders>
-          <w:tblCellMar>
-            <w:top w:w="0" w:type="dxa"/>
-            <w:left w:w="108" w:type="dxa"/>
-            <w:bottom w:w="0" w:type="dxa"/>
-            <w:right w:w="108" w:type="dxa"/>
-          </w:tblCellMar>
-        </w:tblPrEx>
-        <w:tc>
-          <w:tcPr>
-            <w:tcW w:w="0" w:type="auto"/>
-            <w:vMerge w:val="continue"/>
-            <w:vAlign w:val="center"/>
-          </w:tcPr>
-          <w:p>
-            <w:pPr>
-              <w:pStyle w:val="10"/>
-              <w:bidi w:val="0"/>
-              <w:jc w:val="both"/>
-              <w:rPr>
-                <w:rFonts w:hint="eastAsia" w:cs="华文中宋"/>
-                <w:b/>
-                <w:bCs/>
-                <w:color w:val="ED7D31" w:themeColor="accent2"/>
-                <w:kern w:val="2"/>
-                <w:sz w:val="21"/>
-                <w:szCs w:val="21"/>
-                <w:vertAlign w:val="baseline"/>
-                <w:lang w:val="en-US" w:eastAsia="zh-CN" w:bidi="ar-SA"/>
-                <w14:textFill>
-                  <w14:solidFill>
-                    <w14:schemeClr w14:val="accent2"/>
-                  </w14:solidFill>
-                </w14:textFill>
-              </w:rPr>
-            </w:pPr>
-          </w:p>
-        </w:tc>
-        <w:tc>
-          <w:tcPr>
-            <w:tcW w:w="0" w:type="auto"/>
-            <w:vAlign w:val="center"/>
-          </w:tcPr>
-          <w:p>
-            <w:pPr>
-              <w:pStyle w:val="10"/>
-              <w:bidi w:val="0"/>
-              <w:jc w:val="both"/>
-              <w:rPr>
-                <w:rFonts w:hint="eastAsia" w:ascii="华文中宋" w:hAnsi="华文中宋" w:eastAsia="华文中宋" w:cs="华文中宋"/>
-                <w:b/>
-                <w:bCs/>
-                <w:color w:val="FF0000"/>
-                <w:kern w:val="2"/>
-                <w:sz w:val="21"/>
-                <w:szCs w:val="21"/>
-                <w:lang w:val="en-US" w:eastAsia="zh-CN" w:bidi="ar-SA"/>
-              </w:rPr>
-            </w:pPr>
-            <w:r>
-              <w:rPr>
-                <w:rFonts w:hint="eastAsia"/>
-                <w:lang w:val="en-US" w:eastAsia="zh-CN"/>
-              </w:rPr>
-              <w:t>::SharedPtr</w:t>
-            </w:r>
-          </w:p>
-        </w:tc>
-        <w:tc>
-          <w:tcPr>
-            <w:tcW w:w="0" w:type="auto"/>
-            <w:vAlign w:val="center"/>
-          </w:tcPr>
-          <w:p>
-            <w:pPr>
-              <w:jc w:val="both"/>
-              <w:rPr>
-                <w:rFonts w:hint="eastAsia" w:ascii="华文中宋" w:hAnsi="华文中宋" w:eastAsia="华文中宋" w:cs="华文中宋"/>
-                <w:b/>
-                <w:bCs/>
-                <w:color w:val="EA82E5"/>
-                <w:kern w:val="2"/>
-                <w:sz w:val="21"/>
-                <w:szCs w:val="21"/>
-                <w:lang w:val="en-US" w:eastAsia="zh-CN" w:bidi="ar-SA"/>
-              </w:rPr>
-            </w:pPr>
-            <w:r>
-              <w:rPr>
-                <w:rFonts w:hint="eastAsia" w:cs="华文中宋"/>
-                <w:b/>
-                <w:bCs/>
-                <w:color w:val="EA82E5"/>
-                <w:kern w:val="2"/>
-                <w:sz w:val="21"/>
-                <w:szCs w:val="21"/>
-                <w:lang w:val="en-US" w:eastAsia="zh-CN" w:bidi="ar-SA"/>
-              </w:rPr>
-              <w:t>计数指针</w:t>
             </w:r>
           </w:p>
         </w:tc>
@@ -12751,12 +12553,6 @@
             <w:insideH w:val="single" w:color="auto" w:sz="4" w:space="0"/>
             <w:insideV w:val="single" w:color="auto" w:sz="4" w:space="0"/>
           </w:tblBorders>
-          <w:tblCellMar>
-            <w:top w:w="0" w:type="dxa"/>
-            <w:left w:w="108" w:type="dxa"/>
-            <w:bottom w:w="0" w:type="dxa"/>
-            <w:right w:w="108" w:type="dxa"/>
-          </w:tblCellMar>
         </w:tblPrEx>
         <w:tc>
           <w:tcPr>
@@ -12840,8 +12636,6 @@
               </w:rPr>
               <w:t>image</w:t>
             </w:r>
-            <w:bookmarkStart w:id="0" w:name="_GoBack"/>
-            <w:bookmarkEnd w:id="0"/>
             <w:r>
               <w:rPr>
                 <w:rFonts w:hint="eastAsia" w:ascii="华文中宋" w:hAnsi="华文中宋" w:eastAsia="华文中宋" w:cs="华文中宋"/>
@@ -13178,12 +12972,6 @@
             <w:insideH w:val="single" w:color="auto" w:sz="4" w:space="0"/>
             <w:insideV w:val="single" w:color="auto" w:sz="4" w:space="0"/>
           </w:tblBorders>
-          <w:tblCellMar>
-            <w:top w:w="0" w:type="dxa"/>
-            <w:left w:w="108" w:type="dxa"/>
-            <w:bottom w:w="0" w:type="dxa"/>
-            <w:right w:w="108" w:type="dxa"/>
-          </w:tblCellMar>
         </w:tblPrEx>
         <w:tc>
           <w:tcPr>

</xml_diff>

<commit_message>
update on 2024-03-04 23:57:05.113255
</commit_message>
<xml_diff>
--- a/cpp 系统交互.docx
+++ b/cpp 系统交互.docx
@@ -661,6 +661,12 @@
             <w:insideH w:val="single" w:color="auto" w:sz="4" w:space="0"/>
             <w:insideV w:val="single" w:color="auto" w:sz="4" w:space="0"/>
           </w:tblBorders>
+          <w:tblCellMar>
+            <w:top w:w="0" w:type="dxa"/>
+            <w:left w:w="108" w:type="dxa"/>
+            <w:bottom w:w="0" w:type="dxa"/>
+            <w:right w:w="108" w:type="dxa"/>
+          </w:tblCellMar>
         </w:tblPrEx>
         <w:tc>
           <w:tcPr>
@@ -3146,12 +3152,6 @@
             <w:insideH w:val="single" w:color="auto" w:sz="4" w:space="0"/>
             <w:insideV w:val="single" w:color="auto" w:sz="4" w:space="0"/>
           </w:tblBorders>
-          <w:tblCellMar>
-            <w:top w:w="0" w:type="dxa"/>
-            <w:left w:w="108" w:type="dxa"/>
-            <w:bottom w:w="0" w:type="dxa"/>
-            <w:right w:w="108" w:type="dxa"/>
-          </w:tblCellMar>
         </w:tblPrEx>
         <w:tc>
           <w:tcPr>
@@ -3235,6 +3235,9 @@
             <w:right w:w="108" w:type="dxa"/>
           </w:tblCellMar>
         </w:tblPrEx>
+        <w:trPr>
+          <w:trHeight w:val="90" w:hRule="atLeast"/>
+        </w:trPr>
         <w:tc>
           <w:tcPr>
             <w:tcW w:w="0" w:type="auto"/>
@@ -3385,6 +3388,113 @@
                 <w:lang w:val="en-US" w:eastAsia="zh-CN" w:bidi="ar-SA"/>
               </w:rPr>
               <w:t>清理程序</w:t>
+            </w:r>
+          </w:p>
+        </w:tc>
+      </w:tr>
+      <w:tr>
+        <w:tblPrEx>
+          <w:tblBorders>
+            <w:top w:val="single" w:color="auto" w:sz="4" w:space="0"/>
+            <w:left w:val="single" w:color="auto" w:sz="4" w:space="0"/>
+            <w:bottom w:val="single" w:color="auto" w:sz="4" w:space="0"/>
+            <w:right w:val="single" w:color="auto" w:sz="4" w:space="0"/>
+            <w:insideH w:val="single" w:color="auto" w:sz="4" w:space="0"/>
+            <w:insideV w:val="single" w:color="auto" w:sz="4" w:space="0"/>
+          </w:tblBorders>
+          <w:tblCellMar>
+            <w:top w:w="0" w:type="dxa"/>
+            <w:left w:w="108" w:type="dxa"/>
+            <w:bottom w:w="0" w:type="dxa"/>
+            <w:right w:w="108" w:type="dxa"/>
+          </w:tblCellMar>
+        </w:tblPrEx>
+        <w:tc>
+          <w:tcPr>
+            <w:tcW w:w="0" w:type="auto"/>
+            <w:vAlign w:val="center"/>
+          </w:tcPr>
+          <w:p>
+            <w:pPr>
+              <w:pStyle w:val="10"/>
+              <w:bidi w:val="0"/>
+              <w:jc w:val="both"/>
+              <w:rPr>
+                <w:rFonts w:hint="eastAsia" w:ascii="华文中宋" w:hAnsi="华文中宋" w:eastAsia="华文中宋" w:cs="华文中宋"/>
+                <w:b/>
+                <w:bCs/>
+                <w:color w:val="FF0000"/>
+                <w:kern w:val="2"/>
+                <w:sz w:val="21"/>
+                <w:szCs w:val="21"/>
+                <w:lang w:val="en-US" w:eastAsia="zh-CN" w:bidi="ar-SA"/>
+              </w:rPr>
+            </w:pPr>
+            <w:r>
+              <w:rPr>
+                <w:rFonts w:hint="eastAsia"/>
+                <w:lang w:val="en-US" w:eastAsia="zh-CN"/>
+              </w:rPr>
+              <w:t>ok()</w:t>
+            </w:r>
+          </w:p>
+        </w:tc>
+        <w:tc>
+          <w:tcPr>
+            <w:tcW w:w="0" w:type="auto"/>
+            <w:vAlign w:val="center"/>
+          </w:tcPr>
+          <w:p>
+            <w:pPr>
+              <w:jc w:val="both"/>
+              <w:rPr>
+                <w:rFonts w:hint="eastAsia" w:ascii="华文中宋" w:hAnsi="华文中宋" w:eastAsia="华文中宋" w:cs="华文中宋"/>
+                <w:b/>
+                <w:bCs/>
+                <w:color w:val="ED7D31" w:themeColor="accent2"/>
+                <w:kern w:val="2"/>
+                <w:sz w:val="21"/>
+                <w:szCs w:val="21"/>
+                <w:vertAlign w:val="baseline"/>
+                <w:lang w:val="en-US" w:eastAsia="zh-CN" w:bidi="ar-SA"/>
+                <w14:textFill>
+                  <w14:solidFill>
+                    <w14:schemeClr w14:val="accent2"/>
+                  </w14:solidFill>
+                </w14:textFill>
+              </w:rPr>
+            </w:pPr>
+            <w:r>
+              <w:rPr>
+                <w:rFonts w:hint="eastAsia" w:cs="华文中宋"/>
+                <w:b/>
+                <w:bCs/>
+                <w:color w:val="ED7D31" w:themeColor="accent2"/>
+                <w:kern w:val="2"/>
+                <w:sz w:val="21"/>
+                <w:szCs w:val="21"/>
+                <w:vertAlign w:val="baseline"/>
+                <w:lang w:val="en-US" w:eastAsia="zh-CN" w:bidi="ar-SA"/>
+                <w14:textFill>
+                  <w14:solidFill>
+                    <w14:schemeClr w14:val="accent2"/>
+                  </w14:solidFill>
+                </w14:textFill>
+              </w:rPr>
+              <w:t>系统</w:t>
+            </w:r>
+            <w:r>
+              <w:rPr>
+                <w:rFonts w:hint="eastAsia" w:cs="华文中宋"/>
+                <w:b/>
+                <w:bCs/>
+                <w:color w:val="EA82E5"/>
+                <w:kern w:val="2"/>
+                <w:sz w:val="21"/>
+                <w:szCs w:val="21"/>
+                <w:lang w:val="en-US" w:eastAsia="zh-CN" w:bidi="ar-SA"/>
+              </w:rPr>
+              <w:t>状态</w:t>
             </w:r>
           </w:p>
         </w:tc>
@@ -3635,7 +3745,7 @@
       </w:tblPr>
       <w:tblGrid>
         <w:gridCol w:w="637"/>
-        <w:gridCol w:w="1009"/>
+        <w:gridCol w:w="865"/>
         <w:gridCol w:w="1478"/>
       </w:tblGrid>
       <w:tr>
@@ -3648,12 +3758,6 @@
             <w:insideH w:val="single" w:color="auto" w:sz="4" w:space="0"/>
             <w:insideV w:val="single" w:color="auto" w:sz="4" w:space="0"/>
           </w:tblBorders>
-          <w:tblCellMar>
-            <w:top w:w="0" w:type="dxa"/>
-            <w:left w:w="108" w:type="dxa"/>
-            <w:bottom w:w="0" w:type="dxa"/>
-            <w:right w:w="108" w:type="dxa"/>
-          </w:tblCellMar>
         </w:tblPrEx>
         <w:tc>
           <w:tcPr>
@@ -3682,7 +3786,16 @@
                 <w:rFonts w:hint="eastAsia"/>
                 <w:lang w:val="en-US" w:eastAsia="zh-CN"/>
               </w:rPr>
-              <w:t>Rate(seconds)</w:t>
+              <w:t>Rate(fps</w:t>
+            </w:r>
+            <w:bookmarkStart w:id="0" w:name="_GoBack"/>
+            <w:bookmarkEnd w:id="0"/>
+            <w:r>
+              <w:rPr>
+                <w:rFonts w:hint="eastAsia"/>
+                <w:lang w:val="en-US" w:eastAsia="zh-CN"/>
+              </w:rPr>
+              <w:t>)</w:t>
             </w:r>
           </w:p>
         </w:tc>
@@ -6388,12 +6501,6 @@
             <w:insideH w:val="single" w:color="auto" w:sz="4" w:space="0"/>
             <w:insideV w:val="single" w:color="auto" w:sz="4" w:space="0"/>
           </w:tblBorders>
-          <w:tblCellMar>
-            <w:top w:w="0" w:type="dxa"/>
-            <w:left w:w="108" w:type="dxa"/>
-            <w:bottom w:w="0" w:type="dxa"/>
-            <w:right w:w="108" w:type="dxa"/>
-          </w:tblCellMar>
         </w:tblPrEx>
         <w:tc>
           <w:tcPr>
@@ -11846,6 +11953,838 @@
     </w:p>
     <w:p>
       <w:pPr>
+        <w:pStyle w:val="4"/>
+        <w:bidi w:val="0"/>
+        <w:rPr>
+          <w:rFonts w:hint="default"/>
+          <w:lang w:val="en-US" w:eastAsia="zh-CN"/>
+        </w:rPr>
+      </w:pPr>
+      <w:r>
+        <w:rPr>
+          <w:rFonts w:hint="eastAsia"/>
+          <w:lang w:val="en-US" w:eastAsia="zh-CN"/>
+        </w:rPr>
+        <w:t>图像cv_bridge：</w:t>
+      </w:r>
+    </w:p>
+    <w:tbl>
+      <w:tblPr>
+        <w:tblStyle w:val="7"/>
+        <w:tblW w:w="0" w:type="auto"/>
+        <w:tblInd w:w="0" w:type="dxa"/>
+        <w:tblBorders>
+          <w:top w:val="single" w:color="auto" w:sz="4" w:space="0"/>
+          <w:left w:val="single" w:color="auto" w:sz="4" w:space="0"/>
+          <w:bottom w:val="single" w:color="auto" w:sz="4" w:space="0"/>
+          <w:right w:val="single" w:color="auto" w:sz="4" w:space="0"/>
+          <w:insideH w:val="single" w:color="auto" w:sz="4" w:space="0"/>
+          <w:insideV w:val="single" w:color="auto" w:sz="4" w:space="0"/>
+        </w:tblBorders>
+        <w:tblLayout w:type="autofit"/>
+        <w:tblCellMar>
+          <w:top w:w="0" w:type="dxa"/>
+          <w:left w:w="108" w:type="dxa"/>
+          <w:bottom w:w="0" w:type="dxa"/>
+          <w:right w:w="108" w:type="dxa"/>
+        </w:tblCellMar>
+      </w:tblPr>
+      <w:tblGrid>
+        <w:gridCol w:w="3444"/>
+        <w:gridCol w:w="1478"/>
+      </w:tblGrid>
+      <w:tr>
+        <w:tblPrEx>
+          <w:tblBorders>
+            <w:top w:val="single" w:color="auto" w:sz="4" w:space="0"/>
+            <w:left w:val="single" w:color="auto" w:sz="4" w:space="0"/>
+            <w:bottom w:val="single" w:color="auto" w:sz="4" w:space="0"/>
+            <w:right w:val="single" w:color="auto" w:sz="4" w:space="0"/>
+            <w:insideH w:val="single" w:color="auto" w:sz="4" w:space="0"/>
+            <w:insideV w:val="single" w:color="auto" w:sz="4" w:space="0"/>
+          </w:tblBorders>
+          <w:tblCellMar>
+            <w:top w:w="0" w:type="dxa"/>
+            <w:left w:w="108" w:type="dxa"/>
+            <w:bottom w:w="0" w:type="dxa"/>
+            <w:right w:w="108" w:type="dxa"/>
+          </w:tblCellMar>
+        </w:tblPrEx>
+        <w:trPr>
+          <w:trHeight w:val="139" w:hRule="atLeast"/>
+        </w:trPr>
+        <w:tc>
+          <w:tcPr>
+            <w:tcW w:w="0" w:type="auto"/>
+            <w:vAlign w:val="center"/>
+          </w:tcPr>
+          <w:p>
+            <w:pPr>
+              <w:pStyle w:val="10"/>
+              <w:bidi w:val="0"/>
+              <w:jc w:val="both"/>
+              <w:rPr>
+                <w:rFonts w:hint="default" w:ascii="华文中宋" w:hAnsi="华文中宋" w:eastAsia="华文中宋" w:cs="华文中宋"/>
+                <w:b/>
+                <w:bCs/>
+                <w:color w:val="FF0000"/>
+                <w:kern w:val="2"/>
+                <w:sz w:val="21"/>
+                <w:szCs w:val="21"/>
+                <w:lang w:val="en-US" w:eastAsia="zh-CN" w:bidi="ar-SA"/>
+              </w:rPr>
+            </w:pPr>
+            <w:r>
+              <w:rPr>
+                <w:rFonts w:hint="eastAsia"/>
+                <w:lang w:val="en-US" w:eastAsia="zh-CN"/>
+              </w:rPr>
+              <w:t>CvImagePtr / CvImageConstPtr</w:t>
+            </w:r>
+          </w:p>
+        </w:tc>
+        <w:tc>
+          <w:tcPr>
+            <w:tcW w:w="0" w:type="auto"/>
+            <w:vAlign w:val="center"/>
+          </w:tcPr>
+          <w:p>
+            <w:pPr>
+              <w:jc w:val="both"/>
+              <w:rPr>
+                <w:rFonts w:hint="default" w:ascii="华文中宋" w:hAnsi="华文中宋" w:eastAsia="华文中宋" w:cs="华文中宋"/>
+                <w:b/>
+                <w:bCs/>
+                <w:color w:val="ED7D31" w:themeColor="accent2"/>
+                <w:kern w:val="2"/>
+                <w:sz w:val="21"/>
+                <w:szCs w:val="21"/>
+                <w:vertAlign w:val="baseline"/>
+                <w:lang w:val="en-US" w:eastAsia="zh-CN" w:bidi="ar-SA"/>
+                <w14:textFill>
+                  <w14:solidFill>
+                    <w14:schemeClr w14:val="accent2"/>
+                  </w14:solidFill>
+                </w14:textFill>
+              </w:rPr>
+            </w:pPr>
+            <w:r>
+              <w:rPr>
+                <w:rFonts w:hint="eastAsia" w:cs="华文中宋"/>
+                <w:b/>
+                <w:bCs/>
+                <w:color w:val="ED7D31" w:themeColor="accent2"/>
+                <w:kern w:val="2"/>
+                <w:sz w:val="21"/>
+                <w:szCs w:val="21"/>
+                <w:vertAlign w:val="baseline"/>
+                <w:lang w:val="en-US" w:eastAsia="zh-CN" w:bidi="ar-SA"/>
+                <w14:textFill>
+                  <w14:solidFill>
+                    <w14:schemeClr w14:val="accent2"/>
+                  </w14:solidFill>
+                </w14:textFill>
+              </w:rPr>
+              <w:t>引用计数</w:t>
+            </w:r>
+            <w:r>
+              <w:rPr>
+                <w:rFonts w:hint="eastAsia" w:ascii="华文中宋" w:hAnsi="华文中宋" w:eastAsia="华文中宋" w:cs="华文中宋"/>
+                <w:b/>
+                <w:bCs/>
+                <w:color w:val="EA82E5"/>
+                <w:kern w:val="2"/>
+                <w:sz w:val="21"/>
+                <w:szCs w:val="21"/>
+                <w:lang w:val="en-US" w:eastAsia="zh-CN" w:bidi="ar-SA"/>
+              </w:rPr>
+              <w:t>指针</w:t>
+            </w:r>
+          </w:p>
+        </w:tc>
+      </w:tr>
+    </w:tbl>
+    <w:p>
+      <w:pPr>
+        <w:rPr>
+          <w:rFonts w:hint="default"/>
+          <w:lang w:val="en-US" w:eastAsia="zh-CN"/>
+        </w:rPr>
+      </w:pPr>
+    </w:p>
+    <w:tbl>
+      <w:tblPr>
+        <w:tblStyle w:val="7"/>
+        <w:tblW w:w="0" w:type="auto"/>
+        <w:tblInd w:w="0" w:type="dxa"/>
+        <w:tblBorders>
+          <w:top w:val="single" w:color="auto" w:sz="4" w:space="0"/>
+          <w:left w:val="single" w:color="auto" w:sz="4" w:space="0"/>
+          <w:bottom w:val="single" w:color="auto" w:sz="4" w:space="0"/>
+          <w:right w:val="single" w:color="auto" w:sz="4" w:space="0"/>
+          <w:insideH w:val="single" w:color="auto" w:sz="4" w:space="0"/>
+          <w:insideV w:val="single" w:color="auto" w:sz="4" w:space="0"/>
+        </w:tblBorders>
+        <w:tblLayout w:type="autofit"/>
+        <w:tblCellMar>
+          <w:top w:w="0" w:type="dxa"/>
+          <w:left w:w="108" w:type="dxa"/>
+          <w:bottom w:w="0" w:type="dxa"/>
+          <w:right w:w="108" w:type="dxa"/>
+        </w:tblCellMar>
+      </w:tblPr>
+      <w:tblGrid>
+        <w:gridCol w:w="637"/>
+        <w:gridCol w:w="4256"/>
+        <w:gridCol w:w="1539"/>
+      </w:tblGrid>
+      <w:tr>
+        <w:tblPrEx>
+          <w:tblBorders>
+            <w:top w:val="single" w:color="auto" w:sz="4" w:space="0"/>
+            <w:left w:val="single" w:color="auto" w:sz="4" w:space="0"/>
+            <w:bottom w:val="single" w:color="auto" w:sz="4" w:space="0"/>
+            <w:right w:val="single" w:color="auto" w:sz="4" w:space="0"/>
+            <w:insideH w:val="single" w:color="auto" w:sz="4" w:space="0"/>
+            <w:insideV w:val="single" w:color="auto" w:sz="4" w:space="0"/>
+          </w:tblBorders>
+          <w:tblCellMar>
+            <w:top w:w="0" w:type="dxa"/>
+            <w:left w:w="108" w:type="dxa"/>
+            <w:bottom w:w="0" w:type="dxa"/>
+            <w:right w:w="108" w:type="dxa"/>
+          </w:tblCellMar>
+        </w:tblPrEx>
+        <w:trPr>
+          <w:trHeight w:val="139" w:hRule="atLeast"/>
+        </w:trPr>
+        <w:tc>
+          <w:tcPr>
+            <w:tcW w:w="0" w:type="auto"/>
+            <w:gridSpan w:val="2"/>
+            <w:vAlign w:val="center"/>
+          </w:tcPr>
+          <w:p>
+            <w:pPr>
+              <w:pStyle w:val="10"/>
+              <w:bidi w:val="0"/>
+              <w:jc w:val="both"/>
+              <w:rPr>
+                <w:rFonts w:hint="default" w:ascii="华文中宋" w:hAnsi="华文中宋" w:eastAsia="华文中宋" w:cs="华文中宋"/>
+                <w:b/>
+                <w:bCs/>
+                <w:color w:val="FF0000"/>
+                <w:kern w:val="2"/>
+                <w:sz w:val="21"/>
+                <w:szCs w:val="21"/>
+                <w:lang w:val="en-US" w:eastAsia="zh-CN" w:bidi="ar-SA"/>
+              </w:rPr>
+            </w:pPr>
+            <w:r>
+              <w:rPr>
+                <w:rFonts w:hint="eastAsia"/>
+                <w:lang w:val="en-US" w:eastAsia="zh-CN"/>
+              </w:rPr>
+              <w:t>CvImage(header, encoding, image)</w:t>
+            </w:r>
+          </w:p>
+        </w:tc>
+        <w:tc>
+          <w:tcPr>
+            <w:tcW w:w="0" w:type="auto"/>
+            <w:vAlign w:val="center"/>
+          </w:tcPr>
+          <w:p>
+            <w:pPr>
+              <w:jc w:val="both"/>
+              <w:rPr>
+                <w:rFonts w:hint="default" w:ascii="华文中宋" w:hAnsi="华文中宋" w:eastAsia="华文中宋" w:cs="华文中宋"/>
+                <w:b/>
+                <w:bCs/>
+                <w:color w:val="ED7D31" w:themeColor="accent2"/>
+                <w:kern w:val="2"/>
+                <w:sz w:val="21"/>
+                <w:szCs w:val="21"/>
+                <w:vertAlign w:val="baseline"/>
+                <w:lang w:val="en-US" w:eastAsia="zh-CN" w:bidi="ar-SA"/>
+                <w14:textFill>
+                  <w14:solidFill>
+                    <w14:schemeClr w14:val="accent2"/>
+                  </w14:solidFill>
+                </w14:textFill>
+              </w:rPr>
+            </w:pPr>
+            <w:r>
+              <w:rPr>
+                <w:rFonts w:hint="eastAsia" w:cs="华文中宋"/>
+                <w:b/>
+                <w:bCs/>
+                <w:color w:val="ED7D31" w:themeColor="accent2"/>
+                <w:kern w:val="2"/>
+                <w:sz w:val="21"/>
+                <w:szCs w:val="21"/>
+                <w:vertAlign w:val="baseline"/>
+                <w:lang w:val="en-US" w:eastAsia="zh-CN" w:bidi="ar-SA"/>
+                <w14:textFill>
+                  <w14:solidFill>
+                    <w14:schemeClr w14:val="accent2"/>
+                  </w14:solidFill>
+                </w14:textFill>
+              </w:rPr>
+              <w:t>OpenCV</w:t>
+            </w:r>
+            <w:r>
+              <w:rPr>
+                <w:rFonts w:hint="eastAsia" w:ascii="华文中宋" w:hAnsi="华文中宋" w:eastAsia="华文中宋" w:cs="华文中宋"/>
+                <w:b/>
+                <w:bCs/>
+                <w:color w:val="EA82E5"/>
+                <w:kern w:val="2"/>
+                <w:sz w:val="21"/>
+                <w:szCs w:val="21"/>
+                <w:lang w:val="en-US" w:eastAsia="zh-CN" w:bidi="ar-SA"/>
+              </w:rPr>
+              <w:t>图像</w:t>
+            </w:r>
+          </w:p>
+        </w:tc>
+      </w:tr>
+      <w:tr>
+        <w:tblPrEx>
+          <w:tblBorders>
+            <w:top w:val="single" w:color="auto" w:sz="4" w:space="0"/>
+            <w:left w:val="single" w:color="auto" w:sz="4" w:space="0"/>
+            <w:bottom w:val="single" w:color="auto" w:sz="4" w:space="0"/>
+            <w:right w:val="single" w:color="auto" w:sz="4" w:space="0"/>
+            <w:insideH w:val="single" w:color="auto" w:sz="4" w:space="0"/>
+            <w:insideV w:val="single" w:color="auto" w:sz="4" w:space="0"/>
+          </w:tblBorders>
+          <w:tblCellMar>
+            <w:top w:w="0" w:type="dxa"/>
+            <w:left w:w="108" w:type="dxa"/>
+            <w:bottom w:w="0" w:type="dxa"/>
+            <w:right w:w="108" w:type="dxa"/>
+          </w:tblCellMar>
+        </w:tblPrEx>
+        <w:tc>
+          <w:tcPr>
+            <w:tcW w:w="0" w:type="auto"/>
+            <w:vMerge w:val="restart"/>
+            <w:vAlign w:val="center"/>
+          </w:tcPr>
+          <w:p>
+            <w:pPr>
+              <w:pStyle w:val="10"/>
+              <w:bidi w:val="0"/>
+              <w:jc w:val="both"/>
+              <w:rPr>
+                <w:rFonts w:hint="default" w:ascii="华文中宋" w:hAnsi="华文中宋" w:eastAsia="华文中宋" w:cs="华文中宋"/>
+                <w:b/>
+                <w:bCs/>
+                <w:color w:val="ED7D31" w:themeColor="accent2"/>
+                <w:kern w:val="2"/>
+                <w:sz w:val="21"/>
+                <w:szCs w:val="21"/>
+                <w:vertAlign w:val="baseline"/>
+                <w:lang w:val="en-US" w:eastAsia="zh-CN" w:bidi="ar-SA"/>
+                <w14:textFill>
+                  <w14:solidFill>
+                    <w14:schemeClr w14:val="accent2"/>
+                  </w14:solidFill>
+                </w14:textFill>
+              </w:rPr>
+            </w:pPr>
+            <w:r>
+              <w:rPr>
+                <w:rFonts w:hint="eastAsia" w:cs="华文中宋"/>
+                <w:b/>
+                <w:bCs/>
+                <w:color w:val="ED7D31" w:themeColor="accent2"/>
+                <w:kern w:val="2"/>
+                <w:sz w:val="21"/>
+                <w:szCs w:val="21"/>
+                <w:vertAlign w:val="baseline"/>
+                <w:lang w:val="en-US" w:eastAsia="zh-CN" w:bidi="ar-SA"/>
+                <w14:textFill>
+                  <w14:solidFill>
+                    <w14:schemeClr w14:val="accent2"/>
+                  </w14:solidFill>
+                </w14:textFill>
+              </w:rPr>
+              <w:t>属性</w:t>
+            </w:r>
+          </w:p>
+        </w:tc>
+        <w:tc>
+          <w:tcPr>
+            <w:tcW w:w="0" w:type="auto"/>
+            <w:vAlign w:val="center"/>
+          </w:tcPr>
+          <w:p>
+            <w:pPr>
+              <w:pStyle w:val="10"/>
+              <w:bidi w:val="0"/>
+              <w:jc w:val="both"/>
+              <w:rPr>
+                <w:rFonts w:hint="default" w:ascii="华文中宋" w:hAnsi="华文中宋" w:eastAsia="华文中宋" w:cs="华文中宋"/>
+                <w:b/>
+                <w:bCs/>
+                <w:color w:val="FF0000"/>
+                <w:kern w:val="2"/>
+                <w:sz w:val="21"/>
+                <w:szCs w:val="21"/>
+                <w:lang w:val="en-US" w:eastAsia="zh-CN" w:bidi="ar-SA"/>
+              </w:rPr>
+            </w:pPr>
+            <w:r>
+              <w:rPr>
+                <w:rFonts w:hint="eastAsia" w:cs="华文中宋"/>
+                <w:b/>
+                <w:bCs/>
+                <w:color w:val="FF0000"/>
+                <w:kern w:val="2"/>
+                <w:sz w:val="21"/>
+                <w:szCs w:val="21"/>
+                <w:lang w:val="en-US" w:eastAsia="zh-CN" w:bidi="ar-SA"/>
+              </w:rPr>
+              <w:t>header</w:t>
+            </w:r>
+          </w:p>
+        </w:tc>
+        <w:tc>
+          <w:tcPr>
+            <w:tcW w:w="0" w:type="auto"/>
+            <w:vAlign w:val="center"/>
+          </w:tcPr>
+          <w:p>
+            <w:pPr>
+              <w:jc w:val="both"/>
+              <w:rPr>
+                <w:rFonts w:hint="eastAsia" w:ascii="华文中宋" w:hAnsi="华文中宋" w:eastAsia="华文中宋" w:cs="华文中宋"/>
+                <w:b/>
+                <w:bCs/>
+                <w:color w:val="ED7D31" w:themeColor="accent2"/>
+                <w:kern w:val="2"/>
+                <w:sz w:val="21"/>
+                <w:szCs w:val="21"/>
+                <w:vertAlign w:val="baseline"/>
+                <w:lang w:val="en-US" w:eastAsia="zh-CN" w:bidi="ar-SA"/>
+                <w14:textFill>
+                  <w14:solidFill>
+                    <w14:schemeClr w14:val="accent2"/>
+                  </w14:solidFill>
+                </w14:textFill>
+              </w:rPr>
+            </w:pPr>
+            <w:r>
+              <w:rPr>
+                <w:rStyle w:val="11"/>
+                <w:rFonts w:hint="eastAsia"/>
+                <w:lang w:val="en-US" w:eastAsia="zh-CN"/>
+              </w:rPr>
+              <w:t>时间戳</w:t>
+            </w:r>
+          </w:p>
+        </w:tc>
+      </w:tr>
+      <w:tr>
+        <w:tblPrEx>
+          <w:tblBorders>
+            <w:top w:val="single" w:color="auto" w:sz="4" w:space="0"/>
+            <w:left w:val="single" w:color="auto" w:sz="4" w:space="0"/>
+            <w:bottom w:val="single" w:color="auto" w:sz="4" w:space="0"/>
+            <w:right w:val="single" w:color="auto" w:sz="4" w:space="0"/>
+            <w:insideH w:val="single" w:color="auto" w:sz="4" w:space="0"/>
+            <w:insideV w:val="single" w:color="auto" w:sz="4" w:space="0"/>
+          </w:tblBorders>
+          <w:tblCellMar>
+            <w:top w:w="0" w:type="dxa"/>
+            <w:left w:w="108" w:type="dxa"/>
+            <w:bottom w:w="0" w:type="dxa"/>
+            <w:right w:w="108" w:type="dxa"/>
+          </w:tblCellMar>
+        </w:tblPrEx>
+        <w:tc>
+          <w:tcPr>
+            <w:tcW w:w="0" w:type="auto"/>
+            <w:vMerge w:val="continue"/>
+            <w:vAlign w:val="center"/>
+          </w:tcPr>
+          <w:p>
+            <w:pPr>
+              <w:pStyle w:val="10"/>
+              <w:bidi w:val="0"/>
+              <w:jc w:val="both"/>
+              <w:rPr>
+                <w:rFonts w:hint="eastAsia" w:cs="华文中宋"/>
+                <w:b/>
+                <w:bCs/>
+                <w:color w:val="ED7D31" w:themeColor="accent2"/>
+                <w:kern w:val="2"/>
+                <w:sz w:val="21"/>
+                <w:szCs w:val="21"/>
+                <w:vertAlign w:val="baseline"/>
+                <w:lang w:val="en-US" w:eastAsia="zh-CN" w:bidi="ar-SA"/>
+                <w14:textFill>
+                  <w14:solidFill>
+                    <w14:schemeClr w14:val="accent2"/>
+                  </w14:solidFill>
+                </w14:textFill>
+              </w:rPr>
+            </w:pPr>
+          </w:p>
+        </w:tc>
+        <w:tc>
+          <w:tcPr>
+            <w:tcW w:w="0" w:type="auto"/>
+            <w:vAlign w:val="center"/>
+          </w:tcPr>
+          <w:p>
+            <w:pPr>
+              <w:pStyle w:val="10"/>
+              <w:bidi w:val="0"/>
+              <w:jc w:val="both"/>
+              <w:rPr>
+                <w:rFonts w:hint="default" w:cs="华文中宋"/>
+                <w:b/>
+                <w:bCs/>
+                <w:color w:val="FF0000"/>
+                <w:kern w:val="2"/>
+                <w:sz w:val="21"/>
+                <w:szCs w:val="21"/>
+                <w:lang w:val="en-US" w:eastAsia="zh-CN" w:bidi="ar-SA"/>
+              </w:rPr>
+            </w:pPr>
+            <w:r>
+              <w:rPr>
+                <w:rFonts w:hint="eastAsia" w:cs="华文中宋"/>
+                <w:b/>
+                <w:bCs/>
+                <w:color w:val="FF0000"/>
+                <w:kern w:val="2"/>
+                <w:sz w:val="21"/>
+                <w:szCs w:val="21"/>
+                <w:lang w:val="en-US" w:eastAsia="zh-CN" w:bidi="ar-SA"/>
+              </w:rPr>
+              <w:t>encoding</w:t>
+            </w:r>
+          </w:p>
+        </w:tc>
+        <w:tc>
+          <w:tcPr>
+            <w:tcW w:w="0" w:type="auto"/>
+            <w:vAlign w:val="center"/>
+          </w:tcPr>
+          <w:p>
+            <w:pPr>
+              <w:jc w:val="both"/>
+              <w:rPr>
+                <w:rStyle w:val="11"/>
+                <w:rFonts w:hint="default"/>
+                <w:lang w:val="en-US" w:eastAsia="zh-CN"/>
+              </w:rPr>
+            </w:pPr>
+            <w:r>
+              <w:rPr>
+                <w:rStyle w:val="11"/>
+                <w:rFonts w:hint="eastAsia"/>
+                <w:lang w:val="en-US" w:eastAsia="zh-CN"/>
+              </w:rPr>
+              <w:t>格式</w:t>
+            </w:r>
+          </w:p>
+        </w:tc>
+      </w:tr>
+      <w:tr>
+        <w:tblPrEx>
+          <w:tblBorders>
+            <w:top w:val="single" w:color="auto" w:sz="4" w:space="0"/>
+            <w:left w:val="single" w:color="auto" w:sz="4" w:space="0"/>
+            <w:bottom w:val="single" w:color="auto" w:sz="4" w:space="0"/>
+            <w:right w:val="single" w:color="auto" w:sz="4" w:space="0"/>
+            <w:insideH w:val="single" w:color="auto" w:sz="4" w:space="0"/>
+            <w:insideV w:val="single" w:color="auto" w:sz="4" w:space="0"/>
+          </w:tblBorders>
+          <w:tblCellMar>
+            <w:top w:w="0" w:type="dxa"/>
+            <w:left w:w="108" w:type="dxa"/>
+            <w:bottom w:w="0" w:type="dxa"/>
+            <w:right w:w="108" w:type="dxa"/>
+          </w:tblCellMar>
+        </w:tblPrEx>
+        <w:tc>
+          <w:tcPr>
+            <w:tcW w:w="0" w:type="auto"/>
+            <w:vMerge w:val="continue"/>
+            <w:vAlign w:val="center"/>
+          </w:tcPr>
+          <w:p>
+            <w:pPr>
+              <w:pStyle w:val="10"/>
+              <w:bidi w:val="0"/>
+              <w:jc w:val="both"/>
+              <w:rPr>
+                <w:rFonts w:hint="eastAsia" w:cs="华文中宋"/>
+                <w:b/>
+                <w:bCs/>
+                <w:color w:val="ED7D31" w:themeColor="accent2"/>
+                <w:kern w:val="2"/>
+                <w:sz w:val="21"/>
+                <w:szCs w:val="21"/>
+                <w:vertAlign w:val="baseline"/>
+                <w:lang w:val="en-US" w:eastAsia="zh-CN" w:bidi="ar-SA"/>
+                <w14:textFill>
+                  <w14:solidFill>
+                    <w14:schemeClr w14:val="accent2"/>
+                  </w14:solidFill>
+                </w14:textFill>
+              </w:rPr>
+            </w:pPr>
+          </w:p>
+        </w:tc>
+        <w:tc>
+          <w:tcPr>
+            <w:tcW w:w="0" w:type="auto"/>
+            <w:vAlign w:val="center"/>
+          </w:tcPr>
+          <w:p>
+            <w:pPr>
+              <w:pStyle w:val="10"/>
+              <w:bidi w:val="0"/>
+              <w:jc w:val="both"/>
+              <w:rPr>
+                <w:rFonts w:hint="default" w:cs="华文中宋"/>
+                <w:b/>
+                <w:bCs/>
+                <w:color w:val="FF0000"/>
+                <w:kern w:val="2"/>
+                <w:sz w:val="21"/>
+                <w:szCs w:val="21"/>
+                <w:lang w:val="en-US" w:eastAsia="zh-CN" w:bidi="ar-SA"/>
+              </w:rPr>
+            </w:pPr>
+            <w:r>
+              <w:rPr>
+                <w:rFonts w:hint="eastAsia" w:cs="华文中宋"/>
+                <w:b/>
+                <w:bCs/>
+                <w:color w:val="FF0000"/>
+                <w:kern w:val="2"/>
+                <w:sz w:val="21"/>
+                <w:szCs w:val="21"/>
+                <w:lang w:val="en-US" w:eastAsia="zh-CN" w:bidi="ar-SA"/>
+              </w:rPr>
+              <w:t>image</w:t>
+            </w:r>
+          </w:p>
+        </w:tc>
+        <w:tc>
+          <w:tcPr>
+            <w:tcW w:w="0" w:type="auto"/>
+            <w:vAlign w:val="center"/>
+          </w:tcPr>
+          <w:p>
+            <w:pPr>
+              <w:jc w:val="both"/>
+              <w:rPr>
+                <w:rStyle w:val="11"/>
+                <w:rFonts w:hint="default"/>
+                <w:lang w:val="en-US" w:eastAsia="zh-CN"/>
+              </w:rPr>
+            </w:pPr>
+            <w:r>
+              <w:rPr>
+                <w:rStyle w:val="11"/>
+                <w:rFonts w:hint="eastAsia"/>
+                <w:lang w:val="en-US" w:eastAsia="zh-CN"/>
+              </w:rPr>
+              <w:t>图像</w:t>
+            </w:r>
+          </w:p>
+        </w:tc>
+      </w:tr>
+      <w:tr>
+        <w:tblPrEx>
+          <w:tblBorders>
+            <w:top w:val="single" w:color="auto" w:sz="4" w:space="0"/>
+            <w:left w:val="single" w:color="auto" w:sz="4" w:space="0"/>
+            <w:bottom w:val="single" w:color="auto" w:sz="4" w:space="0"/>
+            <w:right w:val="single" w:color="auto" w:sz="4" w:space="0"/>
+            <w:insideH w:val="single" w:color="auto" w:sz="4" w:space="0"/>
+            <w:insideV w:val="single" w:color="auto" w:sz="4" w:space="0"/>
+          </w:tblBorders>
+          <w:tblCellMar>
+            <w:top w:w="0" w:type="dxa"/>
+            <w:left w:w="108" w:type="dxa"/>
+            <w:bottom w:w="0" w:type="dxa"/>
+            <w:right w:w="108" w:type="dxa"/>
+          </w:tblCellMar>
+        </w:tblPrEx>
+        <w:tc>
+          <w:tcPr>
+            <w:tcW w:w="0" w:type="auto"/>
+            <w:vAlign w:val="center"/>
+          </w:tcPr>
+          <w:p>
+            <w:pPr>
+              <w:pStyle w:val="10"/>
+              <w:bidi w:val="0"/>
+              <w:jc w:val="both"/>
+              <w:rPr>
+                <w:rFonts w:hint="default" w:cs="华文中宋"/>
+                <w:b/>
+                <w:bCs/>
+                <w:color w:val="ED7D31" w:themeColor="accent2"/>
+                <w:kern w:val="2"/>
+                <w:sz w:val="21"/>
+                <w:szCs w:val="21"/>
+                <w:vertAlign w:val="baseline"/>
+                <w:lang w:val="en-US" w:eastAsia="zh-CN" w:bidi="ar-SA"/>
+                <w14:textFill>
+                  <w14:solidFill>
+                    <w14:schemeClr w14:val="accent2"/>
+                  </w14:solidFill>
+                </w14:textFill>
+              </w:rPr>
+            </w:pPr>
+            <w:r>
+              <w:rPr>
+                <w:rFonts w:hint="eastAsia" w:cs="华文中宋"/>
+                <w:b/>
+                <w:bCs/>
+                <w:color w:val="ED7D31" w:themeColor="accent2"/>
+                <w:kern w:val="2"/>
+                <w:sz w:val="21"/>
+                <w:szCs w:val="21"/>
+                <w:vertAlign w:val="baseline"/>
+                <w:lang w:val="en-US" w:eastAsia="zh-CN" w:bidi="ar-SA"/>
+                <w14:textFill>
+                  <w14:solidFill>
+                    <w14:schemeClr w14:val="accent2"/>
+                  </w14:solidFill>
+                </w14:textFill>
+              </w:rPr>
+              <w:t>方法</w:t>
+            </w:r>
+          </w:p>
+        </w:tc>
+        <w:tc>
+          <w:tcPr>
+            <w:tcW w:w="0" w:type="auto"/>
+            <w:vAlign w:val="center"/>
+          </w:tcPr>
+          <w:p>
+            <w:pPr>
+              <w:pStyle w:val="10"/>
+              <w:bidi w:val="0"/>
+              <w:jc w:val="both"/>
+              <w:rPr>
+                <w:rFonts w:hint="default" w:cs="华文中宋"/>
+                <w:b/>
+                <w:bCs/>
+                <w:color w:val="FF0000"/>
+                <w:kern w:val="2"/>
+                <w:sz w:val="21"/>
+                <w:szCs w:val="21"/>
+                <w:lang w:val="en-US" w:eastAsia="zh-CN" w:bidi="ar-SA"/>
+              </w:rPr>
+            </w:pPr>
+            <w:r>
+              <w:rPr>
+                <w:rFonts w:hint="eastAsia" w:ascii="华文中宋" w:hAnsi="华文中宋" w:eastAsia="华文中宋" w:cs="华文中宋"/>
+                <w:b/>
+                <w:bCs/>
+                <w:color w:val="ED7D31" w:themeColor="accent2"/>
+                <w:kern w:val="2"/>
+                <w:sz w:val="21"/>
+                <w:szCs w:val="21"/>
+                <w:vertAlign w:val="baseline"/>
+                <w:lang w:val="en-US" w:eastAsia="zh-CN" w:bidi="ar-SA"/>
+                <w14:textFill>
+                  <w14:solidFill>
+                    <w14:schemeClr w14:val="accent2"/>
+                  </w14:solidFill>
+                </w14:textFill>
+              </w:rPr>
+              <w:t>sensor_msgs::msg::Image</w:t>
+            </w:r>
+            <w:r>
+              <w:rPr>
+                <w:rFonts w:hint="eastAsia"/>
+                <w:lang w:val="en-US" w:eastAsia="zh-CN"/>
+              </w:rPr>
+              <w:t xml:space="preserve"> </w:t>
+            </w:r>
+            <w:r>
+              <w:rPr>
+                <w:rFonts w:hint="eastAsia" w:cs="华文中宋"/>
+                <w:b/>
+                <w:bCs/>
+                <w:color w:val="FF0000"/>
+                <w:kern w:val="2"/>
+                <w:sz w:val="21"/>
+                <w:szCs w:val="21"/>
+                <w:lang w:val="en-US" w:eastAsia="zh-CN" w:bidi="ar-SA"/>
+              </w:rPr>
+              <w:t>toImageMsg()</w:t>
+            </w:r>
+          </w:p>
+        </w:tc>
+        <w:tc>
+          <w:tcPr>
+            <w:tcW w:w="0" w:type="auto"/>
+            <w:vAlign w:val="center"/>
+          </w:tcPr>
+          <w:p>
+            <w:pPr>
+              <w:jc w:val="both"/>
+              <w:rPr>
+                <w:rStyle w:val="11"/>
+                <w:rFonts w:hint="default"/>
+                <w:lang w:val="en-US" w:eastAsia="zh-CN"/>
+              </w:rPr>
+            </w:pPr>
+            <w:r>
+              <w:rPr>
+                <w:rFonts w:hint="eastAsia" w:cs="华文中宋"/>
+                <w:b/>
+                <w:bCs/>
+                <w:color w:val="ED7D31" w:themeColor="accent2"/>
+                <w:kern w:val="2"/>
+                <w:sz w:val="21"/>
+                <w:szCs w:val="21"/>
+                <w:vertAlign w:val="baseline"/>
+                <w:lang w:val="en-US" w:eastAsia="zh-CN" w:bidi="ar-SA"/>
+                <w14:textFill>
+                  <w14:solidFill>
+                    <w14:schemeClr w14:val="accent2"/>
+                  </w14:solidFill>
+                </w14:textFill>
+              </w:rPr>
+              <w:t>导出</w:t>
+            </w:r>
+            <w:r>
+              <w:rPr>
+                <w:rStyle w:val="11"/>
+                <w:rFonts w:hint="eastAsia"/>
+                <w:lang w:val="en-US" w:eastAsia="zh-CN"/>
+              </w:rPr>
+              <w:t>消息</w:t>
+            </w:r>
+          </w:p>
+        </w:tc>
+      </w:tr>
+    </w:tbl>
+    <w:p>
+      <w:pPr>
+        <w:rPr>
+          <w:rFonts w:hint="eastAsia"/>
+          <w:lang w:val="en-US" w:eastAsia="zh-CN"/>
+        </w:rPr>
+      </w:pPr>
+    </w:p>
+    <w:p>
+      <w:pPr>
         <w:rPr>
           <w:rFonts w:hint="eastAsia"/>
           <w:lang w:val="en-US" w:eastAsia="zh-CN"/>
@@ -12353,8 +13292,6 @@
               </w:rPr>
               <w:t>ColorRGBA</w:t>
             </w:r>
-            <w:bookmarkStart w:id="0" w:name="_GoBack"/>
-            <w:bookmarkEnd w:id="0"/>
           </w:p>
         </w:tc>
         <w:tc>
@@ -12972,6 +13909,12 @@
             <w:insideH w:val="single" w:color="auto" w:sz="4" w:space="0"/>
             <w:insideV w:val="single" w:color="auto" w:sz="4" w:space="0"/>
           </w:tblBorders>
+          <w:tblCellMar>
+            <w:top w:w="0" w:type="dxa"/>
+            <w:left w:w="108" w:type="dxa"/>
+            <w:bottom w:w="0" w:type="dxa"/>
+            <w:right w:w="108" w:type="dxa"/>
+          </w:tblCellMar>
         </w:tblPrEx>
         <w:tc>
           <w:tcPr>

</xml_diff>

<commit_message>
update on 2024-03-06 00:15:38.859549
</commit_message>
<xml_diff>
--- a/cpp 系统交互.docx
+++ b/cpp 系统交互.docx
@@ -786,7 +786,7 @@
       <w:pPr>
         <w:ind w:firstLine="420" w:firstLineChars="0"/>
         <w:rPr>
-          <w:rFonts w:hint="default"/>
+          <w:rFonts w:hint="eastAsia"/>
           <w:lang w:val="en-US" w:eastAsia="zh-CN"/>
         </w:rPr>
       </w:pPr>
@@ -811,7 +811,61 @@
           <w:rFonts w:hint="default"/>
           <w:lang w:val="en-US" w:eastAsia="zh-CN"/>
         </w:rPr>
+        <w:t>source /opt/ros/humble/</w:t>
+      </w:r>
+      <w:r>
+        <w:rPr>
+          <w:rFonts w:hint="eastAsia"/>
+          <w:lang w:val="en-US" w:eastAsia="zh-CN"/>
+        </w:rPr>
+        <w:t>install/local_</w:t>
+      </w:r>
+      <w:r>
+        <w:rPr>
+          <w:rFonts w:hint="default"/>
+          <w:lang w:val="en-US" w:eastAsia="zh-CN"/>
+        </w:rPr>
+        <w:t>setup.bash</w:t>
+      </w:r>
+      <w:r>
+        <w:rPr>
+          <w:rFonts w:hint="eastAsia"/>
+          <w:lang w:val="en-US" w:eastAsia="zh-CN"/>
+        </w:rPr>
+        <w:tab/>
+      </w:r>
+      <w:r>
+        <w:rPr>
+          <w:rFonts w:hint="eastAsia"/>
+          <w:lang w:val="en-US" w:eastAsia="zh-CN"/>
+        </w:rPr>
+        <w:t># focal</w:t>
+      </w:r>
+      <w:bookmarkStart w:id="0" w:name="_GoBack"/>
+      <w:bookmarkEnd w:id="0"/>
+    </w:p>
+    <w:p>
+      <w:pPr>
+        <w:ind w:firstLine="420" w:firstLineChars="0"/>
+        <w:rPr>
+          <w:rFonts w:hint="eastAsia"/>
+          <w:lang w:val="en-US" w:eastAsia="zh-CN"/>
+        </w:rPr>
+      </w:pPr>
+      <w:r>
+        <w:rPr>
+          <w:rFonts w:hint="default"/>
+          <w:lang w:val="en-US" w:eastAsia="zh-CN"/>
+        </w:rPr>
         <w:t>source /opt/ros/humble/setup.bash</w:t>
+      </w:r>
+      <w:r>
+        <w:rPr>
+          <w:rFonts w:hint="eastAsia"/>
+          <w:lang w:val="en-US" w:eastAsia="zh-CN"/>
+        </w:rPr>
+        <w:tab/>
+        <w:t># jammy</w:t>
       </w:r>
     </w:p>
     <w:p>
@@ -2250,7 +2304,6 @@
           <w:tcPr>
             <w:tcW w:w="0" w:type="auto"/>
             <w:vMerge w:val="continue"/>
-            <w:tcBorders/>
             <w:vAlign w:val="center"/>
           </w:tcPr>
           <w:p>
@@ -2357,7 +2410,7 @@
         </w:tblCellMar>
       </w:tblPr>
       <w:tblGrid>
-        <w:gridCol w:w="2872"/>
+        <w:gridCol w:w="3247"/>
         <w:gridCol w:w="1898"/>
       </w:tblGrid>
       <w:tr>
@@ -2446,7 +2499,7 @@
                 <w:rFonts w:hint="eastAsia"/>
                 <w:lang w:val="en-US" w:eastAsia="zh-CN"/>
               </w:rPr>
-              <w:t>colcon build</w:t>
+              <w:t>colcon build --symlink-install</w:t>
             </w:r>
           </w:p>
         </w:tc>
@@ -3152,6 +3205,12 @@
             <w:insideH w:val="single" w:color="auto" w:sz="4" w:space="0"/>
             <w:insideV w:val="single" w:color="auto" w:sz="4" w:space="0"/>
           </w:tblBorders>
+          <w:tblCellMar>
+            <w:top w:w="0" w:type="dxa"/>
+            <w:left w:w="108" w:type="dxa"/>
+            <w:bottom w:w="0" w:type="dxa"/>
+            <w:right w:w="108" w:type="dxa"/>
+          </w:tblCellMar>
         </w:tblPrEx>
         <w:tc>
           <w:tcPr>
@@ -3758,6 +3817,12 @@
             <w:insideH w:val="single" w:color="auto" w:sz="4" w:space="0"/>
             <w:insideV w:val="single" w:color="auto" w:sz="4" w:space="0"/>
           </w:tblBorders>
+          <w:tblCellMar>
+            <w:top w:w="0" w:type="dxa"/>
+            <w:left w:w="108" w:type="dxa"/>
+            <w:bottom w:w="0" w:type="dxa"/>
+            <w:right w:w="108" w:type="dxa"/>
+          </w:tblCellMar>
         </w:tblPrEx>
         <w:tc>
           <w:tcPr>
@@ -3786,16 +3851,7 @@
                 <w:rFonts w:hint="eastAsia"/>
                 <w:lang w:val="en-US" w:eastAsia="zh-CN"/>
               </w:rPr>
-              <w:t>Rate(fps</w:t>
-            </w:r>
-            <w:bookmarkStart w:id="0" w:name="_GoBack"/>
-            <w:bookmarkEnd w:id="0"/>
-            <w:r>
-              <w:rPr>
-                <w:rFonts w:hint="eastAsia"/>
-                <w:lang w:val="en-US" w:eastAsia="zh-CN"/>
-              </w:rPr>
-              <w:t>)</w:t>
+              <w:t>Rate(fps)</w:t>
             </w:r>
           </w:p>
         </w:tc>
@@ -5235,6 +5291,12 @@
             <w:insideH w:val="single" w:color="auto" w:sz="4" w:space="0"/>
             <w:insideV w:val="single" w:color="auto" w:sz="4" w:space="0"/>
           </w:tblBorders>
+          <w:tblCellMar>
+            <w:top w:w="0" w:type="dxa"/>
+            <w:left w:w="108" w:type="dxa"/>
+            <w:bottom w:w="0" w:type="dxa"/>
+            <w:right w:w="108" w:type="dxa"/>
+          </w:tblCellMar>
         </w:tblPrEx>
         <w:tc>
           <w:tcPr>
@@ -6501,6 +6563,12 @@
             <w:insideH w:val="single" w:color="auto" w:sz="4" w:space="0"/>
             <w:insideV w:val="single" w:color="auto" w:sz="4" w:space="0"/>
           </w:tblBorders>
+          <w:tblCellMar>
+            <w:top w:w="0" w:type="dxa"/>
+            <w:left w:w="108" w:type="dxa"/>
+            <w:bottom w:w="0" w:type="dxa"/>
+            <w:right w:w="108" w:type="dxa"/>
+          </w:tblCellMar>
         </w:tblPrEx>
         <w:tc>
           <w:tcPr>
@@ -7315,12 +7383,6 @@
             <w:insideH w:val="single" w:color="auto" w:sz="4" w:space="0"/>
             <w:insideV w:val="single" w:color="auto" w:sz="4" w:space="0"/>
           </w:tblBorders>
-          <w:tblCellMar>
-            <w:top w:w="0" w:type="dxa"/>
-            <w:left w:w="108" w:type="dxa"/>
-            <w:bottom w:w="0" w:type="dxa"/>
-            <w:right w:w="108" w:type="dxa"/>
-          </w:tblCellMar>
         </w:tblPrEx>
         <w:tc>
           <w:tcPr>
@@ -11990,7 +12052,7 @@
         </w:tblCellMar>
       </w:tblPr>
       <w:tblGrid>
-        <w:gridCol w:w="3444"/>
+        <w:gridCol w:w="4736"/>
         <w:gridCol w:w="1478"/>
       </w:tblGrid>
       <w:tr>
@@ -12086,6 +12148,129 @@
                 </w14:textFill>
               </w:rPr>
               <w:t>引用计数</w:t>
+            </w:r>
+            <w:r>
+              <w:rPr>
+                <w:rFonts w:hint="eastAsia" w:ascii="华文中宋" w:hAnsi="华文中宋" w:eastAsia="华文中宋" w:cs="华文中宋"/>
+                <w:b/>
+                <w:bCs/>
+                <w:color w:val="EA82E5"/>
+                <w:kern w:val="2"/>
+                <w:sz w:val="21"/>
+                <w:szCs w:val="21"/>
+                <w:lang w:val="en-US" w:eastAsia="zh-CN" w:bidi="ar-SA"/>
+              </w:rPr>
+              <w:t>指针</w:t>
+            </w:r>
+          </w:p>
+        </w:tc>
+      </w:tr>
+      <w:tr>
+        <w:tblPrEx>
+          <w:tblBorders>
+            <w:top w:val="single" w:color="auto" w:sz="4" w:space="0"/>
+            <w:left w:val="single" w:color="auto" w:sz="4" w:space="0"/>
+            <w:bottom w:val="single" w:color="auto" w:sz="4" w:space="0"/>
+            <w:right w:val="single" w:color="auto" w:sz="4" w:space="0"/>
+            <w:insideH w:val="single" w:color="auto" w:sz="4" w:space="0"/>
+            <w:insideV w:val="single" w:color="auto" w:sz="4" w:space="0"/>
+          </w:tblBorders>
+          <w:tblCellMar>
+            <w:top w:w="0" w:type="dxa"/>
+            <w:left w:w="108" w:type="dxa"/>
+            <w:bottom w:w="0" w:type="dxa"/>
+            <w:right w:w="108" w:type="dxa"/>
+          </w:tblCellMar>
+        </w:tblPrEx>
+        <w:trPr>
+          <w:trHeight w:val="139" w:hRule="atLeast"/>
+        </w:trPr>
+        <w:tc>
+          <w:tcPr>
+            <w:tcW w:w="0" w:type="auto"/>
+            <w:vAlign w:val="center"/>
+          </w:tcPr>
+          <w:p>
+            <w:pPr>
+              <w:pStyle w:val="10"/>
+              <w:bidi w:val="0"/>
+              <w:jc w:val="both"/>
+              <w:rPr>
+                <w:rFonts w:hint="default"/>
+                <w:lang w:val="en-US" w:eastAsia="zh-CN"/>
+              </w:rPr>
+            </w:pPr>
+            <w:r>
+              <w:rPr>
+                <w:rFonts w:hint="eastAsia" w:ascii="华文中宋" w:hAnsi="华文中宋" w:eastAsia="华文中宋" w:cs="华文中宋"/>
+                <w:b/>
+                <w:bCs/>
+                <w:color w:val="ED7D31" w:themeColor="accent2"/>
+                <w:kern w:val="2"/>
+                <w:sz w:val="21"/>
+                <w:szCs w:val="21"/>
+                <w:vertAlign w:val="baseline"/>
+                <w:lang w:val="en-US" w:eastAsia="zh-CN" w:bidi="ar-SA"/>
+                <w14:textFill>
+                  <w14:solidFill>
+                    <w14:schemeClr w14:val="accent2"/>
+                  </w14:solidFill>
+                </w14:textFill>
+              </w:rPr>
+              <w:t xml:space="preserve">CvImageConstPtr </w:t>
+            </w:r>
+            <w:r>
+              <w:rPr>
+                <w:rFonts w:hint="eastAsia"/>
+                <w:lang w:val="en-US" w:eastAsia="zh-CN"/>
+              </w:rPr>
+              <w:t>toCvShare(msg, encoding)</w:t>
+            </w:r>
+          </w:p>
+        </w:tc>
+        <w:tc>
+          <w:tcPr>
+            <w:tcW w:w="0" w:type="auto"/>
+            <w:vAlign w:val="center"/>
+          </w:tcPr>
+          <w:p>
+            <w:pPr>
+              <w:jc w:val="both"/>
+              <w:rPr>
+                <w:rFonts w:hint="default" w:cs="华文中宋"/>
+                <w:b/>
+                <w:bCs/>
+                <w:color w:val="ED7D31" w:themeColor="accent2"/>
+                <w:kern w:val="2"/>
+                <w:sz w:val="21"/>
+                <w:szCs w:val="21"/>
+                <w:vertAlign w:val="baseline"/>
+                <w:lang w:val="en-US" w:eastAsia="zh-CN" w:bidi="ar-SA"/>
+                <w14:textFill>
+                  <w14:solidFill>
+                    <w14:schemeClr w14:val="accent2"/>
+                  </w14:solidFill>
+                </w14:textFill>
+              </w:rPr>
+            </w:pPr>
+            <w:r>
+              <w:rPr>
+                <w:rFonts w:hint="eastAsia" w:cs="华文中宋"/>
+                <w:b/>
+                <w:bCs/>
+                <w:color w:val="ED7D31" w:themeColor="accent2"/>
+                <w:kern w:val="2"/>
+                <w:sz w:val="21"/>
+                <w:szCs w:val="21"/>
+                <w:vertAlign w:val="baseline"/>
+                <w:lang w:val="en-US" w:eastAsia="zh-CN" w:bidi="ar-SA"/>
+                <w14:textFill>
+                  <w14:solidFill>
+                    <w14:schemeClr w14:val="accent2"/>
+                  </w14:solidFill>
+                </w14:textFill>
+              </w:rPr>
+              <w:t xml:space="preserve">消息 → </w:t>
             </w:r>
             <w:r>
               <w:rPr>
@@ -12563,6 +12748,25 @@
                 <w:lang w:val="en-US" w:eastAsia="zh-CN" w:bidi="ar-SA"/>
               </w:rPr>
             </w:pPr>
+            <w:r>
+              <w:rPr>
+                <w:rFonts w:hint="eastAsia" w:ascii="华文中宋" w:hAnsi="华文中宋" w:eastAsia="华文中宋" w:cs="华文中宋"/>
+                <w:b/>
+                <w:bCs/>
+                <w:color w:val="ED7D31" w:themeColor="accent2"/>
+                <w:kern w:val="2"/>
+                <w:sz w:val="21"/>
+                <w:szCs w:val="21"/>
+                <w:vertAlign w:val="baseline"/>
+                <w:lang w:val="en-US" w:eastAsia="zh-CN" w:bidi="ar-SA"/>
+                <w14:textFill>
+                  <w14:solidFill>
+                    <w14:schemeClr w14:val="accent2"/>
+                  </w14:solidFill>
+                </w14:textFill>
+              </w:rPr>
+              <w:t xml:space="preserve">cv::Mat </w:t>
+            </w:r>
             <w:r>
               <w:rPr>
                 <w:rFonts w:hint="eastAsia" w:cs="华文中宋"/>
@@ -13490,6 +13694,12 @@
             <w:insideH w:val="single" w:color="auto" w:sz="4" w:space="0"/>
             <w:insideV w:val="single" w:color="auto" w:sz="4" w:space="0"/>
           </w:tblBorders>
+          <w:tblCellMar>
+            <w:top w:w="0" w:type="dxa"/>
+            <w:left w:w="108" w:type="dxa"/>
+            <w:bottom w:w="0" w:type="dxa"/>
+            <w:right w:w="108" w:type="dxa"/>
+          </w:tblCellMar>
         </w:tblPrEx>
         <w:tc>
           <w:tcPr>

</xml_diff>

<commit_message>
update on 2024-03-06 15:09:03.495611
</commit_message>
<xml_diff>
--- a/cpp 系统交互.docx
+++ b/cpp 系统交互.docx
@@ -728,6 +728,8 @@
           <w:lang w:val="en-US" w:eastAsia="zh-CN"/>
         </w:rPr>
       </w:pPr>
+      <w:bookmarkStart w:id="0" w:name="_GoBack"/>
+      <w:bookmarkEnd w:id="0"/>
     </w:p>
     <w:p>
       <w:pPr>
@@ -841,8 +843,6 @@
         </w:rPr>
         <w:t># focal</w:t>
       </w:r>
-      <w:bookmarkStart w:id="0" w:name="_GoBack"/>
-      <w:bookmarkEnd w:id="0"/>
     </w:p>
     <w:p>
       <w:pPr>
@@ -865,6 +865,12 @@
           <w:lang w:val="en-US" w:eastAsia="zh-CN"/>
         </w:rPr>
         <w:tab/>
+      </w:r>
+      <w:r>
+        <w:rPr>
+          <w:rFonts w:hint="eastAsia"/>
+          <w:lang w:val="en-US" w:eastAsia="zh-CN"/>
+        </w:rPr>
         <w:t># jammy</w:t>
       </w:r>
     </w:p>
@@ -5860,12 +5866,6 @@
             <w:insideH w:val="single" w:color="auto" w:sz="4" w:space="0"/>
             <w:insideV w:val="single" w:color="auto" w:sz="4" w:space="0"/>
           </w:tblBorders>
-          <w:tblCellMar>
-            <w:top w:w="0" w:type="dxa"/>
-            <w:left w:w="108" w:type="dxa"/>
-            <w:bottom w:w="0" w:type="dxa"/>
-            <w:right w:w="108" w:type="dxa"/>
-          </w:tblCellMar>
         </w:tblPrEx>
         <w:tc>
           <w:tcPr>
@@ -7383,6 +7383,12 @@
             <w:insideH w:val="single" w:color="auto" w:sz="4" w:space="0"/>
             <w:insideV w:val="single" w:color="auto" w:sz="4" w:space="0"/>
           </w:tblBorders>
+          <w:tblCellMar>
+            <w:top w:w="0" w:type="dxa"/>
+            <w:left w:w="108" w:type="dxa"/>
+            <w:bottom w:w="0" w:type="dxa"/>
+            <w:right w:w="108" w:type="dxa"/>
+          </w:tblCellMar>
         </w:tblPrEx>
         <w:tc>
           <w:tcPr>
@@ -9788,14 +9794,6 @@
       </w:tr>
       <w:tr>
         <w:tblPrEx>
-          <w:tblBorders>
-            <w:top w:val="single" w:color="auto" w:sz="4" w:space="0"/>
-            <w:left w:val="single" w:color="auto" w:sz="4" w:space="0"/>
-            <w:bottom w:val="single" w:color="auto" w:sz="4" w:space="0"/>
-            <w:right w:val="single" w:color="auto" w:sz="4" w:space="0"/>
-            <w:insideH w:val="single" w:color="auto" w:sz="4" w:space="0"/>
-            <w:insideV w:val="single" w:color="auto" w:sz="4" w:space="0"/>
-          </w:tblBorders>
           <w:tblCellMar>
             <w:top w:w="0" w:type="dxa"/>
             <w:left w:w="108" w:type="dxa"/>

</xml_diff>

<commit_message>
update on 2024-03-06 20:15:21.032135
</commit_message>
<xml_diff>
--- a/cpp 系统交互.docx
+++ b/cpp 系统交互.docx
@@ -2,6 +2,637 @@
 <file path=word/document.xml><?xml version="1.0" encoding="utf-8"?>
 <w:document xmlns:wpc="http://schemas.microsoft.com/office/word/2010/wordprocessingCanvas" xmlns:mc="http://schemas.openxmlformats.org/markup-compatibility/2006" xmlns:o="urn:schemas-microsoft-com:office:office" xmlns:r="http://schemas.openxmlformats.org/officeDocument/2006/relationships" xmlns:m="http://schemas.openxmlformats.org/officeDocument/2006/math" xmlns:v="urn:schemas-microsoft-com:vml" xmlns:wp14="http://schemas.microsoft.com/office/word/2010/wordprocessingDrawing" xmlns:wp="http://schemas.openxmlformats.org/drawingml/2006/wordprocessingDrawing" xmlns:w="http://schemas.openxmlformats.org/wordprocessingml/2006/main" xmlns:w14="http://schemas.microsoft.com/office/word/2010/wordml" xmlns:w10="urn:schemas-microsoft-com:office:word" xmlns:w15="http://schemas.microsoft.com/office/word/2012/wordml" xmlns:wpg="http://schemas.microsoft.com/office/word/2010/wordprocessingGroup" xmlns:wpi="http://schemas.microsoft.com/office/word/2010/wordprocessingInk" xmlns:wne="http://schemas.microsoft.com/office/word/2006/wordml" xmlns:wps="http://schemas.microsoft.com/office/word/2010/wordprocessingShape" xmlns:wpsCustomData="http://www.wps.cn/officeDocument/2013/wpsCustomData" mc:Ignorable="w14 w15 wp14">
   <w:body>
+    <w:p>
+      <w:pPr>
+        <w:bidi w:val="0"/>
+        <w:rPr>
+          <w:rFonts w:hint="eastAsia"/>
+          <w:lang w:val="en-US" w:eastAsia="zh-CN"/>
+        </w:rPr>
+      </w:pPr>
+      <w:bookmarkStart w:id="0" w:name="_GoBack"/>
+      <w:bookmarkEnd w:id="0"/>
+    </w:p>
+    <w:p>
+      <w:pPr>
+        <w:pStyle w:val="2"/>
+        <w:bidi w:val="0"/>
+        <w:rPr>
+          <w:rFonts w:hint="eastAsia"/>
+          <w:lang w:val="en-US" w:eastAsia="zh-CN"/>
+        </w:rPr>
+      </w:pPr>
+      <w:r>
+        <w:rPr>
+          <w:rFonts w:hint="eastAsia"/>
+          <w:lang w:val="en-US" w:eastAsia="zh-CN"/>
+        </w:rPr>
+        <w:t>增强boost：</w:t>
+      </w:r>
+    </w:p>
+    <w:p>
+      <w:pPr>
+        <w:numPr>
+          <w:ilvl w:val="0"/>
+          <w:numId w:val="0"/>
+        </w:numPr>
+        <w:ind w:left="0" w:leftChars="0" w:firstLine="0" w:firstLineChars="0"/>
+        <w:jc w:val="both"/>
+        <w:outlineLvl w:val="9"/>
+        <w:rPr>
+          <w:rFonts w:hint="default" w:ascii="华文中宋" w:hAnsi="华文中宋" w:eastAsia="华文中宋" w:cs="华文中宋"/>
+          <w:b/>
+          <w:bCs/>
+          <w:i w:val="0"/>
+          <w:caps w:val="0"/>
+          <w:color w:val="ED7D31" w:themeColor="accent2"/>
+          <w:spacing w:val="7"/>
+          <w:sz w:val="21"/>
+          <w:szCs w:val="21"/>
+          <w:lang w:val="en-US" w:eastAsia="zh-CN"/>
+          <w14:textFill>
+            <w14:solidFill>
+              <w14:schemeClr w14:val="accent2"/>
+            </w14:solidFill>
+          </w14:textFill>
+        </w:rPr>
+      </w:pPr>
+      <w:r>
+        <w:rPr>
+          <w:rFonts w:hint="eastAsia" w:ascii="华文中宋" w:hAnsi="华文中宋" w:eastAsia="华文中宋" w:cs="华文中宋"/>
+          <w:b/>
+          <w:bCs/>
+          <w:i w:val="0"/>
+          <w:caps w:val="0"/>
+          <w:color w:val="ED7D31" w:themeColor="accent2"/>
+          <w:spacing w:val="7"/>
+          <w:sz w:val="21"/>
+          <w:szCs w:val="21"/>
+          <w:lang w:val="en-US" w:eastAsia="zh-CN"/>
+          <w14:textFill>
+            <w14:solidFill>
+              <w14:schemeClr w14:val="accent2"/>
+            </w14:solidFill>
+          </w14:textFill>
+        </w:rPr>
+        <w:t>namespace：boost</w:t>
+      </w:r>
+    </w:p>
+    <w:tbl>
+      <w:tblPr>
+        <w:tblStyle w:val="7"/>
+        <w:tblW w:w="0" w:type="auto"/>
+        <w:tblInd w:w="0" w:type="dxa"/>
+        <w:tblBorders>
+          <w:top w:val="single" w:color="auto" w:sz="4" w:space="0"/>
+          <w:left w:val="single" w:color="auto" w:sz="4" w:space="0"/>
+          <w:bottom w:val="single" w:color="auto" w:sz="4" w:space="0"/>
+          <w:right w:val="single" w:color="auto" w:sz="4" w:space="0"/>
+          <w:insideH w:val="single" w:color="auto" w:sz="4" w:space="0"/>
+          <w:insideV w:val="single" w:color="auto" w:sz="4" w:space="0"/>
+        </w:tblBorders>
+        <w:tblLayout w:type="autofit"/>
+        <w:tblCellMar>
+          <w:top w:w="0" w:type="dxa"/>
+          <w:left w:w="108" w:type="dxa"/>
+          <w:bottom w:w="0" w:type="dxa"/>
+          <w:right w:w="108" w:type="dxa"/>
+        </w:tblCellMar>
+      </w:tblPr>
+      <w:tblGrid>
+        <w:gridCol w:w="665"/>
+        <w:gridCol w:w="785"/>
+        <w:gridCol w:w="3036"/>
+      </w:tblGrid>
+      <w:tr>
+        <w:tblPrEx>
+          <w:tblBorders>
+            <w:top w:val="single" w:color="auto" w:sz="4" w:space="0"/>
+            <w:left w:val="single" w:color="auto" w:sz="4" w:space="0"/>
+            <w:bottom w:val="single" w:color="auto" w:sz="4" w:space="0"/>
+            <w:right w:val="single" w:color="auto" w:sz="4" w:space="0"/>
+            <w:insideH w:val="single" w:color="auto" w:sz="4" w:space="0"/>
+            <w:insideV w:val="single" w:color="auto" w:sz="4" w:space="0"/>
+          </w:tblBorders>
+          <w:tblCellMar>
+            <w:top w:w="0" w:type="dxa"/>
+            <w:left w:w="108" w:type="dxa"/>
+            <w:bottom w:w="0" w:type="dxa"/>
+            <w:right w:w="108" w:type="dxa"/>
+          </w:tblCellMar>
+        </w:tblPrEx>
+        <w:trPr>
+          <w:trHeight w:val="90" w:hRule="atLeast"/>
+        </w:trPr>
+        <w:tc>
+          <w:tcPr>
+            <w:tcW w:w="0" w:type="auto"/>
+            <w:gridSpan w:val="2"/>
+            <w:vAlign w:val="center"/>
+          </w:tcPr>
+          <w:p>
+            <w:pPr>
+              <w:jc w:val="both"/>
+              <w:outlineLvl w:val="9"/>
+              <w:rPr>
+                <w:rFonts w:hint="default" w:ascii="华文中宋" w:hAnsi="华文中宋" w:eastAsia="华文中宋" w:cs="华文中宋"/>
+                <w:b/>
+                <w:bCs/>
+                <w:i w:val="0"/>
+                <w:caps w:val="0"/>
+                <w:color w:val="FF0000"/>
+                <w:spacing w:val="7"/>
+                <w:kern w:val="2"/>
+                <w:sz w:val="21"/>
+                <w:szCs w:val="21"/>
+                <w:vertAlign w:val="baseline"/>
+                <w:lang w:val="en-US" w:eastAsia="zh-CN" w:bidi="ar-SA"/>
+              </w:rPr>
+            </w:pPr>
+            <w:r>
+              <w:rPr>
+                <w:rFonts w:hint="eastAsia" w:ascii="华文中宋" w:hAnsi="华文中宋" w:eastAsia="华文中宋" w:cs="华文中宋"/>
+                <w:b/>
+                <w:bCs/>
+                <w:i w:val="0"/>
+                <w:caps w:val="0"/>
+                <w:color w:val="FF0000"/>
+                <w:spacing w:val="7"/>
+                <w:sz w:val="21"/>
+                <w:szCs w:val="21"/>
+                <w:vertAlign w:val="baseline"/>
+                <w:lang w:val="en-US" w:eastAsia="zh-CN"/>
+              </w:rPr>
+              <w:t>format(fmt)</w:t>
+            </w:r>
+          </w:p>
+        </w:tc>
+        <w:tc>
+          <w:tcPr>
+            <w:tcW w:w="0" w:type="auto"/>
+            <w:vAlign w:val="center"/>
+          </w:tcPr>
+          <w:p>
+            <w:pPr>
+              <w:numPr>
+                <w:ilvl w:val="0"/>
+                <w:numId w:val="0"/>
+              </w:numPr>
+              <w:ind w:left="0" w:leftChars="0" w:firstLine="0" w:firstLineChars="0"/>
+              <w:jc w:val="both"/>
+              <w:outlineLvl w:val="9"/>
+              <w:rPr>
+                <w:rFonts w:hint="default" w:ascii="华文中宋" w:hAnsi="华文中宋" w:eastAsia="华文中宋" w:cs="华文中宋"/>
+                <w:b/>
+                <w:bCs/>
+                <w:i w:val="0"/>
+                <w:caps w:val="0"/>
+                <w:color w:val="E182F1"/>
+                <w:spacing w:val="7"/>
+                <w:kern w:val="2"/>
+                <w:sz w:val="21"/>
+                <w:szCs w:val="21"/>
+                <w:lang w:val="en-US" w:eastAsia="zh-CN" w:bidi="ar-SA"/>
+              </w:rPr>
+            </w:pPr>
+            <w:r>
+              <w:rPr>
+                <w:rFonts w:hint="eastAsia" w:ascii="华文中宋" w:hAnsi="华文中宋" w:eastAsia="华文中宋" w:cs="华文中宋"/>
+                <w:b/>
+                <w:bCs/>
+                <w:i w:val="0"/>
+                <w:caps w:val="0"/>
+                <w:color w:val="ED7D31" w:themeColor="accent2"/>
+                <w:spacing w:val="7"/>
+                <w:sz w:val="21"/>
+                <w:szCs w:val="21"/>
+                <w:lang w:val="en-US" w:eastAsia="zh-CN"/>
+                <w14:textFill>
+                  <w14:solidFill>
+                    <w14:schemeClr w14:val="accent2"/>
+                  </w14:solidFill>
+                </w14:textFill>
+              </w:rPr>
+              <w:t>初始化</w:t>
+            </w:r>
+            <w:r>
+              <w:rPr>
+                <w:rFonts w:hint="eastAsia" w:ascii="华文中宋" w:hAnsi="华文中宋" w:eastAsia="华文中宋" w:cs="华文中宋"/>
+                <w:b/>
+                <w:bCs/>
+                <w:i w:val="0"/>
+                <w:caps w:val="0"/>
+                <w:color w:val="E182F1"/>
+                <w:spacing w:val="7"/>
+                <w:sz w:val="21"/>
+                <w:szCs w:val="21"/>
+                <w:lang w:val="en-US" w:eastAsia="zh-CN"/>
+              </w:rPr>
+              <w:t>格式串</w:t>
+            </w:r>
+            <w:r>
+              <w:rPr>
+                <w:rFonts w:hint="eastAsia" w:ascii="华文中宋" w:hAnsi="华文中宋" w:eastAsia="华文中宋" w:cs="华文中宋"/>
+                <w:b/>
+                <w:bCs/>
+                <w:i w:val="0"/>
+                <w:caps w:val="0"/>
+                <w:color w:val="ED7D31" w:themeColor="accent2"/>
+                <w:spacing w:val="7"/>
+                <w:sz w:val="21"/>
+                <w:szCs w:val="21"/>
+                <w:lang w:val="en-US" w:eastAsia="zh-CN"/>
+                <w14:textFill>
+                  <w14:solidFill>
+                    <w14:schemeClr w14:val="accent2"/>
+                  </w14:solidFill>
+                </w14:textFill>
+              </w:rPr>
+              <w:t xml:space="preserve"> (format.hpp)</w:t>
+            </w:r>
+          </w:p>
+        </w:tc>
+      </w:tr>
+      <w:tr>
+        <w:tblPrEx>
+          <w:tblBorders>
+            <w:top w:val="single" w:color="auto" w:sz="4" w:space="0"/>
+            <w:left w:val="single" w:color="auto" w:sz="4" w:space="0"/>
+            <w:bottom w:val="single" w:color="auto" w:sz="4" w:space="0"/>
+            <w:right w:val="single" w:color="auto" w:sz="4" w:space="0"/>
+            <w:insideH w:val="single" w:color="auto" w:sz="4" w:space="0"/>
+            <w:insideV w:val="single" w:color="auto" w:sz="4" w:space="0"/>
+          </w:tblBorders>
+          <w:tblCellMar>
+            <w:top w:w="0" w:type="dxa"/>
+            <w:left w:w="108" w:type="dxa"/>
+            <w:bottom w:w="0" w:type="dxa"/>
+            <w:right w:w="108" w:type="dxa"/>
+          </w:tblCellMar>
+        </w:tblPrEx>
+        <w:trPr>
+          <w:trHeight w:val="90" w:hRule="atLeast"/>
+        </w:trPr>
+        <w:tc>
+          <w:tcPr>
+            <w:tcW w:w="0" w:type="auto"/>
+            <w:vAlign w:val="center"/>
+          </w:tcPr>
+          <w:p>
+            <w:pPr>
+              <w:jc w:val="both"/>
+              <w:outlineLvl w:val="9"/>
+              <w:rPr>
+                <w:rFonts w:hint="default" w:ascii="华文中宋" w:hAnsi="华文中宋" w:eastAsia="华文中宋" w:cs="华文中宋"/>
+                <w:b/>
+                <w:bCs/>
+                <w:i w:val="0"/>
+                <w:caps w:val="0"/>
+                <w:color w:val="FF0000"/>
+                <w:spacing w:val="7"/>
+                <w:sz w:val="21"/>
+                <w:szCs w:val="21"/>
+                <w:vertAlign w:val="baseline"/>
+                <w:lang w:val="en-US" w:eastAsia="zh-CN"/>
+              </w:rPr>
+            </w:pPr>
+            <w:r>
+              <w:rPr>
+                <w:rFonts w:hint="eastAsia" w:ascii="华文中宋" w:hAnsi="华文中宋" w:eastAsia="华文中宋" w:cs="华文中宋"/>
+                <w:b/>
+                <w:bCs/>
+                <w:i w:val="0"/>
+                <w:caps w:val="0"/>
+                <w:color w:val="ED7D31" w:themeColor="accent2"/>
+                <w:spacing w:val="7"/>
+                <w:sz w:val="21"/>
+                <w:szCs w:val="21"/>
+                <w:lang w:val="en-US" w:eastAsia="zh-CN"/>
+                <w14:textFill>
+                  <w14:solidFill>
+                    <w14:schemeClr w14:val="accent2"/>
+                  </w14:solidFill>
+                </w14:textFill>
+              </w:rPr>
+              <w:t>运算</w:t>
+            </w:r>
+          </w:p>
+        </w:tc>
+        <w:tc>
+          <w:tcPr>
+            <w:tcW w:w="0" w:type="auto"/>
+            <w:vAlign w:val="center"/>
+          </w:tcPr>
+          <w:p>
+            <w:pPr>
+              <w:jc w:val="both"/>
+              <w:outlineLvl w:val="9"/>
+              <w:rPr>
+                <w:rFonts w:hint="default" w:ascii="华文中宋" w:hAnsi="华文中宋" w:eastAsia="华文中宋" w:cs="华文中宋"/>
+                <w:b/>
+                <w:bCs/>
+                <w:i w:val="0"/>
+                <w:caps w:val="0"/>
+                <w:color w:val="FF0000"/>
+                <w:spacing w:val="7"/>
+                <w:sz w:val="21"/>
+                <w:szCs w:val="21"/>
+                <w:vertAlign w:val="baseline"/>
+                <w:lang w:val="en-US" w:eastAsia="zh-CN"/>
+              </w:rPr>
+            </w:pPr>
+            <w:r>
+              <w:rPr>
+                <w:rFonts w:hint="eastAsia" w:ascii="华文中宋" w:hAnsi="华文中宋" w:eastAsia="华文中宋" w:cs="华文中宋"/>
+                <w:b/>
+                <w:bCs/>
+                <w:i w:val="0"/>
+                <w:caps w:val="0"/>
+                <w:color w:val="FF0000"/>
+                <w:spacing w:val="7"/>
+                <w:sz w:val="21"/>
+                <w:szCs w:val="21"/>
+                <w:vertAlign w:val="baseline"/>
+                <w:lang w:val="en-US" w:eastAsia="zh-CN"/>
+              </w:rPr>
+              <w:t>% x</w:t>
+            </w:r>
+          </w:p>
+        </w:tc>
+        <w:tc>
+          <w:tcPr>
+            <w:tcW w:w="0" w:type="auto"/>
+            <w:vAlign w:val="center"/>
+          </w:tcPr>
+          <w:p>
+            <w:pPr>
+              <w:numPr>
+                <w:ilvl w:val="0"/>
+                <w:numId w:val="0"/>
+              </w:numPr>
+              <w:ind w:left="0" w:leftChars="0" w:firstLine="0" w:firstLineChars="0"/>
+              <w:jc w:val="both"/>
+              <w:outlineLvl w:val="9"/>
+              <w:rPr>
+                <w:rFonts w:hint="default" w:ascii="华文中宋" w:hAnsi="华文中宋" w:eastAsia="华文中宋" w:cs="华文中宋"/>
+                <w:b/>
+                <w:bCs/>
+                <w:i w:val="0"/>
+                <w:caps w:val="0"/>
+                <w:color w:val="ED7D31" w:themeColor="accent2"/>
+                <w:spacing w:val="7"/>
+                <w:sz w:val="21"/>
+                <w:szCs w:val="21"/>
+                <w:lang w:val="en-US" w:eastAsia="zh-CN"/>
+                <w14:textFill>
+                  <w14:solidFill>
+                    <w14:schemeClr w14:val="accent2"/>
+                  </w14:solidFill>
+                </w14:textFill>
+              </w:rPr>
+            </w:pPr>
+            <w:r>
+              <w:rPr>
+                <w:rFonts w:hint="eastAsia" w:ascii="华文中宋" w:hAnsi="华文中宋" w:eastAsia="华文中宋" w:cs="华文中宋"/>
+                <w:b/>
+                <w:bCs/>
+                <w:i w:val="0"/>
+                <w:caps w:val="0"/>
+                <w:color w:val="E182F1"/>
+                <w:spacing w:val="7"/>
+                <w:sz w:val="21"/>
+                <w:szCs w:val="21"/>
+                <w:lang w:val="en-US" w:eastAsia="zh-CN"/>
+              </w:rPr>
+              <w:t>读入</w:t>
+            </w:r>
+            <w:r>
+              <w:rPr>
+                <w:rFonts w:hint="eastAsia" w:ascii="华文中宋" w:hAnsi="华文中宋" w:eastAsia="华文中宋" w:cs="华文中宋"/>
+                <w:b/>
+                <w:bCs/>
+                <w:i w:val="0"/>
+                <w:caps w:val="0"/>
+                <w:color w:val="ED7D31" w:themeColor="accent2"/>
+                <w:spacing w:val="7"/>
+                <w:sz w:val="21"/>
+                <w:szCs w:val="21"/>
+                <w:lang w:val="en-US" w:eastAsia="zh-CN"/>
+                <w14:textFill>
+                  <w14:solidFill>
+                    <w14:schemeClr w14:val="accent2"/>
+                  </w14:solidFill>
+                </w14:textFill>
+              </w:rPr>
+              <w:t>数据</w:t>
+            </w:r>
+          </w:p>
+        </w:tc>
+      </w:tr>
+      <w:tr>
+        <w:tblPrEx>
+          <w:tblBorders>
+            <w:top w:val="single" w:color="auto" w:sz="4" w:space="0"/>
+            <w:left w:val="single" w:color="auto" w:sz="4" w:space="0"/>
+            <w:bottom w:val="single" w:color="auto" w:sz="4" w:space="0"/>
+            <w:right w:val="single" w:color="auto" w:sz="4" w:space="0"/>
+            <w:insideH w:val="single" w:color="auto" w:sz="4" w:space="0"/>
+            <w:insideV w:val="single" w:color="auto" w:sz="4" w:space="0"/>
+          </w:tblBorders>
+          <w:tblCellMar>
+            <w:top w:w="0" w:type="dxa"/>
+            <w:left w:w="108" w:type="dxa"/>
+            <w:bottom w:w="0" w:type="dxa"/>
+            <w:right w:w="108" w:type="dxa"/>
+          </w:tblCellMar>
+        </w:tblPrEx>
+        <w:trPr>
+          <w:trHeight w:val="90" w:hRule="atLeast"/>
+        </w:trPr>
+        <w:tc>
+          <w:tcPr>
+            <w:tcW w:w="0" w:type="auto"/>
+            <w:vAlign w:val="center"/>
+          </w:tcPr>
+          <w:p>
+            <w:pPr>
+              <w:jc w:val="both"/>
+              <w:outlineLvl w:val="9"/>
+              <w:rPr>
+                <w:rFonts w:hint="default" w:ascii="华文中宋" w:hAnsi="华文中宋" w:eastAsia="华文中宋" w:cs="华文中宋"/>
+                <w:b/>
+                <w:bCs/>
+                <w:i w:val="0"/>
+                <w:caps w:val="0"/>
+                <w:color w:val="ED7D31" w:themeColor="accent2"/>
+                <w:spacing w:val="7"/>
+                <w:sz w:val="21"/>
+                <w:szCs w:val="21"/>
+                <w:lang w:val="en-US" w:eastAsia="zh-CN"/>
+                <w14:textFill>
+                  <w14:solidFill>
+                    <w14:schemeClr w14:val="accent2"/>
+                  </w14:solidFill>
+                </w14:textFill>
+              </w:rPr>
+            </w:pPr>
+            <w:r>
+              <w:rPr>
+                <w:rFonts w:hint="eastAsia" w:ascii="华文中宋" w:hAnsi="华文中宋" w:eastAsia="华文中宋" w:cs="华文中宋"/>
+                <w:b/>
+                <w:bCs/>
+                <w:i w:val="0"/>
+                <w:caps w:val="0"/>
+                <w:color w:val="ED7D31" w:themeColor="accent2"/>
+                <w:spacing w:val="7"/>
+                <w:sz w:val="21"/>
+                <w:szCs w:val="21"/>
+                <w:lang w:val="en-US" w:eastAsia="zh-CN"/>
+                <w14:textFill>
+                  <w14:solidFill>
+                    <w14:schemeClr w14:val="accent2"/>
+                  </w14:solidFill>
+                </w14:textFill>
+              </w:rPr>
+              <w:t>方法</w:t>
+            </w:r>
+          </w:p>
+        </w:tc>
+        <w:tc>
+          <w:tcPr>
+            <w:tcW w:w="0" w:type="auto"/>
+            <w:vAlign w:val="center"/>
+          </w:tcPr>
+          <w:p>
+            <w:pPr>
+              <w:jc w:val="both"/>
+              <w:outlineLvl w:val="9"/>
+              <w:rPr>
+                <w:rFonts w:hint="default" w:ascii="华文中宋" w:hAnsi="华文中宋" w:eastAsia="华文中宋" w:cs="华文中宋"/>
+                <w:b/>
+                <w:bCs/>
+                <w:i w:val="0"/>
+                <w:caps w:val="0"/>
+                <w:color w:val="FF0000"/>
+                <w:spacing w:val="7"/>
+                <w:sz w:val="21"/>
+                <w:szCs w:val="21"/>
+                <w:vertAlign w:val="baseline"/>
+                <w:lang w:val="en-US" w:eastAsia="zh-CN"/>
+              </w:rPr>
+            </w:pPr>
+            <w:r>
+              <w:rPr>
+                <w:rFonts w:hint="eastAsia" w:ascii="华文中宋" w:hAnsi="华文中宋" w:eastAsia="华文中宋" w:cs="华文中宋"/>
+                <w:b/>
+                <w:bCs/>
+                <w:i w:val="0"/>
+                <w:caps w:val="0"/>
+                <w:color w:val="FF0000"/>
+                <w:spacing w:val="7"/>
+                <w:sz w:val="21"/>
+                <w:szCs w:val="21"/>
+                <w:vertAlign w:val="baseline"/>
+                <w:lang w:val="en-US" w:eastAsia="zh-CN"/>
+              </w:rPr>
+              <w:t>str()</w:t>
+            </w:r>
+          </w:p>
+        </w:tc>
+        <w:tc>
+          <w:tcPr>
+            <w:tcW w:w="0" w:type="auto"/>
+            <w:vAlign w:val="center"/>
+          </w:tcPr>
+          <w:p>
+            <w:pPr>
+              <w:numPr>
+                <w:ilvl w:val="0"/>
+                <w:numId w:val="0"/>
+              </w:numPr>
+              <w:ind w:left="0" w:leftChars="0" w:firstLine="0" w:firstLineChars="0"/>
+              <w:jc w:val="both"/>
+              <w:outlineLvl w:val="9"/>
+              <w:rPr>
+                <w:rFonts w:hint="default" w:ascii="华文中宋" w:hAnsi="华文中宋" w:eastAsia="华文中宋" w:cs="华文中宋"/>
+                <w:b/>
+                <w:bCs/>
+                <w:i w:val="0"/>
+                <w:caps w:val="0"/>
+                <w:color w:val="E182F1"/>
+                <w:spacing w:val="7"/>
+                <w:sz w:val="21"/>
+                <w:szCs w:val="21"/>
+                <w:lang w:val="en-US" w:eastAsia="zh-CN"/>
+              </w:rPr>
+            </w:pPr>
+            <w:r>
+              <w:rPr>
+                <w:rFonts w:hint="eastAsia" w:ascii="华文中宋" w:hAnsi="华文中宋" w:eastAsia="华文中宋" w:cs="华文中宋"/>
+                <w:b/>
+                <w:bCs/>
+                <w:i w:val="0"/>
+                <w:caps w:val="0"/>
+                <w:color w:val="ED7D31" w:themeColor="accent2"/>
+                <w:spacing w:val="7"/>
+                <w:sz w:val="21"/>
+                <w:szCs w:val="21"/>
+                <w:lang w:val="en-US" w:eastAsia="zh-CN"/>
+                <w14:textFill>
+                  <w14:solidFill>
+                    <w14:schemeClr w14:val="accent2"/>
+                  </w14:solidFill>
+                </w14:textFill>
+              </w:rPr>
+              <w:t>转化为</w:t>
+            </w:r>
+            <w:r>
+              <w:rPr>
+                <w:rFonts w:hint="eastAsia" w:ascii="华文中宋" w:hAnsi="华文中宋" w:eastAsia="华文中宋" w:cs="华文中宋"/>
+                <w:b/>
+                <w:bCs/>
+                <w:i w:val="0"/>
+                <w:caps w:val="0"/>
+                <w:color w:val="E182F1"/>
+                <w:spacing w:val="7"/>
+                <w:sz w:val="21"/>
+                <w:szCs w:val="21"/>
+                <w:lang w:val="en-US" w:eastAsia="zh-CN"/>
+              </w:rPr>
+              <w:t>字符串</w:t>
+            </w:r>
+          </w:p>
+        </w:tc>
+      </w:tr>
+    </w:tbl>
+    <w:p>
+      <w:pPr>
+        <w:outlineLvl w:val="9"/>
+        <w:rPr>
+          <w:rFonts w:hint="eastAsia" w:ascii="华文中宋" w:hAnsi="华文中宋" w:eastAsia="华文中宋" w:cs="华文中宋"/>
+          <w:b/>
+          <w:bCs/>
+          <w:color w:val="70AD47" w:themeColor="accent6"/>
+          <w:sz w:val="21"/>
+          <w:szCs w:val="24"/>
+          <w:lang w:val="en-US" w:eastAsia="zh-CN"/>
+          <w14:textFill>
+            <w14:solidFill>
+              <w14:schemeClr w14:val="accent6"/>
+            </w14:solidFill>
+          </w14:textFill>
+        </w:rPr>
+      </w:pPr>
+    </w:p>
+    <w:p>
+      <w:pPr>
+        <w:bidi w:val="0"/>
+        <w:rPr>
+          <w:rFonts w:hint="eastAsia"/>
+          <w:lang w:val="en-US" w:eastAsia="zh-CN"/>
+        </w:rPr>
+      </w:pPr>
+    </w:p>
     <w:p>
       <w:pPr>
         <w:bidi w:val="0"/>
@@ -728,8 +1359,6 @@
           <w:lang w:val="en-US" w:eastAsia="zh-CN"/>
         </w:rPr>
       </w:pPr>
-      <w:bookmarkStart w:id="0" w:name="_GoBack"/>
-      <w:bookmarkEnd w:id="0"/>
     </w:p>
     <w:p>
       <w:pPr>
@@ -5866,6 +6495,12 @@
             <w:insideH w:val="single" w:color="auto" w:sz="4" w:space="0"/>
             <w:insideV w:val="single" w:color="auto" w:sz="4" w:space="0"/>
           </w:tblBorders>
+          <w:tblCellMar>
+            <w:top w:w="0" w:type="dxa"/>
+            <w:left w:w="108" w:type="dxa"/>
+            <w:bottom w:w="0" w:type="dxa"/>
+            <w:right w:w="108" w:type="dxa"/>
+          </w:tblCellMar>
         </w:tblPrEx>
         <w:tc>
           <w:tcPr>
@@ -7913,12 +8548,6 @@
             <w:insideH w:val="single" w:color="auto" w:sz="4" w:space="0"/>
             <w:insideV w:val="single" w:color="auto" w:sz="4" w:space="0"/>
           </w:tblBorders>
-          <w:tblCellMar>
-            <w:top w:w="0" w:type="dxa"/>
-            <w:left w:w="108" w:type="dxa"/>
-            <w:bottom w:w="0" w:type="dxa"/>
-            <w:right w:w="108" w:type="dxa"/>
-          </w:tblCellMar>
         </w:tblPrEx>
         <w:tc>
           <w:tcPr>
@@ -9794,6 +10423,14 @@
       </w:tr>
       <w:tr>
         <w:tblPrEx>
+          <w:tblBorders>
+            <w:top w:val="single" w:color="auto" w:sz="4" w:space="0"/>
+            <w:left w:val="single" w:color="auto" w:sz="4" w:space="0"/>
+            <w:bottom w:val="single" w:color="auto" w:sz="4" w:space="0"/>
+            <w:right w:val="single" w:color="auto" w:sz="4" w:space="0"/>
+            <w:insideH w:val="single" w:color="auto" w:sz="4" w:space="0"/>
+            <w:insideV w:val="single" w:color="auto" w:sz="4" w:space="0"/>
+          </w:tblBorders>
           <w:tblCellMar>
             <w:top w:w="0" w:type="dxa"/>
             <w:left w:w="108" w:type="dxa"/>
@@ -13692,12 +14329,6 @@
             <w:insideH w:val="single" w:color="auto" w:sz="4" w:space="0"/>
             <w:insideV w:val="single" w:color="auto" w:sz="4" w:space="0"/>
           </w:tblBorders>
-          <w:tblCellMar>
-            <w:top w:w="0" w:type="dxa"/>
-            <w:left w:w="108" w:type="dxa"/>
-            <w:bottom w:w="0" w:type="dxa"/>
-            <w:right w:w="108" w:type="dxa"/>
-          </w:tblCellMar>
         </w:tblPrEx>
         <w:tc>
           <w:tcPr>

</xml_diff>

<commit_message>
update on 2024-03-06 22:55:50.331575
</commit_message>
<xml_diff>
--- a/cpp 系统交互.docx
+++ b/cpp 系统交互.docx
@@ -10,8 +10,6 @@
           <w:lang w:val="en-US" w:eastAsia="zh-CN"/>
         </w:rPr>
       </w:pPr>
-      <w:bookmarkStart w:id="0" w:name="_GoBack"/>
-      <w:bookmarkEnd w:id="0"/>
     </w:p>
     <w:p>
       <w:pPr>
@@ -1389,7 +1387,7 @@
           <w:rFonts w:hint="eastAsia"/>
           <w:lang w:val="en-US" w:eastAsia="zh-CN"/>
         </w:rPr>
-        <w:t>机器人ros/humble</w:t>
+        <w:t>机器人ros</w:t>
       </w:r>
       <w:r>
         <w:rPr>
@@ -1401,7 +1399,31 @@
     <w:p>
       <w:pPr>
         <w:rPr>
+          <w:rFonts w:hint="eastAsia"/>
+        </w:rPr>
+      </w:pPr>
+    </w:p>
+    <w:p>
+      <w:pPr>
+        <w:pStyle w:val="3"/>
+        <w:bidi w:val="0"/>
+        <w:rPr>
           <w:rFonts w:hint="default"/>
+          <w:lang w:val="en-US" w:eastAsia="zh-CN"/>
+        </w:rPr>
+      </w:pPr>
+      <w:r>
+        <w:rPr>
+          <w:rFonts w:hint="eastAsia"/>
+          <w:lang w:val="en-US" w:eastAsia="zh-CN"/>
+        </w:rPr>
+        <w:t>humble：</w:t>
+      </w:r>
+    </w:p>
+    <w:p>
+      <w:pPr>
+        <w:rPr>
+          <w:rFonts w:hint="eastAsia"/>
           <w:lang w:val="en-US" w:eastAsia="zh-CN"/>
         </w:rPr>
       </w:pPr>
@@ -1417,7 +1439,7 @@
       <w:pPr>
         <w:ind w:firstLine="420" w:firstLineChars="0"/>
         <w:rPr>
-          <w:rFonts w:hint="eastAsia"/>
+          <w:rFonts w:hint="default"/>
           <w:lang w:val="en-US" w:eastAsia="zh-CN"/>
         </w:rPr>
       </w:pPr>
@@ -1426,7 +1448,7 @@
           <w:rFonts w:hint="eastAsia"/>
           <w:lang w:val="en-US" w:eastAsia="zh-CN"/>
         </w:rPr>
-        <w:t>export DISPLAY='host.docker.internal:0'</w:t>
+        <w:t>export DISPLAY=host.docker.internal:0</w:t>
       </w:r>
     </w:p>
     <w:p>
@@ -3045,8 +3067,8 @@
         </w:tblCellMar>
       </w:tblPr>
       <w:tblGrid>
-        <w:gridCol w:w="3247"/>
-        <w:gridCol w:w="1898"/>
+        <w:gridCol w:w="2872"/>
+        <w:gridCol w:w="1478"/>
       </w:tblGrid>
       <w:tr>
         <w:tblPrEx>
@@ -3108,6 +3130,9 @@
             <w:right w:w="108" w:type="dxa"/>
           </w:tblCellMar>
         </w:tblPrEx>
+        <w:trPr>
+          <w:trHeight w:val="204" w:hRule="atLeast"/>
+        </w:trPr>
         <w:tc>
           <w:tcPr>
             <w:tcW w:w="0" w:type="auto"/>
@@ -3134,7 +3159,7 @@
                 <w:rFonts w:hint="eastAsia"/>
                 <w:lang w:val="en-US" w:eastAsia="zh-CN"/>
               </w:rPr>
-              <w:t>colcon build --symlink-install</w:t>
+              <w:t>colcon build</w:t>
             </w:r>
           </w:p>
         </w:tc>
@@ -3165,35 +3190,35 @@
             </w:pPr>
             <w:r>
               <w:rPr>
+                <w:rFonts w:hint="eastAsia" w:cs="华文中宋"/>
+                <w:b/>
+                <w:bCs/>
+                <w:color w:val="EA82E5"/>
+                <w:kern w:val="2"/>
+                <w:sz w:val="21"/>
+                <w:szCs w:val="21"/>
+                <w:lang w:val="en-US" w:eastAsia="zh-CN" w:bidi="ar-SA"/>
+              </w:rPr>
+              <w:t>编译</w:t>
+            </w:r>
+            <w:r>
+              <w:rPr>
                 <w:rFonts w:hint="eastAsia" w:ascii="华文中宋" w:hAnsi="华文中宋" w:eastAsia="华文中宋" w:cs="华文中宋"/>
                 <w:b/>
                 <w:bCs/>
-                <w:color w:val="EA82E5"/>
-                <w:kern w:val="2"/>
-                <w:sz w:val="21"/>
-                <w:szCs w:val="21"/>
-                <w:lang w:val="en-US" w:eastAsia="zh-CN" w:bidi="ar-SA"/>
-              </w:rPr>
-              <w:t>构建包</w:t>
-            </w:r>
-            <w:r>
-              <w:rPr>
-                <w:rFonts w:hint="eastAsia" w:ascii="华文中宋" w:hAnsi="华文中宋" w:eastAsia="华文中宋" w:cs="华文中宋"/>
-                <w:b/>
-                <w:bCs/>
-                <w:color w:val="ED7D31" w:themeColor="accent2"/>
-                <w:kern w:val="2"/>
-                <w:sz w:val="21"/>
-                <w:szCs w:val="21"/>
-                <w:vertAlign w:val="baseline"/>
-                <w:lang w:val="en-US" w:eastAsia="zh-CN" w:bidi="ar-SA"/>
-                <w14:textFill>
-                  <w14:solidFill>
-                    <w14:schemeClr w14:val="accent2"/>
-                  </w14:solidFill>
-                </w14:textFill>
-              </w:rPr>
-              <w:t xml:space="preserve"> </w:t>
+                <w:color w:val="ED7D31" w:themeColor="accent2"/>
+                <w:kern w:val="2"/>
+                <w:sz w:val="21"/>
+                <w:szCs w:val="21"/>
+                <w:vertAlign w:val="baseline"/>
+                <w:lang w:val="en-US" w:eastAsia="zh-CN" w:bidi="ar-SA"/>
+                <w14:textFill>
+                  <w14:solidFill>
+                    <w14:schemeClr w14:val="accent2"/>
+                  </w14:solidFill>
+                </w14:textFill>
+              </w:rPr>
+              <w:t>工作空间</w:t>
             </w:r>
           </w:p>
         </w:tc>
@@ -3275,7 +3300,7 @@
                   </w14:solidFill>
                 </w14:textFill>
               </w:rPr>
-              <w:t>读取包的</w:t>
+              <w:t>加载</w:t>
             </w:r>
             <w:r>
               <w:rPr>
@@ -3790,7 +3815,7 @@
     </w:p>
     <w:p>
       <w:pPr>
-        <w:pStyle w:val="3"/>
+        <w:pStyle w:val="4"/>
         <w:bidi w:val="0"/>
         <w:rPr>
           <w:rFonts w:hint="default"/>
@@ -8501,7 +8526,7 @@
     </w:p>
     <w:p>
       <w:pPr>
-        <w:pStyle w:val="3"/>
+        <w:pStyle w:val="4"/>
         <w:bidi w:val="0"/>
       </w:pPr>
       <w:r>
@@ -8548,6 +8573,12 @@
             <w:insideH w:val="single" w:color="auto" w:sz="4" w:space="0"/>
             <w:insideV w:val="single" w:color="auto" w:sz="4" w:space="0"/>
           </w:tblBorders>
+          <w:tblCellMar>
+            <w:top w:w="0" w:type="dxa"/>
+            <w:left w:w="108" w:type="dxa"/>
+            <w:bottom w:w="0" w:type="dxa"/>
+            <w:right w:w="108" w:type="dxa"/>
+          </w:tblCellMar>
         </w:tblPrEx>
         <w:tc>
           <w:tcPr>
@@ -11774,7 +11805,7 @@
     </w:p>
     <w:p>
       <w:pPr>
-        <w:pStyle w:val="3"/>
+        <w:pStyle w:val="4"/>
         <w:bidi w:val="0"/>
         <w:rPr>
           <w:rFonts w:hint="eastAsia"/>
@@ -12561,7 +12592,7 @@
     </w:p>
     <w:p>
       <w:pPr>
-        <w:pStyle w:val="3"/>
+        <w:pStyle w:val="4"/>
         <w:bidi w:val="0"/>
         <w:rPr>
           <w:rFonts w:hint="eastAsia"/>
@@ -12578,70 +12609,6 @@
     </w:p>
     <w:p>
       <w:pPr>
-        <w:pStyle w:val="10"/>
-        <w:bidi w:val="0"/>
-        <w:ind w:firstLine="0" w:firstLineChars="0"/>
-        <w:rPr>
-          <w:rFonts w:hint="default"/>
-          <w:lang w:val="en-US" w:eastAsia="zh-CN"/>
-        </w:rPr>
-      </w:pPr>
-      <w:r>
-        <w:rPr>
-          <w:rFonts w:hint="eastAsia" w:ascii="华文中宋" w:hAnsi="华文中宋" w:eastAsia="华文中宋" w:cs="华文中宋"/>
-          <w:b/>
-          <w:bCs/>
-          <w:color w:val="ED7D31" w:themeColor="accent2"/>
-          <w:kern w:val="2"/>
-          <w:sz w:val="21"/>
-          <w:szCs w:val="24"/>
-          <w:lang w:val="en-US" w:eastAsia="zh-CN" w:bidi="ar-SA"/>
-          <w14:textFill>
-            <w14:solidFill>
-              <w14:schemeClr w14:val="accent2"/>
-            </w14:solidFill>
-          </w14:textFill>
-        </w:rPr>
-        <w:t>namespace</w:t>
-      </w:r>
-      <w:r>
-        <w:rPr>
-          <w:rFonts w:hint="eastAsia" w:cs="华文中宋"/>
-          <w:b/>
-          <w:bCs/>
-          <w:color w:val="ED7D31" w:themeColor="accent2"/>
-          <w:kern w:val="2"/>
-          <w:sz w:val="21"/>
-          <w:szCs w:val="24"/>
-          <w:lang w:val="en-US" w:eastAsia="zh-CN" w:bidi="ar-SA"/>
-          <w14:textFill>
-            <w14:solidFill>
-              <w14:schemeClr w14:val="accent2"/>
-            </w14:solidFill>
-          </w14:textFill>
-        </w:rPr>
-        <w:t>：</w:t>
-      </w:r>
-      <w:r>
-        <w:rPr>
-          <w:rFonts w:hint="eastAsia" w:cs="华文中宋"/>
-          <w:b/>
-          <w:bCs/>
-          <w:color w:val="ED7D31" w:themeColor="accent2"/>
-          <w:sz w:val="21"/>
-          <w:szCs w:val="24"/>
-          <w:lang w:val="en-US" w:eastAsia="zh-CN"/>
-          <w14:textFill>
-            <w14:solidFill>
-              <w14:schemeClr w14:val="accent2"/>
-            </w14:solidFill>
-          </w14:textFill>
-        </w:rPr>
-        <w:t>*_msgs::msg</w:t>
-      </w:r>
-    </w:p>
-    <w:p>
-      <w:pPr>
         <w:rPr>
           <w:rFonts w:hint="eastAsia"/>
           <w:lang w:val="en-US" w:eastAsia="zh-CN"/>
@@ -12650,7 +12617,7 @@
     </w:p>
     <w:p>
       <w:pPr>
-        <w:pStyle w:val="4"/>
+        <w:pStyle w:val="5"/>
         <w:bidi w:val="0"/>
         <w:rPr>
           <w:rFonts w:hint="default"/>
@@ -13632,7 +13599,7 @@
     </w:p>
     <w:p>
       <w:pPr>
-        <w:pStyle w:val="4"/>
+        <w:pStyle w:val="5"/>
         <w:bidi w:val="0"/>
         <w:rPr>
           <w:rFonts w:hint="default"/>
@@ -13665,7 +13632,7 @@
     </w:p>
     <w:p>
       <w:pPr>
-        <w:pStyle w:val="4"/>
+        <w:pStyle w:val="5"/>
         <w:bidi w:val="0"/>
         <w:rPr>
           <w:rFonts w:hint="default"/>
@@ -14279,7 +14246,7 @@
     </w:p>
     <w:p>
       <w:pPr>
-        <w:pStyle w:val="4"/>
+        <w:pStyle w:val="5"/>
         <w:bidi w:val="0"/>
         <w:rPr>
           <w:rFonts w:hint="eastAsia"/>
@@ -14329,6 +14296,12 @@
             <w:insideH w:val="single" w:color="auto" w:sz="4" w:space="0"/>
             <w:insideV w:val="single" w:color="auto" w:sz="4" w:space="0"/>
           </w:tblBorders>
+          <w:tblCellMar>
+            <w:top w:w="0" w:type="dxa"/>
+            <w:left w:w="108" w:type="dxa"/>
+            <w:bottom w:w="0" w:type="dxa"/>
+            <w:right w:w="108" w:type="dxa"/>
+          </w:tblCellMar>
         </w:tblPrEx>
         <w:tc>
           <w:tcPr>
@@ -14608,7 +14581,7 @@
     </w:p>
     <w:p>
       <w:pPr>
-        <w:pStyle w:val="3"/>
+        <w:pStyle w:val="4"/>
         <w:bidi w:val="0"/>
         <w:rPr>
           <w:rFonts w:hint="eastAsia"/>
@@ -14697,7 +14670,7 @@
     </w:p>
     <w:p>
       <w:pPr>
-        <w:pStyle w:val="4"/>
+        <w:pStyle w:val="5"/>
         <w:bidi w:val="0"/>
         <w:rPr>
           <w:rFonts w:hint="eastAsia"/>
@@ -15066,6 +15039,2145 @@
           <w:lang w:val="en-US" w:eastAsia="zh-CN"/>
         </w:rPr>
       </w:pPr>
+    </w:p>
+    <w:p>
+      <w:pPr>
+        <w:rPr>
+          <w:rFonts w:hint="default"/>
+          <w:lang w:val="en-US" w:eastAsia="zh-CN"/>
+        </w:rPr>
+      </w:pPr>
+    </w:p>
+    <w:p>
+      <w:pPr>
+        <w:pStyle w:val="3"/>
+        <w:bidi w:val="0"/>
+        <w:rPr>
+          <w:rFonts w:hint="eastAsia"/>
+          <w:lang w:val="en-US" w:eastAsia="zh-CN"/>
+        </w:rPr>
+      </w:pPr>
+      <w:r>
+        <w:rPr>
+          <w:rFonts w:hint="eastAsia"/>
+          <w:lang w:val="en-US" w:eastAsia="zh-CN"/>
+        </w:rPr>
+        <w:t>noetic：</w:t>
+      </w:r>
+    </w:p>
+    <w:p>
+      <w:pPr>
+        <w:rPr>
+          <w:rFonts w:hint="eastAsia"/>
+          <w:lang w:val="en-US" w:eastAsia="zh-CN"/>
+        </w:rPr>
+      </w:pPr>
+      <w:r>
+        <w:rPr>
+          <w:rFonts w:hint="eastAsia"/>
+          <w:lang w:val="en-US" w:eastAsia="zh-CN"/>
+        </w:rPr>
+        <w:t>环境变量：</w:t>
+      </w:r>
+    </w:p>
+    <w:p>
+      <w:pPr>
+        <w:ind w:firstLine="420" w:firstLineChars="0"/>
+        <w:rPr>
+          <w:rFonts w:hint="eastAsia"/>
+          <w:lang w:val="en-US" w:eastAsia="zh-CN"/>
+        </w:rPr>
+      </w:pPr>
+      <w:r>
+        <w:rPr>
+          <w:rFonts w:hint="eastAsia"/>
+          <w:lang w:val="en-US" w:eastAsia="zh-CN"/>
+        </w:rPr>
+        <w:t>export DISPLAY=host.docker.internal:0</w:t>
+      </w:r>
+    </w:p>
+    <w:p>
+      <w:pPr>
+        <w:ind w:firstLine="420" w:firstLineChars="0"/>
+        <w:rPr>
+          <w:rFonts w:hint="eastAsia"/>
+          <w:lang w:val="en-US" w:eastAsia="zh-CN"/>
+        </w:rPr>
+      </w:pPr>
+      <w:r>
+        <w:rPr>
+          <w:rFonts w:hint="default"/>
+          <w:lang w:val="en-US" w:eastAsia="zh-CN"/>
+        </w:rPr>
+        <w:t>source /opt/ros/noetic/setup.bash</w:t>
+      </w:r>
+      <w:r>
+        <w:rPr>
+          <w:rFonts w:hint="eastAsia"/>
+          <w:lang w:val="en-US" w:eastAsia="zh-CN"/>
+        </w:rPr>
+        <w:tab/>
+      </w:r>
+      <w:r>
+        <w:rPr>
+          <w:rFonts w:hint="eastAsia"/>
+          <w:lang w:val="en-US" w:eastAsia="zh-CN"/>
+        </w:rPr>
+        <w:tab/>
+      </w:r>
+      <w:r>
+        <w:rPr>
+          <w:rFonts w:hint="eastAsia"/>
+          <w:lang w:val="en-US" w:eastAsia="zh-CN"/>
+        </w:rPr>
+        <w:t># focal</w:t>
+      </w:r>
+    </w:p>
+    <w:p>
+      <w:pPr>
+        <w:rPr>
+          <w:rFonts w:hint="default"/>
+          <w:lang w:val="en-US" w:eastAsia="zh-CN"/>
+        </w:rPr>
+      </w:pPr>
+    </w:p>
+    <w:tbl>
+      <w:tblPr>
+        <w:tblStyle w:val="7"/>
+        <w:tblW w:w="0" w:type="auto"/>
+        <w:tblInd w:w="0" w:type="dxa"/>
+        <w:tblBorders>
+          <w:top w:val="single" w:color="auto" w:sz="4" w:space="0"/>
+          <w:left w:val="single" w:color="auto" w:sz="4" w:space="0"/>
+          <w:bottom w:val="single" w:color="auto" w:sz="4" w:space="0"/>
+          <w:right w:val="single" w:color="auto" w:sz="4" w:space="0"/>
+          <w:insideH w:val="single" w:color="auto" w:sz="4" w:space="0"/>
+          <w:insideV w:val="single" w:color="auto" w:sz="4" w:space="0"/>
+        </w:tblBorders>
+        <w:tblLayout w:type="autofit"/>
+        <w:tblCellMar>
+          <w:top w:w="0" w:type="dxa"/>
+          <w:left w:w="108" w:type="dxa"/>
+          <w:bottom w:w="0" w:type="dxa"/>
+          <w:right w:w="108" w:type="dxa"/>
+        </w:tblCellMar>
+      </w:tblPr>
+      <w:tblGrid>
+        <w:gridCol w:w="637"/>
+        <w:gridCol w:w="4068"/>
+        <w:gridCol w:w="1922"/>
+      </w:tblGrid>
+      <w:tr>
+        <w:tblPrEx>
+          <w:tblBorders>
+            <w:top w:val="single" w:color="auto" w:sz="4" w:space="0"/>
+            <w:left w:val="single" w:color="auto" w:sz="4" w:space="0"/>
+            <w:bottom w:val="single" w:color="auto" w:sz="4" w:space="0"/>
+            <w:right w:val="single" w:color="auto" w:sz="4" w:space="0"/>
+            <w:insideH w:val="single" w:color="auto" w:sz="4" w:space="0"/>
+            <w:insideV w:val="single" w:color="auto" w:sz="4" w:space="0"/>
+          </w:tblBorders>
+          <w:tblCellMar>
+            <w:top w:w="0" w:type="dxa"/>
+            <w:left w:w="108" w:type="dxa"/>
+            <w:bottom w:w="0" w:type="dxa"/>
+            <w:right w:w="108" w:type="dxa"/>
+          </w:tblCellMar>
+        </w:tblPrEx>
+        <w:tc>
+          <w:tcPr>
+            <w:tcW w:w="0" w:type="auto"/>
+            <w:gridSpan w:val="3"/>
+            <w:vAlign w:val="center"/>
+          </w:tcPr>
+          <w:p>
+            <w:pPr>
+              <w:jc w:val="both"/>
+              <w:rPr>
+                <w:rFonts w:hint="default"/>
+                <w:vertAlign w:val="baseline"/>
+                <w:lang w:val="en-US" w:eastAsia="zh-CN"/>
+              </w:rPr>
+            </w:pPr>
+            <w:r>
+              <w:rPr>
+                <w:rFonts w:hint="eastAsia"/>
+                <w:vertAlign w:val="baseline"/>
+                <w:lang w:val="en-US" w:eastAsia="zh-CN"/>
+              </w:rPr>
+              <w:t>ros：</w:t>
+            </w:r>
+          </w:p>
+        </w:tc>
+      </w:tr>
+      <w:tr>
+        <w:tblPrEx>
+          <w:tblBorders>
+            <w:top w:val="single" w:color="auto" w:sz="4" w:space="0"/>
+            <w:left w:val="single" w:color="auto" w:sz="4" w:space="0"/>
+            <w:bottom w:val="single" w:color="auto" w:sz="4" w:space="0"/>
+            <w:right w:val="single" w:color="auto" w:sz="4" w:space="0"/>
+            <w:insideH w:val="single" w:color="auto" w:sz="4" w:space="0"/>
+            <w:insideV w:val="single" w:color="auto" w:sz="4" w:space="0"/>
+          </w:tblBorders>
+          <w:tblCellMar>
+            <w:top w:w="0" w:type="dxa"/>
+            <w:left w:w="108" w:type="dxa"/>
+            <w:bottom w:w="0" w:type="dxa"/>
+            <w:right w:w="108" w:type="dxa"/>
+          </w:tblCellMar>
+        </w:tblPrEx>
+        <w:tc>
+          <w:tcPr>
+            <w:tcW w:w="0" w:type="auto"/>
+            <w:vMerge w:val="restart"/>
+            <w:vAlign w:val="center"/>
+          </w:tcPr>
+          <w:p>
+            <w:pPr>
+              <w:pStyle w:val="10"/>
+              <w:bidi w:val="0"/>
+              <w:jc w:val="both"/>
+              <w:rPr>
+                <w:rFonts w:hint="default" w:ascii="华文中宋" w:hAnsi="华文中宋" w:eastAsia="华文中宋" w:cs="华文中宋"/>
+                <w:b/>
+                <w:bCs/>
+                <w:color w:val="ED7D31" w:themeColor="accent2"/>
+                <w:kern w:val="2"/>
+                <w:sz w:val="21"/>
+                <w:szCs w:val="21"/>
+                <w:vertAlign w:val="baseline"/>
+                <w:lang w:val="en-US" w:eastAsia="zh-CN" w:bidi="ar-SA"/>
+                <w14:textFill>
+                  <w14:solidFill>
+                    <w14:schemeClr w14:val="accent2"/>
+                  </w14:solidFill>
+                </w14:textFill>
+              </w:rPr>
+            </w:pPr>
+            <w:r>
+              <w:rPr>
+                <w:rFonts w:hint="eastAsia" w:ascii="华文中宋" w:hAnsi="华文中宋" w:eastAsia="华文中宋" w:cs="华文中宋"/>
+                <w:b/>
+                <w:bCs/>
+                <w:color w:val="ED7D31" w:themeColor="accent2"/>
+                <w:kern w:val="2"/>
+                <w:sz w:val="21"/>
+                <w:szCs w:val="21"/>
+                <w:vertAlign w:val="baseline"/>
+                <w:lang w:val="en-US" w:eastAsia="zh-CN" w:bidi="ar-SA"/>
+                <w14:textFill>
+                  <w14:solidFill>
+                    <w14:schemeClr w14:val="accent2"/>
+                  </w14:solidFill>
+                </w14:textFill>
+              </w:rPr>
+              <w:t>运行</w:t>
+            </w:r>
+          </w:p>
+        </w:tc>
+        <w:tc>
+          <w:tcPr>
+            <w:tcW w:w="0" w:type="auto"/>
+            <w:vAlign w:val="center"/>
+          </w:tcPr>
+          <w:p>
+            <w:pPr>
+              <w:pStyle w:val="10"/>
+              <w:bidi w:val="0"/>
+              <w:jc w:val="both"/>
+              <w:rPr>
+                <w:rFonts w:hint="eastAsia"/>
+                <w:lang w:val="en-US" w:eastAsia="zh-CN"/>
+              </w:rPr>
+            </w:pPr>
+            <w:r>
+              <w:rPr>
+                <w:rFonts w:hint="eastAsia"/>
+                <w:lang w:val="en-US" w:eastAsia="zh-CN"/>
+              </w:rPr>
+              <w:t>roscore</w:t>
+            </w:r>
+          </w:p>
+        </w:tc>
+        <w:tc>
+          <w:tcPr>
+            <w:tcW w:w="0" w:type="auto"/>
+            <w:vAlign w:val="center"/>
+          </w:tcPr>
+          <w:p>
+            <w:pPr>
+              <w:jc w:val="both"/>
+              <w:rPr>
+                <w:rFonts w:hint="eastAsia"/>
+                <w:vertAlign w:val="baseline"/>
+                <w:lang w:val="en-US" w:eastAsia="zh-CN"/>
+              </w:rPr>
+            </w:pPr>
+            <w:r>
+              <w:rPr>
+                <w:rFonts w:hint="eastAsia"/>
+                <w:vertAlign w:val="baseline"/>
+                <w:lang w:val="en-US" w:eastAsia="zh-CN"/>
+              </w:rPr>
+              <w:t>启动</w:t>
+            </w:r>
+            <w:r>
+              <w:rPr>
+                <w:rStyle w:val="11"/>
+                <w:rFonts w:hint="eastAsia"/>
+                <w:lang w:val="en-US" w:eastAsia="zh-CN"/>
+              </w:rPr>
+              <w:t>ROS Master</w:t>
+            </w:r>
+          </w:p>
+        </w:tc>
+      </w:tr>
+      <w:tr>
+        <w:tblPrEx>
+          <w:tblBorders>
+            <w:top w:val="single" w:color="auto" w:sz="4" w:space="0"/>
+            <w:left w:val="single" w:color="auto" w:sz="4" w:space="0"/>
+            <w:bottom w:val="single" w:color="auto" w:sz="4" w:space="0"/>
+            <w:right w:val="single" w:color="auto" w:sz="4" w:space="0"/>
+            <w:insideH w:val="single" w:color="auto" w:sz="4" w:space="0"/>
+            <w:insideV w:val="single" w:color="auto" w:sz="4" w:space="0"/>
+          </w:tblBorders>
+          <w:tblCellMar>
+            <w:top w:w="0" w:type="dxa"/>
+            <w:left w:w="108" w:type="dxa"/>
+            <w:bottom w:w="0" w:type="dxa"/>
+            <w:right w:w="108" w:type="dxa"/>
+          </w:tblCellMar>
+        </w:tblPrEx>
+        <w:tc>
+          <w:tcPr>
+            <w:tcW w:w="0" w:type="auto"/>
+            <w:vMerge w:val="continue"/>
+            <w:tcBorders/>
+            <w:vAlign w:val="center"/>
+          </w:tcPr>
+          <w:p>
+            <w:pPr>
+              <w:pStyle w:val="10"/>
+              <w:bidi w:val="0"/>
+              <w:jc w:val="both"/>
+              <w:rPr>
+                <w:rFonts w:hint="default" w:ascii="华文中宋" w:hAnsi="华文中宋" w:eastAsia="华文中宋" w:cs="华文中宋"/>
+                <w:b/>
+                <w:bCs/>
+                <w:color w:val="ED7D31" w:themeColor="accent2"/>
+                <w:kern w:val="2"/>
+                <w:sz w:val="21"/>
+                <w:szCs w:val="21"/>
+                <w:vertAlign w:val="baseline"/>
+                <w:lang w:val="en-US" w:eastAsia="zh-CN" w:bidi="ar-SA"/>
+                <w14:textFill>
+                  <w14:solidFill>
+                    <w14:schemeClr w14:val="accent2"/>
+                  </w14:solidFill>
+                </w14:textFill>
+              </w:rPr>
+            </w:pPr>
+          </w:p>
+        </w:tc>
+        <w:tc>
+          <w:tcPr>
+            <w:tcW w:w="0" w:type="auto"/>
+            <w:vAlign w:val="center"/>
+          </w:tcPr>
+          <w:p>
+            <w:pPr>
+              <w:pStyle w:val="10"/>
+              <w:bidi w:val="0"/>
+              <w:jc w:val="both"/>
+              <w:rPr>
+                <w:rFonts w:hint="default" w:ascii="华文中宋" w:hAnsi="华文中宋" w:eastAsia="华文中宋" w:cs="华文中宋"/>
+                <w:b/>
+                <w:bCs/>
+                <w:color w:val="FF0000"/>
+                <w:kern w:val="2"/>
+                <w:sz w:val="21"/>
+                <w:szCs w:val="21"/>
+                <w:lang w:val="en-US" w:eastAsia="zh-CN" w:bidi="ar-SA"/>
+              </w:rPr>
+            </w:pPr>
+            <w:r>
+              <w:rPr>
+                <w:rFonts w:hint="eastAsia"/>
+                <w:lang w:val="en-US" w:eastAsia="zh-CN"/>
+              </w:rPr>
+              <w:t>rosrun &lt;pkg&gt; &lt;exe&gt;</w:t>
+            </w:r>
+          </w:p>
+        </w:tc>
+        <w:tc>
+          <w:tcPr>
+            <w:tcW w:w="0" w:type="auto"/>
+            <w:vAlign w:val="center"/>
+          </w:tcPr>
+          <w:p>
+            <w:pPr>
+              <w:jc w:val="both"/>
+              <w:rPr>
+                <w:rFonts w:hint="default" w:ascii="华文中宋" w:hAnsi="华文中宋" w:eastAsia="华文中宋" w:cs="华文中宋"/>
+                <w:b/>
+                <w:bCs/>
+                <w:color w:val="ED7D31" w:themeColor="accent2"/>
+                <w:kern w:val="2"/>
+                <w:sz w:val="21"/>
+                <w:szCs w:val="21"/>
+                <w:vertAlign w:val="baseline"/>
+                <w:lang w:val="en-US" w:eastAsia="zh-CN" w:bidi="ar-SA"/>
+                <w14:textFill>
+                  <w14:solidFill>
+                    <w14:schemeClr w14:val="accent2"/>
+                  </w14:solidFill>
+                </w14:textFill>
+              </w:rPr>
+            </w:pPr>
+            <w:r>
+              <w:rPr>
+                <w:rFonts w:hint="eastAsia"/>
+                <w:vertAlign w:val="baseline"/>
+                <w:lang w:val="en-US" w:eastAsia="zh-CN"/>
+              </w:rPr>
+              <w:t>运行</w:t>
+            </w:r>
+            <w:r>
+              <w:rPr>
+                <w:rStyle w:val="11"/>
+                <w:rFonts w:hint="eastAsia"/>
+                <w:lang w:val="en-US" w:eastAsia="zh-CN"/>
+              </w:rPr>
+              <w:t>可执行程序</w:t>
+            </w:r>
+          </w:p>
+        </w:tc>
+      </w:tr>
+      <w:tr>
+        <w:tblPrEx>
+          <w:tblBorders>
+            <w:top w:val="single" w:color="auto" w:sz="4" w:space="0"/>
+            <w:left w:val="single" w:color="auto" w:sz="4" w:space="0"/>
+            <w:bottom w:val="single" w:color="auto" w:sz="4" w:space="0"/>
+            <w:right w:val="single" w:color="auto" w:sz="4" w:space="0"/>
+            <w:insideH w:val="single" w:color="auto" w:sz="4" w:space="0"/>
+            <w:insideV w:val="single" w:color="auto" w:sz="4" w:space="0"/>
+          </w:tblBorders>
+          <w:tblCellMar>
+            <w:top w:w="0" w:type="dxa"/>
+            <w:left w:w="108" w:type="dxa"/>
+            <w:bottom w:w="0" w:type="dxa"/>
+            <w:right w:w="108" w:type="dxa"/>
+          </w:tblCellMar>
+        </w:tblPrEx>
+        <w:tc>
+          <w:tcPr>
+            <w:tcW w:w="0" w:type="auto"/>
+            <w:vMerge w:val="restart"/>
+            <w:vAlign w:val="center"/>
+          </w:tcPr>
+          <w:p>
+            <w:pPr>
+              <w:pStyle w:val="10"/>
+              <w:bidi w:val="0"/>
+              <w:jc w:val="both"/>
+              <w:rPr>
+                <w:rFonts w:hint="default" w:ascii="华文中宋" w:hAnsi="华文中宋" w:eastAsia="华文中宋" w:cs="华文中宋"/>
+                <w:b/>
+                <w:bCs/>
+                <w:color w:val="ED7D31" w:themeColor="accent2"/>
+                <w:kern w:val="2"/>
+                <w:sz w:val="21"/>
+                <w:szCs w:val="21"/>
+                <w:vertAlign w:val="baseline"/>
+                <w:lang w:val="en-US" w:eastAsia="zh-CN" w:bidi="ar-SA"/>
+                <w14:textFill>
+                  <w14:solidFill>
+                    <w14:schemeClr w14:val="accent2"/>
+                  </w14:solidFill>
+                </w14:textFill>
+              </w:rPr>
+            </w:pPr>
+            <w:r>
+              <w:rPr>
+                <w:rFonts w:hint="eastAsia" w:cs="华文中宋"/>
+                <w:b/>
+                <w:bCs/>
+                <w:color w:val="ED7D31" w:themeColor="accent2"/>
+                <w:kern w:val="2"/>
+                <w:sz w:val="21"/>
+                <w:szCs w:val="21"/>
+                <w:vertAlign w:val="baseline"/>
+                <w:lang w:val="en-US" w:eastAsia="zh-CN" w:bidi="ar-SA"/>
+                <w14:textFill>
+                  <w14:solidFill>
+                    <w14:schemeClr w14:val="accent2"/>
+                  </w14:solidFill>
+                </w14:textFill>
+              </w:rPr>
+              <w:t>结点</w:t>
+            </w:r>
+          </w:p>
+        </w:tc>
+        <w:tc>
+          <w:tcPr>
+            <w:tcW w:w="0" w:type="auto"/>
+            <w:vAlign w:val="center"/>
+          </w:tcPr>
+          <w:p>
+            <w:pPr>
+              <w:pStyle w:val="10"/>
+              <w:bidi w:val="0"/>
+              <w:jc w:val="both"/>
+              <w:rPr>
+                <w:rFonts w:hint="default"/>
+                <w:lang w:val="en-US" w:eastAsia="zh-CN"/>
+              </w:rPr>
+            </w:pPr>
+            <w:r>
+              <w:rPr>
+                <w:rFonts w:hint="eastAsia"/>
+                <w:lang w:val="en-US" w:eastAsia="zh-CN"/>
+              </w:rPr>
+              <w:t>rosnode list</w:t>
+            </w:r>
+          </w:p>
+        </w:tc>
+        <w:tc>
+          <w:tcPr>
+            <w:tcW w:w="0" w:type="auto"/>
+            <w:vAlign w:val="center"/>
+          </w:tcPr>
+          <w:p>
+            <w:pPr>
+              <w:pStyle w:val="9"/>
+              <w:bidi w:val="0"/>
+              <w:jc w:val="both"/>
+              <w:rPr>
+                <w:rFonts w:hint="default"/>
+                <w:vertAlign w:val="baseline"/>
+                <w:lang w:val="en-US" w:eastAsia="zh-CN"/>
+              </w:rPr>
+            </w:pPr>
+            <w:r>
+              <w:rPr>
+                <w:rFonts w:hint="eastAsia"/>
+                <w:lang w:val="en-US" w:eastAsia="zh-CN"/>
+              </w:rPr>
+              <w:t>列表</w:t>
+            </w:r>
+          </w:p>
+        </w:tc>
+      </w:tr>
+      <w:tr>
+        <w:tblPrEx>
+          <w:tblBorders>
+            <w:top w:val="single" w:color="auto" w:sz="4" w:space="0"/>
+            <w:left w:val="single" w:color="auto" w:sz="4" w:space="0"/>
+            <w:bottom w:val="single" w:color="auto" w:sz="4" w:space="0"/>
+            <w:right w:val="single" w:color="auto" w:sz="4" w:space="0"/>
+            <w:insideH w:val="single" w:color="auto" w:sz="4" w:space="0"/>
+            <w:insideV w:val="single" w:color="auto" w:sz="4" w:space="0"/>
+          </w:tblBorders>
+          <w:tblCellMar>
+            <w:top w:w="0" w:type="dxa"/>
+            <w:left w:w="108" w:type="dxa"/>
+            <w:bottom w:w="0" w:type="dxa"/>
+            <w:right w:w="108" w:type="dxa"/>
+          </w:tblCellMar>
+        </w:tblPrEx>
+        <w:tc>
+          <w:tcPr>
+            <w:tcW w:w="0" w:type="auto"/>
+            <w:vMerge w:val="continue"/>
+            <w:vAlign w:val="center"/>
+          </w:tcPr>
+          <w:p>
+            <w:pPr>
+              <w:pStyle w:val="10"/>
+              <w:bidi w:val="0"/>
+              <w:jc w:val="both"/>
+              <w:rPr>
+                <w:rFonts w:hint="eastAsia" w:ascii="华文中宋" w:hAnsi="华文中宋" w:eastAsia="华文中宋" w:cs="华文中宋"/>
+                <w:b/>
+                <w:bCs/>
+                <w:color w:val="ED7D31" w:themeColor="accent2"/>
+                <w:kern w:val="2"/>
+                <w:sz w:val="21"/>
+                <w:szCs w:val="21"/>
+                <w:vertAlign w:val="baseline"/>
+                <w:lang w:val="en-US" w:eastAsia="zh-CN" w:bidi="ar-SA"/>
+                <w14:textFill>
+                  <w14:solidFill>
+                    <w14:schemeClr w14:val="accent2"/>
+                  </w14:solidFill>
+                </w14:textFill>
+              </w:rPr>
+            </w:pPr>
+          </w:p>
+        </w:tc>
+        <w:tc>
+          <w:tcPr>
+            <w:tcW w:w="0" w:type="auto"/>
+            <w:vAlign w:val="center"/>
+          </w:tcPr>
+          <w:p>
+            <w:pPr>
+              <w:pStyle w:val="10"/>
+              <w:bidi w:val="0"/>
+              <w:jc w:val="both"/>
+              <w:rPr>
+                <w:rFonts w:hint="default"/>
+                <w:lang w:val="en-US" w:eastAsia="zh-CN"/>
+              </w:rPr>
+            </w:pPr>
+            <w:r>
+              <w:rPr>
+                <w:rFonts w:hint="eastAsia"/>
+                <w:lang w:val="en-US" w:eastAsia="zh-CN"/>
+              </w:rPr>
+              <w:t>rosnode info &lt;node&gt;</w:t>
+            </w:r>
+          </w:p>
+        </w:tc>
+        <w:tc>
+          <w:tcPr>
+            <w:tcW w:w="0" w:type="auto"/>
+            <w:vAlign w:val="center"/>
+          </w:tcPr>
+          <w:p>
+            <w:pPr>
+              <w:pStyle w:val="9"/>
+              <w:bidi w:val="0"/>
+              <w:jc w:val="both"/>
+              <w:rPr>
+                <w:rFonts w:hint="default"/>
+                <w:lang w:val="en-US" w:eastAsia="zh-CN"/>
+              </w:rPr>
+            </w:pPr>
+            <w:r>
+              <w:rPr>
+                <w:rFonts w:hint="eastAsia"/>
+                <w:lang w:val="en-US" w:eastAsia="zh-CN"/>
+              </w:rPr>
+              <w:t>信息</w:t>
+            </w:r>
+          </w:p>
+        </w:tc>
+      </w:tr>
+      <w:tr>
+        <w:tblPrEx>
+          <w:tblBorders>
+            <w:top w:val="single" w:color="auto" w:sz="4" w:space="0"/>
+            <w:left w:val="single" w:color="auto" w:sz="4" w:space="0"/>
+            <w:bottom w:val="single" w:color="auto" w:sz="4" w:space="0"/>
+            <w:right w:val="single" w:color="auto" w:sz="4" w:space="0"/>
+            <w:insideH w:val="single" w:color="auto" w:sz="4" w:space="0"/>
+            <w:insideV w:val="single" w:color="auto" w:sz="4" w:space="0"/>
+          </w:tblBorders>
+          <w:tblCellMar>
+            <w:top w:w="0" w:type="dxa"/>
+            <w:left w:w="108" w:type="dxa"/>
+            <w:bottom w:w="0" w:type="dxa"/>
+            <w:right w:w="108" w:type="dxa"/>
+          </w:tblCellMar>
+        </w:tblPrEx>
+        <w:tc>
+          <w:tcPr>
+            <w:tcW w:w="0" w:type="auto"/>
+            <w:vMerge w:val="restart"/>
+            <w:vAlign w:val="center"/>
+          </w:tcPr>
+          <w:p>
+            <w:pPr>
+              <w:pStyle w:val="10"/>
+              <w:bidi w:val="0"/>
+              <w:jc w:val="both"/>
+              <w:rPr>
+                <w:rFonts w:hint="default" w:ascii="华文中宋" w:hAnsi="华文中宋" w:eastAsia="华文中宋" w:cs="华文中宋"/>
+                <w:b/>
+                <w:bCs/>
+                <w:color w:val="ED7D31" w:themeColor="accent2"/>
+                <w:kern w:val="2"/>
+                <w:sz w:val="21"/>
+                <w:szCs w:val="21"/>
+                <w:vertAlign w:val="baseline"/>
+                <w:lang w:val="en-US" w:eastAsia="zh-CN" w:bidi="ar-SA"/>
+                <w14:textFill>
+                  <w14:solidFill>
+                    <w14:schemeClr w14:val="accent2"/>
+                  </w14:solidFill>
+                </w14:textFill>
+              </w:rPr>
+            </w:pPr>
+            <w:r>
+              <w:rPr>
+                <w:rFonts w:hint="eastAsia" w:cs="华文中宋"/>
+                <w:b/>
+                <w:bCs/>
+                <w:color w:val="ED7D31" w:themeColor="accent2"/>
+                <w:kern w:val="2"/>
+                <w:sz w:val="21"/>
+                <w:szCs w:val="21"/>
+                <w:vertAlign w:val="baseline"/>
+                <w:lang w:val="en-US" w:eastAsia="zh-CN" w:bidi="ar-SA"/>
+                <w14:textFill>
+                  <w14:solidFill>
+                    <w14:schemeClr w14:val="accent2"/>
+                  </w14:solidFill>
+                </w14:textFill>
+              </w:rPr>
+              <w:t>话题</w:t>
+            </w:r>
+          </w:p>
+        </w:tc>
+        <w:tc>
+          <w:tcPr>
+            <w:tcW w:w="0" w:type="auto"/>
+            <w:vAlign w:val="center"/>
+          </w:tcPr>
+          <w:p>
+            <w:pPr>
+              <w:pStyle w:val="10"/>
+              <w:bidi w:val="0"/>
+              <w:jc w:val="both"/>
+              <w:rPr>
+                <w:rFonts w:hint="default"/>
+                <w:lang w:val="en-US" w:eastAsia="zh-CN"/>
+              </w:rPr>
+            </w:pPr>
+            <w:r>
+              <w:rPr>
+                <w:rFonts w:hint="eastAsia"/>
+                <w:lang w:val="en-US" w:eastAsia="zh-CN"/>
+              </w:rPr>
+              <w:t>rostopic list</w:t>
+            </w:r>
+          </w:p>
+        </w:tc>
+        <w:tc>
+          <w:tcPr>
+            <w:tcW w:w="0" w:type="auto"/>
+            <w:vAlign w:val="center"/>
+          </w:tcPr>
+          <w:p>
+            <w:pPr>
+              <w:pStyle w:val="9"/>
+              <w:bidi w:val="0"/>
+              <w:jc w:val="both"/>
+              <w:rPr>
+                <w:rFonts w:hint="eastAsia" w:ascii="华文中宋" w:hAnsi="华文中宋" w:eastAsia="华文中宋" w:cs="华文中宋"/>
+                <w:b/>
+                <w:bCs/>
+                <w:color w:val="EA82E5"/>
+                <w:kern w:val="2"/>
+                <w:sz w:val="21"/>
+                <w:szCs w:val="21"/>
+                <w:vertAlign w:val="baseline"/>
+                <w:lang w:val="en-US" w:eastAsia="zh-CN" w:bidi="ar-SA"/>
+              </w:rPr>
+            </w:pPr>
+            <w:r>
+              <w:rPr>
+                <w:rFonts w:hint="eastAsia"/>
+                <w:lang w:val="en-US" w:eastAsia="zh-CN"/>
+              </w:rPr>
+              <w:t>列表</w:t>
+            </w:r>
+          </w:p>
+        </w:tc>
+      </w:tr>
+      <w:tr>
+        <w:tblPrEx>
+          <w:tblBorders>
+            <w:top w:val="single" w:color="auto" w:sz="4" w:space="0"/>
+            <w:left w:val="single" w:color="auto" w:sz="4" w:space="0"/>
+            <w:bottom w:val="single" w:color="auto" w:sz="4" w:space="0"/>
+            <w:right w:val="single" w:color="auto" w:sz="4" w:space="0"/>
+            <w:insideH w:val="single" w:color="auto" w:sz="4" w:space="0"/>
+            <w:insideV w:val="single" w:color="auto" w:sz="4" w:space="0"/>
+          </w:tblBorders>
+          <w:tblCellMar>
+            <w:top w:w="0" w:type="dxa"/>
+            <w:left w:w="108" w:type="dxa"/>
+            <w:bottom w:w="0" w:type="dxa"/>
+            <w:right w:w="108" w:type="dxa"/>
+          </w:tblCellMar>
+        </w:tblPrEx>
+        <w:tc>
+          <w:tcPr>
+            <w:tcW w:w="0" w:type="auto"/>
+            <w:vMerge w:val="continue"/>
+            <w:vAlign w:val="center"/>
+          </w:tcPr>
+          <w:p>
+            <w:pPr>
+              <w:pStyle w:val="10"/>
+              <w:bidi w:val="0"/>
+              <w:jc w:val="both"/>
+              <w:rPr>
+                <w:rFonts w:hint="eastAsia" w:cs="华文中宋"/>
+                <w:b/>
+                <w:bCs/>
+                <w:color w:val="ED7D31" w:themeColor="accent2"/>
+                <w:kern w:val="2"/>
+                <w:sz w:val="21"/>
+                <w:szCs w:val="21"/>
+                <w:vertAlign w:val="baseline"/>
+                <w:lang w:val="en-US" w:eastAsia="zh-CN" w:bidi="ar-SA"/>
+                <w14:textFill>
+                  <w14:solidFill>
+                    <w14:schemeClr w14:val="accent2"/>
+                  </w14:solidFill>
+                </w14:textFill>
+              </w:rPr>
+            </w:pPr>
+          </w:p>
+        </w:tc>
+        <w:tc>
+          <w:tcPr>
+            <w:tcW w:w="0" w:type="auto"/>
+            <w:vAlign w:val="center"/>
+          </w:tcPr>
+          <w:p>
+            <w:pPr>
+              <w:pStyle w:val="10"/>
+              <w:bidi w:val="0"/>
+              <w:jc w:val="both"/>
+              <w:rPr>
+                <w:rFonts w:hint="default"/>
+                <w:lang w:val="en-US" w:eastAsia="zh-CN"/>
+              </w:rPr>
+            </w:pPr>
+            <w:r>
+              <w:rPr>
+                <w:rFonts w:hint="eastAsia"/>
+                <w:lang w:val="en-US" w:eastAsia="zh-CN"/>
+              </w:rPr>
+              <w:t>rostopic echo &lt;topic&gt;</w:t>
+            </w:r>
+          </w:p>
+        </w:tc>
+        <w:tc>
+          <w:tcPr>
+            <w:tcW w:w="0" w:type="auto"/>
+            <w:vAlign w:val="center"/>
+          </w:tcPr>
+          <w:p>
+            <w:pPr>
+              <w:pStyle w:val="9"/>
+              <w:bidi w:val="0"/>
+              <w:jc w:val="both"/>
+              <w:rPr>
+                <w:rFonts w:hint="eastAsia" w:ascii="华文中宋" w:hAnsi="华文中宋" w:eastAsia="华文中宋" w:cs="华文中宋"/>
+                <w:b/>
+                <w:bCs/>
+                <w:color w:val="EA82E5"/>
+                <w:kern w:val="2"/>
+                <w:sz w:val="21"/>
+                <w:szCs w:val="21"/>
+                <w:lang w:val="en-US" w:eastAsia="zh-CN" w:bidi="ar-SA"/>
+              </w:rPr>
+            </w:pPr>
+            <w:r>
+              <w:rPr>
+                <w:rFonts w:hint="eastAsia"/>
+                <w:lang w:val="en-US" w:eastAsia="zh-CN"/>
+              </w:rPr>
+              <w:t>订阅</w:t>
+            </w:r>
+          </w:p>
+        </w:tc>
+      </w:tr>
+      <w:tr>
+        <w:tblPrEx>
+          <w:tblBorders>
+            <w:top w:val="single" w:color="auto" w:sz="4" w:space="0"/>
+            <w:left w:val="single" w:color="auto" w:sz="4" w:space="0"/>
+            <w:bottom w:val="single" w:color="auto" w:sz="4" w:space="0"/>
+            <w:right w:val="single" w:color="auto" w:sz="4" w:space="0"/>
+            <w:insideH w:val="single" w:color="auto" w:sz="4" w:space="0"/>
+            <w:insideV w:val="single" w:color="auto" w:sz="4" w:space="0"/>
+          </w:tblBorders>
+          <w:tblCellMar>
+            <w:top w:w="0" w:type="dxa"/>
+            <w:left w:w="108" w:type="dxa"/>
+            <w:bottom w:w="0" w:type="dxa"/>
+            <w:right w:w="108" w:type="dxa"/>
+          </w:tblCellMar>
+        </w:tblPrEx>
+        <w:tc>
+          <w:tcPr>
+            <w:tcW w:w="0" w:type="auto"/>
+            <w:vMerge w:val="continue"/>
+            <w:vAlign w:val="center"/>
+          </w:tcPr>
+          <w:p>
+            <w:pPr>
+              <w:pStyle w:val="10"/>
+              <w:bidi w:val="0"/>
+              <w:jc w:val="both"/>
+              <w:rPr>
+                <w:rFonts w:hint="eastAsia" w:cs="华文中宋"/>
+                <w:b/>
+                <w:bCs/>
+                <w:color w:val="ED7D31" w:themeColor="accent2"/>
+                <w:kern w:val="2"/>
+                <w:sz w:val="21"/>
+                <w:szCs w:val="21"/>
+                <w:vertAlign w:val="baseline"/>
+                <w:lang w:val="en-US" w:eastAsia="zh-CN" w:bidi="ar-SA"/>
+                <w14:textFill>
+                  <w14:solidFill>
+                    <w14:schemeClr w14:val="accent2"/>
+                  </w14:solidFill>
+                </w14:textFill>
+              </w:rPr>
+            </w:pPr>
+          </w:p>
+        </w:tc>
+        <w:tc>
+          <w:tcPr>
+            <w:tcW w:w="0" w:type="auto"/>
+            <w:vAlign w:val="center"/>
+          </w:tcPr>
+          <w:p>
+            <w:pPr>
+              <w:pStyle w:val="10"/>
+              <w:bidi w:val="0"/>
+              <w:jc w:val="both"/>
+              <w:rPr>
+                <w:rFonts w:hint="default"/>
+                <w:lang w:val="en-US" w:eastAsia="zh-CN"/>
+              </w:rPr>
+            </w:pPr>
+            <w:r>
+              <w:rPr>
+                <w:rFonts w:hint="eastAsia"/>
+                <w:lang w:val="en-US" w:eastAsia="zh-CN"/>
+              </w:rPr>
+              <w:t>rostopic pub &lt;topic&gt; &lt;msgT&gt; &lt;value&gt;</w:t>
+            </w:r>
+          </w:p>
+        </w:tc>
+        <w:tc>
+          <w:tcPr>
+            <w:tcW w:w="0" w:type="auto"/>
+            <w:vAlign w:val="center"/>
+          </w:tcPr>
+          <w:p>
+            <w:pPr>
+              <w:pStyle w:val="9"/>
+              <w:bidi w:val="0"/>
+              <w:jc w:val="both"/>
+              <w:rPr>
+                <w:rFonts w:hint="default"/>
+                <w:lang w:val="en-US" w:eastAsia="zh-CN"/>
+              </w:rPr>
+            </w:pPr>
+            <w:r>
+              <w:rPr>
+                <w:rFonts w:hint="eastAsia"/>
+                <w:lang w:val="en-US" w:eastAsia="zh-CN"/>
+              </w:rPr>
+              <w:t>发布</w:t>
+            </w:r>
+          </w:p>
+        </w:tc>
+      </w:tr>
+      <w:tr>
+        <w:tblPrEx>
+          <w:tblBorders>
+            <w:top w:val="single" w:color="auto" w:sz="4" w:space="0"/>
+            <w:left w:val="single" w:color="auto" w:sz="4" w:space="0"/>
+            <w:bottom w:val="single" w:color="auto" w:sz="4" w:space="0"/>
+            <w:right w:val="single" w:color="auto" w:sz="4" w:space="0"/>
+            <w:insideH w:val="single" w:color="auto" w:sz="4" w:space="0"/>
+            <w:insideV w:val="single" w:color="auto" w:sz="4" w:space="0"/>
+          </w:tblBorders>
+          <w:tblCellMar>
+            <w:top w:w="0" w:type="dxa"/>
+            <w:left w:w="108" w:type="dxa"/>
+            <w:bottom w:w="0" w:type="dxa"/>
+            <w:right w:w="108" w:type="dxa"/>
+          </w:tblCellMar>
+        </w:tblPrEx>
+        <w:tc>
+          <w:tcPr>
+            <w:tcW w:w="0" w:type="auto"/>
+            <w:vMerge w:val="restart"/>
+            <w:vAlign w:val="center"/>
+          </w:tcPr>
+          <w:p>
+            <w:pPr>
+              <w:pStyle w:val="10"/>
+              <w:bidi w:val="0"/>
+              <w:jc w:val="both"/>
+              <w:rPr>
+                <w:rFonts w:hint="default" w:cs="华文中宋"/>
+                <w:b/>
+                <w:bCs/>
+                <w:color w:val="ED7D31" w:themeColor="accent2"/>
+                <w:kern w:val="2"/>
+                <w:sz w:val="21"/>
+                <w:szCs w:val="21"/>
+                <w:vertAlign w:val="baseline"/>
+                <w:lang w:val="en-US" w:eastAsia="zh-CN" w:bidi="ar-SA"/>
+                <w14:textFill>
+                  <w14:solidFill>
+                    <w14:schemeClr w14:val="accent2"/>
+                  </w14:solidFill>
+                </w14:textFill>
+              </w:rPr>
+            </w:pPr>
+            <w:r>
+              <w:rPr>
+                <w:rFonts w:hint="eastAsia" w:cs="华文中宋"/>
+                <w:b/>
+                <w:bCs/>
+                <w:color w:val="ED7D31" w:themeColor="accent2"/>
+                <w:kern w:val="2"/>
+                <w:sz w:val="21"/>
+                <w:szCs w:val="21"/>
+                <w:vertAlign w:val="baseline"/>
+                <w:lang w:val="en-US" w:eastAsia="zh-CN" w:bidi="ar-SA"/>
+                <w14:textFill>
+                  <w14:solidFill>
+                    <w14:schemeClr w14:val="accent2"/>
+                  </w14:solidFill>
+                </w14:textFill>
+              </w:rPr>
+              <w:t>封装</w:t>
+            </w:r>
+          </w:p>
+        </w:tc>
+        <w:tc>
+          <w:tcPr>
+            <w:tcW w:w="0" w:type="auto"/>
+            <w:vAlign w:val="center"/>
+          </w:tcPr>
+          <w:p>
+            <w:pPr>
+              <w:pStyle w:val="10"/>
+              <w:bidi w:val="0"/>
+              <w:jc w:val="both"/>
+              <w:rPr>
+                <w:rFonts w:hint="default"/>
+                <w:lang w:val="en-US" w:eastAsia="zh-CN"/>
+              </w:rPr>
+            </w:pPr>
+            <w:r>
+              <w:rPr>
+                <w:rFonts w:hint="eastAsia"/>
+                <w:lang w:val="en-US" w:eastAsia="zh-CN"/>
+              </w:rPr>
+              <w:t>rosbag record &lt;topic...&gt;</w:t>
+            </w:r>
+          </w:p>
+        </w:tc>
+        <w:tc>
+          <w:tcPr>
+            <w:tcW w:w="0" w:type="auto"/>
+            <w:vAlign w:val="center"/>
+          </w:tcPr>
+          <w:p>
+            <w:pPr>
+              <w:pStyle w:val="9"/>
+              <w:bidi w:val="0"/>
+              <w:jc w:val="both"/>
+              <w:rPr>
+                <w:rFonts w:hint="default"/>
+                <w:lang w:val="en-US" w:eastAsia="zh-CN"/>
+              </w:rPr>
+            </w:pPr>
+            <w:r>
+              <w:rPr>
+                <w:rFonts w:hint="eastAsia"/>
+                <w:lang w:val="en-US" w:eastAsia="zh-CN"/>
+              </w:rPr>
+              <w:t>导出</w:t>
+            </w:r>
+            <w:r>
+              <w:rPr>
+                <w:rFonts w:hint="eastAsia" w:ascii="华文中宋" w:hAnsi="华文中宋" w:eastAsia="华文中宋" w:cs="华文中宋"/>
+                <w:b/>
+                <w:bCs/>
+                <w:color w:val="ED7D31" w:themeColor="accent2"/>
+                <w:kern w:val="2"/>
+                <w:sz w:val="21"/>
+                <w:szCs w:val="21"/>
+                <w:vertAlign w:val="baseline"/>
+                <w:lang w:val="en-US" w:eastAsia="zh-CN" w:bidi="ar-SA"/>
+                <w14:textFill>
+                  <w14:solidFill>
+                    <w14:schemeClr w14:val="accent2"/>
+                  </w14:solidFill>
+                </w14:textFill>
+              </w:rPr>
+              <w:t>数据</w:t>
+            </w:r>
+          </w:p>
+        </w:tc>
+      </w:tr>
+      <w:tr>
+        <w:tblPrEx>
+          <w:tblBorders>
+            <w:top w:val="single" w:color="auto" w:sz="4" w:space="0"/>
+            <w:left w:val="single" w:color="auto" w:sz="4" w:space="0"/>
+            <w:bottom w:val="single" w:color="auto" w:sz="4" w:space="0"/>
+            <w:right w:val="single" w:color="auto" w:sz="4" w:space="0"/>
+            <w:insideH w:val="single" w:color="auto" w:sz="4" w:space="0"/>
+            <w:insideV w:val="single" w:color="auto" w:sz="4" w:space="0"/>
+          </w:tblBorders>
+          <w:tblCellMar>
+            <w:top w:w="0" w:type="dxa"/>
+            <w:left w:w="108" w:type="dxa"/>
+            <w:bottom w:w="0" w:type="dxa"/>
+            <w:right w:w="108" w:type="dxa"/>
+          </w:tblCellMar>
+        </w:tblPrEx>
+        <w:tc>
+          <w:tcPr>
+            <w:tcW w:w="0" w:type="auto"/>
+            <w:vMerge w:val="continue"/>
+            <w:vAlign w:val="center"/>
+          </w:tcPr>
+          <w:p>
+            <w:pPr>
+              <w:pStyle w:val="10"/>
+              <w:bidi w:val="0"/>
+              <w:jc w:val="both"/>
+              <w:rPr>
+                <w:rFonts w:hint="eastAsia" w:cs="华文中宋"/>
+                <w:b/>
+                <w:bCs/>
+                <w:color w:val="ED7D31" w:themeColor="accent2"/>
+                <w:kern w:val="2"/>
+                <w:sz w:val="21"/>
+                <w:szCs w:val="21"/>
+                <w:vertAlign w:val="baseline"/>
+                <w:lang w:val="en-US" w:eastAsia="zh-CN" w:bidi="ar-SA"/>
+                <w14:textFill>
+                  <w14:solidFill>
+                    <w14:schemeClr w14:val="accent2"/>
+                  </w14:solidFill>
+                </w14:textFill>
+              </w:rPr>
+            </w:pPr>
+          </w:p>
+        </w:tc>
+        <w:tc>
+          <w:tcPr>
+            <w:tcW w:w="0" w:type="auto"/>
+            <w:vAlign w:val="center"/>
+          </w:tcPr>
+          <w:p>
+            <w:pPr>
+              <w:pStyle w:val="10"/>
+              <w:bidi w:val="0"/>
+              <w:jc w:val="both"/>
+              <w:rPr>
+                <w:rFonts w:hint="default"/>
+                <w:lang w:val="en-US" w:eastAsia="zh-CN"/>
+              </w:rPr>
+            </w:pPr>
+            <w:r>
+              <w:rPr>
+                <w:rFonts w:hint="eastAsia"/>
+                <w:lang w:val="en-US" w:eastAsia="zh-CN"/>
+              </w:rPr>
+              <w:t>rosbag play &lt;path&gt;</w:t>
+            </w:r>
+          </w:p>
+        </w:tc>
+        <w:tc>
+          <w:tcPr>
+            <w:tcW w:w="0" w:type="auto"/>
+            <w:vAlign w:val="center"/>
+          </w:tcPr>
+          <w:p>
+            <w:pPr>
+              <w:pStyle w:val="9"/>
+              <w:bidi w:val="0"/>
+              <w:jc w:val="both"/>
+              <w:rPr>
+                <w:rFonts w:hint="default"/>
+                <w:lang w:val="en-US" w:eastAsia="zh-CN"/>
+              </w:rPr>
+            </w:pPr>
+            <w:r>
+              <w:rPr>
+                <w:rFonts w:hint="eastAsia"/>
+                <w:lang w:val="en-US" w:eastAsia="zh-CN"/>
+              </w:rPr>
+              <w:t>复现</w:t>
+            </w:r>
+          </w:p>
+        </w:tc>
+      </w:tr>
+      <w:tr>
+        <w:tblPrEx>
+          <w:tblBorders>
+            <w:top w:val="single" w:color="auto" w:sz="4" w:space="0"/>
+            <w:left w:val="single" w:color="auto" w:sz="4" w:space="0"/>
+            <w:bottom w:val="single" w:color="auto" w:sz="4" w:space="0"/>
+            <w:right w:val="single" w:color="auto" w:sz="4" w:space="0"/>
+            <w:insideH w:val="single" w:color="auto" w:sz="4" w:space="0"/>
+            <w:insideV w:val="single" w:color="auto" w:sz="4" w:space="0"/>
+          </w:tblBorders>
+          <w:tblCellMar>
+            <w:top w:w="0" w:type="dxa"/>
+            <w:left w:w="108" w:type="dxa"/>
+            <w:bottom w:w="0" w:type="dxa"/>
+            <w:right w:w="108" w:type="dxa"/>
+          </w:tblCellMar>
+        </w:tblPrEx>
+        <w:trPr>
+          <w:trHeight w:val="90" w:hRule="atLeast"/>
+        </w:trPr>
+        <w:tc>
+          <w:tcPr>
+            <w:tcW w:w="0" w:type="auto"/>
+            <w:vMerge w:val="restart"/>
+            <w:vAlign w:val="center"/>
+          </w:tcPr>
+          <w:p>
+            <w:pPr>
+              <w:pStyle w:val="10"/>
+              <w:bidi w:val="0"/>
+              <w:jc w:val="both"/>
+              <w:rPr>
+                <w:rFonts w:hint="default" w:cs="华文中宋"/>
+                <w:b/>
+                <w:bCs/>
+                <w:color w:val="ED7D31" w:themeColor="accent2"/>
+                <w:kern w:val="2"/>
+                <w:sz w:val="21"/>
+                <w:szCs w:val="21"/>
+                <w:vertAlign w:val="baseline"/>
+                <w:lang w:val="en-US" w:eastAsia="zh-CN" w:bidi="ar-SA"/>
+                <w14:textFill>
+                  <w14:solidFill>
+                    <w14:schemeClr w14:val="accent2"/>
+                  </w14:solidFill>
+                </w14:textFill>
+              </w:rPr>
+            </w:pPr>
+            <w:r>
+              <w:rPr>
+                <w:rFonts w:hint="eastAsia" w:cs="华文中宋"/>
+                <w:b/>
+                <w:bCs/>
+                <w:color w:val="ED7D31" w:themeColor="accent2"/>
+                <w:kern w:val="2"/>
+                <w:sz w:val="21"/>
+                <w:szCs w:val="21"/>
+                <w:vertAlign w:val="baseline"/>
+                <w:lang w:val="en-US" w:eastAsia="zh-CN" w:bidi="ar-SA"/>
+                <w14:textFill>
+                  <w14:solidFill>
+                    <w14:schemeClr w14:val="accent2"/>
+                  </w14:solidFill>
+                </w14:textFill>
+              </w:rPr>
+              <w:t>信息</w:t>
+            </w:r>
+          </w:p>
+        </w:tc>
+        <w:tc>
+          <w:tcPr>
+            <w:tcW w:w="0" w:type="auto"/>
+            <w:vAlign w:val="center"/>
+          </w:tcPr>
+          <w:p>
+            <w:pPr>
+              <w:pStyle w:val="10"/>
+              <w:bidi w:val="0"/>
+              <w:jc w:val="both"/>
+              <w:rPr>
+                <w:rFonts w:hint="eastAsia"/>
+                <w:lang w:val="en-US" w:eastAsia="zh-CN"/>
+              </w:rPr>
+            </w:pPr>
+            <w:r>
+              <w:rPr>
+                <w:rFonts w:hint="eastAsia"/>
+                <w:lang w:val="en-US" w:eastAsia="zh-CN"/>
+              </w:rPr>
+              <w:t>rosmsg package &lt;pkg&gt;</w:t>
+            </w:r>
+          </w:p>
+        </w:tc>
+        <w:tc>
+          <w:tcPr>
+            <w:tcW w:w="0" w:type="auto"/>
+            <w:vAlign w:val="center"/>
+          </w:tcPr>
+          <w:p>
+            <w:pPr>
+              <w:pStyle w:val="9"/>
+              <w:bidi w:val="0"/>
+              <w:jc w:val="both"/>
+              <w:rPr>
+                <w:rFonts w:hint="eastAsia"/>
+                <w:lang w:val="en-US" w:eastAsia="zh-CN"/>
+              </w:rPr>
+            </w:pPr>
+            <w:r>
+              <w:rPr>
+                <w:rFonts w:hint="eastAsia"/>
+                <w:lang w:val="en-US" w:eastAsia="zh-CN"/>
+              </w:rPr>
+              <w:t>列表</w:t>
+            </w:r>
+          </w:p>
+        </w:tc>
+      </w:tr>
+      <w:tr>
+        <w:tblPrEx>
+          <w:tblBorders>
+            <w:top w:val="single" w:color="auto" w:sz="4" w:space="0"/>
+            <w:left w:val="single" w:color="auto" w:sz="4" w:space="0"/>
+            <w:bottom w:val="single" w:color="auto" w:sz="4" w:space="0"/>
+            <w:right w:val="single" w:color="auto" w:sz="4" w:space="0"/>
+            <w:insideH w:val="single" w:color="auto" w:sz="4" w:space="0"/>
+            <w:insideV w:val="single" w:color="auto" w:sz="4" w:space="0"/>
+          </w:tblBorders>
+          <w:tblCellMar>
+            <w:top w:w="0" w:type="dxa"/>
+            <w:left w:w="108" w:type="dxa"/>
+            <w:bottom w:w="0" w:type="dxa"/>
+            <w:right w:w="108" w:type="dxa"/>
+          </w:tblCellMar>
+        </w:tblPrEx>
+        <w:trPr>
+          <w:trHeight w:val="90" w:hRule="atLeast"/>
+        </w:trPr>
+        <w:tc>
+          <w:tcPr>
+            <w:tcW w:w="0" w:type="auto"/>
+            <w:vMerge w:val="continue"/>
+            <w:vAlign w:val="center"/>
+          </w:tcPr>
+          <w:p>
+            <w:pPr>
+              <w:pStyle w:val="10"/>
+              <w:bidi w:val="0"/>
+              <w:jc w:val="both"/>
+              <w:rPr>
+                <w:rFonts w:hint="default" w:cs="华文中宋"/>
+                <w:b/>
+                <w:bCs/>
+                <w:color w:val="ED7D31" w:themeColor="accent2"/>
+                <w:kern w:val="2"/>
+                <w:sz w:val="21"/>
+                <w:szCs w:val="21"/>
+                <w:vertAlign w:val="baseline"/>
+                <w:lang w:val="en-US" w:eastAsia="zh-CN" w:bidi="ar-SA"/>
+                <w14:textFill>
+                  <w14:solidFill>
+                    <w14:schemeClr w14:val="accent2"/>
+                  </w14:solidFill>
+                </w14:textFill>
+              </w:rPr>
+            </w:pPr>
+          </w:p>
+        </w:tc>
+        <w:tc>
+          <w:tcPr>
+            <w:tcW w:w="0" w:type="auto"/>
+            <w:vAlign w:val="center"/>
+          </w:tcPr>
+          <w:p>
+            <w:pPr>
+              <w:pStyle w:val="10"/>
+              <w:bidi w:val="0"/>
+              <w:jc w:val="both"/>
+              <w:rPr>
+                <w:rFonts w:hint="default"/>
+                <w:lang w:val="en-US" w:eastAsia="zh-CN"/>
+              </w:rPr>
+            </w:pPr>
+            <w:r>
+              <w:rPr>
+                <w:rFonts w:hint="eastAsia"/>
+                <w:lang w:val="en-US" w:eastAsia="zh-CN"/>
+              </w:rPr>
+              <w:t>rosmsg show &lt;path&gt;</w:t>
+            </w:r>
+          </w:p>
+        </w:tc>
+        <w:tc>
+          <w:tcPr>
+            <w:tcW w:w="0" w:type="auto"/>
+            <w:vAlign w:val="center"/>
+          </w:tcPr>
+          <w:p>
+            <w:pPr>
+              <w:pStyle w:val="9"/>
+              <w:bidi w:val="0"/>
+              <w:jc w:val="both"/>
+              <w:rPr>
+                <w:rFonts w:hint="default"/>
+                <w:lang w:val="en-US" w:eastAsia="zh-CN"/>
+              </w:rPr>
+            </w:pPr>
+            <w:r>
+              <w:rPr>
+                <w:rFonts w:hint="eastAsia"/>
+                <w:lang w:val="en-US" w:eastAsia="zh-CN"/>
+              </w:rPr>
+              <w:t>定义</w:t>
+            </w:r>
+          </w:p>
+        </w:tc>
+      </w:tr>
+      <w:tr>
+        <w:tblPrEx>
+          <w:tblBorders>
+            <w:top w:val="single" w:color="auto" w:sz="4" w:space="0"/>
+            <w:left w:val="single" w:color="auto" w:sz="4" w:space="0"/>
+            <w:bottom w:val="single" w:color="auto" w:sz="4" w:space="0"/>
+            <w:right w:val="single" w:color="auto" w:sz="4" w:space="0"/>
+            <w:insideH w:val="single" w:color="auto" w:sz="4" w:space="0"/>
+            <w:insideV w:val="single" w:color="auto" w:sz="4" w:space="0"/>
+          </w:tblBorders>
+          <w:tblCellMar>
+            <w:top w:w="0" w:type="dxa"/>
+            <w:left w:w="108" w:type="dxa"/>
+            <w:bottom w:w="0" w:type="dxa"/>
+            <w:right w:w="108" w:type="dxa"/>
+          </w:tblCellMar>
+        </w:tblPrEx>
+        <w:trPr>
+          <w:trHeight w:val="90" w:hRule="atLeast"/>
+        </w:trPr>
+        <w:tc>
+          <w:tcPr>
+            <w:tcW w:w="0" w:type="auto"/>
+            <w:vMerge w:val="restart"/>
+            <w:vAlign w:val="center"/>
+          </w:tcPr>
+          <w:p>
+            <w:pPr>
+              <w:pStyle w:val="10"/>
+              <w:bidi w:val="0"/>
+              <w:jc w:val="both"/>
+              <w:rPr>
+                <w:rFonts w:hint="default" w:cs="华文中宋"/>
+                <w:b/>
+                <w:bCs/>
+                <w:color w:val="ED7D31" w:themeColor="accent2"/>
+                <w:kern w:val="2"/>
+                <w:sz w:val="21"/>
+                <w:szCs w:val="21"/>
+                <w:vertAlign w:val="baseline"/>
+                <w:lang w:val="en-US" w:eastAsia="zh-CN" w:bidi="ar-SA"/>
+                <w14:textFill>
+                  <w14:solidFill>
+                    <w14:schemeClr w14:val="accent2"/>
+                  </w14:solidFill>
+                </w14:textFill>
+              </w:rPr>
+            </w:pPr>
+            <w:r>
+              <w:rPr>
+                <w:rFonts w:hint="eastAsia" w:cs="华文中宋"/>
+                <w:b/>
+                <w:bCs/>
+                <w:color w:val="ED7D31" w:themeColor="accent2"/>
+                <w:kern w:val="2"/>
+                <w:sz w:val="21"/>
+                <w:szCs w:val="21"/>
+                <w:vertAlign w:val="baseline"/>
+                <w:lang w:val="en-US" w:eastAsia="zh-CN" w:bidi="ar-SA"/>
+                <w14:textFill>
+                  <w14:solidFill>
+                    <w14:schemeClr w14:val="accent2"/>
+                  </w14:solidFill>
+                </w14:textFill>
+              </w:rPr>
+              <w:t>服务</w:t>
+            </w:r>
+          </w:p>
+        </w:tc>
+        <w:tc>
+          <w:tcPr>
+            <w:tcW w:w="0" w:type="auto"/>
+            <w:vAlign w:val="center"/>
+          </w:tcPr>
+          <w:p>
+            <w:pPr>
+              <w:pStyle w:val="10"/>
+              <w:bidi w:val="0"/>
+              <w:jc w:val="both"/>
+              <w:rPr>
+                <w:rFonts w:hint="default"/>
+                <w:lang w:val="en-US" w:eastAsia="zh-CN"/>
+              </w:rPr>
+            </w:pPr>
+            <w:r>
+              <w:rPr>
+                <w:rFonts w:hint="eastAsia"/>
+                <w:lang w:val="en-US" w:eastAsia="zh-CN"/>
+              </w:rPr>
+              <w:t>rosservice list</w:t>
+            </w:r>
+          </w:p>
+        </w:tc>
+        <w:tc>
+          <w:tcPr>
+            <w:tcW w:w="0" w:type="auto"/>
+            <w:vAlign w:val="center"/>
+          </w:tcPr>
+          <w:p>
+            <w:pPr>
+              <w:pStyle w:val="9"/>
+              <w:bidi w:val="0"/>
+              <w:jc w:val="both"/>
+              <w:rPr>
+                <w:rFonts w:hint="eastAsia"/>
+                <w:lang w:val="en-US" w:eastAsia="zh-CN"/>
+              </w:rPr>
+            </w:pPr>
+            <w:r>
+              <w:rPr>
+                <w:rFonts w:hint="eastAsia"/>
+                <w:lang w:val="en-US" w:eastAsia="zh-CN"/>
+              </w:rPr>
+              <w:t>列表</w:t>
+            </w:r>
+          </w:p>
+        </w:tc>
+      </w:tr>
+      <w:tr>
+        <w:tblPrEx>
+          <w:tblBorders>
+            <w:top w:val="single" w:color="auto" w:sz="4" w:space="0"/>
+            <w:left w:val="single" w:color="auto" w:sz="4" w:space="0"/>
+            <w:bottom w:val="single" w:color="auto" w:sz="4" w:space="0"/>
+            <w:right w:val="single" w:color="auto" w:sz="4" w:space="0"/>
+            <w:insideH w:val="single" w:color="auto" w:sz="4" w:space="0"/>
+            <w:insideV w:val="single" w:color="auto" w:sz="4" w:space="0"/>
+          </w:tblBorders>
+          <w:tblCellMar>
+            <w:top w:w="0" w:type="dxa"/>
+            <w:left w:w="108" w:type="dxa"/>
+            <w:bottom w:w="0" w:type="dxa"/>
+            <w:right w:w="108" w:type="dxa"/>
+          </w:tblCellMar>
+        </w:tblPrEx>
+        <w:trPr>
+          <w:trHeight w:val="90" w:hRule="atLeast"/>
+        </w:trPr>
+        <w:tc>
+          <w:tcPr>
+            <w:tcW w:w="0" w:type="auto"/>
+            <w:vMerge w:val="continue"/>
+            <w:tcBorders/>
+            <w:vAlign w:val="center"/>
+          </w:tcPr>
+          <w:p>
+            <w:pPr>
+              <w:pStyle w:val="10"/>
+              <w:bidi w:val="0"/>
+              <w:jc w:val="both"/>
+              <w:rPr>
+                <w:rFonts w:hint="eastAsia" w:cs="华文中宋"/>
+                <w:b/>
+                <w:bCs/>
+                <w:color w:val="ED7D31" w:themeColor="accent2"/>
+                <w:kern w:val="2"/>
+                <w:sz w:val="21"/>
+                <w:szCs w:val="21"/>
+                <w:vertAlign w:val="baseline"/>
+                <w:lang w:val="en-US" w:eastAsia="zh-CN" w:bidi="ar-SA"/>
+                <w14:textFill>
+                  <w14:solidFill>
+                    <w14:schemeClr w14:val="accent2"/>
+                  </w14:solidFill>
+                </w14:textFill>
+              </w:rPr>
+            </w:pPr>
+          </w:p>
+        </w:tc>
+        <w:tc>
+          <w:tcPr>
+            <w:tcW w:w="0" w:type="auto"/>
+            <w:vAlign w:val="center"/>
+          </w:tcPr>
+          <w:p>
+            <w:pPr>
+              <w:pStyle w:val="10"/>
+              <w:bidi w:val="0"/>
+              <w:jc w:val="both"/>
+              <w:rPr>
+                <w:rFonts w:hint="default"/>
+                <w:lang w:val="en-US" w:eastAsia="zh-CN"/>
+              </w:rPr>
+            </w:pPr>
+            <w:r>
+              <w:rPr>
+                <w:rFonts w:hint="eastAsia"/>
+                <w:lang w:val="en-US" w:eastAsia="zh-CN"/>
+              </w:rPr>
+              <w:t>rosservice call &lt;srv&gt; &lt;args...&gt;</w:t>
+            </w:r>
+          </w:p>
+        </w:tc>
+        <w:tc>
+          <w:tcPr>
+            <w:tcW w:w="0" w:type="auto"/>
+            <w:vAlign w:val="center"/>
+          </w:tcPr>
+          <w:p>
+            <w:pPr>
+              <w:pStyle w:val="9"/>
+              <w:bidi w:val="0"/>
+              <w:jc w:val="both"/>
+              <w:rPr>
+                <w:rFonts w:hint="default"/>
+                <w:lang w:val="en-US" w:eastAsia="zh-CN"/>
+              </w:rPr>
+            </w:pPr>
+            <w:r>
+              <w:rPr>
+                <w:rFonts w:hint="eastAsia"/>
+                <w:lang w:val="en-US" w:eastAsia="zh-CN"/>
+              </w:rPr>
+              <w:t>调用</w:t>
+            </w:r>
+          </w:p>
+        </w:tc>
+      </w:tr>
+    </w:tbl>
+    <w:p>
+      <w:pPr>
+        <w:rPr>
+          <w:rFonts w:hint="default"/>
+          <w:lang w:val="en-US" w:eastAsia="zh-CN"/>
+        </w:rPr>
+      </w:pPr>
+    </w:p>
+    <w:tbl>
+      <w:tblPr>
+        <w:tblStyle w:val="7"/>
+        <w:tblW w:w="0" w:type="auto"/>
+        <w:tblInd w:w="0" w:type="dxa"/>
+        <w:tblBorders>
+          <w:top w:val="single" w:color="auto" w:sz="4" w:space="0"/>
+          <w:left w:val="single" w:color="auto" w:sz="4" w:space="0"/>
+          <w:bottom w:val="single" w:color="auto" w:sz="4" w:space="0"/>
+          <w:right w:val="single" w:color="auto" w:sz="4" w:space="0"/>
+          <w:insideH w:val="single" w:color="auto" w:sz="4" w:space="0"/>
+          <w:insideV w:val="single" w:color="auto" w:sz="4" w:space="0"/>
+        </w:tblBorders>
+        <w:tblLayout w:type="autofit"/>
+        <w:tblCellMar>
+          <w:top w:w="0" w:type="dxa"/>
+          <w:left w:w="108" w:type="dxa"/>
+          <w:bottom w:w="0" w:type="dxa"/>
+          <w:right w:w="108" w:type="dxa"/>
+        </w:tblCellMar>
+      </w:tblPr>
+      <w:tblGrid>
+        <w:gridCol w:w="3655"/>
+        <w:gridCol w:w="1688"/>
+      </w:tblGrid>
+      <w:tr>
+        <w:tblPrEx>
+          <w:tblBorders>
+            <w:top w:val="single" w:color="auto" w:sz="4" w:space="0"/>
+            <w:left w:val="single" w:color="auto" w:sz="4" w:space="0"/>
+            <w:bottom w:val="single" w:color="auto" w:sz="4" w:space="0"/>
+            <w:right w:val="single" w:color="auto" w:sz="4" w:space="0"/>
+            <w:insideH w:val="single" w:color="auto" w:sz="4" w:space="0"/>
+            <w:insideV w:val="single" w:color="auto" w:sz="4" w:space="0"/>
+          </w:tblBorders>
+          <w:tblCellMar>
+            <w:top w:w="0" w:type="dxa"/>
+            <w:left w:w="108" w:type="dxa"/>
+            <w:bottom w:w="0" w:type="dxa"/>
+            <w:right w:w="108" w:type="dxa"/>
+          </w:tblCellMar>
+        </w:tblPrEx>
+        <w:tc>
+          <w:tcPr>
+            <w:tcW w:w="0" w:type="auto"/>
+            <w:gridSpan w:val="2"/>
+            <w:vAlign w:val="center"/>
+          </w:tcPr>
+          <w:p>
+            <w:pPr>
+              <w:jc w:val="both"/>
+              <w:rPr>
+                <w:rFonts w:hint="default"/>
+                <w:vertAlign w:val="baseline"/>
+                <w:lang w:val="en-US" w:eastAsia="zh-CN"/>
+              </w:rPr>
+            </w:pPr>
+            <w:r>
+              <w:rPr>
+                <w:rFonts w:hint="eastAsia"/>
+                <w:vertAlign w:val="baseline"/>
+                <w:lang w:val="en-US" w:eastAsia="zh-CN"/>
+              </w:rPr>
+              <w:t>catkin：</w:t>
+            </w:r>
+          </w:p>
+        </w:tc>
+      </w:tr>
+      <w:tr>
+        <w:tblPrEx>
+          <w:tblBorders>
+            <w:top w:val="single" w:color="auto" w:sz="4" w:space="0"/>
+            <w:left w:val="single" w:color="auto" w:sz="4" w:space="0"/>
+            <w:bottom w:val="single" w:color="auto" w:sz="4" w:space="0"/>
+            <w:right w:val="single" w:color="auto" w:sz="4" w:space="0"/>
+            <w:insideH w:val="single" w:color="auto" w:sz="4" w:space="0"/>
+            <w:insideV w:val="single" w:color="auto" w:sz="4" w:space="0"/>
+          </w:tblBorders>
+          <w:tblCellMar>
+            <w:top w:w="0" w:type="dxa"/>
+            <w:left w:w="108" w:type="dxa"/>
+            <w:bottom w:w="0" w:type="dxa"/>
+            <w:right w:w="108" w:type="dxa"/>
+          </w:tblCellMar>
+        </w:tblPrEx>
+        <w:tc>
+          <w:tcPr>
+            <w:tcW w:w="0" w:type="auto"/>
+            <w:vAlign w:val="center"/>
+          </w:tcPr>
+          <w:p>
+            <w:pPr>
+              <w:pStyle w:val="10"/>
+              <w:bidi w:val="0"/>
+              <w:jc w:val="both"/>
+              <w:rPr>
+                <w:rFonts w:hint="default"/>
+                <w:lang w:val="en-US" w:eastAsia="zh-CN"/>
+              </w:rPr>
+            </w:pPr>
+            <w:r>
+              <w:rPr>
+                <w:rFonts w:hint="eastAsia"/>
+                <w:lang w:val="en-US" w:eastAsia="zh-CN"/>
+              </w:rPr>
+              <w:t>catkin_init_workspace &lt;./src&gt;</w:t>
+            </w:r>
+          </w:p>
+        </w:tc>
+        <w:tc>
+          <w:tcPr>
+            <w:tcW w:w="0" w:type="auto"/>
+            <w:vAlign w:val="center"/>
+          </w:tcPr>
+          <w:p>
+            <w:pPr>
+              <w:jc w:val="both"/>
+              <w:rPr>
+                <w:rFonts w:hint="default"/>
+                <w:vertAlign w:val="baseline"/>
+                <w:lang w:val="en-US" w:eastAsia="zh-CN"/>
+              </w:rPr>
+            </w:pPr>
+            <w:r>
+              <w:rPr>
+                <w:rFonts w:hint="eastAsia" w:ascii="华文中宋" w:hAnsi="华文中宋" w:eastAsia="华文中宋" w:cs="华文中宋"/>
+                <w:b/>
+                <w:bCs/>
+                <w:color w:val="EA82E5"/>
+                <w:kern w:val="2"/>
+                <w:sz w:val="21"/>
+                <w:szCs w:val="21"/>
+                <w:lang w:val="en-US" w:eastAsia="zh-CN" w:bidi="ar-SA"/>
+              </w:rPr>
+              <w:t>初始化</w:t>
+            </w:r>
+            <w:r>
+              <w:rPr>
+                <w:rFonts w:hint="eastAsia"/>
+                <w:vertAlign w:val="baseline"/>
+                <w:lang w:val="en-US" w:eastAsia="zh-CN"/>
+              </w:rPr>
+              <w:t>工作空间</w:t>
+            </w:r>
+          </w:p>
+        </w:tc>
+      </w:tr>
+      <w:tr>
+        <w:tblPrEx>
+          <w:tblBorders>
+            <w:top w:val="single" w:color="auto" w:sz="4" w:space="0"/>
+            <w:left w:val="single" w:color="auto" w:sz="4" w:space="0"/>
+            <w:bottom w:val="single" w:color="auto" w:sz="4" w:space="0"/>
+            <w:right w:val="single" w:color="auto" w:sz="4" w:space="0"/>
+            <w:insideH w:val="single" w:color="auto" w:sz="4" w:space="0"/>
+            <w:insideV w:val="single" w:color="auto" w:sz="4" w:space="0"/>
+          </w:tblBorders>
+          <w:tblCellMar>
+            <w:top w:w="0" w:type="dxa"/>
+            <w:left w:w="108" w:type="dxa"/>
+            <w:bottom w:w="0" w:type="dxa"/>
+            <w:right w:w="108" w:type="dxa"/>
+          </w:tblCellMar>
+        </w:tblPrEx>
+        <w:tc>
+          <w:tcPr>
+            <w:tcW w:w="0" w:type="auto"/>
+            <w:vAlign w:val="center"/>
+          </w:tcPr>
+          <w:p>
+            <w:pPr>
+              <w:pStyle w:val="10"/>
+              <w:bidi w:val="0"/>
+              <w:jc w:val="both"/>
+              <w:rPr>
+                <w:rFonts w:hint="default"/>
+                <w:lang w:val="en-US" w:eastAsia="zh-CN"/>
+              </w:rPr>
+            </w:pPr>
+            <w:r>
+              <w:rPr>
+                <w:rFonts w:hint="eastAsia"/>
+                <w:lang w:val="en-US" w:eastAsia="zh-CN"/>
+              </w:rPr>
+              <w:t>catkin_create_pkg &lt;pkg&gt; &lt;dep...&gt;</w:t>
+            </w:r>
+          </w:p>
+        </w:tc>
+        <w:tc>
+          <w:tcPr>
+            <w:tcW w:w="0" w:type="auto"/>
+            <w:vAlign w:val="center"/>
+          </w:tcPr>
+          <w:p>
+            <w:pPr>
+              <w:jc w:val="both"/>
+              <w:rPr>
+                <w:rFonts w:hint="default" w:ascii="华文中宋" w:hAnsi="华文中宋" w:eastAsia="华文中宋" w:cs="华文中宋"/>
+                <w:b/>
+                <w:bCs/>
+                <w:color w:val="EA82E5"/>
+                <w:kern w:val="2"/>
+                <w:sz w:val="21"/>
+                <w:szCs w:val="21"/>
+                <w:lang w:val="en-US" w:eastAsia="zh-CN" w:bidi="ar-SA"/>
+              </w:rPr>
+            </w:pPr>
+            <w:r>
+              <w:rPr>
+                <w:rFonts w:hint="eastAsia" w:cs="华文中宋"/>
+                <w:b/>
+                <w:bCs/>
+                <w:color w:val="EA82E5"/>
+                <w:kern w:val="2"/>
+                <w:sz w:val="21"/>
+                <w:szCs w:val="21"/>
+                <w:lang w:val="en-US" w:eastAsia="zh-CN" w:bidi="ar-SA"/>
+              </w:rPr>
+              <w:t>创建</w:t>
+            </w:r>
+            <w:r>
+              <w:rPr>
+                <w:rFonts w:hint="eastAsia"/>
+                <w:vertAlign w:val="baseline"/>
+                <w:lang w:val="en-US" w:eastAsia="zh-CN"/>
+              </w:rPr>
+              <w:t>功能包</w:t>
+            </w:r>
+          </w:p>
+        </w:tc>
+      </w:tr>
+      <w:tr>
+        <w:tblPrEx>
+          <w:tblBorders>
+            <w:top w:val="single" w:color="auto" w:sz="4" w:space="0"/>
+            <w:left w:val="single" w:color="auto" w:sz="4" w:space="0"/>
+            <w:bottom w:val="single" w:color="auto" w:sz="4" w:space="0"/>
+            <w:right w:val="single" w:color="auto" w:sz="4" w:space="0"/>
+            <w:insideH w:val="single" w:color="auto" w:sz="4" w:space="0"/>
+            <w:insideV w:val="single" w:color="auto" w:sz="4" w:space="0"/>
+          </w:tblBorders>
+          <w:tblCellMar>
+            <w:top w:w="0" w:type="dxa"/>
+            <w:left w:w="108" w:type="dxa"/>
+            <w:bottom w:w="0" w:type="dxa"/>
+            <w:right w:w="108" w:type="dxa"/>
+          </w:tblCellMar>
+        </w:tblPrEx>
+        <w:tc>
+          <w:tcPr>
+            <w:tcW w:w="0" w:type="auto"/>
+            <w:vAlign w:val="center"/>
+          </w:tcPr>
+          <w:p>
+            <w:pPr>
+              <w:pStyle w:val="10"/>
+              <w:bidi w:val="0"/>
+              <w:jc w:val="both"/>
+              <w:rPr>
+                <w:rFonts w:hint="default"/>
+                <w:lang w:val="en-US" w:eastAsia="zh-CN"/>
+              </w:rPr>
+            </w:pPr>
+            <w:r>
+              <w:rPr>
+                <w:rFonts w:hint="eastAsia"/>
+                <w:lang w:val="en-US" w:eastAsia="zh-CN"/>
+              </w:rPr>
+              <w:t>catkin_make install</w:t>
+            </w:r>
+          </w:p>
+        </w:tc>
+        <w:tc>
+          <w:tcPr>
+            <w:tcW w:w="0" w:type="auto"/>
+            <w:vAlign w:val="center"/>
+          </w:tcPr>
+          <w:p>
+            <w:pPr>
+              <w:jc w:val="both"/>
+              <w:rPr>
+                <w:rFonts w:hint="default" w:ascii="华文中宋" w:hAnsi="华文中宋" w:eastAsia="华文中宋" w:cs="华文中宋"/>
+                <w:b/>
+                <w:bCs/>
+                <w:color w:val="EA82E5"/>
+                <w:kern w:val="2"/>
+                <w:sz w:val="21"/>
+                <w:szCs w:val="21"/>
+                <w:lang w:val="en-US" w:eastAsia="zh-CN" w:bidi="ar-SA"/>
+              </w:rPr>
+            </w:pPr>
+            <w:r>
+              <w:rPr>
+                <w:rFonts w:hint="eastAsia" w:cs="华文中宋"/>
+                <w:b/>
+                <w:bCs/>
+                <w:color w:val="EA82E5"/>
+                <w:kern w:val="2"/>
+                <w:sz w:val="21"/>
+                <w:szCs w:val="21"/>
+                <w:lang w:val="en-US" w:eastAsia="zh-CN" w:bidi="ar-SA"/>
+              </w:rPr>
+              <w:t>编译</w:t>
+            </w:r>
+            <w:r>
+              <w:rPr>
+                <w:rFonts w:hint="eastAsia"/>
+                <w:vertAlign w:val="baseline"/>
+                <w:lang w:val="en-US" w:eastAsia="zh-CN"/>
+              </w:rPr>
+              <w:t>工作空间</w:t>
+            </w:r>
+          </w:p>
+        </w:tc>
+      </w:tr>
+      <w:tr>
+        <w:tblPrEx>
+          <w:tblBorders>
+            <w:top w:val="single" w:color="auto" w:sz="4" w:space="0"/>
+            <w:left w:val="single" w:color="auto" w:sz="4" w:space="0"/>
+            <w:bottom w:val="single" w:color="auto" w:sz="4" w:space="0"/>
+            <w:right w:val="single" w:color="auto" w:sz="4" w:space="0"/>
+            <w:insideH w:val="single" w:color="auto" w:sz="4" w:space="0"/>
+            <w:insideV w:val="single" w:color="auto" w:sz="4" w:space="0"/>
+          </w:tblBorders>
+          <w:tblCellMar>
+            <w:top w:w="0" w:type="dxa"/>
+            <w:left w:w="108" w:type="dxa"/>
+            <w:bottom w:w="0" w:type="dxa"/>
+            <w:right w:w="108" w:type="dxa"/>
+          </w:tblCellMar>
+        </w:tblPrEx>
+        <w:tc>
+          <w:tcPr>
+            <w:tcW w:w="0" w:type="auto"/>
+            <w:vAlign w:val="center"/>
+          </w:tcPr>
+          <w:p>
+            <w:pPr>
+              <w:pStyle w:val="10"/>
+              <w:bidi w:val="0"/>
+              <w:jc w:val="both"/>
+              <w:rPr>
+                <w:rFonts w:hint="eastAsia" w:ascii="华文中宋" w:hAnsi="华文中宋" w:eastAsia="华文中宋" w:cs="华文中宋"/>
+                <w:b/>
+                <w:bCs/>
+                <w:color w:val="FF0000"/>
+                <w:kern w:val="2"/>
+                <w:sz w:val="21"/>
+                <w:szCs w:val="21"/>
+                <w:lang w:val="en-US" w:eastAsia="zh-CN" w:bidi="ar-SA"/>
+              </w:rPr>
+            </w:pPr>
+            <w:r>
+              <w:rPr>
+                <w:rFonts w:hint="eastAsia"/>
+                <w:lang w:val="en-US" w:eastAsia="zh-CN"/>
+              </w:rPr>
+              <w:t>source install/setup.bash</w:t>
+            </w:r>
+          </w:p>
+        </w:tc>
+        <w:tc>
+          <w:tcPr>
+            <w:tcW w:w="0" w:type="auto"/>
+            <w:vAlign w:val="center"/>
+          </w:tcPr>
+          <w:p>
+            <w:pPr>
+              <w:jc w:val="both"/>
+              <w:rPr>
+                <w:rFonts w:hint="eastAsia" w:ascii="华文中宋" w:hAnsi="华文中宋" w:eastAsia="华文中宋" w:cs="华文中宋"/>
+                <w:b/>
+                <w:bCs/>
+                <w:color w:val="EA82E5"/>
+                <w:kern w:val="2"/>
+                <w:sz w:val="21"/>
+                <w:szCs w:val="21"/>
+                <w:lang w:val="en-US" w:eastAsia="zh-CN" w:bidi="ar-SA"/>
+              </w:rPr>
+            </w:pPr>
+            <w:r>
+              <w:rPr>
+                <w:rFonts w:hint="eastAsia" w:cs="华文中宋"/>
+                <w:b/>
+                <w:bCs/>
+                <w:color w:val="ED7D31" w:themeColor="accent2"/>
+                <w:kern w:val="2"/>
+                <w:sz w:val="21"/>
+                <w:szCs w:val="21"/>
+                <w:vertAlign w:val="baseline"/>
+                <w:lang w:val="en-US" w:eastAsia="zh-CN" w:bidi="ar-SA"/>
+                <w14:textFill>
+                  <w14:solidFill>
+                    <w14:schemeClr w14:val="accent2"/>
+                  </w14:solidFill>
+                </w14:textFill>
+              </w:rPr>
+              <w:t>加载</w:t>
+            </w:r>
+            <w:r>
+              <w:rPr>
+                <w:rFonts w:hint="eastAsia" w:cs="华文中宋"/>
+                <w:b/>
+                <w:bCs/>
+                <w:color w:val="EA82E5"/>
+                <w:kern w:val="2"/>
+                <w:sz w:val="21"/>
+                <w:szCs w:val="21"/>
+                <w:lang w:val="en-US" w:eastAsia="zh-CN" w:bidi="ar-SA"/>
+              </w:rPr>
+              <w:t>环境变量</w:t>
+            </w:r>
+          </w:p>
+        </w:tc>
+      </w:tr>
+    </w:tbl>
+    <w:p>
+      <w:pPr>
+        <w:rPr>
+          <w:rFonts w:hint="default"/>
+          <w:lang w:val="en-US" w:eastAsia="zh-CN"/>
+        </w:rPr>
+      </w:pPr>
+    </w:p>
+    <w:p>
+      <w:pPr>
+        <w:rPr>
+          <w:rFonts w:hint="default"/>
+          <w:lang w:val="en-US" w:eastAsia="zh-CN"/>
+        </w:rPr>
+      </w:pPr>
+    </w:p>
+    <w:p>
+      <w:pPr>
+        <w:pStyle w:val="4"/>
+        <w:bidi w:val="0"/>
+        <w:rPr>
+          <w:rFonts w:hint="eastAsia"/>
+          <w:lang w:val="en-US" w:eastAsia="zh-CN"/>
+        </w:rPr>
+      </w:pPr>
+      <w:r>
+        <w:rPr>
+          <w:rFonts w:hint="eastAsia"/>
+          <w:lang w:val="en-US" w:eastAsia="zh-CN"/>
+        </w:rPr>
+        <w:t>结点roscpp：</w:t>
+      </w:r>
+    </w:p>
+    <w:p>
+      <w:pPr>
+        <w:rPr>
+          <w:rFonts w:hint="eastAsia"/>
+          <w:lang w:val="en-US" w:eastAsia="zh-CN"/>
+        </w:rPr>
+      </w:pPr>
+    </w:p>
+    <w:p>
+      <w:pPr>
+        <w:rPr>
+          <w:rFonts w:hint="eastAsia"/>
+          <w:lang w:val="en-US" w:eastAsia="zh-CN"/>
+        </w:rPr>
+      </w:pPr>
+    </w:p>
+    <w:p>
+      <w:pPr>
+        <w:pStyle w:val="4"/>
+        <w:bidi w:val="0"/>
+        <w:rPr>
+          <w:rFonts w:hint="eastAsia"/>
+          <w:lang w:val="en-US" w:eastAsia="zh-CN"/>
+        </w:rPr>
+      </w:pPr>
+      <w:r>
+        <w:rPr>
+          <w:rFonts w:hint="eastAsia"/>
+          <w:lang w:val="en-US" w:eastAsia="zh-CN"/>
+        </w:rPr>
+        <w:t>消息*_msgs：</w:t>
+      </w:r>
+    </w:p>
+    <w:p>
+      <w:pPr>
+        <w:rPr>
+          <w:rFonts w:hint="eastAsia"/>
+          <w:lang w:val="en-US" w:eastAsia="zh-CN"/>
+        </w:rPr>
+      </w:pPr>
+    </w:p>
+    <w:p>
+      <w:pPr>
+        <w:pStyle w:val="5"/>
+        <w:bidi w:val="0"/>
+        <w:rPr>
+          <w:rFonts w:hint="eastAsia"/>
+          <w:lang w:val="en-US" w:eastAsia="zh-CN"/>
+        </w:rPr>
+      </w:pPr>
+      <w:r>
+        <w:rPr>
+          <w:rFonts w:hint="eastAsia"/>
+          <w:lang w:val="en-US" w:eastAsia="zh-CN"/>
+        </w:rPr>
+        <w:t>标准std_msgs：</w:t>
+      </w:r>
+    </w:p>
+    <w:p>
+      <w:pPr>
+        <w:rPr>
+          <w:rFonts w:hint="default"/>
+          <w:lang w:val="en-US" w:eastAsia="zh-CN"/>
+        </w:rPr>
+      </w:pPr>
+      <w:bookmarkStart w:id="0" w:name="_GoBack"/>
+      <w:bookmarkEnd w:id="0"/>
     </w:p>
     <w:sectPr>
       <w:pgSz w:w="11906" w:h="16838"/>

</xml_diff>

<commit_message>
update on 2024-03-07 01:34:32.611530
</commit_message>
<xml_diff>
--- a/cpp 系统交互.docx
+++ b/cpp 系统交互.docx
@@ -17169,6 +17169,442 @@
         <w:t>标准std_msgs：</w:t>
       </w:r>
     </w:p>
+    <w:tbl>
+      <w:tblPr>
+        <w:tblStyle w:val="7"/>
+        <w:tblW w:w="0" w:type="auto"/>
+        <w:tblInd w:w="0" w:type="dxa"/>
+        <w:tblBorders>
+          <w:top w:val="single" w:color="auto" w:sz="4" w:space="0"/>
+          <w:left w:val="single" w:color="auto" w:sz="4" w:space="0"/>
+          <w:bottom w:val="single" w:color="auto" w:sz="4" w:space="0"/>
+          <w:right w:val="single" w:color="auto" w:sz="4" w:space="0"/>
+          <w:insideH w:val="single" w:color="auto" w:sz="4" w:space="0"/>
+          <w:insideV w:val="single" w:color="auto" w:sz="4" w:space="0"/>
+        </w:tblBorders>
+        <w:tblLayout w:type="autofit"/>
+        <w:tblCellMar>
+          <w:top w:w="0" w:type="dxa"/>
+          <w:left w:w="108" w:type="dxa"/>
+          <w:bottom w:w="0" w:type="dxa"/>
+          <w:right w:w="108" w:type="dxa"/>
+        </w:tblCellMar>
+      </w:tblPr>
+      <w:tblGrid>
+        <w:gridCol w:w="3075"/>
+        <w:gridCol w:w="1912"/>
+      </w:tblGrid>
+      <w:tr>
+        <w:tblPrEx>
+          <w:tblBorders>
+            <w:top w:val="single" w:color="auto" w:sz="4" w:space="0"/>
+            <w:left w:val="single" w:color="auto" w:sz="4" w:space="0"/>
+            <w:bottom w:val="single" w:color="auto" w:sz="4" w:space="0"/>
+            <w:right w:val="single" w:color="auto" w:sz="4" w:space="0"/>
+            <w:insideH w:val="single" w:color="auto" w:sz="4" w:space="0"/>
+            <w:insideV w:val="single" w:color="auto" w:sz="4" w:space="0"/>
+          </w:tblBorders>
+        </w:tblPrEx>
+        <w:tc>
+          <w:tcPr>
+            <w:tcW w:w="0" w:type="auto"/>
+            <w:vAlign w:val="center"/>
+          </w:tcPr>
+          <w:p>
+            <w:pPr>
+              <w:pStyle w:val="10"/>
+              <w:bidi w:val="0"/>
+              <w:jc w:val="both"/>
+              <w:rPr>
+                <w:rFonts w:hint="default" w:ascii="华文中宋" w:hAnsi="华文中宋" w:eastAsia="华文中宋" w:cs="华文中宋"/>
+                <w:b/>
+                <w:bCs/>
+                <w:color w:val="FF0000"/>
+                <w:kern w:val="2"/>
+                <w:sz w:val="21"/>
+                <w:szCs w:val="21"/>
+                <w:lang w:val="en-US" w:eastAsia="zh-CN" w:bidi="ar-SA"/>
+              </w:rPr>
+            </w:pPr>
+            <w:r>
+              <w:rPr>
+                <w:rFonts w:hint="eastAsia"/>
+                <w:lang w:val="en-US" w:eastAsia="zh-CN"/>
+              </w:rPr>
+              <w:t>String</w:t>
+            </w:r>
+          </w:p>
+        </w:tc>
+        <w:tc>
+          <w:tcPr>
+            <w:tcW w:w="0" w:type="auto"/>
+            <w:vAlign w:val="center"/>
+          </w:tcPr>
+          <w:p>
+            <w:pPr>
+              <w:jc w:val="both"/>
+              <w:rPr>
+                <w:rFonts w:hint="default" w:ascii="华文中宋" w:hAnsi="华文中宋" w:eastAsia="华文中宋" w:cs="华文中宋"/>
+                <w:b/>
+                <w:bCs/>
+                <w:color w:val="ED7D31" w:themeColor="accent2"/>
+                <w:kern w:val="2"/>
+                <w:sz w:val="21"/>
+                <w:szCs w:val="21"/>
+                <w:vertAlign w:val="baseline"/>
+                <w:lang w:val="en-US" w:eastAsia="zh-CN" w:bidi="ar-SA"/>
+                <w14:textFill>
+                  <w14:solidFill>
+                    <w14:schemeClr w14:val="accent2"/>
+                  </w14:solidFill>
+                </w14:textFill>
+              </w:rPr>
+            </w:pPr>
+            <w:r>
+              <w:rPr>
+                <w:rStyle w:val="11"/>
+                <w:rFonts w:hint="eastAsia"/>
+                <w:lang w:val="en-US" w:eastAsia="zh-CN"/>
+              </w:rPr>
+              <w:t>字符串</w:t>
+            </w:r>
+            <w:r>
+              <w:rPr>
+                <w:rFonts w:hint="eastAsia" w:ascii="华文中宋" w:hAnsi="华文中宋" w:eastAsia="华文中宋" w:cs="华文中宋"/>
+                <w:b/>
+                <w:bCs/>
+                <w:color w:val="ED7D31" w:themeColor="accent2"/>
+                <w:kern w:val="2"/>
+                <w:sz w:val="21"/>
+                <w:szCs w:val="24"/>
+                <w:lang w:val="en-US" w:eastAsia="zh-CN" w:bidi="ar-SA"/>
+                <w14:textFill>
+                  <w14:solidFill>
+                    <w14:schemeClr w14:val="accent2"/>
+                  </w14:solidFill>
+                </w14:textFill>
+              </w:rPr>
+              <w:t xml:space="preserve"> (</w:t>
+            </w:r>
+            <w:r>
+              <w:rPr>
+                <w:rFonts w:hint="eastAsia" w:cs="华文中宋"/>
+                <w:b/>
+                <w:bCs/>
+                <w:color w:val="ED7D31" w:themeColor="accent2"/>
+                <w:kern w:val="2"/>
+                <w:sz w:val="21"/>
+                <w:szCs w:val="24"/>
+                <w:lang w:val="en-US" w:eastAsia="zh-CN" w:bidi="ar-SA"/>
+                <w14:textFill>
+                  <w14:solidFill>
+                    <w14:schemeClr w14:val="accent2"/>
+                  </w14:solidFill>
+                </w14:textFill>
+              </w:rPr>
+              <w:t>S</w:t>
+            </w:r>
+            <w:r>
+              <w:rPr>
+                <w:rFonts w:hint="eastAsia" w:ascii="华文中宋" w:hAnsi="华文中宋" w:eastAsia="华文中宋" w:cs="华文中宋"/>
+                <w:b/>
+                <w:bCs/>
+                <w:color w:val="ED7D31" w:themeColor="accent2"/>
+                <w:kern w:val="2"/>
+                <w:sz w:val="21"/>
+                <w:szCs w:val="24"/>
+                <w:lang w:val="en-US" w:eastAsia="zh-CN" w:bidi="ar-SA"/>
+                <w14:textFill>
+                  <w14:solidFill>
+                    <w14:schemeClr w14:val="accent2"/>
+                  </w14:solidFill>
+                </w14:textFill>
+              </w:rPr>
+              <w:t>tring.h)</w:t>
+            </w:r>
+            <w:r>
+              <w:rPr>
+                <w:rFonts w:hint="eastAsia" w:ascii="华文中宋" w:hAnsi="华文中宋" w:eastAsia="华文中宋" w:cs="华文中宋"/>
+                <w:b/>
+                <w:bCs/>
+                <w:color w:val="ED7D31" w:themeColor="accent2"/>
+                <w:kern w:val="2"/>
+                <w:sz w:val="21"/>
+                <w:szCs w:val="21"/>
+                <w:vertAlign w:val="baseline"/>
+                <w:lang w:val="en-US" w:eastAsia="zh-CN" w:bidi="ar-SA"/>
+                <w14:textFill>
+                  <w14:solidFill>
+                    <w14:schemeClr w14:val="accent2"/>
+                  </w14:solidFill>
+                </w14:textFill>
+              </w:rPr>
+              <w:t xml:space="preserve"> </w:t>
+            </w:r>
+          </w:p>
+        </w:tc>
+      </w:tr>
+      <w:tr>
+        <w:tblPrEx>
+          <w:tblBorders>
+            <w:top w:val="single" w:color="auto" w:sz="4" w:space="0"/>
+            <w:left w:val="single" w:color="auto" w:sz="4" w:space="0"/>
+            <w:bottom w:val="single" w:color="auto" w:sz="4" w:space="0"/>
+            <w:right w:val="single" w:color="auto" w:sz="4" w:space="0"/>
+            <w:insideH w:val="single" w:color="auto" w:sz="4" w:space="0"/>
+            <w:insideV w:val="single" w:color="auto" w:sz="4" w:space="0"/>
+          </w:tblBorders>
+          <w:tblCellMar>
+            <w:top w:w="0" w:type="dxa"/>
+            <w:left w:w="108" w:type="dxa"/>
+            <w:bottom w:w="0" w:type="dxa"/>
+            <w:right w:w="108" w:type="dxa"/>
+          </w:tblCellMar>
+        </w:tblPrEx>
+        <w:tc>
+          <w:tcPr>
+            <w:tcW w:w="0" w:type="auto"/>
+            <w:vAlign w:val="center"/>
+          </w:tcPr>
+          <w:p>
+            <w:pPr>
+              <w:pStyle w:val="10"/>
+              <w:bidi w:val="0"/>
+              <w:jc w:val="both"/>
+              <w:rPr>
+                <w:rFonts w:hint="default"/>
+                <w:lang w:val="en-US" w:eastAsia="zh-CN"/>
+              </w:rPr>
+            </w:pPr>
+            <w:r>
+              <w:rPr>
+                <w:rFonts w:hint="eastAsia"/>
+                <w:lang w:val="en-US" w:eastAsia="zh-CN"/>
+              </w:rPr>
+              <w:t>Int8 / Int16 / Int32 / Int64</w:t>
+            </w:r>
+          </w:p>
+        </w:tc>
+        <w:tc>
+          <w:tcPr>
+            <w:tcW w:w="0" w:type="auto"/>
+            <w:vAlign w:val="center"/>
+          </w:tcPr>
+          <w:p>
+            <w:pPr>
+              <w:jc w:val="both"/>
+              <w:rPr>
+                <w:rStyle w:val="11"/>
+                <w:rFonts w:hint="default"/>
+                <w:lang w:val="en-US" w:eastAsia="zh-CN"/>
+              </w:rPr>
+            </w:pPr>
+            <w:r>
+              <w:rPr>
+                <w:rStyle w:val="11"/>
+                <w:rFonts w:hint="eastAsia"/>
+                <w:lang w:val="en-US" w:eastAsia="zh-CN"/>
+              </w:rPr>
+              <w:t>整型</w:t>
+            </w:r>
+            <w:r>
+              <w:rPr>
+                <w:rFonts w:hint="eastAsia" w:ascii="华文中宋" w:hAnsi="华文中宋" w:eastAsia="华文中宋" w:cs="华文中宋"/>
+                <w:b/>
+                <w:bCs/>
+                <w:color w:val="ED7D31" w:themeColor="accent2"/>
+                <w:kern w:val="2"/>
+                <w:sz w:val="21"/>
+                <w:szCs w:val="24"/>
+                <w:lang w:val="en-US" w:eastAsia="zh-CN" w:bidi="ar-SA"/>
+                <w14:textFill>
+                  <w14:solidFill>
+                    <w14:schemeClr w14:val="accent2"/>
+                  </w14:solidFill>
+                </w14:textFill>
+              </w:rPr>
+              <w:t xml:space="preserve"> (</w:t>
+            </w:r>
+            <w:r>
+              <w:rPr>
+                <w:rFonts w:hint="eastAsia" w:cs="华文中宋"/>
+                <w:b/>
+                <w:bCs/>
+                <w:color w:val="ED7D31" w:themeColor="accent2"/>
+                <w:kern w:val="2"/>
+                <w:sz w:val="21"/>
+                <w:szCs w:val="24"/>
+                <w:lang w:val="en-US" w:eastAsia="zh-CN" w:bidi="ar-SA"/>
+                <w14:textFill>
+                  <w14:solidFill>
+                    <w14:schemeClr w14:val="accent2"/>
+                  </w14:solidFill>
+                </w14:textFill>
+              </w:rPr>
+              <w:t>Int*</w:t>
+            </w:r>
+            <w:r>
+              <w:rPr>
+                <w:rFonts w:hint="eastAsia" w:ascii="华文中宋" w:hAnsi="华文中宋" w:eastAsia="华文中宋" w:cs="华文中宋"/>
+                <w:b/>
+                <w:bCs/>
+                <w:color w:val="ED7D31" w:themeColor="accent2"/>
+                <w:kern w:val="2"/>
+                <w:sz w:val="21"/>
+                <w:szCs w:val="24"/>
+                <w:lang w:val="en-US" w:eastAsia="zh-CN" w:bidi="ar-SA"/>
+                <w14:textFill>
+                  <w14:solidFill>
+                    <w14:schemeClr w14:val="accent2"/>
+                  </w14:solidFill>
+                </w14:textFill>
+              </w:rPr>
+              <w:t>.h)</w:t>
+            </w:r>
+          </w:p>
+        </w:tc>
+      </w:tr>
+      <w:tr>
+        <w:tblPrEx>
+          <w:tblBorders>
+            <w:top w:val="single" w:color="auto" w:sz="4" w:space="0"/>
+            <w:left w:val="single" w:color="auto" w:sz="4" w:space="0"/>
+            <w:bottom w:val="single" w:color="auto" w:sz="4" w:space="0"/>
+            <w:right w:val="single" w:color="auto" w:sz="4" w:space="0"/>
+            <w:insideH w:val="single" w:color="auto" w:sz="4" w:space="0"/>
+            <w:insideV w:val="single" w:color="auto" w:sz="4" w:space="0"/>
+          </w:tblBorders>
+          <w:tblCellMar>
+            <w:top w:w="0" w:type="dxa"/>
+            <w:left w:w="108" w:type="dxa"/>
+            <w:bottom w:w="0" w:type="dxa"/>
+            <w:right w:w="108" w:type="dxa"/>
+          </w:tblCellMar>
+        </w:tblPrEx>
+        <w:tc>
+          <w:tcPr>
+            <w:tcW w:w="0" w:type="auto"/>
+            <w:vAlign w:val="center"/>
+          </w:tcPr>
+          <w:p>
+            <w:pPr>
+              <w:pStyle w:val="10"/>
+              <w:bidi w:val="0"/>
+              <w:jc w:val="both"/>
+              <w:rPr>
+                <w:rFonts w:hint="default"/>
+                <w:lang w:val="en-US" w:eastAsia="zh-CN"/>
+              </w:rPr>
+            </w:pPr>
+            <w:r>
+              <w:rPr>
+                <w:rFonts w:hint="eastAsia"/>
+                <w:lang w:val="en-US" w:eastAsia="zh-CN"/>
+              </w:rPr>
+              <w:t>Float32 / Float64</w:t>
+            </w:r>
+          </w:p>
+        </w:tc>
+        <w:tc>
+          <w:tcPr>
+            <w:tcW w:w="0" w:type="auto"/>
+            <w:vAlign w:val="center"/>
+          </w:tcPr>
+          <w:p>
+            <w:pPr>
+              <w:jc w:val="both"/>
+              <w:rPr>
+                <w:rStyle w:val="11"/>
+                <w:rFonts w:hint="eastAsia"/>
+                <w:lang w:val="en-US" w:eastAsia="zh-CN"/>
+              </w:rPr>
+            </w:pPr>
+            <w:r>
+              <w:rPr>
+                <w:rStyle w:val="11"/>
+                <w:rFonts w:hint="eastAsia"/>
+                <w:lang w:val="en-US" w:eastAsia="zh-CN"/>
+              </w:rPr>
+              <w:t>浮点型</w:t>
+            </w:r>
+            <w:r>
+              <w:rPr>
+                <w:rFonts w:hint="eastAsia" w:ascii="华文中宋" w:hAnsi="华文中宋" w:eastAsia="华文中宋" w:cs="华文中宋"/>
+                <w:b/>
+                <w:bCs/>
+                <w:color w:val="ED7D31" w:themeColor="accent2"/>
+                <w:kern w:val="2"/>
+                <w:sz w:val="21"/>
+                <w:szCs w:val="24"/>
+                <w:lang w:val="en-US" w:eastAsia="zh-CN" w:bidi="ar-SA"/>
+                <w14:textFill>
+                  <w14:solidFill>
+                    <w14:schemeClr w14:val="accent2"/>
+                  </w14:solidFill>
+                </w14:textFill>
+              </w:rPr>
+              <w:t xml:space="preserve"> (</w:t>
+            </w:r>
+            <w:r>
+              <w:rPr>
+                <w:rFonts w:hint="eastAsia" w:cs="华文中宋"/>
+                <w:b/>
+                <w:bCs/>
+                <w:color w:val="ED7D31" w:themeColor="accent2"/>
+                <w:kern w:val="2"/>
+                <w:sz w:val="21"/>
+                <w:szCs w:val="24"/>
+                <w:lang w:val="en-US" w:eastAsia="zh-CN" w:bidi="ar-SA"/>
+                <w14:textFill>
+                  <w14:solidFill>
+                    <w14:schemeClr w14:val="accent2"/>
+                  </w14:solidFill>
+                </w14:textFill>
+              </w:rPr>
+              <w:t>Float*</w:t>
+            </w:r>
+            <w:r>
+              <w:rPr>
+                <w:rFonts w:hint="eastAsia" w:ascii="华文中宋" w:hAnsi="华文中宋" w:eastAsia="华文中宋" w:cs="华文中宋"/>
+                <w:b/>
+                <w:bCs/>
+                <w:color w:val="ED7D31" w:themeColor="accent2"/>
+                <w:kern w:val="2"/>
+                <w:sz w:val="21"/>
+                <w:szCs w:val="24"/>
+                <w:lang w:val="en-US" w:eastAsia="zh-CN" w:bidi="ar-SA"/>
+                <w14:textFill>
+                  <w14:solidFill>
+                    <w14:schemeClr w14:val="accent2"/>
+                  </w14:solidFill>
+                </w14:textFill>
+              </w:rPr>
+              <w:t>.h</w:t>
+            </w:r>
+            <w:bookmarkStart w:id="0" w:name="_GoBack"/>
+            <w:bookmarkEnd w:id="0"/>
+            <w:r>
+              <w:rPr>
+                <w:rFonts w:hint="eastAsia" w:ascii="华文中宋" w:hAnsi="华文中宋" w:eastAsia="华文中宋" w:cs="华文中宋"/>
+                <w:b/>
+                <w:bCs/>
+                <w:color w:val="ED7D31" w:themeColor="accent2"/>
+                <w:kern w:val="2"/>
+                <w:sz w:val="21"/>
+                <w:szCs w:val="24"/>
+                <w:lang w:val="en-US" w:eastAsia="zh-CN" w:bidi="ar-SA"/>
+                <w14:textFill>
+                  <w14:solidFill>
+                    <w14:schemeClr w14:val="accent2"/>
+                  </w14:solidFill>
+                </w14:textFill>
+              </w:rPr>
+              <w:t>)</w:t>
+            </w:r>
+          </w:p>
+        </w:tc>
+      </w:tr>
+    </w:tbl>
     <w:p>
       <w:pPr>
         <w:rPr>
@@ -17176,8 +17612,6 @@
           <w:lang w:val="en-US" w:eastAsia="zh-CN"/>
         </w:rPr>
       </w:pPr>
-      <w:bookmarkStart w:id="0" w:name="_GoBack"/>
-      <w:bookmarkEnd w:id="0"/>
     </w:p>
     <w:sectPr>
       <w:pgSz w:w="11906" w:h="16838"/>

</xml_diff>

<commit_message>
update on 2024-03-07 20:43:43.597842
</commit_message>
<xml_diff>
--- a/cpp 系统交互.docx
+++ b/cpp 系统交互.docx
@@ -3350,7 +3350,7 @@
       </w:tblPr>
       <w:tblGrid>
         <w:gridCol w:w="4821"/>
-        <w:gridCol w:w="2108"/>
+        <w:gridCol w:w="1810"/>
       </w:tblGrid>
       <w:tr>
         <w:tblPrEx>
@@ -3423,323 +3423,127 @@
               <w:bidi w:val="0"/>
               <w:jc w:val="both"/>
               <w:rPr>
-                <w:rFonts w:hint="default"/>
-                <w:lang w:val="en-US" w:eastAsia="zh-CN"/>
-              </w:rPr>
-            </w:pPr>
-            <w:r>
-              <w:rPr>
-                <w:rFonts w:hint="eastAsia"/>
-                <w:lang w:val="en-US" w:eastAsia="zh-CN"/>
-              </w:rPr>
-              <w:t>ament_package()</w:t>
-            </w:r>
-          </w:p>
-        </w:tc>
-        <w:tc>
-          <w:tcPr>
-            <w:tcW w:w="0" w:type="auto"/>
-            <w:vAlign w:val="center"/>
-          </w:tcPr>
-          <w:p>
-            <w:pPr>
-              <w:jc w:val="both"/>
-              <w:rPr>
-                <w:rFonts w:hint="default" w:cs="华文中宋"/>
-                <w:b/>
-                <w:bCs/>
-                <w:color w:val="ED7D31" w:themeColor="accent2"/>
-                <w:kern w:val="2"/>
-                <w:sz w:val="21"/>
-                <w:szCs w:val="21"/>
-                <w:vertAlign w:val="baseline"/>
-                <w:lang w:val="en-US" w:eastAsia="zh-CN" w:bidi="ar-SA"/>
-                <w14:textFill>
-                  <w14:solidFill>
-                    <w14:schemeClr w14:val="accent2"/>
-                  </w14:solidFill>
-                </w14:textFill>
-              </w:rPr>
-            </w:pPr>
+                <w:rFonts w:hint="default" w:ascii="华文中宋" w:hAnsi="华文中宋" w:eastAsia="华文中宋" w:cs="华文中宋"/>
+                <w:b/>
+                <w:bCs/>
+                <w:color w:val="FF0000"/>
+                <w:kern w:val="2"/>
+                <w:sz w:val="21"/>
+                <w:szCs w:val="21"/>
+                <w:lang w:val="en-US" w:eastAsia="zh-CN" w:bidi="ar-SA"/>
+              </w:rPr>
+            </w:pPr>
+            <w:r>
+              <w:rPr>
+                <w:rFonts w:hint="eastAsia"/>
+                <w:lang w:val="en-US" w:eastAsia="zh-CN"/>
+              </w:rPr>
+              <w:t>ament_target_dependencie(</w:t>
+            </w:r>
+            <w:r>
+              <w:rPr>
+                <w:rFonts w:hint="eastAsia" w:ascii="华文中宋" w:hAnsi="华文中宋" w:eastAsia="华文中宋" w:cs="华文中宋"/>
+                <w:b/>
+                <w:bCs/>
+                <w:color w:val="FF0000"/>
+                <w:sz w:val="21"/>
+                <w:szCs w:val="21"/>
+                <w:vertAlign w:val="baseline"/>
+                <w:lang w:val="en-US" w:eastAsia="zh-CN"/>
+              </w:rPr>
+              <w:t>&lt;target&gt; &lt;</w:t>
+            </w:r>
             <w:r>
               <w:rPr>
                 <w:rFonts w:hint="eastAsia" w:cs="华文中宋"/>
                 <w:b/>
                 <w:bCs/>
-                <w:color w:val="ED7D31" w:themeColor="accent2"/>
-                <w:kern w:val="2"/>
-                <w:sz w:val="21"/>
-                <w:szCs w:val="21"/>
-                <w:vertAlign w:val="baseline"/>
-                <w:lang w:val="en-US" w:eastAsia="zh-CN" w:bidi="ar-SA"/>
-                <w14:textFill>
-                  <w14:solidFill>
-                    <w14:schemeClr w14:val="accent2"/>
-                  </w14:solidFill>
-                </w14:textFill>
-              </w:rPr>
-              <w:t>处理</w:t>
-            </w:r>
+                <w:color w:val="FF0000"/>
+                <w:sz w:val="21"/>
+                <w:szCs w:val="21"/>
+                <w:vertAlign w:val="baseline"/>
+                <w:lang w:val="en-US" w:eastAsia="zh-CN"/>
+              </w:rPr>
+              <w:t>dep</w:t>
+            </w:r>
+            <w:r>
+              <w:rPr>
+                <w:rFonts w:hint="eastAsia" w:ascii="华文中宋" w:hAnsi="华文中宋" w:eastAsia="华文中宋" w:cs="华文中宋"/>
+                <w:b/>
+                <w:bCs/>
+                <w:color w:val="FF0000"/>
+                <w:sz w:val="21"/>
+                <w:szCs w:val="21"/>
+                <w:vertAlign w:val="baseline"/>
+                <w:lang w:val="en-US" w:eastAsia="zh-CN"/>
+              </w:rPr>
+              <w:t>...&gt;</w:t>
+            </w:r>
+            <w:r>
+              <w:rPr>
+                <w:rFonts w:hint="eastAsia"/>
+                <w:lang w:val="en-US" w:eastAsia="zh-CN"/>
+              </w:rPr>
+              <w:t>)</w:t>
+            </w:r>
+          </w:p>
+        </w:tc>
+        <w:tc>
+          <w:tcPr>
+            <w:tcW w:w="0" w:type="auto"/>
+            <w:vAlign w:val="center"/>
+          </w:tcPr>
+          <w:p>
+            <w:pPr>
+              <w:jc w:val="both"/>
+              <w:rPr>
+                <w:rFonts w:hint="default" w:ascii="华文中宋" w:hAnsi="华文中宋" w:eastAsia="华文中宋" w:cs="华文中宋"/>
+                <w:b/>
+                <w:bCs/>
+                <w:color w:val="ED7D31" w:themeColor="accent2"/>
+                <w:kern w:val="2"/>
+                <w:sz w:val="21"/>
+                <w:szCs w:val="21"/>
+                <w:vertAlign w:val="baseline"/>
+                <w:lang w:val="en-US" w:eastAsia="zh-CN" w:bidi="ar-SA"/>
+                <w14:textFill>
+                  <w14:solidFill>
+                    <w14:schemeClr w14:val="accent2"/>
+                  </w14:solidFill>
+                </w14:textFill>
+              </w:rPr>
+            </w:pPr>
             <w:r>
               <w:rPr>
                 <w:rFonts w:hint="eastAsia" w:cs="华文中宋"/>
                 <w:b/>
                 <w:bCs/>
+                <w:color w:val="ED7D31" w:themeColor="accent2"/>
+                <w:kern w:val="2"/>
+                <w:sz w:val="21"/>
+                <w:szCs w:val="21"/>
+                <w:vertAlign w:val="baseline"/>
+                <w:lang w:val="en-US" w:eastAsia="zh-CN" w:bidi="ar-SA"/>
+                <w14:textFill>
+                  <w14:solidFill>
+                    <w14:schemeClr w14:val="accent2"/>
+                  </w14:solidFill>
+                </w14:textFill>
+              </w:rPr>
+              <w:t>链接</w:t>
+            </w:r>
+            <w:r>
+              <w:rPr>
+                <w:rFonts w:hint="eastAsia" w:cs="华文中宋"/>
+                <w:b/>
+                <w:bCs/>
                 <w:color w:val="EA82E5"/>
                 <w:kern w:val="2"/>
                 <w:sz w:val="21"/>
                 <w:szCs w:val="21"/>
                 <w:lang w:val="en-US" w:eastAsia="zh-CN" w:bidi="ar-SA"/>
               </w:rPr>
-              <w:t>包安装</w:t>
-            </w:r>
-          </w:p>
-        </w:tc>
-      </w:tr>
-      <w:tr>
-        <w:tblPrEx>
-          <w:tblBorders>
-            <w:top w:val="single" w:color="auto" w:sz="4" w:space="0"/>
-            <w:left w:val="single" w:color="auto" w:sz="4" w:space="0"/>
-            <w:bottom w:val="single" w:color="auto" w:sz="4" w:space="0"/>
-            <w:right w:val="single" w:color="auto" w:sz="4" w:space="0"/>
-            <w:insideH w:val="single" w:color="auto" w:sz="4" w:space="0"/>
-            <w:insideV w:val="single" w:color="auto" w:sz="4" w:space="0"/>
-          </w:tblBorders>
-          <w:tblCellMar>
-            <w:top w:w="0" w:type="dxa"/>
-            <w:left w:w="108" w:type="dxa"/>
-            <w:bottom w:w="0" w:type="dxa"/>
-            <w:right w:w="108" w:type="dxa"/>
-          </w:tblCellMar>
-        </w:tblPrEx>
-        <w:tc>
-          <w:tcPr>
-            <w:tcW w:w="0" w:type="auto"/>
-            <w:vAlign w:val="center"/>
-          </w:tcPr>
-          <w:p>
-            <w:pPr>
-              <w:pStyle w:val="10"/>
-              <w:bidi w:val="0"/>
-              <w:jc w:val="both"/>
-              <w:rPr>
-                <w:rFonts w:hint="default" w:ascii="华文中宋" w:hAnsi="华文中宋" w:eastAsia="华文中宋" w:cs="华文中宋"/>
-                <w:b/>
-                <w:bCs/>
-                <w:color w:val="FF0000"/>
-                <w:kern w:val="2"/>
-                <w:sz w:val="21"/>
-                <w:szCs w:val="21"/>
-                <w:lang w:val="en-US" w:eastAsia="zh-CN" w:bidi="ar-SA"/>
-              </w:rPr>
-            </w:pPr>
-            <w:r>
-              <w:rPr>
-                <w:rFonts w:hint="eastAsia"/>
-                <w:lang w:val="en-US" w:eastAsia="zh-CN"/>
-              </w:rPr>
-              <w:t>ament_target_dependencie(</w:t>
-            </w:r>
-            <w:r>
-              <w:rPr>
-                <w:rFonts w:hint="eastAsia" w:ascii="华文中宋" w:hAnsi="华文中宋" w:eastAsia="华文中宋" w:cs="华文中宋"/>
-                <w:b/>
-                <w:bCs/>
-                <w:color w:val="FF0000"/>
-                <w:sz w:val="21"/>
-                <w:szCs w:val="21"/>
-                <w:vertAlign w:val="baseline"/>
-                <w:lang w:val="en-US" w:eastAsia="zh-CN"/>
-              </w:rPr>
-              <w:t>&lt;target&gt; &lt;</w:t>
-            </w:r>
-            <w:r>
-              <w:rPr>
-                <w:rFonts w:hint="eastAsia" w:cs="华文中宋"/>
-                <w:b/>
-                <w:bCs/>
-                <w:color w:val="FF0000"/>
-                <w:sz w:val="21"/>
-                <w:szCs w:val="21"/>
-                <w:vertAlign w:val="baseline"/>
-                <w:lang w:val="en-US" w:eastAsia="zh-CN"/>
-              </w:rPr>
-              <w:t>dep</w:t>
-            </w:r>
-            <w:r>
-              <w:rPr>
-                <w:rFonts w:hint="eastAsia" w:ascii="华文中宋" w:hAnsi="华文中宋" w:eastAsia="华文中宋" w:cs="华文中宋"/>
-                <w:b/>
-                <w:bCs/>
-                <w:color w:val="FF0000"/>
-                <w:sz w:val="21"/>
-                <w:szCs w:val="21"/>
-                <w:vertAlign w:val="baseline"/>
-                <w:lang w:val="en-US" w:eastAsia="zh-CN"/>
-              </w:rPr>
-              <w:t>...&gt;</w:t>
-            </w:r>
-            <w:r>
-              <w:rPr>
-                <w:rFonts w:hint="eastAsia"/>
-                <w:lang w:val="en-US" w:eastAsia="zh-CN"/>
-              </w:rPr>
-              <w:t>)</w:t>
-            </w:r>
-          </w:p>
-        </w:tc>
-        <w:tc>
-          <w:tcPr>
-            <w:tcW w:w="0" w:type="auto"/>
-            <w:vAlign w:val="center"/>
-          </w:tcPr>
-          <w:p>
-            <w:pPr>
-              <w:jc w:val="both"/>
-              <w:rPr>
-                <w:rFonts w:hint="default" w:ascii="华文中宋" w:hAnsi="华文中宋" w:eastAsia="华文中宋" w:cs="华文中宋"/>
-                <w:b/>
-                <w:bCs/>
-                <w:color w:val="ED7D31" w:themeColor="accent2"/>
-                <w:kern w:val="2"/>
-                <w:sz w:val="21"/>
-                <w:szCs w:val="21"/>
-                <w:vertAlign w:val="baseline"/>
-                <w:lang w:val="en-US" w:eastAsia="zh-CN" w:bidi="ar-SA"/>
-                <w14:textFill>
-                  <w14:solidFill>
-                    <w14:schemeClr w14:val="accent2"/>
-                  </w14:solidFill>
-                </w14:textFill>
-              </w:rPr>
-            </w:pPr>
-            <w:r>
-              <w:rPr>
-                <w:rFonts w:hint="eastAsia" w:cs="华文中宋"/>
-                <w:b/>
-                <w:bCs/>
-                <w:color w:val="ED7D31" w:themeColor="accent2"/>
-                <w:kern w:val="2"/>
-                <w:sz w:val="21"/>
-                <w:szCs w:val="21"/>
-                <w:vertAlign w:val="baseline"/>
-                <w:lang w:val="en-US" w:eastAsia="zh-CN" w:bidi="ar-SA"/>
-                <w14:textFill>
-                  <w14:solidFill>
-                    <w14:schemeClr w14:val="accent2"/>
-                  </w14:solidFill>
-                </w14:textFill>
-              </w:rPr>
-              <w:t>链接</w:t>
-            </w:r>
-            <w:r>
-              <w:rPr>
-                <w:rFonts w:hint="eastAsia" w:cs="华文中宋"/>
-                <w:b/>
-                <w:bCs/>
-                <w:color w:val="EA82E5"/>
-                <w:kern w:val="2"/>
-                <w:sz w:val="21"/>
-                <w:szCs w:val="21"/>
-                <w:lang w:val="en-US" w:eastAsia="zh-CN" w:bidi="ar-SA"/>
-              </w:rPr>
               <w:t xml:space="preserve">ament依赖 </w:t>
-            </w:r>
-          </w:p>
-        </w:tc>
-      </w:tr>
-      <w:tr>
-        <w:tblPrEx>
-          <w:tblBorders>
-            <w:top w:val="single" w:color="auto" w:sz="4" w:space="0"/>
-            <w:left w:val="single" w:color="auto" w:sz="4" w:space="0"/>
-            <w:bottom w:val="single" w:color="auto" w:sz="4" w:space="0"/>
-            <w:right w:val="single" w:color="auto" w:sz="4" w:space="0"/>
-            <w:insideH w:val="single" w:color="auto" w:sz="4" w:space="0"/>
-            <w:insideV w:val="single" w:color="auto" w:sz="4" w:space="0"/>
-          </w:tblBorders>
-          <w:tblCellMar>
-            <w:top w:w="0" w:type="dxa"/>
-            <w:left w:w="108" w:type="dxa"/>
-            <w:bottom w:w="0" w:type="dxa"/>
-            <w:right w:w="108" w:type="dxa"/>
-          </w:tblCellMar>
-        </w:tblPrEx>
-        <w:tc>
-          <w:tcPr>
-            <w:tcW w:w="0" w:type="auto"/>
-            <w:vAlign w:val="center"/>
-          </w:tcPr>
-          <w:p>
-            <w:pPr>
-              <w:pStyle w:val="10"/>
-              <w:bidi w:val="0"/>
-              <w:jc w:val="both"/>
-              <w:rPr>
-                <w:rFonts w:hint="eastAsia"/>
-                <w:lang w:val="en-US" w:eastAsia="zh-CN"/>
-              </w:rPr>
-            </w:pPr>
-            <w:r>
-              <w:rPr>
-                <w:rFonts w:hint="eastAsia"/>
-                <w:lang w:val="en-US" w:eastAsia="zh-CN"/>
-              </w:rPr>
-              <w:t>ament_lint_auto_find_test_dependencies()</w:t>
-            </w:r>
-          </w:p>
-        </w:tc>
-        <w:tc>
-          <w:tcPr>
-            <w:tcW w:w="0" w:type="auto"/>
-            <w:vAlign w:val="center"/>
-          </w:tcPr>
-          <w:p>
-            <w:pPr>
-              <w:jc w:val="both"/>
-              <w:rPr>
-                <w:rFonts w:hint="eastAsia" w:cs="华文中宋"/>
-                <w:b/>
-                <w:bCs/>
-                <w:color w:val="EA82E5"/>
-                <w:kern w:val="2"/>
-                <w:sz w:val="21"/>
-                <w:szCs w:val="21"/>
-                <w:lang w:val="en-US" w:eastAsia="zh-CN" w:bidi="ar-SA"/>
-              </w:rPr>
-            </w:pPr>
-            <w:r>
-              <w:rPr>
-                <w:rFonts w:hint="eastAsia" w:ascii="华文中宋" w:hAnsi="华文中宋" w:eastAsia="华文中宋" w:cs="华文中宋"/>
-                <w:b/>
-                <w:bCs/>
-                <w:color w:val="ED7D31" w:themeColor="accent2"/>
-                <w:kern w:val="2"/>
-                <w:sz w:val="21"/>
-                <w:szCs w:val="21"/>
-                <w:vertAlign w:val="baseline"/>
-                <w:lang w:val="en-US" w:eastAsia="zh-CN" w:bidi="ar-SA"/>
-                <w14:textFill>
-                  <w14:solidFill>
-                    <w14:schemeClr w14:val="accent2"/>
-                  </w14:solidFill>
-                </w14:textFill>
-              </w:rPr>
-              <w:t>查找并链接</w:t>
-            </w:r>
-            <w:r>
-              <w:rPr>
-                <w:rFonts w:hint="eastAsia" w:cs="华文中宋"/>
-                <w:b/>
-                <w:bCs/>
-                <w:color w:val="EA82E5"/>
-                <w:kern w:val="2"/>
-                <w:sz w:val="21"/>
-                <w:szCs w:val="21"/>
-                <w:lang w:val="en-US" w:eastAsia="zh-CN" w:bidi="ar-SA"/>
-              </w:rPr>
-              <w:t>测试依赖</w:t>
             </w:r>
           </w:p>
         </w:tc>
@@ -3852,6 +3656,7 @@
         </w:tblCellMar>
       </w:tblPr>
       <w:tblGrid>
+        <w:gridCol w:w="637"/>
         <w:gridCol w:w="6815"/>
         <w:gridCol w:w="2108"/>
       </w:tblGrid>
@@ -3875,6 +3680,29 @@
         <w:tc>
           <w:tcPr>
             <w:tcW w:w="0" w:type="auto"/>
+            <w:vMerge w:val="restart"/>
+            <w:vAlign w:val="center"/>
+          </w:tcPr>
+          <w:p>
+            <w:pPr>
+              <w:bidi w:val="0"/>
+              <w:rPr>
+                <w:rFonts w:hint="default"/>
+                <w:lang w:val="en-US" w:eastAsia="zh-CN"/>
+              </w:rPr>
+            </w:pPr>
+            <w:r>
+              <w:rPr>
+                <w:rFonts w:hint="eastAsia"/>
+                <w:lang w:val="en-US" w:eastAsia="zh-CN"/>
+              </w:rPr>
+              <w:t>基本</w:t>
+            </w:r>
+          </w:p>
+        </w:tc>
+        <w:tc>
+          <w:tcPr>
+            <w:tcW w:w="0" w:type="auto"/>
             <w:vAlign w:val="center"/>
           </w:tcPr>
           <w:p>
@@ -3954,9 +3782,23 @@
             <w:right w:w="108" w:type="dxa"/>
           </w:tblCellMar>
         </w:tblPrEx>
-        <w:trPr>
-          <w:trHeight w:val="90" w:hRule="atLeast"/>
-        </w:trPr>
+        <w:tc>
+          <w:tcPr>
+            <w:tcW w:w="0" w:type="auto"/>
+            <w:vMerge w:val="continue"/>
+            <w:tcBorders/>
+            <w:vAlign w:val="center"/>
+          </w:tcPr>
+          <w:p>
+            <w:pPr>
+              <w:bidi w:val="0"/>
+              <w:rPr>
+                <w:rFonts w:hint="eastAsia"/>
+                <w:lang w:val="en-US" w:eastAsia="zh-CN"/>
+              </w:rPr>
+            </w:pPr>
+          </w:p>
+        </w:tc>
         <w:tc>
           <w:tcPr>
             <w:tcW w:w="0" w:type="auto"/>
@@ -3977,7 +3819,7 @@
                 <w:rFonts w:hint="eastAsia"/>
                 <w:lang w:val="en-US" w:eastAsia="zh-CN"/>
               </w:rPr>
-              <w:t>spin(node_ptr)</w:t>
+              <w:t>shutdown()</w:t>
             </w:r>
           </w:p>
         </w:tc>
@@ -4002,25 +3844,6 @@
             </w:pPr>
             <w:r>
               <w:rPr>
-                <w:rFonts w:hint="eastAsia" w:ascii="华文中宋" w:hAnsi="华文中宋" w:eastAsia="华文中宋" w:cs="华文中宋"/>
-                <w:b/>
-                <w:bCs/>
-                <w:color w:val="ED7D31" w:themeColor="accent2"/>
-                <w:kern w:val="2"/>
-                <w:sz w:val="21"/>
-                <w:szCs w:val="21"/>
-                <w:vertAlign w:val="baseline"/>
-                <w:lang w:val="en-US" w:eastAsia="zh-CN" w:bidi="ar-SA"/>
-                <w14:textFill>
-                  <w14:solidFill>
-                    <w14:schemeClr w14:val="accent2"/>
-                  </w14:solidFill>
-                </w14:textFill>
-              </w:rPr>
-              <w:t>进入结点的</w:t>
-            </w:r>
-            <w:r>
-              <w:rPr>
                 <w:rFonts w:hint="eastAsia" w:cs="华文中宋"/>
                 <w:b/>
                 <w:bCs/>
@@ -4030,7 +3853,7 @@
                 <w:szCs w:val="21"/>
                 <w:lang w:val="en-US" w:eastAsia="zh-CN" w:bidi="ar-SA"/>
               </w:rPr>
-              <w:t>事件循环</w:t>
+              <w:t>清理程序</w:t>
             </w:r>
           </w:p>
         </w:tc>
@@ -4055,37 +3878,97 @@
         <w:tc>
           <w:tcPr>
             <w:tcW w:w="0" w:type="auto"/>
-            <w:vAlign w:val="center"/>
-          </w:tcPr>
-          <w:p>
-            <w:pPr>
-              <w:pStyle w:val="10"/>
-              <w:bidi w:val="0"/>
-              <w:jc w:val="both"/>
-              <w:rPr>
-                <w:rFonts w:hint="default"/>
-                <w:lang w:val="en-US" w:eastAsia="zh-CN"/>
-              </w:rPr>
-            </w:pPr>
-            <w:r>
-              <w:rPr>
-                <w:rFonts w:hint="eastAsia"/>
-                <w:lang w:val="en-US" w:eastAsia="zh-CN"/>
-              </w:rPr>
-              <w:t>shutdown()</w:t>
-            </w:r>
-          </w:p>
-        </w:tc>
-        <w:tc>
-          <w:tcPr>
-            <w:tcW w:w="0" w:type="auto"/>
-            <w:vAlign w:val="center"/>
-          </w:tcPr>
-          <w:p>
-            <w:pPr>
-              <w:jc w:val="both"/>
-              <w:rPr>
-                <w:rFonts w:hint="default" w:ascii="华文中宋" w:hAnsi="华文中宋" w:eastAsia="华文中宋" w:cs="华文中宋"/>
+            <w:vMerge w:val="continue"/>
+            <w:tcBorders/>
+            <w:vAlign w:val="center"/>
+          </w:tcPr>
+          <w:p>
+            <w:pPr>
+              <w:bidi w:val="0"/>
+              <w:rPr>
+                <w:rFonts w:hint="eastAsia"/>
+                <w:lang w:val="en-US" w:eastAsia="zh-CN"/>
+              </w:rPr>
+            </w:pPr>
+          </w:p>
+        </w:tc>
+        <w:tc>
+          <w:tcPr>
+            <w:tcW w:w="0" w:type="auto"/>
+            <w:vAlign w:val="center"/>
+          </w:tcPr>
+          <w:p>
+            <w:pPr>
+              <w:pStyle w:val="10"/>
+              <w:bidi w:val="0"/>
+              <w:jc w:val="both"/>
+              <w:rPr>
+                <w:rFonts w:hint="eastAsia" w:ascii="华文中宋" w:hAnsi="华文中宋" w:eastAsia="华文中宋" w:cs="华文中宋"/>
+                <w:b/>
+                <w:bCs/>
+                <w:color w:val="FF0000"/>
+                <w:kern w:val="2"/>
+                <w:sz w:val="21"/>
+                <w:szCs w:val="21"/>
+                <w:lang w:val="en-US" w:eastAsia="zh-CN" w:bidi="ar-SA"/>
+              </w:rPr>
+            </w:pPr>
+            <w:r>
+              <w:rPr>
+                <w:rFonts w:hint="eastAsia"/>
+                <w:lang w:val="en-US" w:eastAsia="zh-CN"/>
+              </w:rPr>
+              <w:t>ok()</w:t>
+            </w:r>
+          </w:p>
+        </w:tc>
+        <w:tc>
+          <w:tcPr>
+            <w:tcW w:w="0" w:type="auto"/>
+            <w:vAlign w:val="center"/>
+          </w:tcPr>
+          <w:p>
+            <w:pPr>
+              <w:jc w:val="both"/>
+              <w:rPr>
+                <w:rFonts w:hint="eastAsia" w:ascii="华文中宋" w:hAnsi="华文中宋" w:eastAsia="华文中宋" w:cs="华文中宋"/>
+                <w:b/>
+                <w:bCs/>
+                <w:color w:val="ED7D31" w:themeColor="accent2"/>
+                <w:kern w:val="2"/>
+                <w:sz w:val="21"/>
+                <w:szCs w:val="21"/>
+                <w:vertAlign w:val="baseline"/>
+                <w:lang w:val="en-US" w:eastAsia="zh-CN" w:bidi="ar-SA"/>
+                <w14:textFill>
+                  <w14:solidFill>
+                    <w14:schemeClr w14:val="accent2"/>
+                  </w14:solidFill>
+                </w14:textFill>
+              </w:rPr>
+            </w:pPr>
+            <w:r>
+              <w:rPr>
+                <w:rFonts w:hint="eastAsia" w:cs="华文中宋"/>
+                <w:b/>
+                <w:bCs/>
+                <w:color w:val="ED7D31" w:themeColor="accent2"/>
+                <w:kern w:val="2"/>
+                <w:sz w:val="21"/>
+                <w:szCs w:val="21"/>
+                <w:vertAlign w:val="baseline"/>
+                <w:lang w:val="en-US" w:eastAsia="zh-CN" w:bidi="ar-SA"/>
+                <w14:textFill>
+                  <w14:solidFill>
+                    <w14:schemeClr w14:val="accent2"/>
+                  </w14:solidFill>
+                </w14:textFill>
+              </w:rPr>
+              <w:t>系统</w:t>
+            </w:r>
+            <w:r>
+              <w:rPr>
+                <w:rFonts w:hint="eastAsia" w:cs="华文中宋"/>
                 <w:b/>
                 <w:bCs/>
                 <w:color w:val="EA82E5"/>
@@ -4094,19 +3977,7 @@
                 <w:szCs w:val="21"/>
                 <w:lang w:val="en-US" w:eastAsia="zh-CN" w:bidi="ar-SA"/>
               </w:rPr>
-            </w:pPr>
-            <w:r>
-              <w:rPr>
-                <w:rFonts w:hint="eastAsia" w:cs="华文中宋"/>
-                <w:b/>
-                <w:bCs/>
-                <w:color w:val="EA82E5"/>
-                <w:kern w:val="2"/>
-                <w:sz w:val="21"/>
-                <w:szCs w:val="21"/>
-                <w:lang w:val="en-US" w:eastAsia="zh-CN" w:bidi="ar-SA"/>
-              </w:rPr>
-              <w:t>清理程序</w:t>
+              <w:t>状态</w:t>
             </w:r>
           </w:p>
         </w:tc>
@@ -4131,89 +4002,112 @@
         <w:tc>
           <w:tcPr>
             <w:tcW w:w="0" w:type="auto"/>
-            <w:vAlign w:val="center"/>
-          </w:tcPr>
-          <w:p>
-            <w:pPr>
-              <w:pStyle w:val="10"/>
-              <w:bidi w:val="0"/>
-              <w:jc w:val="both"/>
+            <w:vMerge w:val="continue"/>
+            <w:tcBorders/>
+            <w:vAlign w:val="center"/>
+          </w:tcPr>
+          <w:p>
+            <w:pPr>
+              <w:bidi w:val="0"/>
+              <w:rPr>
+                <w:rFonts w:hint="eastAsia"/>
+                <w:lang w:val="en-US" w:eastAsia="zh-CN"/>
+              </w:rPr>
+            </w:pPr>
+          </w:p>
+        </w:tc>
+        <w:tc>
+          <w:tcPr>
+            <w:tcW w:w="0" w:type="auto"/>
+            <w:vAlign w:val="center"/>
+          </w:tcPr>
+          <w:p>
+            <w:pPr>
+              <w:pStyle w:val="10"/>
+              <w:bidi w:val="0"/>
+              <w:jc w:val="both"/>
+              <w:rPr>
+                <w:rFonts w:hint="eastAsia"/>
+                <w:lang w:val="en-US" w:eastAsia="zh-CN"/>
+              </w:rPr>
+            </w:pPr>
+            <w:r>
+              <w:rPr>
+                <w:rFonts w:hint="eastAsia"/>
+                <w:lang w:val="en-US" w:eastAsia="zh-CN"/>
+              </w:rPr>
+              <w:t xml:space="preserve">RCLCPP_INFO / RCLCPP_WARN / </w:t>
+            </w:r>
+          </w:p>
+          <w:p>
+            <w:pPr>
+              <w:pStyle w:val="10"/>
+              <w:bidi w:val="0"/>
+              <w:jc w:val="both"/>
+              <w:rPr>
+                <w:rFonts w:hint="default"/>
+                <w:lang w:val="en-US" w:eastAsia="zh-CN"/>
+              </w:rPr>
+            </w:pPr>
+            <w:r>
+              <w:rPr>
+                <w:rFonts w:hint="eastAsia"/>
+                <w:lang w:val="en-US" w:eastAsia="zh-CN"/>
+              </w:rPr>
+              <w:t>RCLCPP_ERROR / RCLCPP_FATAL(logger, fmt, arg...)</w:t>
+            </w:r>
+          </w:p>
+        </w:tc>
+        <w:tc>
+          <w:tcPr>
+            <w:tcW w:w="0" w:type="auto"/>
+            <w:vAlign w:val="center"/>
+          </w:tcPr>
+          <w:p>
+            <w:pPr>
+              <w:jc w:val="both"/>
+              <w:rPr>
+                <w:rFonts w:hint="default" w:cs="华文中宋"/>
+                <w:b/>
+                <w:bCs/>
+                <w:color w:val="EA82E5"/>
+                <w:kern w:val="2"/>
+                <w:sz w:val="21"/>
+                <w:szCs w:val="21"/>
+                <w:lang w:val="en-US" w:eastAsia="zh-CN" w:bidi="ar-SA"/>
+              </w:rPr>
+            </w:pPr>
+            <w:r>
               <w:rPr>
                 <w:rFonts w:hint="eastAsia" w:ascii="华文中宋" w:hAnsi="华文中宋" w:eastAsia="华文中宋" w:cs="华文中宋"/>
                 <w:b/>
                 <w:bCs/>
-                <w:color w:val="FF0000"/>
-                <w:kern w:val="2"/>
-                <w:sz w:val="21"/>
-                <w:szCs w:val="21"/>
-                <w:lang w:val="en-US" w:eastAsia="zh-CN" w:bidi="ar-SA"/>
-              </w:rPr>
-            </w:pPr>
-            <w:r>
-              <w:rPr>
-                <w:rFonts w:hint="eastAsia"/>
-                <w:lang w:val="en-US" w:eastAsia="zh-CN"/>
-              </w:rPr>
-              <w:t>ok()</w:t>
-            </w:r>
-          </w:p>
-        </w:tc>
-        <w:tc>
-          <w:tcPr>
-            <w:tcW w:w="0" w:type="auto"/>
-            <w:vAlign w:val="center"/>
-          </w:tcPr>
-          <w:p>
-            <w:pPr>
-              <w:jc w:val="both"/>
-              <w:rPr>
-                <w:rFonts w:hint="eastAsia" w:ascii="华文中宋" w:hAnsi="华文中宋" w:eastAsia="华文中宋" w:cs="华文中宋"/>
-                <w:b/>
-                <w:bCs/>
-                <w:color w:val="ED7D31" w:themeColor="accent2"/>
-                <w:kern w:val="2"/>
-                <w:sz w:val="21"/>
-                <w:szCs w:val="21"/>
-                <w:vertAlign w:val="baseline"/>
-                <w:lang w:val="en-US" w:eastAsia="zh-CN" w:bidi="ar-SA"/>
-                <w14:textFill>
-                  <w14:solidFill>
-                    <w14:schemeClr w14:val="accent2"/>
-                  </w14:solidFill>
-                </w14:textFill>
-              </w:rPr>
-            </w:pPr>
+                <w:color w:val="ED7D31" w:themeColor="accent2"/>
+                <w:kern w:val="2"/>
+                <w:sz w:val="21"/>
+                <w:szCs w:val="21"/>
+                <w:vertAlign w:val="baseline"/>
+                <w:lang w:val="en-US" w:eastAsia="zh-CN" w:bidi="ar-SA"/>
+                <w14:textFill>
+                  <w14:solidFill>
+                    <w14:schemeClr w14:val="accent2"/>
+                  </w14:solidFill>
+                </w14:textFill>
+              </w:rPr>
+              <w:t>输出</w:t>
+            </w:r>
             <w:r>
               <w:rPr>
                 <w:rFonts w:hint="eastAsia" w:cs="华文中宋"/>
                 <w:b/>
                 <w:bCs/>
-                <w:color w:val="ED7D31" w:themeColor="accent2"/>
-                <w:kern w:val="2"/>
-                <w:sz w:val="21"/>
-                <w:szCs w:val="21"/>
-                <w:vertAlign w:val="baseline"/>
-                <w:lang w:val="en-US" w:eastAsia="zh-CN" w:bidi="ar-SA"/>
-                <w14:textFill>
-                  <w14:solidFill>
-                    <w14:schemeClr w14:val="accent2"/>
-                  </w14:solidFill>
-                </w14:textFill>
-              </w:rPr>
-              <w:t>系统</w:t>
-            </w:r>
-            <w:r>
-              <w:rPr>
-                <w:rFonts w:hint="eastAsia" w:cs="华文中宋"/>
-                <w:b/>
-                <w:bCs/>
                 <w:color w:val="EA82E5"/>
                 <w:kern w:val="2"/>
                 <w:sz w:val="21"/>
                 <w:szCs w:val="21"/>
                 <w:lang w:val="en-US" w:eastAsia="zh-CN" w:bidi="ar-SA"/>
               </w:rPr>
-              <w:t>状态</w:t>
+              <w:t>日志</w:t>
             </w:r>
           </w:p>
         </w:tc>
@@ -4238,31 +4132,12 @@
         <w:tc>
           <w:tcPr>
             <w:tcW w:w="0" w:type="auto"/>
-            <w:vAlign w:val="center"/>
-          </w:tcPr>
-          <w:p>
-            <w:pPr>
-              <w:pStyle w:val="10"/>
-              <w:bidi w:val="0"/>
-              <w:jc w:val="both"/>
-              <w:rPr>
-                <w:rFonts w:hint="eastAsia"/>
-                <w:lang w:val="en-US" w:eastAsia="zh-CN"/>
-              </w:rPr>
-            </w:pPr>
-            <w:r>
-              <w:rPr>
-                <w:rFonts w:hint="eastAsia"/>
-                <w:lang w:val="en-US" w:eastAsia="zh-CN"/>
-              </w:rPr>
-              <w:t xml:space="preserve">RCLCPP_INFO / RCLCPP_WARN / </w:t>
-            </w:r>
-          </w:p>
-          <w:p>
-            <w:pPr>
-              <w:pStyle w:val="10"/>
-              <w:bidi w:val="0"/>
-              <w:jc w:val="both"/>
+            <w:vMerge w:val="restart"/>
+            <w:vAlign w:val="center"/>
+          </w:tcPr>
+          <w:p>
+            <w:pPr>
+              <w:bidi w:val="0"/>
               <w:rPr>
                 <w:rFonts w:hint="default"/>
                 <w:lang w:val="en-US" w:eastAsia="zh-CN"/>
@@ -4273,20 +4148,50 @@
                 <w:rFonts w:hint="eastAsia"/>
                 <w:lang w:val="en-US" w:eastAsia="zh-CN"/>
               </w:rPr>
-              <w:t>RCLCPP_ERROR / RCLCPP_FATAL(logger, fmt, arg...)</w:t>
-            </w:r>
-          </w:p>
-        </w:tc>
-        <w:tc>
-          <w:tcPr>
-            <w:tcW w:w="0" w:type="auto"/>
-            <w:vAlign w:val="center"/>
-          </w:tcPr>
-          <w:p>
-            <w:pPr>
-              <w:jc w:val="both"/>
-              <w:rPr>
-                <w:rFonts w:hint="default" w:cs="华文中宋"/>
+              <w:t>回调</w:t>
+            </w:r>
+          </w:p>
+        </w:tc>
+        <w:tc>
+          <w:tcPr>
+            <w:tcW w:w="0" w:type="auto"/>
+            <w:vAlign w:val="center"/>
+          </w:tcPr>
+          <w:p>
+            <w:pPr>
+              <w:pStyle w:val="10"/>
+              <w:bidi w:val="0"/>
+              <w:jc w:val="both"/>
+              <w:rPr>
+                <w:rFonts w:hint="eastAsia" w:ascii="华文中宋" w:hAnsi="华文中宋" w:eastAsia="华文中宋" w:cs="华文中宋"/>
+                <w:b/>
+                <w:bCs/>
+                <w:color w:val="FF0000"/>
+                <w:kern w:val="2"/>
+                <w:sz w:val="21"/>
+                <w:szCs w:val="21"/>
+                <w:lang w:val="en-US" w:eastAsia="zh-CN" w:bidi="ar-SA"/>
+              </w:rPr>
+            </w:pPr>
+            <w:r>
+              <w:rPr>
+                <w:rFonts w:hint="eastAsia"/>
+                <w:lang w:val="en-US" w:eastAsia="zh-CN"/>
+              </w:rPr>
+              <w:t>spin(node_ptr)</w:t>
+            </w:r>
+          </w:p>
+        </w:tc>
+        <w:tc>
+          <w:tcPr>
+            <w:tcW w:w="0" w:type="auto"/>
+            <w:vAlign w:val="center"/>
+          </w:tcPr>
+          <w:p>
+            <w:pPr>
+              <w:jc w:val="both"/>
+              <w:rPr>
+                <w:rFonts w:hint="eastAsia" w:ascii="华文中宋" w:hAnsi="华文中宋" w:eastAsia="华文中宋" w:cs="华文中宋"/>
                 <w:b/>
                 <w:bCs/>
                 <w:color w:val="EA82E5"/>
@@ -4313,7 +4218,7 @@
                   </w14:solidFill>
                 </w14:textFill>
               </w:rPr>
-              <w:t>输出</w:t>
+              <w:t>进入结点的</w:t>
             </w:r>
             <w:r>
               <w:rPr>
@@ -4326,7 +4231,7 @@
                 <w:szCs w:val="21"/>
                 <w:lang w:val="en-US" w:eastAsia="zh-CN" w:bidi="ar-SA"/>
               </w:rPr>
-              <w:t>日志</w:t>
+              <w:t>事件循环</w:t>
             </w:r>
           </w:p>
         </w:tc>
@@ -4348,6 +4253,37 @@
             <w:right w:w="108" w:type="dxa"/>
           </w:tblCellMar>
         </w:tblPrEx>
+        <w:tc>
+          <w:tcPr>
+            <w:tcW w:w="0" w:type="auto"/>
+            <w:vMerge w:val="continue"/>
+            <w:tcBorders/>
+            <w:vAlign w:val="center"/>
+          </w:tcPr>
+          <w:p>
+            <w:pPr>
+              <w:pStyle w:val="10"/>
+              <w:bidi w:val="0"/>
+              <w:jc w:val="both"/>
+              <w:rPr>
+                <w:rFonts w:hint="eastAsia" w:ascii="华文中宋" w:hAnsi="华文中宋" w:eastAsia="华文中宋" w:cs="华文中宋"/>
+                <w:b/>
+                <w:bCs/>
+                <w:color w:val="ED7D31" w:themeColor="accent2"/>
+                <w:kern w:val="2"/>
+                <w:sz w:val="21"/>
+                <w:szCs w:val="21"/>
+                <w:vertAlign w:val="baseline"/>
+                <w:lang w:val="en-US" w:eastAsia="zh-CN" w:bidi="ar-SA"/>
+                <w14:textFill>
+                  <w14:solidFill>
+                    <w14:schemeClr w14:val="accent2"/>
+                  </w14:solidFill>
+                </w14:textFill>
+              </w:rPr>
+            </w:pPr>
+          </w:p>
+        </w:tc>
         <w:tc>
           <w:tcPr>
             <w:tcW w:w="0" w:type="auto"/>
@@ -4511,7 +4447,7 @@
                 <w:rFonts w:hint="eastAsia"/>
                 <w:lang w:val="en-US" w:eastAsia="zh-CN"/>
               </w:rPr>
-              <w:t>Rate(fps)</w:t>
+              <w:t>Rate(hz)</w:t>
             </w:r>
           </w:p>
         </w:tc>
@@ -11270,12 +11206,6 @@
             <w:insideH w:val="single" w:color="auto" w:sz="4" w:space="0"/>
             <w:insideV w:val="single" w:color="auto" w:sz="4" w:space="0"/>
           </w:tblBorders>
-          <w:tblCellMar>
-            <w:top w:w="0" w:type="dxa"/>
-            <w:left w:w="108" w:type="dxa"/>
-            <w:bottom w:w="0" w:type="dxa"/>
-            <w:right w:w="108" w:type="dxa"/>
-          </w:tblCellMar>
         </w:tblPrEx>
         <w:tc>
           <w:tcPr>
@@ -17108,9 +17038,1806 @@
           <w:rFonts w:hint="eastAsia"/>
           <w:lang w:val="en-US" w:eastAsia="zh-CN"/>
         </w:rPr>
-        <w:t>结点roscpp：</w:t>
+        <w:t>结点ros/ros.h：</w:t>
       </w:r>
     </w:p>
+    <w:p>
+      <w:pPr>
+        <w:rPr>
+          <w:rFonts w:hint="default"/>
+          <w:lang w:val="en-US" w:eastAsia="zh-CN"/>
+        </w:rPr>
+      </w:pPr>
+      <w:r>
+        <w:rPr>
+          <w:rFonts w:hint="eastAsia"/>
+          <w:lang w:val="en-US" w:eastAsia="zh-CN"/>
+        </w:rPr>
+        <w:t>package：roscpp</w:t>
+      </w:r>
+    </w:p>
+    <w:p>
+      <w:pPr>
+        <w:rPr>
+          <w:rFonts w:hint="default"/>
+          <w:lang w:val="en-US" w:eastAsia="zh-CN"/>
+        </w:rPr>
+      </w:pPr>
+    </w:p>
+    <w:tbl>
+      <w:tblPr>
+        <w:tblStyle w:val="7"/>
+        <w:tblW w:w="0" w:type="auto"/>
+        <w:tblInd w:w="0" w:type="dxa"/>
+        <w:tblBorders>
+          <w:top w:val="single" w:color="auto" w:sz="4" w:space="0"/>
+          <w:left w:val="single" w:color="auto" w:sz="4" w:space="0"/>
+          <w:bottom w:val="single" w:color="auto" w:sz="4" w:space="0"/>
+          <w:right w:val="single" w:color="auto" w:sz="4" w:space="0"/>
+          <w:insideH w:val="single" w:color="auto" w:sz="4" w:space="0"/>
+          <w:insideV w:val="single" w:color="auto" w:sz="4" w:space="0"/>
+        </w:tblBorders>
+        <w:tblLayout w:type="autofit"/>
+        <w:tblCellMar>
+          <w:top w:w="0" w:type="dxa"/>
+          <w:left w:w="108" w:type="dxa"/>
+          <w:bottom w:w="0" w:type="dxa"/>
+          <w:right w:w="108" w:type="dxa"/>
+        </w:tblCellMar>
+      </w:tblPr>
+      <w:tblGrid>
+        <w:gridCol w:w="637"/>
+        <w:gridCol w:w="7025"/>
+        <w:gridCol w:w="1478"/>
+      </w:tblGrid>
+      <w:tr>
+        <w:tblPrEx>
+          <w:tblBorders>
+            <w:top w:val="single" w:color="auto" w:sz="4" w:space="0"/>
+            <w:left w:val="single" w:color="auto" w:sz="4" w:space="0"/>
+            <w:bottom w:val="single" w:color="auto" w:sz="4" w:space="0"/>
+            <w:right w:val="single" w:color="auto" w:sz="4" w:space="0"/>
+            <w:insideH w:val="single" w:color="auto" w:sz="4" w:space="0"/>
+            <w:insideV w:val="single" w:color="auto" w:sz="4" w:space="0"/>
+          </w:tblBorders>
+          <w:tblCellMar>
+            <w:top w:w="0" w:type="dxa"/>
+            <w:left w:w="108" w:type="dxa"/>
+            <w:bottom w:w="0" w:type="dxa"/>
+            <w:right w:w="108" w:type="dxa"/>
+          </w:tblCellMar>
+        </w:tblPrEx>
+        <w:tc>
+          <w:tcPr>
+            <w:tcW w:w="0" w:type="auto"/>
+            <w:vMerge w:val="restart"/>
+            <w:vAlign w:val="center"/>
+          </w:tcPr>
+          <w:p>
+            <w:pPr>
+              <w:bidi w:val="0"/>
+              <w:rPr>
+                <w:rFonts w:hint="default"/>
+                <w:lang w:val="en-US" w:eastAsia="zh-CN"/>
+              </w:rPr>
+            </w:pPr>
+            <w:r>
+              <w:rPr>
+                <w:rFonts w:hint="eastAsia"/>
+                <w:lang w:val="en-US" w:eastAsia="zh-CN"/>
+              </w:rPr>
+              <w:t>基本</w:t>
+            </w:r>
+          </w:p>
+        </w:tc>
+        <w:tc>
+          <w:tcPr>
+            <w:tcW w:w="0" w:type="auto"/>
+            <w:vAlign w:val="center"/>
+          </w:tcPr>
+          <w:p>
+            <w:pPr>
+              <w:pStyle w:val="10"/>
+              <w:bidi w:val="0"/>
+              <w:jc w:val="both"/>
+              <w:rPr>
+                <w:rFonts w:hint="default" w:ascii="华文中宋" w:hAnsi="华文中宋" w:eastAsia="华文中宋" w:cs="华文中宋"/>
+                <w:b/>
+                <w:bCs/>
+                <w:color w:val="FF0000"/>
+                <w:kern w:val="2"/>
+                <w:sz w:val="21"/>
+                <w:szCs w:val="21"/>
+                <w:lang w:val="en-US" w:eastAsia="zh-CN" w:bidi="ar-SA"/>
+              </w:rPr>
+            </w:pPr>
+            <w:r>
+              <w:rPr>
+                <w:rFonts w:hint="eastAsia"/>
+                <w:lang w:val="en-US" w:eastAsia="zh-CN"/>
+              </w:rPr>
+              <w:t>init(argc, argv, name)</w:t>
+            </w:r>
+          </w:p>
+        </w:tc>
+        <w:tc>
+          <w:tcPr>
+            <w:tcW w:w="0" w:type="auto"/>
+            <w:vAlign w:val="center"/>
+          </w:tcPr>
+          <w:p>
+            <w:pPr>
+              <w:pStyle w:val="9"/>
+              <w:bidi w:val="0"/>
+              <w:rPr>
+                <w:rFonts w:hint="default" w:ascii="华文中宋" w:hAnsi="华文中宋" w:eastAsia="华文中宋" w:cs="华文中宋"/>
+                <w:b/>
+                <w:bCs/>
+                <w:color w:val="ED7D31" w:themeColor="accent2"/>
+                <w:kern w:val="2"/>
+                <w:szCs w:val="21"/>
+                <w:vertAlign w:val="baseline"/>
+                <w:lang w:val="en-US" w:eastAsia="zh-CN" w:bidi="ar-SA"/>
+                <w14:textFill>
+                  <w14:solidFill>
+                    <w14:schemeClr w14:val="accent2"/>
+                  </w14:solidFill>
+                </w14:textFill>
+              </w:rPr>
+            </w:pPr>
+            <w:r>
+              <w:rPr>
+                <w:rFonts w:hint="eastAsia"/>
+                <w:lang w:val="en-US" w:eastAsia="zh-CN"/>
+              </w:rPr>
+              <w:t xml:space="preserve">初始化 </w:t>
+            </w:r>
+          </w:p>
+        </w:tc>
+      </w:tr>
+      <w:tr>
+        <w:tblPrEx>
+          <w:tblBorders>
+            <w:top w:val="single" w:color="auto" w:sz="4" w:space="0"/>
+            <w:left w:val="single" w:color="auto" w:sz="4" w:space="0"/>
+            <w:bottom w:val="single" w:color="auto" w:sz="4" w:space="0"/>
+            <w:right w:val="single" w:color="auto" w:sz="4" w:space="0"/>
+            <w:insideH w:val="single" w:color="auto" w:sz="4" w:space="0"/>
+            <w:insideV w:val="single" w:color="auto" w:sz="4" w:space="0"/>
+          </w:tblBorders>
+          <w:tblCellMar>
+            <w:top w:w="0" w:type="dxa"/>
+            <w:left w:w="108" w:type="dxa"/>
+            <w:bottom w:w="0" w:type="dxa"/>
+            <w:right w:w="108" w:type="dxa"/>
+          </w:tblCellMar>
+        </w:tblPrEx>
+        <w:tc>
+          <w:tcPr>
+            <w:tcW w:w="0" w:type="auto"/>
+            <w:vMerge w:val="continue"/>
+            <w:tcBorders/>
+            <w:vAlign w:val="center"/>
+          </w:tcPr>
+          <w:p>
+            <w:pPr>
+              <w:bidi w:val="0"/>
+              <w:rPr>
+                <w:rFonts w:hint="eastAsia"/>
+                <w:lang w:val="en-US" w:eastAsia="zh-CN"/>
+              </w:rPr>
+            </w:pPr>
+          </w:p>
+        </w:tc>
+        <w:tc>
+          <w:tcPr>
+            <w:tcW w:w="0" w:type="auto"/>
+            <w:vAlign w:val="center"/>
+          </w:tcPr>
+          <w:p>
+            <w:pPr>
+              <w:pStyle w:val="10"/>
+              <w:bidi w:val="0"/>
+              <w:jc w:val="both"/>
+              <w:rPr>
+                <w:rFonts w:hint="eastAsia" w:ascii="华文中宋" w:hAnsi="华文中宋" w:eastAsia="华文中宋" w:cs="华文中宋"/>
+                <w:b/>
+                <w:bCs/>
+                <w:color w:val="FF0000"/>
+                <w:kern w:val="2"/>
+                <w:sz w:val="21"/>
+                <w:szCs w:val="21"/>
+                <w:lang w:val="en-US" w:eastAsia="zh-CN" w:bidi="ar-SA"/>
+              </w:rPr>
+            </w:pPr>
+            <w:r>
+              <w:rPr>
+                <w:rFonts w:hint="eastAsia"/>
+                <w:lang w:val="en-US" w:eastAsia="zh-CN"/>
+              </w:rPr>
+              <w:t>ok()</w:t>
+            </w:r>
+          </w:p>
+        </w:tc>
+        <w:tc>
+          <w:tcPr>
+            <w:tcW w:w="0" w:type="auto"/>
+            <w:vAlign w:val="center"/>
+          </w:tcPr>
+          <w:p>
+            <w:pPr>
+              <w:jc w:val="both"/>
+              <w:rPr>
+                <w:rFonts w:hint="eastAsia" w:ascii="华文中宋" w:hAnsi="华文中宋" w:eastAsia="华文中宋" w:cs="华文中宋"/>
+                <w:b/>
+                <w:bCs/>
+                <w:color w:val="ED7D31" w:themeColor="accent2"/>
+                <w:kern w:val="2"/>
+                <w:sz w:val="21"/>
+                <w:szCs w:val="21"/>
+                <w:vertAlign w:val="baseline"/>
+                <w:lang w:val="en-US" w:eastAsia="zh-CN" w:bidi="ar-SA"/>
+                <w14:textFill>
+                  <w14:solidFill>
+                    <w14:schemeClr w14:val="accent2"/>
+                  </w14:solidFill>
+                </w14:textFill>
+              </w:rPr>
+            </w:pPr>
+            <w:r>
+              <w:rPr>
+                <w:rFonts w:hint="eastAsia" w:cs="华文中宋"/>
+                <w:b/>
+                <w:bCs/>
+                <w:color w:val="ED7D31" w:themeColor="accent2"/>
+                <w:kern w:val="2"/>
+                <w:sz w:val="21"/>
+                <w:szCs w:val="21"/>
+                <w:vertAlign w:val="baseline"/>
+                <w:lang w:val="en-US" w:eastAsia="zh-CN" w:bidi="ar-SA"/>
+                <w14:textFill>
+                  <w14:solidFill>
+                    <w14:schemeClr w14:val="accent2"/>
+                  </w14:solidFill>
+                </w14:textFill>
+              </w:rPr>
+              <w:t>系统</w:t>
+            </w:r>
+            <w:r>
+              <w:rPr>
+                <w:rFonts w:hint="eastAsia" w:cs="华文中宋"/>
+                <w:b/>
+                <w:bCs/>
+                <w:color w:val="EA82E5"/>
+                <w:kern w:val="2"/>
+                <w:sz w:val="21"/>
+                <w:szCs w:val="21"/>
+                <w:lang w:val="en-US" w:eastAsia="zh-CN" w:bidi="ar-SA"/>
+              </w:rPr>
+              <w:t>状态</w:t>
+            </w:r>
+          </w:p>
+        </w:tc>
+      </w:tr>
+      <w:tr>
+        <w:tblPrEx>
+          <w:tblBorders>
+            <w:top w:val="single" w:color="auto" w:sz="4" w:space="0"/>
+            <w:left w:val="single" w:color="auto" w:sz="4" w:space="0"/>
+            <w:bottom w:val="single" w:color="auto" w:sz="4" w:space="0"/>
+            <w:right w:val="single" w:color="auto" w:sz="4" w:space="0"/>
+            <w:insideH w:val="single" w:color="auto" w:sz="4" w:space="0"/>
+            <w:insideV w:val="single" w:color="auto" w:sz="4" w:space="0"/>
+          </w:tblBorders>
+          <w:tblCellMar>
+            <w:top w:w="0" w:type="dxa"/>
+            <w:left w:w="108" w:type="dxa"/>
+            <w:bottom w:w="0" w:type="dxa"/>
+            <w:right w:w="108" w:type="dxa"/>
+          </w:tblCellMar>
+        </w:tblPrEx>
+        <w:tc>
+          <w:tcPr>
+            <w:tcW w:w="0" w:type="auto"/>
+            <w:vMerge w:val="continue"/>
+            <w:tcBorders/>
+            <w:vAlign w:val="center"/>
+          </w:tcPr>
+          <w:p>
+            <w:pPr>
+              <w:bidi w:val="0"/>
+              <w:rPr>
+                <w:rFonts w:hint="eastAsia"/>
+                <w:lang w:val="en-US" w:eastAsia="zh-CN"/>
+              </w:rPr>
+            </w:pPr>
+          </w:p>
+        </w:tc>
+        <w:tc>
+          <w:tcPr>
+            <w:tcW w:w="0" w:type="auto"/>
+            <w:vAlign w:val="center"/>
+          </w:tcPr>
+          <w:p>
+            <w:pPr>
+              <w:pStyle w:val="10"/>
+              <w:bidi w:val="0"/>
+              <w:jc w:val="both"/>
+              <w:rPr>
+                <w:rFonts w:hint="eastAsia" w:ascii="华文中宋" w:hAnsi="华文中宋" w:eastAsia="华文中宋" w:cs="华文中宋"/>
+                <w:b/>
+                <w:bCs/>
+                <w:color w:val="FF0000"/>
+                <w:kern w:val="2"/>
+                <w:sz w:val="21"/>
+                <w:szCs w:val="21"/>
+                <w:lang w:val="en-US" w:eastAsia="zh-CN" w:bidi="ar-SA"/>
+              </w:rPr>
+            </w:pPr>
+            <w:r>
+              <w:rPr>
+                <w:rFonts w:hint="eastAsia"/>
+                <w:lang w:val="en-US" w:eastAsia="zh-CN"/>
+              </w:rPr>
+              <w:t>ROS_INFO / ROS_WARN / ROS_ERROR / ROS_FATAL(fmt, arg...)</w:t>
+            </w:r>
+          </w:p>
+        </w:tc>
+        <w:tc>
+          <w:tcPr>
+            <w:tcW w:w="0" w:type="auto"/>
+            <w:vAlign w:val="center"/>
+          </w:tcPr>
+          <w:p>
+            <w:pPr>
+              <w:jc w:val="both"/>
+              <w:rPr>
+                <w:rFonts w:hint="eastAsia" w:ascii="华文中宋" w:hAnsi="华文中宋" w:eastAsia="华文中宋" w:cs="华文中宋"/>
+                <w:b/>
+                <w:bCs/>
+                <w:color w:val="EA82E5"/>
+                <w:kern w:val="2"/>
+                <w:sz w:val="21"/>
+                <w:szCs w:val="21"/>
+                <w:lang w:val="en-US" w:eastAsia="zh-CN" w:bidi="ar-SA"/>
+              </w:rPr>
+            </w:pPr>
+            <w:r>
+              <w:rPr>
+                <w:rFonts w:hint="eastAsia" w:ascii="华文中宋" w:hAnsi="华文中宋" w:eastAsia="华文中宋" w:cs="华文中宋"/>
+                <w:b/>
+                <w:bCs/>
+                <w:color w:val="ED7D31" w:themeColor="accent2"/>
+                <w:kern w:val="2"/>
+                <w:sz w:val="21"/>
+                <w:szCs w:val="21"/>
+                <w:vertAlign w:val="baseline"/>
+                <w:lang w:val="en-US" w:eastAsia="zh-CN" w:bidi="ar-SA"/>
+                <w14:textFill>
+                  <w14:solidFill>
+                    <w14:schemeClr w14:val="accent2"/>
+                  </w14:solidFill>
+                </w14:textFill>
+              </w:rPr>
+              <w:t>输出</w:t>
+            </w:r>
+            <w:r>
+              <w:rPr>
+                <w:rFonts w:hint="eastAsia" w:cs="华文中宋"/>
+                <w:b/>
+                <w:bCs/>
+                <w:color w:val="EA82E5"/>
+                <w:kern w:val="2"/>
+                <w:sz w:val="21"/>
+                <w:szCs w:val="21"/>
+                <w:lang w:val="en-US" w:eastAsia="zh-CN" w:bidi="ar-SA"/>
+              </w:rPr>
+              <w:t>日志</w:t>
+            </w:r>
+          </w:p>
+        </w:tc>
+      </w:tr>
+      <w:tr>
+        <w:tblPrEx>
+          <w:tblBorders>
+            <w:top w:val="single" w:color="auto" w:sz="4" w:space="0"/>
+            <w:left w:val="single" w:color="auto" w:sz="4" w:space="0"/>
+            <w:bottom w:val="single" w:color="auto" w:sz="4" w:space="0"/>
+            <w:right w:val="single" w:color="auto" w:sz="4" w:space="0"/>
+            <w:insideH w:val="single" w:color="auto" w:sz="4" w:space="0"/>
+            <w:insideV w:val="single" w:color="auto" w:sz="4" w:space="0"/>
+          </w:tblBorders>
+          <w:tblCellMar>
+            <w:top w:w="0" w:type="dxa"/>
+            <w:left w:w="108" w:type="dxa"/>
+            <w:bottom w:w="0" w:type="dxa"/>
+            <w:right w:w="108" w:type="dxa"/>
+          </w:tblCellMar>
+        </w:tblPrEx>
+        <w:tc>
+          <w:tcPr>
+            <w:tcW w:w="0" w:type="auto"/>
+            <w:vMerge w:val="restart"/>
+            <w:vAlign w:val="center"/>
+          </w:tcPr>
+          <w:p>
+            <w:pPr>
+              <w:bidi w:val="0"/>
+              <w:rPr>
+                <w:rFonts w:hint="default"/>
+                <w:lang w:val="en-US" w:eastAsia="zh-CN"/>
+              </w:rPr>
+            </w:pPr>
+            <w:r>
+              <w:rPr>
+                <w:rFonts w:hint="eastAsia"/>
+                <w:lang w:val="en-US" w:eastAsia="zh-CN"/>
+              </w:rPr>
+              <w:t>回调</w:t>
+            </w:r>
+          </w:p>
+        </w:tc>
+        <w:tc>
+          <w:tcPr>
+            <w:tcW w:w="0" w:type="auto"/>
+            <w:vAlign w:val="center"/>
+          </w:tcPr>
+          <w:p>
+            <w:pPr>
+              <w:pStyle w:val="10"/>
+              <w:bidi w:val="0"/>
+              <w:jc w:val="both"/>
+              <w:rPr>
+                <w:rFonts w:hint="eastAsia" w:ascii="华文中宋" w:hAnsi="华文中宋" w:eastAsia="华文中宋" w:cs="华文中宋"/>
+                <w:b/>
+                <w:bCs/>
+                <w:color w:val="FF0000"/>
+                <w:kern w:val="2"/>
+                <w:sz w:val="21"/>
+                <w:szCs w:val="21"/>
+                <w:lang w:val="en-US" w:eastAsia="zh-CN" w:bidi="ar-SA"/>
+              </w:rPr>
+            </w:pPr>
+            <w:r>
+              <w:rPr>
+                <w:rFonts w:hint="eastAsia"/>
+                <w:lang w:val="en-US" w:eastAsia="zh-CN"/>
+              </w:rPr>
+              <w:t>spin()</w:t>
+            </w:r>
+          </w:p>
+        </w:tc>
+        <w:tc>
+          <w:tcPr>
+            <w:tcW w:w="0" w:type="auto"/>
+            <w:vAlign w:val="center"/>
+          </w:tcPr>
+          <w:p>
+            <w:pPr>
+              <w:jc w:val="both"/>
+              <w:rPr>
+                <w:rFonts w:hint="eastAsia" w:ascii="华文中宋" w:hAnsi="华文中宋" w:eastAsia="华文中宋" w:cs="华文中宋"/>
+                <w:b/>
+                <w:bCs/>
+                <w:color w:val="ED7D31" w:themeColor="accent2"/>
+                <w:kern w:val="2"/>
+                <w:sz w:val="21"/>
+                <w:szCs w:val="21"/>
+                <w:lang w:val="en-US" w:eastAsia="zh-CN" w:bidi="ar-SA"/>
+                <w14:textFill>
+                  <w14:solidFill>
+                    <w14:schemeClr w14:val="accent2"/>
+                  </w14:solidFill>
+                </w14:textFill>
+              </w:rPr>
+            </w:pPr>
+            <w:r>
+              <w:rPr>
+                <w:rFonts w:hint="eastAsia" w:ascii="华文中宋" w:hAnsi="华文中宋" w:eastAsia="华文中宋" w:cs="华文中宋"/>
+                <w:b/>
+                <w:bCs/>
+                <w:color w:val="ED7D31" w:themeColor="accent2"/>
+                <w:kern w:val="2"/>
+                <w:sz w:val="21"/>
+                <w:szCs w:val="21"/>
+                <w:vertAlign w:val="baseline"/>
+                <w:lang w:val="en-US" w:eastAsia="zh-CN" w:bidi="ar-SA"/>
+                <w14:textFill>
+                  <w14:solidFill>
+                    <w14:schemeClr w14:val="accent2"/>
+                  </w14:solidFill>
+                </w14:textFill>
+              </w:rPr>
+              <w:t>进入</w:t>
+            </w:r>
+            <w:r>
+              <w:rPr>
+                <w:rFonts w:hint="eastAsia" w:cs="华文中宋"/>
+                <w:b/>
+                <w:bCs/>
+                <w:color w:val="EA82E5"/>
+                <w:kern w:val="2"/>
+                <w:sz w:val="21"/>
+                <w:szCs w:val="21"/>
+                <w:lang w:val="en-US" w:eastAsia="zh-CN" w:bidi="ar-SA"/>
+              </w:rPr>
+              <w:t>事件循环</w:t>
+            </w:r>
+          </w:p>
+        </w:tc>
+      </w:tr>
+      <w:tr>
+        <w:tblPrEx>
+          <w:tblBorders>
+            <w:top w:val="single" w:color="auto" w:sz="4" w:space="0"/>
+            <w:left w:val="single" w:color="auto" w:sz="4" w:space="0"/>
+            <w:bottom w:val="single" w:color="auto" w:sz="4" w:space="0"/>
+            <w:right w:val="single" w:color="auto" w:sz="4" w:space="0"/>
+            <w:insideH w:val="single" w:color="auto" w:sz="4" w:space="0"/>
+            <w:insideV w:val="single" w:color="auto" w:sz="4" w:space="0"/>
+          </w:tblBorders>
+          <w:tblCellMar>
+            <w:top w:w="0" w:type="dxa"/>
+            <w:left w:w="108" w:type="dxa"/>
+            <w:bottom w:w="0" w:type="dxa"/>
+            <w:right w:w="108" w:type="dxa"/>
+          </w:tblCellMar>
+        </w:tblPrEx>
+        <w:tc>
+          <w:tcPr>
+            <w:tcW w:w="0" w:type="auto"/>
+            <w:vMerge w:val="continue"/>
+            <w:tcBorders/>
+            <w:vAlign w:val="center"/>
+          </w:tcPr>
+          <w:p>
+            <w:pPr>
+              <w:pStyle w:val="10"/>
+              <w:bidi w:val="0"/>
+              <w:jc w:val="both"/>
+              <w:rPr>
+                <w:rFonts w:hint="eastAsia"/>
+                <w:lang w:val="en-US" w:eastAsia="zh-CN"/>
+              </w:rPr>
+            </w:pPr>
+          </w:p>
+        </w:tc>
+        <w:tc>
+          <w:tcPr>
+            <w:tcW w:w="0" w:type="auto"/>
+            <w:vAlign w:val="center"/>
+          </w:tcPr>
+          <w:p>
+            <w:pPr>
+              <w:pStyle w:val="10"/>
+              <w:bidi w:val="0"/>
+              <w:jc w:val="both"/>
+              <w:rPr>
+                <w:rFonts w:hint="eastAsia" w:ascii="华文中宋" w:hAnsi="华文中宋" w:eastAsia="华文中宋" w:cs="华文中宋"/>
+                <w:b/>
+                <w:bCs/>
+                <w:color w:val="FF0000"/>
+                <w:kern w:val="2"/>
+                <w:sz w:val="21"/>
+                <w:szCs w:val="21"/>
+                <w:lang w:val="en-US" w:eastAsia="zh-CN" w:bidi="ar-SA"/>
+              </w:rPr>
+            </w:pPr>
+            <w:r>
+              <w:rPr>
+                <w:rFonts w:hint="eastAsia"/>
+                <w:lang w:val="en-US" w:eastAsia="zh-CN"/>
+              </w:rPr>
+              <w:t>spinOnce()</w:t>
+            </w:r>
+          </w:p>
+        </w:tc>
+        <w:tc>
+          <w:tcPr>
+            <w:tcW w:w="0" w:type="auto"/>
+            <w:vAlign w:val="center"/>
+          </w:tcPr>
+          <w:p>
+            <w:pPr>
+              <w:jc w:val="both"/>
+              <w:rPr>
+                <w:rFonts w:hint="eastAsia" w:ascii="华文中宋" w:hAnsi="华文中宋" w:eastAsia="华文中宋" w:cs="华文中宋"/>
+                <w:b/>
+                <w:bCs/>
+                <w:color w:val="ED7D31" w:themeColor="accent2"/>
+                <w:kern w:val="2"/>
+                <w:sz w:val="21"/>
+                <w:szCs w:val="21"/>
+                <w:vertAlign w:val="baseline"/>
+                <w:lang w:val="en-US" w:eastAsia="zh-CN" w:bidi="ar-SA"/>
+                <w14:textFill>
+                  <w14:solidFill>
+                    <w14:schemeClr w14:val="accent2"/>
+                  </w14:solidFill>
+                </w14:textFill>
+              </w:rPr>
+            </w:pPr>
+            <w:r>
+              <w:rPr>
+                <w:rFonts w:hint="eastAsia" w:cs="华文中宋"/>
+                <w:b/>
+                <w:bCs/>
+                <w:color w:val="ED7D31" w:themeColor="accent2"/>
+                <w:kern w:val="2"/>
+                <w:sz w:val="21"/>
+                <w:szCs w:val="21"/>
+                <w:vertAlign w:val="baseline"/>
+                <w:lang w:val="en-US" w:eastAsia="zh-CN" w:bidi="ar-SA"/>
+                <w14:textFill>
+                  <w14:solidFill>
+                    <w14:schemeClr w14:val="accent2"/>
+                  </w14:solidFill>
+                </w14:textFill>
+              </w:rPr>
+              <w:t>处理</w:t>
+            </w:r>
+            <w:r>
+              <w:rPr>
+                <w:rFonts w:hint="eastAsia" w:cs="华文中宋"/>
+                <w:b/>
+                <w:bCs/>
+                <w:color w:val="EA82E5"/>
+                <w:kern w:val="2"/>
+                <w:sz w:val="21"/>
+                <w:szCs w:val="21"/>
+                <w:lang w:val="en-US" w:eastAsia="zh-CN" w:bidi="ar-SA"/>
+              </w:rPr>
+              <w:t>一次回调</w:t>
+            </w:r>
+          </w:p>
+        </w:tc>
+      </w:tr>
+    </w:tbl>
+    <w:p>
+      <w:pPr>
+        <w:rPr>
+          <w:rFonts w:hint="eastAsia"/>
+          <w:lang w:val="en-US" w:eastAsia="zh-CN"/>
+        </w:rPr>
+      </w:pPr>
+    </w:p>
+    <w:tbl>
+      <w:tblPr>
+        <w:tblStyle w:val="7"/>
+        <w:tblW w:w="0" w:type="auto"/>
+        <w:tblInd w:w="0" w:type="dxa"/>
+        <w:tblBorders>
+          <w:top w:val="single" w:color="auto" w:sz="4" w:space="0"/>
+          <w:left w:val="single" w:color="auto" w:sz="4" w:space="0"/>
+          <w:bottom w:val="single" w:color="auto" w:sz="4" w:space="0"/>
+          <w:right w:val="single" w:color="auto" w:sz="4" w:space="0"/>
+          <w:insideH w:val="single" w:color="auto" w:sz="4" w:space="0"/>
+          <w:insideV w:val="single" w:color="auto" w:sz="4" w:space="0"/>
+        </w:tblBorders>
+        <w:tblLayout w:type="autofit"/>
+        <w:tblCellMar>
+          <w:top w:w="0" w:type="dxa"/>
+          <w:left w:w="108" w:type="dxa"/>
+          <w:bottom w:w="0" w:type="dxa"/>
+          <w:right w:w="108" w:type="dxa"/>
+        </w:tblCellMar>
+      </w:tblPr>
+      <w:tblGrid>
+        <w:gridCol w:w="637"/>
+        <w:gridCol w:w="865"/>
+        <w:gridCol w:w="1478"/>
+      </w:tblGrid>
+      <w:tr>
+        <w:tblPrEx>
+          <w:tblBorders>
+            <w:top w:val="single" w:color="auto" w:sz="4" w:space="0"/>
+            <w:left w:val="single" w:color="auto" w:sz="4" w:space="0"/>
+            <w:bottom w:val="single" w:color="auto" w:sz="4" w:space="0"/>
+            <w:right w:val="single" w:color="auto" w:sz="4" w:space="0"/>
+            <w:insideH w:val="single" w:color="auto" w:sz="4" w:space="0"/>
+            <w:insideV w:val="single" w:color="auto" w:sz="4" w:space="0"/>
+          </w:tblBorders>
+          <w:tblCellMar>
+            <w:top w:w="0" w:type="dxa"/>
+            <w:left w:w="108" w:type="dxa"/>
+            <w:bottom w:w="0" w:type="dxa"/>
+            <w:right w:w="108" w:type="dxa"/>
+          </w:tblCellMar>
+        </w:tblPrEx>
+        <w:tc>
+          <w:tcPr>
+            <w:tcW w:w="0" w:type="auto"/>
+            <w:gridSpan w:val="2"/>
+            <w:vAlign w:val="center"/>
+          </w:tcPr>
+          <w:p>
+            <w:pPr>
+              <w:pStyle w:val="10"/>
+              <w:bidi w:val="0"/>
+              <w:jc w:val="both"/>
+              <w:rPr>
+                <w:rFonts w:hint="default" w:ascii="华文中宋" w:hAnsi="华文中宋" w:eastAsia="华文中宋" w:cs="华文中宋"/>
+                <w:b/>
+                <w:bCs/>
+                <w:color w:val="FF0000"/>
+                <w:kern w:val="2"/>
+                <w:sz w:val="21"/>
+                <w:szCs w:val="21"/>
+                <w:lang w:val="en-US" w:eastAsia="zh-CN" w:bidi="ar-SA"/>
+              </w:rPr>
+            </w:pPr>
+            <w:r>
+              <w:rPr>
+                <w:rFonts w:hint="eastAsia"/>
+                <w:lang w:val="en-US" w:eastAsia="zh-CN"/>
+              </w:rPr>
+              <w:t>Rate(hz)</w:t>
+            </w:r>
+          </w:p>
+        </w:tc>
+        <w:tc>
+          <w:tcPr>
+            <w:tcW w:w="0" w:type="auto"/>
+            <w:vAlign w:val="center"/>
+          </w:tcPr>
+          <w:p>
+            <w:pPr>
+              <w:jc w:val="both"/>
+              <w:rPr>
+                <w:rFonts w:hint="default" w:ascii="华文中宋" w:hAnsi="华文中宋" w:eastAsia="华文中宋" w:cs="华文中宋"/>
+                <w:b/>
+                <w:bCs/>
+                <w:color w:val="ED7D31" w:themeColor="accent2"/>
+                <w:kern w:val="2"/>
+                <w:sz w:val="21"/>
+                <w:szCs w:val="21"/>
+                <w:vertAlign w:val="baseline"/>
+                <w:lang w:val="en-US" w:eastAsia="zh-CN" w:bidi="ar-SA"/>
+                <w14:textFill>
+                  <w14:solidFill>
+                    <w14:schemeClr w14:val="accent2"/>
+                  </w14:solidFill>
+                </w14:textFill>
+              </w:rPr>
+            </w:pPr>
+            <w:r>
+              <w:rPr>
+                <w:rStyle w:val="11"/>
+                <w:rFonts w:hint="eastAsia"/>
+                <w:lang w:val="en-US" w:eastAsia="zh-CN"/>
+              </w:rPr>
+              <w:t>循环频率</w:t>
+            </w:r>
+            <w:r>
+              <w:rPr>
+                <w:rFonts w:hint="eastAsia" w:cs="华文中宋"/>
+                <w:b/>
+                <w:bCs/>
+                <w:color w:val="ED7D31" w:themeColor="accent2"/>
+                <w:kern w:val="2"/>
+                <w:sz w:val="21"/>
+                <w:szCs w:val="21"/>
+                <w:vertAlign w:val="baseline"/>
+                <w:lang w:val="en-US" w:eastAsia="zh-CN" w:bidi="ar-SA"/>
+                <w14:textFill>
+                  <w14:solidFill>
+                    <w14:schemeClr w14:val="accent2"/>
+                  </w14:solidFill>
+                </w14:textFill>
+              </w:rPr>
+              <w:t>控制</w:t>
+            </w:r>
+            <w:r>
+              <w:rPr>
+                <w:rFonts w:hint="eastAsia" w:ascii="华文中宋" w:hAnsi="华文中宋" w:eastAsia="华文中宋" w:cs="华文中宋"/>
+                <w:b/>
+                <w:bCs/>
+                <w:color w:val="ED7D31" w:themeColor="accent2"/>
+                <w:kern w:val="2"/>
+                <w:sz w:val="21"/>
+                <w:szCs w:val="21"/>
+                <w:vertAlign w:val="baseline"/>
+                <w:lang w:val="en-US" w:eastAsia="zh-CN" w:bidi="ar-SA"/>
+                <w14:textFill>
+                  <w14:solidFill>
+                    <w14:schemeClr w14:val="accent2"/>
+                  </w14:solidFill>
+                </w14:textFill>
+              </w:rPr>
+              <w:t xml:space="preserve"> </w:t>
+            </w:r>
+          </w:p>
+        </w:tc>
+      </w:tr>
+      <w:tr>
+        <w:tblPrEx>
+          <w:tblBorders>
+            <w:top w:val="single" w:color="auto" w:sz="4" w:space="0"/>
+            <w:left w:val="single" w:color="auto" w:sz="4" w:space="0"/>
+            <w:bottom w:val="single" w:color="auto" w:sz="4" w:space="0"/>
+            <w:right w:val="single" w:color="auto" w:sz="4" w:space="0"/>
+            <w:insideH w:val="single" w:color="auto" w:sz="4" w:space="0"/>
+            <w:insideV w:val="single" w:color="auto" w:sz="4" w:space="0"/>
+          </w:tblBorders>
+          <w:tblCellMar>
+            <w:top w:w="0" w:type="dxa"/>
+            <w:left w:w="108" w:type="dxa"/>
+            <w:bottom w:w="0" w:type="dxa"/>
+            <w:right w:w="108" w:type="dxa"/>
+          </w:tblCellMar>
+        </w:tblPrEx>
+        <w:tc>
+          <w:tcPr>
+            <w:tcW w:w="0" w:type="auto"/>
+            <w:vAlign w:val="center"/>
+          </w:tcPr>
+          <w:p>
+            <w:pPr>
+              <w:pStyle w:val="10"/>
+              <w:bidi w:val="0"/>
+              <w:jc w:val="both"/>
+              <w:rPr>
+                <w:rFonts w:hint="default" w:ascii="华文中宋" w:hAnsi="华文中宋" w:eastAsia="华文中宋" w:cs="华文中宋"/>
+                <w:b/>
+                <w:bCs/>
+                <w:color w:val="ED7D31" w:themeColor="accent2"/>
+                <w:kern w:val="2"/>
+                <w:sz w:val="21"/>
+                <w:szCs w:val="21"/>
+                <w:vertAlign w:val="baseline"/>
+                <w:lang w:val="en-US" w:eastAsia="zh-CN" w:bidi="ar-SA"/>
+                <w14:textFill>
+                  <w14:solidFill>
+                    <w14:schemeClr w14:val="accent2"/>
+                  </w14:solidFill>
+                </w14:textFill>
+              </w:rPr>
+            </w:pPr>
+            <w:r>
+              <w:rPr>
+                <w:rFonts w:hint="eastAsia" w:cs="华文中宋"/>
+                <w:b/>
+                <w:bCs/>
+                <w:color w:val="ED7D31" w:themeColor="accent2"/>
+                <w:kern w:val="2"/>
+                <w:sz w:val="21"/>
+                <w:szCs w:val="21"/>
+                <w:vertAlign w:val="baseline"/>
+                <w:lang w:val="en-US" w:eastAsia="zh-CN" w:bidi="ar-SA"/>
+                <w14:textFill>
+                  <w14:solidFill>
+                    <w14:schemeClr w14:val="accent2"/>
+                  </w14:solidFill>
+                </w14:textFill>
+              </w:rPr>
+              <w:t>方法</w:t>
+            </w:r>
+          </w:p>
+        </w:tc>
+        <w:tc>
+          <w:tcPr>
+            <w:tcW w:w="0" w:type="auto"/>
+            <w:vAlign w:val="center"/>
+          </w:tcPr>
+          <w:p>
+            <w:pPr>
+              <w:pStyle w:val="10"/>
+              <w:bidi w:val="0"/>
+              <w:jc w:val="both"/>
+              <w:rPr>
+                <w:rFonts w:hint="default" w:ascii="华文中宋" w:hAnsi="华文中宋" w:eastAsia="华文中宋" w:cs="华文中宋"/>
+                <w:b/>
+                <w:bCs/>
+                <w:color w:val="FF0000"/>
+                <w:kern w:val="2"/>
+                <w:sz w:val="21"/>
+                <w:szCs w:val="21"/>
+                <w:lang w:val="en-US" w:eastAsia="zh-CN" w:bidi="ar-SA"/>
+              </w:rPr>
+            </w:pPr>
+            <w:r>
+              <w:rPr>
+                <w:rFonts w:hint="eastAsia"/>
+                <w:lang w:val="en-US" w:eastAsia="zh-CN"/>
+              </w:rPr>
+              <w:t>sleep()</w:t>
+            </w:r>
+          </w:p>
+        </w:tc>
+        <w:tc>
+          <w:tcPr>
+            <w:tcW w:w="0" w:type="auto"/>
+            <w:vAlign w:val="center"/>
+          </w:tcPr>
+          <w:p>
+            <w:pPr>
+              <w:jc w:val="both"/>
+              <w:rPr>
+                <w:rFonts w:hint="eastAsia" w:ascii="华文中宋" w:hAnsi="华文中宋" w:eastAsia="华文中宋" w:cs="华文中宋"/>
+                <w:b/>
+                <w:bCs/>
+                <w:color w:val="ED7D31" w:themeColor="accent2"/>
+                <w:kern w:val="2"/>
+                <w:sz w:val="21"/>
+                <w:szCs w:val="21"/>
+                <w:vertAlign w:val="baseline"/>
+                <w:lang w:val="en-US" w:eastAsia="zh-CN" w:bidi="ar-SA"/>
+                <w14:textFill>
+                  <w14:solidFill>
+                    <w14:schemeClr w14:val="accent2"/>
+                  </w14:solidFill>
+                </w14:textFill>
+              </w:rPr>
+            </w:pPr>
+            <w:r>
+              <w:rPr>
+                <w:rFonts w:hint="eastAsia" w:cs="华文中宋"/>
+                <w:b/>
+                <w:bCs/>
+                <w:color w:val="EA82E5"/>
+                <w:kern w:val="2"/>
+                <w:sz w:val="21"/>
+                <w:szCs w:val="21"/>
+                <w:lang w:val="en-US" w:eastAsia="zh-CN" w:bidi="ar-SA"/>
+              </w:rPr>
+              <w:t>阻塞</w:t>
+            </w:r>
+          </w:p>
+        </w:tc>
+      </w:tr>
+    </w:tbl>
+    <w:p>
+      <w:pPr>
+        <w:rPr>
+          <w:rFonts w:hint="eastAsia"/>
+          <w:lang w:val="en-US" w:eastAsia="zh-CN"/>
+        </w:rPr>
+      </w:pPr>
+    </w:p>
+    <w:tbl>
+      <w:tblPr>
+        <w:tblStyle w:val="7"/>
+        <w:tblW w:w="0" w:type="auto"/>
+        <w:tblInd w:w="0" w:type="dxa"/>
+        <w:tblBorders>
+          <w:top w:val="single" w:color="auto" w:sz="4" w:space="0"/>
+          <w:left w:val="single" w:color="auto" w:sz="4" w:space="0"/>
+          <w:bottom w:val="single" w:color="auto" w:sz="4" w:space="0"/>
+          <w:right w:val="single" w:color="auto" w:sz="4" w:space="0"/>
+          <w:insideH w:val="single" w:color="auto" w:sz="4" w:space="0"/>
+          <w:insideV w:val="single" w:color="auto" w:sz="4" w:space="0"/>
+        </w:tblBorders>
+        <w:tblLayout w:type="autofit"/>
+        <w:tblCellMar>
+          <w:top w:w="0" w:type="dxa"/>
+          <w:left w:w="108" w:type="dxa"/>
+          <w:bottom w:w="0" w:type="dxa"/>
+          <w:right w:w="108" w:type="dxa"/>
+        </w:tblCellMar>
+      </w:tblPr>
+      <w:tblGrid>
+        <w:gridCol w:w="637"/>
+        <w:gridCol w:w="3310"/>
+        <w:gridCol w:w="1268"/>
+      </w:tblGrid>
+      <w:tr>
+        <w:tblPrEx>
+          <w:tblBorders>
+            <w:top w:val="single" w:color="auto" w:sz="4" w:space="0"/>
+            <w:left w:val="single" w:color="auto" w:sz="4" w:space="0"/>
+            <w:bottom w:val="single" w:color="auto" w:sz="4" w:space="0"/>
+            <w:right w:val="single" w:color="auto" w:sz="4" w:space="0"/>
+            <w:insideH w:val="single" w:color="auto" w:sz="4" w:space="0"/>
+            <w:insideV w:val="single" w:color="auto" w:sz="4" w:space="0"/>
+          </w:tblBorders>
+          <w:tblCellMar>
+            <w:top w:w="0" w:type="dxa"/>
+            <w:left w:w="108" w:type="dxa"/>
+            <w:bottom w:w="0" w:type="dxa"/>
+            <w:right w:w="108" w:type="dxa"/>
+          </w:tblCellMar>
+        </w:tblPrEx>
+        <w:trPr>
+          <w:trHeight w:val="139" w:hRule="atLeast"/>
+        </w:trPr>
+        <w:tc>
+          <w:tcPr>
+            <w:tcW w:w="0" w:type="auto"/>
+            <w:gridSpan w:val="2"/>
+            <w:vAlign w:val="center"/>
+          </w:tcPr>
+          <w:p>
+            <w:pPr>
+              <w:pStyle w:val="10"/>
+              <w:bidi w:val="0"/>
+              <w:jc w:val="both"/>
+              <w:rPr>
+                <w:rFonts w:hint="default" w:ascii="华文中宋" w:hAnsi="华文中宋" w:eastAsia="华文中宋" w:cs="华文中宋"/>
+                <w:b/>
+                <w:bCs/>
+                <w:color w:val="FF0000"/>
+                <w:kern w:val="2"/>
+                <w:sz w:val="21"/>
+                <w:szCs w:val="21"/>
+                <w:lang w:val="en-US" w:eastAsia="zh-CN" w:bidi="ar-SA"/>
+              </w:rPr>
+            </w:pPr>
+            <w:r>
+              <w:rPr>
+                <w:rFonts w:hint="eastAsia"/>
+                <w:lang w:val="en-US" w:eastAsia="zh-CN"/>
+              </w:rPr>
+              <w:t>NodeHandle(ns=" ")</w:t>
+            </w:r>
+          </w:p>
+        </w:tc>
+        <w:tc>
+          <w:tcPr>
+            <w:tcW w:w="0" w:type="auto"/>
+            <w:vAlign w:val="center"/>
+          </w:tcPr>
+          <w:p>
+            <w:pPr>
+              <w:jc w:val="both"/>
+              <w:rPr>
+                <w:rFonts w:hint="default" w:ascii="华文中宋" w:hAnsi="华文中宋" w:eastAsia="华文中宋" w:cs="华文中宋"/>
+                <w:b/>
+                <w:bCs/>
+                <w:color w:val="ED7D31" w:themeColor="accent2"/>
+                <w:kern w:val="2"/>
+                <w:sz w:val="21"/>
+                <w:szCs w:val="21"/>
+                <w:vertAlign w:val="baseline"/>
+                <w:lang w:val="en-US" w:eastAsia="zh-CN" w:bidi="ar-SA"/>
+                <w14:textFill>
+                  <w14:solidFill>
+                    <w14:schemeClr w14:val="accent2"/>
+                  </w14:solidFill>
+                </w14:textFill>
+              </w:rPr>
+            </w:pPr>
+            <w:r>
+              <w:rPr>
+                <w:rStyle w:val="11"/>
+                <w:rFonts w:hint="eastAsia"/>
+                <w:lang w:val="en-US" w:eastAsia="zh-CN"/>
+              </w:rPr>
+              <w:t>结点</w:t>
+            </w:r>
+          </w:p>
+        </w:tc>
+      </w:tr>
+      <w:tr>
+        <w:tblPrEx>
+          <w:tblBorders>
+            <w:top w:val="single" w:color="auto" w:sz="4" w:space="0"/>
+            <w:left w:val="single" w:color="auto" w:sz="4" w:space="0"/>
+            <w:bottom w:val="single" w:color="auto" w:sz="4" w:space="0"/>
+            <w:right w:val="single" w:color="auto" w:sz="4" w:space="0"/>
+            <w:insideH w:val="single" w:color="auto" w:sz="4" w:space="0"/>
+            <w:insideV w:val="single" w:color="auto" w:sz="4" w:space="0"/>
+          </w:tblBorders>
+          <w:tblCellMar>
+            <w:top w:w="0" w:type="dxa"/>
+            <w:left w:w="108" w:type="dxa"/>
+            <w:bottom w:w="0" w:type="dxa"/>
+            <w:right w:w="108" w:type="dxa"/>
+          </w:tblCellMar>
+        </w:tblPrEx>
+        <w:trPr>
+          <w:trHeight w:val="139" w:hRule="atLeast"/>
+        </w:trPr>
+        <w:tc>
+          <w:tcPr>
+            <w:tcW w:w="0" w:type="auto"/>
+            <w:vMerge w:val="restart"/>
+            <w:vAlign w:val="center"/>
+          </w:tcPr>
+          <w:p>
+            <w:pPr>
+              <w:pStyle w:val="10"/>
+              <w:bidi w:val="0"/>
+              <w:jc w:val="both"/>
+              <w:rPr>
+                <w:rFonts w:hint="default"/>
+                <w:lang w:val="en-US" w:eastAsia="zh-CN"/>
+              </w:rPr>
+            </w:pPr>
+            <w:r>
+              <w:rPr>
+                <w:rFonts w:hint="eastAsia" w:ascii="华文中宋" w:hAnsi="华文中宋" w:eastAsia="华文中宋" w:cs="华文中宋"/>
+                <w:b/>
+                <w:bCs/>
+                <w:color w:val="ED7D31" w:themeColor="accent2"/>
+                <w:kern w:val="2"/>
+                <w:sz w:val="21"/>
+                <w:szCs w:val="21"/>
+                <w:lang w:val="en-US" w:eastAsia="zh-CN" w:bidi="ar-SA"/>
+                <w14:textFill>
+                  <w14:solidFill>
+                    <w14:schemeClr w14:val="accent2"/>
+                  </w14:solidFill>
+                </w14:textFill>
+              </w:rPr>
+              <w:t>方法</w:t>
+            </w:r>
+          </w:p>
+        </w:tc>
+        <w:tc>
+          <w:tcPr>
+            <w:tcW w:w="0" w:type="auto"/>
+            <w:vAlign w:val="center"/>
+          </w:tcPr>
+          <w:p>
+            <w:pPr>
+              <w:pStyle w:val="10"/>
+              <w:bidi w:val="0"/>
+              <w:jc w:val="both"/>
+              <w:rPr>
+                <w:rFonts w:hint="default"/>
+                <w:lang w:val="en-US" w:eastAsia="zh-CN"/>
+              </w:rPr>
+            </w:pPr>
+            <w:r>
+              <w:rPr>
+                <w:rFonts w:hint="eastAsia"/>
+                <w:lang w:val="en-US" w:eastAsia="zh-CN"/>
+              </w:rPr>
+              <w:t>advertise&lt;msgT&gt;(topic, qos)</w:t>
+            </w:r>
+          </w:p>
+        </w:tc>
+        <w:tc>
+          <w:tcPr>
+            <w:tcW w:w="0" w:type="auto"/>
+            <w:vAlign w:val="center"/>
+          </w:tcPr>
+          <w:p>
+            <w:pPr>
+              <w:jc w:val="both"/>
+              <w:rPr>
+                <w:rStyle w:val="11"/>
+                <w:rFonts w:hint="default"/>
+                <w:lang w:val="en-US" w:eastAsia="zh-CN"/>
+              </w:rPr>
+            </w:pPr>
+            <w:r>
+              <w:rPr>
+                <w:rFonts w:hint="eastAsia" w:ascii="华文中宋" w:hAnsi="华文中宋" w:eastAsia="华文中宋" w:cs="华文中宋"/>
+                <w:b/>
+                <w:bCs/>
+                <w:color w:val="ED7D31" w:themeColor="accent2"/>
+                <w:kern w:val="2"/>
+                <w:sz w:val="21"/>
+                <w:szCs w:val="24"/>
+                <w:lang w:val="en-US" w:eastAsia="zh-CN" w:bidi="ar-SA"/>
+                <w14:textFill>
+                  <w14:solidFill>
+                    <w14:schemeClr w14:val="accent2"/>
+                  </w14:solidFill>
+                </w14:textFill>
+              </w:rPr>
+              <w:t>创建</w:t>
+            </w:r>
+            <w:r>
+              <w:rPr>
+                <w:rStyle w:val="11"/>
+                <w:rFonts w:hint="eastAsia"/>
+                <w:lang w:val="en-US" w:eastAsia="zh-CN"/>
+              </w:rPr>
+              <w:t>发布器</w:t>
+            </w:r>
+          </w:p>
+        </w:tc>
+      </w:tr>
+      <w:tr>
+        <w:tblPrEx>
+          <w:tblBorders>
+            <w:top w:val="single" w:color="auto" w:sz="4" w:space="0"/>
+            <w:left w:val="single" w:color="auto" w:sz="4" w:space="0"/>
+            <w:bottom w:val="single" w:color="auto" w:sz="4" w:space="0"/>
+            <w:right w:val="single" w:color="auto" w:sz="4" w:space="0"/>
+            <w:insideH w:val="single" w:color="auto" w:sz="4" w:space="0"/>
+            <w:insideV w:val="single" w:color="auto" w:sz="4" w:space="0"/>
+          </w:tblBorders>
+          <w:tblCellMar>
+            <w:top w:w="0" w:type="dxa"/>
+            <w:left w:w="108" w:type="dxa"/>
+            <w:bottom w:w="0" w:type="dxa"/>
+            <w:right w:w="108" w:type="dxa"/>
+          </w:tblCellMar>
+        </w:tblPrEx>
+        <w:trPr>
+          <w:trHeight w:val="139" w:hRule="atLeast"/>
+        </w:trPr>
+        <w:tc>
+          <w:tcPr>
+            <w:tcW w:w="0" w:type="auto"/>
+            <w:vMerge w:val="continue"/>
+            <w:tcBorders/>
+            <w:vAlign w:val="center"/>
+          </w:tcPr>
+          <w:p>
+            <w:pPr>
+              <w:pStyle w:val="10"/>
+              <w:bidi w:val="0"/>
+              <w:jc w:val="both"/>
+              <w:rPr>
+                <w:rFonts w:hint="eastAsia" w:ascii="华文中宋" w:hAnsi="华文中宋" w:eastAsia="华文中宋" w:cs="华文中宋"/>
+                <w:b/>
+                <w:bCs/>
+                <w:color w:val="ED7D31" w:themeColor="accent2"/>
+                <w:kern w:val="2"/>
+                <w:sz w:val="21"/>
+                <w:szCs w:val="21"/>
+                <w:lang w:val="en-US" w:eastAsia="zh-CN" w:bidi="ar-SA"/>
+                <w14:textFill>
+                  <w14:solidFill>
+                    <w14:schemeClr w14:val="accent2"/>
+                  </w14:solidFill>
+                </w14:textFill>
+              </w:rPr>
+            </w:pPr>
+          </w:p>
+        </w:tc>
+        <w:tc>
+          <w:tcPr>
+            <w:tcW w:w="0" w:type="auto"/>
+            <w:vAlign w:val="center"/>
+          </w:tcPr>
+          <w:p>
+            <w:pPr>
+              <w:pStyle w:val="10"/>
+              <w:bidi w:val="0"/>
+              <w:jc w:val="both"/>
+              <w:rPr>
+                <w:rFonts w:hint="default"/>
+                <w:lang w:val="en-US" w:eastAsia="zh-CN"/>
+              </w:rPr>
+            </w:pPr>
+            <w:r>
+              <w:rPr>
+                <w:rFonts w:hint="eastAsia"/>
+                <w:lang w:val="en-US" w:eastAsia="zh-CN"/>
+              </w:rPr>
+              <w:t>subscribe(topic, qos, callback)</w:t>
+            </w:r>
+          </w:p>
+        </w:tc>
+        <w:tc>
+          <w:tcPr>
+            <w:tcW w:w="0" w:type="auto"/>
+            <w:vAlign w:val="center"/>
+          </w:tcPr>
+          <w:p>
+            <w:pPr>
+              <w:jc w:val="both"/>
+              <w:rPr>
+                <w:rFonts w:hint="eastAsia" w:ascii="华文中宋" w:hAnsi="华文中宋" w:eastAsia="华文中宋" w:cs="华文中宋"/>
+                <w:b/>
+                <w:bCs/>
+                <w:color w:val="ED7D31" w:themeColor="accent2"/>
+                <w:kern w:val="2"/>
+                <w:sz w:val="21"/>
+                <w:szCs w:val="24"/>
+                <w:lang w:val="en-US" w:eastAsia="zh-CN" w:bidi="ar-SA"/>
+                <w14:textFill>
+                  <w14:solidFill>
+                    <w14:schemeClr w14:val="accent2"/>
+                  </w14:solidFill>
+                </w14:textFill>
+              </w:rPr>
+            </w:pPr>
+            <w:r>
+              <w:rPr>
+                <w:rFonts w:hint="eastAsia" w:ascii="华文中宋" w:hAnsi="华文中宋" w:eastAsia="华文中宋" w:cs="华文中宋"/>
+                <w:b/>
+                <w:bCs/>
+                <w:color w:val="ED7D31" w:themeColor="accent2"/>
+                <w:kern w:val="2"/>
+                <w:sz w:val="21"/>
+                <w:szCs w:val="24"/>
+                <w:lang w:val="en-US" w:eastAsia="zh-CN" w:bidi="ar-SA"/>
+                <w14:textFill>
+                  <w14:solidFill>
+                    <w14:schemeClr w14:val="accent2"/>
+                  </w14:solidFill>
+                </w14:textFill>
+              </w:rPr>
+              <w:t>创建</w:t>
+            </w:r>
+            <w:r>
+              <w:rPr>
+                <w:rStyle w:val="11"/>
+                <w:rFonts w:hint="eastAsia"/>
+                <w:lang w:val="en-US" w:eastAsia="zh-CN"/>
+              </w:rPr>
+              <w:t>订阅器</w:t>
+            </w:r>
+            <w:bookmarkStart w:id="0" w:name="_GoBack"/>
+            <w:bookmarkEnd w:id="0"/>
+          </w:p>
+        </w:tc>
+      </w:tr>
+    </w:tbl>
+    <w:p>
+      <w:pPr>
+        <w:rPr>
+          <w:rFonts w:hint="eastAsia"/>
+          <w:lang w:val="en-US" w:eastAsia="zh-CN"/>
+        </w:rPr>
+      </w:pPr>
+    </w:p>
+    <w:tbl>
+      <w:tblPr>
+        <w:tblStyle w:val="7"/>
+        <w:tblW w:w="0" w:type="auto"/>
+        <w:tblInd w:w="0" w:type="dxa"/>
+        <w:tblBorders>
+          <w:top w:val="single" w:color="auto" w:sz="4" w:space="0"/>
+          <w:left w:val="single" w:color="auto" w:sz="4" w:space="0"/>
+          <w:bottom w:val="single" w:color="auto" w:sz="4" w:space="0"/>
+          <w:right w:val="single" w:color="auto" w:sz="4" w:space="0"/>
+          <w:insideH w:val="single" w:color="auto" w:sz="4" w:space="0"/>
+          <w:insideV w:val="single" w:color="auto" w:sz="4" w:space="0"/>
+        </w:tblBorders>
+        <w:tblLayout w:type="autofit"/>
+        <w:tblCellMar>
+          <w:top w:w="0" w:type="dxa"/>
+          <w:left w:w="108" w:type="dxa"/>
+          <w:bottom w:w="0" w:type="dxa"/>
+          <w:right w:w="108" w:type="dxa"/>
+        </w:tblCellMar>
+      </w:tblPr>
+      <w:tblGrid>
+        <w:gridCol w:w="637"/>
+        <w:gridCol w:w="1724"/>
+        <w:gridCol w:w="1499"/>
+      </w:tblGrid>
+      <w:tr>
+        <w:tblPrEx>
+          <w:tblBorders>
+            <w:top w:val="single" w:color="auto" w:sz="4" w:space="0"/>
+            <w:left w:val="single" w:color="auto" w:sz="4" w:space="0"/>
+            <w:bottom w:val="single" w:color="auto" w:sz="4" w:space="0"/>
+            <w:right w:val="single" w:color="auto" w:sz="4" w:space="0"/>
+            <w:insideH w:val="single" w:color="auto" w:sz="4" w:space="0"/>
+            <w:insideV w:val="single" w:color="auto" w:sz="4" w:space="0"/>
+          </w:tblBorders>
+          <w:tblCellMar>
+            <w:top w:w="0" w:type="dxa"/>
+            <w:left w:w="108" w:type="dxa"/>
+            <w:bottom w:w="0" w:type="dxa"/>
+            <w:right w:w="108" w:type="dxa"/>
+          </w:tblCellMar>
+        </w:tblPrEx>
+        <w:tc>
+          <w:tcPr>
+            <w:tcW w:w="0" w:type="auto"/>
+            <w:gridSpan w:val="3"/>
+            <w:vAlign w:val="center"/>
+          </w:tcPr>
+          <w:p>
+            <w:pPr>
+              <w:jc w:val="both"/>
+              <w:rPr>
+                <w:rStyle w:val="11"/>
+                <w:rFonts w:hint="default"/>
+                <w:lang w:val="en-US" w:eastAsia="zh-CN"/>
+              </w:rPr>
+            </w:pPr>
+            <w:r>
+              <w:rPr>
+                <w:rFonts w:hint="eastAsia" w:ascii="华文中宋" w:hAnsi="华文中宋" w:eastAsia="华文中宋" w:cs="华文中宋"/>
+                <w:b/>
+                <w:bCs/>
+                <w:color w:val="ED7D31" w:themeColor="accent2"/>
+                <w:kern w:val="2"/>
+                <w:sz w:val="21"/>
+                <w:szCs w:val="21"/>
+                <w:vertAlign w:val="baseline"/>
+                <w:lang w:val="en-US" w:eastAsia="zh-CN" w:bidi="ar-SA"/>
+                <w14:textFill>
+                  <w14:solidFill>
+                    <w14:schemeClr w14:val="accent2"/>
+                  </w14:solidFill>
+                </w14:textFill>
+              </w:rPr>
+              <w:t>消息：</w:t>
+            </w:r>
+          </w:p>
+        </w:tc>
+      </w:tr>
+      <w:tr>
+        <w:tblPrEx>
+          <w:tblBorders>
+            <w:top w:val="single" w:color="auto" w:sz="4" w:space="0"/>
+            <w:left w:val="single" w:color="auto" w:sz="4" w:space="0"/>
+            <w:bottom w:val="single" w:color="auto" w:sz="4" w:space="0"/>
+            <w:right w:val="single" w:color="auto" w:sz="4" w:space="0"/>
+            <w:insideH w:val="single" w:color="auto" w:sz="4" w:space="0"/>
+            <w:insideV w:val="single" w:color="auto" w:sz="4" w:space="0"/>
+          </w:tblBorders>
+          <w:tblCellMar>
+            <w:top w:w="0" w:type="dxa"/>
+            <w:left w:w="108" w:type="dxa"/>
+            <w:bottom w:w="0" w:type="dxa"/>
+            <w:right w:w="108" w:type="dxa"/>
+          </w:tblCellMar>
+        </w:tblPrEx>
+        <w:tc>
+          <w:tcPr>
+            <w:tcW w:w="0" w:type="auto"/>
+            <w:gridSpan w:val="2"/>
+            <w:vAlign w:val="center"/>
+          </w:tcPr>
+          <w:p>
+            <w:pPr>
+              <w:pStyle w:val="10"/>
+              <w:bidi w:val="0"/>
+              <w:jc w:val="both"/>
+              <w:rPr>
+                <w:rFonts w:hint="default" w:ascii="华文中宋" w:hAnsi="华文中宋" w:eastAsia="华文中宋" w:cs="华文中宋"/>
+                <w:b/>
+                <w:bCs/>
+                <w:color w:val="FF0000"/>
+                <w:kern w:val="2"/>
+                <w:sz w:val="21"/>
+                <w:szCs w:val="21"/>
+                <w:lang w:val="en-US" w:eastAsia="zh-CN" w:bidi="ar-SA"/>
+              </w:rPr>
+            </w:pPr>
+            <w:r>
+              <w:rPr>
+                <w:rFonts w:hint="eastAsia"/>
+                <w:lang w:val="en-US" w:eastAsia="zh-CN"/>
+              </w:rPr>
+              <w:t>Publisher&lt;msgT&gt;</w:t>
+            </w:r>
+          </w:p>
+        </w:tc>
+        <w:tc>
+          <w:tcPr>
+            <w:tcW w:w="0" w:type="auto"/>
+            <w:vAlign w:val="center"/>
+          </w:tcPr>
+          <w:p>
+            <w:pPr>
+              <w:jc w:val="both"/>
+              <w:rPr>
+                <w:rFonts w:hint="default" w:ascii="华文中宋" w:hAnsi="华文中宋" w:eastAsia="华文中宋" w:cs="华文中宋"/>
+                <w:b/>
+                <w:bCs/>
+                <w:color w:val="ED7D31" w:themeColor="accent2"/>
+                <w:kern w:val="2"/>
+                <w:sz w:val="21"/>
+                <w:szCs w:val="21"/>
+                <w:vertAlign w:val="baseline"/>
+                <w:lang w:val="en-US" w:eastAsia="zh-CN" w:bidi="ar-SA"/>
+                <w14:textFill>
+                  <w14:solidFill>
+                    <w14:schemeClr w14:val="accent2"/>
+                  </w14:solidFill>
+                </w14:textFill>
+              </w:rPr>
+            </w:pPr>
+            <w:r>
+              <w:rPr>
+                <w:rStyle w:val="11"/>
+                <w:rFonts w:hint="eastAsia"/>
+                <w:lang w:val="en-US" w:eastAsia="zh-CN"/>
+              </w:rPr>
+              <w:t>发布器</w:t>
+            </w:r>
+            <w:r>
+              <w:rPr>
+                <w:rFonts w:hint="eastAsia" w:ascii="华文中宋" w:hAnsi="华文中宋" w:eastAsia="华文中宋" w:cs="华文中宋"/>
+                <w:b/>
+                <w:bCs/>
+                <w:color w:val="ED7D31" w:themeColor="accent2"/>
+                <w:kern w:val="2"/>
+                <w:sz w:val="21"/>
+                <w:szCs w:val="21"/>
+                <w:vertAlign w:val="baseline"/>
+                <w:lang w:val="en-US" w:eastAsia="zh-CN" w:bidi="ar-SA"/>
+                <w14:textFill>
+                  <w14:solidFill>
+                    <w14:schemeClr w14:val="accent2"/>
+                  </w14:solidFill>
+                </w14:textFill>
+              </w:rPr>
+              <w:t xml:space="preserve"> </w:t>
+            </w:r>
+          </w:p>
+        </w:tc>
+      </w:tr>
+      <w:tr>
+        <w:tblPrEx>
+          <w:tblBorders>
+            <w:top w:val="single" w:color="auto" w:sz="4" w:space="0"/>
+            <w:left w:val="single" w:color="auto" w:sz="4" w:space="0"/>
+            <w:bottom w:val="single" w:color="auto" w:sz="4" w:space="0"/>
+            <w:right w:val="single" w:color="auto" w:sz="4" w:space="0"/>
+            <w:insideH w:val="single" w:color="auto" w:sz="4" w:space="0"/>
+            <w:insideV w:val="single" w:color="auto" w:sz="4" w:space="0"/>
+          </w:tblBorders>
+          <w:tblCellMar>
+            <w:top w:w="0" w:type="dxa"/>
+            <w:left w:w="108" w:type="dxa"/>
+            <w:bottom w:w="0" w:type="dxa"/>
+            <w:right w:w="108" w:type="dxa"/>
+          </w:tblCellMar>
+        </w:tblPrEx>
+        <w:tc>
+          <w:tcPr>
+            <w:tcW w:w="0" w:type="auto"/>
+            <w:vAlign w:val="center"/>
+          </w:tcPr>
+          <w:p>
+            <w:pPr>
+              <w:pStyle w:val="10"/>
+              <w:bidi w:val="0"/>
+              <w:jc w:val="both"/>
+              <w:rPr>
+                <w:rFonts w:hint="eastAsia" w:cs="华文中宋"/>
+                <w:b/>
+                <w:bCs/>
+                <w:color w:val="ED7D31" w:themeColor="accent2"/>
+                <w:kern w:val="2"/>
+                <w:sz w:val="21"/>
+                <w:szCs w:val="21"/>
+                <w:vertAlign w:val="baseline"/>
+                <w:lang w:val="en-US" w:eastAsia="zh-CN" w:bidi="ar-SA"/>
+                <w14:textFill>
+                  <w14:solidFill>
+                    <w14:schemeClr w14:val="accent2"/>
+                  </w14:solidFill>
+                </w14:textFill>
+              </w:rPr>
+            </w:pPr>
+            <w:r>
+              <w:rPr>
+                <w:rFonts w:hint="eastAsia" w:ascii="华文中宋" w:hAnsi="华文中宋" w:eastAsia="华文中宋" w:cs="华文中宋"/>
+                <w:b/>
+                <w:bCs/>
+                <w:color w:val="ED7D31" w:themeColor="accent2"/>
+                <w:kern w:val="2"/>
+                <w:sz w:val="21"/>
+                <w:szCs w:val="21"/>
+                <w:vertAlign w:val="baseline"/>
+                <w:lang w:val="en-US" w:eastAsia="zh-CN" w:bidi="ar-SA"/>
+                <w14:textFill>
+                  <w14:solidFill>
+                    <w14:schemeClr w14:val="accent2"/>
+                  </w14:solidFill>
+                </w14:textFill>
+              </w:rPr>
+              <w:t>方法</w:t>
+            </w:r>
+          </w:p>
+        </w:tc>
+        <w:tc>
+          <w:tcPr>
+            <w:tcW w:w="0" w:type="auto"/>
+            <w:vAlign w:val="center"/>
+          </w:tcPr>
+          <w:p>
+            <w:pPr>
+              <w:pStyle w:val="10"/>
+              <w:bidi w:val="0"/>
+              <w:jc w:val="both"/>
+              <w:rPr>
+                <w:rFonts w:hint="default"/>
+                <w:lang w:val="en-US" w:eastAsia="zh-CN"/>
+              </w:rPr>
+            </w:pPr>
+            <w:r>
+              <w:rPr>
+                <w:rFonts w:hint="eastAsia"/>
+                <w:lang w:val="en-US" w:eastAsia="zh-CN"/>
+              </w:rPr>
+              <w:t>publish(msg)</w:t>
+            </w:r>
+          </w:p>
+        </w:tc>
+        <w:tc>
+          <w:tcPr>
+            <w:tcW w:w="0" w:type="auto"/>
+            <w:vAlign w:val="center"/>
+          </w:tcPr>
+          <w:p>
+            <w:pPr>
+              <w:jc w:val="both"/>
+              <w:rPr>
+                <w:rFonts w:hint="default" w:cs="华文中宋"/>
+                <w:b/>
+                <w:bCs/>
+                <w:color w:val="EA82E5"/>
+                <w:kern w:val="2"/>
+                <w:sz w:val="21"/>
+                <w:szCs w:val="21"/>
+                <w:lang w:val="en-US" w:eastAsia="zh-CN" w:bidi="ar-SA"/>
+              </w:rPr>
+            </w:pPr>
+            <w:r>
+              <w:rPr>
+                <w:rFonts w:hint="eastAsia" w:cs="华文中宋"/>
+                <w:b/>
+                <w:bCs/>
+                <w:color w:val="EA82E5"/>
+                <w:kern w:val="2"/>
+                <w:sz w:val="21"/>
+                <w:szCs w:val="21"/>
+                <w:lang w:val="en-US" w:eastAsia="zh-CN" w:bidi="ar-SA"/>
+              </w:rPr>
+              <w:t>发布</w:t>
+            </w:r>
+          </w:p>
+        </w:tc>
+      </w:tr>
+      <w:tr>
+        <w:tblPrEx>
+          <w:tblBorders>
+            <w:top w:val="single" w:color="auto" w:sz="4" w:space="0"/>
+            <w:left w:val="single" w:color="auto" w:sz="4" w:space="0"/>
+            <w:bottom w:val="single" w:color="auto" w:sz="4" w:space="0"/>
+            <w:right w:val="single" w:color="auto" w:sz="4" w:space="0"/>
+            <w:insideH w:val="single" w:color="auto" w:sz="4" w:space="0"/>
+            <w:insideV w:val="single" w:color="auto" w:sz="4" w:space="0"/>
+          </w:tblBorders>
+          <w:tblCellMar>
+            <w:top w:w="0" w:type="dxa"/>
+            <w:left w:w="108" w:type="dxa"/>
+            <w:bottom w:w="0" w:type="dxa"/>
+            <w:right w:w="108" w:type="dxa"/>
+          </w:tblCellMar>
+        </w:tblPrEx>
+        <w:tc>
+          <w:tcPr>
+            <w:tcW w:w="0" w:type="auto"/>
+            <w:gridSpan w:val="3"/>
+            <w:vAlign w:val="center"/>
+          </w:tcPr>
+          <w:p>
+            <w:pPr>
+              <w:jc w:val="both"/>
+              <w:rPr>
+                <w:rFonts w:hint="eastAsia" w:cs="华文中宋"/>
+                <w:b/>
+                <w:bCs/>
+                <w:color w:val="EA82E5"/>
+                <w:kern w:val="2"/>
+                <w:sz w:val="21"/>
+                <w:szCs w:val="21"/>
+                <w:lang w:val="en-US" w:eastAsia="zh-CN" w:bidi="ar-SA"/>
+              </w:rPr>
+            </w:pPr>
+          </w:p>
+        </w:tc>
+      </w:tr>
+      <w:tr>
+        <w:tblPrEx>
+          <w:tblBorders>
+            <w:top w:val="single" w:color="auto" w:sz="4" w:space="0"/>
+            <w:left w:val="single" w:color="auto" w:sz="4" w:space="0"/>
+            <w:bottom w:val="single" w:color="auto" w:sz="4" w:space="0"/>
+            <w:right w:val="single" w:color="auto" w:sz="4" w:space="0"/>
+            <w:insideH w:val="single" w:color="auto" w:sz="4" w:space="0"/>
+            <w:insideV w:val="single" w:color="auto" w:sz="4" w:space="0"/>
+          </w:tblBorders>
+          <w:tblCellMar>
+            <w:top w:w="0" w:type="dxa"/>
+            <w:left w:w="108" w:type="dxa"/>
+            <w:bottom w:w="0" w:type="dxa"/>
+            <w:right w:w="108" w:type="dxa"/>
+          </w:tblCellMar>
+        </w:tblPrEx>
+        <w:tc>
+          <w:tcPr>
+            <w:tcW w:w="0" w:type="auto"/>
+            <w:gridSpan w:val="2"/>
+            <w:vAlign w:val="center"/>
+          </w:tcPr>
+          <w:p>
+            <w:pPr>
+              <w:pStyle w:val="10"/>
+              <w:bidi w:val="0"/>
+              <w:jc w:val="both"/>
+              <w:rPr>
+                <w:rFonts w:hint="eastAsia" w:ascii="华文中宋" w:hAnsi="华文中宋" w:eastAsia="华文中宋" w:cs="华文中宋"/>
+                <w:b/>
+                <w:bCs/>
+                <w:color w:val="FF0000"/>
+                <w:kern w:val="2"/>
+                <w:sz w:val="21"/>
+                <w:szCs w:val="21"/>
+                <w:lang w:val="en-US" w:eastAsia="zh-CN" w:bidi="ar-SA"/>
+              </w:rPr>
+            </w:pPr>
+            <w:r>
+              <w:rPr>
+                <w:rFonts w:hint="eastAsia"/>
+                <w:lang w:val="en-US" w:eastAsia="zh-CN"/>
+              </w:rPr>
+              <w:t>Subscription&lt;msgT&gt;</w:t>
+            </w:r>
+          </w:p>
+        </w:tc>
+        <w:tc>
+          <w:tcPr>
+            <w:tcW w:w="0" w:type="auto"/>
+            <w:vAlign w:val="center"/>
+          </w:tcPr>
+          <w:p>
+            <w:pPr>
+              <w:jc w:val="both"/>
+              <w:rPr>
+                <w:rFonts w:hint="default" w:ascii="华文中宋" w:hAnsi="华文中宋" w:eastAsia="华文中宋" w:cs="华文中宋"/>
+                <w:b/>
+                <w:bCs/>
+                <w:color w:val="ED7D31" w:themeColor="accent2"/>
+                <w:kern w:val="2"/>
+                <w:sz w:val="21"/>
+                <w:szCs w:val="21"/>
+                <w:vertAlign w:val="baseline"/>
+                <w:lang w:val="en-US" w:eastAsia="zh-CN" w:bidi="ar-SA"/>
+                <w14:textFill>
+                  <w14:solidFill>
+                    <w14:schemeClr w14:val="accent2"/>
+                  </w14:solidFill>
+                </w14:textFill>
+              </w:rPr>
+            </w:pPr>
+            <w:r>
+              <w:rPr>
+                <w:rStyle w:val="11"/>
+                <w:rFonts w:hint="eastAsia"/>
+                <w:lang w:val="en-US" w:eastAsia="zh-CN"/>
+              </w:rPr>
+              <w:t>订阅器</w:t>
+            </w:r>
+            <w:r>
+              <w:rPr>
+                <w:rFonts w:hint="eastAsia" w:ascii="华文中宋" w:hAnsi="华文中宋" w:eastAsia="华文中宋" w:cs="华文中宋"/>
+                <w:b/>
+                <w:bCs/>
+                <w:color w:val="ED7D31" w:themeColor="accent2"/>
+                <w:kern w:val="2"/>
+                <w:sz w:val="21"/>
+                <w:szCs w:val="21"/>
+                <w:vertAlign w:val="baseline"/>
+                <w:lang w:val="en-US" w:eastAsia="zh-CN" w:bidi="ar-SA"/>
+                <w14:textFill>
+                  <w14:solidFill>
+                    <w14:schemeClr w14:val="accent2"/>
+                  </w14:solidFill>
+                </w14:textFill>
+              </w:rPr>
+              <w:t xml:space="preserve"> </w:t>
+            </w:r>
+            <w:r>
+              <w:rPr>
+                <w:rFonts w:hint="eastAsia" w:cs="华文中宋"/>
+                <w:b/>
+                <w:bCs/>
+                <w:color w:val="ED7D31" w:themeColor="accent2"/>
+                <w:kern w:val="2"/>
+                <w:sz w:val="21"/>
+                <w:szCs w:val="21"/>
+                <w:vertAlign w:val="baseline"/>
+                <w:lang w:val="en-US" w:eastAsia="zh-CN" w:bidi="ar-SA"/>
+                <w14:textFill>
+                  <w14:solidFill>
+                    <w14:schemeClr w14:val="accent2"/>
+                  </w14:solidFill>
+                </w14:textFill>
+              </w:rPr>
+              <w:t>(自动)</w:t>
+            </w:r>
+          </w:p>
+        </w:tc>
+      </w:tr>
+    </w:tbl>
     <w:p>
       <w:pPr>
         <w:rPr>
@@ -17191,7 +18918,8 @@
         </w:tblCellMar>
       </w:tblPr>
       <w:tblGrid>
-        <w:gridCol w:w="3075"/>
+        <w:gridCol w:w="1693"/>
+        <w:gridCol w:w="1382"/>
         <w:gridCol w:w="1912"/>
       </w:tblGrid>
       <w:tr>
@@ -17204,10 +18932,17 @@
             <w:insideH w:val="single" w:color="auto" w:sz="4" w:space="0"/>
             <w:insideV w:val="single" w:color="auto" w:sz="4" w:space="0"/>
           </w:tblBorders>
+          <w:tblCellMar>
+            <w:top w:w="0" w:type="dxa"/>
+            <w:left w:w="108" w:type="dxa"/>
+            <w:bottom w:w="0" w:type="dxa"/>
+            <w:right w:w="108" w:type="dxa"/>
+          </w:tblCellMar>
         </w:tblPrEx>
         <w:tc>
           <w:tcPr>
             <w:tcW w:w="0" w:type="auto"/>
+            <w:gridSpan w:val="2"/>
             <w:vAlign w:val="center"/>
           </w:tcPr>
           <w:p>
@@ -17364,6 +19099,7 @@
         <w:tc>
           <w:tcPr>
             <w:tcW w:w="0" w:type="auto"/>
+            <w:gridSpan w:val="2"/>
             <w:vAlign w:val="center"/>
           </w:tcPr>
           <w:p>
@@ -17484,6 +19220,7 @@
         <w:tc>
           <w:tcPr>
             <w:tcW w:w="0" w:type="auto"/>
+            <w:gridSpan w:val="2"/>
             <w:vAlign w:val="center"/>
           </w:tcPr>
           <w:p>
@@ -17579,10 +19316,43 @@
                   </w14:solidFill>
                 </w14:textFill>
               </w:rPr>
-              <w:t>.h</w:t>
-            </w:r>
-            <w:bookmarkStart w:id="0" w:name="_GoBack"/>
-            <w:bookmarkEnd w:id="0"/>
+              <w:t>.h)</w:t>
+            </w:r>
+          </w:p>
+        </w:tc>
+      </w:tr>
+      <w:tr>
+        <w:tblPrEx>
+          <w:tblBorders>
+            <w:top w:val="single" w:color="auto" w:sz="4" w:space="0"/>
+            <w:left w:val="single" w:color="auto" w:sz="4" w:space="0"/>
+            <w:bottom w:val="single" w:color="auto" w:sz="4" w:space="0"/>
+            <w:right w:val="single" w:color="auto" w:sz="4" w:space="0"/>
+            <w:insideH w:val="single" w:color="auto" w:sz="4" w:space="0"/>
+            <w:insideV w:val="single" w:color="auto" w:sz="4" w:space="0"/>
+          </w:tblBorders>
+          <w:tblCellMar>
+            <w:top w:w="0" w:type="dxa"/>
+            <w:left w:w="108" w:type="dxa"/>
+            <w:bottom w:w="0" w:type="dxa"/>
+            <w:right w:w="108" w:type="dxa"/>
+          </w:tblCellMar>
+        </w:tblPrEx>
+        <w:tc>
+          <w:tcPr>
+            <w:tcW w:w="0" w:type="auto"/>
+            <w:vAlign w:val="center"/>
+          </w:tcPr>
+          <w:p>
+            <w:pPr>
+              <w:pStyle w:val="10"/>
+              <w:bidi w:val="0"/>
+              <w:jc w:val="both"/>
+              <w:rPr>
+                <w:rFonts w:hint="default"/>
+                <w:lang w:val="en-US" w:eastAsia="zh-CN"/>
+              </w:rPr>
+            </w:pPr>
             <w:r>
               <w:rPr>
                 <w:rFonts w:hint="eastAsia" w:ascii="华文中宋" w:hAnsi="华文中宋" w:eastAsia="华文中宋" w:cs="华文中宋"/>
@@ -17599,7 +19369,60 @@
                   </w14:solidFill>
                 </w14:textFill>
               </w:rPr>
-              <w:t>)</w:t>
+              <w:t>属性</w:t>
+            </w:r>
+          </w:p>
+        </w:tc>
+        <w:tc>
+          <w:tcPr>
+            <w:tcW w:w="0" w:type="auto"/>
+            <w:vAlign w:val="center"/>
+          </w:tcPr>
+          <w:p>
+            <w:pPr>
+              <w:pStyle w:val="10"/>
+              <w:bidi w:val="0"/>
+              <w:jc w:val="both"/>
+              <w:rPr>
+                <w:rFonts w:hint="default"/>
+                <w:lang w:val="en-US" w:eastAsia="zh-CN"/>
+              </w:rPr>
+            </w:pPr>
+            <w:r>
+              <w:rPr>
+                <w:rFonts w:hint="eastAsia"/>
+                <w:lang w:val="en-US" w:eastAsia="zh-CN"/>
+              </w:rPr>
+              <w:t>Ptr</w:t>
+            </w:r>
+          </w:p>
+        </w:tc>
+        <w:tc>
+          <w:tcPr>
+            <w:tcW w:w="0" w:type="auto"/>
+            <w:vAlign w:val="center"/>
+          </w:tcPr>
+          <w:p>
+            <w:pPr>
+              <w:jc w:val="both"/>
+              <w:rPr>
+                <w:rStyle w:val="11"/>
+                <w:rFonts w:hint="eastAsia"/>
+                <w:lang w:val="en-US" w:eastAsia="zh-CN"/>
+              </w:rPr>
+            </w:pPr>
+            <w:r>
+              <w:rPr>
+                <w:rFonts w:hint="eastAsia" w:cs="华文中宋"/>
+                <w:b/>
+                <w:bCs/>
+                <w:color w:val="EA82E5"/>
+                <w:kern w:val="2"/>
+                <w:sz w:val="21"/>
+                <w:szCs w:val="21"/>
+                <w:lang w:val="en-US" w:eastAsia="zh-CN" w:bidi="ar-SA"/>
+              </w:rPr>
+              <w:t>计数指针</w:t>
             </w:r>
           </w:p>
         </w:tc>

</xml_diff>

<commit_message>
update on 2024-03-07 21:40:28.055563
</commit_message>
<xml_diff>
--- a/cpp 系统交互.docx
+++ b/cpp 系统交互.docx
@@ -5887,12 +5887,6 @@
             <w:insideH w:val="single" w:color="auto" w:sz="4" w:space="0"/>
             <w:insideV w:val="single" w:color="auto" w:sz="4" w:space="0"/>
           </w:tblBorders>
-          <w:tblCellMar>
-            <w:top w:w="0" w:type="dxa"/>
-            <w:left w:w="108" w:type="dxa"/>
-            <w:bottom w:w="0" w:type="dxa"/>
-            <w:right w:w="108" w:type="dxa"/>
-          </w:tblCellMar>
         </w:tblPrEx>
         <w:tc>
           <w:tcPr>
@@ -11206,6 +11200,12 @@
             <w:insideH w:val="single" w:color="auto" w:sz="4" w:space="0"/>
             <w:insideV w:val="single" w:color="auto" w:sz="4" w:space="0"/>
           </w:tblBorders>
+          <w:tblCellMar>
+            <w:top w:w="0" w:type="dxa"/>
+            <w:left w:w="108" w:type="dxa"/>
+            <w:bottom w:w="0" w:type="dxa"/>
+            <w:right w:w="108" w:type="dxa"/>
+          </w:tblCellMar>
         </w:tblPrEx>
         <w:tc>
           <w:tcPr>
@@ -15107,12 +15107,6 @@
             <w:insideH w:val="single" w:color="auto" w:sz="4" w:space="0"/>
             <w:insideV w:val="single" w:color="auto" w:sz="4" w:space="0"/>
           </w:tblBorders>
-          <w:tblCellMar>
-            <w:top w:w="0" w:type="dxa"/>
-            <w:left w:w="108" w:type="dxa"/>
-            <w:bottom w:w="0" w:type="dxa"/>
-            <w:right w:w="108" w:type="dxa"/>
-          </w:tblCellMar>
         </w:tblPrEx>
         <w:tc>
           <w:tcPr>
@@ -16374,12 +16368,6 @@
             <w:insideH w:val="single" w:color="auto" w:sz="4" w:space="0"/>
             <w:insideV w:val="single" w:color="auto" w:sz="4" w:space="0"/>
           </w:tblBorders>
-          <w:tblCellMar>
-            <w:top w:w="0" w:type="dxa"/>
-            <w:left w:w="108" w:type="dxa"/>
-            <w:bottom w:w="0" w:type="dxa"/>
-            <w:right w:w="108" w:type="dxa"/>
-          </w:tblCellMar>
         </w:tblPrEx>
         <w:trPr>
           <w:trHeight w:val="90" w:hRule="atLeast"/>
@@ -18067,7 +18055,16 @@
                 <w:rFonts w:hint="eastAsia"/>
                 <w:lang w:val="en-US" w:eastAsia="zh-CN"/>
               </w:rPr>
-              <w:t>NodeHandle(ns=" ")</w:t>
+              <w:t>NodeHandle(ns="</w:t>
+            </w:r>
+            <w:bookmarkStart w:id="0" w:name="_GoBack"/>
+            <w:bookmarkEnd w:id="0"/>
+            <w:r>
+              <w:rPr>
+                <w:rFonts w:hint="eastAsia"/>
+                <w:lang w:val="en-US" w:eastAsia="zh-CN"/>
+              </w:rPr>
+              <w:t>")</w:t>
             </w:r>
           </w:p>
         </w:tc>
@@ -18354,8 +18351,6 @@
               </w:rPr>
               <w:t>订阅器</w:t>
             </w:r>
-            <w:bookmarkStart w:id="0" w:name="_GoBack"/>
-            <w:bookmarkEnd w:id="0"/>
           </w:p>
         </w:tc>
       </w:tr>
@@ -18391,7 +18386,7 @@
       </w:tblPr>
       <w:tblGrid>
         <w:gridCol w:w="637"/>
-        <w:gridCol w:w="1724"/>
+        <w:gridCol w:w="1542"/>
         <w:gridCol w:w="1499"/>
       </w:tblGrid>
       <w:tr>
@@ -18492,7 +18487,7 @@
                 <w:rFonts w:hint="eastAsia"/>
                 <w:lang w:val="en-US" w:eastAsia="zh-CN"/>
               </w:rPr>
-              <w:t>Publisher&lt;msgT&gt;</w:t>
+              <w:t>Publisher</w:t>
             </w:r>
           </w:p>
         </w:tc>
@@ -18759,7 +18754,7 @@
                 <w:rFonts w:hint="eastAsia"/>
                 <w:lang w:val="en-US" w:eastAsia="zh-CN"/>
               </w:rPr>
-              <w:t>Subscription&lt;msgT&gt;</w:t>
+              <w:t>Subscription</w:t>
             </w:r>
           </w:p>
         </w:tc>

</xml_diff>

<commit_message>
update on 2024-03-08 00:36:25.198039
</commit_message>
<xml_diff>
--- a/cpp 系统交互.docx
+++ b/cpp 系统交互.docx
@@ -1471,7 +1471,7 @@
           <w:rFonts w:hint="eastAsia"/>
           <w:lang w:val="en-US" w:eastAsia="zh-CN"/>
         </w:rPr>
-        <w:t>install/local_</w:t>
+        <w:t>install/</w:t>
       </w:r>
       <w:r>
         <w:rPr>
@@ -1479,6 +1479,13 @@
           <w:lang w:val="en-US" w:eastAsia="zh-CN"/>
         </w:rPr>
         <w:t>setup.bash</w:t>
+      </w:r>
+      <w:r>
+        <w:rPr>
+          <w:rFonts w:hint="eastAsia"/>
+          <w:lang w:val="en-US" w:eastAsia="zh-CN"/>
+        </w:rPr>
+        <w:tab/>
       </w:r>
       <w:r>
         <w:rPr>
@@ -5887,6 +5894,12 @@
             <w:insideH w:val="single" w:color="auto" w:sz="4" w:space="0"/>
             <w:insideV w:val="single" w:color="auto" w:sz="4" w:space="0"/>
           </w:tblBorders>
+          <w:tblCellMar>
+            <w:top w:w="0" w:type="dxa"/>
+            <w:left w:w="108" w:type="dxa"/>
+            <w:bottom w:w="0" w:type="dxa"/>
+            <w:right w:w="108" w:type="dxa"/>
+          </w:tblCellMar>
         </w:tblPrEx>
         <w:tc>
           <w:tcPr>
@@ -15107,6 +15120,12 @@
             <w:insideH w:val="single" w:color="auto" w:sz="4" w:space="0"/>
             <w:insideV w:val="single" w:color="auto" w:sz="4" w:space="0"/>
           </w:tblBorders>
+          <w:tblCellMar>
+            <w:top w:w="0" w:type="dxa"/>
+            <w:left w:w="108" w:type="dxa"/>
+            <w:bottom w:w="0" w:type="dxa"/>
+            <w:right w:w="108" w:type="dxa"/>
+          </w:tblCellMar>
         </w:tblPrEx>
         <w:tc>
           <w:tcPr>
@@ -16368,6 +16387,12 @@
             <w:insideH w:val="single" w:color="auto" w:sz="4" w:space="0"/>
             <w:insideV w:val="single" w:color="auto" w:sz="4" w:space="0"/>
           </w:tblBorders>
+          <w:tblCellMar>
+            <w:top w:w="0" w:type="dxa"/>
+            <w:left w:w="108" w:type="dxa"/>
+            <w:bottom w:w="0" w:type="dxa"/>
+            <w:right w:w="108" w:type="dxa"/>
+          </w:tblCellMar>
         </w:tblPrEx>
         <w:trPr>
           <w:trHeight w:val="90" w:hRule="atLeast"/>
@@ -16606,14 +16631,6 @@
       </w:tblGrid>
       <w:tr>
         <w:tblPrEx>
-          <w:tblBorders>
-            <w:top w:val="single" w:color="auto" w:sz="4" w:space="0"/>
-            <w:left w:val="single" w:color="auto" w:sz="4" w:space="0"/>
-            <w:bottom w:val="single" w:color="auto" w:sz="4" w:space="0"/>
-            <w:right w:val="single" w:color="auto" w:sz="4" w:space="0"/>
-            <w:insideH w:val="single" w:color="auto" w:sz="4" w:space="0"/>
-            <w:insideV w:val="single" w:color="auto" w:sz="4" w:space="0"/>
-          </w:tblBorders>
           <w:tblCellMar>
             <w:top w:w="0" w:type="dxa"/>
             <w:left w:w="108" w:type="dxa"/>
@@ -16991,6 +17008,167 @@
                 <w:lang w:val="en-US" w:eastAsia="zh-CN" w:bidi="ar-SA"/>
               </w:rPr>
               <w:t>环境变量</w:t>
+            </w:r>
+          </w:p>
+        </w:tc>
+      </w:tr>
+    </w:tbl>
+    <w:p>
+      <w:pPr>
+        <w:rPr>
+          <w:rFonts w:hint="default"/>
+          <w:lang w:val="en-US" w:eastAsia="zh-CN"/>
+        </w:rPr>
+      </w:pPr>
+    </w:p>
+    <w:tbl>
+      <w:tblPr>
+        <w:tblStyle w:val="7"/>
+        <w:tblW w:w="0" w:type="auto"/>
+        <w:tblInd w:w="0" w:type="dxa"/>
+        <w:tblBorders>
+          <w:top w:val="single" w:color="auto" w:sz="4" w:space="0"/>
+          <w:left w:val="single" w:color="auto" w:sz="4" w:space="0"/>
+          <w:bottom w:val="single" w:color="auto" w:sz="4" w:space="0"/>
+          <w:right w:val="single" w:color="auto" w:sz="4" w:space="0"/>
+          <w:insideH w:val="single" w:color="auto" w:sz="4" w:space="0"/>
+          <w:insideV w:val="single" w:color="auto" w:sz="4" w:space="0"/>
+        </w:tblBorders>
+        <w:tblLayout w:type="autofit"/>
+        <w:tblCellMar>
+          <w:top w:w="0" w:type="dxa"/>
+          <w:left w:w="108" w:type="dxa"/>
+          <w:bottom w:w="0" w:type="dxa"/>
+          <w:right w:w="108" w:type="dxa"/>
+        </w:tblCellMar>
+      </w:tblPr>
+      <w:tblGrid>
+        <w:gridCol w:w="3962"/>
+        <w:gridCol w:w="1057"/>
+      </w:tblGrid>
+      <w:tr>
+        <w:tblPrEx>
+          <w:tblBorders>
+            <w:top w:val="single" w:color="auto" w:sz="4" w:space="0"/>
+            <w:left w:val="single" w:color="auto" w:sz="4" w:space="0"/>
+            <w:bottom w:val="single" w:color="auto" w:sz="4" w:space="0"/>
+            <w:right w:val="single" w:color="auto" w:sz="4" w:space="0"/>
+            <w:insideH w:val="single" w:color="auto" w:sz="4" w:space="0"/>
+            <w:insideV w:val="single" w:color="auto" w:sz="4" w:space="0"/>
+          </w:tblBorders>
+          <w:tblCellMar>
+            <w:top w:w="0" w:type="dxa"/>
+            <w:left w:w="108" w:type="dxa"/>
+            <w:bottom w:w="0" w:type="dxa"/>
+            <w:right w:w="108" w:type="dxa"/>
+          </w:tblCellMar>
+        </w:tblPrEx>
+        <w:tc>
+          <w:tcPr>
+            <w:tcW w:w="0" w:type="auto"/>
+            <w:gridSpan w:val="2"/>
+            <w:vAlign w:val="center"/>
+          </w:tcPr>
+          <w:p>
+            <w:pPr>
+              <w:jc w:val="both"/>
+              <w:rPr>
+                <w:rFonts w:hint="eastAsia" w:ascii="华文中宋" w:hAnsi="华文中宋" w:eastAsia="华文中宋" w:cs="华文中宋"/>
+                <w:b/>
+                <w:bCs/>
+                <w:color w:val="ED7D31" w:themeColor="accent2"/>
+                <w:kern w:val="2"/>
+                <w:sz w:val="21"/>
+                <w:szCs w:val="21"/>
+                <w:vertAlign w:val="baseline"/>
+                <w:lang w:val="en-US" w:eastAsia="zh-CN" w:bidi="ar-SA"/>
+                <w14:textFill>
+                  <w14:solidFill>
+                    <w14:schemeClr w14:val="accent2"/>
+                  </w14:solidFill>
+                </w14:textFill>
+              </w:rPr>
+            </w:pPr>
+            <w:r>
+              <w:rPr>
+                <w:rFonts w:hint="eastAsia"/>
+                <w:vertAlign w:val="baseline"/>
+                <w:lang w:val="en-US" w:eastAsia="zh-CN"/>
+              </w:rPr>
+              <w:t>catkin_make：</w:t>
+            </w:r>
+          </w:p>
+        </w:tc>
+      </w:tr>
+      <w:tr>
+        <w:tblPrEx>
+          <w:tblBorders>
+            <w:top w:val="single" w:color="auto" w:sz="4" w:space="0"/>
+            <w:left w:val="single" w:color="auto" w:sz="4" w:space="0"/>
+            <w:bottom w:val="single" w:color="auto" w:sz="4" w:space="0"/>
+            <w:right w:val="single" w:color="auto" w:sz="4" w:space="0"/>
+            <w:insideH w:val="single" w:color="auto" w:sz="4" w:space="0"/>
+            <w:insideV w:val="single" w:color="auto" w:sz="4" w:space="0"/>
+          </w:tblBorders>
+          <w:tblCellMar>
+            <w:top w:w="0" w:type="dxa"/>
+            <w:left w:w="108" w:type="dxa"/>
+            <w:bottom w:w="0" w:type="dxa"/>
+            <w:right w:w="108" w:type="dxa"/>
+          </w:tblCellMar>
+        </w:tblPrEx>
+        <w:tc>
+          <w:tcPr>
+            <w:tcW w:w="0" w:type="auto"/>
+            <w:vAlign w:val="center"/>
+          </w:tcPr>
+          <w:p>
+            <w:pPr>
+              <w:pStyle w:val="10"/>
+              <w:bidi w:val="0"/>
+              <w:rPr>
+                <w:rFonts w:hint="default"/>
+                <w:lang w:val="en-US" w:eastAsia="zh-CN"/>
+              </w:rPr>
+            </w:pPr>
+            <w:r>
+              <w:rPr>
+                <w:rFonts w:hint="eastAsia"/>
+                <w:lang w:val="en-US" w:eastAsia="zh-CN"/>
+              </w:rPr>
+              <w:t>add_dependencies(&lt;target</w:t>
+            </w:r>
+            <w:bookmarkStart w:id="0" w:name="_GoBack"/>
+            <w:bookmarkEnd w:id="0"/>
+            <w:r>
+              <w:rPr>
+                <w:rFonts w:hint="eastAsia"/>
+                <w:lang w:val="en-US" w:eastAsia="zh-CN"/>
+              </w:rPr>
+              <w:t>&gt; &lt;dep...&gt;)</w:t>
+            </w:r>
+          </w:p>
+        </w:tc>
+        <w:tc>
+          <w:tcPr>
+            <w:tcW w:w="0" w:type="auto"/>
+            <w:vAlign w:val="center"/>
+          </w:tcPr>
+          <w:p>
+            <w:pPr>
+              <w:pStyle w:val="9"/>
+              <w:bidi w:val="0"/>
+              <w:rPr>
+                <w:rFonts w:hint="default"/>
+                <w:lang w:val="en-US" w:eastAsia="zh-CN"/>
+              </w:rPr>
+            </w:pPr>
+            <w:r>
+              <w:rPr>
+                <w:rFonts w:hint="eastAsia"/>
+                <w:lang w:val="en-US" w:eastAsia="zh-CN"/>
+              </w:rPr>
+              <w:t>链接依赖</w:t>
             </w:r>
           </w:p>
         </w:tc>
@@ -18055,16 +18233,7 @@
                 <w:rFonts w:hint="eastAsia"/>
                 <w:lang w:val="en-US" w:eastAsia="zh-CN"/>
               </w:rPr>
-              <w:t>NodeHandle(ns="</w:t>
-            </w:r>
-            <w:bookmarkStart w:id="0" w:name="_GoBack"/>
-            <w:bookmarkEnd w:id="0"/>
-            <w:r>
-              <w:rPr>
-                <w:rFonts w:hint="eastAsia"/>
-                <w:lang w:val="en-US" w:eastAsia="zh-CN"/>
-              </w:rPr>
-              <w:t>")</w:t>
+              <w:t>NodeHandle(ns="")</w:t>
             </w:r>
           </w:p>
         </w:tc>
@@ -18865,6 +19034,361 @@
         </w:rPr>
         <w:t>消息*_msgs：</w:t>
       </w:r>
+    </w:p>
+    <w:p>
+      <w:pPr>
+        <w:rPr>
+          <w:rFonts w:hint="eastAsia"/>
+          <w:lang w:val="en-US" w:eastAsia="zh-CN"/>
+        </w:rPr>
+      </w:pPr>
+    </w:p>
+    <w:p>
+      <w:pPr>
+        <w:pStyle w:val="5"/>
+        <w:bidi w:val="0"/>
+        <w:rPr>
+          <w:rFonts w:hint="default"/>
+          <w:lang w:val="en-US" w:eastAsia="zh-CN"/>
+        </w:rPr>
+      </w:pPr>
+      <w:r>
+        <w:rPr>
+          <w:rFonts w:hint="eastAsia"/>
+          <w:lang w:val="en-US" w:eastAsia="zh-CN"/>
+        </w:rPr>
+        <w:t>接口message_generation：</w:t>
+      </w:r>
+    </w:p>
+    <w:p>
+      <w:pPr>
+        <w:rPr>
+          <w:rFonts w:hint="eastAsia"/>
+          <w:lang w:val="en-US" w:eastAsia="zh-CN"/>
+        </w:rPr>
+      </w:pPr>
+      <w:r>
+        <w:rPr>
+          <w:rFonts w:hint="eastAsia"/>
+          <w:lang w:val="en-US" w:eastAsia="zh-CN"/>
+        </w:rPr>
+        <w:t>CATKIN_DEPENDS message_runtime</w:t>
+      </w:r>
+    </w:p>
+    <w:p>
+      <w:pPr>
+        <w:rPr>
+          <w:rFonts w:hint="eastAsia" w:cs="华文中宋"/>
+          <w:b/>
+          <w:bCs/>
+          <w:color w:val="ED7D31" w:themeColor="accent2"/>
+          <w:sz w:val="21"/>
+          <w:szCs w:val="24"/>
+          <w:lang w:val="en-US" w:eastAsia="zh-CN"/>
+          <w14:textFill>
+            <w14:solidFill>
+              <w14:schemeClr w14:val="accent2"/>
+            </w14:solidFill>
+          </w14:textFill>
+        </w:rPr>
+      </w:pPr>
+      <w:r>
+        <w:rPr>
+          <w:rFonts w:hint="eastAsia" w:cs="华文中宋"/>
+          <w:b/>
+          <w:bCs/>
+          <w:color w:val="ED7D31" w:themeColor="accent2"/>
+          <w:sz w:val="21"/>
+          <w:szCs w:val="24"/>
+          <w:lang w:val="en-US" w:eastAsia="zh-CN"/>
+          <w14:textFill>
+            <w14:solidFill>
+              <w14:schemeClr w14:val="accent2"/>
+            </w14:solidFill>
+          </w14:textFill>
+        </w:rPr>
+        <w:t>depend：</w:t>
+      </w:r>
+    </w:p>
+    <w:p>
+      <w:pPr>
+        <w:ind w:firstLine="420" w:firstLineChars="0"/>
+        <w:rPr>
+          <w:rFonts w:hint="default"/>
+          <w:lang w:val="en-US" w:eastAsia="zh-CN"/>
+        </w:rPr>
+      </w:pPr>
+      <w:r>
+        <w:rPr>
+          <w:rFonts w:hint="default"/>
+          <w:lang w:val="en-US" w:eastAsia="zh-CN"/>
+        </w:rPr>
+        <w:t>&lt;build_depend&gt;message_generation&lt;/build_depend&gt;</w:t>
+      </w:r>
+    </w:p>
+    <w:p>
+      <w:pPr>
+        <w:ind w:firstLine="420" w:firstLineChars="0"/>
+        <w:rPr>
+          <w:rFonts w:hint="default"/>
+          <w:lang w:val="en-US" w:eastAsia="zh-CN"/>
+        </w:rPr>
+      </w:pPr>
+      <w:r>
+        <w:rPr>
+          <w:rFonts w:hint="default"/>
+          <w:lang w:val="en-US" w:eastAsia="zh-CN"/>
+        </w:rPr>
+        <w:t>&lt;exec_depend&gt;message_runtime&lt;/exec_depend&gt;</w:t>
+      </w:r>
+    </w:p>
+    <w:p>
+      <w:pPr>
+        <w:rPr>
+          <w:rFonts w:hint="eastAsia"/>
+          <w:lang w:val="en-US" w:eastAsia="zh-CN"/>
+        </w:rPr>
+      </w:pPr>
+    </w:p>
+    <w:tbl>
+      <w:tblPr>
+        <w:tblStyle w:val="7"/>
+        <w:tblW w:w="0" w:type="auto"/>
+        <w:tblInd w:w="0" w:type="dxa"/>
+        <w:tblBorders>
+          <w:top w:val="single" w:color="auto" w:sz="4" w:space="0"/>
+          <w:left w:val="single" w:color="auto" w:sz="4" w:space="0"/>
+          <w:bottom w:val="single" w:color="auto" w:sz="4" w:space="0"/>
+          <w:right w:val="single" w:color="auto" w:sz="4" w:space="0"/>
+          <w:insideH w:val="single" w:color="auto" w:sz="4" w:space="0"/>
+          <w:insideV w:val="single" w:color="auto" w:sz="4" w:space="0"/>
+        </w:tblBorders>
+        <w:tblLayout w:type="autofit"/>
+        <w:tblCellMar>
+          <w:top w:w="0" w:type="dxa"/>
+          <w:left w:w="108" w:type="dxa"/>
+          <w:bottom w:w="0" w:type="dxa"/>
+          <w:right w:w="108" w:type="dxa"/>
+        </w:tblCellMar>
+      </w:tblPr>
+      <w:tblGrid>
+        <w:gridCol w:w="7537"/>
+        <w:gridCol w:w="1478"/>
+      </w:tblGrid>
+      <w:tr>
+        <w:tblPrEx>
+          <w:tblBorders>
+            <w:top w:val="single" w:color="auto" w:sz="4" w:space="0"/>
+            <w:left w:val="single" w:color="auto" w:sz="4" w:space="0"/>
+            <w:bottom w:val="single" w:color="auto" w:sz="4" w:space="0"/>
+            <w:right w:val="single" w:color="auto" w:sz="4" w:space="0"/>
+            <w:insideH w:val="single" w:color="auto" w:sz="4" w:space="0"/>
+            <w:insideV w:val="single" w:color="auto" w:sz="4" w:space="0"/>
+          </w:tblBorders>
+          <w:tblCellMar>
+            <w:top w:w="0" w:type="dxa"/>
+            <w:left w:w="108" w:type="dxa"/>
+            <w:bottom w:w="0" w:type="dxa"/>
+            <w:right w:w="108" w:type="dxa"/>
+          </w:tblCellMar>
+        </w:tblPrEx>
+        <w:tc>
+          <w:tcPr>
+            <w:tcW w:w="0" w:type="auto"/>
+            <w:gridSpan w:val="2"/>
+            <w:vAlign w:val="center"/>
+          </w:tcPr>
+          <w:p>
+            <w:pPr>
+              <w:jc w:val="both"/>
+              <w:rPr>
+                <w:rFonts w:hint="eastAsia" w:ascii="华文中宋" w:hAnsi="华文中宋" w:eastAsia="华文中宋" w:cs="华文中宋"/>
+                <w:b/>
+                <w:bCs/>
+                <w:color w:val="ED7D31" w:themeColor="accent2"/>
+                <w:kern w:val="2"/>
+                <w:sz w:val="21"/>
+                <w:szCs w:val="21"/>
+                <w:vertAlign w:val="baseline"/>
+                <w:lang w:val="en-US" w:eastAsia="zh-CN" w:bidi="ar-SA"/>
+                <w14:textFill>
+                  <w14:solidFill>
+                    <w14:schemeClr w14:val="accent2"/>
+                  </w14:solidFill>
+                </w14:textFill>
+              </w:rPr>
+            </w:pPr>
+            <w:r>
+              <w:rPr>
+                <w:rFonts w:hint="eastAsia"/>
+                <w:vertAlign w:val="baseline"/>
+                <w:lang w:val="en-US" w:eastAsia="zh-CN"/>
+              </w:rPr>
+              <w:t>catkin_make：</w:t>
+            </w:r>
+          </w:p>
+        </w:tc>
+      </w:tr>
+      <w:tr>
+        <w:tblPrEx>
+          <w:tblBorders>
+            <w:top w:val="single" w:color="auto" w:sz="4" w:space="0"/>
+            <w:left w:val="single" w:color="auto" w:sz="4" w:space="0"/>
+            <w:bottom w:val="single" w:color="auto" w:sz="4" w:space="0"/>
+            <w:right w:val="single" w:color="auto" w:sz="4" w:space="0"/>
+            <w:insideH w:val="single" w:color="auto" w:sz="4" w:space="0"/>
+            <w:insideV w:val="single" w:color="auto" w:sz="4" w:space="0"/>
+          </w:tblBorders>
+          <w:tblCellMar>
+            <w:top w:w="0" w:type="dxa"/>
+            <w:left w:w="108" w:type="dxa"/>
+            <w:bottom w:w="0" w:type="dxa"/>
+            <w:right w:w="108" w:type="dxa"/>
+          </w:tblCellMar>
+        </w:tblPrEx>
+        <w:tc>
+          <w:tcPr>
+            <w:tcW w:w="0" w:type="auto"/>
+            <w:vAlign w:val="center"/>
+          </w:tcPr>
+          <w:p>
+            <w:pPr>
+              <w:pStyle w:val="10"/>
+              <w:bidi w:val="0"/>
+              <w:rPr>
+                <w:rFonts w:hint="default"/>
+                <w:lang w:val="en-US" w:eastAsia="zh-CN"/>
+              </w:rPr>
+            </w:pPr>
+            <w:r>
+              <w:rPr>
+                <w:rFonts w:hint="eastAsia"/>
+                <w:lang w:val="en-US" w:eastAsia="zh-CN"/>
+              </w:rPr>
+              <w:t>add_message_files / add_service_files / add_action_files(FILES &lt;file...&gt;)</w:t>
+            </w:r>
+          </w:p>
+        </w:tc>
+        <w:tc>
+          <w:tcPr>
+            <w:tcW w:w="0" w:type="auto"/>
+            <w:vAlign w:val="center"/>
+          </w:tcPr>
+          <w:p>
+            <w:pPr>
+              <w:pStyle w:val="9"/>
+              <w:bidi w:val="0"/>
+              <w:rPr>
+                <w:rFonts w:hint="default"/>
+                <w:lang w:val="en-US" w:eastAsia="zh-CN"/>
+              </w:rPr>
+            </w:pPr>
+            <w:r>
+              <w:rPr>
+                <w:rFonts w:hint="eastAsia"/>
+                <w:color w:val="ED7D31" w:themeColor="accent2"/>
+                <w:lang w:val="en-US" w:eastAsia="zh-CN"/>
+                <w14:textFill>
+                  <w14:solidFill>
+                    <w14:schemeClr w14:val="accent2"/>
+                  </w14:solidFill>
+                </w14:textFill>
+              </w:rPr>
+              <w:t>添加</w:t>
+            </w:r>
+            <w:r>
+              <w:rPr>
+                <w:rFonts w:hint="eastAsia"/>
+                <w:lang w:val="en-US" w:eastAsia="zh-CN"/>
+              </w:rPr>
+              <w:t>接口文件</w:t>
+            </w:r>
+          </w:p>
+        </w:tc>
+      </w:tr>
+      <w:tr>
+        <w:tblPrEx>
+          <w:tblBorders>
+            <w:top w:val="single" w:color="auto" w:sz="4" w:space="0"/>
+            <w:left w:val="single" w:color="auto" w:sz="4" w:space="0"/>
+            <w:bottom w:val="single" w:color="auto" w:sz="4" w:space="0"/>
+            <w:right w:val="single" w:color="auto" w:sz="4" w:space="0"/>
+            <w:insideH w:val="single" w:color="auto" w:sz="4" w:space="0"/>
+            <w:insideV w:val="single" w:color="auto" w:sz="4" w:space="0"/>
+          </w:tblBorders>
+          <w:tblCellMar>
+            <w:top w:w="0" w:type="dxa"/>
+            <w:left w:w="108" w:type="dxa"/>
+            <w:bottom w:w="0" w:type="dxa"/>
+            <w:right w:w="108" w:type="dxa"/>
+          </w:tblCellMar>
+        </w:tblPrEx>
+        <w:tc>
+          <w:tcPr>
+            <w:tcW w:w="0" w:type="auto"/>
+            <w:vAlign w:val="center"/>
+          </w:tcPr>
+          <w:p>
+            <w:pPr>
+              <w:pStyle w:val="10"/>
+              <w:bidi w:val="0"/>
+              <w:rPr>
+                <w:rFonts w:hint="default"/>
+                <w:lang w:val="en-US" w:eastAsia="zh-CN"/>
+              </w:rPr>
+            </w:pPr>
+            <w:r>
+              <w:rPr>
+                <w:rFonts w:hint="eastAsia"/>
+                <w:lang w:val="en-US" w:eastAsia="zh-CN"/>
+              </w:rPr>
+              <w:t>generate_messages(DEPENDENCIES &lt;dep...&gt;)</w:t>
+            </w:r>
+          </w:p>
+        </w:tc>
+        <w:tc>
+          <w:tcPr>
+            <w:tcW w:w="0" w:type="auto"/>
+            <w:vAlign w:val="center"/>
+          </w:tcPr>
+          <w:p>
+            <w:pPr>
+              <w:pStyle w:val="9"/>
+              <w:bidi w:val="0"/>
+              <w:rPr>
+                <w:rFonts w:hint="default" w:ascii="华文中宋" w:hAnsi="华文中宋" w:eastAsia="华文中宋" w:cs="华文中宋"/>
+                <w:b/>
+                <w:bCs/>
+                <w:color w:val="ED7D31" w:themeColor="accent2"/>
+                <w:kern w:val="2"/>
+                <w:szCs w:val="21"/>
+                <w:vertAlign w:val="baseline"/>
+                <w:lang w:val="en-US" w:eastAsia="zh-CN" w:bidi="ar-SA"/>
+                <w14:textFill>
+                  <w14:solidFill>
+                    <w14:schemeClr w14:val="accent2"/>
+                  </w14:solidFill>
+                </w14:textFill>
+              </w:rPr>
+            </w:pPr>
+            <w:r>
+              <w:rPr>
+                <w:rFonts w:hint="eastAsia"/>
+                <w:lang w:val="en-US" w:eastAsia="zh-CN"/>
+              </w:rPr>
+              <w:t>生成消息</w:t>
+            </w:r>
+          </w:p>
+        </w:tc>
+      </w:tr>
+    </w:tbl>
+    <w:p>
+      <w:pPr>
+        <w:rPr>
+          <w:rFonts w:hint="eastAsia"/>
+          <w:lang w:val="en-US" w:eastAsia="zh-CN"/>
+        </w:rPr>
+      </w:pPr>
     </w:p>
     <w:p>
       <w:pPr>
@@ -18927,12 +19451,6 @@
             <w:insideH w:val="single" w:color="auto" w:sz="4" w:space="0"/>
             <w:insideV w:val="single" w:color="auto" w:sz="4" w:space="0"/>
           </w:tblBorders>
-          <w:tblCellMar>
-            <w:top w:w="0" w:type="dxa"/>
-            <w:left w:w="108" w:type="dxa"/>
-            <w:bottom w:w="0" w:type="dxa"/>
-            <w:right w:w="108" w:type="dxa"/>
-          </w:tblCellMar>
         </w:tblPrEx>
         <w:tc>
           <w:tcPr>

</xml_diff>

<commit_message>
update on 2024-03-17 15:59:32.758575
</commit_message>
<xml_diff>
--- a/cpp 系统交互.docx
+++ b/cpp 系统交互.docx
@@ -3793,7 +3793,6 @@
           <w:tcPr>
             <w:tcW w:w="0" w:type="auto"/>
             <w:vMerge w:val="continue"/>
-            <w:tcBorders/>
             <w:vAlign w:val="center"/>
           </w:tcPr>
           <w:p>
@@ -3886,7 +3885,6 @@
           <w:tcPr>
             <w:tcW w:w="0" w:type="auto"/>
             <w:vMerge w:val="continue"/>
-            <w:tcBorders/>
             <w:vAlign w:val="center"/>
           </w:tcPr>
           <w:p>
@@ -4010,7 +4008,6 @@
           <w:tcPr>
             <w:tcW w:w="0" w:type="auto"/>
             <w:vMerge w:val="continue"/>
-            <w:tcBorders/>
             <w:vAlign w:val="center"/>
           </w:tcPr>
           <w:p>
@@ -4264,7 +4261,6 @@
           <w:tcPr>
             <w:tcW w:w="0" w:type="auto"/>
             <w:vMerge w:val="continue"/>
-            <w:tcBorders/>
             <w:vAlign w:val="center"/>
           </w:tcPr>
           <w:p>
@@ -12019,12 +12015,6 @@
             <w:insideH w:val="single" w:color="auto" w:sz="4" w:space="0"/>
             <w:insideV w:val="single" w:color="auto" w:sz="4" w:space="0"/>
           </w:tblBorders>
-          <w:tblCellMar>
-            <w:top w:w="0" w:type="dxa"/>
-            <w:left w:w="108" w:type="dxa"/>
-            <w:bottom w:w="0" w:type="dxa"/>
-            <w:right w:w="108" w:type="dxa"/>
-          </w:tblCellMar>
         </w:tblPrEx>
         <w:tc>
           <w:tcPr>
@@ -15297,7 +15287,6 @@
           <w:tcPr>
             <w:tcW w:w="0" w:type="auto"/>
             <w:vMerge w:val="continue"/>
-            <w:tcBorders/>
             <w:vAlign w:val="center"/>
           </w:tcPr>
           <w:p>
@@ -16519,7 +16508,6 @@
           <w:tcPr>
             <w:tcW w:w="0" w:type="auto"/>
             <w:vMerge w:val="continue"/>
-            <w:tcBorders/>
             <w:vAlign w:val="center"/>
           </w:tcPr>
           <w:p>
@@ -16631,6 +16619,14 @@
       </w:tblGrid>
       <w:tr>
         <w:tblPrEx>
+          <w:tblBorders>
+            <w:top w:val="single" w:color="auto" w:sz="4" w:space="0"/>
+            <w:left w:val="single" w:color="auto" w:sz="4" w:space="0"/>
+            <w:bottom w:val="single" w:color="auto" w:sz="4" w:space="0"/>
+            <w:right w:val="single" w:color="auto" w:sz="4" w:space="0"/>
+            <w:insideH w:val="single" w:color="auto" w:sz="4" w:space="0"/>
+            <w:insideV w:val="single" w:color="auto" w:sz="4" w:space="0"/>
+          </w:tblBorders>
           <w:tblCellMar>
             <w:top w:w="0" w:type="dxa"/>
             <w:left w:w="108" w:type="dxa"/>
@@ -17136,16 +17132,7 @@
                 <w:rFonts w:hint="eastAsia"/>
                 <w:lang w:val="en-US" w:eastAsia="zh-CN"/>
               </w:rPr>
-              <w:t>add_dependencies(&lt;target</w:t>
-            </w:r>
-            <w:bookmarkStart w:id="0" w:name="_GoBack"/>
-            <w:bookmarkEnd w:id="0"/>
-            <w:r>
-              <w:rPr>
-                <w:rFonts w:hint="eastAsia"/>
-                <w:lang w:val="en-US" w:eastAsia="zh-CN"/>
-              </w:rPr>
-              <w:t>&gt; &lt;dep...&gt;)</w:t>
+              <w:t>add_dependencies(&lt;target&gt; &lt;dep...&gt;)</w:t>
             </w:r>
           </w:p>
         </w:tc>
@@ -17382,7 +17369,6 @@
           <w:tcPr>
             <w:tcW w:w="0" w:type="auto"/>
             <w:vMerge w:val="continue"/>
-            <w:tcBorders/>
             <w:vAlign w:val="center"/>
           </w:tcPr>
           <w:p>
@@ -17506,7 +17492,6 @@
           <w:tcPr>
             <w:tcW w:w="0" w:type="auto"/>
             <w:vMerge w:val="continue"/>
-            <w:tcBorders/>
             <w:vAlign w:val="center"/>
           </w:tcPr>
           <w:p>
@@ -17753,7 +17738,6 @@
           <w:tcPr>
             <w:tcW w:w="0" w:type="auto"/>
             <w:vMerge w:val="continue"/>
-            <w:tcBorders/>
             <w:vAlign w:val="center"/>
           </w:tcPr>
           <w:p>
@@ -18420,7 +18404,6 @@
           <w:tcPr>
             <w:tcW w:w="0" w:type="auto"/>
             <w:vMerge w:val="continue"/>
-            <w:tcBorders/>
             <w:vAlign w:val="center"/>
           </w:tcPr>
           <w:p>
@@ -18923,8 +18906,10 @@
                 <w:rFonts w:hint="eastAsia"/>
                 <w:lang w:val="en-US" w:eastAsia="zh-CN"/>
               </w:rPr>
-              <w:t>Subscription</w:t>
-            </w:r>
+              <w:t>Subscriber</w:t>
+            </w:r>
+            <w:bookmarkStart w:id="0" w:name="_GoBack"/>
+            <w:bookmarkEnd w:id="0"/>
           </w:p>
         </w:tc>
         <w:tc>
@@ -19451,6 +19436,12 @@
             <w:insideH w:val="single" w:color="auto" w:sz="4" w:space="0"/>
             <w:insideV w:val="single" w:color="auto" w:sz="4" w:space="0"/>
           </w:tblBorders>
+          <w:tblCellMar>
+            <w:top w:w="0" w:type="dxa"/>
+            <w:left w:w="108" w:type="dxa"/>
+            <w:bottom w:w="0" w:type="dxa"/>
+            <w:right w:w="108" w:type="dxa"/>
+          </w:tblCellMar>
         </w:tblPrEx>
         <w:tc>
           <w:tcPr>

</xml_diff>

<commit_message>
update on 2024-03-18 01:00:24.102005
</commit_message>
<xml_diff>
--- a/cpp 系统交互.docx
+++ b/cpp 系统交互.docx
@@ -1290,12 +1290,6 @@
             <w:insideH w:val="single" w:color="auto" w:sz="4" w:space="0"/>
             <w:insideV w:val="single" w:color="auto" w:sz="4" w:space="0"/>
           </w:tblBorders>
-          <w:tblCellMar>
-            <w:top w:w="0" w:type="dxa"/>
-            <w:left w:w="108" w:type="dxa"/>
-            <w:bottom w:w="0" w:type="dxa"/>
-            <w:right w:w="108" w:type="dxa"/>
-          </w:tblCellMar>
         </w:tblPrEx>
         <w:tc>
           <w:tcPr>
@@ -1443,22 +1437,8 @@
           <w:lang w:val="en-US" w:eastAsia="zh-CN"/>
         </w:rPr>
       </w:pPr>
-      <w:r>
-        <w:rPr>
-          <w:rFonts w:hint="eastAsia"/>
-          <w:lang w:val="en-US" w:eastAsia="zh-CN"/>
-        </w:rPr>
-        <w:t>export DISPLAY=host.docker.internal:0</w:t>
-      </w:r>
-    </w:p>
-    <w:p>
-      <w:pPr>
-        <w:ind w:firstLine="420" w:firstLineChars="0"/>
-        <w:rPr>
-          <w:rFonts w:hint="default"/>
-          <w:lang w:val="en-US" w:eastAsia="zh-CN"/>
-        </w:rPr>
-      </w:pPr>
+      <w:bookmarkStart w:id="0" w:name="_GoBack"/>
+      <w:bookmarkEnd w:id="0"/>
       <w:r>
         <w:rPr>
           <w:rFonts w:hint="default"/>
@@ -1722,6 +1702,7 @@
         <w:tc>
           <w:tcPr>
             <w:tcW w:w="0" w:type="auto"/>
+            <w:vMerge w:val="restart"/>
             <w:vAlign w:val="center"/>
           </w:tcPr>
           <w:p>
@@ -1800,6 +1781,7 @@
         <w:tc>
           <w:tcPr>
             <w:tcW w:w="0" w:type="auto"/>
+            <w:vMerge w:val="restart"/>
             <w:vAlign w:val="center"/>
           </w:tcPr>
           <w:p>
@@ -1838,6 +1820,97 @@
               </w:rPr>
               <w:t>可执行程序</w:t>
             </w:r>
+          </w:p>
+        </w:tc>
+      </w:tr>
+      <w:tr>
+        <w:tblPrEx>
+          <w:tblBorders>
+            <w:top w:val="single" w:color="auto" w:sz="4" w:space="0"/>
+            <w:left w:val="single" w:color="auto" w:sz="4" w:space="0"/>
+            <w:bottom w:val="single" w:color="auto" w:sz="4" w:space="0"/>
+            <w:right w:val="single" w:color="auto" w:sz="4" w:space="0"/>
+            <w:insideH w:val="single" w:color="auto" w:sz="4" w:space="0"/>
+            <w:insideV w:val="single" w:color="auto" w:sz="4" w:space="0"/>
+          </w:tblBorders>
+          <w:tblCellMar>
+            <w:top w:w="0" w:type="dxa"/>
+            <w:left w:w="108" w:type="dxa"/>
+            <w:bottom w:w="0" w:type="dxa"/>
+            <w:right w:w="108" w:type="dxa"/>
+          </w:tblCellMar>
+        </w:tblPrEx>
+        <w:tc>
+          <w:tcPr>
+            <w:tcW w:w="0" w:type="auto"/>
+            <w:vMerge w:val="continue"/>
+            <w:tcBorders/>
+            <w:vAlign w:val="center"/>
+          </w:tcPr>
+          <w:p>
+            <w:pPr>
+              <w:pStyle w:val="10"/>
+              <w:bidi w:val="0"/>
+              <w:jc w:val="both"/>
+              <w:rPr>
+                <w:rFonts w:hint="eastAsia" w:ascii="华文中宋" w:hAnsi="华文中宋" w:eastAsia="华文中宋" w:cs="华文中宋"/>
+                <w:b/>
+                <w:bCs/>
+                <w:color w:val="ED7D31" w:themeColor="accent2"/>
+                <w:kern w:val="2"/>
+                <w:sz w:val="21"/>
+                <w:szCs w:val="21"/>
+                <w:vertAlign w:val="baseline"/>
+                <w:lang w:val="en-US" w:eastAsia="zh-CN" w:bidi="ar-SA"/>
+                <w14:textFill>
+                  <w14:solidFill>
+                    <w14:schemeClr w14:val="accent2"/>
+                  </w14:solidFill>
+                </w14:textFill>
+              </w:rPr>
+            </w:pPr>
+          </w:p>
+        </w:tc>
+        <w:tc>
+          <w:tcPr>
+            <w:tcW w:w="0" w:type="auto"/>
+            <w:vAlign w:val="center"/>
+          </w:tcPr>
+          <w:p>
+            <w:pPr>
+              <w:pStyle w:val="10"/>
+              <w:bidi w:val="0"/>
+              <w:jc w:val="both"/>
+              <w:rPr>
+                <w:rFonts w:hint="default"/>
+                <w:lang w:val="en-US" w:eastAsia="zh-CN"/>
+              </w:rPr>
+            </w:pPr>
+            <w:r>
+              <w:rPr>
+                <w:rFonts w:hint="eastAsia"/>
+                <w:lang w:val="en-US" w:eastAsia="zh-CN"/>
+              </w:rPr>
+              <w:t>ros2 launch &lt;*.py&gt;</w:t>
+            </w:r>
+          </w:p>
+        </w:tc>
+        <w:tc>
+          <w:tcPr>
+            <w:tcW w:w="0" w:type="auto"/>
+            <w:vMerge w:val="continue"/>
+            <w:tcBorders/>
+            <w:vAlign w:val="center"/>
+          </w:tcPr>
+          <w:p>
+            <w:pPr>
+              <w:jc w:val="both"/>
+              <w:rPr>
+                <w:rFonts w:hint="eastAsia"/>
+                <w:vertAlign w:val="baseline"/>
+                <w:lang w:val="en-US" w:eastAsia="zh-CN"/>
+              </w:rPr>
+            </w:pPr>
           </w:p>
         </w:tc>
       </w:tr>
@@ -12015,6 +12088,12 @@
             <w:insideH w:val="single" w:color="auto" w:sz="4" w:space="0"/>
             <w:insideV w:val="single" w:color="auto" w:sz="4" w:space="0"/>
           </w:tblBorders>
+          <w:tblCellMar>
+            <w:top w:w="0" w:type="dxa"/>
+            <w:left w:w="108" w:type="dxa"/>
+            <w:bottom w:w="0" w:type="dxa"/>
+            <w:right w:w="108" w:type="dxa"/>
+          </w:tblCellMar>
         </w:tblPrEx>
         <w:tc>
           <w:tcPr>
@@ -14642,7 +14721,7 @@
       <w:tblGrid>
         <w:gridCol w:w="637"/>
         <w:gridCol w:w="1327"/>
-        <w:gridCol w:w="2177"/>
+        <w:gridCol w:w="2379"/>
       </w:tblGrid>
       <w:tr>
         <w:tblPrEx>
@@ -14682,7 +14761,7 @@
                 <w:rFonts w:hint="eastAsia"/>
                 <w:lang w:val="en-US" w:eastAsia="zh-CN"/>
               </w:rPr>
-              <w:t>Empty</w:t>
+              <w:t>SetBool</w:t>
             </w:r>
           </w:p>
         </w:tc>
@@ -14742,7 +14821,7 @@
                   </w14:solidFill>
                 </w14:textFill>
               </w:rPr>
-              <w:t>empty.hpp</w:t>
+              <w:t>set_bool.hpp</w:t>
             </w:r>
             <w:r>
               <w:rPr>
@@ -14885,6 +14964,9 @@
             <w:right w:w="108" w:type="dxa"/>
           </w:tblCellMar>
         </w:tblPrEx>
+        <w:trPr>
+          <w:trHeight w:val="90" w:hRule="atLeast"/>
+        </w:trPr>
         <w:tc>
           <w:tcPr>
             <w:tcW w:w="0" w:type="auto"/>
@@ -15023,22 +15105,6 @@
       </w:pPr>
       <w:r>
         <w:rPr>
-          <w:rFonts w:hint="eastAsia"/>
-          <w:lang w:val="en-US" w:eastAsia="zh-CN"/>
-        </w:rPr>
-        <w:t>export DISPLAY=host.docker.internal:0</w:t>
-      </w:r>
-    </w:p>
-    <w:p>
-      <w:pPr>
-        <w:ind w:firstLine="420" w:firstLineChars="0"/>
-        <w:rPr>
-          <w:rFonts w:hint="eastAsia"/>
-          <w:lang w:val="en-US" w:eastAsia="zh-CN"/>
-        </w:rPr>
-      </w:pPr>
-      <w:r>
-        <w:rPr>
           <w:rFonts w:hint="default"/>
           <w:lang w:val="en-US" w:eastAsia="zh-CN"/>
         </w:rPr>
@@ -15064,6 +15130,53 @@
           <w:lang w:val="en-US" w:eastAsia="zh-CN"/>
         </w:rPr>
         <w:t># focal</w:t>
+      </w:r>
+    </w:p>
+    <w:p>
+      <w:pPr>
+        <w:rPr>
+          <w:rFonts w:hint="eastAsia"/>
+          <w:lang w:val="en-US" w:eastAsia="zh-CN"/>
+        </w:rPr>
+      </w:pPr>
+      <w:r>
+        <w:rPr>
+          <w:rFonts w:hint="eastAsia"/>
+          <w:lang w:val="en-US" w:eastAsia="zh-CN"/>
+        </w:rPr>
+        <w:t>示例包：</w:t>
+      </w:r>
+    </w:p>
+    <w:p>
+      <w:pPr>
+        <w:ind w:firstLine="420" w:firstLineChars="0"/>
+        <w:rPr>
+          <w:rFonts w:hint="eastAsia"/>
+          <w:lang w:val="en-US" w:eastAsia="zh-CN"/>
+        </w:rPr>
+      </w:pPr>
+      <w:r>
+        <w:rPr>
+          <w:rFonts w:hint="eastAsia"/>
+          <w:lang w:val="en-US" w:eastAsia="zh-CN"/>
+        </w:rPr>
+        <w:t>image_view image_view image:=&lt;topic&gt;</w:t>
+      </w:r>
+    </w:p>
+    <w:p>
+      <w:pPr>
+        <w:ind w:firstLine="420" w:firstLineChars="0"/>
+        <w:rPr>
+          <w:rFonts w:hint="eastAsia"/>
+          <w:lang w:val="en-US" w:eastAsia="zh-CN"/>
+        </w:rPr>
+      </w:pPr>
+      <w:r>
+        <w:rPr>
+          <w:rFonts w:hint="eastAsia"/>
+          <w:lang w:val="en-US" w:eastAsia="zh-CN"/>
+        </w:rPr>
+        <w:t>rviz rviz -d &lt;*.rviz&gt;</w:t>
       </w:r>
     </w:p>
     <w:p>
@@ -15283,10 +15396,14 @@
             <w:right w:w="108" w:type="dxa"/>
           </w:tblCellMar>
         </w:tblPrEx>
+        <w:trPr>
+          <w:trHeight w:val="90" w:hRule="atLeast"/>
+        </w:trPr>
         <w:tc>
           <w:tcPr>
             <w:tcW w:w="0" w:type="auto"/>
             <w:vMerge w:val="continue"/>
+            <w:tcBorders/>
             <w:vAlign w:val="center"/>
           </w:tcPr>
           <w:p>
@@ -15346,6 +15463,7 @@
         <w:tc>
           <w:tcPr>
             <w:tcW w:w="0" w:type="auto"/>
+            <w:vMerge w:val="restart"/>
             <w:vAlign w:val="center"/>
           </w:tcPr>
           <w:p>
@@ -15384,6 +15502,97 @@
               </w:rPr>
               <w:t>可执行程序</w:t>
             </w:r>
+          </w:p>
+        </w:tc>
+      </w:tr>
+      <w:tr>
+        <w:tblPrEx>
+          <w:tblBorders>
+            <w:top w:val="single" w:color="auto" w:sz="4" w:space="0"/>
+            <w:left w:val="single" w:color="auto" w:sz="4" w:space="0"/>
+            <w:bottom w:val="single" w:color="auto" w:sz="4" w:space="0"/>
+            <w:right w:val="single" w:color="auto" w:sz="4" w:space="0"/>
+            <w:insideH w:val="single" w:color="auto" w:sz="4" w:space="0"/>
+            <w:insideV w:val="single" w:color="auto" w:sz="4" w:space="0"/>
+          </w:tblBorders>
+          <w:tblCellMar>
+            <w:top w:w="0" w:type="dxa"/>
+            <w:left w:w="108" w:type="dxa"/>
+            <w:bottom w:w="0" w:type="dxa"/>
+            <w:right w:w="108" w:type="dxa"/>
+          </w:tblCellMar>
+        </w:tblPrEx>
+        <w:tc>
+          <w:tcPr>
+            <w:tcW w:w="0" w:type="auto"/>
+            <w:vMerge w:val="continue"/>
+            <w:tcBorders/>
+            <w:vAlign w:val="center"/>
+          </w:tcPr>
+          <w:p>
+            <w:pPr>
+              <w:pStyle w:val="10"/>
+              <w:bidi w:val="0"/>
+              <w:jc w:val="both"/>
+              <w:rPr>
+                <w:rFonts w:hint="default" w:ascii="华文中宋" w:hAnsi="华文中宋" w:eastAsia="华文中宋" w:cs="华文中宋"/>
+                <w:b/>
+                <w:bCs/>
+                <w:color w:val="ED7D31" w:themeColor="accent2"/>
+                <w:kern w:val="2"/>
+                <w:sz w:val="21"/>
+                <w:szCs w:val="21"/>
+                <w:vertAlign w:val="baseline"/>
+                <w:lang w:val="en-US" w:eastAsia="zh-CN" w:bidi="ar-SA"/>
+                <w14:textFill>
+                  <w14:solidFill>
+                    <w14:schemeClr w14:val="accent2"/>
+                  </w14:solidFill>
+                </w14:textFill>
+              </w:rPr>
+            </w:pPr>
+          </w:p>
+        </w:tc>
+        <w:tc>
+          <w:tcPr>
+            <w:tcW w:w="0" w:type="auto"/>
+            <w:vAlign w:val="center"/>
+          </w:tcPr>
+          <w:p>
+            <w:pPr>
+              <w:pStyle w:val="10"/>
+              <w:bidi w:val="0"/>
+              <w:jc w:val="both"/>
+              <w:rPr>
+                <w:rFonts w:hint="default"/>
+                <w:lang w:val="en-US" w:eastAsia="zh-CN"/>
+              </w:rPr>
+            </w:pPr>
+            <w:r>
+              <w:rPr>
+                <w:rFonts w:hint="eastAsia"/>
+                <w:lang w:val="en-US" w:eastAsia="zh-CN"/>
+              </w:rPr>
+              <w:t>roslaunch &lt;*.xml&gt;</w:t>
+            </w:r>
+          </w:p>
+        </w:tc>
+        <w:tc>
+          <w:tcPr>
+            <w:tcW w:w="0" w:type="auto"/>
+            <w:vMerge w:val="continue"/>
+            <w:tcBorders/>
+            <w:vAlign w:val="center"/>
+          </w:tcPr>
+          <w:p>
+            <w:pPr>
+              <w:jc w:val="both"/>
+              <w:rPr>
+                <w:rFonts w:hint="eastAsia"/>
+                <w:vertAlign w:val="baseline"/>
+                <w:lang w:val="en-US" w:eastAsia="zh-CN"/>
+              </w:rPr>
+            </w:pPr>
           </w:p>
         </w:tc>
       </w:tr>
@@ -16579,6 +16788,674 @@
                 <w:lang w:val="en-US" w:eastAsia="zh-CN"/>
               </w:rPr>
               <w:t>调用</w:t>
+            </w:r>
+          </w:p>
+        </w:tc>
+      </w:tr>
+      <w:tr>
+        <w:tblPrEx>
+          <w:tblBorders>
+            <w:top w:val="single" w:color="auto" w:sz="4" w:space="0"/>
+            <w:left w:val="single" w:color="auto" w:sz="4" w:space="0"/>
+            <w:bottom w:val="single" w:color="auto" w:sz="4" w:space="0"/>
+            <w:right w:val="single" w:color="auto" w:sz="4" w:space="0"/>
+            <w:insideH w:val="single" w:color="auto" w:sz="4" w:space="0"/>
+            <w:insideV w:val="single" w:color="auto" w:sz="4" w:space="0"/>
+          </w:tblBorders>
+          <w:tblCellMar>
+            <w:top w:w="0" w:type="dxa"/>
+            <w:left w:w="108" w:type="dxa"/>
+            <w:bottom w:w="0" w:type="dxa"/>
+            <w:right w:w="108" w:type="dxa"/>
+          </w:tblCellMar>
+        </w:tblPrEx>
+        <w:trPr>
+          <w:trHeight w:val="90" w:hRule="atLeast"/>
+        </w:trPr>
+        <w:tc>
+          <w:tcPr>
+            <w:tcW w:w="0" w:type="auto"/>
+            <w:vMerge w:val="restart"/>
+            <w:vAlign w:val="center"/>
+          </w:tcPr>
+          <w:p>
+            <w:pPr>
+              <w:pStyle w:val="10"/>
+              <w:bidi w:val="0"/>
+              <w:jc w:val="both"/>
+              <w:rPr>
+                <w:rFonts w:hint="default" w:cs="华文中宋"/>
+                <w:b/>
+                <w:bCs/>
+                <w:color w:val="ED7D31" w:themeColor="accent2"/>
+                <w:kern w:val="2"/>
+                <w:sz w:val="21"/>
+                <w:szCs w:val="21"/>
+                <w:vertAlign w:val="baseline"/>
+                <w:lang w:val="en-US" w:eastAsia="zh-CN" w:bidi="ar-SA"/>
+                <w14:textFill>
+                  <w14:solidFill>
+                    <w14:schemeClr w14:val="accent2"/>
+                  </w14:solidFill>
+                </w14:textFill>
+              </w:rPr>
+            </w:pPr>
+            <w:r>
+              <w:rPr>
+                <w:rFonts w:hint="eastAsia" w:cs="华文中宋"/>
+                <w:b/>
+                <w:bCs/>
+                <w:color w:val="ED7D31" w:themeColor="accent2"/>
+                <w:kern w:val="2"/>
+                <w:sz w:val="21"/>
+                <w:szCs w:val="21"/>
+                <w:vertAlign w:val="baseline"/>
+                <w:lang w:val="en-US" w:eastAsia="zh-CN" w:bidi="ar-SA"/>
+                <w14:textFill>
+                  <w14:solidFill>
+                    <w14:schemeClr w14:val="accent2"/>
+                  </w14:solidFill>
+                </w14:textFill>
+              </w:rPr>
+              <w:t>参数</w:t>
+            </w:r>
+          </w:p>
+        </w:tc>
+        <w:tc>
+          <w:tcPr>
+            <w:tcW w:w="0" w:type="auto"/>
+            <w:vAlign w:val="center"/>
+          </w:tcPr>
+          <w:p>
+            <w:pPr>
+              <w:pStyle w:val="10"/>
+              <w:bidi w:val="0"/>
+              <w:jc w:val="both"/>
+              <w:rPr>
+                <w:rFonts w:hint="default"/>
+                <w:lang w:val="en-US" w:eastAsia="zh-CN"/>
+              </w:rPr>
+            </w:pPr>
+            <w:r>
+              <w:rPr>
+                <w:rFonts w:hint="eastAsia"/>
+                <w:lang w:val="en-US" w:eastAsia="zh-CN"/>
+              </w:rPr>
+              <w:t>rosparam list</w:t>
+            </w:r>
+          </w:p>
+        </w:tc>
+        <w:tc>
+          <w:tcPr>
+            <w:tcW w:w="0" w:type="auto"/>
+            <w:vAlign w:val="center"/>
+          </w:tcPr>
+          <w:p>
+            <w:pPr>
+              <w:pStyle w:val="9"/>
+              <w:bidi w:val="0"/>
+              <w:jc w:val="both"/>
+              <w:rPr>
+                <w:rFonts w:hint="default"/>
+                <w:lang w:val="en-US" w:eastAsia="zh-CN"/>
+              </w:rPr>
+            </w:pPr>
+            <w:r>
+              <w:rPr>
+                <w:rFonts w:hint="eastAsia"/>
+                <w:lang w:val="en-US" w:eastAsia="zh-CN"/>
+              </w:rPr>
+              <w:t>键</w:t>
+            </w:r>
+          </w:p>
+        </w:tc>
+      </w:tr>
+      <w:tr>
+        <w:tblPrEx>
+          <w:tblBorders>
+            <w:top w:val="single" w:color="auto" w:sz="4" w:space="0"/>
+            <w:left w:val="single" w:color="auto" w:sz="4" w:space="0"/>
+            <w:bottom w:val="single" w:color="auto" w:sz="4" w:space="0"/>
+            <w:right w:val="single" w:color="auto" w:sz="4" w:space="0"/>
+            <w:insideH w:val="single" w:color="auto" w:sz="4" w:space="0"/>
+            <w:insideV w:val="single" w:color="auto" w:sz="4" w:space="0"/>
+          </w:tblBorders>
+          <w:tblCellMar>
+            <w:top w:w="0" w:type="dxa"/>
+            <w:left w:w="108" w:type="dxa"/>
+            <w:bottom w:w="0" w:type="dxa"/>
+            <w:right w:w="108" w:type="dxa"/>
+          </w:tblCellMar>
+        </w:tblPrEx>
+        <w:trPr>
+          <w:trHeight w:val="90" w:hRule="atLeast"/>
+        </w:trPr>
+        <w:tc>
+          <w:tcPr>
+            <w:tcW w:w="0" w:type="auto"/>
+            <w:vMerge w:val="continue"/>
+            <w:tcBorders/>
+            <w:vAlign w:val="center"/>
+          </w:tcPr>
+          <w:p>
+            <w:pPr>
+              <w:pStyle w:val="10"/>
+              <w:bidi w:val="0"/>
+              <w:jc w:val="both"/>
+              <w:rPr>
+                <w:rFonts w:hint="eastAsia" w:cs="华文中宋"/>
+                <w:b/>
+                <w:bCs/>
+                <w:color w:val="ED7D31" w:themeColor="accent2"/>
+                <w:kern w:val="2"/>
+                <w:sz w:val="21"/>
+                <w:szCs w:val="21"/>
+                <w:vertAlign w:val="baseline"/>
+                <w:lang w:val="en-US" w:eastAsia="zh-CN" w:bidi="ar-SA"/>
+                <w14:textFill>
+                  <w14:solidFill>
+                    <w14:schemeClr w14:val="accent2"/>
+                  </w14:solidFill>
+                </w14:textFill>
+              </w:rPr>
+            </w:pPr>
+          </w:p>
+        </w:tc>
+        <w:tc>
+          <w:tcPr>
+            <w:tcW w:w="0" w:type="auto"/>
+            <w:vAlign w:val="center"/>
+          </w:tcPr>
+          <w:p>
+            <w:pPr>
+              <w:pStyle w:val="10"/>
+              <w:bidi w:val="0"/>
+              <w:jc w:val="both"/>
+              <w:rPr>
+                <w:rFonts w:hint="default"/>
+                <w:lang w:val="en-US" w:eastAsia="zh-CN"/>
+              </w:rPr>
+            </w:pPr>
+            <w:r>
+              <w:rPr>
+                <w:rFonts w:hint="eastAsia"/>
+                <w:lang w:val="en-US" w:eastAsia="zh-CN"/>
+              </w:rPr>
+              <w:t>rosparam get &lt;key&gt;</w:t>
+            </w:r>
+          </w:p>
+        </w:tc>
+        <w:tc>
+          <w:tcPr>
+            <w:tcW w:w="0" w:type="auto"/>
+            <w:vAlign w:val="center"/>
+          </w:tcPr>
+          <w:p>
+            <w:pPr>
+              <w:pStyle w:val="9"/>
+              <w:bidi w:val="0"/>
+              <w:jc w:val="both"/>
+              <w:rPr>
+                <w:rFonts w:hint="default"/>
+                <w:lang w:val="en-US" w:eastAsia="zh-CN"/>
+              </w:rPr>
+            </w:pPr>
+            <w:r>
+              <w:rPr>
+                <w:rFonts w:hint="eastAsia" w:ascii="华文中宋" w:hAnsi="华文中宋" w:eastAsia="华文中宋" w:cs="华文中宋"/>
+                <w:b/>
+                <w:bCs/>
+                <w:color w:val="ED7D31" w:themeColor="accent2"/>
+                <w:kern w:val="2"/>
+                <w:sz w:val="21"/>
+                <w:szCs w:val="21"/>
+                <w:vertAlign w:val="baseline"/>
+                <w:lang w:val="en-US" w:eastAsia="zh-CN" w:bidi="ar-SA"/>
+                <w14:textFill>
+                  <w14:solidFill>
+                    <w14:schemeClr w14:val="accent2"/>
+                  </w14:solidFill>
+                </w14:textFill>
+              </w:rPr>
+              <w:t>值</w:t>
+            </w:r>
+            <w:r>
+              <w:rPr>
+                <w:rFonts w:hint="eastAsia"/>
+                <w:lang w:val="en-US" w:eastAsia="zh-CN"/>
+              </w:rPr>
+              <w:t>查询</w:t>
+            </w:r>
+          </w:p>
+        </w:tc>
+      </w:tr>
+      <w:tr>
+        <w:tblPrEx>
+          <w:tblBorders>
+            <w:top w:val="single" w:color="auto" w:sz="4" w:space="0"/>
+            <w:left w:val="single" w:color="auto" w:sz="4" w:space="0"/>
+            <w:bottom w:val="single" w:color="auto" w:sz="4" w:space="0"/>
+            <w:right w:val="single" w:color="auto" w:sz="4" w:space="0"/>
+            <w:insideH w:val="single" w:color="auto" w:sz="4" w:space="0"/>
+            <w:insideV w:val="single" w:color="auto" w:sz="4" w:space="0"/>
+          </w:tblBorders>
+          <w:tblCellMar>
+            <w:top w:w="0" w:type="dxa"/>
+            <w:left w:w="108" w:type="dxa"/>
+            <w:bottom w:w="0" w:type="dxa"/>
+            <w:right w:w="108" w:type="dxa"/>
+          </w:tblCellMar>
+        </w:tblPrEx>
+        <w:trPr>
+          <w:trHeight w:val="90" w:hRule="atLeast"/>
+        </w:trPr>
+        <w:tc>
+          <w:tcPr>
+            <w:tcW w:w="0" w:type="auto"/>
+            <w:vMerge w:val="continue"/>
+            <w:tcBorders/>
+            <w:vAlign w:val="center"/>
+          </w:tcPr>
+          <w:p>
+            <w:pPr>
+              <w:pStyle w:val="10"/>
+              <w:bidi w:val="0"/>
+              <w:jc w:val="both"/>
+              <w:rPr>
+                <w:rFonts w:hint="eastAsia" w:cs="华文中宋"/>
+                <w:b/>
+                <w:bCs/>
+                <w:color w:val="ED7D31" w:themeColor="accent2"/>
+                <w:kern w:val="2"/>
+                <w:sz w:val="21"/>
+                <w:szCs w:val="21"/>
+                <w:vertAlign w:val="baseline"/>
+                <w:lang w:val="en-US" w:eastAsia="zh-CN" w:bidi="ar-SA"/>
+                <w14:textFill>
+                  <w14:solidFill>
+                    <w14:schemeClr w14:val="accent2"/>
+                  </w14:solidFill>
+                </w14:textFill>
+              </w:rPr>
+            </w:pPr>
+          </w:p>
+        </w:tc>
+        <w:tc>
+          <w:tcPr>
+            <w:tcW w:w="0" w:type="auto"/>
+            <w:vAlign w:val="center"/>
+          </w:tcPr>
+          <w:p>
+            <w:pPr>
+              <w:pStyle w:val="10"/>
+              <w:bidi w:val="0"/>
+              <w:jc w:val="both"/>
+              <w:rPr>
+                <w:rFonts w:hint="default"/>
+                <w:lang w:val="en-US" w:eastAsia="zh-CN"/>
+              </w:rPr>
+            </w:pPr>
+            <w:r>
+              <w:rPr>
+                <w:rFonts w:hint="eastAsia"/>
+                <w:lang w:val="en-US" w:eastAsia="zh-CN"/>
+              </w:rPr>
+              <w:t>rosparam set &lt;key&gt; &lt;value&gt;</w:t>
+            </w:r>
+          </w:p>
+        </w:tc>
+        <w:tc>
+          <w:tcPr>
+            <w:tcW w:w="0" w:type="auto"/>
+            <w:vAlign w:val="center"/>
+          </w:tcPr>
+          <w:p>
+            <w:pPr>
+              <w:pStyle w:val="9"/>
+              <w:bidi w:val="0"/>
+              <w:jc w:val="both"/>
+              <w:rPr>
+                <w:rFonts w:hint="default" w:ascii="华文中宋" w:hAnsi="华文中宋" w:eastAsia="华文中宋" w:cs="华文中宋"/>
+                <w:b/>
+                <w:bCs/>
+                <w:color w:val="ED7D31" w:themeColor="accent2"/>
+                <w:kern w:val="2"/>
+                <w:sz w:val="21"/>
+                <w:szCs w:val="21"/>
+                <w:vertAlign w:val="baseline"/>
+                <w:lang w:val="en-US" w:eastAsia="zh-CN" w:bidi="ar-SA"/>
+                <w14:textFill>
+                  <w14:solidFill>
+                    <w14:schemeClr w14:val="accent2"/>
+                  </w14:solidFill>
+                </w14:textFill>
+              </w:rPr>
+            </w:pPr>
+            <w:r>
+              <w:rPr>
+                <w:rFonts w:hint="eastAsia" w:cs="华文中宋"/>
+                <w:b/>
+                <w:bCs/>
+                <w:color w:val="ED7D31" w:themeColor="accent2"/>
+                <w:kern w:val="2"/>
+                <w:sz w:val="21"/>
+                <w:szCs w:val="21"/>
+                <w:vertAlign w:val="baseline"/>
+                <w:lang w:val="en-US" w:eastAsia="zh-CN" w:bidi="ar-SA"/>
+                <w14:textFill>
+                  <w14:solidFill>
+                    <w14:schemeClr w14:val="accent2"/>
+                  </w14:solidFill>
+                </w14:textFill>
+              </w:rPr>
+              <w:t>值</w:t>
+            </w:r>
+            <w:r>
+              <w:rPr>
+                <w:rFonts w:hint="eastAsia"/>
+                <w:lang w:val="en-US" w:eastAsia="zh-CN"/>
+              </w:rPr>
+              <w:t>设置</w:t>
+            </w:r>
+          </w:p>
+        </w:tc>
+      </w:tr>
+      <w:tr>
+        <w:tblPrEx>
+          <w:tblBorders>
+            <w:top w:val="single" w:color="auto" w:sz="4" w:space="0"/>
+            <w:left w:val="single" w:color="auto" w:sz="4" w:space="0"/>
+            <w:bottom w:val="single" w:color="auto" w:sz="4" w:space="0"/>
+            <w:right w:val="single" w:color="auto" w:sz="4" w:space="0"/>
+            <w:insideH w:val="single" w:color="auto" w:sz="4" w:space="0"/>
+            <w:insideV w:val="single" w:color="auto" w:sz="4" w:space="0"/>
+          </w:tblBorders>
+          <w:tblCellMar>
+            <w:top w:w="0" w:type="dxa"/>
+            <w:left w:w="108" w:type="dxa"/>
+            <w:bottom w:w="0" w:type="dxa"/>
+            <w:right w:w="108" w:type="dxa"/>
+          </w:tblCellMar>
+        </w:tblPrEx>
+        <w:trPr>
+          <w:trHeight w:val="90" w:hRule="atLeast"/>
+        </w:trPr>
+        <w:tc>
+          <w:tcPr>
+            <w:tcW w:w="0" w:type="auto"/>
+            <w:vMerge w:val="continue"/>
+            <w:tcBorders/>
+            <w:vAlign w:val="center"/>
+          </w:tcPr>
+          <w:p>
+            <w:pPr>
+              <w:pStyle w:val="10"/>
+              <w:bidi w:val="0"/>
+              <w:jc w:val="both"/>
+              <w:rPr>
+                <w:rFonts w:hint="eastAsia" w:cs="华文中宋"/>
+                <w:b/>
+                <w:bCs/>
+                <w:color w:val="ED7D31" w:themeColor="accent2"/>
+                <w:kern w:val="2"/>
+                <w:sz w:val="21"/>
+                <w:szCs w:val="21"/>
+                <w:vertAlign w:val="baseline"/>
+                <w:lang w:val="en-US" w:eastAsia="zh-CN" w:bidi="ar-SA"/>
+                <w14:textFill>
+                  <w14:solidFill>
+                    <w14:schemeClr w14:val="accent2"/>
+                  </w14:solidFill>
+                </w14:textFill>
+              </w:rPr>
+            </w:pPr>
+          </w:p>
+        </w:tc>
+        <w:tc>
+          <w:tcPr>
+            <w:tcW w:w="0" w:type="auto"/>
+            <w:vAlign w:val="center"/>
+          </w:tcPr>
+          <w:p>
+            <w:pPr>
+              <w:pStyle w:val="10"/>
+              <w:bidi w:val="0"/>
+              <w:jc w:val="both"/>
+              <w:rPr>
+                <w:rFonts w:hint="default"/>
+                <w:lang w:val="en-US" w:eastAsia="zh-CN"/>
+              </w:rPr>
+            </w:pPr>
+            <w:r>
+              <w:rPr>
+                <w:rFonts w:hint="eastAsia"/>
+                <w:lang w:val="en-US" w:eastAsia="zh-CN"/>
+              </w:rPr>
+              <w:t>rosparam dump &lt;*.yaml&gt;</w:t>
+            </w:r>
+          </w:p>
+        </w:tc>
+        <w:tc>
+          <w:tcPr>
+            <w:tcW w:w="0" w:type="auto"/>
+            <w:vAlign w:val="center"/>
+          </w:tcPr>
+          <w:p>
+            <w:pPr>
+              <w:pStyle w:val="9"/>
+              <w:bidi w:val="0"/>
+              <w:jc w:val="both"/>
+              <w:rPr>
+                <w:rFonts w:hint="default"/>
+                <w:lang w:val="en-US" w:eastAsia="zh-CN"/>
+              </w:rPr>
+            </w:pPr>
+            <w:r>
+              <w:rPr>
+                <w:rFonts w:hint="eastAsia"/>
+                <w:lang w:val="en-US" w:eastAsia="zh-CN"/>
+              </w:rPr>
+              <w:t>保存</w:t>
+            </w:r>
+          </w:p>
+        </w:tc>
+      </w:tr>
+      <w:tr>
+        <w:tblPrEx>
+          <w:tblBorders>
+            <w:top w:val="single" w:color="auto" w:sz="4" w:space="0"/>
+            <w:left w:val="single" w:color="auto" w:sz="4" w:space="0"/>
+            <w:bottom w:val="single" w:color="auto" w:sz="4" w:space="0"/>
+            <w:right w:val="single" w:color="auto" w:sz="4" w:space="0"/>
+            <w:insideH w:val="single" w:color="auto" w:sz="4" w:space="0"/>
+            <w:insideV w:val="single" w:color="auto" w:sz="4" w:space="0"/>
+          </w:tblBorders>
+          <w:tblCellMar>
+            <w:top w:w="0" w:type="dxa"/>
+            <w:left w:w="108" w:type="dxa"/>
+            <w:bottom w:w="0" w:type="dxa"/>
+            <w:right w:w="108" w:type="dxa"/>
+          </w:tblCellMar>
+        </w:tblPrEx>
+        <w:trPr>
+          <w:trHeight w:val="90" w:hRule="atLeast"/>
+        </w:trPr>
+        <w:tc>
+          <w:tcPr>
+            <w:tcW w:w="0" w:type="auto"/>
+            <w:vMerge w:val="continue"/>
+            <w:tcBorders/>
+            <w:vAlign w:val="center"/>
+          </w:tcPr>
+          <w:p>
+            <w:pPr>
+              <w:pStyle w:val="10"/>
+              <w:bidi w:val="0"/>
+              <w:jc w:val="both"/>
+              <w:rPr>
+                <w:rFonts w:hint="eastAsia" w:cs="华文中宋"/>
+                <w:b/>
+                <w:bCs/>
+                <w:color w:val="ED7D31" w:themeColor="accent2"/>
+                <w:kern w:val="2"/>
+                <w:sz w:val="21"/>
+                <w:szCs w:val="21"/>
+                <w:vertAlign w:val="baseline"/>
+                <w:lang w:val="en-US" w:eastAsia="zh-CN" w:bidi="ar-SA"/>
+                <w14:textFill>
+                  <w14:solidFill>
+                    <w14:schemeClr w14:val="accent2"/>
+                  </w14:solidFill>
+                </w14:textFill>
+              </w:rPr>
+            </w:pPr>
+          </w:p>
+        </w:tc>
+        <w:tc>
+          <w:tcPr>
+            <w:tcW w:w="0" w:type="auto"/>
+            <w:vAlign w:val="center"/>
+          </w:tcPr>
+          <w:p>
+            <w:pPr>
+              <w:pStyle w:val="10"/>
+              <w:bidi w:val="0"/>
+              <w:jc w:val="both"/>
+              <w:rPr>
+                <w:rFonts w:hint="default"/>
+                <w:lang w:val="en-US" w:eastAsia="zh-CN"/>
+              </w:rPr>
+            </w:pPr>
+            <w:r>
+              <w:rPr>
+                <w:rFonts w:hint="eastAsia"/>
+                <w:lang w:val="en-US" w:eastAsia="zh-CN"/>
+              </w:rPr>
+              <w:t>rosparam load &lt;*.yaml&gt;</w:t>
+            </w:r>
+          </w:p>
+        </w:tc>
+        <w:tc>
+          <w:tcPr>
+            <w:tcW w:w="0" w:type="auto"/>
+            <w:vAlign w:val="center"/>
+          </w:tcPr>
+          <w:p>
+            <w:pPr>
+              <w:pStyle w:val="9"/>
+              <w:bidi w:val="0"/>
+              <w:jc w:val="both"/>
+              <w:rPr>
+                <w:rFonts w:hint="default"/>
+                <w:lang w:val="en-US" w:eastAsia="zh-CN"/>
+              </w:rPr>
+            </w:pPr>
+            <w:r>
+              <w:rPr>
+                <w:rFonts w:hint="eastAsia"/>
+                <w:lang w:val="en-US" w:eastAsia="zh-CN"/>
+              </w:rPr>
+              <w:t>加载</w:t>
+            </w:r>
+          </w:p>
+        </w:tc>
+      </w:tr>
+      <w:tr>
+        <w:tblPrEx>
+          <w:tblBorders>
+            <w:top w:val="single" w:color="auto" w:sz="4" w:space="0"/>
+            <w:left w:val="single" w:color="auto" w:sz="4" w:space="0"/>
+            <w:bottom w:val="single" w:color="auto" w:sz="4" w:space="0"/>
+            <w:right w:val="single" w:color="auto" w:sz="4" w:space="0"/>
+            <w:insideH w:val="single" w:color="auto" w:sz="4" w:space="0"/>
+            <w:insideV w:val="single" w:color="auto" w:sz="4" w:space="0"/>
+          </w:tblBorders>
+          <w:tblCellMar>
+            <w:top w:w="0" w:type="dxa"/>
+            <w:left w:w="108" w:type="dxa"/>
+            <w:bottom w:w="0" w:type="dxa"/>
+            <w:right w:w="108" w:type="dxa"/>
+          </w:tblCellMar>
+        </w:tblPrEx>
+        <w:trPr>
+          <w:trHeight w:val="90" w:hRule="atLeast"/>
+        </w:trPr>
+        <w:tc>
+          <w:tcPr>
+            <w:tcW w:w="0" w:type="auto"/>
+            <w:vMerge w:val="continue"/>
+            <w:tcBorders/>
+            <w:vAlign w:val="center"/>
+          </w:tcPr>
+          <w:p>
+            <w:pPr>
+              <w:pStyle w:val="10"/>
+              <w:bidi w:val="0"/>
+              <w:jc w:val="both"/>
+              <w:rPr>
+                <w:rFonts w:hint="eastAsia" w:cs="华文中宋"/>
+                <w:b/>
+                <w:bCs/>
+                <w:color w:val="ED7D31" w:themeColor="accent2"/>
+                <w:kern w:val="2"/>
+                <w:sz w:val="21"/>
+                <w:szCs w:val="21"/>
+                <w:vertAlign w:val="baseline"/>
+                <w:lang w:val="en-US" w:eastAsia="zh-CN" w:bidi="ar-SA"/>
+                <w14:textFill>
+                  <w14:solidFill>
+                    <w14:schemeClr w14:val="accent2"/>
+                  </w14:solidFill>
+                </w14:textFill>
+              </w:rPr>
+            </w:pPr>
+          </w:p>
+        </w:tc>
+        <w:tc>
+          <w:tcPr>
+            <w:tcW w:w="0" w:type="auto"/>
+            <w:vAlign w:val="center"/>
+          </w:tcPr>
+          <w:p>
+            <w:pPr>
+              <w:pStyle w:val="10"/>
+              <w:bidi w:val="0"/>
+              <w:jc w:val="both"/>
+              <w:rPr>
+                <w:rFonts w:hint="default"/>
+                <w:lang w:val="en-US" w:eastAsia="zh-CN"/>
+              </w:rPr>
+            </w:pPr>
+            <w:r>
+              <w:rPr>
+                <w:rFonts w:hint="eastAsia"/>
+                <w:lang w:val="en-US" w:eastAsia="zh-CN"/>
+              </w:rPr>
+              <w:t>rosparam delete &lt;key&gt;</w:t>
+            </w:r>
+          </w:p>
+        </w:tc>
+        <w:tc>
+          <w:tcPr>
+            <w:tcW w:w="0" w:type="auto"/>
+            <w:vAlign w:val="center"/>
+          </w:tcPr>
+          <w:p>
+            <w:pPr>
+              <w:pStyle w:val="9"/>
+              <w:bidi w:val="0"/>
+              <w:jc w:val="both"/>
+              <w:rPr>
+                <w:rFonts w:hint="default"/>
+                <w:lang w:val="en-US" w:eastAsia="zh-CN"/>
+              </w:rPr>
+            </w:pPr>
+            <w:r>
+              <w:rPr>
+                <w:rFonts w:hint="eastAsia"/>
+                <w:lang w:val="en-US" w:eastAsia="zh-CN"/>
+              </w:rPr>
+              <w:t>移除</w:t>
             </w:r>
           </w:p>
         </w:tc>
@@ -17241,7 +18118,7 @@
       <w:tblGrid>
         <w:gridCol w:w="637"/>
         <w:gridCol w:w="7025"/>
-        <w:gridCol w:w="1478"/>
+        <w:gridCol w:w="1605"/>
       </w:tblGrid>
       <w:tr>
         <w:tblPrEx>
@@ -17838,6 +18715,450 @@
                 <w:lang w:val="en-US" w:eastAsia="zh-CN" w:bidi="ar-SA"/>
               </w:rPr>
               <w:t>一次回调</w:t>
+            </w:r>
+          </w:p>
+        </w:tc>
+      </w:tr>
+      <w:tr>
+        <w:tblPrEx>
+          <w:tblBorders>
+            <w:top w:val="single" w:color="auto" w:sz="4" w:space="0"/>
+            <w:left w:val="single" w:color="auto" w:sz="4" w:space="0"/>
+            <w:bottom w:val="single" w:color="auto" w:sz="4" w:space="0"/>
+            <w:right w:val="single" w:color="auto" w:sz="4" w:space="0"/>
+            <w:insideH w:val="single" w:color="auto" w:sz="4" w:space="0"/>
+            <w:insideV w:val="single" w:color="auto" w:sz="4" w:space="0"/>
+          </w:tblBorders>
+          <w:tblCellMar>
+            <w:top w:w="0" w:type="dxa"/>
+            <w:left w:w="108" w:type="dxa"/>
+            <w:bottom w:w="0" w:type="dxa"/>
+            <w:right w:w="108" w:type="dxa"/>
+          </w:tblCellMar>
+        </w:tblPrEx>
+        <w:tc>
+          <w:tcPr>
+            <w:tcW w:w="0" w:type="auto"/>
+            <w:vAlign w:val="center"/>
+          </w:tcPr>
+          <w:p>
+            <w:pPr>
+              <w:pStyle w:val="10"/>
+              <w:bidi w:val="0"/>
+              <w:jc w:val="both"/>
+              <w:rPr>
+                <w:rFonts w:hint="default"/>
+                <w:lang w:val="en-US" w:eastAsia="zh-CN"/>
+              </w:rPr>
+            </w:pPr>
+            <w:r>
+              <w:rPr>
+                <w:rFonts w:hint="eastAsia" w:ascii="华文中宋" w:hAnsi="华文中宋" w:eastAsia="华文中宋" w:cs="华文中宋"/>
+                <w:b/>
+                <w:bCs/>
+                <w:color w:val="ED7D31" w:themeColor="accent2"/>
+                <w:kern w:val="2"/>
+                <w:sz w:val="21"/>
+                <w:szCs w:val="21"/>
+                <w:lang w:val="en-US" w:eastAsia="zh-CN" w:bidi="ar-SA"/>
+                <w14:textFill>
+                  <w14:solidFill>
+                    <w14:schemeClr w14:val="accent2"/>
+                  </w14:solidFill>
+                </w14:textFill>
+              </w:rPr>
+              <w:t>服务</w:t>
+            </w:r>
+          </w:p>
+        </w:tc>
+        <w:tc>
+          <w:tcPr>
+            <w:tcW w:w="0" w:type="auto"/>
+            <w:vAlign w:val="center"/>
+          </w:tcPr>
+          <w:p>
+            <w:pPr>
+              <w:pStyle w:val="10"/>
+              <w:bidi w:val="0"/>
+              <w:jc w:val="both"/>
+              <w:rPr>
+                <w:rFonts w:hint="default"/>
+                <w:lang w:val="en-US" w:eastAsia="zh-CN"/>
+              </w:rPr>
+            </w:pPr>
+            <w:r>
+              <w:rPr>
+                <w:rFonts w:hint="eastAsia"/>
+                <w:lang w:val="en-US" w:eastAsia="zh-CN"/>
+              </w:rPr>
+              <w:t>service::waitForService(srv)</w:t>
+            </w:r>
+          </w:p>
+        </w:tc>
+        <w:tc>
+          <w:tcPr>
+            <w:tcW w:w="0" w:type="auto"/>
+            <w:vAlign w:val="center"/>
+          </w:tcPr>
+          <w:p>
+            <w:pPr>
+              <w:jc w:val="both"/>
+              <w:rPr>
+                <w:rFonts w:hint="default" w:cs="华文中宋"/>
+                <w:b/>
+                <w:bCs/>
+                <w:color w:val="ED7D31" w:themeColor="accent2"/>
+                <w:kern w:val="2"/>
+                <w:sz w:val="21"/>
+                <w:szCs w:val="21"/>
+                <w:vertAlign w:val="baseline"/>
+                <w:lang w:val="en-US" w:eastAsia="zh-CN" w:bidi="ar-SA"/>
+                <w14:textFill>
+                  <w14:solidFill>
+                    <w14:schemeClr w14:val="accent2"/>
+                  </w14:solidFill>
+                </w14:textFill>
+              </w:rPr>
+            </w:pPr>
+            <w:r>
+              <w:rPr>
+                <w:rFonts w:hint="eastAsia" w:cs="华文中宋"/>
+                <w:b/>
+                <w:bCs/>
+                <w:color w:val="EA82E5"/>
+                <w:kern w:val="2"/>
+                <w:sz w:val="21"/>
+                <w:szCs w:val="21"/>
+                <w:lang w:val="en-US" w:eastAsia="zh-CN" w:bidi="ar-SA"/>
+              </w:rPr>
+              <w:t>等待</w:t>
+            </w:r>
+            <w:r>
+              <w:rPr>
+                <w:rFonts w:hint="eastAsia" w:cs="华文中宋"/>
+                <w:b/>
+                <w:bCs/>
+                <w:color w:val="ED7D31" w:themeColor="accent2"/>
+                <w:kern w:val="2"/>
+                <w:sz w:val="21"/>
+                <w:szCs w:val="21"/>
+                <w:vertAlign w:val="baseline"/>
+                <w:lang w:val="en-US" w:eastAsia="zh-CN" w:bidi="ar-SA"/>
+                <w14:textFill>
+                  <w14:solidFill>
+                    <w14:schemeClr w14:val="accent2"/>
+                  </w14:solidFill>
+                </w14:textFill>
+              </w:rPr>
+              <w:t>服务</w:t>
+            </w:r>
+          </w:p>
+        </w:tc>
+      </w:tr>
+      <w:tr>
+        <w:tblPrEx>
+          <w:tblBorders>
+            <w:top w:val="single" w:color="auto" w:sz="4" w:space="0"/>
+            <w:left w:val="single" w:color="auto" w:sz="4" w:space="0"/>
+            <w:bottom w:val="single" w:color="auto" w:sz="4" w:space="0"/>
+            <w:right w:val="single" w:color="auto" w:sz="4" w:space="0"/>
+            <w:insideH w:val="single" w:color="auto" w:sz="4" w:space="0"/>
+            <w:insideV w:val="single" w:color="auto" w:sz="4" w:space="0"/>
+          </w:tblBorders>
+          <w:tblCellMar>
+            <w:top w:w="0" w:type="dxa"/>
+            <w:left w:w="108" w:type="dxa"/>
+            <w:bottom w:w="0" w:type="dxa"/>
+            <w:right w:w="108" w:type="dxa"/>
+          </w:tblCellMar>
+        </w:tblPrEx>
+        <w:trPr>
+          <w:trHeight w:val="149" w:hRule="atLeast"/>
+        </w:trPr>
+        <w:tc>
+          <w:tcPr>
+            <w:tcW w:w="0" w:type="auto"/>
+            <w:vMerge w:val="restart"/>
+            <w:vAlign w:val="center"/>
+          </w:tcPr>
+          <w:p>
+            <w:pPr>
+              <w:pStyle w:val="10"/>
+              <w:bidi w:val="0"/>
+              <w:jc w:val="both"/>
+              <w:rPr>
+                <w:rFonts w:hint="default" w:ascii="华文中宋" w:hAnsi="华文中宋" w:eastAsia="华文中宋" w:cs="华文中宋"/>
+                <w:b/>
+                <w:bCs/>
+                <w:color w:val="ED7D31" w:themeColor="accent2"/>
+                <w:kern w:val="2"/>
+                <w:sz w:val="21"/>
+                <w:szCs w:val="21"/>
+                <w:lang w:val="en-US" w:eastAsia="zh-CN" w:bidi="ar-SA"/>
+                <w14:textFill>
+                  <w14:solidFill>
+                    <w14:schemeClr w14:val="accent2"/>
+                  </w14:solidFill>
+                </w14:textFill>
+              </w:rPr>
+            </w:pPr>
+            <w:r>
+              <w:rPr>
+                <w:rFonts w:hint="eastAsia" w:cs="华文中宋"/>
+                <w:b/>
+                <w:bCs/>
+                <w:color w:val="ED7D31" w:themeColor="accent2"/>
+                <w:kern w:val="2"/>
+                <w:sz w:val="21"/>
+                <w:szCs w:val="21"/>
+                <w:lang w:val="en-US" w:eastAsia="zh-CN" w:bidi="ar-SA"/>
+                <w14:textFill>
+                  <w14:solidFill>
+                    <w14:schemeClr w14:val="accent2"/>
+                  </w14:solidFill>
+                </w14:textFill>
+              </w:rPr>
+              <w:t>参数</w:t>
+            </w:r>
+          </w:p>
+        </w:tc>
+        <w:tc>
+          <w:tcPr>
+            <w:tcW w:w="0" w:type="auto"/>
+            <w:vAlign w:val="center"/>
+          </w:tcPr>
+          <w:p>
+            <w:pPr>
+              <w:pStyle w:val="10"/>
+              <w:bidi w:val="0"/>
+              <w:jc w:val="both"/>
+              <w:rPr>
+                <w:rFonts w:hint="default"/>
+                <w:lang w:val="en-US" w:eastAsia="zh-CN"/>
+              </w:rPr>
+            </w:pPr>
+            <w:r>
+              <w:rPr>
+                <w:rFonts w:hint="eastAsia"/>
+                <w:lang w:val="en-US" w:eastAsia="zh-CN"/>
+              </w:rPr>
+              <w:t>param::get / param::set(key, value)</w:t>
+            </w:r>
+          </w:p>
+        </w:tc>
+        <w:tc>
+          <w:tcPr>
+            <w:tcW w:w="0" w:type="auto"/>
+            <w:vAlign w:val="center"/>
+          </w:tcPr>
+          <w:p>
+            <w:pPr>
+              <w:jc w:val="both"/>
+              <w:rPr>
+                <w:rFonts w:hint="default" w:cs="华文中宋"/>
+                <w:b/>
+                <w:bCs/>
+                <w:color w:val="EA82E5"/>
+                <w:kern w:val="2"/>
+                <w:sz w:val="21"/>
+                <w:szCs w:val="21"/>
+                <w:lang w:val="en-US" w:eastAsia="zh-CN" w:bidi="ar-SA"/>
+              </w:rPr>
+            </w:pPr>
+            <w:r>
+              <w:rPr>
+                <w:rFonts w:hint="eastAsia" w:cs="华文中宋"/>
+                <w:b/>
+                <w:bCs/>
+                <w:color w:val="ED7D31" w:themeColor="accent2"/>
+                <w:kern w:val="2"/>
+                <w:sz w:val="21"/>
+                <w:szCs w:val="21"/>
+                <w:vertAlign w:val="baseline"/>
+                <w:lang w:val="en-US" w:eastAsia="zh-CN" w:bidi="ar-SA"/>
+                <w14:textFill>
+                  <w14:solidFill>
+                    <w14:schemeClr w14:val="accent2"/>
+                  </w14:solidFill>
+                </w14:textFill>
+              </w:rPr>
+              <w:t>读写</w:t>
+            </w:r>
+            <w:r>
+              <w:rPr>
+                <w:rFonts w:hint="eastAsia" w:cs="华文中宋"/>
+                <w:b/>
+                <w:bCs/>
+                <w:color w:val="EA82E5"/>
+                <w:kern w:val="2"/>
+                <w:sz w:val="21"/>
+                <w:szCs w:val="21"/>
+                <w:lang w:val="en-US" w:eastAsia="zh-CN" w:bidi="ar-SA"/>
+              </w:rPr>
+              <w:t>键对应值</w:t>
+            </w:r>
+          </w:p>
+        </w:tc>
+      </w:tr>
+      <w:tr>
+        <w:tblPrEx>
+          <w:tblBorders>
+            <w:top w:val="single" w:color="auto" w:sz="4" w:space="0"/>
+            <w:left w:val="single" w:color="auto" w:sz="4" w:space="0"/>
+            <w:bottom w:val="single" w:color="auto" w:sz="4" w:space="0"/>
+            <w:right w:val="single" w:color="auto" w:sz="4" w:space="0"/>
+            <w:insideH w:val="single" w:color="auto" w:sz="4" w:space="0"/>
+            <w:insideV w:val="single" w:color="auto" w:sz="4" w:space="0"/>
+          </w:tblBorders>
+          <w:tblCellMar>
+            <w:top w:w="0" w:type="dxa"/>
+            <w:left w:w="108" w:type="dxa"/>
+            <w:bottom w:w="0" w:type="dxa"/>
+            <w:right w:w="108" w:type="dxa"/>
+          </w:tblCellMar>
+        </w:tblPrEx>
+        <w:tc>
+          <w:tcPr>
+            <w:tcW w:w="0" w:type="auto"/>
+            <w:vMerge w:val="continue"/>
+            <w:tcBorders/>
+            <w:vAlign w:val="center"/>
+          </w:tcPr>
+          <w:p>
+            <w:pPr>
+              <w:pStyle w:val="10"/>
+              <w:bidi w:val="0"/>
+              <w:jc w:val="both"/>
+              <w:rPr>
+                <w:rFonts w:hint="eastAsia" w:cs="华文中宋"/>
+                <w:b/>
+                <w:bCs/>
+                <w:color w:val="ED7D31" w:themeColor="accent2"/>
+                <w:kern w:val="2"/>
+                <w:sz w:val="21"/>
+                <w:szCs w:val="21"/>
+                <w:lang w:val="en-US" w:eastAsia="zh-CN" w:bidi="ar-SA"/>
+                <w14:textFill>
+                  <w14:solidFill>
+                    <w14:schemeClr w14:val="accent2"/>
+                  </w14:solidFill>
+                </w14:textFill>
+              </w:rPr>
+            </w:pPr>
+          </w:p>
+        </w:tc>
+        <w:tc>
+          <w:tcPr>
+            <w:tcW w:w="0" w:type="auto"/>
+            <w:vAlign w:val="center"/>
+          </w:tcPr>
+          <w:p>
+            <w:pPr>
+              <w:pStyle w:val="10"/>
+              <w:bidi w:val="0"/>
+              <w:jc w:val="both"/>
+              <w:rPr>
+                <w:rFonts w:hint="default"/>
+                <w:lang w:val="en-US" w:eastAsia="zh-CN"/>
+              </w:rPr>
+            </w:pPr>
+            <w:r>
+              <w:rPr>
+                <w:rFonts w:hint="eastAsia"/>
+                <w:lang w:val="en-US" w:eastAsia="zh-CN"/>
+              </w:rPr>
+              <w:t>param::has / param::del(key)</w:t>
+            </w:r>
+          </w:p>
+        </w:tc>
+        <w:tc>
+          <w:tcPr>
+            <w:tcW w:w="0" w:type="auto"/>
+            <w:vAlign w:val="center"/>
+          </w:tcPr>
+          <w:p>
+            <w:pPr>
+              <w:jc w:val="both"/>
+              <w:rPr>
+                <w:rFonts w:hint="default" w:cs="华文中宋"/>
+                <w:b/>
+                <w:bCs/>
+                <w:color w:val="ED7D31" w:themeColor="accent2"/>
+                <w:kern w:val="2"/>
+                <w:sz w:val="21"/>
+                <w:szCs w:val="21"/>
+                <w:vertAlign w:val="baseline"/>
+                <w:lang w:val="en-US" w:eastAsia="zh-CN" w:bidi="ar-SA"/>
+                <w14:textFill>
+                  <w14:solidFill>
+                    <w14:schemeClr w14:val="accent2"/>
+                  </w14:solidFill>
+                </w14:textFill>
+              </w:rPr>
+            </w:pPr>
+            <w:r>
+              <w:rPr>
+                <w:rFonts w:hint="eastAsia" w:cs="华文中宋"/>
+                <w:b/>
+                <w:bCs/>
+                <w:color w:val="EA82E5"/>
+                <w:kern w:val="2"/>
+                <w:sz w:val="21"/>
+                <w:szCs w:val="21"/>
+                <w:lang w:val="en-US" w:eastAsia="zh-CN" w:bidi="ar-SA"/>
+              </w:rPr>
+              <w:t>查询</w:t>
+            </w:r>
+            <w:r>
+              <w:rPr>
+                <w:rFonts w:hint="eastAsia" w:cs="华文中宋"/>
+                <w:b/>
+                <w:bCs/>
+                <w:color w:val="ED7D31" w:themeColor="accent2"/>
+                <w:kern w:val="2"/>
+                <w:sz w:val="21"/>
+                <w:szCs w:val="21"/>
+                <w:vertAlign w:val="baseline"/>
+                <w:lang w:val="en-US" w:eastAsia="zh-CN" w:bidi="ar-SA"/>
+                <w14:textFill>
+                  <w14:solidFill>
+                    <w14:schemeClr w14:val="accent2"/>
+                  </w14:solidFill>
+                </w14:textFill>
+              </w:rPr>
+              <w:t xml:space="preserve"> / </w:t>
+            </w:r>
+            <w:r>
+              <w:rPr>
+                <w:rFonts w:hint="eastAsia" w:cs="华文中宋"/>
+                <w:b/>
+                <w:bCs/>
+                <w:color w:val="EA82E5"/>
+                <w:kern w:val="2"/>
+                <w:sz w:val="21"/>
+                <w:szCs w:val="21"/>
+                <w:lang w:val="en-US" w:eastAsia="zh-CN" w:bidi="ar-SA"/>
+              </w:rPr>
+              <w:t>删除</w:t>
+            </w:r>
+            <w:r>
+              <w:rPr>
+                <w:rFonts w:hint="eastAsia" w:cs="华文中宋"/>
+                <w:b/>
+                <w:bCs/>
+                <w:color w:val="ED7D31" w:themeColor="accent2"/>
+                <w:kern w:val="2"/>
+                <w:sz w:val="21"/>
+                <w:szCs w:val="21"/>
+                <w:vertAlign w:val="baseline"/>
+                <w:lang w:val="en-US" w:eastAsia="zh-CN" w:bidi="ar-SA"/>
+                <w14:textFill>
+                  <w14:solidFill>
+                    <w14:schemeClr w14:val="accent2"/>
+                  </w14:solidFill>
+                </w14:textFill>
+              </w:rPr>
+              <w:t>键</w:t>
             </w:r>
           </w:p>
         </w:tc>
@@ -18167,7 +19488,7 @@
       </w:tblPr>
       <w:tblGrid>
         <w:gridCol w:w="637"/>
-        <w:gridCol w:w="3310"/>
+        <w:gridCol w:w="3689"/>
         <w:gridCol w:w="1268"/>
       </w:tblGrid>
       <w:tr>
@@ -18404,6 +19725,7 @@
           <w:tcPr>
             <w:tcW w:w="0" w:type="auto"/>
             <w:vMerge w:val="continue"/>
+            <w:tcBorders/>
             <w:vAlign w:val="center"/>
           </w:tcPr>
           <w:p>
@@ -18502,6 +19824,260 @@
                 <w:lang w:val="en-US" w:eastAsia="zh-CN"/>
               </w:rPr>
               <w:t>订阅器</w:t>
+            </w:r>
+          </w:p>
+        </w:tc>
+      </w:tr>
+      <w:tr>
+        <w:tblPrEx>
+          <w:tblBorders>
+            <w:top w:val="single" w:color="auto" w:sz="4" w:space="0"/>
+            <w:left w:val="single" w:color="auto" w:sz="4" w:space="0"/>
+            <w:bottom w:val="single" w:color="auto" w:sz="4" w:space="0"/>
+            <w:right w:val="single" w:color="auto" w:sz="4" w:space="0"/>
+            <w:insideH w:val="single" w:color="auto" w:sz="4" w:space="0"/>
+            <w:insideV w:val="single" w:color="auto" w:sz="4" w:space="0"/>
+          </w:tblBorders>
+          <w:tblCellMar>
+            <w:top w:w="0" w:type="dxa"/>
+            <w:left w:w="108" w:type="dxa"/>
+            <w:bottom w:w="0" w:type="dxa"/>
+            <w:right w:w="108" w:type="dxa"/>
+          </w:tblCellMar>
+        </w:tblPrEx>
+        <w:trPr>
+          <w:trHeight w:val="139" w:hRule="atLeast"/>
+        </w:trPr>
+        <w:tc>
+          <w:tcPr>
+            <w:tcW w:w="0" w:type="auto"/>
+            <w:vMerge w:val="continue"/>
+            <w:tcBorders/>
+            <w:vAlign w:val="center"/>
+          </w:tcPr>
+          <w:p>
+            <w:pPr>
+              <w:pStyle w:val="10"/>
+              <w:bidi w:val="0"/>
+              <w:jc w:val="both"/>
+              <w:rPr>
+                <w:rFonts w:hint="eastAsia" w:ascii="华文中宋" w:hAnsi="华文中宋" w:eastAsia="华文中宋" w:cs="华文中宋"/>
+                <w:b/>
+                <w:bCs/>
+                <w:color w:val="ED7D31" w:themeColor="accent2"/>
+                <w:kern w:val="2"/>
+                <w:sz w:val="21"/>
+                <w:szCs w:val="21"/>
+                <w:lang w:val="en-US" w:eastAsia="zh-CN" w:bidi="ar-SA"/>
+                <w14:textFill>
+                  <w14:solidFill>
+                    <w14:schemeClr w14:val="accent2"/>
+                  </w14:solidFill>
+                </w14:textFill>
+              </w:rPr>
+            </w:pPr>
+          </w:p>
+        </w:tc>
+        <w:tc>
+          <w:tcPr>
+            <w:tcW w:w="0" w:type="auto"/>
+            <w:vAlign w:val="center"/>
+          </w:tcPr>
+          <w:p>
+            <w:pPr>
+              <w:pStyle w:val="10"/>
+              <w:bidi w:val="0"/>
+              <w:jc w:val="both"/>
+              <w:rPr>
+                <w:rFonts w:hint="default"/>
+                <w:lang w:val="en-US" w:eastAsia="zh-CN"/>
+              </w:rPr>
+            </w:pPr>
+            <w:r>
+              <w:rPr>
+                <w:rFonts w:hint="eastAsia"/>
+                <w:lang w:val="en-US" w:eastAsia="zh-CN"/>
+              </w:rPr>
+              <w:t>serviceClient&lt;srvT&gt;(service)</w:t>
+            </w:r>
+          </w:p>
+        </w:tc>
+        <w:tc>
+          <w:tcPr>
+            <w:tcW w:w="0" w:type="auto"/>
+            <w:vAlign w:val="center"/>
+          </w:tcPr>
+          <w:p>
+            <w:pPr>
+              <w:jc w:val="both"/>
+              <w:rPr>
+                <w:rFonts w:hint="eastAsia" w:ascii="华文中宋" w:hAnsi="华文中宋" w:eastAsia="华文中宋" w:cs="华文中宋"/>
+                <w:b/>
+                <w:bCs/>
+                <w:color w:val="ED7D31" w:themeColor="accent2"/>
+                <w:kern w:val="2"/>
+                <w:sz w:val="21"/>
+                <w:szCs w:val="24"/>
+                <w:lang w:val="en-US" w:eastAsia="zh-CN" w:bidi="ar-SA"/>
+                <w14:textFill>
+                  <w14:solidFill>
+                    <w14:schemeClr w14:val="accent2"/>
+                  </w14:solidFill>
+                </w14:textFill>
+              </w:rPr>
+            </w:pPr>
+            <w:r>
+              <w:rPr>
+                <w:rFonts w:hint="eastAsia" w:ascii="华文中宋" w:hAnsi="华文中宋" w:eastAsia="华文中宋" w:cs="华文中宋"/>
+                <w:b/>
+                <w:bCs/>
+                <w:color w:val="ED7D31" w:themeColor="accent2"/>
+                <w:kern w:val="2"/>
+                <w:sz w:val="21"/>
+                <w:szCs w:val="24"/>
+                <w:lang w:val="en-US" w:eastAsia="zh-CN" w:bidi="ar-SA"/>
+                <w14:textFill>
+                  <w14:solidFill>
+                    <w14:schemeClr w14:val="accent2"/>
+                  </w14:solidFill>
+                </w14:textFill>
+              </w:rPr>
+              <w:t>创建</w:t>
+            </w:r>
+            <w:r>
+              <w:rPr>
+                <w:rStyle w:val="11"/>
+                <w:rFonts w:hint="eastAsia"/>
+                <w:lang w:val="en-US" w:eastAsia="zh-CN"/>
+              </w:rPr>
+              <w:t>客户端</w:t>
+            </w:r>
+          </w:p>
+        </w:tc>
+      </w:tr>
+      <w:tr>
+        <w:tblPrEx>
+          <w:tblBorders>
+            <w:top w:val="single" w:color="auto" w:sz="4" w:space="0"/>
+            <w:left w:val="single" w:color="auto" w:sz="4" w:space="0"/>
+            <w:bottom w:val="single" w:color="auto" w:sz="4" w:space="0"/>
+            <w:right w:val="single" w:color="auto" w:sz="4" w:space="0"/>
+            <w:insideH w:val="single" w:color="auto" w:sz="4" w:space="0"/>
+            <w:insideV w:val="single" w:color="auto" w:sz="4" w:space="0"/>
+          </w:tblBorders>
+          <w:tblCellMar>
+            <w:top w:w="0" w:type="dxa"/>
+            <w:left w:w="108" w:type="dxa"/>
+            <w:bottom w:w="0" w:type="dxa"/>
+            <w:right w:w="108" w:type="dxa"/>
+          </w:tblCellMar>
+        </w:tblPrEx>
+        <w:trPr>
+          <w:trHeight w:val="139" w:hRule="atLeast"/>
+        </w:trPr>
+        <w:tc>
+          <w:tcPr>
+            <w:tcW w:w="0" w:type="auto"/>
+            <w:vMerge w:val="continue"/>
+            <w:tcBorders/>
+            <w:vAlign w:val="center"/>
+          </w:tcPr>
+          <w:p>
+            <w:pPr>
+              <w:pStyle w:val="10"/>
+              <w:bidi w:val="0"/>
+              <w:jc w:val="both"/>
+              <w:rPr>
+                <w:rFonts w:hint="eastAsia" w:ascii="华文中宋" w:hAnsi="华文中宋" w:eastAsia="华文中宋" w:cs="华文中宋"/>
+                <w:b/>
+                <w:bCs/>
+                <w:color w:val="ED7D31" w:themeColor="accent2"/>
+                <w:kern w:val="2"/>
+                <w:sz w:val="21"/>
+                <w:szCs w:val="21"/>
+                <w:lang w:val="en-US" w:eastAsia="zh-CN" w:bidi="ar-SA"/>
+                <w14:textFill>
+                  <w14:solidFill>
+                    <w14:schemeClr w14:val="accent2"/>
+                  </w14:solidFill>
+                </w14:textFill>
+              </w:rPr>
+            </w:pPr>
+          </w:p>
+        </w:tc>
+        <w:tc>
+          <w:tcPr>
+            <w:tcW w:w="0" w:type="auto"/>
+            <w:vAlign w:val="center"/>
+          </w:tcPr>
+          <w:p>
+            <w:pPr>
+              <w:pStyle w:val="10"/>
+              <w:bidi w:val="0"/>
+              <w:jc w:val="both"/>
+              <w:rPr>
+                <w:rFonts w:hint="default"/>
+                <w:lang w:val="en-US" w:eastAsia="zh-CN"/>
+              </w:rPr>
+            </w:pPr>
+            <w:r>
+              <w:rPr>
+                <w:rFonts w:hint="eastAsia"/>
+                <w:lang w:val="en-US" w:eastAsia="zh-CN"/>
+              </w:rPr>
+              <w:t>advertiseService(service, callback)</w:t>
+            </w:r>
+          </w:p>
+        </w:tc>
+        <w:tc>
+          <w:tcPr>
+            <w:tcW w:w="0" w:type="auto"/>
+            <w:vAlign w:val="center"/>
+          </w:tcPr>
+          <w:p>
+            <w:pPr>
+              <w:jc w:val="both"/>
+              <w:rPr>
+                <w:rFonts w:hint="eastAsia" w:ascii="华文中宋" w:hAnsi="华文中宋" w:eastAsia="华文中宋" w:cs="华文中宋"/>
+                <w:b/>
+                <w:bCs/>
+                <w:color w:val="ED7D31" w:themeColor="accent2"/>
+                <w:kern w:val="2"/>
+                <w:sz w:val="21"/>
+                <w:szCs w:val="24"/>
+                <w:lang w:val="en-US" w:eastAsia="zh-CN" w:bidi="ar-SA"/>
+                <w14:textFill>
+                  <w14:solidFill>
+                    <w14:schemeClr w14:val="accent2"/>
+                  </w14:solidFill>
+                </w14:textFill>
+              </w:rPr>
+            </w:pPr>
+            <w:r>
+              <w:rPr>
+                <w:rFonts w:hint="eastAsia" w:ascii="华文中宋" w:hAnsi="华文中宋" w:eastAsia="华文中宋" w:cs="华文中宋"/>
+                <w:b/>
+                <w:bCs/>
+                <w:color w:val="ED7D31" w:themeColor="accent2"/>
+                <w:kern w:val="2"/>
+                <w:sz w:val="21"/>
+                <w:szCs w:val="24"/>
+                <w:lang w:val="en-US" w:eastAsia="zh-CN" w:bidi="ar-SA"/>
+                <w14:textFill>
+                  <w14:solidFill>
+                    <w14:schemeClr w14:val="accent2"/>
+                  </w14:solidFill>
+                </w14:textFill>
+              </w:rPr>
+              <w:t>创建</w:t>
+            </w:r>
+            <w:r>
+              <w:rPr>
+                <w:rStyle w:val="11"/>
+                <w:rFonts w:hint="eastAsia"/>
+                <w:lang w:val="en-US" w:eastAsia="zh-CN"/>
+              </w:rPr>
+              <w:t>服务端</w:t>
             </w:r>
           </w:p>
         </w:tc>
@@ -18908,8 +20484,6 @@
               </w:rPr>
               <w:t>Subscriber</w:t>
             </w:r>
-            <w:bookmarkStart w:id="0" w:name="_GoBack"/>
-            <w:bookmarkEnd w:id="0"/>
           </w:p>
         </w:tc>
         <w:tc>
@@ -18982,6 +20556,445 @@
                 </w14:textFill>
               </w:rPr>
               <w:t>(自动)</w:t>
+            </w:r>
+          </w:p>
+        </w:tc>
+      </w:tr>
+    </w:tbl>
+    <w:p>
+      <w:pPr>
+        <w:rPr>
+          <w:rFonts w:hint="eastAsia"/>
+          <w:lang w:val="en-US" w:eastAsia="zh-CN"/>
+        </w:rPr>
+      </w:pPr>
+    </w:p>
+    <w:tbl>
+      <w:tblPr>
+        <w:tblStyle w:val="7"/>
+        <w:tblW w:w="0" w:type="auto"/>
+        <w:tblInd w:w="0" w:type="dxa"/>
+        <w:tblBorders>
+          <w:top w:val="single" w:color="auto" w:sz="4" w:space="0"/>
+          <w:left w:val="single" w:color="auto" w:sz="4" w:space="0"/>
+          <w:bottom w:val="single" w:color="auto" w:sz="4" w:space="0"/>
+          <w:right w:val="single" w:color="auto" w:sz="4" w:space="0"/>
+          <w:insideH w:val="single" w:color="auto" w:sz="4" w:space="0"/>
+          <w:insideV w:val="single" w:color="auto" w:sz="4" w:space="0"/>
+        </w:tblBorders>
+        <w:tblLayout w:type="autofit"/>
+        <w:tblCellMar>
+          <w:top w:w="0" w:type="dxa"/>
+          <w:left w:w="108" w:type="dxa"/>
+          <w:bottom w:w="0" w:type="dxa"/>
+          <w:right w:w="108" w:type="dxa"/>
+        </w:tblCellMar>
+      </w:tblPr>
+      <w:tblGrid>
+        <w:gridCol w:w="637"/>
+        <w:gridCol w:w="1012"/>
+        <w:gridCol w:w="1057"/>
+      </w:tblGrid>
+      <w:tr>
+        <w:tblPrEx>
+          <w:tblBorders>
+            <w:top w:val="single" w:color="auto" w:sz="4" w:space="0"/>
+            <w:left w:val="single" w:color="auto" w:sz="4" w:space="0"/>
+            <w:bottom w:val="single" w:color="auto" w:sz="4" w:space="0"/>
+            <w:right w:val="single" w:color="auto" w:sz="4" w:space="0"/>
+            <w:insideH w:val="single" w:color="auto" w:sz="4" w:space="0"/>
+            <w:insideV w:val="single" w:color="auto" w:sz="4" w:space="0"/>
+          </w:tblBorders>
+          <w:tblCellMar>
+            <w:top w:w="0" w:type="dxa"/>
+            <w:left w:w="108" w:type="dxa"/>
+            <w:bottom w:w="0" w:type="dxa"/>
+            <w:right w:w="108" w:type="dxa"/>
+          </w:tblCellMar>
+        </w:tblPrEx>
+        <w:tc>
+          <w:tcPr>
+            <w:tcW w:w="0" w:type="auto"/>
+            <w:gridSpan w:val="3"/>
+            <w:vAlign w:val="center"/>
+          </w:tcPr>
+          <w:p>
+            <w:pPr>
+              <w:jc w:val="both"/>
+              <w:rPr>
+                <w:rFonts w:hint="eastAsia" w:cs="华文中宋"/>
+                <w:b/>
+                <w:bCs/>
+                <w:color w:val="EA82E5"/>
+                <w:kern w:val="2"/>
+                <w:sz w:val="21"/>
+                <w:szCs w:val="21"/>
+                <w:lang w:val="en-US" w:eastAsia="zh-CN" w:bidi="ar-SA"/>
+              </w:rPr>
+            </w:pPr>
+            <w:r>
+              <w:rPr>
+                <w:rFonts w:hint="eastAsia"/>
+                <w:lang w:val="en-US" w:eastAsia="zh-CN"/>
+              </w:rPr>
+              <w:t>服务：</w:t>
+            </w:r>
+          </w:p>
+        </w:tc>
+      </w:tr>
+      <w:tr>
+        <w:tblPrEx>
+          <w:tblBorders>
+            <w:top w:val="single" w:color="auto" w:sz="4" w:space="0"/>
+            <w:left w:val="single" w:color="auto" w:sz="4" w:space="0"/>
+            <w:bottom w:val="single" w:color="auto" w:sz="4" w:space="0"/>
+            <w:right w:val="single" w:color="auto" w:sz="4" w:space="0"/>
+            <w:insideH w:val="single" w:color="auto" w:sz="4" w:space="0"/>
+            <w:insideV w:val="single" w:color="auto" w:sz="4" w:space="0"/>
+          </w:tblBorders>
+          <w:tblCellMar>
+            <w:top w:w="0" w:type="dxa"/>
+            <w:left w:w="108" w:type="dxa"/>
+            <w:bottom w:w="0" w:type="dxa"/>
+            <w:right w:w="108" w:type="dxa"/>
+          </w:tblCellMar>
+        </w:tblPrEx>
+        <w:tc>
+          <w:tcPr>
+            <w:tcW w:w="0" w:type="auto"/>
+            <w:gridSpan w:val="2"/>
+            <w:vAlign w:val="center"/>
+          </w:tcPr>
+          <w:p>
+            <w:pPr>
+              <w:pStyle w:val="10"/>
+              <w:bidi w:val="0"/>
+              <w:jc w:val="both"/>
+              <w:rPr>
+                <w:rFonts w:hint="eastAsia" w:ascii="华文中宋" w:hAnsi="华文中宋" w:eastAsia="华文中宋" w:cs="华文中宋"/>
+                <w:b/>
+                <w:bCs/>
+                <w:color w:val="FF0000"/>
+                <w:kern w:val="2"/>
+                <w:sz w:val="21"/>
+                <w:szCs w:val="21"/>
+                <w:lang w:val="en-US" w:eastAsia="zh-CN" w:bidi="ar-SA"/>
+              </w:rPr>
+            </w:pPr>
+            <w:r>
+              <w:rPr>
+                <w:rFonts w:hint="eastAsia"/>
+                <w:lang w:val="en-US" w:eastAsia="zh-CN"/>
+              </w:rPr>
+              <w:t>ServiceClient</w:t>
+            </w:r>
+          </w:p>
+        </w:tc>
+        <w:tc>
+          <w:tcPr>
+            <w:tcW w:w="0" w:type="auto"/>
+            <w:vAlign w:val="center"/>
+          </w:tcPr>
+          <w:p>
+            <w:pPr>
+              <w:jc w:val="both"/>
+              <w:rPr>
+                <w:rFonts w:hint="eastAsia" w:ascii="华文中宋" w:hAnsi="华文中宋" w:eastAsia="华文中宋" w:cs="华文中宋"/>
+                <w:b/>
+                <w:bCs/>
+                <w:color w:val="ED7D31" w:themeColor="accent2"/>
+                <w:kern w:val="2"/>
+                <w:sz w:val="21"/>
+                <w:szCs w:val="21"/>
+                <w:vertAlign w:val="baseline"/>
+                <w:lang w:val="en-US" w:eastAsia="zh-CN" w:bidi="ar-SA"/>
+                <w14:textFill>
+                  <w14:solidFill>
+                    <w14:schemeClr w14:val="accent2"/>
+                  </w14:solidFill>
+                </w14:textFill>
+              </w:rPr>
+            </w:pPr>
+            <w:r>
+              <w:rPr>
+                <w:rStyle w:val="11"/>
+                <w:rFonts w:hint="eastAsia"/>
+                <w:lang w:val="en-US" w:eastAsia="zh-CN"/>
+              </w:rPr>
+              <w:t>客户端</w:t>
+            </w:r>
+          </w:p>
+        </w:tc>
+      </w:tr>
+      <w:tr>
+        <w:tblPrEx>
+          <w:tblBorders>
+            <w:top w:val="single" w:color="auto" w:sz="4" w:space="0"/>
+            <w:left w:val="single" w:color="auto" w:sz="4" w:space="0"/>
+            <w:bottom w:val="single" w:color="auto" w:sz="4" w:space="0"/>
+            <w:right w:val="single" w:color="auto" w:sz="4" w:space="0"/>
+            <w:insideH w:val="single" w:color="auto" w:sz="4" w:space="0"/>
+            <w:insideV w:val="single" w:color="auto" w:sz="4" w:space="0"/>
+          </w:tblBorders>
+          <w:tblCellMar>
+            <w:top w:w="0" w:type="dxa"/>
+            <w:left w:w="108" w:type="dxa"/>
+            <w:bottom w:w="0" w:type="dxa"/>
+            <w:right w:w="108" w:type="dxa"/>
+          </w:tblCellMar>
+        </w:tblPrEx>
+        <w:tc>
+          <w:tcPr>
+            <w:tcW w:w="0" w:type="auto"/>
+            <w:vAlign w:val="center"/>
+          </w:tcPr>
+          <w:p>
+            <w:pPr>
+              <w:pStyle w:val="10"/>
+              <w:bidi w:val="0"/>
+              <w:jc w:val="both"/>
+              <w:rPr>
+                <w:rFonts w:hint="eastAsia" w:ascii="华文中宋" w:hAnsi="华文中宋" w:eastAsia="华文中宋" w:cs="华文中宋"/>
+                <w:b/>
+                <w:bCs/>
+                <w:color w:val="ED7D31" w:themeColor="accent2"/>
+                <w:kern w:val="2"/>
+                <w:sz w:val="21"/>
+                <w:szCs w:val="21"/>
+                <w:vertAlign w:val="baseline"/>
+                <w:lang w:val="en-US" w:eastAsia="zh-CN" w:bidi="ar-SA"/>
+                <w14:textFill>
+                  <w14:solidFill>
+                    <w14:schemeClr w14:val="accent2"/>
+                  </w14:solidFill>
+                </w14:textFill>
+              </w:rPr>
+            </w:pPr>
+            <w:r>
+              <w:rPr>
+                <w:rFonts w:hint="eastAsia" w:ascii="华文中宋" w:hAnsi="华文中宋" w:eastAsia="华文中宋" w:cs="华文中宋"/>
+                <w:b/>
+                <w:bCs/>
+                <w:color w:val="ED7D31" w:themeColor="accent2"/>
+                <w:kern w:val="2"/>
+                <w:sz w:val="21"/>
+                <w:szCs w:val="21"/>
+                <w:vertAlign w:val="baseline"/>
+                <w:lang w:val="en-US" w:eastAsia="zh-CN" w:bidi="ar-SA"/>
+                <w14:textFill>
+                  <w14:solidFill>
+                    <w14:schemeClr w14:val="accent2"/>
+                  </w14:solidFill>
+                </w14:textFill>
+              </w:rPr>
+              <w:t>方法</w:t>
+            </w:r>
+          </w:p>
+        </w:tc>
+        <w:tc>
+          <w:tcPr>
+            <w:tcW w:w="0" w:type="auto"/>
+            <w:vAlign w:val="center"/>
+          </w:tcPr>
+          <w:p>
+            <w:pPr>
+              <w:pStyle w:val="10"/>
+              <w:bidi w:val="0"/>
+              <w:jc w:val="both"/>
+              <w:rPr>
+                <w:rFonts w:hint="eastAsia" w:ascii="华文中宋" w:hAnsi="华文中宋" w:eastAsia="华文中宋" w:cs="华文中宋"/>
+                <w:b/>
+                <w:bCs/>
+                <w:color w:val="FF0000"/>
+                <w:kern w:val="2"/>
+                <w:sz w:val="21"/>
+                <w:szCs w:val="21"/>
+                <w:lang w:val="en-US" w:eastAsia="zh-CN" w:bidi="ar-SA"/>
+              </w:rPr>
+            </w:pPr>
+            <w:r>
+              <w:rPr>
+                <w:rFonts w:hint="eastAsia"/>
+                <w:lang w:val="en-US" w:eastAsia="zh-CN"/>
+              </w:rPr>
+              <w:t>call(srv)</w:t>
+            </w:r>
+          </w:p>
+        </w:tc>
+        <w:tc>
+          <w:tcPr>
+            <w:tcW w:w="0" w:type="auto"/>
+            <w:vAlign w:val="center"/>
+          </w:tcPr>
+          <w:p>
+            <w:pPr>
+              <w:jc w:val="both"/>
+              <w:rPr>
+                <w:rFonts w:hint="eastAsia" w:ascii="华文中宋" w:hAnsi="华文中宋" w:eastAsia="华文中宋" w:cs="华文中宋"/>
+                <w:b/>
+                <w:bCs/>
+                <w:color w:val="EA82E5"/>
+                <w:kern w:val="2"/>
+                <w:sz w:val="21"/>
+                <w:szCs w:val="21"/>
+                <w:lang w:val="en-US" w:eastAsia="zh-CN" w:bidi="ar-SA"/>
+              </w:rPr>
+            </w:pPr>
+            <w:r>
+              <w:rPr>
+                <w:rFonts w:hint="eastAsia" w:cs="华文中宋"/>
+                <w:b/>
+                <w:bCs/>
+                <w:color w:val="EA82E5"/>
+                <w:kern w:val="2"/>
+                <w:sz w:val="21"/>
+                <w:szCs w:val="21"/>
+                <w:lang w:val="en-US" w:eastAsia="zh-CN" w:bidi="ar-SA"/>
+              </w:rPr>
+              <w:t>发送</w:t>
+            </w:r>
+            <w:r>
+              <w:rPr>
+                <w:rFonts w:hint="eastAsia" w:ascii="华文中宋" w:hAnsi="华文中宋" w:eastAsia="华文中宋" w:cs="华文中宋"/>
+                <w:b/>
+                <w:bCs/>
+                <w:color w:val="ED7D31" w:themeColor="accent2"/>
+                <w:kern w:val="2"/>
+                <w:sz w:val="21"/>
+                <w:szCs w:val="21"/>
+                <w:vertAlign w:val="baseline"/>
+                <w:lang w:val="en-US" w:eastAsia="zh-CN" w:bidi="ar-SA"/>
+                <w14:textFill>
+                  <w14:solidFill>
+                    <w14:schemeClr w14:val="accent2"/>
+                  </w14:solidFill>
+                </w14:textFill>
+              </w:rPr>
+              <w:t>请求</w:t>
+            </w:r>
+          </w:p>
+        </w:tc>
+      </w:tr>
+      <w:tr>
+        <w:tblPrEx>
+          <w:tblBorders>
+            <w:top w:val="single" w:color="auto" w:sz="4" w:space="0"/>
+            <w:left w:val="single" w:color="auto" w:sz="4" w:space="0"/>
+            <w:bottom w:val="single" w:color="auto" w:sz="4" w:space="0"/>
+            <w:right w:val="single" w:color="auto" w:sz="4" w:space="0"/>
+            <w:insideH w:val="single" w:color="auto" w:sz="4" w:space="0"/>
+            <w:insideV w:val="single" w:color="auto" w:sz="4" w:space="0"/>
+          </w:tblBorders>
+          <w:tblCellMar>
+            <w:top w:w="0" w:type="dxa"/>
+            <w:left w:w="108" w:type="dxa"/>
+            <w:bottom w:w="0" w:type="dxa"/>
+            <w:right w:w="108" w:type="dxa"/>
+          </w:tblCellMar>
+        </w:tblPrEx>
+        <w:tc>
+          <w:tcPr>
+            <w:tcW w:w="0" w:type="auto"/>
+            <w:gridSpan w:val="3"/>
+            <w:vAlign w:val="center"/>
+          </w:tcPr>
+          <w:p>
+            <w:pPr>
+              <w:jc w:val="both"/>
+              <w:rPr>
+                <w:rFonts w:hint="eastAsia" w:cs="华文中宋"/>
+                <w:b/>
+                <w:bCs/>
+                <w:color w:val="EA82E5"/>
+                <w:kern w:val="2"/>
+                <w:sz w:val="21"/>
+                <w:szCs w:val="21"/>
+                <w:lang w:val="en-US" w:eastAsia="zh-CN" w:bidi="ar-SA"/>
+              </w:rPr>
+            </w:pPr>
+          </w:p>
+        </w:tc>
+      </w:tr>
+      <w:tr>
+        <w:tblPrEx>
+          <w:tblBorders>
+            <w:top w:val="single" w:color="auto" w:sz="4" w:space="0"/>
+            <w:left w:val="single" w:color="auto" w:sz="4" w:space="0"/>
+            <w:bottom w:val="single" w:color="auto" w:sz="4" w:space="0"/>
+            <w:right w:val="single" w:color="auto" w:sz="4" w:space="0"/>
+            <w:insideH w:val="single" w:color="auto" w:sz="4" w:space="0"/>
+            <w:insideV w:val="single" w:color="auto" w:sz="4" w:space="0"/>
+          </w:tblBorders>
+          <w:tblCellMar>
+            <w:top w:w="0" w:type="dxa"/>
+            <w:left w:w="108" w:type="dxa"/>
+            <w:bottom w:w="0" w:type="dxa"/>
+            <w:right w:w="108" w:type="dxa"/>
+          </w:tblCellMar>
+        </w:tblPrEx>
+        <w:tc>
+          <w:tcPr>
+            <w:tcW w:w="0" w:type="auto"/>
+            <w:gridSpan w:val="2"/>
+            <w:vAlign w:val="center"/>
+          </w:tcPr>
+          <w:p>
+            <w:pPr>
+              <w:pStyle w:val="10"/>
+              <w:bidi w:val="0"/>
+              <w:jc w:val="both"/>
+              <w:rPr>
+                <w:rFonts w:hint="default" w:ascii="华文中宋" w:hAnsi="华文中宋" w:eastAsia="华文中宋" w:cs="华文中宋"/>
+                <w:b/>
+                <w:bCs/>
+                <w:color w:val="FF0000"/>
+                <w:kern w:val="2"/>
+                <w:sz w:val="21"/>
+                <w:szCs w:val="21"/>
+                <w:lang w:val="en-US" w:eastAsia="zh-CN" w:bidi="ar-SA"/>
+              </w:rPr>
+            </w:pPr>
+            <w:r>
+              <w:rPr>
+                <w:rFonts w:hint="eastAsia"/>
+                <w:lang w:val="en-US" w:eastAsia="zh-CN"/>
+              </w:rPr>
+              <w:t>ServiceServer</w:t>
+            </w:r>
+          </w:p>
+        </w:tc>
+        <w:tc>
+          <w:tcPr>
+            <w:tcW w:w="0" w:type="auto"/>
+            <w:vAlign w:val="center"/>
+          </w:tcPr>
+          <w:p>
+            <w:pPr>
+              <w:jc w:val="both"/>
+              <w:rPr>
+                <w:rFonts w:hint="default" w:ascii="华文中宋" w:hAnsi="华文中宋" w:eastAsia="华文中宋" w:cs="华文中宋"/>
+                <w:b/>
+                <w:bCs/>
+                <w:color w:val="ED7D31" w:themeColor="accent2"/>
+                <w:kern w:val="2"/>
+                <w:sz w:val="21"/>
+                <w:szCs w:val="21"/>
+                <w:vertAlign w:val="baseline"/>
+                <w:lang w:val="en-US" w:eastAsia="zh-CN" w:bidi="ar-SA"/>
+                <w14:textFill>
+                  <w14:solidFill>
+                    <w14:schemeClr w14:val="accent2"/>
+                  </w14:solidFill>
+                </w14:textFill>
+              </w:rPr>
+            </w:pPr>
+            <w:r>
+              <w:rPr>
+                <w:rStyle w:val="11"/>
+                <w:rFonts w:hint="eastAsia"/>
+                <w:lang w:val="en-US" w:eastAsia="zh-CN"/>
+              </w:rPr>
+              <w:t>服务端</w:t>
             </w:r>
           </w:p>
         </w:tc>
@@ -19006,31 +21019,6 @@
     <w:p>
       <w:pPr>
         <w:pStyle w:val="4"/>
-        <w:bidi w:val="0"/>
-        <w:rPr>
-          <w:rFonts w:hint="eastAsia"/>
-          <w:lang w:val="en-US" w:eastAsia="zh-CN"/>
-        </w:rPr>
-      </w:pPr>
-      <w:r>
-        <w:rPr>
-          <w:rFonts w:hint="eastAsia"/>
-          <w:lang w:val="en-US" w:eastAsia="zh-CN"/>
-        </w:rPr>
-        <w:t>消息*_msgs：</w:t>
-      </w:r>
-    </w:p>
-    <w:p>
-      <w:pPr>
-        <w:rPr>
-          <w:rFonts w:hint="eastAsia"/>
-          <w:lang w:val="en-US" w:eastAsia="zh-CN"/>
-        </w:rPr>
-      </w:pPr>
-    </w:p>
-    <w:p>
-      <w:pPr>
-        <w:pStyle w:val="5"/>
         <w:bidi w:val="0"/>
         <w:rPr>
           <w:rFonts w:hint="default"/>
@@ -19170,12 +21158,6 @@
             <w:insideH w:val="single" w:color="auto" w:sz="4" w:space="0"/>
             <w:insideV w:val="single" w:color="auto" w:sz="4" w:space="0"/>
           </w:tblBorders>
-          <w:tblCellMar>
-            <w:top w:w="0" w:type="dxa"/>
-            <w:left w:w="108" w:type="dxa"/>
-            <w:bottom w:w="0" w:type="dxa"/>
-            <w:right w:w="108" w:type="dxa"/>
-          </w:tblCellMar>
         </w:tblPrEx>
         <w:tc>
           <w:tcPr>
@@ -19374,6 +21356,31 @@
           <w:lang w:val="en-US" w:eastAsia="zh-CN"/>
         </w:rPr>
       </w:pPr>
+    </w:p>
+    <w:p>
+      <w:pPr>
+        <w:rPr>
+          <w:rFonts w:hint="eastAsia"/>
+          <w:lang w:val="en-US" w:eastAsia="zh-CN"/>
+        </w:rPr>
+      </w:pPr>
+    </w:p>
+    <w:p>
+      <w:pPr>
+        <w:pStyle w:val="4"/>
+        <w:bidi w:val="0"/>
+        <w:rPr>
+          <w:rFonts w:hint="eastAsia"/>
+          <w:lang w:val="en-US" w:eastAsia="zh-CN"/>
+        </w:rPr>
+      </w:pPr>
+      <w:r>
+        <w:rPr>
+          <w:rFonts w:hint="eastAsia"/>
+          <w:lang w:val="en-US" w:eastAsia="zh-CN"/>
+        </w:rPr>
+        <w:t>消息*_msgs：</w:t>
+      </w:r>
     </w:p>
     <w:p>
       <w:pPr>
@@ -19927,6 +21934,408 @@
                 <w:lang w:val="en-US" w:eastAsia="zh-CN" w:bidi="ar-SA"/>
               </w:rPr>
               <w:t>计数指针</w:t>
+            </w:r>
+          </w:p>
+        </w:tc>
+      </w:tr>
+    </w:tbl>
+    <w:p>
+      <w:pPr>
+        <w:rPr>
+          <w:rFonts w:hint="default"/>
+          <w:lang w:val="en-US" w:eastAsia="zh-CN"/>
+        </w:rPr>
+      </w:pPr>
+    </w:p>
+    <w:p>
+      <w:pPr>
+        <w:rPr>
+          <w:rFonts w:hint="default"/>
+          <w:lang w:val="en-US" w:eastAsia="zh-CN"/>
+        </w:rPr>
+      </w:pPr>
+    </w:p>
+    <w:p>
+      <w:pPr>
+        <w:pStyle w:val="4"/>
+        <w:bidi w:val="0"/>
+        <w:rPr>
+          <w:rFonts w:hint="eastAsia"/>
+          <w:lang w:val="en-US" w:eastAsia="zh-CN"/>
+        </w:rPr>
+      </w:pPr>
+      <w:r>
+        <w:rPr>
+          <w:rFonts w:hint="eastAsia"/>
+          <w:lang w:val="en-US" w:eastAsia="zh-CN"/>
+        </w:rPr>
+        <w:t>服务*_srvs/srv：</w:t>
+      </w:r>
+    </w:p>
+    <w:p>
+      <w:pPr>
+        <w:rPr>
+          <w:rFonts w:hint="eastAsia"/>
+          <w:lang w:val="en-US" w:eastAsia="zh-CN"/>
+        </w:rPr>
+      </w:pPr>
+    </w:p>
+    <w:p>
+      <w:pPr>
+        <w:pStyle w:val="5"/>
+        <w:bidi w:val="0"/>
+        <w:rPr>
+          <w:rFonts w:hint="eastAsia"/>
+          <w:lang w:val="en-US" w:eastAsia="zh-CN"/>
+        </w:rPr>
+      </w:pPr>
+      <w:r>
+        <w:rPr>
+          <w:rFonts w:hint="eastAsia"/>
+          <w:lang w:val="en-US" w:eastAsia="zh-CN"/>
+        </w:rPr>
+        <w:t>标准std_srvs/srv：</w:t>
+      </w:r>
+    </w:p>
+    <w:tbl>
+      <w:tblPr>
+        <w:tblStyle w:val="7"/>
+        <w:tblW w:w="0" w:type="auto"/>
+        <w:tblInd w:w="0" w:type="dxa"/>
+        <w:tblBorders>
+          <w:top w:val="single" w:color="auto" w:sz="4" w:space="0"/>
+          <w:left w:val="single" w:color="auto" w:sz="4" w:space="0"/>
+          <w:bottom w:val="single" w:color="auto" w:sz="4" w:space="0"/>
+          <w:right w:val="single" w:color="auto" w:sz="4" w:space="0"/>
+          <w:insideH w:val="single" w:color="auto" w:sz="4" w:space="0"/>
+          <w:insideV w:val="single" w:color="auto" w:sz="4" w:space="0"/>
+        </w:tblBorders>
+        <w:tblLayout w:type="autofit"/>
+        <w:tblCellMar>
+          <w:top w:w="0" w:type="dxa"/>
+          <w:left w:w="108" w:type="dxa"/>
+          <w:bottom w:w="0" w:type="dxa"/>
+          <w:right w:w="108" w:type="dxa"/>
+        </w:tblCellMar>
+      </w:tblPr>
+      <w:tblGrid>
+        <w:gridCol w:w="637"/>
+        <w:gridCol w:w="1327"/>
+        <w:gridCol w:w="2118"/>
+      </w:tblGrid>
+      <w:tr>
+        <w:tblPrEx>
+          <w:tblBorders>
+            <w:top w:val="single" w:color="auto" w:sz="4" w:space="0"/>
+            <w:left w:val="single" w:color="auto" w:sz="4" w:space="0"/>
+            <w:bottom w:val="single" w:color="auto" w:sz="4" w:space="0"/>
+            <w:right w:val="single" w:color="auto" w:sz="4" w:space="0"/>
+            <w:insideH w:val="single" w:color="auto" w:sz="4" w:space="0"/>
+            <w:insideV w:val="single" w:color="auto" w:sz="4" w:space="0"/>
+          </w:tblBorders>
+        </w:tblPrEx>
+        <w:tc>
+          <w:tcPr>
+            <w:tcW w:w="0" w:type="auto"/>
+            <w:gridSpan w:val="2"/>
+            <w:vAlign w:val="center"/>
+          </w:tcPr>
+          <w:p>
+            <w:pPr>
+              <w:pStyle w:val="10"/>
+              <w:bidi w:val="0"/>
+              <w:jc w:val="both"/>
+              <w:rPr>
+                <w:rFonts w:hint="default"/>
+                <w:lang w:val="en-US" w:eastAsia="zh-CN"/>
+              </w:rPr>
+            </w:pPr>
+            <w:r>
+              <w:rPr>
+                <w:rFonts w:hint="eastAsia"/>
+                <w:lang w:val="en-US" w:eastAsia="zh-CN"/>
+              </w:rPr>
+              <w:t>SetBool</w:t>
+            </w:r>
+          </w:p>
+        </w:tc>
+        <w:tc>
+          <w:tcPr>
+            <w:tcW w:w="0" w:type="auto"/>
+            <w:vAlign w:val="center"/>
+          </w:tcPr>
+          <w:p>
+            <w:pPr>
+              <w:jc w:val="both"/>
+              <w:rPr>
+                <w:rStyle w:val="11"/>
+                <w:rFonts w:hint="default"/>
+                <w:lang w:val="en-US" w:eastAsia="zh-CN"/>
+              </w:rPr>
+            </w:pPr>
+            <w:r>
+              <w:rPr>
+                <w:rStyle w:val="11"/>
+                <w:rFonts w:hint="eastAsia"/>
+                <w:lang w:val="en-US" w:eastAsia="zh-CN"/>
+              </w:rPr>
+              <w:t>空服务</w:t>
+            </w:r>
+            <w:r>
+              <w:rPr>
+                <w:rFonts w:hint="eastAsia" w:ascii="华文中宋" w:hAnsi="华文中宋" w:eastAsia="华文中宋" w:cs="华文中宋"/>
+                <w:b/>
+                <w:bCs/>
+                <w:color w:val="ED7D31" w:themeColor="accent2"/>
+                <w:kern w:val="2"/>
+                <w:sz w:val="21"/>
+                <w:szCs w:val="24"/>
+                <w:lang w:val="en-US" w:eastAsia="zh-CN" w:bidi="ar-SA"/>
+                <w14:textFill>
+                  <w14:solidFill>
+                    <w14:schemeClr w14:val="accent2"/>
+                  </w14:solidFill>
+                </w14:textFill>
+              </w:rPr>
+              <w:t xml:space="preserve"> (</w:t>
+            </w:r>
+            <w:r>
+              <w:rPr>
+                <w:rFonts w:hint="eastAsia" w:cs="华文中宋"/>
+                <w:b/>
+                <w:bCs/>
+                <w:color w:val="ED7D31" w:themeColor="accent2"/>
+                <w:kern w:val="2"/>
+                <w:sz w:val="21"/>
+                <w:szCs w:val="24"/>
+                <w:lang w:val="en-US" w:eastAsia="zh-CN" w:bidi="ar-SA"/>
+                <w14:textFill>
+                  <w14:solidFill>
+                    <w14:schemeClr w14:val="accent2"/>
+                  </w14:solidFill>
+                </w14:textFill>
+              </w:rPr>
+              <w:t>set_bool.h</w:t>
+            </w:r>
+            <w:r>
+              <w:rPr>
+                <w:rFonts w:hint="eastAsia" w:ascii="华文中宋" w:hAnsi="华文中宋" w:eastAsia="华文中宋" w:cs="华文中宋"/>
+                <w:b/>
+                <w:bCs/>
+                <w:color w:val="ED7D31" w:themeColor="accent2"/>
+                <w:kern w:val="2"/>
+                <w:sz w:val="21"/>
+                <w:szCs w:val="24"/>
+                <w:lang w:val="en-US" w:eastAsia="zh-CN" w:bidi="ar-SA"/>
+                <w14:textFill>
+                  <w14:solidFill>
+                    <w14:schemeClr w14:val="accent2"/>
+                  </w14:solidFill>
+                </w14:textFill>
+              </w:rPr>
+              <w:t>)</w:t>
+            </w:r>
+          </w:p>
+        </w:tc>
+      </w:tr>
+      <w:tr>
+        <w:tblPrEx>
+          <w:tblBorders>
+            <w:top w:val="single" w:color="auto" w:sz="4" w:space="0"/>
+            <w:left w:val="single" w:color="auto" w:sz="4" w:space="0"/>
+            <w:bottom w:val="single" w:color="auto" w:sz="4" w:space="0"/>
+            <w:right w:val="single" w:color="auto" w:sz="4" w:space="0"/>
+            <w:insideH w:val="single" w:color="auto" w:sz="4" w:space="0"/>
+            <w:insideV w:val="single" w:color="auto" w:sz="4" w:space="0"/>
+          </w:tblBorders>
+          <w:tblCellMar>
+            <w:top w:w="0" w:type="dxa"/>
+            <w:left w:w="108" w:type="dxa"/>
+            <w:bottom w:w="0" w:type="dxa"/>
+            <w:right w:w="108" w:type="dxa"/>
+          </w:tblCellMar>
+        </w:tblPrEx>
+        <w:tc>
+          <w:tcPr>
+            <w:tcW w:w="0" w:type="auto"/>
+            <w:vMerge w:val="restart"/>
+            <w:vAlign w:val="center"/>
+          </w:tcPr>
+          <w:p>
+            <w:pPr>
+              <w:pStyle w:val="10"/>
+              <w:bidi w:val="0"/>
+              <w:jc w:val="both"/>
+              <w:rPr>
+                <w:rFonts w:hint="default"/>
+                <w:lang w:val="en-US" w:eastAsia="zh-CN"/>
+              </w:rPr>
+            </w:pPr>
+            <w:r>
+              <w:rPr>
+                <w:rFonts w:hint="eastAsia" w:cs="华文中宋"/>
+                <w:b/>
+                <w:bCs/>
+                <w:color w:val="ED7D31" w:themeColor="accent2"/>
+                <w:kern w:val="2"/>
+                <w:sz w:val="21"/>
+                <w:szCs w:val="21"/>
+                <w:vertAlign w:val="baseline"/>
+                <w:lang w:val="en-US" w:eastAsia="zh-CN" w:bidi="ar-SA"/>
+                <w14:textFill>
+                  <w14:solidFill>
+                    <w14:schemeClr w14:val="accent2"/>
+                  </w14:solidFill>
+                </w14:textFill>
+              </w:rPr>
+              <w:t>属性</w:t>
+            </w:r>
+          </w:p>
+        </w:tc>
+        <w:tc>
+          <w:tcPr>
+            <w:tcW w:w="0" w:type="auto"/>
+            <w:vAlign w:val="center"/>
+          </w:tcPr>
+          <w:p>
+            <w:pPr>
+              <w:pStyle w:val="10"/>
+              <w:bidi w:val="0"/>
+              <w:jc w:val="both"/>
+              <w:rPr>
+                <w:rFonts w:hint="default"/>
+                <w:lang w:val="en-US" w:eastAsia="zh-CN"/>
+              </w:rPr>
+            </w:pPr>
+            <w:r>
+              <w:rPr>
+                <w:rFonts w:hint="eastAsia"/>
+                <w:lang w:val="en-US" w:eastAsia="zh-CN"/>
+              </w:rPr>
+              <w:t>::Request</w:t>
+            </w:r>
+          </w:p>
+        </w:tc>
+        <w:tc>
+          <w:tcPr>
+            <w:tcW w:w="0" w:type="auto"/>
+            <w:vAlign w:val="center"/>
+          </w:tcPr>
+          <w:p>
+            <w:pPr>
+              <w:jc w:val="both"/>
+              <w:rPr>
+                <w:rStyle w:val="11"/>
+                <w:rFonts w:hint="default"/>
+                <w:lang w:val="en-US" w:eastAsia="zh-CN"/>
+              </w:rPr>
+            </w:pPr>
+            <w:r>
+              <w:rPr>
+                <w:rStyle w:val="11"/>
+                <w:rFonts w:hint="eastAsia"/>
+                <w:lang w:val="en-US" w:eastAsia="zh-CN"/>
+              </w:rPr>
+              <w:t>请求</w:t>
+            </w:r>
+          </w:p>
+        </w:tc>
+      </w:tr>
+      <w:tr>
+        <w:tblPrEx>
+          <w:tblBorders>
+            <w:top w:val="single" w:color="auto" w:sz="4" w:space="0"/>
+            <w:left w:val="single" w:color="auto" w:sz="4" w:space="0"/>
+            <w:bottom w:val="single" w:color="auto" w:sz="4" w:space="0"/>
+            <w:right w:val="single" w:color="auto" w:sz="4" w:space="0"/>
+            <w:insideH w:val="single" w:color="auto" w:sz="4" w:space="0"/>
+            <w:insideV w:val="single" w:color="auto" w:sz="4" w:space="0"/>
+          </w:tblBorders>
+          <w:tblCellMar>
+            <w:top w:w="0" w:type="dxa"/>
+            <w:left w:w="108" w:type="dxa"/>
+            <w:bottom w:w="0" w:type="dxa"/>
+            <w:right w:w="108" w:type="dxa"/>
+          </w:tblCellMar>
+        </w:tblPrEx>
+        <w:trPr>
+          <w:trHeight w:val="90" w:hRule="atLeast"/>
+        </w:trPr>
+        <w:tc>
+          <w:tcPr>
+            <w:tcW w:w="0" w:type="auto"/>
+            <w:vMerge w:val="continue"/>
+            <w:vAlign w:val="center"/>
+          </w:tcPr>
+          <w:p>
+            <w:pPr>
+              <w:pStyle w:val="10"/>
+              <w:bidi w:val="0"/>
+              <w:jc w:val="both"/>
+              <w:rPr>
+                <w:rFonts w:hint="eastAsia" w:cs="华文中宋"/>
+                <w:b/>
+                <w:bCs/>
+                <w:color w:val="ED7D31" w:themeColor="accent2"/>
+                <w:kern w:val="2"/>
+                <w:sz w:val="21"/>
+                <w:szCs w:val="21"/>
+                <w:vertAlign w:val="baseline"/>
+                <w:lang w:val="en-US" w:eastAsia="zh-CN" w:bidi="ar-SA"/>
+                <w14:textFill>
+                  <w14:solidFill>
+                    <w14:schemeClr w14:val="accent2"/>
+                  </w14:solidFill>
+                </w14:textFill>
+              </w:rPr>
+            </w:pPr>
+          </w:p>
+        </w:tc>
+        <w:tc>
+          <w:tcPr>
+            <w:tcW w:w="0" w:type="auto"/>
+            <w:vAlign w:val="center"/>
+          </w:tcPr>
+          <w:p>
+            <w:pPr>
+              <w:pStyle w:val="10"/>
+              <w:bidi w:val="0"/>
+              <w:jc w:val="both"/>
+              <w:rPr>
+                <w:rFonts w:hint="default"/>
+                <w:lang w:val="en-US" w:eastAsia="zh-CN"/>
+              </w:rPr>
+            </w:pPr>
+            <w:r>
+              <w:rPr>
+                <w:rFonts w:hint="eastAsia"/>
+                <w:lang w:val="en-US" w:eastAsia="zh-CN"/>
+              </w:rPr>
+              <w:t>::Response</w:t>
+            </w:r>
+          </w:p>
+        </w:tc>
+        <w:tc>
+          <w:tcPr>
+            <w:tcW w:w="0" w:type="auto"/>
+            <w:vAlign w:val="center"/>
+          </w:tcPr>
+          <w:p>
+            <w:pPr>
+              <w:jc w:val="both"/>
+              <w:rPr>
+                <w:rStyle w:val="11"/>
+                <w:rFonts w:hint="default"/>
+                <w:lang w:val="en-US" w:eastAsia="zh-CN"/>
+              </w:rPr>
+            </w:pPr>
+            <w:r>
+              <w:rPr>
+                <w:rStyle w:val="11"/>
+                <w:rFonts w:hint="eastAsia"/>
+                <w:lang w:val="en-US" w:eastAsia="zh-CN"/>
+              </w:rPr>
+              <w:t>响应</w:t>
             </w:r>
           </w:p>
         </w:tc>

</xml_diff>

<commit_message>
update on 2024-03-18 17:39:02.662163
</commit_message>
<xml_diff>
--- a/cpp 系统交互.docx
+++ b/cpp 系统交互.docx
@@ -1290,6 +1290,12 @@
             <w:insideH w:val="single" w:color="auto" w:sz="4" w:space="0"/>
             <w:insideV w:val="single" w:color="auto" w:sz="4" w:space="0"/>
           </w:tblBorders>
+          <w:tblCellMar>
+            <w:top w:w="0" w:type="dxa"/>
+            <w:left w:w="108" w:type="dxa"/>
+            <w:bottom w:w="0" w:type="dxa"/>
+            <w:right w:w="108" w:type="dxa"/>
+          </w:tblCellMar>
         </w:tblPrEx>
         <w:tc>
           <w:tcPr>
@@ -1437,8 +1443,6 @@
           <w:lang w:val="en-US" w:eastAsia="zh-CN"/>
         </w:rPr>
       </w:pPr>
-      <w:bookmarkStart w:id="0" w:name="_GoBack"/>
-      <w:bookmarkEnd w:id="0"/>
       <w:r>
         <w:rPr>
           <w:rFonts w:hint="default"/>
@@ -1649,12 +1653,6 @@
             <w:insideH w:val="single" w:color="auto" w:sz="4" w:space="0"/>
             <w:insideV w:val="single" w:color="auto" w:sz="4" w:space="0"/>
           </w:tblBorders>
-          <w:tblCellMar>
-            <w:top w:w="0" w:type="dxa"/>
-            <w:left w:w="108" w:type="dxa"/>
-            <w:bottom w:w="0" w:type="dxa"/>
-            <w:right w:w="108" w:type="dxa"/>
-          </w:tblCellMar>
         </w:tblPrEx>
         <w:tc>
           <w:tcPr>
@@ -4768,6 +4766,299 @@
         </w:tblCellMar>
       </w:tblPr>
       <w:tblGrid>
+        <w:gridCol w:w="829"/>
+        <w:gridCol w:w="1820"/>
+        <w:gridCol w:w="1478"/>
+      </w:tblGrid>
+      <w:tr>
+        <w:tblPrEx>
+          <w:tblBorders>
+            <w:top w:val="single" w:color="auto" w:sz="4" w:space="0"/>
+            <w:left w:val="single" w:color="auto" w:sz="4" w:space="0"/>
+            <w:bottom w:val="single" w:color="auto" w:sz="4" w:space="0"/>
+            <w:right w:val="single" w:color="auto" w:sz="4" w:space="0"/>
+            <w:insideH w:val="single" w:color="auto" w:sz="4" w:space="0"/>
+            <w:insideV w:val="single" w:color="auto" w:sz="4" w:space="0"/>
+          </w:tblBorders>
+          <w:tblCellMar>
+            <w:top w:w="0" w:type="dxa"/>
+            <w:left w:w="108" w:type="dxa"/>
+            <w:bottom w:w="0" w:type="dxa"/>
+            <w:right w:w="108" w:type="dxa"/>
+          </w:tblCellMar>
+        </w:tblPrEx>
+        <w:tc>
+          <w:tcPr>
+            <w:tcW w:w="0" w:type="auto"/>
+            <w:gridSpan w:val="2"/>
+            <w:vAlign w:val="center"/>
+          </w:tcPr>
+          <w:p>
+            <w:pPr>
+              <w:pStyle w:val="10"/>
+              <w:bidi w:val="0"/>
+              <w:jc w:val="both"/>
+              <w:rPr>
+                <w:rFonts w:hint="default" w:ascii="华文中宋" w:hAnsi="华文中宋" w:eastAsia="华文中宋" w:cs="华文中宋"/>
+                <w:b/>
+                <w:bCs/>
+                <w:color w:val="FF0000"/>
+                <w:kern w:val="2"/>
+                <w:sz w:val="21"/>
+                <w:szCs w:val="21"/>
+                <w:lang w:val="en-US" w:eastAsia="zh-CN" w:bidi="ar-SA"/>
+              </w:rPr>
+            </w:pPr>
+            <w:r>
+              <w:rPr>
+                <w:rFonts w:hint="eastAsia"/>
+                <w:lang w:val="en-US" w:eastAsia="zh-CN"/>
+              </w:rPr>
+              <w:t>Parameter(name, value)</w:t>
+            </w:r>
+          </w:p>
+        </w:tc>
+        <w:tc>
+          <w:tcPr>
+            <w:tcW w:w="0" w:type="auto"/>
+            <w:vAlign w:val="center"/>
+          </w:tcPr>
+          <w:p>
+            <w:pPr>
+              <w:jc w:val="both"/>
+              <w:rPr>
+                <w:rFonts w:hint="default" w:ascii="华文中宋" w:hAnsi="华文中宋" w:eastAsia="华文中宋" w:cs="华文中宋"/>
+                <w:b/>
+                <w:bCs/>
+                <w:color w:val="ED7D31" w:themeColor="accent2"/>
+                <w:kern w:val="2"/>
+                <w:sz w:val="21"/>
+                <w:szCs w:val="21"/>
+                <w:vertAlign w:val="baseline"/>
+                <w:lang w:val="en-US" w:eastAsia="zh-CN" w:bidi="ar-SA"/>
+                <w14:textFill>
+                  <w14:solidFill>
+                    <w14:schemeClr w14:val="accent2"/>
+                  </w14:solidFill>
+                </w14:textFill>
+              </w:rPr>
+            </w:pPr>
+            <w:r>
+              <w:rPr>
+                <w:rStyle w:val="11"/>
+                <w:rFonts w:hint="eastAsia"/>
+                <w:lang w:val="en-US" w:eastAsia="zh-CN"/>
+              </w:rPr>
+              <w:t>循环频率</w:t>
+            </w:r>
+            <w:r>
+              <w:rPr>
+                <w:rFonts w:hint="eastAsia" w:cs="华文中宋"/>
+                <w:b/>
+                <w:bCs/>
+                <w:color w:val="ED7D31" w:themeColor="accent2"/>
+                <w:kern w:val="2"/>
+                <w:sz w:val="21"/>
+                <w:szCs w:val="21"/>
+                <w:vertAlign w:val="baseline"/>
+                <w:lang w:val="en-US" w:eastAsia="zh-CN" w:bidi="ar-SA"/>
+                <w14:textFill>
+                  <w14:solidFill>
+                    <w14:schemeClr w14:val="accent2"/>
+                  </w14:solidFill>
+                </w14:textFill>
+              </w:rPr>
+              <w:t>控制</w:t>
+            </w:r>
+            <w:r>
+              <w:rPr>
+                <w:rFonts w:hint="eastAsia" w:ascii="华文中宋" w:hAnsi="华文中宋" w:eastAsia="华文中宋" w:cs="华文中宋"/>
+                <w:b/>
+                <w:bCs/>
+                <w:color w:val="ED7D31" w:themeColor="accent2"/>
+                <w:kern w:val="2"/>
+                <w:sz w:val="21"/>
+                <w:szCs w:val="21"/>
+                <w:vertAlign w:val="baseline"/>
+                <w:lang w:val="en-US" w:eastAsia="zh-CN" w:bidi="ar-SA"/>
+                <w14:textFill>
+                  <w14:solidFill>
+                    <w14:schemeClr w14:val="accent2"/>
+                  </w14:solidFill>
+                </w14:textFill>
+              </w:rPr>
+              <w:t xml:space="preserve"> </w:t>
+            </w:r>
+          </w:p>
+        </w:tc>
+      </w:tr>
+      <w:tr>
+        <w:tblPrEx>
+          <w:tblBorders>
+            <w:top w:val="single" w:color="auto" w:sz="4" w:space="0"/>
+            <w:left w:val="single" w:color="auto" w:sz="4" w:space="0"/>
+            <w:bottom w:val="single" w:color="auto" w:sz="4" w:space="0"/>
+            <w:right w:val="single" w:color="auto" w:sz="4" w:space="0"/>
+            <w:insideH w:val="single" w:color="auto" w:sz="4" w:space="0"/>
+            <w:insideV w:val="single" w:color="auto" w:sz="4" w:space="0"/>
+          </w:tblBorders>
+          <w:tblCellMar>
+            <w:top w:w="0" w:type="dxa"/>
+            <w:left w:w="108" w:type="dxa"/>
+            <w:bottom w:w="0" w:type="dxa"/>
+            <w:right w:w="108" w:type="dxa"/>
+          </w:tblCellMar>
+        </w:tblPrEx>
+        <w:tc>
+          <w:tcPr>
+            <w:tcW w:w="0" w:type="auto"/>
+            <w:vAlign w:val="center"/>
+          </w:tcPr>
+          <w:p>
+            <w:pPr>
+              <w:pStyle w:val="10"/>
+              <w:bidi w:val="0"/>
+              <w:jc w:val="both"/>
+              <w:rPr>
+                <w:rFonts w:hint="default" w:ascii="华文中宋" w:hAnsi="华文中宋" w:eastAsia="华文中宋" w:cs="华文中宋"/>
+                <w:b/>
+                <w:bCs/>
+                <w:color w:val="ED7D31" w:themeColor="accent2"/>
+                <w:kern w:val="2"/>
+                <w:sz w:val="21"/>
+                <w:szCs w:val="21"/>
+                <w:vertAlign w:val="baseline"/>
+                <w:lang w:val="en-US" w:eastAsia="zh-CN" w:bidi="ar-SA"/>
+                <w14:textFill>
+                  <w14:solidFill>
+                    <w14:schemeClr w14:val="accent2"/>
+                  </w14:solidFill>
+                </w14:textFill>
+              </w:rPr>
+            </w:pPr>
+            <w:r>
+              <w:rPr>
+                <w:rFonts w:hint="eastAsia" w:cs="华文中宋"/>
+                <w:b/>
+                <w:bCs/>
+                <w:color w:val="ED7D31" w:themeColor="accent2"/>
+                <w:kern w:val="2"/>
+                <w:sz w:val="21"/>
+                <w:szCs w:val="21"/>
+                <w:vertAlign w:val="baseline"/>
+                <w:lang w:val="en-US" w:eastAsia="zh-CN" w:bidi="ar-SA"/>
+                <w14:textFill>
+                  <w14:solidFill>
+                    <w14:schemeClr w14:val="accent2"/>
+                  </w14:solidFill>
+                </w14:textFill>
+              </w:rPr>
+              <w:t>方法</w:t>
+            </w:r>
+          </w:p>
+        </w:tc>
+        <w:tc>
+          <w:tcPr>
+            <w:tcW w:w="0" w:type="auto"/>
+            <w:vAlign w:val="center"/>
+          </w:tcPr>
+          <w:p>
+            <w:pPr>
+              <w:pStyle w:val="10"/>
+              <w:bidi w:val="0"/>
+              <w:jc w:val="both"/>
+              <w:rPr>
+                <w:rFonts w:hint="default" w:ascii="华文中宋" w:hAnsi="华文中宋" w:eastAsia="华文中宋" w:cs="华文中宋"/>
+                <w:b/>
+                <w:bCs/>
+                <w:color w:val="FF0000"/>
+                <w:kern w:val="2"/>
+                <w:sz w:val="21"/>
+                <w:szCs w:val="21"/>
+                <w:lang w:val="en-US" w:eastAsia="zh-CN" w:bidi="ar-SA"/>
+              </w:rPr>
+            </w:pPr>
+            <w:r>
+              <w:rPr>
+                <w:rFonts w:hint="eastAsia"/>
+                <w:lang w:val="en-US" w:eastAsia="zh-CN"/>
+              </w:rPr>
+              <w:t>get_value()</w:t>
+            </w:r>
+          </w:p>
+        </w:tc>
+        <w:tc>
+          <w:tcPr>
+            <w:tcW w:w="0" w:type="auto"/>
+            <w:vAlign w:val="center"/>
+          </w:tcPr>
+          <w:p>
+            <w:pPr>
+              <w:jc w:val="both"/>
+              <w:rPr>
+                <w:rFonts w:hint="default" w:ascii="华文中宋" w:hAnsi="华文中宋" w:eastAsia="华文中宋" w:cs="华文中宋"/>
+                <w:b/>
+                <w:bCs/>
+                <w:color w:val="ED7D31" w:themeColor="accent2"/>
+                <w:kern w:val="2"/>
+                <w:sz w:val="21"/>
+                <w:szCs w:val="21"/>
+                <w:vertAlign w:val="baseline"/>
+                <w:lang w:val="en-US" w:eastAsia="zh-CN" w:bidi="ar-SA"/>
+                <w14:textFill>
+                  <w14:solidFill>
+                    <w14:schemeClr w14:val="accent2"/>
+                  </w14:solidFill>
+                </w14:textFill>
+              </w:rPr>
+            </w:pPr>
+            <w:r>
+              <w:rPr>
+                <w:rFonts w:hint="eastAsia" w:cs="华文中宋"/>
+                <w:b/>
+                <w:bCs/>
+                <w:color w:val="EA82E5"/>
+                <w:kern w:val="2"/>
+                <w:sz w:val="21"/>
+                <w:szCs w:val="21"/>
+                <w:lang w:val="en-US" w:eastAsia="zh-CN" w:bidi="ar-SA"/>
+              </w:rPr>
+              <w:t>获取值</w:t>
+            </w:r>
+          </w:p>
+        </w:tc>
+      </w:tr>
+    </w:tbl>
+    <w:p>
+      <w:pPr>
+        <w:rPr>
+          <w:rFonts w:hint="default"/>
+          <w:lang w:val="en-US" w:eastAsia="zh-CN"/>
+        </w:rPr>
+      </w:pPr>
+    </w:p>
+    <w:tbl>
+      <w:tblPr>
+        <w:tblStyle w:val="7"/>
+        <w:tblW w:w="0" w:type="auto"/>
+        <w:tblInd w:w="0" w:type="dxa"/>
+        <w:tblBorders>
+          <w:top w:val="single" w:color="auto" w:sz="4" w:space="0"/>
+          <w:left w:val="single" w:color="auto" w:sz="4" w:space="0"/>
+          <w:bottom w:val="single" w:color="auto" w:sz="4" w:space="0"/>
+          <w:right w:val="single" w:color="auto" w:sz="4" w:space="0"/>
+          <w:insideH w:val="single" w:color="auto" w:sz="4" w:space="0"/>
+          <w:insideV w:val="single" w:color="auto" w:sz="4" w:space="0"/>
+        </w:tblBorders>
+        <w:tblLayout w:type="autofit"/>
+        <w:tblCellMar>
+          <w:top w:w="0" w:type="dxa"/>
+          <w:left w:w="108" w:type="dxa"/>
+          <w:bottom w:w="0" w:type="dxa"/>
+          <w:right w:w="108" w:type="dxa"/>
+        </w:tblCellMar>
+      </w:tblPr>
+      <w:tblGrid>
         <w:gridCol w:w="637"/>
         <w:gridCol w:w="5132"/>
         <w:gridCol w:w="4100"/>
@@ -4991,6 +5282,481 @@
                 <w:lang w:val="en-US" w:eastAsia="zh-CN" w:bidi="ar-SA"/>
               </w:rPr>
               <w:t>日志系统</w:t>
+            </w:r>
+          </w:p>
+        </w:tc>
+      </w:tr>
+      <w:tr>
+        <w:tblPrEx>
+          <w:tblBorders>
+            <w:top w:val="single" w:color="auto" w:sz="4" w:space="0"/>
+            <w:left w:val="single" w:color="auto" w:sz="4" w:space="0"/>
+            <w:bottom w:val="single" w:color="auto" w:sz="4" w:space="0"/>
+            <w:right w:val="single" w:color="auto" w:sz="4" w:space="0"/>
+            <w:insideH w:val="single" w:color="auto" w:sz="4" w:space="0"/>
+            <w:insideV w:val="single" w:color="auto" w:sz="4" w:space="0"/>
+          </w:tblBorders>
+          <w:tblCellMar>
+            <w:top w:w="0" w:type="dxa"/>
+            <w:left w:w="108" w:type="dxa"/>
+            <w:bottom w:w="0" w:type="dxa"/>
+            <w:right w:w="108" w:type="dxa"/>
+          </w:tblCellMar>
+        </w:tblPrEx>
+        <w:tc>
+          <w:tcPr>
+            <w:tcW w:w="0" w:type="auto"/>
+            <w:vMerge w:val="restart"/>
+            <w:vAlign w:val="center"/>
+          </w:tcPr>
+          <w:p>
+            <w:pPr>
+              <w:pStyle w:val="10"/>
+              <w:bidi w:val="0"/>
+              <w:jc w:val="both"/>
+              <w:rPr>
+                <w:rFonts w:hint="default" w:ascii="华文中宋" w:hAnsi="华文中宋" w:eastAsia="华文中宋" w:cs="华文中宋"/>
+                <w:b/>
+                <w:bCs/>
+                <w:color w:val="ED7D31" w:themeColor="accent2"/>
+                <w:kern w:val="2"/>
+                <w:sz w:val="21"/>
+                <w:szCs w:val="21"/>
+                <w:vertAlign w:val="baseline"/>
+                <w:lang w:val="en-US" w:eastAsia="zh-CN" w:bidi="ar-SA"/>
+                <w14:textFill>
+                  <w14:solidFill>
+                    <w14:schemeClr w14:val="accent2"/>
+                  </w14:solidFill>
+                </w14:textFill>
+              </w:rPr>
+            </w:pPr>
+            <w:r>
+              <w:rPr>
+                <w:rFonts w:hint="eastAsia" w:cs="华文中宋"/>
+                <w:b/>
+                <w:bCs/>
+                <w:color w:val="ED7D31" w:themeColor="accent2"/>
+                <w:kern w:val="2"/>
+                <w:sz w:val="21"/>
+                <w:szCs w:val="21"/>
+                <w:vertAlign w:val="baseline"/>
+                <w:lang w:val="en-US" w:eastAsia="zh-CN" w:bidi="ar-SA"/>
+                <w14:textFill>
+                  <w14:solidFill>
+                    <w14:schemeClr w14:val="accent2"/>
+                  </w14:solidFill>
+                </w14:textFill>
+              </w:rPr>
+              <w:t>参数</w:t>
+            </w:r>
+          </w:p>
+        </w:tc>
+        <w:tc>
+          <w:tcPr>
+            <w:tcW w:w="0" w:type="auto"/>
+            <w:vAlign w:val="center"/>
+          </w:tcPr>
+          <w:p>
+            <w:pPr>
+              <w:pStyle w:val="10"/>
+              <w:bidi w:val="0"/>
+              <w:jc w:val="both"/>
+              <w:rPr>
+                <w:rFonts w:hint="default"/>
+                <w:lang w:val="en-US" w:eastAsia="zh-CN"/>
+              </w:rPr>
+            </w:pPr>
+            <w:r>
+              <w:rPr>
+                <w:rFonts w:hint="eastAsia"/>
+                <w:lang w:val="en-US" w:eastAsia="zh-CN"/>
+              </w:rPr>
+              <w:t>declare_parameter&lt;T&gt;(name, default)</w:t>
+            </w:r>
+          </w:p>
+        </w:tc>
+        <w:tc>
+          <w:tcPr>
+            <w:tcW w:w="0" w:type="auto"/>
+            <w:vAlign w:val="center"/>
+          </w:tcPr>
+          <w:p>
+            <w:pPr>
+              <w:jc w:val="both"/>
+              <w:rPr>
+                <w:rFonts w:hint="default" w:cs="华文中宋"/>
+                <w:b/>
+                <w:bCs/>
+                <w:color w:val="EA82E5"/>
+                <w:kern w:val="2"/>
+                <w:sz w:val="21"/>
+                <w:szCs w:val="21"/>
+                <w:lang w:val="en-US" w:eastAsia="zh-CN" w:bidi="ar-SA"/>
+              </w:rPr>
+            </w:pPr>
+            <w:r>
+              <w:rPr>
+                <w:rFonts w:hint="eastAsia" w:cs="华文中宋"/>
+                <w:b/>
+                <w:bCs/>
+                <w:color w:val="EA82E5"/>
+                <w:kern w:val="2"/>
+                <w:sz w:val="21"/>
+                <w:szCs w:val="21"/>
+                <w:lang w:val="en-US" w:eastAsia="zh-CN" w:bidi="ar-SA"/>
+              </w:rPr>
+              <w:t>声明</w:t>
+            </w:r>
+          </w:p>
+        </w:tc>
+      </w:tr>
+      <w:tr>
+        <w:tblPrEx>
+          <w:tblBorders>
+            <w:top w:val="single" w:color="auto" w:sz="4" w:space="0"/>
+            <w:left w:val="single" w:color="auto" w:sz="4" w:space="0"/>
+            <w:bottom w:val="single" w:color="auto" w:sz="4" w:space="0"/>
+            <w:right w:val="single" w:color="auto" w:sz="4" w:space="0"/>
+            <w:insideH w:val="single" w:color="auto" w:sz="4" w:space="0"/>
+            <w:insideV w:val="single" w:color="auto" w:sz="4" w:space="0"/>
+          </w:tblBorders>
+          <w:tblCellMar>
+            <w:top w:w="0" w:type="dxa"/>
+            <w:left w:w="108" w:type="dxa"/>
+            <w:bottom w:w="0" w:type="dxa"/>
+            <w:right w:w="108" w:type="dxa"/>
+          </w:tblCellMar>
+        </w:tblPrEx>
+        <w:tc>
+          <w:tcPr>
+            <w:tcW w:w="0" w:type="auto"/>
+            <w:vMerge w:val="continue"/>
+            <w:tcBorders/>
+            <w:vAlign w:val="center"/>
+          </w:tcPr>
+          <w:p>
+            <w:pPr>
+              <w:pStyle w:val="10"/>
+              <w:bidi w:val="0"/>
+              <w:jc w:val="both"/>
+              <w:rPr>
+                <w:rFonts w:hint="eastAsia" w:cs="华文中宋"/>
+                <w:b/>
+                <w:bCs/>
+                <w:color w:val="ED7D31" w:themeColor="accent2"/>
+                <w:kern w:val="2"/>
+                <w:sz w:val="21"/>
+                <w:szCs w:val="21"/>
+                <w:vertAlign w:val="baseline"/>
+                <w:lang w:val="en-US" w:eastAsia="zh-CN" w:bidi="ar-SA"/>
+                <w14:textFill>
+                  <w14:solidFill>
+                    <w14:schemeClr w14:val="accent2"/>
+                  </w14:solidFill>
+                </w14:textFill>
+              </w:rPr>
+            </w:pPr>
+          </w:p>
+        </w:tc>
+        <w:tc>
+          <w:tcPr>
+            <w:tcW w:w="0" w:type="auto"/>
+            <w:vAlign w:val="center"/>
+          </w:tcPr>
+          <w:p>
+            <w:pPr>
+              <w:pStyle w:val="10"/>
+              <w:bidi w:val="0"/>
+              <w:jc w:val="both"/>
+              <w:rPr>
+                <w:rFonts w:hint="eastAsia"/>
+                <w:lang w:val="en-US" w:eastAsia="zh-CN"/>
+              </w:rPr>
+            </w:pPr>
+            <w:r>
+              <w:rPr>
+                <w:rFonts w:hint="eastAsia"/>
+                <w:lang w:val="en-US" w:eastAsia="zh-CN"/>
+              </w:rPr>
+              <w:t xml:space="preserve">get_parameter_or(name, </w:t>
+            </w:r>
+            <w:r>
+              <w:rPr>
+                <w:rFonts w:hint="eastAsia"/>
+                <w:color w:val="ED7D31" w:themeColor="accent2"/>
+                <w:lang w:val="en-US" w:eastAsia="zh-CN"/>
+                <w14:textFill>
+                  <w14:solidFill>
+                    <w14:schemeClr w14:val="accent2"/>
+                  </w14:solidFill>
+                </w14:textFill>
+              </w:rPr>
+              <w:t xml:space="preserve">Parameter </w:t>
+            </w:r>
+            <w:bookmarkStart w:id="0" w:name="_GoBack"/>
+            <w:bookmarkEnd w:id="0"/>
+            <w:r>
+              <w:rPr>
+                <w:rFonts w:hint="eastAsia"/>
+                <w:lang w:val="en-US" w:eastAsia="zh-CN"/>
+              </w:rPr>
+              <w:t>default) /</w:t>
+            </w:r>
+          </w:p>
+          <w:p>
+            <w:pPr>
+              <w:pStyle w:val="10"/>
+              <w:bidi w:val="0"/>
+              <w:jc w:val="both"/>
+              <w:rPr>
+                <w:rFonts w:hint="default"/>
+                <w:lang w:val="en-US" w:eastAsia="zh-CN"/>
+              </w:rPr>
+            </w:pPr>
+            <w:r>
+              <w:rPr>
+                <w:rFonts w:hint="eastAsia"/>
+                <w:lang w:val="en-US" w:eastAsia="zh-CN"/>
+              </w:rPr>
+              <w:t>set_parameter(</w:t>
+            </w:r>
+            <w:r>
+              <w:rPr>
+                <w:rFonts w:hint="eastAsia"/>
+                <w:color w:val="ED7D31" w:themeColor="accent2"/>
+                <w:lang w:val="en-US" w:eastAsia="zh-CN"/>
+                <w14:textFill>
+                  <w14:solidFill>
+                    <w14:schemeClr w14:val="accent2"/>
+                  </w14:solidFill>
+                </w14:textFill>
+              </w:rPr>
+              <w:t>Parameter</w:t>
+            </w:r>
+            <w:r>
+              <w:rPr>
+                <w:rFonts w:hint="eastAsia"/>
+                <w:lang w:val="en-US" w:eastAsia="zh-CN"/>
+              </w:rPr>
+              <w:t xml:space="preserve">) </w:t>
+            </w:r>
+          </w:p>
+        </w:tc>
+        <w:tc>
+          <w:tcPr>
+            <w:tcW w:w="0" w:type="auto"/>
+            <w:vAlign w:val="center"/>
+          </w:tcPr>
+          <w:p>
+            <w:pPr>
+              <w:jc w:val="both"/>
+              <w:rPr>
+                <w:rFonts w:hint="eastAsia" w:cs="华文中宋"/>
+                <w:b/>
+                <w:bCs/>
+                <w:color w:val="EA82E5"/>
+                <w:kern w:val="2"/>
+                <w:sz w:val="21"/>
+                <w:szCs w:val="21"/>
+                <w:lang w:val="en-US" w:eastAsia="zh-CN" w:bidi="ar-SA"/>
+              </w:rPr>
+            </w:pPr>
+            <w:r>
+              <w:rPr>
+                <w:rFonts w:hint="eastAsia" w:cs="华文中宋"/>
+                <w:b/>
+                <w:bCs/>
+                <w:color w:val="ED7D31" w:themeColor="accent2"/>
+                <w:kern w:val="2"/>
+                <w:sz w:val="21"/>
+                <w:szCs w:val="21"/>
+                <w:vertAlign w:val="baseline"/>
+                <w:lang w:val="en-US" w:eastAsia="zh-CN" w:bidi="ar-SA"/>
+                <w14:textFill>
+                  <w14:solidFill>
+                    <w14:schemeClr w14:val="accent2"/>
+                  </w14:solidFill>
+                </w14:textFill>
+              </w:rPr>
+              <w:t>读写</w:t>
+            </w:r>
+            <w:r>
+              <w:rPr>
+                <w:rFonts w:hint="eastAsia" w:cs="华文中宋"/>
+                <w:b/>
+                <w:bCs/>
+                <w:color w:val="EA82E5"/>
+                <w:kern w:val="2"/>
+                <w:sz w:val="21"/>
+                <w:szCs w:val="21"/>
+                <w:lang w:val="en-US" w:eastAsia="zh-CN" w:bidi="ar-SA"/>
+              </w:rPr>
+              <w:t>键对应值</w:t>
+            </w:r>
+          </w:p>
+        </w:tc>
+      </w:tr>
+      <w:tr>
+        <w:tblPrEx>
+          <w:tblBorders>
+            <w:top w:val="single" w:color="auto" w:sz="4" w:space="0"/>
+            <w:left w:val="single" w:color="auto" w:sz="4" w:space="0"/>
+            <w:bottom w:val="single" w:color="auto" w:sz="4" w:space="0"/>
+            <w:right w:val="single" w:color="auto" w:sz="4" w:space="0"/>
+            <w:insideH w:val="single" w:color="auto" w:sz="4" w:space="0"/>
+            <w:insideV w:val="single" w:color="auto" w:sz="4" w:space="0"/>
+          </w:tblBorders>
+          <w:tblCellMar>
+            <w:top w:w="0" w:type="dxa"/>
+            <w:left w:w="108" w:type="dxa"/>
+            <w:bottom w:w="0" w:type="dxa"/>
+            <w:right w:w="108" w:type="dxa"/>
+          </w:tblCellMar>
+        </w:tblPrEx>
+        <w:tc>
+          <w:tcPr>
+            <w:tcW w:w="0" w:type="auto"/>
+            <w:vMerge w:val="continue"/>
+            <w:tcBorders/>
+            <w:vAlign w:val="center"/>
+          </w:tcPr>
+          <w:p>
+            <w:pPr>
+              <w:pStyle w:val="10"/>
+              <w:bidi w:val="0"/>
+              <w:jc w:val="both"/>
+              <w:rPr>
+                <w:rFonts w:hint="eastAsia" w:cs="华文中宋"/>
+                <w:b/>
+                <w:bCs/>
+                <w:color w:val="ED7D31" w:themeColor="accent2"/>
+                <w:kern w:val="2"/>
+                <w:sz w:val="21"/>
+                <w:szCs w:val="21"/>
+                <w:vertAlign w:val="baseline"/>
+                <w:lang w:val="en-US" w:eastAsia="zh-CN" w:bidi="ar-SA"/>
+                <w14:textFill>
+                  <w14:solidFill>
+                    <w14:schemeClr w14:val="accent2"/>
+                  </w14:solidFill>
+                </w14:textFill>
+              </w:rPr>
+            </w:pPr>
+          </w:p>
+        </w:tc>
+        <w:tc>
+          <w:tcPr>
+            <w:tcW w:w="0" w:type="auto"/>
+            <w:vAlign w:val="center"/>
+          </w:tcPr>
+          <w:p>
+            <w:pPr>
+              <w:pStyle w:val="10"/>
+              <w:bidi w:val="0"/>
+              <w:jc w:val="both"/>
+              <w:rPr>
+                <w:rFonts w:hint="eastAsia"/>
+                <w:lang w:val="en-US" w:eastAsia="zh-CN"/>
+              </w:rPr>
+            </w:pPr>
+            <w:r>
+              <w:rPr>
+                <w:rFonts w:hint="eastAsia"/>
+                <w:lang w:val="en-US" w:eastAsia="zh-CN"/>
+              </w:rPr>
+              <w:t>has_parameter / undeclare_parameter(name)</w:t>
+            </w:r>
+          </w:p>
+        </w:tc>
+        <w:tc>
+          <w:tcPr>
+            <w:tcW w:w="0" w:type="auto"/>
+            <w:vAlign w:val="center"/>
+          </w:tcPr>
+          <w:p>
+            <w:pPr>
+              <w:jc w:val="both"/>
+              <w:rPr>
+                <w:rFonts w:hint="eastAsia" w:cs="华文中宋"/>
+                <w:b/>
+                <w:bCs/>
+                <w:color w:val="ED7D31" w:themeColor="accent2"/>
+                <w:kern w:val="2"/>
+                <w:sz w:val="21"/>
+                <w:szCs w:val="21"/>
+                <w:vertAlign w:val="baseline"/>
+                <w:lang w:val="en-US" w:eastAsia="zh-CN" w:bidi="ar-SA"/>
+                <w14:textFill>
+                  <w14:solidFill>
+                    <w14:schemeClr w14:val="accent2"/>
+                  </w14:solidFill>
+                </w14:textFill>
+              </w:rPr>
+            </w:pPr>
+            <w:r>
+              <w:rPr>
+                <w:rFonts w:hint="eastAsia" w:cs="华文中宋"/>
+                <w:b/>
+                <w:bCs/>
+                <w:color w:val="EA82E5"/>
+                <w:kern w:val="2"/>
+                <w:sz w:val="21"/>
+                <w:szCs w:val="21"/>
+                <w:lang w:val="en-US" w:eastAsia="zh-CN" w:bidi="ar-SA"/>
+              </w:rPr>
+              <w:t>查询</w:t>
+            </w:r>
+            <w:r>
+              <w:rPr>
+                <w:rFonts w:hint="eastAsia" w:cs="华文中宋"/>
+                <w:b/>
+                <w:bCs/>
+                <w:color w:val="ED7D31" w:themeColor="accent2"/>
+                <w:kern w:val="2"/>
+                <w:sz w:val="21"/>
+                <w:szCs w:val="21"/>
+                <w:vertAlign w:val="baseline"/>
+                <w:lang w:val="en-US" w:eastAsia="zh-CN" w:bidi="ar-SA"/>
+                <w14:textFill>
+                  <w14:solidFill>
+                    <w14:schemeClr w14:val="accent2"/>
+                  </w14:solidFill>
+                </w14:textFill>
+              </w:rPr>
+              <w:t xml:space="preserve"> / </w:t>
+            </w:r>
+            <w:r>
+              <w:rPr>
+                <w:rFonts w:hint="eastAsia" w:cs="华文中宋"/>
+                <w:b/>
+                <w:bCs/>
+                <w:color w:val="EA82E5"/>
+                <w:kern w:val="2"/>
+                <w:sz w:val="21"/>
+                <w:szCs w:val="21"/>
+                <w:lang w:val="en-US" w:eastAsia="zh-CN" w:bidi="ar-SA"/>
+              </w:rPr>
+              <w:t>删除</w:t>
+            </w:r>
+            <w:r>
+              <w:rPr>
+                <w:rFonts w:hint="eastAsia" w:cs="华文中宋"/>
+                <w:b/>
+                <w:bCs/>
+                <w:color w:val="ED7D31" w:themeColor="accent2"/>
+                <w:kern w:val="2"/>
+                <w:sz w:val="21"/>
+                <w:szCs w:val="21"/>
+                <w:vertAlign w:val="baseline"/>
+                <w:lang w:val="en-US" w:eastAsia="zh-CN" w:bidi="ar-SA"/>
+                <w14:textFill>
+                  <w14:solidFill>
+                    <w14:schemeClr w14:val="accent2"/>
+                  </w14:solidFill>
+                </w14:textFill>
+              </w:rPr>
+              <w:t>键</w:t>
             </w:r>
           </w:p>
         </w:tc>
@@ -5963,12 +6729,6 @@
             <w:insideH w:val="single" w:color="auto" w:sz="4" w:space="0"/>
             <w:insideV w:val="single" w:color="auto" w:sz="4" w:space="0"/>
           </w:tblBorders>
-          <w:tblCellMar>
-            <w:top w:w="0" w:type="dxa"/>
-            <w:left w:w="108" w:type="dxa"/>
-            <w:bottom w:w="0" w:type="dxa"/>
-            <w:right w:w="108" w:type="dxa"/>
-          </w:tblCellMar>
         </w:tblPrEx>
         <w:tc>
           <w:tcPr>
@@ -21158,6 +21918,12 @@
             <w:insideH w:val="single" w:color="auto" w:sz="4" w:space="0"/>
             <w:insideV w:val="single" w:color="auto" w:sz="4" w:space="0"/>
           </w:tblBorders>
+          <w:tblCellMar>
+            <w:top w:w="0" w:type="dxa"/>
+            <w:left w:w="108" w:type="dxa"/>
+            <w:bottom w:w="0" w:type="dxa"/>
+            <w:right w:w="108" w:type="dxa"/>
+          </w:tblCellMar>
         </w:tblPrEx>
         <w:tc>
           <w:tcPr>
@@ -22033,6 +22799,12 @@
             <w:insideH w:val="single" w:color="auto" w:sz="4" w:space="0"/>
             <w:insideV w:val="single" w:color="auto" w:sz="4" w:space="0"/>
           </w:tblBorders>
+          <w:tblCellMar>
+            <w:top w:w="0" w:type="dxa"/>
+            <w:left w:w="108" w:type="dxa"/>
+            <w:bottom w:w="0" w:type="dxa"/>
+            <w:right w:w="108" w:type="dxa"/>
+          </w:tblCellMar>
         </w:tblPrEx>
         <w:tc>
           <w:tcPr>

</xml_diff>

<commit_message>
update on 2024-03-22 09:16:35.428929
</commit_message>
<xml_diff>
--- a/cpp 系统交互.docx
+++ b/cpp 系统交互.docx
@@ -38,7 +38,7 @@
         <w:jc w:val="both"/>
         <w:outlineLvl w:val="9"/>
         <w:rPr>
-          <w:rFonts w:hint="default" w:ascii="华文中宋" w:hAnsi="华文中宋" w:eastAsia="华文中宋" w:cs="华文中宋"/>
+          <w:rFonts w:hint="eastAsia" w:ascii="华文中宋" w:hAnsi="华文中宋" w:eastAsia="华文中宋" w:cs="华文中宋"/>
           <w:b/>
           <w:bCs/>
           <w:i w:val="0"/>
@@ -76,6 +76,51 @@
         <w:t>namespace：boost</w:t>
       </w:r>
     </w:p>
+    <w:p>
+      <w:pPr>
+        <w:numPr>
+          <w:ilvl w:val="0"/>
+          <w:numId w:val="0"/>
+        </w:numPr>
+        <w:ind w:left="0" w:leftChars="0" w:firstLine="0" w:firstLineChars="0"/>
+        <w:jc w:val="both"/>
+        <w:outlineLvl w:val="9"/>
+        <w:rPr>
+          <w:rFonts w:hint="eastAsia" w:ascii="华文中宋" w:hAnsi="华文中宋" w:eastAsia="华文中宋" w:cs="华文中宋"/>
+          <w:b/>
+          <w:bCs/>
+          <w:i w:val="0"/>
+          <w:caps w:val="0"/>
+          <w:color w:val="ED7D31" w:themeColor="accent2"/>
+          <w:spacing w:val="7"/>
+          <w:sz w:val="21"/>
+          <w:szCs w:val="21"/>
+          <w:lang w:val="en-US" w:eastAsia="zh-CN"/>
+          <w14:textFill>
+            <w14:solidFill>
+              <w14:schemeClr w14:val="accent2"/>
+            </w14:solidFill>
+          </w14:textFill>
+        </w:rPr>
+      </w:pPr>
+    </w:p>
+    <w:p>
+      <w:pPr>
+        <w:pStyle w:val="3"/>
+        <w:bidi w:val="0"/>
+        <w:rPr>
+          <w:rFonts w:hint="default"/>
+          <w:lang w:val="en-US" w:eastAsia="zh-CN"/>
+        </w:rPr>
+      </w:pPr>
+      <w:r>
+        <w:rPr>
+          <w:rFonts w:hint="eastAsia"/>
+          <w:lang w:val="en-US" w:eastAsia="zh-CN"/>
+        </w:rPr>
+        <w:t>格式format.hpp：</w:t>
+      </w:r>
+    </w:p>
     <w:tbl>
       <w:tblPr>
         <w:tblStyle w:val="7"/>
@@ -100,7 +145,7 @@
       <w:tblGrid>
         <w:gridCol w:w="665"/>
         <w:gridCol w:w="785"/>
-        <w:gridCol w:w="3036"/>
+        <w:gridCol w:w="1562"/>
       </w:tblGrid>
       <w:tr>
         <w:tblPrEx>
@@ -228,26 +273,6 @@
               </w:rPr>
               <w:t>格式串</w:t>
             </w:r>
-            <w:r>
-              <w:rPr>
-                <w:rFonts w:hint="eastAsia" w:ascii="华文中宋" w:hAnsi="华文中宋" w:eastAsia="华文中宋" w:cs="华文中宋"/>
-                <w:b/>
-                <w:bCs/>
-                <w:i w:val="0"/>
-                <w:caps w:val="0"/>
-                <w:color w:val="ED7D31" w:themeColor="accent2"/>
-                <w:spacing w:val="7"/>
-                <w:sz w:val="21"/>
-                <w:szCs w:val="21"/>
-                <w:lang w:val="en-US" w:eastAsia="zh-CN"/>
-                <w14:textFill>
-                  <w14:solidFill>
-                    <w14:schemeClr w14:val="accent2"/>
-                  </w14:solidFill>
-                </w14:textFill>
-              </w:rPr>
-              <w:t xml:space="preserve"> (format.hpp)</w:t>
-            </w:r>
           </w:p>
         </w:tc>
       </w:tr>
@@ -598,6 +623,2610 @@
                 <w:lang w:val="en-US" w:eastAsia="zh-CN"/>
               </w:rPr>
               <w:t>字符串</w:t>
+            </w:r>
+          </w:p>
+        </w:tc>
+      </w:tr>
+    </w:tbl>
+    <w:p>
+      <w:pPr>
+        <w:outlineLvl w:val="9"/>
+        <w:rPr>
+          <w:rFonts w:hint="eastAsia" w:ascii="华文中宋" w:hAnsi="华文中宋" w:eastAsia="华文中宋" w:cs="华文中宋"/>
+          <w:b/>
+          <w:bCs/>
+          <w:color w:val="70AD47" w:themeColor="accent6"/>
+          <w:sz w:val="21"/>
+          <w:szCs w:val="24"/>
+          <w:lang w:val="en-US" w:eastAsia="zh-CN"/>
+          <w14:textFill>
+            <w14:solidFill>
+              <w14:schemeClr w14:val="accent6"/>
+            </w14:solidFill>
+          </w14:textFill>
+        </w:rPr>
+      </w:pPr>
+    </w:p>
+    <w:p>
+      <w:pPr>
+        <w:outlineLvl w:val="9"/>
+        <w:rPr>
+          <w:rFonts w:hint="eastAsia" w:ascii="华文中宋" w:hAnsi="华文中宋" w:eastAsia="华文中宋" w:cs="华文中宋"/>
+          <w:b/>
+          <w:bCs/>
+          <w:color w:val="70AD47" w:themeColor="accent6"/>
+          <w:sz w:val="21"/>
+          <w:szCs w:val="24"/>
+          <w:lang w:val="en-US" w:eastAsia="zh-CN"/>
+          <w14:textFill>
+            <w14:solidFill>
+              <w14:schemeClr w14:val="accent6"/>
+            </w14:solidFill>
+          </w14:textFill>
+        </w:rPr>
+      </w:pPr>
+    </w:p>
+    <w:p>
+      <w:pPr>
+        <w:pStyle w:val="3"/>
+        <w:bidi w:val="0"/>
+        <w:rPr>
+          <w:rFonts w:hint="default"/>
+          <w:lang w:val="en-US" w:eastAsia="zh-CN"/>
+        </w:rPr>
+      </w:pPr>
+      <w:r>
+        <w:rPr>
+          <w:rFonts w:hint="eastAsia"/>
+          <w:lang w:val="en-US" w:eastAsia="zh-CN"/>
+        </w:rPr>
+        <w:t>线程thread.hpp：</w:t>
+      </w:r>
+    </w:p>
+    <w:tbl>
+      <w:tblPr>
+        <w:tblStyle w:val="7"/>
+        <w:tblW w:w="0" w:type="auto"/>
+        <w:tblInd w:w="0" w:type="dxa"/>
+        <w:tblBorders>
+          <w:top w:val="single" w:color="auto" w:sz="4" w:space="0"/>
+          <w:left w:val="single" w:color="auto" w:sz="4" w:space="0"/>
+          <w:bottom w:val="single" w:color="auto" w:sz="4" w:space="0"/>
+          <w:right w:val="single" w:color="auto" w:sz="4" w:space="0"/>
+          <w:insideH w:val="single" w:color="auto" w:sz="4" w:space="0"/>
+          <w:insideV w:val="single" w:color="auto" w:sz="4" w:space="0"/>
+        </w:tblBorders>
+        <w:tblLayout w:type="autofit"/>
+        <w:tblCellMar>
+          <w:top w:w="0" w:type="dxa"/>
+          <w:left w:w="108" w:type="dxa"/>
+          <w:bottom w:w="0" w:type="dxa"/>
+          <w:right w:w="108" w:type="dxa"/>
+        </w:tblCellMar>
+      </w:tblPr>
+      <w:tblGrid>
+        <w:gridCol w:w="924"/>
+        <w:gridCol w:w="1296"/>
+      </w:tblGrid>
+      <w:tr>
+        <w:tblPrEx>
+          <w:tblBorders>
+            <w:top w:val="single" w:color="auto" w:sz="4" w:space="0"/>
+            <w:left w:val="single" w:color="auto" w:sz="4" w:space="0"/>
+            <w:bottom w:val="single" w:color="auto" w:sz="4" w:space="0"/>
+            <w:right w:val="single" w:color="auto" w:sz="4" w:space="0"/>
+            <w:insideH w:val="single" w:color="auto" w:sz="4" w:space="0"/>
+            <w:insideV w:val="single" w:color="auto" w:sz="4" w:space="0"/>
+          </w:tblBorders>
+          <w:tblCellMar>
+            <w:top w:w="0" w:type="dxa"/>
+            <w:left w:w="108" w:type="dxa"/>
+            <w:bottom w:w="0" w:type="dxa"/>
+            <w:right w:w="108" w:type="dxa"/>
+          </w:tblCellMar>
+        </w:tblPrEx>
+        <w:trPr>
+          <w:trHeight w:val="182" w:hRule="atLeast"/>
+        </w:trPr>
+        <w:tc>
+          <w:tcPr>
+            <w:tcW w:w="0" w:type="auto"/>
+            <w:vAlign w:val="center"/>
+          </w:tcPr>
+          <w:p>
+            <w:pPr>
+              <w:bidi w:val="0"/>
+              <w:jc w:val="left"/>
+              <w:rPr>
+                <w:rFonts w:hint="default" w:ascii="华文中宋" w:hAnsi="华文中宋" w:eastAsia="华文中宋" w:cs="华文中宋"/>
+                <w:b/>
+                <w:bCs/>
+                <w:i w:val="0"/>
+                <w:caps w:val="0"/>
+                <w:color w:val="EA82F1"/>
+                <w:spacing w:val="7"/>
+                <w:sz w:val="21"/>
+                <w:szCs w:val="21"/>
+                <w:lang w:val="en-US" w:eastAsia="zh-CN"/>
+              </w:rPr>
+            </w:pPr>
+            <w:r>
+              <w:rPr>
+                <w:rFonts w:hint="eastAsia" w:cs="华文中宋"/>
+                <w:b/>
+                <w:bCs/>
+                <w:color w:val="FF0000"/>
+                <w:sz w:val="21"/>
+                <w:szCs w:val="21"/>
+                <w:vertAlign w:val="baseline"/>
+                <w:lang w:val="en-US" w:eastAsia="zh-CN"/>
+              </w:rPr>
+              <w:t>ref</w:t>
+            </w:r>
+            <w:r>
+              <w:rPr>
+                <w:rFonts w:hint="eastAsia" w:ascii="华文中宋" w:hAnsi="华文中宋" w:eastAsia="华文中宋" w:cs="华文中宋"/>
+                <w:b/>
+                <w:bCs/>
+                <w:color w:val="FF0000"/>
+                <w:sz w:val="21"/>
+                <w:szCs w:val="21"/>
+                <w:vertAlign w:val="baseline"/>
+                <w:lang w:val="en-US" w:eastAsia="zh-CN"/>
+              </w:rPr>
+              <w:t>(</w:t>
+            </w:r>
+            <w:r>
+              <w:rPr>
+                <w:rFonts w:hint="eastAsia" w:cs="华文中宋"/>
+                <w:b/>
+                <w:bCs/>
+                <w:color w:val="FF0000"/>
+                <w:sz w:val="21"/>
+                <w:szCs w:val="21"/>
+                <w:vertAlign w:val="baseline"/>
+                <w:lang w:val="en-US" w:eastAsia="zh-CN"/>
+              </w:rPr>
+              <w:t>obj</w:t>
+            </w:r>
+            <w:r>
+              <w:rPr>
+                <w:rFonts w:hint="eastAsia" w:ascii="华文中宋" w:hAnsi="华文中宋" w:eastAsia="华文中宋" w:cs="华文中宋"/>
+                <w:b/>
+                <w:bCs/>
+                <w:color w:val="FF0000"/>
+                <w:sz w:val="21"/>
+                <w:szCs w:val="21"/>
+                <w:vertAlign w:val="baseline"/>
+                <w:lang w:val="en-US" w:eastAsia="zh-CN"/>
+              </w:rPr>
+              <w:t>)</w:t>
+            </w:r>
+          </w:p>
+        </w:tc>
+        <w:tc>
+          <w:tcPr>
+            <w:tcW w:w="0" w:type="auto"/>
+            <w:vAlign w:val="center"/>
+          </w:tcPr>
+          <w:p>
+            <w:pPr>
+              <w:bidi w:val="0"/>
+              <w:jc w:val="left"/>
+              <w:rPr>
+                <w:rFonts w:hint="default" w:ascii="华文中宋" w:hAnsi="华文中宋" w:eastAsia="华文中宋" w:cs="华文中宋"/>
+                <w:b/>
+                <w:bCs/>
+                <w:color w:val="ED7D31" w:themeColor="accent2"/>
+                <w:sz w:val="21"/>
+                <w:szCs w:val="21"/>
+                <w:vertAlign w:val="baseline"/>
+                <w:lang w:val="en-US" w:eastAsia="zh-CN"/>
+                <w14:textFill>
+                  <w14:solidFill>
+                    <w14:schemeClr w14:val="accent2"/>
+                  </w14:solidFill>
+                </w14:textFill>
+              </w:rPr>
+            </w:pPr>
+            <w:r>
+              <w:rPr>
+                <w:rFonts w:hint="eastAsia" w:ascii="华文中宋" w:hAnsi="华文中宋" w:eastAsia="华文中宋" w:cs="华文中宋"/>
+                <w:b/>
+                <w:bCs/>
+                <w:color w:val="ED7D31" w:themeColor="accent2"/>
+                <w:sz w:val="21"/>
+                <w:szCs w:val="21"/>
+                <w:vertAlign w:val="baseline"/>
+                <w:lang w:val="en-US" w:eastAsia="zh-CN"/>
+                <w14:textFill>
+                  <w14:solidFill>
+                    <w14:schemeClr w14:val="accent2"/>
+                  </w14:solidFill>
+                </w14:textFill>
+              </w:rPr>
+              <w:t>实例化</w:t>
+            </w:r>
+            <w:r>
+              <w:rPr>
+                <w:rFonts w:hint="eastAsia" w:cs="华文中宋"/>
+                <w:b/>
+                <w:bCs/>
+                <w:i w:val="0"/>
+                <w:caps w:val="0"/>
+                <w:color w:val="EA82F1"/>
+                <w:spacing w:val="7"/>
+                <w:sz w:val="21"/>
+                <w:szCs w:val="21"/>
+                <w:lang w:val="en-US" w:eastAsia="zh-CN"/>
+              </w:rPr>
+              <w:t>引用</w:t>
+            </w:r>
+          </w:p>
+        </w:tc>
+      </w:tr>
+    </w:tbl>
+    <w:p>
+      <w:pPr>
+        <w:outlineLvl w:val="9"/>
+        <w:rPr>
+          <w:rFonts w:hint="eastAsia" w:ascii="华文中宋" w:hAnsi="华文中宋" w:eastAsia="华文中宋" w:cs="华文中宋"/>
+          <w:b/>
+          <w:bCs/>
+          <w:color w:val="70AD47" w:themeColor="accent6"/>
+          <w:sz w:val="21"/>
+          <w:szCs w:val="24"/>
+          <w:lang w:val="en-US" w:eastAsia="zh-CN"/>
+          <w14:textFill>
+            <w14:solidFill>
+              <w14:schemeClr w14:val="accent6"/>
+            </w14:solidFill>
+          </w14:textFill>
+        </w:rPr>
+      </w:pPr>
+    </w:p>
+    <w:tbl>
+      <w:tblPr>
+        <w:tblStyle w:val="7"/>
+        <w:tblW w:w="0" w:type="auto"/>
+        <w:tblInd w:w="0" w:type="dxa"/>
+        <w:tblBorders>
+          <w:top w:val="single" w:color="auto" w:sz="4" w:space="0"/>
+          <w:left w:val="single" w:color="auto" w:sz="4" w:space="0"/>
+          <w:bottom w:val="single" w:color="auto" w:sz="4" w:space="0"/>
+          <w:right w:val="single" w:color="auto" w:sz="4" w:space="0"/>
+          <w:insideH w:val="single" w:color="auto" w:sz="4" w:space="0"/>
+          <w:insideV w:val="single" w:color="auto" w:sz="4" w:space="0"/>
+        </w:tblBorders>
+        <w:tblLayout w:type="autofit"/>
+        <w:tblCellMar>
+          <w:top w:w="0" w:type="dxa"/>
+          <w:left w:w="108" w:type="dxa"/>
+          <w:bottom w:w="0" w:type="dxa"/>
+          <w:right w:w="108" w:type="dxa"/>
+        </w:tblCellMar>
+      </w:tblPr>
+      <w:tblGrid>
+        <w:gridCol w:w="1386"/>
+        <w:gridCol w:w="3394"/>
+        <w:gridCol w:w="2403"/>
+      </w:tblGrid>
+      <w:tr>
+        <w:tblPrEx>
+          <w:tblBorders>
+            <w:top w:val="single" w:color="auto" w:sz="4" w:space="0"/>
+            <w:left w:val="single" w:color="auto" w:sz="4" w:space="0"/>
+            <w:bottom w:val="single" w:color="auto" w:sz="4" w:space="0"/>
+            <w:right w:val="single" w:color="auto" w:sz="4" w:space="0"/>
+            <w:insideH w:val="single" w:color="auto" w:sz="4" w:space="0"/>
+            <w:insideV w:val="single" w:color="auto" w:sz="4" w:space="0"/>
+          </w:tblBorders>
+          <w:tblCellMar>
+            <w:top w:w="0" w:type="dxa"/>
+            <w:left w:w="108" w:type="dxa"/>
+            <w:bottom w:w="0" w:type="dxa"/>
+            <w:right w:w="108" w:type="dxa"/>
+          </w:tblCellMar>
+        </w:tblPrEx>
+        <w:tc>
+          <w:tcPr>
+            <w:tcW w:w="1386" w:type="dxa"/>
+            <w:vMerge w:val="restart"/>
+            <w:vAlign w:val="center"/>
+          </w:tcPr>
+          <w:p>
+            <w:pPr>
+              <w:bidi w:val="0"/>
+              <w:jc w:val="left"/>
+              <w:rPr>
+                <w:rFonts w:hint="default" w:ascii="华文中宋" w:hAnsi="华文中宋" w:eastAsia="华文中宋" w:cs="华文中宋"/>
+                <w:b/>
+                <w:bCs/>
+                <w:color w:val="ED7D31" w:themeColor="accent2"/>
+                <w:kern w:val="2"/>
+                <w:sz w:val="21"/>
+                <w:szCs w:val="21"/>
+                <w:vertAlign w:val="baseline"/>
+                <w:lang w:val="en-US" w:eastAsia="zh-CN" w:bidi="ar-SA"/>
+                <w14:textFill>
+                  <w14:solidFill>
+                    <w14:schemeClr w14:val="accent2"/>
+                  </w14:solidFill>
+                </w14:textFill>
+              </w:rPr>
+            </w:pPr>
+            <w:r>
+              <w:rPr>
+                <w:rFonts w:hint="eastAsia" w:ascii="华文中宋" w:hAnsi="华文中宋" w:eastAsia="华文中宋" w:cs="华文中宋"/>
+                <w:b/>
+                <w:bCs/>
+                <w:color w:val="ED7D31" w:themeColor="accent2"/>
+                <w:sz w:val="21"/>
+                <w:szCs w:val="21"/>
+                <w:vertAlign w:val="baseline"/>
+                <w:lang w:val="en-US" w:eastAsia="zh-CN"/>
+                <w14:textFill>
+                  <w14:solidFill>
+                    <w14:schemeClr w14:val="accent2"/>
+                  </w14:solidFill>
+                </w14:textFill>
+              </w:rPr>
+              <w:t>this_thread</w:t>
+            </w:r>
+          </w:p>
+        </w:tc>
+        <w:tc>
+          <w:tcPr>
+            <w:tcW w:w="3394" w:type="dxa"/>
+            <w:vAlign w:val="center"/>
+          </w:tcPr>
+          <w:p>
+            <w:pPr>
+              <w:numPr>
+                <w:ilvl w:val="0"/>
+                <w:numId w:val="0"/>
+              </w:numPr>
+              <w:ind w:left="0" w:leftChars="0" w:firstLine="0" w:firstLineChars="0"/>
+              <w:jc w:val="left"/>
+              <w:rPr>
+                <w:rFonts w:hint="default" w:ascii="华文中宋" w:hAnsi="华文中宋" w:eastAsia="华文中宋" w:cs="华文中宋"/>
+                <w:b/>
+                <w:bCs/>
+                <w:color w:val="FF0000"/>
+                <w:kern w:val="2"/>
+                <w:sz w:val="21"/>
+                <w:szCs w:val="21"/>
+                <w:vertAlign w:val="baseline"/>
+                <w:lang w:val="en-US" w:eastAsia="zh-CN" w:bidi="ar-SA"/>
+              </w:rPr>
+            </w:pPr>
+            <w:r>
+              <w:rPr>
+                <w:rFonts w:hint="eastAsia" w:ascii="华文中宋" w:hAnsi="华文中宋" w:eastAsia="华文中宋" w:cs="华文中宋"/>
+                <w:b/>
+                <w:bCs/>
+                <w:color w:val="FF0000"/>
+                <w:sz w:val="21"/>
+                <w:szCs w:val="21"/>
+                <w:vertAlign w:val="baseline"/>
+                <w:lang w:val="en-US" w:eastAsia="zh-CN"/>
+              </w:rPr>
+              <w:t>sleep_for(chrono::duration)</w:t>
+            </w:r>
+          </w:p>
+        </w:tc>
+        <w:tc>
+          <w:tcPr>
+            <w:tcW w:w="0" w:type="auto"/>
+            <w:vAlign w:val="center"/>
+          </w:tcPr>
+          <w:p>
+            <w:pPr>
+              <w:bidi w:val="0"/>
+              <w:jc w:val="left"/>
+              <w:rPr>
+                <w:rFonts w:hint="default" w:ascii="华文中宋" w:hAnsi="华文中宋" w:eastAsia="华文中宋" w:cs="华文中宋"/>
+                <w:b/>
+                <w:bCs/>
+                <w:color w:val="ED7D31" w:themeColor="accent2"/>
+                <w:kern w:val="2"/>
+                <w:sz w:val="21"/>
+                <w:szCs w:val="21"/>
+                <w:vertAlign w:val="baseline"/>
+                <w:lang w:val="en-US" w:eastAsia="zh-CN" w:bidi="ar-SA"/>
+                <w14:textFill>
+                  <w14:solidFill>
+                    <w14:schemeClr w14:val="accent2"/>
+                  </w14:solidFill>
+                </w14:textFill>
+              </w:rPr>
+            </w:pPr>
+            <w:r>
+              <w:rPr>
+                <w:rFonts w:hint="eastAsia" w:ascii="华文中宋" w:hAnsi="华文中宋" w:eastAsia="华文中宋" w:cs="华文中宋"/>
+                <w:b/>
+                <w:bCs/>
+                <w:color w:val="ED7D31" w:themeColor="accent2"/>
+                <w:sz w:val="21"/>
+                <w:szCs w:val="21"/>
+                <w:vertAlign w:val="baseline"/>
+                <w:lang w:val="en-US" w:eastAsia="zh-CN"/>
+                <w14:textFill>
+                  <w14:solidFill>
+                    <w14:schemeClr w14:val="accent2"/>
+                  </w14:solidFill>
+                </w14:textFill>
+              </w:rPr>
+              <w:t>当前线程</w:t>
+            </w:r>
+            <w:r>
+              <w:rPr>
+                <w:rFonts w:hint="eastAsia" w:ascii="华文中宋" w:hAnsi="华文中宋" w:eastAsia="华文中宋" w:cs="华文中宋"/>
+                <w:b/>
+                <w:bCs/>
+                <w:i w:val="0"/>
+                <w:caps w:val="0"/>
+                <w:color w:val="EA82F1"/>
+                <w:spacing w:val="7"/>
+                <w:sz w:val="21"/>
+                <w:szCs w:val="21"/>
+                <w:lang w:val="en-US" w:eastAsia="zh-CN"/>
+              </w:rPr>
+              <w:t>休眠指定时长</w:t>
+            </w:r>
+          </w:p>
+        </w:tc>
+      </w:tr>
+      <w:tr>
+        <w:tblPrEx>
+          <w:tblBorders>
+            <w:top w:val="single" w:color="auto" w:sz="4" w:space="0"/>
+            <w:left w:val="single" w:color="auto" w:sz="4" w:space="0"/>
+            <w:bottom w:val="single" w:color="auto" w:sz="4" w:space="0"/>
+            <w:right w:val="single" w:color="auto" w:sz="4" w:space="0"/>
+            <w:insideH w:val="single" w:color="auto" w:sz="4" w:space="0"/>
+            <w:insideV w:val="single" w:color="auto" w:sz="4" w:space="0"/>
+          </w:tblBorders>
+          <w:tblCellMar>
+            <w:top w:w="0" w:type="dxa"/>
+            <w:left w:w="108" w:type="dxa"/>
+            <w:bottom w:w="0" w:type="dxa"/>
+            <w:right w:w="108" w:type="dxa"/>
+          </w:tblCellMar>
+        </w:tblPrEx>
+        <w:tc>
+          <w:tcPr>
+            <w:tcW w:w="1386" w:type="dxa"/>
+            <w:vMerge w:val="continue"/>
+            <w:vAlign w:val="center"/>
+          </w:tcPr>
+          <w:p>
+            <w:pPr>
+              <w:bidi w:val="0"/>
+              <w:jc w:val="left"/>
+              <w:rPr>
+                <w:rFonts w:hint="eastAsia" w:ascii="华文中宋" w:hAnsi="华文中宋" w:eastAsia="华文中宋" w:cs="华文中宋"/>
+                <w:b/>
+                <w:bCs/>
+                <w:color w:val="ED7D31" w:themeColor="accent2"/>
+                <w:sz w:val="21"/>
+                <w:szCs w:val="21"/>
+                <w:vertAlign w:val="baseline"/>
+                <w:lang w:val="en-US" w:eastAsia="zh-CN"/>
+                <w14:textFill>
+                  <w14:solidFill>
+                    <w14:schemeClr w14:val="accent2"/>
+                  </w14:solidFill>
+                </w14:textFill>
+              </w:rPr>
+            </w:pPr>
+          </w:p>
+        </w:tc>
+        <w:tc>
+          <w:tcPr>
+            <w:tcW w:w="3394" w:type="dxa"/>
+            <w:vAlign w:val="center"/>
+          </w:tcPr>
+          <w:p>
+            <w:pPr>
+              <w:numPr>
+                <w:ilvl w:val="0"/>
+                <w:numId w:val="0"/>
+              </w:numPr>
+              <w:ind w:left="0" w:leftChars="0" w:firstLine="0" w:firstLineChars="0"/>
+              <w:jc w:val="left"/>
+              <w:rPr>
+                <w:rFonts w:hint="default" w:ascii="华文中宋" w:hAnsi="华文中宋" w:eastAsia="华文中宋" w:cs="华文中宋"/>
+                <w:b/>
+                <w:bCs/>
+                <w:color w:val="FF0000"/>
+                <w:sz w:val="21"/>
+                <w:szCs w:val="21"/>
+                <w:vertAlign w:val="baseline"/>
+                <w:lang w:val="en-US" w:eastAsia="zh-CN"/>
+              </w:rPr>
+            </w:pPr>
+            <w:r>
+              <w:rPr>
+                <w:rFonts w:hint="eastAsia" w:ascii="华文中宋" w:hAnsi="华文中宋" w:eastAsia="华文中宋" w:cs="华文中宋"/>
+                <w:b/>
+                <w:bCs/>
+                <w:color w:val="FF0000"/>
+                <w:sz w:val="21"/>
+                <w:szCs w:val="21"/>
+                <w:vertAlign w:val="baseline"/>
+                <w:lang w:val="en-US" w:eastAsia="zh-CN"/>
+              </w:rPr>
+              <w:t>sleep_until(chrono::time_point)</w:t>
+            </w:r>
+          </w:p>
+        </w:tc>
+        <w:tc>
+          <w:tcPr>
+            <w:tcW w:w="0" w:type="auto"/>
+            <w:vAlign w:val="center"/>
+          </w:tcPr>
+          <w:p>
+            <w:pPr>
+              <w:bidi w:val="0"/>
+              <w:jc w:val="left"/>
+              <w:rPr>
+                <w:rFonts w:hint="default" w:ascii="华文中宋" w:hAnsi="华文中宋" w:eastAsia="华文中宋" w:cs="华文中宋"/>
+                <w:b/>
+                <w:bCs/>
+                <w:color w:val="ED7D31" w:themeColor="accent2"/>
+                <w:sz w:val="21"/>
+                <w:szCs w:val="21"/>
+                <w:vertAlign w:val="baseline"/>
+                <w:lang w:val="en-US" w:eastAsia="zh-CN"/>
+                <w14:textFill>
+                  <w14:solidFill>
+                    <w14:schemeClr w14:val="accent2"/>
+                  </w14:solidFill>
+                </w14:textFill>
+              </w:rPr>
+            </w:pPr>
+            <w:r>
+              <w:rPr>
+                <w:rFonts w:hint="eastAsia" w:ascii="华文中宋" w:hAnsi="华文中宋" w:eastAsia="华文中宋" w:cs="华文中宋"/>
+                <w:b/>
+                <w:bCs/>
+                <w:color w:val="ED7D31" w:themeColor="accent2"/>
+                <w:sz w:val="21"/>
+                <w:szCs w:val="21"/>
+                <w:vertAlign w:val="baseline"/>
+                <w:lang w:val="en-US" w:eastAsia="zh-CN"/>
+                <w14:textFill>
+                  <w14:solidFill>
+                    <w14:schemeClr w14:val="accent2"/>
+                  </w14:solidFill>
+                </w14:textFill>
+              </w:rPr>
+              <w:t>当前线程</w:t>
+            </w:r>
+            <w:r>
+              <w:rPr>
+                <w:rFonts w:hint="eastAsia" w:ascii="华文中宋" w:hAnsi="华文中宋" w:eastAsia="华文中宋" w:cs="华文中宋"/>
+                <w:b/>
+                <w:bCs/>
+                <w:i w:val="0"/>
+                <w:caps w:val="0"/>
+                <w:color w:val="EA82F1"/>
+                <w:spacing w:val="7"/>
+                <w:sz w:val="21"/>
+                <w:szCs w:val="21"/>
+                <w:lang w:val="en-US" w:eastAsia="zh-CN"/>
+              </w:rPr>
+              <w:t>休眠到某时刻</w:t>
+            </w:r>
+          </w:p>
+        </w:tc>
+      </w:tr>
+    </w:tbl>
+    <w:p>
+      <w:pPr>
+        <w:outlineLvl w:val="9"/>
+        <w:rPr>
+          <w:rFonts w:hint="eastAsia" w:ascii="华文中宋" w:hAnsi="华文中宋" w:eastAsia="华文中宋" w:cs="华文中宋"/>
+          <w:b/>
+          <w:bCs/>
+          <w:color w:val="70AD47" w:themeColor="accent6"/>
+          <w:sz w:val="21"/>
+          <w:szCs w:val="24"/>
+          <w:lang w:val="en-US" w:eastAsia="zh-CN"/>
+          <w14:textFill>
+            <w14:solidFill>
+              <w14:schemeClr w14:val="accent6"/>
+            </w14:solidFill>
+          </w14:textFill>
+        </w:rPr>
+      </w:pPr>
+    </w:p>
+    <w:tbl>
+      <w:tblPr>
+        <w:tblStyle w:val="7"/>
+        <w:tblW w:w="0" w:type="auto"/>
+        <w:tblInd w:w="0" w:type="dxa"/>
+        <w:tblBorders>
+          <w:top w:val="single" w:color="auto" w:sz="4" w:space="0"/>
+          <w:left w:val="single" w:color="auto" w:sz="4" w:space="0"/>
+          <w:bottom w:val="single" w:color="auto" w:sz="4" w:space="0"/>
+          <w:right w:val="single" w:color="auto" w:sz="4" w:space="0"/>
+          <w:insideH w:val="single" w:color="auto" w:sz="4" w:space="0"/>
+          <w:insideV w:val="single" w:color="auto" w:sz="4" w:space="0"/>
+        </w:tblBorders>
+        <w:tblLayout w:type="autofit"/>
+        <w:tblCellMar>
+          <w:top w:w="0" w:type="dxa"/>
+          <w:left w:w="108" w:type="dxa"/>
+          <w:bottom w:w="0" w:type="dxa"/>
+          <w:right w:w="108" w:type="dxa"/>
+        </w:tblCellMar>
+      </w:tblPr>
+      <w:tblGrid>
+        <w:gridCol w:w="637"/>
+        <w:gridCol w:w="1239"/>
+        <w:gridCol w:w="2585"/>
+      </w:tblGrid>
+      <w:tr>
+        <w:tblPrEx>
+          <w:tblBorders>
+            <w:top w:val="single" w:color="auto" w:sz="4" w:space="0"/>
+            <w:left w:val="single" w:color="auto" w:sz="4" w:space="0"/>
+            <w:bottom w:val="single" w:color="auto" w:sz="4" w:space="0"/>
+            <w:right w:val="single" w:color="auto" w:sz="4" w:space="0"/>
+            <w:insideH w:val="single" w:color="auto" w:sz="4" w:space="0"/>
+            <w:insideV w:val="single" w:color="auto" w:sz="4" w:space="0"/>
+          </w:tblBorders>
+          <w:tblCellMar>
+            <w:top w:w="0" w:type="dxa"/>
+            <w:left w:w="108" w:type="dxa"/>
+            <w:bottom w:w="0" w:type="dxa"/>
+            <w:right w:w="108" w:type="dxa"/>
+          </w:tblCellMar>
+        </w:tblPrEx>
+        <w:trPr>
+          <w:trHeight w:val="182" w:hRule="atLeast"/>
+        </w:trPr>
+        <w:tc>
+          <w:tcPr>
+            <w:tcW w:w="0" w:type="auto"/>
+            <w:gridSpan w:val="2"/>
+            <w:vAlign w:val="center"/>
+          </w:tcPr>
+          <w:p>
+            <w:pPr>
+              <w:bidi w:val="0"/>
+              <w:jc w:val="left"/>
+              <w:rPr>
+                <w:rFonts w:hint="default" w:ascii="华文中宋" w:hAnsi="华文中宋" w:eastAsia="华文中宋" w:cs="华文中宋"/>
+                <w:b/>
+                <w:bCs/>
+                <w:i w:val="0"/>
+                <w:caps w:val="0"/>
+                <w:color w:val="EA82F1"/>
+                <w:spacing w:val="7"/>
+                <w:sz w:val="21"/>
+                <w:szCs w:val="21"/>
+                <w:lang w:val="en-US" w:eastAsia="zh-CN"/>
+              </w:rPr>
+            </w:pPr>
+            <w:r>
+              <w:rPr>
+                <w:rFonts w:hint="eastAsia" w:ascii="华文中宋" w:hAnsi="华文中宋" w:eastAsia="华文中宋" w:cs="华文中宋"/>
+                <w:b/>
+                <w:bCs/>
+                <w:color w:val="FF0000"/>
+                <w:sz w:val="21"/>
+                <w:szCs w:val="21"/>
+                <w:vertAlign w:val="baseline"/>
+                <w:lang w:val="en-US" w:eastAsia="zh-CN"/>
+              </w:rPr>
+              <w:t>thread(func, ...)</w:t>
+            </w:r>
+          </w:p>
+        </w:tc>
+        <w:tc>
+          <w:tcPr>
+            <w:tcW w:w="0" w:type="auto"/>
+            <w:vAlign w:val="center"/>
+          </w:tcPr>
+          <w:p>
+            <w:pPr>
+              <w:bidi w:val="0"/>
+              <w:jc w:val="left"/>
+              <w:rPr>
+                <w:rFonts w:hint="default" w:ascii="华文中宋" w:hAnsi="华文中宋" w:eastAsia="华文中宋" w:cs="华文中宋"/>
+                <w:b/>
+                <w:bCs/>
+                <w:color w:val="ED7D31" w:themeColor="accent2"/>
+                <w:sz w:val="21"/>
+                <w:szCs w:val="21"/>
+                <w:vertAlign w:val="baseline"/>
+                <w:lang w:val="en-US" w:eastAsia="zh-CN"/>
+                <w14:textFill>
+                  <w14:solidFill>
+                    <w14:schemeClr w14:val="accent2"/>
+                  </w14:solidFill>
+                </w14:textFill>
+              </w:rPr>
+            </w:pPr>
+            <w:r>
+              <w:rPr>
+                <w:rFonts w:hint="eastAsia" w:ascii="华文中宋" w:hAnsi="华文中宋" w:eastAsia="华文中宋" w:cs="华文中宋"/>
+                <w:b/>
+                <w:bCs/>
+                <w:color w:val="ED7D31" w:themeColor="accent2"/>
+                <w:sz w:val="21"/>
+                <w:szCs w:val="21"/>
+                <w:vertAlign w:val="baseline"/>
+                <w:lang w:val="en-US" w:eastAsia="zh-CN"/>
+                <w14:textFill>
+                  <w14:solidFill>
+                    <w14:schemeClr w14:val="accent2"/>
+                  </w14:solidFill>
+                </w14:textFill>
+              </w:rPr>
+              <w:t>实例化</w:t>
+            </w:r>
+            <w:r>
+              <w:rPr>
+                <w:rFonts w:hint="eastAsia" w:ascii="华文中宋" w:hAnsi="华文中宋" w:eastAsia="华文中宋" w:cs="华文中宋"/>
+                <w:b/>
+                <w:bCs/>
+                <w:i w:val="0"/>
+                <w:caps w:val="0"/>
+                <w:color w:val="EA82F1"/>
+                <w:spacing w:val="7"/>
+                <w:sz w:val="21"/>
+                <w:szCs w:val="21"/>
+                <w:lang w:val="en-US" w:eastAsia="zh-CN"/>
+              </w:rPr>
+              <w:t>线程</w:t>
+            </w:r>
+          </w:p>
+        </w:tc>
+      </w:tr>
+      <w:tr>
+        <w:tblPrEx>
+          <w:tblBorders>
+            <w:top w:val="single" w:color="auto" w:sz="4" w:space="0"/>
+            <w:left w:val="single" w:color="auto" w:sz="4" w:space="0"/>
+            <w:bottom w:val="single" w:color="auto" w:sz="4" w:space="0"/>
+            <w:right w:val="single" w:color="auto" w:sz="4" w:space="0"/>
+            <w:insideH w:val="single" w:color="auto" w:sz="4" w:space="0"/>
+            <w:insideV w:val="single" w:color="auto" w:sz="4" w:space="0"/>
+          </w:tblBorders>
+          <w:tblCellMar>
+            <w:top w:w="0" w:type="dxa"/>
+            <w:left w:w="108" w:type="dxa"/>
+            <w:bottom w:w="0" w:type="dxa"/>
+            <w:right w:w="108" w:type="dxa"/>
+          </w:tblCellMar>
+        </w:tblPrEx>
+        <w:trPr>
+          <w:trHeight w:val="307" w:hRule="atLeast"/>
+        </w:trPr>
+        <w:tc>
+          <w:tcPr>
+            <w:tcW w:w="0" w:type="auto"/>
+            <w:vAlign w:val="center"/>
+          </w:tcPr>
+          <w:p>
+            <w:pPr>
+              <w:numPr>
+                <w:ilvl w:val="0"/>
+                <w:numId w:val="0"/>
+              </w:numPr>
+              <w:jc w:val="left"/>
+              <w:rPr>
+                <w:rFonts w:hint="default" w:ascii="华文中宋" w:hAnsi="华文中宋" w:eastAsia="华文中宋" w:cs="华文中宋"/>
+                <w:b/>
+                <w:bCs/>
+                <w:color w:val="ED7D31" w:themeColor="accent2"/>
+                <w:sz w:val="21"/>
+                <w:szCs w:val="24"/>
+                <w:lang w:val="en-US" w:eastAsia="zh-CN"/>
+                <w14:textFill>
+                  <w14:solidFill>
+                    <w14:schemeClr w14:val="accent2"/>
+                  </w14:solidFill>
+                </w14:textFill>
+              </w:rPr>
+            </w:pPr>
+            <w:r>
+              <w:rPr>
+                <w:rFonts w:hint="eastAsia" w:ascii="华文中宋" w:hAnsi="华文中宋" w:eastAsia="华文中宋" w:cs="华文中宋"/>
+                <w:b/>
+                <w:bCs/>
+                <w:color w:val="ED7D31" w:themeColor="accent2"/>
+                <w:sz w:val="21"/>
+                <w:szCs w:val="24"/>
+                <w:lang w:val="en-US" w:eastAsia="zh-CN"/>
+                <w14:textFill>
+                  <w14:solidFill>
+                    <w14:schemeClr w14:val="accent2"/>
+                  </w14:solidFill>
+                </w14:textFill>
+              </w:rPr>
+              <w:t>属性</w:t>
+            </w:r>
+          </w:p>
+        </w:tc>
+        <w:tc>
+          <w:tcPr>
+            <w:tcW w:w="0" w:type="auto"/>
+            <w:vAlign w:val="center"/>
+          </w:tcPr>
+          <w:p>
+            <w:pPr>
+              <w:numPr>
+                <w:ilvl w:val="0"/>
+                <w:numId w:val="0"/>
+              </w:numPr>
+              <w:jc w:val="left"/>
+              <w:rPr>
+                <w:rFonts w:hint="default" w:ascii="华文中宋" w:hAnsi="华文中宋" w:eastAsia="华文中宋" w:cs="华文中宋"/>
+                <w:b/>
+                <w:bCs/>
+                <w:color w:val="FF0000"/>
+                <w:sz w:val="21"/>
+                <w:szCs w:val="21"/>
+                <w:vertAlign w:val="baseline"/>
+                <w:lang w:val="en-US" w:eastAsia="zh-CN"/>
+              </w:rPr>
+            </w:pPr>
+            <w:r>
+              <w:rPr>
+                <w:rFonts w:hint="eastAsia" w:ascii="华文中宋" w:hAnsi="华文中宋" w:eastAsia="华文中宋" w:cs="华文中宋"/>
+                <w:b/>
+                <w:bCs/>
+                <w:color w:val="FF0000"/>
+                <w:sz w:val="21"/>
+                <w:szCs w:val="21"/>
+                <w:vertAlign w:val="baseline"/>
+                <w:lang w:val="en-US" w:eastAsia="zh-CN"/>
+              </w:rPr>
+              <w:t>joinable()</w:t>
+            </w:r>
+          </w:p>
+        </w:tc>
+        <w:tc>
+          <w:tcPr>
+            <w:tcW w:w="0" w:type="auto"/>
+            <w:vAlign w:val="center"/>
+          </w:tcPr>
+          <w:p>
+            <w:pPr>
+              <w:bidi w:val="0"/>
+              <w:jc w:val="left"/>
+              <w:rPr>
+                <w:rFonts w:hint="default" w:ascii="华文中宋" w:hAnsi="华文中宋" w:eastAsia="华文中宋" w:cs="华文中宋"/>
+                <w:b/>
+                <w:bCs w:val="0"/>
+                <w:color w:val="EA82F1"/>
+                <w:spacing w:val="7"/>
+                <w:lang w:val="en-US" w:eastAsia="zh-CN"/>
+              </w:rPr>
+            </w:pPr>
+            <w:r>
+              <w:rPr>
+                <w:rFonts w:hint="eastAsia" w:ascii="华文中宋" w:hAnsi="华文中宋" w:eastAsia="华文中宋" w:cs="华文中宋"/>
+                <w:b/>
+                <w:bCs w:val="0"/>
+                <w:color w:val="EA82F1"/>
+                <w:spacing w:val="7"/>
+                <w:lang w:val="en-US" w:eastAsia="zh-CN"/>
+              </w:rPr>
+              <w:t>可阻塞</w:t>
+            </w:r>
+          </w:p>
+        </w:tc>
+      </w:tr>
+      <w:tr>
+        <w:tblPrEx>
+          <w:tblBorders>
+            <w:top w:val="single" w:color="auto" w:sz="4" w:space="0"/>
+            <w:left w:val="single" w:color="auto" w:sz="4" w:space="0"/>
+            <w:bottom w:val="single" w:color="auto" w:sz="4" w:space="0"/>
+            <w:right w:val="single" w:color="auto" w:sz="4" w:space="0"/>
+            <w:insideH w:val="single" w:color="auto" w:sz="4" w:space="0"/>
+            <w:insideV w:val="single" w:color="auto" w:sz="4" w:space="0"/>
+          </w:tblBorders>
+          <w:tblCellMar>
+            <w:top w:w="0" w:type="dxa"/>
+            <w:left w:w="108" w:type="dxa"/>
+            <w:bottom w:w="0" w:type="dxa"/>
+            <w:right w:w="108" w:type="dxa"/>
+          </w:tblCellMar>
+        </w:tblPrEx>
+        <w:trPr>
+          <w:trHeight w:val="307" w:hRule="atLeast"/>
+        </w:trPr>
+        <w:tc>
+          <w:tcPr>
+            <w:tcW w:w="0" w:type="auto"/>
+            <w:vMerge w:val="restart"/>
+            <w:vAlign w:val="center"/>
+          </w:tcPr>
+          <w:p>
+            <w:pPr>
+              <w:numPr>
+                <w:ilvl w:val="0"/>
+                <w:numId w:val="0"/>
+              </w:numPr>
+              <w:jc w:val="left"/>
+              <w:rPr>
+                <w:rFonts w:hint="default" w:ascii="华文中宋" w:hAnsi="华文中宋" w:eastAsia="华文中宋" w:cs="华文中宋"/>
+                <w:b/>
+                <w:bCs/>
+                <w:color w:val="FF0000"/>
+                <w:sz w:val="21"/>
+                <w:szCs w:val="21"/>
+                <w:vertAlign w:val="baseline"/>
+                <w:lang w:val="en-US" w:eastAsia="zh-CN"/>
+              </w:rPr>
+            </w:pPr>
+            <w:r>
+              <w:rPr>
+                <w:rFonts w:hint="eastAsia" w:ascii="华文中宋" w:hAnsi="华文中宋" w:eastAsia="华文中宋" w:cs="华文中宋"/>
+                <w:b/>
+                <w:bCs/>
+                <w:color w:val="ED7D31" w:themeColor="accent2"/>
+                <w:sz w:val="21"/>
+                <w:szCs w:val="24"/>
+                <w:lang w:val="en-US" w:eastAsia="zh-CN"/>
+                <w14:textFill>
+                  <w14:solidFill>
+                    <w14:schemeClr w14:val="accent2"/>
+                  </w14:solidFill>
+                </w14:textFill>
+              </w:rPr>
+              <w:t>方法</w:t>
+            </w:r>
+          </w:p>
+        </w:tc>
+        <w:tc>
+          <w:tcPr>
+            <w:tcW w:w="0" w:type="auto"/>
+            <w:vAlign w:val="center"/>
+          </w:tcPr>
+          <w:p>
+            <w:pPr>
+              <w:numPr>
+                <w:ilvl w:val="0"/>
+                <w:numId w:val="0"/>
+              </w:numPr>
+              <w:jc w:val="left"/>
+              <w:rPr>
+                <w:rFonts w:hint="default" w:ascii="华文中宋" w:hAnsi="华文中宋" w:eastAsia="华文中宋" w:cs="华文中宋"/>
+                <w:b/>
+                <w:bCs/>
+                <w:color w:val="FF0000"/>
+                <w:sz w:val="21"/>
+                <w:szCs w:val="21"/>
+                <w:vertAlign w:val="baseline"/>
+                <w:lang w:val="en-US" w:eastAsia="zh-CN"/>
+              </w:rPr>
+            </w:pPr>
+            <w:r>
+              <w:rPr>
+                <w:rFonts w:hint="eastAsia" w:ascii="华文中宋" w:hAnsi="华文中宋" w:eastAsia="华文中宋" w:cs="华文中宋"/>
+                <w:b/>
+                <w:bCs/>
+                <w:color w:val="FF0000"/>
+                <w:sz w:val="21"/>
+                <w:szCs w:val="21"/>
+                <w:vertAlign w:val="baseline"/>
+                <w:lang w:val="en-US" w:eastAsia="zh-CN"/>
+              </w:rPr>
+              <w:t>join()</w:t>
+            </w:r>
+          </w:p>
+        </w:tc>
+        <w:tc>
+          <w:tcPr>
+            <w:tcW w:w="0" w:type="auto"/>
+            <w:vAlign w:val="center"/>
+          </w:tcPr>
+          <w:p>
+            <w:pPr>
+              <w:bidi w:val="0"/>
+              <w:jc w:val="left"/>
+              <w:rPr>
+                <w:rFonts w:hint="default" w:ascii="华文中宋" w:hAnsi="华文中宋" w:eastAsia="华文中宋" w:cs="华文中宋"/>
+                <w:b/>
+                <w:bCs/>
+                <w:color w:val="ED7D31" w:themeColor="accent2"/>
+                <w:sz w:val="21"/>
+                <w:szCs w:val="21"/>
+                <w:vertAlign w:val="baseline"/>
+                <w:lang w:val="en-US" w:eastAsia="zh-CN"/>
+                <w14:textFill>
+                  <w14:solidFill>
+                    <w14:schemeClr w14:val="accent2"/>
+                  </w14:solidFill>
+                </w14:textFill>
+              </w:rPr>
+            </w:pPr>
+            <w:r>
+              <w:rPr>
+                <w:rFonts w:hint="eastAsia" w:ascii="华文中宋" w:hAnsi="华文中宋" w:eastAsia="华文中宋" w:cs="华文中宋"/>
+                <w:b/>
+                <w:bCs w:val="0"/>
+                <w:color w:val="EA82F1"/>
+                <w:spacing w:val="7"/>
+              </w:rPr>
+              <w:t>阻塞</w:t>
+            </w:r>
+            <w:r>
+              <w:rPr>
+                <w:rFonts w:hint="eastAsia" w:ascii="华文中宋" w:hAnsi="华文中宋" w:eastAsia="华文中宋" w:cs="华文中宋"/>
+                <w:b/>
+                <w:bCs w:val="0"/>
+                <w:color w:val="ED7D31" w:themeColor="accent2"/>
+                <w:spacing w:val="7"/>
+                <w14:textFill>
+                  <w14:solidFill>
+                    <w14:schemeClr w14:val="accent2"/>
+                  </w14:solidFill>
+                </w14:textFill>
+              </w:rPr>
+              <w:t>当前</w:t>
+            </w:r>
+            <w:r>
+              <w:rPr>
+                <w:rFonts w:hint="eastAsia" w:ascii="华文中宋" w:hAnsi="华文中宋" w:eastAsia="华文中宋" w:cs="华文中宋"/>
+                <w:b/>
+                <w:bCs w:val="0"/>
+                <w:color w:val="ED7D31" w:themeColor="accent2"/>
+                <w:spacing w:val="7"/>
+                <w:lang w:val="en-US" w:eastAsia="zh-CN"/>
+                <w14:textFill>
+                  <w14:solidFill>
+                    <w14:schemeClr w14:val="accent2"/>
+                  </w14:solidFill>
+                </w14:textFill>
+              </w:rPr>
+              <w:t>线</w:t>
+            </w:r>
+            <w:r>
+              <w:rPr>
+                <w:rFonts w:hint="eastAsia" w:ascii="华文中宋" w:hAnsi="华文中宋" w:eastAsia="华文中宋" w:cs="华文中宋"/>
+                <w:b/>
+                <w:bCs w:val="0"/>
+                <w:color w:val="ED7D31" w:themeColor="accent2"/>
+                <w:spacing w:val="7"/>
+                <w14:textFill>
+                  <w14:solidFill>
+                    <w14:schemeClr w14:val="accent2"/>
+                  </w14:solidFill>
+                </w14:textFill>
+              </w:rPr>
+              <w:t>程</w:t>
+            </w:r>
+          </w:p>
+        </w:tc>
+      </w:tr>
+      <w:tr>
+        <w:tblPrEx>
+          <w:tblBorders>
+            <w:top w:val="single" w:color="auto" w:sz="4" w:space="0"/>
+            <w:left w:val="single" w:color="auto" w:sz="4" w:space="0"/>
+            <w:bottom w:val="single" w:color="auto" w:sz="4" w:space="0"/>
+            <w:right w:val="single" w:color="auto" w:sz="4" w:space="0"/>
+            <w:insideH w:val="single" w:color="auto" w:sz="4" w:space="0"/>
+            <w:insideV w:val="single" w:color="auto" w:sz="4" w:space="0"/>
+          </w:tblBorders>
+          <w:tblCellMar>
+            <w:top w:w="0" w:type="dxa"/>
+            <w:left w:w="108" w:type="dxa"/>
+            <w:bottom w:w="0" w:type="dxa"/>
+            <w:right w:w="108" w:type="dxa"/>
+          </w:tblCellMar>
+        </w:tblPrEx>
+        <w:trPr>
+          <w:trHeight w:val="307" w:hRule="atLeast"/>
+        </w:trPr>
+        <w:tc>
+          <w:tcPr>
+            <w:tcW w:w="0" w:type="auto"/>
+            <w:vMerge w:val="continue"/>
+            <w:vAlign w:val="center"/>
+          </w:tcPr>
+          <w:p>
+            <w:pPr>
+              <w:numPr>
+                <w:ilvl w:val="0"/>
+                <w:numId w:val="0"/>
+              </w:numPr>
+              <w:jc w:val="left"/>
+              <w:rPr>
+                <w:rFonts w:hint="eastAsia" w:ascii="华文中宋" w:hAnsi="华文中宋" w:eastAsia="华文中宋" w:cs="华文中宋"/>
+                <w:b/>
+                <w:bCs/>
+                <w:color w:val="ED7D31" w:themeColor="accent2"/>
+                <w:sz w:val="21"/>
+                <w:szCs w:val="24"/>
+                <w:lang w:val="en-US" w:eastAsia="zh-CN"/>
+                <w14:textFill>
+                  <w14:solidFill>
+                    <w14:schemeClr w14:val="accent2"/>
+                  </w14:solidFill>
+                </w14:textFill>
+              </w:rPr>
+            </w:pPr>
+          </w:p>
+        </w:tc>
+        <w:tc>
+          <w:tcPr>
+            <w:tcW w:w="0" w:type="auto"/>
+            <w:vAlign w:val="center"/>
+          </w:tcPr>
+          <w:p>
+            <w:pPr>
+              <w:numPr>
+                <w:ilvl w:val="0"/>
+                <w:numId w:val="0"/>
+              </w:numPr>
+              <w:jc w:val="left"/>
+              <w:rPr>
+                <w:rFonts w:hint="default" w:ascii="华文中宋" w:hAnsi="华文中宋" w:eastAsia="华文中宋" w:cs="华文中宋"/>
+                <w:b/>
+                <w:bCs/>
+                <w:color w:val="FF0000"/>
+                <w:sz w:val="21"/>
+                <w:szCs w:val="21"/>
+                <w:vertAlign w:val="baseline"/>
+                <w:lang w:val="en-US" w:eastAsia="zh-CN"/>
+              </w:rPr>
+            </w:pPr>
+            <w:r>
+              <w:rPr>
+                <w:rFonts w:hint="eastAsia" w:ascii="华文中宋" w:hAnsi="华文中宋" w:eastAsia="华文中宋" w:cs="华文中宋"/>
+                <w:b/>
+                <w:bCs/>
+                <w:color w:val="FF0000"/>
+                <w:sz w:val="21"/>
+                <w:szCs w:val="21"/>
+                <w:vertAlign w:val="baseline"/>
+                <w:lang w:val="en-US" w:eastAsia="zh-CN"/>
+              </w:rPr>
+              <w:t>detach()</w:t>
+            </w:r>
+          </w:p>
+        </w:tc>
+        <w:tc>
+          <w:tcPr>
+            <w:tcW w:w="0" w:type="auto"/>
+            <w:vAlign w:val="center"/>
+          </w:tcPr>
+          <w:p>
+            <w:pPr>
+              <w:bidi w:val="0"/>
+              <w:jc w:val="left"/>
+              <w:rPr>
+                <w:rFonts w:hint="default" w:ascii="华文中宋" w:hAnsi="华文中宋" w:eastAsia="华文中宋" w:cs="华文中宋"/>
+                <w:b/>
+                <w:bCs w:val="0"/>
+                <w:color w:val="EA82F1"/>
+                <w:spacing w:val="7"/>
+                <w:lang w:val="en-US" w:eastAsia="zh-CN"/>
+              </w:rPr>
+            </w:pPr>
+            <w:r>
+              <w:rPr>
+                <w:rFonts w:hint="eastAsia" w:ascii="华文中宋" w:hAnsi="华文中宋" w:eastAsia="华文中宋" w:cs="华文中宋"/>
+                <w:b/>
+                <w:bCs w:val="0"/>
+                <w:color w:val="EA82F1"/>
+                <w:spacing w:val="7"/>
+                <w:lang w:val="en-US" w:eastAsia="zh-CN"/>
+              </w:rPr>
+              <w:t>后台执行</w:t>
+            </w:r>
+            <w:r>
+              <w:rPr>
+                <w:rFonts w:hint="eastAsia" w:ascii="华文中宋" w:hAnsi="华文中宋" w:eastAsia="华文中宋" w:cs="华文中宋"/>
+                <w:b/>
+                <w:bCs/>
+                <w:color w:val="ED7D31" w:themeColor="accent2"/>
+                <w:sz w:val="21"/>
+                <w:szCs w:val="21"/>
+                <w:vertAlign w:val="baseline"/>
+                <w:lang w:val="en-US" w:eastAsia="zh-CN"/>
+                <w14:textFill>
+                  <w14:solidFill>
+                    <w14:schemeClr w14:val="accent2"/>
+                  </w14:solidFill>
+                </w14:textFill>
+              </w:rPr>
+              <w:t>，自动回收资源</w:t>
+            </w:r>
+          </w:p>
+        </w:tc>
+      </w:tr>
+    </w:tbl>
+    <w:p>
+      <w:pPr>
+        <w:outlineLvl w:val="9"/>
+        <w:rPr>
+          <w:rFonts w:hint="eastAsia" w:ascii="华文中宋" w:hAnsi="华文中宋" w:eastAsia="华文中宋" w:cs="华文中宋"/>
+          <w:b/>
+          <w:bCs/>
+          <w:color w:val="70AD47" w:themeColor="accent6"/>
+          <w:sz w:val="21"/>
+          <w:szCs w:val="24"/>
+          <w:lang w:val="en-US" w:eastAsia="zh-CN"/>
+          <w14:textFill>
+            <w14:solidFill>
+              <w14:schemeClr w14:val="accent6"/>
+            </w14:solidFill>
+          </w14:textFill>
+        </w:rPr>
+      </w:pPr>
+    </w:p>
+    <w:tbl>
+      <w:tblPr>
+        <w:tblStyle w:val="7"/>
+        <w:tblW w:w="0" w:type="auto"/>
+        <w:tblInd w:w="0" w:type="dxa"/>
+        <w:tblBorders>
+          <w:top w:val="single" w:color="auto" w:sz="4" w:space="0"/>
+          <w:left w:val="single" w:color="auto" w:sz="4" w:space="0"/>
+          <w:bottom w:val="single" w:color="auto" w:sz="4" w:space="0"/>
+          <w:right w:val="single" w:color="auto" w:sz="4" w:space="0"/>
+          <w:insideH w:val="single" w:color="auto" w:sz="4" w:space="0"/>
+          <w:insideV w:val="single" w:color="auto" w:sz="4" w:space="0"/>
+        </w:tblBorders>
+        <w:tblLayout w:type="autofit"/>
+        <w:tblCellMar>
+          <w:top w:w="0" w:type="dxa"/>
+          <w:left w:w="108" w:type="dxa"/>
+          <w:bottom w:w="0" w:type="dxa"/>
+          <w:right w:w="108" w:type="dxa"/>
+        </w:tblCellMar>
+      </w:tblPr>
+      <w:tblGrid>
+        <w:gridCol w:w="985"/>
+        <w:gridCol w:w="1185"/>
+        <w:gridCol w:w="2585"/>
+      </w:tblGrid>
+      <w:tr>
+        <w:tblPrEx>
+          <w:tblBorders>
+            <w:top w:val="single" w:color="auto" w:sz="4" w:space="0"/>
+            <w:left w:val="single" w:color="auto" w:sz="4" w:space="0"/>
+            <w:bottom w:val="single" w:color="auto" w:sz="4" w:space="0"/>
+            <w:right w:val="single" w:color="auto" w:sz="4" w:space="0"/>
+            <w:insideH w:val="single" w:color="auto" w:sz="4" w:space="0"/>
+            <w:insideV w:val="single" w:color="auto" w:sz="4" w:space="0"/>
+          </w:tblBorders>
+          <w:tblCellMar>
+            <w:top w:w="0" w:type="dxa"/>
+            <w:left w:w="108" w:type="dxa"/>
+            <w:bottom w:w="0" w:type="dxa"/>
+            <w:right w:w="108" w:type="dxa"/>
+          </w:tblCellMar>
+        </w:tblPrEx>
+        <w:trPr>
+          <w:trHeight w:val="182" w:hRule="atLeast"/>
+        </w:trPr>
+        <w:tc>
+          <w:tcPr>
+            <w:tcW w:w="0" w:type="auto"/>
+            <w:gridSpan w:val="2"/>
+            <w:vAlign w:val="center"/>
+          </w:tcPr>
+          <w:p>
+            <w:pPr>
+              <w:bidi w:val="0"/>
+              <w:jc w:val="left"/>
+              <w:rPr>
+                <w:rFonts w:hint="default" w:ascii="华文中宋" w:hAnsi="华文中宋" w:eastAsia="华文中宋" w:cs="华文中宋"/>
+                <w:b/>
+                <w:bCs/>
+                <w:color w:val="FF0000"/>
+                <w:sz w:val="21"/>
+                <w:szCs w:val="21"/>
+                <w:vertAlign w:val="baseline"/>
+                <w:lang w:val="en-US" w:eastAsia="zh-CN"/>
+              </w:rPr>
+            </w:pPr>
+            <w:r>
+              <w:rPr>
+                <w:rFonts w:hint="eastAsia" w:ascii="华文中宋" w:hAnsi="华文中宋" w:eastAsia="华文中宋" w:cs="华文中宋"/>
+                <w:b/>
+                <w:bCs/>
+                <w:color w:val="FF0000"/>
+                <w:sz w:val="21"/>
+                <w:szCs w:val="21"/>
+                <w:vertAlign w:val="baseline"/>
+                <w:lang w:val="en-US" w:eastAsia="zh-CN"/>
+              </w:rPr>
+              <w:t>async(func, args...)</w:t>
+            </w:r>
+          </w:p>
+        </w:tc>
+        <w:tc>
+          <w:tcPr>
+            <w:tcW w:w="0" w:type="auto"/>
+            <w:vAlign w:val="center"/>
+          </w:tcPr>
+          <w:p>
+            <w:pPr>
+              <w:bidi w:val="0"/>
+              <w:jc w:val="left"/>
+              <w:rPr>
+                <w:rFonts w:hint="eastAsia" w:ascii="华文中宋" w:hAnsi="华文中宋" w:eastAsia="华文中宋" w:cs="华文中宋"/>
+                <w:b/>
+                <w:bCs/>
+                <w:color w:val="ED7D31" w:themeColor="accent2"/>
+                <w:sz w:val="21"/>
+                <w:szCs w:val="21"/>
+                <w:vertAlign w:val="baseline"/>
+                <w:lang w:val="en-US" w:eastAsia="zh-CN"/>
+                <w14:textFill>
+                  <w14:solidFill>
+                    <w14:schemeClr w14:val="accent2"/>
+                  </w14:solidFill>
+                </w14:textFill>
+              </w:rPr>
+            </w:pPr>
+            <w:r>
+              <w:rPr>
+                <w:rFonts w:hint="eastAsia" w:ascii="华文中宋" w:hAnsi="华文中宋" w:eastAsia="华文中宋" w:cs="华文中宋"/>
+                <w:b/>
+                <w:bCs/>
+                <w:i w:val="0"/>
+                <w:caps w:val="0"/>
+                <w:color w:val="EA82F1"/>
+                <w:spacing w:val="7"/>
+                <w:sz w:val="21"/>
+                <w:szCs w:val="21"/>
+                <w:lang w:val="en-US" w:eastAsia="zh-CN"/>
+              </w:rPr>
+              <w:t>异步执行</w:t>
+            </w:r>
+            <w:r>
+              <w:rPr>
+                <w:rFonts w:hint="eastAsia" w:ascii="华文中宋" w:hAnsi="华文中宋" w:eastAsia="华文中宋" w:cs="华文中宋"/>
+                <w:b/>
+                <w:bCs/>
+                <w:color w:val="ED7D31" w:themeColor="accent2"/>
+                <w:sz w:val="21"/>
+                <w:szCs w:val="21"/>
+                <w:vertAlign w:val="baseline"/>
+                <w:lang w:val="en-US" w:eastAsia="zh-CN"/>
+                <w14:textFill>
+                  <w14:solidFill>
+                    <w14:schemeClr w14:val="accent2"/>
+                  </w14:solidFill>
+                </w14:textFill>
+              </w:rPr>
+              <w:t>，返回异步结果</w:t>
+            </w:r>
+          </w:p>
+        </w:tc>
+      </w:tr>
+      <w:tr>
+        <w:tblPrEx>
+          <w:tblBorders>
+            <w:top w:val="single" w:color="auto" w:sz="4" w:space="0"/>
+            <w:left w:val="single" w:color="auto" w:sz="4" w:space="0"/>
+            <w:bottom w:val="single" w:color="auto" w:sz="4" w:space="0"/>
+            <w:right w:val="single" w:color="auto" w:sz="4" w:space="0"/>
+            <w:insideH w:val="single" w:color="auto" w:sz="4" w:space="0"/>
+            <w:insideV w:val="single" w:color="auto" w:sz="4" w:space="0"/>
+          </w:tblBorders>
+          <w:tblCellMar>
+            <w:top w:w="0" w:type="dxa"/>
+            <w:left w:w="108" w:type="dxa"/>
+            <w:bottom w:w="0" w:type="dxa"/>
+            <w:right w:w="108" w:type="dxa"/>
+          </w:tblCellMar>
+        </w:tblPrEx>
+        <w:trPr>
+          <w:trHeight w:val="182" w:hRule="atLeast"/>
+        </w:trPr>
+        <w:tc>
+          <w:tcPr>
+            <w:tcW w:w="0" w:type="auto"/>
+            <w:gridSpan w:val="2"/>
+            <w:vAlign w:val="center"/>
+          </w:tcPr>
+          <w:p>
+            <w:pPr>
+              <w:bidi w:val="0"/>
+              <w:jc w:val="left"/>
+              <w:rPr>
+                <w:rFonts w:hint="default" w:ascii="华文中宋" w:hAnsi="华文中宋" w:eastAsia="华文中宋" w:cs="华文中宋"/>
+                <w:b/>
+                <w:bCs/>
+                <w:i w:val="0"/>
+                <w:caps w:val="0"/>
+                <w:color w:val="EA82F1"/>
+                <w:spacing w:val="7"/>
+                <w:sz w:val="21"/>
+                <w:szCs w:val="21"/>
+                <w:lang w:val="en-US" w:eastAsia="zh-CN"/>
+              </w:rPr>
+            </w:pPr>
+            <w:r>
+              <w:rPr>
+                <w:rFonts w:hint="eastAsia" w:ascii="华文中宋" w:hAnsi="华文中宋" w:eastAsia="华文中宋" w:cs="华文中宋"/>
+                <w:b/>
+                <w:bCs/>
+                <w:color w:val="FF0000"/>
+                <w:sz w:val="21"/>
+                <w:szCs w:val="21"/>
+                <w:vertAlign w:val="baseline"/>
+                <w:lang w:val="en-US" w:eastAsia="zh-CN"/>
+              </w:rPr>
+              <w:t>unique_future&lt;T&gt;</w:t>
+            </w:r>
+          </w:p>
+        </w:tc>
+        <w:tc>
+          <w:tcPr>
+            <w:tcW w:w="0" w:type="auto"/>
+            <w:vAlign w:val="center"/>
+          </w:tcPr>
+          <w:p>
+            <w:pPr>
+              <w:bidi w:val="0"/>
+              <w:jc w:val="left"/>
+              <w:rPr>
+                <w:rFonts w:hint="default" w:ascii="华文中宋" w:hAnsi="华文中宋" w:eastAsia="华文中宋" w:cs="华文中宋"/>
+                <w:b/>
+                <w:bCs/>
+                <w:color w:val="ED7D31" w:themeColor="accent2"/>
+                <w:sz w:val="21"/>
+                <w:szCs w:val="21"/>
+                <w:vertAlign w:val="baseline"/>
+                <w:lang w:val="en-US" w:eastAsia="zh-CN"/>
+                <w14:textFill>
+                  <w14:solidFill>
+                    <w14:schemeClr w14:val="accent2"/>
+                  </w14:solidFill>
+                </w14:textFill>
+              </w:rPr>
+            </w:pPr>
+            <w:r>
+              <w:rPr>
+                <w:rFonts w:hint="eastAsia" w:ascii="华文中宋" w:hAnsi="华文中宋" w:eastAsia="华文中宋" w:cs="华文中宋"/>
+                <w:b/>
+                <w:bCs/>
+                <w:color w:val="ED7D31" w:themeColor="accent2"/>
+                <w:sz w:val="21"/>
+                <w:szCs w:val="21"/>
+                <w:vertAlign w:val="baseline"/>
+                <w:lang w:val="en-US" w:eastAsia="zh-CN"/>
+                <w14:textFill>
+                  <w14:solidFill>
+                    <w14:schemeClr w14:val="accent2"/>
+                  </w14:solidFill>
+                </w14:textFill>
+              </w:rPr>
+              <w:t>实例化</w:t>
+            </w:r>
+            <w:r>
+              <w:rPr>
+                <w:rFonts w:hint="eastAsia" w:ascii="华文中宋" w:hAnsi="华文中宋" w:eastAsia="华文中宋" w:cs="华文中宋"/>
+                <w:b/>
+                <w:bCs/>
+                <w:i w:val="0"/>
+                <w:caps w:val="0"/>
+                <w:color w:val="EA82F1"/>
+                <w:spacing w:val="7"/>
+                <w:sz w:val="21"/>
+                <w:szCs w:val="21"/>
+                <w:lang w:val="en-US" w:eastAsia="zh-CN"/>
+              </w:rPr>
+              <w:t>异步结果</w:t>
+            </w:r>
+          </w:p>
+        </w:tc>
+      </w:tr>
+      <w:tr>
+        <w:tblPrEx>
+          <w:tblBorders>
+            <w:top w:val="single" w:color="auto" w:sz="4" w:space="0"/>
+            <w:left w:val="single" w:color="auto" w:sz="4" w:space="0"/>
+            <w:bottom w:val="single" w:color="auto" w:sz="4" w:space="0"/>
+            <w:right w:val="single" w:color="auto" w:sz="4" w:space="0"/>
+            <w:insideH w:val="single" w:color="auto" w:sz="4" w:space="0"/>
+            <w:insideV w:val="single" w:color="auto" w:sz="4" w:space="0"/>
+          </w:tblBorders>
+          <w:tblCellMar>
+            <w:top w:w="0" w:type="dxa"/>
+            <w:left w:w="108" w:type="dxa"/>
+            <w:bottom w:w="0" w:type="dxa"/>
+            <w:right w:w="108" w:type="dxa"/>
+          </w:tblCellMar>
+        </w:tblPrEx>
+        <w:trPr>
+          <w:trHeight w:val="182" w:hRule="atLeast"/>
+        </w:trPr>
+        <w:tc>
+          <w:tcPr>
+            <w:tcW w:w="0" w:type="auto"/>
+            <w:vAlign w:val="center"/>
+          </w:tcPr>
+          <w:p>
+            <w:pPr>
+              <w:bidi w:val="0"/>
+              <w:jc w:val="left"/>
+              <w:rPr>
+                <w:rFonts w:hint="eastAsia" w:ascii="华文中宋" w:hAnsi="华文中宋" w:eastAsia="华文中宋" w:cs="华文中宋"/>
+                <w:b/>
+                <w:bCs/>
+                <w:color w:val="FF0000"/>
+                <w:sz w:val="21"/>
+                <w:szCs w:val="21"/>
+                <w:vertAlign w:val="baseline"/>
+                <w:lang w:val="en-US" w:eastAsia="zh-CN"/>
+              </w:rPr>
+            </w:pPr>
+            <w:r>
+              <w:rPr>
+                <w:rFonts w:hint="eastAsia" w:ascii="华文中宋" w:hAnsi="华文中宋" w:eastAsia="华文中宋" w:cs="华文中宋"/>
+                <w:b/>
+                <w:bCs/>
+                <w:color w:val="ED7D31" w:themeColor="accent2"/>
+                <w:sz w:val="21"/>
+                <w:szCs w:val="24"/>
+                <w:lang w:val="en-US" w:eastAsia="zh-CN"/>
+                <w14:textFill>
+                  <w14:solidFill>
+                    <w14:schemeClr w14:val="accent2"/>
+                  </w14:solidFill>
+                </w14:textFill>
+              </w:rPr>
+              <w:t>方法</w:t>
+            </w:r>
+          </w:p>
+        </w:tc>
+        <w:tc>
+          <w:tcPr>
+            <w:tcW w:w="0" w:type="auto"/>
+            <w:vAlign w:val="center"/>
+          </w:tcPr>
+          <w:p>
+            <w:pPr>
+              <w:bidi w:val="0"/>
+              <w:jc w:val="left"/>
+              <w:rPr>
+                <w:rFonts w:hint="default" w:ascii="华文中宋" w:hAnsi="华文中宋" w:eastAsia="华文中宋" w:cs="华文中宋"/>
+                <w:b/>
+                <w:bCs/>
+                <w:color w:val="FF0000"/>
+                <w:sz w:val="21"/>
+                <w:szCs w:val="21"/>
+                <w:vertAlign w:val="baseline"/>
+                <w:lang w:val="en-US" w:eastAsia="zh-CN"/>
+              </w:rPr>
+            </w:pPr>
+            <w:r>
+              <w:rPr>
+                <w:rFonts w:hint="eastAsia" w:ascii="华文中宋" w:hAnsi="华文中宋" w:eastAsia="华文中宋" w:cs="华文中宋"/>
+                <w:b/>
+                <w:bCs/>
+                <w:color w:val="FF0000"/>
+                <w:sz w:val="21"/>
+                <w:szCs w:val="21"/>
+                <w:vertAlign w:val="baseline"/>
+                <w:lang w:val="en-US" w:eastAsia="zh-CN"/>
+              </w:rPr>
+              <w:t>get()</w:t>
+            </w:r>
+          </w:p>
+        </w:tc>
+        <w:tc>
+          <w:tcPr>
+            <w:tcW w:w="0" w:type="auto"/>
+            <w:vAlign w:val="center"/>
+          </w:tcPr>
+          <w:p>
+            <w:pPr>
+              <w:bidi w:val="0"/>
+              <w:jc w:val="left"/>
+              <w:rPr>
+                <w:rFonts w:hint="eastAsia" w:ascii="华文中宋" w:hAnsi="华文中宋" w:eastAsia="华文中宋" w:cs="华文中宋"/>
+                <w:b/>
+                <w:bCs/>
+                <w:color w:val="ED7D31" w:themeColor="accent2"/>
+                <w:sz w:val="21"/>
+                <w:szCs w:val="21"/>
+                <w:vertAlign w:val="baseline"/>
+                <w:lang w:val="en-US" w:eastAsia="zh-CN"/>
+                <w14:textFill>
+                  <w14:solidFill>
+                    <w14:schemeClr w14:val="accent2"/>
+                  </w14:solidFill>
+                </w14:textFill>
+              </w:rPr>
+            </w:pPr>
+            <w:r>
+              <w:rPr>
+                <w:rFonts w:hint="eastAsia" w:ascii="华文中宋" w:hAnsi="华文中宋" w:eastAsia="华文中宋" w:cs="华文中宋"/>
+                <w:b/>
+                <w:bCs/>
+                <w:i w:val="0"/>
+                <w:caps w:val="0"/>
+                <w:color w:val="EA82F1"/>
+                <w:spacing w:val="7"/>
+                <w:sz w:val="21"/>
+                <w:szCs w:val="21"/>
+                <w:lang w:val="en-US" w:eastAsia="zh-CN"/>
+              </w:rPr>
+              <w:t>等待</w:t>
+            </w:r>
+            <w:r>
+              <w:rPr>
+                <w:rFonts w:hint="eastAsia" w:ascii="华文中宋" w:hAnsi="华文中宋" w:eastAsia="华文中宋" w:cs="华文中宋"/>
+                <w:b/>
+                <w:bCs/>
+                <w:color w:val="ED7D31" w:themeColor="accent2"/>
+                <w:sz w:val="21"/>
+                <w:szCs w:val="21"/>
+                <w:vertAlign w:val="baseline"/>
+                <w:lang w:val="en-US" w:eastAsia="zh-CN"/>
+                <w14:textFill>
+                  <w14:solidFill>
+                    <w14:schemeClr w14:val="accent2"/>
+                  </w14:solidFill>
+                </w14:textFill>
+              </w:rPr>
+              <w:t>结果 (一次性)</w:t>
+            </w:r>
+          </w:p>
+        </w:tc>
+      </w:tr>
+    </w:tbl>
+    <w:p>
+      <w:pPr>
+        <w:outlineLvl w:val="9"/>
+        <w:rPr>
+          <w:rFonts w:hint="eastAsia" w:ascii="华文中宋" w:hAnsi="华文中宋" w:eastAsia="华文中宋" w:cs="华文中宋"/>
+          <w:b/>
+          <w:bCs/>
+          <w:color w:val="70AD47" w:themeColor="accent6"/>
+          <w:sz w:val="21"/>
+          <w:szCs w:val="24"/>
+          <w:lang w:val="en-US" w:eastAsia="zh-CN"/>
+          <w14:textFill>
+            <w14:solidFill>
+              <w14:schemeClr w14:val="accent6"/>
+            </w14:solidFill>
+          </w14:textFill>
+        </w:rPr>
+      </w:pPr>
+    </w:p>
+    <w:tbl>
+      <w:tblPr>
+        <w:tblStyle w:val="7"/>
+        <w:tblW w:w="0" w:type="auto"/>
+        <w:tblInd w:w="0" w:type="dxa"/>
+        <w:tblBorders>
+          <w:top w:val="single" w:color="auto" w:sz="4" w:space="0"/>
+          <w:left w:val="single" w:color="auto" w:sz="4" w:space="0"/>
+          <w:bottom w:val="single" w:color="auto" w:sz="4" w:space="0"/>
+          <w:right w:val="single" w:color="auto" w:sz="4" w:space="0"/>
+          <w:insideH w:val="single" w:color="auto" w:sz="4" w:space="0"/>
+          <w:insideV w:val="single" w:color="auto" w:sz="4" w:space="0"/>
+        </w:tblBorders>
+        <w:tblLayout w:type="autofit"/>
+        <w:tblCellMar>
+          <w:top w:w="0" w:type="dxa"/>
+          <w:left w:w="108" w:type="dxa"/>
+          <w:bottom w:w="0" w:type="dxa"/>
+          <w:right w:w="108" w:type="dxa"/>
+        </w:tblCellMar>
+      </w:tblPr>
+      <w:tblGrid>
+        <w:gridCol w:w="637"/>
+        <w:gridCol w:w="2106"/>
+        <w:gridCol w:w="3846"/>
+      </w:tblGrid>
+      <w:tr>
+        <w:tblPrEx>
+          <w:tblBorders>
+            <w:top w:val="single" w:color="auto" w:sz="4" w:space="0"/>
+            <w:left w:val="single" w:color="auto" w:sz="4" w:space="0"/>
+            <w:bottom w:val="single" w:color="auto" w:sz="4" w:space="0"/>
+            <w:right w:val="single" w:color="auto" w:sz="4" w:space="0"/>
+            <w:insideH w:val="single" w:color="auto" w:sz="4" w:space="0"/>
+            <w:insideV w:val="single" w:color="auto" w:sz="4" w:space="0"/>
+          </w:tblBorders>
+          <w:tblCellMar>
+            <w:top w:w="0" w:type="dxa"/>
+            <w:left w:w="108" w:type="dxa"/>
+            <w:bottom w:w="0" w:type="dxa"/>
+            <w:right w:w="108" w:type="dxa"/>
+          </w:tblCellMar>
+        </w:tblPrEx>
+        <w:trPr>
+          <w:trHeight w:val="182" w:hRule="atLeast"/>
+        </w:trPr>
+        <w:tc>
+          <w:tcPr>
+            <w:tcW w:w="0" w:type="auto"/>
+            <w:gridSpan w:val="2"/>
+            <w:vAlign w:val="center"/>
+          </w:tcPr>
+          <w:p>
+            <w:pPr>
+              <w:bidi w:val="0"/>
+              <w:jc w:val="left"/>
+              <w:rPr>
+                <w:rFonts w:hint="default" w:ascii="华文中宋" w:hAnsi="华文中宋" w:eastAsia="华文中宋" w:cs="华文中宋"/>
+                <w:b/>
+                <w:bCs/>
+                <w:i w:val="0"/>
+                <w:caps w:val="0"/>
+                <w:color w:val="EA82F1"/>
+                <w:spacing w:val="7"/>
+                <w:sz w:val="21"/>
+                <w:szCs w:val="21"/>
+                <w:lang w:val="en-US" w:eastAsia="zh-CN"/>
+              </w:rPr>
+            </w:pPr>
+            <w:r>
+              <w:rPr>
+                <w:rFonts w:hint="eastAsia" w:ascii="华文中宋" w:hAnsi="华文中宋" w:eastAsia="华文中宋" w:cs="华文中宋"/>
+                <w:b/>
+                <w:bCs/>
+                <w:color w:val="FF0000"/>
+                <w:sz w:val="21"/>
+                <w:szCs w:val="21"/>
+                <w:vertAlign w:val="baseline"/>
+                <w:lang w:val="en-US" w:eastAsia="zh-CN"/>
+              </w:rPr>
+              <w:t>mutex()</w:t>
+            </w:r>
+          </w:p>
+        </w:tc>
+        <w:tc>
+          <w:tcPr>
+            <w:tcW w:w="0" w:type="auto"/>
+            <w:vAlign w:val="center"/>
+          </w:tcPr>
+          <w:p>
+            <w:pPr>
+              <w:bidi w:val="0"/>
+              <w:jc w:val="left"/>
+              <w:rPr>
+                <w:rFonts w:hint="default" w:ascii="华文中宋" w:hAnsi="华文中宋" w:eastAsia="华文中宋" w:cs="华文中宋"/>
+                <w:b/>
+                <w:bCs/>
+                <w:color w:val="ED7D31" w:themeColor="accent2"/>
+                <w:sz w:val="21"/>
+                <w:szCs w:val="21"/>
+                <w:vertAlign w:val="baseline"/>
+                <w:lang w:val="en-US" w:eastAsia="zh-CN"/>
+                <w14:textFill>
+                  <w14:solidFill>
+                    <w14:schemeClr w14:val="accent2"/>
+                  </w14:solidFill>
+                </w14:textFill>
+              </w:rPr>
+            </w:pPr>
+            <w:r>
+              <w:rPr>
+                <w:rFonts w:hint="eastAsia" w:ascii="华文中宋" w:hAnsi="华文中宋" w:eastAsia="华文中宋" w:cs="华文中宋"/>
+                <w:b/>
+                <w:bCs/>
+                <w:color w:val="ED7D31" w:themeColor="accent2"/>
+                <w:sz w:val="21"/>
+                <w:szCs w:val="21"/>
+                <w:vertAlign w:val="baseline"/>
+                <w:lang w:val="en-US" w:eastAsia="zh-CN"/>
+                <w14:textFill>
+                  <w14:solidFill>
+                    <w14:schemeClr w14:val="accent2"/>
+                  </w14:solidFill>
+                </w14:textFill>
+              </w:rPr>
+              <w:t>实例化</w:t>
+            </w:r>
+            <w:r>
+              <w:rPr>
+                <w:rFonts w:hint="eastAsia" w:ascii="华文中宋" w:hAnsi="华文中宋" w:eastAsia="华文中宋" w:cs="华文中宋"/>
+                <w:b/>
+                <w:bCs/>
+                <w:i w:val="0"/>
+                <w:caps w:val="0"/>
+                <w:color w:val="EA82F1"/>
+                <w:spacing w:val="7"/>
+                <w:sz w:val="21"/>
+                <w:szCs w:val="21"/>
+                <w:lang w:val="en-US" w:eastAsia="zh-CN"/>
+              </w:rPr>
+              <w:t>互斥锁</w:t>
+            </w:r>
+          </w:p>
+        </w:tc>
+      </w:tr>
+      <w:tr>
+        <w:tblPrEx>
+          <w:tblBorders>
+            <w:top w:val="single" w:color="auto" w:sz="4" w:space="0"/>
+            <w:left w:val="single" w:color="auto" w:sz="4" w:space="0"/>
+            <w:bottom w:val="single" w:color="auto" w:sz="4" w:space="0"/>
+            <w:right w:val="single" w:color="auto" w:sz="4" w:space="0"/>
+            <w:insideH w:val="single" w:color="auto" w:sz="4" w:space="0"/>
+            <w:insideV w:val="single" w:color="auto" w:sz="4" w:space="0"/>
+          </w:tblBorders>
+          <w:tblCellMar>
+            <w:top w:w="0" w:type="dxa"/>
+            <w:left w:w="108" w:type="dxa"/>
+            <w:bottom w:w="0" w:type="dxa"/>
+            <w:right w:w="108" w:type="dxa"/>
+          </w:tblCellMar>
+        </w:tblPrEx>
+        <w:trPr>
+          <w:trHeight w:val="182" w:hRule="atLeast"/>
+        </w:trPr>
+        <w:tc>
+          <w:tcPr>
+            <w:tcW w:w="0" w:type="auto"/>
+            <w:vAlign w:val="center"/>
+          </w:tcPr>
+          <w:p>
+            <w:pPr>
+              <w:bidi w:val="0"/>
+              <w:jc w:val="left"/>
+              <w:rPr>
+                <w:rFonts w:hint="default" w:ascii="华文中宋" w:hAnsi="华文中宋" w:eastAsia="华文中宋" w:cs="华文中宋"/>
+                <w:b/>
+                <w:bCs/>
+                <w:color w:val="ED7D31" w:themeColor="accent2"/>
+                <w:sz w:val="21"/>
+                <w:szCs w:val="24"/>
+                <w:lang w:val="en-US" w:eastAsia="zh-CN"/>
+                <w14:textFill>
+                  <w14:solidFill>
+                    <w14:schemeClr w14:val="accent2"/>
+                  </w14:solidFill>
+                </w14:textFill>
+              </w:rPr>
+            </w:pPr>
+            <w:r>
+              <w:rPr>
+                <w:rFonts w:hint="eastAsia" w:cs="华文中宋"/>
+                <w:b/>
+                <w:bCs/>
+                <w:color w:val="ED7D31" w:themeColor="accent2"/>
+                <w:sz w:val="21"/>
+                <w:szCs w:val="24"/>
+                <w:lang w:val="en-US" w:eastAsia="zh-CN"/>
+                <w14:textFill>
+                  <w14:solidFill>
+                    <w14:schemeClr w14:val="accent2"/>
+                  </w14:solidFill>
+                </w14:textFill>
+              </w:rPr>
+              <w:t>属性</w:t>
+            </w:r>
+          </w:p>
+        </w:tc>
+        <w:tc>
+          <w:tcPr>
+            <w:tcW w:w="0" w:type="auto"/>
+            <w:vAlign w:val="center"/>
+          </w:tcPr>
+          <w:p>
+            <w:pPr>
+              <w:bidi w:val="0"/>
+              <w:jc w:val="left"/>
+              <w:rPr>
+                <w:rFonts w:hint="default" w:ascii="华文中宋" w:hAnsi="华文中宋" w:eastAsia="华文中宋" w:cs="华文中宋"/>
+                <w:b/>
+                <w:bCs/>
+                <w:color w:val="FF0000"/>
+                <w:sz w:val="21"/>
+                <w:szCs w:val="21"/>
+                <w:vertAlign w:val="baseline"/>
+                <w:lang w:val="en-US" w:eastAsia="zh-CN"/>
+              </w:rPr>
+            </w:pPr>
+            <w:r>
+              <w:rPr>
+                <w:rFonts w:hint="eastAsia" w:cs="华文中宋"/>
+                <w:b/>
+                <w:bCs/>
+                <w:color w:val="FF0000"/>
+                <w:sz w:val="21"/>
+                <w:szCs w:val="21"/>
+                <w:vertAlign w:val="baseline"/>
+                <w:lang w:val="en-US" w:eastAsia="zh-CN"/>
+              </w:rPr>
+              <w:t>::scoped_lock(mtx)</w:t>
+            </w:r>
+          </w:p>
+        </w:tc>
+        <w:tc>
+          <w:tcPr>
+            <w:tcW w:w="0" w:type="auto"/>
+            <w:vAlign w:val="center"/>
+          </w:tcPr>
+          <w:p>
+            <w:pPr>
+              <w:bidi w:val="0"/>
+              <w:jc w:val="left"/>
+              <w:rPr>
+                <w:rFonts w:hint="eastAsia" w:ascii="华文中宋" w:hAnsi="华文中宋" w:eastAsia="华文中宋" w:cs="华文中宋"/>
+                <w:b/>
+                <w:bCs/>
+                <w:i w:val="0"/>
+                <w:caps w:val="0"/>
+                <w:color w:val="EA82F1"/>
+                <w:spacing w:val="7"/>
+                <w:sz w:val="21"/>
+                <w:szCs w:val="21"/>
+                <w:lang w:val="en-US" w:eastAsia="zh-CN"/>
+              </w:rPr>
+            </w:pPr>
+            <w:r>
+              <w:rPr>
+                <w:rFonts w:hint="eastAsia" w:ascii="华文中宋" w:hAnsi="华文中宋" w:eastAsia="华文中宋" w:cs="华文中宋"/>
+                <w:b/>
+                <w:bCs/>
+                <w:i w:val="0"/>
+                <w:caps w:val="0"/>
+                <w:color w:val="EA82F1"/>
+                <w:spacing w:val="7"/>
+                <w:sz w:val="21"/>
+                <w:szCs w:val="21"/>
+                <w:lang w:val="en-US" w:eastAsia="zh-CN"/>
+              </w:rPr>
+              <w:t>锁管理器</w:t>
+            </w:r>
+            <w:r>
+              <w:rPr>
+                <w:rFonts w:hint="eastAsia" w:ascii="华文中宋" w:hAnsi="华文中宋" w:eastAsia="华文中宋" w:cs="华文中宋"/>
+                <w:b/>
+                <w:bCs/>
+                <w:color w:val="ED7D31" w:themeColor="accent2"/>
+                <w:sz w:val="21"/>
+                <w:szCs w:val="21"/>
+                <w:vertAlign w:val="baseline"/>
+                <w:lang w:val="en-US" w:eastAsia="zh-CN"/>
+                <w14:textFill>
+                  <w14:solidFill>
+                    <w14:schemeClr w14:val="accent2"/>
+                  </w14:solidFill>
+                </w14:textFill>
+              </w:rPr>
+              <w:t>，初始化时锁定，销毁时解锁</w:t>
+            </w:r>
+          </w:p>
+        </w:tc>
+      </w:tr>
+      <w:tr>
+        <w:tblPrEx>
+          <w:tblBorders>
+            <w:top w:val="single" w:color="auto" w:sz="4" w:space="0"/>
+            <w:left w:val="single" w:color="auto" w:sz="4" w:space="0"/>
+            <w:bottom w:val="single" w:color="auto" w:sz="4" w:space="0"/>
+            <w:right w:val="single" w:color="auto" w:sz="4" w:space="0"/>
+            <w:insideH w:val="single" w:color="auto" w:sz="4" w:space="0"/>
+            <w:insideV w:val="single" w:color="auto" w:sz="4" w:space="0"/>
+          </w:tblBorders>
+          <w:tblCellMar>
+            <w:top w:w="0" w:type="dxa"/>
+            <w:left w:w="108" w:type="dxa"/>
+            <w:bottom w:w="0" w:type="dxa"/>
+            <w:right w:w="108" w:type="dxa"/>
+          </w:tblCellMar>
+        </w:tblPrEx>
+        <w:trPr>
+          <w:trHeight w:val="182" w:hRule="atLeast"/>
+        </w:trPr>
+        <w:tc>
+          <w:tcPr>
+            <w:tcW w:w="0" w:type="auto"/>
+            <w:vMerge w:val="restart"/>
+            <w:vAlign w:val="center"/>
+          </w:tcPr>
+          <w:p>
+            <w:pPr>
+              <w:bidi w:val="0"/>
+              <w:jc w:val="left"/>
+              <w:rPr>
+                <w:rFonts w:hint="eastAsia" w:ascii="华文中宋" w:hAnsi="华文中宋" w:eastAsia="华文中宋" w:cs="华文中宋"/>
+                <w:b/>
+                <w:bCs/>
+                <w:color w:val="FF0000"/>
+                <w:sz w:val="21"/>
+                <w:szCs w:val="21"/>
+                <w:vertAlign w:val="baseline"/>
+                <w:lang w:val="en-US" w:eastAsia="zh-CN"/>
+              </w:rPr>
+            </w:pPr>
+            <w:r>
+              <w:rPr>
+                <w:rFonts w:hint="eastAsia" w:ascii="华文中宋" w:hAnsi="华文中宋" w:eastAsia="华文中宋" w:cs="华文中宋"/>
+                <w:b/>
+                <w:bCs/>
+                <w:color w:val="ED7D31" w:themeColor="accent2"/>
+                <w:sz w:val="21"/>
+                <w:szCs w:val="24"/>
+                <w:lang w:val="en-US" w:eastAsia="zh-CN"/>
+                <w14:textFill>
+                  <w14:solidFill>
+                    <w14:schemeClr w14:val="accent2"/>
+                  </w14:solidFill>
+                </w14:textFill>
+              </w:rPr>
+              <w:t>方法</w:t>
+            </w:r>
+          </w:p>
+        </w:tc>
+        <w:tc>
+          <w:tcPr>
+            <w:tcW w:w="0" w:type="auto"/>
+            <w:vAlign w:val="center"/>
+          </w:tcPr>
+          <w:p>
+            <w:pPr>
+              <w:bidi w:val="0"/>
+              <w:jc w:val="left"/>
+              <w:rPr>
+                <w:rFonts w:hint="default" w:ascii="华文中宋" w:hAnsi="华文中宋" w:eastAsia="华文中宋" w:cs="华文中宋"/>
+                <w:b/>
+                <w:bCs/>
+                <w:color w:val="FF0000"/>
+                <w:sz w:val="21"/>
+                <w:szCs w:val="21"/>
+                <w:vertAlign w:val="baseline"/>
+                <w:lang w:val="en-US" w:eastAsia="zh-CN"/>
+              </w:rPr>
+            </w:pPr>
+            <w:r>
+              <w:rPr>
+                <w:rFonts w:hint="eastAsia" w:ascii="华文中宋" w:hAnsi="华文中宋" w:eastAsia="华文中宋" w:cs="华文中宋"/>
+                <w:b/>
+                <w:bCs/>
+                <w:color w:val="FF0000"/>
+                <w:sz w:val="21"/>
+                <w:szCs w:val="21"/>
+                <w:vertAlign w:val="baseline"/>
+                <w:lang w:val="en-US" w:eastAsia="zh-CN"/>
+              </w:rPr>
+              <w:t>lock / try_lock()</w:t>
+            </w:r>
+          </w:p>
+        </w:tc>
+        <w:tc>
+          <w:tcPr>
+            <w:tcW w:w="0" w:type="auto"/>
+            <w:vAlign w:val="center"/>
+          </w:tcPr>
+          <w:p>
+            <w:pPr>
+              <w:bidi w:val="0"/>
+              <w:jc w:val="left"/>
+              <w:rPr>
+                <w:rFonts w:hint="default" w:ascii="华文中宋" w:hAnsi="华文中宋" w:eastAsia="华文中宋" w:cs="华文中宋"/>
+                <w:b/>
+                <w:bCs/>
+                <w:i w:val="0"/>
+                <w:caps w:val="0"/>
+                <w:color w:val="EA82F1"/>
+                <w:spacing w:val="7"/>
+                <w:sz w:val="21"/>
+                <w:szCs w:val="21"/>
+                <w:lang w:val="en-US" w:eastAsia="zh-CN"/>
+              </w:rPr>
+            </w:pPr>
+            <w:r>
+              <w:rPr>
+                <w:rFonts w:hint="eastAsia" w:ascii="华文中宋" w:hAnsi="华文中宋" w:eastAsia="华文中宋" w:cs="华文中宋"/>
+                <w:b/>
+                <w:bCs/>
+                <w:i w:val="0"/>
+                <w:caps w:val="0"/>
+                <w:color w:val="EA82F1"/>
+                <w:spacing w:val="7"/>
+                <w:sz w:val="21"/>
+                <w:szCs w:val="21"/>
+                <w:lang w:val="en-US" w:eastAsia="zh-CN"/>
+              </w:rPr>
+              <w:t>锁定</w:t>
+            </w:r>
+          </w:p>
+        </w:tc>
+      </w:tr>
+      <w:tr>
+        <w:tblPrEx>
+          <w:tblBorders>
+            <w:top w:val="single" w:color="auto" w:sz="4" w:space="0"/>
+            <w:left w:val="single" w:color="auto" w:sz="4" w:space="0"/>
+            <w:bottom w:val="single" w:color="auto" w:sz="4" w:space="0"/>
+            <w:right w:val="single" w:color="auto" w:sz="4" w:space="0"/>
+            <w:insideH w:val="single" w:color="auto" w:sz="4" w:space="0"/>
+            <w:insideV w:val="single" w:color="auto" w:sz="4" w:space="0"/>
+          </w:tblBorders>
+          <w:tblCellMar>
+            <w:top w:w="0" w:type="dxa"/>
+            <w:left w:w="108" w:type="dxa"/>
+            <w:bottom w:w="0" w:type="dxa"/>
+            <w:right w:w="108" w:type="dxa"/>
+          </w:tblCellMar>
+        </w:tblPrEx>
+        <w:trPr>
+          <w:trHeight w:val="182" w:hRule="atLeast"/>
+        </w:trPr>
+        <w:tc>
+          <w:tcPr>
+            <w:tcW w:w="0" w:type="auto"/>
+            <w:vMerge w:val="continue"/>
+            <w:vAlign w:val="center"/>
+          </w:tcPr>
+          <w:p>
+            <w:pPr>
+              <w:bidi w:val="0"/>
+              <w:jc w:val="left"/>
+              <w:rPr>
+                <w:rFonts w:hint="eastAsia" w:ascii="华文中宋" w:hAnsi="华文中宋" w:eastAsia="华文中宋" w:cs="华文中宋"/>
+                <w:b/>
+                <w:bCs/>
+                <w:color w:val="ED7D31" w:themeColor="accent2"/>
+                <w:sz w:val="21"/>
+                <w:szCs w:val="24"/>
+                <w:lang w:val="en-US" w:eastAsia="zh-CN"/>
+                <w14:textFill>
+                  <w14:solidFill>
+                    <w14:schemeClr w14:val="accent2"/>
+                  </w14:solidFill>
+                </w14:textFill>
+              </w:rPr>
+            </w:pPr>
+          </w:p>
+        </w:tc>
+        <w:tc>
+          <w:tcPr>
+            <w:tcW w:w="0" w:type="auto"/>
+            <w:vAlign w:val="center"/>
+          </w:tcPr>
+          <w:p>
+            <w:pPr>
+              <w:bidi w:val="0"/>
+              <w:jc w:val="left"/>
+              <w:rPr>
+                <w:rFonts w:hint="default" w:ascii="华文中宋" w:hAnsi="华文中宋" w:eastAsia="华文中宋" w:cs="华文中宋"/>
+                <w:b/>
+                <w:bCs/>
+                <w:color w:val="FF0000"/>
+                <w:sz w:val="21"/>
+                <w:szCs w:val="21"/>
+                <w:vertAlign w:val="baseline"/>
+                <w:lang w:val="en-US" w:eastAsia="zh-CN"/>
+              </w:rPr>
+            </w:pPr>
+            <w:r>
+              <w:rPr>
+                <w:rFonts w:hint="eastAsia" w:ascii="华文中宋" w:hAnsi="华文中宋" w:eastAsia="华文中宋" w:cs="华文中宋"/>
+                <w:b/>
+                <w:bCs/>
+                <w:color w:val="FF0000"/>
+                <w:sz w:val="21"/>
+                <w:szCs w:val="21"/>
+                <w:vertAlign w:val="baseline"/>
+                <w:lang w:val="en-US" w:eastAsia="zh-CN"/>
+              </w:rPr>
+              <w:t>unlock()</w:t>
+            </w:r>
+          </w:p>
+        </w:tc>
+        <w:tc>
+          <w:tcPr>
+            <w:tcW w:w="0" w:type="auto"/>
+            <w:vAlign w:val="center"/>
+          </w:tcPr>
+          <w:p>
+            <w:pPr>
+              <w:bidi w:val="0"/>
+              <w:jc w:val="left"/>
+              <w:rPr>
+                <w:rFonts w:hint="default" w:ascii="华文中宋" w:hAnsi="华文中宋" w:eastAsia="华文中宋" w:cs="华文中宋"/>
+                <w:b/>
+                <w:bCs/>
+                <w:i w:val="0"/>
+                <w:caps w:val="0"/>
+                <w:color w:val="EA82F1"/>
+                <w:spacing w:val="7"/>
+                <w:sz w:val="21"/>
+                <w:szCs w:val="21"/>
+                <w:lang w:val="en-US" w:eastAsia="zh-CN"/>
+              </w:rPr>
+            </w:pPr>
+            <w:r>
+              <w:rPr>
+                <w:rFonts w:hint="eastAsia" w:ascii="华文中宋" w:hAnsi="华文中宋" w:eastAsia="华文中宋" w:cs="华文中宋"/>
+                <w:b/>
+                <w:bCs/>
+                <w:i w:val="0"/>
+                <w:caps w:val="0"/>
+                <w:color w:val="EA82F1"/>
+                <w:spacing w:val="7"/>
+                <w:sz w:val="21"/>
+                <w:szCs w:val="21"/>
+                <w:lang w:val="en-US" w:eastAsia="zh-CN"/>
+              </w:rPr>
+              <w:t>解锁</w:t>
+            </w:r>
+          </w:p>
+        </w:tc>
+      </w:tr>
+    </w:tbl>
+    <w:p>
+      <w:pPr>
+        <w:outlineLvl w:val="9"/>
+        <w:rPr>
+          <w:rFonts w:hint="eastAsia" w:ascii="华文中宋" w:hAnsi="华文中宋" w:eastAsia="华文中宋" w:cs="华文中宋"/>
+          <w:b/>
+          <w:bCs/>
+          <w:color w:val="70AD47" w:themeColor="accent6"/>
+          <w:sz w:val="21"/>
+          <w:szCs w:val="24"/>
+          <w:lang w:val="en-US" w:eastAsia="zh-CN"/>
+          <w14:textFill>
+            <w14:solidFill>
+              <w14:schemeClr w14:val="accent6"/>
+            </w14:solidFill>
+          </w14:textFill>
+        </w:rPr>
+      </w:pPr>
+      <w:bookmarkStart w:id="0" w:name="_GoBack"/>
+      <w:bookmarkEnd w:id="0"/>
+    </w:p>
+    <w:p>
+      <w:pPr>
+        <w:outlineLvl w:val="9"/>
+        <w:rPr>
+          <w:rFonts w:hint="eastAsia" w:ascii="华文中宋" w:hAnsi="华文中宋" w:eastAsia="华文中宋" w:cs="华文中宋"/>
+          <w:b/>
+          <w:bCs/>
+          <w:color w:val="70AD47" w:themeColor="accent6"/>
+          <w:sz w:val="21"/>
+          <w:szCs w:val="24"/>
+          <w:lang w:val="en-US" w:eastAsia="zh-CN"/>
+          <w14:textFill>
+            <w14:solidFill>
+              <w14:schemeClr w14:val="accent6"/>
+            </w14:solidFill>
+          </w14:textFill>
+        </w:rPr>
+      </w:pPr>
+    </w:p>
+    <w:p>
+      <w:pPr>
+        <w:outlineLvl w:val="2"/>
+        <w:rPr>
+          <w:rFonts w:hint="eastAsia" w:ascii="华文中宋" w:hAnsi="华文中宋" w:eastAsia="华文中宋" w:cs="华文中宋"/>
+          <w:b/>
+          <w:bCs/>
+          <w:color w:val="0070C0"/>
+          <w:spacing w:val="7"/>
+          <w:szCs w:val="21"/>
+          <w:lang w:val="en-US" w:eastAsia="zh-CN"/>
+        </w:rPr>
+      </w:pPr>
+      <w:r>
+        <w:rPr>
+          <w:rFonts w:hint="eastAsia" w:ascii="华文中宋" w:hAnsi="华文中宋" w:eastAsia="华文中宋" w:cs="华文中宋"/>
+          <w:b/>
+          <w:bCs/>
+          <w:color w:val="0070C0"/>
+          <w:spacing w:val="7"/>
+          <w:szCs w:val="21"/>
+          <w:lang w:val="en-US" w:eastAsia="zh-CN"/>
+        </w:rPr>
+        <w:t>原子atomic</w:t>
+      </w:r>
+      <w:r>
+        <w:rPr>
+          <w:rFonts w:hint="eastAsia" w:cs="华文中宋"/>
+          <w:b/>
+          <w:bCs/>
+          <w:color w:val="0070C0"/>
+          <w:spacing w:val="7"/>
+          <w:szCs w:val="21"/>
+          <w:lang w:val="en-US" w:eastAsia="zh-CN"/>
+        </w:rPr>
+        <w:t>.hpp</w:t>
+      </w:r>
+      <w:r>
+        <w:rPr>
+          <w:rFonts w:hint="eastAsia" w:ascii="华文中宋" w:hAnsi="华文中宋" w:eastAsia="华文中宋" w:cs="华文中宋"/>
+          <w:b/>
+          <w:bCs/>
+          <w:color w:val="0070C0"/>
+          <w:spacing w:val="7"/>
+          <w:szCs w:val="21"/>
+          <w:lang w:val="en-US" w:eastAsia="zh-CN"/>
+        </w:rPr>
+        <w:t>：</w:t>
+      </w:r>
+    </w:p>
+    <w:tbl>
+      <w:tblPr>
+        <w:tblStyle w:val="7"/>
+        <w:tblW w:w="0" w:type="auto"/>
+        <w:tblInd w:w="0" w:type="dxa"/>
+        <w:tblBorders>
+          <w:top w:val="single" w:color="auto" w:sz="4" w:space="0"/>
+          <w:left w:val="single" w:color="auto" w:sz="4" w:space="0"/>
+          <w:bottom w:val="single" w:color="auto" w:sz="4" w:space="0"/>
+          <w:right w:val="single" w:color="auto" w:sz="4" w:space="0"/>
+          <w:insideH w:val="single" w:color="auto" w:sz="4" w:space="0"/>
+          <w:insideV w:val="single" w:color="auto" w:sz="4" w:space="0"/>
+        </w:tblBorders>
+        <w:tblLayout w:type="autofit"/>
+        <w:tblCellMar>
+          <w:top w:w="0" w:type="dxa"/>
+          <w:left w:w="108" w:type="dxa"/>
+          <w:bottom w:w="0" w:type="dxa"/>
+          <w:right w:w="108" w:type="dxa"/>
+        </w:tblCellMar>
+      </w:tblPr>
+      <w:tblGrid>
+        <w:gridCol w:w="637"/>
+        <w:gridCol w:w="1791"/>
+        <w:gridCol w:w="2761"/>
+      </w:tblGrid>
+      <w:tr>
+        <w:tblPrEx>
+          <w:tblBorders>
+            <w:top w:val="single" w:color="auto" w:sz="4" w:space="0"/>
+            <w:left w:val="single" w:color="auto" w:sz="4" w:space="0"/>
+            <w:bottom w:val="single" w:color="auto" w:sz="4" w:space="0"/>
+            <w:right w:val="single" w:color="auto" w:sz="4" w:space="0"/>
+            <w:insideH w:val="single" w:color="auto" w:sz="4" w:space="0"/>
+            <w:insideV w:val="single" w:color="auto" w:sz="4" w:space="0"/>
+          </w:tblBorders>
+          <w:tblCellMar>
+            <w:top w:w="0" w:type="dxa"/>
+            <w:left w:w="108" w:type="dxa"/>
+            <w:bottom w:w="0" w:type="dxa"/>
+            <w:right w:w="108" w:type="dxa"/>
+          </w:tblCellMar>
+        </w:tblPrEx>
+        <w:trPr>
+          <w:trHeight w:val="182" w:hRule="atLeast"/>
+        </w:trPr>
+        <w:tc>
+          <w:tcPr>
+            <w:tcW w:w="0" w:type="auto"/>
+            <w:gridSpan w:val="2"/>
+            <w:vAlign w:val="center"/>
+          </w:tcPr>
+          <w:p>
+            <w:pPr>
+              <w:bidi w:val="0"/>
+              <w:jc w:val="left"/>
+              <w:rPr>
+                <w:rFonts w:hint="default" w:ascii="华文中宋" w:hAnsi="华文中宋" w:eastAsia="华文中宋" w:cs="华文中宋"/>
+                <w:b/>
+                <w:bCs/>
+                <w:i w:val="0"/>
+                <w:caps w:val="0"/>
+                <w:color w:val="EA82F1"/>
+                <w:spacing w:val="7"/>
+                <w:sz w:val="21"/>
+                <w:szCs w:val="21"/>
+                <w:lang w:val="en-US" w:eastAsia="zh-CN"/>
+              </w:rPr>
+            </w:pPr>
+            <w:r>
+              <w:rPr>
+                <w:rFonts w:hint="eastAsia" w:ascii="华文中宋" w:hAnsi="华文中宋" w:eastAsia="华文中宋" w:cs="华文中宋"/>
+                <w:b/>
+                <w:bCs/>
+                <w:color w:val="FF0000"/>
+                <w:sz w:val="21"/>
+                <w:szCs w:val="21"/>
+                <w:vertAlign w:val="baseline"/>
+                <w:lang w:val="en-US" w:eastAsia="zh-CN"/>
+              </w:rPr>
+              <w:t>atomic&lt;T&gt;(value)</w:t>
+            </w:r>
+          </w:p>
+        </w:tc>
+        <w:tc>
+          <w:tcPr>
+            <w:tcW w:w="0" w:type="auto"/>
+            <w:vAlign w:val="center"/>
+          </w:tcPr>
+          <w:p>
+            <w:pPr>
+              <w:bidi w:val="0"/>
+              <w:jc w:val="left"/>
+              <w:rPr>
+                <w:rFonts w:hint="default" w:ascii="华文中宋" w:hAnsi="华文中宋" w:eastAsia="华文中宋" w:cs="华文中宋"/>
+                <w:b/>
+                <w:bCs/>
+                <w:color w:val="ED7D31" w:themeColor="accent2"/>
+                <w:sz w:val="21"/>
+                <w:szCs w:val="21"/>
+                <w:vertAlign w:val="baseline"/>
+                <w:lang w:val="en-US" w:eastAsia="zh-CN"/>
+                <w14:textFill>
+                  <w14:solidFill>
+                    <w14:schemeClr w14:val="accent2"/>
+                  </w14:solidFill>
+                </w14:textFill>
+              </w:rPr>
+            </w:pPr>
+            <w:r>
+              <w:rPr>
+                <w:rFonts w:hint="eastAsia" w:ascii="华文中宋" w:hAnsi="华文中宋" w:eastAsia="华文中宋" w:cs="华文中宋"/>
+                <w:b/>
+                <w:bCs/>
+                <w:i w:val="0"/>
+                <w:caps w:val="0"/>
+                <w:color w:val="EA82F1"/>
+                <w:spacing w:val="7"/>
+                <w:sz w:val="21"/>
+                <w:szCs w:val="21"/>
+                <w:lang w:val="en-US" w:eastAsia="zh-CN"/>
+              </w:rPr>
+              <w:t>原子</w:t>
+            </w:r>
+            <w:r>
+              <w:rPr>
+                <w:rFonts w:hint="eastAsia" w:ascii="华文中宋" w:hAnsi="华文中宋" w:eastAsia="华文中宋" w:cs="华文中宋"/>
+                <w:b/>
+                <w:bCs/>
+                <w:color w:val="ED7D31" w:themeColor="accent2"/>
+                <w:sz w:val="21"/>
+                <w:szCs w:val="21"/>
+                <w:vertAlign w:val="baseline"/>
+                <w:lang w:val="en-US" w:eastAsia="zh-CN"/>
+                <w14:textFill>
+                  <w14:solidFill>
+                    <w14:schemeClr w14:val="accent2"/>
+                  </w14:solidFill>
+                </w14:textFill>
+              </w:rPr>
+              <w:t>操作类 (T有拷贝构造)</w:t>
+            </w:r>
+          </w:p>
+        </w:tc>
+      </w:tr>
+      <w:tr>
+        <w:tblPrEx>
+          <w:tblBorders>
+            <w:top w:val="single" w:color="auto" w:sz="4" w:space="0"/>
+            <w:left w:val="single" w:color="auto" w:sz="4" w:space="0"/>
+            <w:bottom w:val="single" w:color="auto" w:sz="4" w:space="0"/>
+            <w:right w:val="single" w:color="auto" w:sz="4" w:space="0"/>
+            <w:insideH w:val="single" w:color="auto" w:sz="4" w:space="0"/>
+            <w:insideV w:val="single" w:color="auto" w:sz="4" w:space="0"/>
+          </w:tblBorders>
+          <w:tblCellMar>
+            <w:top w:w="0" w:type="dxa"/>
+            <w:left w:w="108" w:type="dxa"/>
+            <w:bottom w:w="0" w:type="dxa"/>
+            <w:right w:w="108" w:type="dxa"/>
+          </w:tblCellMar>
+        </w:tblPrEx>
+        <w:trPr>
+          <w:trHeight w:val="182" w:hRule="atLeast"/>
+        </w:trPr>
+        <w:tc>
+          <w:tcPr>
+            <w:tcW w:w="0" w:type="auto"/>
+            <w:vAlign w:val="center"/>
+          </w:tcPr>
+          <w:p>
+            <w:pPr>
+              <w:bidi w:val="0"/>
+              <w:jc w:val="left"/>
+              <w:rPr>
+                <w:rFonts w:hint="eastAsia" w:ascii="华文中宋" w:hAnsi="华文中宋" w:eastAsia="华文中宋" w:cs="华文中宋"/>
+                <w:b/>
+                <w:bCs/>
+                <w:color w:val="FF0000"/>
+                <w:sz w:val="21"/>
+                <w:szCs w:val="21"/>
+                <w:vertAlign w:val="baseline"/>
+                <w:lang w:val="en-US" w:eastAsia="zh-CN"/>
+              </w:rPr>
+            </w:pPr>
+            <w:r>
+              <w:rPr>
+                <w:rFonts w:hint="eastAsia" w:ascii="华文中宋" w:hAnsi="华文中宋" w:eastAsia="华文中宋" w:cs="华文中宋"/>
+                <w:b/>
+                <w:bCs/>
+                <w:color w:val="ED7D31" w:themeColor="accent2"/>
+                <w:sz w:val="21"/>
+                <w:szCs w:val="24"/>
+                <w:lang w:val="en-US" w:eastAsia="zh-CN"/>
+                <w14:textFill>
+                  <w14:solidFill>
+                    <w14:schemeClr w14:val="accent2"/>
+                  </w14:solidFill>
+                </w14:textFill>
+              </w:rPr>
+              <w:t>方法</w:t>
+            </w:r>
+          </w:p>
+        </w:tc>
+        <w:tc>
+          <w:tcPr>
+            <w:tcW w:w="0" w:type="auto"/>
+            <w:vAlign w:val="center"/>
+          </w:tcPr>
+          <w:p>
+            <w:pPr>
+              <w:bidi w:val="0"/>
+              <w:jc w:val="left"/>
+              <w:rPr>
+                <w:rFonts w:hint="default" w:ascii="华文中宋" w:hAnsi="华文中宋" w:eastAsia="华文中宋" w:cs="华文中宋"/>
+                <w:b/>
+                <w:bCs/>
+                <w:color w:val="FF0000"/>
+                <w:sz w:val="21"/>
+                <w:szCs w:val="21"/>
+                <w:vertAlign w:val="baseline"/>
+                <w:lang w:val="en-US" w:eastAsia="zh-CN"/>
+              </w:rPr>
+            </w:pPr>
+            <w:r>
+              <w:rPr>
+                <w:rFonts w:hint="eastAsia" w:ascii="华文中宋" w:hAnsi="华文中宋" w:eastAsia="华文中宋" w:cs="华文中宋"/>
+                <w:b/>
+                <w:bCs/>
+                <w:color w:val="FF0000"/>
+                <w:sz w:val="21"/>
+                <w:szCs w:val="21"/>
+                <w:vertAlign w:val="baseline"/>
+                <w:lang w:val="en-US" w:eastAsia="zh-CN"/>
+              </w:rPr>
+              <w:t>load() / store(x)</w:t>
+            </w:r>
+          </w:p>
+        </w:tc>
+        <w:tc>
+          <w:tcPr>
+            <w:tcW w:w="0" w:type="auto"/>
+            <w:vAlign w:val="center"/>
+          </w:tcPr>
+          <w:p>
+            <w:pPr>
+              <w:bidi w:val="0"/>
+              <w:jc w:val="left"/>
+              <w:rPr>
+                <w:rFonts w:hint="default" w:ascii="华文中宋" w:hAnsi="华文中宋" w:eastAsia="华文中宋" w:cs="华文中宋"/>
+                <w:b/>
+                <w:bCs/>
+                <w:i w:val="0"/>
+                <w:caps w:val="0"/>
+                <w:color w:val="EA82F1"/>
+                <w:spacing w:val="7"/>
+                <w:sz w:val="21"/>
+                <w:szCs w:val="21"/>
+                <w:lang w:val="en-US" w:eastAsia="zh-CN"/>
+              </w:rPr>
+            </w:pPr>
+            <w:r>
+              <w:rPr>
+                <w:rFonts w:hint="eastAsia" w:ascii="华文中宋" w:hAnsi="华文中宋" w:eastAsia="华文中宋" w:cs="华文中宋"/>
+                <w:b/>
+                <w:bCs/>
+                <w:i w:val="0"/>
+                <w:caps w:val="0"/>
+                <w:color w:val="EA82F1"/>
+                <w:spacing w:val="7"/>
+                <w:sz w:val="21"/>
+                <w:szCs w:val="21"/>
+                <w:lang w:val="en-US" w:eastAsia="zh-CN"/>
+              </w:rPr>
+              <w:t>读写</w:t>
             </w:r>
           </w:p>
         </w:tc>
@@ -1653,6 +4282,12 @@
             <w:insideH w:val="single" w:color="auto" w:sz="4" w:space="0"/>
             <w:insideV w:val="single" w:color="auto" w:sz="4" w:space="0"/>
           </w:tblBorders>
+          <w:tblCellMar>
+            <w:top w:w="0" w:type="dxa"/>
+            <w:left w:w="108" w:type="dxa"/>
+            <w:bottom w:w="0" w:type="dxa"/>
+            <w:right w:w="108" w:type="dxa"/>
+          </w:tblCellMar>
         </w:tblPrEx>
         <w:tc>
           <w:tcPr>
@@ -5494,8 +8129,6 @@
               </w:rPr>
               <w:t xml:space="preserve">Parameter </w:t>
             </w:r>
-            <w:bookmarkStart w:id="0" w:name="_GoBack"/>
-            <w:bookmarkEnd w:id="0"/>
             <w:r>
               <w:rPr>
                 <w:rFonts w:hint="eastAsia"/>
@@ -6729,6 +9362,12 @@
             <w:insideH w:val="single" w:color="auto" w:sz="4" w:space="0"/>
             <w:insideV w:val="single" w:color="auto" w:sz="4" w:space="0"/>
           </w:tblBorders>
+          <w:tblCellMar>
+            <w:top w:w="0" w:type="dxa"/>
+            <w:left w:w="108" w:type="dxa"/>
+            <w:bottom w:w="0" w:type="dxa"/>
+            <w:right w:w="108" w:type="dxa"/>
+          </w:tblCellMar>
         </w:tblPrEx>
         <w:tc>
           <w:tcPr>
@@ -8815,12 +11454,6 @@
             <w:insideH w:val="single" w:color="auto" w:sz="4" w:space="0"/>
             <w:insideV w:val="single" w:color="auto" w:sz="4" w:space="0"/>
           </w:tblBorders>
-          <w:tblCellMar>
-            <w:top w:w="0" w:type="dxa"/>
-            <w:left w:w="108" w:type="dxa"/>
-            <w:bottom w:w="0" w:type="dxa"/>
-            <w:right w:w="108" w:type="dxa"/>
-          </w:tblCellMar>
         </w:tblPrEx>
         <w:tc>
           <w:tcPr>
@@ -14454,12 +17087,6 @@
             <w:insideH w:val="single" w:color="auto" w:sz="4" w:space="0"/>
             <w:insideV w:val="single" w:color="auto" w:sz="4" w:space="0"/>
           </w:tblBorders>
-          <w:tblCellMar>
-            <w:top w:w="0" w:type="dxa"/>
-            <w:left w:w="108" w:type="dxa"/>
-            <w:bottom w:w="0" w:type="dxa"/>
-            <w:right w:w="108" w:type="dxa"/>
-          </w:tblCellMar>
         </w:tblPrEx>
         <w:tc>
           <w:tcPr>
@@ -18030,12 +20657,6 @@
             <w:insideH w:val="single" w:color="auto" w:sz="4" w:space="0"/>
             <w:insideV w:val="single" w:color="auto" w:sz="4" w:space="0"/>
           </w:tblBorders>
-          <w:tblCellMar>
-            <w:top w:w="0" w:type="dxa"/>
-            <w:left w:w="108" w:type="dxa"/>
-            <w:bottom w:w="0" w:type="dxa"/>
-            <w:right w:w="108" w:type="dxa"/>
-          </w:tblCellMar>
         </w:tblPrEx>
         <w:trPr>
           <w:trHeight w:val="90" w:hRule="atLeast"/>
@@ -18890,12 +21511,6 @@
             <w:insideH w:val="single" w:color="auto" w:sz="4" w:space="0"/>
             <w:insideV w:val="single" w:color="auto" w:sz="4" w:space="0"/>
           </w:tblBorders>
-          <w:tblCellMar>
-            <w:top w:w="0" w:type="dxa"/>
-            <w:left w:w="108" w:type="dxa"/>
-            <w:bottom w:w="0" w:type="dxa"/>
-            <w:right w:w="108" w:type="dxa"/>
-          </w:tblCellMar>
         </w:tblPrEx>
         <w:tc>
           <w:tcPr>
@@ -19006,6 +21621,7 @@
           <w:tcPr>
             <w:tcW w:w="0" w:type="auto"/>
             <w:vMerge w:val="continue"/>
+            <w:tcBorders/>
             <w:vAlign w:val="center"/>
           </w:tcPr>
           <w:p>
@@ -19129,6 +21745,7 @@
           <w:tcPr>
             <w:tcW w:w="0" w:type="auto"/>
             <w:vMerge w:val="continue"/>
+            <w:tcBorders/>
             <w:vAlign w:val="center"/>
           </w:tcPr>
           <w:p>
@@ -19221,6 +21838,105 @@
                 <w:lang w:val="en-US" w:eastAsia="zh-CN" w:bidi="ar-SA"/>
               </w:rPr>
               <w:t>日志</w:t>
+            </w:r>
+          </w:p>
+        </w:tc>
+      </w:tr>
+      <w:tr>
+        <w:tblPrEx>
+          <w:tblBorders>
+            <w:top w:val="single" w:color="auto" w:sz="4" w:space="0"/>
+            <w:left w:val="single" w:color="auto" w:sz="4" w:space="0"/>
+            <w:bottom w:val="single" w:color="auto" w:sz="4" w:space="0"/>
+            <w:right w:val="single" w:color="auto" w:sz="4" w:space="0"/>
+            <w:insideH w:val="single" w:color="auto" w:sz="4" w:space="0"/>
+            <w:insideV w:val="single" w:color="auto" w:sz="4" w:space="0"/>
+          </w:tblBorders>
+          <w:tblCellMar>
+            <w:top w:w="0" w:type="dxa"/>
+            <w:left w:w="108" w:type="dxa"/>
+            <w:bottom w:w="0" w:type="dxa"/>
+            <w:right w:w="108" w:type="dxa"/>
+          </w:tblCellMar>
+        </w:tblPrEx>
+        <w:tc>
+          <w:tcPr>
+            <w:tcW w:w="0" w:type="auto"/>
+            <w:vMerge w:val="continue"/>
+            <w:tcBorders/>
+            <w:vAlign w:val="center"/>
+          </w:tcPr>
+          <w:p>
+            <w:pPr>
+              <w:bidi w:val="0"/>
+              <w:rPr>
+                <w:rFonts w:hint="eastAsia"/>
+                <w:lang w:val="en-US" w:eastAsia="zh-CN"/>
+              </w:rPr>
+            </w:pPr>
+          </w:p>
+        </w:tc>
+        <w:tc>
+          <w:tcPr>
+            <w:tcW w:w="0" w:type="auto"/>
+            <w:vAlign w:val="center"/>
+          </w:tcPr>
+          <w:p>
+            <w:pPr>
+              <w:pStyle w:val="10"/>
+              <w:bidi w:val="0"/>
+              <w:jc w:val="both"/>
+              <w:rPr>
+                <w:rFonts w:hint="default"/>
+                <w:lang w:val="en-US" w:eastAsia="zh-CN"/>
+              </w:rPr>
+            </w:pPr>
+            <w:r>
+              <w:rPr>
+                <w:rFonts w:hint="eastAsia"/>
+                <w:lang w:val="en-US" w:eastAsia="zh-CN"/>
+              </w:rPr>
+              <w:t>ROS_ASSERT(cond)</w:t>
+            </w:r>
+          </w:p>
+        </w:tc>
+        <w:tc>
+          <w:tcPr>
+            <w:tcW w:w="0" w:type="auto"/>
+            <w:vAlign w:val="center"/>
+          </w:tcPr>
+          <w:p>
+            <w:pPr>
+              <w:jc w:val="both"/>
+              <w:rPr>
+                <w:rFonts w:hint="default" w:ascii="华文中宋" w:hAnsi="华文中宋" w:eastAsia="华文中宋" w:cs="华文中宋"/>
+                <w:b/>
+                <w:bCs/>
+                <w:color w:val="ED7D31" w:themeColor="accent2"/>
+                <w:kern w:val="2"/>
+                <w:sz w:val="21"/>
+                <w:szCs w:val="21"/>
+                <w:vertAlign w:val="baseline"/>
+                <w:lang w:val="en-US" w:eastAsia="zh-CN" w:bidi="ar-SA"/>
+                <w14:textFill>
+                  <w14:solidFill>
+                    <w14:schemeClr w14:val="accent2"/>
+                  </w14:solidFill>
+                </w14:textFill>
+              </w:rPr>
+            </w:pPr>
+            <w:r>
+              <w:rPr>
+                <w:rFonts w:hint="eastAsia" w:cs="华文中宋"/>
+                <w:b/>
+                <w:bCs/>
+                <w:color w:val="EA82E5"/>
+                <w:kern w:val="2"/>
+                <w:sz w:val="21"/>
+                <w:szCs w:val="21"/>
+                <w:lang w:val="en-US" w:eastAsia="zh-CN" w:bidi="ar-SA"/>
+              </w:rPr>
+              <w:t>断言</w:t>
             </w:r>
           </w:p>
         </w:tc>

</xml_diff>

<commit_message>
update on 2024-03-24 23:47:25.728252
</commit_message>
<xml_diff>
--- a/cpp 系统交互.docx
+++ b/cpp 系统交互.docx
@@ -2880,8 +2880,6 @@
           </w14:textFill>
         </w:rPr>
       </w:pPr>
-      <w:bookmarkStart w:id="0" w:name="_GoBack"/>
-      <w:bookmarkEnd w:id="0"/>
     </w:p>
     <w:p>
       <w:pPr>
@@ -4477,7 +4475,6 @@
           <w:tcPr>
             <w:tcW w:w="0" w:type="auto"/>
             <w:vMerge w:val="continue"/>
-            <w:tcBorders/>
             <w:vAlign w:val="center"/>
           </w:tcPr>
           <w:p>
@@ -4532,7 +4529,6 @@
           <w:tcPr>
             <w:tcW w:w="0" w:type="auto"/>
             <w:vMerge w:val="continue"/>
-            <w:tcBorders/>
             <w:vAlign w:val="center"/>
           </w:tcPr>
           <w:p>
@@ -8067,7 +8063,6 @@
           <w:tcPr>
             <w:tcW w:w="0" w:type="auto"/>
             <w:vMerge w:val="continue"/>
-            <w:tcBorders/>
             <w:vAlign w:val="center"/>
           </w:tcPr>
           <w:p>
@@ -8251,7 +8246,6 @@
           <w:tcPr>
             <w:tcW w:w="0" w:type="auto"/>
             <w:vMerge w:val="continue"/>
-            <w:tcBorders/>
             <w:vAlign w:val="center"/>
           </w:tcPr>
           <w:p>
@@ -11454,6 +11448,12 @@
             <w:insideH w:val="single" w:color="auto" w:sz="4" w:space="0"/>
             <w:insideV w:val="single" w:color="auto" w:sz="4" w:space="0"/>
           </w:tblBorders>
+          <w:tblCellMar>
+            <w:top w:w="0" w:type="dxa"/>
+            <w:left w:w="108" w:type="dxa"/>
+            <w:bottom w:w="0" w:type="dxa"/>
+            <w:right w:w="108" w:type="dxa"/>
+          </w:tblCellMar>
         </w:tblPrEx>
         <w:tc>
           <w:tcPr>
@@ -16025,6 +16025,21 @@
         <w:pStyle w:val="5"/>
         <w:bidi w:val="0"/>
         <w:rPr>
+          <w:rFonts w:hint="eastAsia"/>
+          <w:lang w:val="en-US" w:eastAsia="zh-CN"/>
+        </w:rPr>
+      </w:pPr>
+      <w:r>
+        <w:rPr>
+          <w:rFonts w:hint="eastAsia"/>
+          <w:lang w:val="en-US" w:eastAsia="zh-CN"/>
+        </w:rPr>
+        <w:t>图像cv_bridge/cv_bridge.h：</w:t>
+      </w:r>
+    </w:p>
+    <w:p>
+      <w:pPr>
+        <w:rPr>
           <w:rFonts w:hint="default"/>
           <w:lang w:val="en-US" w:eastAsia="zh-CN"/>
         </w:rPr>
@@ -16034,8 +16049,16 @@
           <w:rFonts w:hint="eastAsia"/>
           <w:lang w:val="en-US" w:eastAsia="zh-CN"/>
         </w:rPr>
-        <w:t>图像cv_bridge：</w:t>
+        <w:t>编码：sensor_msgs/image_encodings.hpp</w:t>
       </w:r>
+    </w:p>
+    <w:p>
+      <w:pPr>
+        <w:rPr>
+          <w:rFonts w:hint="default"/>
+          <w:lang w:val="en-US" w:eastAsia="zh-CN"/>
+        </w:rPr>
+      </w:pPr>
     </w:p>
     <w:tbl>
       <w:tblPr>
@@ -16340,12 +16363,6 @@
             <w:insideH w:val="single" w:color="auto" w:sz="4" w:space="0"/>
             <w:insideV w:val="single" w:color="auto" w:sz="4" w:space="0"/>
           </w:tblBorders>
-          <w:tblCellMar>
-            <w:top w:w="0" w:type="dxa"/>
-            <w:left w:w="108" w:type="dxa"/>
-            <w:bottom w:w="0" w:type="dxa"/>
-            <w:right w:w="108" w:type="dxa"/>
-          </w:tblCellMar>
         </w:tblPrEx>
         <w:trPr>
           <w:trHeight w:val="139" w:hRule="atLeast"/>
@@ -16533,13 +16550,31 @@
                 <w:rFonts w:hint="eastAsia" w:cs="华文中宋"/>
                 <w:b/>
                 <w:bCs/>
+                <w:color w:val="ED7D31" w:themeColor="accent2"/>
+                <w:kern w:val="2"/>
+                <w:sz w:val="21"/>
+                <w:szCs w:val="21"/>
+                <w:lang w:val="en-US" w:eastAsia="zh-CN" w:bidi="ar-SA"/>
+                <w14:textFill>
+                  <w14:solidFill>
+                    <w14:schemeClr w14:val="accent2"/>
+                  </w14:solidFill>
+                </w14:textFill>
+              </w:rPr>
+              <w:t>std_msgs::msg::Header</w:t>
+            </w:r>
+            <w:r>
+              <w:rPr>
+                <w:rFonts w:hint="eastAsia" w:cs="华文中宋"/>
+                <w:b/>
+                <w:bCs/>
                 <w:color w:val="FF0000"/>
                 <w:kern w:val="2"/>
                 <w:sz w:val="21"/>
                 <w:szCs w:val="21"/>
                 <w:lang w:val="en-US" w:eastAsia="zh-CN" w:bidi="ar-SA"/>
               </w:rPr>
-              <w:t>header</w:t>
+              <w:t xml:space="preserve"> header</w:t>
             </w:r>
           </w:p>
         </w:tc>
@@ -16596,6 +16631,9 @@
             <w:right w:w="108" w:type="dxa"/>
           </w:tblCellMar>
         </w:tblPrEx>
+        <w:trPr>
+          <w:trHeight w:val="90" w:hRule="atLeast"/>
+        </w:trPr>
         <w:tc>
           <w:tcPr>
             <w:tcW w:w="0" w:type="auto"/>
@@ -16647,6 +16685,24 @@
                 <w:lang w:val="en-US" w:eastAsia="zh-CN" w:bidi="ar-SA"/>
               </w:rPr>
             </w:pPr>
+            <w:r>
+              <w:rPr>
+                <w:rFonts w:hint="eastAsia" w:cs="华文中宋"/>
+                <w:b/>
+                <w:bCs/>
+                <w:color w:val="ED7D31" w:themeColor="accent2"/>
+                <w:kern w:val="2"/>
+                <w:sz w:val="21"/>
+                <w:szCs w:val="21"/>
+                <w:lang w:val="en-US" w:eastAsia="zh-CN" w:bidi="ar-SA"/>
+                <w14:textFill>
+                  <w14:solidFill>
+                    <w14:schemeClr w14:val="accent2"/>
+                  </w14:solidFill>
+                </w14:textFill>
+              </w:rPr>
+              <w:t xml:space="preserve">std::string </w:t>
+            </w:r>
             <w:r>
               <w:rPr>
                 <w:rFonts w:hint="eastAsia" w:cs="华文中宋"/>
@@ -17019,6 +17075,328 @@
         <w:t>几何geometry_msgs/msg：</w:t>
       </w:r>
     </w:p>
+    <w:tbl>
+      <w:tblPr>
+        <w:tblStyle w:val="7"/>
+        <w:tblW w:w="0" w:type="auto"/>
+        <w:tblInd w:w="0" w:type="dxa"/>
+        <w:tblBorders>
+          <w:top w:val="single" w:color="auto" w:sz="4" w:space="0"/>
+          <w:left w:val="single" w:color="auto" w:sz="4" w:space="0"/>
+          <w:bottom w:val="single" w:color="auto" w:sz="4" w:space="0"/>
+          <w:right w:val="single" w:color="auto" w:sz="4" w:space="0"/>
+          <w:insideH w:val="single" w:color="auto" w:sz="4" w:space="0"/>
+          <w:insideV w:val="single" w:color="auto" w:sz="4" w:space="0"/>
+        </w:tblBorders>
+        <w:tblLayout w:type="autofit"/>
+        <w:tblCellMar>
+          <w:top w:w="0" w:type="dxa"/>
+          <w:left w:w="108" w:type="dxa"/>
+          <w:bottom w:w="0" w:type="dxa"/>
+          <w:right w:w="108" w:type="dxa"/>
+        </w:tblCellMar>
+      </w:tblPr>
+      <w:tblGrid>
+        <w:gridCol w:w="637"/>
+        <w:gridCol w:w="2276"/>
+        <w:gridCol w:w="2674"/>
+      </w:tblGrid>
+      <w:tr>
+        <w:tblPrEx>
+          <w:tblBorders>
+            <w:top w:val="single" w:color="auto" w:sz="4" w:space="0"/>
+            <w:left w:val="single" w:color="auto" w:sz="4" w:space="0"/>
+            <w:bottom w:val="single" w:color="auto" w:sz="4" w:space="0"/>
+            <w:right w:val="single" w:color="auto" w:sz="4" w:space="0"/>
+            <w:insideH w:val="single" w:color="auto" w:sz="4" w:space="0"/>
+            <w:insideV w:val="single" w:color="auto" w:sz="4" w:space="0"/>
+          </w:tblBorders>
+          <w:tblCellMar>
+            <w:top w:w="0" w:type="dxa"/>
+            <w:left w:w="108" w:type="dxa"/>
+            <w:bottom w:w="0" w:type="dxa"/>
+            <w:right w:w="108" w:type="dxa"/>
+          </w:tblCellMar>
+        </w:tblPrEx>
+        <w:trPr>
+          <w:trHeight w:val="139" w:hRule="atLeast"/>
+        </w:trPr>
+        <w:tc>
+          <w:tcPr>
+            <w:tcW w:w="0" w:type="auto"/>
+            <w:gridSpan w:val="2"/>
+            <w:vAlign w:val="center"/>
+          </w:tcPr>
+          <w:p>
+            <w:pPr>
+              <w:pStyle w:val="10"/>
+              <w:bidi w:val="0"/>
+              <w:jc w:val="both"/>
+              <w:rPr>
+                <w:rFonts w:hint="default" w:ascii="华文中宋" w:hAnsi="华文中宋" w:eastAsia="华文中宋" w:cs="华文中宋"/>
+                <w:b/>
+                <w:bCs/>
+                <w:color w:val="FF0000"/>
+                <w:kern w:val="2"/>
+                <w:sz w:val="21"/>
+                <w:szCs w:val="21"/>
+                <w:lang w:val="en-US" w:eastAsia="zh-CN" w:bidi="ar-SA"/>
+              </w:rPr>
+            </w:pPr>
+            <w:r>
+              <w:rPr>
+                <w:rFonts w:hint="eastAsia"/>
+                <w:lang w:val="en-US" w:eastAsia="zh-CN"/>
+              </w:rPr>
+              <w:t>Quaternion</w:t>
+            </w:r>
+          </w:p>
+        </w:tc>
+        <w:tc>
+          <w:tcPr>
+            <w:tcW w:w="0" w:type="auto"/>
+            <w:vAlign w:val="center"/>
+          </w:tcPr>
+          <w:p>
+            <w:pPr>
+              <w:pStyle w:val="9"/>
+              <w:bidi w:val="0"/>
+              <w:rPr>
+                <w:rFonts w:hint="default" w:ascii="华文中宋" w:hAnsi="华文中宋" w:eastAsia="华文中宋" w:cs="华文中宋"/>
+                <w:b/>
+                <w:bCs/>
+                <w:color w:val="ED7D31" w:themeColor="accent2"/>
+                <w:kern w:val="2"/>
+                <w:szCs w:val="21"/>
+                <w:vertAlign w:val="baseline"/>
+                <w:lang w:val="en-US" w:eastAsia="zh-CN" w:bidi="ar-SA"/>
+                <w14:textFill>
+                  <w14:solidFill>
+                    <w14:schemeClr w14:val="accent2"/>
+                  </w14:solidFill>
+                </w14:textFill>
+              </w:rPr>
+            </w:pPr>
+            <w:r>
+              <w:rPr>
+                <w:rFonts w:hint="eastAsia"/>
+                <w:lang w:val="en-US" w:eastAsia="zh-CN"/>
+              </w:rPr>
+              <w:t>四元数</w:t>
+            </w:r>
+            <w:r>
+              <w:rPr>
+                <w:rFonts w:hint="eastAsia" w:ascii="华文中宋" w:hAnsi="华文中宋" w:eastAsia="华文中宋" w:cs="华文中宋"/>
+                <w:b/>
+                <w:bCs/>
+                <w:color w:val="ED7D31" w:themeColor="accent2"/>
+                <w:kern w:val="2"/>
+                <w:sz w:val="21"/>
+                <w:szCs w:val="24"/>
+                <w:lang w:val="en-US" w:eastAsia="zh-CN" w:bidi="ar-SA"/>
+                <w14:textFill>
+                  <w14:solidFill>
+                    <w14:schemeClr w14:val="accent2"/>
+                  </w14:solidFill>
+                </w14:textFill>
+              </w:rPr>
+              <w:t xml:space="preserve"> (</w:t>
+            </w:r>
+            <w:r>
+              <w:rPr>
+                <w:rFonts w:hint="eastAsia" w:cs="华文中宋"/>
+                <w:b/>
+                <w:bCs/>
+                <w:color w:val="ED7D31" w:themeColor="accent2"/>
+                <w:kern w:val="2"/>
+                <w:sz w:val="21"/>
+                <w:szCs w:val="24"/>
+                <w:lang w:val="en-US" w:eastAsia="zh-CN" w:bidi="ar-SA"/>
+                <w14:textFill>
+                  <w14:solidFill>
+                    <w14:schemeClr w14:val="accent2"/>
+                  </w14:solidFill>
+                </w14:textFill>
+              </w:rPr>
+              <w:t>quaternion</w:t>
+            </w:r>
+            <w:r>
+              <w:rPr>
+                <w:rFonts w:hint="eastAsia" w:ascii="华文中宋" w:hAnsi="华文中宋" w:eastAsia="华文中宋" w:cs="华文中宋"/>
+                <w:b/>
+                <w:bCs/>
+                <w:color w:val="ED7D31" w:themeColor="accent2"/>
+                <w:kern w:val="2"/>
+                <w:sz w:val="21"/>
+                <w:szCs w:val="24"/>
+                <w:lang w:val="en-US" w:eastAsia="zh-CN" w:bidi="ar-SA"/>
+                <w14:textFill>
+                  <w14:solidFill>
+                    <w14:schemeClr w14:val="accent2"/>
+                  </w14:solidFill>
+                </w14:textFill>
+              </w:rPr>
+              <w:t>.hpp)</w:t>
+            </w:r>
+          </w:p>
+        </w:tc>
+      </w:tr>
+      <w:tr>
+        <w:tblPrEx>
+          <w:tblBorders>
+            <w:top w:val="single" w:color="auto" w:sz="4" w:space="0"/>
+            <w:left w:val="single" w:color="auto" w:sz="4" w:space="0"/>
+            <w:bottom w:val="single" w:color="auto" w:sz="4" w:space="0"/>
+            <w:right w:val="single" w:color="auto" w:sz="4" w:space="0"/>
+            <w:insideH w:val="single" w:color="auto" w:sz="4" w:space="0"/>
+            <w:insideV w:val="single" w:color="auto" w:sz="4" w:space="0"/>
+          </w:tblBorders>
+          <w:tblCellMar>
+            <w:top w:w="0" w:type="dxa"/>
+            <w:left w:w="108" w:type="dxa"/>
+            <w:bottom w:w="0" w:type="dxa"/>
+            <w:right w:w="108" w:type="dxa"/>
+          </w:tblCellMar>
+        </w:tblPrEx>
+        <w:tc>
+          <w:tcPr>
+            <w:tcW w:w="0" w:type="auto"/>
+            <w:vAlign w:val="center"/>
+          </w:tcPr>
+          <w:p>
+            <w:pPr>
+              <w:pStyle w:val="10"/>
+              <w:bidi w:val="0"/>
+              <w:jc w:val="both"/>
+              <w:rPr>
+                <w:rFonts w:hint="default" w:ascii="华文中宋" w:hAnsi="华文中宋" w:eastAsia="华文中宋" w:cs="华文中宋"/>
+                <w:b/>
+                <w:bCs/>
+                <w:color w:val="ED7D31" w:themeColor="accent2"/>
+                <w:kern w:val="2"/>
+                <w:sz w:val="21"/>
+                <w:szCs w:val="21"/>
+                <w:vertAlign w:val="baseline"/>
+                <w:lang w:val="en-US" w:eastAsia="zh-CN" w:bidi="ar-SA"/>
+                <w14:textFill>
+                  <w14:solidFill>
+                    <w14:schemeClr w14:val="accent2"/>
+                  </w14:solidFill>
+                </w14:textFill>
+              </w:rPr>
+            </w:pPr>
+            <w:r>
+              <w:rPr>
+                <w:rFonts w:hint="eastAsia" w:cs="华文中宋"/>
+                <w:b/>
+                <w:bCs/>
+                <w:color w:val="ED7D31" w:themeColor="accent2"/>
+                <w:kern w:val="2"/>
+                <w:sz w:val="21"/>
+                <w:szCs w:val="21"/>
+                <w:vertAlign w:val="baseline"/>
+                <w:lang w:val="en-US" w:eastAsia="zh-CN" w:bidi="ar-SA"/>
+                <w14:textFill>
+                  <w14:solidFill>
+                    <w14:schemeClr w14:val="accent2"/>
+                  </w14:solidFill>
+                </w14:textFill>
+              </w:rPr>
+              <w:t>属性</w:t>
+            </w:r>
+          </w:p>
+        </w:tc>
+        <w:tc>
+          <w:tcPr>
+            <w:tcW w:w="0" w:type="auto"/>
+            <w:vAlign w:val="center"/>
+          </w:tcPr>
+          <w:p>
+            <w:pPr>
+              <w:pStyle w:val="10"/>
+              <w:bidi w:val="0"/>
+              <w:jc w:val="both"/>
+              <w:rPr>
+                <w:rFonts w:hint="default" w:ascii="华文中宋" w:hAnsi="华文中宋" w:eastAsia="华文中宋" w:cs="华文中宋"/>
+                <w:b/>
+                <w:bCs/>
+                <w:color w:val="FF0000"/>
+                <w:kern w:val="2"/>
+                <w:sz w:val="21"/>
+                <w:szCs w:val="21"/>
+                <w:lang w:val="en-US" w:eastAsia="zh-CN" w:bidi="ar-SA"/>
+              </w:rPr>
+            </w:pPr>
+            <w:r>
+              <w:rPr>
+                <w:rFonts w:hint="eastAsia" w:cs="华文中宋"/>
+                <w:b/>
+                <w:bCs/>
+                <w:color w:val="ED7D31" w:themeColor="accent2"/>
+                <w:kern w:val="2"/>
+                <w:sz w:val="21"/>
+                <w:szCs w:val="21"/>
+                <w:lang w:val="en-US" w:eastAsia="zh-CN" w:bidi="ar-SA"/>
+                <w14:textFill>
+                  <w14:solidFill>
+                    <w14:schemeClr w14:val="accent2"/>
+                  </w14:solidFill>
+                </w14:textFill>
+              </w:rPr>
+              <w:t xml:space="preserve">float64 </w:t>
+            </w:r>
+            <w:r>
+              <w:rPr>
+                <w:rFonts w:hint="eastAsia" w:cs="华文中宋"/>
+                <w:b/>
+                <w:bCs/>
+                <w:color w:val="FF0000"/>
+                <w:kern w:val="2"/>
+                <w:sz w:val="21"/>
+                <w:szCs w:val="21"/>
+                <w:lang w:val="en-US" w:eastAsia="zh-CN" w:bidi="ar-SA"/>
+              </w:rPr>
+              <w:t>x / y / z / w</w:t>
+            </w:r>
+          </w:p>
+        </w:tc>
+        <w:tc>
+          <w:tcPr>
+            <w:tcW w:w="0" w:type="auto"/>
+            <w:vAlign w:val="center"/>
+          </w:tcPr>
+          <w:p>
+            <w:pPr>
+              <w:jc w:val="both"/>
+              <w:rPr>
+                <w:rFonts w:hint="eastAsia" w:ascii="华文中宋" w:hAnsi="华文中宋" w:eastAsia="华文中宋" w:cs="华文中宋"/>
+                <w:b/>
+                <w:bCs/>
+                <w:color w:val="ED7D31" w:themeColor="accent2"/>
+                <w:kern w:val="2"/>
+                <w:sz w:val="21"/>
+                <w:szCs w:val="21"/>
+                <w:vertAlign w:val="baseline"/>
+                <w:lang w:val="en-US" w:eastAsia="zh-CN" w:bidi="ar-SA"/>
+                <w14:textFill>
+                  <w14:solidFill>
+                    <w14:schemeClr w14:val="accent2"/>
+                  </w14:solidFill>
+                </w14:textFill>
+              </w:rPr>
+            </w:pPr>
+            <w:r>
+              <w:rPr>
+                <w:rStyle w:val="11"/>
+                <w:rFonts w:hint="eastAsia"/>
+                <w:lang w:val="en-US" w:eastAsia="zh-CN"/>
+              </w:rPr>
+              <w:t>值</w:t>
+            </w:r>
+          </w:p>
+        </w:tc>
+      </w:tr>
+    </w:tbl>
     <w:p>
       <w:pPr>
         <w:rPr>
@@ -17026,31 +17404,6 @@
           <w:lang w:val="en-US" w:eastAsia="zh-CN"/>
         </w:rPr>
       </w:pPr>
-    </w:p>
-    <w:p>
-      <w:pPr>
-        <w:rPr>
-          <w:rFonts w:hint="default"/>
-          <w:lang w:val="en-US" w:eastAsia="zh-CN"/>
-        </w:rPr>
-      </w:pPr>
-    </w:p>
-    <w:p>
-      <w:pPr>
-        <w:pStyle w:val="5"/>
-        <w:bidi w:val="0"/>
-        <w:rPr>
-          <w:rFonts w:hint="default"/>
-          <w:lang w:val="en-US" w:eastAsia="zh-CN"/>
-        </w:rPr>
-      </w:pPr>
-      <w:r>
-        <w:rPr>
-          <w:rFonts w:hint="eastAsia"/>
-          <w:lang w:val="en-US" w:eastAsia="zh-CN"/>
-        </w:rPr>
-        <w:t>标准std_msgs/msg：</w:t>
-      </w:r>
     </w:p>
     <w:tbl>
       <w:tblPr>
@@ -17074,8 +17427,9 @@
         </w:tblCellMar>
       </w:tblPr>
       <w:tblGrid>
-        <w:gridCol w:w="3075"/>
-        <w:gridCol w:w="2144"/>
+        <w:gridCol w:w="637"/>
+        <w:gridCol w:w="1851"/>
+        <w:gridCol w:w="2295"/>
       </w:tblGrid>
       <w:tr>
         <w:tblPrEx>
@@ -17087,10 +17441,20 @@
             <w:insideH w:val="single" w:color="auto" w:sz="4" w:space="0"/>
             <w:insideV w:val="single" w:color="auto" w:sz="4" w:space="0"/>
           </w:tblBorders>
+          <w:tblCellMar>
+            <w:top w:w="0" w:type="dxa"/>
+            <w:left w:w="108" w:type="dxa"/>
+            <w:bottom w:w="0" w:type="dxa"/>
+            <w:right w:w="108" w:type="dxa"/>
+          </w:tblCellMar>
         </w:tblPrEx>
-        <w:tc>
-          <w:tcPr>
-            <w:tcW w:w="0" w:type="auto"/>
+        <w:trPr>
+          <w:trHeight w:val="139" w:hRule="atLeast"/>
+        </w:trPr>
+        <w:tc>
+          <w:tcPr>
+            <w:tcW w:w="0" w:type="auto"/>
+            <w:gridSpan w:val="2"/>
             <w:vAlign w:val="center"/>
           </w:tcPr>
           <w:p>
@@ -17114,42 +17478,41 @@
                 <w:rFonts w:hint="eastAsia"/>
                 <w:lang w:val="en-US" w:eastAsia="zh-CN"/>
               </w:rPr>
-              <w:t>String</w:t>
-            </w:r>
-          </w:p>
-        </w:tc>
-        <w:tc>
-          <w:tcPr>
-            <w:tcW w:w="0" w:type="auto"/>
-            <w:vAlign w:val="center"/>
-          </w:tcPr>
-          <w:p>
-            <w:pPr>
-              <w:jc w:val="both"/>
+              <w:t>Vector3</w:t>
+            </w:r>
+          </w:p>
+        </w:tc>
+        <w:tc>
+          <w:tcPr>
+            <w:tcW w:w="0" w:type="auto"/>
+            <w:vAlign w:val="center"/>
+          </w:tcPr>
+          <w:p>
+            <w:pPr>
+              <w:pStyle w:val="9"/>
+              <w:bidi w:val="0"/>
               <w:rPr>
                 <w:rFonts w:hint="default" w:ascii="华文中宋" w:hAnsi="华文中宋" w:eastAsia="华文中宋" w:cs="华文中宋"/>
                 <w:b/>
                 <w:bCs/>
                 <w:color w:val="ED7D31" w:themeColor="accent2"/>
                 <w:kern w:val="2"/>
-                <w:sz w:val="21"/>
-                <w:szCs w:val="21"/>
-                <w:vertAlign w:val="baseline"/>
-                <w:lang w:val="en-US" w:eastAsia="zh-CN" w:bidi="ar-SA"/>
-                <w14:textFill>
-                  <w14:solidFill>
-                    <w14:schemeClr w14:val="accent2"/>
-                  </w14:solidFill>
-                </w14:textFill>
-              </w:rPr>
-            </w:pPr>
-            <w:r>
-              <w:rPr>
-                <w:rStyle w:val="11"/>
-                <w:rFonts w:hint="eastAsia"/>
-                <w:lang w:val="en-US" w:eastAsia="zh-CN"/>
-              </w:rPr>
-              <w:t>字符串</w:t>
+                <w:szCs w:val="21"/>
+                <w:vertAlign w:val="baseline"/>
+                <w:lang w:val="en-US" w:eastAsia="zh-CN" w:bidi="ar-SA"/>
+                <w14:textFill>
+                  <w14:solidFill>
+                    <w14:schemeClr w14:val="accent2"/>
+                  </w14:solidFill>
+                </w14:textFill>
+              </w:rPr>
+            </w:pPr>
+            <w:r>
+              <w:rPr>
+                <w:rFonts w:hint="eastAsia"/>
+                <w:lang w:val="en-US" w:eastAsia="zh-CN"/>
+              </w:rPr>
+              <w:t>三元组</w:t>
             </w:r>
             <w:r>
               <w:rPr>
@@ -17167,7 +17530,25 @@
                   </w14:solidFill>
                 </w14:textFill>
               </w:rPr>
-              <w:t xml:space="preserve"> (string.hpp)</w:t>
+              <w:t xml:space="preserve"> (</w:t>
+            </w:r>
+            <w:r>
+              <w:rPr>
+                <w:rFonts w:hint="eastAsia" w:cs="华文中宋"/>
+                <w:b/>
+                <w:bCs/>
+                <w:color w:val="ED7D31" w:themeColor="accent2"/>
+                <w:kern w:val="2"/>
+                <w:sz w:val="21"/>
+                <w:szCs w:val="24"/>
+                <w:lang w:val="en-US" w:eastAsia="zh-CN" w:bidi="ar-SA"/>
+                <w14:textFill>
+                  <w14:solidFill>
+                    <w14:schemeClr w14:val="accent2"/>
+                  </w14:solidFill>
+                </w14:textFill>
+              </w:rPr>
+              <w:t>vector3</w:t>
             </w:r>
             <w:r>
               <w:rPr>
@@ -17177,16 +17558,15 @@
                 <w:color w:val="ED7D31" w:themeColor="accent2"/>
                 <w:kern w:val="2"/>
                 <w:sz w:val="21"/>
-                <w:szCs w:val="21"/>
-                <w:vertAlign w:val="baseline"/>
-                <w:lang w:val="en-US" w:eastAsia="zh-CN" w:bidi="ar-SA"/>
-                <w14:textFill>
-                  <w14:solidFill>
-                    <w14:schemeClr w14:val="accent2"/>
-                  </w14:solidFill>
-                </w14:textFill>
-              </w:rPr>
-              <w:t xml:space="preserve"> </w:t>
+                <w:szCs w:val="24"/>
+                <w:lang w:val="en-US" w:eastAsia="zh-CN" w:bidi="ar-SA"/>
+                <w14:textFill>
+                  <w14:solidFill>
+                    <w14:schemeClr w14:val="accent2"/>
+                  </w14:solidFill>
+                </w14:textFill>
+              </w:rPr>
+              <w:t>.hpp)</w:t>
             </w:r>
           </w:p>
         </w:tc>
@@ -17219,409 +17599,129 @@
               <w:bidi w:val="0"/>
               <w:jc w:val="both"/>
               <w:rPr>
-                <w:rFonts w:hint="default"/>
-                <w:lang w:val="en-US" w:eastAsia="zh-CN"/>
-              </w:rPr>
-            </w:pPr>
-            <w:r>
-              <w:rPr>
-                <w:rFonts w:hint="eastAsia"/>
-                <w:lang w:val="en-US" w:eastAsia="zh-CN"/>
-              </w:rPr>
-              <w:t>Int8 / Int16 / Int32 / Int64</w:t>
-            </w:r>
-          </w:p>
-        </w:tc>
-        <w:tc>
-          <w:tcPr>
-            <w:tcW w:w="0" w:type="auto"/>
-            <w:vAlign w:val="center"/>
-          </w:tcPr>
-          <w:p>
-            <w:pPr>
-              <w:jc w:val="both"/>
+                <w:rFonts w:hint="default" w:ascii="华文中宋" w:hAnsi="华文中宋" w:eastAsia="华文中宋" w:cs="华文中宋"/>
+                <w:b/>
+                <w:bCs/>
+                <w:color w:val="ED7D31" w:themeColor="accent2"/>
+                <w:kern w:val="2"/>
+                <w:sz w:val="21"/>
+                <w:szCs w:val="21"/>
+                <w:vertAlign w:val="baseline"/>
+                <w:lang w:val="en-US" w:eastAsia="zh-CN" w:bidi="ar-SA"/>
+                <w14:textFill>
+                  <w14:solidFill>
+                    <w14:schemeClr w14:val="accent2"/>
+                  </w14:solidFill>
+                </w14:textFill>
+              </w:rPr>
+            </w:pPr>
+            <w:r>
+              <w:rPr>
+                <w:rFonts w:hint="eastAsia" w:cs="华文中宋"/>
+                <w:b/>
+                <w:bCs/>
+                <w:color w:val="ED7D31" w:themeColor="accent2"/>
+                <w:kern w:val="2"/>
+                <w:sz w:val="21"/>
+                <w:szCs w:val="21"/>
+                <w:vertAlign w:val="baseline"/>
+                <w:lang w:val="en-US" w:eastAsia="zh-CN" w:bidi="ar-SA"/>
+                <w14:textFill>
+                  <w14:solidFill>
+                    <w14:schemeClr w14:val="accent2"/>
+                  </w14:solidFill>
+                </w14:textFill>
+              </w:rPr>
+              <w:t>属性</w:t>
+            </w:r>
+          </w:p>
+        </w:tc>
+        <w:tc>
+          <w:tcPr>
+            <w:tcW w:w="0" w:type="auto"/>
+            <w:vAlign w:val="center"/>
+          </w:tcPr>
+          <w:p>
+            <w:pPr>
+              <w:pStyle w:val="10"/>
+              <w:bidi w:val="0"/>
+              <w:jc w:val="both"/>
+              <w:rPr>
+                <w:rFonts w:hint="default" w:ascii="华文中宋" w:hAnsi="华文中宋" w:eastAsia="华文中宋" w:cs="华文中宋"/>
+                <w:b/>
+                <w:bCs/>
+                <w:color w:val="FF0000"/>
+                <w:kern w:val="2"/>
+                <w:sz w:val="21"/>
+                <w:szCs w:val="21"/>
+                <w:lang w:val="en-US" w:eastAsia="zh-CN" w:bidi="ar-SA"/>
+              </w:rPr>
+            </w:pPr>
+            <w:r>
+              <w:rPr>
+                <w:rFonts w:hint="eastAsia" w:cs="华文中宋"/>
+                <w:b/>
+                <w:bCs/>
+                <w:color w:val="ED7D31" w:themeColor="accent2"/>
+                <w:kern w:val="2"/>
+                <w:sz w:val="21"/>
+                <w:szCs w:val="21"/>
+                <w:lang w:val="en-US" w:eastAsia="zh-CN" w:bidi="ar-SA"/>
+                <w14:textFill>
+                  <w14:solidFill>
+                    <w14:schemeClr w14:val="accent2"/>
+                  </w14:solidFill>
+                </w14:textFill>
+              </w:rPr>
+              <w:t xml:space="preserve">float64 </w:t>
+            </w:r>
+            <w:r>
+              <w:rPr>
+                <w:rFonts w:hint="eastAsia" w:cs="华文中宋"/>
+                <w:b/>
+                <w:bCs/>
+                <w:color w:val="FF0000"/>
+                <w:kern w:val="2"/>
+                <w:sz w:val="21"/>
+                <w:szCs w:val="21"/>
+                <w:lang w:val="en-US" w:eastAsia="zh-CN" w:bidi="ar-SA"/>
+              </w:rPr>
+              <w:t>x / y / z</w:t>
+            </w:r>
+          </w:p>
+        </w:tc>
+        <w:tc>
+          <w:tcPr>
+            <w:tcW w:w="0" w:type="auto"/>
+            <w:vAlign w:val="center"/>
+          </w:tcPr>
+          <w:p>
+            <w:pPr>
+              <w:jc w:val="both"/>
+              <w:rPr>
+                <w:rFonts w:hint="eastAsia" w:ascii="华文中宋" w:hAnsi="华文中宋" w:eastAsia="华文中宋" w:cs="华文中宋"/>
+                <w:b/>
+                <w:bCs/>
+                <w:color w:val="ED7D31" w:themeColor="accent2"/>
+                <w:kern w:val="2"/>
+                <w:sz w:val="21"/>
+                <w:szCs w:val="21"/>
+                <w:vertAlign w:val="baseline"/>
+                <w:lang w:val="en-US" w:eastAsia="zh-CN" w:bidi="ar-SA"/>
+                <w14:textFill>
+                  <w14:solidFill>
+                    <w14:schemeClr w14:val="accent2"/>
+                  </w14:solidFill>
+                </w14:textFill>
+              </w:rPr>
+            </w:pPr>
+            <w:r>
               <w:rPr>
                 <w:rStyle w:val="11"/>
-                <w:rFonts w:hint="default"/>
-                <w:lang w:val="en-US" w:eastAsia="zh-CN"/>
-              </w:rPr>
-            </w:pPr>
-            <w:r>
-              <w:rPr>
-                <w:rStyle w:val="11"/>
-                <w:rFonts w:hint="eastAsia"/>
-                <w:lang w:val="en-US" w:eastAsia="zh-CN"/>
-              </w:rPr>
-              <w:t>整型</w:t>
-            </w:r>
-            <w:r>
-              <w:rPr>
-                <w:rFonts w:hint="eastAsia" w:ascii="华文中宋" w:hAnsi="华文中宋" w:eastAsia="华文中宋" w:cs="华文中宋"/>
-                <w:b/>
-                <w:bCs/>
-                <w:color w:val="ED7D31" w:themeColor="accent2"/>
-                <w:kern w:val="2"/>
-                <w:sz w:val="21"/>
-                <w:szCs w:val="24"/>
-                <w:lang w:val="en-US" w:eastAsia="zh-CN" w:bidi="ar-SA"/>
-                <w14:textFill>
-                  <w14:solidFill>
-                    <w14:schemeClr w14:val="accent2"/>
-                  </w14:solidFill>
-                </w14:textFill>
-              </w:rPr>
-              <w:t xml:space="preserve"> (</w:t>
-            </w:r>
-            <w:r>
-              <w:rPr>
-                <w:rFonts w:hint="eastAsia" w:cs="华文中宋"/>
-                <w:b/>
-                <w:bCs/>
-                <w:color w:val="ED7D31" w:themeColor="accent2"/>
-                <w:kern w:val="2"/>
-                <w:sz w:val="21"/>
-                <w:szCs w:val="24"/>
-                <w:lang w:val="en-US" w:eastAsia="zh-CN" w:bidi="ar-SA"/>
-                <w14:textFill>
-                  <w14:solidFill>
-                    <w14:schemeClr w14:val="accent2"/>
-                  </w14:solidFill>
-                </w14:textFill>
-              </w:rPr>
-              <w:t>int*</w:t>
-            </w:r>
-            <w:r>
-              <w:rPr>
-                <w:rFonts w:hint="eastAsia" w:ascii="华文中宋" w:hAnsi="华文中宋" w:eastAsia="华文中宋" w:cs="华文中宋"/>
-                <w:b/>
-                <w:bCs/>
-                <w:color w:val="ED7D31" w:themeColor="accent2"/>
-                <w:kern w:val="2"/>
-                <w:sz w:val="21"/>
-                <w:szCs w:val="24"/>
-                <w:lang w:val="en-US" w:eastAsia="zh-CN" w:bidi="ar-SA"/>
-                <w14:textFill>
-                  <w14:solidFill>
-                    <w14:schemeClr w14:val="accent2"/>
-                  </w14:solidFill>
-                </w14:textFill>
-              </w:rPr>
-              <w:t>.hpp)</w:t>
-            </w:r>
-          </w:p>
-        </w:tc>
-      </w:tr>
-      <w:tr>
-        <w:tblPrEx>
-          <w:tblBorders>
-            <w:top w:val="single" w:color="auto" w:sz="4" w:space="0"/>
-            <w:left w:val="single" w:color="auto" w:sz="4" w:space="0"/>
-            <w:bottom w:val="single" w:color="auto" w:sz="4" w:space="0"/>
-            <w:right w:val="single" w:color="auto" w:sz="4" w:space="0"/>
-            <w:insideH w:val="single" w:color="auto" w:sz="4" w:space="0"/>
-            <w:insideV w:val="single" w:color="auto" w:sz="4" w:space="0"/>
-          </w:tblBorders>
-          <w:tblCellMar>
-            <w:top w:w="0" w:type="dxa"/>
-            <w:left w:w="108" w:type="dxa"/>
-            <w:bottom w:w="0" w:type="dxa"/>
-            <w:right w:w="108" w:type="dxa"/>
-          </w:tblCellMar>
-        </w:tblPrEx>
-        <w:tc>
-          <w:tcPr>
-            <w:tcW w:w="0" w:type="auto"/>
-            <w:vAlign w:val="center"/>
-          </w:tcPr>
-          <w:p>
-            <w:pPr>
-              <w:pStyle w:val="10"/>
-              <w:bidi w:val="0"/>
-              <w:jc w:val="both"/>
-              <w:rPr>
-                <w:rFonts w:hint="default"/>
-                <w:lang w:val="en-US" w:eastAsia="zh-CN"/>
-              </w:rPr>
-            </w:pPr>
-            <w:r>
-              <w:rPr>
-                <w:rFonts w:hint="eastAsia"/>
-                <w:lang w:val="en-US" w:eastAsia="zh-CN"/>
-              </w:rPr>
-              <w:t>Float32 / Float64</w:t>
-            </w:r>
-          </w:p>
-        </w:tc>
-        <w:tc>
-          <w:tcPr>
-            <w:tcW w:w="0" w:type="auto"/>
-            <w:vAlign w:val="center"/>
-          </w:tcPr>
-          <w:p>
-            <w:pPr>
-              <w:jc w:val="both"/>
-              <w:rPr>
-                <w:rStyle w:val="11"/>
-                <w:rFonts w:hint="eastAsia"/>
-                <w:lang w:val="en-US" w:eastAsia="zh-CN"/>
-              </w:rPr>
-            </w:pPr>
-            <w:r>
-              <w:rPr>
-                <w:rStyle w:val="11"/>
-                <w:rFonts w:hint="eastAsia"/>
-                <w:lang w:val="en-US" w:eastAsia="zh-CN"/>
-              </w:rPr>
-              <w:t>浮点型</w:t>
-            </w:r>
-            <w:r>
-              <w:rPr>
-                <w:rFonts w:hint="eastAsia" w:ascii="华文中宋" w:hAnsi="华文中宋" w:eastAsia="华文中宋" w:cs="华文中宋"/>
-                <w:b/>
-                <w:bCs/>
-                <w:color w:val="ED7D31" w:themeColor="accent2"/>
-                <w:kern w:val="2"/>
-                <w:sz w:val="21"/>
-                <w:szCs w:val="24"/>
-                <w:lang w:val="en-US" w:eastAsia="zh-CN" w:bidi="ar-SA"/>
-                <w14:textFill>
-                  <w14:solidFill>
-                    <w14:schemeClr w14:val="accent2"/>
-                  </w14:solidFill>
-                </w14:textFill>
-              </w:rPr>
-              <w:t xml:space="preserve"> (</w:t>
-            </w:r>
-            <w:r>
-              <w:rPr>
-                <w:rFonts w:hint="eastAsia" w:cs="华文中宋"/>
-                <w:b/>
-                <w:bCs/>
-                <w:color w:val="ED7D31" w:themeColor="accent2"/>
-                <w:kern w:val="2"/>
-                <w:sz w:val="21"/>
-                <w:szCs w:val="24"/>
-                <w:lang w:val="en-US" w:eastAsia="zh-CN" w:bidi="ar-SA"/>
-                <w14:textFill>
-                  <w14:solidFill>
-                    <w14:schemeClr w14:val="accent2"/>
-                  </w14:solidFill>
-                </w14:textFill>
-              </w:rPr>
-              <w:t>float*</w:t>
-            </w:r>
-            <w:r>
-              <w:rPr>
-                <w:rFonts w:hint="eastAsia" w:ascii="华文中宋" w:hAnsi="华文中宋" w:eastAsia="华文中宋" w:cs="华文中宋"/>
-                <w:b/>
-                <w:bCs/>
-                <w:color w:val="ED7D31" w:themeColor="accent2"/>
-                <w:kern w:val="2"/>
-                <w:sz w:val="21"/>
-                <w:szCs w:val="24"/>
-                <w:lang w:val="en-US" w:eastAsia="zh-CN" w:bidi="ar-SA"/>
-                <w14:textFill>
-                  <w14:solidFill>
-                    <w14:schemeClr w14:val="accent2"/>
-                  </w14:solidFill>
-                </w14:textFill>
-              </w:rPr>
-              <w:t>.hpp)</w:t>
-            </w:r>
-          </w:p>
-        </w:tc>
-      </w:tr>
-    </w:tbl>
-    <w:p/>
-    <w:tbl>
-      <w:tblPr>
-        <w:tblStyle w:val="7"/>
-        <w:tblW w:w="0" w:type="auto"/>
-        <w:tblInd w:w="0" w:type="dxa"/>
-        <w:tblBorders>
-          <w:top w:val="single" w:color="auto" w:sz="4" w:space="0"/>
-          <w:left w:val="single" w:color="auto" w:sz="4" w:space="0"/>
-          <w:bottom w:val="single" w:color="auto" w:sz="4" w:space="0"/>
-          <w:right w:val="single" w:color="auto" w:sz="4" w:space="0"/>
-          <w:insideH w:val="single" w:color="auto" w:sz="4" w:space="0"/>
-          <w:insideV w:val="single" w:color="auto" w:sz="4" w:space="0"/>
-        </w:tblBorders>
-        <w:tblLayout w:type="autofit"/>
-        <w:tblCellMar>
-          <w:top w:w="0" w:type="dxa"/>
-          <w:left w:w="108" w:type="dxa"/>
-          <w:bottom w:w="0" w:type="dxa"/>
-          <w:right w:w="108" w:type="dxa"/>
-        </w:tblCellMar>
-      </w:tblPr>
-      <w:tblGrid>
-        <w:gridCol w:w="1382"/>
-        <w:gridCol w:w="2400"/>
-      </w:tblGrid>
-      <w:tr>
-        <w:tblPrEx>
-          <w:tblBorders>
-            <w:top w:val="single" w:color="auto" w:sz="4" w:space="0"/>
-            <w:left w:val="single" w:color="auto" w:sz="4" w:space="0"/>
-            <w:bottom w:val="single" w:color="auto" w:sz="4" w:space="0"/>
-            <w:right w:val="single" w:color="auto" w:sz="4" w:space="0"/>
-            <w:insideH w:val="single" w:color="auto" w:sz="4" w:space="0"/>
-            <w:insideV w:val="single" w:color="auto" w:sz="4" w:space="0"/>
-          </w:tblBorders>
-          <w:tblCellMar>
-            <w:top w:w="0" w:type="dxa"/>
-            <w:left w:w="108" w:type="dxa"/>
-            <w:bottom w:w="0" w:type="dxa"/>
-            <w:right w:w="108" w:type="dxa"/>
-          </w:tblCellMar>
-        </w:tblPrEx>
-        <w:tc>
-          <w:tcPr>
-            <w:tcW w:w="0" w:type="auto"/>
-            <w:vAlign w:val="center"/>
-          </w:tcPr>
-          <w:p>
-            <w:pPr>
-              <w:pStyle w:val="10"/>
-              <w:bidi w:val="0"/>
-              <w:jc w:val="both"/>
-              <w:rPr>
-                <w:rFonts w:hint="default"/>
-                <w:lang w:val="en-US" w:eastAsia="zh-CN"/>
-              </w:rPr>
-            </w:pPr>
-            <w:r>
-              <w:rPr>
-                <w:rFonts w:hint="eastAsia"/>
-                <w:lang w:val="en-US" w:eastAsia="zh-CN"/>
-              </w:rPr>
-              <w:t>ColorRGBA</w:t>
-            </w:r>
-          </w:p>
-        </w:tc>
-        <w:tc>
-          <w:tcPr>
-            <w:tcW w:w="0" w:type="auto"/>
-            <w:vAlign w:val="center"/>
-          </w:tcPr>
-          <w:p>
-            <w:pPr>
-              <w:jc w:val="both"/>
-              <w:rPr>
-                <w:rStyle w:val="11"/>
-                <w:rFonts w:hint="default"/>
-                <w:lang w:val="en-US" w:eastAsia="zh-CN"/>
-              </w:rPr>
-            </w:pPr>
-            <w:r>
-              <w:rPr>
-                <w:rStyle w:val="11"/>
-                <w:rFonts w:hint="eastAsia"/>
-                <w:lang w:val="en-US" w:eastAsia="zh-CN"/>
-              </w:rPr>
-              <w:t>颜色</w:t>
-            </w:r>
-            <w:r>
-              <w:rPr>
-                <w:rFonts w:hint="eastAsia" w:cs="华文中宋"/>
-                <w:b/>
-                <w:bCs/>
-                <w:color w:val="ED7D31" w:themeColor="accent2"/>
-                <w:kern w:val="2"/>
-                <w:sz w:val="21"/>
-                <w:szCs w:val="24"/>
-                <w:lang w:val="en-US" w:eastAsia="zh-CN" w:bidi="ar-SA"/>
-                <w14:textFill>
-                  <w14:solidFill>
-                    <w14:schemeClr w14:val="accent2"/>
-                  </w14:solidFill>
-                </w14:textFill>
-              </w:rPr>
-              <w:t xml:space="preserve"> (color_rgba.hpp)</w:t>
-            </w:r>
-          </w:p>
-        </w:tc>
-      </w:tr>
-      <w:tr>
-        <w:tblPrEx>
-          <w:tblBorders>
-            <w:top w:val="single" w:color="auto" w:sz="4" w:space="0"/>
-            <w:left w:val="single" w:color="auto" w:sz="4" w:space="0"/>
-            <w:bottom w:val="single" w:color="auto" w:sz="4" w:space="0"/>
-            <w:right w:val="single" w:color="auto" w:sz="4" w:space="0"/>
-            <w:insideH w:val="single" w:color="auto" w:sz="4" w:space="0"/>
-            <w:insideV w:val="single" w:color="auto" w:sz="4" w:space="0"/>
-          </w:tblBorders>
-          <w:tblCellMar>
-            <w:top w:w="0" w:type="dxa"/>
-            <w:left w:w="108" w:type="dxa"/>
-            <w:bottom w:w="0" w:type="dxa"/>
-            <w:right w:w="108" w:type="dxa"/>
-          </w:tblCellMar>
-        </w:tblPrEx>
-        <w:tc>
-          <w:tcPr>
-            <w:tcW w:w="0" w:type="auto"/>
-            <w:vAlign w:val="center"/>
-          </w:tcPr>
-          <w:p>
-            <w:pPr>
-              <w:pStyle w:val="10"/>
-              <w:bidi w:val="0"/>
-              <w:jc w:val="both"/>
-              <w:rPr>
-                <w:rFonts w:hint="default"/>
-                <w:lang w:val="en-US" w:eastAsia="zh-CN"/>
-              </w:rPr>
-            </w:pPr>
-            <w:r>
-              <w:rPr>
-                <w:rFonts w:hint="eastAsia"/>
-                <w:lang w:val="en-US" w:eastAsia="zh-CN"/>
-              </w:rPr>
-              <w:t>Header</w:t>
-            </w:r>
-          </w:p>
-        </w:tc>
-        <w:tc>
-          <w:tcPr>
-            <w:tcW w:w="0" w:type="auto"/>
-            <w:vAlign w:val="center"/>
-          </w:tcPr>
-          <w:p>
-            <w:pPr>
-              <w:jc w:val="both"/>
-              <w:rPr>
-                <w:rStyle w:val="11"/>
-                <w:rFonts w:hint="default"/>
-                <w:lang w:val="en-US" w:eastAsia="zh-CN"/>
-              </w:rPr>
-            </w:pPr>
-            <w:r>
-              <w:rPr>
-                <w:rStyle w:val="11"/>
-                <w:rFonts w:hint="eastAsia"/>
-                <w:lang w:val="en-US" w:eastAsia="zh-CN"/>
-              </w:rPr>
-              <w:t xml:space="preserve">时间戳 </w:t>
-            </w:r>
-            <w:r>
-              <w:rPr>
-                <w:rFonts w:hint="eastAsia" w:cs="华文中宋"/>
-                <w:b/>
-                <w:bCs/>
-                <w:color w:val="ED7D31" w:themeColor="accent2"/>
-                <w:kern w:val="2"/>
-                <w:sz w:val="21"/>
-                <w:szCs w:val="24"/>
-                <w:lang w:val="en-US" w:eastAsia="zh-CN" w:bidi="ar-SA"/>
-                <w14:textFill>
-                  <w14:solidFill>
-                    <w14:schemeClr w14:val="accent2"/>
-                  </w14:solidFill>
-                </w14:textFill>
-              </w:rPr>
-              <w:t>(haeder.hpp)</w:t>
+                <w:rFonts w:hint="eastAsia"/>
+                <w:lang w:val="en-US" w:eastAsia="zh-CN"/>
+              </w:rPr>
+              <w:t>值</w:t>
             </w:r>
           </w:p>
         </w:tc>
@@ -17970,10 +18070,2054 @@
         </w:rPr>
       </w:pPr>
     </w:p>
+    <w:tbl>
+      <w:tblPr>
+        <w:tblStyle w:val="7"/>
+        <w:tblW w:w="0" w:type="auto"/>
+        <w:tblInd w:w="0" w:type="dxa"/>
+        <w:tblBorders>
+          <w:top w:val="single" w:color="auto" w:sz="4" w:space="0"/>
+          <w:left w:val="single" w:color="auto" w:sz="4" w:space="0"/>
+          <w:bottom w:val="single" w:color="auto" w:sz="4" w:space="0"/>
+          <w:right w:val="single" w:color="auto" w:sz="4" w:space="0"/>
+          <w:insideH w:val="single" w:color="auto" w:sz="4" w:space="0"/>
+          <w:insideV w:val="single" w:color="auto" w:sz="4" w:space="0"/>
+        </w:tblBorders>
+        <w:tblLayout w:type="autofit"/>
+        <w:tblCellMar>
+          <w:top w:w="0" w:type="dxa"/>
+          <w:left w:w="108" w:type="dxa"/>
+          <w:bottom w:w="0" w:type="dxa"/>
+          <w:right w:w="108" w:type="dxa"/>
+        </w:tblCellMar>
+      </w:tblPr>
+      <w:tblGrid>
+        <w:gridCol w:w="637"/>
+        <w:gridCol w:w="4530"/>
+        <w:gridCol w:w="1057"/>
+      </w:tblGrid>
+      <w:tr>
+        <w:tblPrEx>
+          <w:tblBorders>
+            <w:top w:val="single" w:color="auto" w:sz="4" w:space="0"/>
+            <w:left w:val="single" w:color="auto" w:sz="4" w:space="0"/>
+            <w:bottom w:val="single" w:color="auto" w:sz="4" w:space="0"/>
+            <w:right w:val="single" w:color="auto" w:sz="4" w:space="0"/>
+            <w:insideH w:val="single" w:color="auto" w:sz="4" w:space="0"/>
+            <w:insideV w:val="single" w:color="auto" w:sz="4" w:space="0"/>
+          </w:tblBorders>
+          <w:tblCellMar>
+            <w:top w:w="0" w:type="dxa"/>
+            <w:left w:w="108" w:type="dxa"/>
+            <w:bottom w:w="0" w:type="dxa"/>
+            <w:right w:w="108" w:type="dxa"/>
+          </w:tblCellMar>
+        </w:tblPrEx>
+        <w:trPr>
+          <w:trHeight w:val="139" w:hRule="atLeast"/>
+        </w:trPr>
+        <w:tc>
+          <w:tcPr>
+            <w:tcW w:w="0" w:type="auto"/>
+            <w:gridSpan w:val="2"/>
+            <w:vAlign w:val="center"/>
+          </w:tcPr>
+          <w:p>
+            <w:pPr>
+              <w:pStyle w:val="10"/>
+              <w:bidi w:val="0"/>
+              <w:jc w:val="both"/>
+              <w:rPr>
+                <w:rFonts w:hint="default" w:ascii="华文中宋" w:hAnsi="华文中宋" w:eastAsia="华文中宋" w:cs="华文中宋"/>
+                <w:b/>
+                <w:bCs/>
+                <w:color w:val="FF0000"/>
+                <w:kern w:val="2"/>
+                <w:sz w:val="21"/>
+                <w:szCs w:val="21"/>
+                <w:lang w:val="en-US" w:eastAsia="zh-CN" w:bidi="ar-SA"/>
+              </w:rPr>
+            </w:pPr>
+            <w:r>
+              <w:rPr>
+                <w:rFonts w:hint="eastAsia"/>
+                <w:lang w:val="en-US" w:eastAsia="zh-CN"/>
+              </w:rPr>
+              <w:t>Transform</w:t>
+            </w:r>
+          </w:p>
+        </w:tc>
+        <w:tc>
+          <w:tcPr>
+            <w:tcW w:w="0" w:type="auto"/>
+            <w:vAlign w:val="center"/>
+          </w:tcPr>
+          <w:p>
+            <w:pPr>
+              <w:pStyle w:val="9"/>
+              <w:bidi w:val="0"/>
+              <w:rPr>
+                <w:rFonts w:hint="default" w:ascii="华文中宋" w:hAnsi="华文中宋" w:eastAsia="华文中宋" w:cs="华文中宋"/>
+                <w:b/>
+                <w:bCs/>
+                <w:color w:val="ED7D31" w:themeColor="accent2"/>
+                <w:kern w:val="2"/>
+                <w:szCs w:val="21"/>
+                <w:vertAlign w:val="baseline"/>
+                <w:lang w:val="en-US" w:eastAsia="zh-CN" w:bidi="ar-SA"/>
+                <w14:textFill>
+                  <w14:solidFill>
+                    <w14:schemeClr w14:val="accent2"/>
+                  </w14:solidFill>
+                </w14:textFill>
+              </w:rPr>
+            </w:pPr>
+            <w:r>
+              <w:rPr>
+                <w:rFonts w:hint="eastAsia"/>
+                <w:lang w:val="en-US" w:eastAsia="zh-CN"/>
+              </w:rPr>
+              <w:t>变换矩阵</w:t>
+            </w:r>
+          </w:p>
+        </w:tc>
+      </w:tr>
+      <w:tr>
+        <w:tblPrEx>
+          <w:tblBorders>
+            <w:top w:val="single" w:color="auto" w:sz="4" w:space="0"/>
+            <w:left w:val="single" w:color="auto" w:sz="4" w:space="0"/>
+            <w:bottom w:val="single" w:color="auto" w:sz="4" w:space="0"/>
+            <w:right w:val="single" w:color="auto" w:sz="4" w:space="0"/>
+            <w:insideH w:val="single" w:color="auto" w:sz="4" w:space="0"/>
+            <w:insideV w:val="single" w:color="auto" w:sz="4" w:space="0"/>
+          </w:tblBorders>
+          <w:tblCellMar>
+            <w:top w:w="0" w:type="dxa"/>
+            <w:left w:w="108" w:type="dxa"/>
+            <w:bottom w:w="0" w:type="dxa"/>
+            <w:right w:w="108" w:type="dxa"/>
+          </w:tblCellMar>
+        </w:tblPrEx>
+        <w:tc>
+          <w:tcPr>
+            <w:tcW w:w="0" w:type="auto"/>
+            <w:vMerge w:val="restart"/>
+            <w:vAlign w:val="center"/>
+          </w:tcPr>
+          <w:p>
+            <w:pPr>
+              <w:pStyle w:val="10"/>
+              <w:bidi w:val="0"/>
+              <w:jc w:val="both"/>
+              <w:rPr>
+                <w:rFonts w:hint="default" w:ascii="华文中宋" w:hAnsi="华文中宋" w:eastAsia="华文中宋" w:cs="华文中宋"/>
+                <w:b/>
+                <w:bCs/>
+                <w:color w:val="ED7D31" w:themeColor="accent2"/>
+                <w:kern w:val="2"/>
+                <w:sz w:val="21"/>
+                <w:szCs w:val="21"/>
+                <w:vertAlign w:val="baseline"/>
+                <w:lang w:val="en-US" w:eastAsia="zh-CN" w:bidi="ar-SA"/>
+                <w14:textFill>
+                  <w14:solidFill>
+                    <w14:schemeClr w14:val="accent2"/>
+                  </w14:solidFill>
+                </w14:textFill>
+              </w:rPr>
+            </w:pPr>
+            <w:r>
+              <w:rPr>
+                <w:rFonts w:hint="eastAsia" w:cs="华文中宋"/>
+                <w:b/>
+                <w:bCs/>
+                <w:color w:val="ED7D31" w:themeColor="accent2"/>
+                <w:kern w:val="2"/>
+                <w:sz w:val="21"/>
+                <w:szCs w:val="21"/>
+                <w:vertAlign w:val="baseline"/>
+                <w:lang w:val="en-US" w:eastAsia="zh-CN" w:bidi="ar-SA"/>
+                <w14:textFill>
+                  <w14:solidFill>
+                    <w14:schemeClr w14:val="accent2"/>
+                  </w14:solidFill>
+                </w14:textFill>
+              </w:rPr>
+              <w:t>属性</w:t>
+            </w:r>
+          </w:p>
+        </w:tc>
+        <w:tc>
+          <w:tcPr>
+            <w:tcW w:w="0" w:type="auto"/>
+            <w:vAlign w:val="center"/>
+          </w:tcPr>
+          <w:p>
+            <w:pPr>
+              <w:pStyle w:val="10"/>
+              <w:bidi w:val="0"/>
+              <w:jc w:val="both"/>
+              <w:rPr>
+                <w:rFonts w:hint="default" w:ascii="华文中宋" w:hAnsi="华文中宋" w:eastAsia="华文中宋" w:cs="华文中宋"/>
+                <w:b/>
+                <w:bCs/>
+                <w:color w:val="FF0000"/>
+                <w:kern w:val="2"/>
+                <w:sz w:val="21"/>
+                <w:szCs w:val="21"/>
+                <w:lang w:val="en-US" w:eastAsia="zh-CN" w:bidi="ar-SA"/>
+              </w:rPr>
+            </w:pPr>
+            <w:r>
+              <w:rPr>
+                <w:rFonts w:hint="eastAsia" w:cs="华文中宋"/>
+                <w:b/>
+                <w:bCs/>
+                <w:color w:val="ED7D31" w:themeColor="accent2"/>
+                <w:kern w:val="2"/>
+                <w:sz w:val="21"/>
+                <w:szCs w:val="21"/>
+                <w:lang w:val="en-US" w:eastAsia="zh-CN" w:bidi="ar-SA"/>
+                <w14:textFill>
+                  <w14:solidFill>
+                    <w14:schemeClr w14:val="accent2"/>
+                  </w14:solidFill>
+                </w14:textFill>
+              </w:rPr>
+              <w:t>std_msgs::msg::Header</w:t>
+            </w:r>
+            <w:r>
+              <w:rPr>
+                <w:rFonts w:hint="eastAsia" w:cs="华文中宋"/>
+                <w:b/>
+                <w:bCs/>
+                <w:color w:val="FF0000"/>
+                <w:kern w:val="2"/>
+                <w:sz w:val="21"/>
+                <w:szCs w:val="21"/>
+                <w:lang w:val="en-US" w:eastAsia="zh-CN" w:bidi="ar-SA"/>
+              </w:rPr>
+              <w:t xml:space="preserve"> header</w:t>
+            </w:r>
+          </w:p>
+        </w:tc>
+        <w:tc>
+          <w:tcPr>
+            <w:tcW w:w="0" w:type="auto"/>
+            <w:vAlign w:val="center"/>
+          </w:tcPr>
+          <w:p>
+            <w:pPr>
+              <w:jc w:val="both"/>
+              <w:rPr>
+                <w:rFonts w:hint="eastAsia" w:ascii="华文中宋" w:hAnsi="华文中宋" w:eastAsia="华文中宋" w:cs="华文中宋"/>
+                <w:b/>
+                <w:bCs/>
+                <w:color w:val="ED7D31" w:themeColor="accent2"/>
+                <w:kern w:val="2"/>
+                <w:sz w:val="21"/>
+                <w:szCs w:val="21"/>
+                <w:vertAlign w:val="baseline"/>
+                <w:lang w:val="en-US" w:eastAsia="zh-CN" w:bidi="ar-SA"/>
+                <w14:textFill>
+                  <w14:solidFill>
+                    <w14:schemeClr w14:val="accent2"/>
+                  </w14:solidFill>
+                </w14:textFill>
+              </w:rPr>
+            </w:pPr>
+            <w:r>
+              <w:rPr>
+                <w:rStyle w:val="11"/>
+                <w:rFonts w:hint="eastAsia"/>
+                <w:lang w:val="en-US" w:eastAsia="zh-CN"/>
+              </w:rPr>
+              <w:t>时间戳</w:t>
+            </w:r>
+          </w:p>
+        </w:tc>
+      </w:tr>
+      <w:tr>
+        <w:tblPrEx>
+          <w:tblBorders>
+            <w:top w:val="single" w:color="auto" w:sz="4" w:space="0"/>
+            <w:left w:val="single" w:color="auto" w:sz="4" w:space="0"/>
+            <w:bottom w:val="single" w:color="auto" w:sz="4" w:space="0"/>
+            <w:right w:val="single" w:color="auto" w:sz="4" w:space="0"/>
+            <w:insideH w:val="single" w:color="auto" w:sz="4" w:space="0"/>
+            <w:insideV w:val="single" w:color="auto" w:sz="4" w:space="0"/>
+          </w:tblBorders>
+          <w:tblCellMar>
+            <w:top w:w="0" w:type="dxa"/>
+            <w:left w:w="108" w:type="dxa"/>
+            <w:bottom w:w="0" w:type="dxa"/>
+            <w:right w:w="108" w:type="dxa"/>
+          </w:tblCellMar>
+        </w:tblPrEx>
+        <w:tc>
+          <w:tcPr>
+            <w:tcW w:w="0" w:type="auto"/>
+            <w:vMerge w:val="continue"/>
+            <w:vAlign w:val="center"/>
+          </w:tcPr>
+          <w:p>
+            <w:pPr>
+              <w:pStyle w:val="10"/>
+              <w:bidi w:val="0"/>
+              <w:jc w:val="both"/>
+              <w:rPr>
+                <w:rFonts w:hint="eastAsia" w:cs="华文中宋"/>
+                <w:b/>
+                <w:bCs/>
+                <w:color w:val="ED7D31" w:themeColor="accent2"/>
+                <w:kern w:val="2"/>
+                <w:sz w:val="21"/>
+                <w:szCs w:val="21"/>
+                <w:vertAlign w:val="baseline"/>
+                <w:lang w:val="en-US" w:eastAsia="zh-CN" w:bidi="ar-SA"/>
+                <w14:textFill>
+                  <w14:solidFill>
+                    <w14:schemeClr w14:val="accent2"/>
+                  </w14:solidFill>
+                </w14:textFill>
+              </w:rPr>
+            </w:pPr>
+          </w:p>
+        </w:tc>
+        <w:tc>
+          <w:tcPr>
+            <w:tcW w:w="0" w:type="auto"/>
+            <w:vAlign w:val="center"/>
+          </w:tcPr>
+          <w:p>
+            <w:pPr>
+              <w:pStyle w:val="10"/>
+              <w:bidi w:val="0"/>
+              <w:jc w:val="both"/>
+              <w:rPr>
+                <w:rFonts w:hint="default" w:cs="华文中宋"/>
+                <w:b/>
+                <w:bCs/>
+                <w:color w:val="ED7D31" w:themeColor="accent2"/>
+                <w:kern w:val="2"/>
+                <w:sz w:val="21"/>
+                <w:szCs w:val="21"/>
+                <w:lang w:val="en-US" w:eastAsia="zh-CN" w:bidi="ar-SA"/>
+                <w14:textFill>
+                  <w14:solidFill>
+                    <w14:schemeClr w14:val="accent2"/>
+                  </w14:solidFill>
+                </w14:textFill>
+              </w:rPr>
+            </w:pPr>
+            <w:r>
+              <w:rPr>
+                <w:rFonts w:hint="eastAsia" w:cs="华文中宋"/>
+                <w:b/>
+                <w:bCs/>
+                <w:color w:val="ED7D31" w:themeColor="accent2"/>
+                <w:kern w:val="2"/>
+                <w:sz w:val="21"/>
+                <w:szCs w:val="21"/>
+                <w:lang w:val="en-US" w:eastAsia="zh-CN" w:bidi="ar-SA"/>
+                <w14:textFill>
+                  <w14:solidFill>
+                    <w14:schemeClr w14:val="accent2"/>
+                  </w14:solidFill>
+                </w14:textFill>
+              </w:rPr>
+              <w:t xml:space="preserve">geometry_msgs::msg::Vector3 </w:t>
+            </w:r>
+            <w:r>
+              <w:rPr>
+                <w:rFonts w:hint="eastAsia" w:cs="华文中宋"/>
+                <w:b/>
+                <w:bCs/>
+                <w:color w:val="FF0000"/>
+                <w:kern w:val="2"/>
+                <w:sz w:val="21"/>
+                <w:szCs w:val="21"/>
+                <w:lang w:val="en-US" w:eastAsia="zh-CN" w:bidi="ar-SA"/>
+              </w:rPr>
+              <w:t>translation</w:t>
+            </w:r>
+            <w:r>
+              <w:rPr>
+                <w:rFonts w:hint="eastAsia" w:cs="华文中宋"/>
+                <w:b/>
+                <w:bCs/>
+                <w:color w:val="ED7D31" w:themeColor="accent2"/>
+                <w:kern w:val="2"/>
+                <w:sz w:val="21"/>
+                <w:szCs w:val="21"/>
+                <w:lang w:val="en-US" w:eastAsia="zh-CN" w:bidi="ar-SA"/>
+                <w14:textFill>
+                  <w14:solidFill>
+                    <w14:schemeClr w14:val="accent2"/>
+                  </w14:solidFill>
+                </w14:textFill>
+              </w:rPr>
+              <w:t xml:space="preserve"> </w:t>
+            </w:r>
+          </w:p>
+        </w:tc>
+        <w:tc>
+          <w:tcPr>
+            <w:tcW w:w="0" w:type="auto"/>
+            <w:vAlign w:val="center"/>
+          </w:tcPr>
+          <w:p>
+            <w:pPr>
+              <w:jc w:val="both"/>
+              <w:rPr>
+                <w:rStyle w:val="11"/>
+                <w:rFonts w:hint="default"/>
+                <w:lang w:val="en-US" w:eastAsia="zh-CN"/>
+              </w:rPr>
+            </w:pPr>
+            <w:r>
+              <w:rPr>
+                <w:rStyle w:val="11"/>
+                <w:rFonts w:hint="eastAsia"/>
+                <w:lang w:val="en-US" w:eastAsia="zh-CN"/>
+              </w:rPr>
+              <w:t>平移</w:t>
+            </w:r>
+          </w:p>
+        </w:tc>
+      </w:tr>
+      <w:tr>
+        <w:tblPrEx>
+          <w:tblBorders>
+            <w:top w:val="single" w:color="auto" w:sz="4" w:space="0"/>
+            <w:left w:val="single" w:color="auto" w:sz="4" w:space="0"/>
+            <w:bottom w:val="single" w:color="auto" w:sz="4" w:space="0"/>
+            <w:right w:val="single" w:color="auto" w:sz="4" w:space="0"/>
+            <w:insideH w:val="single" w:color="auto" w:sz="4" w:space="0"/>
+            <w:insideV w:val="single" w:color="auto" w:sz="4" w:space="0"/>
+          </w:tblBorders>
+          <w:tblCellMar>
+            <w:top w:w="0" w:type="dxa"/>
+            <w:left w:w="108" w:type="dxa"/>
+            <w:bottom w:w="0" w:type="dxa"/>
+            <w:right w:w="108" w:type="dxa"/>
+          </w:tblCellMar>
+        </w:tblPrEx>
+        <w:tc>
+          <w:tcPr>
+            <w:tcW w:w="0" w:type="auto"/>
+            <w:vMerge w:val="continue"/>
+            <w:vAlign w:val="center"/>
+          </w:tcPr>
+          <w:p>
+            <w:pPr>
+              <w:pStyle w:val="10"/>
+              <w:bidi w:val="0"/>
+              <w:jc w:val="both"/>
+              <w:rPr>
+                <w:rFonts w:hint="eastAsia" w:cs="华文中宋"/>
+                <w:b/>
+                <w:bCs/>
+                <w:color w:val="ED7D31" w:themeColor="accent2"/>
+                <w:kern w:val="2"/>
+                <w:sz w:val="21"/>
+                <w:szCs w:val="21"/>
+                <w:vertAlign w:val="baseline"/>
+                <w:lang w:val="en-US" w:eastAsia="zh-CN" w:bidi="ar-SA"/>
+                <w14:textFill>
+                  <w14:solidFill>
+                    <w14:schemeClr w14:val="accent2"/>
+                  </w14:solidFill>
+                </w14:textFill>
+              </w:rPr>
+            </w:pPr>
+          </w:p>
+        </w:tc>
+        <w:tc>
+          <w:tcPr>
+            <w:tcW w:w="0" w:type="auto"/>
+            <w:vAlign w:val="center"/>
+          </w:tcPr>
+          <w:p>
+            <w:pPr>
+              <w:pStyle w:val="10"/>
+              <w:bidi w:val="0"/>
+              <w:jc w:val="both"/>
+              <w:rPr>
+                <w:rFonts w:hint="default" w:cs="华文中宋"/>
+                <w:b/>
+                <w:bCs/>
+                <w:color w:val="ED7D31" w:themeColor="accent2"/>
+                <w:kern w:val="2"/>
+                <w:sz w:val="21"/>
+                <w:szCs w:val="21"/>
+                <w:lang w:val="en-US" w:eastAsia="zh-CN" w:bidi="ar-SA"/>
+                <w14:textFill>
+                  <w14:solidFill>
+                    <w14:schemeClr w14:val="accent2"/>
+                  </w14:solidFill>
+                </w14:textFill>
+              </w:rPr>
+            </w:pPr>
+            <w:r>
+              <w:rPr>
+                <w:rFonts w:hint="eastAsia" w:cs="华文中宋"/>
+                <w:b/>
+                <w:bCs/>
+                <w:color w:val="ED7D31" w:themeColor="accent2"/>
+                <w:kern w:val="2"/>
+                <w:sz w:val="21"/>
+                <w:szCs w:val="21"/>
+                <w:lang w:val="en-US" w:eastAsia="zh-CN" w:bidi="ar-SA"/>
+                <w14:textFill>
+                  <w14:solidFill>
+                    <w14:schemeClr w14:val="accent2"/>
+                  </w14:solidFill>
+                </w14:textFill>
+              </w:rPr>
+              <w:t xml:space="preserve">geometry_msgs::msg::Quaternion </w:t>
+            </w:r>
+            <w:r>
+              <w:rPr>
+                <w:rFonts w:hint="eastAsia" w:cs="华文中宋"/>
+                <w:b/>
+                <w:bCs/>
+                <w:color w:val="FF0000"/>
+                <w:kern w:val="2"/>
+                <w:sz w:val="21"/>
+                <w:szCs w:val="21"/>
+                <w:lang w:val="en-US" w:eastAsia="zh-CN" w:bidi="ar-SA"/>
+              </w:rPr>
+              <w:t>rotation</w:t>
+            </w:r>
+          </w:p>
+        </w:tc>
+        <w:tc>
+          <w:tcPr>
+            <w:tcW w:w="0" w:type="auto"/>
+            <w:vAlign w:val="center"/>
+          </w:tcPr>
+          <w:p>
+            <w:pPr>
+              <w:jc w:val="both"/>
+              <w:rPr>
+                <w:rStyle w:val="11"/>
+                <w:rFonts w:hint="default"/>
+                <w:lang w:val="en-US" w:eastAsia="zh-CN"/>
+              </w:rPr>
+            </w:pPr>
+            <w:r>
+              <w:rPr>
+                <w:rStyle w:val="11"/>
+                <w:rFonts w:hint="eastAsia"/>
+                <w:lang w:val="en-US" w:eastAsia="zh-CN"/>
+              </w:rPr>
+              <w:t>旋转</w:t>
+            </w:r>
+          </w:p>
+        </w:tc>
+      </w:tr>
+    </w:tbl>
+    <w:p>
+      <w:pPr>
+        <w:rPr>
+          <w:rFonts w:hint="default"/>
+          <w:lang w:val="en-US" w:eastAsia="zh-CN"/>
+        </w:rPr>
+      </w:pPr>
+    </w:p>
+    <w:tbl>
+      <w:tblPr>
+        <w:tblStyle w:val="7"/>
+        <w:tblW w:w="0" w:type="auto"/>
+        <w:tblInd w:w="0" w:type="dxa"/>
+        <w:tblBorders>
+          <w:top w:val="single" w:color="auto" w:sz="4" w:space="0"/>
+          <w:left w:val="single" w:color="auto" w:sz="4" w:space="0"/>
+          <w:bottom w:val="single" w:color="auto" w:sz="4" w:space="0"/>
+          <w:right w:val="single" w:color="auto" w:sz="4" w:space="0"/>
+          <w:insideH w:val="single" w:color="auto" w:sz="4" w:space="0"/>
+          <w:insideV w:val="single" w:color="auto" w:sz="4" w:space="0"/>
+        </w:tblBorders>
+        <w:tblLayout w:type="autofit"/>
+        <w:tblCellMar>
+          <w:top w:w="0" w:type="dxa"/>
+          <w:left w:w="108" w:type="dxa"/>
+          <w:bottom w:w="0" w:type="dxa"/>
+          <w:right w:w="108" w:type="dxa"/>
+        </w:tblCellMar>
+      </w:tblPr>
+      <w:tblGrid>
+        <w:gridCol w:w="5640"/>
+        <w:gridCol w:w="1478"/>
+      </w:tblGrid>
+      <w:tr>
+        <w:tblPrEx>
+          <w:tblBorders>
+            <w:top w:val="single" w:color="auto" w:sz="4" w:space="0"/>
+            <w:left w:val="single" w:color="auto" w:sz="4" w:space="0"/>
+            <w:bottom w:val="single" w:color="auto" w:sz="4" w:space="0"/>
+            <w:right w:val="single" w:color="auto" w:sz="4" w:space="0"/>
+            <w:insideH w:val="single" w:color="auto" w:sz="4" w:space="0"/>
+            <w:insideV w:val="single" w:color="auto" w:sz="4" w:space="0"/>
+          </w:tblBorders>
+          <w:tblCellMar>
+            <w:top w:w="0" w:type="dxa"/>
+            <w:left w:w="108" w:type="dxa"/>
+            <w:bottom w:w="0" w:type="dxa"/>
+            <w:right w:w="108" w:type="dxa"/>
+          </w:tblCellMar>
+        </w:tblPrEx>
+        <w:trPr>
+          <w:trHeight w:val="139" w:hRule="atLeast"/>
+        </w:trPr>
+        <w:tc>
+          <w:tcPr>
+            <w:tcW w:w="0" w:type="auto"/>
+            <w:vAlign w:val="center"/>
+          </w:tcPr>
+          <w:p>
+            <w:pPr>
+              <w:pStyle w:val="10"/>
+              <w:bidi w:val="0"/>
+              <w:jc w:val="both"/>
+              <w:rPr>
+                <w:rFonts w:hint="default" w:ascii="华文中宋" w:hAnsi="华文中宋" w:eastAsia="华文中宋" w:cs="华文中宋"/>
+                <w:b/>
+                <w:bCs/>
+                <w:color w:val="FF0000"/>
+                <w:kern w:val="2"/>
+                <w:sz w:val="21"/>
+                <w:szCs w:val="21"/>
+                <w:lang w:val="en-US" w:eastAsia="zh-CN" w:bidi="ar-SA"/>
+              </w:rPr>
+            </w:pPr>
+            <w:r>
+              <w:rPr>
+                <w:rFonts w:hint="eastAsia"/>
+                <w:lang w:val="en-US" w:eastAsia="zh-CN"/>
+              </w:rPr>
+              <w:t>TransformStampedPtr / TransformStampedConstPtr</w:t>
+            </w:r>
+          </w:p>
+        </w:tc>
+        <w:tc>
+          <w:tcPr>
+            <w:tcW w:w="0" w:type="auto"/>
+            <w:vAlign w:val="center"/>
+          </w:tcPr>
+          <w:p>
+            <w:pPr>
+              <w:jc w:val="both"/>
+              <w:rPr>
+                <w:rFonts w:hint="default" w:ascii="华文中宋" w:hAnsi="华文中宋" w:eastAsia="华文中宋" w:cs="华文中宋"/>
+                <w:b/>
+                <w:bCs/>
+                <w:color w:val="ED7D31" w:themeColor="accent2"/>
+                <w:kern w:val="2"/>
+                <w:sz w:val="21"/>
+                <w:szCs w:val="21"/>
+                <w:vertAlign w:val="baseline"/>
+                <w:lang w:val="en-US" w:eastAsia="zh-CN" w:bidi="ar-SA"/>
+                <w14:textFill>
+                  <w14:solidFill>
+                    <w14:schemeClr w14:val="accent2"/>
+                  </w14:solidFill>
+                </w14:textFill>
+              </w:rPr>
+            </w:pPr>
+            <w:r>
+              <w:rPr>
+                <w:rFonts w:hint="eastAsia" w:cs="华文中宋"/>
+                <w:b/>
+                <w:bCs/>
+                <w:color w:val="ED7D31" w:themeColor="accent2"/>
+                <w:kern w:val="2"/>
+                <w:sz w:val="21"/>
+                <w:szCs w:val="21"/>
+                <w:vertAlign w:val="baseline"/>
+                <w:lang w:val="en-US" w:eastAsia="zh-CN" w:bidi="ar-SA"/>
+                <w14:textFill>
+                  <w14:solidFill>
+                    <w14:schemeClr w14:val="accent2"/>
+                  </w14:solidFill>
+                </w14:textFill>
+              </w:rPr>
+              <w:t>引用计数</w:t>
+            </w:r>
+            <w:r>
+              <w:rPr>
+                <w:rFonts w:hint="eastAsia" w:ascii="华文中宋" w:hAnsi="华文中宋" w:eastAsia="华文中宋" w:cs="华文中宋"/>
+                <w:b/>
+                <w:bCs/>
+                <w:color w:val="EA82E5"/>
+                <w:kern w:val="2"/>
+                <w:sz w:val="21"/>
+                <w:szCs w:val="21"/>
+                <w:lang w:val="en-US" w:eastAsia="zh-CN" w:bidi="ar-SA"/>
+              </w:rPr>
+              <w:t>指针</w:t>
+            </w:r>
+          </w:p>
+        </w:tc>
+      </w:tr>
+    </w:tbl>
+    <w:p>
+      <w:pPr>
+        <w:rPr>
+          <w:rFonts w:hint="default"/>
+          <w:lang w:val="en-US" w:eastAsia="zh-CN"/>
+        </w:rPr>
+      </w:pPr>
+    </w:p>
+    <w:tbl>
+      <w:tblPr>
+        <w:tblStyle w:val="7"/>
+        <w:tblW w:w="0" w:type="auto"/>
+        <w:tblInd w:w="0" w:type="dxa"/>
+        <w:tblBorders>
+          <w:top w:val="single" w:color="auto" w:sz="4" w:space="0"/>
+          <w:left w:val="single" w:color="auto" w:sz="4" w:space="0"/>
+          <w:bottom w:val="single" w:color="auto" w:sz="4" w:space="0"/>
+          <w:right w:val="single" w:color="auto" w:sz="4" w:space="0"/>
+          <w:insideH w:val="single" w:color="auto" w:sz="4" w:space="0"/>
+          <w:insideV w:val="single" w:color="auto" w:sz="4" w:space="0"/>
+        </w:tblBorders>
+        <w:tblLayout w:type="autofit"/>
+        <w:tblCellMar>
+          <w:top w:w="0" w:type="dxa"/>
+          <w:left w:w="108" w:type="dxa"/>
+          <w:bottom w:w="0" w:type="dxa"/>
+          <w:right w:w="108" w:type="dxa"/>
+        </w:tblCellMar>
+      </w:tblPr>
+      <w:tblGrid>
+        <w:gridCol w:w="637"/>
+        <w:gridCol w:w="3364"/>
+        <w:gridCol w:w="1688"/>
+      </w:tblGrid>
+      <w:tr>
+        <w:tblPrEx>
+          <w:tblBorders>
+            <w:top w:val="single" w:color="auto" w:sz="4" w:space="0"/>
+            <w:left w:val="single" w:color="auto" w:sz="4" w:space="0"/>
+            <w:bottom w:val="single" w:color="auto" w:sz="4" w:space="0"/>
+            <w:right w:val="single" w:color="auto" w:sz="4" w:space="0"/>
+            <w:insideH w:val="single" w:color="auto" w:sz="4" w:space="0"/>
+            <w:insideV w:val="single" w:color="auto" w:sz="4" w:space="0"/>
+          </w:tblBorders>
+          <w:tblCellMar>
+            <w:top w:w="0" w:type="dxa"/>
+            <w:left w:w="108" w:type="dxa"/>
+            <w:bottom w:w="0" w:type="dxa"/>
+            <w:right w:w="108" w:type="dxa"/>
+          </w:tblCellMar>
+        </w:tblPrEx>
+        <w:trPr>
+          <w:trHeight w:val="139" w:hRule="atLeast"/>
+        </w:trPr>
+        <w:tc>
+          <w:tcPr>
+            <w:tcW w:w="0" w:type="auto"/>
+            <w:gridSpan w:val="2"/>
+            <w:vAlign w:val="center"/>
+          </w:tcPr>
+          <w:p>
+            <w:pPr>
+              <w:pStyle w:val="10"/>
+              <w:bidi w:val="0"/>
+              <w:jc w:val="both"/>
+              <w:rPr>
+                <w:rFonts w:hint="default" w:ascii="华文中宋" w:hAnsi="华文中宋" w:eastAsia="华文中宋" w:cs="华文中宋"/>
+                <w:b/>
+                <w:bCs/>
+                <w:color w:val="FF0000"/>
+                <w:kern w:val="2"/>
+                <w:sz w:val="21"/>
+                <w:szCs w:val="21"/>
+                <w:lang w:val="en-US" w:eastAsia="zh-CN" w:bidi="ar-SA"/>
+              </w:rPr>
+            </w:pPr>
+            <w:r>
+              <w:rPr>
+                <w:rFonts w:hint="eastAsia"/>
+                <w:lang w:val="en-US" w:eastAsia="zh-CN"/>
+              </w:rPr>
+              <w:t>TransformStamped</w:t>
+            </w:r>
+          </w:p>
+        </w:tc>
+        <w:tc>
+          <w:tcPr>
+            <w:tcW w:w="0" w:type="auto"/>
+            <w:vAlign w:val="center"/>
+          </w:tcPr>
+          <w:p>
+            <w:pPr>
+              <w:jc w:val="both"/>
+              <w:rPr>
+                <w:rFonts w:hint="default" w:ascii="华文中宋" w:hAnsi="华文中宋" w:eastAsia="华文中宋" w:cs="华文中宋"/>
+                <w:b/>
+                <w:bCs/>
+                <w:color w:val="ED7D31" w:themeColor="accent2"/>
+                <w:kern w:val="2"/>
+                <w:sz w:val="21"/>
+                <w:szCs w:val="21"/>
+                <w:vertAlign w:val="baseline"/>
+                <w:lang w:val="en-US" w:eastAsia="zh-CN" w:bidi="ar-SA"/>
+                <w14:textFill>
+                  <w14:solidFill>
+                    <w14:schemeClr w14:val="accent2"/>
+                  </w14:solidFill>
+                </w14:textFill>
+              </w:rPr>
+            </w:pPr>
+            <w:r>
+              <w:rPr>
+                <w:rStyle w:val="11"/>
+                <w:rFonts w:hint="eastAsia"/>
+                <w:lang w:val="en-US" w:eastAsia="zh-CN"/>
+              </w:rPr>
+              <w:t>变换矩阵</w:t>
+            </w:r>
+            <w:r>
+              <w:rPr>
+                <w:rFonts w:hint="eastAsia" w:cs="华文中宋"/>
+                <w:b/>
+                <w:bCs/>
+                <w:color w:val="ED7D31" w:themeColor="accent2"/>
+                <w:kern w:val="2"/>
+                <w:sz w:val="21"/>
+                <w:szCs w:val="21"/>
+                <w:vertAlign w:val="baseline"/>
+                <w:lang w:val="en-US" w:eastAsia="zh-CN" w:bidi="ar-SA"/>
+                <w14:textFill>
+                  <w14:solidFill>
+                    <w14:schemeClr w14:val="accent2"/>
+                  </w14:solidFill>
+                </w14:textFill>
+              </w:rPr>
+              <w:t>时间戳</w:t>
+            </w:r>
+          </w:p>
+        </w:tc>
+      </w:tr>
+      <w:tr>
+        <w:tblPrEx>
+          <w:tblBorders>
+            <w:top w:val="single" w:color="auto" w:sz="4" w:space="0"/>
+            <w:left w:val="single" w:color="auto" w:sz="4" w:space="0"/>
+            <w:bottom w:val="single" w:color="auto" w:sz="4" w:space="0"/>
+            <w:right w:val="single" w:color="auto" w:sz="4" w:space="0"/>
+            <w:insideH w:val="single" w:color="auto" w:sz="4" w:space="0"/>
+            <w:insideV w:val="single" w:color="auto" w:sz="4" w:space="0"/>
+          </w:tblBorders>
+          <w:tblCellMar>
+            <w:top w:w="0" w:type="dxa"/>
+            <w:left w:w="108" w:type="dxa"/>
+            <w:bottom w:w="0" w:type="dxa"/>
+            <w:right w:w="108" w:type="dxa"/>
+          </w:tblCellMar>
+        </w:tblPrEx>
+        <w:tc>
+          <w:tcPr>
+            <w:tcW w:w="0" w:type="auto"/>
+            <w:vAlign w:val="center"/>
+          </w:tcPr>
+          <w:p>
+            <w:pPr>
+              <w:pStyle w:val="10"/>
+              <w:bidi w:val="0"/>
+              <w:jc w:val="both"/>
+              <w:rPr>
+                <w:rFonts w:hint="default" w:ascii="华文中宋" w:hAnsi="华文中宋" w:eastAsia="华文中宋" w:cs="华文中宋"/>
+                <w:b/>
+                <w:bCs/>
+                <w:color w:val="ED7D31" w:themeColor="accent2"/>
+                <w:kern w:val="2"/>
+                <w:sz w:val="21"/>
+                <w:szCs w:val="21"/>
+                <w:vertAlign w:val="baseline"/>
+                <w:lang w:val="en-US" w:eastAsia="zh-CN" w:bidi="ar-SA"/>
+                <w14:textFill>
+                  <w14:solidFill>
+                    <w14:schemeClr w14:val="accent2"/>
+                  </w14:solidFill>
+                </w14:textFill>
+              </w:rPr>
+            </w:pPr>
+            <w:r>
+              <w:rPr>
+                <w:rFonts w:hint="eastAsia" w:cs="华文中宋"/>
+                <w:b/>
+                <w:bCs/>
+                <w:color w:val="ED7D31" w:themeColor="accent2"/>
+                <w:kern w:val="2"/>
+                <w:sz w:val="21"/>
+                <w:szCs w:val="21"/>
+                <w:vertAlign w:val="baseline"/>
+                <w:lang w:val="en-US" w:eastAsia="zh-CN" w:bidi="ar-SA"/>
+                <w14:textFill>
+                  <w14:solidFill>
+                    <w14:schemeClr w14:val="accent2"/>
+                  </w14:solidFill>
+                </w14:textFill>
+              </w:rPr>
+              <w:t>属性</w:t>
+            </w:r>
+          </w:p>
+        </w:tc>
+        <w:tc>
+          <w:tcPr>
+            <w:tcW w:w="0" w:type="auto"/>
+            <w:vAlign w:val="center"/>
+          </w:tcPr>
+          <w:p>
+            <w:pPr>
+              <w:pStyle w:val="10"/>
+              <w:bidi w:val="0"/>
+              <w:jc w:val="both"/>
+              <w:rPr>
+                <w:rFonts w:hint="default" w:ascii="华文中宋" w:hAnsi="华文中宋" w:eastAsia="华文中宋" w:cs="华文中宋"/>
+                <w:b/>
+                <w:bCs/>
+                <w:color w:val="FF0000"/>
+                <w:kern w:val="2"/>
+                <w:sz w:val="21"/>
+                <w:szCs w:val="21"/>
+                <w:lang w:val="en-US" w:eastAsia="zh-CN" w:bidi="ar-SA"/>
+              </w:rPr>
+            </w:pPr>
+            <w:r>
+              <w:rPr>
+                <w:rFonts w:hint="eastAsia" w:cs="华文中宋"/>
+                <w:b/>
+                <w:bCs/>
+                <w:color w:val="ED7D31" w:themeColor="accent2"/>
+                <w:kern w:val="2"/>
+                <w:sz w:val="21"/>
+                <w:szCs w:val="21"/>
+                <w:lang w:val="en-US" w:eastAsia="zh-CN" w:bidi="ar-SA"/>
+                <w14:textFill>
+                  <w14:solidFill>
+                    <w14:schemeClr w14:val="accent2"/>
+                  </w14:solidFill>
+                </w14:textFill>
+              </w:rPr>
+              <w:t>std_msgs::msg::Header</w:t>
+            </w:r>
+            <w:r>
+              <w:rPr>
+                <w:rFonts w:hint="eastAsia" w:cs="华文中宋"/>
+                <w:b/>
+                <w:bCs/>
+                <w:color w:val="FF0000"/>
+                <w:kern w:val="2"/>
+                <w:sz w:val="21"/>
+                <w:szCs w:val="21"/>
+                <w:lang w:val="en-US" w:eastAsia="zh-CN" w:bidi="ar-SA"/>
+              </w:rPr>
+              <w:t xml:space="preserve"> header</w:t>
+            </w:r>
+          </w:p>
+        </w:tc>
+        <w:tc>
+          <w:tcPr>
+            <w:tcW w:w="0" w:type="auto"/>
+            <w:vAlign w:val="center"/>
+          </w:tcPr>
+          <w:p>
+            <w:pPr>
+              <w:jc w:val="both"/>
+              <w:rPr>
+                <w:rFonts w:hint="eastAsia" w:ascii="华文中宋" w:hAnsi="华文中宋" w:eastAsia="华文中宋" w:cs="华文中宋"/>
+                <w:b/>
+                <w:bCs/>
+                <w:color w:val="ED7D31" w:themeColor="accent2"/>
+                <w:kern w:val="2"/>
+                <w:sz w:val="21"/>
+                <w:szCs w:val="21"/>
+                <w:vertAlign w:val="baseline"/>
+                <w:lang w:val="en-US" w:eastAsia="zh-CN" w:bidi="ar-SA"/>
+                <w14:textFill>
+                  <w14:solidFill>
+                    <w14:schemeClr w14:val="accent2"/>
+                  </w14:solidFill>
+                </w14:textFill>
+              </w:rPr>
+            </w:pPr>
+            <w:r>
+              <w:rPr>
+                <w:rStyle w:val="11"/>
+                <w:rFonts w:hint="eastAsia"/>
+                <w:lang w:val="en-US" w:eastAsia="zh-CN"/>
+              </w:rPr>
+              <w:t>时间戳</w:t>
+            </w:r>
+          </w:p>
+        </w:tc>
+      </w:tr>
+    </w:tbl>
     <w:p>
       <w:pPr>
         <w:rPr>
           <w:rFonts w:hint="eastAsia"/>
+          <w:lang w:val="en-US" w:eastAsia="zh-CN"/>
+        </w:rPr>
+      </w:pPr>
+    </w:p>
+    <w:p>
+      <w:pPr>
+        <w:rPr>
+          <w:rFonts w:hint="eastAsia"/>
+          <w:lang w:val="en-US" w:eastAsia="zh-CN"/>
+        </w:rPr>
+      </w:pPr>
+    </w:p>
+    <w:p>
+      <w:pPr>
+        <w:pStyle w:val="5"/>
+        <w:bidi w:val="0"/>
+        <w:rPr>
+          <w:rFonts w:hint="default"/>
+          <w:lang w:val="en-US" w:eastAsia="zh-CN"/>
+        </w:rPr>
+      </w:pPr>
+      <w:r>
+        <w:rPr>
+          <w:rFonts w:hint="eastAsia"/>
+          <w:lang w:val="en-US" w:eastAsia="zh-CN"/>
+        </w:rPr>
+        <w:t>标准std_msgs/msg：</w:t>
+      </w:r>
+    </w:p>
+    <w:tbl>
+      <w:tblPr>
+        <w:tblStyle w:val="7"/>
+        <w:tblW w:w="0" w:type="auto"/>
+        <w:tblInd w:w="0" w:type="dxa"/>
+        <w:tblBorders>
+          <w:top w:val="single" w:color="auto" w:sz="4" w:space="0"/>
+          <w:left w:val="single" w:color="auto" w:sz="4" w:space="0"/>
+          <w:bottom w:val="single" w:color="auto" w:sz="4" w:space="0"/>
+          <w:right w:val="single" w:color="auto" w:sz="4" w:space="0"/>
+          <w:insideH w:val="single" w:color="auto" w:sz="4" w:space="0"/>
+          <w:insideV w:val="single" w:color="auto" w:sz="4" w:space="0"/>
+        </w:tblBorders>
+        <w:tblLayout w:type="autofit"/>
+        <w:tblCellMar>
+          <w:top w:w="0" w:type="dxa"/>
+          <w:left w:w="108" w:type="dxa"/>
+          <w:bottom w:w="0" w:type="dxa"/>
+          <w:right w:w="108" w:type="dxa"/>
+        </w:tblCellMar>
+      </w:tblPr>
+      <w:tblGrid>
+        <w:gridCol w:w="3075"/>
+        <w:gridCol w:w="2144"/>
+      </w:tblGrid>
+      <w:tr>
+        <w:tblPrEx>
+          <w:tblBorders>
+            <w:top w:val="single" w:color="auto" w:sz="4" w:space="0"/>
+            <w:left w:val="single" w:color="auto" w:sz="4" w:space="0"/>
+            <w:bottom w:val="single" w:color="auto" w:sz="4" w:space="0"/>
+            <w:right w:val="single" w:color="auto" w:sz="4" w:space="0"/>
+            <w:insideH w:val="single" w:color="auto" w:sz="4" w:space="0"/>
+            <w:insideV w:val="single" w:color="auto" w:sz="4" w:space="0"/>
+          </w:tblBorders>
+          <w:tblCellMar>
+            <w:top w:w="0" w:type="dxa"/>
+            <w:left w:w="108" w:type="dxa"/>
+            <w:bottom w:w="0" w:type="dxa"/>
+            <w:right w:w="108" w:type="dxa"/>
+          </w:tblCellMar>
+        </w:tblPrEx>
+        <w:tc>
+          <w:tcPr>
+            <w:tcW w:w="0" w:type="auto"/>
+            <w:vAlign w:val="center"/>
+          </w:tcPr>
+          <w:p>
+            <w:pPr>
+              <w:pStyle w:val="10"/>
+              <w:bidi w:val="0"/>
+              <w:jc w:val="both"/>
+              <w:rPr>
+                <w:rFonts w:hint="default" w:ascii="华文中宋" w:hAnsi="华文中宋" w:eastAsia="华文中宋" w:cs="华文中宋"/>
+                <w:b/>
+                <w:bCs/>
+                <w:color w:val="FF0000"/>
+                <w:kern w:val="2"/>
+                <w:sz w:val="21"/>
+                <w:szCs w:val="21"/>
+                <w:lang w:val="en-US" w:eastAsia="zh-CN" w:bidi="ar-SA"/>
+              </w:rPr>
+            </w:pPr>
+            <w:r>
+              <w:rPr>
+                <w:rFonts w:hint="eastAsia"/>
+                <w:lang w:val="en-US" w:eastAsia="zh-CN"/>
+              </w:rPr>
+              <w:t>String</w:t>
+            </w:r>
+          </w:p>
+        </w:tc>
+        <w:tc>
+          <w:tcPr>
+            <w:tcW w:w="0" w:type="auto"/>
+            <w:vAlign w:val="center"/>
+          </w:tcPr>
+          <w:p>
+            <w:pPr>
+              <w:jc w:val="both"/>
+              <w:rPr>
+                <w:rFonts w:hint="default" w:ascii="华文中宋" w:hAnsi="华文中宋" w:eastAsia="华文中宋" w:cs="华文中宋"/>
+                <w:b/>
+                <w:bCs/>
+                <w:color w:val="ED7D31" w:themeColor="accent2"/>
+                <w:kern w:val="2"/>
+                <w:sz w:val="21"/>
+                <w:szCs w:val="21"/>
+                <w:vertAlign w:val="baseline"/>
+                <w:lang w:val="en-US" w:eastAsia="zh-CN" w:bidi="ar-SA"/>
+                <w14:textFill>
+                  <w14:solidFill>
+                    <w14:schemeClr w14:val="accent2"/>
+                  </w14:solidFill>
+                </w14:textFill>
+              </w:rPr>
+            </w:pPr>
+            <w:r>
+              <w:rPr>
+                <w:rStyle w:val="11"/>
+                <w:rFonts w:hint="eastAsia"/>
+                <w:lang w:val="en-US" w:eastAsia="zh-CN"/>
+              </w:rPr>
+              <w:t>字符串</w:t>
+            </w:r>
+            <w:r>
+              <w:rPr>
+                <w:rFonts w:hint="eastAsia" w:ascii="华文中宋" w:hAnsi="华文中宋" w:eastAsia="华文中宋" w:cs="华文中宋"/>
+                <w:b/>
+                <w:bCs/>
+                <w:color w:val="ED7D31" w:themeColor="accent2"/>
+                <w:kern w:val="2"/>
+                <w:sz w:val="21"/>
+                <w:szCs w:val="24"/>
+                <w:lang w:val="en-US" w:eastAsia="zh-CN" w:bidi="ar-SA"/>
+                <w14:textFill>
+                  <w14:solidFill>
+                    <w14:schemeClr w14:val="accent2"/>
+                  </w14:solidFill>
+                </w14:textFill>
+              </w:rPr>
+              <w:t xml:space="preserve"> (string.hpp)</w:t>
+            </w:r>
+            <w:r>
+              <w:rPr>
+                <w:rFonts w:hint="eastAsia" w:ascii="华文中宋" w:hAnsi="华文中宋" w:eastAsia="华文中宋" w:cs="华文中宋"/>
+                <w:b/>
+                <w:bCs/>
+                <w:color w:val="ED7D31" w:themeColor="accent2"/>
+                <w:kern w:val="2"/>
+                <w:sz w:val="21"/>
+                <w:szCs w:val="21"/>
+                <w:vertAlign w:val="baseline"/>
+                <w:lang w:val="en-US" w:eastAsia="zh-CN" w:bidi="ar-SA"/>
+                <w14:textFill>
+                  <w14:solidFill>
+                    <w14:schemeClr w14:val="accent2"/>
+                  </w14:solidFill>
+                </w14:textFill>
+              </w:rPr>
+              <w:t xml:space="preserve"> </w:t>
+            </w:r>
+          </w:p>
+        </w:tc>
+      </w:tr>
+      <w:tr>
+        <w:tblPrEx>
+          <w:tblBorders>
+            <w:top w:val="single" w:color="auto" w:sz="4" w:space="0"/>
+            <w:left w:val="single" w:color="auto" w:sz="4" w:space="0"/>
+            <w:bottom w:val="single" w:color="auto" w:sz="4" w:space="0"/>
+            <w:right w:val="single" w:color="auto" w:sz="4" w:space="0"/>
+            <w:insideH w:val="single" w:color="auto" w:sz="4" w:space="0"/>
+            <w:insideV w:val="single" w:color="auto" w:sz="4" w:space="0"/>
+          </w:tblBorders>
+          <w:tblCellMar>
+            <w:top w:w="0" w:type="dxa"/>
+            <w:left w:w="108" w:type="dxa"/>
+            <w:bottom w:w="0" w:type="dxa"/>
+            <w:right w:w="108" w:type="dxa"/>
+          </w:tblCellMar>
+        </w:tblPrEx>
+        <w:tc>
+          <w:tcPr>
+            <w:tcW w:w="0" w:type="auto"/>
+            <w:vAlign w:val="center"/>
+          </w:tcPr>
+          <w:p>
+            <w:pPr>
+              <w:pStyle w:val="10"/>
+              <w:bidi w:val="0"/>
+              <w:jc w:val="both"/>
+              <w:rPr>
+                <w:rFonts w:hint="default"/>
+                <w:lang w:val="en-US" w:eastAsia="zh-CN"/>
+              </w:rPr>
+            </w:pPr>
+            <w:r>
+              <w:rPr>
+                <w:rFonts w:hint="eastAsia"/>
+                <w:lang w:val="en-US" w:eastAsia="zh-CN"/>
+              </w:rPr>
+              <w:t>Int8 / Int16 / Int32 / Int64</w:t>
+            </w:r>
+          </w:p>
+        </w:tc>
+        <w:tc>
+          <w:tcPr>
+            <w:tcW w:w="0" w:type="auto"/>
+            <w:vAlign w:val="center"/>
+          </w:tcPr>
+          <w:p>
+            <w:pPr>
+              <w:jc w:val="both"/>
+              <w:rPr>
+                <w:rStyle w:val="11"/>
+                <w:rFonts w:hint="default"/>
+                <w:lang w:val="en-US" w:eastAsia="zh-CN"/>
+              </w:rPr>
+            </w:pPr>
+            <w:r>
+              <w:rPr>
+                <w:rStyle w:val="11"/>
+                <w:rFonts w:hint="eastAsia"/>
+                <w:lang w:val="en-US" w:eastAsia="zh-CN"/>
+              </w:rPr>
+              <w:t>整型</w:t>
+            </w:r>
+            <w:r>
+              <w:rPr>
+                <w:rFonts w:hint="eastAsia" w:ascii="华文中宋" w:hAnsi="华文中宋" w:eastAsia="华文中宋" w:cs="华文中宋"/>
+                <w:b/>
+                <w:bCs/>
+                <w:color w:val="ED7D31" w:themeColor="accent2"/>
+                <w:kern w:val="2"/>
+                <w:sz w:val="21"/>
+                <w:szCs w:val="24"/>
+                <w:lang w:val="en-US" w:eastAsia="zh-CN" w:bidi="ar-SA"/>
+                <w14:textFill>
+                  <w14:solidFill>
+                    <w14:schemeClr w14:val="accent2"/>
+                  </w14:solidFill>
+                </w14:textFill>
+              </w:rPr>
+              <w:t xml:space="preserve"> (</w:t>
+            </w:r>
+            <w:r>
+              <w:rPr>
+                <w:rFonts w:hint="eastAsia" w:cs="华文中宋"/>
+                <w:b/>
+                <w:bCs/>
+                <w:color w:val="ED7D31" w:themeColor="accent2"/>
+                <w:kern w:val="2"/>
+                <w:sz w:val="21"/>
+                <w:szCs w:val="24"/>
+                <w:lang w:val="en-US" w:eastAsia="zh-CN" w:bidi="ar-SA"/>
+                <w14:textFill>
+                  <w14:solidFill>
+                    <w14:schemeClr w14:val="accent2"/>
+                  </w14:solidFill>
+                </w14:textFill>
+              </w:rPr>
+              <w:t>int*</w:t>
+            </w:r>
+            <w:r>
+              <w:rPr>
+                <w:rFonts w:hint="eastAsia" w:ascii="华文中宋" w:hAnsi="华文中宋" w:eastAsia="华文中宋" w:cs="华文中宋"/>
+                <w:b/>
+                <w:bCs/>
+                <w:color w:val="ED7D31" w:themeColor="accent2"/>
+                <w:kern w:val="2"/>
+                <w:sz w:val="21"/>
+                <w:szCs w:val="24"/>
+                <w:lang w:val="en-US" w:eastAsia="zh-CN" w:bidi="ar-SA"/>
+                <w14:textFill>
+                  <w14:solidFill>
+                    <w14:schemeClr w14:val="accent2"/>
+                  </w14:solidFill>
+                </w14:textFill>
+              </w:rPr>
+              <w:t>.hpp)</w:t>
+            </w:r>
+          </w:p>
+        </w:tc>
+      </w:tr>
+      <w:tr>
+        <w:tblPrEx>
+          <w:tblBorders>
+            <w:top w:val="single" w:color="auto" w:sz="4" w:space="0"/>
+            <w:left w:val="single" w:color="auto" w:sz="4" w:space="0"/>
+            <w:bottom w:val="single" w:color="auto" w:sz="4" w:space="0"/>
+            <w:right w:val="single" w:color="auto" w:sz="4" w:space="0"/>
+            <w:insideH w:val="single" w:color="auto" w:sz="4" w:space="0"/>
+            <w:insideV w:val="single" w:color="auto" w:sz="4" w:space="0"/>
+          </w:tblBorders>
+          <w:tblCellMar>
+            <w:top w:w="0" w:type="dxa"/>
+            <w:left w:w="108" w:type="dxa"/>
+            <w:bottom w:w="0" w:type="dxa"/>
+            <w:right w:w="108" w:type="dxa"/>
+          </w:tblCellMar>
+        </w:tblPrEx>
+        <w:tc>
+          <w:tcPr>
+            <w:tcW w:w="0" w:type="auto"/>
+            <w:vAlign w:val="center"/>
+          </w:tcPr>
+          <w:p>
+            <w:pPr>
+              <w:pStyle w:val="10"/>
+              <w:bidi w:val="0"/>
+              <w:jc w:val="both"/>
+              <w:rPr>
+                <w:rFonts w:hint="default"/>
+                <w:lang w:val="en-US" w:eastAsia="zh-CN"/>
+              </w:rPr>
+            </w:pPr>
+            <w:r>
+              <w:rPr>
+                <w:rFonts w:hint="eastAsia"/>
+                <w:lang w:val="en-US" w:eastAsia="zh-CN"/>
+              </w:rPr>
+              <w:t>Float32 / Float64</w:t>
+            </w:r>
+          </w:p>
+        </w:tc>
+        <w:tc>
+          <w:tcPr>
+            <w:tcW w:w="0" w:type="auto"/>
+            <w:vAlign w:val="center"/>
+          </w:tcPr>
+          <w:p>
+            <w:pPr>
+              <w:jc w:val="both"/>
+              <w:rPr>
+                <w:rStyle w:val="11"/>
+                <w:rFonts w:hint="eastAsia"/>
+                <w:lang w:val="en-US" w:eastAsia="zh-CN"/>
+              </w:rPr>
+            </w:pPr>
+            <w:r>
+              <w:rPr>
+                <w:rStyle w:val="11"/>
+                <w:rFonts w:hint="eastAsia"/>
+                <w:lang w:val="en-US" w:eastAsia="zh-CN"/>
+              </w:rPr>
+              <w:t>浮点型</w:t>
+            </w:r>
+            <w:r>
+              <w:rPr>
+                <w:rFonts w:hint="eastAsia" w:ascii="华文中宋" w:hAnsi="华文中宋" w:eastAsia="华文中宋" w:cs="华文中宋"/>
+                <w:b/>
+                <w:bCs/>
+                <w:color w:val="ED7D31" w:themeColor="accent2"/>
+                <w:kern w:val="2"/>
+                <w:sz w:val="21"/>
+                <w:szCs w:val="24"/>
+                <w:lang w:val="en-US" w:eastAsia="zh-CN" w:bidi="ar-SA"/>
+                <w14:textFill>
+                  <w14:solidFill>
+                    <w14:schemeClr w14:val="accent2"/>
+                  </w14:solidFill>
+                </w14:textFill>
+              </w:rPr>
+              <w:t xml:space="preserve"> (</w:t>
+            </w:r>
+            <w:r>
+              <w:rPr>
+                <w:rFonts w:hint="eastAsia" w:cs="华文中宋"/>
+                <w:b/>
+                <w:bCs/>
+                <w:color w:val="ED7D31" w:themeColor="accent2"/>
+                <w:kern w:val="2"/>
+                <w:sz w:val="21"/>
+                <w:szCs w:val="24"/>
+                <w:lang w:val="en-US" w:eastAsia="zh-CN" w:bidi="ar-SA"/>
+                <w14:textFill>
+                  <w14:solidFill>
+                    <w14:schemeClr w14:val="accent2"/>
+                  </w14:solidFill>
+                </w14:textFill>
+              </w:rPr>
+              <w:t>float*</w:t>
+            </w:r>
+            <w:r>
+              <w:rPr>
+                <w:rFonts w:hint="eastAsia" w:ascii="华文中宋" w:hAnsi="华文中宋" w:eastAsia="华文中宋" w:cs="华文中宋"/>
+                <w:b/>
+                <w:bCs/>
+                <w:color w:val="ED7D31" w:themeColor="accent2"/>
+                <w:kern w:val="2"/>
+                <w:sz w:val="21"/>
+                <w:szCs w:val="24"/>
+                <w:lang w:val="en-US" w:eastAsia="zh-CN" w:bidi="ar-SA"/>
+                <w14:textFill>
+                  <w14:solidFill>
+                    <w14:schemeClr w14:val="accent2"/>
+                  </w14:solidFill>
+                </w14:textFill>
+              </w:rPr>
+              <w:t>.hpp)</w:t>
+            </w:r>
+          </w:p>
+        </w:tc>
+      </w:tr>
+    </w:tbl>
+    <w:p/>
+    <w:tbl>
+      <w:tblPr>
+        <w:tblStyle w:val="7"/>
+        <w:tblW w:w="0" w:type="auto"/>
+        <w:tblInd w:w="0" w:type="dxa"/>
+        <w:tblBorders>
+          <w:top w:val="single" w:color="auto" w:sz="4" w:space="0"/>
+          <w:left w:val="single" w:color="auto" w:sz="4" w:space="0"/>
+          <w:bottom w:val="single" w:color="auto" w:sz="4" w:space="0"/>
+          <w:right w:val="single" w:color="auto" w:sz="4" w:space="0"/>
+          <w:insideH w:val="single" w:color="auto" w:sz="4" w:space="0"/>
+          <w:insideV w:val="single" w:color="auto" w:sz="4" w:space="0"/>
+        </w:tblBorders>
+        <w:tblLayout w:type="autofit"/>
+        <w:tblCellMar>
+          <w:top w:w="0" w:type="dxa"/>
+          <w:left w:w="108" w:type="dxa"/>
+          <w:bottom w:w="0" w:type="dxa"/>
+          <w:right w:w="108" w:type="dxa"/>
+        </w:tblCellMar>
+      </w:tblPr>
+      <w:tblGrid>
+        <w:gridCol w:w="637"/>
+        <w:gridCol w:w="2238"/>
+        <w:gridCol w:w="2400"/>
+      </w:tblGrid>
+      <w:tr>
+        <w:tblPrEx>
+          <w:tblBorders>
+            <w:top w:val="single" w:color="auto" w:sz="4" w:space="0"/>
+            <w:left w:val="single" w:color="auto" w:sz="4" w:space="0"/>
+            <w:bottom w:val="single" w:color="auto" w:sz="4" w:space="0"/>
+            <w:right w:val="single" w:color="auto" w:sz="4" w:space="0"/>
+            <w:insideH w:val="single" w:color="auto" w:sz="4" w:space="0"/>
+            <w:insideV w:val="single" w:color="auto" w:sz="4" w:space="0"/>
+          </w:tblBorders>
+          <w:tblCellMar>
+            <w:top w:w="0" w:type="dxa"/>
+            <w:left w:w="108" w:type="dxa"/>
+            <w:bottom w:w="0" w:type="dxa"/>
+            <w:right w:w="108" w:type="dxa"/>
+          </w:tblCellMar>
+        </w:tblPrEx>
+        <w:tc>
+          <w:tcPr>
+            <w:tcW w:w="0" w:type="auto"/>
+            <w:gridSpan w:val="2"/>
+            <w:vAlign w:val="center"/>
+          </w:tcPr>
+          <w:p>
+            <w:pPr>
+              <w:pStyle w:val="10"/>
+              <w:bidi w:val="0"/>
+              <w:jc w:val="both"/>
+              <w:rPr>
+                <w:rFonts w:hint="default"/>
+                <w:lang w:val="en-US" w:eastAsia="zh-CN"/>
+              </w:rPr>
+            </w:pPr>
+            <w:r>
+              <w:rPr>
+                <w:rFonts w:hint="eastAsia"/>
+                <w:lang w:val="en-US" w:eastAsia="zh-CN"/>
+              </w:rPr>
+              <w:t>ColorRGBA</w:t>
+            </w:r>
+          </w:p>
+        </w:tc>
+        <w:tc>
+          <w:tcPr>
+            <w:tcW w:w="0" w:type="auto"/>
+            <w:vAlign w:val="center"/>
+          </w:tcPr>
+          <w:p>
+            <w:pPr>
+              <w:jc w:val="both"/>
+              <w:rPr>
+                <w:rStyle w:val="11"/>
+                <w:rFonts w:hint="default"/>
+                <w:lang w:val="en-US" w:eastAsia="zh-CN"/>
+              </w:rPr>
+            </w:pPr>
+            <w:r>
+              <w:rPr>
+                <w:rStyle w:val="11"/>
+                <w:rFonts w:hint="eastAsia"/>
+                <w:lang w:val="en-US" w:eastAsia="zh-CN"/>
+              </w:rPr>
+              <w:t>颜色</w:t>
+            </w:r>
+            <w:r>
+              <w:rPr>
+                <w:rFonts w:hint="eastAsia" w:cs="华文中宋"/>
+                <w:b/>
+                <w:bCs/>
+                <w:color w:val="ED7D31" w:themeColor="accent2"/>
+                <w:kern w:val="2"/>
+                <w:sz w:val="21"/>
+                <w:szCs w:val="24"/>
+                <w:lang w:val="en-US" w:eastAsia="zh-CN" w:bidi="ar-SA"/>
+                <w14:textFill>
+                  <w14:solidFill>
+                    <w14:schemeClr w14:val="accent2"/>
+                  </w14:solidFill>
+                </w14:textFill>
+              </w:rPr>
+              <w:t xml:space="preserve"> (color_rgba.hpp)</w:t>
+            </w:r>
+          </w:p>
+        </w:tc>
+      </w:tr>
+      <w:tr>
+        <w:tblPrEx>
+          <w:tblBorders>
+            <w:top w:val="single" w:color="auto" w:sz="4" w:space="0"/>
+            <w:left w:val="single" w:color="auto" w:sz="4" w:space="0"/>
+            <w:bottom w:val="single" w:color="auto" w:sz="4" w:space="0"/>
+            <w:right w:val="single" w:color="auto" w:sz="4" w:space="0"/>
+            <w:insideH w:val="single" w:color="auto" w:sz="4" w:space="0"/>
+            <w:insideV w:val="single" w:color="auto" w:sz="4" w:space="0"/>
+          </w:tblBorders>
+          <w:tblCellMar>
+            <w:top w:w="0" w:type="dxa"/>
+            <w:left w:w="108" w:type="dxa"/>
+            <w:bottom w:w="0" w:type="dxa"/>
+            <w:right w:w="108" w:type="dxa"/>
+          </w:tblCellMar>
+        </w:tblPrEx>
+        <w:tc>
+          <w:tcPr>
+            <w:tcW w:w="0" w:type="auto"/>
+            <w:vAlign w:val="center"/>
+          </w:tcPr>
+          <w:p>
+            <w:pPr>
+              <w:pStyle w:val="10"/>
+              <w:bidi w:val="0"/>
+              <w:jc w:val="both"/>
+              <w:rPr>
+                <w:rFonts w:hint="eastAsia" w:ascii="华文中宋" w:hAnsi="华文中宋" w:eastAsia="华文中宋" w:cs="华文中宋"/>
+                <w:b/>
+                <w:bCs/>
+                <w:color w:val="ED7D31" w:themeColor="accent2"/>
+                <w:kern w:val="2"/>
+                <w:sz w:val="21"/>
+                <w:szCs w:val="21"/>
+                <w:vertAlign w:val="baseline"/>
+                <w:lang w:val="en-US" w:eastAsia="zh-CN" w:bidi="ar-SA"/>
+                <w14:textFill>
+                  <w14:solidFill>
+                    <w14:schemeClr w14:val="accent2"/>
+                  </w14:solidFill>
+                </w14:textFill>
+              </w:rPr>
+            </w:pPr>
+            <w:r>
+              <w:rPr>
+                <w:rFonts w:hint="eastAsia" w:cs="华文中宋"/>
+                <w:b/>
+                <w:bCs/>
+                <w:color w:val="ED7D31" w:themeColor="accent2"/>
+                <w:kern w:val="2"/>
+                <w:sz w:val="21"/>
+                <w:szCs w:val="21"/>
+                <w:vertAlign w:val="baseline"/>
+                <w:lang w:val="en-US" w:eastAsia="zh-CN" w:bidi="ar-SA"/>
+                <w14:textFill>
+                  <w14:solidFill>
+                    <w14:schemeClr w14:val="accent2"/>
+                  </w14:solidFill>
+                </w14:textFill>
+              </w:rPr>
+              <w:t>属性</w:t>
+            </w:r>
+          </w:p>
+        </w:tc>
+        <w:tc>
+          <w:tcPr>
+            <w:tcW w:w="0" w:type="auto"/>
+            <w:vAlign w:val="center"/>
+          </w:tcPr>
+          <w:p>
+            <w:pPr>
+              <w:pStyle w:val="10"/>
+              <w:bidi w:val="0"/>
+              <w:jc w:val="both"/>
+              <w:rPr>
+                <w:rFonts w:hint="default" w:ascii="华文中宋" w:hAnsi="华文中宋" w:eastAsia="华文中宋" w:cs="华文中宋"/>
+                <w:b/>
+                <w:bCs/>
+                <w:color w:val="FF0000"/>
+                <w:kern w:val="2"/>
+                <w:sz w:val="21"/>
+                <w:szCs w:val="21"/>
+                <w:lang w:val="en-US" w:eastAsia="zh-CN" w:bidi="ar-SA"/>
+              </w:rPr>
+            </w:pPr>
+            <w:r>
+              <w:rPr>
+                <w:rFonts w:hint="eastAsia" w:cs="华文中宋"/>
+                <w:b/>
+                <w:bCs/>
+                <w:color w:val="ED7D31" w:themeColor="accent2"/>
+                <w:kern w:val="2"/>
+                <w:sz w:val="21"/>
+                <w:szCs w:val="21"/>
+                <w:lang w:val="en-US" w:eastAsia="zh-CN" w:bidi="ar-SA"/>
+                <w14:textFill>
+                  <w14:solidFill>
+                    <w14:schemeClr w14:val="accent2"/>
+                  </w14:solidFill>
+                </w14:textFill>
+              </w:rPr>
+              <w:t xml:space="preserve">float32 </w:t>
+            </w:r>
+            <w:r>
+              <w:rPr>
+                <w:rFonts w:hint="eastAsia" w:cs="华文中宋"/>
+                <w:b/>
+                <w:bCs/>
+                <w:color w:val="FF0000"/>
+                <w:kern w:val="2"/>
+                <w:sz w:val="21"/>
+                <w:szCs w:val="21"/>
+                <w:lang w:val="en-US" w:eastAsia="zh-CN" w:bidi="ar-SA"/>
+              </w:rPr>
+              <w:t>r / g / b / a</w:t>
+            </w:r>
+          </w:p>
+        </w:tc>
+        <w:tc>
+          <w:tcPr>
+            <w:tcW w:w="0" w:type="auto"/>
+            <w:vAlign w:val="center"/>
+          </w:tcPr>
+          <w:p>
+            <w:pPr>
+              <w:jc w:val="both"/>
+              <w:rPr>
+                <w:rFonts w:hint="eastAsia" w:ascii="华文中宋" w:hAnsi="华文中宋" w:eastAsia="华文中宋" w:cs="华文中宋"/>
+                <w:b/>
+                <w:bCs/>
+                <w:color w:val="ED7D31" w:themeColor="accent2"/>
+                <w:kern w:val="2"/>
+                <w:sz w:val="21"/>
+                <w:szCs w:val="21"/>
+                <w:vertAlign w:val="baseline"/>
+                <w:lang w:val="en-US" w:eastAsia="zh-CN" w:bidi="ar-SA"/>
+                <w14:textFill>
+                  <w14:solidFill>
+                    <w14:schemeClr w14:val="accent2"/>
+                  </w14:solidFill>
+                </w14:textFill>
+              </w:rPr>
+            </w:pPr>
+            <w:r>
+              <w:rPr>
+                <w:rStyle w:val="11"/>
+                <w:rFonts w:hint="eastAsia"/>
+                <w:lang w:val="en-US" w:eastAsia="zh-CN"/>
+              </w:rPr>
+              <w:t>值</w:t>
+            </w:r>
+          </w:p>
+        </w:tc>
+      </w:tr>
+    </w:tbl>
+    <w:p/>
+    <w:tbl>
+      <w:tblPr>
+        <w:tblStyle w:val="7"/>
+        <w:tblW w:w="0" w:type="auto"/>
+        <w:tblInd w:w="0" w:type="dxa"/>
+        <w:tblBorders>
+          <w:top w:val="single" w:color="auto" w:sz="4" w:space="0"/>
+          <w:left w:val="single" w:color="auto" w:sz="4" w:space="0"/>
+          <w:bottom w:val="single" w:color="auto" w:sz="4" w:space="0"/>
+          <w:right w:val="single" w:color="auto" w:sz="4" w:space="0"/>
+          <w:insideH w:val="single" w:color="auto" w:sz="4" w:space="0"/>
+          <w:insideV w:val="single" w:color="auto" w:sz="4" w:space="0"/>
+        </w:tblBorders>
+        <w:tblLayout w:type="autofit"/>
+        <w:tblCellMar>
+          <w:top w:w="0" w:type="dxa"/>
+          <w:left w:w="108" w:type="dxa"/>
+          <w:bottom w:w="0" w:type="dxa"/>
+          <w:right w:w="108" w:type="dxa"/>
+        </w:tblCellMar>
+      </w:tblPr>
+      <w:tblGrid>
+        <w:gridCol w:w="637"/>
+        <w:gridCol w:w="3954"/>
+        <w:gridCol w:w="2249"/>
+      </w:tblGrid>
+      <w:tr>
+        <w:tblPrEx>
+          <w:tblBorders>
+            <w:top w:val="single" w:color="auto" w:sz="4" w:space="0"/>
+            <w:left w:val="single" w:color="auto" w:sz="4" w:space="0"/>
+            <w:bottom w:val="single" w:color="auto" w:sz="4" w:space="0"/>
+            <w:right w:val="single" w:color="auto" w:sz="4" w:space="0"/>
+            <w:insideH w:val="single" w:color="auto" w:sz="4" w:space="0"/>
+            <w:insideV w:val="single" w:color="auto" w:sz="4" w:space="0"/>
+          </w:tblBorders>
+          <w:tblCellMar>
+            <w:top w:w="0" w:type="dxa"/>
+            <w:left w:w="108" w:type="dxa"/>
+            <w:bottom w:w="0" w:type="dxa"/>
+            <w:right w:w="108" w:type="dxa"/>
+          </w:tblCellMar>
+        </w:tblPrEx>
+        <w:tc>
+          <w:tcPr>
+            <w:tcW w:w="0" w:type="auto"/>
+            <w:gridSpan w:val="2"/>
+            <w:vAlign w:val="center"/>
+          </w:tcPr>
+          <w:p>
+            <w:pPr>
+              <w:pStyle w:val="10"/>
+              <w:bidi w:val="0"/>
+              <w:jc w:val="both"/>
+              <w:rPr>
+                <w:rFonts w:hint="default"/>
+                <w:lang w:val="en-US" w:eastAsia="zh-CN"/>
+              </w:rPr>
+            </w:pPr>
+            <w:r>
+              <w:rPr>
+                <w:rFonts w:hint="eastAsia"/>
+                <w:lang w:val="en-US" w:eastAsia="zh-CN"/>
+              </w:rPr>
+              <w:t>Header</w:t>
+            </w:r>
+          </w:p>
+        </w:tc>
+        <w:tc>
+          <w:tcPr>
+            <w:tcW w:w="0" w:type="auto"/>
+            <w:vAlign w:val="center"/>
+          </w:tcPr>
+          <w:p>
+            <w:pPr>
+              <w:jc w:val="both"/>
+              <w:rPr>
+                <w:rStyle w:val="11"/>
+                <w:rFonts w:hint="default"/>
+                <w:lang w:val="en-US" w:eastAsia="zh-CN"/>
+              </w:rPr>
+            </w:pPr>
+            <w:r>
+              <w:rPr>
+                <w:rStyle w:val="11"/>
+                <w:rFonts w:hint="eastAsia"/>
+                <w:lang w:val="en-US" w:eastAsia="zh-CN"/>
+              </w:rPr>
+              <w:t xml:space="preserve">时间戳 </w:t>
+            </w:r>
+            <w:r>
+              <w:rPr>
+                <w:rFonts w:hint="eastAsia" w:cs="华文中宋"/>
+                <w:b/>
+                <w:bCs/>
+                <w:color w:val="ED7D31" w:themeColor="accent2"/>
+                <w:kern w:val="2"/>
+                <w:sz w:val="21"/>
+                <w:szCs w:val="24"/>
+                <w:lang w:val="en-US" w:eastAsia="zh-CN" w:bidi="ar-SA"/>
+                <w14:textFill>
+                  <w14:solidFill>
+                    <w14:schemeClr w14:val="accent2"/>
+                  </w14:solidFill>
+                </w14:textFill>
+              </w:rPr>
+              <w:t>(header.hpp)</w:t>
+            </w:r>
+          </w:p>
+        </w:tc>
+      </w:tr>
+      <w:tr>
+        <w:tblPrEx>
+          <w:tblBorders>
+            <w:top w:val="single" w:color="auto" w:sz="4" w:space="0"/>
+            <w:left w:val="single" w:color="auto" w:sz="4" w:space="0"/>
+            <w:bottom w:val="single" w:color="auto" w:sz="4" w:space="0"/>
+            <w:right w:val="single" w:color="auto" w:sz="4" w:space="0"/>
+            <w:insideH w:val="single" w:color="auto" w:sz="4" w:space="0"/>
+            <w:insideV w:val="single" w:color="auto" w:sz="4" w:space="0"/>
+          </w:tblBorders>
+          <w:tblCellMar>
+            <w:top w:w="0" w:type="dxa"/>
+            <w:left w:w="108" w:type="dxa"/>
+            <w:bottom w:w="0" w:type="dxa"/>
+            <w:right w:w="108" w:type="dxa"/>
+          </w:tblCellMar>
+        </w:tblPrEx>
+        <w:tc>
+          <w:tcPr>
+            <w:tcW w:w="0" w:type="auto"/>
+            <w:vMerge w:val="restart"/>
+            <w:vAlign w:val="center"/>
+          </w:tcPr>
+          <w:p>
+            <w:pPr>
+              <w:pStyle w:val="10"/>
+              <w:bidi w:val="0"/>
+              <w:jc w:val="both"/>
+              <w:rPr>
+                <w:rFonts w:hint="eastAsia"/>
+                <w:lang w:val="en-US" w:eastAsia="zh-CN"/>
+              </w:rPr>
+            </w:pPr>
+            <w:r>
+              <w:rPr>
+                <w:rFonts w:hint="eastAsia" w:cs="华文中宋"/>
+                <w:b/>
+                <w:bCs/>
+                <w:color w:val="ED7D31" w:themeColor="accent2"/>
+                <w:kern w:val="2"/>
+                <w:sz w:val="21"/>
+                <w:szCs w:val="21"/>
+                <w:vertAlign w:val="baseline"/>
+                <w:lang w:val="en-US" w:eastAsia="zh-CN" w:bidi="ar-SA"/>
+                <w14:textFill>
+                  <w14:solidFill>
+                    <w14:schemeClr w14:val="accent2"/>
+                  </w14:solidFill>
+                </w14:textFill>
+              </w:rPr>
+              <w:t>属性</w:t>
+            </w:r>
+          </w:p>
+        </w:tc>
+        <w:tc>
+          <w:tcPr>
+            <w:tcW w:w="0" w:type="auto"/>
+            <w:vAlign w:val="center"/>
+          </w:tcPr>
+          <w:p>
+            <w:pPr>
+              <w:pStyle w:val="10"/>
+              <w:bidi w:val="0"/>
+              <w:jc w:val="both"/>
+              <w:rPr>
+                <w:rFonts w:hint="default"/>
+                <w:lang w:val="en-US" w:eastAsia="zh-CN"/>
+              </w:rPr>
+            </w:pPr>
+            <w:r>
+              <w:rPr>
+                <w:rFonts w:hint="eastAsia" w:ascii="华文中宋" w:hAnsi="华文中宋" w:eastAsia="华文中宋" w:cs="华文中宋"/>
+                <w:b/>
+                <w:bCs/>
+                <w:color w:val="ED7D31" w:themeColor="accent2"/>
+                <w:kern w:val="2"/>
+                <w:sz w:val="21"/>
+                <w:szCs w:val="24"/>
+                <w:lang w:val="en-US" w:eastAsia="zh-CN" w:bidi="ar-SA"/>
+                <w14:textFill>
+                  <w14:solidFill>
+                    <w14:schemeClr w14:val="accent2"/>
+                  </w14:solidFill>
+                </w14:textFill>
+              </w:rPr>
+              <w:t>buildin_interfaces::msg::Time</w:t>
+            </w:r>
+            <w:r>
+              <w:rPr>
+                <w:rFonts w:hint="eastAsia"/>
+                <w:lang w:val="en-US" w:eastAsia="zh-CN"/>
+              </w:rPr>
+              <w:t xml:space="preserve"> stamp</w:t>
+            </w:r>
+          </w:p>
+        </w:tc>
+        <w:tc>
+          <w:tcPr>
+            <w:tcW w:w="0" w:type="auto"/>
+            <w:vAlign w:val="center"/>
+          </w:tcPr>
+          <w:p>
+            <w:pPr>
+              <w:jc w:val="both"/>
+              <w:rPr>
+                <w:rStyle w:val="11"/>
+                <w:rFonts w:hint="default"/>
+                <w:lang w:val="en-US" w:eastAsia="zh-CN"/>
+              </w:rPr>
+            </w:pPr>
+            <w:r>
+              <w:rPr>
+                <w:rStyle w:val="11"/>
+                <w:rFonts w:hint="eastAsia"/>
+                <w:lang w:val="en-US" w:eastAsia="zh-CN"/>
+              </w:rPr>
+              <w:t>时间</w:t>
+            </w:r>
+          </w:p>
+        </w:tc>
+      </w:tr>
+      <w:tr>
+        <w:tblPrEx>
+          <w:tblBorders>
+            <w:top w:val="single" w:color="auto" w:sz="4" w:space="0"/>
+            <w:left w:val="single" w:color="auto" w:sz="4" w:space="0"/>
+            <w:bottom w:val="single" w:color="auto" w:sz="4" w:space="0"/>
+            <w:right w:val="single" w:color="auto" w:sz="4" w:space="0"/>
+            <w:insideH w:val="single" w:color="auto" w:sz="4" w:space="0"/>
+            <w:insideV w:val="single" w:color="auto" w:sz="4" w:space="0"/>
+          </w:tblBorders>
+          <w:tblCellMar>
+            <w:top w:w="0" w:type="dxa"/>
+            <w:left w:w="108" w:type="dxa"/>
+            <w:bottom w:w="0" w:type="dxa"/>
+            <w:right w:w="108" w:type="dxa"/>
+          </w:tblCellMar>
+        </w:tblPrEx>
+        <w:tc>
+          <w:tcPr>
+            <w:tcW w:w="0" w:type="auto"/>
+            <w:vMerge w:val="continue"/>
+            <w:tcBorders/>
+            <w:vAlign w:val="center"/>
+          </w:tcPr>
+          <w:p>
+            <w:pPr>
+              <w:pStyle w:val="10"/>
+              <w:bidi w:val="0"/>
+              <w:jc w:val="both"/>
+              <w:rPr>
+                <w:rFonts w:hint="eastAsia" w:cs="华文中宋"/>
+                <w:b/>
+                <w:bCs/>
+                <w:color w:val="ED7D31" w:themeColor="accent2"/>
+                <w:kern w:val="2"/>
+                <w:sz w:val="21"/>
+                <w:szCs w:val="21"/>
+                <w:vertAlign w:val="baseline"/>
+                <w:lang w:val="en-US" w:eastAsia="zh-CN" w:bidi="ar-SA"/>
+                <w14:textFill>
+                  <w14:solidFill>
+                    <w14:schemeClr w14:val="accent2"/>
+                  </w14:solidFill>
+                </w14:textFill>
+              </w:rPr>
+            </w:pPr>
+          </w:p>
+        </w:tc>
+        <w:tc>
+          <w:tcPr>
+            <w:tcW w:w="0" w:type="auto"/>
+            <w:vAlign w:val="center"/>
+          </w:tcPr>
+          <w:p>
+            <w:pPr>
+              <w:pStyle w:val="10"/>
+              <w:bidi w:val="0"/>
+              <w:jc w:val="both"/>
+              <w:rPr>
+                <w:rFonts w:hint="default" w:ascii="华文中宋" w:hAnsi="华文中宋" w:eastAsia="华文中宋" w:cs="华文中宋"/>
+                <w:b/>
+                <w:bCs/>
+                <w:color w:val="ED7D31" w:themeColor="accent2"/>
+                <w:kern w:val="2"/>
+                <w:sz w:val="21"/>
+                <w:szCs w:val="24"/>
+                <w:lang w:val="en-US" w:eastAsia="zh-CN" w:bidi="ar-SA"/>
+                <w14:textFill>
+                  <w14:solidFill>
+                    <w14:schemeClr w14:val="accent2"/>
+                  </w14:solidFill>
+                </w14:textFill>
+              </w:rPr>
+            </w:pPr>
+            <w:r>
+              <w:rPr>
+                <w:rFonts w:hint="eastAsia" w:cs="华文中宋"/>
+                <w:b/>
+                <w:bCs/>
+                <w:color w:val="ED7D31" w:themeColor="accent2"/>
+                <w:kern w:val="2"/>
+                <w:sz w:val="21"/>
+                <w:szCs w:val="24"/>
+                <w:lang w:val="en-US" w:eastAsia="zh-CN" w:bidi="ar-SA"/>
+                <w14:textFill>
+                  <w14:solidFill>
+                    <w14:schemeClr w14:val="accent2"/>
+                  </w14:solidFill>
+                </w14:textFill>
+              </w:rPr>
+              <w:t xml:space="preserve">string </w:t>
+            </w:r>
+            <w:r>
+              <w:rPr>
+                <w:rFonts w:hint="eastAsia"/>
+                <w:lang w:val="en-US" w:eastAsia="zh-CN"/>
+              </w:rPr>
+              <w:t>frame_id</w:t>
+            </w:r>
+          </w:p>
+        </w:tc>
+        <w:tc>
+          <w:tcPr>
+            <w:tcW w:w="0" w:type="auto"/>
+            <w:vAlign w:val="center"/>
+          </w:tcPr>
+          <w:p>
+            <w:pPr>
+              <w:jc w:val="both"/>
+              <w:rPr>
+                <w:rStyle w:val="11"/>
+                <w:rFonts w:hint="default"/>
+                <w:lang w:val="en-US" w:eastAsia="zh-CN"/>
+              </w:rPr>
+            </w:pPr>
+            <w:r>
+              <w:rPr>
+                <w:rStyle w:val="11"/>
+                <w:rFonts w:hint="eastAsia"/>
+                <w:lang w:val="en-US" w:eastAsia="zh-CN"/>
+              </w:rPr>
+              <w:t>标识</w:t>
+            </w:r>
+          </w:p>
+        </w:tc>
+      </w:tr>
+    </w:tbl>
+    <w:p>
+      <w:pPr>
+        <w:rPr>
+          <w:rFonts w:hint="default"/>
+          <w:lang w:val="en-US" w:eastAsia="zh-CN"/>
+        </w:rPr>
+      </w:pPr>
+    </w:p>
+    <w:p>
+      <w:pPr>
+        <w:rPr>
+          <w:rFonts w:hint="default"/>
           <w:lang w:val="en-US" w:eastAsia="zh-CN"/>
         </w:rPr>
       </w:pPr>
@@ -18790,7 +20934,6 @@
           <w:tcPr>
             <w:tcW w:w="0" w:type="auto"/>
             <w:vMerge w:val="continue"/>
-            <w:tcBorders/>
             <w:vAlign w:val="center"/>
           </w:tcPr>
           <w:p>
@@ -18913,7 +21056,6 @@
           <w:tcPr>
             <w:tcW w:w="0" w:type="auto"/>
             <w:vMerge w:val="continue"/>
-            <w:tcBorders/>
             <w:vAlign w:val="center"/>
           </w:tcPr>
           <w:p>
@@ -18968,7 +21110,6 @@
           <w:tcPr>
             <w:tcW w:w="0" w:type="auto"/>
             <w:vMerge w:val="continue"/>
-            <w:tcBorders/>
             <w:vAlign w:val="center"/>
           </w:tcPr>
           <w:p>
@@ -20090,12 +22231,6 @@
             <w:insideH w:val="single" w:color="auto" w:sz="4" w:space="0"/>
             <w:insideV w:val="single" w:color="auto" w:sz="4" w:space="0"/>
           </w:tblBorders>
-          <w:tblCellMar>
-            <w:top w:w="0" w:type="dxa"/>
-            <w:left w:w="108" w:type="dxa"/>
-            <w:bottom w:w="0" w:type="dxa"/>
-            <w:right w:w="108" w:type="dxa"/>
-          </w:tblCellMar>
         </w:tblPrEx>
         <w:trPr>
           <w:trHeight w:val="90" w:hRule="atLeast"/>
@@ -20321,7 +22456,6 @@
           <w:tcPr>
             <w:tcW w:w="0" w:type="auto"/>
             <w:vMerge w:val="continue"/>
-            <w:tcBorders/>
             <w:vAlign w:val="center"/>
           </w:tcPr>
           <w:p>
@@ -20440,7 +22574,6 @@
           <w:tcPr>
             <w:tcW w:w="0" w:type="auto"/>
             <w:vMerge w:val="continue"/>
-            <w:tcBorders/>
             <w:vAlign w:val="center"/>
           </w:tcPr>
           <w:p>
@@ -20571,7 +22704,6 @@
           <w:tcPr>
             <w:tcW w:w="0" w:type="auto"/>
             <w:vMerge w:val="continue"/>
-            <w:tcBorders/>
             <w:vAlign w:val="center"/>
           </w:tcPr>
           <w:p>
@@ -20643,100 +22775,6 @@
                 <w:lang w:val="en-US" w:eastAsia="zh-CN"/>
               </w:rPr>
               <w:t>保存</w:t>
-            </w:r>
-          </w:p>
-        </w:tc>
-      </w:tr>
-      <w:tr>
-        <w:tblPrEx>
-          <w:tblBorders>
-            <w:top w:val="single" w:color="auto" w:sz="4" w:space="0"/>
-            <w:left w:val="single" w:color="auto" w:sz="4" w:space="0"/>
-            <w:bottom w:val="single" w:color="auto" w:sz="4" w:space="0"/>
-            <w:right w:val="single" w:color="auto" w:sz="4" w:space="0"/>
-            <w:insideH w:val="single" w:color="auto" w:sz="4" w:space="0"/>
-            <w:insideV w:val="single" w:color="auto" w:sz="4" w:space="0"/>
-          </w:tblBorders>
-        </w:tblPrEx>
-        <w:trPr>
-          <w:trHeight w:val="90" w:hRule="atLeast"/>
-        </w:trPr>
-        <w:tc>
-          <w:tcPr>
-            <w:tcW w:w="0" w:type="auto"/>
-            <w:vMerge w:val="continue"/>
-            <w:tcBorders/>
-            <w:vAlign w:val="center"/>
-          </w:tcPr>
-          <w:p>
-            <w:pPr>
-              <w:pStyle w:val="10"/>
-              <w:bidi w:val="0"/>
-              <w:jc w:val="both"/>
-              <w:rPr>
-                <w:rFonts w:hint="eastAsia" w:cs="华文中宋"/>
-                <w:b/>
-                <w:bCs/>
-                <w:color w:val="ED7D31" w:themeColor="accent2"/>
-                <w:kern w:val="2"/>
-                <w:sz w:val="21"/>
-                <w:szCs w:val="21"/>
-                <w:vertAlign w:val="baseline"/>
-                <w:lang w:val="en-US" w:eastAsia="zh-CN" w:bidi="ar-SA"/>
-                <w14:textFill>
-                  <w14:solidFill>
-                    <w14:schemeClr w14:val="accent2"/>
-                  </w14:solidFill>
-                </w14:textFill>
-              </w:rPr>
-            </w:pPr>
-          </w:p>
-        </w:tc>
-        <w:tc>
-          <w:tcPr>
-            <w:tcW w:w="0" w:type="auto"/>
-            <w:vAlign w:val="center"/>
-          </w:tcPr>
-          <w:p>
-            <w:pPr>
-              <w:pStyle w:val="10"/>
-              <w:bidi w:val="0"/>
-              <w:jc w:val="both"/>
-              <w:rPr>
-                <w:rFonts w:hint="default"/>
-                <w:lang w:val="en-US" w:eastAsia="zh-CN"/>
-              </w:rPr>
-            </w:pPr>
-            <w:r>
-              <w:rPr>
-                <w:rFonts w:hint="eastAsia"/>
-                <w:lang w:val="en-US" w:eastAsia="zh-CN"/>
-              </w:rPr>
-              <w:t>rosparam load &lt;*.yaml&gt;</w:t>
-            </w:r>
-          </w:p>
-        </w:tc>
-        <w:tc>
-          <w:tcPr>
-            <w:tcW w:w="0" w:type="auto"/>
-            <w:vAlign w:val="center"/>
-          </w:tcPr>
-          <w:p>
-            <w:pPr>
-              <w:pStyle w:val="9"/>
-              <w:bidi w:val="0"/>
-              <w:jc w:val="both"/>
-              <w:rPr>
-                <w:rFonts w:hint="default"/>
-                <w:lang w:val="en-US" w:eastAsia="zh-CN"/>
-              </w:rPr>
-            </w:pPr>
-            <w:r>
-              <w:rPr>
-                <w:rFonts w:hint="eastAsia"/>
-                <w:lang w:val="en-US" w:eastAsia="zh-CN"/>
-              </w:rPr>
-              <w:t>加载</w:t>
             </w:r>
           </w:p>
         </w:tc>
@@ -20765,7 +22803,105 @@
           <w:tcPr>
             <w:tcW w:w="0" w:type="auto"/>
             <w:vMerge w:val="continue"/>
-            <w:tcBorders/>
+            <w:vAlign w:val="center"/>
+          </w:tcPr>
+          <w:p>
+            <w:pPr>
+              <w:pStyle w:val="10"/>
+              <w:bidi w:val="0"/>
+              <w:jc w:val="both"/>
+              <w:rPr>
+                <w:rFonts w:hint="eastAsia" w:cs="华文中宋"/>
+                <w:b/>
+                <w:bCs/>
+                <w:color w:val="ED7D31" w:themeColor="accent2"/>
+                <w:kern w:val="2"/>
+                <w:sz w:val="21"/>
+                <w:szCs w:val="21"/>
+                <w:vertAlign w:val="baseline"/>
+                <w:lang w:val="en-US" w:eastAsia="zh-CN" w:bidi="ar-SA"/>
+                <w14:textFill>
+                  <w14:solidFill>
+                    <w14:schemeClr w14:val="accent2"/>
+                  </w14:solidFill>
+                </w14:textFill>
+              </w:rPr>
+            </w:pPr>
+          </w:p>
+        </w:tc>
+        <w:tc>
+          <w:tcPr>
+            <w:tcW w:w="0" w:type="auto"/>
+            <w:vAlign w:val="center"/>
+          </w:tcPr>
+          <w:p>
+            <w:pPr>
+              <w:pStyle w:val="10"/>
+              <w:bidi w:val="0"/>
+              <w:jc w:val="both"/>
+              <w:rPr>
+                <w:rFonts w:hint="default"/>
+                <w:lang w:val="en-US" w:eastAsia="zh-CN"/>
+              </w:rPr>
+            </w:pPr>
+            <w:r>
+              <w:rPr>
+                <w:rFonts w:hint="eastAsia"/>
+                <w:lang w:val="en-US" w:eastAsia="zh-CN"/>
+              </w:rPr>
+              <w:t>rosparam load &lt;*.yaml&gt;</w:t>
+            </w:r>
+          </w:p>
+        </w:tc>
+        <w:tc>
+          <w:tcPr>
+            <w:tcW w:w="0" w:type="auto"/>
+            <w:vAlign w:val="center"/>
+          </w:tcPr>
+          <w:p>
+            <w:pPr>
+              <w:pStyle w:val="9"/>
+              <w:bidi w:val="0"/>
+              <w:jc w:val="both"/>
+              <w:rPr>
+                <w:rFonts w:hint="default"/>
+                <w:lang w:val="en-US" w:eastAsia="zh-CN"/>
+              </w:rPr>
+            </w:pPr>
+            <w:r>
+              <w:rPr>
+                <w:rFonts w:hint="eastAsia"/>
+                <w:lang w:val="en-US" w:eastAsia="zh-CN"/>
+              </w:rPr>
+              <w:t>加载</w:t>
+            </w:r>
+          </w:p>
+        </w:tc>
+      </w:tr>
+      <w:tr>
+        <w:tblPrEx>
+          <w:tblBorders>
+            <w:top w:val="single" w:color="auto" w:sz="4" w:space="0"/>
+            <w:left w:val="single" w:color="auto" w:sz="4" w:space="0"/>
+            <w:bottom w:val="single" w:color="auto" w:sz="4" w:space="0"/>
+            <w:right w:val="single" w:color="auto" w:sz="4" w:space="0"/>
+            <w:insideH w:val="single" w:color="auto" w:sz="4" w:space="0"/>
+            <w:insideV w:val="single" w:color="auto" w:sz="4" w:space="0"/>
+          </w:tblBorders>
+          <w:tblCellMar>
+            <w:top w:w="0" w:type="dxa"/>
+            <w:left w:w="108" w:type="dxa"/>
+            <w:bottom w:w="0" w:type="dxa"/>
+            <w:right w:w="108" w:type="dxa"/>
+          </w:tblCellMar>
+        </w:tblPrEx>
+        <w:trPr>
+          <w:trHeight w:val="90" w:hRule="atLeast"/>
+        </w:trPr>
+        <w:tc>
+          <w:tcPr>
+            <w:tcW w:w="0" w:type="auto"/>
+            <w:vMerge w:val="continue"/>
             <w:vAlign w:val="center"/>
           </w:tcPr>
           <w:p>
@@ -21511,6 +23647,12 @@
             <w:insideH w:val="single" w:color="auto" w:sz="4" w:space="0"/>
             <w:insideV w:val="single" w:color="auto" w:sz="4" w:space="0"/>
           </w:tblBorders>
+          <w:tblCellMar>
+            <w:top w:w="0" w:type="dxa"/>
+            <w:left w:w="108" w:type="dxa"/>
+            <w:bottom w:w="0" w:type="dxa"/>
+            <w:right w:w="108" w:type="dxa"/>
+          </w:tblCellMar>
         </w:tblPrEx>
         <w:tc>
           <w:tcPr>
@@ -21621,7 +23763,6 @@
           <w:tcPr>
             <w:tcW w:w="0" w:type="auto"/>
             <w:vMerge w:val="continue"/>
-            <w:tcBorders/>
             <w:vAlign w:val="center"/>
           </w:tcPr>
           <w:p>
@@ -21745,7 +23886,6 @@
           <w:tcPr>
             <w:tcW w:w="0" w:type="auto"/>
             <w:vMerge w:val="continue"/>
-            <w:tcBorders/>
             <w:vAlign w:val="center"/>
           </w:tcPr>
           <w:p>
@@ -21863,7 +24003,6 @@
           <w:tcPr>
             <w:tcW w:w="0" w:type="auto"/>
             <w:vMerge w:val="continue"/>
-            <w:tcBorders/>
             <w:vAlign w:val="center"/>
           </w:tcPr>
           <w:p>
@@ -22497,7 +24636,6 @@
           <w:tcPr>
             <w:tcW w:w="0" w:type="auto"/>
             <w:vMerge w:val="continue"/>
-            <w:tcBorders/>
             <w:vAlign w:val="center"/>
           </w:tcPr>
           <w:p>
@@ -23201,7 +25339,6 @@
           <w:tcPr>
             <w:tcW w:w="0" w:type="auto"/>
             <w:vMerge w:val="continue"/>
-            <w:tcBorders/>
             <w:vAlign w:val="center"/>
           </w:tcPr>
           <w:p>
@@ -23328,7 +25465,6 @@
           <w:tcPr>
             <w:tcW w:w="0" w:type="auto"/>
             <w:vMerge w:val="continue"/>
-            <w:tcBorders/>
             <w:vAlign w:val="center"/>
           </w:tcPr>
           <w:p>
@@ -23455,7 +25591,6 @@
           <w:tcPr>
             <w:tcW w:w="0" w:type="auto"/>
             <w:vMerge w:val="continue"/>
-            <w:tcBorders/>
             <w:vAlign w:val="center"/>
           </w:tcPr>
           <w:p>
@@ -23603,12 +25738,6 @@
             <w:insideH w:val="single" w:color="auto" w:sz="4" w:space="0"/>
             <w:insideV w:val="single" w:color="auto" w:sz="4" w:space="0"/>
           </w:tblBorders>
-          <w:tblCellMar>
-            <w:top w:w="0" w:type="dxa"/>
-            <w:left w:w="108" w:type="dxa"/>
-            <w:bottom w:w="0" w:type="dxa"/>
-            <w:right w:w="108" w:type="dxa"/>
-          </w:tblCellMar>
         </w:tblPrEx>
         <w:tc>
           <w:tcPr>
@@ -24826,1004 +26955,6 @@
                 <w:lang w:val="en-US" w:eastAsia="zh-CN"/>
               </w:rPr>
               <w:t>生成消息</w:t>
-            </w:r>
-          </w:p>
-        </w:tc>
-      </w:tr>
-    </w:tbl>
-    <w:p>
-      <w:pPr>
-        <w:rPr>
-          <w:rFonts w:hint="eastAsia"/>
-          <w:lang w:val="en-US" w:eastAsia="zh-CN"/>
-        </w:rPr>
-      </w:pPr>
-    </w:p>
-    <w:p>
-      <w:pPr>
-        <w:rPr>
-          <w:rFonts w:hint="eastAsia"/>
-          <w:lang w:val="en-US" w:eastAsia="zh-CN"/>
-        </w:rPr>
-      </w:pPr>
-    </w:p>
-    <w:p>
-      <w:pPr>
-        <w:pStyle w:val="4"/>
-        <w:bidi w:val="0"/>
-        <w:rPr>
-          <w:rFonts w:hint="eastAsia"/>
-          <w:lang w:val="en-US" w:eastAsia="zh-CN"/>
-        </w:rPr>
-      </w:pPr>
-      <w:r>
-        <w:rPr>
-          <w:rFonts w:hint="eastAsia"/>
-          <w:lang w:val="en-US" w:eastAsia="zh-CN"/>
-        </w:rPr>
-        <w:t>消息*_msgs：</w:t>
-      </w:r>
-    </w:p>
-    <w:p>
-      <w:pPr>
-        <w:rPr>
-          <w:rFonts w:hint="eastAsia"/>
-          <w:lang w:val="en-US" w:eastAsia="zh-CN"/>
-        </w:rPr>
-      </w:pPr>
-    </w:p>
-    <w:p>
-      <w:pPr>
-        <w:pStyle w:val="5"/>
-        <w:bidi w:val="0"/>
-        <w:rPr>
-          <w:rFonts w:hint="eastAsia"/>
-          <w:lang w:val="en-US" w:eastAsia="zh-CN"/>
-        </w:rPr>
-      </w:pPr>
-      <w:r>
-        <w:rPr>
-          <w:rFonts w:hint="eastAsia"/>
-          <w:lang w:val="en-US" w:eastAsia="zh-CN"/>
-        </w:rPr>
-        <w:t>标准std_msgs：</w:t>
-      </w:r>
-    </w:p>
-    <w:tbl>
-      <w:tblPr>
-        <w:tblStyle w:val="7"/>
-        <w:tblW w:w="0" w:type="auto"/>
-        <w:tblInd w:w="0" w:type="dxa"/>
-        <w:tblBorders>
-          <w:top w:val="single" w:color="auto" w:sz="4" w:space="0"/>
-          <w:left w:val="single" w:color="auto" w:sz="4" w:space="0"/>
-          <w:bottom w:val="single" w:color="auto" w:sz="4" w:space="0"/>
-          <w:right w:val="single" w:color="auto" w:sz="4" w:space="0"/>
-          <w:insideH w:val="single" w:color="auto" w:sz="4" w:space="0"/>
-          <w:insideV w:val="single" w:color="auto" w:sz="4" w:space="0"/>
-        </w:tblBorders>
-        <w:tblLayout w:type="autofit"/>
-        <w:tblCellMar>
-          <w:top w:w="0" w:type="dxa"/>
-          <w:left w:w="108" w:type="dxa"/>
-          <w:bottom w:w="0" w:type="dxa"/>
-          <w:right w:w="108" w:type="dxa"/>
-        </w:tblCellMar>
-      </w:tblPr>
-      <w:tblGrid>
-        <w:gridCol w:w="1693"/>
-        <w:gridCol w:w="1382"/>
-        <w:gridCol w:w="1912"/>
-      </w:tblGrid>
-      <w:tr>
-        <w:tblPrEx>
-          <w:tblBorders>
-            <w:top w:val="single" w:color="auto" w:sz="4" w:space="0"/>
-            <w:left w:val="single" w:color="auto" w:sz="4" w:space="0"/>
-            <w:bottom w:val="single" w:color="auto" w:sz="4" w:space="0"/>
-            <w:right w:val="single" w:color="auto" w:sz="4" w:space="0"/>
-            <w:insideH w:val="single" w:color="auto" w:sz="4" w:space="0"/>
-            <w:insideV w:val="single" w:color="auto" w:sz="4" w:space="0"/>
-          </w:tblBorders>
-          <w:tblCellMar>
-            <w:top w:w="0" w:type="dxa"/>
-            <w:left w:w="108" w:type="dxa"/>
-            <w:bottom w:w="0" w:type="dxa"/>
-            <w:right w:w="108" w:type="dxa"/>
-          </w:tblCellMar>
-        </w:tblPrEx>
-        <w:tc>
-          <w:tcPr>
-            <w:tcW w:w="0" w:type="auto"/>
-            <w:gridSpan w:val="2"/>
-            <w:vAlign w:val="center"/>
-          </w:tcPr>
-          <w:p>
-            <w:pPr>
-              <w:pStyle w:val="10"/>
-              <w:bidi w:val="0"/>
-              <w:jc w:val="both"/>
-              <w:rPr>
-                <w:rFonts w:hint="default" w:ascii="华文中宋" w:hAnsi="华文中宋" w:eastAsia="华文中宋" w:cs="华文中宋"/>
-                <w:b/>
-                <w:bCs/>
-                <w:color w:val="FF0000"/>
-                <w:kern w:val="2"/>
-                <w:sz w:val="21"/>
-                <w:szCs w:val="21"/>
-                <w:lang w:val="en-US" w:eastAsia="zh-CN" w:bidi="ar-SA"/>
-              </w:rPr>
-            </w:pPr>
-            <w:r>
-              <w:rPr>
-                <w:rFonts w:hint="eastAsia"/>
-                <w:lang w:val="en-US" w:eastAsia="zh-CN"/>
-              </w:rPr>
-              <w:t>String</w:t>
-            </w:r>
-          </w:p>
-        </w:tc>
-        <w:tc>
-          <w:tcPr>
-            <w:tcW w:w="0" w:type="auto"/>
-            <w:vAlign w:val="center"/>
-          </w:tcPr>
-          <w:p>
-            <w:pPr>
-              <w:jc w:val="both"/>
-              <w:rPr>
-                <w:rFonts w:hint="default" w:ascii="华文中宋" w:hAnsi="华文中宋" w:eastAsia="华文中宋" w:cs="华文中宋"/>
-                <w:b/>
-                <w:bCs/>
-                <w:color w:val="ED7D31" w:themeColor="accent2"/>
-                <w:kern w:val="2"/>
-                <w:sz w:val="21"/>
-                <w:szCs w:val="21"/>
-                <w:vertAlign w:val="baseline"/>
-                <w:lang w:val="en-US" w:eastAsia="zh-CN" w:bidi="ar-SA"/>
-                <w14:textFill>
-                  <w14:solidFill>
-                    <w14:schemeClr w14:val="accent2"/>
-                  </w14:solidFill>
-                </w14:textFill>
-              </w:rPr>
-            </w:pPr>
-            <w:r>
-              <w:rPr>
-                <w:rStyle w:val="11"/>
-                <w:rFonts w:hint="eastAsia"/>
-                <w:lang w:val="en-US" w:eastAsia="zh-CN"/>
-              </w:rPr>
-              <w:t>字符串</w:t>
-            </w:r>
-            <w:r>
-              <w:rPr>
-                <w:rFonts w:hint="eastAsia" w:ascii="华文中宋" w:hAnsi="华文中宋" w:eastAsia="华文中宋" w:cs="华文中宋"/>
-                <w:b/>
-                <w:bCs/>
-                <w:color w:val="ED7D31" w:themeColor="accent2"/>
-                <w:kern w:val="2"/>
-                <w:sz w:val="21"/>
-                <w:szCs w:val="24"/>
-                <w:lang w:val="en-US" w:eastAsia="zh-CN" w:bidi="ar-SA"/>
-                <w14:textFill>
-                  <w14:solidFill>
-                    <w14:schemeClr w14:val="accent2"/>
-                  </w14:solidFill>
-                </w14:textFill>
-              </w:rPr>
-              <w:t xml:space="preserve"> (</w:t>
-            </w:r>
-            <w:r>
-              <w:rPr>
-                <w:rFonts w:hint="eastAsia" w:cs="华文中宋"/>
-                <w:b/>
-                <w:bCs/>
-                <w:color w:val="ED7D31" w:themeColor="accent2"/>
-                <w:kern w:val="2"/>
-                <w:sz w:val="21"/>
-                <w:szCs w:val="24"/>
-                <w:lang w:val="en-US" w:eastAsia="zh-CN" w:bidi="ar-SA"/>
-                <w14:textFill>
-                  <w14:solidFill>
-                    <w14:schemeClr w14:val="accent2"/>
-                  </w14:solidFill>
-                </w14:textFill>
-              </w:rPr>
-              <w:t>S</w:t>
-            </w:r>
-            <w:r>
-              <w:rPr>
-                <w:rFonts w:hint="eastAsia" w:ascii="华文中宋" w:hAnsi="华文中宋" w:eastAsia="华文中宋" w:cs="华文中宋"/>
-                <w:b/>
-                <w:bCs/>
-                <w:color w:val="ED7D31" w:themeColor="accent2"/>
-                <w:kern w:val="2"/>
-                <w:sz w:val="21"/>
-                <w:szCs w:val="24"/>
-                <w:lang w:val="en-US" w:eastAsia="zh-CN" w:bidi="ar-SA"/>
-                <w14:textFill>
-                  <w14:solidFill>
-                    <w14:schemeClr w14:val="accent2"/>
-                  </w14:solidFill>
-                </w14:textFill>
-              </w:rPr>
-              <w:t>tring.h)</w:t>
-            </w:r>
-            <w:r>
-              <w:rPr>
-                <w:rFonts w:hint="eastAsia" w:ascii="华文中宋" w:hAnsi="华文中宋" w:eastAsia="华文中宋" w:cs="华文中宋"/>
-                <w:b/>
-                <w:bCs/>
-                <w:color w:val="ED7D31" w:themeColor="accent2"/>
-                <w:kern w:val="2"/>
-                <w:sz w:val="21"/>
-                <w:szCs w:val="21"/>
-                <w:vertAlign w:val="baseline"/>
-                <w:lang w:val="en-US" w:eastAsia="zh-CN" w:bidi="ar-SA"/>
-                <w14:textFill>
-                  <w14:solidFill>
-                    <w14:schemeClr w14:val="accent2"/>
-                  </w14:solidFill>
-                </w14:textFill>
-              </w:rPr>
-              <w:t xml:space="preserve"> </w:t>
-            </w:r>
-          </w:p>
-        </w:tc>
-      </w:tr>
-      <w:tr>
-        <w:tblPrEx>
-          <w:tblBorders>
-            <w:top w:val="single" w:color="auto" w:sz="4" w:space="0"/>
-            <w:left w:val="single" w:color="auto" w:sz="4" w:space="0"/>
-            <w:bottom w:val="single" w:color="auto" w:sz="4" w:space="0"/>
-            <w:right w:val="single" w:color="auto" w:sz="4" w:space="0"/>
-            <w:insideH w:val="single" w:color="auto" w:sz="4" w:space="0"/>
-            <w:insideV w:val="single" w:color="auto" w:sz="4" w:space="0"/>
-          </w:tblBorders>
-          <w:tblCellMar>
-            <w:top w:w="0" w:type="dxa"/>
-            <w:left w:w="108" w:type="dxa"/>
-            <w:bottom w:w="0" w:type="dxa"/>
-            <w:right w:w="108" w:type="dxa"/>
-          </w:tblCellMar>
-        </w:tblPrEx>
-        <w:tc>
-          <w:tcPr>
-            <w:tcW w:w="0" w:type="auto"/>
-            <w:gridSpan w:val="2"/>
-            <w:vAlign w:val="center"/>
-          </w:tcPr>
-          <w:p>
-            <w:pPr>
-              <w:pStyle w:val="10"/>
-              <w:bidi w:val="0"/>
-              <w:jc w:val="both"/>
-              <w:rPr>
-                <w:rFonts w:hint="default"/>
-                <w:lang w:val="en-US" w:eastAsia="zh-CN"/>
-              </w:rPr>
-            </w:pPr>
-            <w:r>
-              <w:rPr>
-                <w:rFonts w:hint="eastAsia"/>
-                <w:lang w:val="en-US" w:eastAsia="zh-CN"/>
-              </w:rPr>
-              <w:t>Int8 / Int16 / Int32 / Int64</w:t>
-            </w:r>
-          </w:p>
-        </w:tc>
-        <w:tc>
-          <w:tcPr>
-            <w:tcW w:w="0" w:type="auto"/>
-            <w:vAlign w:val="center"/>
-          </w:tcPr>
-          <w:p>
-            <w:pPr>
-              <w:jc w:val="both"/>
-              <w:rPr>
-                <w:rStyle w:val="11"/>
-                <w:rFonts w:hint="default"/>
-                <w:lang w:val="en-US" w:eastAsia="zh-CN"/>
-              </w:rPr>
-            </w:pPr>
-            <w:r>
-              <w:rPr>
-                <w:rStyle w:val="11"/>
-                <w:rFonts w:hint="eastAsia"/>
-                <w:lang w:val="en-US" w:eastAsia="zh-CN"/>
-              </w:rPr>
-              <w:t>整型</w:t>
-            </w:r>
-            <w:r>
-              <w:rPr>
-                <w:rFonts w:hint="eastAsia" w:ascii="华文中宋" w:hAnsi="华文中宋" w:eastAsia="华文中宋" w:cs="华文中宋"/>
-                <w:b/>
-                <w:bCs/>
-                <w:color w:val="ED7D31" w:themeColor="accent2"/>
-                <w:kern w:val="2"/>
-                <w:sz w:val="21"/>
-                <w:szCs w:val="24"/>
-                <w:lang w:val="en-US" w:eastAsia="zh-CN" w:bidi="ar-SA"/>
-                <w14:textFill>
-                  <w14:solidFill>
-                    <w14:schemeClr w14:val="accent2"/>
-                  </w14:solidFill>
-                </w14:textFill>
-              </w:rPr>
-              <w:t xml:space="preserve"> (</w:t>
-            </w:r>
-            <w:r>
-              <w:rPr>
-                <w:rFonts w:hint="eastAsia" w:cs="华文中宋"/>
-                <w:b/>
-                <w:bCs/>
-                <w:color w:val="ED7D31" w:themeColor="accent2"/>
-                <w:kern w:val="2"/>
-                <w:sz w:val="21"/>
-                <w:szCs w:val="24"/>
-                <w:lang w:val="en-US" w:eastAsia="zh-CN" w:bidi="ar-SA"/>
-                <w14:textFill>
-                  <w14:solidFill>
-                    <w14:schemeClr w14:val="accent2"/>
-                  </w14:solidFill>
-                </w14:textFill>
-              </w:rPr>
-              <w:t>Int*</w:t>
-            </w:r>
-            <w:r>
-              <w:rPr>
-                <w:rFonts w:hint="eastAsia" w:ascii="华文中宋" w:hAnsi="华文中宋" w:eastAsia="华文中宋" w:cs="华文中宋"/>
-                <w:b/>
-                <w:bCs/>
-                <w:color w:val="ED7D31" w:themeColor="accent2"/>
-                <w:kern w:val="2"/>
-                <w:sz w:val="21"/>
-                <w:szCs w:val="24"/>
-                <w:lang w:val="en-US" w:eastAsia="zh-CN" w:bidi="ar-SA"/>
-                <w14:textFill>
-                  <w14:solidFill>
-                    <w14:schemeClr w14:val="accent2"/>
-                  </w14:solidFill>
-                </w14:textFill>
-              </w:rPr>
-              <w:t>.h)</w:t>
-            </w:r>
-          </w:p>
-        </w:tc>
-      </w:tr>
-      <w:tr>
-        <w:tblPrEx>
-          <w:tblBorders>
-            <w:top w:val="single" w:color="auto" w:sz="4" w:space="0"/>
-            <w:left w:val="single" w:color="auto" w:sz="4" w:space="0"/>
-            <w:bottom w:val="single" w:color="auto" w:sz="4" w:space="0"/>
-            <w:right w:val="single" w:color="auto" w:sz="4" w:space="0"/>
-            <w:insideH w:val="single" w:color="auto" w:sz="4" w:space="0"/>
-            <w:insideV w:val="single" w:color="auto" w:sz="4" w:space="0"/>
-          </w:tblBorders>
-          <w:tblCellMar>
-            <w:top w:w="0" w:type="dxa"/>
-            <w:left w:w="108" w:type="dxa"/>
-            <w:bottom w:w="0" w:type="dxa"/>
-            <w:right w:w="108" w:type="dxa"/>
-          </w:tblCellMar>
-        </w:tblPrEx>
-        <w:tc>
-          <w:tcPr>
-            <w:tcW w:w="0" w:type="auto"/>
-            <w:gridSpan w:val="2"/>
-            <w:vAlign w:val="center"/>
-          </w:tcPr>
-          <w:p>
-            <w:pPr>
-              <w:pStyle w:val="10"/>
-              <w:bidi w:val="0"/>
-              <w:jc w:val="both"/>
-              <w:rPr>
-                <w:rFonts w:hint="default"/>
-                <w:lang w:val="en-US" w:eastAsia="zh-CN"/>
-              </w:rPr>
-            </w:pPr>
-            <w:r>
-              <w:rPr>
-                <w:rFonts w:hint="eastAsia"/>
-                <w:lang w:val="en-US" w:eastAsia="zh-CN"/>
-              </w:rPr>
-              <w:t>Float32 / Float64</w:t>
-            </w:r>
-          </w:p>
-        </w:tc>
-        <w:tc>
-          <w:tcPr>
-            <w:tcW w:w="0" w:type="auto"/>
-            <w:vAlign w:val="center"/>
-          </w:tcPr>
-          <w:p>
-            <w:pPr>
-              <w:jc w:val="both"/>
-              <w:rPr>
-                <w:rStyle w:val="11"/>
-                <w:rFonts w:hint="eastAsia"/>
-                <w:lang w:val="en-US" w:eastAsia="zh-CN"/>
-              </w:rPr>
-            </w:pPr>
-            <w:r>
-              <w:rPr>
-                <w:rStyle w:val="11"/>
-                <w:rFonts w:hint="eastAsia"/>
-                <w:lang w:val="en-US" w:eastAsia="zh-CN"/>
-              </w:rPr>
-              <w:t>浮点型</w:t>
-            </w:r>
-            <w:r>
-              <w:rPr>
-                <w:rFonts w:hint="eastAsia" w:ascii="华文中宋" w:hAnsi="华文中宋" w:eastAsia="华文中宋" w:cs="华文中宋"/>
-                <w:b/>
-                <w:bCs/>
-                <w:color w:val="ED7D31" w:themeColor="accent2"/>
-                <w:kern w:val="2"/>
-                <w:sz w:val="21"/>
-                <w:szCs w:val="24"/>
-                <w:lang w:val="en-US" w:eastAsia="zh-CN" w:bidi="ar-SA"/>
-                <w14:textFill>
-                  <w14:solidFill>
-                    <w14:schemeClr w14:val="accent2"/>
-                  </w14:solidFill>
-                </w14:textFill>
-              </w:rPr>
-              <w:t xml:space="preserve"> (</w:t>
-            </w:r>
-            <w:r>
-              <w:rPr>
-                <w:rFonts w:hint="eastAsia" w:cs="华文中宋"/>
-                <w:b/>
-                <w:bCs/>
-                <w:color w:val="ED7D31" w:themeColor="accent2"/>
-                <w:kern w:val="2"/>
-                <w:sz w:val="21"/>
-                <w:szCs w:val="24"/>
-                <w:lang w:val="en-US" w:eastAsia="zh-CN" w:bidi="ar-SA"/>
-                <w14:textFill>
-                  <w14:solidFill>
-                    <w14:schemeClr w14:val="accent2"/>
-                  </w14:solidFill>
-                </w14:textFill>
-              </w:rPr>
-              <w:t>Float*</w:t>
-            </w:r>
-            <w:r>
-              <w:rPr>
-                <w:rFonts w:hint="eastAsia" w:ascii="华文中宋" w:hAnsi="华文中宋" w:eastAsia="华文中宋" w:cs="华文中宋"/>
-                <w:b/>
-                <w:bCs/>
-                <w:color w:val="ED7D31" w:themeColor="accent2"/>
-                <w:kern w:val="2"/>
-                <w:sz w:val="21"/>
-                <w:szCs w:val="24"/>
-                <w:lang w:val="en-US" w:eastAsia="zh-CN" w:bidi="ar-SA"/>
-                <w14:textFill>
-                  <w14:solidFill>
-                    <w14:schemeClr w14:val="accent2"/>
-                  </w14:solidFill>
-                </w14:textFill>
-              </w:rPr>
-              <w:t>.h)</w:t>
-            </w:r>
-          </w:p>
-        </w:tc>
-      </w:tr>
-      <w:tr>
-        <w:tblPrEx>
-          <w:tblBorders>
-            <w:top w:val="single" w:color="auto" w:sz="4" w:space="0"/>
-            <w:left w:val="single" w:color="auto" w:sz="4" w:space="0"/>
-            <w:bottom w:val="single" w:color="auto" w:sz="4" w:space="0"/>
-            <w:right w:val="single" w:color="auto" w:sz="4" w:space="0"/>
-            <w:insideH w:val="single" w:color="auto" w:sz="4" w:space="0"/>
-            <w:insideV w:val="single" w:color="auto" w:sz="4" w:space="0"/>
-          </w:tblBorders>
-          <w:tblCellMar>
-            <w:top w:w="0" w:type="dxa"/>
-            <w:left w:w="108" w:type="dxa"/>
-            <w:bottom w:w="0" w:type="dxa"/>
-            <w:right w:w="108" w:type="dxa"/>
-          </w:tblCellMar>
-        </w:tblPrEx>
-        <w:tc>
-          <w:tcPr>
-            <w:tcW w:w="0" w:type="auto"/>
-            <w:vAlign w:val="center"/>
-          </w:tcPr>
-          <w:p>
-            <w:pPr>
-              <w:pStyle w:val="10"/>
-              <w:bidi w:val="0"/>
-              <w:jc w:val="both"/>
-              <w:rPr>
-                <w:rFonts w:hint="default"/>
-                <w:lang w:val="en-US" w:eastAsia="zh-CN"/>
-              </w:rPr>
-            </w:pPr>
-            <w:r>
-              <w:rPr>
-                <w:rFonts w:hint="eastAsia" w:ascii="华文中宋" w:hAnsi="华文中宋" w:eastAsia="华文中宋" w:cs="华文中宋"/>
-                <w:b/>
-                <w:bCs/>
-                <w:color w:val="ED7D31" w:themeColor="accent2"/>
-                <w:kern w:val="2"/>
-                <w:sz w:val="21"/>
-                <w:szCs w:val="24"/>
-                <w:lang w:val="en-US" w:eastAsia="zh-CN" w:bidi="ar-SA"/>
-                <w14:textFill>
-                  <w14:solidFill>
-                    <w14:schemeClr w14:val="accent2"/>
-                  </w14:solidFill>
-                </w14:textFill>
-              </w:rPr>
-              <w:t>属性</w:t>
-            </w:r>
-          </w:p>
-        </w:tc>
-        <w:tc>
-          <w:tcPr>
-            <w:tcW w:w="0" w:type="auto"/>
-            <w:vAlign w:val="center"/>
-          </w:tcPr>
-          <w:p>
-            <w:pPr>
-              <w:pStyle w:val="10"/>
-              <w:bidi w:val="0"/>
-              <w:jc w:val="both"/>
-              <w:rPr>
-                <w:rFonts w:hint="default"/>
-                <w:lang w:val="en-US" w:eastAsia="zh-CN"/>
-              </w:rPr>
-            </w:pPr>
-            <w:r>
-              <w:rPr>
-                <w:rFonts w:hint="eastAsia"/>
-                <w:lang w:val="en-US" w:eastAsia="zh-CN"/>
-              </w:rPr>
-              <w:t>Ptr</w:t>
-            </w:r>
-          </w:p>
-        </w:tc>
-        <w:tc>
-          <w:tcPr>
-            <w:tcW w:w="0" w:type="auto"/>
-            <w:vAlign w:val="center"/>
-          </w:tcPr>
-          <w:p>
-            <w:pPr>
-              <w:jc w:val="both"/>
-              <w:rPr>
-                <w:rStyle w:val="11"/>
-                <w:rFonts w:hint="eastAsia"/>
-                <w:lang w:val="en-US" w:eastAsia="zh-CN"/>
-              </w:rPr>
-            </w:pPr>
-            <w:r>
-              <w:rPr>
-                <w:rFonts w:hint="eastAsia" w:cs="华文中宋"/>
-                <w:b/>
-                <w:bCs/>
-                <w:color w:val="EA82E5"/>
-                <w:kern w:val="2"/>
-                <w:sz w:val="21"/>
-                <w:szCs w:val="21"/>
-                <w:lang w:val="en-US" w:eastAsia="zh-CN" w:bidi="ar-SA"/>
-              </w:rPr>
-              <w:t>计数指针</w:t>
-            </w:r>
-          </w:p>
-        </w:tc>
-      </w:tr>
-    </w:tbl>
-    <w:p>
-      <w:pPr>
-        <w:rPr>
-          <w:rFonts w:hint="default"/>
-          <w:lang w:val="en-US" w:eastAsia="zh-CN"/>
-        </w:rPr>
-      </w:pPr>
-    </w:p>
-    <w:p>
-      <w:pPr>
-        <w:rPr>
-          <w:rFonts w:hint="default"/>
-          <w:lang w:val="en-US" w:eastAsia="zh-CN"/>
-        </w:rPr>
-      </w:pPr>
-    </w:p>
-    <w:p>
-      <w:pPr>
-        <w:pStyle w:val="4"/>
-        <w:bidi w:val="0"/>
-        <w:rPr>
-          <w:rFonts w:hint="eastAsia"/>
-          <w:lang w:val="en-US" w:eastAsia="zh-CN"/>
-        </w:rPr>
-      </w:pPr>
-      <w:r>
-        <w:rPr>
-          <w:rFonts w:hint="eastAsia"/>
-          <w:lang w:val="en-US" w:eastAsia="zh-CN"/>
-        </w:rPr>
-        <w:t>服务*_srvs/srv：</w:t>
-      </w:r>
-    </w:p>
-    <w:p>
-      <w:pPr>
-        <w:rPr>
-          <w:rFonts w:hint="eastAsia"/>
-          <w:lang w:val="en-US" w:eastAsia="zh-CN"/>
-        </w:rPr>
-      </w:pPr>
-    </w:p>
-    <w:p>
-      <w:pPr>
-        <w:pStyle w:val="5"/>
-        <w:bidi w:val="0"/>
-        <w:rPr>
-          <w:rFonts w:hint="eastAsia"/>
-          <w:lang w:val="en-US" w:eastAsia="zh-CN"/>
-        </w:rPr>
-      </w:pPr>
-      <w:r>
-        <w:rPr>
-          <w:rFonts w:hint="eastAsia"/>
-          <w:lang w:val="en-US" w:eastAsia="zh-CN"/>
-        </w:rPr>
-        <w:t>标准std_srvs/srv：</w:t>
-      </w:r>
-    </w:p>
-    <w:tbl>
-      <w:tblPr>
-        <w:tblStyle w:val="7"/>
-        <w:tblW w:w="0" w:type="auto"/>
-        <w:tblInd w:w="0" w:type="dxa"/>
-        <w:tblBorders>
-          <w:top w:val="single" w:color="auto" w:sz="4" w:space="0"/>
-          <w:left w:val="single" w:color="auto" w:sz="4" w:space="0"/>
-          <w:bottom w:val="single" w:color="auto" w:sz="4" w:space="0"/>
-          <w:right w:val="single" w:color="auto" w:sz="4" w:space="0"/>
-          <w:insideH w:val="single" w:color="auto" w:sz="4" w:space="0"/>
-          <w:insideV w:val="single" w:color="auto" w:sz="4" w:space="0"/>
-        </w:tblBorders>
-        <w:tblLayout w:type="autofit"/>
-        <w:tblCellMar>
-          <w:top w:w="0" w:type="dxa"/>
-          <w:left w:w="108" w:type="dxa"/>
-          <w:bottom w:w="0" w:type="dxa"/>
-          <w:right w:w="108" w:type="dxa"/>
-        </w:tblCellMar>
-      </w:tblPr>
-      <w:tblGrid>
-        <w:gridCol w:w="637"/>
-        <w:gridCol w:w="1327"/>
-        <w:gridCol w:w="2118"/>
-      </w:tblGrid>
-      <w:tr>
-        <w:tblPrEx>
-          <w:tblBorders>
-            <w:top w:val="single" w:color="auto" w:sz="4" w:space="0"/>
-            <w:left w:val="single" w:color="auto" w:sz="4" w:space="0"/>
-            <w:bottom w:val="single" w:color="auto" w:sz="4" w:space="0"/>
-            <w:right w:val="single" w:color="auto" w:sz="4" w:space="0"/>
-            <w:insideH w:val="single" w:color="auto" w:sz="4" w:space="0"/>
-            <w:insideV w:val="single" w:color="auto" w:sz="4" w:space="0"/>
-          </w:tblBorders>
-          <w:tblCellMar>
-            <w:top w:w="0" w:type="dxa"/>
-            <w:left w:w="108" w:type="dxa"/>
-            <w:bottom w:w="0" w:type="dxa"/>
-            <w:right w:w="108" w:type="dxa"/>
-          </w:tblCellMar>
-        </w:tblPrEx>
-        <w:tc>
-          <w:tcPr>
-            <w:tcW w:w="0" w:type="auto"/>
-            <w:gridSpan w:val="2"/>
-            <w:vAlign w:val="center"/>
-          </w:tcPr>
-          <w:p>
-            <w:pPr>
-              <w:pStyle w:val="10"/>
-              <w:bidi w:val="0"/>
-              <w:jc w:val="both"/>
-              <w:rPr>
-                <w:rFonts w:hint="default"/>
-                <w:lang w:val="en-US" w:eastAsia="zh-CN"/>
-              </w:rPr>
-            </w:pPr>
-            <w:r>
-              <w:rPr>
-                <w:rFonts w:hint="eastAsia"/>
-                <w:lang w:val="en-US" w:eastAsia="zh-CN"/>
-              </w:rPr>
-              <w:t>SetBool</w:t>
-            </w:r>
-          </w:p>
-        </w:tc>
-        <w:tc>
-          <w:tcPr>
-            <w:tcW w:w="0" w:type="auto"/>
-            <w:vAlign w:val="center"/>
-          </w:tcPr>
-          <w:p>
-            <w:pPr>
-              <w:jc w:val="both"/>
-              <w:rPr>
-                <w:rStyle w:val="11"/>
-                <w:rFonts w:hint="default"/>
-                <w:lang w:val="en-US" w:eastAsia="zh-CN"/>
-              </w:rPr>
-            </w:pPr>
-            <w:r>
-              <w:rPr>
-                <w:rStyle w:val="11"/>
-                <w:rFonts w:hint="eastAsia"/>
-                <w:lang w:val="en-US" w:eastAsia="zh-CN"/>
-              </w:rPr>
-              <w:t>空服务</w:t>
-            </w:r>
-            <w:r>
-              <w:rPr>
-                <w:rFonts w:hint="eastAsia" w:ascii="华文中宋" w:hAnsi="华文中宋" w:eastAsia="华文中宋" w:cs="华文中宋"/>
-                <w:b/>
-                <w:bCs/>
-                <w:color w:val="ED7D31" w:themeColor="accent2"/>
-                <w:kern w:val="2"/>
-                <w:sz w:val="21"/>
-                <w:szCs w:val="24"/>
-                <w:lang w:val="en-US" w:eastAsia="zh-CN" w:bidi="ar-SA"/>
-                <w14:textFill>
-                  <w14:solidFill>
-                    <w14:schemeClr w14:val="accent2"/>
-                  </w14:solidFill>
-                </w14:textFill>
-              </w:rPr>
-              <w:t xml:space="preserve"> (</w:t>
-            </w:r>
-            <w:r>
-              <w:rPr>
-                <w:rFonts w:hint="eastAsia" w:cs="华文中宋"/>
-                <w:b/>
-                <w:bCs/>
-                <w:color w:val="ED7D31" w:themeColor="accent2"/>
-                <w:kern w:val="2"/>
-                <w:sz w:val="21"/>
-                <w:szCs w:val="24"/>
-                <w:lang w:val="en-US" w:eastAsia="zh-CN" w:bidi="ar-SA"/>
-                <w14:textFill>
-                  <w14:solidFill>
-                    <w14:schemeClr w14:val="accent2"/>
-                  </w14:solidFill>
-                </w14:textFill>
-              </w:rPr>
-              <w:t>set_bool.h</w:t>
-            </w:r>
-            <w:r>
-              <w:rPr>
-                <w:rFonts w:hint="eastAsia" w:ascii="华文中宋" w:hAnsi="华文中宋" w:eastAsia="华文中宋" w:cs="华文中宋"/>
-                <w:b/>
-                <w:bCs/>
-                <w:color w:val="ED7D31" w:themeColor="accent2"/>
-                <w:kern w:val="2"/>
-                <w:sz w:val="21"/>
-                <w:szCs w:val="24"/>
-                <w:lang w:val="en-US" w:eastAsia="zh-CN" w:bidi="ar-SA"/>
-                <w14:textFill>
-                  <w14:solidFill>
-                    <w14:schemeClr w14:val="accent2"/>
-                  </w14:solidFill>
-                </w14:textFill>
-              </w:rPr>
-              <w:t>)</w:t>
-            </w:r>
-          </w:p>
-        </w:tc>
-      </w:tr>
-      <w:tr>
-        <w:tblPrEx>
-          <w:tblBorders>
-            <w:top w:val="single" w:color="auto" w:sz="4" w:space="0"/>
-            <w:left w:val="single" w:color="auto" w:sz="4" w:space="0"/>
-            <w:bottom w:val="single" w:color="auto" w:sz="4" w:space="0"/>
-            <w:right w:val="single" w:color="auto" w:sz="4" w:space="0"/>
-            <w:insideH w:val="single" w:color="auto" w:sz="4" w:space="0"/>
-            <w:insideV w:val="single" w:color="auto" w:sz="4" w:space="0"/>
-          </w:tblBorders>
-          <w:tblCellMar>
-            <w:top w:w="0" w:type="dxa"/>
-            <w:left w:w="108" w:type="dxa"/>
-            <w:bottom w:w="0" w:type="dxa"/>
-            <w:right w:w="108" w:type="dxa"/>
-          </w:tblCellMar>
-        </w:tblPrEx>
-        <w:tc>
-          <w:tcPr>
-            <w:tcW w:w="0" w:type="auto"/>
-            <w:vMerge w:val="restart"/>
-            <w:vAlign w:val="center"/>
-          </w:tcPr>
-          <w:p>
-            <w:pPr>
-              <w:pStyle w:val="10"/>
-              <w:bidi w:val="0"/>
-              <w:jc w:val="both"/>
-              <w:rPr>
-                <w:rFonts w:hint="default"/>
-                <w:lang w:val="en-US" w:eastAsia="zh-CN"/>
-              </w:rPr>
-            </w:pPr>
-            <w:r>
-              <w:rPr>
-                <w:rFonts w:hint="eastAsia" w:cs="华文中宋"/>
-                <w:b/>
-                <w:bCs/>
-                <w:color w:val="ED7D31" w:themeColor="accent2"/>
-                <w:kern w:val="2"/>
-                <w:sz w:val="21"/>
-                <w:szCs w:val="21"/>
-                <w:vertAlign w:val="baseline"/>
-                <w:lang w:val="en-US" w:eastAsia="zh-CN" w:bidi="ar-SA"/>
-                <w14:textFill>
-                  <w14:solidFill>
-                    <w14:schemeClr w14:val="accent2"/>
-                  </w14:solidFill>
-                </w14:textFill>
-              </w:rPr>
-              <w:t>属性</w:t>
-            </w:r>
-          </w:p>
-        </w:tc>
-        <w:tc>
-          <w:tcPr>
-            <w:tcW w:w="0" w:type="auto"/>
-            <w:vAlign w:val="center"/>
-          </w:tcPr>
-          <w:p>
-            <w:pPr>
-              <w:pStyle w:val="10"/>
-              <w:bidi w:val="0"/>
-              <w:jc w:val="both"/>
-              <w:rPr>
-                <w:rFonts w:hint="default"/>
-                <w:lang w:val="en-US" w:eastAsia="zh-CN"/>
-              </w:rPr>
-            </w:pPr>
-            <w:r>
-              <w:rPr>
-                <w:rFonts w:hint="eastAsia"/>
-                <w:lang w:val="en-US" w:eastAsia="zh-CN"/>
-              </w:rPr>
-              <w:t>::Request</w:t>
-            </w:r>
-          </w:p>
-        </w:tc>
-        <w:tc>
-          <w:tcPr>
-            <w:tcW w:w="0" w:type="auto"/>
-            <w:vAlign w:val="center"/>
-          </w:tcPr>
-          <w:p>
-            <w:pPr>
-              <w:jc w:val="both"/>
-              <w:rPr>
-                <w:rStyle w:val="11"/>
-                <w:rFonts w:hint="default"/>
-                <w:lang w:val="en-US" w:eastAsia="zh-CN"/>
-              </w:rPr>
-            </w:pPr>
-            <w:r>
-              <w:rPr>
-                <w:rStyle w:val="11"/>
-                <w:rFonts w:hint="eastAsia"/>
-                <w:lang w:val="en-US" w:eastAsia="zh-CN"/>
-              </w:rPr>
-              <w:t>请求</w:t>
-            </w:r>
-          </w:p>
-        </w:tc>
-      </w:tr>
-      <w:tr>
-        <w:tblPrEx>
-          <w:tblBorders>
-            <w:top w:val="single" w:color="auto" w:sz="4" w:space="0"/>
-            <w:left w:val="single" w:color="auto" w:sz="4" w:space="0"/>
-            <w:bottom w:val="single" w:color="auto" w:sz="4" w:space="0"/>
-            <w:right w:val="single" w:color="auto" w:sz="4" w:space="0"/>
-            <w:insideH w:val="single" w:color="auto" w:sz="4" w:space="0"/>
-            <w:insideV w:val="single" w:color="auto" w:sz="4" w:space="0"/>
-          </w:tblBorders>
-          <w:tblCellMar>
-            <w:top w:w="0" w:type="dxa"/>
-            <w:left w:w="108" w:type="dxa"/>
-            <w:bottom w:w="0" w:type="dxa"/>
-            <w:right w:w="108" w:type="dxa"/>
-          </w:tblCellMar>
-        </w:tblPrEx>
-        <w:trPr>
-          <w:trHeight w:val="90" w:hRule="atLeast"/>
-        </w:trPr>
-        <w:tc>
-          <w:tcPr>
-            <w:tcW w:w="0" w:type="auto"/>
-            <w:vMerge w:val="continue"/>
-            <w:vAlign w:val="center"/>
-          </w:tcPr>
-          <w:p>
-            <w:pPr>
-              <w:pStyle w:val="10"/>
-              <w:bidi w:val="0"/>
-              <w:jc w:val="both"/>
-              <w:rPr>
-                <w:rFonts w:hint="eastAsia" w:cs="华文中宋"/>
-                <w:b/>
-                <w:bCs/>
-                <w:color w:val="ED7D31" w:themeColor="accent2"/>
-                <w:kern w:val="2"/>
-                <w:sz w:val="21"/>
-                <w:szCs w:val="21"/>
-                <w:vertAlign w:val="baseline"/>
-                <w:lang w:val="en-US" w:eastAsia="zh-CN" w:bidi="ar-SA"/>
-                <w14:textFill>
-                  <w14:solidFill>
-                    <w14:schemeClr w14:val="accent2"/>
-                  </w14:solidFill>
-                </w14:textFill>
-              </w:rPr>
-            </w:pPr>
-          </w:p>
-        </w:tc>
-        <w:tc>
-          <w:tcPr>
-            <w:tcW w:w="0" w:type="auto"/>
-            <w:vAlign w:val="center"/>
-          </w:tcPr>
-          <w:p>
-            <w:pPr>
-              <w:pStyle w:val="10"/>
-              <w:bidi w:val="0"/>
-              <w:jc w:val="both"/>
-              <w:rPr>
-                <w:rFonts w:hint="default"/>
-                <w:lang w:val="en-US" w:eastAsia="zh-CN"/>
-              </w:rPr>
-            </w:pPr>
-            <w:r>
-              <w:rPr>
-                <w:rFonts w:hint="eastAsia"/>
-                <w:lang w:val="en-US" w:eastAsia="zh-CN"/>
-              </w:rPr>
-              <w:t>::Response</w:t>
-            </w:r>
-          </w:p>
-        </w:tc>
-        <w:tc>
-          <w:tcPr>
-            <w:tcW w:w="0" w:type="auto"/>
-            <w:vAlign w:val="center"/>
-          </w:tcPr>
-          <w:p>
-            <w:pPr>
-              <w:jc w:val="both"/>
-              <w:rPr>
-                <w:rStyle w:val="11"/>
-                <w:rFonts w:hint="default"/>
-                <w:lang w:val="en-US" w:eastAsia="zh-CN"/>
-              </w:rPr>
-            </w:pPr>
-            <w:r>
-              <w:rPr>
-                <w:rStyle w:val="11"/>
-                <w:rFonts w:hint="eastAsia"/>
-                <w:lang w:val="en-US" w:eastAsia="zh-CN"/>
-              </w:rPr>
-              <w:t>响应</w:t>
             </w:r>
           </w:p>
         </w:tc>

</xml_diff>

<commit_message>
update on 2024-03-25 16:02:06.848115
</commit_message>
<xml_diff>
--- a/cpp 系统交互.docx
+++ b/cpp 系统交互.docx
@@ -5789,12 +5789,6 @@
             <w:insideH w:val="single" w:color="auto" w:sz="4" w:space="0"/>
             <w:insideV w:val="single" w:color="auto" w:sz="4" w:space="0"/>
           </w:tblBorders>
-          <w:tblCellMar>
-            <w:top w:w="0" w:type="dxa"/>
-            <w:left w:w="108" w:type="dxa"/>
-            <w:bottom w:w="0" w:type="dxa"/>
-            <w:right w:w="108" w:type="dxa"/>
-          </w:tblCellMar>
         </w:tblPrEx>
         <w:tc>
           <w:tcPr>
@@ -6340,7 +6334,7 @@
           <w:rFonts w:hint="eastAsia"/>
           <w:lang w:val="en-US" w:eastAsia="zh-CN"/>
         </w:rPr>
-        <w:t>结点rclcpp/rclcpp.hpp：</w:t>
+        <w:t>通信rclcpp/rclcpp.hpp：</w:t>
       </w:r>
     </w:p>
     <w:tbl>
@@ -13995,12 +13989,6 @@
             <w:insideH w:val="single" w:color="auto" w:sz="4" w:space="0"/>
             <w:insideV w:val="single" w:color="auto" w:sz="4" w:space="0"/>
           </w:tblBorders>
-          <w:tblCellMar>
-            <w:top w:w="0" w:type="dxa"/>
-            <w:left w:w="108" w:type="dxa"/>
-            <w:bottom w:w="0" w:type="dxa"/>
-            <w:right w:w="108" w:type="dxa"/>
-          </w:tblCellMar>
         </w:tblPrEx>
         <w:tc>
           <w:tcPr>
@@ -15990,6 +15978,1704 @@
     <w:p>
       <w:pPr>
         <w:rPr>
+          <w:rFonts w:hint="default" w:cs="华文中宋"/>
+          <w:b/>
+          <w:bCs/>
+          <w:color w:val="ED7D31" w:themeColor="accent2"/>
+          <w:sz w:val="21"/>
+          <w:szCs w:val="24"/>
+          <w:lang w:val="en-US" w:eastAsia="zh-CN"/>
+          <w14:textFill>
+            <w14:solidFill>
+              <w14:schemeClr w14:val="accent2"/>
+            </w14:solidFill>
+          </w14:textFill>
+        </w:rPr>
+      </w:pPr>
+    </w:p>
+    <w:p>
+      <w:pPr>
+        <w:pStyle w:val="4"/>
+        <w:bidi w:val="0"/>
+        <w:rPr>
+          <w:rFonts w:hint="eastAsia"/>
+          <w:lang w:val="en-US" w:eastAsia="zh-CN"/>
+        </w:rPr>
+      </w:pPr>
+      <w:r>
+        <w:rPr>
+          <w:rFonts w:hint="eastAsia"/>
+          <w:lang w:val="en-US" w:eastAsia="zh-CN"/>
+        </w:rPr>
+        <w:t>欧式tf2：</w:t>
+      </w:r>
+    </w:p>
+    <w:p>
+      <w:pPr>
+        <w:rPr>
+          <w:rFonts w:hint="eastAsia"/>
+          <w:lang w:val="en-US" w:eastAsia="zh-CN"/>
+        </w:rPr>
+      </w:pPr>
+    </w:p>
+    <w:p>
+      <w:pPr>
+        <w:pStyle w:val="5"/>
+        <w:bidi w:val="0"/>
+        <w:rPr>
+          <w:rFonts w:hint="default"/>
+          <w:lang w:val="en-US" w:eastAsia="zh-CN"/>
+        </w:rPr>
+      </w:pPr>
+      <w:r>
+        <w:rPr>
+          <w:rFonts w:hint="eastAsia"/>
+          <w:lang w:val="en-US" w:eastAsia="zh-CN"/>
+        </w:rPr>
+        <w:t>通用tf2/utils.h：</w:t>
+      </w:r>
+    </w:p>
+    <w:tbl>
+      <w:tblPr>
+        <w:tblStyle w:val="7"/>
+        <w:tblW w:w="0" w:type="auto"/>
+        <w:tblInd w:w="0" w:type="dxa"/>
+        <w:tblBorders>
+          <w:top w:val="single" w:color="auto" w:sz="4" w:space="0"/>
+          <w:left w:val="single" w:color="auto" w:sz="4" w:space="0"/>
+          <w:bottom w:val="single" w:color="auto" w:sz="4" w:space="0"/>
+          <w:right w:val="single" w:color="auto" w:sz="4" w:space="0"/>
+          <w:insideH w:val="single" w:color="auto" w:sz="4" w:space="0"/>
+          <w:insideV w:val="single" w:color="auto" w:sz="4" w:space="0"/>
+        </w:tblBorders>
+        <w:tblLayout w:type="autofit"/>
+        <w:tblCellMar>
+          <w:top w:w="0" w:type="dxa"/>
+          <w:left w:w="108" w:type="dxa"/>
+          <w:bottom w:w="0" w:type="dxa"/>
+          <w:right w:w="108" w:type="dxa"/>
+        </w:tblCellMar>
+      </w:tblPr>
+      <w:tblGrid>
+        <w:gridCol w:w="7068"/>
+        <w:gridCol w:w="1268"/>
+      </w:tblGrid>
+      <w:tr>
+        <w:tblPrEx>
+          <w:tblBorders>
+            <w:top w:val="single" w:color="auto" w:sz="4" w:space="0"/>
+            <w:left w:val="single" w:color="auto" w:sz="4" w:space="0"/>
+            <w:bottom w:val="single" w:color="auto" w:sz="4" w:space="0"/>
+            <w:right w:val="single" w:color="auto" w:sz="4" w:space="0"/>
+            <w:insideH w:val="single" w:color="auto" w:sz="4" w:space="0"/>
+            <w:insideV w:val="single" w:color="auto" w:sz="4" w:space="0"/>
+          </w:tblBorders>
+          <w:tblCellMar>
+            <w:top w:w="0" w:type="dxa"/>
+            <w:left w:w="108" w:type="dxa"/>
+            <w:bottom w:w="0" w:type="dxa"/>
+            <w:right w:w="108" w:type="dxa"/>
+          </w:tblCellMar>
+        </w:tblPrEx>
+        <w:tc>
+          <w:tcPr>
+            <w:tcW w:w="0" w:type="auto"/>
+            <w:vAlign w:val="center"/>
+          </w:tcPr>
+          <w:p>
+            <w:pPr>
+              <w:pStyle w:val="10"/>
+              <w:bidi w:val="0"/>
+              <w:rPr>
+                <w:rFonts w:hint="default"/>
+                <w:lang w:val="en-US" w:eastAsia="zh-CN"/>
+              </w:rPr>
+            </w:pPr>
+            <w:r>
+              <w:rPr>
+                <w:rFonts w:hint="eastAsia"/>
+                <w:lang w:val="en-US" w:eastAsia="zh-CN"/>
+              </w:rPr>
+              <w:t>fromMsg(</w:t>
+            </w:r>
+            <w:r>
+              <w:rPr>
+                <w:rFonts w:hint="eastAsia" w:cs="华文中宋"/>
+                <w:b/>
+                <w:bCs/>
+                <w:color w:val="ED7D31" w:themeColor="accent2"/>
+                <w:kern w:val="2"/>
+                <w:sz w:val="21"/>
+                <w:szCs w:val="21"/>
+                <w:lang w:val="en-US" w:eastAsia="zh-CN" w:bidi="ar-SA"/>
+                <w14:textFill>
+                  <w14:solidFill>
+                    <w14:schemeClr w14:val="accent2"/>
+                  </w14:solidFill>
+                </w14:textFill>
+              </w:rPr>
+              <w:t xml:space="preserve">geometry_msgs::msg::Quaternion </w:t>
+            </w:r>
+            <w:r>
+              <w:rPr>
+                <w:rFonts w:hint="eastAsia"/>
+                <w:lang w:val="en-US" w:eastAsia="zh-CN"/>
+              </w:rPr>
+              <w:t xml:space="preserve">in, </w:t>
+            </w:r>
+            <w:r>
+              <w:rPr>
+                <w:rFonts w:hint="eastAsia"/>
+                <w:color w:val="ED7D31" w:themeColor="accent2"/>
+                <w:lang w:val="en-US" w:eastAsia="zh-CN"/>
+                <w14:textFill>
+                  <w14:solidFill>
+                    <w14:schemeClr w14:val="accent2"/>
+                  </w14:solidFill>
+                </w14:textFill>
+              </w:rPr>
+              <w:t>tf2::</w:t>
+            </w:r>
+            <w:r>
+              <w:rPr>
+                <w:rFonts w:hint="eastAsia" w:cs="华文中宋"/>
+                <w:b/>
+                <w:bCs/>
+                <w:color w:val="ED7D31" w:themeColor="accent2"/>
+                <w:kern w:val="2"/>
+                <w:sz w:val="21"/>
+                <w:szCs w:val="21"/>
+                <w:lang w:val="en-US" w:eastAsia="zh-CN" w:bidi="ar-SA"/>
+                <w14:textFill>
+                  <w14:solidFill>
+                    <w14:schemeClr w14:val="accent2"/>
+                  </w14:solidFill>
+                </w14:textFill>
+              </w:rPr>
+              <w:t>Quaternion</w:t>
+            </w:r>
+            <w:r>
+              <w:rPr>
+                <w:rFonts w:hint="eastAsia"/>
+                <w:lang w:val="en-US" w:eastAsia="zh-CN"/>
+              </w:rPr>
+              <w:t xml:space="preserve"> out)</w:t>
+            </w:r>
+          </w:p>
+        </w:tc>
+        <w:tc>
+          <w:tcPr>
+            <w:tcW w:w="0" w:type="auto"/>
+            <w:vAlign w:val="center"/>
+          </w:tcPr>
+          <w:p>
+            <w:pPr>
+              <w:pStyle w:val="9"/>
+              <w:bidi w:val="0"/>
+              <w:rPr>
+                <w:rFonts w:hint="default" w:ascii="华文中宋" w:hAnsi="华文中宋" w:eastAsia="华文中宋" w:cs="华文中宋"/>
+                <w:b/>
+                <w:bCs/>
+                <w:color w:val="ED7D31" w:themeColor="accent2"/>
+                <w:kern w:val="2"/>
+                <w:szCs w:val="21"/>
+                <w:vertAlign w:val="baseline"/>
+                <w:lang w:val="en-US" w:eastAsia="zh-CN" w:bidi="ar-SA"/>
+                <w14:textFill>
+                  <w14:solidFill>
+                    <w14:schemeClr w14:val="accent2"/>
+                  </w14:solidFill>
+                </w14:textFill>
+              </w:rPr>
+            </w:pPr>
+            <w:r>
+              <w:rPr>
+                <w:rFonts w:hint="eastAsia"/>
+                <w:lang w:val="en-US" w:eastAsia="zh-CN"/>
+              </w:rPr>
+              <w:t>四元数转换</w:t>
+            </w:r>
+          </w:p>
+        </w:tc>
+      </w:tr>
+    </w:tbl>
+    <w:p>
+      <w:pPr>
+        <w:rPr>
+          <w:rFonts w:hint="default" w:cs="华文中宋"/>
+          <w:b/>
+          <w:bCs/>
+          <w:color w:val="ED7D31" w:themeColor="accent2"/>
+          <w:sz w:val="21"/>
+          <w:szCs w:val="24"/>
+          <w:lang w:val="en-US" w:eastAsia="zh-CN"/>
+          <w14:textFill>
+            <w14:solidFill>
+              <w14:schemeClr w14:val="accent2"/>
+            </w14:solidFill>
+          </w14:textFill>
+        </w:rPr>
+      </w:pPr>
+    </w:p>
+    <w:tbl>
+      <w:tblPr>
+        <w:tblStyle w:val="7"/>
+        <w:tblW w:w="0" w:type="auto"/>
+        <w:tblInd w:w="0" w:type="dxa"/>
+        <w:tblBorders>
+          <w:top w:val="single" w:color="auto" w:sz="4" w:space="0"/>
+          <w:left w:val="single" w:color="auto" w:sz="4" w:space="0"/>
+          <w:bottom w:val="single" w:color="auto" w:sz="4" w:space="0"/>
+          <w:right w:val="single" w:color="auto" w:sz="4" w:space="0"/>
+          <w:insideH w:val="single" w:color="auto" w:sz="4" w:space="0"/>
+          <w:insideV w:val="single" w:color="auto" w:sz="4" w:space="0"/>
+        </w:tblBorders>
+        <w:tblLayout w:type="autofit"/>
+        <w:tblCellMar>
+          <w:top w:w="0" w:type="dxa"/>
+          <w:left w:w="108" w:type="dxa"/>
+          <w:bottom w:w="0" w:type="dxa"/>
+          <w:right w:w="108" w:type="dxa"/>
+        </w:tblCellMar>
+      </w:tblPr>
+      <w:tblGrid>
+        <w:gridCol w:w="637"/>
+        <w:gridCol w:w="2746"/>
+        <w:gridCol w:w="2108"/>
+      </w:tblGrid>
+      <w:tr>
+        <w:tblPrEx>
+          <w:tblBorders>
+            <w:top w:val="single" w:color="auto" w:sz="4" w:space="0"/>
+            <w:left w:val="single" w:color="auto" w:sz="4" w:space="0"/>
+            <w:bottom w:val="single" w:color="auto" w:sz="4" w:space="0"/>
+            <w:right w:val="single" w:color="auto" w:sz="4" w:space="0"/>
+            <w:insideH w:val="single" w:color="auto" w:sz="4" w:space="0"/>
+            <w:insideV w:val="single" w:color="auto" w:sz="4" w:space="0"/>
+          </w:tblBorders>
+          <w:tblCellMar>
+            <w:top w:w="0" w:type="dxa"/>
+            <w:left w:w="108" w:type="dxa"/>
+            <w:bottom w:w="0" w:type="dxa"/>
+            <w:right w:w="108" w:type="dxa"/>
+          </w:tblCellMar>
+        </w:tblPrEx>
+        <w:trPr>
+          <w:trHeight w:val="139" w:hRule="atLeast"/>
+        </w:trPr>
+        <w:tc>
+          <w:tcPr>
+            <w:tcW w:w="0" w:type="auto"/>
+            <w:gridSpan w:val="2"/>
+            <w:vAlign w:val="center"/>
+          </w:tcPr>
+          <w:p>
+            <w:pPr>
+              <w:pStyle w:val="10"/>
+              <w:bidi w:val="0"/>
+              <w:jc w:val="both"/>
+              <w:rPr>
+                <w:rFonts w:hint="default" w:ascii="华文中宋" w:hAnsi="华文中宋" w:eastAsia="华文中宋" w:cs="华文中宋"/>
+                <w:b/>
+                <w:bCs/>
+                <w:color w:val="FF0000"/>
+                <w:kern w:val="2"/>
+                <w:sz w:val="21"/>
+                <w:szCs w:val="21"/>
+                <w:lang w:val="en-US" w:eastAsia="zh-CN" w:bidi="ar-SA"/>
+              </w:rPr>
+            </w:pPr>
+            <w:r>
+              <w:rPr>
+                <w:rFonts w:hint="eastAsia"/>
+                <w:lang w:val="en-US" w:eastAsia="zh-CN"/>
+              </w:rPr>
+              <w:t>Quaternion</w:t>
+            </w:r>
+          </w:p>
+        </w:tc>
+        <w:tc>
+          <w:tcPr>
+            <w:tcW w:w="0" w:type="auto"/>
+            <w:vAlign w:val="center"/>
+          </w:tcPr>
+          <w:p>
+            <w:pPr>
+              <w:pStyle w:val="9"/>
+              <w:bidi w:val="0"/>
+              <w:rPr>
+                <w:rFonts w:hint="default" w:ascii="华文中宋" w:hAnsi="华文中宋" w:eastAsia="华文中宋" w:cs="华文中宋"/>
+                <w:b/>
+                <w:bCs/>
+                <w:color w:val="ED7D31" w:themeColor="accent2"/>
+                <w:kern w:val="2"/>
+                <w:szCs w:val="21"/>
+                <w:vertAlign w:val="baseline"/>
+                <w:lang w:val="en-US" w:eastAsia="zh-CN" w:bidi="ar-SA"/>
+                <w14:textFill>
+                  <w14:solidFill>
+                    <w14:schemeClr w14:val="accent2"/>
+                  </w14:solidFill>
+                </w14:textFill>
+              </w:rPr>
+            </w:pPr>
+            <w:r>
+              <w:rPr>
+                <w:rFonts w:hint="eastAsia"/>
+                <w:lang w:val="en-US" w:eastAsia="zh-CN"/>
+              </w:rPr>
+              <w:t>四元数</w:t>
+            </w:r>
+          </w:p>
+        </w:tc>
+      </w:tr>
+      <w:tr>
+        <w:tblPrEx>
+          <w:tblBorders>
+            <w:top w:val="single" w:color="auto" w:sz="4" w:space="0"/>
+            <w:left w:val="single" w:color="auto" w:sz="4" w:space="0"/>
+            <w:bottom w:val="single" w:color="auto" w:sz="4" w:space="0"/>
+            <w:right w:val="single" w:color="auto" w:sz="4" w:space="0"/>
+            <w:insideH w:val="single" w:color="auto" w:sz="4" w:space="0"/>
+            <w:insideV w:val="single" w:color="auto" w:sz="4" w:space="0"/>
+          </w:tblBorders>
+          <w:tblCellMar>
+            <w:top w:w="0" w:type="dxa"/>
+            <w:left w:w="108" w:type="dxa"/>
+            <w:bottom w:w="0" w:type="dxa"/>
+            <w:right w:w="108" w:type="dxa"/>
+          </w:tblCellMar>
+        </w:tblPrEx>
+        <w:trPr>
+          <w:trHeight w:val="139" w:hRule="atLeast"/>
+        </w:trPr>
+        <w:tc>
+          <w:tcPr>
+            <w:tcW w:w="0" w:type="auto"/>
+            <w:vMerge w:val="restart"/>
+            <w:vAlign w:val="center"/>
+          </w:tcPr>
+          <w:p>
+            <w:pPr>
+              <w:pStyle w:val="10"/>
+              <w:bidi w:val="0"/>
+              <w:jc w:val="both"/>
+              <w:rPr>
+                <w:rFonts w:hint="default"/>
+                <w:lang w:val="en-US" w:eastAsia="zh-CN"/>
+              </w:rPr>
+            </w:pPr>
+            <w:r>
+              <w:rPr>
+                <w:rFonts w:hint="eastAsia"/>
+                <w:color w:val="ED7D31" w:themeColor="accent2"/>
+                <w:lang w:val="en-US" w:eastAsia="zh-CN"/>
+                <w14:textFill>
+                  <w14:solidFill>
+                    <w14:schemeClr w14:val="accent2"/>
+                  </w14:solidFill>
+                </w14:textFill>
+              </w:rPr>
+              <w:t>形参</w:t>
+            </w:r>
+          </w:p>
+        </w:tc>
+        <w:tc>
+          <w:tcPr>
+            <w:tcW w:w="0" w:type="auto"/>
+            <w:vAlign w:val="center"/>
+          </w:tcPr>
+          <w:p>
+            <w:pPr>
+              <w:pStyle w:val="10"/>
+              <w:bidi w:val="0"/>
+              <w:jc w:val="both"/>
+              <w:rPr>
+                <w:rFonts w:hint="default"/>
+                <w:lang w:val="en-US" w:eastAsia="zh-CN"/>
+              </w:rPr>
+            </w:pPr>
+            <w:r>
+              <w:rPr>
+                <w:rFonts w:hint="eastAsia"/>
+                <w:lang w:val="en-US" w:eastAsia="zh-CN"/>
+              </w:rPr>
+              <w:t>Quadword(x, y, z, w)</w:t>
+            </w:r>
+          </w:p>
+        </w:tc>
+        <w:tc>
+          <w:tcPr>
+            <w:tcW w:w="0" w:type="auto"/>
+            <w:vAlign w:val="center"/>
+          </w:tcPr>
+          <w:p>
+            <w:pPr>
+              <w:pStyle w:val="9"/>
+              <w:bidi w:val="0"/>
+              <w:rPr>
+                <w:rFonts w:hint="default"/>
+                <w:lang w:val="en-US" w:eastAsia="zh-CN"/>
+              </w:rPr>
+            </w:pPr>
+            <w:r>
+              <w:rPr>
+                <w:rFonts w:hint="eastAsia"/>
+                <w:lang w:val="en-US" w:eastAsia="zh-CN"/>
+              </w:rPr>
+              <w:t>元素</w:t>
+            </w:r>
+          </w:p>
+        </w:tc>
+      </w:tr>
+      <w:tr>
+        <w:tblPrEx>
+          <w:tblBorders>
+            <w:top w:val="single" w:color="auto" w:sz="4" w:space="0"/>
+            <w:left w:val="single" w:color="auto" w:sz="4" w:space="0"/>
+            <w:bottom w:val="single" w:color="auto" w:sz="4" w:space="0"/>
+            <w:right w:val="single" w:color="auto" w:sz="4" w:space="0"/>
+            <w:insideH w:val="single" w:color="auto" w:sz="4" w:space="0"/>
+            <w:insideV w:val="single" w:color="auto" w:sz="4" w:space="0"/>
+          </w:tblBorders>
+          <w:tblCellMar>
+            <w:top w:w="0" w:type="dxa"/>
+            <w:left w:w="108" w:type="dxa"/>
+            <w:bottom w:w="0" w:type="dxa"/>
+            <w:right w:w="108" w:type="dxa"/>
+          </w:tblCellMar>
+        </w:tblPrEx>
+        <w:trPr>
+          <w:trHeight w:val="139" w:hRule="atLeast"/>
+        </w:trPr>
+        <w:tc>
+          <w:tcPr>
+            <w:tcW w:w="0" w:type="auto"/>
+            <w:vMerge w:val="continue"/>
+            <w:tcBorders/>
+            <w:vAlign w:val="center"/>
+          </w:tcPr>
+          <w:p>
+            <w:pPr>
+              <w:pStyle w:val="10"/>
+              <w:bidi w:val="0"/>
+              <w:jc w:val="both"/>
+              <w:rPr>
+                <w:rFonts w:hint="eastAsia"/>
+                <w:color w:val="ED7D31" w:themeColor="accent2"/>
+                <w:lang w:val="en-US" w:eastAsia="zh-CN"/>
+                <w14:textFill>
+                  <w14:solidFill>
+                    <w14:schemeClr w14:val="accent2"/>
+                  </w14:solidFill>
+                </w14:textFill>
+              </w:rPr>
+            </w:pPr>
+          </w:p>
+        </w:tc>
+        <w:tc>
+          <w:tcPr>
+            <w:tcW w:w="0" w:type="auto"/>
+            <w:vAlign w:val="center"/>
+          </w:tcPr>
+          <w:p>
+            <w:pPr>
+              <w:pStyle w:val="10"/>
+              <w:bidi w:val="0"/>
+              <w:jc w:val="both"/>
+              <w:rPr>
+                <w:rFonts w:hint="default"/>
+                <w:lang w:val="en-US" w:eastAsia="zh-CN"/>
+              </w:rPr>
+            </w:pPr>
+            <w:r>
+              <w:rPr>
+                <w:rFonts w:hint="eastAsia"/>
+                <w:lang w:val="en-US" w:eastAsia="zh-CN"/>
+              </w:rPr>
+              <w:t>setRotation(axis, angle)</w:t>
+            </w:r>
+          </w:p>
+        </w:tc>
+        <w:tc>
+          <w:tcPr>
+            <w:tcW w:w="0" w:type="auto"/>
+            <w:vAlign w:val="center"/>
+          </w:tcPr>
+          <w:p>
+            <w:pPr>
+              <w:pStyle w:val="9"/>
+              <w:bidi w:val="0"/>
+              <w:rPr>
+                <w:rFonts w:hint="default"/>
+                <w:lang w:val="en-US" w:eastAsia="zh-CN"/>
+              </w:rPr>
+            </w:pPr>
+            <w:r>
+              <w:rPr>
+                <w:rFonts w:hint="eastAsia"/>
+                <w:lang w:val="en-US" w:eastAsia="zh-CN"/>
+              </w:rPr>
+              <w:t>旋转</w:t>
+            </w:r>
+          </w:p>
+        </w:tc>
+      </w:tr>
+      <w:tr>
+        <w:tblPrEx>
+          <w:tblBorders>
+            <w:top w:val="single" w:color="auto" w:sz="4" w:space="0"/>
+            <w:left w:val="single" w:color="auto" w:sz="4" w:space="0"/>
+            <w:bottom w:val="single" w:color="auto" w:sz="4" w:space="0"/>
+            <w:right w:val="single" w:color="auto" w:sz="4" w:space="0"/>
+            <w:insideH w:val="single" w:color="auto" w:sz="4" w:space="0"/>
+            <w:insideV w:val="single" w:color="auto" w:sz="4" w:space="0"/>
+          </w:tblBorders>
+          <w:tblCellMar>
+            <w:top w:w="0" w:type="dxa"/>
+            <w:left w:w="108" w:type="dxa"/>
+            <w:bottom w:w="0" w:type="dxa"/>
+            <w:right w:w="108" w:type="dxa"/>
+          </w:tblCellMar>
+        </w:tblPrEx>
+        <w:trPr>
+          <w:trHeight w:val="139" w:hRule="atLeast"/>
+        </w:trPr>
+        <w:tc>
+          <w:tcPr>
+            <w:tcW w:w="0" w:type="auto"/>
+            <w:vMerge w:val="restart"/>
+            <w:vAlign w:val="center"/>
+          </w:tcPr>
+          <w:p>
+            <w:pPr>
+              <w:pStyle w:val="10"/>
+              <w:bidi w:val="0"/>
+              <w:jc w:val="both"/>
+              <w:rPr>
+                <w:rFonts w:hint="default"/>
+                <w:color w:val="ED7D31" w:themeColor="accent2"/>
+                <w:lang w:val="en-US" w:eastAsia="zh-CN"/>
+                <w14:textFill>
+                  <w14:solidFill>
+                    <w14:schemeClr w14:val="accent2"/>
+                  </w14:solidFill>
+                </w14:textFill>
+              </w:rPr>
+            </w:pPr>
+            <w:r>
+              <w:rPr>
+                <w:rFonts w:hint="eastAsia"/>
+                <w:color w:val="ED7D31" w:themeColor="accent2"/>
+                <w:lang w:val="en-US" w:eastAsia="zh-CN"/>
+                <w14:textFill>
+                  <w14:solidFill>
+                    <w14:schemeClr w14:val="accent2"/>
+                  </w14:solidFill>
+                </w14:textFill>
+              </w:rPr>
+              <w:t>函数</w:t>
+            </w:r>
+          </w:p>
+        </w:tc>
+        <w:tc>
+          <w:tcPr>
+            <w:tcW w:w="0" w:type="auto"/>
+            <w:vAlign w:val="center"/>
+          </w:tcPr>
+          <w:p>
+            <w:pPr>
+              <w:pStyle w:val="10"/>
+              <w:bidi w:val="0"/>
+              <w:jc w:val="both"/>
+              <w:rPr>
+                <w:rFonts w:hint="default"/>
+                <w:lang w:val="en-US" w:eastAsia="zh-CN"/>
+              </w:rPr>
+            </w:pPr>
+            <w:r>
+              <w:rPr>
+                <w:rFonts w:hint="eastAsia"/>
+                <w:lang w:val="en-US" w:eastAsia="zh-CN"/>
+              </w:rPr>
+              <w:t>dot(q)</w:t>
+            </w:r>
+          </w:p>
+        </w:tc>
+        <w:tc>
+          <w:tcPr>
+            <w:tcW w:w="0" w:type="auto"/>
+            <w:vAlign w:val="center"/>
+          </w:tcPr>
+          <w:p>
+            <w:pPr>
+              <w:pStyle w:val="9"/>
+              <w:bidi w:val="0"/>
+              <w:rPr>
+                <w:rFonts w:hint="default"/>
+                <w:lang w:val="en-US" w:eastAsia="zh-CN"/>
+              </w:rPr>
+            </w:pPr>
+            <w:r>
+              <w:rPr>
+                <w:rFonts w:hint="eastAsia"/>
+                <w:lang w:val="en-US" w:eastAsia="zh-CN"/>
+              </w:rPr>
+              <w:t>点积</w:t>
+            </w:r>
+          </w:p>
+        </w:tc>
+      </w:tr>
+      <w:tr>
+        <w:tblPrEx>
+          <w:tblBorders>
+            <w:top w:val="single" w:color="auto" w:sz="4" w:space="0"/>
+            <w:left w:val="single" w:color="auto" w:sz="4" w:space="0"/>
+            <w:bottom w:val="single" w:color="auto" w:sz="4" w:space="0"/>
+            <w:right w:val="single" w:color="auto" w:sz="4" w:space="0"/>
+            <w:insideH w:val="single" w:color="auto" w:sz="4" w:space="0"/>
+            <w:insideV w:val="single" w:color="auto" w:sz="4" w:space="0"/>
+          </w:tblBorders>
+          <w:tblCellMar>
+            <w:top w:w="0" w:type="dxa"/>
+            <w:left w:w="108" w:type="dxa"/>
+            <w:bottom w:w="0" w:type="dxa"/>
+            <w:right w:w="108" w:type="dxa"/>
+          </w:tblCellMar>
+        </w:tblPrEx>
+        <w:trPr>
+          <w:trHeight w:val="139" w:hRule="atLeast"/>
+        </w:trPr>
+        <w:tc>
+          <w:tcPr>
+            <w:tcW w:w="0" w:type="auto"/>
+            <w:vMerge w:val="continue"/>
+            <w:tcBorders/>
+            <w:vAlign w:val="center"/>
+          </w:tcPr>
+          <w:p>
+            <w:pPr>
+              <w:pStyle w:val="10"/>
+              <w:bidi w:val="0"/>
+              <w:jc w:val="both"/>
+              <w:rPr>
+                <w:rFonts w:hint="eastAsia"/>
+                <w:color w:val="ED7D31" w:themeColor="accent2"/>
+                <w:lang w:val="en-US" w:eastAsia="zh-CN"/>
+                <w14:textFill>
+                  <w14:solidFill>
+                    <w14:schemeClr w14:val="accent2"/>
+                  </w14:solidFill>
+                </w14:textFill>
+              </w:rPr>
+            </w:pPr>
+          </w:p>
+        </w:tc>
+        <w:tc>
+          <w:tcPr>
+            <w:tcW w:w="0" w:type="auto"/>
+            <w:vAlign w:val="center"/>
+          </w:tcPr>
+          <w:p>
+            <w:pPr>
+              <w:pStyle w:val="10"/>
+              <w:bidi w:val="0"/>
+              <w:jc w:val="both"/>
+              <w:rPr>
+                <w:rFonts w:hint="default"/>
+                <w:lang w:val="en-US" w:eastAsia="zh-CN"/>
+              </w:rPr>
+            </w:pPr>
+            <w:r>
+              <w:rPr>
+                <w:rFonts w:hint="eastAsia"/>
+                <w:lang w:val="en-US" w:eastAsia="zh-CN"/>
+              </w:rPr>
+              <w:t>normalize / normalized()</w:t>
+            </w:r>
+          </w:p>
+        </w:tc>
+        <w:tc>
+          <w:tcPr>
+            <w:tcW w:w="0" w:type="auto"/>
+            <w:vAlign w:val="center"/>
+          </w:tcPr>
+          <w:p>
+            <w:pPr>
+              <w:pStyle w:val="9"/>
+              <w:bidi w:val="0"/>
+              <w:rPr>
+                <w:rFonts w:hint="default"/>
+                <w:lang w:val="en-US" w:eastAsia="zh-CN"/>
+              </w:rPr>
+            </w:pPr>
+            <w:r>
+              <w:rPr>
+                <w:rFonts w:hint="eastAsia"/>
+                <w:lang w:val="en-US" w:eastAsia="zh-CN"/>
+              </w:rPr>
+              <w:t>单位化</w:t>
+            </w:r>
+          </w:p>
+        </w:tc>
+      </w:tr>
+      <w:tr>
+        <w:tblPrEx>
+          <w:tblBorders>
+            <w:top w:val="single" w:color="auto" w:sz="4" w:space="0"/>
+            <w:left w:val="single" w:color="auto" w:sz="4" w:space="0"/>
+            <w:bottom w:val="single" w:color="auto" w:sz="4" w:space="0"/>
+            <w:right w:val="single" w:color="auto" w:sz="4" w:space="0"/>
+            <w:insideH w:val="single" w:color="auto" w:sz="4" w:space="0"/>
+            <w:insideV w:val="single" w:color="auto" w:sz="4" w:space="0"/>
+          </w:tblBorders>
+          <w:tblCellMar>
+            <w:top w:w="0" w:type="dxa"/>
+            <w:left w:w="108" w:type="dxa"/>
+            <w:bottom w:w="0" w:type="dxa"/>
+            <w:right w:w="108" w:type="dxa"/>
+          </w:tblCellMar>
+        </w:tblPrEx>
+        <w:trPr>
+          <w:trHeight w:val="139" w:hRule="atLeast"/>
+        </w:trPr>
+        <w:tc>
+          <w:tcPr>
+            <w:tcW w:w="0" w:type="auto"/>
+            <w:vMerge w:val="continue"/>
+            <w:tcBorders/>
+            <w:vAlign w:val="center"/>
+          </w:tcPr>
+          <w:p>
+            <w:pPr>
+              <w:pStyle w:val="10"/>
+              <w:bidi w:val="0"/>
+              <w:jc w:val="both"/>
+              <w:rPr>
+                <w:rFonts w:hint="eastAsia"/>
+                <w:color w:val="ED7D31" w:themeColor="accent2"/>
+                <w:lang w:val="en-US" w:eastAsia="zh-CN"/>
+                <w14:textFill>
+                  <w14:solidFill>
+                    <w14:schemeClr w14:val="accent2"/>
+                  </w14:solidFill>
+                </w14:textFill>
+              </w:rPr>
+            </w:pPr>
+          </w:p>
+        </w:tc>
+        <w:tc>
+          <w:tcPr>
+            <w:tcW w:w="0" w:type="auto"/>
+            <w:vAlign w:val="center"/>
+          </w:tcPr>
+          <w:p>
+            <w:pPr>
+              <w:pStyle w:val="10"/>
+              <w:bidi w:val="0"/>
+              <w:jc w:val="both"/>
+              <w:rPr>
+                <w:rFonts w:hint="default"/>
+                <w:lang w:val="en-US" w:eastAsia="zh-CN"/>
+              </w:rPr>
+            </w:pPr>
+            <w:r>
+              <w:rPr>
+                <w:rFonts w:hint="eastAsia"/>
+                <w:lang w:val="en-US" w:eastAsia="zh-CN"/>
+              </w:rPr>
+              <w:t>inverse()</w:t>
+            </w:r>
+          </w:p>
+        </w:tc>
+        <w:tc>
+          <w:tcPr>
+            <w:tcW w:w="0" w:type="auto"/>
+            <w:vAlign w:val="center"/>
+          </w:tcPr>
+          <w:p>
+            <w:pPr>
+              <w:pStyle w:val="9"/>
+              <w:bidi w:val="0"/>
+              <w:rPr>
+                <w:rFonts w:hint="default"/>
+                <w:lang w:val="en-US" w:eastAsia="zh-CN"/>
+              </w:rPr>
+            </w:pPr>
+            <w:r>
+              <w:rPr>
+                <w:rFonts w:hint="eastAsia"/>
+                <w:lang w:val="en-US" w:eastAsia="zh-CN"/>
+              </w:rPr>
+              <w:t>逆</w:t>
+            </w:r>
+          </w:p>
+        </w:tc>
+      </w:tr>
+      <w:tr>
+        <w:tblPrEx>
+          <w:tblBorders>
+            <w:top w:val="single" w:color="auto" w:sz="4" w:space="0"/>
+            <w:left w:val="single" w:color="auto" w:sz="4" w:space="0"/>
+            <w:bottom w:val="single" w:color="auto" w:sz="4" w:space="0"/>
+            <w:right w:val="single" w:color="auto" w:sz="4" w:space="0"/>
+            <w:insideH w:val="single" w:color="auto" w:sz="4" w:space="0"/>
+            <w:insideV w:val="single" w:color="auto" w:sz="4" w:space="0"/>
+          </w:tblBorders>
+          <w:tblCellMar>
+            <w:top w:w="0" w:type="dxa"/>
+            <w:left w:w="108" w:type="dxa"/>
+            <w:bottom w:w="0" w:type="dxa"/>
+            <w:right w:w="108" w:type="dxa"/>
+          </w:tblCellMar>
+        </w:tblPrEx>
+        <w:trPr>
+          <w:trHeight w:val="139" w:hRule="atLeast"/>
+        </w:trPr>
+        <w:tc>
+          <w:tcPr>
+            <w:tcW w:w="0" w:type="auto"/>
+            <w:tcBorders/>
+            <w:vAlign w:val="center"/>
+          </w:tcPr>
+          <w:p>
+            <w:pPr>
+              <w:pStyle w:val="10"/>
+              <w:bidi w:val="0"/>
+              <w:jc w:val="both"/>
+              <w:rPr>
+                <w:rFonts w:hint="default"/>
+                <w:color w:val="ED7D31" w:themeColor="accent2"/>
+                <w:lang w:val="en-US" w:eastAsia="zh-CN"/>
+                <w14:textFill>
+                  <w14:solidFill>
+                    <w14:schemeClr w14:val="accent2"/>
+                  </w14:solidFill>
+                </w14:textFill>
+              </w:rPr>
+            </w:pPr>
+            <w:r>
+              <w:rPr>
+                <w:rFonts w:hint="eastAsia"/>
+                <w:color w:val="ED7D31" w:themeColor="accent2"/>
+                <w:lang w:val="en-US" w:eastAsia="zh-CN"/>
+                <w14:textFill>
+                  <w14:solidFill>
+                    <w14:schemeClr w14:val="accent2"/>
+                  </w14:solidFill>
+                </w14:textFill>
+              </w:rPr>
+              <w:t>方法</w:t>
+            </w:r>
+          </w:p>
+        </w:tc>
+        <w:tc>
+          <w:tcPr>
+            <w:tcW w:w="0" w:type="auto"/>
+            <w:vAlign w:val="center"/>
+          </w:tcPr>
+          <w:p>
+            <w:pPr>
+              <w:pStyle w:val="10"/>
+              <w:bidi w:val="0"/>
+              <w:jc w:val="both"/>
+              <w:rPr>
+                <w:rFonts w:hint="default"/>
+                <w:lang w:val="en-US" w:eastAsia="zh-CN"/>
+              </w:rPr>
+            </w:pPr>
+            <w:r>
+              <w:rPr>
+                <w:rFonts w:hint="eastAsia"/>
+                <w:lang w:val="en-US" w:eastAsia="zh-CN"/>
+              </w:rPr>
+              <w:t>::getIdentity()</w:t>
+            </w:r>
+          </w:p>
+        </w:tc>
+        <w:tc>
+          <w:tcPr>
+            <w:tcW w:w="0" w:type="auto"/>
+            <w:vAlign w:val="center"/>
+          </w:tcPr>
+          <w:p>
+            <w:pPr>
+              <w:pStyle w:val="9"/>
+              <w:bidi w:val="0"/>
+              <w:rPr>
+                <w:rFonts w:hint="default"/>
+                <w:lang w:val="en-US" w:eastAsia="zh-CN"/>
+              </w:rPr>
+            </w:pPr>
+            <w:r>
+              <w:rPr>
+                <w:rFonts w:hint="eastAsia" w:ascii="华文中宋" w:hAnsi="华文中宋" w:eastAsia="华文中宋" w:cs="华文中宋"/>
+                <w:b/>
+                <w:bCs/>
+                <w:color w:val="ED7D31" w:themeColor="accent2"/>
+                <w:kern w:val="2"/>
+                <w:sz w:val="21"/>
+                <w:szCs w:val="21"/>
+                <w:lang w:val="en-US" w:eastAsia="zh-CN" w:bidi="ar-SA"/>
+                <w14:textFill>
+                  <w14:solidFill>
+                    <w14:schemeClr w14:val="accent2"/>
+                  </w14:solidFill>
+                </w14:textFill>
+              </w:rPr>
+              <w:t>创建</w:t>
+            </w:r>
+            <w:r>
+              <w:rPr>
+                <w:rFonts w:hint="eastAsia"/>
+                <w:lang w:val="en-US" w:eastAsia="zh-CN"/>
+              </w:rPr>
+              <w:t>单位旋转四元数</w:t>
+            </w:r>
+          </w:p>
+        </w:tc>
+      </w:tr>
+    </w:tbl>
+    <w:p>
+      <w:pPr>
+        <w:rPr>
+          <w:rFonts w:hint="default" w:cs="华文中宋"/>
+          <w:b/>
+          <w:bCs/>
+          <w:color w:val="ED7D31" w:themeColor="accent2"/>
+          <w:sz w:val="21"/>
+          <w:szCs w:val="24"/>
+          <w:lang w:val="en-US" w:eastAsia="zh-CN"/>
+          <w14:textFill>
+            <w14:solidFill>
+              <w14:schemeClr w14:val="accent2"/>
+            </w14:solidFill>
+          </w14:textFill>
+        </w:rPr>
+      </w:pPr>
+    </w:p>
+    <w:tbl>
+      <w:tblPr>
+        <w:tblStyle w:val="7"/>
+        <w:tblW w:w="0" w:type="auto"/>
+        <w:tblInd w:w="0" w:type="dxa"/>
+        <w:tblBorders>
+          <w:top w:val="single" w:color="auto" w:sz="4" w:space="0"/>
+          <w:left w:val="single" w:color="auto" w:sz="4" w:space="0"/>
+          <w:bottom w:val="single" w:color="auto" w:sz="4" w:space="0"/>
+          <w:right w:val="single" w:color="auto" w:sz="4" w:space="0"/>
+          <w:insideH w:val="single" w:color="auto" w:sz="4" w:space="0"/>
+          <w:insideV w:val="single" w:color="auto" w:sz="4" w:space="0"/>
+        </w:tblBorders>
+        <w:tblLayout w:type="autofit"/>
+        <w:tblCellMar>
+          <w:top w:w="0" w:type="dxa"/>
+          <w:left w:w="108" w:type="dxa"/>
+          <w:bottom w:w="0" w:type="dxa"/>
+          <w:right w:w="108" w:type="dxa"/>
+        </w:tblCellMar>
+      </w:tblPr>
+      <w:tblGrid>
+        <w:gridCol w:w="794"/>
+        <w:gridCol w:w="1523"/>
+        <w:gridCol w:w="1057"/>
+      </w:tblGrid>
+      <w:tr>
+        <w:tblPrEx>
+          <w:tblBorders>
+            <w:top w:val="single" w:color="auto" w:sz="4" w:space="0"/>
+            <w:left w:val="single" w:color="auto" w:sz="4" w:space="0"/>
+            <w:bottom w:val="single" w:color="auto" w:sz="4" w:space="0"/>
+            <w:right w:val="single" w:color="auto" w:sz="4" w:space="0"/>
+            <w:insideH w:val="single" w:color="auto" w:sz="4" w:space="0"/>
+            <w:insideV w:val="single" w:color="auto" w:sz="4" w:space="0"/>
+          </w:tblBorders>
+          <w:tblCellMar>
+            <w:top w:w="0" w:type="dxa"/>
+            <w:left w:w="108" w:type="dxa"/>
+            <w:bottom w:w="0" w:type="dxa"/>
+            <w:right w:w="108" w:type="dxa"/>
+          </w:tblCellMar>
+        </w:tblPrEx>
+        <w:trPr>
+          <w:trHeight w:val="139" w:hRule="atLeast"/>
+        </w:trPr>
+        <w:tc>
+          <w:tcPr>
+            <w:tcW w:w="0" w:type="auto"/>
+            <w:gridSpan w:val="2"/>
+            <w:vAlign w:val="center"/>
+          </w:tcPr>
+          <w:p>
+            <w:pPr>
+              <w:pStyle w:val="10"/>
+              <w:bidi w:val="0"/>
+              <w:jc w:val="both"/>
+              <w:rPr>
+                <w:rFonts w:hint="default" w:ascii="华文中宋" w:hAnsi="华文中宋" w:eastAsia="华文中宋" w:cs="华文中宋"/>
+                <w:b/>
+                <w:bCs/>
+                <w:color w:val="FF0000"/>
+                <w:kern w:val="2"/>
+                <w:sz w:val="21"/>
+                <w:szCs w:val="21"/>
+                <w:lang w:val="en-US" w:eastAsia="zh-CN" w:bidi="ar-SA"/>
+              </w:rPr>
+            </w:pPr>
+            <w:r>
+              <w:rPr>
+                <w:rFonts w:hint="eastAsia"/>
+                <w:lang w:val="en-US" w:eastAsia="zh-CN"/>
+              </w:rPr>
+              <w:t>Transform(rota, pos)</w:t>
+            </w:r>
+          </w:p>
+        </w:tc>
+        <w:tc>
+          <w:tcPr>
+            <w:tcW w:w="0" w:type="auto"/>
+            <w:vAlign w:val="center"/>
+          </w:tcPr>
+          <w:p>
+            <w:pPr>
+              <w:pStyle w:val="9"/>
+              <w:bidi w:val="0"/>
+              <w:rPr>
+                <w:rFonts w:hint="default" w:ascii="华文中宋" w:hAnsi="华文中宋" w:eastAsia="华文中宋" w:cs="华文中宋"/>
+                <w:b/>
+                <w:bCs/>
+                <w:color w:val="ED7D31" w:themeColor="accent2"/>
+                <w:kern w:val="2"/>
+                <w:szCs w:val="21"/>
+                <w:vertAlign w:val="baseline"/>
+                <w:lang w:val="en-US" w:eastAsia="zh-CN" w:bidi="ar-SA"/>
+                <w14:textFill>
+                  <w14:solidFill>
+                    <w14:schemeClr w14:val="accent2"/>
+                  </w14:solidFill>
+                </w14:textFill>
+              </w:rPr>
+            </w:pPr>
+            <w:r>
+              <w:rPr>
+                <w:rFonts w:hint="eastAsia"/>
+                <w:lang w:val="en-US" w:eastAsia="zh-CN"/>
+              </w:rPr>
+              <w:t>欧式变换</w:t>
+            </w:r>
+          </w:p>
+        </w:tc>
+      </w:tr>
+      <w:tr>
+        <w:tblPrEx>
+          <w:tblBorders>
+            <w:top w:val="single" w:color="auto" w:sz="4" w:space="0"/>
+            <w:left w:val="single" w:color="auto" w:sz="4" w:space="0"/>
+            <w:bottom w:val="single" w:color="auto" w:sz="4" w:space="0"/>
+            <w:right w:val="single" w:color="auto" w:sz="4" w:space="0"/>
+            <w:insideH w:val="single" w:color="auto" w:sz="4" w:space="0"/>
+            <w:insideV w:val="single" w:color="auto" w:sz="4" w:space="0"/>
+          </w:tblBorders>
+          <w:tblCellMar>
+            <w:top w:w="0" w:type="dxa"/>
+            <w:left w:w="108" w:type="dxa"/>
+            <w:bottom w:w="0" w:type="dxa"/>
+            <w:right w:w="108" w:type="dxa"/>
+          </w:tblCellMar>
+        </w:tblPrEx>
+        <w:trPr>
+          <w:trHeight w:val="139" w:hRule="atLeast"/>
+        </w:trPr>
+        <w:tc>
+          <w:tcPr>
+            <w:tcW w:w="0" w:type="auto"/>
+            <w:vMerge w:val="restart"/>
+            <w:vAlign w:val="center"/>
+          </w:tcPr>
+          <w:p>
+            <w:pPr>
+              <w:pStyle w:val="10"/>
+              <w:bidi w:val="0"/>
+              <w:jc w:val="both"/>
+              <w:rPr>
+                <w:rFonts w:hint="eastAsia"/>
+                <w:lang w:val="en-US" w:eastAsia="zh-CN"/>
+              </w:rPr>
+            </w:pPr>
+            <w:r>
+              <w:rPr>
+                <w:rFonts w:hint="eastAsia"/>
+                <w:color w:val="ED7D31" w:themeColor="accent2"/>
+                <w:lang w:val="en-US" w:eastAsia="zh-CN"/>
+                <w14:textFill>
+                  <w14:solidFill>
+                    <w14:schemeClr w14:val="accent2"/>
+                  </w14:solidFill>
+                </w14:textFill>
+              </w:rPr>
+              <w:t>函数</w:t>
+            </w:r>
+          </w:p>
+        </w:tc>
+        <w:tc>
+          <w:tcPr>
+            <w:tcW w:w="0" w:type="auto"/>
+            <w:vAlign w:val="center"/>
+          </w:tcPr>
+          <w:p>
+            <w:pPr>
+              <w:pStyle w:val="10"/>
+              <w:bidi w:val="0"/>
+              <w:jc w:val="both"/>
+              <w:rPr>
+                <w:rFonts w:hint="default"/>
+                <w:lang w:val="en-US" w:eastAsia="zh-CN"/>
+              </w:rPr>
+            </w:pPr>
+            <w:r>
+              <w:rPr>
+                <w:rFonts w:hint="eastAsia"/>
+                <w:lang w:val="en-US" w:eastAsia="zh-CN"/>
+              </w:rPr>
+              <w:t>(vec3)</w:t>
+            </w:r>
+          </w:p>
+        </w:tc>
+        <w:tc>
+          <w:tcPr>
+            <w:tcW w:w="0" w:type="auto"/>
+            <w:vAlign w:val="center"/>
+          </w:tcPr>
+          <w:p>
+            <w:pPr>
+              <w:pStyle w:val="9"/>
+              <w:bidi w:val="0"/>
+              <w:rPr>
+                <w:rFonts w:hint="default"/>
+                <w:lang w:val="en-US" w:eastAsia="zh-CN"/>
+              </w:rPr>
+            </w:pPr>
+            <w:r>
+              <w:rPr>
+                <w:rFonts w:hint="eastAsia"/>
+                <w:lang w:val="en-US" w:eastAsia="zh-CN"/>
+              </w:rPr>
+              <w:t>点</w:t>
+            </w:r>
+            <w:r>
+              <w:rPr>
+                <w:rFonts w:hint="eastAsia" w:ascii="华文中宋" w:hAnsi="华文中宋" w:eastAsia="华文中宋" w:cs="华文中宋"/>
+                <w:b/>
+                <w:bCs/>
+                <w:color w:val="ED7D31" w:themeColor="accent2"/>
+                <w:kern w:val="2"/>
+                <w:sz w:val="21"/>
+                <w:szCs w:val="21"/>
+                <w:lang w:val="en-US" w:eastAsia="zh-CN" w:bidi="ar-SA"/>
+                <w14:textFill>
+                  <w14:solidFill>
+                    <w14:schemeClr w14:val="accent2"/>
+                  </w14:solidFill>
+                </w14:textFill>
+              </w:rPr>
+              <w:t>变换</w:t>
+            </w:r>
+          </w:p>
+        </w:tc>
+      </w:tr>
+      <w:tr>
+        <w:tblPrEx>
+          <w:tblBorders>
+            <w:top w:val="single" w:color="auto" w:sz="4" w:space="0"/>
+            <w:left w:val="single" w:color="auto" w:sz="4" w:space="0"/>
+            <w:bottom w:val="single" w:color="auto" w:sz="4" w:space="0"/>
+            <w:right w:val="single" w:color="auto" w:sz="4" w:space="0"/>
+            <w:insideH w:val="single" w:color="auto" w:sz="4" w:space="0"/>
+            <w:insideV w:val="single" w:color="auto" w:sz="4" w:space="0"/>
+          </w:tblBorders>
+          <w:tblCellMar>
+            <w:top w:w="0" w:type="dxa"/>
+            <w:left w:w="108" w:type="dxa"/>
+            <w:bottom w:w="0" w:type="dxa"/>
+            <w:right w:w="108" w:type="dxa"/>
+          </w:tblCellMar>
+        </w:tblPrEx>
+        <w:trPr>
+          <w:trHeight w:val="139" w:hRule="atLeast"/>
+        </w:trPr>
+        <w:tc>
+          <w:tcPr>
+            <w:tcW w:w="0" w:type="auto"/>
+            <w:vMerge w:val="continue"/>
+            <w:tcBorders/>
+            <w:vAlign w:val="center"/>
+          </w:tcPr>
+          <w:p>
+            <w:pPr>
+              <w:pStyle w:val="10"/>
+              <w:bidi w:val="0"/>
+              <w:jc w:val="both"/>
+              <w:rPr>
+                <w:rFonts w:hint="eastAsia"/>
+                <w:lang w:val="en-US" w:eastAsia="zh-CN"/>
+              </w:rPr>
+            </w:pPr>
+          </w:p>
+        </w:tc>
+        <w:tc>
+          <w:tcPr>
+            <w:tcW w:w="0" w:type="auto"/>
+            <w:vAlign w:val="center"/>
+          </w:tcPr>
+          <w:p>
+            <w:pPr>
+              <w:pStyle w:val="10"/>
+              <w:bidi w:val="0"/>
+              <w:jc w:val="both"/>
+              <w:rPr>
+                <w:rFonts w:hint="eastAsia" w:ascii="华文中宋" w:hAnsi="华文中宋" w:eastAsia="华文中宋" w:cs="华文中宋"/>
+                <w:b/>
+                <w:bCs/>
+                <w:color w:val="FF0000"/>
+                <w:kern w:val="2"/>
+                <w:sz w:val="21"/>
+                <w:szCs w:val="21"/>
+                <w:lang w:val="en-US" w:eastAsia="zh-CN" w:bidi="ar-SA"/>
+              </w:rPr>
+            </w:pPr>
+            <w:r>
+              <w:rPr>
+                <w:rFonts w:hint="eastAsia"/>
+                <w:lang w:val="en-US" w:eastAsia="zh-CN"/>
+              </w:rPr>
+              <w:t>inverse()</w:t>
+            </w:r>
+          </w:p>
+        </w:tc>
+        <w:tc>
+          <w:tcPr>
+            <w:tcW w:w="0" w:type="auto"/>
+            <w:vAlign w:val="center"/>
+          </w:tcPr>
+          <w:p>
+            <w:pPr>
+              <w:pStyle w:val="9"/>
+              <w:bidi w:val="0"/>
+              <w:rPr>
+                <w:rFonts w:hint="eastAsia" w:ascii="华文中宋" w:hAnsi="华文中宋" w:eastAsia="华文中宋" w:cs="华文中宋"/>
+                <w:b/>
+                <w:bCs/>
+                <w:color w:val="EA82E5"/>
+                <w:kern w:val="2"/>
+                <w:sz w:val="21"/>
+                <w:szCs w:val="21"/>
+                <w:lang w:val="en-US" w:eastAsia="zh-CN" w:bidi="ar-SA"/>
+              </w:rPr>
+            </w:pPr>
+            <w:r>
+              <w:rPr>
+                <w:rFonts w:hint="eastAsia"/>
+                <w:lang w:val="en-US" w:eastAsia="zh-CN"/>
+              </w:rPr>
+              <w:t>逆</w:t>
+            </w:r>
+          </w:p>
+        </w:tc>
+      </w:tr>
+    </w:tbl>
+    <w:p>
+      <w:pPr>
+        <w:rPr>
+          <w:rFonts w:hint="default" w:cs="华文中宋"/>
+          <w:b/>
+          <w:bCs/>
+          <w:color w:val="ED7D31" w:themeColor="accent2"/>
+          <w:sz w:val="21"/>
+          <w:szCs w:val="24"/>
+          <w:lang w:val="en-US" w:eastAsia="zh-CN"/>
+          <w14:textFill>
+            <w14:solidFill>
+              <w14:schemeClr w14:val="accent2"/>
+            </w14:solidFill>
+          </w14:textFill>
+        </w:rPr>
+      </w:pPr>
+    </w:p>
+    <w:p>
+      <w:pPr>
+        <w:rPr>
+          <w:rFonts w:hint="default" w:cs="华文中宋"/>
+          <w:b/>
+          <w:bCs/>
+          <w:color w:val="ED7D31" w:themeColor="accent2"/>
+          <w:sz w:val="21"/>
+          <w:szCs w:val="24"/>
+          <w:lang w:val="en-US" w:eastAsia="zh-CN"/>
+          <w14:textFill>
+            <w14:solidFill>
+              <w14:schemeClr w14:val="accent2"/>
+            </w14:solidFill>
+          </w14:textFill>
+        </w:rPr>
+      </w:pPr>
+    </w:p>
+    <w:p>
+      <w:pPr>
+        <w:pStyle w:val="5"/>
+        <w:bidi w:val="0"/>
+        <w:rPr>
+          <w:rFonts w:hint="default"/>
+          <w:lang w:val="en-US" w:eastAsia="zh-CN"/>
+        </w:rPr>
+      </w:pPr>
+      <w:r>
+        <w:rPr>
+          <w:rFonts w:hint="eastAsia"/>
+          <w:lang w:val="en-US" w:eastAsia="zh-CN"/>
+        </w:rPr>
+        <w:t>转换tf2_eigen/tf2_eigen.hpp</w:t>
+      </w:r>
+    </w:p>
+    <w:tbl>
+      <w:tblPr>
+        <w:tblStyle w:val="7"/>
+        <w:tblW w:w="0" w:type="auto"/>
+        <w:tblInd w:w="0" w:type="dxa"/>
+        <w:tblBorders>
+          <w:top w:val="single" w:color="auto" w:sz="4" w:space="0"/>
+          <w:left w:val="single" w:color="auto" w:sz="4" w:space="0"/>
+          <w:bottom w:val="single" w:color="auto" w:sz="4" w:space="0"/>
+          <w:right w:val="single" w:color="auto" w:sz="4" w:space="0"/>
+          <w:insideH w:val="single" w:color="auto" w:sz="4" w:space="0"/>
+          <w:insideV w:val="single" w:color="auto" w:sz="4" w:space="0"/>
+        </w:tblBorders>
+        <w:tblLayout w:type="autofit"/>
+        <w:tblCellMar>
+          <w:top w:w="0" w:type="dxa"/>
+          <w:left w:w="108" w:type="dxa"/>
+          <w:bottom w:w="0" w:type="dxa"/>
+          <w:right w:w="108" w:type="dxa"/>
+        </w:tblCellMar>
+      </w:tblPr>
+      <w:tblGrid>
+        <w:gridCol w:w="6579"/>
+        <w:gridCol w:w="3524"/>
+      </w:tblGrid>
+      <w:tr>
+        <w:tblPrEx>
+          <w:tblBorders>
+            <w:top w:val="single" w:color="auto" w:sz="4" w:space="0"/>
+            <w:left w:val="single" w:color="auto" w:sz="4" w:space="0"/>
+            <w:bottom w:val="single" w:color="auto" w:sz="4" w:space="0"/>
+            <w:right w:val="single" w:color="auto" w:sz="4" w:space="0"/>
+            <w:insideH w:val="single" w:color="auto" w:sz="4" w:space="0"/>
+            <w:insideV w:val="single" w:color="auto" w:sz="4" w:space="0"/>
+          </w:tblBorders>
+          <w:tblCellMar>
+            <w:top w:w="0" w:type="dxa"/>
+            <w:left w:w="108" w:type="dxa"/>
+            <w:bottom w:w="0" w:type="dxa"/>
+            <w:right w:w="108" w:type="dxa"/>
+          </w:tblCellMar>
+        </w:tblPrEx>
+        <w:trPr>
+          <w:trHeight w:val="139" w:hRule="atLeast"/>
+        </w:trPr>
+        <w:tc>
+          <w:tcPr>
+            <w:tcW w:w="0" w:type="auto"/>
+            <w:vAlign w:val="center"/>
+          </w:tcPr>
+          <w:p>
+            <w:pPr>
+              <w:pStyle w:val="10"/>
+              <w:bidi w:val="0"/>
+              <w:jc w:val="both"/>
+              <w:rPr>
+                <w:rFonts w:hint="default" w:ascii="华文中宋" w:hAnsi="华文中宋" w:eastAsia="华文中宋" w:cs="华文中宋"/>
+                <w:b/>
+                <w:bCs/>
+                <w:color w:val="FF0000"/>
+                <w:kern w:val="2"/>
+                <w:sz w:val="21"/>
+                <w:szCs w:val="21"/>
+                <w:lang w:val="en-US" w:eastAsia="zh-CN" w:bidi="ar-SA"/>
+              </w:rPr>
+            </w:pPr>
+            <w:r>
+              <w:rPr>
+                <w:rFonts w:hint="eastAsia" w:ascii="华文中宋" w:hAnsi="华文中宋" w:eastAsia="华文中宋" w:cs="华文中宋"/>
+                <w:b/>
+                <w:bCs/>
+                <w:color w:val="ED7D31" w:themeColor="accent2"/>
+                <w:kern w:val="2"/>
+                <w:sz w:val="21"/>
+                <w:szCs w:val="21"/>
+                <w:lang w:val="en-US" w:eastAsia="zh-CN" w:bidi="ar-SA"/>
+                <w14:textFill>
+                  <w14:solidFill>
+                    <w14:schemeClr w14:val="accent2"/>
+                  </w14:solidFill>
+                </w14:textFill>
+              </w:rPr>
+              <w:t xml:space="preserve">Eigen::Isometry3d </w:t>
+            </w:r>
+            <w:r>
+              <w:rPr>
+                <w:rFonts w:hint="eastAsia"/>
+                <w:lang w:val="en-US" w:eastAsia="zh-CN"/>
+              </w:rPr>
+              <w:t>transformToEigen(t)</w:t>
+            </w:r>
+          </w:p>
+        </w:tc>
+        <w:tc>
+          <w:tcPr>
+            <w:tcW w:w="0" w:type="auto"/>
+            <w:vAlign w:val="center"/>
+          </w:tcPr>
+          <w:p>
+            <w:pPr>
+              <w:pStyle w:val="9"/>
+              <w:bidi w:val="0"/>
+              <w:rPr>
+                <w:rFonts w:hint="default" w:ascii="华文中宋" w:hAnsi="华文中宋" w:eastAsia="华文中宋" w:cs="华文中宋"/>
+                <w:b/>
+                <w:bCs/>
+                <w:color w:val="ED7D31" w:themeColor="accent2"/>
+                <w:kern w:val="2"/>
+                <w:szCs w:val="21"/>
+                <w:vertAlign w:val="baseline"/>
+                <w:lang w:val="en-US" w:eastAsia="zh-CN" w:bidi="ar-SA"/>
+                <w14:textFill>
+                  <w14:solidFill>
+                    <w14:schemeClr w14:val="accent2"/>
+                  </w14:solidFill>
+                </w14:textFill>
+              </w:rPr>
+            </w:pPr>
+            <w:r>
+              <w:rPr>
+                <w:rFonts w:hint="eastAsia"/>
+                <w:lang w:val="en-US" w:eastAsia="zh-CN"/>
+              </w:rPr>
+              <w:t>Transform / TransformStamped</w:t>
+            </w:r>
+          </w:p>
+        </w:tc>
+      </w:tr>
+      <w:tr>
+        <w:tblPrEx>
+          <w:tblBorders>
+            <w:top w:val="single" w:color="auto" w:sz="4" w:space="0"/>
+            <w:left w:val="single" w:color="auto" w:sz="4" w:space="0"/>
+            <w:bottom w:val="single" w:color="auto" w:sz="4" w:space="0"/>
+            <w:right w:val="single" w:color="auto" w:sz="4" w:space="0"/>
+            <w:insideH w:val="single" w:color="auto" w:sz="4" w:space="0"/>
+            <w:insideV w:val="single" w:color="auto" w:sz="4" w:space="0"/>
+          </w:tblBorders>
+          <w:tblCellMar>
+            <w:top w:w="0" w:type="dxa"/>
+            <w:left w:w="108" w:type="dxa"/>
+            <w:bottom w:w="0" w:type="dxa"/>
+            <w:right w:w="108" w:type="dxa"/>
+          </w:tblCellMar>
+        </w:tblPrEx>
+        <w:trPr>
+          <w:trHeight w:val="139" w:hRule="atLeast"/>
+        </w:trPr>
+        <w:tc>
+          <w:tcPr>
+            <w:tcW w:w="0" w:type="auto"/>
+            <w:vAlign w:val="center"/>
+          </w:tcPr>
+          <w:p>
+            <w:pPr>
+              <w:pStyle w:val="10"/>
+              <w:bidi w:val="0"/>
+              <w:jc w:val="both"/>
+              <w:rPr>
+                <w:rFonts w:hint="default" w:ascii="华文中宋" w:hAnsi="华文中宋" w:eastAsia="华文中宋" w:cs="华文中宋"/>
+                <w:b/>
+                <w:bCs/>
+                <w:color w:val="ED7D31" w:themeColor="accent2"/>
+                <w:kern w:val="2"/>
+                <w:sz w:val="21"/>
+                <w:szCs w:val="21"/>
+                <w:lang w:val="en-US" w:eastAsia="zh-CN" w:bidi="ar-SA"/>
+                <w14:textFill>
+                  <w14:solidFill>
+                    <w14:schemeClr w14:val="accent2"/>
+                  </w14:solidFill>
+                </w14:textFill>
+              </w:rPr>
+            </w:pPr>
+            <w:r>
+              <w:rPr>
+                <w:rFonts w:hint="eastAsia" w:cs="华文中宋"/>
+                <w:b/>
+                <w:bCs/>
+                <w:color w:val="ED7D31" w:themeColor="accent2"/>
+                <w:kern w:val="2"/>
+                <w:sz w:val="21"/>
+                <w:szCs w:val="21"/>
+                <w:lang w:val="en-US" w:eastAsia="zh-CN" w:bidi="ar-SA"/>
+                <w14:textFill>
+                  <w14:solidFill>
+                    <w14:schemeClr w14:val="accent2"/>
+                  </w14:solidFill>
+                </w14:textFill>
+              </w:rPr>
+              <w:t>geometry_msgs::m</w:t>
+            </w:r>
+            <w:r>
+              <w:rPr>
+                <w:rFonts w:hint="eastAsia"/>
+                <w:color w:val="ED7D31" w:themeColor="accent2"/>
+                <w:lang w:val="en-US" w:eastAsia="zh-CN"/>
+                <w14:textFill>
+                  <w14:solidFill>
+                    <w14:schemeClr w14:val="accent2"/>
+                  </w14:solidFill>
+                </w14:textFill>
+              </w:rPr>
+              <w:t>sg::TransformStamped</w:t>
+            </w:r>
+            <w:r>
+              <w:rPr>
+                <w:rFonts w:hint="eastAsia" w:cs="华文中宋"/>
+                <w:b/>
+                <w:bCs/>
+                <w:color w:val="ED7D31" w:themeColor="accent2"/>
+                <w:kern w:val="2"/>
+                <w:sz w:val="21"/>
+                <w:szCs w:val="21"/>
+                <w:lang w:val="en-US" w:eastAsia="zh-CN" w:bidi="ar-SA"/>
+                <w14:textFill>
+                  <w14:solidFill>
+                    <w14:schemeClr w14:val="accent2"/>
+                  </w14:solidFill>
+                </w14:textFill>
+              </w:rPr>
+              <w:t xml:space="preserve"> </w:t>
+            </w:r>
+            <w:r>
+              <w:rPr>
+                <w:rFonts w:hint="eastAsia"/>
+                <w:lang w:val="en-US" w:eastAsia="zh-CN"/>
+              </w:rPr>
+              <w:t>eigenToTransform(t)</w:t>
+            </w:r>
+          </w:p>
+        </w:tc>
+        <w:tc>
+          <w:tcPr>
+            <w:tcW w:w="0" w:type="auto"/>
+            <w:vAlign w:val="center"/>
+          </w:tcPr>
+          <w:p>
+            <w:pPr>
+              <w:pStyle w:val="9"/>
+              <w:bidi w:val="0"/>
+              <w:rPr>
+                <w:rFonts w:hint="default"/>
+                <w:lang w:val="en-US" w:eastAsia="zh-CN"/>
+              </w:rPr>
+            </w:pPr>
+            <w:r>
+              <w:rPr>
+                <w:rFonts w:hint="eastAsia"/>
+                <w:lang w:val="en-US" w:eastAsia="zh-CN"/>
+              </w:rPr>
+              <w:t>Isometry3d</w:t>
+            </w:r>
+          </w:p>
+        </w:tc>
+      </w:tr>
+    </w:tbl>
+    <w:p>
+      <w:pPr>
+        <w:rPr>
+          <w:rFonts w:hint="default" w:cs="华文中宋"/>
+          <w:b/>
+          <w:bCs/>
+          <w:color w:val="ED7D31" w:themeColor="accent2"/>
+          <w:sz w:val="21"/>
+          <w:szCs w:val="24"/>
+          <w:lang w:val="en-US" w:eastAsia="zh-CN"/>
+          <w14:textFill>
+            <w14:solidFill>
+              <w14:schemeClr w14:val="accent2"/>
+            </w14:solidFill>
+          </w14:textFill>
+        </w:rPr>
+      </w:pPr>
+    </w:p>
+    <w:p>
+      <w:pPr>
+        <w:rPr>
+          <w:rFonts w:hint="default" w:cs="华文中宋"/>
+          <w:b/>
+          <w:bCs/>
+          <w:color w:val="ED7D31" w:themeColor="accent2"/>
+          <w:sz w:val="21"/>
+          <w:szCs w:val="24"/>
+          <w:lang w:val="en-US" w:eastAsia="zh-CN"/>
+          <w14:textFill>
+            <w14:solidFill>
+              <w14:schemeClr w14:val="accent2"/>
+            </w14:solidFill>
+          </w14:textFill>
+        </w:rPr>
+      </w:pPr>
+    </w:p>
+    <w:p>
+      <w:pPr>
+        <w:pStyle w:val="5"/>
+        <w:bidi w:val="0"/>
+        <w:rPr>
+          <w:rFonts w:hint="default"/>
+          <w:lang w:val="en-US" w:eastAsia="zh-CN"/>
+        </w:rPr>
+      </w:pPr>
+      <w:r>
+        <w:rPr>
+          <w:rFonts w:hint="eastAsia"/>
+          <w:lang w:val="en-US" w:eastAsia="zh-CN"/>
+        </w:rPr>
+        <w:t>通信tf2_ros</w:t>
+      </w:r>
+      <w:bookmarkStart w:id="0" w:name="_GoBack"/>
+      <w:bookmarkEnd w:id="0"/>
+      <w:r>
+        <w:rPr>
+          <w:rFonts w:hint="eastAsia"/>
+          <w:lang w:val="en-US" w:eastAsia="zh-CN"/>
+        </w:rPr>
+        <w:t>：</w:t>
+      </w:r>
+    </w:p>
+    <w:p>
+      <w:pPr>
+        <w:rPr>
+          <w:rFonts w:hint="default" w:cs="华文中宋"/>
+          <w:b/>
+          <w:bCs/>
+          <w:color w:val="ED7D31" w:themeColor="accent2"/>
+          <w:sz w:val="21"/>
+          <w:szCs w:val="24"/>
+          <w:lang w:val="en-US" w:eastAsia="zh-CN"/>
+          <w14:textFill>
+            <w14:solidFill>
+              <w14:schemeClr w14:val="accent2"/>
+            </w14:solidFill>
+          </w14:textFill>
+        </w:rPr>
+      </w:pPr>
+    </w:p>
+    <w:p>
+      <w:pPr>
+        <w:rPr>
           <w:rFonts w:hint="default"/>
           <w:lang w:val="en-US" w:eastAsia="zh-CN"/>
         </w:rPr>
@@ -17730,6 +19416,1003 @@
     <w:p>
       <w:pPr>
         <w:rPr>
+          <w:rFonts w:hint="eastAsia"/>
+          <w:lang w:val="en-US" w:eastAsia="zh-CN"/>
+        </w:rPr>
+      </w:pPr>
+    </w:p>
+    <w:tbl>
+      <w:tblPr>
+        <w:tblStyle w:val="7"/>
+        <w:tblW w:w="0" w:type="auto"/>
+        <w:tblInd w:w="0" w:type="dxa"/>
+        <w:tblBorders>
+          <w:top w:val="single" w:color="auto" w:sz="4" w:space="0"/>
+          <w:left w:val="single" w:color="auto" w:sz="4" w:space="0"/>
+          <w:bottom w:val="single" w:color="auto" w:sz="4" w:space="0"/>
+          <w:right w:val="single" w:color="auto" w:sz="4" w:space="0"/>
+          <w:insideH w:val="single" w:color="auto" w:sz="4" w:space="0"/>
+          <w:insideV w:val="single" w:color="auto" w:sz="4" w:space="0"/>
+        </w:tblBorders>
+        <w:tblLayout w:type="autofit"/>
+        <w:tblCellMar>
+          <w:top w:w="0" w:type="dxa"/>
+          <w:left w:w="108" w:type="dxa"/>
+          <w:bottom w:w="0" w:type="dxa"/>
+          <w:right w:w="108" w:type="dxa"/>
+        </w:tblCellMar>
+      </w:tblPr>
+      <w:tblGrid>
+        <w:gridCol w:w="637"/>
+        <w:gridCol w:w="4530"/>
+        <w:gridCol w:w="1057"/>
+      </w:tblGrid>
+      <w:tr>
+        <w:tblPrEx>
+          <w:tblBorders>
+            <w:top w:val="single" w:color="auto" w:sz="4" w:space="0"/>
+            <w:left w:val="single" w:color="auto" w:sz="4" w:space="0"/>
+            <w:bottom w:val="single" w:color="auto" w:sz="4" w:space="0"/>
+            <w:right w:val="single" w:color="auto" w:sz="4" w:space="0"/>
+            <w:insideH w:val="single" w:color="auto" w:sz="4" w:space="0"/>
+            <w:insideV w:val="single" w:color="auto" w:sz="4" w:space="0"/>
+          </w:tblBorders>
+          <w:tblCellMar>
+            <w:top w:w="0" w:type="dxa"/>
+            <w:left w:w="108" w:type="dxa"/>
+            <w:bottom w:w="0" w:type="dxa"/>
+            <w:right w:w="108" w:type="dxa"/>
+          </w:tblCellMar>
+        </w:tblPrEx>
+        <w:trPr>
+          <w:trHeight w:val="139" w:hRule="atLeast"/>
+        </w:trPr>
+        <w:tc>
+          <w:tcPr>
+            <w:tcW w:w="0" w:type="auto"/>
+            <w:gridSpan w:val="2"/>
+            <w:vAlign w:val="center"/>
+          </w:tcPr>
+          <w:p>
+            <w:pPr>
+              <w:pStyle w:val="10"/>
+              <w:bidi w:val="0"/>
+              <w:jc w:val="both"/>
+              <w:rPr>
+                <w:rFonts w:hint="default" w:ascii="华文中宋" w:hAnsi="华文中宋" w:eastAsia="华文中宋" w:cs="华文中宋"/>
+                <w:b/>
+                <w:bCs/>
+                <w:color w:val="FF0000"/>
+                <w:kern w:val="2"/>
+                <w:sz w:val="21"/>
+                <w:szCs w:val="21"/>
+                <w:lang w:val="en-US" w:eastAsia="zh-CN" w:bidi="ar-SA"/>
+              </w:rPr>
+            </w:pPr>
+            <w:r>
+              <w:rPr>
+                <w:rFonts w:hint="eastAsia"/>
+                <w:lang w:val="en-US" w:eastAsia="zh-CN"/>
+              </w:rPr>
+              <w:t>Transform</w:t>
+            </w:r>
+          </w:p>
+        </w:tc>
+        <w:tc>
+          <w:tcPr>
+            <w:tcW w:w="0" w:type="auto"/>
+            <w:vAlign w:val="center"/>
+          </w:tcPr>
+          <w:p>
+            <w:pPr>
+              <w:pStyle w:val="9"/>
+              <w:bidi w:val="0"/>
+              <w:rPr>
+                <w:rFonts w:hint="default" w:ascii="华文中宋" w:hAnsi="华文中宋" w:eastAsia="华文中宋" w:cs="华文中宋"/>
+                <w:b/>
+                <w:bCs/>
+                <w:color w:val="ED7D31" w:themeColor="accent2"/>
+                <w:kern w:val="2"/>
+                <w:szCs w:val="21"/>
+                <w:vertAlign w:val="baseline"/>
+                <w:lang w:val="en-US" w:eastAsia="zh-CN" w:bidi="ar-SA"/>
+                <w14:textFill>
+                  <w14:solidFill>
+                    <w14:schemeClr w14:val="accent2"/>
+                  </w14:solidFill>
+                </w14:textFill>
+              </w:rPr>
+            </w:pPr>
+            <w:r>
+              <w:rPr>
+                <w:rFonts w:hint="eastAsia"/>
+                <w:lang w:val="en-US" w:eastAsia="zh-CN"/>
+              </w:rPr>
+              <w:t>变换矩阵</w:t>
+            </w:r>
+          </w:p>
+        </w:tc>
+      </w:tr>
+      <w:tr>
+        <w:tblPrEx>
+          <w:tblBorders>
+            <w:top w:val="single" w:color="auto" w:sz="4" w:space="0"/>
+            <w:left w:val="single" w:color="auto" w:sz="4" w:space="0"/>
+            <w:bottom w:val="single" w:color="auto" w:sz="4" w:space="0"/>
+            <w:right w:val="single" w:color="auto" w:sz="4" w:space="0"/>
+            <w:insideH w:val="single" w:color="auto" w:sz="4" w:space="0"/>
+            <w:insideV w:val="single" w:color="auto" w:sz="4" w:space="0"/>
+          </w:tblBorders>
+          <w:tblCellMar>
+            <w:top w:w="0" w:type="dxa"/>
+            <w:left w:w="108" w:type="dxa"/>
+            <w:bottom w:w="0" w:type="dxa"/>
+            <w:right w:w="108" w:type="dxa"/>
+          </w:tblCellMar>
+        </w:tblPrEx>
+        <w:tc>
+          <w:tcPr>
+            <w:tcW w:w="0" w:type="auto"/>
+            <w:vMerge w:val="restart"/>
+            <w:vAlign w:val="center"/>
+          </w:tcPr>
+          <w:p>
+            <w:pPr>
+              <w:pStyle w:val="10"/>
+              <w:bidi w:val="0"/>
+              <w:jc w:val="both"/>
+              <w:rPr>
+                <w:rFonts w:hint="default" w:ascii="华文中宋" w:hAnsi="华文中宋" w:eastAsia="华文中宋" w:cs="华文中宋"/>
+                <w:b/>
+                <w:bCs/>
+                <w:color w:val="ED7D31" w:themeColor="accent2"/>
+                <w:kern w:val="2"/>
+                <w:sz w:val="21"/>
+                <w:szCs w:val="21"/>
+                <w:vertAlign w:val="baseline"/>
+                <w:lang w:val="en-US" w:eastAsia="zh-CN" w:bidi="ar-SA"/>
+                <w14:textFill>
+                  <w14:solidFill>
+                    <w14:schemeClr w14:val="accent2"/>
+                  </w14:solidFill>
+                </w14:textFill>
+              </w:rPr>
+            </w:pPr>
+            <w:r>
+              <w:rPr>
+                <w:rFonts w:hint="eastAsia" w:cs="华文中宋"/>
+                <w:b/>
+                <w:bCs/>
+                <w:color w:val="ED7D31" w:themeColor="accent2"/>
+                <w:kern w:val="2"/>
+                <w:sz w:val="21"/>
+                <w:szCs w:val="21"/>
+                <w:vertAlign w:val="baseline"/>
+                <w:lang w:val="en-US" w:eastAsia="zh-CN" w:bidi="ar-SA"/>
+                <w14:textFill>
+                  <w14:solidFill>
+                    <w14:schemeClr w14:val="accent2"/>
+                  </w14:solidFill>
+                </w14:textFill>
+              </w:rPr>
+              <w:t>属性</w:t>
+            </w:r>
+          </w:p>
+        </w:tc>
+        <w:tc>
+          <w:tcPr>
+            <w:tcW w:w="0" w:type="auto"/>
+            <w:vAlign w:val="center"/>
+          </w:tcPr>
+          <w:p>
+            <w:pPr>
+              <w:pStyle w:val="10"/>
+              <w:bidi w:val="0"/>
+              <w:jc w:val="both"/>
+              <w:rPr>
+                <w:rFonts w:hint="default" w:ascii="华文中宋" w:hAnsi="华文中宋" w:eastAsia="华文中宋" w:cs="华文中宋"/>
+                <w:b/>
+                <w:bCs/>
+                <w:color w:val="FF0000"/>
+                <w:kern w:val="2"/>
+                <w:sz w:val="21"/>
+                <w:szCs w:val="21"/>
+                <w:lang w:val="en-US" w:eastAsia="zh-CN" w:bidi="ar-SA"/>
+              </w:rPr>
+            </w:pPr>
+            <w:r>
+              <w:rPr>
+                <w:rFonts w:hint="eastAsia" w:cs="华文中宋"/>
+                <w:b/>
+                <w:bCs/>
+                <w:color w:val="ED7D31" w:themeColor="accent2"/>
+                <w:kern w:val="2"/>
+                <w:sz w:val="21"/>
+                <w:szCs w:val="21"/>
+                <w:lang w:val="en-US" w:eastAsia="zh-CN" w:bidi="ar-SA"/>
+                <w14:textFill>
+                  <w14:solidFill>
+                    <w14:schemeClr w14:val="accent2"/>
+                  </w14:solidFill>
+                </w14:textFill>
+              </w:rPr>
+              <w:t>std_msgs::msg::Header</w:t>
+            </w:r>
+            <w:r>
+              <w:rPr>
+                <w:rFonts w:hint="eastAsia" w:cs="华文中宋"/>
+                <w:b/>
+                <w:bCs/>
+                <w:color w:val="FF0000"/>
+                <w:kern w:val="2"/>
+                <w:sz w:val="21"/>
+                <w:szCs w:val="21"/>
+                <w:lang w:val="en-US" w:eastAsia="zh-CN" w:bidi="ar-SA"/>
+              </w:rPr>
+              <w:t xml:space="preserve"> header</w:t>
+            </w:r>
+          </w:p>
+        </w:tc>
+        <w:tc>
+          <w:tcPr>
+            <w:tcW w:w="0" w:type="auto"/>
+            <w:vAlign w:val="center"/>
+          </w:tcPr>
+          <w:p>
+            <w:pPr>
+              <w:jc w:val="both"/>
+              <w:rPr>
+                <w:rFonts w:hint="eastAsia" w:ascii="华文中宋" w:hAnsi="华文中宋" w:eastAsia="华文中宋" w:cs="华文中宋"/>
+                <w:b/>
+                <w:bCs/>
+                <w:color w:val="ED7D31" w:themeColor="accent2"/>
+                <w:kern w:val="2"/>
+                <w:sz w:val="21"/>
+                <w:szCs w:val="21"/>
+                <w:vertAlign w:val="baseline"/>
+                <w:lang w:val="en-US" w:eastAsia="zh-CN" w:bidi="ar-SA"/>
+                <w14:textFill>
+                  <w14:solidFill>
+                    <w14:schemeClr w14:val="accent2"/>
+                  </w14:solidFill>
+                </w14:textFill>
+              </w:rPr>
+            </w:pPr>
+            <w:r>
+              <w:rPr>
+                <w:rStyle w:val="11"/>
+                <w:rFonts w:hint="eastAsia"/>
+                <w:lang w:val="en-US" w:eastAsia="zh-CN"/>
+              </w:rPr>
+              <w:t>时间戳</w:t>
+            </w:r>
+          </w:p>
+        </w:tc>
+      </w:tr>
+      <w:tr>
+        <w:tblPrEx>
+          <w:tblBorders>
+            <w:top w:val="single" w:color="auto" w:sz="4" w:space="0"/>
+            <w:left w:val="single" w:color="auto" w:sz="4" w:space="0"/>
+            <w:bottom w:val="single" w:color="auto" w:sz="4" w:space="0"/>
+            <w:right w:val="single" w:color="auto" w:sz="4" w:space="0"/>
+            <w:insideH w:val="single" w:color="auto" w:sz="4" w:space="0"/>
+            <w:insideV w:val="single" w:color="auto" w:sz="4" w:space="0"/>
+          </w:tblBorders>
+          <w:tblCellMar>
+            <w:top w:w="0" w:type="dxa"/>
+            <w:left w:w="108" w:type="dxa"/>
+            <w:bottom w:w="0" w:type="dxa"/>
+            <w:right w:w="108" w:type="dxa"/>
+          </w:tblCellMar>
+        </w:tblPrEx>
+        <w:tc>
+          <w:tcPr>
+            <w:tcW w:w="0" w:type="auto"/>
+            <w:vMerge w:val="continue"/>
+            <w:vAlign w:val="center"/>
+          </w:tcPr>
+          <w:p>
+            <w:pPr>
+              <w:pStyle w:val="10"/>
+              <w:bidi w:val="0"/>
+              <w:jc w:val="both"/>
+              <w:rPr>
+                <w:rFonts w:hint="eastAsia" w:cs="华文中宋"/>
+                <w:b/>
+                <w:bCs/>
+                <w:color w:val="ED7D31" w:themeColor="accent2"/>
+                <w:kern w:val="2"/>
+                <w:sz w:val="21"/>
+                <w:szCs w:val="21"/>
+                <w:vertAlign w:val="baseline"/>
+                <w:lang w:val="en-US" w:eastAsia="zh-CN" w:bidi="ar-SA"/>
+                <w14:textFill>
+                  <w14:solidFill>
+                    <w14:schemeClr w14:val="accent2"/>
+                  </w14:solidFill>
+                </w14:textFill>
+              </w:rPr>
+            </w:pPr>
+          </w:p>
+        </w:tc>
+        <w:tc>
+          <w:tcPr>
+            <w:tcW w:w="0" w:type="auto"/>
+            <w:vAlign w:val="center"/>
+          </w:tcPr>
+          <w:p>
+            <w:pPr>
+              <w:pStyle w:val="10"/>
+              <w:bidi w:val="0"/>
+              <w:jc w:val="both"/>
+              <w:rPr>
+                <w:rFonts w:hint="default" w:cs="华文中宋"/>
+                <w:b/>
+                <w:bCs/>
+                <w:color w:val="ED7D31" w:themeColor="accent2"/>
+                <w:kern w:val="2"/>
+                <w:sz w:val="21"/>
+                <w:szCs w:val="21"/>
+                <w:lang w:val="en-US" w:eastAsia="zh-CN" w:bidi="ar-SA"/>
+                <w14:textFill>
+                  <w14:solidFill>
+                    <w14:schemeClr w14:val="accent2"/>
+                  </w14:solidFill>
+                </w14:textFill>
+              </w:rPr>
+            </w:pPr>
+            <w:r>
+              <w:rPr>
+                <w:rFonts w:hint="eastAsia" w:cs="华文中宋"/>
+                <w:b/>
+                <w:bCs/>
+                <w:color w:val="ED7D31" w:themeColor="accent2"/>
+                <w:kern w:val="2"/>
+                <w:sz w:val="21"/>
+                <w:szCs w:val="21"/>
+                <w:lang w:val="en-US" w:eastAsia="zh-CN" w:bidi="ar-SA"/>
+                <w14:textFill>
+                  <w14:solidFill>
+                    <w14:schemeClr w14:val="accent2"/>
+                  </w14:solidFill>
+                </w14:textFill>
+              </w:rPr>
+              <w:t xml:space="preserve">geometry_msgs::msg::Vector3 </w:t>
+            </w:r>
+            <w:r>
+              <w:rPr>
+                <w:rFonts w:hint="eastAsia" w:cs="华文中宋"/>
+                <w:b/>
+                <w:bCs/>
+                <w:color w:val="FF0000"/>
+                <w:kern w:val="2"/>
+                <w:sz w:val="21"/>
+                <w:szCs w:val="21"/>
+                <w:lang w:val="en-US" w:eastAsia="zh-CN" w:bidi="ar-SA"/>
+              </w:rPr>
+              <w:t>translation</w:t>
+            </w:r>
+            <w:r>
+              <w:rPr>
+                <w:rFonts w:hint="eastAsia" w:cs="华文中宋"/>
+                <w:b/>
+                <w:bCs/>
+                <w:color w:val="ED7D31" w:themeColor="accent2"/>
+                <w:kern w:val="2"/>
+                <w:sz w:val="21"/>
+                <w:szCs w:val="21"/>
+                <w:lang w:val="en-US" w:eastAsia="zh-CN" w:bidi="ar-SA"/>
+                <w14:textFill>
+                  <w14:solidFill>
+                    <w14:schemeClr w14:val="accent2"/>
+                  </w14:solidFill>
+                </w14:textFill>
+              </w:rPr>
+              <w:t xml:space="preserve"> </w:t>
+            </w:r>
+          </w:p>
+        </w:tc>
+        <w:tc>
+          <w:tcPr>
+            <w:tcW w:w="0" w:type="auto"/>
+            <w:vAlign w:val="center"/>
+          </w:tcPr>
+          <w:p>
+            <w:pPr>
+              <w:jc w:val="both"/>
+              <w:rPr>
+                <w:rStyle w:val="11"/>
+                <w:rFonts w:hint="default"/>
+                <w:lang w:val="en-US" w:eastAsia="zh-CN"/>
+              </w:rPr>
+            </w:pPr>
+            <w:r>
+              <w:rPr>
+                <w:rStyle w:val="11"/>
+                <w:rFonts w:hint="eastAsia"/>
+                <w:lang w:val="en-US" w:eastAsia="zh-CN"/>
+              </w:rPr>
+              <w:t>平移</w:t>
+            </w:r>
+          </w:p>
+        </w:tc>
+      </w:tr>
+      <w:tr>
+        <w:tblPrEx>
+          <w:tblBorders>
+            <w:top w:val="single" w:color="auto" w:sz="4" w:space="0"/>
+            <w:left w:val="single" w:color="auto" w:sz="4" w:space="0"/>
+            <w:bottom w:val="single" w:color="auto" w:sz="4" w:space="0"/>
+            <w:right w:val="single" w:color="auto" w:sz="4" w:space="0"/>
+            <w:insideH w:val="single" w:color="auto" w:sz="4" w:space="0"/>
+            <w:insideV w:val="single" w:color="auto" w:sz="4" w:space="0"/>
+          </w:tblBorders>
+          <w:tblCellMar>
+            <w:top w:w="0" w:type="dxa"/>
+            <w:left w:w="108" w:type="dxa"/>
+            <w:bottom w:w="0" w:type="dxa"/>
+            <w:right w:w="108" w:type="dxa"/>
+          </w:tblCellMar>
+        </w:tblPrEx>
+        <w:tc>
+          <w:tcPr>
+            <w:tcW w:w="0" w:type="auto"/>
+            <w:vMerge w:val="continue"/>
+            <w:vAlign w:val="center"/>
+          </w:tcPr>
+          <w:p>
+            <w:pPr>
+              <w:pStyle w:val="10"/>
+              <w:bidi w:val="0"/>
+              <w:jc w:val="both"/>
+              <w:rPr>
+                <w:rFonts w:hint="eastAsia" w:cs="华文中宋"/>
+                <w:b/>
+                <w:bCs/>
+                <w:color w:val="ED7D31" w:themeColor="accent2"/>
+                <w:kern w:val="2"/>
+                <w:sz w:val="21"/>
+                <w:szCs w:val="21"/>
+                <w:vertAlign w:val="baseline"/>
+                <w:lang w:val="en-US" w:eastAsia="zh-CN" w:bidi="ar-SA"/>
+                <w14:textFill>
+                  <w14:solidFill>
+                    <w14:schemeClr w14:val="accent2"/>
+                  </w14:solidFill>
+                </w14:textFill>
+              </w:rPr>
+            </w:pPr>
+          </w:p>
+        </w:tc>
+        <w:tc>
+          <w:tcPr>
+            <w:tcW w:w="0" w:type="auto"/>
+            <w:vAlign w:val="center"/>
+          </w:tcPr>
+          <w:p>
+            <w:pPr>
+              <w:pStyle w:val="10"/>
+              <w:bidi w:val="0"/>
+              <w:jc w:val="both"/>
+              <w:rPr>
+                <w:rFonts w:hint="default" w:cs="华文中宋"/>
+                <w:b/>
+                <w:bCs/>
+                <w:color w:val="ED7D31" w:themeColor="accent2"/>
+                <w:kern w:val="2"/>
+                <w:sz w:val="21"/>
+                <w:szCs w:val="21"/>
+                <w:lang w:val="en-US" w:eastAsia="zh-CN" w:bidi="ar-SA"/>
+                <w14:textFill>
+                  <w14:solidFill>
+                    <w14:schemeClr w14:val="accent2"/>
+                  </w14:solidFill>
+                </w14:textFill>
+              </w:rPr>
+            </w:pPr>
+            <w:r>
+              <w:rPr>
+                <w:rFonts w:hint="eastAsia" w:cs="华文中宋"/>
+                <w:b/>
+                <w:bCs/>
+                <w:color w:val="ED7D31" w:themeColor="accent2"/>
+                <w:kern w:val="2"/>
+                <w:sz w:val="21"/>
+                <w:szCs w:val="21"/>
+                <w:lang w:val="en-US" w:eastAsia="zh-CN" w:bidi="ar-SA"/>
+                <w14:textFill>
+                  <w14:solidFill>
+                    <w14:schemeClr w14:val="accent2"/>
+                  </w14:solidFill>
+                </w14:textFill>
+              </w:rPr>
+              <w:t xml:space="preserve">geometry_msgs::msg::Quaternion </w:t>
+            </w:r>
+            <w:r>
+              <w:rPr>
+                <w:rFonts w:hint="eastAsia" w:cs="华文中宋"/>
+                <w:b/>
+                <w:bCs/>
+                <w:color w:val="FF0000"/>
+                <w:kern w:val="2"/>
+                <w:sz w:val="21"/>
+                <w:szCs w:val="21"/>
+                <w:lang w:val="en-US" w:eastAsia="zh-CN" w:bidi="ar-SA"/>
+              </w:rPr>
+              <w:t>rotation</w:t>
+            </w:r>
+          </w:p>
+        </w:tc>
+        <w:tc>
+          <w:tcPr>
+            <w:tcW w:w="0" w:type="auto"/>
+            <w:vAlign w:val="center"/>
+          </w:tcPr>
+          <w:p>
+            <w:pPr>
+              <w:jc w:val="both"/>
+              <w:rPr>
+                <w:rStyle w:val="11"/>
+                <w:rFonts w:hint="default"/>
+                <w:lang w:val="en-US" w:eastAsia="zh-CN"/>
+              </w:rPr>
+            </w:pPr>
+            <w:r>
+              <w:rPr>
+                <w:rStyle w:val="11"/>
+                <w:rFonts w:hint="eastAsia"/>
+                <w:lang w:val="en-US" w:eastAsia="zh-CN"/>
+              </w:rPr>
+              <w:t>旋转</w:t>
+            </w:r>
+          </w:p>
+        </w:tc>
+      </w:tr>
+    </w:tbl>
+    <w:p>
+      <w:pPr>
+        <w:rPr>
+          <w:rFonts w:hint="default"/>
+          <w:lang w:val="en-US" w:eastAsia="zh-CN"/>
+        </w:rPr>
+      </w:pPr>
+    </w:p>
+    <w:tbl>
+      <w:tblPr>
+        <w:tblStyle w:val="7"/>
+        <w:tblW w:w="0" w:type="auto"/>
+        <w:tblInd w:w="0" w:type="dxa"/>
+        <w:tblBorders>
+          <w:top w:val="single" w:color="auto" w:sz="4" w:space="0"/>
+          <w:left w:val="single" w:color="auto" w:sz="4" w:space="0"/>
+          <w:bottom w:val="single" w:color="auto" w:sz="4" w:space="0"/>
+          <w:right w:val="single" w:color="auto" w:sz="4" w:space="0"/>
+          <w:insideH w:val="single" w:color="auto" w:sz="4" w:space="0"/>
+          <w:insideV w:val="single" w:color="auto" w:sz="4" w:space="0"/>
+        </w:tblBorders>
+        <w:tblLayout w:type="autofit"/>
+        <w:tblCellMar>
+          <w:top w:w="0" w:type="dxa"/>
+          <w:left w:w="108" w:type="dxa"/>
+          <w:bottom w:w="0" w:type="dxa"/>
+          <w:right w:w="108" w:type="dxa"/>
+        </w:tblCellMar>
+      </w:tblPr>
+      <w:tblGrid>
+        <w:gridCol w:w="5640"/>
+        <w:gridCol w:w="1478"/>
+      </w:tblGrid>
+      <w:tr>
+        <w:tblPrEx>
+          <w:tblBorders>
+            <w:top w:val="single" w:color="auto" w:sz="4" w:space="0"/>
+            <w:left w:val="single" w:color="auto" w:sz="4" w:space="0"/>
+            <w:bottom w:val="single" w:color="auto" w:sz="4" w:space="0"/>
+            <w:right w:val="single" w:color="auto" w:sz="4" w:space="0"/>
+            <w:insideH w:val="single" w:color="auto" w:sz="4" w:space="0"/>
+            <w:insideV w:val="single" w:color="auto" w:sz="4" w:space="0"/>
+          </w:tblBorders>
+          <w:tblCellMar>
+            <w:top w:w="0" w:type="dxa"/>
+            <w:left w:w="108" w:type="dxa"/>
+            <w:bottom w:w="0" w:type="dxa"/>
+            <w:right w:w="108" w:type="dxa"/>
+          </w:tblCellMar>
+        </w:tblPrEx>
+        <w:trPr>
+          <w:trHeight w:val="139" w:hRule="atLeast"/>
+        </w:trPr>
+        <w:tc>
+          <w:tcPr>
+            <w:tcW w:w="0" w:type="auto"/>
+            <w:vAlign w:val="center"/>
+          </w:tcPr>
+          <w:p>
+            <w:pPr>
+              <w:pStyle w:val="10"/>
+              <w:bidi w:val="0"/>
+              <w:jc w:val="both"/>
+              <w:rPr>
+                <w:rFonts w:hint="default" w:ascii="华文中宋" w:hAnsi="华文中宋" w:eastAsia="华文中宋" w:cs="华文中宋"/>
+                <w:b/>
+                <w:bCs/>
+                <w:color w:val="FF0000"/>
+                <w:kern w:val="2"/>
+                <w:sz w:val="21"/>
+                <w:szCs w:val="21"/>
+                <w:lang w:val="en-US" w:eastAsia="zh-CN" w:bidi="ar-SA"/>
+              </w:rPr>
+            </w:pPr>
+            <w:r>
+              <w:rPr>
+                <w:rFonts w:hint="eastAsia"/>
+                <w:lang w:val="en-US" w:eastAsia="zh-CN"/>
+              </w:rPr>
+              <w:t>TransformStampedPtr / TransformStampedConstPtr</w:t>
+            </w:r>
+          </w:p>
+        </w:tc>
+        <w:tc>
+          <w:tcPr>
+            <w:tcW w:w="0" w:type="auto"/>
+            <w:vAlign w:val="center"/>
+          </w:tcPr>
+          <w:p>
+            <w:pPr>
+              <w:jc w:val="both"/>
+              <w:rPr>
+                <w:rFonts w:hint="default" w:ascii="华文中宋" w:hAnsi="华文中宋" w:eastAsia="华文中宋" w:cs="华文中宋"/>
+                <w:b/>
+                <w:bCs/>
+                <w:color w:val="ED7D31" w:themeColor="accent2"/>
+                <w:kern w:val="2"/>
+                <w:sz w:val="21"/>
+                <w:szCs w:val="21"/>
+                <w:vertAlign w:val="baseline"/>
+                <w:lang w:val="en-US" w:eastAsia="zh-CN" w:bidi="ar-SA"/>
+                <w14:textFill>
+                  <w14:solidFill>
+                    <w14:schemeClr w14:val="accent2"/>
+                  </w14:solidFill>
+                </w14:textFill>
+              </w:rPr>
+            </w:pPr>
+            <w:r>
+              <w:rPr>
+                <w:rFonts w:hint="eastAsia" w:cs="华文中宋"/>
+                <w:b/>
+                <w:bCs/>
+                <w:color w:val="ED7D31" w:themeColor="accent2"/>
+                <w:kern w:val="2"/>
+                <w:sz w:val="21"/>
+                <w:szCs w:val="21"/>
+                <w:vertAlign w:val="baseline"/>
+                <w:lang w:val="en-US" w:eastAsia="zh-CN" w:bidi="ar-SA"/>
+                <w14:textFill>
+                  <w14:solidFill>
+                    <w14:schemeClr w14:val="accent2"/>
+                  </w14:solidFill>
+                </w14:textFill>
+              </w:rPr>
+              <w:t>引用计数</w:t>
+            </w:r>
+            <w:r>
+              <w:rPr>
+                <w:rFonts w:hint="eastAsia" w:ascii="华文中宋" w:hAnsi="华文中宋" w:eastAsia="华文中宋" w:cs="华文中宋"/>
+                <w:b/>
+                <w:bCs/>
+                <w:color w:val="EA82E5"/>
+                <w:kern w:val="2"/>
+                <w:sz w:val="21"/>
+                <w:szCs w:val="21"/>
+                <w:lang w:val="en-US" w:eastAsia="zh-CN" w:bidi="ar-SA"/>
+              </w:rPr>
+              <w:t>指针</w:t>
+            </w:r>
+          </w:p>
+        </w:tc>
+      </w:tr>
+    </w:tbl>
+    <w:p>
+      <w:pPr>
+        <w:rPr>
+          <w:rFonts w:hint="default"/>
+          <w:lang w:val="en-US" w:eastAsia="zh-CN"/>
+        </w:rPr>
+      </w:pPr>
+    </w:p>
+    <w:tbl>
+      <w:tblPr>
+        <w:tblStyle w:val="7"/>
+        <w:tblW w:w="0" w:type="auto"/>
+        <w:tblInd w:w="0" w:type="dxa"/>
+        <w:tblBorders>
+          <w:top w:val="single" w:color="auto" w:sz="4" w:space="0"/>
+          <w:left w:val="single" w:color="auto" w:sz="4" w:space="0"/>
+          <w:bottom w:val="single" w:color="auto" w:sz="4" w:space="0"/>
+          <w:right w:val="single" w:color="auto" w:sz="4" w:space="0"/>
+          <w:insideH w:val="single" w:color="auto" w:sz="4" w:space="0"/>
+          <w:insideV w:val="single" w:color="auto" w:sz="4" w:space="0"/>
+        </w:tblBorders>
+        <w:tblLayout w:type="autofit"/>
+        <w:tblCellMar>
+          <w:top w:w="0" w:type="dxa"/>
+          <w:left w:w="108" w:type="dxa"/>
+          <w:bottom w:w="0" w:type="dxa"/>
+          <w:right w:w="108" w:type="dxa"/>
+        </w:tblCellMar>
+      </w:tblPr>
+      <w:tblGrid>
+        <w:gridCol w:w="637"/>
+        <w:gridCol w:w="3364"/>
+        <w:gridCol w:w="1688"/>
+      </w:tblGrid>
+      <w:tr>
+        <w:tblPrEx>
+          <w:tblBorders>
+            <w:top w:val="single" w:color="auto" w:sz="4" w:space="0"/>
+            <w:left w:val="single" w:color="auto" w:sz="4" w:space="0"/>
+            <w:bottom w:val="single" w:color="auto" w:sz="4" w:space="0"/>
+            <w:right w:val="single" w:color="auto" w:sz="4" w:space="0"/>
+            <w:insideH w:val="single" w:color="auto" w:sz="4" w:space="0"/>
+            <w:insideV w:val="single" w:color="auto" w:sz="4" w:space="0"/>
+          </w:tblBorders>
+          <w:tblCellMar>
+            <w:top w:w="0" w:type="dxa"/>
+            <w:left w:w="108" w:type="dxa"/>
+            <w:bottom w:w="0" w:type="dxa"/>
+            <w:right w:w="108" w:type="dxa"/>
+          </w:tblCellMar>
+        </w:tblPrEx>
+        <w:trPr>
+          <w:trHeight w:val="139" w:hRule="atLeast"/>
+        </w:trPr>
+        <w:tc>
+          <w:tcPr>
+            <w:tcW w:w="0" w:type="auto"/>
+            <w:gridSpan w:val="2"/>
+            <w:vAlign w:val="center"/>
+          </w:tcPr>
+          <w:p>
+            <w:pPr>
+              <w:pStyle w:val="10"/>
+              <w:bidi w:val="0"/>
+              <w:jc w:val="both"/>
+              <w:rPr>
+                <w:rFonts w:hint="default" w:ascii="华文中宋" w:hAnsi="华文中宋" w:eastAsia="华文中宋" w:cs="华文中宋"/>
+                <w:b/>
+                <w:bCs/>
+                <w:color w:val="FF0000"/>
+                <w:kern w:val="2"/>
+                <w:sz w:val="21"/>
+                <w:szCs w:val="21"/>
+                <w:lang w:val="en-US" w:eastAsia="zh-CN" w:bidi="ar-SA"/>
+              </w:rPr>
+            </w:pPr>
+            <w:r>
+              <w:rPr>
+                <w:rFonts w:hint="eastAsia"/>
+                <w:lang w:val="en-US" w:eastAsia="zh-CN"/>
+              </w:rPr>
+              <w:t>TransformStamped</w:t>
+            </w:r>
+          </w:p>
+        </w:tc>
+        <w:tc>
+          <w:tcPr>
+            <w:tcW w:w="0" w:type="auto"/>
+            <w:vAlign w:val="center"/>
+          </w:tcPr>
+          <w:p>
+            <w:pPr>
+              <w:jc w:val="both"/>
+              <w:rPr>
+                <w:rFonts w:hint="default" w:ascii="华文中宋" w:hAnsi="华文中宋" w:eastAsia="华文中宋" w:cs="华文中宋"/>
+                <w:b/>
+                <w:bCs/>
+                <w:color w:val="ED7D31" w:themeColor="accent2"/>
+                <w:kern w:val="2"/>
+                <w:sz w:val="21"/>
+                <w:szCs w:val="21"/>
+                <w:vertAlign w:val="baseline"/>
+                <w:lang w:val="en-US" w:eastAsia="zh-CN" w:bidi="ar-SA"/>
+                <w14:textFill>
+                  <w14:solidFill>
+                    <w14:schemeClr w14:val="accent2"/>
+                  </w14:solidFill>
+                </w14:textFill>
+              </w:rPr>
+            </w:pPr>
+            <w:r>
+              <w:rPr>
+                <w:rStyle w:val="11"/>
+                <w:rFonts w:hint="eastAsia"/>
+                <w:lang w:val="en-US" w:eastAsia="zh-CN"/>
+              </w:rPr>
+              <w:t>变换矩阵</w:t>
+            </w:r>
+            <w:r>
+              <w:rPr>
+                <w:rFonts w:hint="eastAsia" w:cs="华文中宋"/>
+                <w:b/>
+                <w:bCs/>
+                <w:color w:val="ED7D31" w:themeColor="accent2"/>
+                <w:kern w:val="2"/>
+                <w:sz w:val="21"/>
+                <w:szCs w:val="21"/>
+                <w:vertAlign w:val="baseline"/>
+                <w:lang w:val="en-US" w:eastAsia="zh-CN" w:bidi="ar-SA"/>
+                <w14:textFill>
+                  <w14:solidFill>
+                    <w14:schemeClr w14:val="accent2"/>
+                  </w14:solidFill>
+                </w14:textFill>
+              </w:rPr>
+              <w:t>时间戳</w:t>
+            </w:r>
+          </w:p>
+        </w:tc>
+      </w:tr>
+      <w:tr>
+        <w:tblPrEx>
+          <w:tblBorders>
+            <w:top w:val="single" w:color="auto" w:sz="4" w:space="0"/>
+            <w:left w:val="single" w:color="auto" w:sz="4" w:space="0"/>
+            <w:bottom w:val="single" w:color="auto" w:sz="4" w:space="0"/>
+            <w:right w:val="single" w:color="auto" w:sz="4" w:space="0"/>
+            <w:insideH w:val="single" w:color="auto" w:sz="4" w:space="0"/>
+            <w:insideV w:val="single" w:color="auto" w:sz="4" w:space="0"/>
+          </w:tblBorders>
+          <w:tblCellMar>
+            <w:top w:w="0" w:type="dxa"/>
+            <w:left w:w="108" w:type="dxa"/>
+            <w:bottom w:w="0" w:type="dxa"/>
+            <w:right w:w="108" w:type="dxa"/>
+          </w:tblCellMar>
+        </w:tblPrEx>
+        <w:tc>
+          <w:tcPr>
+            <w:tcW w:w="0" w:type="auto"/>
+            <w:vAlign w:val="center"/>
+          </w:tcPr>
+          <w:p>
+            <w:pPr>
+              <w:pStyle w:val="10"/>
+              <w:bidi w:val="0"/>
+              <w:jc w:val="both"/>
+              <w:rPr>
+                <w:rFonts w:hint="default" w:ascii="华文中宋" w:hAnsi="华文中宋" w:eastAsia="华文中宋" w:cs="华文中宋"/>
+                <w:b/>
+                <w:bCs/>
+                <w:color w:val="ED7D31" w:themeColor="accent2"/>
+                <w:kern w:val="2"/>
+                <w:sz w:val="21"/>
+                <w:szCs w:val="21"/>
+                <w:vertAlign w:val="baseline"/>
+                <w:lang w:val="en-US" w:eastAsia="zh-CN" w:bidi="ar-SA"/>
+                <w14:textFill>
+                  <w14:solidFill>
+                    <w14:schemeClr w14:val="accent2"/>
+                  </w14:solidFill>
+                </w14:textFill>
+              </w:rPr>
+            </w:pPr>
+            <w:r>
+              <w:rPr>
+                <w:rFonts w:hint="eastAsia" w:cs="华文中宋"/>
+                <w:b/>
+                <w:bCs/>
+                <w:color w:val="ED7D31" w:themeColor="accent2"/>
+                <w:kern w:val="2"/>
+                <w:sz w:val="21"/>
+                <w:szCs w:val="21"/>
+                <w:vertAlign w:val="baseline"/>
+                <w:lang w:val="en-US" w:eastAsia="zh-CN" w:bidi="ar-SA"/>
+                <w14:textFill>
+                  <w14:solidFill>
+                    <w14:schemeClr w14:val="accent2"/>
+                  </w14:solidFill>
+                </w14:textFill>
+              </w:rPr>
+              <w:t>属性</w:t>
+            </w:r>
+          </w:p>
+        </w:tc>
+        <w:tc>
+          <w:tcPr>
+            <w:tcW w:w="0" w:type="auto"/>
+            <w:vAlign w:val="center"/>
+          </w:tcPr>
+          <w:p>
+            <w:pPr>
+              <w:pStyle w:val="10"/>
+              <w:bidi w:val="0"/>
+              <w:jc w:val="both"/>
+              <w:rPr>
+                <w:rFonts w:hint="default" w:ascii="华文中宋" w:hAnsi="华文中宋" w:eastAsia="华文中宋" w:cs="华文中宋"/>
+                <w:b/>
+                <w:bCs/>
+                <w:color w:val="FF0000"/>
+                <w:kern w:val="2"/>
+                <w:sz w:val="21"/>
+                <w:szCs w:val="21"/>
+                <w:lang w:val="en-US" w:eastAsia="zh-CN" w:bidi="ar-SA"/>
+              </w:rPr>
+            </w:pPr>
+            <w:r>
+              <w:rPr>
+                <w:rFonts w:hint="eastAsia" w:cs="华文中宋"/>
+                <w:b/>
+                <w:bCs/>
+                <w:color w:val="ED7D31" w:themeColor="accent2"/>
+                <w:kern w:val="2"/>
+                <w:sz w:val="21"/>
+                <w:szCs w:val="21"/>
+                <w:lang w:val="en-US" w:eastAsia="zh-CN" w:bidi="ar-SA"/>
+                <w14:textFill>
+                  <w14:solidFill>
+                    <w14:schemeClr w14:val="accent2"/>
+                  </w14:solidFill>
+                </w14:textFill>
+              </w:rPr>
+              <w:t>std_msgs::msg::Header</w:t>
+            </w:r>
+            <w:r>
+              <w:rPr>
+                <w:rFonts w:hint="eastAsia" w:cs="华文中宋"/>
+                <w:b/>
+                <w:bCs/>
+                <w:color w:val="FF0000"/>
+                <w:kern w:val="2"/>
+                <w:sz w:val="21"/>
+                <w:szCs w:val="21"/>
+                <w:lang w:val="en-US" w:eastAsia="zh-CN" w:bidi="ar-SA"/>
+              </w:rPr>
+              <w:t xml:space="preserve"> header</w:t>
+            </w:r>
+          </w:p>
+        </w:tc>
+        <w:tc>
+          <w:tcPr>
+            <w:tcW w:w="0" w:type="auto"/>
+            <w:vAlign w:val="center"/>
+          </w:tcPr>
+          <w:p>
+            <w:pPr>
+              <w:jc w:val="both"/>
+              <w:rPr>
+                <w:rFonts w:hint="eastAsia" w:ascii="华文中宋" w:hAnsi="华文中宋" w:eastAsia="华文中宋" w:cs="华文中宋"/>
+                <w:b/>
+                <w:bCs/>
+                <w:color w:val="ED7D31" w:themeColor="accent2"/>
+                <w:kern w:val="2"/>
+                <w:sz w:val="21"/>
+                <w:szCs w:val="21"/>
+                <w:vertAlign w:val="baseline"/>
+                <w:lang w:val="en-US" w:eastAsia="zh-CN" w:bidi="ar-SA"/>
+                <w14:textFill>
+                  <w14:solidFill>
+                    <w14:schemeClr w14:val="accent2"/>
+                  </w14:solidFill>
+                </w14:textFill>
+              </w:rPr>
+            </w:pPr>
+            <w:r>
+              <w:rPr>
+                <w:rStyle w:val="11"/>
+                <w:rFonts w:hint="eastAsia"/>
+                <w:lang w:val="en-US" w:eastAsia="zh-CN"/>
+              </w:rPr>
+              <w:t>时间戳</w:t>
+            </w:r>
+          </w:p>
+        </w:tc>
+      </w:tr>
+    </w:tbl>
+    <w:p>
+      <w:pPr>
+        <w:rPr>
           <w:rFonts w:hint="default"/>
           <w:lang w:val="en-US" w:eastAsia="zh-CN"/>
         </w:rPr>
@@ -18057,1003 +20740,6 @@
                 </w14:textFill>
               </w:rPr>
               <w:t xml:space="preserve"> </w:t>
-            </w:r>
-          </w:p>
-        </w:tc>
-      </w:tr>
-    </w:tbl>
-    <w:p>
-      <w:pPr>
-        <w:rPr>
-          <w:rFonts w:hint="eastAsia"/>
-          <w:lang w:val="en-US" w:eastAsia="zh-CN"/>
-        </w:rPr>
-      </w:pPr>
-    </w:p>
-    <w:tbl>
-      <w:tblPr>
-        <w:tblStyle w:val="7"/>
-        <w:tblW w:w="0" w:type="auto"/>
-        <w:tblInd w:w="0" w:type="dxa"/>
-        <w:tblBorders>
-          <w:top w:val="single" w:color="auto" w:sz="4" w:space="0"/>
-          <w:left w:val="single" w:color="auto" w:sz="4" w:space="0"/>
-          <w:bottom w:val="single" w:color="auto" w:sz="4" w:space="0"/>
-          <w:right w:val="single" w:color="auto" w:sz="4" w:space="0"/>
-          <w:insideH w:val="single" w:color="auto" w:sz="4" w:space="0"/>
-          <w:insideV w:val="single" w:color="auto" w:sz="4" w:space="0"/>
-        </w:tblBorders>
-        <w:tblLayout w:type="autofit"/>
-        <w:tblCellMar>
-          <w:top w:w="0" w:type="dxa"/>
-          <w:left w:w="108" w:type="dxa"/>
-          <w:bottom w:w="0" w:type="dxa"/>
-          <w:right w:w="108" w:type="dxa"/>
-        </w:tblCellMar>
-      </w:tblPr>
-      <w:tblGrid>
-        <w:gridCol w:w="637"/>
-        <w:gridCol w:w="4530"/>
-        <w:gridCol w:w="1057"/>
-      </w:tblGrid>
-      <w:tr>
-        <w:tblPrEx>
-          <w:tblBorders>
-            <w:top w:val="single" w:color="auto" w:sz="4" w:space="0"/>
-            <w:left w:val="single" w:color="auto" w:sz="4" w:space="0"/>
-            <w:bottom w:val="single" w:color="auto" w:sz="4" w:space="0"/>
-            <w:right w:val="single" w:color="auto" w:sz="4" w:space="0"/>
-            <w:insideH w:val="single" w:color="auto" w:sz="4" w:space="0"/>
-            <w:insideV w:val="single" w:color="auto" w:sz="4" w:space="0"/>
-          </w:tblBorders>
-          <w:tblCellMar>
-            <w:top w:w="0" w:type="dxa"/>
-            <w:left w:w="108" w:type="dxa"/>
-            <w:bottom w:w="0" w:type="dxa"/>
-            <w:right w:w="108" w:type="dxa"/>
-          </w:tblCellMar>
-        </w:tblPrEx>
-        <w:trPr>
-          <w:trHeight w:val="139" w:hRule="atLeast"/>
-        </w:trPr>
-        <w:tc>
-          <w:tcPr>
-            <w:tcW w:w="0" w:type="auto"/>
-            <w:gridSpan w:val="2"/>
-            <w:vAlign w:val="center"/>
-          </w:tcPr>
-          <w:p>
-            <w:pPr>
-              <w:pStyle w:val="10"/>
-              <w:bidi w:val="0"/>
-              <w:jc w:val="both"/>
-              <w:rPr>
-                <w:rFonts w:hint="default" w:ascii="华文中宋" w:hAnsi="华文中宋" w:eastAsia="华文中宋" w:cs="华文中宋"/>
-                <w:b/>
-                <w:bCs/>
-                <w:color w:val="FF0000"/>
-                <w:kern w:val="2"/>
-                <w:sz w:val="21"/>
-                <w:szCs w:val="21"/>
-                <w:lang w:val="en-US" w:eastAsia="zh-CN" w:bidi="ar-SA"/>
-              </w:rPr>
-            </w:pPr>
-            <w:r>
-              <w:rPr>
-                <w:rFonts w:hint="eastAsia"/>
-                <w:lang w:val="en-US" w:eastAsia="zh-CN"/>
-              </w:rPr>
-              <w:t>Transform</w:t>
-            </w:r>
-          </w:p>
-        </w:tc>
-        <w:tc>
-          <w:tcPr>
-            <w:tcW w:w="0" w:type="auto"/>
-            <w:vAlign w:val="center"/>
-          </w:tcPr>
-          <w:p>
-            <w:pPr>
-              <w:pStyle w:val="9"/>
-              <w:bidi w:val="0"/>
-              <w:rPr>
-                <w:rFonts w:hint="default" w:ascii="华文中宋" w:hAnsi="华文中宋" w:eastAsia="华文中宋" w:cs="华文中宋"/>
-                <w:b/>
-                <w:bCs/>
-                <w:color w:val="ED7D31" w:themeColor="accent2"/>
-                <w:kern w:val="2"/>
-                <w:szCs w:val="21"/>
-                <w:vertAlign w:val="baseline"/>
-                <w:lang w:val="en-US" w:eastAsia="zh-CN" w:bidi="ar-SA"/>
-                <w14:textFill>
-                  <w14:solidFill>
-                    <w14:schemeClr w14:val="accent2"/>
-                  </w14:solidFill>
-                </w14:textFill>
-              </w:rPr>
-            </w:pPr>
-            <w:r>
-              <w:rPr>
-                <w:rFonts w:hint="eastAsia"/>
-                <w:lang w:val="en-US" w:eastAsia="zh-CN"/>
-              </w:rPr>
-              <w:t>变换矩阵</w:t>
-            </w:r>
-          </w:p>
-        </w:tc>
-      </w:tr>
-      <w:tr>
-        <w:tblPrEx>
-          <w:tblBorders>
-            <w:top w:val="single" w:color="auto" w:sz="4" w:space="0"/>
-            <w:left w:val="single" w:color="auto" w:sz="4" w:space="0"/>
-            <w:bottom w:val="single" w:color="auto" w:sz="4" w:space="0"/>
-            <w:right w:val="single" w:color="auto" w:sz="4" w:space="0"/>
-            <w:insideH w:val="single" w:color="auto" w:sz="4" w:space="0"/>
-            <w:insideV w:val="single" w:color="auto" w:sz="4" w:space="0"/>
-          </w:tblBorders>
-          <w:tblCellMar>
-            <w:top w:w="0" w:type="dxa"/>
-            <w:left w:w="108" w:type="dxa"/>
-            <w:bottom w:w="0" w:type="dxa"/>
-            <w:right w:w="108" w:type="dxa"/>
-          </w:tblCellMar>
-        </w:tblPrEx>
-        <w:tc>
-          <w:tcPr>
-            <w:tcW w:w="0" w:type="auto"/>
-            <w:vMerge w:val="restart"/>
-            <w:vAlign w:val="center"/>
-          </w:tcPr>
-          <w:p>
-            <w:pPr>
-              <w:pStyle w:val="10"/>
-              <w:bidi w:val="0"/>
-              <w:jc w:val="both"/>
-              <w:rPr>
-                <w:rFonts w:hint="default" w:ascii="华文中宋" w:hAnsi="华文中宋" w:eastAsia="华文中宋" w:cs="华文中宋"/>
-                <w:b/>
-                <w:bCs/>
-                <w:color w:val="ED7D31" w:themeColor="accent2"/>
-                <w:kern w:val="2"/>
-                <w:sz w:val="21"/>
-                <w:szCs w:val="21"/>
-                <w:vertAlign w:val="baseline"/>
-                <w:lang w:val="en-US" w:eastAsia="zh-CN" w:bidi="ar-SA"/>
-                <w14:textFill>
-                  <w14:solidFill>
-                    <w14:schemeClr w14:val="accent2"/>
-                  </w14:solidFill>
-                </w14:textFill>
-              </w:rPr>
-            </w:pPr>
-            <w:r>
-              <w:rPr>
-                <w:rFonts w:hint="eastAsia" w:cs="华文中宋"/>
-                <w:b/>
-                <w:bCs/>
-                <w:color w:val="ED7D31" w:themeColor="accent2"/>
-                <w:kern w:val="2"/>
-                <w:sz w:val="21"/>
-                <w:szCs w:val="21"/>
-                <w:vertAlign w:val="baseline"/>
-                <w:lang w:val="en-US" w:eastAsia="zh-CN" w:bidi="ar-SA"/>
-                <w14:textFill>
-                  <w14:solidFill>
-                    <w14:schemeClr w14:val="accent2"/>
-                  </w14:solidFill>
-                </w14:textFill>
-              </w:rPr>
-              <w:t>属性</w:t>
-            </w:r>
-          </w:p>
-        </w:tc>
-        <w:tc>
-          <w:tcPr>
-            <w:tcW w:w="0" w:type="auto"/>
-            <w:vAlign w:val="center"/>
-          </w:tcPr>
-          <w:p>
-            <w:pPr>
-              <w:pStyle w:val="10"/>
-              <w:bidi w:val="0"/>
-              <w:jc w:val="both"/>
-              <w:rPr>
-                <w:rFonts w:hint="default" w:ascii="华文中宋" w:hAnsi="华文中宋" w:eastAsia="华文中宋" w:cs="华文中宋"/>
-                <w:b/>
-                <w:bCs/>
-                <w:color w:val="FF0000"/>
-                <w:kern w:val="2"/>
-                <w:sz w:val="21"/>
-                <w:szCs w:val="21"/>
-                <w:lang w:val="en-US" w:eastAsia="zh-CN" w:bidi="ar-SA"/>
-              </w:rPr>
-            </w:pPr>
-            <w:r>
-              <w:rPr>
-                <w:rFonts w:hint="eastAsia" w:cs="华文中宋"/>
-                <w:b/>
-                <w:bCs/>
-                <w:color w:val="ED7D31" w:themeColor="accent2"/>
-                <w:kern w:val="2"/>
-                <w:sz w:val="21"/>
-                <w:szCs w:val="21"/>
-                <w:lang w:val="en-US" w:eastAsia="zh-CN" w:bidi="ar-SA"/>
-                <w14:textFill>
-                  <w14:solidFill>
-                    <w14:schemeClr w14:val="accent2"/>
-                  </w14:solidFill>
-                </w14:textFill>
-              </w:rPr>
-              <w:t>std_msgs::msg::Header</w:t>
-            </w:r>
-            <w:r>
-              <w:rPr>
-                <w:rFonts w:hint="eastAsia" w:cs="华文中宋"/>
-                <w:b/>
-                <w:bCs/>
-                <w:color w:val="FF0000"/>
-                <w:kern w:val="2"/>
-                <w:sz w:val="21"/>
-                <w:szCs w:val="21"/>
-                <w:lang w:val="en-US" w:eastAsia="zh-CN" w:bidi="ar-SA"/>
-              </w:rPr>
-              <w:t xml:space="preserve"> header</w:t>
-            </w:r>
-          </w:p>
-        </w:tc>
-        <w:tc>
-          <w:tcPr>
-            <w:tcW w:w="0" w:type="auto"/>
-            <w:vAlign w:val="center"/>
-          </w:tcPr>
-          <w:p>
-            <w:pPr>
-              <w:jc w:val="both"/>
-              <w:rPr>
-                <w:rFonts w:hint="eastAsia" w:ascii="华文中宋" w:hAnsi="华文中宋" w:eastAsia="华文中宋" w:cs="华文中宋"/>
-                <w:b/>
-                <w:bCs/>
-                <w:color w:val="ED7D31" w:themeColor="accent2"/>
-                <w:kern w:val="2"/>
-                <w:sz w:val="21"/>
-                <w:szCs w:val="21"/>
-                <w:vertAlign w:val="baseline"/>
-                <w:lang w:val="en-US" w:eastAsia="zh-CN" w:bidi="ar-SA"/>
-                <w14:textFill>
-                  <w14:solidFill>
-                    <w14:schemeClr w14:val="accent2"/>
-                  </w14:solidFill>
-                </w14:textFill>
-              </w:rPr>
-            </w:pPr>
-            <w:r>
-              <w:rPr>
-                <w:rStyle w:val="11"/>
-                <w:rFonts w:hint="eastAsia"/>
-                <w:lang w:val="en-US" w:eastAsia="zh-CN"/>
-              </w:rPr>
-              <w:t>时间戳</w:t>
-            </w:r>
-          </w:p>
-        </w:tc>
-      </w:tr>
-      <w:tr>
-        <w:tblPrEx>
-          <w:tblBorders>
-            <w:top w:val="single" w:color="auto" w:sz="4" w:space="0"/>
-            <w:left w:val="single" w:color="auto" w:sz="4" w:space="0"/>
-            <w:bottom w:val="single" w:color="auto" w:sz="4" w:space="0"/>
-            <w:right w:val="single" w:color="auto" w:sz="4" w:space="0"/>
-            <w:insideH w:val="single" w:color="auto" w:sz="4" w:space="0"/>
-            <w:insideV w:val="single" w:color="auto" w:sz="4" w:space="0"/>
-          </w:tblBorders>
-          <w:tblCellMar>
-            <w:top w:w="0" w:type="dxa"/>
-            <w:left w:w="108" w:type="dxa"/>
-            <w:bottom w:w="0" w:type="dxa"/>
-            <w:right w:w="108" w:type="dxa"/>
-          </w:tblCellMar>
-        </w:tblPrEx>
-        <w:tc>
-          <w:tcPr>
-            <w:tcW w:w="0" w:type="auto"/>
-            <w:vMerge w:val="continue"/>
-            <w:vAlign w:val="center"/>
-          </w:tcPr>
-          <w:p>
-            <w:pPr>
-              <w:pStyle w:val="10"/>
-              <w:bidi w:val="0"/>
-              <w:jc w:val="both"/>
-              <w:rPr>
-                <w:rFonts w:hint="eastAsia" w:cs="华文中宋"/>
-                <w:b/>
-                <w:bCs/>
-                <w:color w:val="ED7D31" w:themeColor="accent2"/>
-                <w:kern w:val="2"/>
-                <w:sz w:val="21"/>
-                <w:szCs w:val="21"/>
-                <w:vertAlign w:val="baseline"/>
-                <w:lang w:val="en-US" w:eastAsia="zh-CN" w:bidi="ar-SA"/>
-                <w14:textFill>
-                  <w14:solidFill>
-                    <w14:schemeClr w14:val="accent2"/>
-                  </w14:solidFill>
-                </w14:textFill>
-              </w:rPr>
-            </w:pPr>
-          </w:p>
-        </w:tc>
-        <w:tc>
-          <w:tcPr>
-            <w:tcW w:w="0" w:type="auto"/>
-            <w:vAlign w:val="center"/>
-          </w:tcPr>
-          <w:p>
-            <w:pPr>
-              <w:pStyle w:val="10"/>
-              <w:bidi w:val="0"/>
-              <w:jc w:val="both"/>
-              <w:rPr>
-                <w:rFonts w:hint="default" w:cs="华文中宋"/>
-                <w:b/>
-                <w:bCs/>
-                <w:color w:val="ED7D31" w:themeColor="accent2"/>
-                <w:kern w:val="2"/>
-                <w:sz w:val="21"/>
-                <w:szCs w:val="21"/>
-                <w:lang w:val="en-US" w:eastAsia="zh-CN" w:bidi="ar-SA"/>
-                <w14:textFill>
-                  <w14:solidFill>
-                    <w14:schemeClr w14:val="accent2"/>
-                  </w14:solidFill>
-                </w14:textFill>
-              </w:rPr>
-            </w:pPr>
-            <w:r>
-              <w:rPr>
-                <w:rFonts w:hint="eastAsia" w:cs="华文中宋"/>
-                <w:b/>
-                <w:bCs/>
-                <w:color w:val="ED7D31" w:themeColor="accent2"/>
-                <w:kern w:val="2"/>
-                <w:sz w:val="21"/>
-                <w:szCs w:val="21"/>
-                <w:lang w:val="en-US" w:eastAsia="zh-CN" w:bidi="ar-SA"/>
-                <w14:textFill>
-                  <w14:solidFill>
-                    <w14:schemeClr w14:val="accent2"/>
-                  </w14:solidFill>
-                </w14:textFill>
-              </w:rPr>
-              <w:t xml:space="preserve">geometry_msgs::msg::Vector3 </w:t>
-            </w:r>
-            <w:r>
-              <w:rPr>
-                <w:rFonts w:hint="eastAsia" w:cs="华文中宋"/>
-                <w:b/>
-                <w:bCs/>
-                <w:color w:val="FF0000"/>
-                <w:kern w:val="2"/>
-                <w:sz w:val="21"/>
-                <w:szCs w:val="21"/>
-                <w:lang w:val="en-US" w:eastAsia="zh-CN" w:bidi="ar-SA"/>
-              </w:rPr>
-              <w:t>translation</w:t>
-            </w:r>
-            <w:r>
-              <w:rPr>
-                <w:rFonts w:hint="eastAsia" w:cs="华文中宋"/>
-                <w:b/>
-                <w:bCs/>
-                <w:color w:val="ED7D31" w:themeColor="accent2"/>
-                <w:kern w:val="2"/>
-                <w:sz w:val="21"/>
-                <w:szCs w:val="21"/>
-                <w:lang w:val="en-US" w:eastAsia="zh-CN" w:bidi="ar-SA"/>
-                <w14:textFill>
-                  <w14:solidFill>
-                    <w14:schemeClr w14:val="accent2"/>
-                  </w14:solidFill>
-                </w14:textFill>
-              </w:rPr>
-              <w:t xml:space="preserve"> </w:t>
-            </w:r>
-          </w:p>
-        </w:tc>
-        <w:tc>
-          <w:tcPr>
-            <w:tcW w:w="0" w:type="auto"/>
-            <w:vAlign w:val="center"/>
-          </w:tcPr>
-          <w:p>
-            <w:pPr>
-              <w:jc w:val="both"/>
-              <w:rPr>
-                <w:rStyle w:val="11"/>
-                <w:rFonts w:hint="default"/>
-                <w:lang w:val="en-US" w:eastAsia="zh-CN"/>
-              </w:rPr>
-            </w:pPr>
-            <w:r>
-              <w:rPr>
-                <w:rStyle w:val="11"/>
-                <w:rFonts w:hint="eastAsia"/>
-                <w:lang w:val="en-US" w:eastAsia="zh-CN"/>
-              </w:rPr>
-              <w:t>平移</w:t>
-            </w:r>
-          </w:p>
-        </w:tc>
-      </w:tr>
-      <w:tr>
-        <w:tblPrEx>
-          <w:tblBorders>
-            <w:top w:val="single" w:color="auto" w:sz="4" w:space="0"/>
-            <w:left w:val="single" w:color="auto" w:sz="4" w:space="0"/>
-            <w:bottom w:val="single" w:color="auto" w:sz="4" w:space="0"/>
-            <w:right w:val="single" w:color="auto" w:sz="4" w:space="0"/>
-            <w:insideH w:val="single" w:color="auto" w:sz="4" w:space="0"/>
-            <w:insideV w:val="single" w:color="auto" w:sz="4" w:space="0"/>
-          </w:tblBorders>
-          <w:tblCellMar>
-            <w:top w:w="0" w:type="dxa"/>
-            <w:left w:w="108" w:type="dxa"/>
-            <w:bottom w:w="0" w:type="dxa"/>
-            <w:right w:w="108" w:type="dxa"/>
-          </w:tblCellMar>
-        </w:tblPrEx>
-        <w:tc>
-          <w:tcPr>
-            <w:tcW w:w="0" w:type="auto"/>
-            <w:vMerge w:val="continue"/>
-            <w:vAlign w:val="center"/>
-          </w:tcPr>
-          <w:p>
-            <w:pPr>
-              <w:pStyle w:val="10"/>
-              <w:bidi w:val="0"/>
-              <w:jc w:val="both"/>
-              <w:rPr>
-                <w:rFonts w:hint="eastAsia" w:cs="华文中宋"/>
-                <w:b/>
-                <w:bCs/>
-                <w:color w:val="ED7D31" w:themeColor="accent2"/>
-                <w:kern w:val="2"/>
-                <w:sz w:val="21"/>
-                <w:szCs w:val="21"/>
-                <w:vertAlign w:val="baseline"/>
-                <w:lang w:val="en-US" w:eastAsia="zh-CN" w:bidi="ar-SA"/>
-                <w14:textFill>
-                  <w14:solidFill>
-                    <w14:schemeClr w14:val="accent2"/>
-                  </w14:solidFill>
-                </w14:textFill>
-              </w:rPr>
-            </w:pPr>
-          </w:p>
-        </w:tc>
-        <w:tc>
-          <w:tcPr>
-            <w:tcW w:w="0" w:type="auto"/>
-            <w:vAlign w:val="center"/>
-          </w:tcPr>
-          <w:p>
-            <w:pPr>
-              <w:pStyle w:val="10"/>
-              <w:bidi w:val="0"/>
-              <w:jc w:val="both"/>
-              <w:rPr>
-                <w:rFonts w:hint="default" w:cs="华文中宋"/>
-                <w:b/>
-                <w:bCs/>
-                <w:color w:val="ED7D31" w:themeColor="accent2"/>
-                <w:kern w:val="2"/>
-                <w:sz w:val="21"/>
-                <w:szCs w:val="21"/>
-                <w:lang w:val="en-US" w:eastAsia="zh-CN" w:bidi="ar-SA"/>
-                <w14:textFill>
-                  <w14:solidFill>
-                    <w14:schemeClr w14:val="accent2"/>
-                  </w14:solidFill>
-                </w14:textFill>
-              </w:rPr>
-            </w:pPr>
-            <w:r>
-              <w:rPr>
-                <w:rFonts w:hint="eastAsia" w:cs="华文中宋"/>
-                <w:b/>
-                <w:bCs/>
-                <w:color w:val="ED7D31" w:themeColor="accent2"/>
-                <w:kern w:val="2"/>
-                <w:sz w:val="21"/>
-                <w:szCs w:val="21"/>
-                <w:lang w:val="en-US" w:eastAsia="zh-CN" w:bidi="ar-SA"/>
-                <w14:textFill>
-                  <w14:solidFill>
-                    <w14:schemeClr w14:val="accent2"/>
-                  </w14:solidFill>
-                </w14:textFill>
-              </w:rPr>
-              <w:t xml:space="preserve">geometry_msgs::msg::Quaternion </w:t>
-            </w:r>
-            <w:r>
-              <w:rPr>
-                <w:rFonts w:hint="eastAsia" w:cs="华文中宋"/>
-                <w:b/>
-                <w:bCs/>
-                <w:color w:val="FF0000"/>
-                <w:kern w:val="2"/>
-                <w:sz w:val="21"/>
-                <w:szCs w:val="21"/>
-                <w:lang w:val="en-US" w:eastAsia="zh-CN" w:bidi="ar-SA"/>
-              </w:rPr>
-              <w:t>rotation</w:t>
-            </w:r>
-          </w:p>
-        </w:tc>
-        <w:tc>
-          <w:tcPr>
-            <w:tcW w:w="0" w:type="auto"/>
-            <w:vAlign w:val="center"/>
-          </w:tcPr>
-          <w:p>
-            <w:pPr>
-              <w:jc w:val="both"/>
-              <w:rPr>
-                <w:rStyle w:val="11"/>
-                <w:rFonts w:hint="default"/>
-                <w:lang w:val="en-US" w:eastAsia="zh-CN"/>
-              </w:rPr>
-            </w:pPr>
-            <w:r>
-              <w:rPr>
-                <w:rStyle w:val="11"/>
-                <w:rFonts w:hint="eastAsia"/>
-                <w:lang w:val="en-US" w:eastAsia="zh-CN"/>
-              </w:rPr>
-              <w:t>旋转</w:t>
-            </w:r>
-          </w:p>
-        </w:tc>
-      </w:tr>
-    </w:tbl>
-    <w:p>
-      <w:pPr>
-        <w:rPr>
-          <w:rFonts w:hint="default"/>
-          <w:lang w:val="en-US" w:eastAsia="zh-CN"/>
-        </w:rPr>
-      </w:pPr>
-    </w:p>
-    <w:tbl>
-      <w:tblPr>
-        <w:tblStyle w:val="7"/>
-        <w:tblW w:w="0" w:type="auto"/>
-        <w:tblInd w:w="0" w:type="dxa"/>
-        <w:tblBorders>
-          <w:top w:val="single" w:color="auto" w:sz="4" w:space="0"/>
-          <w:left w:val="single" w:color="auto" w:sz="4" w:space="0"/>
-          <w:bottom w:val="single" w:color="auto" w:sz="4" w:space="0"/>
-          <w:right w:val="single" w:color="auto" w:sz="4" w:space="0"/>
-          <w:insideH w:val="single" w:color="auto" w:sz="4" w:space="0"/>
-          <w:insideV w:val="single" w:color="auto" w:sz="4" w:space="0"/>
-        </w:tblBorders>
-        <w:tblLayout w:type="autofit"/>
-        <w:tblCellMar>
-          <w:top w:w="0" w:type="dxa"/>
-          <w:left w:w="108" w:type="dxa"/>
-          <w:bottom w:w="0" w:type="dxa"/>
-          <w:right w:w="108" w:type="dxa"/>
-        </w:tblCellMar>
-      </w:tblPr>
-      <w:tblGrid>
-        <w:gridCol w:w="5640"/>
-        <w:gridCol w:w="1478"/>
-      </w:tblGrid>
-      <w:tr>
-        <w:tblPrEx>
-          <w:tblBorders>
-            <w:top w:val="single" w:color="auto" w:sz="4" w:space="0"/>
-            <w:left w:val="single" w:color="auto" w:sz="4" w:space="0"/>
-            <w:bottom w:val="single" w:color="auto" w:sz="4" w:space="0"/>
-            <w:right w:val="single" w:color="auto" w:sz="4" w:space="0"/>
-            <w:insideH w:val="single" w:color="auto" w:sz="4" w:space="0"/>
-            <w:insideV w:val="single" w:color="auto" w:sz="4" w:space="0"/>
-          </w:tblBorders>
-          <w:tblCellMar>
-            <w:top w:w="0" w:type="dxa"/>
-            <w:left w:w="108" w:type="dxa"/>
-            <w:bottom w:w="0" w:type="dxa"/>
-            <w:right w:w="108" w:type="dxa"/>
-          </w:tblCellMar>
-        </w:tblPrEx>
-        <w:trPr>
-          <w:trHeight w:val="139" w:hRule="atLeast"/>
-        </w:trPr>
-        <w:tc>
-          <w:tcPr>
-            <w:tcW w:w="0" w:type="auto"/>
-            <w:vAlign w:val="center"/>
-          </w:tcPr>
-          <w:p>
-            <w:pPr>
-              <w:pStyle w:val="10"/>
-              <w:bidi w:val="0"/>
-              <w:jc w:val="both"/>
-              <w:rPr>
-                <w:rFonts w:hint="default" w:ascii="华文中宋" w:hAnsi="华文中宋" w:eastAsia="华文中宋" w:cs="华文中宋"/>
-                <w:b/>
-                <w:bCs/>
-                <w:color w:val="FF0000"/>
-                <w:kern w:val="2"/>
-                <w:sz w:val="21"/>
-                <w:szCs w:val="21"/>
-                <w:lang w:val="en-US" w:eastAsia="zh-CN" w:bidi="ar-SA"/>
-              </w:rPr>
-            </w:pPr>
-            <w:r>
-              <w:rPr>
-                <w:rFonts w:hint="eastAsia"/>
-                <w:lang w:val="en-US" w:eastAsia="zh-CN"/>
-              </w:rPr>
-              <w:t>TransformStampedPtr / TransformStampedConstPtr</w:t>
-            </w:r>
-          </w:p>
-        </w:tc>
-        <w:tc>
-          <w:tcPr>
-            <w:tcW w:w="0" w:type="auto"/>
-            <w:vAlign w:val="center"/>
-          </w:tcPr>
-          <w:p>
-            <w:pPr>
-              <w:jc w:val="both"/>
-              <w:rPr>
-                <w:rFonts w:hint="default" w:ascii="华文中宋" w:hAnsi="华文中宋" w:eastAsia="华文中宋" w:cs="华文中宋"/>
-                <w:b/>
-                <w:bCs/>
-                <w:color w:val="ED7D31" w:themeColor="accent2"/>
-                <w:kern w:val="2"/>
-                <w:sz w:val="21"/>
-                <w:szCs w:val="21"/>
-                <w:vertAlign w:val="baseline"/>
-                <w:lang w:val="en-US" w:eastAsia="zh-CN" w:bidi="ar-SA"/>
-                <w14:textFill>
-                  <w14:solidFill>
-                    <w14:schemeClr w14:val="accent2"/>
-                  </w14:solidFill>
-                </w14:textFill>
-              </w:rPr>
-            </w:pPr>
-            <w:r>
-              <w:rPr>
-                <w:rFonts w:hint="eastAsia" w:cs="华文中宋"/>
-                <w:b/>
-                <w:bCs/>
-                <w:color w:val="ED7D31" w:themeColor="accent2"/>
-                <w:kern w:val="2"/>
-                <w:sz w:val="21"/>
-                <w:szCs w:val="21"/>
-                <w:vertAlign w:val="baseline"/>
-                <w:lang w:val="en-US" w:eastAsia="zh-CN" w:bidi="ar-SA"/>
-                <w14:textFill>
-                  <w14:solidFill>
-                    <w14:schemeClr w14:val="accent2"/>
-                  </w14:solidFill>
-                </w14:textFill>
-              </w:rPr>
-              <w:t>引用计数</w:t>
-            </w:r>
-            <w:r>
-              <w:rPr>
-                <w:rFonts w:hint="eastAsia" w:ascii="华文中宋" w:hAnsi="华文中宋" w:eastAsia="华文中宋" w:cs="华文中宋"/>
-                <w:b/>
-                <w:bCs/>
-                <w:color w:val="EA82E5"/>
-                <w:kern w:val="2"/>
-                <w:sz w:val="21"/>
-                <w:szCs w:val="21"/>
-                <w:lang w:val="en-US" w:eastAsia="zh-CN" w:bidi="ar-SA"/>
-              </w:rPr>
-              <w:t>指针</w:t>
-            </w:r>
-          </w:p>
-        </w:tc>
-      </w:tr>
-    </w:tbl>
-    <w:p>
-      <w:pPr>
-        <w:rPr>
-          <w:rFonts w:hint="default"/>
-          <w:lang w:val="en-US" w:eastAsia="zh-CN"/>
-        </w:rPr>
-      </w:pPr>
-    </w:p>
-    <w:tbl>
-      <w:tblPr>
-        <w:tblStyle w:val="7"/>
-        <w:tblW w:w="0" w:type="auto"/>
-        <w:tblInd w:w="0" w:type="dxa"/>
-        <w:tblBorders>
-          <w:top w:val="single" w:color="auto" w:sz="4" w:space="0"/>
-          <w:left w:val="single" w:color="auto" w:sz="4" w:space="0"/>
-          <w:bottom w:val="single" w:color="auto" w:sz="4" w:space="0"/>
-          <w:right w:val="single" w:color="auto" w:sz="4" w:space="0"/>
-          <w:insideH w:val="single" w:color="auto" w:sz="4" w:space="0"/>
-          <w:insideV w:val="single" w:color="auto" w:sz="4" w:space="0"/>
-        </w:tblBorders>
-        <w:tblLayout w:type="autofit"/>
-        <w:tblCellMar>
-          <w:top w:w="0" w:type="dxa"/>
-          <w:left w:w="108" w:type="dxa"/>
-          <w:bottom w:w="0" w:type="dxa"/>
-          <w:right w:w="108" w:type="dxa"/>
-        </w:tblCellMar>
-      </w:tblPr>
-      <w:tblGrid>
-        <w:gridCol w:w="637"/>
-        <w:gridCol w:w="3364"/>
-        <w:gridCol w:w="1688"/>
-      </w:tblGrid>
-      <w:tr>
-        <w:tblPrEx>
-          <w:tblBorders>
-            <w:top w:val="single" w:color="auto" w:sz="4" w:space="0"/>
-            <w:left w:val="single" w:color="auto" w:sz="4" w:space="0"/>
-            <w:bottom w:val="single" w:color="auto" w:sz="4" w:space="0"/>
-            <w:right w:val="single" w:color="auto" w:sz="4" w:space="0"/>
-            <w:insideH w:val="single" w:color="auto" w:sz="4" w:space="0"/>
-            <w:insideV w:val="single" w:color="auto" w:sz="4" w:space="0"/>
-          </w:tblBorders>
-          <w:tblCellMar>
-            <w:top w:w="0" w:type="dxa"/>
-            <w:left w:w="108" w:type="dxa"/>
-            <w:bottom w:w="0" w:type="dxa"/>
-            <w:right w:w="108" w:type="dxa"/>
-          </w:tblCellMar>
-        </w:tblPrEx>
-        <w:trPr>
-          <w:trHeight w:val="139" w:hRule="atLeast"/>
-        </w:trPr>
-        <w:tc>
-          <w:tcPr>
-            <w:tcW w:w="0" w:type="auto"/>
-            <w:gridSpan w:val="2"/>
-            <w:vAlign w:val="center"/>
-          </w:tcPr>
-          <w:p>
-            <w:pPr>
-              <w:pStyle w:val="10"/>
-              <w:bidi w:val="0"/>
-              <w:jc w:val="both"/>
-              <w:rPr>
-                <w:rFonts w:hint="default" w:ascii="华文中宋" w:hAnsi="华文中宋" w:eastAsia="华文中宋" w:cs="华文中宋"/>
-                <w:b/>
-                <w:bCs/>
-                <w:color w:val="FF0000"/>
-                <w:kern w:val="2"/>
-                <w:sz w:val="21"/>
-                <w:szCs w:val="21"/>
-                <w:lang w:val="en-US" w:eastAsia="zh-CN" w:bidi="ar-SA"/>
-              </w:rPr>
-            </w:pPr>
-            <w:r>
-              <w:rPr>
-                <w:rFonts w:hint="eastAsia"/>
-                <w:lang w:val="en-US" w:eastAsia="zh-CN"/>
-              </w:rPr>
-              <w:t>TransformStamped</w:t>
-            </w:r>
-          </w:p>
-        </w:tc>
-        <w:tc>
-          <w:tcPr>
-            <w:tcW w:w="0" w:type="auto"/>
-            <w:vAlign w:val="center"/>
-          </w:tcPr>
-          <w:p>
-            <w:pPr>
-              <w:jc w:val="both"/>
-              <w:rPr>
-                <w:rFonts w:hint="default" w:ascii="华文中宋" w:hAnsi="华文中宋" w:eastAsia="华文中宋" w:cs="华文中宋"/>
-                <w:b/>
-                <w:bCs/>
-                <w:color w:val="ED7D31" w:themeColor="accent2"/>
-                <w:kern w:val="2"/>
-                <w:sz w:val="21"/>
-                <w:szCs w:val="21"/>
-                <w:vertAlign w:val="baseline"/>
-                <w:lang w:val="en-US" w:eastAsia="zh-CN" w:bidi="ar-SA"/>
-                <w14:textFill>
-                  <w14:solidFill>
-                    <w14:schemeClr w14:val="accent2"/>
-                  </w14:solidFill>
-                </w14:textFill>
-              </w:rPr>
-            </w:pPr>
-            <w:r>
-              <w:rPr>
-                <w:rStyle w:val="11"/>
-                <w:rFonts w:hint="eastAsia"/>
-                <w:lang w:val="en-US" w:eastAsia="zh-CN"/>
-              </w:rPr>
-              <w:t>变换矩阵</w:t>
-            </w:r>
-            <w:r>
-              <w:rPr>
-                <w:rFonts w:hint="eastAsia" w:cs="华文中宋"/>
-                <w:b/>
-                <w:bCs/>
-                <w:color w:val="ED7D31" w:themeColor="accent2"/>
-                <w:kern w:val="2"/>
-                <w:sz w:val="21"/>
-                <w:szCs w:val="21"/>
-                <w:vertAlign w:val="baseline"/>
-                <w:lang w:val="en-US" w:eastAsia="zh-CN" w:bidi="ar-SA"/>
-                <w14:textFill>
-                  <w14:solidFill>
-                    <w14:schemeClr w14:val="accent2"/>
-                  </w14:solidFill>
-                </w14:textFill>
-              </w:rPr>
-              <w:t>时间戳</w:t>
-            </w:r>
-          </w:p>
-        </w:tc>
-      </w:tr>
-      <w:tr>
-        <w:tblPrEx>
-          <w:tblBorders>
-            <w:top w:val="single" w:color="auto" w:sz="4" w:space="0"/>
-            <w:left w:val="single" w:color="auto" w:sz="4" w:space="0"/>
-            <w:bottom w:val="single" w:color="auto" w:sz="4" w:space="0"/>
-            <w:right w:val="single" w:color="auto" w:sz="4" w:space="0"/>
-            <w:insideH w:val="single" w:color="auto" w:sz="4" w:space="0"/>
-            <w:insideV w:val="single" w:color="auto" w:sz="4" w:space="0"/>
-          </w:tblBorders>
-          <w:tblCellMar>
-            <w:top w:w="0" w:type="dxa"/>
-            <w:left w:w="108" w:type="dxa"/>
-            <w:bottom w:w="0" w:type="dxa"/>
-            <w:right w:w="108" w:type="dxa"/>
-          </w:tblCellMar>
-        </w:tblPrEx>
-        <w:tc>
-          <w:tcPr>
-            <w:tcW w:w="0" w:type="auto"/>
-            <w:vAlign w:val="center"/>
-          </w:tcPr>
-          <w:p>
-            <w:pPr>
-              <w:pStyle w:val="10"/>
-              <w:bidi w:val="0"/>
-              <w:jc w:val="both"/>
-              <w:rPr>
-                <w:rFonts w:hint="default" w:ascii="华文中宋" w:hAnsi="华文中宋" w:eastAsia="华文中宋" w:cs="华文中宋"/>
-                <w:b/>
-                <w:bCs/>
-                <w:color w:val="ED7D31" w:themeColor="accent2"/>
-                <w:kern w:val="2"/>
-                <w:sz w:val="21"/>
-                <w:szCs w:val="21"/>
-                <w:vertAlign w:val="baseline"/>
-                <w:lang w:val="en-US" w:eastAsia="zh-CN" w:bidi="ar-SA"/>
-                <w14:textFill>
-                  <w14:solidFill>
-                    <w14:schemeClr w14:val="accent2"/>
-                  </w14:solidFill>
-                </w14:textFill>
-              </w:rPr>
-            </w:pPr>
-            <w:r>
-              <w:rPr>
-                <w:rFonts w:hint="eastAsia" w:cs="华文中宋"/>
-                <w:b/>
-                <w:bCs/>
-                <w:color w:val="ED7D31" w:themeColor="accent2"/>
-                <w:kern w:val="2"/>
-                <w:sz w:val="21"/>
-                <w:szCs w:val="21"/>
-                <w:vertAlign w:val="baseline"/>
-                <w:lang w:val="en-US" w:eastAsia="zh-CN" w:bidi="ar-SA"/>
-                <w14:textFill>
-                  <w14:solidFill>
-                    <w14:schemeClr w14:val="accent2"/>
-                  </w14:solidFill>
-                </w14:textFill>
-              </w:rPr>
-              <w:t>属性</w:t>
-            </w:r>
-          </w:p>
-        </w:tc>
-        <w:tc>
-          <w:tcPr>
-            <w:tcW w:w="0" w:type="auto"/>
-            <w:vAlign w:val="center"/>
-          </w:tcPr>
-          <w:p>
-            <w:pPr>
-              <w:pStyle w:val="10"/>
-              <w:bidi w:val="0"/>
-              <w:jc w:val="both"/>
-              <w:rPr>
-                <w:rFonts w:hint="default" w:ascii="华文中宋" w:hAnsi="华文中宋" w:eastAsia="华文中宋" w:cs="华文中宋"/>
-                <w:b/>
-                <w:bCs/>
-                <w:color w:val="FF0000"/>
-                <w:kern w:val="2"/>
-                <w:sz w:val="21"/>
-                <w:szCs w:val="21"/>
-                <w:lang w:val="en-US" w:eastAsia="zh-CN" w:bidi="ar-SA"/>
-              </w:rPr>
-            </w:pPr>
-            <w:r>
-              <w:rPr>
-                <w:rFonts w:hint="eastAsia" w:cs="华文中宋"/>
-                <w:b/>
-                <w:bCs/>
-                <w:color w:val="ED7D31" w:themeColor="accent2"/>
-                <w:kern w:val="2"/>
-                <w:sz w:val="21"/>
-                <w:szCs w:val="21"/>
-                <w:lang w:val="en-US" w:eastAsia="zh-CN" w:bidi="ar-SA"/>
-                <w14:textFill>
-                  <w14:solidFill>
-                    <w14:schemeClr w14:val="accent2"/>
-                  </w14:solidFill>
-                </w14:textFill>
-              </w:rPr>
-              <w:t>std_msgs::msg::Header</w:t>
-            </w:r>
-            <w:r>
-              <w:rPr>
-                <w:rFonts w:hint="eastAsia" w:cs="华文中宋"/>
-                <w:b/>
-                <w:bCs/>
-                <w:color w:val="FF0000"/>
-                <w:kern w:val="2"/>
-                <w:sz w:val="21"/>
-                <w:szCs w:val="21"/>
-                <w:lang w:val="en-US" w:eastAsia="zh-CN" w:bidi="ar-SA"/>
-              </w:rPr>
-              <w:t xml:space="preserve"> header</w:t>
-            </w:r>
-          </w:p>
-        </w:tc>
-        <w:tc>
-          <w:tcPr>
-            <w:tcW w:w="0" w:type="auto"/>
-            <w:vAlign w:val="center"/>
-          </w:tcPr>
-          <w:p>
-            <w:pPr>
-              <w:jc w:val="both"/>
-              <w:rPr>
-                <w:rFonts w:hint="eastAsia" w:ascii="华文中宋" w:hAnsi="华文中宋" w:eastAsia="华文中宋" w:cs="华文中宋"/>
-                <w:b/>
-                <w:bCs/>
-                <w:color w:val="ED7D31" w:themeColor="accent2"/>
-                <w:kern w:val="2"/>
-                <w:sz w:val="21"/>
-                <w:szCs w:val="21"/>
-                <w:vertAlign w:val="baseline"/>
-                <w:lang w:val="en-US" w:eastAsia="zh-CN" w:bidi="ar-SA"/>
-                <w14:textFill>
-                  <w14:solidFill>
-                    <w14:schemeClr w14:val="accent2"/>
-                  </w14:solidFill>
-                </w14:textFill>
-              </w:rPr>
-            </w:pPr>
-            <w:r>
-              <w:rPr>
-                <w:rStyle w:val="11"/>
-                <w:rFonts w:hint="eastAsia"/>
-                <w:lang w:val="en-US" w:eastAsia="zh-CN"/>
-              </w:rPr>
-              <w:t>时间戳</w:t>
             </w:r>
           </w:p>
         </w:tc>
@@ -22231,6 +23917,12 @@
             <w:insideH w:val="single" w:color="auto" w:sz="4" w:space="0"/>
             <w:insideV w:val="single" w:color="auto" w:sz="4" w:space="0"/>
           </w:tblBorders>
+          <w:tblCellMar>
+            <w:top w:w="0" w:type="dxa"/>
+            <w:left w:w="108" w:type="dxa"/>
+            <w:bottom w:w="0" w:type="dxa"/>
+            <w:right w:w="108" w:type="dxa"/>
+          </w:tblCellMar>
         </w:tblPrEx>
         <w:trPr>
           <w:trHeight w:val="90" w:hRule="atLeast"/>
@@ -23585,7 +25277,7 @@
           <w:rFonts w:hint="eastAsia"/>
           <w:lang w:val="en-US" w:eastAsia="zh-CN"/>
         </w:rPr>
-        <w:t>结点ros/ros.h：</w:t>
+        <w:t>通信ros/ros.h：</w:t>
       </w:r>
     </w:p>
     <w:p>
@@ -25738,6 +27430,12 @@
             <w:insideH w:val="single" w:color="auto" w:sz="4" w:space="0"/>
             <w:insideV w:val="single" w:color="auto" w:sz="4" w:space="0"/>
           </w:tblBorders>
+          <w:tblCellMar>
+            <w:top w:w="0" w:type="dxa"/>
+            <w:left w:w="108" w:type="dxa"/>
+            <w:bottom w:w="0" w:type="dxa"/>
+            <w:right w:w="108" w:type="dxa"/>
+          </w:tblCellMar>
         </w:tblPrEx>
         <w:tc>
           <w:tcPr>

</xml_diff>

<commit_message>
update on 2024-03-28 16:37:04.351895
</commit_message>
<xml_diff>
--- a/cpp 系统交互.docx
+++ b/cpp 系统交互.docx
@@ -921,12 +921,6 @@
             <w:insideH w:val="single" w:color="auto" w:sz="4" w:space="0"/>
             <w:insideV w:val="single" w:color="auto" w:sz="4" w:space="0"/>
           </w:tblBorders>
-          <w:tblCellMar>
-            <w:top w:w="0" w:type="dxa"/>
-            <w:left w:w="108" w:type="dxa"/>
-            <w:bottom w:w="0" w:type="dxa"/>
-            <w:right w:w="108" w:type="dxa"/>
-          </w:tblCellMar>
         </w:tblPrEx>
         <w:tc>
           <w:tcPr>
@@ -4090,8 +4084,6 @@
         </w:rPr>
         <w:t>https://github.com/osrf/docker_images</w:t>
       </w:r>
-      <w:bookmarkStart w:id="0" w:name="_GoBack"/>
-      <w:bookmarkEnd w:id="0"/>
       <w:r>
         <w:rPr>
           <w:rFonts w:hint="eastAsia"/>
@@ -8876,7 +8868,6 @@
           <w:tcPr>
             <w:tcW w:w="0" w:type="auto"/>
             <w:vMerge w:val="continue"/>
-            <w:tcBorders/>
             <w:vAlign w:val="center"/>
           </w:tcPr>
           <w:p>
@@ -10401,12 +10392,6 @@
             <w:insideH w:val="single" w:color="auto" w:sz="4" w:space="0"/>
             <w:insideV w:val="single" w:color="auto" w:sz="4" w:space="0"/>
           </w:tblBorders>
-          <w:tblCellMar>
-            <w:top w:w="0" w:type="dxa"/>
-            <w:left w:w="108" w:type="dxa"/>
-            <w:bottom w:w="0" w:type="dxa"/>
-            <w:right w:w="108" w:type="dxa"/>
-          </w:tblCellMar>
         </w:tblPrEx>
         <w:tc>
           <w:tcPr>
@@ -10970,12 +10955,6 @@
             <w:insideH w:val="single" w:color="auto" w:sz="4" w:space="0"/>
             <w:insideV w:val="single" w:color="auto" w:sz="4" w:space="0"/>
           </w:tblBorders>
-          <w:tblCellMar>
-            <w:top w:w="0" w:type="dxa"/>
-            <w:left w:w="108" w:type="dxa"/>
-            <w:bottom w:w="0" w:type="dxa"/>
-            <w:right w:w="108" w:type="dxa"/>
-          </w:tblCellMar>
         </w:tblPrEx>
         <w:tc>
           <w:tcPr>
@@ -11673,12 +11652,6 @@
             <w:insideH w:val="single" w:color="auto" w:sz="4" w:space="0"/>
             <w:insideV w:val="single" w:color="auto" w:sz="4" w:space="0"/>
           </w:tblBorders>
-          <w:tblCellMar>
-            <w:top w:w="0" w:type="dxa"/>
-            <w:left w:w="108" w:type="dxa"/>
-            <w:bottom w:w="0" w:type="dxa"/>
-            <w:right w:w="108" w:type="dxa"/>
-          </w:tblCellMar>
         </w:tblPrEx>
         <w:tc>
           <w:tcPr>
@@ -17150,6 +17123,12 @@
             <w:insideH w:val="single" w:color="auto" w:sz="4" w:space="0"/>
             <w:insideV w:val="single" w:color="auto" w:sz="4" w:space="0"/>
           </w:tblBorders>
+          <w:tblCellMar>
+            <w:top w:w="0" w:type="dxa"/>
+            <w:left w:w="108" w:type="dxa"/>
+            <w:bottom w:w="0" w:type="dxa"/>
+            <w:right w:w="108" w:type="dxa"/>
+          </w:tblCellMar>
         </w:tblPrEx>
         <w:trPr>
           <w:trHeight w:val="139" w:hRule="atLeast"/>
@@ -18166,6 +18145,12 @@
             <w:insideH w:val="single" w:color="auto" w:sz="4" w:space="0"/>
             <w:insideV w:val="single" w:color="auto" w:sz="4" w:space="0"/>
           </w:tblBorders>
+          <w:tblCellMar>
+            <w:top w:w="0" w:type="dxa"/>
+            <w:left w:w="108" w:type="dxa"/>
+            <w:bottom w:w="0" w:type="dxa"/>
+            <w:right w:w="108" w:type="dxa"/>
+          </w:tblCellMar>
         </w:tblPrEx>
         <w:trPr>
           <w:trHeight w:val="139" w:hRule="atLeast"/>
@@ -18807,7 +18792,7 @@
       </w:tblPr>
       <w:tblGrid>
         <w:gridCol w:w="637"/>
-        <w:gridCol w:w="4841"/>
+        <w:gridCol w:w="2582"/>
         <w:gridCol w:w="1803"/>
       </w:tblGrid>
       <w:tr>
@@ -19053,7 +19038,7 @@
                   </w14:solidFill>
                 </w14:textFill>
               </w:rPr>
-              <w:t xml:space="preserve">geometry_msgs::msg::Vector3 </w:t>
+              <w:t xml:space="preserve">Vector3 </w:t>
             </w:r>
             <w:r>
               <w:rPr>
@@ -19213,7 +19198,7 @@
                   </w14:solidFill>
                 </w14:textFill>
               </w:rPr>
-              <w:t xml:space="preserve">geometry_msgs::msg::Quaternion </w:t>
+              <w:t xml:space="preserve">Quaternion </w:t>
             </w:r>
             <w:r>
               <w:rPr>
@@ -19251,450 +19236,6 @@
                 <w:lang w:val="en-US" w:eastAsia="zh-CN"/>
               </w:rPr>
               <w:t>朝向</w:t>
-            </w:r>
-          </w:p>
-        </w:tc>
-      </w:tr>
-    </w:tbl>
-    <w:p>
-      <w:pPr>
-        <w:rPr>
-          <w:rFonts w:hint="eastAsia"/>
-          <w:lang w:val="en-US" w:eastAsia="zh-CN"/>
-        </w:rPr>
-      </w:pPr>
-    </w:p>
-    <w:tbl>
-      <w:tblPr>
-        <w:tblStyle w:val="7"/>
-        <w:tblW w:w="0" w:type="auto"/>
-        <w:tblInd w:w="0" w:type="dxa"/>
-        <w:tblBorders>
-          <w:top w:val="single" w:color="auto" w:sz="4" w:space="0"/>
-          <w:left w:val="single" w:color="auto" w:sz="4" w:space="0"/>
-          <w:bottom w:val="single" w:color="auto" w:sz="4" w:space="0"/>
-          <w:right w:val="single" w:color="auto" w:sz="4" w:space="0"/>
-          <w:insideH w:val="single" w:color="auto" w:sz="4" w:space="0"/>
-          <w:insideV w:val="single" w:color="auto" w:sz="4" w:space="0"/>
-        </w:tblBorders>
-        <w:tblLayout w:type="autofit"/>
-        <w:tblCellMar>
-          <w:top w:w="0" w:type="dxa"/>
-          <w:left w:w="108" w:type="dxa"/>
-          <w:bottom w:w="0" w:type="dxa"/>
-          <w:right w:w="108" w:type="dxa"/>
-        </w:tblCellMar>
-      </w:tblPr>
-      <w:tblGrid>
-        <w:gridCol w:w="637"/>
-        <w:gridCol w:w="4530"/>
-        <w:gridCol w:w="2775"/>
-      </w:tblGrid>
-      <w:tr>
-        <w:tblPrEx>
-          <w:tblBorders>
-            <w:top w:val="single" w:color="auto" w:sz="4" w:space="0"/>
-            <w:left w:val="single" w:color="auto" w:sz="4" w:space="0"/>
-            <w:bottom w:val="single" w:color="auto" w:sz="4" w:space="0"/>
-            <w:right w:val="single" w:color="auto" w:sz="4" w:space="0"/>
-            <w:insideH w:val="single" w:color="auto" w:sz="4" w:space="0"/>
-            <w:insideV w:val="single" w:color="auto" w:sz="4" w:space="0"/>
-          </w:tblBorders>
-          <w:tblCellMar>
-            <w:top w:w="0" w:type="dxa"/>
-            <w:left w:w="108" w:type="dxa"/>
-            <w:bottom w:w="0" w:type="dxa"/>
-            <w:right w:w="108" w:type="dxa"/>
-          </w:tblCellMar>
-        </w:tblPrEx>
-        <w:trPr>
-          <w:trHeight w:val="139" w:hRule="atLeast"/>
-        </w:trPr>
-        <w:tc>
-          <w:tcPr>
-            <w:tcW w:w="0" w:type="auto"/>
-            <w:gridSpan w:val="2"/>
-            <w:vAlign w:val="center"/>
-          </w:tcPr>
-          <w:p>
-            <w:pPr>
-              <w:pStyle w:val="12"/>
-              <w:bidi w:val="0"/>
-              <w:jc w:val="both"/>
-              <w:rPr>
-                <w:rFonts w:hint="default" w:ascii="华文中宋" w:hAnsi="华文中宋" w:eastAsia="华文中宋" w:cs="华文中宋"/>
-                <w:b/>
-                <w:bCs/>
-                <w:color w:val="FF0000"/>
-                <w:kern w:val="2"/>
-                <w:sz w:val="21"/>
-                <w:szCs w:val="21"/>
-                <w:lang w:val="en-US" w:eastAsia="zh-CN" w:bidi="ar-SA"/>
-              </w:rPr>
-            </w:pPr>
-            <w:r>
-              <w:rPr>
-                <w:rFonts w:hint="eastAsia"/>
-                <w:lang w:val="en-US" w:eastAsia="zh-CN"/>
-              </w:rPr>
-              <w:t>Transform</w:t>
-            </w:r>
-          </w:p>
-        </w:tc>
-        <w:tc>
-          <w:tcPr>
-            <w:tcW w:w="0" w:type="auto"/>
-            <w:vAlign w:val="center"/>
-          </w:tcPr>
-          <w:p>
-            <w:pPr>
-              <w:pStyle w:val="11"/>
-              <w:bidi w:val="0"/>
-              <w:rPr>
-                <w:rFonts w:hint="default" w:ascii="华文中宋" w:hAnsi="华文中宋" w:eastAsia="华文中宋" w:cs="华文中宋"/>
-                <w:b/>
-                <w:bCs/>
-                <w:color w:val="ED7D31" w:themeColor="accent2"/>
-                <w:kern w:val="2"/>
-                <w:szCs w:val="21"/>
-                <w:vertAlign w:val="baseline"/>
-                <w:lang w:val="en-US" w:eastAsia="zh-CN" w:bidi="ar-SA"/>
-                <w14:textFill>
-                  <w14:solidFill>
-                    <w14:schemeClr w14:val="accent2"/>
-                  </w14:solidFill>
-                </w14:textFill>
-              </w:rPr>
-            </w:pPr>
-            <w:r>
-              <w:rPr>
-                <w:rFonts w:hint="eastAsia"/>
-                <w:lang w:val="en-US" w:eastAsia="zh-CN"/>
-              </w:rPr>
-              <w:t>变换矩阵</w:t>
-            </w:r>
-            <w:r>
-              <w:rPr>
-                <w:rFonts w:hint="eastAsia" w:cs="华文中宋"/>
-                <w:b/>
-                <w:bCs/>
-                <w:color w:val="ED7D31" w:themeColor="accent2"/>
-                <w:kern w:val="2"/>
-                <w:sz w:val="21"/>
-                <w:szCs w:val="24"/>
-                <w:lang w:val="en-US" w:eastAsia="zh-CN" w:bidi="ar-SA"/>
-                <w14:textFill>
-                  <w14:solidFill>
-                    <w14:schemeClr w14:val="accent2"/>
-                  </w14:solidFill>
-                </w14:textFill>
-              </w:rPr>
-              <w:t xml:space="preserve"> (transform.hpp)</w:t>
-            </w:r>
-          </w:p>
-        </w:tc>
-      </w:tr>
-      <w:tr>
-        <w:tblPrEx>
-          <w:tblBorders>
-            <w:top w:val="single" w:color="auto" w:sz="4" w:space="0"/>
-            <w:left w:val="single" w:color="auto" w:sz="4" w:space="0"/>
-            <w:bottom w:val="single" w:color="auto" w:sz="4" w:space="0"/>
-            <w:right w:val="single" w:color="auto" w:sz="4" w:space="0"/>
-            <w:insideH w:val="single" w:color="auto" w:sz="4" w:space="0"/>
-            <w:insideV w:val="single" w:color="auto" w:sz="4" w:space="0"/>
-          </w:tblBorders>
-          <w:tblCellMar>
-            <w:top w:w="0" w:type="dxa"/>
-            <w:left w:w="108" w:type="dxa"/>
-            <w:bottom w:w="0" w:type="dxa"/>
-            <w:right w:w="108" w:type="dxa"/>
-          </w:tblCellMar>
-        </w:tblPrEx>
-        <w:tc>
-          <w:tcPr>
-            <w:tcW w:w="0" w:type="auto"/>
-            <w:vMerge w:val="restart"/>
-            <w:vAlign w:val="center"/>
-          </w:tcPr>
-          <w:p>
-            <w:pPr>
-              <w:pStyle w:val="12"/>
-              <w:bidi w:val="0"/>
-              <w:jc w:val="both"/>
-              <w:rPr>
-                <w:rFonts w:hint="default" w:ascii="华文中宋" w:hAnsi="华文中宋" w:eastAsia="华文中宋" w:cs="华文中宋"/>
-                <w:b/>
-                <w:bCs/>
-                <w:color w:val="ED7D31" w:themeColor="accent2"/>
-                <w:kern w:val="2"/>
-                <w:sz w:val="21"/>
-                <w:szCs w:val="21"/>
-                <w:vertAlign w:val="baseline"/>
-                <w:lang w:val="en-US" w:eastAsia="zh-CN" w:bidi="ar-SA"/>
-                <w14:textFill>
-                  <w14:solidFill>
-                    <w14:schemeClr w14:val="accent2"/>
-                  </w14:solidFill>
-                </w14:textFill>
-              </w:rPr>
-            </w:pPr>
-            <w:r>
-              <w:rPr>
-                <w:rFonts w:hint="eastAsia" w:cs="华文中宋"/>
-                <w:b/>
-                <w:bCs/>
-                <w:color w:val="ED7D31" w:themeColor="accent2"/>
-                <w:kern w:val="2"/>
-                <w:sz w:val="21"/>
-                <w:szCs w:val="21"/>
-                <w:vertAlign w:val="baseline"/>
-                <w:lang w:val="en-US" w:eastAsia="zh-CN" w:bidi="ar-SA"/>
-                <w14:textFill>
-                  <w14:solidFill>
-                    <w14:schemeClr w14:val="accent2"/>
-                  </w14:solidFill>
-                </w14:textFill>
-              </w:rPr>
-              <w:t>属性</w:t>
-            </w:r>
-          </w:p>
-        </w:tc>
-        <w:tc>
-          <w:tcPr>
-            <w:tcW w:w="4530" w:type="dxa"/>
-            <w:vAlign w:val="center"/>
-          </w:tcPr>
-          <w:p>
-            <w:pPr>
-              <w:pStyle w:val="12"/>
-              <w:bidi w:val="0"/>
-              <w:jc w:val="both"/>
-              <w:rPr>
-                <w:rFonts w:hint="default" w:ascii="华文中宋" w:hAnsi="华文中宋" w:eastAsia="华文中宋" w:cs="华文中宋"/>
-                <w:b/>
-                <w:bCs/>
-                <w:color w:val="FF0000"/>
-                <w:kern w:val="2"/>
-                <w:sz w:val="21"/>
-                <w:szCs w:val="21"/>
-                <w:lang w:val="en-US" w:eastAsia="zh-CN" w:bidi="ar-SA"/>
-              </w:rPr>
-            </w:pPr>
-            <w:r>
-              <w:rPr>
-                <w:rFonts w:hint="eastAsia" w:cs="华文中宋"/>
-                <w:b/>
-                <w:bCs/>
-                <w:color w:val="ED7D31" w:themeColor="accent2"/>
-                <w:kern w:val="2"/>
-                <w:sz w:val="21"/>
-                <w:szCs w:val="21"/>
-                <w:lang w:val="en-US" w:eastAsia="zh-CN" w:bidi="ar-SA"/>
-                <w14:textFill>
-                  <w14:solidFill>
-                    <w14:schemeClr w14:val="accent2"/>
-                  </w14:solidFill>
-                </w14:textFill>
-              </w:rPr>
-              <w:t xml:space="preserve">geometry_msgs::msg::Vector3 </w:t>
-            </w:r>
-            <w:r>
-              <w:rPr>
-                <w:rFonts w:hint="eastAsia" w:cs="华文中宋"/>
-                <w:b/>
-                <w:bCs/>
-                <w:color w:val="FF0000"/>
-                <w:kern w:val="2"/>
-                <w:sz w:val="21"/>
-                <w:szCs w:val="21"/>
-                <w:lang w:val="en-US" w:eastAsia="zh-CN" w:bidi="ar-SA"/>
-              </w:rPr>
-              <w:t>translation</w:t>
-            </w:r>
-            <w:r>
-              <w:rPr>
-                <w:rFonts w:hint="eastAsia" w:cs="华文中宋"/>
-                <w:b/>
-                <w:bCs/>
-                <w:color w:val="ED7D31" w:themeColor="accent2"/>
-                <w:kern w:val="2"/>
-                <w:sz w:val="21"/>
-                <w:szCs w:val="21"/>
-                <w:lang w:val="en-US" w:eastAsia="zh-CN" w:bidi="ar-SA"/>
-                <w14:textFill>
-                  <w14:solidFill>
-                    <w14:schemeClr w14:val="accent2"/>
-                  </w14:solidFill>
-                </w14:textFill>
-              </w:rPr>
-              <w:t xml:space="preserve"> </w:t>
-            </w:r>
-          </w:p>
-        </w:tc>
-        <w:tc>
-          <w:tcPr>
-            <w:tcW w:w="2775" w:type="dxa"/>
-            <w:vAlign w:val="center"/>
-          </w:tcPr>
-          <w:p>
-            <w:pPr>
-              <w:jc w:val="both"/>
-              <w:rPr>
-                <w:rFonts w:hint="eastAsia" w:ascii="华文中宋" w:hAnsi="华文中宋" w:eastAsia="华文中宋" w:cs="华文中宋"/>
-                <w:b/>
-                <w:bCs/>
-                <w:color w:val="ED7D31" w:themeColor="accent2"/>
-                <w:kern w:val="2"/>
-                <w:sz w:val="21"/>
-                <w:szCs w:val="21"/>
-                <w:vertAlign w:val="baseline"/>
-                <w:lang w:val="en-US" w:eastAsia="zh-CN" w:bidi="ar-SA"/>
-                <w14:textFill>
-                  <w14:solidFill>
-                    <w14:schemeClr w14:val="accent2"/>
-                  </w14:solidFill>
-                </w14:textFill>
-              </w:rPr>
-            </w:pPr>
-            <w:r>
-              <w:rPr>
-                <w:rStyle w:val="13"/>
-                <w:rFonts w:hint="eastAsia"/>
-                <w:lang w:val="en-US" w:eastAsia="zh-CN"/>
-              </w:rPr>
-              <w:t>平移</w:t>
-            </w:r>
-          </w:p>
-        </w:tc>
-      </w:tr>
-      <w:tr>
-        <w:tblPrEx>
-          <w:tblBorders>
-            <w:top w:val="single" w:color="auto" w:sz="4" w:space="0"/>
-            <w:left w:val="single" w:color="auto" w:sz="4" w:space="0"/>
-            <w:bottom w:val="single" w:color="auto" w:sz="4" w:space="0"/>
-            <w:right w:val="single" w:color="auto" w:sz="4" w:space="0"/>
-            <w:insideH w:val="single" w:color="auto" w:sz="4" w:space="0"/>
-            <w:insideV w:val="single" w:color="auto" w:sz="4" w:space="0"/>
-          </w:tblBorders>
-          <w:tblCellMar>
-            <w:top w:w="0" w:type="dxa"/>
-            <w:left w:w="108" w:type="dxa"/>
-            <w:bottom w:w="0" w:type="dxa"/>
-            <w:right w:w="108" w:type="dxa"/>
-          </w:tblCellMar>
-        </w:tblPrEx>
-        <w:tc>
-          <w:tcPr>
-            <w:tcW w:w="0" w:type="auto"/>
-            <w:vMerge w:val="continue"/>
-            <w:vAlign w:val="center"/>
-          </w:tcPr>
-          <w:p>
-            <w:pPr>
-              <w:pStyle w:val="12"/>
-              <w:bidi w:val="0"/>
-              <w:jc w:val="both"/>
-              <w:rPr>
-                <w:rFonts w:hint="eastAsia" w:cs="华文中宋"/>
-                <w:b/>
-                <w:bCs/>
-                <w:color w:val="ED7D31" w:themeColor="accent2"/>
-                <w:kern w:val="2"/>
-                <w:sz w:val="21"/>
-                <w:szCs w:val="21"/>
-                <w:vertAlign w:val="baseline"/>
-                <w:lang w:val="en-US" w:eastAsia="zh-CN" w:bidi="ar-SA"/>
-                <w14:textFill>
-                  <w14:solidFill>
-                    <w14:schemeClr w14:val="accent2"/>
-                  </w14:solidFill>
-                </w14:textFill>
-              </w:rPr>
-            </w:pPr>
-          </w:p>
-        </w:tc>
-        <w:tc>
-          <w:tcPr>
-            <w:tcW w:w="0" w:type="auto"/>
-            <w:vAlign w:val="center"/>
-          </w:tcPr>
-          <w:p>
-            <w:pPr>
-              <w:pStyle w:val="12"/>
-              <w:bidi w:val="0"/>
-              <w:jc w:val="both"/>
-              <w:rPr>
-                <w:rFonts w:hint="default" w:cs="华文中宋"/>
-                <w:b/>
-                <w:bCs/>
-                <w:color w:val="ED7D31" w:themeColor="accent2"/>
-                <w:kern w:val="2"/>
-                <w:sz w:val="21"/>
-                <w:szCs w:val="21"/>
-                <w:lang w:val="en-US" w:eastAsia="zh-CN" w:bidi="ar-SA"/>
-                <w14:textFill>
-                  <w14:solidFill>
-                    <w14:schemeClr w14:val="accent2"/>
-                  </w14:solidFill>
-                </w14:textFill>
-              </w:rPr>
-            </w:pPr>
-            <w:r>
-              <w:rPr>
-                <w:rFonts w:hint="eastAsia" w:cs="华文中宋"/>
-                <w:b/>
-                <w:bCs/>
-                <w:color w:val="ED7D31" w:themeColor="accent2"/>
-                <w:kern w:val="2"/>
-                <w:sz w:val="21"/>
-                <w:szCs w:val="21"/>
-                <w:lang w:val="en-US" w:eastAsia="zh-CN" w:bidi="ar-SA"/>
-                <w14:textFill>
-                  <w14:solidFill>
-                    <w14:schemeClr w14:val="accent2"/>
-                  </w14:solidFill>
-                </w14:textFill>
-              </w:rPr>
-              <w:t xml:space="preserve">geometry_msgs::msg::Quaternion </w:t>
-            </w:r>
-            <w:r>
-              <w:rPr>
-                <w:rFonts w:hint="eastAsia" w:cs="华文中宋"/>
-                <w:b/>
-                <w:bCs/>
-                <w:color w:val="FF0000"/>
-                <w:kern w:val="2"/>
-                <w:sz w:val="21"/>
-                <w:szCs w:val="21"/>
-                <w:lang w:val="en-US" w:eastAsia="zh-CN" w:bidi="ar-SA"/>
-              </w:rPr>
-              <w:t>rotation</w:t>
-            </w:r>
-          </w:p>
-        </w:tc>
-        <w:tc>
-          <w:tcPr>
-            <w:tcW w:w="0" w:type="auto"/>
-            <w:vAlign w:val="center"/>
-          </w:tcPr>
-          <w:p>
-            <w:pPr>
-              <w:jc w:val="both"/>
-              <w:rPr>
-                <w:rStyle w:val="13"/>
-                <w:rFonts w:hint="default"/>
-                <w:lang w:val="en-US" w:eastAsia="zh-CN"/>
-              </w:rPr>
-            </w:pPr>
-            <w:r>
-              <w:rPr>
-                <w:rStyle w:val="13"/>
-                <w:rFonts w:hint="eastAsia"/>
-                <w:lang w:val="en-US" w:eastAsia="zh-CN"/>
-              </w:rPr>
-              <w:t>旋转</w:t>
             </w:r>
           </w:p>
         </w:tc>
@@ -19731,7 +19272,435 @@
       </w:tblPr>
       <w:tblGrid>
         <w:gridCol w:w="637"/>
-        <w:gridCol w:w="3364"/>
+        <w:gridCol w:w="1866"/>
+        <w:gridCol w:w="1832"/>
+      </w:tblGrid>
+      <w:tr>
+        <w:tblPrEx>
+          <w:tblBorders>
+            <w:top w:val="single" w:color="auto" w:sz="4" w:space="0"/>
+            <w:left w:val="single" w:color="auto" w:sz="4" w:space="0"/>
+            <w:bottom w:val="single" w:color="auto" w:sz="4" w:space="0"/>
+            <w:right w:val="single" w:color="auto" w:sz="4" w:space="0"/>
+            <w:insideH w:val="single" w:color="auto" w:sz="4" w:space="0"/>
+            <w:insideV w:val="single" w:color="auto" w:sz="4" w:space="0"/>
+          </w:tblBorders>
+          <w:tblCellMar>
+            <w:top w:w="0" w:type="dxa"/>
+            <w:left w:w="108" w:type="dxa"/>
+            <w:bottom w:w="0" w:type="dxa"/>
+            <w:right w:w="108" w:type="dxa"/>
+          </w:tblCellMar>
+        </w:tblPrEx>
+        <w:tc>
+          <w:tcPr>
+            <w:tcW w:w="0" w:type="auto"/>
+            <w:gridSpan w:val="2"/>
+            <w:vAlign w:val="center"/>
+          </w:tcPr>
+          <w:p>
+            <w:pPr>
+              <w:pStyle w:val="12"/>
+              <w:bidi w:val="0"/>
+              <w:jc w:val="both"/>
+              <w:rPr>
+                <w:rFonts w:hint="default" w:cs="华文中宋"/>
+                <w:b/>
+                <w:bCs/>
+                <w:color w:val="ED7D31" w:themeColor="accent2"/>
+                <w:kern w:val="2"/>
+                <w:sz w:val="21"/>
+                <w:szCs w:val="21"/>
+                <w:lang w:val="en-US" w:eastAsia="zh-CN" w:bidi="ar-SA"/>
+                <w14:textFill>
+                  <w14:solidFill>
+                    <w14:schemeClr w14:val="accent2"/>
+                  </w14:solidFill>
+                </w14:textFill>
+              </w:rPr>
+            </w:pPr>
+            <w:r>
+              <w:rPr>
+                <w:rFonts w:hint="eastAsia"/>
+                <w:lang w:val="en-US" w:eastAsia="zh-CN"/>
+              </w:rPr>
+              <w:t>Twist</w:t>
+            </w:r>
+          </w:p>
+        </w:tc>
+        <w:tc>
+          <w:tcPr>
+            <w:tcW w:w="0" w:type="auto"/>
+            <w:vAlign w:val="center"/>
+          </w:tcPr>
+          <w:p>
+            <w:pPr>
+              <w:jc w:val="both"/>
+              <w:rPr>
+                <w:rStyle w:val="13"/>
+                <w:rFonts w:hint="eastAsia"/>
+                <w:lang w:val="en-US" w:eastAsia="zh-CN"/>
+              </w:rPr>
+            </w:pPr>
+            <w:r>
+              <w:rPr>
+                <w:rFonts w:hint="eastAsia" w:cs="华文中宋"/>
+                <w:b/>
+                <w:bCs/>
+                <w:color w:val="EA82E5"/>
+                <w:kern w:val="2"/>
+                <w:sz w:val="21"/>
+                <w:szCs w:val="21"/>
+                <w:lang w:val="en-US" w:eastAsia="zh-CN" w:bidi="ar-SA"/>
+              </w:rPr>
+              <w:t>速度</w:t>
+            </w:r>
+            <w:r>
+              <w:rPr>
+                <w:rFonts w:hint="eastAsia" w:cs="华文中宋"/>
+                <w:b/>
+                <w:bCs/>
+                <w:color w:val="ED7D31" w:themeColor="accent2"/>
+                <w:kern w:val="2"/>
+                <w:sz w:val="21"/>
+                <w:szCs w:val="24"/>
+                <w:lang w:val="en-US" w:eastAsia="zh-CN" w:bidi="ar-SA"/>
+                <w14:textFill>
+                  <w14:solidFill>
+                    <w14:schemeClr w14:val="accent2"/>
+                  </w14:solidFill>
+                </w14:textFill>
+              </w:rPr>
+              <w:t xml:space="preserve"> (twist.hpp)</w:t>
+            </w:r>
+          </w:p>
+        </w:tc>
+      </w:tr>
+      <w:tr>
+        <w:tblPrEx>
+          <w:tblBorders>
+            <w:top w:val="single" w:color="auto" w:sz="4" w:space="0"/>
+            <w:left w:val="single" w:color="auto" w:sz="4" w:space="0"/>
+            <w:bottom w:val="single" w:color="auto" w:sz="4" w:space="0"/>
+            <w:right w:val="single" w:color="auto" w:sz="4" w:space="0"/>
+            <w:insideH w:val="single" w:color="auto" w:sz="4" w:space="0"/>
+            <w:insideV w:val="single" w:color="auto" w:sz="4" w:space="0"/>
+          </w:tblBorders>
+          <w:tblCellMar>
+            <w:top w:w="0" w:type="dxa"/>
+            <w:left w:w="108" w:type="dxa"/>
+            <w:bottom w:w="0" w:type="dxa"/>
+            <w:right w:w="108" w:type="dxa"/>
+          </w:tblCellMar>
+        </w:tblPrEx>
+        <w:tc>
+          <w:tcPr>
+            <w:tcW w:w="0" w:type="auto"/>
+            <w:vMerge w:val="restart"/>
+            <w:vAlign w:val="center"/>
+          </w:tcPr>
+          <w:p>
+            <w:pPr>
+              <w:pStyle w:val="12"/>
+              <w:bidi w:val="0"/>
+              <w:jc w:val="both"/>
+              <w:rPr>
+                <w:rFonts w:hint="eastAsia" w:ascii="华文中宋" w:hAnsi="华文中宋" w:eastAsia="华文中宋" w:cs="华文中宋"/>
+                <w:b/>
+                <w:bCs/>
+                <w:color w:val="ED7D31" w:themeColor="accent2"/>
+                <w:kern w:val="2"/>
+                <w:sz w:val="21"/>
+                <w:szCs w:val="21"/>
+                <w:vertAlign w:val="baseline"/>
+                <w:lang w:val="en-US" w:eastAsia="zh-CN" w:bidi="ar-SA"/>
+                <w14:textFill>
+                  <w14:solidFill>
+                    <w14:schemeClr w14:val="accent2"/>
+                  </w14:solidFill>
+                </w14:textFill>
+              </w:rPr>
+            </w:pPr>
+            <w:r>
+              <w:rPr>
+                <w:rFonts w:hint="eastAsia" w:cs="华文中宋"/>
+                <w:b/>
+                <w:bCs/>
+                <w:color w:val="ED7D31" w:themeColor="accent2"/>
+                <w:kern w:val="2"/>
+                <w:sz w:val="21"/>
+                <w:szCs w:val="21"/>
+                <w:vertAlign w:val="baseline"/>
+                <w:lang w:val="en-US" w:eastAsia="zh-CN" w:bidi="ar-SA"/>
+                <w14:textFill>
+                  <w14:solidFill>
+                    <w14:schemeClr w14:val="accent2"/>
+                  </w14:solidFill>
+                </w14:textFill>
+              </w:rPr>
+              <w:t>属性</w:t>
+            </w:r>
+          </w:p>
+        </w:tc>
+        <w:tc>
+          <w:tcPr>
+            <w:tcW w:w="0" w:type="auto"/>
+            <w:vAlign w:val="center"/>
+          </w:tcPr>
+          <w:p>
+            <w:pPr>
+              <w:pStyle w:val="12"/>
+              <w:bidi w:val="0"/>
+              <w:jc w:val="both"/>
+              <w:rPr>
+                <w:rFonts w:hint="default" w:ascii="华文中宋" w:hAnsi="华文中宋" w:eastAsia="华文中宋" w:cs="华文中宋"/>
+                <w:b/>
+                <w:bCs/>
+                <w:color w:val="FF0000"/>
+                <w:kern w:val="2"/>
+                <w:sz w:val="21"/>
+                <w:szCs w:val="21"/>
+                <w:lang w:val="en-US" w:eastAsia="zh-CN" w:bidi="ar-SA"/>
+              </w:rPr>
+            </w:pPr>
+            <w:r>
+              <w:rPr>
+                <w:rFonts w:hint="eastAsia" w:cs="华文中宋"/>
+                <w:b/>
+                <w:bCs/>
+                <w:color w:val="ED7D31" w:themeColor="accent2"/>
+                <w:kern w:val="2"/>
+                <w:sz w:val="21"/>
+                <w:szCs w:val="21"/>
+                <w:lang w:val="en-US" w:eastAsia="zh-CN" w:bidi="ar-SA"/>
+                <w14:textFill>
+                  <w14:solidFill>
+                    <w14:schemeClr w14:val="accent2"/>
+                  </w14:solidFill>
+                </w14:textFill>
+              </w:rPr>
+              <w:t xml:space="preserve">Vector3 </w:t>
+            </w:r>
+            <w:r>
+              <w:rPr>
+                <w:rFonts w:hint="eastAsia" w:cs="华文中宋"/>
+                <w:b/>
+                <w:bCs/>
+                <w:color w:val="FF0000"/>
+                <w:kern w:val="2"/>
+                <w:sz w:val="21"/>
+                <w:szCs w:val="21"/>
+                <w:lang w:val="en-US" w:eastAsia="zh-CN" w:bidi="ar-SA"/>
+              </w:rPr>
+              <w:t>linear</w:t>
+            </w:r>
+          </w:p>
+        </w:tc>
+        <w:tc>
+          <w:tcPr>
+            <w:tcW w:w="0" w:type="auto"/>
+            <w:vAlign w:val="center"/>
+          </w:tcPr>
+          <w:p>
+            <w:pPr>
+              <w:jc w:val="both"/>
+              <w:rPr>
+                <w:rFonts w:hint="eastAsia" w:ascii="华文中宋" w:hAnsi="华文中宋" w:eastAsia="华文中宋" w:cs="华文中宋"/>
+                <w:b/>
+                <w:bCs/>
+                <w:color w:val="ED7D31" w:themeColor="accent2"/>
+                <w:kern w:val="2"/>
+                <w:sz w:val="21"/>
+                <w:szCs w:val="21"/>
+                <w:vertAlign w:val="baseline"/>
+                <w:lang w:val="en-US" w:eastAsia="zh-CN" w:bidi="ar-SA"/>
+                <w14:textFill>
+                  <w14:solidFill>
+                    <w14:schemeClr w14:val="accent2"/>
+                  </w14:solidFill>
+                </w14:textFill>
+              </w:rPr>
+            </w:pPr>
+            <w:r>
+              <w:rPr>
+                <w:rStyle w:val="13"/>
+                <w:rFonts w:hint="eastAsia"/>
+                <w:lang w:val="en-US" w:eastAsia="zh-CN"/>
+              </w:rPr>
+              <w:t>线性</w:t>
+            </w:r>
+          </w:p>
+        </w:tc>
+      </w:tr>
+      <w:tr>
+        <w:tblPrEx>
+          <w:tblBorders>
+            <w:top w:val="single" w:color="auto" w:sz="4" w:space="0"/>
+            <w:left w:val="single" w:color="auto" w:sz="4" w:space="0"/>
+            <w:bottom w:val="single" w:color="auto" w:sz="4" w:space="0"/>
+            <w:right w:val="single" w:color="auto" w:sz="4" w:space="0"/>
+            <w:insideH w:val="single" w:color="auto" w:sz="4" w:space="0"/>
+            <w:insideV w:val="single" w:color="auto" w:sz="4" w:space="0"/>
+          </w:tblBorders>
+          <w:tblCellMar>
+            <w:top w:w="0" w:type="dxa"/>
+            <w:left w:w="108" w:type="dxa"/>
+            <w:bottom w:w="0" w:type="dxa"/>
+            <w:right w:w="108" w:type="dxa"/>
+          </w:tblCellMar>
+        </w:tblPrEx>
+        <w:tc>
+          <w:tcPr>
+            <w:tcW w:w="0" w:type="auto"/>
+            <w:vMerge w:val="continue"/>
+            <w:vAlign w:val="center"/>
+          </w:tcPr>
+          <w:p>
+            <w:pPr>
+              <w:pStyle w:val="12"/>
+              <w:bidi w:val="0"/>
+              <w:jc w:val="both"/>
+              <w:rPr>
+                <w:rFonts w:hint="eastAsia" w:cs="华文中宋"/>
+                <w:b/>
+                <w:bCs/>
+                <w:color w:val="ED7D31" w:themeColor="accent2"/>
+                <w:kern w:val="2"/>
+                <w:sz w:val="21"/>
+                <w:szCs w:val="21"/>
+                <w:lang w:val="en-US" w:eastAsia="zh-CN" w:bidi="ar-SA"/>
+                <w14:textFill>
+                  <w14:solidFill>
+                    <w14:schemeClr w14:val="accent2"/>
+                  </w14:solidFill>
+                </w14:textFill>
+              </w:rPr>
+            </w:pPr>
+          </w:p>
+        </w:tc>
+        <w:tc>
+          <w:tcPr>
+            <w:tcW w:w="0" w:type="auto"/>
+            <w:vAlign w:val="center"/>
+          </w:tcPr>
+          <w:p>
+            <w:pPr>
+              <w:pStyle w:val="12"/>
+              <w:bidi w:val="0"/>
+              <w:jc w:val="both"/>
+              <w:rPr>
+                <w:rFonts w:hint="default" w:ascii="华文中宋" w:hAnsi="华文中宋" w:eastAsia="华文中宋" w:cs="华文中宋"/>
+                <w:b/>
+                <w:bCs/>
+                <w:color w:val="ED7D31" w:themeColor="accent2"/>
+                <w:kern w:val="2"/>
+                <w:sz w:val="21"/>
+                <w:szCs w:val="21"/>
+                <w:lang w:val="en-US" w:eastAsia="zh-CN" w:bidi="ar-SA"/>
+                <w14:textFill>
+                  <w14:solidFill>
+                    <w14:schemeClr w14:val="accent2"/>
+                  </w14:solidFill>
+                </w14:textFill>
+              </w:rPr>
+            </w:pPr>
+            <w:r>
+              <w:rPr>
+                <w:rFonts w:hint="eastAsia" w:cs="华文中宋"/>
+                <w:b/>
+                <w:bCs/>
+                <w:color w:val="ED7D31" w:themeColor="accent2"/>
+                <w:kern w:val="2"/>
+                <w:sz w:val="21"/>
+                <w:szCs w:val="21"/>
+                <w:lang w:val="en-US" w:eastAsia="zh-CN" w:bidi="ar-SA"/>
+                <w14:textFill>
+                  <w14:solidFill>
+                    <w14:schemeClr w14:val="accent2"/>
+                  </w14:solidFill>
+                </w14:textFill>
+              </w:rPr>
+              <w:t xml:space="preserve">Vector3 </w:t>
+            </w:r>
+            <w:r>
+              <w:rPr>
+                <w:rFonts w:hint="eastAsia" w:cs="华文中宋"/>
+                <w:b/>
+                <w:bCs/>
+                <w:color w:val="FF0000"/>
+                <w:kern w:val="2"/>
+                <w:sz w:val="21"/>
+                <w:szCs w:val="21"/>
+                <w:lang w:val="en-US" w:eastAsia="zh-CN" w:bidi="ar-SA"/>
+              </w:rPr>
+              <w:t>angular</w:t>
+            </w:r>
+          </w:p>
+        </w:tc>
+        <w:tc>
+          <w:tcPr>
+            <w:tcW w:w="0" w:type="auto"/>
+            <w:vAlign w:val="center"/>
+          </w:tcPr>
+          <w:p>
+            <w:pPr>
+              <w:jc w:val="both"/>
+              <w:rPr>
+                <w:rFonts w:hint="eastAsia" w:ascii="华文中宋" w:hAnsi="华文中宋" w:eastAsia="华文中宋" w:cs="华文中宋"/>
+                <w:b/>
+                <w:bCs/>
+                <w:color w:val="EA82E5"/>
+                <w:kern w:val="2"/>
+                <w:sz w:val="21"/>
+                <w:szCs w:val="21"/>
+                <w:lang w:val="en-US" w:eastAsia="zh-CN" w:bidi="ar-SA"/>
+              </w:rPr>
+            </w:pPr>
+            <w:r>
+              <w:rPr>
+                <w:rStyle w:val="13"/>
+                <w:rFonts w:hint="eastAsia"/>
+                <w:lang w:val="en-US" w:eastAsia="zh-CN"/>
+              </w:rPr>
+              <w:t>旋转</w:t>
+            </w:r>
+          </w:p>
+        </w:tc>
+      </w:tr>
+    </w:tbl>
+    <w:p>
+      <w:pPr>
+        <w:rPr>
+          <w:rFonts w:hint="default"/>
+          <w:lang w:val="en-US" w:eastAsia="zh-CN"/>
+        </w:rPr>
+      </w:pPr>
+    </w:p>
+    <w:tbl>
+      <w:tblPr>
+        <w:tblStyle w:val="7"/>
+        <w:tblW w:w="0" w:type="auto"/>
+        <w:tblInd w:w="0" w:type="dxa"/>
+        <w:tblBorders>
+          <w:top w:val="single" w:color="auto" w:sz="4" w:space="0"/>
+          <w:left w:val="single" w:color="auto" w:sz="4" w:space="0"/>
+          <w:bottom w:val="single" w:color="auto" w:sz="4" w:space="0"/>
+          <w:right w:val="single" w:color="auto" w:sz="4" w:space="0"/>
+          <w:insideH w:val="single" w:color="auto" w:sz="4" w:space="0"/>
+          <w:insideV w:val="single" w:color="auto" w:sz="4" w:space="0"/>
+        </w:tblBorders>
+        <w:tblLayout w:type="autofit"/>
+        <w:tblCellMar>
+          <w:top w:w="0" w:type="dxa"/>
+          <w:left w:w="108" w:type="dxa"/>
+          <w:bottom w:w="0" w:type="dxa"/>
+          <w:right w:w="108" w:type="dxa"/>
+        </w:tblCellMar>
+      </w:tblPr>
+      <w:tblGrid>
+        <w:gridCol w:w="637"/>
+        <w:gridCol w:w="737"/>
+        <w:gridCol w:w="2627"/>
         <w:gridCol w:w="4390"/>
       </w:tblGrid>
       <w:tr>
@@ -19757,7 +19726,7 @@
         <w:tc>
           <w:tcPr>
             <w:tcW w:w="0" w:type="auto"/>
-            <w:gridSpan w:val="2"/>
+            <w:gridSpan w:val="3"/>
             <w:vAlign w:val="center"/>
           </w:tcPr>
           <w:p>
@@ -19927,6 +19896,7 @@
         <w:tc>
           <w:tcPr>
             <w:tcW w:w="0" w:type="auto"/>
+            <w:gridSpan w:val="2"/>
             <w:vAlign w:val="center"/>
           </w:tcPr>
           <w:p>
@@ -20119,6 +20089,7 @@
         <w:tc>
           <w:tcPr>
             <w:tcW w:w="0" w:type="auto"/>
+            <w:gridSpan w:val="2"/>
             <w:vAlign w:val="center"/>
           </w:tcPr>
           <w:p>
@@ -20196,6 +20167,24 @@
                 <w:lang w:val="en-US" w:eastAsia="zh-CN"/>
               </w:rPr>
               <w:t>子坐标系</w:t>
+            </w:r>
+            <w:r>
+              <w:rPr>
+                <w:rFonts w:hint="eastAsia" w:ascii="华文中宋" w:hAnsi="华文中宋" w:eastAsia="华文中宋" w:cs="华文中宋"/>
+                <w:b/>
+                <w:bCs/>
+                <w:color w:val="ED7D31" w:themeColor="accent2"/>
+                <w:kern w:val="2"/>
+                <w:sz w:val="21"/>
+                <w:szCs w:val="24"/>
+                <w:lang w:val="en-US" w:eastAsia="zh-CN" w:bidi="ar-SA"/>
+                <w14:textFill>
+                  <w14:solidFill>
+                    <w14:schemeClr w14:val="accent2"/>
+                  </w14:solidFill>
+                </w14:textFill>
+              </w:rPr>
+              <w:t xml:space="preserve"> (当前)</w:t>
             </w:r>
           </w:p>
         </w:tc>
@@ -20251,6 +20240,7 @@
         <w:tc>
           <w:tcPr>
             <w:tcW w:w="0" w:type="auto"/>
+            <w:gridSpan w:val="2"/>
             <w:vAlign w:val="center"/>
           </w:tcPr>
           <w:p>
@@ -20276,6 +20266,14 @@
             </w:pPr>
             <w:r>
               <w:rPr>
+                <w:rStyle w:val="13"/>
+                <w:rFonts w:hint="eastAsia"/>
+                <w:lang w:val="en-US" w:eastAsia="zh-CN"/>
+              </w:rPr>
+              <w:t>Transform</w:t>
+            </w:r>
+            <w:r>
+              <w:rPr>
                 <w:rFonts w:hint="eastAsia" w:cs="华文中宋"/>
                 <w:b/>
                 <w:bCs/>
@@ -20290,7 +20288,7 @@
                   </w14:solidFill>
                 </w14:textFill>
               </w:rPr>
-              <w:t xml:space="preserve">Transform </w:t>
+              <w:t xml:space="preserve"> </w:t>
             </w:r>
             <w:r>
               <w:rPr>
@@ -20317,10 +20315,406 @@
             </w:pPr>
             <w:r>
               <w:rPr>
-                <w:rFonts w:hint="eastAsia"/>
-                <w:lang w:val="en-US" w:eastAsia="zh-CN"/>
+                <w:rFonts w:hint="eastAsia" w:ascii="华文中宋" w:hAnsi="华文中宋" w:eastAsia="华文中宋" w:cs="华文中宋"/>
+                <w:b/>
+                <w:bCs/>
+                <w:color w:val="EA82E5"/>
+                <w:kern w:val="2"/>
+                <w:sz w:val="21"/>
+                <w:szCs w:val="21"/>
+                <w:lang w:val="en-US" w:eastAsia="zh-CN" w:bidi="ar-SA"/>
               </w:rPr>
               <w:t>变换矩阵</w:t>
+            </w:r>
+            <w:r>
+              <w:rPr>
+                <w:rFonts w:hint="eastAsia" w:cs="华文中宋"/>
+                <w:b/>
+                <w:bCs/>
+                <w:color w:val="ED7D31" w:themeColor="accent2"/>
+                <w:kern w:val="2"/>
+                <w:sz w:val="21"/>
+                <w:szCs w:val="24"/>
+                <w:lang w:val="en-US" w:eastAsia="zh-CN" w:bidi="ar-SA"/>
+                <w14:textFill>
+                  <w14:solidFill>
+                    <w14:schemeClr w14:val="accent2"/>
+                  </w14:solidFill>
+                </w14:textFill>
+              </w:rPr>
+              <w:t xml:space="preserve"> (transform.hpp)</w:t>
+            </w:r>
+          </w:p>
+        </w:tc>
+      </w:tr>
+      <w:tr>
+        <w:tblPrEx>
+          <w:tblBorders>
+            <w:top w:val="single" w:color="auto" w:sz="4" w:space="0"/>
+            <w:left w:val="single" w:color="auto" w:sz="4" w:space="0"/>
+            <w:bottom w:val="single" w:color="auto" w:sz="4" w:space="0"/>
+            <w:right w:val="single" w:color="auto" w:sz="4" w:space="0"/>
+            <w:insideH w:val="single" w:color="auto" w:sz="4" w:space="0"/>
+            <w:insideV w:val="single" w:color="auto" w:sz="4" w:space="0"/>
+          </w:tblBorders>
+          <w:tblCellMar>
+            <w:top w:w="0" w:type="dxa"/>
+            <w:left w:w="108" w:type="dxa"/>
+            <w:bottom w:w="0" w:type="dxa"/>
+            <w:right w:w="108" w:type="dxa"/>
+          </w:tblCellMar>
+        </w:tblPrEx>
+        <w:tc>
+          <w:tcPr>
+            <w:tcW w:w="0" w:type="auto"/>
+            <w:vMerge w:val="continue"/>
+            <w:tcBorders/>
+            <w:vAlign w:val="center"/>
+          </w:tcPr>
+          <w:p>
+            <w:pPr>
+              <w:pStyle w:val="12"/>
+              <w:bidi w:val="0"/>
+              <w:jc w:val="both"/>
+              <w:rPr>
+                <w:rFonts w:hint="eastAsia" w:cs="华文中宋"/>
+                <w:b/>
+                <w:bCs/>
+                <w:color w:val="ED7D31" w:themeColor="accent2"/>
+                <w:kern w:val="2"/>
+                <w:sz w:val="21"/>
+                <w:szCs w:val="21"/>
+                <w:vertAlign w:val="baseline"/>
+                <w:lang w:val="en-US" w:eastAsia="zh-CN" w:bidi="ar-SA"/>
+                <w14:textFill>
+                  <w14:solidFill>
+                    <w14:schemeClr w14:val="accent2"/>
+                  </w14:solidFill>
+                </w14:textFill>
+              </w:rPr>
+            </w:pPr>
+          </w:p>
+        </w:tc>
+        <w:tc>
+          <w:tcPr>
+            <w:tcW w:w="0" w:type="auto"/>
+            <w:vMerge w:val="restart"/>
+            <w:vAlign w:val="center"/>
+          </w:tcPr>
+          <w:p>
+            <w:pPr>
+              <w:pStyle w:val="12"/>
+              <w:bidi w:val="0"/>
+              <w:jc w:val="both"/>
+              <w:rPr>
+                <w:rFonts w:hint="eastAsia" w:ascii="华文中宋" w:hAnsi="华文中宋" w:eastAsia="华文中宋" w:cs="华文中宋"/>
+                <w:b/>
+                <w:bCs/>
+                <w:color w:val="ED7D31" w:themeColor="accent2"/>
+                <w:kern w:val="2"/>
+                <w:sz w:val="21"/>
+                <w:szCs w:val="21"/>
+                <w:vertAlign w:val="baseline"/>
+                <w:lang w:val="en-US" w:eastAsia="zh-CN" w:bidi="ar-SA"/>
+                <w14:textFill>
+                  <w14:solidFill>
+                    <w14:schemeClr w14:val="accent2"/>
+                  </w14:solidFill>
+                </w14:textFill>
+              </w:rPr>
+            </w:pPr>
+            <w:r>
+              <w:rPr>
+                <w:rFonts w:hint="eastAsia" w:cs="华文中宋"/>
+                <w:b/>
+                <w:bCs/>
+                <w:color w:val="ED7D31" w:themeColor="accent2"/>
+                <w:kern w:val="2"/>
+                <w:sz w:val="21"/>
+                <w:szCs w:val="21"/>
+                <w:vertAlign w:val="baseline"/>
+                <w:lang w:val="en-US" w:eastAsia="zh-CN" w:bidi="ar-SA"/>
+                <w14:textFill>
+                  <w14:solidFill>
+                    <w14:schemeClr w14:val="accent2"/>
+                  </w14:solidFill>
+                </w14:textFill>
+              </w:rPr>
+              <w:t>属性</w:t>
+            </w:r>
+          </w:p>
+        </w:tc>
+        <w:tc>
+          <w:tcPr>
+            <w:tcW w:w="0" w:type="auto"/>
+            <w:vAlign w:val="center"/>
+          </w:tcPr>
+          <w:p>
+            <w:pPr>
+              <w:pStyle w:val="12"/>
+              <w:bidi w:val="0"/>
+              <w:jc w:val="both"/>
+              <w:rPr>
+                <w:rFonts w:hint="eastAsia" w:ascii="华文中宋" w:hAnsi="华文中宋" w:eastAsia="华文中宋" w:cs="华文中宋"/>
+                <w:b/>
+                <w:bCs/>
+                <w:color w:val="FF0000"/>
+                <w:kern w:val="2"/>
+                <w:sz w:val="21"/>
+                <w:szCs w:val="21"/>
+                <w:lang w:val="en-US" w:eastAsia="zh-CN" w:bidi="ar-SA"/>
+              </w:rPr>
+            </w:pPr>
+            <w:r>
+              <w:rPr>
+                <w:rFonts w:hint="eastAsia" w:cs="华文中宋"/>
+                <w:b/>
+                <w:bCs/>
+                <w:color w:val="ED7D31" w:themeColor="accent2"/>
+                <w:kern w:val="2"/>
+                <w:sz w:val="21"/>
+                <w:szCs w:val="21"/>
+                <w:lang w:val="en-US" w:eastAsia="zh-CN" w:bidi="ar-SA"/>
+                <w14:textFill>
+                  <w14:solidFill>
+                    <w14:schemeClr w14:val="accent2"/>
+                  </w14:solidFill>
+                </w14:textFill>
+              </w:rPr>
+              <w:t xml:space="preserve">Vector3 </w:t>
+            </w:r>
+            <w:r>
+              <w:rPr>
+                <w:rFonts w:hint="eastAsia" w:cs="华文中宋"/>
+                <w:b/>
+                <w:bCs/>
+                <w:color w:val="FF0000"/>
+                <w:kern w:val="2"/>
+                <w:sz w:val="21"/>
+                <w:szCs w:val="21"/>
+                <w:lang w:val="en-US" w:eastAsia="zh-CN" w:bidi="ar-SA"/>
+              </w:rPr>
+              <w:t>translation</w:t>
+            </w:r>
+            <w:r>
+              <w:rPr>
+                <w:rFonts w:hint="eastAsia" w:cs="华文中宋"/>
+                <w:b/>
+                <w:bCs/>
+                <w:color w:val="ED7D31" w:themeColor="accent2"/>
+                <w:kern w:val="2"/>
+                <w:sz w:val="21"/>
+                <w:szCs w:val="21"/>
+                <w:lang w:val="en-US" w:eastAsia="zh-CN" w:bidi="ar-SA"/>
+                <w14:textFill>
+                  <w14:solidFill>
+                    <w14:schemeClr w14:val="accent2"/>
+                  </w14:solidFill>
+                </w14:textFill>
+              </w:rPr>
+              <w:t xml:space="preserve"> </w:t>
+            </w:r>
+          </w:p>
+        </w:tc>
+        <w:tc>
+          <w:tcPr>
+            <w:tcW w:w="0" w:type="auto"/>
+            <w:vAlign w:val="center"/>
+          </w:tcPr>
+          <w:p>
+            <w:pPr>
+              <w:jc w:val="both"/>
+              <w:rPr>
+                <w:rFonts w:hint="eastAsia" w:ascii="华文中宋" w:hAnsi="华文中宋" w:eastAsia="华文中宋" w:cs="华文中宋"/>
+                <w:b/>
+                <w:bCs/>
+                <w:color w:val="ED7D31" w:themeColor="accent2"/>
+                <w:kern w:val="2"/>
+                <w:sz w:val="21"/>
+                <w:szCs w:val="21"/>
+                <w:vertAlign w:val="baseline"/>
+                <w:lang w:val="en-US" w:eastAsia="zh-CN" w:bidi="ar-SA"/>
+                <w14:textFill>
+                  <w14:solidFill>
+                    <w14:schemeClr w14:val="accent2"/>
+                  </w14:solidFill>
+                </w14:textFill>
+              </w:rPr>
+            </w:pPr>
+            <w:r>
+              <w:rPr>
+                <w:rStyle w:val="13"/>
+                <w:rFonts w:hint="eastAsia"/>
+                <w:lang w:val="en-US" w:eastAsia="zh-CN"/>
+              </w:rPr>
+              <w:t>平移</w:t>
+            </w:r>
+          </w:p>
+        </w:tc>
+      </w:tr>
+      <w:tr>
+        <w:tblPrEx>
+          <w:tblBorders>
+            <w:top w:val="single" w:color="auto" w:sz="4" w:space="0"/>
+            <w:left w:val="single" w:color="auto" w:sz="4" w:space="0"/>
+            <w:bottom w:val="single" w:color="auto" w:sz="4" w:space="0"/>
+            <w:right w:val="single" w:color="auto" w:sz="4" w:space="0"/>
+            <w:insideH w:val="single" w:color="auto" w:sz="4" w:space="0"/>
+            <w:insideV w:val="single" w:color="auto" w:sz="4" w:space="0"/>
+          </w:tblBorders>
+          <w:tblCellMar>
+            <w:top w:w="0" w:type="dxa"/>
+            <w:left w:w="108" w:type="dxa"/>
+            <w:bottom w:w="0" w:type="dxa"/>
+            <w:right w:w="108" w:type="dxa"/>
+          </w:tblCellMar>
+        </w:tblPrEx>
+        <w:tc>
+          <w:tcPr>
+            <w:tcW w:w="0" w:type="auto"/>
+            <w:vMerge w:val="continue"/>
+            <w:tcBorders/>
+            <w:vAlign w:val="center"/>
+          </w:tcPr>
+          <w:p>
+            <w:pPr>
+              <w:pStyle w:val="12"/>
+              <w:bidi w:val="0"/>
+              <w:jc w:val="both"/>
+              <w:rPr>
+                <w:rFonts w:hint="eastAsia" w:cs="华文中宋"/>
+                <w:b/>
+                <w:bCs/>
+                <w:color w:val="ED7D31" w:themeColor="accent2"/>
+                <w:kern w:val="2"/>
+                <w:sz w:val="21"/>
+                <w:szCs w:val="21"/>
+                <w:vertAlign w:val="baseline"/>
+                <w:lang w:val="en-US" w:eastAsia="zh-CN" w:bidi="ar-SA"/>
+                <w14:textFill>
+                  <w14:solidFill>
+                    <w14:schemeClr w14:val="accent2"/>
+                  </w14:solidFill>
+                </w14:textFill>
+              </w:rPr>
+            </w:pPr>
+          </w:p>
+        </w:tc>
+        <w:tc>
+          <w:tcPr>
+            <w:tcW w:w="0" w:type="auto"/>
+            <w:vMerge w:val="continue"/>
+            <w:tcBorders/>
+            <w:vAlign w:val="center"/>
+          </w:tcPr>
+          <w:p>
+            <w:pPr>
+              <w:pStyle w:val="12"/>
+              <w:bidi w:val="0"/>
+              <w:jc w:val="both"/>
+              <w:rPr>
+                <w:rFonts w:hint="eastAsia" w:cs="华文中宋"/>
+                <w:b/>
+                <w:bCs/>
+                <w:color w:val="ED7D31" w:themeColor="accent2"/>
+                <w:kern w:val="2"/>
+                <w:sz w:val="21"/>
+                <w:szCs w:val="21"/>
+                <w:lang w:val="en-US" w:eastAsia="zh-CN" w:bidi="ar-SA"/>
+                <w14:textFill>
+                  <w14:solidFill>
+                    <w14:schemeClr w14:val="accent2"/>
+                  </w14:solidFill>
+                </w14:textFill>
+              </w:rPr>
+            </w:pPr>
+          </w:p>
+        </w:tc>
+        <w:tc>
+          <w:tcPr>
+            <w:tcW w:w="0" w:type="auto"/>
+            <w:vAlign w:val="center"/>
+          </w:tcPr>
+          <w:p>
+            <w:pPr>
+              <w:pStyle w:val="12"/>
+              <w:bidi w:val="0"/>
+              <w:jc w:val="both"/>
+              <w:rPr>
+                <w:rFonts w:hint="eastAsia" w:ascii="华文中宋" w:hAnsi="华文中宋" w:eastAsia="华文中宋" w:cs="华文中宋"/>
+                <w:b/>
+                <w:bCs/>
+                <w:color w:val="ED7D31" w:themeColor="accent2"/>
+                <w:kern w:val="2"/>
+                <w:sz w:val="21"/>
+                <w:szCs w:val="21"/>
+                <w:lang w:val="en-US" w:eastAsia="zh-CN" w:bidi="ar-SA"/>
+                <w14:textFill>
+                  <w14:solidFill>
+                    <w14:schemeClr w14:val="accent2"/>
+                  </w14:solidFill>
+                </w14:textFill>
+              </w:rPr>
+            </w:pPr>
+            <w:r>
+              <w:rPr>
+                <w:rFonts w:hint="eastAsia" w:cs="华文中宋"/>
+                <w:b/>
+                <w:bCs/>
+                <w:color w:val="ED7D31" w:themeColor="accent2"/>
+                <w:kern w:val="2"/>
+                <w:sz w:val="21"/>
+                <w:szCs w:val="21"/>
+                <w:lang w:val="en-US" w:eastAsia="zh-CN" w:bidi="ar-SA"/>
+                <w14:textFill>
+                  <w14:solidFill>
+                    <w14:schemeClr w14:val="accent2"/>
+                  </w14:solidFill>
+                </w14:textFill>
+              </w:rPr>
+              <w:t xml:space="preserve">Quaternion </w:t>
+            </w:r>
+            <w:r>
+              <w:rPr>
+                <w:rFonts w:hint="eastAsia" w:cs="华文中宋"/>
+                <w:b/>
+                <w:bCs/>
+                <w:color w:val="FF0000"/>
+                <w:kern w:val="2"/>
+                <w:sz w:val="21"/>
+                <w:szCs w:val="21"/>
+                <w:lang w:val="en-US" w:eastAsia="zh-CN" w:bidi="ar-SA"/>
+              </w:rPr>
+              <w:t>rotation</w:t>
+            </w:r>
+          </w:p>
+        </w:tc>
+        <w:tc>
+          <w:tcPr>
+            <w:tcW w:w="0" w:type="auto"/>
+            <w:vAlign w:val="center"/>
+          </w:tcPr>
+          <w:p>
+            <w:pPr>
+              <w:jc w:val="both"/>
+              <w:rPr>
+                <w:rFonts w:hint="eastAsia" w:ascii="华文中宋" w:hAnsi="华文中宋" w:eastAsia="华文中宋" w:cs="华文中宋"/>
+                <w:b/>
+                <w:bCs/>
+                <w:color w:val="EA82E5"/>
+                <w:kern w:val="2"/>
+                <w:sz w:val="21"/>
+                <w:szCs w:val="21"/>
+                <w:lang w:val="en-US" w:eastAsia="zh-CN" w:bidi="ar-SA"/>
+              </w:rPr>
+            </w:pPr>
+            <w:r>
+              <w:rPr>
+                <w:rStyle w:val="13"/>
+                <w:rFonts w:hint="eastAsia"/>
+                <w:lang w:val="en-US" w:eastAsia="zh-CN"/>
+              </w:rPr>
+              <w:t>旋转</w:t>
             </w:r>
           </w:p>
         </w:tc>
@@ -21602,7 +21996,6 @@
           <w:tcPr>
             <w:tcW w:w="0" w:type="auto"/>
             <w:vMerge w:val="continue"/>
-            <w:tcBorders/>
             <w:vAlign w:val="center"/>
           </w:tcPr>
           <w:p>
@@ -22235,6 +22628,285 @@
         </w:tblCellMar>
       </w:tblPr>
       <w:tblGrid>
+        <w:gridCol w:w="5465"/>
+        <w:gridCol w:w="1100"/>
+      </w:tblGrid>
+      <w:tr>
+        <w:tblPrEx>
+          <w:tblBorders>
+            <w:top w:val="single" w:color="auto" w:sz="4" w:space="0"/>
+            <w:left w:val="single" w:color="auto" w:sz="4" w:space="0"/>
+            <w:bottom w:val="single" w:color="auto" w:sz="4" w:space="0"/>
+            <w:right w:val="single" w:color="auto" w:sz="4" w:space="0"/>
+            <w:insideH w:val="single" w:color="auto" w:sz="4" w:space="0"/>
+            <w:insideV w:val="single" w:color="auto" w:sz="4" w:space="0"/>
+          </w:tblBorders>
+          <w:tblCellMar>
+            <w:top w:w="0" w:type="dxa"/>
+            <w:left w:w="108" w:type="dxa"/>
+            <w:bottom w:w="0" w:type="dxa"/>
+            <w:right w:w="108" w:type="dxa"/>
+          </w:tblCellMar>
+        </w:tblPrEx>
+        <w:tc>
+          <w:tcPr>
+            <w:tcW w:w="0" w:type="auto"/>
+            <w:gridSpan w:val="2"/>
+            <w:vAlign w:val="center"/>
+          </w:tcPr>
+          <w:p>
+            <w:pPr>
+              <w:jc w:val="both"/>
+              <w:rPr>
+                <w:rFonts w:hint="default"/>
+                <w:vertAlign w:val="baseline"/>
+                <w:lang w:val="en-US" w:eastAsia="zh-CN"/>
+              </w:rPr>
+            </w:pPr>
+            <w:r>
+              <w:rPr>
+                <w:rFonts w:hint="eastAsia"/>
+                <w:vertAlign w:val="baseline"/>
+                <w:lang w:val="en-US" w:eastAsia="zh-CN"/>
+              </w:rPr>
+              <w:t>cmd：</w:t>
+            </w:r>
+          </w:p>
+        </w:tc>
+      </w:tr>
+      <w:tr>
+        <w:tblPrEx>
+          <w:tblBorders>
+            <w:top w:val="single" w:color="auto" w:sz="4" w:space="0"/>
+            <w:left w:val="single" w:color="auto" w:sz="4" w:space="0"/>
+            <w:bottom w:val="single" w:color="auto" w:sz="4" w:space="0"/>
+            <w:right w:val="single" w:color="auto" w:sz="4" w:space="0"/>
+            <w:insideH w:val="single" w:color="auto" w:sz="4" w:space="0"/>
+            <w:insideV w:val="single" w:color="auto" w:sz="4" w:space="0"/>
+          </w:tblBorders>
+          <w:tblCellMar>
+            <w:top w:w="0" w:type="dxa"/>
+            <w:left w:w="108" w:type="dxa"/>
+            <w:bottom w:w="0" w:type="dxa"/>
+            <w:right w:w="108" w:type="dxa"/>
+          </w:tblCellMar>
+        </w:tblPrEx>
+        <w:tc>
+          <w:tcPr>
+            <w:tcW w:w="0" w:type="auto"/>
+            <w:vAlign w:val="center"/>
+          </w:tcPr>
+          <w:p>
+            <w:pPr>
+              <w:pStyle w:val="12"/>
+              <w:bidi w:val="0"/>
+              <w:jc w:val="both"/>
+              <w:rPr>
+                <w:rFonts w:hint="default"/>
+                <w:lang w:val="en-US" w:eastAsia="zh-CN"/>
+              </w:rPr>
+            </w:pPr>
+            <w:r>
+              <w:rPr>
+                <w:rFonts w:hint="eastAsia"/>
+                <w:lang w:val="en-US" w:eastAsia="zh-CN"/>
+              </w:rPr>
+              <w:t>ros2 run tf2_tools view_frames</w:t>
+            </w:r>
+          </w:p>
+        </w:tc>
+        <w:tc>
+          <w:tcPr>
+            <w:tcW w:w="0" w:type="auto"/>
+            <w:vAlign w:val="center"/>
+          </w:tcPr>
+          <w:p>
+            <w:pPr>
+              <w:jc w:val="both"/>
+              <w:rPr>
+                <w:rFonts w:hint="default" w:cs="华文中宋"/>
+                <w:b/>
+                <w:bCs/>
+                <w:color w:val="ED7D31" w:themeColor="accent2"/>
+                <w:kern w:val="2"/>
+                <w:sz w:val="21"/>
+                <w:szCs w:val="21"/>
+                <w:vertAlign w:val="baseline"/>
+                <w:lang w:val="en-US" w:eastAsia="zh-CN" w:bidi="ar-SA"/>
+                <w14:textFill>
+                  <w14:solidFill>
+                    <w14:schemeClr w14:val="accent2"/>
+                  </w14:solidFill>
+                </w14:textFill>
+              </w:rPr>
+            </w:pPr>
+            <w:r>
+              <w:rPr>
+                <w:rFonts w:hint="eastAsia" w:cs="华文中宋"/>
+                <w:b/>
+                <w:bCs/>
+                <w:color w:val="ED7D31" w:themeColor="accent2"/>
+                <w:kern w:val="2"/>
+                <w:sz w:val="21"/>
+                <w:szCs w:val="21"/>
+                <w:vertAlign w:val="baseline"/>
+                <w:lang w:val="en-US" w:eastAsia="zh-CN" w:bidi="ar-SA"/>
+                <w14:textFill>
+                  <w14:solidFill>
+                    <w14:schemeClr w14:val="accent2"/>
+                  </w14:solidFill>
+                </w14:textFill>
+              </w:rPr>
+              <w:t>绘制</w:t>
+            </w:r>
+            <w:r>
+              <w:rPr>
+                <w:rFonts w:hint="eastAsia" w:ascii="华文中宋" w:hAnsi="华文中宋" w:eastAsia="华文中宋" w:cs="华文中宋"/>
+                <w:b/>
+                <w:bCs/>
+                <w:color w:val="EA82E5"/>
+                <w:kern w:val="2"/>
+                <w:sz w:val="21"/>
+                <w:szCs w:val="21"/>
+                <w:lang w:val="en-US" w:eastAsia="zh-CN" w:bidi="ar-SA"/>
+              </w:rPr>
+              <w:t>tf树</w:t>
+            </w:r>
+          </w:p>
+        </w:tc>
+      </w:tr>
+      <w:tr>
+        <w:tblPrEx>
+          <w:tblBorders>
+            <w:top w:val="single" w:color="auto" w:sz="4" w:space="0"/>
+            <w:left w:val="single" w:color="auto" w:sz="4" w:space="0"/>
+            <w:bottom w:val="single" w:color="auto" w:sz="4" w:space="0"/>
+            <w:right w:val="single" w:color="auto" w:sz="4" w:space="0"/>
+            <w:insideH w:val="single" w:color="auto" w:sz="4" w:space="0"/>
+            <w:insideV w:val="single" w:color="auto" w:sz="4" w:space="0"/>
+          </w:tblBorders>
+          <w:tblCellMar>
+            <w:top w:w="0" w:type="dxa"/>
+            <w:left w:w="108" w:type="dxa"/>
+            <w:bottom w:w="0" w:type="dxa"/>
+            <w:right w:w="108" w:type="dxa"/>
+          </w:tblCellMar>
+        </w:tblPrEx>
+        <w:tc>
+          <w:tcPr>
+            <w:tcW w:w="0" w:type="auto"/>
+            <w:vAlign w:val="center"/>
+          </w:tcPr>
+          <w:p>
+            <w:pPr>
+              <w:pStyle w:val="12"/>
+              <w:bidi w:val="0"/>
+              <w:jc w:val="both"/>
+              <w:rPr>
+                <w:rFonts w:hint="default"/>
+                <w:lang w:val="en-US" w:eastAsia="zh-CN"/>
+              </w:rPr>
+            </w:pPr>
+            <w:r>
+              <w:rPr>
+                <w:rFonts w:hint="eastAsia"/>
+                <w:lang w:val="en-US" w:eastAsia="zh-CN"/>
+              </w:rPr>
+              <w:t>ros2 run tf2_ros tf2_echo &lt;src_frame&gt; &lt;dst_frame&gt;</w:t>
+            </w:r>
+          </w:p>
+        </w:tc>
+        <w:tc>
+          <w:tcPr>
+            <w:tcW w:w="0" w:type="auto"/>
+            <w:vAlign w:val="center"/>
+          </w:tcPr>
+          <w:p>
+            <w:pPr>
+              <w:jc w:val="both"/>
+              <w:rPr>
+                <w:rFonts w:hint="default" w:cs="华文中宋"/>
+                <w:b/>
+                <w:bCs/>
+                <w:color w:val="ED7D31" w:themeColor="accent2"/>
+                <w:kern w:val="2"/>
+                <w:sz w:val="21"/>
+                <w:szCs w:val="21"/>
+                <w:vertAlign w:val="baseline"/>
+                <w:lang w:val="en-US" w:eastAsia="zh-CN" w:bidi="ar-SA"/>
+                <w14:textFill>
+                  <w14:solidFill>
+                    <w14:schemeClr w14:val="accent2"/>
+                  </w14:solidFill>
+                </w14:textFill>
+              </w:rPr>
+            </w:pPr>
+            <w:r>
+              <w:rPr>
+                <w:rFonts w:hint="eastAsia" w:cs="华文中宋"/>
+                <w:b/>
+                <w:bCs/>
+                <w:color w:val="ED7D31" w:themeColor="accent2"/>
+                <w:kern w:val="2"/>
+                <w:sz w:val="21"/>
+                <w:szCs w:val="21"/>
+                <w:vertAlign w:val="baseline"/>
+                <w:lang w:val="en-US" w:eastAsia="zh-CN" w:bidi="ar-SA"/>
+                <w14:textFill>
+                  <w14:solidFill>
+                    <w14:schemeClr w14:val="accent2"/>
+                  </w14:solidFill>
+                </w14:textFill>
+              </w:rPr>
+              <w:t>输出</w:t>
+            </w:r>
+            <w:r>
+              <w:rPr>
+                <w:rFonts w:hint="eastAsia" w:ascii="华文中宋" w:hAnsi="华文中宋" w:eastAsia="华文中宋" w:cs="华文中宋"/>
+                <w:b/>
+                <w:bCs/>
+                <w:color w:val="EA82E5"/>
+                <w:kern w:val="2"/>
+                <w:sz w:val="21"/>
+                <w:szCs w:val="21"/>
+                <w:lang w:val="en-US" w:eastAsia="zh-CN" w:bidi="ar-SA"/>
+              </w:rPr>
+              <w:t>变换</w:t>
+            </w:r>
+          </w:p>
+        </w:tc>
+      </w:tr>
+    </w:tbl>
+    <w:p>
+      <w:pPr>
+        <w:rPr>
+          <w:rFonts w:hint="eastAsia"/>
+          <w:lang w:val="en-US" w:eastAsia="zh-CN"/>
+        </w:rPr>
+      </w:pPr>
+    </w:p>
+    <w:tbl>
+      <w:tblPr>
+        <w:tblStyle w:val="7"/>
+        <w:tblW w:w="0" w:type="auto"/>
+        <w:tblInd w:w="0" w:type="dxa"/>
+        <w:tblBorders>
+          <w:top w:val="single" w:color="auto" w:sz="4" w:space="0"/>
+          <w:left w:val="single" w:color="auto" w:sz="4" w:space="0"/>
+          <w:bottom w:val="single" w:color="auto" w:sz="4" w:space="0"/>
+          <w:right w:val="single" w:color="auto" w:sz="4" w:space="0"/>
+          <w:insideH w:val="single" w:color="auto" w:sz="4" w:space="0"/>
+          <w:insideV w:val="single" w:color="auto" w:sz="4" w:space="0"/>
+        </w:tblBorders>
+        <w:tblLayout w:type="autofit"/>
+        <w:tblCellMar>
+          <w:top w:w="0" w:type="dxa"/>
+          <w:left w:w="108" w:type="dxa"/>
+          <w:bottom w:w="0" w:type="dxa"/>
+          <w:right w:w="108" w:type="dxa"/>
+        </w:tblCellMar>
+      </w:tblPr>
+      <w:tblGrid>
         <w:gridCol w:w="7068"/>
         <w:gridCol w:w="1268"/>
       </w:tblGrid>
@@ -23327,7 +23999,6 @@
           <w:tcPr>
             <w:tcW w:w="0" w:type="auto"/>
             <w:vMerge w:val="continue"/>
-            <w:tcBorders/>
             <w:vAlign w:val="center"/>
           </w:tcPr>
           <w:p>
@@ -24481,9 +25152,9 @@
         </w:tblCellMar>
       </w:tblPr>
       <w:tblGrid>
-        <w:gridCol w:w="1082"/>
-        <w:gridCol w:w="4024"/>
-        <w:gridCol w:w="4084"/>
+        <w:gridCol w:w="637"/>
+        <w:gridCol w:w="4854"/>
+        <w:gridCol w:w="1685"/>
       </w:tblGrid>
       <w:tr>
         <w:tblPrEx>
@@ -24508,23 +25179,121 @@
         <w:tc>
           <w:tcPr>
             <w:tcW w:w="0" w:type="auto"/>
-            <w:gridSpan w:val="3"/>
-            <w:vAlign w:val="center"/>
-          </w:tcPr>
-          <w:p>
-            <w:pPr>
-              <w:bidi w:val="0"/>
-              <w:rPr>
-                <w:rFonts w:hint="eastAsia"/>
-                <w:lang w:val="en-US" w:eastAsia="zh-CN"/>
-              </w:rPr>
-            </w:pPr>
-            <w:r>
-              <w:rPr>
-                <w:rFonts w:hint="eastAsia"/>
-                <w:lang w:val="en-US" w:eastAsia="zh-CN"/>
-              </w:rPr>
-              <w:t>坐标发布器：</w:t>
+            <w:gridSpan w:val="2"/>
+            <w:vAlign w:val="center"/>
+          </w:tcPr>
+          <w:p>
+            <w:pPr>
+              <w:pStyle w:val="12"/>
+              <w:bidi w:val="0"/>
+              <w:jc w:val="both"/>
+              <w:rPr>
+                <w:rFonts w:hint="default" w:ascii="华文中宋" w:hAnsi="华文中宋" w:eastAsia="华文中宋" w:cs="华文中宋"/>
+                <w:b/>
+                <w:bCs/>
+                <w:color w:val="FF0000"/>
+                <w:kern w:val="2"/>
+                <w:sz w:val="21"/>
+                <w:szCs w:val="21"/>
+                <w:lang w:val="en-US" w:eastAsia="zh-CN" w:bidi="ar-SA"/>
+              </w:rPr>
+            </w:pPr>
+            <w:r>
+              <w:rPr>
+                <w:rFonts w:hint="eastAsia"/>
+                <w:lang w:val="en-US" w:eastAsia="zh-CN"/>
+              </w:rPr>
+              <w:t>Buffer(clock, cache_time)</w:t>
+            </w:r>
+          </w:p>
+        </w:tc>
+        <w:tc>
+          <w:tcPr>
+            <w:tcW w:w="0" w:type="auto"/>
+            <w:vAlign w:val="center"/>
+          </w:tcPr>
+          <w:p>
+            <w:pPr>
+              <w:pStyle w:val="11"/>
+              <w:bidi w:val="0"/>
+              <w:rPr>
+                <w:rFonts w:hint="default" w:ascii="华文中宋" w:hAnsi="华文中宋" w:eastAsia="华文中宋" w:cs="华文中宋"/>
+                <w:b/>
+                <w:bCs/>
+                <w:color w:val="ED7D31" w:themeColor="accent2"/>
+                <w:kern w:val="2"/>
+                <w:szCs w:val="21"/>
+                <w:vertAlign w:val="baseline"/>
+                <w:lang w:val="en-US" w:eastAsia="zh-CN" w:bidi="ar-SA"/>
+                <w14:textFill>
+                  <w14:solidFill>
+                    <w14:schemeClr w14:val="accent2"/>
+                  </w14:solidFill>
+                </w14:textFill>
+              </w:rPr>
+            </w:pPr>
+            <w:r>
+              <w:rPr>
+                <w:rFonts w:hint="eastAsia"/>
+                <w:lang w:val="en-US" w:eastAsia="zh-CN"/>
+              </w:rPr>
+              <w:t xml:space="preserve">缓存 </w:t>
+            </w:r>
+            <w:r>
+              <w:rPr>
+                <w:rFonts w:hint="eastAsia" w:ascii="华文中宋" w:hAnsi="华文中宋" w:eastAsia="华文中宋" w:cs="华文中宋"/>
+                <w:b/>
+                <w:bCs/>
+                <w:color w:val="ED7D31" w:themeColor="accent2"/>
+                <w:kern w:val="2"/>
+                <w:sz w:val="21"/>
+                <w:szCs w:val="21"/>
+                <w:lang w:val="en-US" w:eastAsia="zh-CN" w:bidi="ar-SA"/>
+                <w14:textFill>
+                  <w14:solidFill>
+                    <w14:schemeClr w14:val="accent2"/>
+                  </w14:solidFill>
+                </w14:textFill>
+              </w:rPr>
+              <w:t>(</w:t>
+            </w:r>
+            <w:r>
+              <w:rPr>
+                <w:rFonts w:hint="eastAsia" w:cs="华文中宋"/>
+                <w:b/>
+                <w:bCs/>
+                <w:color w:val="ED7D31" w:themeColor="accent2"/>
+                <w:kern w:val="2"/>
+                <w:sz w:val="21"/>
+                <w:szCs w:val="21"/>
+                <w:lang w:val="en-US" w:eastAsia="zh-CN" w:bidi="ar-SA"/>
+                <w14:textFill>
+                  <w14:solidFill>
+                    <w14:schemeClr w14:val="accent2"/>
+                  </w14:solidFill>
+                </w14:textFill>
+              </w:rPr>
+              <w:t>buffer</w:t>
+            </w:r>
+            <w:bookmarkStart w:id="0" w:name="_GoBack"/>
+            <w:bookmarkEnd w:id="0"/>
+            <w:r>
+              <w:rPr>
+                <w:rFonts w:hint="eastAsia" w:ascii="华文中宋" w:hAnsi="华文中宋" w:eastAsia="华文中宋" w:cs="华文中宋"/>
+                <w:b/>
+                <w:bCs/>
+                <w:color w:val="ED7D31" w:themeColor="accent2"/>
+                <w:kern w:val="2"/>
+                <w:sz w:val="21"/>
+                <w:szCs w:val="21"/>
+                <w:lang w:val="en-US" w:eastAsia="zh-CN" w:bidi="ar-SA"/>
+                <w14:textFill>
+                  <w14:solidFill>
+                    <w14:schemeClr w14:val="accent2"/>
+                  </w14:solidFill>
+                </w14:textFill>
+              </w:rPr>
+              <w:t>.h)</w:t>
             </w:r>
           </w:p>
         </w:tc>
@@ -24552,66 +25321,165 @@
         <w:tc>
           <w:tcPr>
             <w:tcW w:w="0" w:type="auto"/>
+            <w:vAlign w:val="center"/>
+          </w:tcPr>
+          <w:p>
+            <w:pPr>
+              <w:pStyle w:val="12"/>
+              <w:bidi w:val="0"/>
+              <w:jc w:val="both"/>
+              <w:rPr>
+                <w:rFonts w:hint="default"/>
+                <w:lang w:val="en-US" w:eastAsia="zh-CN"/>
+              </w:rPr>
+            </w:pPr>
+            <w:r>
+              <w:rPr>
+                <w:rFonts w:hint="eastAsia" w:ascii="华文中宋" w:hAnsi="华文中宋" w:eastAsia="华文中宋" w:cs="华文中宋"/>
+                <w:b/>
+                <w:bCs/>
+                <w:color w:val="ED7D31" w:themeColor="accent2"/>
+                <w:kern w:val="2"/>
+                <w:sz w:val="21"/>
+                <w:szCs w:val="21"/>
+                <w:lang w:val="en-US" w:eastAsia="zh-CN" w:bidi="ar-SA"/>
+                <w14:textFill>
+                  <w14:solidFill>
+                    <w14:schemeClr w14:val="accent2"/>
+                  </w14:solidFill>
+                </w14:textFill>
+              </w:rPr>
+              <w:t>方法</w:t>
+            </w:r>
+          </w:p>
+        </w:tc>
+        <w:tc>
+          <w:tcPr>
+            <w:tcW w:w="0" w:type="auto"/>
+            <w:vAlign w:val="center"/>
+          </w:tcPr>
+          <w:p>
+            <w:pPr>
+              <w:pStyle w:val="12"/>
+              <w:bidi w:val="0"/>
+              <w:jc w:val="both"/>
+              <w:rPr>
+                <w:rFonts w:hint="default"/>
+                <w:lang w:val="en-US" w:eastAsia="zh-CN"/>
+              </w:rPr>
+            </w:pPr>
+            <w:r>
+              <w:rPr>
+                <w:rFonts w:hint="eastAsia"/>
+                <w:lang w:val="en-US" w:eastAsia="zh-CN"/>
+              </w:rPr>
+              <w:t>lookupTransform(dst_frame, src_frame, time)</w:t>
+            </w:r>
+          </w:p>
+        </w:tc>
+        <w:tc>
+          <w:tcPr>
+            <w:tcW w:w="0" w:type="auto"/>
+            <w:vAlign w:val="center"/>
+          </w:tcPr>
+          <w:p>
+            <w:pPr>
+              <w:pStyle w:val="11"/>
+              <w:bidi w:val="0"/>
+              <w:rPr>
+                <w:rFonts w:hint="default"/>
+                <w:lang w:val="en-US" w:eastAsia="zh-CN"/>
+              </w:rPr>
+            </w:pPr>
+            <w:r>
+              <w:rPr>
+                <w:rFonts w:hint="eastAsia"/>
+                <w:lang w:val="en-US" w:eastAsia="zh-CN"/>
+              </w:rPr>
+              <w:t>查询变换</w:t>
+            </w:r>
+          </w:p>
+        </w:tc>
+      </w:tr>
+    </w:tbl>
+    <w:p>
+      <w:pPr>
+        <w:rPr>
+          <w:rFonts w:hint="default" w:cs="华文中宋"/>
+          <w:b/>
+          <w:bCs/>
+          <w:color w:val="ED7D31" w:themeColor="accent2"/>
+          <w:sz w:val="21"/>
+          <w:szCs w:val="24"/>
+          <w:lang w:val="en-US" w:eastAsia="zh-CN"/>
+          <w14:textFill>
+            <w14:solidFill>
+              <w14:schemeClr w14:val="accent2"/>
+            </w14:solidFill>
+          </w14:textFill>
+        </w:rPr>
+      </w:pPr>
+    </w:p>
+    <w:tbl>
+      <w:tblPr>
+        <w:tblStyle w:val="7"/>
+        <w:tblW w:w="0" w:type="auto"/>
+        <w:tblInd w:w="0" w:type="dxa"/>
+        <w:tblBorders>
+          <w:top w:val="single" w:color="auto" w:sz="4" w:space="0"/>
+          <w:left w:val="single" w:color="auto" w:sz="4" w:space="0"/>
+          <w:bottom w:val="single" w:color="auto" w:sz="4" w:space="0"/>
+          <w:right w:val="single" w:color="auto" w:sz="4" w:space="0"/>
+          <w:insideH w:val="single" w:color="auto" w:sz="4" w:space="0"/>
+          <w:insideV w:val="single" w:color="auto" w:sz="4" w:space="0"/>
+        </w:tblBorders>
+        <w:tblLayout w:type="autofit"/>
+        <w:tblCellMar>
+          <w:top w:w="0" w:type="dxa"/>
+          <w:left w:w="108" w:type="dxa"/>
+          <w:bottom w:w="0" w:type="dxa"/>
+          <w:right w:w="108" w:type="dxa"/>
+        </w:tblCellMar>
+      </w:tblPr>
+      <w:tblGrid>
+        <w:gridCol w:w="2851"/>
+        <w:gridCol w:w="3306"/>
+      </w:tblGrid>
+      <w:tr>
+        <w:tblPrEx>
+          <w:tblBorders>
+            <w:top w:val="single" w:color="auto" w:sz="4" w:space="0"/>
+            <w:left w:val="single" w:color="auto" w:sz="4" w:space="0"/>
+            <w:bottom w:val="single" w:color="auto" w:sz="4" w:space="0"/>
+            <w:right w:val="single" w:color="auto" w:sz="4" w:space="0"/>
+            <w:insideH w:val="single" w:color="auto" w:sz="4" w:space="0"/>
+            <w:insideV w:val="single" w:color="auto" w:sz="4" w:space="0"/>
+          </w:tblBorders>
+          <w:tblCellMar>
+            <w:top w:w="0" w:type="dxa"/>
+            <w:left w:w="108" w:type="dxa"/>
+            <w:bottom w:w="0" w:type="dxa"/>
+            <w:right w:w="108" w:type="dxa"/>
+          </w:tblCellMar>
+        </w:tblPrEx>
+        <w:trPr>
+          <w:trHeight w:val="139" w:hRule="atLeast"/>
+        </w:trPr>
+        <w:tc>
+          <w:tcPr>
+            <w:tcW w:w="0" w:type="auto"/>
             <w:gridSpan w:val="2"/>
             <w:vAlign w:val="center"/>
           </w:tcPr>
           <w:p>
             <w:pPr>
-              <w:pStyle w:val="12"/>
-              <w:bidi w:val="0"/>
-              <w:jc w:val="both"/>
-              <w:rPr>
-                <w:rFonts w:hint="default" w:ascii="华文中宋" w:hAnsi="华文中宋" w:eastAsia="华文中宋" w:cs="华文中宋"/>
-                <w:b/>
-                <w:bCs/>
-                <w:color w:val="FF0000"/>
-                <w:kern w:val="2"/>
-                <w:sz w:val="21"/>
-                <w:szCs w:val="21"/>
-                <w:lang w:val="en-US" w:eastAsia="zh-CN" w:bidi="ar-SA"/>
-              </w:rPr>
-            </w:pPr>
-            <w:r>
-              <w:rPr>
-                <w:rFonts w:hint="eastAsia"/>
-                <w:lang w:val="en-US" w:eastAsia="zh-CN"/>
-              </w:rPr>
-              <w:t>StaticTransformBroadcaster&lt;nodeT&gt;(node, qos)</w:t>
-            </w:r>
-          </w:p>
-        </w:tc>
-        <w:tc>
-          <w:tcPr>
-            <w:tcW w:w="0" w:type="auto"/>
-            <w:vAlign w:val="center"/>
-          </w:tcPr>
-          <w:p>
-            <w:pPr>
               <w:pStyle w:val="11"/>
               <w:bidi w:val="0"/>
               <w:rPr>
-                <w:rFonts w:hint="default" w:ascii="华文中宋" w:hAnsi="华文中宋" w:eastAsia="华文中宋" w:cs="华文中宋"/>
-                <w:b/>
-                <w:bCs/>
-                <w:color w:val="ED7D31" w:themeColor="accent2"/>
-                <w:kern w:val="2"/>
-                <w:szCs w:val="21"/>
-                <w:vertAlign w:val="baseline"/>
-                <w:lang w:val="en-US" w:eastAsia="zh-CN" w:bidi="ar-SA"/>
-                <w14:textFill>
-                  <w14:solidFill>
-                    <w14:schemeClr w14:val="accent2"/>
-                  </w14:solidFill>
-                </w14:textFill>
-              </w:rPr>
-            </w:pPr>
-            <w:r>
-              <w:rPr>
-                <w:rFonts w:hint="eastAsia"/>
-                <w:lang w:val="en-US" w:eastAsia="zh-CN"/>
-              </w:rPr>
-              <w:t>静态</w:t>
-            </w:r>
+                <w:rFonts w:hint="eastAsia"/>
+                <w:lang w:val="en-US" w:eastAsia="zh-CN"/>
+              </w:rPr>
+            </w:pPr>
             <w:r>
               <w:rPr>
                 <w:rFonts w:hint="eastAsia" w:ascii="华文中宋" w:hAnsi="华文中宋" w:eastAsia="华文中宋" w:cs="华文中宋"/>
@@ -24628,43 +25496,7 @@
                   </w14:solidFill>
                 </w14:textFill>
               </w:rPr>
-              <w:t xml:space="preserve"> (</w:t>
-            </w:r>
-            <w:r>
-              <w:rPr>
-                <w:rFonts w:hint="eastAsia" w:cs="华文中宋"/>
-                <w:b/>
-                <w:bCs/>
-                <w:color w:val="ED7D31" w:themeColor="accent2"/>
-                <w:kern w:val="2"/>
-                <w:sz w:val="21"/>
-                <w:szCs w:val="21"/>
-                <w:lang w:val="en-US" w:eastAsia="zh-CN" w:bidi="ar-SA"/>
-                <w14:textFill>
-                  <w14:solidFill>
-                    <w14:schemeClr w14:val="accent2"/>
-                  </w14:solidFill>
-                </w14:textFill>
-              </w:rPr>
-              <w:t>static_transform_broadcaster</w:t>
-            </w:r>
-            <w:r>
-              <w:rPr>
-                <w:rFonts w:hint="eastAsia" w:ascii="华文中宋" w:hAnsi="华文中宋" w:eastAsia="华文中宋" w:cs="华文中宋"/>
-                <w:b/>
-                <w:bCs/>
-                <w:color w:val="ED7D31" w:themeColor="accent2"/>
-                <w:kern w:val="2"/>
-                <w:sz w:val="21"/>
-                <w:szCs w:val="21"/>
-                <w:lang w:val="en-US" w:eastAsia="zh-CN" w:bidi="ar-SA"/>
-                <w14:textFill>
-                  <w14:solidFill>
-                    <w14:schemeClr w14:val="accent2"/>
-                  </w14:solidFill>
-                </w14:textFill>
-              </w:rPr>
-              <w:t>.h)</w:t>
+              <w:t>坐标监听器：</w:t>
             </w:r>
           </w:p>
         </w:tc>
@@ -24692,43 +25524,102 @@
         <w:tc>
           <w:tcPr>
             <w:tcW w:w="0" w:type="auto"/>
-            <w:gridSpan w:val="2"/>
-            <w:vAlign w:val="center"/>
-          </w:tcPr>
-          <w:p>
-            <w:pPr>
-              <w:pStyle w:val="12"/>
-              <w:bidi w:val="0"/>
-              <w:jc w:val="both"/>
+            <w:vAlign w:val="center"/>
+          </w:tcPr>
+          <w:p>
+            <w:pPr>
+              <w:pStyle w:val="12"/>
+              <w:bidi w:val="0"/>
+              <w:jc w:val="both"/>
+              <w:rPr>
+                <w:rFonts w:hint="default" w:ascii="华文中宋" w:hAnsi="华文中宋" w:eastAsia="华文中宋" w:cs="华文中宋"/>
+                <w:b/>
+                <w:bCs/>
+                <w:color w:val="FF0000"/>
+                <w:kern w:val="2"/>
+                <w:sz w:val="21"/>
+                <w:szCs w:val="21"/>
+                <w:lang w:val="en-US" w:eastAsia="zh-CN" w:bidi="ar-SA"/>
+              </w:rPr>
+            </w:pPr>
+            <w:r>
+              <w:rPr>
+                <w:rFonts w:hint="eastAsia"/>
+                <w:lang w:val="en-US" w:eastAsia="zh-CN"/>
+              </w:rPr>
+              <w:t>TransformListener(buffer)</w:t>
+            </w:r>
+          </w:p>
+        </w:tc>
+        <w:tc>
+          <w:tcPr>
+            <w:tcW w:w="0" w:type="auto"/>
+            <w:vAlign w:val="center"/>
+          </w:tcPr>
+          <w:p>
+            <w:pPr>
+              <w:pStyle w:val="11"/>
+              <w:bidi w:val="0"/>
+              <w:rPr>
+                <w:rFonts w:hint="default" w:ascii="华文中宋" w:hAnsi="华文中宋" w:eastAsia="华文中宋" w:cs="华文中宋"/>
+                <w:b/>
+                <w:bCs/>
+                <w:color w:val="ED7D31" w:themeColor="accent2"/>
+                <w:kern w:val="2"/>
+                <w:szCs w:val="21"/>
+                <w:vertAlign w:val="baseline"/>
+                <w:lang w:val="en-US" w:eastAsia="zh-CN" w:bidi="ar-SA"/>
+                <w14:textFill>
+                  <w14:solidFill>
+                    <w14:schemeClr w14:val="accent2"/>
+                  </w14:solidFill>
+                </w14:textFill>
+              </w:rPr>
+            </w:pPr>
+            <w:r>
+              <w:rPr>
+                <w:rFonts w:hint="eastAsia"/>
+                <w:lang w:val="en-US" w:eastAsia="zh-CN"/>
+              </w:rPr>
+              <w:t>动态 /tf</w:t>
+            </w:r>
+            <w:r>
               <w:rPr>
                 <w:rFonts w:hint="eastAsia" w:ascii="华文中宋" w:hAnsi="华文中宋" w:eastAsia="华文中宋" w:cs="华文中宋"/>
                 <w:b/>
                 <w:bCs/>
-                <w:color w:val="FF0000"/>
-                <w:kern w:val="2"/>
-                <w:sz w:val="21"/>
-                <w:szCs w:val="21"/>
-                <w:lang w:val="en-US" w:eastAsia="zh-CN" w:bidi="ar-SA"/>
-              </w:rPr>
-            </w:pPr>
-            <w:r>
-              <w:rPr>
-                <w:rFonts w:hint="eastAsia"/>
-                <w:lang w:val="en-US" w:eastAsia="zh-CN"/>
-              </w:rPr>
-              <w:t>TransformBroadcaster&lt;nodeT&gt;(node, qos)</w:t>
-            </w:r>
-          </w:p>
-        </w:tc>
-        <w:tc>
-          <w:tcPr>
-            <w:tcW w:w="0" w:type="auto"/>
-            <w:vAlign w:val="center"/>
-          </w:tcPr>
-          <w:p>
-            <w:pPr>
-              <w:pStyle w:val="11"/>
-              <w:bidi w:val="0"/>
+                <w:color w:val="ED7D31" w:themeColor="accent2"/>
+                <w:kern w:val="2"/>
+                <w:sz w:val="21"/>
+                <w:szCs w:val="21"/>
+                <w:lang w:val="en-US" w:eastAsia="zh-CN" w:bidi="ar-SA"/>
+                <w14:textFill>
+                  <w14:solidFill>
+                    <w14:schemeClr w14:val="accent2"/>
+                  </w14:solidFill>
+                </w14:textFill>
+              </w:rPr>
+              <w:t xml:space="preserve"> (</w:t>
+            </w:r>
+            <w:r>
+              <w:rPr>
+                <w:rFonts w:hint="eastAsia" w:cs="华文中宋"/>
+                <w:b/>
+                <w:bCs/>
+                <w:color w:val="ED7D31" w:themeColor="accent2"/>
+                <w:kern w:val="2"/>
+                <w:sz w:val="21"/>
+                <w:szCs w:val="21"/>
+                <w:lang w:val="en-US" w:eastAsia="zh-CN" w:bidi="ar-SA"/>
+                <w14:textFill>
+                  <w14:solidFill>
+                    <w14:schemeClr w14:val="accent2"/>
+                  </w14:solidFill>
+                </w14:textFill>
+              </w:rPr>
+              <w:t>transform_listener</w:t>
+            </w:r>
+            <w:r>
               <w:rPr>
                 <w:rFonts w:hint="eastAsia" w:ascii="华文中宋" w:hAnsi="华文中宋" w:eastAsia="华文中宋" w:cs="华文中宋"/>
                 <w:b/>
@@ -24737,67 +25628,6 @@
                 <w:kern w:val="2"/>
                 <w:sz w:val="21"/>
                 <w:szCs w:val="21"/>
-                <w:vertAlign w:val="baseline"/>
-                <w:lang w:val="en-US" w:eastAsia="zh-CN" w:bidi="ar-SA"/>
-                <w14:textFill>
-                  <w14:solidFill>
-                    <w14:schemeClr w14:val="accent2"/>
-                  </w14:solidFill>
-                </w14:textFill>
-              </w:rPr>
-            </w:pPr>
-            <w:r>
-              <w:rPr>
-                <w:rFonts w:hint="eastAsia"/>
-                <w:lang w:val="en-US" w:eastAsia="zh-CN"/>
-              </w:rPr>
-              <w:t>动态</w:t>
-            </w:r>
-            <w:r>
-              <w:rPr>
-                <w:rFonts w:hint="eastAsia" w:ascii="华文中宋" w:hAnsi="华文中宋" w:eastAsia="华文中宋" w:cs="华文中宋"/>
-                <w:b/>
-                <w:bCs/>
-                <w:color w:val="ED7D31" w:themeColor="accent2"/>
-                <w:kern w:val="2"/>
-                <w:sz w:val="21"/>
-                <w:szCs w:val="21"/>
-                <w:lang w:val="en-US" w:eastAsia="zh-CN" w:bidi="ar-SA"/>
-                <w14:textFill>
-                  <w14:solidFill>
-                    <w14:schemeClr w14:val="accent2"/>
-                  </w14:solidFill>
-                </w14:textFill>
-              </w:rPr>
-              <w:t xml:space="preserve"> (</w:t>
-            </w:r>
-            <w:r>
-              <w:rPr>
-                <w:rFonts w:hint="eastAsia" w:cs="华文中宋"/>
-                <w:b/>
-                <w:bCs/>
-                <w:color w:val="ED7D31" w:themeColor="accent2"/>
-                <w:kern w:val="2"/>
-                <w:sz w:val="21"/>
-                <w:szCs w:val="21"/>
-                <w:lang w:val="en-US" w:eastAsia="zh-CN" w:bidi="ar-SA"/>
-                <w14:textFill>
-                  <w14:solidFill>
-                    <w14:schemeClr w14:val="accent2"/>
-                  </w14:solidFill>
-                </w14:textFill>
-              </w:rPr>
-              <w:t>transform_broadcaster</w:t>
-            </w:r>
-            <w:r>
-              <w:rPr>
-                <w:rFonts w:hint="eastAsia" w:ascii="华文中宋" w:hAnsi="华文中宋" w:eastAsia="华文中宋" w:cs="华文中宋"/>
-                <w:b/>
-                <w:bCs/>
-                <w:color w:val="ED7D31" w:themeColor="accent2"/>
-                <w:kern w:val="2"/>
-                <w:sz w:val="21"/>
-                <w:szCs w:val="21"/>
                 <w:lang w:val="en-US" w:eastAsia="zh-CN" w:bidi="ar-SA"/>
                 <w14:textFill>
                   <w14:solidFill>
@@ -24806,6 +25636,95 @@
                 </w14:textFill>
               </w:rPr>
               <w:t>.h)</w:t>
+            </w:r>
+          </w:p>
+        </w:tc>
+      </w:tr>
+    </w:tbl>
+    <w:p>
+      <w:pPr>
+        <w:rPr>
+          <w:rFonts w:hint="default" w:cs="华文中宋"/>
+          <w:b/>
+          <w:bCs/>
+          <w:color w:val="ED7D31" w:themeColor="accent2"/>
+          <w:sz w:val="21"/>
+          <w:szCs w:val="24"/>
+          <w:lang w:val="en-US" w:eastAsia="zh-CN"/>
+          <w14:textFill>
+            <w14:solidFill>
+              <w14:schemeClr w14:val="accent2"/>
+            </w14:solidFill>
+          </w14:textFill>
+        </w:rPr>
+      </w:pPr>
+    </w:p>
+    <w:tbl>
+      <w:tblPr>
+        <w:tblStyle w:val="7"/>
+        <w:tblW w:w="0" w:type="auto"/>
+        <w:tblInd w:w="0" w:type="dxa"/>
+        <w:tblBorders>
+          <w:top w:val="single" w:color="auto" w:sz="4" w:space="0"/>
+          <w:left w:val="single" w:color="auto" w:sz="4" w:space="0"/>
+          <w:bottom w:val="single" w:color="auto" w:sz="4" w:space="0"/>
+          <w:right w:val="single" w:color="auto" w:sz="4" w:space="0"/>
+          <w:insideH w:val="single" w:color="auto" w:sz="4" w:space="0"/>
+          <w:insideV w:val="single" w:color="auto" w:sz="4" w:space="0"/>
+        </w:tblBorders>
+        <w:tblLayout w:type="autofit"/>
+        <w:tblCellMar>
+          <w:top w:w="0" w:type="dxa"/>
+          <w:left w:w="108" w:type="dxa"/>
+          <w:bottom w:w="0" w:type="dxa"/>
+          <w:right w:w="108" w:type="dxa"/>
+        </w:tblCellMar>
+      </w:tblPr>
+      <w:tblGrid>
+        <w:gridCol w:w="687"/>
+        <w:gridCol w:w="4419"/>
+        <w:gridCol w:w="5094"/>
+      </w:tblGrid>
+      <w:tr>
+        <w:tblPrEx>
+          <w:tblBorders>
+            <w:top w:val="single" w:color="auto" w:sz="4" w:space="0"/>
+            <w:left w:val="single" w:color="auto" w:sz="4" w:space="0"/>
+            <w:bottom w:val="single" w:color="auto" w:sz="4" w:space="0"/>
+            <w:right w:val="single" w:color="auto" w:sz="4" w:space="0"/>
+            <w:insideH w:val="single" w:color="auto" w:sz="4" w:space="0"/>
+            <w:insideV w:val="single" w:color="auto" w:sz="4" w:space="0"/>
+          </w:tblBorders>
+          <w:tblCellMar>
+            <w:top w:w="0" w:type="dxa"/>
+            <w:left w:w="108" w:type="dxa"/>
+            <w:bottom w:w="0" w:type="dxa"/>
+            <w:right w:w="108" w:type="dxa"/>
+          </w:tblCellMar>
+        </w:tblPrEx>
+        <w:trPr>
+          <w:trHeight w:val="139" w:hRule="atLeast"/>
+        </w:trPr>
+        <w:tc>
+          <w:tcPr>
+            <w:tcW w:w="0" w:type="auto"/>
+            <w:gridSpan w:val="3"/>
+            <w:vAlign w:val="center"/>
+          </w:tcPr>
+          <w:p>
+            <w:pPr>
+              <w:bidi w:val="0"/>
+              <w:rPr>
+                <w:rFonts w:hint="eastAsia"/>
+                <w:lang w:val="en-US" w:eastAsia="zh-CN"/>
+              </w:rPr>
+            </w:pPr>
+            <w:r>
+              <w:rPr>
+                <w:rFonts w:hint="eastAsia"/>
+                <w:lang w:val="en-US" w:eastAsia="zh-CN"/>
+              </w:rPr>
+              <w:t>坐标发布器：</w:t>
             </w:r>
           </w:p>
         </w:tc>
@@ -24833,6 +25752,305 @@
         <w:tc>
           <w:tcPr>
             <w:tcW w:w="0" w:type="auto"/>
+            <w:gridSpan w:val="2"/>
+            <w:vAlign w:val="center"/>
+          </w:tcPr>
+          <w:p>
+            <w:pPr>
+              <w:pStyle w:val="12"/>
+              <w:bidi w:val="0"/>
+              <w:jc w:val="both"/>
+              <w:rPr>
+                <w:rFonts w:hint="default" w:ascii="华文中宋" w:hAnsi="华文中宋" w:eastAsia="华文中宋" w:cs="华文中宋"/>
+                <w:b/>
+                <w:bCs/>
+                <w:color w:val="FF0000"/>
+                <w:kern w:val="2"/>
+                <w:sz w:val="21"/>
+                <w:szCs w:val="21"/>
+                <w:lang w:val="en-US" w:eastAsia="zh-CN" w:bidi="ar-SA"/>
+              </w:rPr>
+            </w:pPr>
+            <w:r>
+              <w:rPr>
+                <w:rFonts w:hint="eastAsia"/>
+                <w:lang w:val="en-US" w:eastAsia="zh-CN"/>
+              </w:rPr>
+              <w:t>StaticTransformBroadcaster&lt;nodeT&gt;(node, qos)</w:t>
+            </w:r>
+          </w:p>
+        </w:tc>
+        <w:tc>
+          <w:tcPr>
+            <w:tcW w:w="0" w:type="auto"/>
+            <w:vAlign w:val="center"/>
+          </w:tcPr>
+          <w:p>
+            <w:pPr>
+              <w:pStyle w:val="11"/>
+              <w:bidi w:val="0"/>
+              <w:rPr>
+                <w:rFonts w:hint="default" w:ascii="华文中宋" w:hAnsi="华文中宋" w:eastAsia="华文中宋" w:cs="华文中宋"/>
+                <w:b/>
+                <w:bCs/>
+                <w:color w:val="ED7D31" w:themeColor="accent2"/>
+                <w:kern w:val="2"/>
+                <w:szCs w:val="21"/>
+                <w:vertAlign w:val="baseline"/>
+                <w:lang w:val="en-US" w:eastAsia="zh-CN" w:bidi="ar-SA"/>
+                <w14:textFill>
+                  <w14:solidFill>
+                    <w14:schemeClr w14:val="accent2"/>
+                  </w14:solidFill>
+                </w14:textFill>
+              </w:rPr>
+            </w:pPr>
+            <w:r>
+              <w:rPr>
+                <w:rFonts w:hint="eastAsia"/>
+                <w:lang w:val="en-US" w:eastAsia="zh-CN"/>
+              </w:rPr>
+              <w:t>静态 /tf_static</w:t>
+            </w:r>
+            <w:r>
+              <w:rPr>
+                <w:rFonts w:hint="eastAsia" w:ascii="华文中宋" w:hAnsi="华文中宋" w:eastAsia="华文中宋" w:cs="华文中宋"/>
+                <w:b/>
+                <w:bCs/>
+                <w:color w:val="ED7D31" w:themeColor="accent2"/>
+                <w:kern w:val="2"/>
+                <w:sz w:val="21"/>
+                <w:szCs w:val="21"/>
+                <w:lang w:val="en-US" w:eastAsia="zh-CN" w:bidi="ar-SA"/>
+                <w14:textFill>
+                  <w14:solidFill>
+                    <w14:schemeClr w14:val="accent2"/>
+                  </w14:solidFill>
+                </w14:textFill>
+              </w:rPr>
+              <w:t xml:space="preserve"> (</w:t>
+            </w:r>
+            <w:r>
+              <w:rPr>
+                <w:rFonts w:hint="eastAsia" w:cs="华文中宋"/>
+                <w:b/>
+                <w:bCs/>
+                <w:color w:val="ED7D31" w:themeColor="accent2"/>
+                <w:kern w:val="2"/>
+                <w:sz w:val="21"/>
+                <w:szCs w:val="21"/>
+                <w:lang w:val="en-US" w:eastAsia="zh-CN" w:bidi="ar-SA"/>
+                <w14:textFill>
+                  <w14:solidFill>
+                    <w14:schemeClr w14:val="accent2"/>
+                  </w14:solidFill>
+                </w14:textFill>
+              </w:rPr>
+              <w:t>static_transform_broadcaster</w:t>
+            </w:r>
+            <w:r>
+              <w:rPr>
+                <w:rFonts w:hint="eastAsia" w:ascii="华文中宋" w:hAnsi="华文中宋" w:eastAsia="华文中宋" w:cs="华文中宋"/>
+                <w:b/>
+                <w:bCs/>
+                <w:color w:val="ED7D31" w:themeColor="accent2"/>
+                <w:kern w:val="2"/>
+                <w:sz w:val="21"/>
+                <w:szCs w:val="21"/>
+                <w:lang w:val="en-US" w:eastAsia="zh-CN" w:bidi="ar-SA"/>
+                <w14:textFill>
+                  <w14:solidFill>
+                    <w14:schemeClr w14:val="accent2"/>
+                  </w14:solidFill>
+                </w14:textFill>
+              </w:rPr>
+              <w:t>.h)</w:t>
+            </w:r>
+          </w:p>
+        </w:tc>
+      </w:tr>
+      <w:tr>
+        <w:tblPrEx>
+          <w:tblBorders>
+            <w:top w:val="single" w:color="auto" w:sz="4" w:space="0"/>
+            <w:left w:val="single" w:color="auto" w:sz="4" w:space="0"/>
+            <w:bottom w:val="single" w:color="auto" w:sz="4" w:space="0"/>
+            <w:right w:val="single" w:color="auto" w:sz="4" w:space="0"/>
+            <w:insideH w:val="single" w:color="auto" w:sz="4" w:space="0"/>
+            <w:insideV w:val="single" w:color="auto" w:sz="4" w:space="0"/>
+          </w:tblBorders>
+          <w:tblCellMar>
+            <w:top w:w="0" w:type="dxa"/>
+            <w:left w:w="108" w:type="dxa"/>
+            <w:bottom w:w="0" w:type="dxa"/>
+            <w:right w:w="108" w:type="dxa"/>
+          </w:tblCellMar>
+        </w:tblPrEx>
+        <w:trPr>
+          <w:trHeight w:val="139" w:hRule="atLeast"/>
+        </w:trPr>
+        <w:tc>
+          <w:tcPr>
+            <w:tcW w:w="0" w:type="auto"/>
+            <w:gridSpan w:val="2"/>
+            <w:vAlign w:val="center"/>
+          </w:tcPr>
+          <w:p>
+            <w:pPr>
+              <w:pStyle w:val="12"/>
+              <w:bidi w:val="0"/>
+              <w:jc w:val="both"/>
+              <w:rPr>
+                <w:rFonts w:hint="eastAsia" w:ascii="华文中宋" w:hAnsi="华文中宋" w:eastAsia="华文中宋" w:cs="华文中宋"/>
+                <w:b/>
+                <w:bCs/>
+                <w:color w:val="FF0000"/>
+                <w:kern w:val="2"/>
+                <w:sz w:val="21"/>
+                <w:szCs w:val="21"/>
+                <w:lang w:val="en-US" w:eastAsia="zh-CN" w:bidi="ar-SA"/>
+              </w:rPr>
+            </w:pPr>
+            <w:r>
+              <w:rPr>
+                <w:rFonts w:hint="eastAsia"/>
+                <w:lang w:val="en-US" w:eastAsia="zh-CN"/>
+              </w:rPr>
+              <w:t>TransformBroadcaster&lt;nodeT&gt;(node, qos)</w:t>
+            </w:r>
+          </w:p>
+        </w:tc>
+        <w:tc>
+          <w:tcPr>
+            <w:tcW w:w="0" w:type="auto"/>
+            <w:vAlign w:val="center"/>
+          </w:tcPr>
+          <w:p>
+            <w:pPr>
+              <w:pStyle w:val="11"/>
+              <w:bidi w:val="0"/>
+              <w:rPr>
+                <w:rFonts w:hint="eastAsia" w:ascii="华文中宋" w:hAnsi="华文中宋" w:eastAsia="华文中宋" w:cs="华文中宋"/>
+                <w:b/>
+                <w:bCs/>
+                <w:color w:val="ED7D31" w:themeColor="accent2"/>
+                <w:kern w:val="2"/>
+                <w:sz w:val="21"/>
+                <w:szCs w:val="21"/>
+                <w:vertAlign w:val="baseline"/>
+                <w:lang w:val="en-US" w:eastAsia="zh-CN" w:bidi="ar-SA"/>
+                <w14:textFill>
+                  <w14:solidFill>
+                    <w14:schemeClr w14:val="accent2"/>
+                  </w14:solidFill>
+                </w14:textFill>
+              </w:rPr>
+            </w:pPr>
+            <w:r>
+              <w:rPr>
+                <w:rFonts w:hint="eastAsia"/>
+                <w:lang w:val="en-US" w:eastAsia="zh-CN"/>
+              </w:rPr>
+              <w:t>动态 /tf</w:t>
+            </w:r>
+            <w:r>
+              <w:rPr>
+                <w:rFonts w:hint="eastAsia" w:cs="华文中宋"/>
+                <w:b/>
+                <w:bCs/>
+                <w:color w:val="ED7D31" w:themeColor="accent2"/>
+                <w:kern w:val="2"/>
+                <w:sz w:val="21"/>
+                <w:szCs w:val="21"/>
+                <w:lang w:val="en-US" w:eastAsia="zh-CN" w:bidi="ar-SA"/>
+                <w14:textFill>
+                  <w14:solidFill>
+                    <w14:schemeClr w14:val="accent2"/>
+                  </w14:solidFill>
+                </w14:textFill>
+              </w:rPr>
+              <w:t xml:space="preserve"> </w:t>
+            </w:r>
+            <w:r>
+              <w:rPr>
+                <w:rFonts w:hint="eastAsia" w:ascii="华文中宋" w:hAnsi="华文中宋" w:eastAsia="华文中宋" w:cs="华文中宋"/>
+                <w:b/>
+                <w:bCs/>
+                <w:color w:val="ED7D31" w:themeColor="accent2"/>
+                <w:kern w:val="2"/>
+                <w:sz w:val="21"/>
+                <w:szCs w:val="21"/>
+                <w:lang w:val="en-US" w:eastAsia="zh-CN" w:bidi="ar-SA"/>
+                <w14:textFill>
+                  <w14:solidFill>
+                    <w14:schemeClr w14:val="accent2"/>
+                  </w14:solidFill>
+                </w14:textFill>
+              </w:rPr>
+              <w:t>(</w:t>
+            </w:r>
+            <w:r>
+              <w:rPr>
+                <w:rFonts w:hint="eastAsia" w:cs="华文中宋"/>
+                <w:b/>
+                <w:bCs/>
+                <w:color w:val="ED7D31" w:themeColor="accent2"/>
+                <w:kern w:val="2"/>
+                <w:sz w:val="21"/>
+                <w:szCs w:val="21"/>
+                <w:lang w:val="en-US" w:eastAsia="zh-CN" w:bidi="ar-SA"/>
+                <w14:textFill>
+                  <w14:solidFill>
+                    <w14:schemeClr w14:val="accent2"/>
+                  </w14:solidFill>
+                </w14:textFill>
+              </w:rPr>
+              <w:t>transform_broadcaster</w:t>
+            </w:r>
+            <w:r>
+              <w:rPr>
+                <w:rFonts w:hint="eastAsia" w:ascii="华文中宋" w:hAnsi="华文中宋" w:eastAsia="华文中宋" w:cs="华文中宋"/>
+                <w:b/>
+                <w:bCs/>
+                <w:color w:val="ED7D31" w:themeColor="accent2"/>
+                <w:kern w:val="2"/>
+                <w:sz w:val="21"/>
+                <w:szCs w:val="21"/>
+                <w:lang w:val="en-US" w:eastAsia="zh-CN" w:bidi="ar-SA"/>
+                <w14:textFill>
+                  <w14:solidFill>
+                    <w14:schemeClr w14:val="accent2"/>
+                  </w14:solidFill>
+                </w14:textFill>
+              </w:rPr>
+              <w:t>.h)</w:t>
+            </w:r>
+          </w:p>
+        </w:tc>
+      </w:tr>
+      <w:tr>
+        <w:tblPrEx>
+          <w:tblBorders>
+            <w:top w:val="single" w:color="auto" w:sz="4" w:space="0"/>
+            <w:left w:val="single" w:color="auto" w:sz="4" w:space="0"/>
+            <w:bottom w:val="single" w:color="auto" w:sz="4" w:space="0"/>
+            <w:right w:val="single" w:color="auto" w:sz="4" w:space="0"/>
+            <w:insideH w:val="single" w:color="auto" w:sz="4" w:space="0"/>
+            <w:insideV w:val="single" w:color="auto" w:sz="4" w:space="0"/>
+          </w:tblBorders>
+          <w:tblCellMar>
+            <w:top w:w="0" w:type="dxa"/>
+            <w:left w:w="108" w:type="dxa"/>
+            <w:bottom w:w="0" w:type="dxa"/>
+            <w:right w:w="108" w:type="dxa"/>
+          </w:tblCellMar>
+        </w:tblPrEx>
+        <w:trPr>
+          <w:trHeight w:val="139" w:hRule="atLeast"/>
+        </w:trPr>
+        <w:tc>
+          <w:tcPr>
+            <w:tcW w:w="0" w:type="auto"/>
             <w:vAlign w:val="center"/>
           </w:tcPr>
           <w:p>
@@ -24871,6 +26089,61 @@
               <w:bidi w:val="0"/>
               <w:jc w:val="both"/>
               <w:rPr>
+                <w:rFonts w:hint="eastAsia"/>
+                <w:color w:val="ED7D31" w:themeColor="accent2"/>
+                <w:lang w:val="en-US" w:eastAsia="zh-CN"/>
+                <w14:textFill>
+                  <w14:solidFill>
+                    <w14:schemeClr w14:val="accent2"/>
+                  </w14:solidFill>
+                </w14:textFill>
+              </w:rPr>
+            </w:pPr>
+            <w:r>
+              <w:rPr>
+                <w:rFonts w:hint="eastAsia"/>
+                <w:lang w:val="en-US" w:eastAsia="zh-CN"/>
+              </w:rPr>
+              <w:t>sendTransform(</w:t>
+            </w:r>
+            <w:r>
+              <w:rPr>
+                <w:rFonts w:hint="eastAsia" w:cs="华文中宋"/>
+                <w:b/>
+                <w:bCs/>
+                <w:color w:val="ED7D31" w:themeColor="accent2"/>
+                <w:kern w:val="2"/>
+                <w:sz w:val="21"/>
+                <w:szCs w:val="21"/>
+                <w:lang w:val="en-US" w:eastAsia="zh-CN" w:bidi="ar-SA"/>
+                <w14:textFill>
+                  <w14:solidFill>
+                    <w14:schemeClr w14:val="accent2"/>
+                  </w14:solidFill>
+                </w14:textFill>
+              </w:rPr>
+              <w:t>geometry_msgs::m</w:t>
+            </w:r>
+            <w:r>
+              <w:rPr>
+                <w:rFonts w:hint="eastAsia"/>
+                <w:color w:val="ED7D31" w:themeColor="accent2"/>
+                <w:lang w:val="en-US" w:eastAsia="zh-CN"/>
+                <w14:textFill>
+                  <w14:solidFill>
+                    <w14:schemeClr w14:val="accent2"/>
+                  </w14:solidFill>
+                </w14:textFill>
+              </w:rPr>
+              <w:t>sg::</w:t>
+            </w:r>
+          </w:p>
+          <w:p>
+            <w:pPr>
+              <w:pStyle w:val="12"/>
+              <w:bidi w:val="0"/>
+              <w:jc w:val="both"/>
+              <w:rPr>
                 <w:rFonts w:hint="default"/>
                 <w:lang w:val="en-US" w:eastAsia="zh-CN"/>
               </w:rPr>
@@ -24878,9 +26151,22 @@
             <w:r>
               <w:rPr>
                 <w:rFonts w:hint="eastAsia"/>
-                <w:lang w:val="en-US" w:eastAsia="zh-CN"/>
-              </w:rPr>
-              <w:t>sendTransform(t)</w:t>
+                <w:color w:val="ED7D31" w:themeColor="accent2"/>
+                <w:lang w:val="en-US" w:eastAsia="zh-CN"/>
+                <w14:textFill>
+                  <w14:solidFill>
+                    <w14:schemeClr w14:val="accent2"/>
+                  </w14:solidFill>
+                </w14:textFill>
+              </w:rPr>
+              <w:t xml:space="preserve">TransformStamped </w:t>
+            </w:r>
+            <w:r>
+              <w:rPr>
+                <w:rFonts w:hint="eastAsia"/>
+                <w:lang w:val="en-US" w:eastAsia="zh-CN"/>
+              </w:rPr>
+              <w:t>t)</w:t>
             </w:r>
           </w:p>
         </w:tc>
@@ -24903,7 +26189,7 @@
                 <w:rFonts w:hint="eastAsia"/>
                 <w:lang w:val="en-US" w:eastAsia="zh-CN"/>
               </w:rPr>
-              <w:t>发布到 /tf</w:t>
+              <w:t>发布</w:t>
             </w:r>
           </w:p>
         </w:tc>
@@ -27994,12 +29280,6 @@
             <w:insideH w:val="single" w:color="auto" w:sz="4" w:space="0"/>
             <w:insideV w:val="single" w:color="auto" w:sz="4" w:space="0"/>
           </w:tblBorders>
-          <w:tblCellMar>
-            <w:top w:w="0" w:type="dxa"/>
-            <w:left w:w="108" w:type="dxa"/>
-            <w:bottom w:w="0" w:type="dxa"/>
-            <w:right w:w="108" w:type="dxa"/>
-          </w:tblCellMar>
         </w:tblPrEx>
         <w:tc>
           <w:tcPr>
@@ -31214,6 +32494,12 @@
             <w:insideH w:val="single" w:color="auto" w:sz="4" w:space="0"/>
             <w:insideV w:val="single" w:color="auto" w:sz="4" w:space="0"/>
           </w:tblBorders>
+          <w:tblCellMar>
+            <w:top w:w="0" w:type="dxa"/>
+            <w:left w:w="108" w:type="dxa"/>
+            <w:bottom w:w="0" w:type="dxa"/>
+            <w:right w:w="108" w:type="dxa"/>
+          </w:tblCellMar>
         </w:tblPrEx>
         <w:tc>
           <w:tcPr>
@@ -31519,7 +32805,7 @@
     <w:lsdException w:unhideWhenUsed="0" w:uiPriority="0" w:semiHidden="0" w:name="Body Text Indent 2"/>
     <w:lsdException w:unhideWhenUsed="0" w:uiPriority="0" w:semiHidden="0" w:name="Body Text Indent 3"/>
     <w:lsdException w:unhideWhenUsed="0" w:uiPriority="0" w:semiHidden="0" w:name="Block Text"/>
-    <w:lsdException w:unhideWhenUsed="0" w:uiPriority="0" w:semiHidden="0" w:name="Hyperlink"/>
+    <w:lsdException w:qFormat="1" w:unhideWhenUsed="0" w:uiPriority="0" w:semiHidden="0" w:name="Hyperlink"/>
     <w:lsdException w:unhideWhenUsed="0" w:uiPriority="0" w:semiHidden="0" w:name="FollowedHyperlink"/>
     <w:lsdException w:qFormat="1" w:unhideWhenUsed="0" w:uiPriority="0" w:semiHidden="0" w:name="Strong"/>
     <w:lsdException w:qFormat="1" w:unhideWhenUsed="0" w:uiPriority="0" w:semiHidden="0" w:name="Emphasis"/>
@@ -31846,6 +33132,7 @@
   <w:style w:type="character" w:styleId="10">
     <w:name w:val="Hyperlink"/>
     <w:basedOn w:val="8"/>
+    <w:qFormat/>
     <w:uiPriority w:val="0"/>
     <w:rPr>
       <w:color w:val="0000FF"/>

</xml_diff>

<commit_message>
update on 2024-03-28 20:08:11.047648
</commit_message>
<xml_diff>
--- a/cpp 系统交互.docx
+++ b/cpp 系统交互.docx
@@ -921,6 +921,12 @@
             <w:insideH w:val="single" w:color="auto" w:sz="4" w:space="0"/>
             <w:insideV w:val="single" w:color="auto" w:sz="4" w:space="0"/>
           </w:tblBorders>
+          <w:tblCellMar>
+            <w:top w:w="0" w:type="dxa"/>
+            <w:left w:w="108" w:type="dxa"/>
+            <w:bottom w:w="0" w:type="dxa"/>
+            <w:right w:w="108" w:type="dxa"/>
+          </w:tblCellMar>
         </w:tblPrEx>
         <w:tc>
           <w:tcPr>
@@ -10392,6 +10398,12 @@
             <w:insideH w:val="single" w:color="auto" w:sz="4" w:space="0"/>
             <w:insideV w:val="single" w:color="auto" w:sz="4" w:space="0"/>
           </w:tblBorders>
+          <w:tblCellMar>
+            <w:top w:w="0" w:type="dxa"/>
+            <w:left w:w="108" w:type="dxa"/>
+            <w:bottom w:w="0" w:type="dxa"/>
+            <w:right w:w="108" w:type="dxa"/>
+          </w:tblCellMar>
         </w:tblPrEx>
         <w:tc>
           <w:tcPr>
@@ -10955,6 +10967,12 @@
             <w:insideH w:val="single" w:color="auto" w:sz="4" w:space="0"/>
             <w:insideV w:val="single" w:color="auto" w:sz="4" w:space="0"/>
           </w:tblBorders>
+          <w:tblCellMar>
+            <w:top w:w="0" w:type="dxa"/>
+            <w:left w:w="108" w:type="dxa"/>
+            <w:bottom w:w="0" w:type="dxa"/>
+            <w:right w:w="108" w:type="dxa"/>
+          </w:tblCellMar>
         </w:tblPrEx>
         <w:tc>
           <w:tcPr>
@@ -11652,6 +11670,12 @@
             <w:insideH w:val="single" w:color="auto" w:sz="4" w:space="0"/>
             <w:insideV w:val="single" w:color="auto" w:sz="4" w:space="0"/>
           </w:tblBorders>
+          <w:tblCellMar>
+            <w:top w:w="0" w:type="dxa"/>
+            <w:left w:w="108" w:type="dxa"/>
+            <w:bottom w:w="0" w:type="dxa"/>
+            <w:right w:w="108" w:type="dxa"/>
+          </w:tblCellMar>
         </w:tblPrEx>
         <w:tc>
           <w:tcPr>
@@ -25153,7 +25177,7 @@
       </w:tblPr>
       <w:tblGrid>
         <w:gridCol w:w="637"/>
-        <w:gridCol w:w="4854"/>
+        <w:gridCol w:w="5780"/>
         <w:gridCol w:w="1685"/>
       </w:tblGrid>
       <w:tr>
@@ -25275,8 +25299,6 @@
               </w:rPr>
               <w:t>buffer</w:t>
             </w:r>
-            <w:bookmarkStart w:id="0" w:name="_GoBack"/>
-            <w:bookmarkEnd w:id="0"/>
             <w:r>
               <w:rPr>
                 <w:rFonts w:hint="eastAsia" w:ascii="华文中宋" w:hAnsi="华文中宋" w:eastAsia="华文中宋" w:cs="华文中宋"/>
@@ -25373,7 +25395,16 @@
                 <w:rFonts w:hint="eastAsia"/>
                 <w:lang w:val="en-US" w:eastAsia="zh-CN"/>
               </w:rPr>
-              <w:t>lookupTransform(dst_frame, src_frame, time)</w:t>
+              <w:t>lookupTransform(dst_frame, src_frame, time, timeout</w:t>
+            </w:r>
+            <w:bookmarkStart w:id="0" w:name="_GoBack"/>
+            <w:bookmarkEnd w:id="0"/>
+            <w:r>
+              <w:rPr>
+                <w:rFonts w:hint="eastAsia"/>
+                <w:lang w:val="en-US" w:eastAsia="zh-CN"/>
+              </w:rPr>
+              <w:t>)</w:t>
             </w:r>
           </w:p>
         </w:tc>
@@ -29280,6 +29311,12 @@
             <w:insideH w:val="single" w:color="auto" w:sz="4" w:space="0"/>
             <w:insideV w:val="single" w:color="auto" w:sz="4" w:space="0"/>
           </w:tblBorders>
+          <w:tblCellMar>
+            <w:top w:w="0" w:type="dxa"/>
+            <w:left w:w="108" w:type="dxa"/>
+            <w:bottom w:w="0" w:type="dxa"/>
+            <w:right w:w="108" w:type="dxa"/>
+          </w:tblCellMar>
         </w:tblPrEx>
         <w:tc>
           <w:tcPr>

</xml_diff>

<commit_message>
update on 2024-03-30 23:34:31.531897
</commit_message>
<xml_diff>
--- a/cpp 系统交互.docx
+++ b/cpp 系统交互.docx
@@ -2383,8 +2383,10 @@
                 <w:vertAlign w:val="baseline"/>
                 <w:lang w:val="en-US" w:eastAsia="zh-CN"/>
               </w:rPr>
-              <w:t>mutex()</w:t>
-            </w:r>
+              <w:t>mutex</w:t>
+            </w:r>
+            <w:bookmarkStart w:id="0" w:name="_GoBack"/>
+            <w:bookmarkEnd w:id="0"/>
           </w:p>
         </w:tc>
         <w:tc>
@@ -5871,12 +5873,6 @@
             <w:insideH w:val="single" w:color="auto" w:sz="4" w:space="0"/>
             <w:insideV w:val="single" w:color="auto" w:sz="4" w:space="0"/>
           </w:tblBorders>
-          <w:tblCellMar>
-            <w:top w:w="0" w:type="dxa"/>
-            <w:left w:w="108" w:type="dxa"/>
-            <w:bottom w:w="0" w:type="dxa"/>
-            <w:right w:w="108" w:type="dxa"/>
-          </w:tblCellMar>
         </w:tblPrEx>
         <w:tc>
           <w:tcPr>
@@ -20083,7 +20079,6 @@
           <w:tcPr>
             <w:tcW w:w="0" w:type="auto"/>
             <w:vMerge w:val="continue"/>
-            <w:tcBorders/>
             <w:vAlign w:val="center"/>
           </w:tcPr>
           <w:p>
@@ -20234,7 +20229,6 @@
           <w:tcPr>
             <w:tcW w:w="0" w:type="auto"/>
             <w:vMerge w:val="continue"/>
-            <w:tcBorders/>
             <w:vAlign w:val="center"/>
           </w:tcPr>
           <w:p>
@@ -20392,7 +20386,6 @@
           <w:tcPr>
             <w:tcW w:w="0" w:type="auto"/>
             <w:vMerge w:val="continue"/>
-            <w:tcBorders/>
             <w:vAlign w:val="center"/>
           </w:tcPr>
           <w:p>
@@ -20597,7 +20590,6 @@
           <w:tcPr>
             <w:tcW w:w="0" w:type="auto"/>
             <w:vMerge w:val="continue"/>
-            <w:tcBorders/>
             <w:vAlign w:val="center"/>
           </w:tcPr>
           <w:p>
@@ -20628,7 +20620,6 @@
           <w:tcPr>
             <w:tcW w:w="0" w:type="auto"/>
             <w:vMerge w:val="continue"/>
-            <w:tcBorders/>
             <w:vAlign w:val="center"/>
           </w:tcPr>
           <w:p>
@@ -25395,16 +25386,7 @@
                 <w:rFonts w:hint="eastAsia"/>
                 <w:lang w:val="en-US" w:eastAsia="zh-CN"/>
               </w:rPr>
-              <w:t>lookupTransform(dst_frame, src_frame, time, timeout</w:t>
-            </w:r>
-            <w:bookmarkStart w:id="0" w:name="_GoBack"/>
-            <w:bookmarkEnd w:id="0"/>
-            <w:r>
-              <w:rPr>
-                <w:rFonts w:hint="eastAsia"/>
-                <w:lang w:val="en-US" w:eastAsia="zh-CN"/>
-              </w:rPr>
-              <w:t>)</w:t>
+              <w:t>lookupTransform(dst_frame, src_frame, time, timeout)</w:t>
             </w:r>
           </w:p>
         </w:tc>

</xml_diff>

<commit_message>
update on 2024-04-26 00:35:55.923944
</commit_message>
<xml_diff>
--- a/cpp 系统交互.docx
+++ b/cpp 系统交互.docx
@@ -668,6 +668,2084 @@
     </w:p>
     <w:p>
       <w:pPr>
+        <w:outlineLvl w:val="9"/>
+        <w:rPr>
+          <w:rFonts w:hint="default" w:ascii="华文中宋" w:hAnsi="华文中宋" w:eastAsia="华文中宋" w:cs="华文中宋"/>
+          <w:b/>
+          <w:bCs/>
+          <w:color w:val="70AD47" w:themeColor="accent6"/>
+          <w:sz w:val="21"/>
+          <w:szCs w:val="24"/>
+          <w:lang w:val="en-US" w:eastAsia="zh-CN"/>
+          <w14:textFill>
+            <w14:solidFill>
+              <w14:schemeClr w14:val="accent6"/>
+            </w14:solidFill>
+          </w14:textFill>
+        </w:rPr>
+      </w:pPr>
+      <w:r>
+        <w:rPr>
+          <w:rStyle w:val="15"/>
+          <w:rFonts w:hint="eastAsia"/>
+          <w:lang w:val="en-US" w:eastAsia="zh-CN"/>
+        </w:rPr>
+        <w:t>序列化serialization</w:t>
+      </w:r>
+      <w:r>
+        <w:rPr>
+          <w:rStyle w:val="15"/>
+          <w:rFonts w:hint="eastAsia"/>
+          <w:lang w:val="en-US" w:eastAsia="zh-CN"/>
+        </w:rPr>
+        <w:t>/serialization.hpp</w:t>
+      </w:r>
+      <w:r>
+        <w:rPr>
+          <w:rStyle w:val="15"/>
+          <w:rFonts w:hint="eastAsia"/>
+          <w:lang w:val="en-US" w:eastAsia="zh-CN"/>
+        </w:rPr>
+        <w:t>：</w:t>
+      </w:r>
+      <w:r>
+        <w:rPr>
+          <w:rFonts w:hint="eastAsia" w:cs="华文中宋"/>
+          <w:b/>
+          <w:bCs/>
+          <w:color w:val="70AD47" w:themeColor="accent6"/>
+          <w:sz w:val="21"/>
+          <w:szCs w:val="24"/>
+          <w:lang w:val="en-US" w:eastAsia="zh-CN"/>
+          <w14:textFill>
+            <w14:solidFill>
+              <w14:schemeClr w14:val="accent6"/>
+            </w14:solidFill>
+          </w14:textFill>
+        </w:rPr>
+        <w:t xml:space="preserve">   </w:t>
+      </w:r>
+    </w:p>
+    <w:p>
+      <w:pPr>
+        <w:outlineLvl w:val="9"/>
+        <w:rPr>
+          <w:rFonts w:hint="default" w:ascii="华文中宋" w:hAnsi="华文中宋" w:eastAsia="华文中宋" w:cs="华文中宋"/>
+          <w:b/>
+          <w:bCs/>
+          <w:color w:val="70AD47" w:themeColor="accent6"/>
+          <w:sz w:val="21"/>
+          <w:szCs w:val="24"/>
+          <w:lang w:val="en-US" w:eastAsia="zh-CN"/>
+          <w14:textFill>
+            <w14:solidFill>
+              <w14:schemeClr w14:val="accent6"/>
+            </w14:solidFill>
+          </w14:textFill>
+        </w:rPr>
+      </w:pPr>
+    </w:p>
+    <w:p>
+      <w:pPr>
+        <w:bidi w:val="0"/>
+        <w:rPr>
+          <w:rFonts w:hint="eastAsia"/>
+          <w:lang w:val="en-US" w:eastAsia="zh-CN"/>
+        </w:rPr>
+      </w:pPr>
+      <w:r>
+        <w:rPr>
+          <w:rFonts w:hint="eastAsia"/>
+          <w:lang w:val="en-US" w:eastAsia="zh-CN"/>
+        </w:rPr>
+        <w:t>class MyClass {</w:t>
+      </w:r>
+    </w:p>
+    <w:p>
+      <w:pPr>
+        <w:bidi w:val="0"/>
+        <w:ind w:firstLine="420" w:firstLineChars="0"/>
+        <w:rPr>
+          <w:rFonts w:hint="eastAsia"/>
+          <w:lang w:val="en-US" w:eastAsia="zh-CN"/>
+        </w:rPr>
+      </w:pPr>
+      <w:r>
+        <w:rPr>
+          <w:rFonts w:hint="eastAsia"/>
+          <w:lang w:val="en-US" w:eastAsia="zh-CN"/>
+        </w:rPr>
+        <w:t>friend class boost::serialization::</w:t>
+      </w:r>
+      <w:r>
+        <w:rPr>
+          <w:rFonts w:hint="eastAsia" w:ascii="华文中宋" w:hAnsi="华文中宋" w:eastAsia="华文中宋" w:cs="华文中宋"/>
+          <w:b/>
+          <w:bCs/>
+          <w:i w:val="0"/>
+          <w:caps w:val="0"/>
+          <w:color w:val="FF0000"/>
+          <w:spacing w:val="7"/>
+          <w:sz w:val="21"/>
+          <w:szCs w:val="21"/>
+          <w:vertAlign w:val="baseline"/>
+          <w:lang w:val="en-US" w:eastAsia="zh-CN"/>
+        </w:rPr>
+        <w:t>access</w:t>
+      </w:r>
+      <w:r>
+        <w:rPr>
+          <w:rFonts w:hint="eastAsia"/>
+          <w:lang w:val="en-US" w:eastAsia="zh-CN"/>
+        </w:rPr>
+        <w:t>;</w:t>
+      </w:r>
+    </w:p>
+    <w:p>
+      <w:pPr>
+        <w:bidi w:val="0"/>
+        <w:ind w:firstLine="420" w:firstLineChars="0"/>
+        <w:rPr>
+          <w:rFonts w:hint="eastAsia"/>
+          <w:lang w:val="en-US" w:eastAsia="zh-CN"/>
+        </w:rPr>
+      </w:pPr>
+    </w:p>
+    <w:p>
+      <w:pPr>
+        <w:bidi w:val="0"/>
+        <w:rPr>
+          <w:rFonts w:hint="eastAsia"/>
+          <w:lang w:val="en-US" w:eastAsia="zh-CN"/>
+        </w:rPr>
+      </w:pPr>
+      <w:r>
+        <w:rPr>
+          <w:rFonts w:hint="eastAsia"/>
+          <w:lang w:val="en-US" w:eastAsia="zh-CN"/>
+        </w:rPr>
+        <w:t xml:space="preserve">    template&lt;class Archive&gt;</w:t>
+      </w:r>
+    </w:p>
+    <w:p>
+      <w:pPr>
+        <w:bidi w:val="0"/>
+        <w:rPr>
+          <w:rFonts w:hint="eastAsia"/>
+          <w:lang w:val="en-US" w:eastAsia="zh-CN"/>
+        </w:rPr>
+      </w:pPr>
+      <w:r>
+        <w:rPr>
+          <w:rFonts w:hint="eastAsia"/>
+          <w:lang w:val="en-US" w:eastAsia="zh-CN"/>
+        </w:rPr>
+        <w:t xml:space="preserve">    void </w:t>
+      </w:r>
+      <w:r>
+        <w:rPr>
+          <w:rFonts w:hint="eastAsia" w:ascii="华文中宋" w:hAnsi="华文中宋" w:eastAsia="华文中宋" w:cs="华文中宋"/>
+          <w:b/>
+          <w:bCs/>
+          <w:i w:val="0"/>
+          <w:caps w:val="0"/>
+          <w:color w:val="FF0000"/>
+          <w:spacing w:val="7"/>
+          <w:sz w:val="21"/>
+          <w:szCs w:val="21"/>
+          <w:vertAlign w:val="baseline"/>
+          <w:lang w:val="en-US" w:eastAsia="zh-CN"/>
+        </w:rPr>
+        <w:t>serialize</w:t>
+      </w:r>
+      <w:r>
+        <w:rPr>
+          <w:rFonts w:hint="eastAsia"/>
+          <w:lang w:val="en-US" w:eastAsia="zh-CN"/>
+        </w:rPr>
+        <w:t>(Archive &amp; ar, const unsigned int version) {</w:t>
+      </w:r>
+    </w:p>
+    <w:p>
+      <w:pPr>
+        <w:bidi w:val="0"/>
+        <w:rPr>
+          <w:rFonts w:hint="eastAsia"/>
+          <w:lang w:val="en-US" w:eastAsia="zh-CN"/>
+        </w:rPr>
+      </w:pPr>
+      <w:r>
+        <w:rPr>
+          <w:rFonts w:hint="eastAsia"/>
+          <w:lang w:val="en-US" w:eastAsia="zh-CN"/>
+        </w:rPr>
+        <w:t xml:space="preserve">        ar &amp; member1;</w:t>
+      </w:r>
+    </w:p>
+    <w:p>
+      <w:pPr>
+        <w:bidi w:val="0"/>
+        <w:rPr>
+          <w:rFonts w:hint="eastAsia"/>
+          <w:lang w:val="en-US" w:eastAsia="zh-CN"/>
+        </w:rPr>
+      </w:pPr>
+      <w:r>
+        <w:rPr>
+          <w:rFonts w:hint="eastAsia"/>
+          <w:lang w:val="en-US" w:eastAsia="zh-CN"/>
+        </w:rPr>
+        <w:t xml:space="preserve">        ar &amp; member2;</w:t>
+      </w:r>
+    </w:p>
+    <w:p>
+      <w:pPr>
+        <w:bidi w:val="0"/>
+        <w:rPr>
+          <w:rFonts w:hint="eastAsia"/>
+          <w:lang w:val="en-US" w:eastAsia="zh-CN"/>
+        </w:rPr>
+      </w:pPr>
+      <w:r>
+        <w:rPr>
+          <w:rFonts w:hint="eastAsia"/>
+          <w:lang w:val="en-US" w:eastAsia="zh-CN"/>
+        </w:rPr>
+        <w:t xml:space="preserve">    }</w:t>
+      </w:r>
+    </w:p>
+    <w:p>
+      <w:pPr>
+        <w:bidi w:val="0"/>
+        <w:rPr>
+          <w:rFonts w:hint="eastAsia"/>
+          <w:lang w:val="en-US" w:eastAsia="zh-CN"/>
+        </w:rPr>
+      </w:pPr>
+      <w:r>
+        <w:rPr>
+          <w:rFonts w:hint="eastAsia"/>
+          <w:lang w:val="en-US" w:eastAsia="zh-CN"/>
+        </w:rPr>
+        <w:t>};</w:t>
+      </w:r>
+    </w:p>
+    <w:p>
+      <w:pPr>
+        <w:bidi w:val="0"/>
+        <w:rPr>
+          <w:rFonts w:hint="eastAsia"/>
+          <w:lang w:val="en-US" w:eastAsia="zh-CN"/>
+        </w:rPr>
+      </w:pPr>
+    </w:p>
+    <w:tbl>
+      <w:tblPr>
+        <w:tblStyle w:val="7"/>
+        <w:tblW w:w="0" w:type="auto"/>
+        <w:tblInd w:w="0" w:type="dxa"/>
+        <w:tblBorders>
+          <w:top w:val="single" w:color="auto" w:sz="4" w:space="0"/>
+          <w:left w:val="single" w:color="auto" w:sz="4" w:space="0"/>
+          <w:bottom w:val="single" w:color="auto" w:sz="4" w:space="0"/>
+          <w:right w:val="single" w:color="auto" w:sz="4" w:space="0"/>
+          <w:insideH w:val="single" w:color="auto" w:sz="4" w:space="0"/>
+          <w:insideV w:val="single" w:color="auto" w:sz="4" w:space="0"/>
+        </w:tblBorders>
+        <w:tblLayout w:type="autofit"/>
+        <w:tblCellMar>
+          <w:top w:w="0" w:type="dxa"/>
+          <w:left w:w="108" w:type="dxa"/>
+          <w:bottom w:w="0" w:type="dxa"/>
+          <w:right w:w="108" w:type="dxa"/>
+        </w:tblCellMar>
+      </w:tblPr>
+      <w:tblGrid>
+        <w:gridCol w:w="1494"/>
+        <w:gridCol w:w="222"/>
+      </w:tblGrid>
+      <w:tr>
+        <w:tblPrEx>
+          <w:tblBorders>
+            <w:top w:val="single" w:color="auto" w:sz="4" w:space="0"/>
+            <w:left w:val="single" w:color="auto" w:sz="4" w:space="0"/>
+            <w:bottom w:val="single" w:color="auto" w:sz="4" w:space="0"/>
+            <w:right w:val="single" w:color="auto" w:sz="4" w:space="0"/>
+            <w:insideH w:val="single" w:color="auto" w:sz="4" w:space="0"/>
+            <w:insideV w:val="single" w:color="auto" w:sz="4" w:space="0"/>
+          </w:tblBorders>
+          <w:tblCellMar>
+            <w:top w:w="0" w:type="dxa"/>
+            <w:left w:w="108" w:type="dxa"/>
+            <w:bottom w:w="0" w:type="dxa"/>
+            <w:right w:w="108" w:type="dxa"/>
+          </w:tblCellMar>
+        </w:tblPrEx>
+        <w:trPr>
+          <w:trHeight w:val="90" w:hRule="atLeast"/>
+        </w:trPr>
+        <w:tc>
+          <w:tcPr>
+            <w:tcW w:w="0" w:type="auto"/>
+            <w:vAlign w:val="center"/>
+          </w:tcPr>
+          <w:p>
+            <w:pPr>
+              <w:jc w:val="both"/>
+              <w:outlineLvl w:val="9"/>
+              <w:rPr>
+                <w:rFonts w:hint="default" w:ascii="华文中宋" w:hAnsi="华文中宋" w:eastAsia="华文中宋" w:cs="华文中宋"/>
+                <w:b/>
+                <w:bCs/>
+                <w:i w:val="0"/>
+                <w:caps w:val="0"/>
+                <w:color w:val="FF0000"/>
+                <w:spacing w:val="7"/>
+                <w:kern w:val="2"/>
+                <w:sz w:val="21"/>
+                <w:szCs w:val="21"/>
+                <w:vertAlign w:val="baseline"/>
+                <w:lang w:val="en-US" w:eastAsia="zh-CN" w:bidi="ar-SA"/>
+              </w:rPr>
+            </w:pPr>
+            <w:r>
+              <w:rPr>
+                <w:rFonts w:hint="eastAsia" w:cs="华文中宋"/>
+                <w:b/>
+                <w:bCs/>
+                <w:i w:val="0"/>
+                <w:caps w:val="0"/>
+                <w:color w:val="FF0000"/>
+                <w:spacing w:val="7"/>
+                <w:sz w:val="21"/>
+                <w:szCs w:val="21"/>
+                <w:vertAlign w:val="baseline"/>
+                <w:lang w:val="en-US" w:eastAsia="zh-CN"/>
+              </w:rPr>
+              <w:t>base_object</w:t>
+            </w:r>
+          </w:p>
+        </w:tc>
+        <w:tc>
+          <w:tcPr>
+            <w:tcW w:w="0" w:type="auto"/>
+            <w:vAlign w:val="center"/>
+          </w:tcPr>
+          <w:p>
+            <w:pPr>
+              <w:numPr>
+                <w:ilvl w:val="0"/>
+                <w:numId w:val="0"/>
+              </w:numPr>
+              <w:ind w:left="0" w:leftChars="0" w:firstLine="0" w:firstLineChars="0"/>
+              <w:jc w:val="both"/>
+              <w:outlineLvl w:val="9"/>
+              <w:rPr>
+                <w:rFonts w:hint="default" w:ascii="华文中宋" w:hAnsi="华文中宋" w:eastAsia="华文中宋" w:cs="华文中宋"/>
+                <w:b/>
+                <w:bCs/>
+                <w:i w:val="0"/>
+                <w:caps w:val="0"/>
+                <w:color w:val="E182F1"/>
+                <w:spacing w:val="7"/>
+                <w:kern w:val="2"/>
+                <w:sz w:val="21"/>
+                <w:szCs w:val="21"/>
+                <w:lang w:val="en-US" w:eastAsia="zh-CN" w:bidi="ar-SA"/>
+              </w:rPr>
+            </w:pPr>
+          </w:p>
+        </w:tc>
+      </w:tr>
+      <w:tr>
+        <w:tblPrEx>
+          <w:tblBorders>
+            <w:top w:val="single" w:color="auto" w:sz="4" w:space="0"/>
+            <w:left w:val="single" w:color="auto" w:sz="4" w:space="0"/>
+            <w:bottom w:val="single" w:color="auto" w:sz="4" w:space="0"/>
+            <w:right w:val="single" w:color="auto" w:sz="4" w:space="0"/>
+            <w:insideH w:val="single" w:color="auto" w:sz="4" w:space="0"/>
+            <w:insideV w:val="single" w:color="auto" w:sz="4" w:space="0"/>
+          </w:tblBorders>
+          <w:tblCellMar>
+            <w:top w:w="0" w:type="dxa"/>
+            <w:left w:w="108" w:type="dxa"/>
+            <w:bottom w:w="0" w:type="dxa"/>
+            <w:right w:w="108" w:type="dxa"/>
+          </w:tblCellMar>
+        </w:tblPrEx>
+        <w:trPr>
+          <w:trHeight w:val="90" w:hRule="atLeast"/>
+        </w:trPr>
+        <w:tc>
+          <w:tcPr>
+            <w:tcW w:w="0" w:type="auto"/>
+            <w:vAlign w:val="center"/>
+          </w:tcPr>
+          <w:p>
+            <w:pPr>
+              <w:jc w:val="both"/>
+              <w:outlineLvl w:val="9"/>
+              <w:rPr>
+                <w:rFonts w:hint="default" w:cs="华文中宋"/>
+                <w:b/>
+                <w:bCs/>
+                <w:i w:val="0"/>
+                <w:caps w:val="0"/>
+                <w:color w:val="FF0000"/>
+                <w:spacing w:val="7"/>
+                <w:sz w:val="21"/>
+                <w:szCs w:val="21"/>
+                <w:vertAlign w:val="baseline"/>
+                <w:lang w:val="en-US" w:eastAsia="zh-CN"/>
+              </w:rPr>
+            </w:pPr>
+            <w:r>
+              <w:rPr>
+                <w:rFonts w:hint="eastAsia" w:cs="华文中宋"/>
+                <w:b/>
+                <w:bCs/>
+                <w:i w:val="0"/>
+                <w:caps w:val="0"/>
+                <w:color w:val="FF0000"/>
+                <w:spacing w:val="7"/>
+                <w:sz w:val="21"/>
+                <w:szCs w:val="21"/>
+                <w:vertAlign w:val="baseline"/>
+                <w:lang w:val="en-US" w:eastAsia="zh-CN"/>
+              </w:rPr>
+              <w:t>make_array</w:t>
+            </w:r>
+          </w:p>
+        </w:tc>
+        <w:tc>
+          <w:tcPr>
+            <w:tcW w:w="0" w:type="auto"/>
+            <w:vAlign w:val="center"/>
+          </w:tcPr>
+          <w:p>
+            <w:pPr>
+              <w:numPr>
+                <w:ilvl w:val="0"/>
+                <w:numId w:val="0"/>
+              </w:numPr>
+              <w:ind w:left="0" w:leftChars="0" w:firstLine="0" w:firstLineChars="0"/>
+              <w:jc w:val="both"/>
+              <w:outlineLvl w:val="9"/>
+              <w:rPr>
+                <w:rFonts w:hint="default" w:ascii="华文中宋" w:hAnsi="华文中宋" w:eastAsia="华文中宋" w:cs="华文中宋"/>
+                <w:b/>
+                <w:bCs/>
+                <w:i w:val="0"/>
+                <w:caps w:val="0"/>
+                <w:color w:val="E182F1"/>
+                <w:spacing w:val="7"/>
+                <w:kern w:val="2"/>
+                <w:sz w:val="21"/>
+                <w:szCs w:val="21"/>
+                <w:lang w:val="en-US" w:eastAsia="zh-CN" w:bidi="ar-SA"/>
+              </w:rPr>
+            </w:pPr>
+          </w:p>
+        </w:tc>
+      </w:tr>
+    </w:tbl>
+    <w:p>
+      <w:pPr>
+        <w:bidi w:val="0"/>
+        <w:rPr>
+          <w:rFonts w:hint="eastAsia"/>
+          <w:lang w:val="en-US" w:eastAsia="zh-CN"/>
+        </w:rPr>
+      </w:pPr>
+    </w:p>
+    <w:p>
+      <w:pPr>
+        <w:bidi w:val="0"/>
+        <w:rPr>
+          <w:rFonts w:hint="eastAsia"/>
+          <w:lang w:val="en-US" w:eastAsia="zh-CN"/>
+        </w:rPr>
+      </w:pPr>
+    </w:p>
+    <w:p>
+      <w:pPr>
+        <w:pStyle w:val="4"/>
+        <w:bidi w:val="0"/>
+        <w:rPr>
+          <w:rFonts w:hint="default"/>
+          <w:lang w:val="en-US" w:eastAsia="zh-CN"/>
+        </w:rPr>
+      </w:pPr>
+      <w:r>
+        <w:rPr>
+          <w:rFonts w:hint="eastAsia"/>
+          <w:lang w:val="en-US" w:eastAsia="zh-CN"/>
+        </w:rPr>
+        <w:t>档案archive：</w:t>
+      </w:r>
+    </w:p>
+    <w:tbl>
+      <w:tblPr>
+        <w:tblStyle w:val="7"/>
+        <w:tblW w:w="0" w:type="auto"/>
+        <w:tblInd w:w="0" w:type="dxa"/>
+        <w:tblBorders>
+          <w:top w:val="single" w:color="auto" w:sz="4" w:space="0"/>
+          <w:left w:val="single" w:color="auto" w:sz="4" w:space="0"/>
+          <w:bottom w:val="single" w:color="auto" w:sz="4" w:space="0"/>
+          <w:right w:val="single" w:color="auto" w:sz="4" w:space="0"/>
+          <w:insideH w:val="single" w:color="auto" w:sz="4" w:space="0"/>
+          <w:insideV w:val="single" w:color="auto" w:sz="4" w:space="0"/>
+        </w:tblBorders>
+        <w:tblLayout w:type="autofit"/>
+        <w:tblCellMar>
+          <w:top w:w="0" w:type="dxa"/>
+          <w:left w:w="108" w:type="dxa"/>
+          <w:bottom w:w="0" w:type="dxa"/>
+          <w:right w:w="108" w:type="dxa"/>
+        </w:tblCellMar>
+      </w:tblPr>
+      <w:tblGrid>
+        <w:gridCol w:w="1243"/>
+        <w:gridCol w:w="1725"/>
+        <w:gridCol w:w="3378"/>
+      </w:tblGrid>
+      <w:tr>
+        <w:tblPrEx>
+          <w:tblBorders>
+            <w:top w:val="single" w:color="auto" w:sz="4" w:space="0"/>
+            <w:left w:val="single" w:color="auto" w:sz="4" w:space="0"/>
+            <w:bottom w:val="single" w:color="auto" w:sz="4" w:space="0"/>
+            <w:right w:val="single" w:color="auto" w:sz="4" w:space="0"/>
+            <w:insideH w:val="single" w:color="auto" w:sz="4" w:space="0"/>
+            <w:insideV w:val="single" w:color="auto" w:sz="4" w:space="0"/>
+          </w:tblBorders>
+          <w:tblCellMar>
+            <w:top w:w="0" w:type="dxa"/>
+            <w:left w:w="108" w:type="dxa"/>
+            <w:bottom w:w="0" w:type="dxa"/>
+            <w:right w:w="108" w:type="dxa"/>
+          </w:tblCellMar>
+        </w:tblPrEx>
+        <w:trPr>
+          <w:trHeight w:val="90" w:hRule="atLeast"/>
+        </w:trPr>
+        <w:tc>
+          <w:tcPr>
+            <w:tcW w:w="0" w:type="auto"/>
+            <w:gridSpan w:val="3"/>
+            <w:vAlign w:val="center"/>
+          </w:tcPr>
+          <w:p>
+            <w:pPr>
+              <w:numPr>
+                <w:ilvl w:val="0"/>
+                <w:numId w:val="0"/>
+              </w:numPr>
+              <w:ind w:left="0" w:leftChars="0" w:firstLine="0" w:firstLineChars="0"/>
+              <w:jc w:val="both"/>
+              <w:outlineLvl w:val="9"/>
+              <w:rPr>
+                <w:rFonts w:hint="default" w:cs="华文中宋"/>
+                <w:b/>
+                <w:bCs/>
+                <w:i w:val="0"/>
+                <w:caps w:val="0"/>
+                <w:color w:val="ED7D31" w:themeColor="accent2"/>
+                <w:spacing w:val="7"/>
+                <w:kern w:val="2"/>
+                <w:sz w:val="21"/>
+                <w:szCs w:val="21"/>
+                <w:lang w:val="en-US" w:eastAsia="zh-CN" w:bidi="ar-SA"/>
+                <w14:textFill>
+                  <w14:solidFill>
+                    <w14:schemeClr w14:val="accent2"/>
+                  </w14:solidFill>
+                </w14:textFill>
+              </w:rPr>
+            </w:pPr>
+            <w:r>
+              <w:rPr>
+                <w:rFonts w:hint="eastAsia" w:cs="华文中宋"/>
+                <w:b/>
+                <w:bCs/>
+                <w:i w:val="0"/>
+                <w:caps w:val="0"/>
+                <w:color w:val="ED7D31" w:themeColor="accent2"/>
+                <w:spacing w:val="7"/>
+                <w:kern w:val="2"/>
+                <w:sz w:val="21"/>
+                <w:szCs w:val="21"/>
+                <w:lang w:val="en-US" w:eastAsia="zh-CN" w:bidi="ar-SA"/>
+                <w14:textFill>
+                  <w14:solidFill>
+                    <w14:schemeClr w14:val="accent2"/>
+                  </w14:solidFill>
+                </w14:textFill>
+              </w:rPr>
+              <w:t>序列化：</w:t>
+            </w:r>
+          </w:p>
+        </w:tc>
+      </w:tr>
+      <w:tr>
+        <w:tblPrEx>
+          <w:tblBorders>
+            <w:top w:val="single" w:color="auto" w:sz="4" w:space="0"/>
+            <w:left w:val="single" w:color="auto" w:sz="4" w:space="0"/>
+            <w:bottom w:val="single" w:color="auto" w:sz="4" w:space="0"/>
+            <w:right w:val="single" w:color="auto" w:sz="4" w:space="0"/>
+            <w:insideH w:val="single" w:color="auto" w:sz="4" w:space="0"/>
+            <w:insideV w:val="single" w:color="auto" w:sz="4" w:space="0"/>
+          </w:tblBorders>
+          <w:tblCellMar>
+            <w:top w:w="0" w:type="dxa"/>
+            <w:left w:w="108" w:type="dxa"/>
+            <w:bottom w:w="0" w:type="dxa"/>
+            <w:right w:w="108" w:type="dxa"/>
+          </w:tblCellMar>
+        </w:tblPrEx>
+        <w:trPr>
+          <w:trHeight w:val="90" w:hRule="atLeast"/>
+        </w:trPr>
+        <w:tc>
+          <w:tcPr>
+            <w:tcW w:w="0" w:type="auto"/>
+            <w:gridSpan w:val="2"/>
+            <w:vAlign w:val="center"/>
+          </w:tcPr>
+          <w:p>
+            <w:pPr>
+              <w:jc w:val="both"/>
+              <w:outlineLvl w:val="9"/>
+              <w:rPr>
+                <w:rFonts w:hint="default" w:cs="华文中宋"/>
+                <w:b/>
+                <w:bCs/>
+                <w:i w:val="0"/>
+                <w:caps w:val="0"/>
+                <w:color w:val="FF0000"/>
+                <w:spacing w:val="7"/>
+                <w:sz w:val="21"/>
+                <w:szCs w:val="21"/>
+                <w:vertAlign w:val="baseline"/>
+                <w:lang w:val="en-US" w:eastAsia="zh-CN"/>
+              </w:rPr>
+            </w:pPr>
+            <w:r>
+              <w:rPr>
+                <w:rFonts w:hint="default" w:cs="华文中宋"/>
+                <w:b/>
+                <w:bCs/>
+                <w:i w:val="0"/>
+                <w:caps w:val="0"/>
+                <w:color w:val="FF0000"/>
+                <w:spacing w:val="7"/>
+                <w:sz w:val="21"/>
+                <w:szCs w:val="21"/>
+                <w:vertAlign w:val="baseline"/>
+                <w:lang w:val="en-US" w:eastAsia="zh-CN"/>
+              </w:rPr>
+              <w:t>text_oarchive</w:t>
+            </w:r>
+            <w:r>
+              <w:rPr>
+                <w:rFonts w:hint="eastAsia" w:cs="华文中宋"/>
+                <w:b/>
+                <w:bCs/>
+                <w:i w:val="0"/>
+                <w:caps w:val="0"/>
+                <w:color w:val="FF0000"/>
+                <w:spacing w:val="7"/>
+                <w:sz w:val="21"/>
+                <w:szCs w:val="21"/>
+                <w:vertAlign w:val="baseline"/>
+                <w:lang w:val="en-US" w:eastAsia="zh-CN"/>
+              </w:rPr>
+              <w:t>(ostream)</w:t>
+            </w:r>
+          </w:p>
+        </w:tc>
+        <w:tc>
+          <w:tcPr>
+            <w:tcW w:w="0" w:type="auto"/>
+            <w:vAlign w:val="center"/>
+          </w:tcPr>
+          <w:p>
+            <w:pPr>
+              <w:numPr>
+                <w:ilvl w:val="0"/>
+                <w:numId w:val="0"/>
+              </w:numPr>
+              <w:ind w:left="0" w:leftChars="0" w:firstLine="0" w:firstLineChars="0"/>
+              <w:jc w:val="both"/>
+              <w:outlineLvl w:val="9"/>
+              <w:rPr>
+                <w:rFonts w:hint="default" w:ascii="华文中宋" w:hAnsi="华文中宋" w:eastAsia="华文中宋" w:cs="华文中宋"/>
+                <w:b/>
+                <w:bCs/>
+                <w:i w:val="0"/>
+                <w:caps w:val="0"/>
+                <w:color w:val="ED7D31" w:themeColor="accent2"/>
+                <w:spacing w:val="7"/>
+                <w:kern w:val="2"/>
+                <w:sz w:val="21"/>
+                <w:szCs w:val="21"/>
+                <w:lang w:val="en-US" w:eastAsia="zh-CN" w:bidi="ar-SA"/>
+                <w14:textFill>
+                  <w14:solidFill>
+                    <w14:schemeClr w14:val="accent2"/>
+                  </w14:solidFill>
+                </w14:textFill>
+              </w:rPr>
+            </w:pPr>
+            <w:r>
+              <w:rPr>
+                <w:rFonts w:hint="eastAsia" w:cs="华文中宋"/>
+                <w:b/>
+                <w:bCs/>
+                <w:i w:val="0"/>
+                <w:caps w:val="0"/>
+                <w:color w:val="ED7D31" w:themeColor="accent2"/>
+                <w:spacing w:val="7"/>
+                <w:kern w:val="2"/>
+                <w:sz w:val="21"/>
+                <w:szCs w:val="21"/>
+                <w:lang w:val="en-US" w:eastAsia="zh-CN" w:bidi="ar-SA"/>
+                <w14:textFill>
+                  <w14:solidFill>
+                    <w14:schemeClr w14:val="accent2"/>
+                  </w14:solidFill>
+                </w14:textFill>
+              </w:rPr>
+              <w:t>文本 (</w:t>
+            </w:r>
+            <w:r>
+              <w:rPr>
+                <w:rFonts w:hint="default" w:cs="华文中宋"/>
+                <w:b/>
+                <w:bCs/>
+                <w:i w:val="0"/>
+                <w:caps w:val="0"/>
+                <w:color w:val="ED7D31" w:themeColor="accent2"/>
+                <w:spacing w:val="7"/>
+                <w:sz w:val="21"/>
+                <w:szCs w:val="21"/>
+                <w:vertAlign w:val="baseline"/>
+                <w:lang w:val="en-US" w:eastAsia="zh-CN"/>
+                <w14:textFill>
+                  <w14:solidFill>
+                    <w14:schemeClr w14:val="accent2"/>
+                  </w14:solidFill>
+                </w14:textFill>
+              </w:rPr>
+              <w:t>text_oarchive</w:t>
+            </w:r>
+            <w:r>
+              <w:rPr>
+                <w:rFonts w:hint="eastAsia" w:cs="华文中宋"/>
+                <w:b/>
+                <w:bCs/>
+                <w:i w:val="0"/>
+                <w:caps w:val="0"/>
+                <w:color w:val="ED7D31" w:themeColor="accent2"/>
+                <w:spacing w:val="7"/>
+                <w:sz w:val="21"/>
+                <w:szCs w:val="21"/>
+                <w:vertAlign w:val="baseline"/>
+                <w:lang w:val="en-US" w:eastAsia="zh-CN"/>
+                <w14:textFill>
+                  <w14:solidFill>
+                    <w14:schemeClr w14:val="accent2"/>
+                  </w14:solidFill>
+                </w14:textFill>
+              </w:rPr>
+              <w:t>.hpp</w:t>
+            </w:r>
+            <w:r>
+              <w:rPr>
+                <w:rFonts w:hint="eastAsia" w:cs="华文中宋"/>
+                <w:b/>
+                <w:bCs/>
+                <w:i w:val="0"/>
+                <w:caps w:val="0"/>
+                <w:color w:val="ED7D31" w:themeColor="accent2"/>
+                <w:spacing w:val="7"/>
+                <w:kern w:val="2"/>
+                <w:sz w:val="21"/>
+                <w:szCs w:val="21"/>
+                <w:lang w:val="en-US" w:eastAsia="zh-CN" w:bidi="ar-SA"/>
+                <w14:textFill>
+                  <w14:solidFill>
+                    <w14:schemeClr w14:val="accent2"/>
+                  </w14:solidFill>
+                </w14:textFill>
+              </w:rPr>
+              <w:t>)</w:t>
+            </w:r>
+          </w:p>
+        </w:tc>
+      </w:tr>
+      <w:tr>
+        <w:tblPrEx>
+          <w:tblBorders>
+            <w:top w:val="single" w:color="auto" w:sz="4" w:space="0"/>
+            <w:left w:val="single" w:color="auto" w:sz="4" w:space="0"/>
+            <w:bottom w:val="single" w:color="auto" w:sz="4" w:space="0"/>
+            <w:right w:val="single" w:color="auto" w:sz="4" w:space="0"/>
+            <w:insideH w:val="single" w:color="auto" w:sz="4" w:space="0"/>
+            <w:insideV w:val="single" w:color="auto" w:sz="4" w:space="0"/>
+          </w:tblBorders>
+          <w:tblCellMar>
+            <w:top w:w="0" w:type="dxa"/>
+            <w:left w:w="108" w:type="dxa"/>
+            <w:bottom w:w="0" w:type="dxa"/>
+            <w:right w:w="108" w:type="dxa"/>
+          </w:tblCellMar>
+        </w:tblPrEx>
+        <w:trPr>
+          <w:trHeight w:val="90" w:hRule="atLeast"/>
+        </w:trPr>
+        <w:tc>
+          <w:tcPr>
+            <w:tcW w:w="0" w:type="auto"/>
+            <w:gridSpan w:val="2"/>
+            <w:vAlign w:val="center"/>
+          </w:tcPr>
+          <w:p>
+            <w:pPr>
+              <w:jc w:val="both"/>
+              <w:outlineLvl w:val="9"/>
+              <w:rPr>
+                <w:rFonts w:hint="default" w:ascii="华文中宋" w:hAnsi="华文中宋" w:eastAsia="华文中宋" w:cs="华文中宋"/>
+                <w:b/>
+                <w:bCs/>
+                <w:i w:val="0"/>
+                <w:caps w:val="0"/>
+                <w:color w:val="FF0000"/>
+                <w:spacing w:val="7"/>
+                <w:kern w:val="2"/>
+                <w:sz w:val="21"/>
+                <w:szCs w:val="21"/>
+                <w:vertAlign w:val="baseline"/>
+                <w:lang w:val="en-US" w:eastAsia="zh-CN" w:bidi="ar-SA"/>
+              </w:rPr>
+            </w:pPr>
+            <w:r>
+              <w:rPr>
+                <w:rFonts w:hint="default" w:cs="华文中宋"/>
+                <w:b/>
+                <w:bCs/>
+                <w:i w:val="0"/>
+                <w:caps w:val="0"/>
+                <w:color w:val="FF0000"/>
+                <w:spacing w:val="7"/>
+                <w:sz w:val="21"/>
+                <w:szCs w:val="21"/>
+                <w:vertAlign w:val="baseline"/>
+                <w:lang w:val="en-US" w:eastAsia="zh-CN"/>
+              </w:rPr>
+              <w:t>binary_oarchive</w:t>
+            </w:r>
+            <w:r>
+              <w:rPr>
+                <w:rFonts w:hint="eastAsia" w:cs="华文中宋"/>
+                <w:b/>
+                <w:bCs/>
+                <w:i w:val="0"/>
+                <w:caps w:val="0"/>
+                <w:color w:val="FF0000"/>
+                <w:spacing w:val="7"/>
+                <w:sz w:val="21"/>
+                <w:szCs w:val="21"/>
+                <w:vertAlign w:val="baseline"/>
+                <w:lang w:val="en-US" w:eastAsia="zh-CN"/>
+              </w:rPr>
+              <w:t>(ostream)</w:t>
+            </w:r>
+          </w:p>
+        </w:tc>
+        <w:tc>
+          <w:tcPr>
+            <w:tcW w:w="0" w:type="auto"/>
+            <w:vAlign w:val="center"/>
+          </w:tcPr>
+          <w:p>
+            <w:pPr>
+              <w:numPr>
+                <w:ilvl w:val="0"/>
+                <w:numId w:val="0"/>
+              </w:numPr>
+              <w:ind w:left="0" w:leftChars="0" w:firstLine="0" w:firstLineChars="0"/>
+              <w:jc w:val="both"/>
+              <w:outlineLvl w:val="9"/>
+              <w:rPr>
+                <w:rFonts w:hint="default" w:ascii="华文中宋" w:hAnsi="华文中宋" w:eastAsia="华文中宋" w:cs="华文中宋"/>
+                <w:b/>
+                <w:bCs/>
+                <w:i w:val="0"/>
+                <w:caps w:val="0"/>
+                <w:color w:val="ED7D31" w:themeColor="accent2"/>
+                <w:spacing w:val="7"/>
+                <w:kern w:val="2"/>
+                <w:sz w:val="21"/>
+                <w:szCs w:val="21"/>
+                <w:lang w:val="en-US" w:eastAsia="zh-CN" w:bidi="ar-SA"/>
+                <w14:textFill>
+                  <w14:solidFill>
+                    <w14:schemeClr w14:val="accent2"/>
+                  </w14:solidFill>
+                </w14:textFill>
+              </w:rPr>
+            </w:pPr>
+            <w:r>
+              <w:rPr>
+                <w:rFonts w:hint="eastAsia" w:cs="华文中宋"/>
+                <w:b/>
+                <w:bCs/>
+                <w:i w:val="0"/>
+                <w:caps w:val="0"/>
+                <w:color w:val="ED7D31" w:themeColor="accent2"/>
+                <w:spacing w:val="7"/>
+                <w:kern w:val="2"/>
+                <w:sz w:val="21"/>
+                <w:szCs w:val="21"/>
+                <w:lang w:val="en-US" w:eastAsia="zh-CN" w:bidi="ar-SA"/>
+                <w14:textFill>
+                  <w14:solidFill>
+                    <w14:schemeClr w14:val="accent2"/>
+                  </w14:solidFill>
+                </w14:textFill>
+              </w:rPr>
+              <w:t xml:space="preserve">二进制 </w:t>
+            </w:r>
+            <w:r>
+              <w:rPr>
+                <w:rFonts w:hint="eastAsia" w:cs="华文中宋"/>
+                <w:b/>
+                <w:bCs/>
+                <w:i w:val="0"/>
+                <w:caps w:val="0"/>
+                <w:color w:val="ED7D31" w:themeColor="accent2"/>
+                <w:spacing w:val="7"/>
+                <w:kern w:val="2"/>
+                <w:sz w:val="21"/>
+                <w:szCs w:val="21"/>
+                <w:lang w:val="en-US" w:eastAsia="zh-CN" w:bidi="ar-SA"/>
+                <w14:textFill>
+                  <w14:solidFill>
+                    <w14:schemeClr w14:val="accent2"/>
+                  </w14:solidFill>
+                </w14:textFill>
+              </w:rPr>
+              <w:t>(</w:t>
+            </w:r>
+            <w:r>
+              <w:rPr>
+                <w:rFonts w:hint="default" w:cs="华文中宋"/>
+                <w:b/>
+                <w:bCs/>
+                <w:i w:val="0"/>
+                <w:caps w:val="0"/>
+                <w:color w:val="ED7D31" w:themeColor="accent2"/>
+                <w:spacing w:val="7"/>
+                <w:sz w:val="21"/>
+                <w:szCs w:val="21"/>
+                <w:vertAlign w:val="baseline"/>
+                <w:lang w:val="en-US" w:eastAsia="zh-CN"/>
+                <w14:textFill>
+                  <w14:solidFill>
+                    <w14:schemeClr w14:val="accent2"/>
+                  </w14:solidFill>
+                </w14:textFill>
+              </w:rPr>
+              <w:t>binary_oarchive</w:t>
+            </w:r>
+            <w:r>
+              <w:rPr>
+                <w:rFonts w:hint="eastAsia" w:cs="华文中宋"/>
+                <w:b/>
+                <w:bCs/>
+                <w:i w:val="0"/>
+                <w:caps w:val="0"/>
+                <w:color w:val="ED7D31" w:themeColor="accent2"/>
+                <w:spacing w:val="7"/>
+                <w:sz w:val="21"/>
+                <w:szCs w:val="21"/>
+                <w:vertAlign w:val="baseline"/>
+                <w:lang w:val="en-US" w:eastAsia="zh-CN"/>
+                <w14:textFill>
+                  <w14:solidFill>
+                    <w14:schemeClr w14:val="accent2"/>
+                  </w14:solidFill>
+                </w14:textFill>
+              </w:rPr>
+              <w:t>.hpp</w:t>
+            </w:r>
+            <w:r>
+              <w:rPr>
+                <w:rFonts w:hint="eastAsia" w:cs="华文中宋"/>
+                <w:b/>
+                <w:bCs/>
+                <w:i w:val="0"/>
+                <w:caps w:val="0"/>
+                <w:color w:val="ED7D31" w:themeColor="accent2"/>
+                <w:spacing w:val="7"/>
+                <w:kern w:val="2"/>
+                <w:sz w:val="21"/>
+                <w:szCs w:val="21"/>
+                <w:lang w:val="en-US" w:eastAsia="zh-CN" w:bidi="ar-SA"/>
+                <w14:textFill>
+                  <w14:solidFill>
+                    <w14:schemeClr w14:val="accent2"/>
+                  </w14:solidFill>
+                </w14:textFill>
+              </w:rPr>
+              <w:t>)</w:t>
+            </w:r>
+          </w:p>
+        </w:tc>
+      </w:tr>
+      <w:tr>
+        <w:tblPrEx>
+          <w:tblBorders>
+            <w:top w:val="single" w:color="auto" w:sz="4" w:space="0"/>
+            <w:left w:val="single" w:color="auto" w:sz="4" w:space="0"/>
+            <w:bottom w:val="single" w:color="auto" w:sz="4" w:space="0"/>
+            <w:right w:val="single" w:color="auto" w:sz="4" w:space="0"/>
+            <w:insideH w:val="single" w:color="auto" w:sz="4" w:space="0"/>
+            <w:insideV w:val="single" w:color="auto" w:sz="4" w:space="0"/>
+          </w:tblBorders>
+          <w:tblCellMar>
+            <w:top w:w="0" w:type="dxa"/>
+            <w:left w:w="108" w:type="dxa"/>
+            <w:bottom w:w="0" w:type="dxa"/>
+            <w:right w:w="108" w:type="dxa"/>
+          </w:tblCellMar>
+        </w:tblPrEx>
+        <w:trPr>
+          <w:trHeight w:val="90" w:hRule="atLeast"/>
+        </w:trPr>
+        <w:tc>
+          <w:tcPr>
+            <w:tcW w:w="0" w:type="auto"/>
+            <w:vAlign w:val="center"/>
+          </w:tcPr>
+          <w:p>
+            <w:pPr>
+              <w:numPr>
+                <w:ilvl w:val="0"/>
+                <w:numId w:val="0"/>
+              </w:numPr>
+              <w:ind w:left="0" w:leftChars="0" w:firstLine="0" w:firstLineChars="0"/>
+              <w:jc w:val="left"/>
+              <w:rPr>
+                <w:rFonts w:hint="default" w:ascii="华文中宋" w:hAnsi="华文中宋" w:eastAsia="华文中宋" w:cs="华文中宋"/>
+                <w:b/>
+                <w:bCs/>
+                <w:color w:val="FF0000"/>
+                <w:kern w:val="2"/>
+                <w:sz w:val="21"/>
+                <w:szCs w:val="21"/>
+                <w:vertAlign w:val="baseline"/>
+                <w:lang w:val="en-US" w:eastAsia="zh-CN" w:bidi="ar-SA"/>
+              </w:rPr>
+            </w:pPr>
+            <w:r>
+              <w:rPr>
+                <w:rFonts w:hint="eastAsia" w:ascii="华文中宋" w:hAnsi="华文中宋" w:eastAsia="华文中宋" w:cs="华文中宋"/>
+                <w:b/>
+                <w:bCs/>
+                <w:color w:val="ED7D31" w:themeColor="accent2"/>
+                <w:sz w:val="21"/>
+                <w:szCs w:val="21"/>
+                <w:vertAlign w:val="baseline"/>
+                <w:lang w:val="en-US" w:eastAsia="zh-CN"/>
+                <w14:textFill>
+                  <w14:solidFill>
+                    <w14:schemeClr w14:val="accent2"/>
+                  </w14:solidFill>
+                </w14:textFill>
+              </w:rPr>
+              <w:t>运算</w:t>
+            </w:r>
+            <w:r>
+              <w:rPr>
+                <w:rFonts w:hint="eastAsia" w:ascii="华文中宋" w:hAnsi="华文中宋" w:eastAsia="华文中宋" w:cs="华文中宋"/>
+                <w:b/>
+                <w:bCs/>
+                <w:color w:val="FF0000"/>
+                <w:sz w:val="21"/>
+                <w:szCs w:val="21"/>
+                <w:vertAlign w:val="baseline"/>
+                <w:lang w:val="en-US" w:eastAsia="zh-CN"/>
+              </w:rPr>
+              <w:t xml:space="preserve"> </w:t>
+            </w:r>
+          </w:p>
+        </w:tc>
+        <w:tc>
+          <w:tcPr>
+            <w:tcW w:w="0" w:type="auto"/>
+            <w:vAlign w:val="center"/>
+          </w:tcPr>
+          <w:p>
+            <w:pPr>
+              <w:numPr>
+                <w:ilvl w:val="0"/>
+                <w:numId w:val="0"/>
+              </w:numPr>
+              <w:ind w:left="0" w:leftChars="0" w:firstLine="0" w:firstLineChars="0"/>
+              <w:jc w:val="left"/>
+              <w:rPr>
+                <w:rFonts w:hint="default" w:ascii="华文中宋" w:hAnsi="华文中宋" w:eastAsia="华文中宋" w:cs="华文中宋"/>
+                <w:b/>
+                <w:bCs/>
+                <w:color w:val="FF0000"/>
+                <w:kern w:val="2"/>
+                <w:sz w:val="21"/>
+                <w:szCs w:val="21"/>
+                <w:vertAlign w:val="baseline"/>
+                <w:lang w:val="en-US" w:eastAsia="zh-CN" w:bidi="ar-SA"/>
+              </w:rPr>
+            </w:pPr>
+            <w:r>
+              <w:rPr>
+                <w:rFonts w:hint="eastAsia" w:cs="华文中宋"/>
+                <w:b/>
+                <w:bCs/>
+                <w:color w:val="FF0000"/>
+                <w:sz w:val="21"/>
+                <w:szCs w:val="21"/>
+                <w:vertAlign w:val="baseline"/>
+                <w:lang w:val="en-US" w:eastAsia="zh-CN"/>
+              </w:rPr>
+              <w:t>&lt;&lt;</w:t>
+            </w:r>
+            <w:r>
+              <w:rPr>
+                <w:rFonts w:hint="eastAsia" w:ascii="华文中宋" w:hAnsi="华文中宋" w:eastAsia="华文中宋" w:cs="华文中宋"/>
+                <w:b/>
+                <w:bCs/>
+                <w:color w:val="FF0000"/>
+                <w:sz w:val="21"/>
+                <w:szCs w:val="21"/>
+                <w:vertAlign w:val="baseline"/>
+                <w:lang w:val="en-US" w:eastAsia="zh-CN"/>
+              </w:rPr>
+              <w:t xml:space="preserve"> </w:t>
+            </w:r>
+            <w:r>
+              <w:rPr>
+                <w:rFonts w:hint="eastAsia" w:cs="华文中宋"/>
+                <w:b/>
+                <w:bCs/>
+                <w:color w:val="FF0000"/>
+                <w:sz w:val="21"/>
+                <w:szCs w:val="21"/>
+                <w:vertAlign w:val="baseline"/>
+                <w:lang w:val="en-US" w:eastAsia="zh-CN"/>
+              </w:rPr>
+              <w:t>Obj</w:t>
+            </w:r>
+          </w:p>
+        </w:tc>
+        <w:tc>
+          <w:tcPr>
+            <w:tcW w:w="0" w:type="auto"/>
+            <w:vAlign w:val="center"/>
+          </w:tcPr>
+          <w:p>
+            <w:pPr>
+              <w:numPr>
+                <w:ilvl w:val="0"/>
+                <w:numId w:val="0"/>
+              </w:numPr>
+              <w:ind w:left="0" w:leftChars="0" w:firstLine="0" w:firstLineChars="0"/>
+              <w:jc w:val="both"/>
+              <w:outlineLvl w:val="9"/>
+              <w:rPr>
+                <w:rFonts w:hint="default" w:ascii="华文中宋" w:hAnsi="华文中宋" w:eastAsia="华文中宋" w:cs="华文中宋"/>
+                <w:b/>
+                <w:bCs/>
+                <w:i w:val="0"/>
+                <w:caps w:val="0"/>
+                <w:color w:val="ED7D31" w:themeColor="accent2"/>
+                <w:spacing w:val="7"/>
+                <w:kern w:val="2"/>
+                <w:sz w:val="21"/>
+                <w:szCs w:val="21"/>
+                <w:lang w:val="en-US" w:eastAsia="zh-CN" w:bidi="ar-SA"/>
+                <w14:textFill>
+                  <w14:solidFill>
+                    <w14:schemeClr w14:val="accent2"/>
+                  </w14:solidFill>
+                </w14:textFill>
+              </w:rPr>
+            </w:pPr>
+            <w:r>
+              <w:rPr>
+                <w:rFonts w:hint="eastAsia" w:cs="华文中宋"/>
+                <w:b/>
+                <w:bCs/>
+                <w:i w:val="0"/>
+                <w:caps w:val="0"/>
+                <w:color w:val="EA82F1"/>
+                <w:spacing w:val="7"/>
+                <w:sz w:val="21"/>
+                <w:szCs w:val="21"/>
+                <w:lang w:val="en-US" w:eastAsia="zh-CN"/>
+              </w:rPr>
+              <w:t>序列化</w:t>
+            </w:r>
+          </w:p>
+        </w:tc>
+      </w:tr>
+    </w:tbl>
+    <w:p>
+      <w:pPr>
+        <w:outlineLvl w:val="9"/>
+        <w:rPr>
+          <w:rFonts w:hint="default" w:ascii="华文中宋" w:hAnsi="华文中宋" w:eastAsia="华文中宋" w:cs="华文中宋"/>
+          <w:b/>
+          <w:bCs/>
+          <w:color w:val="70AD47" w:themeColor="accent6"/>
+          <w:sz w:val="21"/>
+          <w:szCs w:val="24"/>
+          <w:lang w:val="en-US" w:eastAsia="zh-CN"/>
+          <w14:textFill>
+            <w14:solidFill>
+              <w14:schemeClr w14:val="accent6"/>
+            </w14:solidFill>
+          </w14:textFill>
+        </w:rPr>
+      </w:pPr>
+    </w:p>
+    <w:tbl>
+      <w:tblPr>
+        <w:tblStyle w:val="7"/>
+        <w:tblW w:w="0" w:type="auto"/>
+        <w:tblInd w:w="0" w:type="dxa"/>
+        <w:tblBorders>
+          <w:top w:val="single" w:color="auto" w:sz="4" w:space="0"/>
+          <w:left w:val="single" w:color="auto" w:sz="4" w:space="0"/>
+          <w:bottom w:val="single" w:color="auto" w:sz="4" w:space="0"/>
+          <w:right w:val="single" w:color="auto" w:sz="4" w:space="0"/>
+          <w:insideH w:val="single" w:color="auto" w:sz="4" w:space="0"/>
+          <w:insideV w:val="single" w:color="auto" w:sz="4" w:space="0"/>
+        </w:tblBorders>
+        <w:tblLayout w:type="autofit"/>
+        <w:tblCellMar>
+          <w:top w:w="0" w:type="dxa"/>
+          <w:left w:w="108" w:type="dxa"/>
+          <w:bottom w:w="0" w:type="dxa"/>
+          <w:right w:w="108" w:type="dxa"/>
+        </w:tblCellMar>
+      </w:tblPr>
+      <w:tblGrid>
+        <w:gridCol w:w="1197"/>
+        <w:gridCol w:w="1662"/>
+        <w:gridCol w:w="3323"/>
+      </w:tblGrid>
+      <w:tr>
+        <w:tblPrEx>
+          <w:tblBorders>
+            <w:top w:val="single" w:color="auto" w:sz="4" w:space="0"/>
+            <w:left w:val="single" w:color="auto" w:sz="4" w:space="0"/>
+            <w:bottom w:val="single" w:color="auto" w:sz="4" w:space="0"/>
+            <w:right w:val="single" w:color="auto" w:sz="4" w:space="0"/>
+            <w:insideH w:val="single" w:color="auto" w:sz="4" w:space="0"/>
+            <w:insideV w:val="single" w:color="auto" w:sz="4" w:space="0"/>
+          </w:tblBorders>
+          <w:tblCellMar>
+            <w:top w:w="0" w:type="dxa"/>
+            <w:left w:w="108" w:type="dxa"/>
+            <w:bottom w:w="0" w:type="dxa"/>
+            <w:right w:w="108" w:type="dxa"/>
+          </w:tblCellMar>
+        </w:tblPrEx>
+        <w:trPr>
+          <w:trHeight w:val="90" w:hRule="atLeast"/>
+        </w:trPr>
+        <w:tc>
+          <w:tcPr>
+            <w:tcW w:w="0" w:type="auto"/>
+            <w:gridSpan w:val="3"/>
+            <w:vAlign w:val="center"/>
+          </w:tcPr>
+          <w:p>
+            <w:pPr>
+              <w:numPr>
+                <w:ilvl w:val="0"/>
+                <w:numId w:val="0"/>
+              </w:numPr>
+              <w:ind w:left="0" w:leftChars="0" w:firstLine="0" w:firstLineChars="0"/>
+              <w:jc w:val="both"/>
+              <w:outlineLvl w:val="9"/>
+              <w:rPr>
+                <w:rFonts w:hint="default" w:cs="华文中宋"/>
+                <w:b/>
+                <w:bCs/>
+                <w:i w:val="0"/>
+                <w:caps w:val="0"/>
+                <w:color w:val="ED7D31" w:themeColor="accent2"/>
+                <w:spacing w:val="7"/>
+                <w:kern w:val="2"/>
+                <w:sz w:val="21"/>
+                <w:szCs w:val="21"/>
+                <w:lang w:val="en-US" w:eastAsia="zh-CN" w:bidi="ar-SA"/>
+                <w14:textFill>
+                  <w14:solidFill>
+                    <w14:schemeClr w14:val="accent2"/>
+                  </w14:solidFill>
+                </w14:textFill>
+              </w:rPr>
+            </w:pPr>
+            <w:r>
+              <w:rPr>
+                <w:rFonts w:hint="eastAsia" w:cs="华文中宋"/>
+                <w:b/>
+                <w:bCs/>
+                <w:i w:val="0"/>
+                <w:caps w:val="0"/>
+                <w:color w:val="ED7D31" w:themeColor="accent2"/>
+                <w:spacing w:val="7"/>
+                <w:kern w:val="2"/>
+                <w:sz w:val="21"/>
+                <w:szCs w:val="21"/>
+                <w:lang w:val="en-US" w:eastAsia="zh-CN" w:bidi="ar-SA"/>
+                <w14:textFill>
+                  <w14:solidFill>
+                    <w14:schemeClr w14:val="accent2"/>
+                  </w14:solidFill>
+                </w14:textFill>
+              </w:rPr>
+              <w:t>反序列化：</w:t>
+            </w:r>
+          </w:p>
+        </w:tc>
+      </w:tr>
+      <w:tr>
+        <w:tblPrEx>
+          <w:tblBorders>
+            <w:top w:val="single" w:color="auto" w:sz="4" w:space="0"/>
+            <w:left w:val="single" w:color="auto" w:sz="4" w:space="0"/>
+            <w:bottom w:val="single" w:color="auto" w:sz="4" w:space="0"/>
+            <w:right w:val="single" w:color="auto" w:sz="4" w:space="0"/>
+            <w:insideH w:val="single" w:color="auto" w:sz="4" w:space="0"/>
+            <w:insideV w:val="single" w:color="auto" w:sz="4" w:space="0"/>
+          </w:tblBorders>
+          <w:tblCellMar>
+            <w:top w:w="0" w:type="dxa"/>
+            <w:left w:w="108" w:type="dxa"/>
+            <w:bottom w:w="0" w:type="dxa"/>
+            <w:right w:w="108" w:type="dxa"/>
+          </w:tblCellMar>
+        </w:tblPrEx>
+        <w:trPr>
+          <w:trHeight w:val="90" w:hRule="atLeast"/>
+        </w:trPr>
+        <w:tc>
+          <w:tcPr>
+            <w:tcW w:w="0" w:type="auto"/>
+            <w:gridSpan w:val="2"/>
+            <w:vAlign w:val="center"/>
+          </w:tcPr>
+          <w:p>
+            <w:pPr>
+              <w:jc w:val="both"/>
+              <w:outlineLvl w:val="9"/>
+              <w:rPr>
+                <w:rFonts w:hint="default" w:ascii="华文中宋" w:hAnsi="华文中宋" w:eastAsia="华文中宋" w:cs="华文中宋"/>
+                <w:b/>
+                <w:bCs/>
+                <w:i w:val="0"/>
+                <w:caps w:val="0"/>
+                <w:color w:val="FF0000"/>
+                <w:spacing w:val="7"/>
+                <w:kern w:val="2"/>
+                <w:sz w:val="21"/>
+                <w:szCs w:val="21"/>
+                <w:vertAlign w:val="baseline"/>
+                <w:lang w:val="en-US" w:eastAsia="zh-CN" w:bidi="ar-SA"/>
+              </w:rPr>
+            </w:pPr>
+            <w:r>
+              <w:rPr>
+                <w:rFonts w:hint="default" w:cs="华文中宋"/>
+                <w:b/>
+                <w:bCs/>
+                <w:i w:val="0"/>
+                <w:caps w:val="0"/>
+                <w:color w:val="FF0000"/>
+                <w:spacing w:val="7"/>
+                <w:sz w:val="21"/>
+                <w:szCs w:val="21"/>
+                <w:vertAlign w:val="baseline"/>
+                <w:lang w:val="en-US" w:eastAsia="zh-CN"/>
+              </w:rPr>
+              <w:t>text_iarchive</w:t>
+            </w:r>
+            <w:r>
+              <w:rPr>
+                <w:rFonts w:hint="eastAsia" w:cs="华文中宋"/>
+                <w:b/>
+                <w:bCs/>
+                <w:i w:val="0"/>
+                <w:caps w:val="0"/>
+                <w:color w:val="FF0000"/>
+                <w:spacing w:val="7"/>
+                <w:sz w:val="21"/>
+                <w:szCs w:val="21"/>
+                <w:vertAlign w:val="baseline"/>
+                <w:lang w:val="en-US" w:eastAsia="zh-CN"/>
+              </w:rPr>
+              <w:t>(istream)</w:t>
+            </w:r>
+          </w:p>
+        </w:tc>
+        <w:tc>
+          <w:tcPr>
+            <w:tcW w:w="0" w:type="auto"/>
+            <w:vAlign w:val="center"/>
+          </w:tcPr>
+          <w:p>
+            <w:pPr>
+              <w:numPr>
+                <w:ilvl w:val="0"/>
+                <w:numId w:val="0"/>
+              </w:numPr>
+              <w:ind w:left="0" w:leftChars="0" w:firstLine="0" w:firstLineChars="0"/>
+              <w:jc w:val="both"/>
+              <w:outlineLvl w:val="9"/>
+              <w:rPr>
+                <w:rFonts w:hint="eastAsia" w:ascii="华文中宋" w:hAnsi="华文中宋" w:eastAsia="华文中宋" w:cs="华文中宋"/>
+                <w:b/>
+                <w:bCs/>
+                <w:i w:val="0"/>
+                <w:caps w:val="0"/>
+                <w:color w:val="ED7D31" w:themeColor="accent2"/>
+                <w:spacing w:val="7"/>
+                <w:kern w:val="2"/>
+                <w:sz w:val="21"/>
+                <w:szCs w:val="21"/>
+                <w:lang w:val="en-US" w:eastAsia="zh-CN" w:bidi="ar-SA"/>
+                <w14:textFill>
+                  <w14:solidFill>
+                    <w14:schemeClr w14:val="accent2"/>
+                  </w14:solidFill>
+                </w14:textFill>
+              </w:rPr>
+            </w:pPr>
+            <w:r>
+              <w:rPr>
+                <w:rFonts w:hint="eastAsia" w:cs="华文中宋"/>
+                <w:b/>
+                <w:bCs/>
+                <w:i w:val="0"/>
+                <w:caps w:val="0"/>
+                <w:color w:val="ED7D31" w:themeColor="accent2"/>
+                <w:spacing w:val="7"/>
+                <w:kern w:val="2"/>
+                <w:sz w:val="21"/>
+                <w:szCs w:val="21"/>
+                <w:lang w:val="en-US" w:eastAsia="zh-CN" w:bidi="ar-SA"/>
+                <w14:textFill>
+                  <w14:solidFill>
+                    <w14:schemeClr w14:val="accent2"/>
+                  </w14:solidFill>
+                </w14:textFill>
+              </w:rPr>
+              <w:t>文本 (</w:t>
+            </w:r>
+            <w:r>
+              <w:rPr>
+                <w:rFonts w:hint="default" w:cs="华文中宋"/>
+                <w:b/>
+                <w:bCs/>
+                <w:i w:val="0"/>
+                <w:caps w:val="0"/>
+                <w:color w:val="ED7D31" w:themeColor="accent2"/>
+                <w:spacing w:val="7"/>
+                <w:sz w:val="21"/>
+                <w:szCs w:val="21"/>
+                <w:vertAlign w:val="baseline"/>
+                <w:lang w:val="en-US" w:eastAsia="zh-CN"/>
+                <w14:textFill>
+                  <w14:solidFill>
+                    <w14:schemeClr w14:val="accent2"/>
+                  </w14:solidFill>
+                </w14:textFill>
+              </w:rPr>
+              <w:t>text_</w:t>
+            </w:r>
+            <w:r>
+              <w:rPr>
+                <w:rFonts w:hint="eastAsia" w:cs="华文中宋"/>
+                <w:b/>
+                <w:bCs/>
+                <w:i w:val="0"/>
+                <w:caps w:val="0"/>
+                <w:color w:val="ED7D31" w:themeColor="accent2"/>
+                <w:spacing w:val="7"/>
+                <w:sz w:val="21"/>
+                <w:szCs w:val="21"/>
+                <w:vertAlign w:val="baseline"/>
+                <w:lang w:val="en-US" w:eastAsia="zh-CN"/>
+                <w14:textFill>
+                  <w14:solidFill>
+                    <w14:schemeClr w14:val="accent2"/>
+                  </w14:solidFill>
+                </w14:textFill>
+              </w:rPr>
+              <w:t>i</w:t>
+            </w:r>
+            <w:r>
+              <w:rPr>
+                <w:rFonts w:hint="default" w:cs="华文中宋"/>
+                <w:b/>
+                <w:bCs/>
+                <w:i w:val="0"/>
+                <w:caps w:val="0"/>
+                <w:color w:val="ED7D31" w:themeColor="accent2"/>
+                <w:spacing w:val="7"/>
+                <w:sz w:val="21"/>
+                <w:szCs w:val="21"/>
+                <w:vertAlign w:val="baseline"/>
+                <w:lang w:val="en-US" w:eastAsia="zh-CN"/>
+                <w14:textFill>
+                  <w14:solidFill>
+                    <w14:schemeClr w14:val="accent2"/>
+                  </w14:solidFill>
+                </w14:textFill>
+              </w:rPr>
+              <w:t>archive</w:t>
+            </w:r>
+            <w:r>
+              <w:rPr>
+                <w:rFonts w:hint="eastAsia" w:cs="华文中宋"/>
+                <w:b/>
+                <w:bCs/>
+                <w:i w:val="0"/>
+                <w:caps w:val="0"/>
+                <w:color w:val="ED7D31" w:themeColor="accent2"/>
+                <w:spacing w:val="7"/>
+                <w:sz w:val="21"/>
+                <w:szCs w:val="21"/>
+                <w:vertAlign w:val="baseline"/>
+                <w:lang w:val="en-US" w:eastAsia="zh-CN"/>
+                <w14:textFill>
+                  <w14:solidFill>
+                    <w14:schemeClr w14:val="accent2"/>
+                  </w14:solidFill>
+                </w14:textFill>
+              </w:rPr>
+              <w:t>.hpp</w:t>
+            </w:r>
+            <w:r>
+              <w:rPr>
+                <w:rFonts w:hint="eastAsia" w:cs="华文中宋"/>
+                <w:b/>
+                <w:bCs/>
+                <w:i w:val="0"/>
+                <w:caps w:val="0"/>
+                <w:color w:val="ED7D31" w:themeColor="accent2"/>
+                <w:spacing w:val="7"/>
+                <w:kern w:val="2"/>
+                <w:sz w:val="21"/>
+                <w:szCs w:val="21"/>
+                <w:lang w:val="en-US" w:eastAsia="zh-CN" w:bidi="ar-SA"/>
+                <w14:textFill>
+                  <w14:solidFill>
+                    <w14:schemeClr w14:val="accent2"/>
+                  </w14:solidFill>
+                </w14:textFill>
+              </w:rPr>
+              <w:t>)</w:t>
+            </w:r>
+          </w:p>
+        </w:tc>
+      </w:tr>
+      <w:tr>
+        <w:tblPrEx>
+          <w:tblBorders>
+            <w:top w:val="single" w:color="auto" w:sz="4" w:space="0"/>
+            <w:left w:val="single" w:color="auto" w:sz="4" w:space="0"/>
+            <w:bottom w:val="single" w:color="auto" w:sz="4" w:space="0"/>
+            <w:right w:val="single" w:color="auto" w:sz="4" w:space="0"/>
+            <w:insideH w:val="single" w:color="auto" w:sz="4" w:space="0"/>
+            <w:insideV w:val="single" w:color="auto" w:sz="4" w:space="0"/>
+          </w:tblBorders>
+          <w:tblCellMar>
+            <w:top w:w="0" w:type="dxa"/>
+            <w:left w:w="108" w:type="dxa"/>
+            <w:bottom w:w="0" w:type="dxa"/>
+            <w:right w:w="108" w:type="dxa"/>
+          </w:tblCellMar>
+        </w:tblPrEx>
+        <w:trPr>
+          <w:trHeight w:val="90" w:hRule="atLeast"/>
+        </w:trPr>
+        <w:tc>
+          <w:tcPr>
+            <w:tcW w:w="0" w:type="auto"/>
+            <w:gridSpan w:val="2"/>
+            <w:vAlign w:val="center"/>
+          </w:tcPr>
+          <w:p>
+            <w:pPr>
+              <w:jc w:val="both"/>
+              <w:outlineLvl w:val="9"/>
+              <w:rPr>
+                <w:rFonts w:hint="default" w:ascii="华文中宋" w:hAnsi="华文中宋" w:eastAsia="华文中宋" w:cs="华文中宋"/>
+                <w:b/>
+                <w:bCs/>
+                <w:i w:val="0"/>
+                <w:caps w:val="0"/>
+                <w:color w:val="FF0000"/>
+                <w:spacing w:val="7"/>
+                <w:kern w:val="2"/>
+                <w:sz w:val="21"/>
+                <w:szCs w:val="21"/>
+                <w:vertAlign w:val="baseline"/>
+                <w:lang w:val="en-US" w:eastAsia="zh-CN" w:bidi="ar-SA"/>
+              </w:rPr>
+            </w:pPr>
+            <w:r>
+              <w:rPr>
+                <w:rFonts w:hint="default" w:cs="华文中宋"/>
+                <w:b/>
+                <w:bCs/>
+                <w:i w:val="0"/>
+                <w:caps w:val="0"/>
+                <w:color w:val="FF0000"/>
+                <w:spacing w:val="7"/>
+                <w:sz w:val="21"/>
+                <w:szCs w:val="21"/>
+                <w:vertAlign w:val="baseline"/>
+                <w:lang w:val="en-US" w:eastAsia="zh-CN"/>
+              </w:rPr>
+              <w:t>binary_iarchive</w:t>
+            </w:r>
+            <w:r>
+              <w:rPr>
+                <w:rFonts w:hint="eastAsia" w:cs="华文中宋"/>
+                <w:b/>
+                <w:bCs/>
+                <w:i w:val="0"/>
+                <w:caps w:val="0"/>
+                <w:color w:val="FF0000"/>
+                <w:spacing w:val="7"/>
+                <w:sz w:val="21"/>
+                <w:szCs w:val="21"/>
+                <w:vertAlign w:val="baseline"/>
+                <w:lang w:val="en-US" w:eastAsia="zh-CN"/>
+              </w:rPr>
+              <w:t>(istream)</w:t>
+            </w:r>
+          </w:p>
+        </w:tc>
+        <w:tc>
+          <w:tcPr>
+            <w:tcW w:w="0" w:type="auto"/>
+            <w:vAlign w:val="center"/>
+          </w:tcPr>
+          <w:p>
+            <w:pPr>
+              <w:numPr>
+                <w:ilvl w:val="0"/>
+                <w:numId w:val="0"/>
+              </w:numPr>
+              <w:ind w:left="0" w:leftChars="0" w:firstLine="0" w:firstLineChars="0"/>
+              <w:jc w:val="both"/>
+              <w:outlineLvl w:val="9"/>
+              <w:rPr>
+                <w:rFonts w:hint="default" w:ascii="华文中宋" w:hAnsi="华文中宋" w:eastAsia="华文中宋" w:cs="华文中宋"/>
+                <w:b/>
+                <w:bCs/>
+                <w:i w:val="0"/>
+                <w:caps w:val="0"/>
+                <w:color w:val="ED7D31" w:themeColor="accent2"/>
+                <w:spacing w:val="7"/>
+                <w:kern w:val="2"/>
+                <w:sz w:val="21"/>
+                <w:szCs w:val="21"/>
+                <w:lang w:val="en-US" w:eastAsia="zh-CN" w:bidi="ar-SA"/>
+                <w14:textFill>
+                  <w14:solidFill>
+                    <w14:schemeClr w14:val="accent2"/>
+                  </w14:solidFill>
+                </w14:textFill>
+              </w:rPr>
+            </w:pPr>
+            <w:r>
+              <w:rPr>
+                <w:rFonts w:hint="eastAsia" w:cs="华文中宋"/>
+                <w:b/>
+                <w:bCs/>
+                <w:i w:val="0"/>
+                <w:caps w:val="0"/>
+                <w:color w:val="ED7D31" w:themeColor="accent2"/>
+                <w:spacing w:val="7"/>
+                <w:kern w:val="2"/>
+                <w:sz w:val="21"/>
+                <w:szCs w:val="21"/>
+                <w:lang w:val="en-US" w:eastAsia="zh-CN" w:bidi="ar-SA"/>
+                <w14:textFill>
+                  <w14:solidFill>
+                    <w14:schemeClr w14:val="accent2"/>
+                  </w14:solidFill>
+                </w14:textFill>
+              </w:rPr>
+              <w:t>二进制 (</w:t>
+            </w:r>
+            <w:r>
+              <w:rPr>
+                <w:rFonts w:hint="default" w:cs="华文中宋"/>
+                <w:b/>
+                <w:bCs/>
+                <w:i w:val="0"/>
+                <w:caps w:val="0"/>
+                <w:color w:val="ED7D31" w:themeColor="accent2"/>
+                <w:spacing w:val="7"/>
+                <w:sz w:val="21"/>
+                <w:szCs w:val="21"/>
+                <w:vertAlign w:val="baseline"/>
+                <w:lang w:val="en-US" w:eastAsia="zh-CN"/>
+                <w14:textFill>
+                  <w14:solidFill>
+                    <w14:schemeClr w14:val="accent2"/>
+                  </w14:solidFill>
+                </w14:textFill>
+              </w:rPr>
+              <w:t>binary_</w:t>
+            </w:r>
+            <w:r>
+              <w:rPr>
+                <w:rFonts w:hint="eastAsia" w:cs="华文中宋"/>
+                <w:b/>
+                <w:bCs/>
+                <w:i w:val="0"/>
+                <w:caps w:val="0"/>
+                <w:color w:val="ED7D31" w:themeColor="accent2"/>
+                <w:spacing w:val="7"/>
+                <w:sz w:val="21"/>
+                <w:szCs w:val="21"/>
+                <w:vertAlign w:val="baseline"/>
+                <w:lang w:val="en-US" w:eastAsia="zh-CN"/>
+                <w14:textFill>
+                  <w14:solidFill>
+                    <w14:schemeClr w14:val="accent2"/>
+                  </w14:solidFill>
+                </w14:textFill>
+              </w:rPr>
+              <w:t>i</w:t>
+            </w:r>
+            <w:r>
+              <w:rPr>
+                <w:rFonts w:hint="default" w:cs="华文中宋"/>
+                <w:b/>
+                <w:bCs/>
+                <w:i w:val="0"/>
+                <w:caps w:val="0"/>
+                <w:color w:val="ED7D31" w:themeColor="accent2"/>
+                <w:spacing w:val="7"/>
+                <w:sz w:val="21"/>
+                <w:szCs w:val="21"/>
+                <w:vertAlign w:val="baseline"/>
+                <w:lang w:val="en-US" w:eastAsia="zh-CN"/>
+                <w14:textFill>
+                  <w14:solidFill>
+                    <w14:schemeClr w14:val="accent2"/>
+                  </w14:solidFill>
+                </w14:textFill>
+              </w:rPr>
+              <w:t>archive</w:t>
+            </w:r>
+            <w:r>
+              <w:rPr>
+                <w:rFonts w:hint="eastAsia" w:cs="华文中宋"/>
+                <w:b/>
+                <w:bCs/>
+                <w:i w:val="0"/>
+                <w:caps w:val="0"/>
+                <w:color w:val="ED7D31" w:themeColor="accent2"/>
+                <w:spacing w:val="7"/>
+                <w:sz w:val="21"/>
+                <w:szCs w:val="21"/>
+                <w:vertAlign w:val="baseline"/>
+                <w:lang w:val="en-US" w:eastAsia="zh-CN"/>
+                <w14:textFill>
+                  <w14:solidFill>
+                    <w14:schemeClr w14:val="accent2"/>
+                  </w14:solidFill>
+                </w14:textFill>
+              </w:rPr>
+              <w:t>.hpp</w:t>
+            </w:r>
+            <w:r>
+              <w:rPr>
+                <w:rFonts w:hint="eastAsia" w:cs="华文中宋"/>
+                <w:b/>
+                <w:bCs/>
+                <w:i w:val="0"/>
+                <w:caps w:val="0"/>
+                <w:color w:val="ED7D31" w:themeColor="accent2"/>
+                <w:spacing w:val="7"/>
+                <w:kern w:val="2"/>
+                <w:sz w:val="21"/>
+                <w:szCs w:val="21"/>
+                <w:lang w:val="en-US" w:eastAsia="zh-CN" w:bidi="ar-SA"/>
+                <w14:textFill>
+                  <w14:solidFill>
+                    <w14:schemeClr w14:val="accent2"/>
+                  </w14:solidFill>
+                </w14:textFill>
+              </w:rPr>
+              <w:t>)</w:t>
+            </w:r>
+          </w:p>
+        </w:tc>
+      </w:tr>
+      <w:tr>
+        <w:tblPrEx>
+          <w:tblBorders>
+            <w:top w:val="single" w:color="auto" w:sz="4" w:space="0"/>
+            <w:left w:val="single" w:color="auto" w:sz="4" w:space="0"/>
+            <w:bottom w:val="single" w:color="auto" w:sz="4" w:space="0"/>
+            <w:right w:val="single" w:color="auto" w:sz="4" w:space="0"/>
+            <w:insideH w:val="single" w:color="auto" w:sz="4" w:space="0"/>
+            <w:insideV w:val="single" w:color="auto" w:sz="4" w:space="0"/>
+          </w:tblBorders>
+          <w:tblCellMar>
+            <w:top w:w="0" w:type="dxa"/>
+            <w:left w:w="108" w:type="dxa"/>
+            <w:bottom w:w="0" w:type="dxa"/>
+            <w:right w:w="108" w:type="dxa"/>
+          </w:tblCellMar>
+        </w:tblPrEx>
+        <w:trPr>
+          <w:trHeight w:val="90" w:hRule="atLeast"/>
+        </w:trPr>
+        <w:tc>
+          <w:tcPr>
+            <w:tcW w:w="0" w:type="auto"/>
+            <w:vAlign w:val="center"/>
+          </w:tcPr>
+          <w:p>
+            <w:pPr>
+              <w:numPr>
+                <w:ilvl w:val="0"/>
+                <w:numId w:val="0"/>
+              </w:numPr>
+              <w:ind w:left="0" w:leftChars="0" w:firstLine="0" w:firstLineChars="0"/>
+              <w:jc w:val="left"/>
+              <w:rPr>
+                <w:rFonts w:hint="default" w:ascii="华文中宋" w:hAnsi="华文中宋" w:eastAsia="华文中宋" w:cs="华文中宋"/>
+                <w:b/>
+                <w:bCs/>
+                <w:color w:val="FF0000"/>
+                <w:kern w:val="2"/>
+                <w:sz w:val="21"/>
+                <w:szCs w:val="21"/>
+                <w:vertAlign w:val="baseline"/>
+                <w:lang w:val="en-US" w:eastAsia="zh-CN" w:bidi="ar-SA"/>
+              </w:rPr>
+            </w:pPr>
+            <w:r>
+              <w:rPr>
+                <w:rFonts w:hint="eastAsia" w:ascii="华文中宋" w:hAnsi="华文中宋" w:eastAsia="华文中宋" w:cs="华文中宋"/>
+                <w:b/>
+                <w:bCs/>
+                <w:color w:val="ED7D31" w:themeColor="accent2"/>
+                <w:sz w:val="21"/>
+                <w:szCs w:val="21"/>
+                <w:vertAlign w:val="baseline"/>
+                <w:lang w:val="en-US" w:eastAsia="zh-CN"/>
+                <w14:textFill>
+                  <w14:solidFill>
+                    <w14:schemeClr w14:val="accent2"/>
+                  </w14:solidFill>
+                </w14:textFill>
+              </w:rPr>
+              <w:t>运算</w:t>
+            </w:r>
+            <w:r>
+              <w:rPr>
+                <w:rFonts w:hint="eastAsia" w:ascii="华文中宋" w:hAnsi="华文中宋" w:eastAsia="华文中宋" w:cs="华文中宋"/>
+                <w:b/>
+                <w:bCs/>
+                <w:color w:val="FF0000"/>
+                <w:sz w:val="21"/>
+                <w:szCs w:val="21"/>
+                <w:vertAlign w:val="baseline"/>
+                <w:lang w:val="en-US" w:eastAsia="zh-CN"/>
+              </w:rPr>
+              <w:t xml:space="preserve"> </w:t>
+            </w:r>
+          </w:p>
+        </w:tc>
+        <w:tc>
+          <w:tcPr>
+            <w:tcW w:w="0" w:type="auto"/>
+            <w:vAlign w:val="center"/>
+          </w:tcPr>
+          <w:p>
+            <w:pPr>
+              <w:numPr>
+                <w:ilvl w:val="0"/>
+                <w:numId w:val="0"/>
+              </w:numPr>
+              <w:ind w:left="0" w:leftChars="0" w:firstLine="0" w:firstLineChars="0"/>
+              <w:jc w:val="left"/>
+              <w:rPr>
+                <w:rFonts w:hint="default" w:ascii="华文中宋" w:hAnsi="华文中宋" w:eastAsia="华文中宋" w:cs="华文中宋"/>
+                <w:b/>
+                <w:bCs/>
+                <w:color w:val="FF0000"/>
+                <w:kern w:val="2"/>
+                <w:sz w:val="21"/>
+                <w:szCs w:val="21"/>
+                <w:vertAlign w:val="baseline"/>
+                <w:lang w:val="en-US" w:eastAsia="zh-CN" w:bidi="ar-SA"/>
+              </w:rPr>
+            </w:pPr>
+            <w:r>
+              <w:rPr>
+                <w:rFonts w:hint="eastAsia" w:cs="华文中宋"/>
+                <w:b/>
+                <w:bCs/>
+                <w:color w:val="FF0000"/>
+                <w:sz w:val="21"/>
+                <w:szCs w:val="21"/>
+                <w:vertAlign w:val="baseline"/>
+                <w:lang w:val="en-US" w:eastAsia="zh-CN"/>
+              </w:rPr>
+              <w:t>&gt;&gt;</w:t>
+            </w:r>
+            <w:r>
+              <w:rPr>
+                <w:rFonts w:hint="eastAsia" w:ascii="华文中宋" w:hAnsi="华文中宋" w:eastAsia="华文中宋" w:cs="华文中宋"/>
+                <w:b/>
+                <w:bCs/>
+                <w:color w:val="FF0000"/>
+                <w:sz w:val="21"/>
+                <w:szCs w:val="21"/>
+                <w:vertAlign w:val="baseline"/>
+                <w:lang w:val="en-US" w:eastAsia="zh-CN"/>
+              </w:rPr>
+              <w:t xml:space="preserve"> </w:t>
+            </w:r>
+            <w:r>
+              <w:rPr>
+                <w:rFonts w:hint="eastAsia" w:cs="华文中宋"/>
+                <w:b/>
+                <w:bCs/>
+                <w:color w:val="FF0000"/>
+                <w:sz w:val="21"/>
+                <w:szCs w:val="21"/>
+                <w:vertAlign w:val="baseline"/>
+                <w:lang w:val="en-US" w:eastAsia="zh-CN"/>
+              </w:rPr>
+              <w:t>Obj</w:t>
+            </w:r>
+          </w:p>
+        </w:tc>
+        <w:tc>
+          <w:tcPr>
+            <w:tcW w:w="0" w:type="auto"/>
+            <w:vAlign w:val="center"/>
+          </w:tcPr>
+          <w:p>
+            <w:pPr>
+              <w:numPr>
+                <w:ilvl w:val="0"/>
+                <w:numId w:val="0"/>
+              </w:numPr>
+              <w:ind w:left="0" w:leftChars="0" w:firstLine="0" w:firstLineChars="0"/>
+              <w:jc w:val="both"/>
+              <w:outlineLvl w:val="9"/>
+              <w:rPr>
+                <w:rFonts w:hint="eastAsia" w:cs="华文中宋"/>
+                <w:b/>
+                <w:bCs/>
+                <w:i w:val="0"/>
+                <w:caps w:val="0"/>
+                <w:color w:val="ED7D31" w:themeColor="accent2"/>
+                <w:spacing w:val="7"/>
+                <w:kern w:val="2"/>
+                <w:sz w:val="21"/>
+                <w:szCs w:val="21"/>
+                <w:lang w:val="en-US" w:eastAsia="zh-CN" w:bidi="ar-SA"/>
+                <w14:textFill>
+                  <w14:solidFill>
+                    <w14:schemeClr w14:val="accent2"/>
+                  </w14:solidFill>
+                </w14:textFill>
+              </w:rPr>
+            </w:pPr>
+            <w:r>
+              <w:rPr>
+                <w:rFonts w:hint="eastAsia" w:cs="华文中宋"/>
+                <w:b/>
+                <w:bCs/>
+                <w:i w:val="0"/>
+                <w:caps w:val="0"/>
+                <w:color w:val="EA82F1"/>
+                <w:spacing w:val="7"/>
+                <w:sz w:val="21"/>
+                <w:szCs w:val="21"/>
+                <w:lang w:val="en-US" w:eastAsia="zh-CN"/>
+              </w:rPr>
+              <w:t>反序列化</w:t>
+            </w:r>
+          </w:p>
+        </w:tc>
+      </w:tr>
+    </w:tbl>
+    <w:p>
+      <w:pPr>
+        <w:outlineLvl w:val="9"/>
+        <w:rPr>
+          <w:rFonts w:hint="default" w:ascii="华文中宋" w:hAnsi="华文中宋" w:eastAsia="华文中宋" w:cs="华文中宋"/>
+          <w:b/>
+          <w:bCs/>
+          <w:color w:val="70AD47" w:themeColor="accent6"/>
+          <w:sz w:val="21"/>
+          <w:szCs w:val="24"/>
+          <w:lang w:val="en-US" w:eastAsia="zh-CN"/>
+          <w14:textFill>
+            <w14:solidFill>
+              <w14:schemeClr w14:val="accent6"/>
+            </w14:solidFill>
+          </w14:textFill>
+        </w:rPr>
+      </w:pPr>
+    </w:p>
+    <w:p>
+      <w:pPr>
+        <w:outlineLvl w:val="9"/>
+        <w:rPr>
+          <w:rFonts w:hint="eastAsia" w:ascii="华文中宋" w:hAnsi="华文中宋" w:eastAsia="华文中宋" w:cs="华文中宋"/>
+          <w:b/>
+          <w:bCs/>
+          <w:color w:val="70AD47" w:themeColor="accent6"/>
+          <w:sz w:val="21"/>
+          <w:szCs w:val="24"/>
+          <w:lang w:val="en-US" w:eastAsia="zh-CN"/>
+          <w14:textFill>
+            <w14:solidFill>
+              <w14:schemeClr w14:val="accent6"/>
+            </w14:solidFill>
+          </w14:textFill>
+        </w:rPr>
+      </w:pPr>
+      <w:bookmarkStart w:id="0" w:name="_GoBack"/>
+      <w:bookmarkEnd w:id="0"/>
+    </w:p>
+    <w:p>
+      <w:pPr>
         <w:pStyle w:val="3"/>
         <w:bidi w:val="0"/>
         <w:rPr>
@@ -2385,8 +4463,6 @@
               </w:rPr>
               <w:t>mutex</w:t>
             </w:r>
-            <w:bookmarkStart w:id="0" w:name="_GoBack"/>
-            <w:bookmarkEnd w:id="0"/>
           </w:p>
         </w:tc>
         <w:tc>
@@ -5873,6 +7949,12 @@
             <w:insideH w:val="single" w:color="auto" w:sz="4" w:space="0"/>
             <w:insideV w:val="single" w:color="auto" w:sz="4" w:space="0"/>
           </w:tblBorders>
+          <w:tblCellMar>
+            <w:top w:w="0" w:type="dxa"/>
+            <w:left w:w="108" w:type="dxa"/>
+            <w:bottom w:w="0" w:type="dxa"/>
+            <w:right w:w="108" w:type="dxa"/>
+          </w:tblCellMar>
         </w:tblPrEx>
         <w:tc>
           <w:tcPr>
@@ -20803,12 +22885,6 @@
             <w:insideH w:val="single" w:color="auto" w:sz="4" w:space="0"/>
             <w:insideV w:val="single" w:color="auto" w:sz="4" w:space="0"/>
           </w:tblBorders>
-          <w:tblCellMar>
-            <w:top w:w="0" w:type="dxa"/>
-            <w:left w:w="108" w:type="dxa"/>
-            <w:bottom w:w="0" w:type="dxa"/>
-            <w:right w:w="108" w:type="dxa"/>
-          </w:tblCellMar>
         </w:tblPrEx>
         <w:tc>
           <w:tcPr>
@@ -32825,7 +34901,7 @@
     <w:lsdException w:unhideWhenUsed="0" w:uiPriority="0" w:semiHidden="0" w:name="Body Text Indent 3"/>
     <w:lsdException w:unhideWhenUsed="0" w:uiPriority="0" w:semiHidden="0" w:name="Block Text"/>
     <w:lsdException w:qFormat="1" w:unhideWhenUsed="0" w:uiPriority="0" w:semiHidden="0" w:name="Hyperlink"/>
-    <w:lsdException w:unhideWhenUsed="0" w:uiPriority="0" w:semiHidden="0" w:name="FollowedHyperlink"/>
+    <w:lsdException w:qFormat="1" w:unhideWhenUsed="0" w:uiPriority="0" w:semiHidden="0" w:name="FollowedHyperlink"/>
     <w:lsdException w:qFormat="1" w:unhideWhenUsed="0" w:uiPriority="0" w:semiHidden="0" w:name="Strong"/>
     <w:lsdException w:qFormat="1" w:unhideWhenUsed="0" w:uiPriority="0" w:semiHidden="0" w:name="Emphasis"/>
     <w:lsdException w:unhideWhenUsed="0" w:uiPriority="0" w:semiHidden="0" w:name="Document Map"/>
@@ -33040,6 +35116,7 @@
     <w:name w:val="heading 2"/>
     <w:basedOn w:val="1"/>
     <w:next w:val="1"/>
+    <w:link w:val="15"/>
     <w:autoRedefine/>
     <w:unhideWhenUsed/>
     <w:qFormat/>
@@ -33142,6 +35219,8 @@
   <w:style w:type="character" w:styleId="9">
     <w:name w:val="FollowedHyperlink"/>
     <w:basedOn w:val="8"/>
+    <w:autoRedefine/>
+    <w:qFormat/>
     <w:uiPriority w:val="0"/>
     <w:rPr>
       <w:color w:val="800080"/>
@@ -33151,6 +35230,7 @@
   <w:style w:type="character" w:styleId="10">
     <w:name w:val="Hyperlink"/>
     <w:basedOn w:val="8"/>
+    <w:autoRedefine/>
     <w:qFormat/>
     <w:uiPriority w:val="0"/>
     <w:rPr>
@@ -33202,6 +35282,14 @@
     <w:rPr>
       <w:rFonts w:hint="default" w:ascii="华文中宋" w:hAnsi="华文中宋" w:eastAsia="华文中宋"/>
       <w:color w:val="FF0000"/>
+    </w:rPr>
+  </w:style>
+  <w:style w:type="character" w:customStyle="1" w:styleId="15">
+    <w:name w:val="标题 2 Char"/>
+    <w:link w:val="3"/>
+    <w:uiPriority w:val="0"/>
+    <w:rPr>
+      <w:color w:val="00B0F0"/>
     </w:rPr>
   </w:style>
 </w:styles>

</xml_diff>

<commit_message>
update on 2024-04-26 13:10:05.583089
</commit_message>
<xml_diff>
--- a/cpp 系统交互.docx
+++ b/cpp 系统交互.docx
@@ -690,23 +690,7 @@
           <w:rFonts w:hint="eastAsia"/>
           <w:lang w:val="en-US" w:eastAsia="zh-CN"/>
         </w:rPr>
-        <w:t>序列化serialization</w:t>
-      </w:r>
-      <w:r>
-        <w:rPr>
-          <w:rStyle w:val="15"/>
-          <w:rFonts w:hint="eastAsia"/>
-          <w:lang w:val="en-US" w:eastAsia="zh-CN"/>
-        </w:rPr>
-        <w:t>/serialization.hpp</w:t>
-      </w:r>
-      <w:r>
-        <w:rPr>
-          <w:rStyle w:val="15"/>
-          <w:rFonts w:hint="eastAsia"/>
-          <w:lang w:val="en-US" w:eastAsia="zh-CN"/>
-        </w:rPr>
-        <w:t>：</w:t>
+        <w:t>序列化serialization：</w:t>
       </w:r>
       <w:r>
         <w:rPr>
@@ -728,25 +712,6 @@
     </w:p>
     <w:p>
       <w:pPr>
-        <w:outlineLvl w:val="9"/>
-        <w:rPr>
-          <w:rFonts w:hint="default" w:ascii="华文中宋" w:hAnsi="华文中宋" w:eastAsia="华文中宋" w:cs="华文中宋"/>
-          <w:b/>
-          <w:bCs/>
-          <w:color w:val="70AD47" w:themeColor="accent6"/>
-          <w:sz w:val="21"/>
-          <w:szCs w:val="24"/>
-          <w:lang w:val="en-US" w:eastAsia="zh-CN"/>
-          <w14:textFill>
-            <w14:solidFill>
-              <w14:schemeClr w14:val="accent6"/>
-            </w14:solidFill>
-          </w14:textFill>
-        </w:rPr>
-      </w:pPr>
-    </w:p>
-    <w:p>
-      <w:pPr>
         <w:bidi w:val="0"/>
         <w:rPr>
           <w:rFonts w:hint="eastAsia"/>
@@ -758,7 +723,70 @@
           <w:rFonts w:hint="eastAsia"/>
           <w:lang w:val="en-US" w:eastAsia="zh-CN"/>
         </w:rPr>
-        <w:t>class MyClass {</w:t>
+        <w:t xml:space="preserve">class MyClass : public </w:t>
+      </w:r>
+      <w:r>
+        <w:rPr>
+          <w:rFonts w:hint="eastAsia" w:cs="华文中宋"/>
+          <w:b/>
+          <w:bCs/>
+          <w:i w:val="0"/>
+          <w:caps w:val="0"/>
+          <w:color w:val="EA82F1"/>
+          <w:spacing w:val="7"/>
+          <w:sz w:val="21"/>
+          <w:szCs w:val="21"/>
+          <w:lang w:val="en-US" w:eastAsia="zh-CN"/>
+        </w:rPr>
+        <w:t>Base</w:t>
+      </w:r>
+      <w:r>
+        <w:rPr>
+          <w:rFonts w:hint="eastAsia"/>
+          <w:lang w:val="en-US" w:eastAsia="zh-CN"/>
+        </w:rPr>
+        <w:t xml:space="preserve"> {</w:t>
+      </w:r>
+      <w:bookmarkStart w:id="0" w:name="_GoBack"/>
+      <w:bookmarkEnd w:id="0"/>
+    </w:p>
+    <w:p>
+      <w:pPr>
+        <w:bidi w:val="0"/>
+        <w:ind w:firstLine="420" w:firstLineChars="0"/>
+        <w:rPr>
+          <w:rFonts w:hint="eastAsia"/>
+          <w:lang w:val="en-US" w:eastAsia="zh-CN"/>
+        </w:rPr>
+      </w:pPr>
+      <w:r>
+        <w:rPr>
+          <w:rFonts w:hint="eastAsia"/>
+          <w:lang w:val="en-US" w:eastAsia="zh-CN"/>
+        </w:rPr>
+        <w:t xml:space="preserve">int </w:t>
+      </w:r>
+      <w:r>
+        <w:rPr>
+          <w:rFonts w:hint="eastAsia" w:cs="华文中宋"/>
+          <w:b/>
+          <w:bCs/>
+          <w:i w:val="0"/>
+          <w:caps w:val="0"/>
+          <w:color w:val="EA82F1"/>
+          <w:spacing w:val="7"/>
+          <w:sz w:val="21"/>
+          <w:szCs w:val="21"/>
+          <w:lang w:val="en-US" w:eastAsia="zh-CN"/>
+        </w:rPr>
+        <w:t>mnId</w:t>
+      </w:r>
+      <w:r>
+        <w:rPr>
+          <w:rFonts w:hint="eastAsia"/>
+          <w:lang w:val="en-US" w:eastAsia="zh-CN"/>
+        </w:rPr>
+        <w:t>;</w:t>
       </w:r>
     </w:p>
     <w:p>
@@ -766,7 +794,46 @@
         <w:bidi w:val="0"/>
         <w:ind w:firstLine="420" w:firstLineChars="0"/>
         <w:rPr>
+          <w:rFonts w:hint="default"/>
+          <w:lang w:val="en-US" w:eastAsia="zh-CN"/>
+        </w:rPr>
+      </w:pPr>
+      <w:r>
+        <w:rPr>
           <w:rFonts w:hint="eastAsia"/>
+          <w:lang w:val="en-US" w:eastAsia="zh-CN"/>
+        </w:rPr>
+        <w:t xml:space="preserve">int </w:t>
+      </w:r>
+      <w:r>
+        <w:rPr>
+          <w:rFonts w:hint="eastAsia" w:cs="华文中宋"/>
+          <w:b/>
+          <w:bCs/>
+          <w:i w:val="0"/>
+          <w:caps w:val="0"/>
+          <w:color w:val="EA82F1"/>
+          <w:spacing w:val="7"/>
+          <w:sz w:val="21"/>
+          <w:szCs w:val="21"/>
+          <w:lang w:val="en-US" w:eastAsia="zh-CN"/>
+        </w:rPr>
+        <w:t>mpArray[SIZE]</w:t>
+      </w:r>
+      <w:r>
+        <w:rPr>
+          <w:rFonts w:hint="eastAsia"/>
+          <w:lang w:val="en-US" w:eastAsia="zh-CN"/>
+        </w:rPr>
+        <w:t>;</w:t>
+      </w:r>
+    </w:p>
+    <w:p>
+      <w:pPr>
+        <w:bidi w:val="0"/>
+        <w:ind w:firstLine="420" w:firstLineChars="0"/>
+        <w:rPr>
+          <w:rFonts w:hint="default"/>
           <w:lang w:val="en-US" w:eastAsia="zh-CN"/>
         </w:rPr>
       </w:pPr>
@@ -800,6 +867,22 @@
         </w:rPr>
         <w:t>;</w:t>
       </w:r>
+      <w:r>
+        <w:rPr>
+          <w:rFonts w:hint="eastAsia"/>
+          <w:lang w:val="en-US" w:eastAsia="zh-CN"/>
+        </w:rPr>
+        <w:tab/>
+        <w:t/>
+      </w:r>
+      <w:r>
+        <w:rPr>
+          <w:rFonts w:hint="eastAsia"/>
+          <w:lang w:val="en-US" w:eastAsia="zh-CN"/>
+        </w:rPr>
+        <w:tab/>
+        <w:t>// serialization.hpp</w:t>
+      </w:r>
     </w:p>
     <w:p>
       <w:pPr>
@@ -815,7 +898,15 @@
       <w:pPr>
         <w:bidi w:val="0"/>
         <w:rPr>
-          <w:rFonts w:hint="eastAsia"/>
+          <w:rFonts w:hint="eastAsia" w:cs="华文中宋"/>
+          <w:b/>
+          <w:bCs/>
+          <w:i w:val="0"/>
+          <w:caps w:val="0"/>
+          <w:color w:val="EA82F1"/>
+          <w:spacing w:val="7"/>
+          <w:sz w:val="21"/>
+          <w:szCs w:val="21"/>
           <w:lang w:val="en-US" w:eastAsia="zh-CN"/>
         </w:rPr>
       </w:pPr>
@@ -824,14 +915,77 @@
           <w:rFonts w:hint="eastAsia"/>
           <w:lang w:val="en-US" w:eastAsia="zh-CN"/>
         </w:rPr>
-        <w:t xml:space="preserve">    template&lt;class Archive&gt;</w:t>
+        <w:t xml:space="preserve">    </w:t>
+      </w:r>
+      <w:r>
+        <w:rPr>
+          <w:rFonts w:hint="eastAsia" w:cs="华文中宋"/>
+          <w:b/>
+          <w:bCs/>
+          <w:i w:val="0"/>
+          <w:caps w:val="0"/>
+          <w:color w:val="EA82F1"/>
+          <w:spacing w:val="7"/>
+          <w:sz w:val="21"/>
+          <w:szCs w:val="21"/>
+          <w:lang w:val="en-US" w:eastAsia="zh-CN"/>
+        </w:rPr>
+        <w:t xml:space="preserve">template&lt;typename </w:t>
+      </w:r>
+      <w:r>
+        <w:rPr>
+          <w:rFonts w:hint="eastAsia" w:cs="华文中宋"/>
+          <w:b/>
+          <w:bCs/>
+          <w:i w:val="0"/>
+          <w:caps w:val="0"/>
+          <w:color w:val="EA82F1"/>
+          <w:spacing w:val="7"/>
+          <w:sz w:val="21"/>
+          <w:szCs w:val="21"/>
+          <w:lang w:val="en-US" w:eastAsia="zh-CN"/>
+        </w:rPr>
+        <w:t>Archive&gt;</w:t>
       </w:r>
     </w:p>
     <w:p>
       <w:pPr>
         <w:bidi w:val="0"/>
+        <w:ind w:firstLine="420" w:firstLineChars="0"/>
         <w:rPr>
           <w:rFonts w:hint="eastAsia"/>
+          <w:lang w:val="en-US" w:eastAsia="zh-CN"/>
+        </w:rPr>
+      </w:pPr>
+      <w:r>
+        <w:rPr>
+          <w:rFonts w:hint="eastAsia" w:cs="华文中宋"/>
+          <w:b/>
+          <w:bCs/>
+          <w:i w:val="0"/>
+          <w:caps w:val="0"/>
+          <w:color w:val="EA82F1"/>
+          <w:spacing w:val="7"/>
+          <w:sz w:val="21"/>
+          <w:szCs w:val="21"/>
+          <w:lang w:val="en-US" w:eastAsia="zh-CN"/>
+        </w:rPr>
+        <w:t>void serialize(Archive &amp; ar, const unsigned int version)</w:t>
+      </w:r>
+      <w:r>
+        <w:rPr>
+          <w:rFonts w:hint="eastAsia"/>
+          <w:lang w:val="en-US" w:eastAsia="zh-CN"/>
+        </w:rPr>
+        <w:t xml:space="preserve"> {</w:t>
+      </w:r>
+    </w:p>
+    <w:p>
+      <w:pPr>
+        <w:bidi w:val="0"/>
+        <w:ind w:left="420" w:leftChars="0" w:firstLine="421"/>
+        <w:rPr>
+          <w:rFonts w:hint="default"/>
           <w:lang w:val="en-US" w:eastAsia="zh-CN"/>
         </w:rPr>
       </w:pPr>
@@ -840,11 +994,27 @@
           <w:rFonts w:hint="eastAsia"/>
           <w:lang w:val="en-US" w:eastAsia="zh-CN"/>
         </w:rPr>
-        <w:t xml:space="preserve">    void </w:t>
+        <w:t>ar &amp; mnId;</w:t>
+      </w:r>
+    </w:p>
+    <w:p>
+      <w:pPr>
+        <w:bidi w:val="0"/>
+        <w:rPr>
+          <w:rFonts w:hint="default"/>
+          <w:lang w:val="en-US" w:eastAsia="zh-CN"/>
+        </w:rPr>
+      </w:pPr>
+      <w:r>
+        <w:rPr>
+          <w:rFonts w:hint="eastAsia"/>
+          <w:lang w:val="en-US" w:eastAsia="zh-CN"/>
+        </w:rPr>
+        <w:t xml:space="preserve">        ar &amp; boost::serialization::</w:t>
       </w:r>
       <w:r>
         <w:rPr>
-          <w:rFonts w:hint="eastAsia" w:ascii="华文中宋" w:hAnsi="华文中宋" w:eastAsia="华文中宋" w:cs="华文中宋"/>
+          <w:rFonts w:hint="eastAsia" w:cs="华文中宋"/>
           <w:b/>
           <w:bCs/>
           <w:i w:val="0"/>
@@ -856,21 +1026,58 @@
           <w:vertAlign w:val="baseline"/>
           <w:lang w:val="en-US" w:eastAsia="zh-CN"/>
         </w:rPr>
-        <w:t>serialize</w:t>
+        <w:t>base_object&lt;Base&gt;(*this)</w:t>
       </w:r>
       <w:r>
         <w:rPr>
           <w:rFonts w:hint="eastAsia"/>
           <w:lang w:val="en-US" w:eastAsia="zh-CN"/>
         </w:rPr>
-        <w:t>(Archive &amp; ar, const unsigned int version) {</w:t>
+        <w:t>;</w:t>
+      </w:r>
+      <w:r>
+        <w:rPr>
+          <w:rFonts w:hint="eastAsia"/>
+          <w:lang w:val="en-US" w:eastAsia="zh-CN"/>
+        </w:rPr>
+        <w:tab/>
+        <w:t/>
+      </w:r>
+      <w:r>
+        <w:rPr>
+          <w:rFonts w:hint="eastAsia"/>
+          <w:lang w:val="en-US" w:eastAsia="zh-CN"/>
+        </w:rPr>
+        <w:tab/>
+        <w:t xml:space="preserve">// </w:t>
+      </w:r>
+      <w:r>
+        <w:rPr>
+          <w:rFonts w:hint="eastAsia" w:cs="华文中宋"/>
+          <w:b/>
+          <w:bCs/>
+          <w:i w:val="0"/>
+          <w:caps w:val="0"/>
+          <w:color w:val="ED7D31" w:themeColor="accent2"/>
+          <w:spacing w:val="7"/>
+          <w:sz w:val="21"/>
+          <w:szCs w:val="21"/>
+          <w:vertAlign w:val="baseline"/>
+          <w:lang w:val="en-US" w:eastAsia="zh-CN"/>
+          <w14:textFill>
+            <w14:solidFill>
+              <w14:schemeClr w14:val="accent2"/>
+            </w14:solidFill>
+          </w14:textFill>
+        </w:rPr>
+        <w:t>base_object.hpp</w:t>
       </w:r>
     </w:p>
     <w:p>
       <w:pPr>
         <w:bidi w:val="0"/>
         <w:rPr>
-          <w:rFonts w:hint="eastAsia"/>
+          <w:rFonts w:hint="default"/>
           <w:lang w:val="en-US" w:eastAsia="zh-CN"/>
         </w:rPr>
       </w:pPr>
@@ -879,23 +1086,46 @@
           <w:rFonts w:hint="eastAsia"/>
           <w:lang w:val="en-US" w:eastAsia="zh-CN"/>
         </w:rPr>
-        <w:t xml:space="preserve">        ar &amp; member1;</w:t>
+        <w:t xml:space="preserve">        ar &amp; boost::serialization::</w:t>
       </w:r>
-    </w:p>
-    <w:p>
-      <w:pPr>
-        <w:bidi w:val="0"/>
+      <w:r>
         <w:rPr>
-          <w:rFonts w:hint="eastAsia"/>
+          <w:rFonts w:hint="eastAsia" w:cs="华文中宋"/>
+          <w:b/>
+          <w:bCs/>
+          <w:i w:val="0"/>
+          <w:caps w:val="0"/>
+          <w:color w:val="FF0000"/>
+          <w:spacing w:val="7"/>
+          <w:sz w:val="21"/>
+          <w:szCs w:val="21"/>
+          <w:vertAlign w:val="baseline"/>
           <w:lang w:val="en-US" w:eastAsia="zh-CN"/>
         </w:rPr>
-      </w:pPr>
+        <w:t>make_array(mpArray, SIZE)</w:t>
+      </w:r>
       <w:r>
         <w:rPr>
           <w:rFonts w:hint="eastAsia"/>
           <w:lang w:val="en-US" w:eastAsia="zh-CN"/>
         </w:rPr>
-        <w:t xml:space="preserve">        ar &amp; member2;</w:t>
+        <w:t>;</w:t>
+      </w:r>
+      <w:r>
+        <w:rPr>
+          <w:rFonts w:hint="eastAsia"/>
+          <w:lang w:val="en-US" w:eastAsia="zh-CN"/>
+        </w:rPr>
+        <w:tab/>
+        <w:t/>
+      </w:r>
+      <w:r>
+        <w:rPr>
+          <w:rFonts w:hint="eastAsia"/>
+          <w:lang w:val="en-US" w:eastAsia="zh-CN"/>
+        </w:rPr>
+        <w:tab/>
+        <w:t>// array.hpp</w:t>
       </w:r>
     </w:p>
     <w:p>
@@ -930,226 +1160,6 @@
         <w:t>};</w:t>
       </w:r>
     </w:p>
-    <w:p>
-      <w:pPr>
-        <w:bidi w:val="0"/>
-        <w:rPr>
-          <w:rFonts w:hint="eastAsia"/>
-          <w:lang w:val="en-US" w:eastAsia="zh-CN"/>
-        </w:rPr>
-      </w:pPr>
-    </w:p>
-    <w:tbl>
-      <w:tblPr>
-        <w:tblStyle w:val="7"/>
-        <w:tblW w:w="0" w:type="auto"/>
-        <w:tblInd w:w="0" w:type="dxa"/>
-        <w:tblBorders>
-          <w:top w:val="single" w:color="auto" w:sz="4" w:space="0"/>
-          <w:left w:val="single" w:color="auto" w:sz="4" w:space="0"/>
-          <w:bottom w:val="single" w:color="auto" w:sz="4" w:space="0"/>
-          <w:right w:val="single" w:color="auto" w:sz="4" w:space="0"/>
-          <w:insideH w:val="single" w:color="auto" w:sz="4" w:space="0"/>
-          <w:insideV w:val="single" w:color="auto" w:sz="4" w:space="0"/>
-        </w:tblBorders>
-        <w:tblLayout w:type="autofit"/>
-        <w:tblCellMar>
-          <w:top w:w="0" w:type="dxa"/>
-          <w:left w:w="108" w:type="dxa"/>
-          <w:bottom w:w="0" w:type="dxa"/>
-          <w:right w:w="108" w:type="dxa"/>
-        </w:tblCellMar>
-      </w:tblPr>
-      <w:tblGrid>
-        <w:gridCol w:w="1494"/>
-        <w:gridCol w:w="222"/>
-      </w:tblGrid>
-      <w:tr>
-        <w:tblPrEx>
-          <w:tblBorders>
-            <w:top w:val="single" w:color="auto" w:sz="4" w:space="0"/>
-            <w:left w:val="single" w:color="auto" w:sz="4" w:space="0"/>
-            <w:bottom w:val="single" w:color="auto" w:sz="4" w:space="0"/>
-            <w:right w:val="single" w:color="auto" w:sz="4" w:space="0"/>
-            <w:insideH w:val="single" w:color="auto" w:sz="4" w:space="0"/>
-            <w:insideV w:val="single" w:color="auto" w:sz="4" w:space="0"/>
-          </w:tblBorders>
-          <w:tblCellMar>
-            <w:top w:w="0" w:type="dxa"/>
-            <w:left w:w="108" w:type="dxa"/>
-            <w:bottom w:w="0" w:type="dxa"/>
-            <w:right w:w="108" w:type="dxa"/>
-          </w:tblCellMar>
-        </w:tblPrEx>
-        <w:trPr>
-          <w:trHeight w:val="90" w:hRule="atLeast"/>
-        </w:trPr>
-        <w:tc>
-          <w:tcPr>
-            <w:tcW w:w="0" w:type="auto"/>
-            <w:vAlign w:val="center"/>
-          </w:tcPr>
-          <w:p>
-            <w:pPr>
-              <w:jc w:val="both"/>
-              <w:outlineLvl w:val="9"/>
-              <w:rPr>
-                <w:rFonts w:hint="default" w:ascii="华文中宋" w:hAnsi="华文中宋" w:eastAsia="华文中宋" w:cs="华文中宋"/>
-                <w:b/>
-                <w:bCs/>
-                <w:i w:val="0"/>
-                <w:caps w:val="0"/>
-                <w:color w:val="FF0000"/>
-                <w:spacing w:val="7"/>
-                <w:kern w:val="2"/>
-                <w:sz w:val="21"/>
-                <w:szCs w:val="21"/>
-                <w:vertAlign w:val="baseline"/>
-                <w:lang w:val="en-US" w:eastAsia="zh-CN" w:bidi="ar-SA"/>
-              </w:rPr>
-            </w:pPr>
-            <w:r>
-              <w:rPr>
-                <w:rFonts w:hint="eastAsia" w:cs="华文中宋"/>
-                <w:b/>
-                <w:bCs/>
-                <w:i w:val="0"/>
-                <w:caps w:val="0"/>
-                <w:color w:val="FF0000"/>
-                <w:spacing w:val="7"/>
-                <w:sz w:val="21"/>
-                <w:szCs w:val="21"/>
-                <w:vertAlign w:val="baseline"/>
-                <w:lang w:val="en-US" w:eastAsia="zh-CN"/>
-              </w:rPr>
-              <w:t>base_object</w:t>
-            </w:r>
-          </w:p>
-        </w:tc>
-        <w:tc>
-          <w:tcPr>
-            <w:tcW w:w="0" w:type="auto"/>
-            <w:vAlign w:val="center"/>
-          </w:tcPr>
-          <w:p>
-            <w:pPr>
-              <w:numPr>
-                <w:ilvl w:val="0"/>
-                <w:numId w:val="0"/>
-              </w:numPr>
-              <w:ind w:left="0" w:leftChars="0" w:firstLine="0" w:firstLineChars="0"/>
-              <w:jc w:val="both"/>
-              <w:outlineLvl w:val="9"/>
-              <w:rPr>
-                <w:rFonts w:hint="default" w:ascii="华文中宋" w:hAnsi="华文中宋" w:eastAsia="华文中宋" w:cs="华文中宋"/>
-                <w:b/>
-                <w:bCs/>
-                <w:i w:val="0"/>
-                <w:caps w:val="0"/>
-                <w:color w:val="E182F1"/>
-                <w:spacing w:val="7"/>
-                <w:kern w:val="2"/>
-                <w:sz w:val="21"/>
-                <w:szCs w:val="21"/>
-                <w:lang w:val="en-US" w:eastAsia="zh-CN" w:bidi="ar-SA"/>
-              </w:rPr>
-            </w:pPr>
-          </w:p>
-        </w:tc>
-      </w:tr>
-      <w:tr>
-        <w:tblPrEx>
-          <w:tblBorders>
-            <w:top w:val="single" w:color="auto" w:sz="4" w:space="0"/>
-            <w:left w:val="single" w:color="auto" w:sz="4" w:space="0"/>
-            <w:bottom w:val="single" w:color="auto" w:sz="4" w:space="0"/>
-            <w:right w:val="single" w:color="auto" w:sz="4" w:space="0"/>
-            <w:insideH w:val="single" w:color="auto" w:sz="4" w:space="0"/>
-            <w:insideV w:val="single" w:color="auto" w:sz="4" w:space="0"/>
-          </w:tblBorders>
-          <w:tblCellMar>
-            <w:top w:w="0" w:type="dxa"/>
-            <w:left w:w="108" w:type="dxa"/>
-            <w:bottom w:w="0" w:type="dxa"/>
-            <w:right w:w="108" w:type="dxa"/>
-          </w:tblCellMar>
-        </w:tblPrEx>
-        <w:trPr>
-          <w:trHeight w:val="90" w:hRule="atLeast"/>
-        </w:trPr>
-        <w:tc>
-          <w:tcPr>
-            <w:tcW w:w="0" w:type="auto"/>
-            <w:vAlign w:val="center"/>
-          </w:tcPr>
-          <w:p>
-            <w:pPr>
-              <w:jc w:val="both"/>
-              <w:outlineLvl w:val="9"/>
-              <w:rPr>
-                <w:rFonts w:hint="default" w:cs="华文中宋"/>
-                <w:b/>
-                <w:bCs/>
-                <w:i w:val="0"/>
-                <w:caps w:val="0"/>
-                <w:color w:val="FF0000"/>
-                <w:spacing w:val="7"/>
-                <w:sz w:val="21"/>
-                <w:szCs w:val="21"/>
-                <w:vertAlign w:val="baseline"/>
-                <w:lang w:val="en-US" w:eastAsia="zh-CN"/>
-              </w:rPr>
-            </w:pPr>
-            <w:r>
-              <w:rPr>
-                <w:rFonts w:hint="eastAsia" w:cs="华文中宋"/>
-                <w:b/>
-                <w:bCs/>
-                <w:i w:val="0"/>
-                <w:caps w:val="0"/>
-                <w:color w:val="FF0000"/>
-                <w:spacing w:val="7"/>
-                <w:sz w:val="21"/>
-                <w:szCs w:val="21"/>
-                <w:vertAlign w:val="baseline"/>
-                <w:lang w:val="en-US" w:eastAsia="zh-CN"/>
-              </w:rPr>
-              <w:t>make_array</w:t>
-            </w:r>
-          </w:p>
-        </w:tc>
-        <w:tc>
-          <w:tcPr>
-            <w:tcW w:w="0" w:type="auto"/>
-            <w:vAlign w:val="center"/>
-          </w:tcPr>
-          <w:p>
-            <w:pPr>
-              <w:numPr>
-                <w:ilvl w:val="0"/>
-                <w:numId w:val="0"/>
-              </w:numPr>
-              <w:ind w:left="0" w:leftChars="0" w:firstLine="0" w:firstLineChars="0"/>
-              <w:jc w:val="both"/>
-              <w:outlineLvl w:val="9"/>
-              <w:rPr>
-                <w:rFonts w:hint="default" w:ascii="华文中宋" w:hAnsi="华文中宋" w:eastAsia="华文中宋" w:cs="华文中宋"/>
-                <w:b/>
-                <w:bCs/>
-                <w:i w:val="0"/>
-                <w:caps w:val="0"/>
-                <w:color w:val="E182F1"/>
-                <w:spacing w:val="7"/>
-                <w:kern w:val="2"/>
-                <w:sz w:val="21"/>
-                <w:szCs w:val="21"/>
-                <w:lang w:val="en-US" w:eastAsia="zh-CN" w:bidi="ar-SA"/>
-              </w:rPr>
-            </w:pPr>
-          </w:p>
-        </w:tc>
-      </w:tr>
-    </w:tbl>
     <w:p>
       <w:pPr>
         <w:bidi w:val="0"/>
@@ -2741,8 +2751,6 @@
           </w14:textFill>
         </w:rPr>
       </w:pPr>
-      <w:bookmarkStart w:id="0" w:name="_GoBack"/>
-      <w:bookmarkEnd w:id="0"/>
     </w:p>
     <w:p>
       <w:pPr>
@@ -18969,12 +18977,6 @@
             <w:insideH w:val="single" w:color="auto" w:sz="4" w:space="0"/>
             <w:insideV w:val="single" w:color="auto" w:sz="4" w:space="0"/>
           </w:tblBorders>
-          <w:tblCellMar>
-            <w:top w:w="0" w:type="dxa"/>
-            <w:left w:w="108" w:type="dxa"/>
-            <w:bottom w:w="0" w:type="dxa"/>
-            <w:right w:w="108" w:type="dxa"/>
-          </w:tblCellMar>
         </w:tblPrEx>
         <w:tc>
           <w:tcPr>
@@ -20247,12 +20249,6 @@
             <w:insideH w:val="single" w:color="auto" w:sz="4" w:space="0"/>
             <w:insideV w:val="single" w:color="auto" w:sz="4" w:space="0"/>
           </w:tblBorders>
-          <w:tblCellMar>
-            <w:top w:w="0" w:type="dxa"/>
-            <w:left w:w="108" w:type="dxa"/>
-            <w:bottom w:w="0" w:type="dxa"/>
-            <w:right w:w="108" w:type="dxa"/>
-          </w:tblCellMar>
         </w:tblPrEx>
         <w:trPr>
           <w:trHeight w:val="139" w:hRule="atLeast"/>
@@ -22885,6 +22881,12 @@
             <w:insideH w:val="single" w:color="auto" w:sz="4" w:space="0"/>
             <w:insideV w:val="single" w:color="auto" w:sz="4" w:space="0"/>
           </w:tblBorders>
+          <w:tblCellMar>
+            <w:top w:w="0" w:type="dxa"/>
+            <w:left w:w="108" w:type="dxa"/>
+            <w:bottom w:w="0" w:type="dxa"/>
+            <w:right w:w="108" w:type="dxa"/>
+          </w:tblCellMar>
         </w:tblPrEx>
         <w:tc>
           <w:tcPr>
@@ -23214,12 +23216,6 @@
             <w:insideH w:val="single" w:color="auto" w:sz="4" w:space="0"/>
             <w:insideV w:val="single" w:color="auto" w:sz="4" w:space="0"/>
           </w:tblBorders>
-          <w:tblCellMar>
-            <w:top w:w="0" w:type="dxa"/>
-            <w:left w:w="108" w:type="dxa"/>
-            <w:bottom w:w="0" w:type="dxa"/>
-            <w:right w:w="108" w:type="dxa"/>
-          </w:tblCellMar>
         </w:tblPrEx>
         <w:tc>
           <w:tcPr>
@@ -26641,12 +26637,6 @@
             <w:insideH w:val="single" w:color="auto" w:sz="4" w:space="0"/>
             <w:insideV w:val="single" w:color="auto" w:sz="4" w:space="0"/>
           </w:tblBorders>
-          <w:tblCellMar>
-            <w:top w:w="0" w:type="dxa"/>
-            <w:left w:w="108" w:type="dxa"/>
-            <w:bottom w:w="0" w:type="dxa"/>
-            <w:right w:w="108" w:type="dxa"/>
-          </w:tblCellMar>
         </w:tblPrEx>
         <w:trPr>
           <w:trHeight w:val="139" w:hRule="atLeast"/>

</xml_diff>

<commit_message>
update on 2024-04-26 23:53:03.155012
</commit_message>
<xml_diff>
--- a/cpp 系统交互.docx
+++ b/cpp 系统交互.docx
@@ -747,8 +747,6 @@
         </w:rPr>
         <w:t xml:space="preserve"> {</w:t>
       </w:r>
-      <w:bookmarkStart w:id="0" w:name="_GoBack"/>
-      <w:bookmarkEnd w:id="0"/>
     </w:p>
     <w:p>
       <w:pPr>
@@ -837,12 +835,29 @@
           <w:lang w:val="en-US" w:eastAsia="zh-CN"/>
         </w:rPr>
       </w:pPr>
+      <w:bookmarkStart w:id="0" w:name="_GoBack"/>
+      <w:r>
+        <w:rPr>
+          <w:rFonts w:hint="eastAsia" w:cs="华文中宋"/>
+          <w:b/>
+          <w:bCs/>
+          <w:i w:val="0"/>
+          <w:caps w:val="0"/>
+          <w:color w:val="EA82F1"/>
+          <w:spacing w:val="7"/>
+          <w:sz w:val="21"/>
+          <w:szCs w:val="21"/>
+          <w:lang w:val="en-US" w:eastAsia="zh-CN"/>
+        </w:rPr>
+        <w:t>friend class</w:t>
+      </w:r>
+      <w:bookmarkEnd w:id="0"/>
       <w:r>
         <w:rPr>
           <w:rFonts w:hint="eastAsia"/>
           <w:lang w:val="en-US" w:eastAsia="zh-CN"/>
         </w:rPr>
-        <w:t>friend class boost::serialization::</w:t>
+        <w:t xml:space="preserve"> boost::serialization::</w:t>
       </w:r>
       <w:r>
         <w:rPr>
@@ -5609,12 +5624,6 @@
             <w:insideH w:val="single" w:color="auto" w:sz="4" w:space="0"/>
             <w:insideV w:val="single" w:color="auto" w:sz="4" w:space="0"/>
           </w:tblBorders>
-          <w:tblCellMar>
-            <w:top w:w="0" w:type="dxa"/>
-            <w:left w:w="108" w:type="dxa"/>
-            <w:bottom w:w="0" w:type="dxa"/>
-            <w:right w:w="108" w:type="dxa"/>
-          </w:tblCellMar>
         </w:tblPrEx>
         <w:tc>
           <w:tcPr>
@@ -9812,12 +9821,6 @@
             <w:insideH w:val="single" w:color="auto" w:sz="4" w:space="0"/>
             <w:insideV w:val="single" w:color="auto" w:sz="4" w:space="0"/>
           </w:tblBorders>
-          <w:tblCellMar>
-            <w:top w:w="0" w:type="dxa"/>
-            <w:left w:w="108" w:type="dxa"/>
-            <w:bottom w:w="0" w:type="dxa"/>
-            <w:right w:w="108" w:type="dxa"/>
-          </w:tblCellMar>
         </w:tblPrEx>
         <w:tc>
           <w:tcPr>
@@ -18977,6 +18980,12 @@
             <w:insideH w:val="single" w:color="auto" w:sz="4" w:space="0"/>
             <w:insideV w:val="single" w:color="auto" w:sz="4" w:space="0"/>
           </w:tblBorders>
+          <w:tblCellMar>
+            <w:top w:w="0" w:type="dxa"/>
+            <w:left w:w="108" w:type="dxa"/>
+            <w:bottom w:w="0" w:type="dxa"/>
+            <w:right w:w="108" w:type="dxa"/>
+          </w:tblCellMar>
         </w:tblPrEx>
         <w:tc>
           <w:tcPr>
@@ -20249,6 +20258,12 @@
             <w:insideH w:val="single" w:color="auto" w:sz="4" w:space="0"/>
             <w:insideV w:val="single" w:color="auto" w:sz="4" w:space="0"/>
           </w:tblBorders>
+          <w:tblCellMar>
+            <w:top w:w="0" w:type="dxa"/>
+            <w:left w:w="108" w:type="dxa"/>
+            <w:bottom w:w="0" w:type="dxa"/>
+            <w:right w:w="108" w:type="dxa"/>
+          </w:tblCellMar>
         </w:tblPrEx>
         <w:trPr>
           <w:trHeight w:val="139" w:hRule="atLeast"/>
@@ -21811,12 +21826,6 @@
             <w:insideH w:val="single" w:color="auto" w:sz="4" w:space="0"/>
             <w:insideV w:val="single" w:color="auto" w:sz="4" w:space="0"/>
           </w:tblBorders>
-          <w:tblCellMar>
-            <w:top w:w="0" w:type="dxa"/>
-            <w:left w:w="108" w:type="dxa"/>
-            <w:bottom w:w="0" w:type="dxa"/>
-            <w:right w:w="108" w:type="dxa"/>
-          </w:tblCellMar>
         </w:tblPrEx>
         <w:trPr>
           <w:trHeight w:val="139" w:hRule="atLeast"/>
@@ -23216,6 +23225,12 @@
             <w:insideH w:val="single" w:color="auto" w:sz="4" w:space="0"/>
             <w:insideV w:val="single" w:color="auto" w:sz="4" w:space="0"/>
           </w:tblBorders>
+          <w:tblCellMar>
+            <w:top w:w="0" w:type="dxa"/>
+            <w:left w:w="108" w:type="dxa"/>
+            <w:bottom w:w="0" w:type="dxa"/>
+            <w:right w:w="108" w:type="dxa"/>
+          </w:tblCellMar>
         </w:tblPrEx>
         <w:tc>
           <w:tcPr>
@@ -23866,12 +23881,6 @@
             <w:insideH w:val="single" w:color="auto" w:sz="4" w:space="0"/>
             <w:insideV w:val="single" w:color="auto" w:sz="4" w:space="0"/>
           </w:tblBorders>
-          <w:tblCellMar>
-            <w:top w:w="0" w:type="dxa"/>
-            <w:left w:w="108" w:type="dxa"/>
-            <w:bottom w:w="0" w:type="dxa"/>
-            <w:right w:w="108" w:type="dxa"/>
-          </w:tblCellMar>
         </w:tblPrEx>
         <w:tc>
           <w:tcPr>
@@ -24346,12 +24355,6 @@
             <w:insideH w:val="single" w:color="auto" w:sz="4" w:space="0"/>
             <w:insideV w:val="single" w:color="auto" w:sz="4" w:space="0"/>
           </w:tblBorders>
-          <w:tblCellMar>
-            <w:top w:w="0" w:type="dxa"/>
-            <w:left w:w="108" w:type="dxa"/>
-            <w:bottom w:w="0" w:type="dxa"/>
-            <w:right w:w="108" w:type="dxa"/>
-          </w:tblCellMar>
         </w:tblPrEx>
         <w:tc>
           <w:tcPr>
@@ -24728,12 +24731,6 @@
             <w:insideH w:val="single" w:color="auto" w:sz="4" w:space="0"/>
             <w:insideV w:val="single" w:color="auto" w:sz="4" w:space="0"/>
           </w:tblBorders>
-          <w:tblCellMar>
-            <w:top w:w="0" w:type="dxa"/>
-            <w:left w:w="108" w:type="dxa"/>
-            <w:bottom w:w="0" w:type="dxa"/>
-            <w:right w:w="108" w:type="dxa"/>
-          </w:tblCellMar>
         </w:tblPrEx>
         <w:tc>
           <w:tcPr>
@@ -26637,6 +26634,12 @@
             <w:insideH w:val="single" w:color="auto" w:sz="4" w:space="0"/>
             <w:insideV w:val="single" w:color="auto" w:sz="4" w:space="0"/>
           </w:tblBorders>
+          <w:tblCellMar>
+            <w:top w:w="0" w:type="dxa"/>
+            <w:left w:w="108" w:type="dxa"/>
+            <w:bottom w:w="0" w:type="dxa"/>
+            <w:right w:w="108" w:type="dxa"/>
+          </w:tblCellMar>
         </w:tblPrEx>
         <w:trPr>
           <w:trHeight w:val="139" w:hRule="atLeast"/>
@@ -34579,12 +34582,6 @@
             <w:insideH w:val="single" w:color="auto" w:sz="4" w:space="0"/>
             <w:insideV w:val="single" w:color="auto" w:sz="4" w:space="0"/>
           </w:tblBorders>
-          <w:tblCellMar>
-            <w:top w:w="0" w:type="dxa"/>
-            <w:left w:w="108" w:type="dxa"/>
-            <w:bottom w:w="0" w:type="dxa"/>
-            <w:right w:w="108" w:type="dxa"/>
-          </w:tblCellMar>
         </w:tblPrEx>
         <w:tc>
           <w:tcPr>

</xml_diff>

<commit_message>
update on 2024-04-28 01:11:03.388296
</commit_message>
<xml_diff>
--- a/cpp 系统交互.docx
+++ b/cpp 系统交互.docx
@@ -835,7 +835,6 @@
           <w:lang w:val="en-US" w:eastAsia="zh-CN"/>
         </w:rPr>
       </w:pPr>
-      <w:bookmarkStart w:id="0" w:name="_GoBack"/>
       <w:r>
         <w:rPr>
           <w:rFonts w:hint="eastAsia" w:cs="华文中宋"/>
@@ -851,7 +850,6 @@
         </w:rPr>
         <w:t>friend class</w:t>
       </w:r>
-      <w:bookmarkEnd w:id="0"/>
       <w:r>
         <w:rPr>
           <w:rFonts w:hint="eastAsia"/>
@@ -945,7 +943,24 @@
           <w:szCs w:val="21"/>
           <w:lang w:val="en-US" w:eastAsia="zh-CN"/>
         </w:rPr>
-        <w:t xml:space="preserve">template&lt;typename </w:t>
+        <w:t>template&lt;class</w:t>
+      </w:r>
+      <w:bookmarkStart w:id="0" w:name="_GoBack"/>
+      <w:bookmarkEnd w:id="0"/>
+      <w:r>
+        <w:rPr>
+          <w:rFonts w:hint="eastAsia" w:cs="华文中宋"/>
+          <w:b/>
+          <w:bCs/>
+          <w:i w:val="0"/>
+          <w:caps w:val="0"/>
+          <w:color w:val="EA82F1"/>
+          <w:spacing w:val="7"/>
+          <w:sz w:val="21"/>
+          <w:szCs w:val="21"/>
+          <w:lang w:val="en-US" w:eastAsia="zh-CN"/>
+        </w:rPr>
+        <w:t xml:space="preserve"> </w:t>
       </w:r>
       <w:r>
         <w:rPr>
@@ -5624,6 +5639,12 @@
             <w:insideH w:val="single" w:color="auto" w:sz="4" w:space="0"/>
             <w:insideV w:val="single" w:color="auto" w:sz="4" w:space="0"/>
           </w:tblBorders>
+          <w:tblCellMar>
+            <w:top w:w="0" w:type="dxa"/>
+            <w:left w:w="108" w:type="dxa"/>
+            <w:bottom w:w="0" w:type="dxa"/>
+            <w:right w:w="108" w:type="dxa"/>
+          </w:tblCellMar>
         </w:tblPrEx>
         <w:tc>
           <w:tcPr>
@@ -7966,12 +7987,6 @@
             <w:insideH w:val="single" w:color="auto" w:sz="4" w:space="0"/>
             <w:insideV w:val="single" w:color="auto" w:sz="4" w:space="0"/>
           </w:tblBorders>
-          <w:tblCellMar>
-            <w:top w:w="0" w:type="dxa"/>
-            <w:left w:w="108" w:type="dxa"/>
-            <w:bottom w:w="0" w:type="dxa"/>
-            <w:right w:w="108" w:type="dxa"/>
-          </w:tblCellMar>
         </w:tblPrEx>
         <w:tc>
           <w:tcPr>
@@ -9821,6 +9836,12 @@
             <w:insideH w:val="single" w:color="auto" w:sz="4" w:space="0"/>
             <w:insideV w:val="single" w:color="auto" w:sz="4" w:space="0"/>
           </w:tblBorders>
+          <w:tblCellMar>
+            <w:top w:w="0" w:type="dxa"/>
+            <w:left w:w="108" w:type="dxa"/>
+            <w:bottom w:w="0" w:type="dxa"/>
+            <w:right w:w="108" w:type="dxa"/>
+          </w:tblCellMar>
         </w:tblPrEx>
         <w:tc>
           <w:tcPr>
@@ -17871,12 +17892,6 @@
             <w:insideH w:val="single" w:color="auto" w:sz="4" w:space="0"/>
             <w:insideV w:val="single" w:color="auto" w:sz="4" w:space="0"/>
           </w:tblBorders>
-          <w:tblCellMar>
-            <w:top w:w="0" w:type="dxa"/>
-            <w:left w:w="108" w:type="dxa"/>
-            <w:bottom w:w="0" w:type="dxa"/>
-            <w:right w:w="108" w:type="dxa"/>
-          </w:tblCellMar>
         </w:tblPrEx>
         <w:tc>
           <w:tcPr>
@@ -21826,6 +21841,12 @@
             <w:insideH w:val="single" w:color="auto" w:sz="4" w:space="0"/>
             <w:insideV w:val="single" w:color="auto" w:sz="4" w:space="0"/>
           </w:tblBorders>
+          <w:tblCellMar>
+            <w:top w:w="0" w:type="dxa"/>
+            <w:left w:w="108" w:type="dxa"/>
+            <w:bottom w:w="0" w:type="dxa"/>
+            <w:right w:w="108" w:type="dxa"/>
+          </w:tblCellMar>
         </w:tblPrEx>
         <w:trPr>
           <w:trHeight w:val="139" w:hRule="atLeast"/>
@@ -23881,6 +23902,12 @@
             <w:insideH w:val="single" w:color="auto" w:sz="4" w:space="0"/>
             <w:insideV w:val="single" w:color="auto" w:sz="4" w:space="0"/>
           </w:tblBorders>
+          <w:tblCellMar>
+            <w:top w:w="0" w:type="dxa"/>
+            <w:left w:w="108" w:type="dxa"/>
+            <w:bottom w:w="0" w:type="dxa"/>
+            <w:right w:w="108" w:type="dxa"/>
+          </w:tblCellMar>
         </w:tblPrEx>
         <w:tc>
           <w:tcPr>
@@ -24355,6 +24382,12 @@
             <w:insideH w:val="single" w:color="auto" w:sz="4" w:space="0"/>
             <w:insideV w:val="single" w:color="auto" w:sz="4" w:space="0"/>
           </w:tblBorders>
+          <w:tblCellMar>
+            <w:top w:w="0" w:type="dxa"/>
+            <w:left w:w="108" w:type="dxa"/>
+            <w:bottom w:w="0" w:type="dxa"/>
+            <w:right w:w="108" w:type="dxa"/>
+          </w:tblCellMar>
         </w:tblPrEx>
         <w:tc>
           <w:tcPr>
@@ -24731,6 +24764,12 @@
             <w:insideH w:val="single" w:color="auto" w:sz="4" w:space="0"/>
             <w:insideV w:val="single" w:color="auto" w:sz="4" w:space="0"/>
           </w:tblBorders>
+          <w:tblCellMar>
+            <w:top w:w="0" w:type="dxa"/>
+            <w:left w:w="108" w:type="dxa"/>
+            <w:bottom w:w="0" w:type="dxa"/>
+            <w:right w:w="108" w:type="dxa"/>
+          </w:tblCellMar>
         </w:tblPrEx>
         <w:tc>
           <w:tcPr>
@@ -25461,12 +25500,6 @@
             <w:insideH w:val="single" w:color="auto" w:sz="4" w:space="0"/>
             <w:insideV w:val="single" w:color="auto" w:sz="4" w:space="0"/>
           </w:tblBorders>
-          <w:tblCellMar>
-            <w:top w:w="0" w:type="dxa"/>
-            <w:left w:w="108" w:type="dxa"/>
-            <w:bottom w:w="0" w:type="dxa"/>
-            <w:right w:w="108" w:type="dxa"/>
-          </w:tblCellMar>
         </w:tblPrEx>
         <w:trPr>
           <w:trHeight w:val="139" w:hRule="atLeast"/>
@@ -27537,12 +27570,6 @@
             <w:insideH w:val="single" w:color="auto" w:sz="4" w:space="0"/>
             <w:insideV w:val="single" w:color="auto" w:sz="4" w:space="0"/>
           </w:tblBorders>
-          <w:tblCellMar>
-            <w:top w:w="0" w:type="dxa"/>
-            <w:left w:w="108" w:type="dxa"/>
-            <w:bottom w:w="0" w:type="dxa"/>
-            <w:right w:w="108" w:type="dxa"/>
-          </w:tblCellMar>
         </w:tblPrEx>
         <w:trPr>
           <w:trHeight w:val="139" w:hRule="atLeast"/>
@@ -30736,12 +30763,6 @@
             <w:insideH w:val="single" w:color="auto" w:sz="4" w:space="0"/>
             <w:insideV w:val="single" w:color="auto" w:sz="4" w:space="0"/>
           </w:tblBorders>
-          <w:tblCellMar>
-            <w:top w:w="0" w:type="dxa"/>
-            <w:left w:w="108" w:type="dxa"/>
-            <w:bottom w:w="0" w:type="dxa"/>
-            <w:right w:w="108" w:type="dxa"/>
-          </w:tblCellMar>
         </w:tblPrEx>
         <w:tc>
           <w:tcPr>
@@ -34582,6 +34603,12 @@
             <w:insideH w:val="single" w:color="auto" w:sz="4" w:space="0"/>
             <w:insideV w:val="single" w:color="auto" w:sz="4" w:space="0"/>
           </w:tblBorders>
+          <w:tblCellMar>
+            <w:top w:w="0" w:type="dxa"/>
+            <w:left w:w="108" w:type="dxa"/>
+            <w:bottom w:w="0" w:type="dxa"/>
+            <w:right w:w="108" w:type="dxa"/>
+          </w:tblCellMar>
         </w:tblPrEx>
         <w:tc>
           <w:tcPr>

</xml_diff>

<commit_message>
update on 2024-05-02 18:19:33.762458
</commit_message>
<xml_diff>
--- a/cpp 系统交互.docx
+++ b/cpp 系统交互.docx
@@ -886,7 +886,6 @@
           <w:lang w:val="en-US" w:eastAsia="zh-CN"/>
         </w:rPr>
         <w:tab/>
-        <w:t/>
       </w:r>
       <w:r>
         <w:rPr>
@@ -894,6 +893,12 @@
           <w:lang w:val="en-US" w:eastAsia="zh-CN"/>
         </w:rPr>
         <w:tab/>
+      </w:r>
+      <w:r>
+        <w:rPr>
+          <w:rFonts w:hint="eastAsia"/>
+          <w:lang w:val="en-US" w:eastAsia="zh-CN"/>
+        </w:rPr>
         <w:t>// serialization.hpp</w:t>
       </w:r>
     </w:p>
@@ -943,39 +948,7 @@
           <w:szCs w:val="21"/>
           <w:lang w:val="en-US" w:eastAsia="zh-CN"/>
         </w:rPr>
-        <w:t>template&lt;class</w:t>
-      </w:r>
-      <w:bookmarkStart w:id="0" w:name="_GoBack"/>
-      <w:bookmarkEnd w:id="0"/>
-      <w:r>
-        <w:rPr>
-          <w:rFonts w:hint="eastAsia" w:cs="华文中宋"/>
-          <w:b/>
-          <w:bCs/>
-          <w:i w:val="0"/>
-          <w:caps w:val="0"/>
-          <w:color w:val="EA82F1"/>
-          <w:spacing w:val="7"/>
-          <w:sz w:val="21"/>
-          <w:szCs w:val="21"/>
-          <w:lang w:val="en-US" w:eastAsia="zh-CN"/>
-        </w:rPr>
-        <w:t xml:space="preserve"> </w:t>
-      </w:r>
-      <w:r>
-        <w:rPr>
-          <w:rFonts w:hint="eastAsia" w:cs="华文中宋"/>
-          <w:b/>
-          <w:bCs/>
-          <w:i w:val="0"/>
-          <w:caps w:val="0"/>
-          <w:color w:val="EA82F1"/>
-          <w:spacing w:val="7"/>
-          <w:sz w:val="21"/>
-          <w:szCs w:val="21"/>
-          <w:lang w:val="en-US" w:eastAsia="zh-CN"/>
-        </w:rPr>
-        <w:t>Archive&gt;</w:t>
+        <w:t>template&lt;class Archive&gt;</w:t>
       </w:r>
     </w:p>
     <w:p>
@@ -1071,7 +1044,6 @@
           <w:lang w:val="en-US" w:eastAsia="zh-CN"/>
         </w:rPr>
         <w:tab/>
-        <w:t/>
       </w:r>
       <w:r>
         <w:rPr>
@@ -1079,6 +1051,12 @@
           <w:lang w:val="en-US" w:eastAsia="zh-CN"/>
         </w:rPr>
         <w:tab/>
+      </w:r>
+      <w:r>
+        <w:rPr>
+          <w:rFonts w:hint="eastAsia"/>
+          <w:lang w:val="en-US" w:eastAsia="zh-CN"/>
+        </w:rPr>
         <w:t xml:space="preserve">// </w:t>
       </w:r>
       <w:r>
@@ -1147,7 +1125,6 @@
           <w:lang w:val="en-US" w:eastAsia="zh-CN"/>
         </w:rPr>
         <w:tab/>
-        <w:t/>
       </w:r>
       <w:r>
         <w:rPr>
@@ -1155,6 +1132,12 @@
           <w:lang w:val="en-US" w:eastAsia="zh-CN"/>
         </w:rPr>
         <w:tab/>
+      </w:r>
+      <w:r>
+        <w:rPr>
+          <w:rFonts w:hint="eastAsia"/>
+          <w:lang w:val="en-US" w:eastAsia="zh-CN"/>
+        </w:rPr>
         <w:t>// array.hpp</w:t>
       </w:r>
     </w:p>
@@ -1658,28 +1641,7 @@
                   </w14:solidFill>
                 </w14:textFill>
               </w:rPr>
-              <w:t xml:space="preserve">二进制 </w:t>
-            </w:r>
-            <w:r>
-              <w:rPr>
-                <w:rFonts w:hint="eastAsia" w:cs="华文中宋"/>
-                <w:b/>
-                <w:bCs/>
-                <w:i w:val="0"/>
-                <w:caps w:val="0"/>
-                <w:color w:val="ED7D31" w:themeColor="accent2"/>
-                <w:spacing w:val="7"/>
-                <w:kern w:val="2"/>
-                <w:sz w:val="21"/>
-                <w:szCs w:val="21"/>
-                <w:lang w:val="en-US" w:eastAsia="zh-CN" w:bidi="ar-SA"/>
-                <w14:textFill>
-                  <w14:solidFill>
-                    <w14:schemeClr w14:val="accent2"/>
-                  </w14:solidFill>
-                </w14:textFill>
-              </w:rPr>
-              <w:t>(</w:t>
+              <w:t>二进制 (</w:t>
             </w:r>
             <w:r>
               <w:rPr>
@@ -3394,12 +3356,6 @@
             <w:insideH w:val="single" w:color="auto" w:sz="4" w:space="0"/>
             <w:insideV w:val="single" w:color="auto" w:sz="4" w:space="0"/>
           </w:tblBorders>
-          <w:tblCellMar>
-            <w:top w:w="0" w:type="dxa"/>
-            <w:left w:w="108" w:type="dxa"/>
-            <w:bottom w:w="0" w:type="dxa"/>
-            <w:right w:w="108" w:type="dxa"/>
-          </w:tblCellMar>
         </w:tblPrEx>
         <w:trPr>
           <w:trHeight w:val="182" w:hRule="atLeast"/>
@@ -6092,6 +6048,68 @@
           </w:p>
         </w:tc>
       </w:tr>
+      <w:tr>
+        <w:tblPrEx>
+          <w:tblBorders>
+            <w:top w:val="single" w:color="auto" w:sz="4" w:space="0"/>
+            <w:left w:val="single" w:color="auto" w:sz="4" w:space="0"/>
+            <w:bottom w:val="single" w:color="auto" w:sz="4" w:space="0"/>
+            <w:right w:val="single" w:color="auto" w:sz="4" w:space="0"/>
+            <w:insideH w:val="single" w:color="auto" w:sz="4" w:space="0"/>
+            <w:insideV w:val="single" w:color="auto" w:sz="4" w:space="0"/>
+          </w:tblBorders>
+          <w:tblCellMar>
+            <w:top w:w="0" w:type="dxa"/>
+            <w:left w:w="108" w:type="dxa"/>
+            <w:bottom w:w="0" w:type="dxa"/>
+            <w:right w:w="108" w:type="dxa"/>
+          </w:tblCellMar>
+        </w:tblPrEx>
+        <w:tc>
+          <w:tcPr>
+            <w:tcW w:w="0" w:type="auto"/>
+          </w:tcPr>
+          <w:p>
+            <w:pPr>
+              <w:pStyle w:val="12"/>
+              <w:bidi w:val="0"/>
+              <w:rPr>
+                <w:rFonts w:hint="default"/>
+                <w:lang w:val="en-US" w:eastAsia="zh-CN"/>
+              </w:rPr>
+            </w:pPr>
+            <w:r>
+              <w:rPr>
+                <w:rFonts w:hint="eastAsia"/>
+                <w:lang w:val="en-US" w:eastAsia="zh-CN"/>
+              </w:rPr>
+              <w:t>LOG_ASSERT(expr)</w:t>
+            </w:r>
+          </w:p>
+        </w:tc>
+        <w:tc>
+          <w:tcPr>
+            <w:tcW w:w="0" w:type="auto"/>
+          </w:tcPr>
+          <w:p>
+            <w:pPr>
+              <w:pStyle w:val="11"/>
+              <w:bidi w:val="0"/>
+              <w:rPr>
+                <w:rFonts w:hint="default"/>
+                <w:lang w:val="en-US" w:eastAsia="zh-CN"/>
+              </w:rPr>
+            </w:pPr>
+            <w:r>
+              <w:rPr>
+                <w:rFonts w:hint="eastAsia"/>
+                <w:lang w:val="en-US" w:eastAsia="zh-CN"/>
+              </w:rPr>
+              <w:t>断言</w:t>
+            </w:r>
+          </w:p>
+        </w:tc>
+      </w:tr>
     </w:tbl>
     <w:p>
       <w:pPr>
@@ -6138,6 +6156,8 @@
         </w:rPr>
         <w:t>：</w:t>
       </w:r>
+      <w:bookmarkStart w:id="0" w:name="_GoBack"/>
+      <w:bookmarkEnd w:id="0"/>
     </w:p>
     <w:p>
       <w:pPr>
@@ -13780,12 +13800,6 @@
             <w:insideH w:val="single" w:color="auto" w:sz="4" w:space="0"/>
             <w:insideV w:val="single" w:color="auto" w:sz="4" w:space="0"/>
           </w:tblBorders>
-          <w:tblCellMar>
-            <w:top w:w="0" w:type="dxa"/>
-            <w:left w:w="108" w:type="dxa"/>
-            <w:bottom w:w="0" w:type="dxa"/>
-            <w:right w:w="108" w:type="dxa"/>
-          </w:tblCellMar>
         </w:tblPrEx>
         <w:tc>
           <w:tcPr>
@@ -17892,6 +17906,12 @@
             <w:insideH w:val="single" w:color="auto" w:sz="4" w:space="0"/>
             <w:insideV w:val="single" w:color="auto" w:sz="4" w:space="0"/>
           </w:tblBorders>
+          <w:tblCellMar>
+            <w:top w:w="0" w:type="dxa"/>
+            <w:left w:w="108" w:type="dxa"/>
+            <w:bottom w:w="0" w:type="dxa"/>
+            <w:right w:w="108" w:type="dxa"/>
+          </w:tblCellMar>
         </w:tblPrEx>
         <w:tc>
           <w:tcPr>
@@ -18995,12 +19015,6 @@
             <w:insideH w:val="single" w:color="auto" w:sz="4" w:space="0"/>
             <w:insideV w:val="single" w:color="auto" w:sz="4" w:space="0"/>
           </w:tblBorders>
-          <w:tblCellMar>
-            <w:top w:w="0" w:type="dxa"/>
-            <w:left w:w="108" w:type="dxa"/>
-            <w:bottom w:w="0" w:type="dxa"/>
-            <w:right w:w="108" w:type="dxa"/>
-          </w:tblCellMar>
         </w:tblPrEx>
         <w:tc>
           <w:tcPr>
@@ -20933,12 +20947,6 @@
             <w:insideH w:val="single" w:color="auto" w:sz="4" w:space="0"/>
             <w:insideV w:val="single" w:color="auto" w:sz="4" w:space="0"/>
           </w:tblBorders>
-          <w:tblCellMar>
-            <w:top w:w="0" w:type="dxa"/>
-            <w:left w:w="108" w:type="dxa"/>
-            <w:bottom w:w="0" w:type="dxa"/>
-            <w:right w:w="108" w:type="dxa"/>
-          </w:tblCellMar>
         </w:tblPrEx>
         <w:trPr>
           <w:trHeight w:val="139" w:hRule="atLeast"/>
@@ -25500,6 +25508,12 @@
             <w:insideH w:val="single" w:color="auto" w:sz="4" w:space="0"/>
             <w:insideV w:val="single" w:color="auto" w:sz="4" w:space="0"/>
           </w:tblBorders>
+          <w:tblCellMar>
+            <w:top w:w="0" w:type="dxa"/>
+            <w:left w:w="108" w:type="dxa"/>
+            <w:bottom w:w="0" w:type="dxa"/>
+            <w:right w:w="108" w:type="dxa"/>
+          </w:tblCellMar>
         </w:tblPrEx>
         <w:trPr>
           <w:trHeight w:val="139" w:hRule="atLeast"/>
@@ -27570,6 +27584,12 @@
             <w:insideH w:val="single" w:color="auto" w:sz="4" w:space="0"/>
             <w:insideV w:val="single" w:color="auto" w:sz="4" w:space="0"/>
           </w:tblBorders>
+          <w:tblCellMar>
+            <w:top w:w="0" w:type="dxa"/>
+            <w:left w:w="108" w:type="dxa"/>
+            <w:bottom w:w="0" w:type="dxa"/>
+            <w:right w:w="108" w:type="dxa"/>
+          </w:tblCellMar>
         </w:tblPrEx>
         <w:trPr>
           <w:trHeight w:val="139" w:hRule="atLeast"/>
@@ -30763,6 +30783,12 @@
             <w:insideH w:val="single" w:color="auto" w:sz="4" w:space="0"/>
             <w:insideV w:val="single" w:color="auto" w:sz="4" w:space="0"/>
           </w:tblBorders>
+          <w:tblCellMar>
+            <w:top w:w="0" w:type="dxa"/>
+            <w:left w:w="108" w:type="dxa"/>
+            <w:bottom w:w="0" w:type="dxa"/>
+            <w:right w:w="108" w:type="dxa"/>
+          </w:tblCellMar>
         </w:tblPrEx>
         <w:tc>
           <w:tcPr>
@@ -34603,12 +34629,6 @@
             <w:insideH w:val="single" w:color="auto" w:sz="4" w:space="0"/>
             <w:insideV w:val="single" w:color="auto" w:sz="4" w:space="0"/>
           </w:tblBorders>
-          <w:tblCellMar>
-            <w:top w:w="0" w:type="dxa"/>
-            <w:left w:w="108" w:type="dxa"/>
-            <w:bottom w:w="0" w:type="dxa"/>
-            <w:right w:w="108" w:type="dxa"/>
-          </w:tblCellMar>
         </w:tblPrEx>
         <w:tc>
           <w:tcPr>

</xml_diff>

<commit_message>
update on 2024-06-24 02:22:01.121124
</commit_message>
<xml_diff>
--- a/cpp 系统交互.docx
+++ b/cpp 系统交互.docx
@@ -27,6 +27,56 @@
         </w:rPr>
         <w:t>增强boost：</w:t>
       </w:r>
+    </w:p>
+    <w:p>
+      <w:pPr>
+        <w:numPr>
+          <w:ilvl w:val="0"/>
+          <w:numId w:val="0"/>
+        </w:numPr>
+        <w:ind w:left="0" w:leftChars="0" w:firstLine="0" w:firstLineChars="0"/>
+        <w:jc w:val="both"/>
+        <w:outlineLvl w:val="9"/>
+        <w:rPr>
+          <w:rFonts w:hint="default" w:ascii="华文中宋" w:hAnsi="华文中宋" w:eastAsia="华文中宋" w:cs="华文中宋"/>
+          <w:b/>
+          <w:bCs/>
+          <w:i w:val="0"/>
+          <w:caps w:val="0"/>
+          <w:color w:val="ED7D31" w:themeColor="accent2"/>
+          <w:spacing w:val="7"/>
+          <w:sz w:val="21"/>
+          <w:szCs w:val="21"/>
+          <w:lang w:val="en-US" w:eastAsia="zh-CN"/>
+          <w14:textFill>
+            <w14:solidFill>
+              <w14:schemeClr w14:val="accent2"/>
+            </w14:solidFill>
+          </w14:textFill>
+        </w:rPr>
+      </w:pPr>
+      <w:r>
+        <w:rPr>
+          <w:rFonts w:hint="eastAsia" w:cs="华文中宋"/>
+          <w:b/>
+          <w:bCs/>
+          <w:i w:val="0"/>
+          <w:caps w:val="0"/>
+          <w:color w:val="ED7D31" w:themeColor="accent2"/>
+          <w:spacing w:val="7"/>
+          <w:sz w:val="21"/>
+          <w:szCs w:val="21"/>
+          <w:lang w:val="en-US" w:eastAsia="zh-CN"/>
+          <w14:textFill>
+            <w14:solidFill>
+              <w14:schemeClr w14:val="accent2"/>
+            </w14:solidFill>
+          </w14:textFill>
+        </w:rPr>
+        <w:t>lib：-lboost_${pkg}</w:t>
+      </w:r>
+      <w:bookmarkStart w:id="0" w:name="_GoBack"/>
+      <w:bookmarkEnd w:id="0"/>
     </w:p>
     <w:p>
       <w:pPr>
@@ -10451,12 +10501,6 @@
             <w:insideH w:val="single" w:color="auto" w:sz="4" w:space="0"/>
             <w:insideV w:val="single" w:color="auto" w:sz="4" w:space="0"/>
           </w:tblBorders>
-          <w:tblCellMar>
-            <w:top w:w="0" w:type="dxa"/>
-            <w:left w:w="108" w:type="dxa"/>
-            <w:bottom w:w="0" w:type="dxa"/>
-            <w:right w:w="108" w:type="dxa"/>
-          </w:tblCellMar>
         </w:tblPrEx>
         <w:tc>
           <w:tcPr>
@@ -13810,12 +13854,6 @@
             <w:insideH w:val="single" w:color="auto" w:sz="4" w:space="0"/>
             <w:insideV w:val="single" w:color="auto" w:sz="4" w:space="0"/>
           </w:tblBorders>
-          <w:tblCellMar>
-            <w:top w:w="0" w:type="dxa"/>
-            <w:left w:w="108" w:type="dxa"/>
-            <w:bottom w:w="0" w:type="dxa"/>
-            <w:right w:w="108" w:type="dxa"/>
-          </w:tblCellMar>
         </w:tblPrEx>
         <w:tc>
           <w:tcPr>
@@ -19031,12 +19069,6 @@
             <w:insideH w:val="single" w:color="auto" w:sz="4" w:space="0"/>
             <w:insideV w:val="single" w:color="auto" w:sz="4" w:space="0"/>
           </w:tblBorders>
-          <w:tblCellMar>
-            <w:top w:w="0" w:type="dxa"/>
-            <w:left w:w="108" w:type="dxa"/>
-            <w:bottom w:w="0" w:type="dxa"/>
-            <w:right w:w="108" w:type="dxa"/>
-          </w:tblCellMar>
         </w:tblPrEx>
         <w:tc>
           <w:tcPr>
@@ -24418,6 +24450,12 @@
             <w:insideH w:val="single" w:color="auto" w:sz="4" w:space="0"/>
             <w:insideV w:val="single" w:color="auto" w:sz="4" w:space="0"/>
           </w:tblBorders>
+          <w:tblCellMar>
+            <w:top w:w="0" w:type="dxa"/>
+            <w:left w:w="108" w:type="dxa"/>
+            <w:bottom w:w="0" w:type="dxa"/>
+            <w:right w:w="108" w:type="dxa"/>
+          </w:tblCellMar>
         </w:tblPrEx>
         <w:tc>
           <w:tcPr>
@@ -34886,6 +34924,418 @@
           <w:rFonts w:hint="eastAsia"/>
           <w:lang w:val="en-US" w:eastAsia="zh-CN"/>
         </w:rPr>
+        <w:t>进度tqdm/tqdm.h</w:t>
+      </w:r>
+      <w:r>
+        <w:rPr>
+          <w:rFonts w:hint="eastAsia"/>
+        </w:rPr>
+        <w:t>：</w:t>
+      </w:r>
+    </w:p>
+    <w:p>
+      <w:pPr>
+        <w:rPr>
+          <w:rFonts w:hint="default"/>
+          <w:lang w:val="en-US" w:eastAsia="zh-CN"/>
+        </w:rPr>
+      </w:pPr>
+      <w:r>
+        <w:rPr>
+          <w:rFonts w:hint="eastAsia"/>
+          <w:lang w:val="en-US" w:eastAsia="zh-CN"/>
+        </w:rPr>
+        <w:t>namespace：tqdm</w:t>
+      </w:r>
+    </w:p>
+    <w:p>
+      <w:pPr>
+        <w:rPr>
+          <w:rFonts w:hint="default"/>
+          <w:lang w:val="en-US" w:eastAsia="zh-CN"/>
+        </w:rPr>
+      </w:pPr>
+    </w:p>
+    <w:tbl>
+      <w:tblPr>
+        <w:tblStyle w:val="8"/>
+        <w:tblW w:w="0" w:type="auto"/>
+        <w:tblInd w:w="0" w:type="dxa"/>
+        <w:tblBorders>
+          <w:top w:val="single" w:color="auto" w:sz="4" w:space="0"/>
+          <w:left w:val="single" w:color="auto" w:sz="4" w:space="0"/>
+          <w:bottom w:val="single" w:color="auto" w:sz="4" w:space="0"/>
+          <w:right w:val="single" w:color="auto" w:sz="4" w:space="0"/>
+          <w:insideH w:val="single" w:color="auto" w:sz="4" w:space="0"/>
+          <w:insideV w:val="single" w:color="auto" w:sz="4" w:space="0"/>
+        </w:tblBorders>
+        <w:tblLayout w:type="autofit"/>
+        <w:tblCellMar>
+          <w:top w:w="0" w:type="dxa"/>
+          <w:left w:w="108" w:type="dxa"/>
+          <w:bottom w:w="0" w:type="dxa"/>
+          <w:right w:w="108" w:type="dxa"/>
+        </w:tblCellMar>
+      </w:tblPr>
+      <w:tblGrid>
+        <w:gridCol w:w="1161"/>
+        <w:gridCol w:w="1577"/>
+        <w:gridCol w:w="3370"/>
+      </w:tblGrid>
+      <w:tr>
+        <w:tblPrEx>
+          <w:tblBorders>
+            <w:top w:val="single" w:color="auto" w:sz="4" w:space="0"/>
+            <w:left w:val="single" w:color="auto" w:sz="4" w:space="0"/>
+            <w:bottom w:val="single" w:color="auto" w:sz="4" w:space="0"/>
+            <w:right w:val="single" w:color="auto" w:sz="4" w:space="0"/>
+            <w:insideH w:val="single" w:color="auto" w:sz="4" w:space="0"/>
+            <w:insideV w:val="single" w:color="auto" w:sz="4" w:space="0"/>
+          </w:tblBorders>
+          <w:tblCellMar>
+            <w:top w:w="0" w:type="dxa"/>
+            <w:left w:w="108" w:type="dxa"/>
+            <w:bottom w:w="0" w:type="dxa"/>
+            <w:right w:w="108" w:type="dxa"/>
+          </w:tblCellMar>
+        </w:tblPrEx>
+        <w:tc>
+          <w:tcPr>
+            <w:tcW w:w="0" w:type="auto"/>
+            <w:gridSpan w:val="2"/>
+            <w:vAlign w:val="center"/>
+          </w:tcPr>
+          <w:p>
+            <w:pPr>
+              <w:pStyle w:val="13"/>
+              <w:bidi w:val="0"/>
+              <w:jc w:val="both"/>
+              <w:rPr>
+                <w:rFonts w:hint="eastAsia"/>
+                <w:lang w:val="en-US" w:eastAsia="zh-CN"/>
+              </w:rPr>
+            </w:pPr>
+            <w:r>
+              <w:rPr>
+                <w:rFonts w:hint="eastAsia"/>
+                <w:lang w:val="en-US" w:eastAsia="zh-CN"/>
+              </w:rPr>
+              <w:t>tqdm(vector)</w:t>
+            </w:r>
+          </w:p>
+          <w:p>
+            <w:pPr>
+              <w:pStyle w:val="13"/>
+              <w:bidi w:val="0"/>
+              <w:jc w:val="both"/>
+              <w:rPr>
+                <w:rFonts w:hint="eastAsia"/>
+                <w:lang w:val="en-US" w:eastAsia="zh-CN"/>
+              </w:rPr>
+            </w:pPr>
+            <w:r>
+              <w:rPr>
+                <w:rFonts w:hint="eastAsia"/>
+                <w:lang w:val="en-US" w:eastAsia="zh-CN"/>
+              </w:rPr>
+              <w:t>tqdm(beg_iter, total)</w:t>
+            </w:r>
+          </w:p>
+          <w:p>
+            <w:pPr>
+              <w:pStyle w:val="13"/>
+              <w:bidi w:val="0"/>
+              <w:jc w:val="both"/>
+              <w:rPr>
+                <w:rFonts w:hint="default"/>
+                <w:lang w:val="en-US" w:eastAsia="zh-CN"/>
+              </w:rPr>
+            </w:pPr>
+            <w:r>
+              <w:rPr>
+                <w:rFonts w:hint="eastAsia"/>
+                <w:lang w:val="en-US" w:eastAsia="zh-CN"/>
+              </w:rPr>
+              <w:t>tqdm(beg_iter, end_iter)</w:t>
+            </w:r>
+          </w:p>
+        </w:tc>
+        <w:tc>
+          <w:tcPr>
+            <w:tcW w:w="0" w:type="auto"/>
+            <w:vAlign w:val="center"/>
+          </w:tcPr>
+          <w:p>
+            <w:pPr>
+              <w:jc w:val="both"/>
+              <w:rPr>
+                <w:rStyle w:val="14"/>
+                <w:rFonts w:hint="default"/>
+                <w:lang w:val="en-US" w:eastAsia="zh-CN"/>
+              </w:rPr>
+            </w:pPr>
+            <w:r>
+              <w:rPr>
+                <w:rStyle w:val="14"/>
+                <w:rFonts w:hint="eastAsia"/>
+                <w:lang w:val="en-US" w:eastAsia="zh-CN"/>
+              </w:rPr>
+              <w:t>进度条</w:t>
+            </w:r>
+            <w:r>
+              <w:rPr>
+                <w:rFonts w:hint="eastAsia"/>
+                <w:vertAlign w:val="baseline"/>
+                <w:lang w:val="en-US" w:eastAsia="zh-CN"/>
+              </w:rPr>
+              <w:t>，支持加法，解引用取元素</w:t>
+            </w:r>
+          </w:p>
+        </w:tc>
+      </w:tr>
+      <w:tr>
+        <w:tblPrEx>
+          <w:tblBorders>
+            <w:top w:val="single" w:color="auto" w:sz="4" w:space="0"/>
+            <w:left w:val="single" w:color="auto" w:sz="4" w:space="0"/>
+            <w:bottom w:val="single" w:color="auto" w:sz="4" w:space="0"/>
+            <w:right w:val="single" w:color="auto" w:sz="4" w:space="0"/>
+            <w:insideH w:val="single" w:color="auto" w:sz="4" w:space="0"/>
+            <w:insideV w:val="single" w:color="auto" w:sz="4" w:space="0"/>
+          </w:tblBorders>
+          <w:tblCellMar>
+            <w:top w:w="0" w:type="dxa"/>
+            <w:left w:w="108" w:type="dxa"/>
+            <w:bottom w:w="0" w:type="dxa"/>
+            <w:right w:w="108" w:type="dxa"/>
+          </w:tblCellMar>
+        </w:tblPrEx>
+        <w:tc>
+          <w:tcPr>
+            <w:tcW w:w="0" w:type="auto"/>
+            <w:gridSpan w:val="2"/>
+            <w:vAlign w:val="center"/>
+          </w:tcPr>
+          <w:p>
+            <w:pPr>
+              <w:pStyle w:val="13"/>
+              <w:bidi w:val="0"/>
+              <w:jc w:val="both"/>
+              <w:rPr>
+                <w:rFonts w:hint="eastAsia"/>
+                <w:lang w:val="en-US" w:eastAsia="zh-CN"/>
+              </w:rPr>
+            </w:pPr>
+            <w:r>
+              <w:rPr>
+                <w:rFonts w:hint="eastAsia"/>
+                <w:lang w:val="en-US" w:eastAsia="zh-CN"/>
+              </w:rPr>
+              <w:t>range(n)</w:t>
+            </w:r>
+          </w:p>
+          <w:p>
+            <w:pPr>
+              <w:pStyle w:val="13"/>
+              <w:bidi w:val="0"/>
+              <w:jc w:val="both"/>
+              <w:rPr>
+                <w:rFonts w:hint="default"/>
+                <w:lang w:val="en-US" w:eastAsia="zh-CN"/>
+              </w:rPr>
+            </w:pPr>
+            <w:r>
+              <w:rPr>
+                <w:rFonts w:hint="eastAsia"/>
+                <w:lang w:val="en-US" w:eastAsia="zh-CN"/>
+              </w:rPr>
+              <w:t>range(start, end, step=1)</w:t>
+            </w:r>
+          </w:p>
+        </w:tc>
+        <w:tc>
+          <w:tcPr>
+            <w:tcW w:w="0" w:type="auto"/>
+            <w:vAlign w:val="center"/>
+          </w:tcPr>
+          <w:p>
+            <w:pPr>
+              <w:jc w:val="both"/>
+              <w:rPr>
+                <w:rStyle w:val="14"/>
+                <w:rFonts w:hint="default"/>
+                <w:lang w:val="en-US" w:eastAsia="zh-CN"/>
+              </w:rPr>
+            </w:pPr>
+            <w:r>
+              <w:rPr>
+                <w:rStyle w:val="14"/>
+                <w:rFonts w:hint="eastAsia"/>
+                <w:lang w:val="en-US" w:eastAsia="zh-CN"/>
+              </w:rPr>
+              <w:t>线性序列</w:t>
+            </w:r>
+          </w:p>
+        </w:tc>
+      </w:tr>
+      <w:tr>
+        <w:tblPrEx>
+          <w:tblBorders>
+            <w:top w:val="single" w:color="auto" w:sz="4" w:space="0"/>
+            <w:left w:val="single" w:color="auto" w:sz="4" w:space="0"/>
+            <w:bottom w:val="single" w:color="auto" w:sz="4" w:space="0"/>
+            <w:right w:val="single" w:color="auto" w:sz="4" w:space="0"/>
+            <w:insideH w:val="single" w:color="auto" w:sz="4" w:space="0"/>
+            <w:insideV w:val="single" w:color="auto" w:sz="4" w:space="0"/>
+          </w:tblBorders>
+          <w:tblCellMar>
+            <w:top w:w="0" w:type="dxa"/>
+            <w:left w:w="108" w:type="dxa"/>
+            <w:bottom w:w="0" w:type="dxa"/>
+            <w:right w:w="108" w:type="dxa"/>
+          </w:tblCellMar>
+        </w:tblPrEx>
+        <w:tc>
+          <w:tcPr>
+            <w:tcW w:w="0" w:type="auto"/>
+            <w:vAlign w:val="center"/>
+          </w:tcPr>
+          <w:p>
+            <w:pPr>
+              <w:pStyle w:val="13"/>
+              <w:bidi w:val="0"/>
+              <w:jc w:val="both"/>
+              <w:rPr>
+                <w:rFonts w:hint="default"/>
+                <w:lang w:val="en-US" w:eastAsia="zh-CN"/>
+              </w:rPr>
+            </w:pPr>
+            <w:r>
+              <w:rPr>
+                <w:rFonts w:hint="eastAsia" w:cs="华文中宋"/>
+                <w:b/>
+                <w:bCs/>
+                <w:color w:val="ED7D31" w:themeColor="accent2"/>
+                <w:kern w:val="2"/>
+                <w:sz w:val="21"/>
+                <w:szCs w:val="21"/>
+                <w:lang w:val="en-US" w:eastAsia="zh-CN" w:bidi="ar-SA"/>
+                <w14:textFill>
+                  <w14:solidFill>
+                    <w14:schemeClr w14:val="accent2"/>
+                  </w14:solidFill>
+                </w14:textFill>
+              </w:rPr>
+              <w:t>属性</w:t>
+            </w:r>
+          </w:p>
+        </w:tc>
+        <w:tc>
+          <w:tcPr>
+            <w:tcW w:w="0" w:type="auto"/>
+            <w:vAlign w:val="center"/>
+          </w:tcPr>
+          <w:p>
+            <w:pPr>
+              <w:pStyle w:val="13"/>
+              <w:bidi w:val="0"/>
+              <w:jc w:val="both"/>
+              <w:rPr>
+                <w:rFonts w:hint="default"/>
+                <w:lang w:val="en-US" w:eastAsia="zh-CN"/>
+              </w:rPr>
+            </w:pPr>
+            <w:r>
+              <w:rPr>
+                <w:rFonts w:hint="eastAsia"/>
+                <w:lang w:val="en-US" w:eastAsia="zh-CN"/>
+              </w:rPr>
+              <w:t>end()</w:t>
+            </w:r>
+          </w:p>
+        </w:tc>
+        <w:tc>
+          <w:tcPr>
+            <w:tcW w:w="0" w:type="auto"/>
+            <w:vAlign w:val="center"/>
+          </w:tcPr>
+          <w:p>
+            <w:pPr>
+              <w:jc w:val="both"/>
+              <w:rPr>
+                <w:rStyle w:val="14"/>
+                <w:rFonts w:hint="default"/>
+                <w:lang w:val="en-US" w:eastAsia="zh-CN"/>
+              </w:rPr>
+            </w:pPr>
+            <w:r>
+              <w:rPr>
+                <w:rStyle w:val="14"/>
+                <w:rFonts w:hint="eastAsia"/>
+                <w:lang w:val="en-US" w:eastAsia="zh-CN"/>
+              </w:rPr>
+              <w:t>终点</w:t>
+            </w:r>
+            <w:r>
+              <w:rPr>
+                <w:rFonts w:hint="eastAsia" w:ascii="华文中宋" w:hAnsi="华文中宋" w:eastAsia="华文中宋" w:cs="华文中宋"/>
+                <w:b/>
+                <w:bCs/>
+                <w:color w:val="ED7D31" w:themeColor="accent2"/>
+                <w:kern w:val="2"/>
+                <w:sz w:val="21"/>
+                <w:szCs w:val="21"/>
+                <w:lang w:val="en-US" w:eastAsia="zh-CN" w:bidi="ar-SA"/>
+                <w14:textFill>
+                  <w14:solidFill>
+                    <w14:schemeClr w14:val="accent2"/>
+                  </w14:solidFill>
+                </w14:textFill>
+              </w:rPr>
+              <w:t>迭代器</w:t>
+            </w:r>
+          </w:p>
+        </w:tc>
+      </w:tr>
+    </w:tbl>
+    <w:p>
+      <w:pPr>
+        <w:rPr>
+          <w:rFonts w:hint="default"/>
+          <w:lang w:val="en-US" w:eastAsia="zh-CN"/>
+        </w:rPr>
+      </w:pPr>
+    </w:p>
+    <w:p>
+      <w:pPr>
+        <w:rPr>
+          <w:rFonts w:hint="default"/>
+          <w:lang w:val="en-US" w:eastAsia="zh-CN"/>
+        </w:rPr>
+      </w:pPr>
+    </w:p>
+    <w:p>
+      <w:pPr>
+        <w:rPr>
+          <w:rFonts w:hint="default"/>
+          <w:lang w:val="en-US" w:eastAsia="zh-CN"/>
+        </w:rPr>
+      </w:pPr>
+    </w:p>
+    <w:p>
+      <w:pPr>
+        <w:pStyle w:val="2"/>
+        <w:bidi w:val="0"/>
+        <w:rPr>
+          <w:rFonts w:hint="default"/>
+          <w:lang w:val="en-US" w:eastAsia="zh-CN"/>
+        </w:rPr>
+      </w:pPr>
+      <w:r>
+        <w:rPr>
+          <w:rFonts w:hint="eastAsia"/>
+          <w:lang w:val="en-US" w:eastAsia="zh-CN"/>
+        </w:rPr>
         <w:t>配置yaml-cpp/yaml.h</w:t>
       </w:r>
       <w:r>
@@ -35306,14 +35756,6 @@
       </w:tblGrid>
       <w:tr>
         <w:tblPrEx>
-          <w:tblBorders>
-            <w:top w:val="single" w:color="auto" w:sz="4" w:space="0"/>
-            <w:left w:val="single" w:color="auto" w:sz="4" w:space="0"/>
-            <w:bottom w:val="single" w:color="auto" w:sz="4" w:space="0"/>
-            <w:right w:val="single" w:color="auto" w:sz="4" w:space="0"/>
-            <w:insideH w:val="single" w:color="auto" w:sz="4" w:space="0"/>
-            <w:insideV w:val="single" w:color="auto" w:sz="4" w:space="0"/>
-          </w:tblBorders>
           <w:tblCellMar>
             <w:top w:w="0" w:type="dxa"/>
             <w:left w:w="108" w:type="dxa"/>
@@ -35534,7 +35976,6 @@
           <w:tcPr>
             <w:tcW w:w="0" w:type="auto"/>
             <w:vMerge w:val="continue"/>
-            <w:tcBorders/>
             <w:vAlign w:val="center"/>
           </w:tcPr>
           <w:p>
@@ -35666,7 +36107,6 @@
           <w:tcPr>
             <w:tcW w:w="0" w:type="auto"/>
             <w:vMerge w:val="continue"/>
-            <w:tcBorders/>
             <w:vAlign w:val="center"/>
           </w:tcPr>
           <w:p>
@@ -35767,7 +36207,6 @@
           <w:tcPr>
             <w:tcW w:w="0" w:type="auto"/>
             <w:vMerge w:val="continue"/>
-            <w:tcBorders/>
             <w:vAlign w:val="center"/>
           </w:tcPr>
           <w:p>
@@ -35913,7 +36352,6 @@
           <w:tcPr>
             <w:tcW w:w="0" w:type="auto"/>
             <w:vMerge w:val="restart"/>
-            <w:tcBorders/>
             <w:vAlign w:val="center"/>
           </w:tcPr>
           <w:p>
@@ -36062,7 +36500,6 @@
           <w:tcPr>
             <w:tcW w:w="0" w:type="auto"/>
             <w:vMerge w:val="continue"/>
-            <w:tcBorders/>
             <w:vAlign w:val="center"/>
           </w:tcPr>
           <w:p>
@@ -36206,7 +36643,6 @@
           <w:tcPr>
             <w:tcW w:w="0" w:type="auto"/>
             <w:vMerge w:val="continue"/>
-            <w:tcBorders/>
             <w:vAlign w:val="center"/>
           </w:tcPr>
           <w:p>
@@ -36352,8 +36788,6 @@
           <w:lang w:val="en-US" w:eastAsia="zh-CN"/>
         </w:rPr>
       </w:pPr>
-      <w:bookmarkStart w:id="0" w:name="_GoBack"/>
-      <w:bookmarkEnd w:id="0"/>
     </w:p>
     <w:sectPr>
       <w:pgSz w:w="11906" w:h="16838"/>
@@ -36475,7 +36909,7 @@
     <w:lsdException w:unhideWhenUsed="0" w:uiPriority="0" w:semiHidden="0" w:name="HTML Code"/>
     <w:lsdException w:unhideWhenUsed="0" w:uiPriority="0" w:semiHidden="0" w:name="HTML Definition"/>
     <w:lsdException w:unhideWhenUsed="0" w:uiPriority="0" w:semiHidden="0" w:name="HTML Keyboard"/>
-    <w:lsdException w:unhideWhenUsed="0" w:uiPriority="0" w:semiHidden="0" w:name="HTML Preformatted"/>
+    <w:lsdException w:qFormat="1" w:unhideWhenUsed="0" w:uiPriority="0" w:semiHidden="0" w:name="HTML Preformatted"/>
     <w:lsdException w:unhideWhenUsed="0" w:uiPriority="0" w:semiHidden="0" w:name="HTML Sample"/>
     <w:lsdException w:unhideWhenUsed="0" w:uiPriority="0" w:semiHidden="0" w:name="HTML Typewriter"/>
     <w:lsdException w:unhideWhenUsed="0" w:uiPriority="0" w:semiHidden="0" w:name="HTML Variable"/>
@@ -36759,6 +37193,7 @@
   <w:style w:type="paragraph" w:styleId="6">
     <w:name w:val="HTML Preformatted"/>
     <w:basedOn w:val="1"/>
+    <w:qFormat/>
     <w:uiPriority w:val="0"/>
     <w:pPr>
       <w:tabs>
@@ -36881,6 +37316,7 @@
   <w:style w:type="character" w:customStyle="1" w:styleId="16">
     <w:name w:val="标题 2 Char"/>
     <w:link w:val="3"/>
+    <w:qFormat/>
     <w:uiPriority w:val="0"/>
     <w:rPr>
       <w:color w:val="00B0F0"/>

</xml_diff>

<commit_message>
update on 2024-06-25 00:16:11.026547
</commit_message>
<xml_diff>
--- a/cpp 系统交互.docx
+++ b/cpp 系统交互.docx
@@ -75,8 +75,6 @@
         </w:rPr>
         <w:t>lib：-lboost_${pkg}</w:t>
       </w:r>
-      <w:bookmarkStart w:id="0" w:name="_GoBack"/>
-      <w:bookmarkEnd w:id="0"/>
     </w:p>
     <w:p>
       <w:pPr>
@@ -1294,12 +1292,6 @@
             <w:insideH w:val="single" w:color="auto" w:sz="4" w:space="0"/>
             <w:insideV w:val="single" w:color="auto" w:sz="4" w:space="0"/>
           </w:tblBorders>
-          <w:tblCellMar>
-            <w:top w:w="0" w:type="dxa"/>
-            <w:left w:w="108" w:type="dxa"/>
-            <w:bottom w:w="0" w:type="dxa"/>
-            <w:right w:w="108" w:type="dxa"/>
-          </w:tblCellMar>
         </w:tblPrEx>
         <w:trPr>
           <w:trHeight w:val="90" w:hRule="atLeast"/>
@@ -3406,12 +3398,6 @@
             <w:insideH w:val="single" w:color="auto" w:sz="4" w:space="0"/>
             <w:insideV w:val="single" w:color="auto" w:sz="4" w:space="0"/>
           </w:tblBorders>
-          <w:tblCellMar>
-            <w:top w:w="0" w:type="dxa"/>
-            <w:left w:w="108" w:type="dxa"/>
-            <w:bottom w:w="0" w:type="dxa"/>
-            <w:right w:w="108" w:type="dxa"/>
-          </w:tblCellMar>
         </w:tblPrEx>
         <w:trPr>
           <w:trHeight w:val="182" w:hRule="atLeast"/>
@@ -6162,6 +6148,3642 @@
                 <w:lang w:val="en-US" w:eastAsia="zh-CN"/>
               </w:rPr>
               <w:t>断言</w:t>
+            </w:r>
+          </w:p>
+        </w:tc>
+      </w:tr>
+    </w:tbl>
+    <w:p>
+      <w:pPr>
+        <w:rPr>
+          <w:rFonts w:hint="default"/>
+          <w:lang w:val="en-US" w:eastAsia="zh-CN"/>
+        </w:rPr>
+      </w:pPr>
+    </w:p>
+    <w:p>
+      <w:pPr>
+        <w:rPr>
+          <w:rFonts w:hint="default"/>
+          <w:lang w:val="en-US" w:eastAsia="zh-CN"/>
+        </w:rPr>
+      </w:pPr>
+    </w:p>
+    <w:p>
+      <w:pPr>
+        <w:rPr>
+          <w:rFonts w:hint="default"/>
+          <w:lang w:val="en-US" w:eastAsia="zh-CN"/>
+        </w:rPr>
+      </w:pPr>
+    </w:p>
+    <w:p>
+      <w:pPr>
+        <w:pStyle w:val="2"/>
+        <w:bidi w:val="0"/>
+        <w:rPr>
+          <w:rFonts w:hint="default"/>
+          <w:lang w:val="en-US" w:eastAsia="zh-CN"/>
+        </w:rPr>
+      </w:pPr>
+      <w:r>
+        <w:rPr>
+          <w:rFonts w:hint="eastAsia"/>
+          <w:lang w:val="en-US" w:eastAsia="zh-CN"/>
+        </w:rPr>
+        <w:t>进度indicators：</w:t>
+      </w:r>
+    </w:p>
+    <w:p>
+      <w:pPr>
+        <w:rPr>
+          <w:rFonts w:hint="default"/>
+          <w:lang w:val="en-US" w:eastAsia="zh-CN"/>
+        </w:rPr>
+      </w:pPr>
+      <w:r>
+        <w:rPr>
+          <w:rFonts w:hint="eastAsia"/>
+          <w:lang w:val="en-US" w:eastAsia="zh-CN"/>
+        </w:rPr>
+        <w:t>namespace：indicators</w:t>
+      </w:r>
+    </w:p>
+    <w:p>
+      <w:pPr>
+        <w:rPr>
+          <w:rFonts w:hint="default"/>
+          <w:lang w:val="en-US" w:eastAsia="zh-CN"/>
+        </w:rPr>
+      </w:pPr>
+    </w:p>
+    <w:tbl>
+      <w:tblPr>
+        <w:tblStyle w:val="8"/>
+        <w:tblW w:w="0" w:type="auto"/>
+        <w:tblInd w:w="0" w:type="dxa"/>
+        <w:tblBorders>
+          <w:top w:val="single" w:color="auto" w:sz="4" w:space="0"/>
+          <w:left w:val="single" w:color="auto" w:sz="4" w:space="0"/>
+          <w:bottom w:val="single" w:color="auto" w:sz="4" w:space="0"/>
+          <w:right w:val="single" w:color="auto" w:sz="4" w:space="0"/>
+          <w:insideH w:val="single" w:color="auto" w:sz="4" w:space="0"/>
+          <w:insideV w:val="single" w:color="auto" w:sz="4" w:space="0"/>
+        </w:tblBorders>
+        <w:tblLayout w:type="autofit"/>
+        <w:tblCellMar>
+          <w:top w:w="0" w:type="dxa"/>
+          <w:left w:w="108" w:type="dxa"/>
+          <w:bottom w:w="0" w:type="dxa"/>
+          <w:right w:w="108" w:type="dxa"/>
+        </w:tblCellMar>
+      </w:tblPr>
+      <w:tblGrid>
+        <w:gridCol w:w="2943"/>
+        <w:gridCol w:w="3246"/>
+      </w:tblGrid>
+      <w:tr>
+        <w:tblPrEx>
+          <w:tblBorders>
+            <w:top w:val="single" w:color="auto" w:sz="4" w:space="0"/>
+            <w:left w:val="single" w:color="auto" w:sz="4" w:space="0"/>
+            <w:bottom w:val="single" w:color="auto" w:sz="4" w:space="0"/>
+            <w:right w:val="single" w:color="auto" w:sz="4" w:space="0"/>
+            <w:insideH w:val="single" w:color="auto" w:sz="4" w:space="0"/>
+            <w:insideV w:val="single" w:color="auto" w:sz="4" w:space="0"/>
+          </w:tblBorders>
+        </w:tblPrEx>
+        <w:trPr>
+          <w:trHeight w:val="182" w:hRule="atLeast"/>
+        </w:trPr>
+        <w:tc>
+          <w:tcPr>
+            <w:tcW w:w="0" w:type="auto"/>
+            <w:vAlign w:val="center"/>
+          </w:tcPr>
+          <w:p>
+            <w:pPr>
+              <w:bidi w:val="0"/>
+              <w:jc w:val="left"/>
+              <w:rPr>
+                <w:rFonts w:hint="default" w:cs="华文中宋"/>
+                <w:b/>
+                <w:bCs/>
+                <w:color w:val="FF0000"/>
+                <w:sz w:val="21"/>
+                <w:szCs w:val="21"/>
+                <w:vertAlign w:val="baseline"/>
+                <w:lang w:val="en-US" w:eastAsia="zh-CN"/>
+              </w:rPr>
+            </w:pPr>
+            <w:r>
+              <w:rPr>
+                <w:rFonts w:hint="eastAsia"/>
+                <w:lang w:val="en-US" w:eastAsia="zh-CN"/>
+              </w:rPr>
+              <w:t>enum</w:t>
+            </w:r>
+            <w:r>
+              <w:rPr>
+                <w:rFonts w:hint="eastAsia" w:cs="华文中宋"/>
+                <w:b/>
+                <w:bCs/>
+                <w:color w:val="FF0000"/>
+                <w:sz w:val="21"/>
+                <w:szCs w:val="21"/>
+                <w:vertAlign w:val="baseline"/>
+                <w:lang w:val="en-US" w:eastAsia="zh-CN"/>
+              </w:rPr>
+              <w:t xml:space="preserve"> Color</w:t>
+            </w:r>
+          </w:p>
+        </w:tc>
+        <w:tc>
+          <w:tcPr>
+            <w:tcW w:w="0" w:type="auto"/>
+            <w:vAlign w:val="center"/>
+          </w:tcPr>
+          <w:p>
+            <w:pPr>
+              <w:rPr>
+                <w:rStyle w:val="14"/>
+                <w:rFonts w:hint="eastAsia"/>
+                <w:lang w:val="en-US" w:eastAsia="zh-CN"/>
+              </w:rPr>
+            </w:pPr>
+            <w:r>
+              <w:rPr>
+                <w:rStyle w:val="14"/>
+                <w:rFonts w:hint="eastAsia"/>
+                <w:lang w:val="en-US" w:eastAsia="zh-CN"/>
+              </w:rPr>
+              <w:t>进度条</w:t>
+            </w:r>
+            <w:r>
+              <w:rPr>
+                <w:rFonts w:hint="eastAsia"/>
+                <w:lang w:val="en-US" w:eastAsia="zh-CN"/>
+              </w:rPr>
+              <w:t>颜色 (color.hpp)</w:t>
+            </w:r>
+          </w:p>
+        </w:tc>
+      </w:tr>
+      <w:tr>
+        <w:tblPrEx>
+          <w:tblBorders>
+            <w:top w:val="single" w:color="auto" w:sz="4" w:space="0"/>
+            <w:left w:val="single" w:color="auto" w:sz="4" w:space="0"/>
+            <w:bottom w:val="single" w:color="auto" w:sz="4" w:space="0"/>
+            <w:right w:val="single" w:color="auto" w:sz="4" w:space="0"/>
+            <w:insideH w:val="single" w:color="auto" w:sz="4" w:space="0"/>
+            <w:insideV w:val="single" w:color="auto" w:sz="4" w:space="0"/>
+          </w:tblBorders>
+          <w:tblCellMar>
+            <w:top w:w="0" w:type="dxa"/>
+            <w:left w:w="108" w:type="dxa"/>
+            <w:bottom w:w="0" w:type="dxa"/>
+            <w:right w:w="108" w:type="dxa"/>
+          </w:tblCellMar>
+        </w:tblPrEx>
+        <w:trPr>
+          <w:trHeight w:val="182" w:hRule="atLeast"/>
+        </w:trPr>
+        <w:tc>
+          <w:tcPr>
+            <w:tcW w:w="0" w:type="auto"/>
+            <w:vAlign w:val="center"/>
+          </w:tcPr>
+          <w:p>
+            <w:pPr>
+              <w:bidi w:val="0"/>
+              <w:jc w:val="left"/>
+              <w:rPr>
+                <w:rFonts w:hint="default" w:cs="华文中宋"/>
+                <w:b/>
+                <w:bCs/>
+                <w:color w:val="FF0000"/>
+                <w:sz w:val="21"/>
+                <w:szCs w:val="21"/>
+                <w:vertAlign w:val="baseline"/>
+                <w:lang w:val="en-US" w:eastAsia="zh-CN"/>
+              </w:rPr>
+            </w:pPr>
+            <w:r>
+              <w:rPr>
+                <w:rFonts w:hint="eastAsia"/>
+                <w:lang w:val="en-US" w:eastAsia="zh-CN"/>
+              </w:rPr>
+              <w:t xml:space="preserve">enum </w:t>
+            </w:r>
+            <w:r>
+              <w:rPr>
+                <w:rFonts w:hint="eastAsia" w:cs="华文中宋"/>
+                <w:b/>
+                <w:bCs/>
+                <w:color w:val="FF0000"/>
+                <w:sz w:val="21"/>
+                <w:szCs w:val="21"/>
+                <w:vertAlign w:val="baseline"/>
+                <w:lang w:val="en-US" w:eastAsia="zh-CN"/>
+              </w:rPr>
+              <w:t>termcolor</w:t>
+            </w:r>
+          </w:p>
+        </w:tc>
+        <w:tc>
+          <w:tcPr>
+            <w:tcW w:w="0" w:type="auto"/>
+            <w:vAlign w:val="center"/>
+          </w:tcPr>
+          <w:p>
+            <w:pPr>
+              <w:rPr>
+                <w:rStyle w:val="14"/>
+                <w:rFonts w:hint="default"/>
+                <w:lang w:val="en-US" w:eastAsia="zh-CN"/>
+              </w:rPr>
+            </w:pPr>
+            <w:r>
+              <w:rPr>
+                <w:rStyle w:val="14"/>
+                <w:rFonts w:hint="eastAsia"/>
+                <w:lang w:val="en-US" w:eastAsia="zh-CN"/>
+              </w:rPr>
+              <w:t>终端</w:t>
+            </w:r>
+            <w:r>
+              <w:rPr>
+                <w:rFonts w:hint="eastAsia"/>
+                <w:lang w:val="en-US" w:eastAsia="zh-CN"/>
+              </w:rPr>
+              <w:t>颜色前缀 (termcolor.hpp)</w:t>
+            </w:r>
+          </w:p>
+        </w:tc>
+      </w:tr>
+      <w:tr>
+        <w:tblPrEx>
+          <w:tblBorders>
+            <w:top w:val="single" w:color="auto" w:sz="4" w:space="0"/>
+            <w:left w:val="single" w:color="auto" w:sz="4" w:space="0"/>
+            <w:bottom w:val="single" w:color="auto" w:sz="4" w:space="0"/>
+            <w:right w:val="single" w:color="auto" w:sz="4" w:space="0"/>
+            <w:insideH w:val="single" w:color="auto" w:sz="4" w:space="0"/>
+            <w:insideV w:val="single" w:color="auto" w:sz="4" w:space="0"/>
+          </w:tblBorders>
+          <w:tblCellMar>
+            <w:top w:w="0" w:type="dxa"/>
+            <w:left w:w="108" w:type="dxa"/>
+            <w:bottom w:w="0" w:type="dxa"/>
+            <w:right w:w="108" w:type="dxa"/>
+          </w:tblCellMar>
+        </w:tblPrEx>
+        <w:trPr>
+          <w:trHeight w:val="182" w:hRule="atLeast"/>
+        </w:trPr>
+        <w:tc>
+          <w:tcPr>
+            <w:tcW w:w="1853" w:type="dxa"/>
+            <w:vAlign w:val="top"/>
+          </w:tcPr>
+          <w:p>
+            <w:pPr>
+              <w:pStyle w:val="13"/>
+              <w:bidi w:val="0"/>
+              <w:rPr>
+                <w:rFonts w:hint="eastAsia"/>
+                <w:lang w:val="en-US" w:eastAsia="zh-CN"/>
+              </w:rPr>
+            </w:pPr>
+            <w:r>
+              <w:rPr>
+                <w:rFonts w:hint="eastAsia"/>
+                <w:lang w:val="en-US" w:eastAsia="zh-CN"/>
+              </w:rPr>
+              <w:t>show_console_cursor(bool)</w:t>
+            </w:r>
+          </w:p>
+        </w:tc>
+        <w:tc>
+          <w:tcPr>
+            <w:tcW w:w="0" w:type="auto"/>
+            <w:vAlign w:val="center"/>
+          </w:tcPr>
+          <w:p>
+            <w:pPr>
+              <w:rPr>
+                <w:rStyle w:val="14"/>
+                <w:rFonts w:hint="default"/>
+                <w:lang w:val="en-US" w:eastAsia="zh-CN"/>
+              </w:rPr>
+            </w:pPr>
+            <w:r>
+              <w:rPr>
+                <w:rStyle w:val="14"/>
+                <w:rFonts w:hint="eastAsia"/>
+                <w:lang w:val="en-US" w:eastAsia="zh-CN"/>
+              </w:rPr>
+              <w:t>光标显示</w:t>
+            </w:r>
+            <w:r>
+              <w:rPr>
+                <w:rFonts w:hint="eastAsia"/>
+                <w:lang w:val="en-US" w:eastAsia="zh-CN"/>
+              </w:rPr>
+              <w:t xml:space="preserve"> (cursor_control.hpp)</w:t>
+            </w:r>
+          </w:p>
+        </w:tc>
+      </w:tr>
+    </w:tbl>
+    <w:p>
+      <w:pPr>
+        <w:rPr>
+          <w:rFonts w:hint="default"/>
+          <w:lang w:val="en-US" w:eastAsia="zh-CN"/>
+        </w:rPr>
+      </w:pPr>
+    </w:p>
+    <w:tbl>
+      <w:tblPr>
+        <w:tblStyle w:val="8"/>
+        <w:tblW w:w="0" w:type="auto"/>
+        <w:tblInd w:w="0" w:type="dxa"/>
+        <w:tblBorders>
+          <w:top w:val="single" w:color="auto" w:sz="4" w:space="0"/>
+          <w:left w:val="single" w:color="auto" w:sz="4" w:space="0"/>
+          <w:bottom w:val="single" w:color="auto" w:sz="4" w:space="0"/>
+          <w:right w:val="single" w:color="auto" w:sz="4" w:space="0"/>
+          <w:insideH w:val="single" w:color="auto" w:sz="4" w:space="0"/>
+          <w:insideV w:val="single" w:color="auto" w:sz="4" w:space="0"/>
+        </w:tblBorders>
+        <w:tblLayout w:type="autofit"/>
+        <w:tblCellMar>
+          <w:top w:w="0" w:type="dxa"/>
+          <w:left w:w="108" w:type="dxa"/>
+          <w:bottom w:w="0" w:type="dxa"/>
+          <w:right w:w="108" w:type="dxa"/>
+        </w:tblCellMar>
+      </w:tblPr>
+      <w:tblGrid>
+        <w:gridCol w:w="637"/>
+        <w:gridCol w:w="5329"/>
+        <w:gridCol w:w="2030"/>
+      </w:tblGrid>
+      <w:tr>
+        <w:tblPrEx>
+          <w:tblBorders>
+            <w:top w:val="single" w:color="auto" w:sz="4" w:space="0"/>
+            <w:left w:val="single" w:color="auto" w:sz="4" w:space="0"/>
+            <w:bottom w:val="single" w:color="auto" w:sz="4" w:space="0"/>
+            <w:right w:val="single" w:color="auto" w:sz="4" w:space="0"/>
+            <w:insideH w:val="single" w:color="auto" w:sz="4" w:space="0"/>
+            <w:insideV w:val="single" w:color="auto" w:sz="4" w:space="0"/>
+          </w:tblBorders>
+          <w:tblCellMar>
+            <w:top w:w="0" w:type="dxa"/>
+            <w:left w:w="108" w:type="dxa"/>
+            <w:bottom w:w="0" w:type="dxa"/>
+            <w:right w:w="108" w:type="dxa"/>
+          </w:tblCellMar>
+        </w:tblPrEx>
+        <w:trPr>
+          <w:trHeight w:val="182" w:hRule="atLeast"/>
+        </w:trPr>
+        <w:tc>
+          <w:tcPr>
+            <w:tcW w:w="0" w:type="auto"/>
+            <w:gridSpan w:val="2"/>
+            <w:vAlign w:val="center"/>
+          </w:tcPr>
+          <w:p>
+            <w:pPr>
+              <w:bidi w:val="0"/>
+              <w:jc w:val="left"/>
+              <w:rPr>
+                <w:rFonts w:hint="default" w:ascii="华文中宋" w:hAnsi="华文中宋" w:eastAsia="华文中宋" w:cs="华文中宋"/>
+                <w:b/>
+                <w:bCs/>
+                <w:i w:val="0"/>
+                <w:caps w:val="0"/>
+                <w:color w:val="EA82F1"/>
+                <w:spacing w:val="7"/>
+                <w:sz w:val="21"/>
+                <w:szCs w:val="21"/>
+                <w:lang w:val="en-US" w:eastAsia="zh-CN"/>
+              </w:rPr>
+            </w:pPr>
+            <w:r>
+              <w:rPr>
+                <w:rFonts w:hint="eastAsia" w:cs="华文中宋"/>
+                <w:b/>
+                <w:bCs/>
+                <w:color w:val="FF0000"/>
+                <w:sz w:val="21"/>
+                <w:szCs w:val="21"/>
+                <w:vertAlign w:val="baseline"/>
+                <w:lang w:val="en-US" w:eastAsia="zh-CN"/>
+              </w:rPr>
+              <w:t>option</w:t>
+            </w:r>
+          </w:p>
+        </w:tc>
+        <w:tc>
+          <w:tcPr>
+            <w:tcW w:w="0" w:type="auto"/>
+            <w:vAlign w:val="center"/>
+          </w:tcPr>
+          <w:p>
+            <w:pPr>
+              <w:rPr>
+                <w:rFonts w:hint="default"/>
+                <w:lang w:val="en-US" w:eastAsia="zh-CN"/>
+              </w:rPr>
+            </w:pPr>
+            <w:r>
+              <w:rPr>
+                <w:rStyle w:val="14"/>
+                <w:rFonts w:hint="eastAsia"/>
+                <w:lang w:val="en-US" w:eastAsia="zh-CN"/>
+              </w:rPr>
+              <w:t>选项</w:t>
+            </w:r>
+            <w:r>
+              <w:rPr>
+                <w:rFonts w:hint="eastAsia"/>
+                <w:lang w:val="en-US" w:eastAsia="zh-CN"/>
+              </w:rPr>
+              <w:t xml:space="preserve"> (setting.hpp)</w:t>
+            </w:r>
+          </w:p>
+        </w:tc>
+      </w:tr>
+      <w:tr>
+        <w:tblPrEx>
+          <w:tblBorders>
+            <w:top w:val="single" w:color="auto" w:sz="4" w:space="0"/>
+            <w:left w:val="single" w:color="auto" w:sz="4" w:space="0"/>
+            <w:bottom w:val="single" w:color="auto" w:sz="4" w:space="0"/>
+            <w:right w:val="single" w:color="auto" w:sz="4" w:space="0"/>
+            <w:insideH w:val="single" w:color="auto" w:sz="4" w:space="0"/>
+            <w:insideV w:val="single" w:color="auto" w:sz="4" w:space="0"/>
+          </w:tblBorders>
+          <w:tblCellMar>
+            <w:top w:w="0" w:type="dxa"/>
+            <w:left w:w="108" w:type="dxa"/>
+            <w:bottom w:w="0" w:type="dxa"/>
+            <w:right w:w="108" w:type="dxa"/>
+          </w:tblCellMar>
+        </w:tblPrEx>
+        <w:trPr>
+          <w:trHeight w:val="182" w:hRule="atLeast"/>
+        </w:trPr>
+        <w:tc>
+          <w:tcPr>
+            <w:tcW w:w="0" w:type="auto"/>
+            <w:vMerge w:val="restart"/>
+            <w:vAlign w:val="center"/>
+          </w:tcPr>
+          <w:p>
+            <w:pPr>
+              <w:bidi w:val="0"/>
+              <w:jc w:val="left"/>
+              <w:rPr>
+                <w:rFonts w:hint="eastAsia" w:ascii="华文中宋" w:hAnsi="华文中宋" w:eastAsia="华文中宋" w:cs="华文中宋"/>
+                <w:b/>
+                <w:bCs/>
+                <w:color w:val="FF0000"/>
+                <w:sz w:val="21"/>
+                <w:szCs w:val="21"/>
+                <w:vertAlign w:val="baseline"/>
+                <w:lang w:val="en-US" w:eastAsia="zh-CN"/>
+              </w:rPr>
+            </w:pPr>
+            <w:r>
+              <w:rPr>
+                <w:rFonts w:hint="eastAsia" w:cs="华文中宋"/>
+                <w:b/>
+                <w:bCs/>
+                <w:color w:val="ED7D31" w:themeColor="accent2"/>
+                <w:sz w:val="21"/>
+                <w:szCs w:val="24"/>
+                <w:lang w:val="en-US" w:eastAsia="zh-CN"/>
+                <w14:textFill>
+                  <w14:solidFill>
+                    <w14:schemeClr w14:val="accent2"/>
+                  </w14:solidFill>
+                </w14:textFill>
+              </w:rPr>
+              <w:t>属性</w:t>
+            </w:r>
+          </w:p>
+        </w:tc>
+        <w:tc>
+          <w:tcPr>
+            <w:tcW w:w="0" w:type="auto"/>
+            <w:vAlign w:val="center"/>
+          </w:tcPr>
+          <w:p>
+            <w:pPr>
+              <w:bidi w:val="0"/>
+              <w:jc w:val="left"/>
+              <w:rPr>
+                <w:rFonts w:hint="default" w:ascii="华文中宋" w:hAnsi="华文中宋" w:eastAsia="华文中宋" w:cs="华文中宋"/>
+                <w:b/>
+                <w:bCs/>
+                <w:color w:val="FF0000"/>
+                <w:sz w:val="21"/>
+                <w:szCs w:val="21"/>
+                <w:vertAlign w:val="baseline"/>
+                <w:lang w:val="en-US" w:eastAsia="zh-CN"/>
+              </w:rPr>
+            </w:pPr>
+            <w:r>
+              <w:rPr>
+                <w:rFonts w:hint="eastAsia" w:cs="华文中宋"/>
+                <w:b/>
+                <w:bCs/>
+                <w:color w:val="FF0000"/>
+                <w:sz w:val="21"/>
+                <w:szCs w:val="21"/>
+                <w:vertAlign w:val="baseline"/>
+                <w:lang w:val="en-US" w:eastAsia="zh-CN"/>
+              </w:rPr>
+              <w:t>::BarWidth{</w:t>
+            </w:r>
+            <w:r>
+              <w:rPr>
+                <w:rFonts w:hint="eastAsia" w:cs="华文中宋"/>
+                <w:b/>
+                <w:bCs/>
+                <w:color w:val="ED7D31" w:themeColor="accent2"/>
+                <w:sz w:val="21"/>
+                <w:szCs w:val="24"/>
+                <w:lang w:val="en-US" w:eastAsia="zh-CN"/>
+                <w14:textFill>
+                  <w14:solidFill>
+                    <w14:schemeClr w14:val="accent2"/>
+                  </w14:solidFill>
+                </w14:textFill>
+              </w:rPr>
+              <w:t>int</w:t>
+            </w:r>
+            <w:r>
+              <w:rPr>
+                <w:rFonts w:hint="eastAsia" w:cs="华文中宋"/>
+                <w:b/>
+                <w:bCs/>
+                <w:color w:val="FF0000"/>
+                <w:sz w:val="21"/>
+                <w:szCs w:val="21"/>
+                <w:vertAlign w:val="baseline"/>
+                <w:lang w:val="en-US" w:eastAsia="zh-CN"/>
+              </w:rPr>
+              <w:t>}</w:t>
+            </w:r>
+          </w:p>
+        </w:tc>
+        <w:tc>
+          <w:tcPr>
+            <w:tcW w:w="0" w:type="auto"/>
+            <w:vAlign w:val="center"/>
+          </w:tcPr>
+          <w:p>
+            <w:pPr>
+              <w:rPr>
+                <w:rFonts w:hint="default"/>
+                <w:lang w:val="en-US" w:eastAsia="zh-CN"/>
+              </w:rPr>
+            </w:pPr>
+            <w:r>
+              <w:rPr>
+                <w:rFonts w:hint="eastAsia"/>
+                <w:lang w:val="en-US" w:eastAsia="zh-CN"/>
+              </w:rPr>
+              <w:t>长度</w:t>
+            </w:r>
+          </w:p>
+        </w:tc>
+      </w:tr>
+      <w:tr>
+        <w:tblPrEx>
+          <w:tblBorders>
+            <w:top w:val="single" w:color="auto" w:sz="4" w:space="0"/>
+            <w:left w:val="single" w:color="auto" w:sz="4" w:space="0"/>
+            <w:bottom w:val="single" w:color="auto" w:sz="4" w:space="0"/>
+            <w:right w:val="single" w:color="auto" w:sz="4" w:space="0"/>
+            <w:insideH w:val="single" w:color="auto" w:sz="4" w:space="0"/>
+            <w:insideV w:val="single" w:color="auto" w:sz="4" w:space="0"/>
+          </w:tblBorders>
+          <w:tblCellMar>
+            <w:top w:w="0" w:type="dxa"/>
+            <w:left w:w="108" w:type="dxa"/>
+            <w:bottom w:w="0" w:type="dxa"/>
+            <w:right w:w="108" w:type="dxa"/>
+          </w:tblCellMar>
+        </w:tblPrEx>
+        <w:trPr>
+          <w:trHeight w:val="90" w:hRule="atLeast"/>
+        </w:trPr>
+        <w:tc>
+          <w:tcPr>
+            <w:tcW w:w="0" w:type="auto"/>
+            <w:vMerge w:val="continue"/>
+            <w:vAlign w:val="center"/>
+          </w:tcPr>
+          <w:p>
+            <w:pPr>
+              <w:bidi w:val="0"/>
+              <w:jc w:val="left"/>
+              <w:rPr>
+                <w:rFonts w:hint="eastAsia" w:cs="华文中宋"/>
+                <w:b/>
+                <w:bCs/>
+                <w:color w:val="ED7D31" w:themeColor="accent2"/>
+                <w:sz w:val="21"/>
+                <w:szCs w:val="24"/>
+                <w:lang w:val="en-US" w:eastAsia="zh-CN"/>
+                <w14:textFill>
+                  <w14:solidFill>
+                    <w14:schemeClr w14:val="accent2"/>
+                  </w14:solidFill>
+                </w14:textFill>
+              </w:rPr>
+            </w:pPr>
+          </w:p>
+        </w:tc>
+        <w:tc>
+          <w:tcPr>
+            <w:tcW w:w="0" w:type="auto"/>
+            <w:vAlign w:val="center"/>
+          </w:tcPr>
+          <w:p>
+            <w:pPr>
+              <w:bidi w:val="0"/>
+              <w:jc w:val="left"/>
+              <w:rPr>
+                <w:rFonts w:hint="default" w:cs="华文中宋"/>
+                <w:b/>
+                <w:bCs/>
+                <w:color w:val="FF0000"/>
+                <w:sz w:val="21"/>
+                <w:szCs w:val="21"/>
+                <w:vertAlign w:val="baseline"/>
+                <w:lang w:val="en-US" w:eastAsia="zh-CN"/>
+              </w:rPr>
+            </w:pPr>
+            <w:r>
+              <w:rPr>
+                <w:rFonts w:hint="eastAsia" w:cs="华文中宋"/>
+                <w:b/>
+                <w:bCs/>
+                <w:color w:val="FF0000"/>
+                <w:sz w:val="21"/>
+                <w:szCs w:val="21"/>
+                <w:vertAlign w:val="baseline"/>
+                <w:lang w:val="en-US" w:eastAsia="zh-CN"/>
+              </w:rPr>
+              <w:t>::PrefixText / PostfixText{</w:t>
+            </w:r>
+            <w:r>
+              <w:rPr>
+                <w:rFonts w:hint="eastAsia" w:cs="华文中宋"/>
+                <w:b/>
+                <w:bCs/>
+                <w:color w:val="ED7D31" w:themeColor="accent2"/>
+                <w:sz w:val="21"/>
+                <w:szCs w:val="24"/>
+                <w:lang w:val="en-US" w:eastAsia="zh-CN"/>
+                <w14:textFill>
+                  <w14:solidFill>
+                    <w14:schemeClr w14:val="accent2"/>
+                  </w14:solidFill>
+                </w14:textFill>
+              </w:rPr>
+              <w:t>string</w:t>
+            </w:r>
+            <w:r>
+              <w:rPr>
+                <w:rFonts w:hint="eastAsia" w:cs="华文中宋"/>
+                <w:b/>
+                <w:bCs/>
+                <w:color w:val="FF0000"/>
+                <w:sz w:val="21"/>
+                <w:szCs w:val="21"/>
+                <w:vertAlign w:val="baseline"/>
+                <w:lang w:val="en-US" w:eastAsia="zh-CN"/>
+              </w:rPr>
+              <w:t>}</w:t>
+            </w:r>
+          </w:p>
+        </w:tc>
+        <w:tc>
+          <w:tcPr>
+            <w:tcW w:w="0" w:type="auto"/>
+            <w:vAlign w:val="center"/>
+          </w:tcPr>
+          <w:p>
+            <w:pPr>
+              <w:pStyle w:val="12"/>
+              <w:bidi w:val="0"/>
+              <w:rPr>
+                <w:rFonts w:hint="default"/>
+                <w:lang w:val="en-US" w:eastAsia="zh-CN"/>
+              </w:rPr>
+            </w:pPr>
+            <w:r>
+              <w:rPr>
+                <w:rFonts w:hint="eastAsia"/>
+                <w:lang w:val="en-US" w:eastAsia="zh-CN"/>
+              </w:rPr>
+              <w:t>前后缀</w:t>
+            </w:r>
+          </w:p>
+        </w:tc>
+      </w:tr>
+      <w:tr>
+        <w:tblPrEx>
+          <w:tblBorders>
+            <w:top w:val="single" w:color="auto" w:sz="4" w:space="0"/>
+            <w:left w:val="single" w:color="auto" w:sz="4" w:space="0"/>
+            <w:bottom w:val="single" w:color="auto" w:sz="4" w:space="0"/>
+            <w:right w:val="single" w:color="auto" w:sz="4" w:space="0"/>
+            <w:insideH w:val="single" w:color="auto" w:sz="4" w:space="0"/>
+            <w:insideV w:val="single" w:color="auto" w:sz="4" w:space="0"/>
+          </w:tblBorders>
+          <w:tblCellMar>
+            <w:top w:w="0" w:type="dxa"/>
+            <w:left w:w="108" w:type="dxa"/>
+            <w:bottom w:w="0" w:type="dxa"/>
+            <w:right w:w="108" w:type="dxa"/>
+          </w:tblCellMar>
+        </w:tblPrEx>
+        <w:trPr>
+          <w:trHeight w:val="182" w:hRule="atLeast"/>
+        </w:trPr>
+        <w:tc>
+          <w:tcPr>
+            <w:tcW w:w="0" w:type="auto"/>
+            <w:vMerge w:val="continue"/>
+            <w:vAlign w:val="center"/>
+          </w:tcPr>
+          <w:p>
+            <w:pPr>
+              <w:bidi w:val="0"/>
+              <w:jc w:val="left"/>
+              <w:rPr>
+                <w:rFonts w:hint="eastAsia" w:cs="华文中宋"/>
+                <w:b/>
+                <w:bCs/>
+                <w:color w:val="ED7D31" w:themeColor="accent2"/>
+                <w:sz w:val="21"/>
+                <w:szCs w:val="24"/>
+                <w:lang w:val="en-US" w:eastAsia="zh-CN"/>
+                <w14:textFill>
+                  <w14:solidFill>
+                    <w14:schemeClr w14:val="accent2"/>
+                  </w14:solidFill>
+                </w14:textFill>
+              </w:rPr>
+            </w:pPr>
+          </w:p>
+        </w:tc>
+        <w:tc>
+          <w:tcPr>
+            <w:tcW w:w="0" w:type="auto"/>
+            <w:vAlign w:val="center"/>
+          </w:tcPr>
+          <w:p>
+            <w:pPr>
+              <w:bidi w:val="0"/>
+              <w:jc w:val="left"/>
+              <w:rPr>
+                <w:rFonts w:hint="default" w:cs="华文中宋"/>
+                <w:b/>
+                <w:bCs/>
+                <w:color w:val="FF0000"/>
+                <w:sz w:val="21"/>
+                <w:szCs w:val="21"/>
+                <w:vertAlign w:val="baseline"/>
+                <w:lang w:val="en-US" w:eastAsia="zh-CN"/>
+              </w:rPr>
+            </w:pPr>
+            <w:r>
+              <w:rPr>
+                <w:rFonts w:hint="eastAsia" w:cs="华文中宋"/>
+                <w:b/>
+                <w:bCs/>
+                <w:color w:val="FF0000"/>
+                <w:sz w:val="21"/>
+                <w:szCs w:val="21"/>
+                <w:vertAlign w:val="baseline"/>
+                <w:lang w:val="en-US" w:eastAsia="zh-CN"/>
+              </w:rPr>
+              <w:t>::Start / ::End{</w:t>
+            </w:r>
+            <w:r>
+              <w:rPr>
+                <w:rFonts w:hint="eastAsia" w:cs="华文中宋"/>
+                <w:b/>
+                <w:bCs/>
+                <w:color w:val="ED7D31" w:themeColor="accent2"/>
+                <w:sz w:val="21"/>
+                <w:szCs w:val="24"/>
+                <w:lang w:val="en-US" w:eastAsia="zh-CN"/>
+                <w14:textFill>
+                  <w14:solidFill>
+                    <w14:schemeClr w14:val="accent2"/>
+                  </w14:solidFill>
+                </w14:textFill>
+              </w:rPr>
+              <w:t>string</w:t>
+            </w:r>
+            <w:r>
+              <w:rPr>
+                <w:rFonts w:hint="eastAsia" w:cs="华文中宋"/>
+                <w:b/>
+                <w:bCs/>
+                <w:color w:val="FF0000"/>
+                <w:sz w:val="21"/>
+                <w:szCs w:val="21"/>
+                <w:vertAlign w:val="baseline"/>
+                <w:lang w:val="en-US" w:eastAsia="zh-CN"/>
+              </w:rPr>
+              <w:t>}</w:t>
+            </w:r>
+          </w:p>
+        </w:tc>
+        <w:tc>
+          <w:tcPr>
+            <w:tcW w:w="0" w:type="auto"/>
+            <w:vAlign w:val="center"/>
+          </w:tcPr>
+          <w:p>
+            <w:pPr>
+              <w:rPr>
+                <w:rFonts w:hint="default"/>
+                <w:lang w:val="en-US" w:eastAsia="zh-CN"/>
+              </w:rPr>
+            </w:pPr>
+            <w:r>
+              <w:rPr>
+                <w:rFonts w:hint="eastAsia"/>
+                <w:lang w:val="en-US" w:eastAsia="zh-CN"/>
+              </w:rPr>
+              <w:t>左/右括号</w:t>
+            </w:r>
+          </w:p>
+        </w:tc>
+      </w:tr>
+      <w:tr>
+        <w:tblPrEx>
+          <w:tblBorders>
+            <w:top w:val="single" w:color="auto" w:sz="4" w:space="0"/>
+            <w:left w:val="single" w:color="auto" w:sz="4" w:space="0"/>
+            <w:bottom w:val="single" w:color="auto" w:sz="4" w:space="0"/>
+            <w:right w:val="single" w:color="auto" w:sz="4" w:space="0"/>
+            <w:insideH w:val="single" w:color="auto" w:sz="4" w:space="0"/>
+            <w:insideV w:val="single" w:color="auto" w:sz="4" w:space="0"/>
+          </w:tblBorders>
+          <w:tblCellMar>
+            <w:top w:w="0" w:type="dxa"/>
+            <w:left w:w="108" w:type="dxa"/>
+            <w:bottom w:w="0" w:type="dxa"/>
+            <w:right w:w="108" w:type="dxa"/>
+          </w:tblCellMar>
+        </w:tblPrEx>
+        <w:trPr>
+          <w:trHeight w:val="182" w:hRule="atLeast"/>
+        </w:trPr>
+        <w:tc>
+          <w:tcPr>
+            <w:tcW w:w="0" w:type="auto"/>
+            <w:vMerge w:val="continue"/>
+            <w:vAlign w:val="center"/>
+          </w:tcPr>
+          <w:p>
+            <w:pPr>
+              <w:bidi w:val="0"/>
+              <w:jc w:val="left"/>
+              <w:rPr>
+                <w:rFonts w:hint="eastAsia" w:cs="华文中宋"/>
+                <w:b/>
+                <w:bCs/>
+                <w:color w:val="ED7D31" w:themeColor="accent2"/>
+                <w:sz w:val="21"/>
+                <w:szCs w:val="24"/>
+                <w:lang w:val="en-US" w:eastAsia="zh-CN"/>
+                <w14:textFill>
+                  <w14:solidFill>
+                    <w14:schemeClr w14:val="accent2"/>
+                  </w14:solidFill>
+                </w14:textFill>
+              </w:rPr>
+            </w:pPr>
+          </w:p>
+        </w:tc>
+        <w:tc>
+          <w:tcPr>
+            <w:tcW w:w="0" w:type="auto"/>
+            <w:vAlign w:val="center"/>
+          </w:tcPr>
+          <w:p>
+            <w:pPr>
+              <w:bidi w:val="0"/>
+              <w:jc w:val="left"/>
+              <w:rPr>
+                <w:rFonts w:hint="default" w:cs="华文中宋"/>
+                <w:b/>
+                <w:bCs/>
+                <w:color w:val="FF0000"/>
+                <w:sz w:val="21"/>
+                <w:szCs w:val="21"/>
+                <w:vertAlign w:val="baseline"/>
+                <w:lang w:val="en-US" w:eastAsia="zh-CN"/>
+              </w:rPr>
+            </w:pPr>
+            <w:r>
+              <w:rPr>
+                <w:rFonts w:hint="eastAsia" w:cs="华文中宋"/>
+                <w:b/>
+                <w:bCs/>
+                <w:color w:val="FF0000"/>
+                <w:sz w:val="21"/>
+                <w:szCs w:val="21"/>
+                <w:vertAlign w:val="baseline"/>
+                <w:lang w:val="en-US" w:eastAsia="zh-CN"/>
+              </w:rPr>
+              <w:t>::Fill / ::Lead / ::Remainer{</w:t>
+            </w:r>
+            <w:r>
+              <w:rPr>
+                <w:rFonts w:hint="eastAsia" w:cs="华文中宋"/>
+                <w:b/>
+                <w:bCs/>
+                <w:color w:val="ED7D31" w:themeColor="accent2"/>
+                <w:sz w:val="21"/>
+                <w:szCs w:val="24"/>
+                <w:lang w:val="en-US" w:eastAsia="zh-CN"/>
+                <w14:textFill>
+                  <w14:solidFill>
+                    <w14:schemeClr w14:val="accent2"/>
+                  </w14:solidFill>
+                </w14:textFill>
+              </w:rPr>
+              <w:t>string</w:t>
+            </w:r>
+            <w:r>
+              <w:rPr>
+                <w:rFonts w:hint="eastAsia" w:cs="华文中宋"/>
+                <w:b/>
+                <w:bCs/>
+                <w:color w:val="FF0000"/>
+                <w:sz w:val="21"/>
+                <w:szCs w:val="21"/>
+                <w:vertAlign w:val="baseline"/>
+                <w:lang w:val="en-US" w:eastAsia="zh-CN"/>
+              </w:rPr>
+              <w:t>}</w:t>
+            </w:r>
+          </w:p>
+        </w:tc>
+        <w:tc>
+          <w:tcPr>
+            <w:tcW w:w="0" w:type="auto"/>
+            <w:vAlign w:val="center"/>
+          </w:tcPr>
+          <w:p>
+            <w:pPr>
+              <w:rPr>
+                <w:rFonts w:hint="default"/>
+                <w:lang w:val="en-US" w:eastAsia="zh-CN"/>
+              </w:rPr>
+            </w:pPr>
+            <w:r>
+              <w:rPr>
+                <w:rFonts w:hint="eastAsia"/>
+                <w:lang w:val="en-US" w:eastAsia="zh-CN"/>
+              </w:rPr>
+              <w:t>填充/端点/空隔</w:t>
+            </w:r>
+          </w:p>
+        </w:tc>
+      </w:tr>
+      <w:tr>
+        <w:tblPrEx>
+          <w:tblBorders>
+            <w:top w:val="single" w:color="auto" w:sz="4" w:space="0"/>
+            <w:left w:val="single" w:color="auto" w:sz="4" w:space="0"/>
+            <w:bottom w:val="single" w:color="auto" w:sz="4" w:space="0"/>
+            <w:right w:val="single" w:color="auto" w:sz="4" w:space="0"/>
+            <w:insideH w:val="single" w:color="auto" w:sz="4" w:space="0"/>
+            <w:insideV w:val="single" w:color="auto" w:sz="4" w:space="0"/>
+          </w:tblBorders>
+          <w:tblCellMar>
+            <w:top w:w="0" w:type="dxa"/>
+            <w:left w:w="108" w:type="dxa"/>
+            <w:bottom w:w="0" w:type="dxa"/>
+            <w:right w:w="108" w:type="dxa"/>
+          </w:tblCellMar>
+        </w:tblPrEx>
+        <w:trPr>
+          <w:trHeight w:val="182" w:hRule="atLeast"/>
+        </w:trPr>
+        <w:tc>
+          <w:tcPr>
+            <w:tcW w:w="0" w:type="auto"/>
+            <w:vMerge w:val="continue"/>
+            <w:vAlign w:val="center"/>
+          </w:tcPr>
+          <w:p>
+            <w:pPr>
+              <w:bidi w:val="0"/>
+              <w:jc w:val="left"/>
+              <w:rPr>
+                <w:rFonts w:hint="eastAsia" w:cs="华文中宋"/>
+                <w:b/>
+                <w:bCs/>
+                <w:color w:val="ED7D31" w:themeColor="accent2"/>
+                <w:sz w:val="21"/>
+                <w:szCs w:val="24"/>
+                <w:lang w:val="en-US" w:eastAsia="zh-CN"/>
+                <w14:textFill>
+                  <w14:solidFill>
+                    <w14:schemeClr w14:val="accent2"/>
+                  </w14:solidFill>
+                </w14:textFill>
+              </w:rPr>
+            </w:pPr>
+          </w:p>
+        </w:tc>
+        <w:tc>
+          <w:tcPr>
+            <w:tcW w:w="0" w:type="auto"/>
+            <w:vAlign w:val="center"/>
+          </w:tcPr>
+          <w:p>
+            <w:pPr>
+              <w:bidi w:val="0"/>
+              <w:jc w:val="left"/>
+              <w:rPr>
+                <w:rFonts w:hint="default" w:cs="华文中宋"/>
+                <w:b/>
+                <w:bCs/>
+                <w:color w:val="FF0000"/>
+                <w:sz w:val="21"/>
+                <w:szCs w:val="21"/>
+                <w:vertAlign w:val="baseline"/>
+                <w:lang w:val="en-US" w:eastAsia="zh-CN"/>
+              </w:rPr>
+            </w:pPr>
+            <w:r>
+              <w:rPr>
+                <w:rFonts w:hint="eastAsia" w:cs="华文中宋"/>
+                <w:b/>
+                <w:bCs/>
+                <w:color w:val="FF0000"/>
+                <w:sz w:val="21"/>
+                <w:szCs w:val="21"/>
+                <w:vertAlign w:val="baseline"/>
+                <w:lang w:val="en-US" w:eastAsia="zh-CN"/>
+              </w:rPr>
+              <w:t>::SpinnerStatus{</w:t>
+            </w:r>
+            <w:r>
+              <w:rPr>
+                <w:rFonts w:hint="eastAsia" w:cs="华文中宋"/>
+                <w:b/>
+                <w:bCs/>
+                <w:color w:val="ED7D31" w:themeColor="accent2"/>
+                <w:sz w:val="21"/>
+                <w:szCs w:val="24"/>
+                <w:lang w:val="en-US" w:eastAsia="zh-CN"/>
+                <w14:textFill>
+                  <w14:solidFill>
+                    <w14:schemeClr w14:val="accent2"/>
+                  </w14:solidFill>
+                </w14:textFill>
+              </w:rPr>
+              <w:t>vector&lt;string&gt;</w:t>
+            </w:r>
+            <w:r>
+              <w:rPr>
+                <w:rFonts w:hint="eastAsia" w:cs="华文中宋"/>
+                <w:b/>
+                <w:bCs/>
+                <w:color w:val="FF0000"/>
+                <w:sz w:val="21"/>
+                <w:szCs w:val="21"/>
+                <w:vertAlign w:val="baseline"/>
+                <w:lang w:val="en-US" w:eastAsia="zh-CN"/>
+              </w:rPr>
+              <w:t>}</w:t>
+            </w:r>
+          </w:p>
+        </w:tc>
+        <w:tc>
+          <w:tcPr>
+            <w:tcW w:w="0" w:type="auto"/>
+            <w:vAlign w:val="center"/>
+          </w:tcPr>
+          <w:p>
+            <w:pPr>
+              <w:rPr>
+                <w:rFonts w:hint="default"/>
+                <w:lang w:val="en-US" w:eastAsia="zh-CN"/>
+              </w:rPr>
+            </w:pPr>
+            <w:r>
+              <w:rPr>
+                <w:rFonts w:hint="eastAsia" w:ascii="华文中宋" w:hAnsi="华文中宋" w:eastAsia="华文中宋" w:cs="华文中宋"/>
+                <w:b/>
+                <w:bCs/>
+                <w:color w:val="EA82E5"/>
+                <w:kern w:val="2"/>
+                <w:sz w:val="21"/>
+                <w:szCs w:val="21"/>
+                <w:lang w:val="en-US" w:eastAsia="zh-CN" w:bidi="ar-SA"/>
+              </w:rPr>
+              <w:t>转轮样式</w:t>
+            </w:r>
+          </w:p>
+        </w:tc>
+      </w:tr>
+      <w:tr>
+        <w:tblPrEx>
+          <w:tblBorders>
+            <w:top w:val="single" w:color="auto" w:sz="4" w:space="0"/>
+            <w:left w:val="single" w:color="auto" w:sz="4" w:space="0"/>
+            <w:bottom w:val="single" w:color="auto" w:sz="4" w:space="0"/>
+            <w:right w:val="single" w:color="auto" w:sz="4" w:space="0"/>
+            <w:insideH w:val="single" w:color="auto" w:sz="4" w:space="0"/>
+            <w:insideV w:val="single" w:color="auto" w:sz="4" w:space="0"/>
+          </w:tblBorders>
+          <w:tblCellMar>
+            <w:top w:w="0" w:type="dxa"/>
+            <w:left w:w="108" w:type="dxa"/>
+            <w:bottom w:w="0" w:type="dxa"/>
+            <w:right w:w="108" w:type="dxa"/>
+          </w:tblCellMar>
+        </w:tblPrEx>
+        <w:trPr>
+          <w:trHeight w:val="182" w:hRule="atLeast"/>
+        </w:trPr>
+        <w:tc>
+          <w:tcPr>
+            <w:tcW w:w="0" w:type="auto"/>
+            <w:vMerge w:val="continue"/>
+            <w:vAlign w:val="center"/>
+          </w:tcPr>
+          <w:p>
+            <w:pPr>
+              <w:bidi w:val="0"/>
+              <w:jc w:val="left"/>
+              <w:rPr>
+                <w:rFonts w:hint="eastAsia" w:cs="华文中宋"/>
+                <w:b/>
+                <w:bCs/>
+                <w:color w:val="ED7D31" w:themeColor="accent2"/>
+                <w:sz w:val="21"/>
+                <w:szCs w:val="24"/>
+                <w:lang w:val="en-US" w:eastAsia="zh-CN"/>
+                <w14:textFill>
+                  <w14:solidFill>
+                    <w14:schemeClr w14:val="accent2"/>
+                  </w14:solidFill>
+                </w14:textFill>
+              </w:rPr>
+            </w:pPr>
+          </w:p>
+        </w:tc>
+        <w:tc>
+          <w:tcPr>
+            <w:tcW w:w="0" w:type="auto"/>
+            <w:vAlign w:val="center"/>
+          </w:tcPr>
+          <w:p>
+            <w:pPr>
+              <w:bidi w:val="0"/>
+              <w:jc w:val="left"/>
+              <w:rPr>
+                <w:rFonts w:hint="default" w:cs="华文中宋"/>
+                <w:b/>
+                <w:bCs/>
+                <w:color w:val="FF0000"/>
+                <w:sz w:val="21"/>
+                <w:szCs w:val="21"/>
+                <w:vertAlign w:val="baseline"/>
+                <w:lang w:val="en-US" w:eastAsia="zh-CN"/>
+              </w:rPr>
+            </w:pPr>
+            <w:r>
+              <w:rPr>
+                <w:rFonts w:hint="eastAsia" w:cs="华文中宋"/>
+                <w:b/>
+                <w:bCs/>
+                <w:color w:val="FF0000"/>
+                <w:sz w:val="21"/>
+                <w:szCs w:val="21"/>
+                <w:vertAlign w:val="baseline"/>
+                <w:lang w:val="en-US" w:eastAsia="zh-CN"/>
+              </w:rPr>
+              <w:t>::ShowPercentage / ::ShowSpinner{</w:t>
+            </w:r>
+            <w:r>
+              <w:rPr>
+                <w:rFonts w:hint="eastAsia" w:cs="华文中宋"/>
+                <w:b/>
+                <w:bCs/>
+                <w:color w:val="ED7D31" w:themeColor="accent2"/>
+                <w:sz w:val="21"/>
+                <w:szCs w:val="24"/>
+                <w:lang w:val="en-US" w:eastAsia="zh-CN"/>
+                <w14:textFill>
+                  <w14:solidFill>
+                    <w14:schemeClr w14:val="accent2"/>
+                  </w14:solidFill>
+                </w14:textFill>
+              </w:rPr>
+              <w:t>bool</w:t>
+            </w:r>
+            <w:r>
+              <w:rPr>
+                <w:rFonts w:hint="eastAsia" w:cs="华文中宋"/>
+                <w:b/>
+                <w:bCs/>
+                <w:color w:val="FF0000"/>
+                <w:sz w:val="21"/>
+                <w:szCs w:val="21"/>
+                <w:vertAlign w:val="baseline"/>
+                <w:lang w:val="en-US" w:eastAsia="zh-CN"/>
+              </w:rPr>
+              <w:t>}</w:t>
+            </w:r>
+          </w:p>
+        </w:tc>
+        <w:tc>
+          <w:tcPr>
+            <w:tcW w:w="0" w:type="auto"/>
+            <w:vAlign w:val="center"/>
+          </w:tcPr>
+          <w:p>
+            <w:pPr>
+              <w:rPr>
+                <w:rFonts w:hint="default"/>
+                <w:lang w:val="en-US" w:eastAsia="zh-CN"/>
+              </w:rPr>
+            </w:pPr>
+            <w:r>
+              <w:rPr>
+                <w:rFonts w:hint="eastAsia"/>
+                <w:lang w:val="en-US" w:eastAsia="zh-CN"/>
+              </w:rPr>
+              <w:t>百分数/转轮</w:t>
+            </w:r>
+          </w:p>
+        </w:tc>
+      </w:tr>
+      <w:tr>
+        <w:tblPrEx>
+          <w:tblBorders>
+            <w:top w:val="single" w:color="auto" w:sz="4" w:space="0"/>
+            <w:left w:val="single" w:color="auto" w:sz="4" w:space="0"/>
+            <w:bottom w:val="single" w:color="auto" w:sz="4" w:space="0"/>
+            <w:right w:val="single" w:color="auto" w:sz="4" w:space="0"/>
+            <w:insideH w:val="single" w:color="auto" w:sz="4" w:space="0"/>
+            <w:insideV w:val="single" w:color="auto" w:sz="4" w:space="0"/>
+          </w:tblBorders>
+          <w:tblCellMar>
+            <w:top w:w="0" w:type="dxa"/>
+            <w:left w:w="108" w:type="dxa"/>
+            <w:bottom w:w="0" w:type="dxa"/>
+            <w:right w:w="108" w:type="dxa"/>
+          </w:tblCellMar>
+        </w:tblPrEx>
+        <w:trPr>
+          <w:trHeight w:val="182" w:hRule="atLeast"/>
+        </w:trPr>
+        <w:tc>
+          <w:tcPr>
+            <w:tcW w:w="0" w:type="auto"/>
+            <w:vMerge w:val="continue"/>
+            <w:vAlign w:val="center"/>
+          </w:tcPr>
+          <w:p>
+            <w:pPr>
+              <w:bidi w:val="0"/>
+              <w:jc w:val="left"/>
+              <w:rPr>
+                <w:rFonts w:hint="eastAsia" w:cs="华文中宋"/>
+                <w:b/>
+                <w:bCs/>
+                <w:color w:val="ED7D31" w:themeColor="accent2"/>
+                <w:sz w:val="21"/>
+                <w:szCs w:val="24"/>
+                <w:lang w:val="en-US" w:eastAsia="zh-CN"/>
+                <w14:textFill>
+                  <w14:solidFill>
+                    <w14:schemeClr w14:val="accent2"/>
+                  </w14:solidFill>
+                </w14:textFill>
+              </w:rPr>
+            </w:pPr>
+          </w:p>
+        </w:tc>
+        <w:tc>
+          <w:tcPr>
+            <w:tcW w:w="0" w:type="auto"/>
+            <w:vAlign w:val="center"/>
+          </w:tcPr>
+          <w:p>
+            <w:pPr>
+              <w:bidi w:val="0"/>
+              <w:jc w:val="left"/>
+              <w:rPr>
+                <w:rFonts w:hint="default" w:cs="华文中宋"/>
+                <w:b/>
+                <w:bCs/>
+                <w:color w:val="FF0000"/>
+                <w:sz w:val="21"/>
+                <w:szCs w:val="21"/>
+                <w:vertAlign w:val="baseline"/>
+                <w:lang w:val="en-US" w:eastAsia="zh-CN"/>
+              </w:rPr>
+            </w:pPr>
+            <w:r>
+              <w:rPr>
+                <w:rFonts w:hint="eastAsia" w:cs="华文中宋"/>
+                <w:b/>
+                <w:bCs/>
+                <w:color w:val="FF0000"/>
+                <w:sz w:val="21"/>
+                <w:szCs w:val="21"/>
+                <w:vertAlign w:val="baseline"/>
+                <w:lang w:val="en-US" w:eastAsia="zh-CN"/>
+              </w:rPr>
+              <w:t>::ShowRemainingTime / ::ShowElapsedTime{</w:t>
+            </w:r>
+            <w:r>
+              <w:rPr>
+                <w:rFonts w:hint="eastAsia" w:cs="华文中宋"/>
+                <w:b/>
+                <w:bCs/>
+                <w:color w:val="ED7D31" w:themeColor="accent2"/>
+                <w:sz w:val="21"/>
+                <w:szCs w:val="24"/>
+                <w:lang w:val="en-US" w:eastAsia="zh-CN"/>
+                <w14:textFill>
+                  <w14:solidFill>
+                    <w14:schemeClr w14:val="accent2"/>
+                  </w14:solidFill>
+                </w14:textFill>
+              </w:rPr>
+              <w:t>bool</w:t>
+            </w:r>
+            <w:r>
+              <w:rPr>
+                <w:rFonts w:hint="eastAsia" w:cs="华文中宋"/>
+                <w:b/>
+                <w:bCs/>
+                <w:color w:val="FF0000"/>
+                <w:sz w:val="21"/>
+                <w:szCs w:val="21"/>
+                <w:vertAlign w:val="baseline"/>
+                <w:lang w:val="en-US" w:eastAsia="zh-CN"/>
+              </w:rPr>
+              <w:t>}</w:t>
+            </w:r>
+          </w:p>
+        </w:tc>
+        <w:tc>
+          <w:tcPr>
+            <w:tcW w:w="0" w:type="auto"/>
+            <w:vAlign w:val="center"/>
+          </w:tcPr>
+          <w:p>
+            <w:pPr>
+              <w:rPr>
+                <w:rFonts w:hint="default"/>
+                <w:lang w:val="en-US" w:eastAsia="zh-CN"/>
+              </w:rPr>
+            </w:pPr>
+            <w:r>
+              <w:rPr>
+                <w:rFonts w:hint="eastAsia"/>
+                <w:lang w:val="en-US" w:eastAsia="zh-CN"/>
+              </w:rPr>
+              <w:t>经过/剩余</w:t>
+            </w:r>
+            <w:r>
+              <w:rPr>
+                <w:rStyle w:val="14"/>
+                <w:rFonts w:hint="eastAsia"/>
+                <w:lang w:val="en-US" w:eastAsia="zh-CN"/>
+              </w:rPr>
+              <w:t>时间</w:t>
+            </w:r>
+          </w:p>
+        </w:tc>
+      </w:tr>
+      <w:tr>
+        <w:tblPrEx>
+          <w:tblBorders>
+            <w:top w:val="single" w:color="auto" w:sz="4" w:space="0"/>
+            <w:left w:val="single" w:color="auto" w:sz="4" w:space="0"/>
+            <w:bottom w:val="single" w:color="auto" w:sz="4" w:space="0"/>
+            <w:right w:val="single" w:color="auto" w:sz="4" w:space="0"/>
+            <w:insideH w:val="single" w:color="auto" w:sz="4" w:space="0"/>
+            <w:insideV w:val="single" w:color="auto" w:sz="4" w:space="0"/>
+          </w:tblBorders>
+          <w:tblCellMar>
+            <w:top w:w="0" w:type="dxa"/>
+            <w:left w:w="108" w:type="dxa"/>
+            <w:bottom w:w="0" w:type="dxa"/>
+            <w:right w:w="108" w:type="dxa"/>
+          </w:tblCellMar>
+        </w:tblPrEx>
+        <w:trPr>
+          <w:trHeight w:val="182" w:hRule="atLeast"/>
+        </w:trPr>
+        <w:tc>
+          <w:tcPr>
+            <w:tcW w:w="0" w:type="auto"/>
+            <w:vMerge w:val="continue"/>
+            <w:vAlign w:val="center"/>
+          </w:tcPr>
+          <w:p>
+            <w:pPr>
+              <w:bidi w:val="0"/>
+              <w:jc w:val="left"/>
+              <w:rPr>
+                <w:rFonts w:hint="eastAsia" w:cs="华文中宋"/>
+                <w:b/>
+                <w:bCs/>
+                <w:color w:val="ED7D31" w:themeColor="accent2"/>
+                <w:sz w:val="21"/>
+                <w:szCs w:val="24"/>
+                <w:lang w:val="en-US" w:eastAsia="zh-CN"/>
+                <w14:textFill>
+                  <w14:solidFill>
+                    <w14:schemeClr w14:val="accent2"/>
+                  </w14:solidFill>
+                </w14:textFill>
+              </w:rPr>
+            </w:pPr>
+          </w:p>
+        </w:tc>
+        <w:tc>
+          <w:tcPr>
+            <w:tcW w:w="0" w:type="auto"/>
+            <w:vAlign w:val="center"/>
+          </w:tcPr>
+          <w:p>
+            <w:pPr>
+              <w:bidi w:val="0"/>
+              <w:jc w:val="left"/>
+              <w:rPr>
+                <w:rFonts w:hint="default" w:cs="华文中宋"/>
+                <w:b/>
+                <w:bCs/>
+                <w:color w:val="FF0000"/>
+                <w:sz w:val="21"/>
+                <w:szCs w:val="21"/>
+                <w:vertAlign w:val="baseline"/>
+                <w:lang w:val="en-US" w:eastAsia="zh-CN"/>
+              </w:rPr>
+            </w:pPr>
+            <w:r>
+              <w:rPr>
+                <w:rFonts w:hint="eastAsia" w:cs="华文中宋"/>
+                <w:b/>
+                <w:bCs/>
+                <w:color w:val="FF0000"/>
+                <w:sz w:val="21"/>
+                <w:szCs w:val="21"/>
+                <w:vertAlign w:val="baseline"/>
+                <w:lang w:val="en-US" w:eastAsia="zh-CN"/>
+              </w:rPr>
+              <w:t>::ForegroundColor{</w:t>
+            </w:r>
+            <w:r>
+              <w:rPr>
+                <w:rFonts w:hint="eastAsia" w:cs="华文中宋"/>
+                <w:b/>
+                <w:bCs/>
+                <w:color w:val="ED7D31" w:themeColor="accent2"/>
+                <w:sz w:val="21"/>
+                <w:szCs w:val="24"/>
+                <w:lang w:val="en-US" w:eastAsia="zh-CN"/>
+                <w14:textFill>
+                  <w14:solidFill>
+                    <w14:schemeClr w14:val="accent2"/>
+                  </w14:solidFill>
+                </w14:textFill>
+              </w:rPr>
+              <w:t>Color</w:t>
+            </w:r>
+            <w:r>
+              <w:rPr>
+                <w:rFonts w:hint="eastAsia" w:cs="华文中宋"/>
+                <w:b/>
+                <w:bCs/>
+                <w:color w:val="FF0000"/>
+                <w:sz w:val="21"/>
+                <w:szCs w:val="21"/>
+                <w:vertAlign w:val="baseline"/>
+                <w:lang w:val="en-US" w:eastAsia="zh-CN"/>
+              </w:rPr>
+              <w:t>}</w:t>
+            </w:r>
+          </w:p>
+        </w:tc>
+        <w:tc>
+          <w:tcPr>
+            <w:tcW w:w="0" w:type="auto"/>
+            <w:vAlign w:val="center"/>
+          </w:tcPr>
+          <w:p>
+            <w:pPr>
+              <w:rPr>
+                <w:rFonts w:hint="default"/>
+                <w:lang w:val="en-US" w:eastAsia="zh-CN"/>
+              </w:rPr>
+            </w:pPr>
+            <w:r>
+              <w:rPr>
+                <w:rFonts w:hint="eastAsia"/>
+                <w:lang w:val="en-US" w:eastAsia="zh-CN"/>
+              </w:rPr>
+              <w:t>前景颜色</w:t>
+            </w:r>
+          </w:p>
+        </w:tc>
+      </w:tr>
+      <w:tr>
+        <w:tblPrEx>
+          <w:tblBorders>
+            <w:top w:val="single" w:color="auto" w:sz="4" w:space="0"/>
+            <w:left w:val="single" w:color="auto" w:sz="4" w:space="0"/>
+            <w:bottom w:val="single" w:color="auto" w:sz="4" w:space="0"/>
+            <w:right w:val="single" w:color="auto" w:sz="4" w:space="0"/>
+            <w:insideH w:val="single" w:color="auto" w:sz="4" w:space="0"/>
+            <w:insideV w:val="single" w:color="auto" w:sz="4" w:space="0"/>
+          </w:tblBorders>
+          <w:tblCellMar>
+            <w:top w:w="0" w:type="dxa"/>
+            <w:left w:w="108" w:type="dxa"/>
+            <w:bottom w:w="0" w:type="dxa"/>
+            <w:right w:w="108" w:type="dxa"/>
+          </w:tblCellMar>
+        </w:tblPrEx>
+        <w:trPr>
+          <w:trHeight w:val="182" w:hRule="atLeast"/>
+        </w:trPr>
+        <w:tc>
+          <w:tcPr>
+            <w:tcW w:w="0" w:type="auto"/>
+            <w:vMerge w:val="continue"/>
+            <w:vAlign w:val="center"/>
+          </w:tcPr>
+          <w:p>
+            <w:pPr>
+              <w:bidi w:val="0"/>
+              <w:jc w:val="left"/>
+              <w:rPr>
+                <w:rFonts w:hint="eastAsia" w:cs="华文中宋"/>
+                <w:b/>
+                <w:bCs/>
+                <w:color w:val="ED7D31" w:themeColor="accent2"/>
+                <w:sz w:val="21"/>
+                <w:szCs w:val="24"/>
+                <w:lang w:val="en-US" w:eastAsia="zh-CN"/>
+                <w14:textFill>
+                  <w14:solidFill>
+                    <w14:schemeClr w14:val="accent2"/>
+                  </w14:solidFill>
+                </w14:textFill>
+              </w:rPr>
+            </w:pPr>
+          </w:p>
+        </w:tc>
+        <w:tc>
+          <w:tcPr>
+            <w:tcW w:w="0" w:type="auto"/>
+            <w:vAlign w:val="center"/>
+          </w:tcPr>
+          <w:p>
+            <w:pPr>
+              <w:bidi w:val="0"/>
+              <w:jc w:val="left"/>
+              <w:rPr>
+                <w:rFonts w:hint="default" w:cs="华文中宋"/>
+                <w:b/>
+                <w:bCs/>
+                <w:color w:val="FF0000"/>
+                <w:sz w:val="21"/>
+                <w:szCs w:val="21"/>
+                <w:vertAlign w:val="baseline"/>
+                <w:lang w:val="en-US" w:eastAsia="zh-CN"/>
+              </w:rPr>
+            </w:pPr>
+            <w:r>
+              <w:rPr>
+                <w:rFonts w:hint="eastAsia" w:cs="华文中宋"/>
+                <w:b/>
+                <w:bCs/>
+                <w:color w:val="FF0000"/>
+                <w:sz w:val="21"/>
+                <w:szCs w:val="21"/>
+                <w:vertAlign w:val="baseline"/>
+                <w:lang w:val="en-US" w:eastAsia="zh-CN"/>
+              </w:rPr>
+              <w:t>::MaxProgress{</w:t>
+            </w:r>
+            <w:r>
+              <w:rPr>
+                <w:rFonts w:hint="eastAsia" w:cs="华文中宋"/>
+                <w:b/>
+                <w:bCs/>
+                <w:color w:val="ED7D31" w:themeColor="accent2"/>
+                <w:sz w:val="21"/>
+                <w:szCs w:val="24"/>
+                <w:lang w:val="en-US" w:eastAsia="zh-CN"/>
+                <w14:textFill>
+                  <w14:solidFill>
+                    <w14:schemeClr w14:val="accent2"/>
+                  </w14:solidFill>
+                </w14:textFill>
+              </w:rPr>
+              <w:t>int</w:t>
+            </w:r>
+            <w:r>
+              <w:rPr>
+                <w:rFonts w:hint="eastAsia" w:cs="华文中宋"/>
+                <w:b/>
+                <w:bCs/>
+                <w:color w:val="FF0000"/>
+                <w:sz w:val="21"/>
+                <w:szCs w:val="21"/>
+                <w:vertAlign w:val="baseline"/>
+                <w:lang w:val="en-US" w:eastAsia="zh-CN"/>
+              </w:rPr>
+              <w:t>}</w:t>
+            </w:r>
+          </w:p>
+        </w:tc>
+        <w:tc>
+          <w:tcPr>
+            <w:tcW w:w="0" w:type="auto"/>
+            <w:vAlign w:val="center"/>
+          </w:tcPr>
+          <w:p>
+            <w:pPr>
+              <w:pStyle w:val="12"/>
+              <w:bidi w:val="0"/>
+              <w:rPr>
+                <w:rFonts w:hint="default"/>
+                <w:lang w:val="en-US" w:eastAsia="zh-CN"/>
+              </w:rPr>
+            </w:pPr>
+            <w:r>
+              <w:rPr>
+                <w:rFonts w:hint="eastAsia"/>
+                <w:lang w:val="en-US" w:eastAsia="zh-CN"/>
+              </w:rPr>
+              <w:t>计数目标</w:t>
+            </w:r>
+          </w:p>
+        </w:tc>
+      </w:tr>
+    </w:tbl>
+    <w:p>
+      <w:pPr>
+        <w:rPr>
+          <w:rFonts w:hint="default"/>
+          <w:lang w:val="en-US" w:eastAsia="zh-CN"/>
+        </w:rPr>
+      </w:pPr>
+    </w:p>
+    <w:tbl>
+      <w:tblPr>
+        <w:tblStyle w:val="8"/>
+        <w:tblW w:w="0" w:type="auto"/>
+        <w:tblInd w:w="0" w:type="dxa"/>
+        <w:tblBorders>
+          <w:top w:val="single" w:color="auto" w:sz="4" w:space="0"/>
+          <w:left w:val="single" w:color="auto" w:sz="4" w:space="0"/>
+          <w:bottom w:val="single" w:color="auto" w:sz="4" w:space="0"/>
+          <w:right w:val="single" w:color="auto" w:sz="4" w:space="0"/>
+          <w:insideH w:val="single" w:color="auto" w:sz="4" w:space="0"/>
+          <w:insideV w:val="single" w:color="auto" w:sz="4" w:space="0"/>
+        </w:tblBorders>
+        <w:tblLayout w:type="autofit"/>
+        <w:tblCellMar>
+          <w:top w:w="0" w:type="dxa"/>
+          <w:left w:w="108" w:type="dxa"/>
+          <w:bottom w:w="0" w:type="dxa"/>
+          <w:right w:w="108" w:type="dxa"/>
+        </w:tblCellMar>
+      </w:tblPr>
+      <w:tblGrid>
+        <w:gridCol w:w="761"/>
+        <w:gridCol w:w="3189"/>
+        <w:gridCol w:w="4832"/>
+      </w:tblGrid>
+      <w:tr>
+        <w:tblPrEx>
+          <w:tblBorders>
+            <w:top w:val="single" w:color="auto" w:sz="4" w:space="0"/>
+            <w:left w:val="single" w:color="auto" w:sz="4" w:space="0"/>
+            <w:bottom w:val="single" w:color="auto" w:sz="4" w:space="0"/>
+            <w:right w:val="single" w:color="auto" w:sz="4" w:space="0"/>
+            <w:insideH w:val="single" w:color="auto" w:sz="4" w:space="0"/>
+            <w:insideV w:val="single" w:color="auto" w:sz="4" w:space="0"/>
+          </w:tblBorders>
+          <w:tblCellMar>
+            <w:top w:w="0" w:type="dxa"/>
+            <w:left w:w="108" w:type="dxa"/>
+            <w:bottom w:w="0" w:type="dxa"/>
+            <w:right w:w="108" w:type="dxa"/>
+          </w:tblCellMar>
+        </w:tblPrEx>
+        <w:trPr>
+          <w:trHeight w:val="90" w:hRule="atLeast"/>
+        </w:trPr>
+        <w:tc>
+          <w:tcPr>
+            <w:tcW w:w="0" w:type="auto"/>
+            <w:gridSpan w:val="2"/>
+            <w:vAlign w:val="center"/>
+          </w:tcPr>
+          <w:p>
+            <w:pPr>
+              <w:bidi w:val="0"/>
+              <w:jc w:val="left"/>
+              <w:rPr>
+                <w:rFonts w:hint="default" w:ascii="华文中宋" w:hAnsi="华文中宋" w:eastAsia="华文中宋" w:cs="华文中宋"/>
+                <w:b/>
+                <w:bCs/>
+                <w:i w:val="0"/>
+                <w:caps w:val="0"/>
+                <w:color w:val="EA82F1"/>
+                <w:spacing w:val="7"/>
+                <w:sz w:val="21"/>
+                <w:szCs w:val="21"/>
+                <w:lang w:val="en-US" w:eastAsia="zh-CN"/>
+              </w:rPr>
+            </w:pPr>
+            <w:r>
+              <w:rPr>
+                <w:rFonts w:hint="eastAsia" w:cs="华文中宋"/>
+                <w:b/>
+                <w:bCs/>
+                <w:color w:val="FF0000"/>
+                <w:sz w:val="21"/>
+                <w:szCs w:val="21"/>
+                <w:vertAlign w:val="baseline"/>
+                <w:lang w:val="en-US" w:eastAsia="zh-CN"/>
+              </w:rPr>
+              <w:t>BlockProgressBar(</w:t>
+            </w:r>
+            <w:r>
+              <w:rPr>
+                <w:rFonts w:hint="eastAsia"/>
+                <w:lang w:val="en-US" w:eastAsia="zh-CN"/>
+              </w:rPr>
+              <w:t>option</w:t>
+            </w:r>
+            <w:r>
+              <w:rPr>
+                <w:rFonts w:hint="eastAsia" w:cs="华文中宋"/>
+                <w:b/>
+                <w:bCs/>
+                <w:color w:val="FF0000"/>
+                <w:sz w:val="21"/>
+                <w:szCs w:val="21"/>
+                <w:vertAlign w:val="baseline"/>
+                <w:lang w:val="en-US" w:eastAsia="zh-CN"/>
+              </w:rPr>
+              <w:t xml:space="preserve"> ...)</w:t>
+            </w:r>
+          </w:p>
+        </w:tc>
+        <w:tc>
+          <w:tcPr>
+            <w:tcW w:w="0" w:type="auto"/>
+            <w:vAlign w:val="center"/>
+          </w:tcPr>
+          <w:p>
+            <w:pPr>
+              <w:rPr>
+                <w:rFonts w:hint="default"/>
+                <w:lang w:val="en-US" w:eastAsia="zh-CN"/>
+              </w:rPr>
+            </w:pPr>
+            <w:r>
+              <w:rPr>
+                <w:rStyle w:val="14"/>
+                <w:rFonts w:hint="eastAsia"/>
+                <w:lang w:val="en-US" w:eastAsia="zh-CN"/>
+              </w:rPr>
+              <w:t>块状</w:t>
+            </w:r>
+            <w:r>
+              <w:rPr>
+                <w:rFonts w:hint="eastAsia"/>
+                <w:lang w:val="en-US" w:eastAsia="zh-CN"/>
+              </w:rPr>
+              <w:t>进度条 (block_progress_bar.hpp)</w:t>
+            </w:r>
+          </w:p>
+        </w:tc>
+      </w:tr>
+      <w:tr>
+        <w:tblPrEx>
+          <w:tblBorders>
+            <w:top w:val="single" w:color="auto" w:sz="4" w:space="0"/>
+            <w:left w:val="single" w:color="auto" w:sz="4" w:space="0"/>
+            <w:bottom w:val="single" w:color="auto" w:sz="4" w:space="0"/>
+            <w:right w:val="single" w:color="auto" w:sz="4" w:space="0"/>
+            <w:insideH w:val="single" w:color="auto" w:sz="4" w:space="0"/>
+            <w:insideV w:val="single" w:color="auto" w:sz="4" w:space="0"/>
+          </w:tblBorders>
+          <w:tblCellMar>
+            <w:top w:w="0" w:type="dxa"/>
+            <w:left w:w="108" w:type="dxa"/>
+            <w:bottom w:w="0" w:type="dxa"/>
+            <w:right w:w="108" w:type="dxa"/>
+          </w:tblCellMar>
+        </w:tblPrEx>
+        <w:trPr>
+          <w:trHeight w:val="299" w:hRule="atLeast"/>
+        </w:trPr>
+        <w:tc>
+          <w:tcPr>
+            <w:tcW w:w="0" w:type="auto"/>
+            <w:gridSpan w:val="2"/>
+            <w:vAlign w:val="center"/>
+          </w:tcPr>
+          <w:p>
+            <w:pPr>
+              <w:bidi w:val="0"/>
+              <w:jc w:val="left"/>
+              <w:rPr>
+                <w:rFonts w:hint="eastAsia" w:cs="华文中宋"/>
+                <w:b/>
+                <w:bCs/>
+                <w:color w:val="FF0000"/>
+                <w:sz w:val="21"/>
+                <w:szCs w:val="21"/>
+                <w:vertAlign w:val="baseline"/>
+                <w:lang w:val="en-US" w:eastAsia="zh-CN"/>
+              </w:rPr>
+            </w:pPr>
+            <w:r>
+              <w:rPr>
+                <w:rFonts w:hint="default" w:cs="华文中宋"/>
+                <w:b/>
+                <w:bCs/>
+                <w:color w:val="FF0000"/>
+                <w:sz w:val="21"/>
+                <w:szCs w:val="21"/>
+                <w:vertAlign w:val="baseline"/>
+                <w:lang w:val="en-US" w:eastAsia="zh-CN"/>
+              </w:rPr>
+              <w:t>IndeterminateProgressBar</w:t>
+            </w:r>
+            <w:r>
+              <w:rPr>
+                <w:rFonts w:hint="eastAsia" w:cs="华文中宋"/>
+                <w:b/>
+                <w:bCs/>
+                <w:color w:val="FF0000"/>
+                <w:sz w:val="21"/>
+                <w:szCs w:val="21"/>
+                <w:vertAlign w:val="baseline"/>
+                <w:lang w:val="en-US" w:eastAsia="zh-CN"/>
+              </w:rPr>
+              <w:t>(</w:t>
+            </w:r>
+            <w:r>
+              <w:rPr>
+                <w:rFonts w:hint="eastAsia"/>
+                <w:lang w:val="en-US" w:eastAsia="zh-CN"/>
+              </w:rPr>
+              <w:t>option</w:t>
+            </w:r>
+            <w:r>
+              <w:rPr>
+                <w:rFonts w:hint="eastAsia" w:cs="华文中宋"/>
+                <w:b/>
+                <w:bCs/>
+                <w:color w:val="FF0000"/>
+                <w:sz w:val="21"/>
+                <w:szCs w:val="21"/>
+                <w:vertAlign w:val="baseline"/>
+                <w:lang w:val="en-US" w:eastAsia="zh-CN"/>
+              </w:rPr>
+              <w:t xml:space="preserve"> ...)</w:t>
+            </w:r>
+          </w:p>
+        </w:tc>
+        <w:tc>
+          <w:tcPr>
+            <w:tcW w:w="0" w:type="auto"/>
+            <w:vAlign w:val="center"/>
+          </w:tcPr>
+          <w:p>
+            <w:pPr>
+              <w:rPr>
+                <w:rStyle w:val="14"/>
+                <w:rFonts w:hint="eastAsia"/>
+                <w:lang w:val="en-US" w:eastAsia="zh-CN"/>
+              </w:rPr>
+            </w:pPr>
+            <w:r>
+              <w:rPr>
+                <w:rStyle w:val="14"/>
+                <w:rFonts w:hint="eastAsia"/>
+                <w:lang w:val="en-US" w:eastAsia="zh-CN"/>
+              </w:rPr>
+              <w:t>模糊</w:t>
+            </w:r>
+            <w:r>
+              <w:rPr>
+                <w:rFonts w:hint="eastAsia"/>
+                <w:lang w:val="en-US" w:eastAsia="zh-CN"/>
+              </w:rPr>
+              <w:t>进度条 (indeterminate_progress_bar.hpp)</w:t>
+            </w:r>
+          </w:p>
+        </w:tc>
+      </w:tr>
+      <w:tr>
+        <w:tblPrEx>
+          <w:tblBorders>
+            <w:top w:val="single" w:color="auto" w:sz="4" w:space="0"/>
+            <w:left w:val="single" w:color="auto" w:sz="4" w:space="0"/>
+            <w:bottom w:val="single" w:color="auto" w:sz="4" w:space="0"/>
+            <w:right w:val="single" w:color="auto" w:sz="4" w:space="0"/>
+            <w:insideH w:val="single" w:color="auto" w:sz="4" w:space="0"/>
+            <w:insideV w:val="single" w:color="auto" w:sz="4" w:space="0"/>
+          </w:tblBorders>
+          <w:tblCellMar>
+            <w:top w:w="0" w:type="dxa"/>
+            <w:left w:w="108" w:type="dxa"/>
+            <w:bottom w:w="0" w:type="dxa"/>
+            <w:right w:w="108" w:type="dxa"/>
+          </w:tblCellMar>
+        </w:tblPrEx>
+        <w:trPr>
+          <w:trHeight w:val="299" w:hRule="atLeast"/>
+        </w:trPr>
+        <w:tc>
+          <w:tcPr>
+            <w:tcW w:w="0" w:type="auto"/>
+            <w:gridSpan w:val="2"/>
+            <w:vAlign w:val="center"/>
+          </w:tcPr>
+          <w:p>
+            <w:pPr>
+              <w:bidi w:val="0"/>
+              <w:jc w:val="left"/>
+              <w:rPr>
+                <w:rFonts w:hint="default" w:ascii="华文中宋" w:hAnsi="华文中宋" w:eastAsia="华文中宋" w:cs="华文中宋"/>
+                <w:b/>
+                <w:bCs/>
+                <w:color w:val="FF0000"/>
+                <w:kern w:val="2"/>
+                <w:sz w:val="21"/>
+                <w:szCs w:val="21"/>
+                <w:vertAlign w:val="baseline"/>
+                <w:lang w:val="en-US" w:eastAsia="zh-CN" w:bidi="ar-SA"/>
+              </w:rPr>
+            </w:pPr>
+            <w:r>
+              <w:rPr>
+                <w:rFonts w:hint="eastAsia" w:cs="华文中宋"/>
+                <w:b/>
+                <w:bCs/>
+                <w:color w:val="FF0000"/>
+                <w:sz w:val="21"/>
+                <w:szCs w:val="21"/>
+                <w:vertAlign w:val="baseline"/>
+                <w:lang w:val="en-US" w:eastAsia="zh-CN"/>
+              </w:rPr>
+              <w:t>ProgressBar(</w:t>
+            </w:r>
+            <w:r>
+              <w:rPr>
+                <w:rFonts w:hint="eastAsia"/>
+                <w:lang w:val="en-US" w:eastAsia="zh-CN"/>
+              </w:rPr>
+              <w:t>option</w:t>
+            </w:r>
+            <w:r>
+              <w:rPr>
+                <w:rFonts w:hint="eastAsia" w:cs="华文中宋"/>
+                <w:b/>
+                <w:bCs/>
+                <w:color w:val="FF0000"/>
+                <w:sz w:val="21"/>
+                <w:szCs w:val="21"/>
+                <w:vertAlign w:val="baseline"/>
+                <w:lang w:val="en-US" w:eastAsia="zh-CN"/>
+              </w:rPr>
+              <w:t xml:space="preserve"> ...)</w:t>
+            </w:r>
+          </w:p>
+        </w:tc>
+        <w:tc>
+          <w:tcPr>
+            <w:tcW w:w="0" w:type="auto"/>
+            <w:vAlign w:val="center"/>
+          </w:tcPr>
+          <w:p>
+            <w:pPr>
+              <w:rPr>
+                <w:rFonts w:hint="eastAsia" w:ascii="华文中宋" w:hAnsi="华文中宋" w:eastAsia="华文中宋" w:cs="华文中宋"/>
+                <w:b/>
+                <w:bCs/>
+                <w:color w:val="EA82E5"/>
+                <w:kern w:val="2"/>
+                <w:sz w:val="21"/>
+                <w:szCs w:val="21"/>
+                <w:lang w:val="en-US" w:eastAsia="zh-CN" w:bidi="ar-SA"/>
+              </w:rPr>
+            </w:pPr>
+            <w:r>
+              <w:rPr>
+                <w:rStyle w:val="14"/>
+                <w:rFonts w:hint="eastAsia"/>
+                <w:lang w:val="en-US" w:eastAsia="zh-CN"/>
+              </w:rPr>
+              <w:t>箭头</w:t>
+            </w:r>
+            <w:r>
+              <w:rPr>
+                <w:rFonts w:hint="eastAsia"/>
+                <w:lang w:val="en-US" w:eastAsia="zh-CN"/>
+              </w:rPr>
+              <w:t>进度条 (progress_bar.hpp)</w:t>
+            </w:r>
+          </w:p>
+        </w:tc>
+      </w:tr>
+      <w:tr>
+        <w:tblPrEx>
+          <w:tblBorders>
+            <w:top w:val="single" w:color="auto" w:sz="4" w:space="0"/>
+            <w:left w:val="single" w:color="auto" w:sz="4" w:space="0"/>
+            <w:bottom w:val="single" w:color="auto" w:sz="4" w:space="0"/>
+            <w:right w:val="single" w:color="auto" w:sz="4" w:space="0"/>
+            <w:insideH w:val="single" w:color="auto" w:sz="4" w:space="0"/>
+            <w:insideV w:val="single" w:color="auto" w:sz="4" w:space="0"/>
+          </w:tblBorders>
+          <w:tblCellMar>
+            <w:top w:w="0" w:type="dxa"/>
+            <w:left w:w="108" w:type="dxa"/>
+            <w:bottom w:w="0" w:type="dxa"/>
+            <w:right w:w="108" w:type="dxa"/>
+          </w:tblCellMar>
+        </w:tblPrEx>
+        <w:trPr>
+          <w:trHeight w:val="299" w:hRule="atLeast"/>
+        </w:trPr>
+        <w:tc>
+          <w:tcPr>
+            <w:tcW w:w="0" w:type="auto"/>
+            <w:gridSpan w:val="2"/>
+            <w:vAlign w:val="center"/>
+          </w:tcPr>
+          <w:p>
+            <w:pPr>
+              <w:bidi w:val="0"/>
+              <w:jc w:val="left"/>
+              <w:rPr>
+                <w:rFonts w:hint="default" w:cs="华文中宋"/>
+                <w:b/>
+                <w:bCs/>
+                <w:color w:val="FF0000"/>
+                <w:sz w:val="21"/>
+                <w:szCs w:val="21"/>
+                <w:vertAlign w:val="baseline"/>
+                <w:lang w:val="en-US" w:eastAsia="zh-CN"/>
+              </w:rPr>
+            </w:pPr>
+            <w:r>
+              <w:rPr>
+                <w:rFonts w:hint="eastAsia" w:cs="华文中宋"/>
+                <w:b/>
+                <w:bCs/>
+                <w:color w:val="FF0000"/>
+                <w:sz w:val="21"/>
+                <w:szCs w:val="21"/>
+                <w:vertAlign w:val="baseline"/>
+                <w:lang w:val="en-US" w:eastAsia="zh-CN"/>
+              </w:rPr>
+              <w:t>ProgressSpinner(</w:t>
+            </w:r>
+            <w:r>
+              <w:rPr>
+                <w:rFonts w:hint="eastAsia"/>
+                <w:lang w:val="en-US" w:eastAsia="zh-CN"/>
+              </w:rPr>
+              <w:t>option</w:t>
+            </w:r>
+            <w:r>
+              <w:rPr>
+                <w:rFonts w:hint="eastAsia" w:cs="华文中宋"/>
+                <w:b/>
+                <w:bCs/>
+                <w:color w:val="FF0000"/>
+                <w:sz w:val="21"/>
+                <w:szCs w:val="21"/>
+                <w:vertAlign w:val="baseline"/>
+                <w:lang w:val="en-US" w:eastAsia="zh-CN"/>
+              </w:rPr>
+              <w:t xml:space="preserve"> ...)</w:t>
+            </w:r>
+          </w:p>
+        </w:tc>
+        <w:tc>
+          <w:tcPr>
+            <w:tcW w:w="0" w:type="auto"/>
+            <w:vAlign w:val="center"/>
+          </w:tcPr>
+          <w:p>
+            <w:pPr>
+              <w:rPr>
+                <w:rStyle w:val="14"/>
+                <w:rFonts w:hint="default"/>
+                <w:lang w:val="en-US" w:eastAsia="zh-CN"/>
+              </w:rPr>
+            </w:pPr>
+            <w:r>
+              <w:rPr>
+                <w:rStyle w:val="14"/>
+                <w:rFonts w:hint="eastAsia"/>
+                <w:lang w:val="en-US" w:eastAsia="zh-CN"/>
+              </w:rPr>
+              <w:t>转轮</w:t>
+            </w:r>
+            <w:r>
+              <w:rPr>
+                <w:rFonts w:hint="eastAsia"/>
+                <w:lang w:val="en-US" w:eastAsia="zh-CN"/>
+              </w:rPr>
+              <w:t>进度条 (progress_spinner</w:t>
+            </w:r>
+            <w:bookmarkStart w:id="0" w:name="_GoBack"/>
+            <w:bookmarkEnd w:id="0"/>
+            <w:r>
+              <w:rPr>
+                <w:rFonts w:hint="eastAsia"/>
+                <w:lang w:val="en-US" w:eastAsia="zh-CN"/>
+              </w:rPr>
+              <w:t>.hpp)</w:t>
+            </w:r>
+          </w:p>
+        </w:tc>
+      </w:tr>
+      <w:tr>
+        <w:tblPrEx>
+          <w:tblBorders>
+            <w:top w:val="single" w:color="auto" w:sz="4" w:space="0"/>
+            <w:left w:val="single" w:color="auto" w:sz="4" w:space="0"/>
+            <w:bottom w:val="single" w:color="auto" w:sz="4" w:space="0"/>
+            <w:right w:val="single" w:color="auto" w:sz="4" w:space="0"/>
+            <w:insideH w:val="single" w:color="auto" w:sz="4" w:space="0"/>
+            <w:insideV w:val="single" w:color="auto" w:sz="4" w:space="0"/>
+          </w:tblBorders>
+          <w:tblCellMar>
+            <w:top w:w="0" w:type="dxa"/>
+            <w:left w:w="108" w:type="dxa"/>
+            <w:bottom w:w="0" w:type="dxa"/>
+            <w:right w:w="108" w:type="dxa"/>
+          </w:tblCellMar>
+        </w:tblPrEx>
+        <w:trPr>
+          <w:trHeight w:val="182" w:hRule="atLeast"/>
+        </w:trPr>
+        <w:tc>
+          <w:tcPr>
+            <w:tcW w:w="0" w:type="auto"/>
+            <w:vMerge w:val="restart"/>
+            <w:vAlign w:val="center"/>
+          </w:tcPr>
+          <w:p>
+            <w:pPr>
+              <w:bidi w:val="0"/>
+              <w:jc w:val="left"/>
+              <w:rPr>
+                <w:rFonts w:hint="eastAsia" w:ascii="华文中宋" w:hAnsi="华文中宋" w:eastAsia="华文中宋" w:cs="华文中宋"/>
+                <w:b/>
+                <w:bCs/>
+                <w:color w:val="FF0000"/>
+                <w:sz w:val="21"/>
+                <w:szCs w:val="21"/>
+                <w:vertAlign w:val="baseline"/>
+                <w:lang w:val="en-US" w:eastAsia="zh-CN"/>
+              </w:rPr>
+            </w:pPr>
+            <w:r>
+              <w:rPr>
+                <w:rFonts w:hint="eastAsia" w:cs="华文中宋"/>
+                <w:b/>
+                <w:bCs/>
+                <w:color w:val="ED7D31" w:themeColor="accent2"/>
+                <w:sz w:val="21"/>
+                <w:szCs w:val="24"/>
+                <w:lang w:val="en-US" w:eastAsia="zh-CN"/>
+                <w14:textFill>
+                  <w14:solidFill>
+                    <w14:schemeClr w14:val="accent2"/>
+                  </w14:solidFill>
+                </w14:textFill>
+              </w:rPr>
+              <w:t>方法</w:t>
+            </w:r>
+          </w:p>
+        </w:tc>
+        <w:tc>
+          <w:tcPr>
+            <w:tcW w:w="0" w:type="auto"/>
+            <w:vAlign w:val="center"/>
+          </w:tcPr>
+          <w:p>
+            <w:pPr>
+              <w:bidi w:val="0"/>
+              <w:jc w:val="left"/>
+              <w:rPr>
+                <w:rFonts w:hint="default" w:cs="华文中宋"/>
+                <w:b/>
+                <w:bCs/>
+                <w:color w:val="FF0000"/>
+                <w:sz w:val="21"/>
+                <w:szCs w:val="21"/>
+                <w:vertAlign w:val="baseline"/>
+                <w:lang w:val="en-US" w:eastAsia="zh-CN"/>
+              </w:rPr>
+            </w:pPr>
+            <w:r>
+              <w:rPr>
+                <w:rFonts w:hint="eastAsia" w:cs="华文中宋"/>
+                <w:b/>
+                <w:bCs/>
+                <w:color w:val="FF0000"/>
+                <w:sz w:val="21"/>
+                <w:szCs w:val="21"/>
+                <w:vertAlign w:val="baseline"/>
+                <w:lang w:val="en-US" w:eastAsia="zh-CN"/>
+              </w:rPr>
+              <w:t>tick()</w:t>
+            </w:r>
+          </w:p>
+        </w:tc>
+        <w:tc>
+          <w:tcPr>
+            <w:tcW w:w="0" w:type="auto"/>
+            <w:vAlign w:val="center"/>
+          </w:tcPr>
+          <w:p>
+            <w:pPr>
+              <w:rPr>
+                <w:rFonts w:hint="default"/>
+                <w:lang w:val="en-US" w:eastAsia="zh-CN"/>
+              </w:rPr>
+            </w:pPr>
+            <w:r>
+              <w:rPr>
+                <w:rFonts w:hint="eastAsia"/>
+                <w:lang w:val="en-US" w:eastAsia="zh-CN"/>
+              </w:rPr>
+              <w:t>叠加</w:t>
+            </w:r>
+            <w:r>
+              <w:rPr>
+                <w:rStyle w:val="14"/>
+                <w:rFonts w:hint="eastAsia"/>
+                <w:lang w:val="en-US" w:eastAsia="zh-CN"/>
+              </w:rPr>
+              <w:t>计数</w:t>
+            </w:r>
+          </w:p>
+        </w:tc>
+      </w:tr>
+      <w:tr>
+        <w:tblPrEx>
+          <w:tblBorders>
+            <w:top w:val="single" w:color="auto" w:sz="4" w:space="0"/>
+            <w:left w:val="single" w:color="auto" w:sz="4" w:space="0"/>
+            <w:bottom w:val="single" w:color="auto" w:sz="4" w:space="0"/>
+            <w:right w:val="single" w:color="auto" w:sz="4" w:space="0"/>
+            <w:insideH w:val="single" w:color="auto" w:sz="4" w:space="0"/>
+            <w:insideV w:val="single" w:color="auto" w:sz="4" w:space="0"/>
+          </w:tblBorders>
+          <w:tblCellMar>
+            <w:top w:w="0" w:type="dxa"/>
+            <w:left w:w="108" w:type="dxa"/>
+            <w:bottom w:w="0" w:type="dxa"/>
+            <w:right w:w="108" w:type="dxa"/>
+          </w:tblCellMar>
+        </w:tblPrEx>
+        <w:trPr>
+          <w:trHeight w:val="182" w:hRule="atLeast"/>
+        </w:trPr>
+        <w:tc>
+          <w:tcPr>
+            <w:tcW w:w="0" w:type="auto"/>
+            <w:vMerge w:val="continue"/>
+            <w:tcBorders/>
+            <w:vAlign w:val="center"/>
+          </w:tcPr>
+          <w:p>
+            <w:pPr>
+              <w:bidi w:val="0"/>
+              <w:jc w:val="left"/>
+              <w:rPr>
+                <w:rFonts w:hint="eastAsia" w:ascii="华文中宋" w:hAnsi="华文中宋" w:eastAsia="华文中宋" w:cs="华文中宋"/>
+                <w:b/>
+                <w:bCs/>
+                <w:color w:val="FF0000"/>
+                <w:sz w:val="21"/>
+                <w:szCs w:val="21"/>
+                <w:vertAlign w:val="baseline"/>
+                <w:lang w:val="en-US" w:eastAsia="zh-CN"/>
+              </w:rPr>
+            </w:pPr>
+          </w:p>
+        </w:tc>
+        <w:tc>
+          <w:tcPr>
+            <w:tcW w:w="0" w:type="auto"/>
+            <w:vAlign w:val="center"/>
+          </w:tcPr>
+          <w:p>
+            <w:pPr>
+              <w:bidi w:val="0"/>
+              <w:jc w:val="left"/>
+              <w:rPr>
+                <w:rFonts w:hint="default" w:ascii="华文中宋" w:hAnsi="华文中宋" w:eastAsia="华文中宋" w:cs="华文中宋"/>
+                <w:b/>
+                <w:bCs/>
+                <w:color w:val="FF0000"/>
+                <w:sz w:val="21"/>
+                <w:szCs w:val="21"/>
+                <w:vertAlign w:val="baseline"/>
+                <w:lang w:val="en-US" w:eastAsia="zh-CN"/>
+              </w:rPr>
+            </w:pPr>
+            <w:r>
+              <w:rPr>
+                <w:rFonts w:hint="eastAsia" w:cs="华文中宋"/>
+                <w:b/>
+                <w:bCs/>
+                <w:color w:val="FF0000"/>
+                <w:sz w:val="21"/>
+                <w:szCs w:val="21"/>
+                <w:vertAlign w:val="baseline"/>
+                <w:lang w:val="en-US" w:eastAsia="zh-CN"/>
+              </w:rPr>
+              <w:t>set_progress(</w:t>
+            </w:r>
+            <w:r>
+              <w:rPr>
+                <w:rFonts w:hint="eastAsia"/>
+                <w:lang w:val="en-US" w:eastAsia="zh-CN"/>
+              </w:rPr>
+              <w:t>float</w:t>
+            </w:r>
+            <w:r>
+              <w:rPr>
+                <w:rFonts w:hint="eastAsia" w:cs="华文中宋"/>
+                <w:b/>
+                <w:bCs/>
+                <w:color w:val="FF0000"/>
+                <w:sz w:val="21"/>
+                <w:szCs w:val="21"/>
+                <w:vertAlign w:val="baseline"/>
+                <w:lang w:val="en-US" w:eastAsia="zh-CN"/>
+              </w:rPr>
+              <w:t>)</w:t>
+            </w:r>
+          </w:p>
+        </w:tc>
+        <w:tc>
+          <w:tcPr>
+            <w:tcW w:w="0" w:type="auto"/>
+            <w:vAlign w:val="center"/>
+          </w:tcPr>
+          <w:p>
+            <w:pPr>
+              <w:rPr>
+                <w:rFonts w:hint="default"/>
+                <w:lang w:val="en-US" w:eastAsia="zh-CN"/>
+              </w:rPr>
+            </w:pPr>
+            <w:r>
+              <w:rPr>
+                <w:rFonts w:hint="eastAsia"/>
+                <w:lang w:val="en-US" w:eastAsia="zh-CN"/>
+              </w:rPr>
+              <w:t>更新</w:t>
+            </w:r>
+            <w:r>
+              <w:rPr>
+                <w:rStyle w:val="14"/>
+                <w:rFonts w:hint="eastAsia"/>
+                <w:lang w:val="en-US" w:eastAsia="zh-CN"/>
+              </w:rPr>
+              <w:t>进度</w:t>
+            </w:r>
+          </w:p>
+        </w:tc>
+      </w:tr>
+      <w:tr>
+        <w:tblPrEx>
+          <w:tblBorders>
+            <w:top w:val="single" w:color="auto" w:sz="4" w:space="0"/>
+            <w:left w:val="single" w:color="auto" w:sz="4" w:space="0"/>
+            <w:bottom w:val="single" w:color="auto" w:sz="4" w:space="0"/>
+            <w:right w:val="single" w:color="auto" w:sz="4" w:space="0"/>
+            <w:insideH w:val="single" w:color="auto" w:sz="4" w:space="0"/>
+            <w:insideV w:val="single" w:color="auto" w:sz="4" w:space="0"/>
+          </w:tblBorders>
+          <w:tblCellMar>
+            <w:top w:w="0" w:type="dxa"/>
+            <w:left w:w="108" w:type="dxa"/>
+            <w:bottom w:w="0" w:type="dxa"/>
+            <w:right w:w="108" w:type="dxa"/>
+          </w:tblCellMar>
+        </w:tblPrEx>
+        <w:trPr>
+          <w:trHeight w:val="90" w:hRule="atLeast"/>
+        </w:trPr>
+        <w:tc>
+          <w:tcPr>
+            <w:tcW w:w="0" w:type="auto"/>
+            <w:vMerge w:val="continue"/>
+            <w:tcBorders/>
+            <w:vAlign w:val="center"/>
+          </w:tcPr>
+          <w:p>
+            <w:pPr>
+              <w:bidi w:val="0"/>
+              <w:jc w:val="left"/>
+              <w:rPr>
+                <w:rFonts w:hint="eastAsia" w:cs="华文中宋"/>
+                <w:b/>
+                <w:bCs/>
+                <w:color w:val="ED7D31" w:themeColor="accent2"/>
+                <w:sz w:val="21"/>
+                <w:szCs w:val="24"/>
+                <w:lang w:val="en-US" w:eastAsia="zh-CN"/>
+                <w14:textFill>
+                  <w14:solidFill>
+                    <w14:schemeClr w14:val="accent2"/>
+                  </w14:solidFill>
+                </w14:textFill>
+              </w:rPr>
+            </w:pPr>
+          </w:p>
+        </w:tc>
+        <w:tc>
+          <w:tcPr>
+            <w:tcW w:w="0" w:type="auto"/>
+            <w:vAlign w:val="center"/>
+          </w:tcPr>
+          <w:p>
+            <w:pPr>
+              <w:bidi w:val="0"/>
+              <w:jc w:val="left"/>
+              <w:rPr>
+                <w:rFonts w:hint="default" w:cs="华文中宋"/>
+                <w:b/>
+                <w:bCs/>
+                <w:color w:val="FF0000"/>
+                <w:sz w:val="21"/>
+                <w:szCs w:val="21"/>
+                <w:vertAlign w:val="baseline"/>
+                <w:lang w:val="en-US" w:eastAsia="zh-CN"/>
+              </w:rPr>
+            </w:pPr>
+            <w:r>
+              <w:rPr>
+                <w:rFonts w:hint="eastAsia" w:cs="华文中宋"/>
+                <w:b/>
+                <w:bCs/>
+                <w:color w:val="FF0000"/>
+                <w:sz w:val="21"/>
+                <w:szCs w:val="21"/>
+                <w:vertAlign w:val="baseline"/>
+                <w:lang w:val="en-US" w:eastAsia="zh-CN"/>
+              </w:rPr>
+              <w:t>set_option(</w:t>
+            </w:r>
+            <w:r>
+              <w:rPr>
+                <w:rFonts w:hint="eastAsia"/>
+                <w:lang w:val="en-US" w:eastAsia="zh-CN"/>
+              </w:rPr>
+              <w:t>option</w:t>
+            </w:r>
+            <w:r>
+              <w:rPr>
+                <w:rFonts w:hint="eastAsia" w:cs="华文中宋"/>
+                <w:b/>
+                <w:bCs/>
+                <w:color w:val="FF0000"/>
+                <w:sz w:val="21"/>
+                <w:szCs w:val="21"/>
+                <w:vertAlign w:val="baseline"/>
+                <w:lang w:val="en-US" w:eastAsia="zh-CN"/>
+              </w:rPr>
+              <w:t>)</w:t>
+            </w:r>
+          </w:p>
+        </w:tc>
+        <w:tc>
+          <w:tcPr>
+            <w:tcW w:w="0" w:type="auto"/>
+            <w:vAlign w:val="center"/>
+          </w:tcPr>
+          <w:p>
+            <w:pPr>
+              <w:rPr>
+                <w:rFonts w:hint="default"/>
+                <w:lang w:val="en-US" w:eastAsia="zh-CN"/>
+              </w:rPr>
+            </w:pPr>
+            <w:r>
+              <w:rPr>
+                <w:rFonts w:hint="eastAsia"/>
+                <w:lang w:val="en-US" w:eastAsia="zh-CN"/>
+              </w:rPr>
+              <w:t>更新</w:t>
+            </w:r>
+            <w:r>
+              <w:rPr>
+                <w:rStyle w:val="14"/>
+                <w:rFonts w:hint="eastAsia"/>
+                <w:lang w:val="en-US" w:eastAsia="zh-CN"/>
+              </w:rPr>
+              <w:t>设置</w:t>
+            </w:r>
+          </w:p>
+        </w:tc>
+      </w:tr>
+      <w:tr>
+        <w:tblPrEx>
+          <w:tblBorders>
+            <w:top w:val="single" w:color="auto" w:sz="4" w:space="0"/>
+            <w:left w:val="single" w:color="auto" w:sz="4" w:space="0"/>
+            <w:bottom w:val="single" w:color="auto" w:sz="4" w:space="0"/>
+            <w:right w:val="single" w:color="auto" w:sz="4" w:space="0"/>
+            <w:insideH w:val="single" w:color="auto" w:sz="4" w:space="0"/>
+            <w:insideV w:val="single" w:color="auto" w:sz="4" w:space="0"/>
+          </w:tblBorders>
+          <w:tblCellMar>
+            <w:top w:w="0" w:type="dxa"/>
+            <w:left w:w="108" w:type="dxa"/>
+            <w:bottom w:w="0" w:type="dxa"/>
+            <w:right w:w="108" w:type="dxa"/>
+          </w:tblCellMar>
+        </w:tblPrEx>
+        <w:trPr>
+          <w:trHeight w:val="90" w:hRule="atLeast"/>
+        </w:trPr>
+        <w:tc>
+          <w:tcPr>
+            <w:tcW w:w="0" w:type="auto"/>
+            <w:vMerge w:val="continue"/>
+            <w:tcBorders/>
+            <w:vAlign w:val="center"/>
+          </w:tcPr>
+          <w:p>
+            <w:pPr>
+              <w:bidi w:val="0"/>
+              <w:jc w:val="left"/>
+              <w:rPr>
+                <w:rFonts w:hint="eastAsia" w:cs="华文中宋"/>
+                <w:b/>
+                <w:bCs/>
+                <w:color w:val="ED7D31" w:themeColor="accent2"/>
+                <w:sz w:val="21"/>
+                <w:szCs w:val="24"/>
+                <w:lang w:val="en-US" w:eastAsia="zh-CN"/>
+                <w14:textFill>
+                  <w14:solidFill>
+                    <w14:schemeClr w14:val="accent2"/>
+                  </w14:solidFill>
+                </w14:textFill>
+              </w:rPr>
+            </w:pPr>
+          </w:p>
+        </w:tc>
+        <w:tc>
+          <w:tcPr>
+            <w:tcW w:w="0" w:type="auto"/>
+            <w:vAlign w:val="center"/>
+          </w:tcPr>
+          <w:p>
+            <w:pPr>
+              <w:bidi w:val="0"/>
+              <w:jc w:val="left"/>
+              <w:rPr>
+                <w:rFonts w:hint="default" w:cs="华文中宋"/>
+                <w:b/>
+                <w:bCs/>
+                <w:color w:val="FF0000"/>
+                <w:sz w:val="21"/>
+                <w:szCs w:val="21"/>
+                <w:vertAlign w:val="baseline"/>
+                <w:lang w:val="en-US" w:eastAsia="zh-CN"/>
+              </w:rPr>
+            </w:pPr>
+            <w:r>
+              <w:rPr>
+                <w:rFonts w:hint="eastAsia" w:cs="华文中宋"/>
+                <w:b/>
+                <w:bCs/>
+                <w:color w:val="FF0000"/>
+                <w:sz w:val="21"/>
+                <w:szCs w:val="21"/>
+                <w:vertAlign w:val="baseline"/>
+                <w:lang w:val="en-US" w:eastAsia="zh-CN"/>
+              </w:rPr>
+              <w:t>is_completed()</w:t>
+            </w:r>
+          </w:p>
+        </w:tc>
+        <w:tc>
+          <w:tcPr>
+            <w:tcW w:w="0" w:type="auto"/>
+            <w:vAlign w:val="center"/>
+          </w:tcPr>
+          <w:p>
+            <w:pPr>
+              <w:rPr>
+                <w:rFonts w:hint="default"/>
+                <w:lang w:val="en-US" w:eastAsia="zh-CN"/>
+              </w:rPr>
+            </w:pPr>
+            <w:r>
+              <w:rPr>
+                <w:rFonts w:hint="eastAsia"/>
+                <w:lang w:val="en-US" w:eastAsia="zh-CN"/>
+              </w:rPr>
+              <w:t>完成</w:t>
+            </w:r>
+            <w:r>
+              <w:rPr>
+                <w:rStyle w:val="14"/>
+                <w:rFonts w:hint="eastAsia"/>
+                <w:lang w:val="en-US" w:eastAsia="zh-CN"/>
+              </w:rPr>
+              <w:t>状态</w:t>
+            </w:r>
+          </w:p>
+        </w:tc>
+      </w:tr>
+      <w:tr>
+        <w:tblPrEx>
+          <w:tblBorders>
+            <w:top w:val="single" w:color="auto" w:sz="4" w:space="0"/>
+            <w:left w:val="single" w:color="auto" w:sz="4" w:space="0"/>
+            <w:bottom w:val="single" w:color="auto" w:sz="4" w:space="0"/>
+            <w:right w:val="single" w:color="auto" w:sz="4" w:space="0"/>
+            <w:insideH w:val="single" w:color="auto" w:sz="4" w:space="0"/>
+            <w:insideV w:val="single" w:color="auto" w:sz="4" w:space="0"/>
+          </w:tblBorders>
+          <w:tblCellMar>
+            <w:top w:w="0" w:type="dxa"/>
+            <w:left w:w="108" w:type="dxa"/>
+            <w:bottom w:w="0" w:type="dxa"/>
+            <w:right w:w="108" w:type="dxa"/>
+          </w:tblCellMar>
+        </w:tblPrEx>
+        <w:trPr>
+          <w:trHeight w:val="182" w:hRule="atLeast"/>
+        </w:trPr>
+        <w:tc>
+          <w:tcPr>
+            <w:tcW w:w="0" w:type="auto"/>
+            <w:vMerge w:val="continue"/>
+            <w:tcBorders/>
+            <w:vAlign w:val="center"/>
+          </w:tcPr>
+          <w:p>
+            <w:pPr>
+              <w:bidi w:val="0"/>
+              <w:jc w:val="left"/>
+              <w:rPr>
+                <w:rFonts w:hint="eastAsia" w:cs="华文中宋"/>
+                <w:b/>
+                <w:bCs/>
+                <w:color w:val="ED7D31" w:themeColor="accent2"/>
+                <w:sz w:val="21"/>
+                <w:szCs w:val="24"/>
+                <w:lang w:val="en-US" w:eastAsia="zh-CN"/>
+                <w14:textFill>
+                  <w14:solidFill>
+                    <w14:schemeClr w14:val="accent2"/>
+                  </w14:solidFill>
+                </w14:textFill>
+              </w:rPr>
+            </w:pPr>
+          </w:p>
+        </w:tc>
+        <w:tc>
+          <w:tcPr>
+            <w:tcW w:w="0" w:type="auto"/>
+            <w:vAlign w:val="center"/>
+          </w:tcPr>
+          <w:p>
+            <w:pPr>
+              <w:bidi w:val="0"/>
+              <w:jc w:val="left"/>
+              <w:rPr>
+                <w:rFonts w:hint="default" w:cs="华文中宋"/>
+                <w:b/>
+                <w:bCs/>
+                <w:color w:val="FF0000"/>
+                <w:sz w:val="21"/>
+                <w:szCs w:val="21"/>
+                <w:vertAlign w:val="baseline"/>
+                <w:lang w:val="en-US" w:eastAsia="zh-CN"/>
+              </w:rPr>
+            </w:pPr>
+            <w:r>
+              <w:rPr>
+                <w:rFonts w:hint="eastAsia" w:cs="华文中宋"/>
+                <w:b/>
+                <w:bCs/>
+                <w:color w:val="FF0000"/>
+                <w:sz w:val="21"/>
+                <w:szCs w:val="21"/>
+                <w:vertAlign w:val="baseline"/>
+                <w:lang w:val="en-US" w:eastAsia="zh-CN"/>
+              </w:rPr>
+              <w:t>mark_as_completed()</w:t>
+            </w:r>
+          </w:p>
+        </w:tc>
+        <w:tc>
+          <w:tcPr>
+            <w:tcW w:w="0" w:type="auto"/>
+            <w:vAlign w:val="center"/>
+          </w:tcPr>
+          <w:p>
+            <w:pPr>
+              <w:rPr>
+                <w:rFonts w:hint="default"/>
+                <w:lang w:val="en-US" w:eastAsia="zh-CN"/>
+              </w:rPr>
+            </w:pPr>
+            <w:r>
+              <w:rPr>
+                <w:rFonts w:hint="eastAsia"/>
+                <w:lang w:val="en-US" w:eastAsia="zh-CN"/>
+              </w:rPr>
+              <w:t>标记</w:t>
+            </w:r>
+            <w:r>
+              <w:rPr>
+                <w:rStyle w:val="14"/>
+                <w:rFonts w:hint="eastAsia"/>
+                <w:lang w:val="en-US" w:eastAsia="zh-CN"/>
+              </w:rPr>
+              <w:t>完成</w:t>
+            </w:r>
+          </w:p>
+        </w:tc>
+      </w:tr>
+    </w:tbl>
+    <w:p>
+      <w:pPr>
+        <w:rPr>
+          <w:rFonts w:hint="default"/>
+          <w:lang w:val="en-US" w:eastAsia="zh-CN"/>
+        </w:rPr>
+      </w:pPr>
+    </w:p>
+    <w:tbl>
+      <w:tblPr>
+        <w:tblStyle w:val="8"/>
+        <w:tblW w:w="0" w:type="auto"/>
+        <w:tblInd w:w="0" w:type="dxa"/>
+        <w:tblBorders>
+          <w:top w:val="single" w:color="auto" w:sz="4" w:space="0"/>
+          <w:left w:val="single" w:color="auto" w:sz="4" w:space="0"/>
+          <w:bottom w:val="single" w:color="auto" w:sz="4" w:space="0"/>
+          <w:right w:val="single" w:color="auto" w:sz="4" w:space="0"/>
+          <w:insideH w:val="single" w:color="auto" w:sz="4" w:space="0"/>
+          <w:insideV w:val="single" w:color="auto" w:sz="4" w:space="0"/>
+        </w:tblBorders>
+        <w:tblLayout w:type="autofit"/>
+        <w:tblCellMar>
+          <w:top w:w="0" w:type="dxa"/>
+          <w:left w:w="108" w:type="dxa"/>
+          <w:bottom w:w="0" w:type="dxa"/>
+          <w:right w:w="108" w:type="dxa"/>
+        </w:tblCellMar>
+      </w:tblPr>
+      <w:tblGrid>
+        <w:gridCol w:w="819"/>
+        <w:gridCol w:w="3388"/>
+        <w:gridCol w:w="3435"/>
+      </w:tblGrid>
+      <w:tr>
+        <w:tblPrEx>
+          <w:tblBorders>
+            <w:top w:val="single" w:color="auto" w:sz="4" w:space="0"/>
+            <w:left w:val="single" w:color="auto" w:sz="4" w:space="0"/>
+            <w:bottom w:val="single" w:color="auto" w:sz="4" w:space="0"/>
+            <w:right w:val="single" w:color="auto" w:sz="4" w:space="0"/>
+            <w:insideH w:val="single" w:color="auto" w:sz="4" w:space="0"/>
+            <w:insideV w:val="single" w:color="auto" w:sz="4" w:space="0"/>
+          </w:tblBorders>
+          <w:tblCellMar>
+            <w:top w:w="0" w:type="dxa"/>
+            <w:left w:w="108" w:type="dxa"/>
+            <w:bottom w:w="0" w:type="dxa"/>
+            <w:right w:w="108" w:type="dxa"/>
+          </w:tblCellMar>
+        </w:tblPrEx>
+        <w:trPr>
+          <w:trHeight w:val="182" w:hRule="atLeast"/>
+        </w:trPr>
+        <w:tc>
+          <w:tcPr>
+            <w:tcW w:w="0" w:type="auto"/>
+            <w:gridSpan w:val="2"/>
+            <w:vAlign w:val="center"/>
+          </w:tcPr>
+          <w:p>
+            <w:pPr>
+              <w:bidi w:val="0"/>
+              <w:jc w:val="left"/>
+              <w:rPr>
+                <w:rFonts w:hint="default" w:cs="华文中宋"/>
+                <w:b/>
+                <w:bCs/>
+                <w:color w:val="FF0000"/>
+                <w:sz w:val="21"/>
+                <w:szCs w:val="21"/>
+                <w:vertAlign w:val="baseline"/>
+                <w:lang w:val="en-US" w:eastAsia="zh-CN"/>
+              </w:rPr>
+            </w:pPr>
+            <w:r>
+              <w:rPr>
+                <w:rFonts w:hint="eastAsia" w:cs="华文中宋"/>
+                <w:b/>
+                <w:bCs/>
+                <w:color w:val="FF0000"/>
+                <w:sz w:val="21"/>
+                <w:szCs w:val="21"/>
+                <w:vertAlign w:val="baseline"/>
+                <w:lang w:val="en-US" w:eastAsia="zh-CN"/>
+              </w:rPr>
+              <w:t>MultiProgress&lt;type, cnt&gt;(</w:t>
+            </w:r>
+            <w:r>
+              <w:rPr>
+                <w:rFonts w:hint="eastAsia"/>
+                <w:lang w:val="en-US" w:eastAsia="zh-CN"/>
+              </w:rPr>
+              <w:t>indicators</w:t>
+            </w:r>
+            <w:r>
+              <w:rPr>
+                <w:rFonts w:hint="eastAsia" w:cs="华文中宋"/>
+                <w:b/>
+                <w:bCs/>
+                <w:color w:val="FF0000"/>
+                <w:sz w:val="21"/>
+                <w:szCs w:val="21"/>
+                <w:vertAlign w:val="baseline"/>
+                <w:lang w:val="en-US" w:eastAsia="zh-CN"/>
+              </w:rPr>
+              <w:t xml:space="preserve"> ...)</w:t>
+            </w:r>
+          </w:p>
+        </w:tc>
+        <w:tc>
+          <w:tcPr>
+            <w:tcW w:w="0" w:type="auto"/>
+            <w:vAlign w:val="center"/>
+          </w:tcPr>
+          <w:p>
+            <w:pPr>
+              <w:rPr>
+                <w:rStyle w:val="14"/>
+                <w:rFonts w:hint="eastAsia"/>
+                <w:lang w:val="en-US" w:eastAsia="zh-CN"/>
+              </w:rPr>
+            </w:pPr>
+            <w:r>
+              <w:rPr>
+                <w:rStyle w:val="14"/>
+                <w:rFonts w:hint="eastAsia"/>
+                <w:lang w:val="en-US" w:eastAsia="zh-CN"/>
+              </w:rPr>
+              <w:t>多重</w:t>
+            </w:r>
+            <w:r>
+              <w:rPr>
+                <w:rFonts w:hint="eastAsia"/>
+                <w:lang w:val="en-US" w:eastAsia="zh-CN"/>
+              </w:rPr>
+              <w:t>进度条 (nulti_progress.hpp)</w:t>
+            </w:r>
+          </w:p>
+        </w:tc>
+      </w:tr>
+      <w:tr>
+        <w:tblPrEx>
+          <w:tblBorders>
+            <w:top w:val="single" w:color="auto" w:sz="4" w:space="0"/>
+            <w:left w:val="single" w:color="auto" w:sz="4" w:space="0"/>
+            <w:bottom w:val="single" w:color="auto" w:sz="4" w:space="0"/>
+            <w:right w:val="single" w:color="auto" w:sz="4" w:space="0"/>
+            <w:insideH w:val="single" w:color="auto" w:sz="4" w:space="0"/>
+            <w:insideV w:val="single" w:color="auto" w:sz="4" w:space="0"/>
+          </w:tblBorders>
+          <w:tblCellMar>
+            <w:top w:w="0" w:type="dxa"/>
+            <w:left w:w="108" w:type="dxa"/>
+            <w:bottom w:w="0" w:type="dxa"/>
+            <w:right w:w="108" w:type="dxa"/>
+          </w:tblCellMar>
+        </w:tblPrEx>
+        <w:trPr>
+          <w:trHeight w:val="182" w:hRule="atLeast"/>
+        </w:trPr>
+        <w:tc>
+          <w:tcPr>
+            <w:tcW w:w="0" w:type="auto"/>
+            <w:vMerge w:val="restart"/>
+            <w:vAlign w:val="center"/>
+          </w:tcPr>
+          <w:p>
+            <w:pPr>
+              <w:bidi w:val="0"/>
+              <w:jc w:val="left"/>
+              <w:rPr>
+                <w:rFonts w:hint="eastAsia" w:ascii="华文中宋" w:hAnsi="华文中宋" w:eastAsia="华文中宋" w:cs="华文中宋"/>
+                <w:b/>
+                <w:bCs/>
+                <w:color w:val="FF0000"/>
+                <w:sz w:val="21"/>
+                <w:szCs w:val="21"/>
+                <w:vertAlign w:val="baseline"/>
+                <w:lang w:val="en-US" w:eastAsia="zh-CN"/>
+              </w:rPr>
+            </w:pPr>
+            <w:r>
+              <w:rPr>
+                <w:rFonts w:hint="eastAsia" w:cs="华文中宋"/>
+                <w:b/>
+                <w:bCs/>
+                <w:color w:val="ED7D31" w:themeColor="accent2"/>
+                <w:sz w:val="21"/>
+                <w:szCs w:val="24"/>
+                <w:lang w:val="en-US" w:eastAsia="zh-CN"/>
+                <w14:textFill>
+                  <w14:solidFill>
+                    <w14:schemeClr w14:val="accent2"/>
+                  </w14:solidFill>
+                </w14:textFill>
+              </w:rPr>
+              <w:t>方法</w:t>
+            </w:r>
+          </w:p>
+        </w:tc>
+        <w:tc>
+          <w:tcPr>
+            <w:tcW w:w="0" w:type="auto"/>
+            <w:vAlign w:val="center"/>
+          </w:tcPr>
+          <w:p>
+            <w:pPr>
+              <w:bidi w:val="0"/>
+              <w:jc w:val="left"/>
+              <w:rPr>
+                <w:rFonts w:hint="default" w:cs="华文中宋"/>
+                <w:b/>
+                <w:bCs/>
+                <w:color w:val="FF0000"/>
+                <w:sz w:val="21"/>
+                <w:szCs w:val="21"/>
+                <w:vertAlign w:val="baseline"/>
+                <w:lang w:val="en-US" w:eastAsia="zh-CN"/>
+              </w:rPr>
+            </w:pPr>
+            <w:r>
+              <w:rPr>
+                <w:rFonts w:hint="eastAsia" w:cs="华文中宋"/>
+                <w:b/>
+                <w:bCs/>
+                <w:color w:val="FF0000"/>
+                <w:sz w:val="21"/>
+                <w:szCs w:val="21"/>
+                <w:vertAlign w:val="baseline"/>
+                <w:lang w:val="en-US" w:eastAsia="zh-CN"/>
+              </w:rPr>
+              <w:t>tick&lt;idx&gt;()</w:t>
+            </w:r>
+          </w:p>
+        </w:tc>
+        <w:tc>
+          <w:tcPr>
+            <w:tcW w:w="0" w:type="auto"/>
+            <w:vAlign w:val="center"/>
+          </w:tcPr>
+          <w:p>
+            <w:pPr>
+              <w:rPr>
+                <w:rFonts w:hint="default"/>
+                <w:lang w:val="en-US" w:eastAsia="zh-CN"/>
+              </w:rPr>
+            </w:pPr>
+            <w:r>
+              <w:rPr>
+                <w:rFonts w:hint="eastAsia"/>
+                <w:lang w:val="en-US" w:eastAsia="zh-CN"/>
+              </w:rPr>
+              <w:t>叠加</w:t>
+            </w:r>
+            <w:r>
+              <w:rPr>
+                <w:rStyle w:val="14"/>
+                <w:rFonts w:hint="eastAsia"/>
+                <w:lang w:val="en-US" w:eastAsia="zh-CN"/>
+              </w:rPr>
+              <w:t>计数</w:t>
+            </w:r>
+          </w:p>
+        </w:tc>
+      </w:tr>
+      <w:tr>
+        <w:tblPrEx>
+          <w:tblBorders>
+            <w:top w:val="single" w:color="auto" w:sz="4" w:space="0"/>
+            <w:left w:val="single" w:color="auto" w:sz="4" w:space="0"/>
+            <w:bottom w:val="single" w:color="auto" w:sz="4" w:space="0"/>
+            <w:right w:val="single" w:color="auto" w:sz="4" w:space="0"/>
+            <w:insideH w:val="single" w:color="auto" w:sz="4" w:space="0"/>
+            <w:insideV w:val="single" w:color="auto" w:sz="4" w:space="0"/>
+          </w:tblBorders>
+          <w:tblCellMar>
+            <w:top w:w="0" w:type="dxa"/>
+            <w:left w:w="108" w:type="dxa"/>
+            <w:bottom w:w="0" w:type="dxa"/>
+            <w:right w:w="108" w:type="dxa"/>
+          </w:tblCellMar>
+        </w:tblPrEx>
+        <w:trPr>
+          <w:trHeight w:val="182" w:hRule="atLeast"/>
+        </w:trPr>
+        <w:tc>
+          <w:tcPr>
+            <w:tcW w:w="0" w:type="auto"/>
+            <w:vMerge w:val="continue"/>
+            <w:tcBorders/>
+            <w:vAlign w:val="center"/>
+          </w:tcPr>
+          <w:p>
+            <w:pPr>
+              <w:bidi w:val="0"/>
+              <w:jc w:val="left"/>
+              <w:rPr>
+                <w:rFonts w:hint="eastAsia" w:cs="华文中宋"/>
+                <w:b/>
+                <w:bCs/>
+                <w:color w:val="ED7D31" w:themeColor="accent2"/>
+                <w:sz w:val="21"/>
+                <w:szCs w:val="24"/>
+                <w:lang w:val="en-US" w:eastAsia="zh-CN"/>
+                <w14:textFill>
+                  <w14:solidFill>
+                    <w14:schemeClr w14:val="accent2"/>
+                  </w14:solidFill>
+                </w14:textFill>
+              </w:rPr>
+            </w:pPr>
+          </w:p>
+        </w:tc>
+        <w:tc>
+          <w:tcPr>
+            <w:tcW w:w="0" w:type="auto"/>
+            <w:vAlign w:val="center"/>
+          </w:tcPr>
+          <w:p>
+            <w:pPr>
+              <w:bidi w:val="0"/>
+              <w:jc w:val="left"/>
+              <w:rPr>
+                <w:rFonts w:hint="eastAsia" w:ascii="华文中宋" w:hAnsi="华文中宋" w:eastAsia="华文中宋" w:cs="华文中宋"/>
+                <w:b/>
+                <w:bCs/>
+                <w:color w:val="FF0000"/>
+                <w:kern w:val="2"/>
+                <w:sz w:val="21"/>
+                <w:szCs w:val="21"/>
+                <w:vertAlign w:val="baseline"/>
+                <w:lang w:val="en-US" w:eastAsia="zh-CN" w:bidi="ar-SA"/>
+              </w:rPr>
+            </w:pPr>
+            <w:r>
+              <w:rPr>
+                <w:rFonts w:hint="eastAsia" w:cs="华文中宋"/>
+                <w:b/>
+                <w:bCs/>
+                <w:color w:val="FF0000"/>
+                <w:sz w:val="21"/>
+                <w:szCs w:val="21"/>
+                <w:vertAlign w:val="baseline"/>
+                <w:lang w:val="en-US" w:eastAsia="zh-CN"/>
+              </w:rPr>
+              <w:t>set_progress&lt;idx&gt;(</w:t>
+            </w:r>
+            <w:r>
+              <w:rPr>
+                <w:rFonts w:hint="eastAsia"/>
+                <w:lang w:val="en-US" w:eastAsia="zh-CN"/>
+              </w:rPr>
+              <w:t>float</w:t>
+            </w:r>
+            <w:r>
+              <w:rPr>
+                <w:rFonts w:hint="eastAsia" w:cs="华文中宋"/>
+                <w:b/>
+                <w:bCs/>
+                <w:color w:val="FF0000"/>
+                <w:sz w:val="21"/>
+                <w:szCs w:val="21"/>
+                <w:vertAlign w:val="baseline"/>
+                <w:lang w:val="en-US" w:eastAsia="zh-CN"/>
+              </w:rPr>
+              <w:t>)</w:t>
+            </w:r>
+          </w:p>
+        </w:tc>
+        <w:tc>
+          <w:tcPr>
+            <w:tcW w:w="0" w:type="auto"/>
+            <w:vAlign w:val="center"/>
+          </w:tcPr>
+          <w:p>
+            <w:pPr>
+              <w:rPr>
+                <w:rFonts w:hint="eastAsia" w:ascii="华文中宋" w:hAnsi="华文中宋" w:eastAsia="华文中宋" w:cs="华文中宋"/>
+                <w:b/>
+                <w:bCs/>
+                <w:color w:val="ED7D31" w:themeColor="accent2"/>
+                <w:kern w:val="2"/>
+                <w:sz w:val="21"/>
+                <w:szCs w:val="21"/>
+                <w:lang w:val="en-US" w:eastAsia="zh-CN" w:bidi="ar-SA"/>
+                <w14:textFill>
+                  <w14:solidFill>
+                    <w14:schemeClr w14:val="accent2"/>
+                  </w14:solidFill>
+                </w14:textFill>
+              </w:rPr>
+            </w:pPr>
+            <w:r>
+              <w:rPr>
+                <w:rFonts w:hint="eastAsia"/>
+                <w:lang w:val="en-US" w:eastAsia="zh-CN"/>
+              </w:rPr>
+              <w:t>更新</w:t>
+            </w:r>
+            <w:r>
+              <w:rPr>
+                <w:rStyle w:val="14"/>
+                <w:rFonts w:hint="eastAsia"/>
+                <w:lang w:val="en-US" w:eastAsia="zh-CN"/>
+              </w:rPr>
+              <w:t>进度</w:t>
+            </w:r>
+          </w:p>
+        </w:tc>
+      </w:tr>
+    </w:tbl>
+    <w:p>
+      <w:pPr>
+        <w:rPr>
+          <w:rFonts w:hint="default"/>
+          <w:lang w:val="en-US" w:eastAsia="zh-CN"/>
+        </w:rPr>
+      </w:pPr>
+    </w:p>
+    <w:tbl>
+      <w:tblPr>
+        <w:tblStyle w:val="8"/>
+        <w:tblW w:w="0" w:type="auto"/>
+        <w:tblInd w:w="0" w:type="dxa"/>
+        <w:tblBorders>
+          <w:top w:val="single" w:color="auto" w:sz="4" w:space="0"/>
+          <w:left w:val="single" w:color="auto" w:sz="4" w:space="0"/>
+          <w:bottom w:val="single" w:color="auto" w:sz="4" w:space="0"/>
+          <w:right w:val="single" w:color="auto" w:sz="4" w:space="0"/>
+          <w:insideH w:val="single" w:color="auto" w:sz="4" w:space="0"/>
+          <w:insideV w:val="single" w:color="auto" w:sz="4" w:space="0"/>
+        </w:tblBorders>
+        <w:tblLayout w:type="autofit"/>
+        <w:tblCellMar>
+          <w:top w:w="0" w:type="dxa"/>
+          <w:left w:w="108" w:type="dxa"/>
+          <w:bottom w:w="0" w:type="dxa"/>
+          <w:right w:w="108" w:type="dxa"/>
+        </w:tblCellMar>
+      </w:tblPr>
+      <w:tblGrid>
+        <w:gridCol w:w="780"/>
+        <w:gridCol w:w="3334"/>
+        <w:gridCol w:w="3435"/>
+      </w:tblGrid>
+      <w:tr>
+        <w:tblPrEx>
+          <w:tblBorders>
+            <w:top w:val="single" w:color="auto" w:sz="4" w:space="0"/>
+            <w:left w:val="single" w:color="auto" w:sz="4" w:space="0"/>
+            <w:bottom w:val="single" w:color="auto" w:sz="4" w:space="0"/>
+            <w:right w:val="single" w:color="auto" w:sz="4" w:space="0"/>
+            <w:insideH w:val="single" w:color="auto" w:sz="4" w:space="0"/>
+            <w:insideV w:val="single" w:color="auto" w:sz="4" w:space="0"/>
+          </w:tblBorders>
+          <w:tblCellMar>
+            <w:top w:w="0" w:type="dxa"/>
+            <w:left w:w="108" w:type="dxa"/>
+            <w:bottom w:w="0" w:type="dxa"/>
+            <w:right w:w="108" w:type="dxa"/>
+          </w:tblCellMar>
+        </w:tblPrEx>
+        <w:trPr>
+          <w:trHeight w:val="182" w:hRule="atLeast"/>
+        </w:trPr>
+        <w:tc>
+          <w:tcPr>
+            <w:tcW w:w="0" w:type="auto"/>
+            <w:gridSpan w:val="2"/>
+            <w:vAlign w:val="center"/>
+          </w:tcPr>
+          <w:p>
+            <w:pPr>
+              <w:bidi w:val="0"/>
+              <w:jc w:val="left"/>
+              <w:rPr>
+                <w:rFonts w:hint="default" w:cs="华文中宋"/>
+                <w:b/>
+                <w:bCs/>
+                <w:color w:val="FF0000"/>
+                <w:sz w:val="21"/>
+                <w:szCs w:val="21"/>
+                <w:vertAlign w:val="baseline"/>
+                <w:lang w:val="en-US" w:eastAsia="zh-CN"/>
+              </w:rPr>
+            </w:pPr>
+            <w:r>
+              <w:rPr>
+                <w:rFonts w:hint="eastAsia" w:cs="华文中宋"/>
+                <w:b/>
+                <w:bCs/>
+                <w:color w:val="FF0000"/>
+                <w:sz w:val="21"/>
+                <w:szCs w:val="21"/>
+                <w:vertAlign w:val="baseline"/>
+                <w:lang w:val="en-US" w:eastAsia="zh-CN"/>
+              </w:rPr>
+              <w:t>DynamicProgress&lt;type&gt;(</w:t>
+            </w:r>
+            <w:r>
+              <w:rPr>
+                <w:rFonts w:hint="eastAsia"/>
+                <w:lang w:val="en-US" w:eastAsia="zh-CN"/>
+              </w:rPr>
+              <w:t>indicators</w:t>
+            </w:r>
+            <w:r>
+              <w:rPr>
+                <w:rFonts w:hint="eastAsia" w:cs="华文中宋"/>
+                <w:b/>
+                <w:bCs/>
+                <w:color w:val="FF0000"/>
+                <w:sz w:val="21"/>
+                <w:szCs w:val="21"/>
+                <w:vertAlign w:val="baseline"/>
+                <w:lang w:val="en-US" w:eastAsia="zh-CN"/>
+              </w:rPr>
+              <w:t xml:space="preserve"> ...)</w:t>
+            </w:r>
+          </w:p>
+        </w:tc>
+        <w:tc>
+          <w:tcPr>
+            <w:tcW w:w="0" w:type="auto"/>
+            <w:vAlign w:val="center"/>
+          </w:tcPr>
+          <w:p>
+            <w:pPr>
+              <w:rPr>
+                <w:rStyle w:val="14"/>
+                <w:rFonts w:hint="eastAsia"/>
+                <w:lang w:val="en-US" w:eastAsia="zh-CN"/>
+              </w:rPr>
+            </w:pPr>
+            <w:r>
+              <w:rPr>
+                <w:rStyle w:val="14"/>
+                <w:rFonts w:hint="eastAsia"/>
+                <w:lang w:val="en-US" w:eastAsia="zh-CN"/>
+              </w:rPr>
+              <w:t>动态</w:t>
+            </w:r>
+            <w:r>
+              <w:rPr>
+                <w:rFonts w:hint="eastAsia"/>
+                <w:lang w:val="en-US" w:eastAsia="zh-CN"/>
+              </w:rPr>
+              <w:t>进度条 (nulti_progress.hpp)</w:t>
+            </w:r>
+          </w:p>
+        </w:tc>
+      </w:tr>
+      <w:tr>
+        <w:tblPrEx>
+          <w:tblBorders>
+            <w:top w:val="single" w:color="auto" w:sz="4" w:space="0"/>
+            <w:left w:val="single" w:color="auto" w:sz="4" w:space="0"/>
+            <w:bottom w:val="single" w:color="auto" w:sz="4" w:space="0"/>
+            <w:right w:val="single" w:color="auto" w:sz="4" w:space="0"/>
+            <w:insideH w:val="single" w:color="auto" w:sz="4" w:space="0"/>
+            <w:insideV w:val="single" w:color="auto" w:sz="4" w:space="0"/>
+          </w:tblBorders>
+          <w:tblCellMar>
+            <w:top w:w="0" w:type="dxa"/>
+            <w:left w:w="108" w:type="dxa"/>
+            <w:bottom w:w="0" w:type="dxa"/>
+            <w:right w:w="108" w:type="dxa"/>
+          </w:tblCellMar>
+        </w:tblPrEx>
+        <w:trPr>
+          <w:trHeight w:val="182" w:hRule="atLeast"/>
+        </w:trPr>
+        <w:tc>
+          <w:tcPr>
+            <w:tcW w:w="0" w:type="auto"/>
+            <w:vMerge w:val="restart"/>
+            <w:vAlign w:val="center"/>
+          </w:tcPr>
+          <w:p>
+            <w:pPr>
+              <w:bidi w:val="0"/>
+              <w:jc w:val="left"/>
+              <w:rPr>
+                <w:rFonts w:hint="eastAsia" w:ascii="华文中宋" w:hAnsi="华文中宋" w:eastAsia="华文中宋" w:cs="华文中宋"/>
+                <w:b/>
+                <w:bCs/>
+                <w:color w:val="FF0000"/>
+                <w:sz w:val="21"/>
+                <w:szCs w:val="21"/>
+                <w:vertAlign w:val="baseline"/>
+                <w:lang w:val="en-US" w:eastAsia="zh-CN"/>
+              </w:rPr>
+            </w:pPr>
+            <w:r>
+              <w:rPr>
+                <w:rFonts w:hint="eastAsia" w:cs="华文中宋"/>
+                <w:b/>
+                <w:bCs/>
+                <w:color w:val="ED7D31" w:themeColor="accent2"/>
+                <w:sz w:val="21"/>
+                <w:szCs w:val="24"/>
+                <w:lang w:val="en-US" w:eastAsia="zh-CN"/>
+                <w14:textFill>
+                  <w14:solidFill>
+                    <w14:schemeClr w14:val="accent2"/>
+                  </w14:solidFill>
+                </w14:textFill>
+              </w:rPr>
+              <w:t>方法</w:t>
+            </w:r>
+          </w:p>
+        </w:tc>
+        <w:tc>
+          <w:tcPr>
+            <w:tcW w:w="0" w:type="auto"/>
+            <w:vAlign w:val="center"/>
+          </w:tcPr>
+          <w:p>
+            <w:pPr>
+              <w:bidi w:val="0"/>
+              <w:jc w:val="left"/>
+              <w:rPr>
+                <w:rFonts w:hint="default" w:cs="华文中宋"/>
+                <w:b/>
+                <w:bCs/>
+                <w:color w:val="FF0000"/>
+                <w:sz w:val="21"/>
+                <w:szCs w:val="21"/>
+                <w:vertAlign w:val="baseline"/>
+                <w:lang w:val="en-US" w:eastAsia="zh-CN"/>
+              </w:rPr>
+            </w:pPr>
+            <w:r>
+              <w:rPr>
+                <w:rFonts w:hint="eastAsia" w:cs="华文中宋"/>
+                <w:b/>
+                <w:bCs/>
+                <w:color w:val="FF0000"/>
+                <w:sz w:val="21"/>
+                <w:szCs w:val="21"/>
+                <w:vertAlign w:val="baseline"/>
+                <w:lang w:val="en-US" w:eastAsia="zh-CN"/>
+              </w:rPr>
+              <w:t>operator[]</w:t>
+            </w:r>
+          </w:p>
+        </w:tc>
+        <w:tc>
+          <w:tcPr>
+            <w:tcW w:w="0" w:type="auto"/>
+            <w:vAlign w:val="center"/>
+          </w:tcPr>
+          <w:p>
+            <w:pPr>
+              <w:rPr>
+                <w:rFonts w:hint="default"/>
+                <w:lang w:val="en-US" w:eastAsia="zh-CN"/>
+              </w:rPr>
+            </w:pPr>
+            <w:r>
+              <w:rPr>
+                <w:rStyle w:val="14"/>
+                <w:rFonts w:hint="eastAsia"/>
+                <w:lang w:val="en-US" w:eastAsia="zh-CN"/>
+              </w:rPr>
+              <w:t>索引</w:t>
+            </w:r>
+          </w:p>
+        </w:tc>
+      </w:tr>
+      <w:tr>
+        <w:tblPrEx>
+          <w:tblBorders>
+            <w:top w:val="single" w:color="auto" w:sz="4" w:space="0"/>
+            <w:left w:val="single" w:color="auto" w:sz="4" w:space="0"/>
+            <w:bottom w:val="single" w:color="auto" w:sz="4" w:space="0"/>
+            <w:right w:val="single" w:color="auto" w:sz="4" w:space="0"/>
+            <w:insideH w:val="single" w:color="auto" w:sz="4" w:space="0"/>
+            <w:insideV w:val="single" w:color="auto" w:sz="4" w:space="0"/>
+          </w:tblBorders>
+          <w:tblCellMar>
+            <w:top w:w="0" w:type="dxa"/>
+            <w:left w:w="108" w:type="dxa"/>
+            <w:bottom w:w="0" w:type="dxa"/>
+            <w:right w:w="108" w:type="dxa"/>
+          </w:tblCellMar>
+        </w:tblPrEx>
+        <w:trPr>
+          <w:trHeight w:val="182" w:hRule="atLeast"/>
+        </w:trPr>
+        <w:tc>
+          <w:tcPr>
+            <w:tcW w:w="0" w:type="auto"/>
+            <w:vMerge w:val="continue"/>
+            <w:vAlign w:val="center"/>
+          </w:tcPr>
+          <w:p>
+            <w:pPr>
+              <w:bidi w:val="0"/>
+              <w:jc w:val="left"/>
+              <w:rPr>
+                <w:rFonts w:hint="eastAsia" w:cs="华文中宋"/>
+                <w:b/>
+                <w:bCs/>
+                <w:color w:val="ED7D31" w:themeColor="accent2"/>
+                <w:sz w:val="21"/>
+                <w:szCs w:val="24"/>
+                <w:lang w:val="en-US" w:eastAsia="zh-CN"/>
+                <w14:textFill>
+                  <w14:solidFill>
+                    <w14:schemeClr w14:val="accent2"/>
+                  </w14:solidFill>
+                </w14:textFill>
+              </w:rPr>
+            </w:pPr>
+          </w:p>
+        </w:tc>
+        <w:tc>
+          <w:tcPr>
+            <w:tcW w:w="0" w:type="auto"/>
+            <w:vAlign w:val="center"/>
+          </w:tcPr>
+          <w:p>
+            <w:pPr>
+              <w:bidi w:val="0"/>
+              <w:jc w:val="left"/>
+              <w:rPr>
+                <w:rFonts w:hint="default" w:ascii="华文中宋" w:hAnsi="华文中宋" w:eastAsia="华文中宋" w:cs="华文中宋"/>
+                <w:b/>
+                <w:bCs/>
+                <w:color w:val="FF0000"/>
+                <w:kern w:val="2"/>
+                <w:sz w:val="21"/>
+                <w:szCs w:val="21"/>
+                <w:vertAlign w:val="baseline"/>
+                <w:lang w:val="en-US" w:eastAsia="zh-CN" w:bidi="ar-SA"/>
+              </w:rPr>
+            </w:pPr>
+            <w:r>
+              <w:rPr>
+                <w:rFonts w:hint="eastAsia" w:cs="华文中宋"/>
+                <w:b/>
+                <w:bCs/>
+                <w:color w:val="FF0000"/>
+                <w:sz w:val="21"/>
+                <w:szCs w:val="21"/>
+                <w:vertAlign w:val="baseline"/>
+                <w:lang w:val="en-US" w:eastAsia="zh-CN"/>
+              </w:rPr>
+              <w:t>pushback(</w:t>
+            </w:r>
+            <w:r>
+              <w:rPr>
+                <w:rFonts w:hint="eastAsia"/>
+                <w:lang w:val="en-US" w:eastAsia="zh-CN"/>
+              </w:rPr>
+              <w:t>indicator</w:t>
+            </w:r>
+            <w:r>
+              <w:rPr>
+                <w:rFonts w:hint="eastAsia" w:cs="华文中宋"/>
+                <w:b/>
+                <w:bCs/>
+                <w:color w:val="FF0000"/>
+                <w:sz w:val="21"/>
+                <w:szCs w:val="21"/>
+                <w:vertAlign w:val="baseline"/>
+                <w:lang w:val="en-US" w:eastAsia="zh-CN"/>
+              </w:rPr>
+              <w:t>)</w:t>
+            </w:r>
+          </w:p>
+        </w:tc>
+        <w:tc>
+          <w:tcPr>
+            <w:tcW w:w="0" w:type="auto"/>
+            <w:vAlign w:val="center"/>
+          </w:tcPr>
+          <w:p>
+            <w:pPr>
+              <w:rPr>
+                <w:rFonts w:hint="default" w:ascii="华文中宋" w:hAnsi="华文中宋" w:eastAsia="华文中宋" w:cs="华文中宋"/>
+                <w:b/>
+                <w:bCs/>
+                <w:color w:val="ED7D31" w:themeColor="accent2"/>
+                <w:kern w:val="2"/>
+                <w:sz w:val="21"/>
+                <w:szCs w:val="21"/>
+                <w:lang w:val="en-US" w:eastAsia="zh-CN" w:bidi="ar-SA"/>
+                <w14:textFill>
+                  <w14:solidFill>
+                    <w14:schemeClr w14:val="accent2"/>
+                  </w14:solidFill>
+                </w14:textFill>
+              </w:rPr>
+            </w:pPr>
+            <w:r>
+              <w:rPr>
+                <w:rStyle w:val="14"/>
+                <w:rFonts w:hint="eastAsia"/>
+                <w:lang w:val="en-US" w:eastAsia="zh-CN"/>
+              </w:rPr>
+              <w:t>增加</w:t>
+            </w:r>
+            <w:r>
+              <w:rPr>
+                <w:rFonts w:hint="eastAsia" w:cs="华文中宋"/>
+                <w:b/>
+                <w:bCs/>
+                <w:color w:val="ED7D31" w:themeColor="accent2"/>
+                <w:kern w:val="2"/>
+                <w:sz w:val="21"/>
+                <w:szCs w:val="21"/>
+                <w:lang w:val="en-US" w:eastAsia="zh-CN" w:bidi="ar-SA"/>
+                <w14:textFill>
+                  <w14:solidFill>
+                    <w14:schemeClr w14:val="accent2"/>
+                  </w14:solidFill>
+                </w14:textFill>
+              </w:rPr>
+              <w:t>进度条</w:t>
             </w:r>
           </w:p>
         </w:tc>
@@ -10501,6 +14123,12 @@
             <w:insideH w:val="single" w:color="auto" w:sz="4" w:space="0"/>
             <w:insideV w:val="single" w:color="auto" w:sz="4" w:space="0"/>
           </w:tblBorders>
+          <w:tblCellMar>
+            <w:top w:w="0" w:type="dxa"/>
+            <w:left w:w="108" w:type="dxa"/>
+            <w:bottom w:w="0" w:type="dxa"/>
+            <w:right w:w="108" w:type="dxa"/>
+          </w:tblCellMar>
         </w:tblPrEx>
         <w:tc>
           <w:tcPr>
@@ -13854,6 +17482,12 @@
             <w:insideH w:val="single" w:color="auto" w:sz="4" w:space="0"/>
             <w:insideV w:val="single" w:color="auto" w:sz="4" w:space="0"/>
           </w:tblBorders>
+          <w:tblCellMar>
+            <w:top w:w="0" w:type="dxa"/>
+            <w:left w:w="108" w:type="dxa"/>
+            <w:bottom w:w="0" w:type="dxa"/>
+            <w:right w:w="108" w:type="dxa"/>
+          </w:tblCellMar>
         </w:tblPrEx>
         <w:tc>
           <w:tcPr>
@@ -19069,6 +22703,12 @@
             <w:insideH w:val="single" w:color="auto" w:sz="4" w:space="0"/>
             <w:insideV w:val="single" w:color="auto" w:sz="4" w:space="0"/>
           </w:tblBorders>
+          <w:tblCellMar>
+            <w:top w:w="0" w:type="dxa"/>
+            <w:left w:w="108" w:type="dxa"/>
+            <w:bottom w:w="0" w:type="dxa"/>
+            <w:right w:w="108" w:type="dxa"/>
+          </w:tblCellMar>
         </w:tblPrEx>
         <w:tc>
           <w:tcPr>
@@ -29276,14 +32916,6 @@
       </w:tr>
       <w:tr>
         <w:tblPrEx>
-          <w:tblBorders>
-            <w:top w:val="single" w:color="auto" w:sz="4" w:space="0"/>
-            <w:left w:val="single" w:color="auto" w:sz="4" w:space="0"/>
-            <w:bottom w:val="single" w:color="auto" w:sz="4" w:space="0"/>
-            <w:right w:val="single" w:color="auto" w:sz="4" w:space="0"/>
-            <w:insideH w:val="single" w:color="auto" w:sz="4" w:space="0"/>
-            <w:insideV w:val="single" w:color="auto" w:sz="4" w:space="0"/>
-          </w:tblBorders>
           <w:tblCellMar>
             <w:top w:w="0" w:type="dxa"/>
             <w:left w:w="108" w:type="dxa"/>
@@ -31268,12 +34900,6 @@
             <w:insideH w:val="single" w:color="auto" w:sz="4" w:space="0"/>
             <w:insideV w:val="single" w:color="auto" w:sz="4" w:space="0"/>
           </w:tblBorders>
-          <w:tblCellMar>
-            <w:top w:w="0" w:type="dxa"/>
-            <w:left w:w="108" w:type="dxa"/>
-            <w:bottom w:w="0" w:type="dxa"/>
-            <w:right w:w="108" w:type="dxa"/>
-          </w:tblCellMar>
         </w:tblPrEx>
         <w:tc>
           <w:tcPr>
@@ -34689,12 +38315,6 @@
             <w:insideH w:val="single" w:color="auto" w:sz="4" w:space="0"/>
             <w:insideV w:val="single" w:color="auto" w:sz="4" w:space="0"/>
           </w:tblBorders>
-          <w:tblCellMar>
-            <w:top w:w="0" w:type="dxa"/>
-            <w:left w:w="108" w:type="dxa"/>
-            <w:bottom w:w="0" w:type="dxa"/>
-            <w:right w:w="108" w:type="dxa"/>
-          </w:tblCellMar>
         </w:tblPrEx>
         <w:tc>
           <w:tcPr>
@@ -34881,418 +38501,6 @@
                 <w:lang w:val="en-US" w:eastAsia="zh-CN"/>
               </w:rPr>
               <w:t>生成消息</w:t>
-            </w:r>
-          </w:p>
-        </w:tc>
-      </w:tr>
-    </w:tbl>
-    <w:p>
-      <w:pPr>
-        <w:rPr>
-          <w:rFonts w:hint="default"/>
-          <w:lang w:val="en-US" w:eastAsia="zh-CN"/>
-        </w:rPr>
-      </w:pPr>
-    </w:p>
-    <w:p>
-      <w:pPr>
-        <w:rPr>
-          <w:rFonts w:hint="default"/>
-          <w:lang w:val="en-US" w:eastAsia="zh-CN"/>
-        </w:rPr>
-      </w:pPr>
-    </w:p>
-    <w:p>
-      <w:pPr>
-        <w:rPr>
-          <w:rFonts w:hint="default"/>
-          <w:lang w:val="en-US" w:eastAsia="zh-CN"/>
-        </w:rPr>
-      </w:pPr>
-    </w:p>
-    <w:p>
-      <w:pPr>
-        <w:pStyle w:val="2"/>
-        <w:bidi w:val="0"/>
-        <w:rPr>
-          <w:rFonts w:hint="default"/>
-          <w:lang w:val="en-US" w:eastAsia="zh-CN"/>
-        </w:rPr>
-      </w:pPr>
-      <w:r>
-        <w:rPr>
-          <w:rFonts w:hint="eastAsia"/>
-          <w:lang w:val="en-US" w:eastAsia="zh-CN"/>
-        </w:rPr>
-        <w:t>进度tqdm/tqdm.h</w:t>
-      </w:r>
-      <w:r>
-        <w:rPr>
-          <w:rFonts w:hint="eastAsia"/>
-        </w:rPr>
-        <w:t>：</w:t>
-      </w:r>
-    </w:p>
-    <w:p>
-      <w:pPr>
-        <w:rPr>
-          <w:rFonts w:hint="default"/>
-          <w:lang w:val="en-US" w:eastAsia="zh-CN"/>
-        </w:rPr>
-      </w:pPr>
-      <w:r>
-        <w:rPr>
-          <w:rFonts w:hint="eastAsia"/>
-          <w:lang w:val="en-US" w:eastAsia="zh-CN"/>
-        </w:rPr>
-        <w:t>namespace：tqdm</w:t>
-      </w:r>
-    </w:p>
-    <w:p>
-      <w:pPr>
-        <w:rPr>
-          <w:rFonts w:hint="default"/>
-          <w:lang w:val="en-US" w:eastAsia="zh-CN"/>
-        </w:rPr>
-      </w:pPr>
-    </w:p>
-    <w:tbl>
-      <w:tblPr>
-        <w:tblStyle w:val="8"/>
-        <w:tblW w:w="0" w:type="auto"/>
-        <w:tblInd w:w="0" w:type="dxa"/>
-        <w:tblBorders>
-          <w:top w:val="single" w:color="auto" w:sz="4" w:space="0"/>
-          <w:left w:val="single" w:color="auto" w:sz="4" w:space="0"/>
-          <w:bottom w:val="single" w:color="auto" w:sz="4" w:space="0"/>
-          <w:right w:val="single" w:color="auto" w:sz="4" w:space="0"/>
-          <w:insideH w:val="single" w:color="auto" w:sz="4" w:space="0"/>
-          <w:insideV w:val="single" w:color="auto" w:sz="4" w:space="0"/>
-        </w:tblBorders>
-        <w:tblLayout w:type="autofit"/>
-        <w:tblCellMar>
-          <w:top w:w="0" w:type="dxa"/>
-          <w:left w:w="108" w:type="dxa"/>
-          <w:bottom w:w="0" w:type="dxa"/>
-          <w:right w:w="108" w:type="dxa"/>
-        </w:tblCellMar>
-      </w:tblPr>
-      <w:tblGrid>
-        <w:gridCol w:w="1161"/>
-        <w:gridCol w:w="1577"/>
-        <w:gridCol w:w="3370"/>
-      </w:tblGrid>
-      <w:tr>
-        <w:tblPrEx>
-          <w:tblBorders>
-            <w:top w:val="single" w:color="auto" w:sz="4" w:space="0"/>
-            <w:left w:val="single" w:color="auto" w:sz="4" w:space="0"/>
-            <w:bottom w:val="single" w:color="auto" w:sz="4" w:space="0"/>
-            <w:right w:val="single" w:color="auto" w:sz="4" w:space="0"/>
-            <w:insideH w:val="single" w:color="auto" w:sz="4" w:space="0"/>
-            <w:insideV w:val="single" w:color="auto" w:sz="4" w:space="0"/>
-          </w:tblBorders>
-          <w:tblCellMar>
-            <w:top w:w="0" w:type="dxa"/>
-            <w:left w:w="108" w:type="dxa"/>
-            <w:bottom w:w="0" w:type="dxa"/>
-            <w:right w:w="108" w:type="dxa"/>
-          </w:tblCellMar>
-        </w:tblPrEx>
-        <w:tc>
-          <w:tcPr>
-            <w:tcW w:w="0" w:type="auto"/>
-            <w:gridSpan w:val="2"/>
-            <w:vAlign w:val="center"/>
-          </w:tcPr>
-          <w:p>
-            <w:pPr>
-              <w:pStyle w:val="13"/>
-              <w:bidi w:val="0"/>
-              <w:jc w:val="both"/>
-              <w:rPr>
-                <w:rFonts w:hint="eastAsia"/>
-                <w:lang w:val="en-US" w:eastAsia="zh-CN"/>
-              </w:rPr>
-            </w:pPr>
-            <w:r>
-              <w:rPr>
-                <w:rFonts w:hint="eastAsia"/>
-                <w:lang w:val="en-US" w:eastAsia="zh-CN"/>
-              </w:rPr>
-              <w:t>tqdm(vector)</w:t>
-            </w:r>
-          </w:p>
-          <w:p>
-            <w:pPr>
-              <w:pStyle w:val="13"/>
-              <w:bidi w:val="0"/>
-              <w:jc w:val="both"/>
-              <w:rPr>
-                <w:rFonts w:hint="eastAsia"/>
-                <w:lang w:val="en-US" w:eastAsia="zh-CN"/>
-              </w:rPr>
-            </w:pPr>
-            <w:r>
-              <w:rPr>
-                <w:rFonts w:hint="eastAsia"/>
-                <w:lang w:val="en-US" w:eastAsia="zh-CN"/>
-              </w:rPr>
-              <w:t>tqdm(beg_iter, total)</w:t>
-            </w:r>
-          </w:p>
-          <w:p>
-            <w:pPr>
-              <w:pStyle w:val="13"/>
-              <w:bidi w:val="0"/>
-              <w:jc w:val="both"/>
-              <w:rPr>
-                <w:rFonts w:hint="default"/>
-                <w:lang w:val="en-US" w:eastAsia="zh-CN"/>
-              </w:rPr>
-            </w:pPr>
-            <w:r>
-              <w:rPr>
-                <w:rFonts w:hint="eastAsia"/>
-                <w:lang w:val="en-US" w:eastAsia="zh-CN"/>
-              </w:rPr>
-              <w:t>tqdm(beg_iter, end_iter)</w:t>
-            </w:r>
-          </w:p>
-        </w:tc>
-        <w:tc>
-          <w:tcPr>
-            <w:tcW w:w="0" w:type="auto"/>
-            <w:vAlign w:val="center"/>
-          </w:tcPr>
-          <w:p>
-            <w:pPr>
-              <w:jc w:val="both"/>
-              <w:rPr>
-                <w:rStyle w:val="14"/>
-                <w:rFonts w:hint="default"/>
-                <w:lang w:val="en-US" w:eastAsia="zh-CN"/>
-              </w:rPr>
-            </w:pPr>
-            <w:r>
-              <w:rPr>
-                <w:rStyle w:val="14"/>
-                <w:rFonts w:hint="eastAsia"/>
-                <w:lang w:val="en-US" w:eastAsia="zh-CN"/>
-              </w:rPr>
-              <w:t>进度条</w:t>
-            </w:r>
-            <w:r>
-              <w:rPr>
-                <w:rFonts w:hint="eastAsia"/>
-                <w:vertAlign w:val="baseline"/>
-                <w:lang w:val="en-US" w:eastAsia="zh-CN"/>
-              </w:rPr>
-              <w:t>，支持加法，解引用取元素</w:t>
-            </w:r>
-          </w:p>
-        </w:tc>
-      </w:tr>
-      <w:tr>
-        <w:tblPrEx>
-          <w:tblBorders>
-            <w:top w:val="single" w:color="auto" w:sz="4" w:space="0"/>
-            <w:left w:val="single" w:color="auto" w:sz="4" w:space="0"/>
-            <w:bottom w:val="single" w:color="auto" w:sz="4" w:space="0"/>
-            <w:right w:val="single" w:color="auto" w:sz="4" w:space="0"/>
-            <w:insideH w:val="single" w:color="auto" w:sz="4" w:space="0"/>
-            <w:insideV w:val="single" w:color="auto" w:sz="4" w:space="0"/>
-          </w:tblBorders>
-          <w:tblCellMar>
-            <w:top w:w="0" w:type="dxa"/>
-            <w:left w:w="108" w:type="dxa"/>
-            <w:bottom w:w="0" w:type="dxa"/>
-            <w:right w:w="108" w:type="dxa"/>
-          </w:tblCellMar>
-        </w:tblPrEx>
-        <w:tc>
-          <w:tcPr>
-            <w:tcW w:w="0" w:type="auto"/>
-            <w:gridSpan w:val="2"/>
-            <w:vAlign w:val="center"/>
-          </w:tcPr>
-          <w:p>
-            <w:pPr>
-              <w:pStyle w:val="13"/>
-              <w:bidi w:val="0"/>
-              <w:jc w:val="both"/>
-              <w:rPr>
-                <w:rFonts w:hint="eastAsia"/>
-                <w:lang w:val="en-US" w:eastAsia="zh-CN"/>
-              </w:rPr>
-            </w:pPr>
-            <w:r>
-              <w:rPr>
-                <w:rFonts w:hint="eastAsia"/>
-                <w:lang w:val="en-US" w:eastAsia="zh-CN"/>
-              </w:rPr>
-              <w:t>range(n)</w:t>
-            </w:r>
-          </w:p>
-          <w:p>
-            <w:pPr>
-              <w:pStyle w:val="13"/>
-              <w:bidi w:val="0"/>
-              <w:jc w:val="both"/>
-              <w:rPr>
-                <w:rFonts w:hint="default"/>
-                <w:lang w:val="en-US" w:eastAsia="zh-CN"/>
-              </w:rPr>
-            </w:pPr>
-            <w:r>
-              <w:rPr>
-                <w:rFonts w:hint="eastAsia"/>
-                <w:lang w:val="en-US" w:eastAsia="zh-CN"/>
-              </w:rPr>
-              <w:t>range(start, end, step=1)</w:t>
-            </w:r>
-          </w:p>
-        </w:tc>
-        <w:tc>
-          <w:tcPr>
-            <w:tcW w:w="0" w:type="auto"/>
-            <w:vAlign w:val="center"/>
-          </w:tcPr>
-          <w:p>
-            <w:pPr>
-              <w:jc w:val="both"/>
-              <w:rPr>
-                <w:rStyle w:val="14"/>
-                <w:rFonts w:hint="default"/>
-                <w:lang w:val="en-US" w:eastAsia="zh-CN"/>
-              </w:rPr>
-            </w:pPr>
-            <w:r>
-              <w:rPr>
-                <w:rStyle w:val="14"/>
-                <w:rFonts w:hint="eastAsia"/>
-                <w:lang w:val="en-US" w:eastAsia="zh-CN"/>
-              </w:rPr>
-              <w:t>线性序列</w:t>
-            </w:r>
-          </w:p>
-        </w:tc>
-      </w:tr>
-      <w:tr>
-        <w:tblPrEx>
-          <w:tblBorders>
-            <w:top w:val="single" w:color="auto" w:sz="4" w:space="0"/>
-            <w:left w:val="single" w:color="auto" w:sz="4" w:space="0"/>
-            <w:bottom w:val="single" w:color="auto" w:sz="4" w:space="0"/>
-            <w:right w:val="single" w:color="auto" w:sz="4" w:space="0"/>
-            <w:insideH w:val="single" w:color="auto" w:sz="4" w:space="0"/>
-            <w:insideV w:val="single" w:color="auto" w:sz="4" w:space="0"/>
-          </w:tblBorders>
-          <w:tblCellMar>
-            <w:top w:w="0" w:type="dxa"/>
-            <w:left w:w="108" w:type="dxa"/>
-            <w:bottom w:w="0" w:type="dxa"/>
-            <w:right w:w="108" w:type="dxa"/>
-          </w:tblCellMar>
-        </w:tblPrEx>
-        <w:tc>
-          <w:tcPr>
-            <w:tcW w:w="0" w:type="auto"/>
-            <w:vAlign w:val="center"/>
-          </w:tcPr>
-          <w:p>
-            <w:pPr>
-              <w:pStyle w:val="13"/>
-              <w:bidi w:val="0"/>
-              <w:jc w:val="both"/>
-              <w:rPr>
-                <w:rFonts w:hint="default"/>
-                <w:lang w:val="en-US" w:eastAsia="zh-CN"/>
-              </w:rPr>
-            </w:pPr>
-            <w:r>
-              <w:rPr>
-                <w:rFonts w:hint="eastAsia" w:cs="华文中宋"/>
-                <w:b/>
-                <w:bCs/>
-                <w:color w:val="ED7D31" w:themeColor="accent2"/>
-                <w:kern w:val="2"/>
-                <w:sz w:val="21"/>
-                <w:szCs w:val="21"/>
-                <w:lang w:val="en-US" w:eastAsia="zh-CN" w:bidi="ar-SA"/>
-                <w14:textFill>
-                  <w14:solidFill>
-                    <w14:schemeClr w14:val="accent2"/>
-                  </w14:solidFill>
-                </w14:textFill>
-              </w:rPr>
-              <w:t>属性</w:t>
-            </w:r>
-          </w:p>
-        </w:tc>
-        <w:tc>
-          <w:tcPr>
-            <w:tcW w:w="0" w:type="auto"/>
-            <w:vAlign w:val="center"/>
-          </w:tcPr>
-          <w:p>
-            <w:pPr>
-              <w:pStyle w:val="13"/>
-              <w:bidi w:val="0"/>
-              <w:jc w:val="both"/>
-              <w:rPr>
-                <w:rFonts w:hint="default"/>
-                <w:lang w:val="en-US" w:eastAsia="zh-CN"/>
-              </w:rPr>
-            </w:pPr>
-            <w:r>
-              <w:rPr>
-                <w:rFonts w:hint="eastAsia"/>
-                <w:lang w:val="en-US" w:eastAsia="zh-CN"/>
-              </w:rPr>
-              <w:t>end()</w:t>
-            </w:r>
-          </w:p>
-        </w:tc>
-        <w:tc>
-          <w:tcPr>
-            <w:tcW w:w="0" w:type="auto"/>
-            <w:vAlign w:val="center"/>
-          </w:tcPr>
-          <w:p>
-            <w:pPr>
-              <w:jc w:val="both"/>
-              <w:rPr>
-                <w:rStyle w:val="14"/>
-                <w:rFonts w:hint="default"/>
-                <w:lang w:val="en-US" w:eastAsia="zh-CN"/>
-              </w:rPr>
-            </w:pPr>
-            <w:r>
-              <w:rPr>
-                <w:rStyle w:val="14"/>
-                <w:rFonts w:hint="eastAsia"/>
-                <w:lang w:val="en-US" w:eastAsia="zh-CN"/>
-              </w:rPr>
-              <w:t>终点</w:t>
-            </w:r>
-            <w:r>
-              <w:rPr>
-                <w:rFonts w:hint="eastAsia" w:ascii="华文中宋" w:hAnsi="华文中宋" w:eastAsia="华文中宋" w:cs="华文中宋"/>
-                <w:b/>
-                <w:bCs/>
-                <w:color w:val="ED7D31" w:themeColor="accent2"/>
-                <w:kern w:val="2"/>
-                <w:sz w:val="21"/>
-                <w:szCs w:val="21"/>
-                <w:lang w:val="en-US" w:eastAsia="zh-CN" w:bidi="ar-SA"/>
-                <w14:textFill>
-                  <w14:solidFill>
-                    <w14:schemeClr w14:val="accent2"/>
-                  </w14:solidFill>
-                </w14:textFill>
-              </w:rPr>
-              <w:t>迭代器</w:t>
             </w:r>
           </w:p>
         </w:tc>
@@ -35756,6 +38964,14 @@
       </w:tblGrid>
       <w:tr>
         <w:tblPrEx>
+          <w:tblBorders>
+            <w:top w:val="single" w:color="auto" w:sz="4" w:space="0"/>
+            <w:left w:val="single" w:color="auto" w:sz="4" w:space="0"/>
+            <w:bottom w:val="single" w:color="auto" w:sz="4" w:space="0"/>
+            <w:right w:val="single" w:color="auto" w:sz="4" w:space="0"/>
+            <w:insideH w:val="single" w:color="auto" w:sz="4" w:space="0"/>
+            <w:insideV w:val="single" w:color="auto" w:sz="4" w:space="0"/>
+          </w:tblBorders>
           <w:tblCellMar>
             <w:top w:w="0" w:type="dxa"/>
             <w:left w:w="108" w:type="dxa"/>

</xml_diff>

<commit_message>
update on 2024-06-26 23:42:37.639275
</commit_message>
<xml_diff>
--- a/cpp 系统交互.docx
+++ b/cpp 系统交互.docx
@@ -1292,6 +1292,12 @@
             <w:insideH w:val="single" w:color="auto" w:sz="4" w:space="0"/>
             <w:insideV w:val="single" w:color="auto" w:sz="4" w:space="0"/>
           </w:tblBorders>
+          <w:tblCellMar>
+            <w:top w:w="0" w:type="dxa"/>
+            <w:left w:w="108" w:type="dxa"/>
+            <w:bottom w:w="0" w:type="dxa"/>
+            <w:right w:w="108" w:type="dxa"/>
+          </w:tblCellMar>
         </w:tblPrEx>
         <w:trPr>
           <w:trHeight w:val="90" w:hRule="atLeast"/>
@@ -3398,6 +3404,12 @@
             <w:insideH w:val="single" w:color="auto" w:sz="4" w:space="0"/>
             <w:insideV w:val="single" w:color="auto" w:sz="4" w:space="0"/>
           </w:tblBorders>
+          <w:tblCellMar>
+            <w:top w:w="0" w:type="dxa"/>
+            <w:left w:w="108" w:type="dxa"/>
+            <w:bottom w:w="0" w:type="dxa"/>
+            <w:right w:w="108" w:type="dxa"/>
+          </w:tblCellMar>
         </w:tblPrEx>
         <w:trPr>
           <w:trHeight w:val="182" w:hRule="atLeast"/>
@@ -6252,6 +6264,12 @@
             <w:insideH w:val="single" w:color="auto" w:sz="4" w:space="0"/>
             <w:insideV w:val="single" w:color="auto" w:sz="4" w:space="0"/>
           </w:tblBorders>
+          <w:tblCellMar>
+            <w:top w:w="0" w:type="dxa"/>
+            <w:left w:w="108" w:type="dxa"/>
+            <w:bottom w:w="0" w:type="dxa"/>
+            <w:right w:w="108" w:type="dxa"/>
+          </w:tblCellMar>
         </w:tblPrEx>
         <w:trPr>
           <w:trHeight w:val="182" w:hRule="atLeast"/>
@@ -8334,16 +8352,7 @@
                 <w:rFonts w:hint="eastAsia"/>
                 <w:lang w:val="en-US" w:eastAsia="zh-CN"/>
               </w:rPr>
-              <w:t>进度条 (progress_spinner</w:t>
-            </w:r>
-            <w:bookmarkStart w:id="0" w:name="_GoBack"/>
-            <w:bookmarkEnd w:id="0"/>
-            <w:r>
-              <w:rPr>
-                <w:rFonts w:hint="eastAsia"/>
-                <w:lang w:val="en-US" w:eastAsia="zh-CN"/>
-              </w:rPr>
-              <w:t>.hpp)</w:t>
+              <w:t>进度条 (progress_spinner.hpp)</w:t>
             </w:r>
           </w:p>
         </w:tc>
@@ -8379,7 +8388,50 @@
               <w:bidi w:val="0"/>
               <w:jc w:val="left"/>
               <w:rPr>
-                <w:rFonts w:hint="eastAsia" w:ascii="华文中宋" w:hAnsi="华文中宋" w:eastAsia="华文中宋" w:cs="华文中宋"/>
+                <w:rFonts w:hint="default" w:cs="华文中宋"/>
+                <w:b/>
+                <w:bCs/>
+                <w:color w:val="ED7D31" w:themeColor="accent2"/>
+                <w:sz w:val="21"/>
+                <w:szCs w:val="24"/>
+                <w:lang w:val="en-US" w:eastAsia="zh-CN"/>
+                <w14:textFill>
+                  <w14:solidFill>
+                    <w14:schemeClr w14:val="accent2"/>
+                  </w14:solidFill>
+                </w14:textFill>
+              </w:rPr>
+            </w:pPr>
+            <w:r>
+              <w:rPr>
+                <w:rFonts w:hint="eastAsia" w:cs="华文中宋"/>
+                <w:b/>
+                <w:bCs/>
+                <w:color w:val="ED7D31" w:themeColor="accent2"/>
+                <w:sz w:val="21"/>
+                <w:szCs w:val="24"/>
+                <w:lang w:val="en-US" w:eastAsia="zh-CN"/>
+                <w14:textFill>
+                  <w14:solidFill>
+                    <w14:schemeClr w14:val="accent2"/>
+                  </w14:solidFill>
+                </w14:textFill>
+              </w:rPr>
+              <w:t>属性</w:t>
+            </w:r>
+          </w:p>
+        </w:tc>
+        <w:tc>
+          <w:tcPr>
+            <w:tcW w:w="0" w:type="auto"/>
+            <w:vAlign w:val="center"/>
+          </w:tcPr>
+          <w:p>
+            <w:pPr>
+              <w:bidi w:val="0"/>
+              <w:jc w:val="left"/>
+              <w:rPr>
+                <w:rFonts w:hint="default" w:cs="华文中宋"/>
                 <w:b/>
                 <w:bCs/>
                 <w:color w:val="FF0000"/>
@@ -8394,52 +8446,13 @@
                 <w:rFonts w:hint="eastAsia" w:cs="华文中宋"/>
                 <w:b/>
                 <w:bCs/>
-                <w:color w:val="ED7D31" w:themeColor="accent2"/>
-                <w:sz w:val="21"/>
-                <w:szCs w:val="24"/>
-                <w:lang w:val="en-US" w:eastAsia="zh-CN"/>
-                <w14:textFill>
-                  <w14:solidFill>
-                    <w14:schemeClr w14:val="accent2"/>
-                  </w14:solidFill>
-                </w14:textFill>
-              </w:rPr>
-              <w:t>方法</w:t>
-            </w:r>
-          </w:p>
-        </w:tc>
-        <w:tc>
-          <w:tcPr>
-            <w:tcW w:w="0" w:type="auto"/>
-            <w:vAlign w:val="center"/>
-          </w:tcPr>
-          <w:p>
-            <w:pPr>
-              <w:bidi w:val="0"/>
-              <w:jc w:val="left"/>
-              <w:rPr>
-                <w:rFonts w:hint="default" w:cs="华文中宋"/>
-                <w:b/>
-                <w:bCs/>
                 <w:color w:val="FF0000"/>
                 <w:sz w:val="21"/>
                 <w:szCs w:val="21"/>
                 <w:vertAlign w:val="baseline"/>
                 <w:lang w:val="en-US" w:eastAsia="zh-CN"/>
               </w:rPr>
-            </w:pPr>
-            <w:r>
-              <w:rPr>
-                <w:rFonts w:hint="eastAsia" w:cs="华文中宋"/>
-                <w:b/>
-                <w:bCs/>
-                <w:color w:val="FF0000"/>
-                <w:sz w:val="21"/>
-                <w:szCs w:val="21"/>
-                <w:vertAlign w:val="baseline"/>
-                <w:lang w:val="en-US" w:eastAsia="zh-CN"/>
-              </w:rPr>
-              <w:t>tick()</w:t>
+              <w:t>current()</w:t>
             </w:r>
           </w:p>
         </w:tc>
@@ -8457,18 +8470,18 @@
             </w:pPr>
             <w:r>
               <w:rPr>
-                <w:rFonts w:hint="eastAsia"/>
-                <w:lang w:val="en-US" w:eastAsia="zh-CN"/>
-              </w:rPr>
-              <w:t>叠加</w:t>
-            </w:r>
-            <w:r>
-              <w:rPr>
                 <w:rStyle w:val="14"/>
                 <w:rFonts w:hint="eastAsia"/>
                 <w:lang w:val="en-US" w:eastAsia="zh-CN"/>
               </w:rPr>
-              <w:t>计数</w:t>
+              <w:t>当前</w:t>
+            </w:r>
+            <w:r>
+              <w:rPr>
+                <w:rFonts w:hint="eastAsia"/>
+                <w:lang w:val="en-US" w:eastAsia="zh-CN"/>
+              </w:rPr>
+              <w:t>进度</w:t>
             </w:r>
           </w:p>
         </w:tc>
@@ -8505,6 +8518,255 @@
               <w:bidi w:val="0"/>
               <w:jc w:val="left"/>
               <w:rPr>
+                <w:rFonts w:hint="eastAsia" w:cs="华文中宋"/>
+                <w:b/>
+                <w:bCs/>
+                <w:color w:val="ED7D31" w:themeColor="accent2"/>
+                <w:sz w:val="21"/>
+                <w:szCs w:val="24"/>
+                <w:lang w:val="en-US" w:eastAsia="zh-CN"/>
+                <w14:textFill>
+                  <w14:solidFill>
+                    <w14:schemeClr w14:val="accent2"/>
+                  </w14:solidFill>
+                </w14:textFill>
+              </w:rPr>
+            </w:pPr>
+          </w:p>
+        </w:tc>
+        <w:tc>
+          <w:tcPr>
+            <w:tcW w:w="0" w:type="auto"/>
+            <w:vAlign w:val="center"/>
+          </w:tcPr>
+          <w:p>
+            <w:pPr>
+              <w:bidi w:val="0"/>
+              <w:jc w:val="left"/>
+              <w:rPr>
+                <w:rFonts w:hint="eastAsia" w:ascii="华文中宋" w:hAnsi="华文中宋" w:eastAsia="华文中宋" w:cs="华文中宋"/>
+                <w:b/>
+                <w:bCs/>
+                <w:color w:val="FF0000"/>
+                <w:kern w:val="2"/>
+                <w:sz w:val="21"/>
+                <w:szCs w:val="21"/>
+                <w:vertAlign w:val="baseline"/>
+                <w:lang w:val="en-US" w:eastAsia="zh-CN" w:bidi="ar-SA"/>
+              </w:rPr>
+            </w:pPr>
+            <w:r>
+              <w:rPr>
+                <w:rFonts w:hint="eastAsia" w:cs="华文中宋"/>
+                <w:b/>
+                <w:bCs/>
+                <w:color w:val="FF0000"/>
+                <w:sz w:val="21"/>
+                <w:szCs w:val="21"/>
+                <w:vertAlign w:val="baseline"/>
+                <w:lang w:val="en-US" w:eastAsia="zh-CN"/>
+              </w:rPr>
+              <w:t>is_completed()</w:t>
+            </w:r>
+          </w:p>
+        </w:tc>
+        <w:tc>
+          <w:tcPr>
+            <w:tcW w:w="0" w:type="auto"/>
+            <w:vAlign w:val="center"/>
+          </w:tcPr>
+          <w:p>
+            <w:pPr>
+              <w:rPr>
+                <w:rFonts w:hint="eastAsia" w:ascii="华文中宋" w:hAnsi="华文中宋" w:eastAsia="华文中宋" w:cs="华文中宋"/>
+                <w:b/>
+                <w:bCs/>
+                <w:color w:val="ED7D31" w:themeColor="accent2"/>
+                <w:kern w:val="2"/>
+                <w:sz w:val="21"/>
+                <w:szCs w:val="21"/>
+                <w:lang w:val="en-US" w:eastAsia="zh-CN" w:bidi="ar-SA"/>
+                <w14:textFill>
+                  <w14:solidFill>
+                    <w14:schemeClr w14:val="accent2"/>
+                  </w14:solidFill>
+                </w14:textFill>
+              </w:rPr>
+            </w:pPr>
+            <w:r>
+              <w:rPr>
+                <w:rFonts w:hint="eastAsia"/>
+                <w:lang w:val="en-US" w:eastAsia="zh-CN"/>
+              </w:rPr>
+              <w:t>完成</w:t>
+            </w:r>
+            <w:r>
+              <w:rPr>
+                <w:rStyle w:val="14"/>
+                <w:rFonts w:hint="eastAsia"/>
+                <w:lang w:val="en-US" w:eastAsia="zh-CN"/>
+              </w:rPr>
+              <w:t>状态</w:t>
+            </w:r>
+          </w:p>
+        </w:tc>
+      </w:tr>
+      <w:tr>
+        <w:tblPrEx>
+          <w:tblBorders>
+            <w:top w:val="single" w:color="auto" w:sz="4" w:space="0"/>
+            <w:left w:val="single" w:color="auto" w:sz="4" w:space="0"/>
+            <w:bottom w:val="single" w:color="auto" w:sz="4" w:space="0"/>
+            <w:right w:val="single" w:color="auto" w:sz="4" w:space="0"/>
+            <w:insideH w:val="single" w:color="auto" w:sz="4" w:space="0"/>
+            <w:insideV w:val="single" w:color="auto" w:sz="4" w:space="0"/>
+          </w:tblBorders>
+          <w:tblCellMar>
+            <w:top w:w="0" w:type="dxa"/>
+            <w:left w:w="108" w:type="dxa"/>
+            <w:bottom w:w="0" w:type="dxa"/>
+            <w:right w:w="108" w:type="dxa"/>
+          </w:tblCellMar>
+        </w:tblPrEx>
+        <w:trPr>
+          <w:trHeight w:val="182" w:hRule="atLeast"/>
+        </w:trPr>
+        <w:tc>
+          <w:tcPr>
+            <w:tcW w:w="0" w:type="auto"/>
+            <w:vMerge w:val="restart"/>
+            <w:vAlign w:val="center"/>
+          </w:tcPr>
+          <w:p>
+            <w:pPr>
+              <w:bidi w:val="0"/>
+              <w:jc w:val="left"/>
+              <w:rPr>
+                <w:rFonts w:hint="eastAsia" w:ascii="华文中宋" w:hAnsi="华文中宋" w:eastAsia="华文中宋" w:cs="华文中宋"/>
+                <w:b/>
+                <w:bCs/>
+                <w:color w:val="FF0000"/>
+                <w:sz w:val="21"/>
+                <w:szCs w:val="21"/>
+                <w:vertAlign w:val="baseline"/>
+                <w:lang w:val="en-US" w:eastAsia="zh-CN"/>
+              </w:rPr>
+            </w:pPr>
+            <w:r>
+              <w:rPr>
+                <w:rFonts w:hint="eastAsia" w:cs="华文中宋"/>
+                <w:b/>
+                <w:bCs/>
+                <w:color w:val="ED7D31" w:themeColor="accent2"/>
+                <w:sz w:val="21"/>
+                <w:szCs w:val="24"/>
+                <w:lang w:val="en-US" w:eastAsia="zh-CN"/>
+                <w14:textFill>
+                  <w14:solidFill>
+                    <w14:schemeClr w14:val="accent2"/>
+                  </w14:solidFill>
+                </w14:textFill>
+              </w:rPr>
+              <w:t>方法</w:t>
+            </w:r>
+          </w:p>
+        </w:tc>
+        <w:tc>
+          <w:tcPr>
+            <w:tcW w:w="0" w:type="auto"/>
+            <w:vAlign w:val="center"/>
+          </w:tcPr>
+          <w:p>
+            <w:pPr>
+              <w:bidi w:val="0"/>
+              <w:jc w:val="left"/>
+              <w:rPr>
+                <w:rFonts w:hint="default" w:cs="华文中宋"/>
+                <w:b/>
+                <w:bCs/>
+                <w:color w:val="FF0000"/>
+                <w:sz w:val="21"/>
+                <w:szCs w:val="21"/>
+                <w:vertAlign w:val="baseline"/>
+                <w:lang w:val="en-US" w:eastAsia="zh-CN"/>
+              </w:rPr>
+            </w:pPr>
+            <w:r>
+              <w:rPr>
+                <w:rFonts w:hint="eastAsia" w:cs="华文中宋"/>
+                <w:b/>
+                <w:bCs/>
+                <w:color w:val="FF0000"/>
+                <w:sz w:val="21"/>
+                <w:szCs w:val="21"/>
+                <w:vertAlign w:val="baseline"/>
+                <w:lang w:val="en-US" w:eastAsia="zh-CN"/>
+              </w:rPr>
+              <w:t>tick()</w:t>
+            </w:r>
+          </w:p>
+        </w:tc>
+        <w:tc>
+          <w:tcPr>
+            <w:tcW w:w="0" w:type="auto"/>
+            <w:vAlign w:val="center"/>
+          </w:tcPr>
+          <w:p>
+            <w:pPr>
+              <w:rPr>
+                <w:rFonts w:hint="default"/>
+                <w:lang w:val="en-US" w:eastAsia="zh-CN"/>
+              </w:rPr>
+            </w:pPr>
+            <w:r>
+              <w:rPr>
+                <w:rFonts w:hint="eastAsia"/>
+                <w:lang w:val="en-US" w:eastAsia="zh-CN"/>
+              </w:rPr>
+              <w:t>叠加</w:t>
+            </w:r>
+            <w:r>
+              <w:rPr>
+                <w:rStyle w:val="14"/>
+                <w:rFonts w:hint="eastAsia"/>
+                <w:lang w:val="en-US" w:eastAsia="zh-CN"/>
+              </w:rPr>
+              <w:t>计数</w:t>
+            </w:r>
+          </w:p>
+        </w:tc>
+      </w:tr>
+      <w:tr>
+        <w:tblPrEx>
+          <w:tblBorders>
+            <w:top w:val="single" w:color="auto" w:sz="4" w:space="0"/>
+            <w:left w:val="single" w:color="auto" w:sz="4" w:space="0"/>
+            <w:bottom w:val="single" w:color="auto" w:sz="4" w:space="0"/>
+            <w:right w:val="single" w:color="auto" w:sz="4" w:space="0"/>
+            <w:insideH w:val="single" w:color="auto" w:sz="4" w:space="0"/>
+            <w:insideV w:val="single" w:color="auto" w:sz="4" w:space="0"/>
+          </w:tblBorders>
+          <w:tblCellMar>
+            <w:top w:w="0" w:type="dxa"/>
+            <w:left w:w="108" w:type="dxa"/>
+            <w:bottom w:w="0" w:type="dxa"/>
+            <w:right w:w="108" w:type="dxa"/>
+          </w:tblCellMar>
+        </w:tblPrEx>
+        <w:trPr>
+          <w:trHeight w:val="182" w:hRule="atLeast"/>
+        </w:trPr>
+        <w:tc>
+          <w:tcPr>
+            <w:tcW w:w="0" w:type="auto"/>
+            <w:vMerge w:val="continue"/>
+            <w:vAlign w:val="center"/>
+          </w:tcPr>
+          <w:p>
+            <w:pPr>
+              <w:bidi w:val="0"/>
+              <w:jc w:val="left"/>
+              <w:rPr>
                 <w:rFonts w:hint="eastAsia" w:ascii="华文中宋" w:hAnsi="华文中宋" w:eastAsia="华文中宋" w:cs="华文中宋"/>
                 <w:b/>
                 <w:bCs/>
@@ -8626,7 +8888,6 @@
           <w:tcPr>
             <w:tcW w:w="0" w:type="auto"/>
             <w:vMerge w:val="continue"/>
-            <w:tcBorders/>
             <w:vAlign w:val="center"/>
           </w:tcPr>
           <w:p>
@@ -8731,119 +8992,6 @@
                 <w:lang w:val="en-US" w:eastAsia="zh-CN"/>
               </w:rPr>
               <w:t>设置</w:t>
-            </w:r>
-          </w:p>
-        </w:tc>
-      </w:tr>
-      <w:tr>
-        <w:tblPrEx>
-          <w:tblBorders>
-            <w:top w:val="single" w:color="auto" w:sz="4" w:space="0"/>
-            <w:left w:val="single" w:color="auto" w:sz="4" w:space="0"/>
-            <w:bottom w:val="single" w:color="auto" w:sz="4" w:space="0"/>
-            <w:right w:val="single" w:color="auto" w:sz="4" w:space="0"/>
-            <w:insideH w:val="single" w:color="auto" w:sz="4" w:space="0"/>
-            <w:insideV w:val="single" w:color="auto" w:sz="4" w:space="0"/>
-          </w:tblBorders>
-          <w:tblCellMar>
-            <w:top w:w="0" w:type="dxa"/>
-            <w:left w:w="108" w:type="dxa"/>
-            <w:bottom w:w="0" w:type="dxa"/>
-            <w:right w:w="108" w:type="dxa"/>
-          </w:tblCellMar>
-        </w:tblPrEx>
-        <w:trPr>
-          <w:trHeight w:val="90" w:hRule="atLeast"/>
-        </w:trPr>
-        <w:tc>
-          <w:tcPr>
-            <w:tcW w:w="0" w:type="auto"/>
-            <w:vMerge w:val="continue"/>
-            <w:tcBorders/>
-            <w:vAlign w:val="center"/>
-          </w:tcPr>
-          <w:p>
-            <w:pPr>
-              <w:bidi w:val="0"/>
-              <w:jc w:val="left"/>
-              <w:rPr>
-                <w:rFonts w:hint="eastAsia" w:cs="华文中宋"/>
-                <w:b/>
-                <w:bCs/>
-                <w:color w:val="ED7D31" w:themeColor="accent2"/>
-                <w:sz w:val="21"/>
-                <w:szCs w:val="24"/>
-                <w:lang w:val="en-US" w:eastAsia="zh-CN"/>
-                <w14:textFill>
-                  <w14:solidFill>
-                    <w14:schemeClr w14:val="accent2"/>
-                  </w14:solidFill>
-                </w14:textFill>
-              </w:rPr>
-            </w:pPr>
-          </w:p>
-        </w:tc>
-        <w:tc>
-          <w:tcPr>
-            <w:tcW w:w="0" w:type="auto"/>
-            <w:vAlign w:val="center"/>
-          </w:tcPr>
-          <w:p>
-            <w:pPr>
-              <w:bidi w:val="0"/>
-              <w:jc w:val="left"/>
-              <w:rPr>
-                <w:rFonts w:hint="default" w:cs="华文中宋"/>
-                <w:b/>
-                <w:bCs/>
-                <w:color w:val="FF0000"/>
-                <w:sz w:val="21"/>
-                <w:szCs w:val="21"/>
-                <w:vertAlign w:val="baseline"/>
-                <w:lang w:val="en-US" w:eastAsia="zh-CN"/>
-              </w:rPr>
-            </w:pPr>
-            <w:r>
-              <w:rPr>
-                <w:rFonts w:hint="eastAsia" w:cs="华文中宋"/>
-                <w:b/>
-                <w:bCs/>
-                <w:color w:val="FF0000"/>
-                <w:sz w:val="21"/>
-                <w:szCs w:val="21"/>
-                <w:vertAlign w:val="baseline"/>
-                <w:lang w:val="en-US" w:eastAsia="zh-CN"/>
-              </w:rPr>
-              <w:t>is_completed()</w:t>
-            </w:r>
-          </w:p>
-        </w:tc>
-        <w:tc>
-          <w:tcPr>
-            <w:tcW w:w="0" w:type="auto"/>
-            <w:vAlign w:val="center"/>
-          </w:tcPr>
-          <w:p>
-            <w:pPr>
-              <w:rPr>
-                <w:rFonts w:hint="default"/>
-                <w:lang w:val="en-US" w:eastAsia="zh-CN"/>
-              </w:rPr>
-            </w:pPr>
-            <w:r>
-              <w:rPr>
-                <w:rFonts w:hint="eastAsia"/>
-                <w:lang w:val="en-US" w:eastAsia="zh-CN"/>
-              </w:rPr>
-              <w:t>完成</w:t>
-            </w:r>
-            <w:r>
-              <w:rPr>
-                <w:rStyle w:val="14"/>
-                <w:rFonts w:hint="eastAsia"/>
-                <w:lang w:val="en-US" w:eastAsia="zh-CN"/>
-              </w:rPr>
-              <w:t>状态</w:t>
             </w:r>
           </w:p>
         </w:tc>
@@ -8872,7 +9020,6 @@
           <w:tcPr>
             <w:tcW w:w="0" w:type="auto"/>
             <w:vMerge w:val="continue"/>
-            <w:tcBorders/>
             <w:vAlign w:val="center"/>
           </w:tcPr>
           <w:p>
@@ -8894,6 +9041,8 @@
                 </w14:textFill>
               </w:rPr>
             </w:pPr>
+            <w:bookmarkStart w:id="0" w:name="_GoBack"/>
+            <w:bookmarkEnd w:id="0"/>
           </w:p>
         </w:tc>
         <w:tc>
@@ -9252,7 +9401,6 @@
           <w:tcPr>
             <w:tcW w:w="0" w:type="auto"/>
             <w:vMerge w:val="continue"/>
-            <w:tcBorders/>
             <w:vAlign w:val="center"/>
           </w:tcPr>
           <w:p>
@@ -32916,6 +33064,14 @@
       </w:tr>
       <w:tr>
         <w:tblPrEx>
+          <w:tblBorders>
+            <w:top w:val="single" w:color="auto" w:sz="4" w:space="0"/>
+            <w:left w:val="single" w:color="auto" w:sz="4" w:space="0"/>
+            <w:bottom w:val="single" w:color="auto" w:sz="4" w:space="0"/>
+            <w:right w:val="single" w:color="auto" w:sz="4" w:space="0"/>
+            <w:insideH w:val="single" w:color="auto" w:sz="4" w:space="0"/>
+            <w:insideV w:val="single" w:color="auto" w:sz="4" w:space="0"/>
+          </w:tblBorders>
           <w:tblCellMar>
             <w:top w:w="0" w:type="dxa"/>
             <w:left w:w="108" w:type="dxa"/>
@@ -34900,6 +35056,12 @@
             <w:insideH w:val="single" w:color="auto" w:sz="4" w:space="0"/>
             <w:insideV w:val="single" w:color="auto" w:sz="4" w:space="0"/>
           </w:tblBorders>
+          <w:tblCellMar>
+            <w:top w:w="0" w:type="dxa"/>
+            <w:left w:w="108" w:type="dxa"/>
+            <w:bottom w:w="0" w:type="dxa"/>
+            <w:right w:w="108" w:type="dxa"/>
+          </w:tblCellMar>
         </w:tblPrEx>
         <w:tc>
           <w:tcPr>
@@ -38315,6 +38477,12 @@
             <w:insideH w:val="single" w:color="auto" w:sz="4" w:space="0"/>
             <w:insideV w:val="single" w:color="auto" w:sz="4" w:space="0"/>
           </w:tblBorders>
+          <w:tblCellMar>
+            <w:top w:w="0" w:type="dxa"/>
+            <w:left w:w="108" w:type="dxa"/>
+            <w:bottom w:w="0" w:type="dxa"/>
+            <w:right w:w="108" w:type="dxa"/>
+          </w:tblCellMar>
         </w:tblPrEx>
         <w:tc>
           <w:tcPr>

</xml_diff>

<commit_message>
update on 2024-06-29 14:01:20.032797
</commit_message>
<xml_diff>
--- a/cpp 系统交互.docx
+++ b/cpp 系统交互.docx
@@ -3391,7 +3391,7 @@
       </w:tblPr>
       <w:tblGrid>
         <w:gridCol w:w="637"/>
-        <w:gridCol w:w="1239"/>
+        <w:gridCol w:w="2830"/>
         <w:gridCol w:w="2585"/>
       </w:tblGrid>
       <w:tr>
@@ -3536,6 +3536,7 @@
         <w:tc>
           <w:tcPr>
             <w:tcW w:w="0" w:type="auto"/>
+            <w:vMerge w:val="restart"/>
             <w:vAlign w:val="center"/>
           </w:tcPr>
           <w:p>
@@ -3604,7 +3605,7 @@
             </w:pPr>
             <w:r>
               <w:rPr>
-                <w:rFonts w:hint="eastAsia" w:ascii="华文中宋" w:hAnsi="华文中宋" w:eastAsia="华文中宋" w:cs="华文中宋"/>
+                <w:rFonts w:hint="eastAsia" w:cs="华文中宋"/>
                 <w:b/>
                 <w:bCs/>
                 <w:color w:val="FF0000"/>
@@ -3613,7 +3614,7 @@
                 <w:vertAlign w:val="baseline"/>
                 <w:lang w:val="en-US" w:eastAsia="zh-CN"/>
               </w:rPr>
-              <w:t>joinable()</w:t>
+              <w:t>::hardware_concurrency()</w:t>
             </w:r>
           </w:p>
         </w:tc>
@@ -3627,7 +3628,7 @@
               <w:bidi w:val="0"/>
               <w:jc w:val="left"/>
               <w:rPr>
-                <w:rFonts w:hint="default" w:ascii="华文中宋" w:hAnsi="华文中宋" w:eastAsia="华文中宋" w:cs="华文中宋"/>
+                <w:rFonts w:hint="default" w:cs="华文中宋"/>
                 <w:b/>
                 <w:bCs w:val="0"/>
                 <w:color w:val="EA82F1"/>
@@ -3637,14 +3638,135 @@
             </w:pPr>
             <w:r>
               <w:rPr>
-                <w:rFonts w:hint="eastAsia" w:ascii="华文中宋" w:hAnsi="华文中宋" w:eastAsia="华文中宋" w:cs="华文中宋"/>
+                <w:rFonts w:hint="eastAsia" w:cs="华文中宋"/>
                 <w:b/>
                 <w:bCs w:val="0"/>
                 <w:color w:val="EA82F1"/>
                 <w:spacing w:val="7"/>
                 <w:lang w:val="en-US" w:eastAsia="zh-CN"/>
               </w:rPr>
-              <w:t>可阻塞</w:t>
+              <w:t>硬件并发数</w:t>
+            </w:r>
+          </w:p>
+        </w:tc>
+      </w:tr>
+      <w:tr>
+        <w:tblPrEx>
+          <w:tblBorders>
+            <w:top w:val="single" w:color="auto" w:sz="4" w:space="0"/>
+            <w:left w:val="single" w:color="auto" w:sz="4" w:space="0"/>
+            <w:bottom w:val="single" w:color="auto" w:sz="4" w:space="0"/>
+            <w:right w:val="single" w:color="auto" w:sz="4" w:space="0"/>
+            <w:insideH w:val="single" w:color="auto" w:sz="4" w:space="0"/>
+            <w:insideV w:val="single" w:color="auto" w:sz="4" w:space="0"/>
+          </w:tblBorders>
+          <w:tblCellMar>
+            <w:top w:w="0" w:type="dxa"/>
+            <w:left w:w="108" w:type="dxa"/>
+            <w:bottom w:w="0" w:type="dxa"/>
+            <w:right w:w="108" w:type="dxa"/>
+          </w:tblCellMar>
+        </w:tblPrEx>
+        <w:trPr>
+          <w:trHeight w:val="307" w:hRule="atLeast"/>
+        </w:trPr>
+        <w:tc>
+          <w:tcPr>
+            <w:tcW w:w="0" w:type="auto"/>
+            <w:vMerge w:val="continue"/>
+            <w:tcBorders/>
+            <w:vAlign w:val="center"/>
+          </w:tcPr>
+          <w:p>
+            <w:pPr>
+              <w:numPr>
+                <w:ilvl w:val="0"/>
+                <w:numId w:val="0"/>
+              </w:numPr>
+              <w:jc w:val="left"/>
+              <w:rPr>
+                <w:rFonts w:hint="default" w:ascii="华文中宋" w:hAnsi="华文中宋" w:eastAsia="华文中宋" w:cs="华文中宋"/>
+                <w:b/>
+                <w:bCs/>
+                <w:color w:val="ED7D31" w:themeColor="accent2"/>
+                <w:sz w:val="21"/>
+                <w:szCs w:val="24"/>
+                <w:lang w:val="en-US" w:eastAsia="zh-CN"/>
+                <w14:textFill>
+                  <w14:solidFill>
+                    <w14:schemeClr w14:val="accent2"/>
+                  </w14:solidFill>
+                </w14:textFill>
+              </w:rPr>
+            </w:pPr>
+          </w:p>
+        </w:tc>
+        <w:tc>
+          <w:tcPr>
+            <w:tcW w:w="0" w:type="auto"/>
+            <w:vAlign w:val="center"/>
+          </w:tcPr>
+          <w:p>
+            <w:pPr>
+              <w:numPr>
+                <w:ilvl w:val="0"/>
+                <w:numId w:val="0"/>
+              </w:numPr>
+              <w:jc w:val="left"/>
+              <w:rPr>
+                <w:rFonts w:hint="default" w:ascii="华文中宋" w:hAnsi="华文中宋" w:eastAsia="华文中宋" w:cs="华文中宋"/>
+                <w:b/>
+                <w:bCs/>
+                <w:color w:val="FF0000"/>
+                <w:sz w:val="21"/>
+                <w:szCs w:val="21"/>
+                <w:vertAlign w:val="baseline"/>
+                <w:lang w:val="en-US" w:eastAsia="zh-CN"/>
+              </w:rPr>
+            </w:pPr>
+            <w:r>
+              <w:rPr>
+                <w:rFonts w:hint="eastAsia" w:ascii="华文中宋" w:hAnsi="华文中宋" w:eastAsia="华文中宋" w:cs="华文中宋"/>
+                <w:b/>
+                <w:bCs/>
+                <w:color w:val="FF0000"/>
+                <w:sz w:val="21"/>
+                <w:szCs w:val="21"/>
+                <w:vertAlign w:val="baseline"/>
+                <w:lang w:val="en-US" w:eastAsia="zh-CN"/>
+              </w:rPr>
+              <w:t>joinable()</w:t>
+            </w:r>
+          </w:p>
+        </w:tc>
+        <w:tc>
+          <w:tcPr>
+            <w:tcW w:w="0" w:type="auto"/>
+            <w:vAlign w:val="center"/>
+          </w:tcPr>
+          <w:p>
+            <w:pPr>
+              <w:bidi w:val="0"/>
+              <w:jc w:val="left"/>
+              <w:rPr>
+                <w:rFonts w:hint="default" w:ascii="华文中宋" w:hAnsi="华文中宋" w:eastAsia="华文中宋" w:cs="华文中宋"/>
+                <w:b/>
+                <w:bCs w:val="0"/>
+                <w:color w:val="EA82F1"/>
+                <w:spacing w:val="7"/>
+                <w:lang w:val="en-US" w:eastAsia="zh-CN"/>
+              </w:rPr>
+            </w:pPr>
+            <w:r>
+              <w:rPr>
+                <w:rFonts w:hint="eastAsia" w:cs="华文中宋"/>
+                <w:b/>
+                <w:bCs w:val="0"/>
+                <w:color w:val="EA82F1"/>
+                <w:spacing w:val="7"/>
+                <w:lang w:val="en-US" w:eastAsia="zh-CN"/>
+              </w:rPr>
+              <w:t>存活状态</w:t>
             </w:r>
           </w:p>
         </w:tc>
@@ -5100,7 +5222,7 @@
       <w:tblGrid>
         <w:gridCol w:w="637"/>
         <w:gridCol w:w="1791"/>
-        <w:gridCol w:w="2761"/>
+        <w:gridCol w:w="4023"/>
       </w:tblGrid>
       <w:tr>
         <w:tblPrEx>
@@ -5218,6 +5340,26 @@
               </w:rPr>
               <w:t>操作类 (T有拷贝构造)</w:t>
             </w:r>
+            <w:r>
+              <w:rPr>
+                <w:rFonts w:hint="eastAsia" w:cs="华文中宋"/>
+                <w:b/>
+                <w:bCs/>
+                <w:color w:val="ED7D31" w:themeColor="accent2"/>
+                <w:sz w:val="21"/>
+                <w:szCs w:val="21"/>
+                <w:vertAlign w:val="baseline"/>
+                <w:lang w:val="en-US" w:eastAsia="zh-CN"/>
+                <w14:textFill>
+                  <w14:solidFill>
+                    <w14:schemeClr w14:val="accent2"/>
+                  </w14:solidFill>
+                </w14:textFill>
+              </w:rPr>
+              <w:t>，优于互斥锁</w:t>
+            </w:r>
+            <w:bookmarkStart w:id="0" w:name="_GoBack"/>
+            <w:bookmarkEnd w:id="0"/>
           </w:p>
         </w:tc>
       </w:tr>
@@ -8510,7 +8652,6 @@
           <w:tcPr>
             <w:tcW w:w="0" w:type="auto"/>
             <w:vMerge w:val="continue"/>
-            <w:tcBorders/>
             <w:vAlign w:val="center"/>
           </w:tcPr>
           <w:p>
@@ -9041,8 +9182,6 @@
                 </w14:textFill>
               </w:rPr>
             </w:pPr>
-            <w:bookmarkStart w:id="0" w:name="_GoBack"/>
-            <w:bookmarkEnd w:id="0"/>
           </w:p>
         </w:tc>
         <w:tc>
@@ -12113,12 +12252,6 @@
             <w:insideH w:val="single" w:color="auto" w:sz="4" w:space="0"/>
             <w:insideV w:val="single" w:color="auto" w:sz="4" w:space="0"/>
           </w:tblBorders>
-          <w:tblCellMar>
-            <w:top w:w="0" w:type="dxa"/>
-            <w:left w:w="108" w:type="dxa"/>
-            <w:bottom w:w="0" w:type="dxa"/>
-            <w:right w:w="108" w:type="dxa"/>
-          </w:tblCellMar>
         </w:tblPrEx>
         <w:tc>
           <w:tcPr>
@@ -26767,12 +26900,6 @@
             <w:insideH w:val="single" w:color="auto" w:sz="4" w:space="0"/>
             <w:insideV w:val="single" w:color="auto" w:sz="4" w:space="0"/>
           </w:tblBorders>
-          <w:tblCellMar>
-            <w:top w:w="0" w:type="dxa"/>
-            <w:left w:w="108" w:type="dxa"/>
-            <w:bottom w:w="0" w:type="dxa"/>
-            <w:right w:w="108" w:type="dxa"/>
-          </w:tblCellMar>
         </w:tblPrEx>
         <w:tc>
           <w:tcPr>

</xml_diff>

<commit_message>
update on 2024-07-20 23:09:02.766904
</commit_message>
<xml_diff>
--- a/cpp 系统交互.docx
+++ b/cpp 系统交互.docx
@@ -2777,6 +2777,380 @@
       <w:pPr>
         <w:outlineLvl w:val="9"/>
         <w:rPr>
+          <w:rFonts w:hint="default" w:ascii="华文中宋" w:hAnsi="华文中宋" w:eastAsia="华文中宋" w:cs="华文中宋"/>
+          <w:b/>
+          <w:bCs/>
+          <w:color w:val="70AD47" w:themeColor="accent6"/>
+          <w:sz w:val="21"/>
+          <w:szCs w:val="24"/>
+          <w:lang w:val="en-US" w:eastAsia="zh-CN"/>
+          <w14:textFill>
+            <w14:solidFill>
+              <w14:schemeClr w14:val="accent6"/>
+            </w14:solidFill>
+          </w14:textFill>
+        </w:rPr>
+      </w:pPr>
+    </w:p>
+    <w:p>
+      <w:pPr>
+        <w:pStyle w:val="3"/>
+        <w:bidi w:val="0"/>
+        <w:rPr>
+          <w:rFonts w:hint="default" w:ascii="华文中宋" w:hAnsi="华文中宋" w:eastAsia="华文中宋" w:cs="华文中宋"/>
+          <w:b/>
+          <w:bCs/>
+          <w:color w:val="70AD47" w:themeColor="accent6"/>
+          <w:sz w:val="21"/>
+          <w:szCs w:val="24"/>
+          <w:lang w:val="en-US" w:eastAsia="zh-CN"/>
+          <w14:textFill>
+            <w14:solidFill>
+              <w14:schemeClr w14:val="accent6"/>
+            </w14:solidFill>
+          </w14:textFill>
+        </w:rPr>
+      </w:pPr>
+      <w:r>
+        <w:rPr>
+          <w:rFonts w:hint="eastAsia"/>
+          <w:lang w:val="en-US" w:eastAsia="zh-CN"/>
+        </w:rPr>
+        <w:t>线性range：</w:t>
+      </w:r>
+    </w:p>
+    <w:tbl>
+      <w:tblPr>
+        <w:tblStyle w:val="8"/>
+        <w:tblW w:w="0" w:type="auto"/>
+        <w:tblInd w:w="0" w:type="dxa"/>
+        <w:tblBorders>
+          <w:top w:val="single" w:color="auto" w:sz="4" w:space="0"/>
+          <w:left w:val="single" w:color="auto" w:sz="4" w:space="0"/>
+          <w:bottom w:val="single" w:color="auto" w:sz="4" w:space="0"/>
+          <w:right w:val="single" w:color="auto" w:sz="4" w:space="0"/>
+          <w:insideH w:val="single" w:color="auto" w:sz="4" w:space="0"/>
+          <w:insideV w:val="single" w:color="auto" w:sz="4" w:space="0"/>
+        </w:tblBorders>
+        <w:tblLayout w:type="autofit"/>
+        <w:tblCellMar>
+          <w:top w:w="0" w:type="dxa"/>
+          <w:left w:w="108" w:type="dxa"/>
+          <w:bottom w:w="0" w:type="dxa"/>
+          <w:right w:w="108" w:type="dxa"/>
+        </w:tblCellMar>
+      </w:tblPr>
+      <w:tblGrid>
+        <w:gridCol w:w="2784"/>
+        <w:gridCol w:w="2774"/>
+      </w:tblGrid>
+      <w:tr>
+        <w:tblPrEx>
+          <w:tblBorders>
+            <w:top w:val="single" w:color="auto" w:sz="4" w:space="0"/>
+            <w:left w:val="single" w:color="auto" w:sz="4" w:space="0"/>
+            <w:bottom w:val="single" w:color="auto" w:sz="4" w:space="0"/>
+            <w:right w:val="single" w:color="auto" w:sz="4" w:space="0"/>
+            <w:insideH w:val="single" w:color="auto" w:sz="4" w:space="0"/>
+            <w:insideV w:val="single" w:color="auto" w:sz="4" w:space="0"/>
+          </w:tblBorders>
+          <w:tblCellMar>
+            <w:top w:w="0" w:type="dxa"/>
+            <w:left w:w="108" w:type="dxa"/>
+            <w:bottom w:w="0" w:type="dxa"/>
+            <w:right w:w="108" w:type="dxa"/>
+          </w:tblCellMar>
+        </w:tblPrEx>
+        <w:trPr>
+          <w:trHeight w:val="90" w:hRule="atLeast"/>
+        </w:trPr>
+        <w:tc>
+          <w:tcPr>
+            <w:tcW w:w="0" w:type="auto"/>
+            <w:vAlign w:val="center"/>
+          </w:tcPr>
+          <w:p>
+            <w:pPr>
+              <w:jc w:val="both"/>
+              <w:outlineLvl w:val="9"/>
+              <w:rPr>
+                <w:rFonts w:hint="default" w:cs="华文中宋"/>
+                <w:b/>
+                <w:bCs/>
+                <w:i w:val="0"/>
+                <w:caps w:val="0"/>
+                <w:color w:val="FF0000"/>
+                <w:spacing w:val="7"/>
+                <w:sz w:val="21"/>
+                <w:szCs w:val="21"/>
+                <w:vertAlign w:val="baseline"/>
+                <w:lang w:val="en-US" w:eastAsia="zh-CN"/>
+              </w:rPr>
+            </w:pPr>
+            <w:r>
+              <w:rPr>
+                <w:rFonts w:hint="eastAsia" w:cs="华文中宋"/>
+                <w:b/>
+                <w:bCs/>
+                <w:i w:val="0"/>
+                <w:caps w:val="0"/>
+                <w:color w:val="FF0000"/>
+                <w:spacing w:val="7"/>
+                <w:sz w:val="21"/>
+                <w:szCs w:val="21"/>
+                <w:vertAlign w:val="baseline"/>
+                <w:lang w:val="en-US" w:eastAsia="zh-CN"/>
+              </w:rPr>
+              <w:t>irange(begin, end, step)</w:t>
+            </w:r>
+          </w:p>
+        </w:tc>
+        <w:tc>
+          <w:tcPr>
+            <w:tcW w:w="0" w:type="auto"/>
+            <w:vAlign w:val="center"/>
+          </w:tcPr>
+          <w:p>
+            <w:pPr>
+              <w:numPr>
+                <w:ilvl w:val="0"/>
+                <w:numId w:val="0"/>
+              </w:numPr>
+              <w:ind w:left="0" w:leftChars="0" w:firstLine="0" w:firstLineChars="0"/>
+              <w:jc w:val="both"/>
+              <w:outlineLvl w:val="9"/>
+              <w:rPr>
+                <w:rFonts w:hint="default" w:ascii="华文中宋" w:hAnsi="华文中宋" w:eastAsia="华文中宋" w:cs="华文中宋"/>
+                <w:b/>
+                <w:bCs/>
+                <w:i w:val="0"/>
+                <w:caps w:val="0"/>
+                <w:color w:val="ED7D31" w:themeColor="accent2"/>
+                <w:spacing w:val="7"/>
+                <w:kern w:val="2"/>
+                <w:sz w:val="21"/>
+                <w:szCs w:val="21"/>
+                <w:lang w:val="en-US" w:eastAsia="zh-CN" w:bidi="ar-SA"/>
+                <w14:textFill>
+                  <w14:solidFill>
+                    <w14:schemeClr w14:val="accent2"/>
+                  </w14:solidFill>
+                </w14:textFill>
+              </w:rPr>
+            </w:pPr>
+            <w:r>
+              <w:rPr>
+                <w:rFonts w:hint="eastAsia" w:cs="华文中宋"/>
+                <w:b/>
+                <w:bCs/>
+                <w:i w:val="0"/>
+                <w:caps w:val="0"/>
+                <w:color w:val="EA82F1"/>
+                <w:spacing w:val="7"/>
+                <w:sz w:val="21"/>
+                <w:szCs w:val="21"/>
+                <w:lang w:val="en-US" w:eastAsia="zh-CN"/>
+              </w:rPr>
+              <w:t>整形</w:t>
+            </w:r>
+            <w:r>
+              <w:rPr>
+                <w:rFonts w:hint="eastAsia" w:cs="华文中宋"/>
+                <w:b/>
+                <w:bCs/>
+                <w:i w:val="0"/>
+                <w:caps w:val="0"/>
+                <w:color w:val="ED7D31" w:themeColor="accent2"/>
+                <w:spacing w:val="7"/>
+                <w:kern w:val="2"/>
+                <w:sz w:val="21"/>
+                <w:szCs w:val="21"/>
+                <w:lang w:val="en-US" w:eastAsia="zh-CN" w:bidi="ar-SA"/>
+                <w14:textFill>
+                  <w14:solidFill>
+                    <w14:schemeClr w14:val="accent2"/>
+                  </w14:solidFill>
+                </w14:textFill>
+              </w:rPr>
+              <w:t>迭代器 (irange.hpp)</w:t>
+            </w:r>
+          </w:p>
+        </w:tc>
+      </w:tr>
+      <w:tr>
+        <w:tblPrEx>
+          <w:tblBorders>
+            <w:top w:val="single" w:color="auto" w:sz="4" w:space="0"/>
+            <w:left w:val="single" w:color="auto" w:sz="4" w:space="0"/>
+            <w:bottom w:val="single" w:color="auto" w:sz="4" w:space="0"/>
+            <w:right w:val="single" w:color="auto" w:sz="4" w:space="0"/>
+            <w:insideH w:val="single" w:color="auto" w:sz="4" w:space="0"/>
+            <w:insideV w:val="single" w:color="auto" w:sz="4" w:space="0"/>
+          </w:tblBorders>
+          <w:tblCellMar>
+            <w:top w:w="0" w:type="dxa"/>
+            <w:left w:w="108" w:type="dxa"/>
+            <w:bottom w:w="0" w:type="dxa"/>
+            <w:right w:w="108" w:type="dxa"/>
+          </w:tblCellMar>
+        </w:tblPrEx>
+        <w:trPr>
+          <w:trHeight w:val="90" w:hRule="atLeast"/>
+        </w:trPr>
+        <w:tc>
+          <w:tcPr>
+            <w:tcW w:w="0" w:type="auto"/>
+            <w:vAlign w:val="center"/>
+          </w:tcPr>
+          <w:p>
+            <w:pPr>
+              <w:jc w:val="both"/>
+              <w:outlineLvl w:val="9"/>
+              <w:rPr>
+                <w:rFonts w:hint="default" w:cs="华文中宋"/>
+                <w:b/>
+                <w:bCs/>
+                <w:i w:val="0"/>
+                <w:caps w:val="0"/>
+                <w:color w:val="FF0000"/>
+                <w:spacing w:val="7"/>
+                <w:sz w:val="21"/>
+                <w:szCs w:val="21"/>
+                <w:vertAlign w:val="baseline"/>
+                <w:lang w:val="en-US" w:eastAsia="zh-CN"/>
+              </w:rPr>
+            </w:pPr>
+            <w:r>
+              <w:rPr>
+                <w:rFonts w:hint="eastAsia" w:cs="华文中宋"/>
+                <w:b/>
+                <w:bCs/>
+                <w:i w:val="0"/>
+                <w:caps w:val="0"/>
+                <w:color w:val="FF0000"/>
+                <w:spacing w:val="7"/>
+                <w:sz w:val="21"/>
+                <w:szCs w:val="21"/>
+                <w:vertAlign w:val="baseline"/>
+                <w:lang w:val="en-US" w:eastAsia="zh-CN"/>
+              </w:rPr>
+              <w:t>join(r1, r2)</w:t>
+            </w:r>
+          </w:p>
+        </w:tc>
+        <w:tc>
+          <w:tcPr>
+            <w:tcW w:w="0" w:type="auto"/>
+            <w:vAlign w:val="center"/>
+          </w:tcPr>
+          <w:p>
+            <w:pPr>
+              <w:numPr>
+                <w:ilvl w:val="0"/>
+                <w:numId w:val="0"/>
+              </w:numPr>
+              <w:ind w:left="0" w:leftChars="0" w:firstLine="0" w:firstLineChars="0"/>
+              <w:jc w:val="both"/>
+              <w:outlineLvl w:val="9"/>
+              <w:rPr>
+                <w:rFonts w:hint="default" w:cs="华文中宋"/>
+                <w:b/>
+                <w:bCs/>
+                <w:i w:val="0"/>
+                <w:caps w:val="0"/>
+                <w:color w:val="EA82F1"/>
+                <w:spacing w:val="7"/>
+                <w:sz w:val="21"/>
+                <w:szCs w:val="21"/>
+                <w:lang w:val="en-US" w:eastAsia="zh-CN"/>
+              </w:rPr>
+            </w:pPr>
+            <w:r>
+              <w:rPr>
+                <w:rFonts w:hint="eastAsia" w:cs="华文中宋"/>
+                <w:b/>
+                <w:bCs/>
+                <w:i w:val="0"/>
+                <w:caps w:val="0"/>
+                <w:color w:val="EA82F1"/>
+                <w:spacing w:val="7"/>
+                <w:sz w:val="21"/>
+                <w:szCs w:val="21"/>
+                <w:lang w:val="en-US" w:eastAsia="zh-CN"/>
+              </w:rPr>
+              <w:t>连接</w:t>
+            </w:r>
+            <w:r>
+              <w:rPr>
+                <w:rFonts w:hint="eastAsia" w:cs="华文中宋"/>
+                <w:b/>
+                <w:bCs/>
+                <w:i w:val="0"/>
+                <w:caps w:val="0"/>
+                <w:color w:val="ED7D31" w:themeColor="accent2"/>
+                <w:spacing w:val="7"/>
+                <w:kern w:val="2"/>
+                <w:sz w:val="21"/>
+                <w:szCs w:val="21"/>
+                <w:lang w:val="en-US" w:eastAsia="zh-CN" w:bidi="ar-SA"/>
+                <w14:textFill>
+                  <w14:solidFill>
+                    <w14:schemeClr w14:val="accent2"/>
+                  </w14:solidFill>
+                </w14:textFill>
+              </w:rPr>
+              <w:t>迭代器 (join</w:t>
+            </w:r>
+            <w:bookmarkStart w:id="0" w:name="_GoBack"/>
+            <w:bookmarkEnd w:id="0"/>
+            <w:r>
+              <w:rPr>
+                <w:rFonts w:hint="eastAsia" w:cs="华文中宋"/>
+                <w:b/>
+                <w:bCs/>
+                <w:i w:val="0"/>
+                <w:caps w:val="0"/>
+                <w:color w:val="ED7D31" w:themeColor="accent2"/>
+                <w:spacing w:val="7"/>
+                <w:kern w:val="2"/>
+                <w:sz w:val="21"/>
+                <w:szCs w:val="21"/>
+                <w:lang w:val="en-US" w:eastAsia="zh-CN" w:bidi="ar-SA"/>
+                <w14:textFill>
+                  <w14:solidFill>
+                    <w14:schemeClr w14:val="accent2"/>
+                  </w14:solidFill>
+                </w14:textFill>
+              </w:rPr>
+              <w:t>.hpp)</w:t>
+            </w:r>
+          </w:p>
+        </w:tc>
+      </w:tr>
+    </w:tbl>
+    <w:p>
+      <w:pPr>
+        <w:outlineLvl w:val="9"/>
+        <w:rPr>
+          <w:rFonts w:hint="default" w:ascii="华文中宋" w:hAnsi="华文中宋" w:eastAsia="华文中宋" w:cs="华文中宋"/>
+          <w:b/>
+          <w:bCs/>
+          <w:color w:val="70AD47" w:themeColor="accent6"/>
+          <w:sz w:val="21"/>
+          <w:szCs w:val="24"/>
+          <w:lang w:val="en-US" w:eastAsia="zh-CN"/>
+          <w14:textFill>
+            <w14:solidFill>
+              <w14:schemeClr w14:val="accent6"/>
+            </w14:solidFill>
+          </w14:textFill>
+        </w:rPr>
+      </w:pPr>
+    </w:p>
+    <w:p>
+      <w:pPr>
+        <w:outlineLvl w:val="9"/>
+        <w:rPr>
           <w:rFonts w:hint="eastAsia" w:ascii="华文中宋" w:hAnsi="华文中宋" w:eastAsia="华文中宋" w:cs="华文中宋"/>
           <w:b/>
           <w:bCs/>
@@ -3674,7 +4048,6 @@
           <w:tcPr>
             <w:tcW w:w="0" w:type="auto"/>
             <w:vMerge w:val="continue"/>
-            <w:tcBorders/>
             <w:vAlign w:val="center"/>
           </w:tcPr>
           <w:p>
@@ -5358,8 +5731,6 @@
               </w:rPr>
               <w:t>，优于互斥锁</w:t>
             </w:r>
-            <w:bookmarkStart w:id="0" w:name="_GoBack"/>
-            <w:bookmarkEnd w:id="0"/>
           </w:p>
         </w:tc>
       </w:tr>
@@ -12252,6 +12623,12 @@
             <w:insideH w:val="single" w:color="auto" w:sz="4" w:space="0"/>
             <w:insideV w:val="single" w:color="auto" w:sz="4" w:space="0"/>
           </w:tblBorders>
+          <w:tblCellMar>
+            <w:top w:w="0" w:type="dxa"/>
+            <w:left w:w="108" w:type="dxa"/>
+            <w:bottom w:w="0" w:type="dxa"/>
+            <w:right w:w="108" w:type="dxa"/>
+          </w:tblCellMar>
         </w:tblPrEx>
         <w:tc>
           <w:tcPr>
@@ -17051,22 +17428,6 @@
         <w:gridCol w:w="1499"/>
       </w:tblGrid>
       <w:tr>
-        <w:tblPrEx>
-          <w:tblBorders>
-            <w:top w:val="single" w:color="auto" w:sz="4" w:space="0"/>
-            <w:left w:val="single" w:color="auto" w:sz="4" w:space="0"/>
-            <w:bottom w:val="single" w:color="auto" w:sz="4" w:space="0"/>
-            <w:right w:val="single" w:color="auto" w:sz="4" w:space="0"/>
-            <w:insideH w:val="single" w:color="auto" w:sz="4" w:space="0"/>
-            <w:insideV w:val="single" w:color="auto" w:sz="4" w:space="0"/>
-          </w:tblBorders>
-          <w:tblCellMar>
-            <w:top w:w="0" w:type="dxa"/>
-            <w:left w:w="108" w:type="dxa"/>
-            <w:bottom w:w="0" w:type="dxa"/>
-            <w:right w:w="108" w:type="dxa"/>
-          </w:tblCellMar>
-        </w:tblPrEx>
         <w:tc>
           <w:tcPr>
             <w:tcW w:w="0" w:type="auto"/>
@@ -26900,6 +27261,12 @@
             <w:insideH w:val="single" w:color="auto" w:sz="4" w:space="0"/>
             <w:insideV w:val="single" w:color="auto" w:sz="4" w:space="0"/>
           </w:tblBorders>
+          <w:tblCellMar>
+            <w:top w:w="0" w:type="dxa"/>
+            <w:left w:w="108" w:type="dxa"/>
+            <w:bottom w:w="0" w:type="dxa"/>
+            <w:right w:w="108" w:type="dxa"/>
+          </w:tblCellMar>
         </w:tblPrEx>
         <w:tc>
           <w:tcPr>
@@ -31559,12 +31926,6 @@
             <w:insideH w:val="single" w:color="auto" w:sz="4" w:space="0"/>
             <w:insideV w:val="single" w:color="auto" w:sz="4" w:space="0"/>
           </w:tblBorders>
-          <w:tblCellMar>
-            <w:top w:w="0" w:type="dxa"/>
-            <w:left w:w="108" w:type="dxa"/>
-            <w:bottom w:w="0" w:type="dxa"/>
-            <w:right w:w="108" w:type="dxa"/>
-          </w:tblCellMar>
         </w:tblPrEx>
         <w:trPr>
           <w:trHeight w:val="139" w:hRule="atLeast"/>
@@ -38604,12 +38965,6 @@
             <w:insideH w:val="single" w:color="auto" w:sz="4" w:space="0"/>
             <w:insideV w:val="single" w:color="auto" w:sz="4" w:space="0"/>
           </w:tblBorders>
-          <w:tblCellMar>
-            <w:top w:w="0" w:type="dxa"/>
-            <w:left w:w="108" w:type="dxa"/>
-            <w:bottom w:w="0" w:type="dxa"/>
-            <w:right w:w="108" w:type="dxa"/>
-          </w:tblCellMar>
         </w:tblPrEx>
         <w:tc>
           <w:tcPr>

</xml_diff>

<commit_message>
update on 2024-07-28 01:59:30.182438
</commit_message>
<xml_diff>
--- a/cpp 系统交互.docx
+++ b/cpp 系统交互.docx
@@ -3099,30 +3099,7 @@
                   </w14:solidFill>
                 </w14:textFill>
               </w:rPr>
-              <w:t>迭代器 (join</w:t>
-            </w:r>
-            <w:bookmarkStart w:id="0" w:name="_GoBack"/>
-            <w:bookmarkEnd w:id="0"/>
-            <w:r>
-              <w:rPr>
-                <w:rFonts w:hint="eastAsia" w:cs="华文中宋"/>
-                <w:b/>
-                <w:bCs/>
-                <w:i w:val="0"/>
-                <w:caps w:val="0"/>
-                <w:color w:val="ED7D31" w:themeColor="accent2"/>
-                <w:spacing w:val="7"/>
-                <w:kern w:val="2"/>
-                <w:sz w:val="21"/>
-                <w:szCs w:val="21"/>
-                <w:lang w:val="en-US" w:eastAsia="zh-CN" w:bidi="ar-SA"/>
-                <w14:textFill>
-                  <w14:solidFill>
-                    <w14:schemeClr w14:val="accent2"/>
-                  </w14:solidFill>
-                </w14:textFill>
-              </w:rPr>
-              <w:t>.hpp)</w:t>
+              <w:t>迭代器 (join.hpp)</w:t>
             </w:r>
           </w:p>
         </w:tc>
@@ -6777,12 +6754,6 @@
             <w:insideH w:val="single" w:color="auto" w:sz="4" w:space="0"/>
             <w:insideV w:val="single" w:color="auto" w:sz="4" w:space="0"/>
           </w:tblBorders>
-          <w:tblCellMar>
-            <w:top w:w="0" w:type="dxa"/>
-            <w:left w:w="108" w:type="dxa"/>
-            <w:bottom w:w="0" w:type="dxa"/>
-            <w:right w:w="108" w:type="dxa"/>
-          </w:tblCellMar>
         </w:tblPrEx>
         <w:trPr>
           <w:trHeight w:val="182" w:hRule="atLeast"/>
@@ -17428,6 +17399,22 @@
         <w:gridCol w:w="1499"/>
       </w:tblGrid>
       <w:tr>
+        <w:tblPrEx>
+          <w:tblBorders>
+            <w:top w:val="single" w:color="auto" w:sz="4" w:space="0"/>
+            <w:left w:val="single" w:color="auto" w:sz="4" w:space="0"/>
+            <w:bottom w:val="single" w:color="auto" w:sz="4" w:space="0"/>
+            <w:right w:val="single" w:color="auto" w:sz="4" w:space="0"/>
+            <w:insideH w:val="single" w:color="auto" w:sz="4" w:space="0"/>
+            <w:insideV w:val="single" w:color="auto" w:sz="4" w:space="0"/>
+          </w:tblBorders>
+          <w:tblCellMar>
+            <w:top w:w="0" w:type="dxa"/>
+            <w:left w:w="108" w:type="dxa"/>
+            <w:bottom w:w="0" w:type="dxa"/>
+            <w:right w:w="108" w:type="dxa"/>
+          </w:tblCellMar>
+        </w:tblPrEx>
         <w:tc>
           <w:tcPr>
             <w:tcW w:w="0" w:type="auto"/>
@@ -23399,12 +23386,6 @@
             <w:insideH w:val="single" w:color="auto" w:sz="4" w:space="0"/>
             <w:insideV w:val="single" w:color="auto" w:sz="4" w:space="0"/>
           </w:tblBorders>
-          <w:tblCellMar>
-            <w:top w:w="0" w:type="dxa"/>
-            <w:left w:w="108" w:type="dxa"/>
-            <w:bottom w:w="0" w:type="dxa"/>
-            <w:right w:w="108" w:type="dxa"/>
-          </w:tblCellMar>
         </w:tblPrEx>
         <w:tc>
           <w:tcPr>
@@ -27261,12 +27242,6 @@
             <w:insideH w:val="single" w:color="auto" w:sz="4" w:space="0"/>
             <w:insideV w:val="single" w:color="auto" w:sz="4" w:space="0"/>
           </w:tblBorders>
-          <w:tblCellMar>
-            <w:top w:w="0" w:type="dxa"/>
-            <w:left w:w="108" w:type="dxa"/>
-            <w:bottom w:w="0" w:type="dxa"/>
-            <w:right w:w="108" w:type="dxa"/>
-          </w:tblCellMar>
         </w:tblPrEx>
         <w:tc>
           <w:tcPr>
@@ -27596,12 +27571,6 @@
             <w:insideH w:val="single" w:color="auto" w:sz="4" w:space="0"/>
             <w:insideV w:val="single" w:color="auto" w:sz="4" w:space="0"/>
           </w:tblBorders>
-          <w:tblCellMar>
-            <w:top w:w="0" w:type="dxa"/>
-            <w:left w:w="108" w:type="dxa"/>
-            <w:bottom w:w="0" w:type="dxa"/>
-            <w:right w:w="108" w:type="dxa"/>
-          </w:tblCellMar>
         </w:tblPrEx>
         <w:tc>
           <w:tcPr>
@@ -31926,6 +31895,12 @@
             <w:insideH w:val="single" w:color="auto" w:sz="4" w:space="0"/>
             <w:insideV w:val="single" w:color="auto" w:sz="4" w:space="0"/>
           </w:tblBorders>
+          <w:tblCellMar>
+            <w:top w:w="0" w:type="dxa"/>
+            <w:left w:w="108" w:type="dxa"/>
+            <w:bottom w:w="0" w:type="dxa"/>
+            <w:right w:w="108" w:type="dxa"/>
+          </w:tblCellMar>
         </w:tblPrEx>
         <w:trPr>
           <w:trHeight w:val="139" w:hRule="atLeast"/>
@@ -32846,12 +32821,6 @@
             <w:insideH w:val="single" w:color="auto" w:sz="4" w:space="0"/>
             <w:insideV w:val="single" w:color="auto" w:sz="4" w:space="0"/>
           </w:tblBorders>
-          <w:tblCellMar>
-            <w:top w:w="0" w:type="dxa"/>
-            <w:left w:w="108" w:type="dxa"/>
-            <w:bottom w:w="0" w:type="dxa"/>
-            <w:right w:w="108" w:type="dxa"/>
-          </w:tblCellMar>
         </w:tblPrEx>
         <w:tc>
           <w:tcPr>
@@ -33226,12 +33195,6 @@
             <w:insideH w:val="single" w:color="auto" w:sz="4" w:space="0"/>
             <w:insideV w:val="single" w:color="auto" w:sz="4" w:space="0"/>
           </w:tblBorders>
-          <w:tblCellMar>
-            <w:top w:w="0" w:type="dxa"/>
-            <w:left w:w="108" w:type="dxa"/>
-            <w:bottom w:w="0" w:type="dxa"/>
-            <w:right w:w="108" w:type="dxa"/>
-          </w:tblCellMar>
         </w:tblPrEx>
         <w:tc>
           <w:tcPr>
@@ -39247,6 +39210,8 @@
           <w:lang w:val="en-US" w:eastAsia="zh-CN"/>
         </w:rPr>
       </w:pPr>
+      <w:bookmarkStart w:id="0" w:name="_GoBack"/>
+      <w:bookmarkEnd w:id="0"/>
     </w:p>
     <w:tbl>
       <w:tblPr>
@@ -40295,7 +40260,7 @@
                 <w:vertAlign w:val="baseline"/>
                 <w:lang w:val="en-US" w:eastAsia="zh-CN"/>
               </w:rPr>
-              <w:t>as&lt;T&gt;()</w:t>
+              <w:t>as&lt;T&gt;(default)</w:t>
             </w:r>
           </w:p>
         </w:tc>

</xml_diff>

<commit_message>
update on 2024-10-18 15:42:07.072469
</commit_message>
<xml_diff>
--- a/cpp 系统交互.docx
+++ b/cpp 系统交互.docx
@@ -10758,6 +10758,12 @@
             <w:insideH w:val="single" w:color="auto" w:sz="4" w:space="0"/>
             <w:insideV w:val="single" w:color="auto" w:sz="4" w:space="0"/>
           </w:tblBorders>
+          <w:tblCellMar>
+            <w:top w:w="0" w:type="dxa"/>
+            <w:left w:w="108" w:type="dxa"/>
+            <w:bottom w:w="0" w:type="dxa"/>
+            <w:right w:w="108" w:type="dxa"/>
+          </w:tblCellMar>
         </w:tblPrEx>
         <w:tc>
           <w:tcPr>
@@ -13574,12 +13580,6 @@
             <w:insideH w:val="single" w:color="auto" w:sz="4" w:space="0"/>
             <w:insideV w:val="single" w:color="auto" w:sz="4" w:space="0"/>
           </w:tblBorders>
-          <w:tblCellMar>
-            <w:top w:w="0" w:type="dxa"/>
-            <w:left w:w="108" w:type="dxa"/>
-            <w:bottom w:w="0" w:type="dxa"/>
-            <w:right w:w="108" w:type="dxa"/>
-          </w:tblCellMar>
         </w:tblPrEx>
         <w:tc>
           <w:tcPr>
@@ -17295,14 +17295,6 @@
       </w:tblGrid>
       <w:tr>
         <w:tblPrEx>
-          <w:tblBorders>
-            <w:top w:val="single" w:color="auto" w:sz="4" w:space="0"/>
-            <w:left w:val="single" w:color="auto" w:sz="4" w:space="0"/>
-            <w:bottom w:val="single" w:color="auto" w:sz="4" w:space="0"/>
-            <w:right w:val="single" w:color="auto" w:sz="4" w:space="0"/>
-            <w:insideH w:val="single" w:color="auto" w:sz="4" w:space="0"/>
-            <w:insideV w:val="single" w:color="auto" w:sz="4" w:space="0"/>
-          </w:tblBorders>
           <w:tblCellMar>
             <w:top w:w="0" w:type="dxa"/>
             <w:left w:w="108" w:type="dxa"/>
@@ -29378,7 +29370,6 @@
           <w:tcPr>
             <w:tcW w:w="0" w:type="auto"/>
             <w:vMerge w:val="continue"/>
-            <w:tcBorders/>
             <w:vAlign w:val="center"/>
           </w:tcPr>
           <w:p>
@@ -29505,7 +29496,6 @@
           <w:tcPr>
             <w:tcW w:w="0" w:type="auto"/>
             <w:vMerge w:val="continue"/>
-            <w:tcBorders/>
             <w:vAlign w:val="center"/>
           </w:tcPr>
           <w:p>
@@ -29643,7 +29633,6 @@
           <w:tcPr>
             <w:tcW w:w="0" w:type="auto"/>
             <w:vMerge w:val="continue"/>
-            <w:tcBorders/>
             <w:vAlign w:val="center"/>
           </w:tcPr>
           <w:p>
@@ -29775,7 +29764,6 @@
           <w:tcPr>
             <w:tcW w:w="0" w:type="auto"/>
             <w:vMerge w:val="continue"/>
-            <w:tcBorders/>
             <w:vAlign w:val="center"/>
           </w:tcPr>
           <w:p>
@@ -29902,7 +29890,6 @@
           <w:tcPr>
             <w:tcW w:w="0" w:type="auto"/>
             <w:vMerge w:val="continue"/>
-            <w:tcBorders/>
             <w:vAlign w:val="center"/>
           </w:tcPr>
           <w:p>
@@ -30034,7 +30021,6 @@
           <w:tcPr>
             <w:tcW w:w="0" w:type="auto"/>
             <w:vMerge w:val="continue"/>
-            <w:tcBorders/>
             <w:vAlign w:val="center"/>
           </w:tcPr>
           <w:p>
@@ -30161,7 +30147,6 @@
           <w:tcPr>
             <w:tcW w:w="0" w:type="auto"/>
             <w:vMerge w:val="continue"/>
-            <w:tcBorders/>
             <w:vAlign w:val="center"/>
           </w:tcPr>
           <w:p>
@@ -30295,7 +30280,6 @@
           <w:tcPr>
             <w:tcW w:w="0" w:type="auto"/>
             <w:vMerge w:val="restart"/>
-            <w:tcBorders/>
             <w:vAlign w:val="center"/>
           </w:tcPr>
           <w:p>
@@ -30441,7 +30425,6 @@
           <w:tcPr>
             <w:tcW w:w="0" w:type="auto"/>
             <w:vMerge w:val="continue"/>
-            <w:tcBorders/>
             <w:vAlign w:val="center"/>
           </w:tcPr>
           <w:p>
@@ -30471,7 +30454,7 @@
         <w:tc>
           <w:tcPr>
             <w:tcW w:w="0" w:type="auto"/>
-            <w:shd w:val="clear"/>
+            <w:shd w:val="clear" w:color="auto" w:fill="auto"/>
             <w:vAlign w:val="center"/>
           </w:tcPr>
           <w:p>
@@ -30526,7 +30509,7 @@
         <w:tc>
           <w:tcPr>
             <w:tcW w:w="0" w:type="auto"/>
-            <w:shd w:val="clear"/>
+            <w:shd w:val="clear" w:color="auto" w:fill="auto"/>
             <w:vAlign w:val="center"/>
           </w:tcPr>
           <w:p>
@@ -30575,7 +30558,6 @@
           <w:tcPr>
             <w:tcW w:w="0" w:type="auto"/>
             <w:vMerge w:val="continue"/>
-            <w:tcBorders/>
             <w:vAlign w:val="center"/>
           </w:tcPr>
           <w:p>
@@ -30605,7 +30587,7 @@
         <w:tc>
           <w:tcPr>
             <w:tcW w:w="0" w:type="auto"/>
-            <w:shd w:val="clear"/>
+            <w:shd w:val="clear" w:color="auto" w:fill="auto"/>
             <w:vAlign w:val="center"/>
           </w:tcPr>
           <w:p>
@@ -30659,7 +30641,7 @@
         <w:tc>
           <w:tcPr>
             <w:tcW w:w="0" w:type="auto"/>
-            <w:shd w:val="clear"/>
+            <w:shd w:val="clear" w:color="auto" w:fill="auto"/>
             <w:vAlign w:val="center"/>
           </w:tcPr>
           <w:p>
@@ -30841,12 +30823,6 @@
             <w:insideH w:val="single" w:color="auto" w:sz="4" w:space="0"/>
             <w:insideV w:val="single" w:color="auto" w:sz="4" w:space="0"/>
           </w:tblBorders>
-          <w:tblCellMar>
-            <w:top w:w="0" w:type="dxa"/>
-            <w:left w:w="108" w:type="dxa"/>
-            <w:bottom w:w="0" w:type="dxa"/>
-            <w:right w:w="108" w:type="dxa"/>
-          </w:tblCellMar>
         </w:tblPrEx>
         <w:tc>
           <w:tcPr>
@@ -33748,12 +33724,6 @@
             <w:insideH w:val="single" w:color="auto" w:sz="4" w:space="0"/>
             <w:insideV w:val="single" w:color="auto" w:sz="4" w:space="0"/>
           </w:tblBorders>
-          <w:tblCellMar>
-            <w:top w:w="0" w:type="dxa"/>
-            <w:left w:w="108" w:type="dxa"/>
-            <w:bottom w:w="0" w:type="dxa"/>
-            <w:right w:w="108" w:type="dxa"/>
-          </w:tblCellMar>
         </w:tblPrEx>
         <w:trPr>
           <w:trHeight w:val="139" w:hRule="atLeast"/>
@@ -37659,6 +37629,12 @@
             <w:insideH w:val="single" w:color="auto" w:sz="4" w:space="0"/>
             <w:insideV w:val="single" w:color="auto" w:sz="4" w:space="0"/>
           </w:tblBorders>
+          <w:tblCellMar>
+            <w:top w:w="0" w:type="dxa"/>
+            <w:left w:w="108" w:type="dxa"/>
+            <w:bottom w:w="0" w:type="dxa"/>
+            <w:right w:w="108" w:type="dxa"/>
+          </w:tblCellMar>
         </w:tblPrEx>
         <w:tc>
           <w:tcPr>
@@ -41392,8 +41368,8 @@
         </w:tblCellMar>
       </w:tblPr>
       <w:tblGrid>
-        <w:gridCol w:w="1653"/>
-        <w:gridCol w:w="5132"/>
+        <w:gridCol w:w="1643"/>
+        <w:gridCol w:w="5897"/>
         <w:gridCol w:w="2583"/>
       </w:tblGrid>
       <w:tr>
@@ -41622,7 +41598,6 @@
           <w:tcPr>
             <w:tcW w:w="0" w:type="auto"/>
             <w:vMerge w:val="continue"/>
-            <w:tcBorders/>
             <w:vAlign w:val="center"/>
           </w:tcPr>
           <w:p>
@@ -41736,7 +41711,6 @@
           <w:tcPr>
             <w:tcW w:w="0" w:type="auto"/>
             <w:vMerge w:val="continue"/>
-            <w:tcBorders/>
             <w:vAlign w:val="center"/>
           </w:tcPr>
           <w:p>
@@ -41813,8 +41787,6 @@
               </w:rPr>
               <w:t>文字消息</w:t>
             </w:r>
-            <w:bookmarkStart w:id="0" w:name="_GoBack"/>
-            <w:bookmarkEnd w:id="0"/>
           </w:p>
         </w:tc>
       </w:tr>
@@ -41839,7 +41811,6 @@
           <w:tcPr>
             <w:tcW w:w="0" w:type="auto"/>
             <w:vMerge w:val="restart"/>
-            <w:tcBorders/>
             <w:vAlign w:val="center"/>
           </w:tcPr>
           <w:p>
@@ -41875,7 +41846,7 @@
         <w:tc>
           <w:tcPr>
             <w:tcW w:w="0" w:type="auto"/>
-            <w:shd w:val="clear"/>
+            <w:shd w:val="clear" w:color="auto" w:fill="auto"/>
             <w:vAlign w:val="center"/>
           </w:tcPr>
           <w:p>
@@ -41925,7 +41896,7 @@
         <w:tc>
           <w:tcPr>
             <w:tcW w:w="0" w:type="auto"/>
-            <w:shd w:val="clear"/>
+            <w:shd w:val="clear" w:color="auto" w:fill="auto"/>
             <w:vAlign w:val="center"/>
           </w:tcPr>
           <w:p>
@@ -41990,7 +41961,6 @@
           <w:tcPr>
             <w:tcW w:w="0" w:type="auto"/>
             <w:vMerge w:val="continue"/>
-            <w:tcBorders/>
             <w:vAlign w:val="center"/>
           </w:tcPr>
           <w:p>
@@ -42056,7 +42026,61 @@
                   </w14:solidFill>
                 </w14:textFill>
               </w:rPr>
-              <w:t>[sensor_msgs/PointCloud2]</w:t>
+              <w:t>[sensor_msgs/PointCloud2</w:t>
+            </w:r>
+            <w:r>
+              <w:rPr>
+                <w:rFonts w:hint="eastAsia"/>
+                <w:color w:val="ED7D31" w:themeColor="accent2"/>
+                <w:lang w:val="en-US" w:eastAsia="zh-CN"/>
+                <w14:textFill>
+                  <w14:solidFill>
+                    <w14:schemeClr w14:val="accent2"/>
+                  </w14:solidFill>
+                </w14:textFill>
+              </w:rPr>
+              <w:t xml:space="preserve">; </w:t>
+            </w:r>
+            <w:r>
+              <w:rPr>
+                <w:rFonts w:hint="default"/>
+                <w:color w:val="ED7D31" w:themeColor="accent2"/>
+                <w:lang w:val="en-US" w:eastAsia="zh-CN"/>
+                <w14:textFill>
+                  <w14:solidFill>
+                    <w14:schemeClr w14:val="accent2"/>
+                  </w14:solidFill>
+                </w14:textFill>
+              </w:rPr>
+              <w:t>sensor_msgs/</w:t>
+            </w:r>
+            <w:r>
+              <w:rPr>
+                <w:rFonts w:hint="eastAsia"/>
+                <w:color w:val="ED7D31" w:themeColor="accent2"/>
+                <w:lang w:val="en-US" w:eastAsia="zh-CN"/>
+                <w14:textFill>
+                  <w14:solidFill>
+                    <w14:schemeClr w14:val="accent2"/>
+                  </w14:solidFill>
+                </w14:textFill>
+              </w:rPr>
+              <w:t>Image</w:t>
+            </w:r>
+            <w:bookmarkStart w:id="0" w:name="_GoBack"/>
+            <w:bookmarkEnd w:id="0"/>
+            <w:r>
+              <w:rPr>
+                <w:rFonts w:hint="default"/>
+                <w:color w:val="ED7D31" w:themeColor="accent2"/>
+                <w:lang w:val="en-US" w:eastAsia="zh-CN"/>
+                <w14:textFill>
+                  <w14:solidFill>
+                    <w14:schemeClr w14:val="accent2"/>
+                  </w14:solidFill>
+                </w14:textFill>
+              </w:rPr>
+              <w:t>]</w:t>
             </w:r>
           </w:p>
         </w:tc>
@@ -42128,7 +42152,6 @@
           <w:tcPr>
             <w:tcW w:w="0" w:type="auto"/>
             <w:vMerge w:val="restart"/>
-            <w:tcBorders/>
             <w:vAlign w:val="center"/>
           </w:tcPr>
           <w:p>
@@ -42244,7 +42267,6 @@
           <w:tcPr>
             <w:tcW w:w="0" w:type="auto"/>
             <w:vMerge w:val="continue"/>
-            <w:tcBorders/>
             <w:vAlign w:val="center"/>
           </w:tcPr>
           <w:p>
@@ -42347,7 +42369,6 @@
           <w:tcPr>
             <w:tcW w:w="0" w:type="auto"/>
             <w:vMerge w:val="continue"/>
-            <w:tcBorders/>
             <w:vAlign w:val="center"/>
           </w:tcPr>
           <w:p>
@@ -42876,7 +42897,6 @@
           <w:tcPr>
             <w:tcW w:w="0" w:type="auto"/>
             <w:vMerge w:val="continue"/>
-            <w:tcBorders/>
             <w:vAlign w:val="center"/>
           </w:tcPr>
           <w:p>
@@ -42945,127 +42965,6 @@
                 <w:lang w:val="en-US" w:eastAsia="zh-CN"/>
               </w:rPr>
               <w:t>占用状态</w:t>
-            </w:r>
-          </w:p>
-        </w:tc>
-      </w:tr>
-      <w:tr>
-        <w:tblPrEx>
-          <w:tblBorders>
-            <w:top w:val="single" w:color="auto" w:sz="4" w:space="0"/>
-            <w:left w:val="single" w:color="auto" w:sz="4" w:space="0"/>
-            <w:bottom w:val="single" w:color="auto" w:sz="4" w:space="0"/>
-            <w:right w:val="single" w:color="auto" w:sz="4" w:space="0"/>
-            <w:insideH w:val="single" w:color="auto" w:sz="4" w:space="0"/>
-            <w:insideV w:val="single" w:color="auto" w:sz="4" w:space="0"/>
-          </w:tblBorders>
-        </w:tblPrEx>
-        <w:tc>
-          <w:tcPr>
-            <w:tcW w:w="0" w:type="auto"/>
-            <w:vMerge w:val="continue"/>
-            <w:tcBorders/>
-            <w:vAlign w:val="center"/>
-          </w:tcPr>
-          <w:p>
-            <w:pPr>
-              <w:pStyle w:val="13"/>
-              <w:bidi w:val="0"/>
-              <w:rPr>
-                <w:rFonts w:hint="eastAsia"/>
-                <w:color w:val="ED7D31" w:themeColor="accent2"/>
-                <w:lang w:val="en-US" w:eastAsia="zh-CN"/>
-                <w14:textFill>
-                  <w14:solidFill>
-                    <w14:schemeClr w14:val="accent2"/>
-                  </w14:solidFill>
-                </w14:textFill>
-              </w:rPr>
-            </w:pPr>
-          </w:p>
-        </w:tc>
-        <w:tc>
-          <w:tcPr>
-            <w:tcW w:w="0" w:type="auto"/>
-            <w:vAlign w:val="center"/>
-          </w:tcPr>
-          <w:p>
-            <w:pPr>
-              <w:pStyle w:val="13"/>
-              <w:bidi w:val="0"/>
-              <w:rPr>
-                <w:rFonts w:hint="default"/>
-                <w:lang w:val="en-US" w:eastAsia="zh-CN"/>
-              </w:rPr>
-            </w:pPr>
-            <w:r>
-              <w:rPr>
-                <w:rFonts w:hint="eastAsia"/>
-                <w:lang w:val="en-US" w:eastAsia="zh-CN"/>
-              </w:rPr>
-              <w:t>SetUpdateRange()</w:t>
-            </w:r>
-          </w:p>
-        </w:tc>
-        <w:tc>
-          <w:tcPr>
-            <w:tcW w:w="0" w:type="auto"/>
-            <w:vAlign w:val="center"/>
-          </w:tcPr>
-          <w:p>
-            <w:pPr>
-              <w:pStyle w:val="12"/>
-              <w:bidi w:val="0"/>
-              <w:rPr>
-                <w:rFonts w:hint="default"/>
-                <w:lang w:val="en-US" w:eastAsia="zh-CN"/>
-              </w:rPr>
-            </w:pPr>
-            <w:r>
-              <w:rPr>
-                <w:rFonts w:hint="eastAsia"/>
-                <w:lang w:val="en-US" w:eastAsia="zh-CN"/>
-              </w:rPr>
-              <w:t>范围</w:t>
-            </w:r>
-            <w:r>
-              <w:rPr>
-                <w:rFonts w:hint="eastAsia"/>
-                <w:color w:val="ED7D31" w:themeColor="accent2"/>
-                <w:lang w:val="en-US" w:eastAsia="zh-CN"/>
-                <w14:textFill>
-                  <w14:solidFill>
-                    <w14:schemeClr w14:val="accent2"/>
-                  </w14:solidFill>
-                </w14:textFill>
-              </w:rPr>
-              <w:t xml:space="preserve"> (以相机为中心的</w:t>
-            </w:r>
-            <w:r>
-              <w:rPr>
-                <w:rFonts w:hint="eastAsia"/>
-                <w:color w:val="ED7D31" w:themeColor="accent2"/>
-                <w:lang w:val="en-US" w:eastAsia="zh-CN"/>
-                <w14:textFill>
-                  <w14:solidFill>
-                    <w14:schemeClr w14:val="accent2"/>
-                  </w14:solidFill>
-                </w14:textFill>
-              </w:rPr>
-              <w:t>边界框</w:t>
-            </w:r>
-            <w:r>
-              <w:rPr>
-                <w:rFonts w:hint="eastAsia"/>
-                <w:color w:val="ED7D31" w:themeColor="accent2"/>
-                <w:lang w:val="en-US" w:eastAsia="zh-CN"/>
-                <w14:textFill>
-                  <w14:solidFill>
-                    <w14:schemeClr w14:val="accent2"/>
-                  </w14:solidFill>
-                </w14:textFill>
-              </w:rPr>
-              <w:t>)</w:t>
             </w:r>
           </w:p>
         </w:tc>
@@ -43090,8 +42989,7 @@
         <w:tc>
           <w:tcPr>
             <w:tcW w:w="0" w:type="auto"/>
-            <w:vMerge w:val="restart"/>
-            <w:tcBorders/>
+            <w:vMerge w:val="continue"/>
             <w:vAlign w:val="center"/>
           </w:tcPr>
           <w:p>
@@ -43099,39 +42997,49 @@
               <w:pStyle w:val="13"/>
               <w:bidi w:val="0"/>
               <w:rPr>
+                <w:rFonts w:hint="eastAsia"/>
+                <w:color w:val="ED7D31" w:themeColor="accent2"/>
+                <w:lang w:val="en-US" w:eastAsia="zh-CN"/>
+                <w14:textFill>
+                  <w14:solidFill>
+                    <w14:schemeClr w14:val="accent2"/>
+                  </w14:solidFill>
+                </w14:textFill>
+              </w:rPr>
+            </w:pPr>
+          </w:p>
+        </w:tc>
+        <w:tc>
+          <w:tcPr>
+            <w:tcW w:w="0" w:type="auto"/>
+            <w:vAlign w:val="center"/>
+          </w:tcPr>
+          <w:p>
+            <w:pPr>
+              <w:pStyle w:val="13"/>
+              <w:bidi w:val="0"/>
+              <w:rPr>
                 <w:rFonts w:hint="default"/>
-                <w:color w:val="ED7D31" w:themeColor="accent2"/>
-                <w:lang w:val="en-US" w:eastAsia="zh-CN"/>
-                <w14:textFill>
-                  <w14:solidFill>
-                    <w14:schemeClr w14:val="accent2"/>
-                  </w14:solidFill>
-                </w14:textFill>
-              </w:rPr>
-            </w:pPr>
-            <w:r>
-              <w:rPr>
-                <w:rFonts w:hint="eastAsia"/>
-                <w:color w:val="ED7D31" w:themeColor="accent2"/>
-                <w:lang w:val="en-US" w:eastAsia="zh-CN"/>
-                <w14:textFill>
-                  <w14:solidFill>
-                    <w14:schemeClr w14:val="accent2"/>
-                  </w14:solidFill>
-                </w14:textFill>
-              </w:rPr>
-              <w:t>属性</w:t>
-            </w:r>
-          </w:p>
-        </w:tc>
-        <w:tc>
-          <w:tcPr>
-            <w:tcW w:w="0" w:type="auto"/>
-            <w:vAlign w:val="center"/>
-          </w:tcPr>
-          <w:p>
-            <w:pPr>
-              <w:pStyle w:val="13"/>
+                <w:lang w:val="en-US" w:eastAsia="zh-CN"/>
+              </w:rPr>
+            </w:pPr>
+            <w:r>
+              <w:rPr>
+                <w:rFonts w:hint="eastAsia"/>
+                <w:lang w:val="en-US" w:eastAsia="zh-CN"/>
+              </w:rPr>
+              <w:t>SetUpdateRange()</w:t>
+            </w:r>
+          </w:p>
+        </w:tc>
+        <w:tc>
+          <w:tcPr>
+            <w:tcW w:w="0" w:type="auto"/>
+            <w:vAlign w:val="center"/>
+          </w:tcPr>
+          <w:p>
+            <w:pPr>
+              <w:pStyle w:val="12"/>
               <w:bidi w:val="0"/>
               <w:rPr>
                 <w:rFonts w:hint="default"/>
@@ -43143,30 +43051,20 @@
                 <w:rFonts w:hint="eastAsia"/>
                 <w:lang w:val="en-US" w:eastAsia="zh-CN"/>
               </w:rPr>
-              <w:t>distance_buffer_</w:t>
-            </w:r>
-          </w:p>
-        </w:tc>
-        <w:tc>
-          <w:tcPr>
-            <w:tcW w:w="0" w:type="auto"/>
-            <w:vAlign w:val="center"/>
-          </w:tcPr>
-          <w:p>
-            <w:pPr>
-              <w:pStyle w:val="12"/>
-              <w:bidi w:val="0"/>
-              <w:rPr>
-                <w:rFonts w:hint="default"/>
-                <w:lang w:val="en-US" w:eastAsia="zh-CN"/>
-              </w:rPr>
-            </w:pPr>
-            <w:r>
-              <w:rPr>
-                <w:rFonts w:hint="eastAsia"/>
-                <w:lang w:val="en-US" w:eastAsia="zh-CN"/>
-              </w:rPr>
-              <w:t>ESDF</w:t>
+              <w:t>范围</w:t>
+            </w:r>
+            <w:r>
+              <w:rPr>
+                <w:rFonts w:hint="eastAsia"/>
+                <w:color w:val="ED7D31" w:themeColor="accent2"/>
+                <w:lang w:val="en-US" w:eastAsia="zh-CN"/>
+                <w14:textFill>
+                  <w14:solidFill>
+                    <w14:schemeClr w14:val="accent2"/>
+                  </w14:solidFill>
+                </w14:textFill>
+              </w:rPr>
+              <w:t xml:space="preserve"> (以相机为中心的边界框)</w:t>
             </w:r>
           </w:p>
         </w:tc>
@@ -43191,8 +43089,7 @@
         <w:tc>
           <w:tcPr>
             <w:tcW w:w="0" w:type="auto"/>
-            <w:vMerge w:val="continue"/>
-            <w:tcBorders/>
+            <w:vMerge w:val="restart"/>
             <w:vAlign w:val="center"/>
           </w:tcPr>
           <w:p>
@@ -43210,6 +43107,19 @@
                 </w14:textFill>
               </w:rPr>
             </w:pPr>
+            <w:r>
+              <w:rPr>
+                <w:rFonts w:hint="eastAsia"/>
+                <w:color w:val="ED7D31" w:themeColor="accent2"/>
+                <w:lang w:val="en-US" w:eastAsia="zh-CN"/>
+                <w14:textFill>
+                  <w14:solidFill>
+                    <w14:schemeClr w14:val="accent2"/>
+                  </w14:solidFill>
+                </w14:textFill>
+              </w:rPr>
+              <w:t>属性</w:t>
+            </w:r>
           </w:p>
         </w:tc>
         <w:tc>
@@ -43231,76 +43141,30 @@
                 <w:rFonts w:hint="eastAsia"/>
                 <w:lang w:val="en-US" w:eastAsia="zh-CN"/>
               </w:rPr>
-              <w:t>GetPointCloud(</w:t>
-            </w:r>
-            <w:r>
+              <w:t>distance_buffer_</w:t>
+            </w:r>
+          </w:p>
+        </w:tc>
+        <w:tc>
+          <w:tcPr>
+            <w:tcW w:w="0" w:type="auto"/>
+            <w:vAlign w:val="center"/>
+          </w:tcPr>
+          <w:p>
+            <w:pPr>
+              <w:pStyle w:val="12"/>
+              <w:bidi w:val="0"/>
               <w:rPr>
                 <w:rFonts w:hint="default"/>
-                <w:color w:val="ED7D31" w:themeColor="accent2"/>
-                <w:lang w:val="en-US" w:eastAsia="zh-CN"/>
-                <w14:textFill>
-                  <w14:solidFill>
-                    <w14:schemeClr w14:val="accent2"/>
-                  </w14:solidFill>
-                </w14:textFill>
-              </w:rPr>
-              <w:t>sensor_msgs</w:t>
-            </w:r>
-            <w:r>
-              <w:rPr>
-                <w:rFonts w:hint="eastAsia"/>
-                <w:color w:val="ED7D31" w:themeColor="accent2"/>
-                <w:lang w:val="en-US" w:eastAsia="zh-CN"/>
-                <w14:textFill>
-                  <w14:solidFill>
-                    <w14:schemeClr w14:val="accent2"/>
-                  </w14:solidFill>
-                </w14:textFill>
-              </w:rPr>
-              <w:t>::</w:t>
-            </w:r>
-            <w:r>
-              <w:rPr>
-                <w:rFonts w:hint="default"/>
-                <w:color w:val="ED7D31" w:themeColor="accent2"/>
-                <w:lang w:val="en-US" w:eastAsia="zh-CN"/>
-                <w14:textFill>
-                  <w14:solidFill>
-                    <w14:schemeClr w14:val="accent2"/>
-                  </w14:solidFill>
-                </w14:textFill>
-              </w:rPr>
-              <w:t>PointCloud</w:t>
-            </w:r>
-            <w:r>
-              <w:rPr>
-                <w:rFonts w:hint="eastAsia"/>
-                <w:lang w:val="en-US" w:eastAsia="zh-CN"/>
-              </w:rPr>
-              <w:t>, vis_low, vis_up)</w:t>
-            </w:r>
-          </w:p>
-        </w:tc>
-        <w:tc>
-          <w:tcPr>
-            <w:tcW w:w="0" w:type="auto"/>
-            <w:vAlign w:val="center"/>
-          </w:tcPr>
-          <w:p>
-            <w:pPr>
-              <w:pStyle w:val="12"/>
-              <w:bidi w:val="0"/>
-              <w:rPr>
-                <w:rFonts w:hint="default"/>
-                <w:lang w:val="en-US" w:eastAsia="zh-CN"/>
-              </w:rPr>
-            </w:pPr>
-            <w:r>
-              <w:rPr>
-                <w:rFonts w:hint="eastAsia"/>
-                <w:lang w:val="en-US" w:eastAsia="zh-CN"/>
-              </w:rPr>
-              <w:t>栅格地图</w:t>
+                <w:lang w:val="en-US" w:eastAsia="zh-CN"/>
+              </w:rPr>
+            </w:pPr>
+            <w:r>
+              <w:rPr>
+                <w:rFonts w:hint="eastAsia"/>
+                <w:lang w:val="en-US" w:eastAsia="zh-CN"/>
+              </w:rPr>
+              <w:t>ESDF</w:t>
             </w:r>
           </w:p>
         </w:tc>
@@ -43326,7 +43190,139 @@
           <w:tcPr>
             <w:tcW w:w="0" w:type="auto"/>
             <w:vMerge w:val="continue"/>
-            <w:tcBorders/>
+            <w:vAlign w:val="center"/>
+          </w:tcPr>
+          <w:p>
+            <w:pPr>
+              <w:pStyle w:val="13"/>
+              <w:bidi w:val="0"/>
+              <w:rPr>
+                <w:rFonts w:hint="default"/>
+                <w:color w:val="ED7D31" w:themeColor="accent2"/>
+                <w:lang w:val="en-US" w:eastAsia="zh-CN"/>
+                <w14:textFill>
+                  <w14:solidFill>
+                    <w14:schemeClr w14:val="accent2"/>
+                  </w14:solidFill>
+                </w14:textFill>
+              </w:rPr>
+            </w:pPr>
+          </w:p>
+        </w:tc>
+        <w:tc>
+          <w:tcPr>
+            <w:tcW w:w="0" w:type="auto"/>
+            <w:vAlign w:val="center"/>
+          </w:tcPr>
+          <w:p>
+            <w:pPr>
+              <w:pStyle w:val="13"/>
+              <w:bidi w:val="0"/>
+              <w:rPr>
+                <w:rFonts w:hint="default"/>
+                <w:lang w:val="en-US" w:eastAsia="zh-CN"/>
+              </w:rPr>
+            </w:pPr>
+            <w:r>
+              <w:rPr>
+                <w:rFonts w:hint="eastAsia"/>
+                <w:lang w:val="en-US" w:eastAsia="zh-CN"/>
+              </w:rPr>
+              <w:t>GetPointCloud(</w:t>
+            </w:r>
+            <w:r>
+              <w:rPr>
+                <w:rFonts w:hint="default"/>
+                <w:color w:val="ED7D31" w:themeColor="accent2"/>
+                <w:lang w:val="en-US" w:eastAsia="zh-CN"/>
+                <w14:textFill>
+                  <w14:solidFill>
+                    <w14:schemeClr w14:val="accent2"/>
+                  </w14:solidFill>
+                </w14:textFill>
+              </w:rPr>
+              <w:t>sensor_msgs</w:t>
+            </w:r>
+            <w:r>
+              <w:rPr>
+                <w:rFonts w:hint="eastAsia"/>
+                <w:color w:val="ED7D31" w:themeColor="accent2"/>
+                <w:lang w:val="en-US" w:eastAsia="zh-CN"/>
+                <w14:textFill>
+                  <w14:solidFill>
+                    <w14:schemeClr w14:val="accent2"/>
+                  </w14:solidFill>
+                </w14:textFill>
+              </w:rPr>
+              <w:t>::</w:t>
+            </w:r>
+            <w:r>
+              <w:rPr>
+                <w:rFonts w:hint="default"/>
+                <w:color w:val="ED7D31" w:themeColor="accent2"/>
+                <w:lang w:val="en-US" w:eastAsia="zh-CN"/>
+                <w14:textFill>
+                  <w14:solidFill>
+                    <w14:schemeClr w14:val="accent2"/>
+                  </w14:solidFill>
+                </w14:textFill>
+              </w:rPr>
+              <w:t>PointCloud</w:t>
+            </w:r>
+            <w:r>
+              <w:rPr>
+                <w:rFonts w:hint="eastAsia"/>
+                <w:lang w:val="en-US" w:eastAsia="zh-CN"/>
+              </w:rPr>
+              <w:t>, vis_low, vis_up)</w:t>
+            </w:r>
+          </w:p>
+        </w:tc>
+        <w:tc>
+          <w:tcPr>
+            <w:tcW w:w="0" w:type="auto"/>
+            <w:vAlign w:val="center"/>
+          </w:tcPr>
+          <w:p>
+            <w:pPr>
+              <w:pStyle w:val="12"/>
+              <w:bidi w:val="0"/>
+              <w:rPr>
+                <w:rFonts w:hint="default"/>
+                <w:lang w:val="en-US" w:eastAsia="zh-CN"/>
+              </w:rPr>
+            </w:pPr>
+            <w:r>
+              <w:rPr>
+                <w:rFonts w:hint="eastAsia"/>
+                <w:lang w:val="en-US" w:eastAsia="zh-CN"/>
+              </w:rPr>
+              <w:t>栅格地图</w:t>
+            </w:r>
+          </w:p>
+        </w:tc>
+      </w:tr>
+      <w:tr>
+        <w:tblPrEx>
+          <w:tblBorders>
+            <w:top w:val="single" w:color="auto" w:sz="4" w:space="0"/>
+            <w:left w:val="single" w:color="auto" w:sz="4" w:space="0"/>
+            <w:bottom w:val="single" w:color="auto" w:sz="4" w:space="0"/>
+            <w:right w:val="single" w:color="auto" w:sz="4" w:space="0"/>
+            <w:insideH w:val="single" w:color="auto" w:sz="4" w:space="0"/>
+            <w:insideV w:val="single" w:color="auto" w:sz="4" w:space="0"/>
+          </w:tblBorders>
+          <w:tblCellMar>
+            <w:top w:w="0" w:type="dxa"/>
+            <w:left w:w="108" w:type="dxa"/>
+            <w:bottom w:w="0" w:type="dxa"/>
+            <w:right w:w="108" w:type="dxa"/>
+          </w:tblCellMar>
+        </w:tblPrEx>
+        <w:tc>
+          <w:tcPr>
+            <w:tcW w:w="0" w:type="auto"/>
+            <w:vMerge w:val="continue"/>
             <w:vAlign w:val="center"/>
           </w:tcPr>
           <w:p>
@@ -43584,6 +43580,12 @@
             <w:insideH w:val="single" w:color="auto" w:sz="4" w:space="0"/>
             <w:insideV w:val="single" w:color="auto" w:sz="4" w:space="0"/>
           </w:tblBorders>
+          <w:tblCellMar>
+            <w:top w:w="0" w:type="dxa"/>
+            <w:left w:w="108" w:type="dxa"/>
+            <w:bottom w:w="0" w:type="dxa"/>
+            <w:right w:w="108" w:type="dxa"/>
+          </w:tblCellMar>
         </w:tblPrEx>
         <w:tc>
           <w:tcPr>

</xml_diff>

<commit_message>
update on 2024-10-19 16:10:59.226729
</commit_message>
<xml_diff>
--- a/cpp 系统交互.docx
+++ b/cpp 系统交互.docx
@@ -205,12 +205,6 @@
             <w:insideH w:val="single" w:color="auto" w:sz="4" w:space="0"/>
             <w:insideV w:val="single" w:color="auto" w:sz="4" w:space="0"/>
           </w:tblBorders>
-          <w:tblCellMar>
-            <w:top w:w="0" w:type="dxa"/>
-            <w:left w:w="108" w:type="dxa"/>
-            <w:bottom w:w="0" w:type="dxa"/>
-            <w:right w:w="108" w:type="dxa"/>
-          </w:tblCellMar>
         </w:tblPrEx>
         <w:trPr>
           <w:trHeight w:val="90" w:hRule="atLeast"/>
@@ -6754,12 +6748,6 @@
             <w:insideH w:val="single" w:color="auto" w:sz="4" w:space="0"/>
             <w:insideV w:val="single" w:color="auto" w:sz="4" w:space="0"/>
           </w:tblBorders>
-          <w:tblCellMar>
-            <w:top w:w="0" w:type="dxa"/>
-            <w:left w:w="108" w:type="dxa"/>
-            <w:bottom w:w="0" w:type="dxa"/>
-            <w:right w:w="108" w:type="dxa"/>
-          </w:tblCellMar>
         </w:tblPrEx>
         <w:trPr>
           <w:trHeight w:val="182" w:hRule="atLeast"/>
@@ -8409,12 +8397,6 @@
             <w:insideH w:val="single" w:color="auto" w:sz="4" w:space="0"/>
             <w:insideV w:val="single" w:color="auto" w:sz="4" w:space="0"/>
           </w:tblBorders>
-          <w:tblCellMar>
-            <w:top w:w="0" w:type="dxa"/>
-            <w:left w:w="108" w:type="dxa"/>
-            <w:bottom w:w="0" w:type="dxa"/>
-            <w:right w:w="108" w:type="dxa"/>
-          </w:tblCellMar>
         </w:tblPrEx>
         <w:trPr>
           <w:trHeight w:val="90" w:hRule="atLeast"/>
@@ -12990,12 +12972,6 @@
             <w:insideH w:val="single" w:color="auto" w:sz="4" w:space="0"/>
             <w:insideV w:val="single" w:color="auto" w:sz="4" w:space="0"/>
           </w:tblBorders>
-          <w:tblCellMar>
-            <w:top w:w="0" w:type="dxa"/>
-            <w:left w:w="108" w:type="dxa"/>
-            <w:bottom w:w="0" w:type="dxa"/>
-            <w:right w:w="108" w:type="dxa"/>
-          </w:tblCellMar>
         </w:tblPrEx>
         <w:tc>
           <w:tcPr>
@@ -13580,6 +13556,12 @@
             <w:insideH w:val="single" w:color="auto" w:sz="4" w:space="0"/>
             <w:insideV w:val="single" w:color="auto" w:sz="4" w:space="0"/>
           </w:tblBorders>
+          <w:tblCellMar>
+            <w:top w:w="0" w:type="dxa"/>
+            <w:left w:w="108" w:type="dxa"/>
+            <w:bottom w:w="0" w:type="dxa"/>
+            <w:right w:w="108" w:type="dxa"/>
+          </w:tblCellMar>
         </w:tblPrEx>
         <w:tc>
           <w:tcPr>
@@ -17295,6 +17277,14 @@
       </w:tblGrid>
       <w:tr>
         <w:tblPrEx>
+          <w:tblBorders>
+            <w:top w:val="single" w:color="auto" w:sz="4" w:space="0"/>
+            <w:left w:val="single" w:color="auto" w:sz="4" w:space="0"/>
+            <w:bottom w:val="single" w:color="auto" w:sz="4" w:space="0"/>
+            <w:right w:val="single" w:color="auto" w:sz="4" w:space="0"/>
+            <w:insideH w:val="single" w:color="auto" w:sz="4" w:space="0"/>
+            <w:insideV w:val="single" w:color="auto" w:sz="4" w:space="0"/>
+          </w:tblBorders>
           <w:tblCellMar>
             <w:top w:w="0" w:type="dxa"/>
             <w:left w:w="108" w:type="dxa"/>
@@ -23219,12 +23209,6 @@
             <w:insideH w:val="single" w:color="auto" w:sz="4" w:space="0"/>
             <w:insideV w:val="single" w:color="auto" w:sz="4" w:space="0"/>
           </w:tblBorders>
-          <w:tblCellMar>
-            <w:top w:w="0" w:type="dxa"/>
-            <w:left w:w="108" w:type="dxa"/>
-            <w:bottom w:w="0" w:type="dxa"/>
-            <w:right w:w="108" w:type="dxa"/>
-          </w:tblCellMar>
         </w:tblPrEx>
         <w:tc>
           <w:tcPr>
@@ -23475,12 +23459,6 @@
             <w:insideH w:val="single" w:color="auto" w:sz="4" w:space="0"/>
             <w:insideV w:val="single" w:color="auto" w:sz="4" w:space="0"/>
           </w:tblBorders>
-          <w:tblCellMar>
-            <w:top w:w="0" w:type="dxa"/>
-            <w:left w:w="108" w:type="dxa"/>
-            <w:bottom w:w="0" w:type="dxa"/>
-            <w:right w:w="108" w:type="dxa"/>
-          </w:tblCellMar>
         </w:tblPrEx>
         <w:trPr>
           <w:trHeight w:val="139" w:hRule="atLeast"/>
@@ -28053,12 +28031,6 @@
             <w:insideH w:val="single" w:color="auto" w:sz="4" w:space="0"/>
             <w:insideV w:val="single" w:color="auto" w:sz="4" w:space="0"/>
           </w:tblBorders>
-          <w:tblCellMar>
-            <w:top w:w="0" w:type="dxa"/>
-            <w:left w:w="108" w:type="dxa"/>
-            <w:bottom w:w="0" w:type="dxa"/>
-            <w:right w:w="108" w:type="dxa"/>
-          </w:tblCellMar>
         </w:tblPrEx>
         <w:tc>
           <w:tcPr>
@@ -30823,6 +30795,12 @@
             <w:insideH w:val="single" w:color="auto" w:sz="4" w:space="0"/>
             <w:insideV w:val="single" w:color="auto" w:sz="4" w:space="0"/>
           </w:tblBorders>
+          <w:tblCellMar>
+            <w:top w:w="0" w:type="dxa"/>
+            <w:left w:w="108" w:type="dxa"/>
+            <w:bottom w:w="0" w:type="dxa"/>
+            <w:right w:w="108" w:type="dxa"/>
+          </w:tblCellMar>
         </w:tblPrEx>
         <w:tc>
           <w:tcPr>
@@ -34005,12 +33983,6 @@
             <w:insideH w:val="single" w:color="auto" w:sz="4" w:space="0"/>
             <w:insideV w:val="single" w:color="auto" w:sz="4" w:space="0"/>
           </w:tblBorders>
-          <w:tblCellMar>
-            <w:top w:w="0" w:type="dxa"/>
-            <w:left w:w="108" w:type="dxa"/>
-            <w:bottom w:w="0" w:type="dxa"/>
-            <w:right w:w="108" w:type="dxa"/>
-          </w:tblCellMar>
         </w:tblPrEx>
         <w:trPr>
           <w:trHeight w:val="139" w:hRule="atLeast"/>
@@ -34923,14 +34895,6 @@
       </w:tblGrid>
       <w:tr>
         <w:tblPrEx>
-          <w:tblBorders>
-            <w:top w:val="single" w:color="auto" w:sz="4" w:space="0"/>
-            <w:left w:val="single" w:color="auto" w:sz="4" w:space="0"/>
-            <w:bottom w:val="single" w:color="auto" w:sz="4" w:space="0"/>
-            <w:right w:val="single" w:color="auto" w:sz="4" w:space="0"/>
-            <w:insideH w:val="single" w:color="auto" w:sz="4" w:space="0"/>
-            <w:insideV w:val="single" w:color="auto" w:sz="4" w:space="0"/>
-          </w:tblBorders>
           <w:tblCellMar>
             <w:top w:w="0" w:type="dxa"/>
             <w:left w:w="108" w:type="dxa"/>
@@ -35850,6 +35814,9 @@
             <w:right w:w="108" w:type="dxa"/>
           </w:tblCellMar>
         </w:tblPrEx>
+        <w:trPr>
+          <w:trHeight w:val="90" w:hRule="atLeast"/>
+        </w:trPr>
         <w:tc>
           <w:tcPr>
             <w:tcW w:w="0" w:type="auto"/>
@@ -35963,6 +35930,102 @@
                 </w14:textFill>
               </w:rPr>
               <w:t>数据</w:t>
+            </w:r>
+          </w:p>
+        </w:tc>
+      </w:tr>
+      <w:tr>
+        <w:tblPrEx>
+          <w:tblBorders>
+            <w:top w:val="single" w:color="auto" w:sz="4" w:space="0"/>
+            <w:left w:val="single" w:color="auto" w:sz="4" w:space="0"/>
+            <w:bottom w:val="single" w:color="auto" w:sz="4" w:space="0"/>
+            <w:right w:val="single" w:color="auto" w:sz="4" w:space="0"/>
+            <w:insideH w:val="single" w:color="auto" w:sz="4" w:space="0"/>
+            <w:insideV w:val="single" w:color="auto" w:sz="4" w:space="0"/>
+          </w:tblBorders>
+          <w:tblCellMar>
+            <w:top w:w="0" w:type="dxa"/>
+            <w:left w:w="108" w:type="dxa"/>
+            <w:bottom w:w="0" w:type="dxa"/>
+            <w:right w:w="108" w:type="dxa"/>
+          </w:tblCellMar>
+        </w:tblPrEx>
+        <w:tc>
+          <w:tcPr>
+            <w:tcW w:w="0" w:type="auto"/>
+            <w:vMerge w:val="continue"/>
+            <w:vAlign w:val="center"/>
+          </w:tcPr>
+          <w:p>
+            <w:pPr>
+              <w:pStyle w:val="13"/>
+              <w:bidi w:val="0"/>
+              <w:jc w:val="both"/>
+              <w:rPr>
+                <w:rFonts w:hint="eastAsia" w:cs="华文中宋"/>
+                <w:b/>
+                <w:bCs/>
+                <w:color w:val="ED7D31" w:themeColor="accent2"/>
+                <w:kern w:val="2"/>
+                <w:sz w:val="21"/>
+                <w:szCs w:val="21"/>
+                <w:vertAlign w:val="baseline"/>
+                <w:lang w:val="en-US" w:eastAsia="zh-CN" w:bidi="ar-SA"/>
+                <w14:textFill>
+                  <w14:solidFill>
+                    <w14:schemeClr w14:val="accent2"/>
+                  </w14:solidFill>
+                </w14:textFill>
+              </w:rPr>
+            </w:pPr>
+          </w:p>
+        </w:tc>
+        <w:tc>
+          <w:tcPr>
+            <w:tcW w:w="0" w:type="auto"/>
+            <w:vAlign w:val="center"/>
+          </w:tcPr>
+          <w:p>
+            <w:pPr>
+              <w:pStyle w:val="13"/>
+              <w:bidi w:val="0"/>
+              <w:jc w:val="both"/>
+              <w:rPr>
+                <w:rFonts w:hint="default"/>
+                <w:lang w:val="en-US" w:eastAsia="zh-CN"/>
+              </w:rPr>
+            </w:pPr>
+            <w:r>
+              <w:rPr>
+                <w:rFonts w:hint="eastAsia"/>
+                <w:lang w:val="en-US" w:eastAsia="zh-CN"/>
+              </w:rPr>
+              <w:t>rosbag info &lt;path&gt;</w:t>
+            </w:r>
+          </w:p>
+        </w:tc>
+        <w:tc>
+          <w:tcPr>
+            <w:tcW w:w="0" w:type="auto"/>
+            <w:vAlign w:val="center"/>
+          </w:tcPr>
+          <w:p>
+            <w:pPr>
+              <w:pStyle w:val="12"/>
+              <w:bidi w:val="0"/>
+              <w:jc w:val="both"/>
+              <w:rPr>
+                <w:rFonts w:hint="default"/>
+                <w:lang w:val="en-US" w:eastAsia="zh-CN"/>
+              </w:rPr>
+            </w:pPr>
+            <w:r>
+              <w:rPr>
+                <w:rFonts w:hint="eastAsia"/>
+                <w:lang w:val="en-US" w:eastAsia="zh-CN"/>
+              </w:rPr>
+              <w:t>概述</w:t>
             </w:r>
           </w:p>
         </w:tc>
@@ -37763,6 +37826,8 @@
           <w:lang w:val="en-US" w:eastAsia="zh-CN"/>
         </w:rPr>
       </w:pPr>
+      <w:bookmarkStart w:id="0" w:name="_GoBack"/>
+      <w:bookmarkEnd w:id="0"/>
       <w:r>
         <w:rPr>
           <w:rFonts w:hint="eastAsia"/>
@@ -37830,12 +37895,6 @@
             <w:insideH w:val="single" w:color="auto" w:sz="4" w:space="0"/>
             <w:insideV w:val="single" w:color="auto" w:sz="4" w:space="0"/>
           </w:tblBorders>
-          <w:tblCellMar>
-            <w:top w:w="0" w:type="dxa"/>
-            <w:left w:w="108" w:type="dxa"/>
-            <w:bottom w:w="0" w:type="dxa"/>
-            <w:right w:w="108" w:type="dxa"/>
-          </w:tblCellMar>
         </w:tblPrEx>
         <w:tc>
           <w:tcPr>
@@ -41050,12 +41109,6 @@
             <w:insideH w:val="single" w:color="auto" w:sz="4" w:space="0"/>
             <w:insideV w:val="single" w:color="auto" w:sz="4" w:space="0"/>
           </w:tblBorders>
-          <w:tblCellMar>
-            <w:top w:w="0" w:type="dxa"/>
-            <w:left w:w="108" w:type="dxa"/>
-            <w:bottom w:w="0" w:type="dxa"/>
-            <w:right w:w="108" w:type="dxa"/>
-          </w:tblCellMar>
         </w:tblPrEx>
         <w:tc>
           <w:tcPr>
@@ -42067,8 +42120,6 @@
               </w:rPr>
               <w:t>Image</w:t>
             </w:r>
-            <w:bookmarkStart w:id="0" w:name="_GoBack"/>
-            <w:bookmarkEnd w:id="0"/>
             <w:r>
               <w:rPr>
                 <w:rFonts w:hint="default"/>

</xml_diff>

<commit_message>
update on 2024-10-25 20:23:42.867518
</commit_message>
<xml_diff>
--- a/cpp 系统交互.docx
+++ b/cpp 系统交互.docx
@@ -205,6 +205,12 @@
             <w:insideH w:val="single" w:color="auto" w:sz="4" w:space="0"/>
             <w:insideV w:val="single" w:color="auto" w:sz="4" w:space="0"/>
           </w:tblBorders>
+          <w:tblCellMar>
+            <w:top w:w="0" w:type="dxa"/>
+            <w:left w:w="108" w:type="dxa"/>
+            <w:bottom w:w="0" w:type="dxa"/>
+            <w:right w:w="108" w:type="dxa"/>
+          </w:tblCellMar>
         </w:tblPrEx>
         <w:trPr>
           <w:trHeight w:val="90" w:hRule="atLeast"/>
@@ -3181,14 +3187,6 @@
       </w:tblGrid>
       <w:tr>
         <w:tblPrEx>
-          <w:tblBorders>
-            <w:top w:val="single" w:color="auto" w:sz="4" w:space="0"/>
-            <w:left w:val="single" w:color="auto" w:sz="4" w:space="0"/>
-            <w:bottom w:val="single" w:color="auto" w:sz="4" w:space="0"/>
-            <w:right w:val="single" w:color="auto" w:sz="4" w:space="0"/>
-            <w:insideH w:val="single" w:color="auto" w:sz="4" w:space="0"/>
-            <w:insideV w:val="single" w:color="auto" w:sz="4" w:space="0"/>
-          </w:tblBorders>
           <w:tblCellMar>
             <w:top w:w="0" w:type="dxa"/>
             <w:left w:w="108" w:type="dxa"/>
@@ -3384,14 +3382,6 @@
       </w:tblGrid>
       <w:tr>
         <w:tblPrEx>
-          <w:tblBorders>
-            <w:top w:val="single" w:color="auto" w:sz="4" w:space="0"/>
-            <w:left w:val="single" w:color="auto" w:sz="4" w:space="0"/>
-            <w:bottom w:val="single" w:color="auto" w:sz="4" w:space="0"/>
-            <w:right w:val="single" w:color="auto" w:sz="4" w:space="0"/>
-            <w:insideH w:val="single" w:color="auto" w:sz="4" w:space="0"/>
-            <w:insideV w:val="single" w:color="auto" w:sz="4" w:space="0"/>
-          </w:tblBorders>
           <w:tblCellMar>
             <w:top w:w="0" w:type="dxa"/>
             <w:left w:w="108" w:type="dxa"/>
@@ -6748,6 +6738,12 @@
             <w:insideH w:val="single" w:color="auto" w:sz="4" w:space="0"/>
             <w:insideV w:val="single" w:color="auto" w:sz="4" w:space="0"/>
           </w:tblBorders>
+          <w:tblCellMar>
+            <w:top w:w="0" w:type="dxa"/>
+            <w:left w:w="108" w:type="dxa"/>
+            <w:bottom w:w="0" w:type="dxa"/>
+            <w:right w:w="108" w:type="dxa"/>
+          </w:tblCellMar>
         </w:tblPrEx>
         <w:trPr>
           <w:trHeight w:val="182" w:hRule="atLeast"/>
@@ -8397,6 +8393,12 @@
             <w:insideH w:val="single" w:color="auto" w:sz="4" w:space="0"/>
             <w:insideV w:val="single" w:color="auto" w:sz="4" w:space="0"/>
           </w:tblBorders>
+          <w:tblCellMar>
+            <w:top w:w="0" w:type="dxa"/>
+            <w:left w:w="108" w:type="dxa"/>
+            <w:bottom w:w="0" w:type="dxa"/>
+            <w:right w:w="108" w:type="dxa"/>
+          </w:tblCellMar>
         </w:tblPrEx>
         <w:trPr>
           <w:trHeight w:val="90" w:hRule="atLeast"/>
@@ -9616,14 +9618,6 @@
       </w:tblGrid>
       <w:tr>
         <w:tblPrEx>
-          <w:tblBorders>
-            <w:top w:val="single" w:color="auto" w:sz="4" w:space="0"/>
-            <w:left w:val="single" w:color="auto" w:sz="4" w:space="0"/>
-            <w:bottom w:val="single" w:color="auto" w:sz="4" w:space="0"/>
-            <w:right w:val="single" w:color="auto" w:sz="4" w:space="0"/>
-            <w:insideH w:val="single" w:color="auto" w:sz="4" w:space="0"/>
-            <w:insideV w:val="single" w:color="auto" w:sz="4" w:space="0"/>
-          </w:tblBorders>
           <w:tblCellMar>
             <w:top w:w="0" w:type="dxa"/>
             <w:left w:w="108" w:type="dxa"/>
@@ -10027,14 +10021,6 @@
       </w:tblGrid>
       <w:tr>
         <w:tblPrEx>
-          <w:tblBorders>
-            <w:top w:val="single" w:color="auto" w:sz="4" w:space="0"/>
-            <w:left w:val="single" w:color="auto" w:sz="4" w:space="0"/>
-            <w:bottom w:val="single" w:color="auto" w:sz="4" w:space="0"/>
-            <w:right w:val="single" w:color="auto" w:sz="4" w:space="0"/>
-            <w:insideH w:val="single" w:color="auto" w:sz="4" w:space="0"/>
-            <w:insideV w:val="single" w:color="auto" w:sz="4" w:space="0"/>
-          </w:tblBorders>
           <w:tblCellMar>
             <w:top w:w="0" w:type="dxa"/>
             <w:left w:w="108" w:type="dxa"/>
@@ -10732,14 +10718,6 @@
       </w:tblGrid>
       <w:tr>
         <w:tblPrEx>
-          <w:tblBorders>
-            <w:top w:val="single" w:color="auto" w:sz="4" w:space="0"/>
-            <w:left w:val="single" w:color="auto" w:sz="4" w:space="0"/>
-            <w:bottom w:val="single" w:color="auto" w:sz="4" w:space="0"/>
-            <w:right w:val="single" w:color="auto" w:sz="4" w:space="0"/>
-            <w:insideH w:val="single" w:color="auto" w:sz="4" w:space="0"/>
-            <w:insideV w:val="single" w:color="auto" w:sz="4" w:space="0"/>
-          </w:tblBorders>
           <w:tblCellMar>
             <w:top w:w="0" w:type="dxa"/>
             <w:left w:w="108" w:type="dxa"/>
@@ -12240,22 +12218,6 @@
         <w:gridCol w:w="1478"/>
       </w:tblGrid>
       <w:tr>
-        <w:tblPrEx>
-          <w:tblBorders>
-            <w:top w:val="single" w:color="auto" w:sz="4" w:space="0"/>
-            <w:left w:val="single" w:color="auto" w:sz="4" w:space="0"/>
-            <w:bottom w:val="single" w:color="auto" w:sz="4" w:space="0"/>
-            <w:right w:val="single" w:color="auto" w:sz="4" w:space="0"/>
-            <w:insideH w:val="single" w:color="auto" w:sz="4" w:space="0"/>
-            <w:insideV w:val="single" w:color="auto" w:sz="4" w:space="0"/>
-          </w:tblBorders>
-          <w:tblCellMar>
-            <w:top w:w="0" w:type="dxa"/>
-            <w:left w:w="108" w:type="dxa"/>
-            <w:bottom w:w="0" w:type="dxa"/>
-            <w:right w:w="108" w:type="dxa"/>
-          </w:tblCellMar>
-        </w:tblPrEx>
         <w:tc>
           <w:tcPr>
             <w:tcW w:w="0" w:type="auto"/>
@@ -12518,7 +12480,7 @@
         </w:tblCellMar>
       </w:tblPr>
       <w:tblGrid>
-        <w:gridCol w:w="5006"/>
+        <w:gridCol w:w="4821"/>
         <w:gridCol w:w="2971"/>
       </w:tblGrid>
       <w:tr>
@@ -12794,11 +12756,23 @@
                 <w:vertAlign w:val="baseline"/>
                 <w:lang w:val="en-US" w:eastAsia="zh-CN" w:bidi="ar-SA"/>
               </w:rPr>
-              <w:t xml:space="preserve">        TARGETS node</w:t>
-            </w:r>
-          </w:p>
-          <w:p>
-            <w:pPr>
+              <w:t xml:space="preserve">   </w:t>
+            </w:r>
+            <w:r>
+              <w:rPr>
+                <w:rFonts w:hint="eastAsia" w:cs="华文中宋"/>
+                <w:b/>
+                <w:bCs/>
+                <w:color w:val="FF0000"/>
+                <w:kern w:val="2"/>
+                <w:sz w:val="21"/>
+                <w:szCs w:val="21"/>
+                <w:vertAlign w:val="baseline"/>
+                <w:lang w:val="en-US" w:eastAsia="zh-CN" w:bidi="ar-SA"/>
+              </w:rPr>
+              <w:t xml:space="preserve"> </w:t>
+            </w:r>
+            <w:r>
               <w:rPr>
                 <w:rFonts w:hint="default" w:ascii="华文中宋" w:hAnsi="华文中宋" w:eastAsia="华文中宋" w:cs="华文中宋"/>
                 <w:b/>
@@ -12810,8 +12784,11 @@
                 <w:vertAlign w:val="baseline"/>
                 <w:lang w:val="en-US" w:eastAsia="zh-CN" w:bidi="ar-SA"/>
               </w:rPr>
-            </w:pPr>
-            <w:r>
+              <w:t>TARGETS node</w:t>
+            </w:r>
+          </w:p>
+          <w:p>
+            <w:pPr>
               <w:rPr>
                 <w:rFonts w:hint="default" w:ascii="华文中宋" w:hAnsi="华文中宋" w:eastAsia="华文中宋" w:cs="华文中宋"/>
                 <w:b/>
@@ -12823,7 +12800,20 @@
                 <w:vertAlign w:val="baseline"/>
                 <w:lang w:val="en-US" w:eastAsia="zh-CN" w:bidi="ar-SA"/>
               </w:rPr>
-              <w:t xml:space="preserve">        DESTINATION lib/${PROJECT_NAME}</w:t>
+            </w:pPr>
+            <w:r>
+              <w:rPr>
+                <w:rFonts w:hint="default" w:ascii="华文中宋" w:hAnsi="华文中宋" w:eastAsia="华文中宋" w:cs="华文中宋"/>
+                <w:b/>
+                <w:bCs/>
+                <w:color w:val="FF0000"/>
+                <w:kern w:val="2"/>
+                <w:sz w:val="21"/>
+                <w:szCs w:val="21"/>
+                <w:vertAlign w:val="baseline"/>
+                <w:lang w:val="en-US" w:eastAsia="zh-CN" w:bidi="ar-SA"/>
+              </w:rPr>
+              <w:t xml:space="preserve">    DESTINATION lib/${PROJECT_NAME}</w:t>
             </w:r>
           </w:p>
           <w:p>
@@ -12972,6 +12962,12 @@
             <w:insideH w:val="single" w:color="auto" w:sz="4" w:space="0"/>
             <w:insideV w:val="single" w:color="auto" w:sz="4" w:space="0"/>
           </w:tblBorders>
+          <w:tblCellMar>
+            <w:top w:w="0" w:type="dxa"/>
+            <w:left w:w="108" w:type="dxa"/>
+            <w:bottom w:w="0" w:type="dxa"/>
+            <w:right w:w="108" w:type="dxa"/>
+          </w:tblCellMar>
         </w:tblPrEx>
         <w:tc>
           <w:tcPr>
@@ -21347,14 +21343,6 @@
       </w:tblGrid>
       <w:tr>
         <w:tblPrEx>
-          <w:tblBorders>
-            <w:top w:val="single" w:color="auto" w:sz="4" w:space="0"/>
-            <w:left w:val="single" w:color="auto" w:sz="4" w:space="0"/>
-            <w:bottom w:val="single" w:color="auto" w:sz="4" w:space="0"/>
-            <w:right w:val="single" w:color="auto" w:sz="4" w:space="0"/>
-            <w:insideH w:val="single" w:color="auto" w:sz="4" w:space="0"/>
-            <w:insideV w:val="single" w:color="auto" w:sz="4" w:space="0"/>
-          </w:tblBorders>
           <w:tblCellMar>
             <w:top w:w="0" w:type="dxa"/>
             <w:left w:w="108" w:type="dxa"/>
@@ -23201,14 +23189,12 @@
       </w:tblGrid>
       <w:tr>
         <w:tblPrEx>
-          <w:tblBorders>
-            <w:top w:val="single" w:color="auto" w:sz="4" w:space="0"/>
-            <w:left w:val="single" w:color="auto" w:sz="4" w:space="0"/>
-            <w:bottom w:val="single" w:color="auto" w:sz="4" w:space="0"/>
-            <w:right w:val="single" w:color="auto" w:sz="4" w:space="0"/>
-            <w:insideH w:val="single" w:color="auto" w:sz="4" w:space="0"/>
-            <w:insideV w:val="single" w:color="auto" w:sz="4" w:space="0"/>
-          </w:tblBorders>
+          <w:tblCellMar>
+            <w:top w:w="0" w:type="dxa"/>
+            <w:left w:w="108" w:type="dxa"/>
+            <w:bottom w:w="0" w:type="dxa"/>
+            <w:right w:w="108" w:type="dxa"/>
+          </w:tblCellMar>
         </w:tblPrEx>
         <w:tc>
           <w:tcPr>
@@ -23459,6 +23445,12 @@
             <w:insideH w:val="single" w:color="auto" w:sz="4" w:space="0"/>
             <w:insideV w:val="single" w:color="auto" w:sz="4" w:space="0"/>
           </w:tblBorders>
+          <w:tblCellMar>
+            <w:top w:w="0" w:type="dxa"/>
+            <w:left w:w="108" w:type="dxa"/>
+            <w:bottom w:w="0" w:type="dxa"/>
+            <w:right w:w="108" w:type="dxa"/>
+          </w:tblCellMar>
         </w:tblPrEx>
         <w:trPr>
           <w:trHeight w:val="139" w:hRule="atLeast"/>
@@ -24401,6 +24393,790 @@
                 <w:lang w:val="en-US" w:eastAsia="zh-CN"/>
               </w:rPr>
               <w:t>消息</w:t>
+            </w:r>
+          </w:p>
+        </w:tc>
+      </w:tr>
+    </w:tbl>
+    <w:p>
+      <w:pPr>
+        <w:rPr>
+          <w:rFonts w:hint="eastAsia"/>
+          <w:lang w:val="en-US" w:eastAsia="zh-CN"/>
+        </w:rPr>
+      </w:pPr>
+    </w:p>
+    <w:p>
+      <w:pPr>
+        <w:rPr>
+          <w:rFonts w:hint="eastAsia"/>
+          <w:lang w:val="en-US" w:eastAsia="zh-CN"/>
+        </w:rPr>
+      </w:pPr>
+    </w:p>
+    <w:p>
+      <w:pPr>
+        <w:pStyle w:val="5"/>
+        <w:bidi w:val="0"/>
+        <w:rPr>
+          <w:rFonts w:hint="default"/>
+          <w:lang w:val="en-US" w:eastAsia="zh-CN"/>
+        </w:rPr>
+      </w:pPr>
+      <w:r>
+        <w:rPr>
+          <w:rFonts w:hint="eastAsia"/>
+          <w:lang w:val="en-US" w:eastAsia="zh-CN"/>
+        </w:rPr>
+        <w:t>导航nav_msgs/msg：</w:t>
+      </w:r>
+    </w:p>
+    <w:tbl>
+      <w:tblPr>
+        <w:tblStyle w:val="8"/>
+        <w:tblW w:w="0" w:type="auto"/>
+        <w:tblInd w:w="0" w:type="dxa"/>
+        <w:tblBorders>
+          <w:top w:val="single" w:color="auto" w:sz="4" w:space="0"/>
+          <w:left w:val="single" w:color="auto" w:sz="4" w:space="0"/>
+          <w:bottom w:val="single" w:color="auto" w:sz="4" w:space="0"/>
+          <w:right w:val="single" w:color="auto" w:sz="4" w:space="0"/>
+          <w:insideH w:val="single" w:color="auto" w:sz="4" w:space="0"/>
+          <w:insideV w:val="single" w:color="auto" w:sz="4" w:space="0"/>
+        </w:tblBorders>
+        <w:tblLayout w:type="autofit"/>
+        <w:tblCellMar>
+          <w:top w:w="0" w:type="dxa"/>
+          <w:left w:w="108" w:type="dxa"/>
+          <w:bottom w:w="0" w:type="dxa"/>
+          <w:right w:w="108" w:type="dxa"/>
+        </w:tblCellMar>
+      </w:tblPr>
+      <w:tblGrid>
+        <w:gridCol w:w="637"/>
+        <w:gridCol w:w="5102"/>
+        <w:gridCol w:w="2295"/>
+      </w:tblGrid>
+      <w:tr>
+        <w:tblPrEx>
+          <w:tblBorders>
+            <w:top w:val="single" w:color="auto" w:sz="4" w:space="0"/>
+            <w:left w:val="single" w:color="auto" w:sz="4" w:space="0"/>
+            <w:bottom w:val="single" w:color="auto" w:sz="4" w:space="0"/>
+            <w:right w:val="single" w:color="auto" w:sz="4" w:space="0"/>
+            <w:insideH w:val="single" w:color="auto" w:sz="4" w:space="0"/>
+            <w:insideV w:val="single" w:color="auto" w:sz="4" w:space="0"/>
+          </w:tblBorders>
+          <w:tblCellMar>
+            <w:top w:w="0" w:type="dxa"/>
+            <w:left w:w="108" w:type="dxa"/>
+            <w:bottom w:w="0" w:type="dxa"/>
+            <w:right w:w="108" w:type="dxa"/>
+          </w:tblCellMar>
+        </w:tblPrEx>
+        <w:trPr>
+          <w:trHeight w:val="139" w:hRule="atLeast"/>
+        </w:trPr>
+        <w:tc>
+          <w:tcPr>
+            <w:tcW w:w="0" w:type="auto"/>
+            <w:gridSpan w:val="2"/>
+            <w:vAlign w:val="center"/>
+          </w:tcPr>
+          <w:p>
+            <w:pPr>
+              <w:pStyle w:val="13"/>
+              <w:bidi w:val="0"/>
+              <w:jc w:val="both"/>
+              <w:rPr>
+                <w:rFonts w:hint="default" w:ascii="华文中宋" w:hAnsi="华文中宋" w:eastAsia="华文中宋" w:cs="华文中宋"/>
+                <w:b/>
+                <w:bCs/>
+                <w:color w:val="FF0000"/>
+                <w:kern w:val="2"/>
+                <w:sz w:val="21"/>
+                <w:szCs w:val="21"/>
+                <w:lang w:val="en-US" w:eastAsia="zh-CN" w:bidi="ar-SA"/>
+              </w:rPr>
+            </w:pPr>
+            <w:r>
+              <w:rPr>
+                <w:rFonts w:hint="eastAsia"/>
+                <w:lang w:val="en-US" w:eastAsia="zh-CN"/>
+              </w:rPr>
+              <w:t>Odometry</w:t>
+            </w:r>
+          </w:p>
+        </w:tc>
+        <w:tc>
+          <w:tcPr>
+            <w:tcW w:w="0" w:type="auto"/>
+            <w:vAlign w:val="center"/>
+          </w:tcPr>
+          <w:p>
+            <w:pPr>
+              <w:jc w:val="both"/>
+              <w:rPr>
+                <w:rFonts w:hint="default" w:ascii="华文中宋" w:hAnsi="华文中宋" w:eastAsia="华文中宋" w:cs="华文中宋"/>
+                <w:b/>
+                <w:bCs/>
+                <w:color w:val="ED7D31" w:themeColor="accent2"/>
+                <w:kern w:val="2"/>
+                <w:sz w:val="21"/>
+                <w:szCs w:val="21"/>
+                <w:vertAlign w:val="baseline"/>
+                <w:lang w:val="en-US" w:eastAsia="zh-CN" w:bidi="ar-SA"/>
+                <w14:textFill>
+                  <w14:solidFill>
+                    <w14:schemeClr w14:val="accent2"/>
+                  </w14:solidFill>
+                </w14:textFill>
+              </w:rPr>
+            </w:pPr>
+            <w:r>
+              <w:rPr>
+                <w:rFonts w:hint="eastAsia" w:cs="华文中宋"/>
+                <w:b/>
+                <w:bCs/>
+                <w:color w:val="EA82E5"/>
+                <w:kern w:val="2"/>
+                <w:sz w:val="21"/>
+                <w:szCs w:val="21"/>
+                <w:lang w:val="en-US" w:eastAsia="zh-CN" w:bidi="ar-SA"/>
+              </w:rPr>
+              <w:t>里程</w:t>
+            </w:r>
+            <w:r>
+              <w:rPr>
+                <w:rFonts w:hint="eastAsia" w:ascii="华文中宋" w:hAnsi="华文中宋" w:eastAsia="华文中宋" w:cs="华文中宋"/>
+                <w:b/>
+                <w:bCs/>
+                <w:color w:val="ED7D31" w:themeColor="accent2"/>
+                <w:kern w:val="2"/>
+                <w:sz w:val="21"/>
+                <w:szCs w:val="24"/>
+                <w:lang w:val="en-US" w:eastAsia="zh-CN" w:bidi="ar-SA"/>
+                <w14:textFill>
+                  <w14:solidFill>
+                    <w14:schemeClr w14:val="accent2"/>
+                  </w14:solidFill>
+                </w14:textFill>
+              </w:rPr>
+              <w:t xml:space="preserve"> (</w:t>
+            </w:r>
+            <w:r>
+              <w:rPr>
+                <w:rFonts w:hint="eastAsia" w:cs="华文中宋"/>
+                <w:b/>
+                <w:bCs/>
+                <w:color w:val="ED7D31" w:themeColor="accent2"/>
+                <w:kern w:val="2"/>
+                <w:sz w:val="21"/>
+                <w:szCs w:val="24"/>
+                <w:lang w:val="en-US" w:eastAsia="zh-CN" w:bidi="ar-SA"/>
+                <w14:textFill>
+                  <w14:solidFill>
+                    <w14:schemeClr w14:val="accent2"/>
+                  </w14:solidFill>
+                </w14:textFill>
+              </w:rPr>
+              <w:t>odometry</w:t>
+            </w:r>
+            <w:r>
+              <w:rPr>
+                <w:rFonts w:hint="eastAsia" w:ascii="华文中宋" w:hAnsi="华文中宋" w:eastAsia="华文中宋" w:cs="华文中宋"/>
+                <w:b/>
+                <w:bCs/>
+                <w:color w:val="ED7D31" w:themeColor="accent2"/>
+                <w:kern w:val="2"/>
+                <w:sz w:val="21"/>
+                <w:szCs w:val="24"/>
+                <w:lang w:val="en-US" w:eastAsia="zh-CN" w:bidi="ar-SA"/>
+                <w14:textFill>
+                  <w14:solidFill>
+                    <w14:schemeClr w14:val="accent2"/>
+                  </w14:solidFill>
+                </w14:textFill>
+              </w:rPr>
+              <w:t>.hpp)</w:t>
+            </w:r>
+          </w:p>
+        </w:tc>
+      </w:tr>
+      <w:tr>
+        <w:tblPrEx>
+          <w:tblBorders>
+            <w:top w:val="single" w:color="auto" w:sz="4" w:space="0"/>
+            <w:left w:val="single" w:color="auto" w:sz="4" w:space="0"/>
+            <w:bottom w:val="single" w:color="auto" w:sz="4" w:space="0"/>
+            <w:right w:val="single" w:color="auto" w:sz="4" w:space="0"/>
+            <w:insideH w:val="single" w:color="auto" w:sz="4" w:space="0"/>
+            <w:insideV w:val="single" w:color="auto" w:sz="4" w:space="0"/>
+          </w:tblBorders>
+          <w:tblCellMar>
+            <w:top w:w="0" w:type="dxa"/>
+            <w:left w:w="108" w:type="dxa"/>
+            <w:bottom w:w="0" w:type="dxa"/>
+            <w:right w:w="108" w:type="dxa"/>
+          </w:tblCellMar>
+        </w:tblPrEx>
+        <w:tc>
+          <w:tcPr>
+            <w:tcW w:w="0" w:type="auto"/>
+            <w:vMerge w:val="restart"/>
+            <w:vAlign w:val="center"/>
+          </w:tcPr>
+          <w:p>
+            <w:pPr>
+              <w:pStyle w:val="13"/>
+              <w:bidi w:val="0"/>
+              <w:jc w:val="both"/>
+              <w:rPr>
+                <w:rFonts w:hint="default" w:ascii="华文中宋" w:hAnsi="华文中宋" w:eastAsia="华文中宋" w:cs="华文中宋"/>
+                <w:b/>
+                <w:bCs/>
+                <w:color w:val="ED7D31" w:themeColor="accent2"/>
+                <w:kern w:val="2"/>
+                <w:sz w:val="21"/>
+                <w:szCs w:val="21"/>
+                <w:vertAlign w:val="baseline"/>
+                <w:lang w:val="en-US" w:eastAsia="zh-CN" w:bidi="ar-SA"/>
+                <w14:textFill>
+                  <w14:solidFill>
+                    <w14:schemeClr w14:val="accent2"/>
+                  </w14:solidFill>
+                </w14:textFill>
+              </w:rPr>
+            </w:pPr>
+            <w:r>
+              <w:rPr>
+                <w:rFonts w:hint="eastAsia" w:cs="华文中宋"/>
+                <w:b/>
+                <w:bCs/>
+                <w:color w:val="ED7D31" w:themeColor="accent2"/>
+                <w:kern w:val="2"/>
+                <w:sz w:val="21"/>
+                <w:szCs w:val="21"/>
+                <w:vertAlign w:val="baseline"/>
+                <w:lang w:val="en-US" w:eastAsia="zh-CN" w:bidi="ar-SA"/>
+                <w14:textFill>
+                  <w14:solidFill>
+                    <w14:schemeClr w14:val="accent2"/>
+                  </w14:solidFill>
+                </w14:textFill>
+              </w:rPr>
+              <w:t>属性</w:t>
+            </w:r>
+          </w:p>
+        </w:tc>
+        <w:tc>
+          <w:tcPr>
+            <w:tcW w:w="0" w:type="auto"/>
+            <w:vAlign w:val="center"/>
+          </w:tcPr>
+          <w:p>
+            <w:pPr>
+              <w:pStyle w:val="13"/>
+              <w:bidi w:val="0"/>
+              <w:jc w:val="both"/>
+              <w:rPr>
+                <w:rFonts w:hint="default" w:ascii="华文中宋" w:hAnsi="华文中宋" w:eastAsia="华文中宋" w:cs="华文中宋"/>
+                <w:b/>
+                <w:bCs/>
+                <w:color w:val="FF0000"/>
+                <w:kern w:val="2"/>
+                <w:sz w:val="21"/>
+                <w:szCs w:val="21"/>
+                <w:lang w:val="en-US" w:eastAsia="zh-CN" w:bidi="ar-SA"/>
+              </w:rPr>
+            </w:pPr>
+            <w:r>
+              <w:rPr>
+                <w:rFonts w:hint="eastAsia" w:cs="华文中宋"/>
+                <w:b/>
+                <w:bCs/>
+                <w:color w:val="ED7D31" w:themeColor="accent2"/>
+                <w:kern w:val="2"/>
+                <w:sz w:val="21"/>
+                <w:szCs w:val="21"/>
+                <w:lang w:val="en-US" w:eastAsia="zh-CN" w:bidi="ar-SA"/>
+                <w14:textFill>
+                  <w14:solidFill>
+                    <w14:schemeClr w14:val="accent2"/>
+                  </w14:solidFill>
+                </w14:textFill>
+              </w:rPr>
+              <w:t>std_msgs::msg::Header</w:t>
+            </w:r>
+            <w:r>
+              <w:rPr>
+                <w:rFonts w:hint="eastAsia" w:cs="华文中宋"/>
+                <w:b/>
+                <w:bCs/>
+                <w:color w:val="FF0000"/>
+                <w:kern w:val="2"/>
+                <w:sz w:val="21"/>
+                <w:szCs w:val="21"/>
+                <w:lang w:val="en-US" w:eastAsia="zh-CN" w:bidi="ar-SA"/>
+              </w:rPr>
+              <w:t xml:space="preserve"> header</w:t>
+            </w:r>
+          </w:p>
+        </w:tc>
+        <w:tc>
+          <w:tcPr>
+            <w:tcW w:w="0" w:type="auto"/>
+            <w:vAlign w:val="center"/>
+          </w:tcPr>
+          <w:p>
+            <w:pPr>
+              <w:jc w:val="both"/>
+              <w:rPr>
+                <w:rFonts w:hint="eastAsia" w:ascii="华文中宋" w:hAnsi="华文中宋" w:eastAsia="华文中宋" w:cs="华文中宋"/>
+                <w:b/>
+                <w:bCs/>
+                <w:color w:val="ED7D31" w:themeColor="accent2"/>
+                <w:kern w:val="2"/>
+                <w:sz w:val="21"/>
+                <w:szCs w:val="21"/>
+                <w:vertAlign w:val="baseline"/>
+                <w:lang w:val="en-US" w:eastAsia="zh-CN" w:bidi="ar-SA"/>
+                <w14:textFill>
+                  <w14:solidFill>
+                    <w14:schemeClr w14:val="accent2"/>
+                  </w14:solidFill>
+                </w14:textFill>
+              </w:rPr>
+            </w:pPr>
+            <w:r>
+              <w:rPr>
+                <w:rStyle w:val="14"/>
+                <w:rFonts w:hint="eastAsia"/>
+                <w:lang w:val="en-US" w:eastAsia="zh-CN"/>
+              </w:rPr>
+              <w:t>时间戳</w:t>
+            </w:r>
+          </w:p>
+        </w:tc>
+      </w:tr>
+      <w:tr>
+        <w:tblPrEx>
+          <w:tblBorders>
+            <w:top w:val="single" w:color="auto" w:sz="4" w:space="0"/>
+            <w:left w:val="single" w:color="auto" w:sz="4" w:space="0"/>
+            <w:bottom w:val="single" w:color="auto" w:sz="4" w:space="0"/>
+            <w:right w:val="single" w:color="auto" w:sz="4" w:space="0"/>
+            <w:insideH w:val="single" w:color="auto" w:sz="4" w:space="0"/>
+            <w:insideV w:val="single" w:color="auto" w:sz="4" w:space="0"/>
+          </w:tblBorders>
+          <w:tblCellMar>
+            <w:top w:w="0" w:type="dxa"/>
+            <w:left w:w="108" w:type="dxa"/>
+            <w:bottom w:w="0" w:type="dxa"/>
+            <w:right w:w="108" w:type="dxa"/>
+          </w:tblCellMar>
+        </w:tblPrEx>
+        <w:tc>
+          <w:tcPr>
+            <w:tcW w:w="0" w:type="auto"/>
+            <w:vMerge w:val="continue"/>
+            <w:vAlign w:val="center"/>
+          </w:tcPr>
+          <w:p>
+            <w:pPr>
+              <w:pStyle w:val="13"/>
+              <w:bidi w:val="0"/>
+              <w:jc w:val="both"/>
+              <w:rPr>
+                <w:rFonts w:hint="eastAsia" w:cs="华文中宋"/>
+                <w:b/>
+                <w:bCs/>
+                <w:color w:val="ED7D31" w:themeColor="accent2"/>
+                <w:kern w:val="2"/>
+                <w:sz w:val="21"/>
+                <w:szCs w:val="21"/>
+                <w:vertAlign w:val="baseline"/>
+                <w:lang w:val="en-US" w:eastAsia="zh-CN" w:bidi="ar-SA"/>
+                <w14:textFill>
+                  <w14:solidFill>
+                    <w14:schemeClr w14:val="accent2"/>
+                  </w14:solidFill>
+                </w14:textFill>
+              </w:rPr>
+            </w:pPr>
+          </w:p>
+        </w:tc>
+        <w:tc>
+          <w:tcPr>
+            <w:tcW w:w="0" w:type="auto"/>
+            <w:shd w:val="clear" w:color="auto" w:fill="auto"/>
+            <w:vAlign w:val="center"/>
+          </w:tcPr>
+          <w:p>
+            <w:pPr>
+              <w:pStyle w:val="13"/>
+              <w:bidi w:val="0"/>
+              <w:jc w:val="both"/>
+              <w:rPr>
+                <w:rFonts w:hint="eastAsia" w:ascii="华文中宋" w:hAnsi="华文中宋" w:eastAsia="华文中宋" w:cs="华文中宋"/>
+                <w:b/>
+                <w:bCs/>
+                <w:color w:val="ED7D31" w:themeColor="accent2"/>
+                <w:kern w:val="2"/>
+                <w:sz w:val="21"/>
+                <w:szCs w:val="21"/>
+                <w:lang w:val="en-US" w:eastAsia="zh-CN" w:bidi="ar-SA"/>
+                <w14:textFill>
+                  <w14:solidFill>
+                    <w14:schemeClr w14:val="accent2"/>
+                  </w14:solidFill>
+                </w14:textFill>
+              </w:rPr>
+            </w:pPr>
+            <w:r>
+              <w:rPr>
+                <w:rFonts w:hint="eastAsia" w:cs="华文中宋"/>
+                <w:b/>
+                <w:bCs/>
+                <w:color w:val="ED7D31" w:themeColor="accent2"/>
+                <w:kern w:val="2"/>
+                <w:sz w:val="21"/>
+                <w:szCs w:val="21"/>
+                <w:lang w:val="en-US" w:eastAsia="zh-CN" w:bidi="ar-SA"/>
+                <w14:textFill>
+                  <w14:solidFill>
+                    <w14:schemeClr w14:val="accent2"/>
+                  </w14:solidFill>
+                </w14:textFill>
+              </w:rPr>
+              <w:t xml:space="preserve">std::string </w:t>
+            </w:r>
+            <w:r>
+              <w:rPr>
+                <w:rFonts w:hint="eastAsia" w:cs="华文中宋"/>
+                <w:b/>
+                <w:bCs/>
+                <w:color w:val="FF0000"/>
+                <w:kern w:val="2"/>
+                <w:sz w:val="21"/>
+                <w:szCs w:val="21"/>
+                <w:lang w:val="en-US" w:eastAsia="zh-CN" w:bidi="ar-SA"/>
+              </w:rPr>
+              <w:t>child_frame_id</w:t>
+            </w:r>
+          </w:p>
+        </w:tc>
+        <w:tc>
+          <w:tcPr>
+            <w:tcW w:w="0" w:type="auto"/>
+            <w:shd w:val="clear" w:color="auto" w:fill="auto"/>
+            <w:vAlign w:val="center"/>
+          </w:tcPr>
+          <w:p>
+            <w:pPr>
+              <w:jc w:val="both"/>
+              <w:rPr>
+                <w:rFonts w:hint="eastAsia" w:ascii="华文中宋" w:hAnsi="华文中宋" w:eastAsia="华文中宋" w:cs="华文中宋"/>
+                <w:b/>
+                <w:bCs/>
+                <w:color w:val="EA82E5"/>
+                <w:kern w:val="2"/>
+                <w:sz w:val="21"/>
+                <w:szCs w:val="21"/>
+                <w:lang w:val="en-US" w:eastAsia="zh-CN" w:bidi="ar-SA"/>
+              </w:rPr>
+            </w:pPr>
+            <w:r>
+              <w:rPr>
+                <w:rStyle w:val="14"/>
+                <w:rFonts w:hint="eastAsia"/>
+                <w:lang w:val="en-US" w:eastAsia="zh-CN"/>
+              </w:rPr>
+              <w:t>子坐标系</w:t>
+            </w:r>
+            <w:r>
+              <w:rPr>
+                <w:rFonts w:hint="eastAsia" w:ascii="华文中宋" w:hAnsi="华文中宋" w:eastAsia="华文中宋" w:cs="华文中宋"/>
+                <w:b/>
+                <w:bCs/>
+                <w:color w:val="ED7D31" w:themeColor="accent2"/>
+                <w:kern w:val="2"/>
+                <w:sz w:val="21"/>
+                <w:szCs w:val="24"/>
+                <w:lang w:val="en-US" w:eastAsia="zh-CN" w:bidi="ar-SA"/>
+                <w14:textFill>
+                  <w14:solidFill>
+                    <w14:schemeClr w14:val="accent2"/>
+                  </w14:solidFill>
+                </w14:textFill>
+              </w:rPr>
+              <w:t xml:space="preserve"> (当前)</w:t>
+            </w:r>
+          </w:p>
+        </w:tc>
+      </w:tr>
+      <w:tr>
+        <w:tblPrEx>
+          <w:tblBorders>
+            <w:top w:val="single" w:color="auto" w:sz="4" w:space="0"/>
+            <w:left w:val="single" w:color="auto" w:sz="4" w:space="0"/>
+            <w:bottom w:val="single" w:color="auto" w:sz="4" w:space="0"/>
+            <w:right w:val="single" w:color="auto" w:sz="4" w:space="0"/>
+            <w:insideH w:val="single" w:color="auto" w:sz="4" w:space="0"/>
+            <w:insideV w:val="single" w:color="auto" w:sz="4" w:space="0"/>
+          </w:tblBorders>
+          <w:tblCellMar>
+            <w:top w:w="0" w:type="dxa"/>
+            <w:left w:w="108" w:type="dxa"/>
+            <w:bottom w:w="0" w:type="dxa"/>
+            <w:right w:w="108" w:type="dxa"/>
+          </w:tblCellMar>
+        </w:tblPrEx>
+        <w:tc>
+          <w:tcPr>
+            <w:tcW w:w="0" w:type="auto"/>
+            <w:vMerge w:val="continue"/>
+            <w:vAlign w:val="center"/>
+          </w:tcPr>
+          <w:p>
+            <w:pPr>
+              <w:pStyle w:val="13"/>
+              <w:bidi w:val="0"/>
+              <w:jc w:val="both"/>
+              <w:rPr>
+                <w:rFonts w:hint="eastAsia" w:cs="华文中宋"/>
+                <w:b/>
+                <w:bCs/>
+                <w:color w:val="ED7D31" w:themeColor="accent2"/>
+                <w:kern w:val="2"/>
+                <w:sz w:val="21"/>
+                <w:szCs w:val="21"/>
+                <w:vertAlign w:val="baseline"/>
+                <w:lang w:val="en-US" w:eastAsia="zh-CN" w:bidi="ar-SA"/>
+                <w14:textFill>
+                  <w14:solidFill>
+                    <w14:schemeClr w14:val="accent2"/>
+                  </w14:solidFill>
+                </w14:textFill>
+              </w:rPr>
+            </w:pPr>
+          </w:p>
+        </w:tc>
+        <w:tc>
+          <w:tcPr>
+            <w:tcW w:w="0" w:type="auto"/>
+            <w:shd w:val="clear" w:color="auto" w:fill="auto"/>
+            <w:vAlign w:val="center"/>
+          </w:tcPr>
+          <w:p>
+            <w:pPr>
+              <w:pStyle w:val="13"/>
+              <w:bidi w:val="0"/>
+              <w:jc w:val="both"/>
+              <w:rPr>
+                <w:rFonts w:hint="default" w:cs="华文中宋"/>
+                <w:b/>
+                <w:bCs/>
+                <w:color w:val="ED7D31" w:themeColor="accent2"/>
+                <w:kern w:val="2"/>
+                <w:sz w:val="21"/>
+                <w:szCs w:val="21"/>
+                <w:lang w:val="en-US" w:eastAsia="zh-CN" w:bidi="ar-SA"/>
+                <w14:textFill>
+                  <w14:solidFill>
+                    <w14:schemeClr w14:val="accent2"/>
+                  </w14:solidFill>
+                </w14:textFill>
+              </w:rPr>
+            </w:pPr>
+            <w:r>
+              <w:rPr>
+                <w:rFonts w:hint="eastAsia" w:cs="华文中宋"/>
+                <w:b/>
+                <w:bCs/>
+                <w:color w:val="ED7D31" w:themeColor="accent2"/>
+                <w:kern w:val="2"/>
+                <w:sz w:val="21"/>
+                <w:szCs w:val="21"/>
+                <w:lang w:val="en-US" w:eastAsia="zh-CN" w:bidi="ar-SA"/>
+                <w14:textFill>
+                  <w14:solidFill>
+                    <w14:schemeClr w14:val="accent2"/>
+                  </w14:solidFill>
+                </w14:textFill>
+              </w:rPr>
+              <w:t xml:space="preserve">geometry_msgs::msg::PoseWithCovariance </w:t>
+            </w:r>
+            <w:r>
+              <w:rPr>
+                <w:rFonts w:hint="eastAsia" w:cs="华文中宋"/>
+                <w:b/>
+                <w:bCs/>
+                <w:color w:val="FF0000"/>
+                <w:kern w:val="2"/>
+                <w:sz w:val="21"/>
+                <w:szCs w:val="21"/>
+                <w:lang w:val="en-US" w:eastAsia="zh-CN" w:bidi="ar-SA"/>
+              </w:rPr>
+              <w:t>pose</w:t>
+            </w:r>
+          </w:p>
+        </w:tc>
+        <w:tc>
+          <w:tcPr>
+            <w:tcW w:w="0" w:type="auto"/>
+            <w:shd w:val="clear" w:color="auto" w:fill="auto"/>
+            <w:vAlign w:val="center"/>
+          </w:tcPr>
+          <w:p>
+            <w:pPr>
+              <w:jc w:val="both"/>
+              <w:rPr>
+                <w:rStyle w:val="14"/>
+                <w:rFonts w:hint="default"/>
+                <w:lang w:val="en-US" w:eastAsia="zh-CN"/>
+              </w:rPr>
+            </w:pPr>
+            <w:r>
+              <w:rPr>
+                <w:rStyle w:val="14"/>
+                <w:rFonts w:hint="eastAsia"/>
+                <w:lang w:val="en-US" w:eastAsia="zh-CN"/>
+              </w:rPr>
+              <w:t>位姿</w:t>
+            </w:r>
+          </w:p>
+        </w:tc>
+      </w:tr>
+      <w:tr>
+        <w:tblPrEx>
+          <w:tblBorders>
+            <w:top w:val="single" w:color="auto" w:sz="4" w:space="0"/>
+            <w:left w:val="single" w:color="auto" w:sz="4" w:space="0"/>
+            <w:bottom w:val="single" w:color="auto" w:sz="4" w:space="0"/>
+            <w:right w:val="single" w:color="auto" w:sz="4" w:space="0"/>
+            <w:insideH w:val="single" w:color="auto" w:sz="4" w:space="0"/>
+            <w:insideV w:val="single" w:color="auto" w:sz="4" w:space="0"/>
+          </w:tblBorders>
+          <w:tblCellMar>
+            <w:top w:w="0" w:type="dxa"/>
+            <w:left w:w="108" w:type="dxa"/>
+            <w:bottom w:w="0" w:type="dxa"/>
+            <w:right w:w="108" w:type="dxa"/>
+          </w:tblCellMar>
+        </w:tblPrEx>
+        <w:tc>
+          <w:tcPr>
+            <w:tcW w:w="0" w:type="auto"/>
+            <w:vMerge w:val="continue"/>
+            <w:vAlign w:val="center"/>
+          </w:tcPr>
+          <w:p>
+            <w:pPr>
+              <w:pStyle w:val="13"/>
+              <w:bidi w:val="0"/>
+              <w:jc w:val="both"/>
+              <w:rPr>
+                <w:rFonts w:hint="eastAsia" w:cs="华文中宋"/>
+                <w:b/>
+                <w:bCs/>
+                <w:color w:val="ED7D31" w:themeColor="accent2"/>
+                <w:kern w:val="2"/>
+                <w:sz w:val="21"/>
+                <w:szCs w:val="21"/>
+                <w:vertAlign w:val="baseline"/>
+                <w:lang w:val="en-US" w:eastAsia="zh-CN" w:bidi="ar-SA"/>
+                <w14:textFill>
+                  <w14:solidFill>
+                    <w14:schemeClr w14:val="accent2"/>
+                  </w14:solidFill>
+                </w14:textFill>
+              </w:rPr>
+            </w:pPr>
+          </w:p>
+        </w:tc>
+        <w:tc>
+          <w:tcPr>
+            <w:tcW w:w="0" w:type="auto"/>
+            <w:shd w:val="clear" w:color="auto" w:fill="auto"/>
+            <w:vAlign w:val="center"/>
+          </w:tcPr>
+          <w:p>
+            <w:pPr>
+              <w:pStyle w:val="13"/>
+              <w:bidi w:val="0"/>
+              <w:jc w:val="both"/>
+              <w:rPr>
+                <w:rFonts w:hint="default" w:cs="华文中宋"/>
+                <w:b/>
+                <w:bCs/>
+                <w:color w:val="ED7D31" w:themeColor="accent2"/>
+                <w:kern w:val="2"/>
+                <w:sz w:val="21"/>
+                <w:szCs w:val="21"/>
+                <w:lang w:val="en-US" w:eastAsia="zh-CN" w:bidi="ar-SA"/>
+                <w14:textFill>
+                  <w14:solidFill>
+                    <w14:schemeClr w14:val="accent2"/>
+                  </w14:solidFill>
+                </w14:textFill>
+              </w:rPr>
+            </w:pPr>
+            <w:r>
+              <w:rPr>
+                <w:rFonts w:hint="eastAsia" w:cs="华文中宋"/>
+                <w:b/>
+                <w:bCs/>
+                <w:color w:val="ED7D31" w:themeColor="accent2"/>
+                <w:kern w:val="2"/>
+                <w:sz w:val="21"/>
+                <w:szCs w:val="21"/>
+                <w:lang w:val="en-US" w:eastAsia="zh-CN" w:bidi="ar-SA"/>
+                <w14:textFill>
+                  <w14:solidFill>
+                    <w14:schemeClr w14:val="accent2"/>
+                  </w14:solidFill>
+                </w14:textFill>
+              </w:rPr>
+              <w:t xml:space="preserve">geometry_msgs::msg::Twist </w:t>
+            </w:r>
+            <w:r>
+              <w:rPr>
+                <w:rFonts w:hint="eastAsia" w:cs="华文中宋"/>
+                <w:b/>
+                <w:bCs/>
+                <w:color w:val="FF0000"/>
+                <w:kern w:val="2"/>
+                <w:sz w:val="21"/>
+                <w:szCs w:val="21"/>
+                <w:lang w:val="en-US" w:eastAsia="zh-CN" w:bidi="ar-SA"/>
+              </w:rPr>
+              <w:t>twist</w:t>
+            </w:r>
+          </w:p>
+        </w:tc>
+        <w:tc>
+          <w:tcPr>
+            <w:tcW w:w="0" w:type="auto"/>
+            <w:shd w:val="clear" w:color="auto" w:fill="auto"/>
+            <w:vAlign w:val="center"/>
+          </w:tcPr>
+          <w:p>
+            <w:pPr>
+              <w:jc w:val="both"/>
+              <w:rPr>
+                <w:rStyle w:val="14"/>
+                <w:rFonts w:hint="default"/>
+                <w:lang w:val="en-US" w:eastAsia="zh-CN"/>
+              </w:rPr>
+            </w:pPr>
+            <w:r>
+              <w:rPr>
+                <w:rStyle w:val="14"/>
+                <w:rFonts w:hint="eastAsia"/>
+                <w:lang w:val="en-US" w:eastAsia="zh-CN"/>
+              </w:rPr>
+              <w:t>速度</w:t>
             </w:r>
           </w:p>
         </w:tc>
@@ -27971,6 +28747,632 @@
         </w:rPr>
       </w:pPr>
     </w:p>
+    <w:tbl>
+      <w:tblPr>
+        <w:tblStyle w:val="8"/>
+        <w:tblW w:w="0" w:type="auto"/>
+        <w:tblInd w:w="0" w:type="dxa"/>
+        <w:tblBorders>
+          <w:top w:val="single" w:color="auto" w:sz="4" w:space="0"/>
+          <w:left w:val="single" w:color="auto" w:sz="4" w:space="0"/>
+          <w:bottom w:val="single" w:color="auto" w:sz="4" w:space="0"/>
+          <w:right w:val="single" w:color="auto" w:sz="4" w:space="0"/>
+          <w:insideH w:val="single" w:color="auto" w:sz="4" w:space="0"/>
+          <w:insideV w:val="single" w:color="auto" w:sz="4" w:space="0"/>
+        </w:tblBorders>
+        <w:tblLayout w:type="autofit"/>
+        <w:tblCellMar>
+          <w:top w:w="0" w:type="dxa"/>
+          <w:left w:w="108" w:type="dxa"/>
+          <w:bottom w:w="0" w:type="dxa"/>
+          <w:right w:w="108" w:type="dxa"/>
+        </w:tblCellMar>
+      </w:tblPr>
+      <w:tblGrid>
+        <w:gridCol w:w="637"/>
+        <w:gridCol w:w="5262"/>
+        <w:gridCol w:w="1967"/>
+      </w:tblGrid>
+      <w:tr>
+        <w:tblPrEx>
+          <w:tblBorders>
+            <w:top w:val="single" w:color="auto" w:sz="4" w:space="0"/>
+            <w:left w:val="single" w:color="auto" w:sz="4" w:space="0"/>
+            <w:bottom w:val="single" w:color="auto" w:sz="4" w:space="0"/>
+            <w:right w:val="single" w:color="auto" w:sz="4" w:space="0"/>
+            <w:insideH w:val="single" w:color="auto" w:sz="4" w:space="0"/>
+            <w:insideV w:val="single" w:color="auto" w:sz="4" w:space="0"/>
+          </w:tblBorders>
+          <w:tblCellMar>
+            <w:top w:w="0" w:type="dxa"/>
+            <w:left w:w="108" w:type="dxa"/>
+            <w:bottom w:w="0" w:type="dxa"/>
+            <w:right w:w="108" w:type="dxa"/>
+          </w:tblCellMar>
+        </w:tblPrEx>
+        <w:trPr>
+          <w:trHeight w:val="139" w:hRule="atLeast"/>
+        </w:trPr>
+        <w:tc>
+          <w:tcPr>
+            <w:tcW w:w="0" w:type="auto"/>
+            <w:gridSpan w:val="2"/>
+            <w:vAlign w:val="center"/>
+          </w:tcPr>
+          <w:p>
+            <w:pPr>
+              <w:pStyle w:val="13"/>
+              <w:bidi w:val="0"/>
+              <w:jc w:val="both"/>
+              <w:rPr>
+                <w:rFonts w:hint="default" w:ascii="华文中宋" w:hAnsi="华文中宋" w:eastAsia="华文中宋" w:cs="华文中宋"/>
+                <w:b/>
+                <w:bCs/>
+                <w:color w:val="FF0000"/>
+                <w:kern w:val="2"/>
+                <w:sz w:val="21"/>
+                <w:szCs w:val="21"/>
+                <w:lang w:val="en-US" w:eastAsia="zh-CN" w:bidi="ar-SA"/>
+              </w:rPr>
+            </w:pPr>
+            <w:r>
+              <w:rPr>
+                <w:rFonts w:hint="eastAsia"/>
+                <w:lang w:val="en-US" w:eastAsia="zh-CN"/>
+              </w:rPr>
+              <w:t>Imu</w:t>
+            </w:r>
+          </w:p>
+        </w:tc>
+        <w:tc>
+          <w:tcPr>
+            <w:tcW w:w="0" w:type="auto"/>
+            <w:vAlign w:val="center"/>
+          </w:tcPr>
+          <w:p>
+            <w:pPr>
+              <w:jc w:val="both"/>
+              <w:rPr>
+                <w:rFonts w:hint="default" w:ascii="华文中宋" w:hAnsi="华文中宋" w:eastAsia="华文中宋" w:cs="华文中宋"/>
+                <w:b/>
+                <w:bCs/>
+                <w:color w:val="ED7D31" w:themeColor="accent2"/>
+                <w:kern w:val="2"/>
+                <w:sz w:val="21"/>
+                <w:szCs w:val="21"/>
+                <w:vertAlign w:val="baseline"/>
+                <w:lang w:val="en-US" w:eastAsia="zh-CN" w:bidi="ar-SA"/>
+                <w14:textFill>
+                  <w14:solidFill>
+                    <w14:schemeClr w14:val="accent2"/>
+                  </w14:solidFill>
+                </w14:textFill>
+              </w:rPr>
+            </w:pPr>
+            <w:r>
+              <w:rPr>
+                <w:rStyle w:val="14"/>
+                <w:rFonts w:hint="eastAsia"/>
+                <w:lang w:val="en-US" w:eastAsia="zh-CN"/>
+              </w:rPr>
+              <w:t>IMU</w:t>
+            </w:r>
+            <w:r>
+              <w:rPr>
+                <w:rFonts w:hint="eastAsia" w:cs="华文中宋"/>
+                <w:b/>
+                <w:bCs/>
+                <w:color w:val="ED7D31" w:themeColor="accent2"/>
+                <w:kern w:val="2"/>
+                <w:sz w:val="21"/>
+                <w:szCs w:val="24"/>
+                <w:lang w:val="en-US" w:eastAsia="zh-CN" w:bidi="ar-SA"/>
+                <w14:textFill>
+                  <w14:solidFill>
+                    <w14:schemeClr w14:val="accent2"/>
+                  </w14:solidFill>
+                </w14:textFill>
+              </w:rPr>
+              <w:t xml:space="preserve"> (imu.hpp)</w:t>
+            </w:r>
+          </w:p>
+        </w:tc>
+      </w:tr>
+      <w:tr>
+        <w:tblPrEx>
+          <w:tblBorders>
+            <w:top w:val="single" w:color="auto" w:sz="4" w:space="0"/>
+            <w:left w:val="single" w:color="auto" w:sz="4" w:space="0"/>
+            <w:bottom w:val="single" w:color="auto" w:sz="4" w:space="0"/>
+            <w:right w:val="single" w:color="auto" w:sz="4" w:space="0"/>
+            <w:insideH w:val="single" w:color="auto" w:sz="4" w:space="0"/>
+            <w:insideV w:val="single" w:color="auto" w:sz="4" w:space="0"/>
+          </w:tblBorders>
+          <w:tblCellMar>
+            <w:top w:w="0" w:type="dxa"/>
+            <w:left w:w="108" w:type="dxa"/>
+            <w:bottom w:w="0" w:type="dxa"/>
+            <w:right w:w="108" w:type="dxa"/>
+          </w:tblCellMar>
+        </w:tblPrEx>
+        <w:tc>
+          <w:tcPr>
+            <w:tcW w:w="0" w:type="auto"/>
+            <w:vMerge w:val="restart"/>
+            <w:vAlign w:val="center"/>
+          </w:tcPr>
+          <w:p>
+            <w:pPr>
+              <w:pStyle w:val="13"/>
+              <w:bidi w:val="0"/>
+              <w:jc w:val="both"/>
+              <w:rPr>
+                <w:rFonts w:hint="default" w:ascii="华文中宋" w:hAnsi="华文中宋" w:eastAsia="华文中宋" w:cs="华文中宋"/>
+                <w:b/>
+                <w:bCs/>
+                <w:color w:val="ED7D31" w:themeColor="accent2"/>
+                <w:kern w:val="2"/>
+                <w:sz w:val="21"/>
+                <w:szCs w:val="21"/>
+                <w:vertAlign w:val="baseline"/>
+                <w:lang w:val="en-US" w:eastAsia="zh-CN" w:bidi="ar-SA"/>
+                <w14:textFill>
+                  <w14:solidFill>
+                    <w14:schemeClr w14:val="accent2"/>
+                  </w14:solidFill>
+                </w14:textFill>
+              </w:rPr>
+            </w:pPr>
+            <w:r>
+              <w:rPr>
+                <w:rFonts w:hint="eastAsia" w:cs="华文中宋"/>
+                <w:b/>
+                <w:bCs/>
+                <w:color w:val="ED7D31" w:themeColor="accent2"/>
+                <w:kern w:val="2"/>
+                <w:sz w:val="21"/>
+                <w:szCs w:val="21"/>
+                <w:vertAlign w:val="baseline"/>
+                <w:lang w:val="en-US" w:eastAsia="zh-CN" w:bidi="ar-SA"/>
+                <w14:textFill>
+                  <w14:solidFill>
+                    <w14:schemeClr w14:val="accent2"/>
+                  </w14:solidFill>
+                </w14:textFill>
+              </w:rPr>
+              <w:t>属性</w:t>
+            </w:r>
+          </w:p>
+        </w:tc>
+        <w:tc>
+          <w:tcPr>
+            <w:tcW w:w="0" w:type="auto"/>
+            <w:vAlign w:val="center"/>
+          </w:tcPr>
+          <w:p>
+            <w:pPr>
+              <w:pStyle w:val="13"/>
+              <w:bidi w:val="0"/>
+              <w:jc w:val="both"/>
+              <w:rPr>
+                <w:rFonts w:hint="default" w:ascii="华文中宋" w:hAnsi="华文中宋" w:eastAsia="华文中宋" w:cs="华文中宋"/>
+                <w:b/>
+                <w:bCs/>
+                <w:color w:val="FF0000"/>
+                <w:kern w:val="2"/>
+                <w:sz w:val="21"/>
+                <w:szCs w:val="21"/>
+                <w:lang w:val="en-US" w:eastAsia="zh-CN" w:bidi="ar-SA"/>
+              </w:rPr>
+            </w:pPr>
+            <w:r>
+              <w:rPr>
+                <w:rFonts w:hint="eastAsia" w:cs="华文中宋"/>
+                <w:b/>
+                <w:bCs/>
+                <w:color w:val="ED7D31" w:themeColor="accent2"/>
+                <w:kern w:val="2"/>
+                <w:sz w:val="21"/>
+                <w:szCs w:val="21"/>
+                <w:lang w:val="en-US" w:eastAsia="zh-CN" w:bidi="ar-SA"/>
+                <w14:textFill>
+                  <w14:solidFill>
+                    <w14:schemeClr w14:val="accent2"/>
+                  </w14:solidFill>
+                </w14:textFill>
+              </w:rPr>
+              <w:t>std_msgs::msg::Header</w:t>
+            </w:r>
+            <w:r>
+              <w:rPr>
+                <w:rFonts w:hint="eastAsia" w:cs="华文中宋"/>
+                <w:b/>
+                <w:bCs/>
+                <w:color w:val="FF0000"/>
+                <w:kern w:val="2"/>
+                <w:sz w:val="21"/>
+                <w:szCs w:val="21"/>
+                <w:lang w:val="en-US" w:eastAsia="zh-CN" w:bidi="ar-SA"/>
+              </w:rPr>
+              <w:t xml:space="preserve"> header</w:t>
+            </w:r>
+          </w:p>
+        </w:tc>
+        <w:tc>
+          <w:tcPr>
+            <w:tcW w:w="0" w:type="auto"/>
+            <w:vAlign w:val="center"/>
+          </w:tcPr>
+          <w:p>
+            <w:pPr>
+              <w:jc w:val="both"/>
+              <w:rPr>
+                <w:rFonts w:hint="default" w:ascii="华文中宋" w:hAnsi="华文中宋" w:eastAsia="华文中宋" w:cs="华文中宋"/>
+                <w:b/>
+                <w:bCs/>
+                <w:color w:val="ED7D31" w:themeColor="accent2"/>
+                <w:kern w:val="2"/>
+                <w:sz w:val="21"/>
+                <w:szCs w:val="21"/>
+                <w:vertAlign w:val="baseline"/>
+                <w:lang w:val="en-US" w:eastAsia="zh-CN" w:bidi="ar-SA"/>
+                <w14:textFill>
+                  <w14:solidFill>
+                    <w14:schemeClr w14:val="accent2"/>
+                  </w14:solidFill>
+                </w14:textFill>
+              </w:rPr>
+            </w:pPr>
+            <w:r>
+              <w:rPr>
+                <w:rStyle w:val="14"/>
+                <w:rFonts w:hint="eastAsia"/>
+                <w:lang w:val="en-US" w:eastAsia="zh-CN"/>
+              </w:rPr>
+              <w:t xml:space="preserve">坐标系 </w:t>
+            </w:r>
+            <w:r>
+              <w:rPr>
+                <w:rFonts w:hint="eastAsia" w:cs="华文中宋"/>
+                <w:b/>
+                <w:bCs/>
+                <w:color w:val="ED7D31" w:themeColor="accent2"/>
+                <w:kern w:val="2"/>
+                <w:sz w:val="21"/>
+                <w:szCs w:val="24"/>
+                <w:lang w:val="en-US" w:eastAsia="zh-CN" w:bidi="ar-SA"/>
+                <w14:textFill>
+                  <w14:solidFill>
+                    <w14:schemeClr w14:val="accent2"/>
+                  </w14:solidFill>
+                </w14:textFill>
+              </w:rPr>
+              <w:t>(f</w:t>
+            </w:r>
+            <w:r>
+              <w:rPr>
+                <w:rFonts w:hint="eastAsia" w:ascii="华文中宋" w:hAnsi="华文中宋" w:eastAsia="华文中宋" w:cs="华文中宋"/>
+                <w:b/>
+                <w:bCs/>
+                <w:color w:val="ED7D31" w:themeColor="accent2"/>
+                <w:kern w:val="2"/>
+                <w:sz w:val="21"/>
+                <w:szCs w:val="24"/>
+                <w:lang w:val="en-US" w:eastAsia="zh-CN" w:bidi="ar-SA"/>
+                <w14:textFill>
+                  <w14:solidFill>
+                    <w14:schemeClr w14:val="accent2"/>
+                  </w14:solidFill>
+                </w14:textFill>
+              </w:rPr>
+              <w:t>rame_id</w:t>
+            </w:r>
+            <w:r>
+              <w:rPr>
+                <w:rFonts w:hint="eastAsia" w:cs="华文中宋"/>
+                <w:b/>
+                <w:bCs/>
+                <w:color w:val="ED7D31" w:themeColor="accent2"/>
+                <w:kern w:val="2"/>
+                <w:sz w:val="21"/>
+                <w:szCs w:val="24"/>
+                <w:lang w:val="en-US" w:eastAsia="zh-CN" w:bidi="ar-SA"/>
+                <w14:textFill>
+                  <w14:solidFill>
+                    <w14:schemeClr w14:val="accent2"/>
+                  </w14:solidFill>
+                </w14:textFill>
+              </w:rPr>
+              <w:t>)</w:t>
+            </w:r>
+          </w:p>
+        </w:tc>
+      </w:tr>
+      <w:tr>
+        <w:tblPrEx>
+          <w:tblBorders>
+            <w:top w:val="single" w:color="auto" w:sz="4" w:space="0"/>
+            <w:left w:val="single" w:color="auto" w:sz="4" w:space="0"/>
+            <w:bottom w:val="single" w:color="auto" w:sz="4" w:space="0"/>
+            <w:right w:val="single" w:color="auto" w:sz="4" w:space="0"/>
+            <w:insideH w:val="single" w:color="auto" w:sz="4" w:space="0"/>
+            <w:insideV w:val="single" w:color="auto" w:sz="4" w:space="0"/>
+          </w:tblBorders>
+          <w:tblCellMar>
+            <w:top w:w="0" w:type="dxa"/>
+            <w:left w:w="108" w:type="dxa"/>
+            <w:bottom w:w="0" w:type="dxa"/>
+            <w:right w:w="108" w:type="dxa"/>
+          </w:tblCellMar>
+        </w:tblPrEx>
+        <w:tc>
+          <w:tcPr>
+            <w:tcW w:w="0" w:type="auto"/>
+            <w:vMerge w:val="continue"/>
+            <w:vAlign w:val="center"/>
+          </w:tcPr>
+          <w:p>
+            <w:pPr>
+              <w:pStyle w:val="13"/>
+              <w:bidi w:val="0"/>
+              <w:jc w:val="both"/>
+              <w:rPr>
+                <w:rFonts w:hint="eastAsia" w:cs="华文中宋"/>
+                <w:b/>
+                <w:bCs/>
+                <w:color w:val="ED7D31" w:themeColor="accent2"/>
+                <w:kern w:val="2"/>
+                <w:sz w:val="21"/>
+                <w:szCs w:val="21"/>
+                <w:vertAlign w:val="baseline"/>
+                <w:lang w:val="en-US" w:eastAsia="zh-CN" w:bidi="ar-SA"/>
+                <w14:textFill>
+                  <w14:solidFill>
+                    <w14:schemeClr w14:val="accent2"/>
+                  </w14:solidFill>
+                </w14:textFill>
+              </w:rPr>
+            </w:pPr>
+          </w:p>
+        </w:tc>
+        <w:tc>
+          <w:tcPr>
+            <w:tcW w:w="0" w:type="auto"/>
+            <w:shd w:val="clear" w:color="auto" w:fill="auto"/>
+            <w:vAlign w:val="center"/>
+          </w:tcPr>
+          <w:p>
+            <w:pPr>
+              <w:pStyle w:val="13"/>
+              <w:bidi w:val="0"/>
+              <w:jc w:val="both"/>
+              <w:rPr>
+                <w:rFonts w:hint="default" w:ascii="华文中宋" w:hAnsi="华文中宋" w:eastAsia="华文中宋" w:cs="华文中宋"/>
+                <w:b/>
+                <w:bCs/>
+                <w:color w:val="ED7D31" w:themeColor="accent2"/>
+                <w:kern w:val="2"/>
+                <w:sz w:val="21"/>
+                <w:szCs w:val="21"/>
+                <w:lang w:val="en-US" w:eastAsia="zh-CN" w:bidi="ar-SA"/>
+                <w14:textFill>
+                  <w14:solidFill>
+                    <w14:schemeClr w14:val="accent2"/>
+                  </w14:solidFill>
+                </w14:textFill>
+              </w:rPr>
+            </w:pPr>
+            <w:r>
+              <w:rPr>
+                <w:rFonts w:hint="eastAsia" w:cs="华文中宋"/>
+                <w:b/>
+                <w:bCs/>
+                <w:color w:val="ED7D31" w:themeColor="accent2"/>
+                <w:kern w:val="2"/>
+                <w:sz w:val="21"/>
+                <w:szCs w:val="21"/>
+                <w:lang w:val="en-US" w:eastAsia="zh-CN" w:bidi="ar-SA"/>
+                <w14:textFill>
+                  <w14:solidFill>
+                    <w14:schemeClr w14:val="accent2"/>
+                  </w14:solidFill>
+                </w14:textFill>
+              </w:rPr>
+              <w:t xml:space="preserve">geometry_msgs::msg::Vector3 </w:t>
+            </w:r>
+            <w:r>
+              <w:rPr>
+                <w:rFonts w:hint="eastAsia" w:cs="华文中宋"/>
+                <w:b/>
+                <w:bCs/>
+                <w:color w:val="FF0000"/>
+                <w:kern w:val="2"/>
+                <w:sz w:val="21"/>
+                <w:szCs w:val="21"/>
+                <w:lang w:val="en-US" w:eastAsia="zh-CN" w:bidi="ar-SA"/>
+              </w:rPr>
+              <w:t>angular_velocity</w:t>
+            </w:r>
+          </w:p>
+        </w:tc>
+        <w:tc>
+          <w:tcPr>
+            <w:tcW w:w="0" w:type="auto"/>
+            <w:shd w:val="clear" w:color="auto" w:fill="auto"/>
+            <w:vAlign w:val="center"/>
+          </w:tcPr>
+          <w:p>
+            <w:pPr>
+              <w:jc w:val="both"/>
+              <w:rPr>
+                <w:rFonts w:hint="eastAsia" w:ascii="华文中宋" w:hAnsi="华文中宋" w:eastAsia="华文中宋" w:cs="华文中宋"/>
+                <w:b/>
+                <w:bCs/>
+                <w:color w:val="EA82E5"/>
+                <w:kern w:val="2"/>
+                <w:sz w:val="21"/>
+                <w:szCs w:val="21"/>
+                <w:lang w:val="en-US" w:eastAsia="zh-CN" w:bidi="ar-SA"/>
+              </w:rPr>
+            </w:pPr>
+            <w:r>
+              <w:rPr>
+                <w:rStyle w:val="14"/>
+                <w:rFonts w:hint="eastAsia"/>
+                <w:lang w:val="en-US" w:eastAsia="zh-CN"/>
+              </w:rPr>
+              <w:t>陀螺仪</w:t>
+            </w:r>
+          </w:p>
+        </w:tc>
+      </w:tr>
+      <w:tr>
+        <w:tblPrEx>
+          <w:tblBorders>
+            <w:top w:val="single" w:color="auto" w:sz="4" w:space="0"/>
+            <w:left w:val="single" w:color="auto" w:sz="4" w:space="0"/>
+            <w:bottom w:val="single" w:color="auto" w:sz="4" w:space="0"/>
+            <w:right w:val="single" w:color="auto" w:sz="4" w:space="0"/>
+            <w:insideH w:val="single" w:color="auto" w:sz="4" w:space="0"/>
+            <w:insideV w:val="single" w:color="auto" w:sz="4" w:space="0"/>
+          </w:tblBorders>
+          <w:tblCellMar>
+            <w:top w:w="0" w:type="dxa"/>
+            <w:left w:w="108" w:type="dxa"/>
+            <w:bottom w:w="0" w:type="dxa"/>
+            <w:right w:w="108" w:type="dxa"/>
+          </w:tblCellMar>
+        </w:tblPrEx>
+        <w:tc>
+          <w:tcPr>
+            <w:tcW w:w="0" w:type="auto"/>
+            <w:vMerge w:val="continue"/>
+            <w:vAlign w:val="center"/>
+          </w:tcPr>
+          <w:p>
+            <w:pPr>
+              <w:pStyle w:val="13"/>
+              <w:bidi w:val="0"/>
+              <w:jc w:val="both"/>
+              <w:rPr>
+                <w:rFonts w:hint="eastAsia" w:cs="华文中宋"/>
+                <w:b/>
+                <w:bCs/>
+                <w:color w:val="ED7D31" w:themeColor="accent2"/>
+                <w:kern w:val="2"/>
+                <w:sz w:val="21"/>
+                <w:szCs w:val="21"/>
+                <w:vertAlign w:val="baseline"/>
+                <w:lang w:val="en-US" w:eastAsia="zh-CN" w:bidi="ar-SA"/>
+                <w14:textFill>
+                  <w14:solidFill>
+                    <w14:schemeClr w14:val="accent2"/>
+                  </w14:solidFill>
+                </w14:textFill>
+              </w:rPr>
+            </w:pPr>
+          </w:p>
+        </w:tc>
+        <w:tc>
+          <w:tcPr>
+            <w:tcW w:w="0" w:type="auto"/>
+            <w:shd w:val="clear" w:color="auto" w:fill="auto"/>
+            <w:vAlign w:val="center"/>
+          </w:tcPr>
+          <w:p>
+            <w:pPr>
+              <w:pStyle w:val="13"/>
+              <w:bidi w:val="0"/>
+              <w:jc w:val="both"/>
+              <w:rPr>
+                <w:rFonts w:hint="default" w:ascii="华文中宋" w:hAnsi="华文中宋" w:eastAsia="华文中宋" w:cs="华文中宋"/>
+                <w:b/>
+                <w:bCs/>
+                <w:color w:val="ED7D31" w:themeColor="accent2"/>
+                <w:kern w:val="2"/>
+                <w:sz w:val="21"/>
+                <w:szCs w:val="21"/>
+                <w:lang w:val="en-US" w:eastAsia="zh-CN" w:bidi="ar-SA"/>
+                <w14:textFill>
+                  <w14:solidFill>
+                    <w14:schemeClr w14:val="accent2"/>
+                  </w14:solidFill>
+                </w14:textFill>
+              </w:rPr>
+            </w:pPr>
+            <w:r>
+              <w:rPr>
+                <w:rFonts w:hint="eastAsia" w:cs="华文中宋"/>
+                <w:b/>
+                <w:bCs/>
+                <w:color w:val="ED7D31" w:themeColor="accent2"/>
+                <w:kern w:val="2"/>
+                <w:sz w:val="21"/>
+                <w:szCs w:val="21"/>
+                <w:lang w:val="en-US" w:eastAsia="zh-CN" w:bidi="ar-SA"/>
+                <w14:textFill>
+                  <w14:solidFill>
+                    <w14:schemeClr w14:val="accent2"/>
+                  </w14:solidFill>
+                </w14:textFill>
+              </w:rPr>
+              <w:t xml:space="preserve">geometry_msgs::msg::Vector3 </w:t>
+            </w:r>
+            <w:r>
+              <w:rPr>
+                <w:rFonts w:hint="eastAsia" w:cs="华文中宋"/>
+                <w:b/>
+                <w:bCs/>
+                <w:color w:val="FF0000"/>
+                <w:kern w:val="2"/>
+                <w:sz w:val="21"/>
+                <w:szCs w:val="21"/>
+                <w:lang w:val="en-US" w:eastAsia="zh-CN" w:bidi="ar-SA"/>
+              </w:rPr>
+              <w:t>linear_acceleration</w:t>
+            </w:r>
+          </w:p>
+        </w:tc>
+        <w:tc>
+          <w:tcPr>
+            <w:tcW w:w="0" w:type="auto"/>
+            <w:shd w:val="clear" w:color="auto" w:fill="auto"/>
+            <w:vAlign w:val="center"/>
+          </w:tcPr>
+          <w:p>
+            <w:pPr>
+              <w:jc w:val="both"/>
+              <w:rPr>
+                <w:rFonts w:hint="eastAsia" w:ascii="华文中宋" w:hAnsi="华文中宋" w:eastAsia="华文中宋" w:cs="华文中宋"/>
+                <w:b/>
+                <w:bCs/>
+                <w:color w:val="EA82E5"/>
+                <w:kern w:val="2"/>
+                <w:sz w:val="21"/>
+                <w:szCs w:val="21"/>
+                <w:lang w:val="en-US" w:eastAsia="zh-CN" w:bidi="ar-SA"/>
+              </w:rPr>
+            </w:pPr>
+            <w:r>
+              <w:rPr>
+                <w:rStyle w:val="14"/>
+                <w:rFonts w:hint="eastAsia"/>
+                <w:lang w:val="en-US" w:eastAsia="zh-CN"/>
+              </w:rPr>
+              <w:t>加速度</w:t>
+            </w:r>
+          </w:p>
+        </w:tc>
+      </w:tr>
+    </w:tbl>
+    <w:p>
+      <w:pPr>
+        <w:rPr>
+          <w:rFonts w:hint="eastAsia"/>
+          <w:lang w:val="en-US" w:eastAsia="zh-CN"/>
+        </w:rPr>
+      </w:pPr>
+    </w:p>
     <w:p>
       <w:pPr>
         <w:rPr>
@@ -28023,14 +29425,12 @@
       </w:tblGrid>
       <w:tr>
         <w:tblPrEx>
-          <w:tblBorders>
-            <w:top w:val="single" w:color="auto" w:sz="4" w:space="0"/>
-            <w:left w:val="single" w:color="auto" w:sz="4" w:space="0"/>
-            <w:bottom w:val="single" w:color="auto" w:sz="4" w:space="0"/>
-            <w:right w:val="single" w:color="auto" w:sz="4" w:space="0"/>
-            <w:insideH w:val="single" w:color="auto" w:sz="4" w:space="0"/>
-            <w:insideV w:val="single" w:color="auto" w:sz="4" w:space="0"/>
-          </w:tblBorders>
+          <w:tblCellMar>
+            <w:top w:w="0" w:type="dxa"/>
+            <w:left w:w="108" w:type="dxa"/>
+            <w:bottom w:w="0" w:type="dxa"/>
+            <w:right w:w="108" w:type="dxa"/>
+          </w:tblCellMar>
         </w:tblPrEx>
         <w:tc>
           <w:tcPr>
@@ -28405,14 +29805,6 @@
       </w:tblGrid>
       <w:tr>
         <w:tblPrEx>
-          <w:tblBorders>
-            <w:top w:val="single" w:color="auto" w:sz="4" w:space="0"/>
-            <w:left w:val="single" w:color="auto" w:sz="4" w:space="0"/>
-            <w:bottom w:val="single" w:color="auto" w:sz="4" w:space="0"/>
-            <w:right w:val="single" w:color="auto" w:sz="4" w:space="0"/>
-            <w:insideH w:val="single" w:color="auto" w:sz="4" w:space="0"/>
-            <w:insideV w:val="single" w:color="auto" w:sz="4" w:space="0"/>
-          </w:tblBorders>
           <w:tblCellMar>
             <w:top w:w="0" w:type="dxa"/>
             <w:left w:w="108" w:type="dxa"/>
@@ -33702,6 +35094,12 @@
             <w:insideH w:val="single" w:color="auto" w:sz="4" w:space="0"/>
             <w:insideV w:val="single" w:color="auto" w:sz="4" w:space="0"/>
           </w:tblBorders>
+          <w:tblCellMar>
+            <w:top w:w="0" w:type="dxa"/>
+            <w:left w:w="108" w:type="dxa"/>
+            <w:bottom w:w="0" w:type="dxa"/>
+            <w:right w:w="108" w:type="dxa"/>
+          </w:tblCellMar>
         </w:tblPrEx>
         <w:trPr>
           <w:trHeight w:val="139" w:hRule="atLeast"/>
@@ -33975,14 +35373,12 @@
       </w:tblGrid>
       <w:tr>
         <w:tblPrEx>
-          <w:tblBorders>
-            <w:top w:val="single" w:color="auto" w:sz="4" w:space="0"/>
-            <w:left w:val="single" w:color="auto" w:sz="4" w:space="0"/>
-            <w:bottom w:val="single" w:color="auto" w:sz="4" w:space="0"/>
-            <w:right w:val="single" w:color="auto" w:sz="4" w:space="0"/>
-            <w:insideH w:val="single" w:color="auto" w:sz="4" w:space="0"/>
-            <w:insideV w:val="single" w:color="auto" w:sz="4" w:space="0"/>
-          </w:tblBorders>
+          <w:tblCellMar>
+            <w:top w:w="0" w:type="dxa"/>
+            <w:left w:w="108" w:type="dxa"/>
+            <w:bottom w:w="0" w:type="dxa"/>
+            <w:right w:w="108" w:type="dxa"/>
+          </w:tblCellMar>
         </w:tblPrEx>
         <w:trPr>
           <w:trHeight w:val="139" w:hRule="atLeast"/>
@@ -34732,6 +36128,14 @@
               <w14:schemeClr w14:val="accent2"/>
             </w14:solidFill>
           </w14:textFill>
+        </w:rPr>
+      </w:pPr>
+    </w:p>
+    <w:p>
+      <w:pPr>
+        <w:rPr>
+          <w:rFonts w:hint="default"/>
+          <w:lang w:val="en-US" w:eastAsia="zh-CN"/>
         </w:rPr>
       </w:pPr>
     </w:p>
@@ -34815,50 +36219,270 @@
     <w:p>
       <w:pPr>
         <w:rPr>
-          <w:rFonts w:hint="eastAsia"/>
+          <w:rFonts w:hint="default"/>
           <w:lang w:val="en-US" w:eastAsia="zh-CN"/>
         </w:rPr>
       </w:pPr>
-      <w:r>
-        <w:rPr>
-          <w:rFonts w:hint="eastAsia"/>
-          <w:lang w:val="en-US" w:eastAsia="zh-CN"/>
-        </w:rPr>
-        <w:t>示例包：</w:t>
-      </w:r>
     </w:p>
-    <w:p>
-      <w:pPr>
-        <w:ind w:firstLine="420" w:firstLineChars="0"/>
-        <w:rPr>
-          <w:rFonts w:hint="eastAsia"/>
-          <w:lang w:val="en-US" w:eastAsia="zh-CN"/>
-        </w:rPr>
-      </w:pPr>
-      <w:r>
-        <w:rPr>
-          <w:rFonts w:hint="eastAsia"/>
-          <w:lang w:val="en-US" w:eastAsia="zh-CN"/>
-        </w:rPr>
-        <w:t>image_view image_view image:=&lt;topic&gt;</w:t>
-      </w:r>
-    </w:p>
-    <w:p>
-      <w:pPr>
-        <w:ind w:firstLine="420" w:firstLineChars="0"/>
-        <w:rPr>
-          <w:rFonts w:hint="eastAsia"/>
-          <w:lang w:val="en-US" w:eastAsia="zh-CN"/>
-        </w:rPr>
-      </w:pPr>
-      <w:r>
-        <w:rPr>
-          <w:rFonts w:hint="eastAsia"/>
-          <w:lang w:val="en-US" w:eastAsia="zh-CN"/>
-        </w:rPr>
-        <w:t>rviz rviz -d &lt;*.rviz&gt;</w:t>
-      </w:r>
-    </w:p>
+    <w:tbl>
+      <w:tblPr>
+        <w:tblStyle w:val="8"/>
+        <w:tblW w:w="0" w:type="auto"/>
+        <w:tblInd w:w="0" w:type="dxa"/>
+        <w:tblBorders>
+          <w:top w:val="single" w:color="auto" w:sz="4" w:space="0"/>
+          <w:left w:val="single" w:color="auto" w:sz="4" w:space="0"/>
+          <w:bottom w:val="single" w:color="auto" w:sz="4" w:space="0"/>
+          <w:right w:val="single" w:color="auto" w:sz="4" w:space="0"/>
+          <w:insideH w:val="single" w:color="auto" w:sz="4" w:space="0"/>
+          <w:insideV w:val="single" w:color="auto" w:sz="4" w:space="0"/>
+        </w:tblBorders>
+        <w:tblLayout w:type="autofit"/>
+        <w:tblCellMar>
+          <w:top w:w="0" w:type="dxa"/>
+          <w:left w:w="108" w:type="dxa"/>
+          <w:bottom w:w="0" w:type="dxa"/>
+          <w:right w:w="108" w:type="dxa"/>
+        </w:tblCellMar>
+      </w:tblPr>
+      <w:tblGrid>
+        <w:gridCol w:w="4981"/>
+        <w:gridCol w:w="1057"/>
+      </w:tblGrid>
+      <w:tr>
+        <w:tblPrEx>
+          <w:tblCellMar>
+            <w:top w:w="0" w:type="dxa"/>
+            <w:left w:w="108" w:type="dxa"/>
+            <w:bottom w:w="0" w:type="dxa"/>
+            <w:right w:w="108" w:type="dxa"/>
+          </w:tblCellMar>
+        </w:tblPrEx>
+        <w:tc>
+          <w:tcPr>
+            <w:tcW w:w="0" w:type="auto"/>
+            <w:gridSpan w:val="2"/>
+            <w:vAlign w:val="center"/>
+          </w:tcPr>
+          <w:p>
+            <w:pPr>
+              <w:jc w:val="both"/>
+              <w:rPr>
+                <w:rStyle w:val="14"/>
+                <w:rFonts w:hint="default"/>
+                <w:lang w:val="en-US" w:eastAsia="zh-CN"/>
+              </w:rPr>
+            </w:pPr>
+            <w:r>
+              <w:rPr>
+                <w:rFonts w:hint="eastAsia"/>
+                <w:vertAlign w:val="baseline"/>
+                <w:lang w:val="en-US" w:eastAsia="zh-CN"/>
+              </w:rPr>
+              <w:t>常用包：</w:t>
+            </w:r>
+          </w:p>
+        </w:tc>
+      </w:tr>
+      <w:tr>
+        <w:tblPrEx>
+          <w:tblBorders>
+            <w:top w:val="single" w:color="auto" w:sz="4" w:space="0"/>
+            <w:left w:val="single" w:color="auto" w:sz="4" w:space="0"/>
+            <w:bottom w:val="single" w:color="auto" w:sz="4" w:space="0"/>
+            <w:right w:val="single" w:color="auto" w:sz="4" w:space="0"/>
+            <w:insideH w:val="single" w:color="auto" w:sz="4" w:space="0"/>
+            <w:insideV w:val="single" w:color="auto" w:sz="4" w:space="0"/>
+          </w:tblBorders>
+          <w:tblCellMar>
+            <w:top w:w="0" w:type="dxa"/>
+            <w:left w:w="108" w:type="dxa"/>
+            <w:bottom w:w="0" w:type="dxa"/>
+            <w:right w:w="108" w:type="dxa"/>
+          </w:tblCellMar>
+        </w:tblPrEx>
+        <w:tc>
+          <w:tcPr>
+            <w:tcW w:w="0" w:type="auto"/>
+            <w:vAlign w:val="center"/>
+          </w:tcPr>
+          <w:p>
+            <w:pPr>
+              <w:pStyle w:val="13"/>
+              <w:bidi w:val="0"/>
+              <w:jc w:val="both"/>
+              <w:rPr>
+                <w:rFonts w:hint="eastAsia"/>
+                <w:lang w:val="en-US" w:eastAsia="zh-CN"/>
+              </w:rPr>
+            </w:pPr>
+            <w:r>
+              <w:rPr>
+                <w:rFonts w:hint="eastAsia"/>
+                <w:lang w:val="en-US" w:eastAsia="zh-CN"/>
+              </w:rPr>
+              <w:t>rosrun image_view image_view image:=&lt;topic&gt;</w:t>
+            </w:r>
+          </w:p>
+        </w:tc>
+        <w:tc>
+          <w:tcPr>
+            <w:tcW w:w="0" w:type="auto"/>
+            <w:vAlign w:val="center"/>
+          </w:tcPr>
+          <w:p>
+            <w:pPr>
+              <w:jc w:val="both"/>
+              <w:rPr>
+                <w:rFonts w:hint="default"/>
+                <w:vertAlign w:val="baseline"/>
+                <w:lang w:val="en-US" w:eastAsia="zh-CN"/>
+              </w:rPr>
+            </w:pPr>
+            <w:r>
+              <w:rPr>
+                <w:rStyle w:val="14"/>
+                <w:rFonts w:hint="eastAsia"/>
+                <w:lang w:val="en-US" w:eastAsia="zh-CN"/>
+              </w:rPr>
+              <w:t>显示图像</w:t>
+            </w:r>
+          </w:p>
+        </w:tc>
+      </w:tr>
+      <w:tr>
+        <w:tblPrEx>
+          <w:tblBorders>
+            <w:top w:val="single" w:color="auto" w:sz="4" w:space="0"/>
+            <w:left w:val="single" w:color="auto" w:sz="4" w:space="0"/>
+            <w:bottom w:val="single" w:color="auto" w:sz="4" w:space="0"/>
+            <w:right w:val="single" w:color="auto" w:sz="4" w:space="0"/>
+            <w:insideH w:val="single" w:color="auto" w:sz="4" w:space="0"/>
+            <w:insideV w:val="single" w:color="auto" w:sz="4" w:space="0"/>
+          </w:tblBorders>
+          <w:tblCellMar>
+            <w:top w:w="0" w:type="dxa"/>
+            <w:left w:w="108" w:type="dxa"/>
+            <w:bottom w:w="0" w:type="dxa"/>
+            <w:right w:w="108" w:type="dxa"/>
+          </w:tblCellMar>
+        </w:tblPrEx>
+        <w:tc>
+          <w:tcPr>
+            <w:tcW w:w="0" w:type="auto"/>
+            <w:vAlign w:val="center"/>
+          </w:tcPr>
+          <w:p>
+            <w:pPr>
+              <w:pStyle w:val="13"/>
+              <w:bidi w:val="0"/>
+              <w:jc w:val="both"/>
+              <w:rPr>
+                <w:rFonts w:hint="default"/>
+                <w:lang w:val="en-US" w:eastAsia="zh-CN"/>
+              </w:rPr>
+            </w:pPr>
+            <w:r>
+              <w:rPr>
+                <w:rFonts w:hint="eastAsia"/>
+                <w:lang w:val="en-US" w:eastAsia="zh-CN"/>
+              </w:rPr>
+              <w:t>rviz</w:t>
+            </w:r>
+          </w:p>
+        </w:tc>
+        <w:tc>
+          <w:tcPr>
+            <w:tcW w:w="0" w:type="auto"/>
+            <w:vAlign w:val="center"/>
+          </w:tcPr>
+          <w:p>
+            <w:pPr>
+              <w:jc w:val="both"/>
+              <w:rPr>
+                <w:rStyle w:val="14"/>
+                <w:rFonts w:hint="default"/>
+                <w:lang w:val="en-US" w:eastAsia="zh-CN"/>
+              </w:rPr>
+            </w:pPr>
+            <w:r>
+              <w:rPr>
+                <w:rStyle w:val="14"/>
+                <w:rFonts w:hint="eastAsia"/>
+                <w:lang w:val="en-US" w:eastAsia="zh-CN"/>
+              </w:rPr>
+              <w:t>可视化</w:t>
+            </w:r>
+          </w:p>
+        </w:tc>
+      </w:tr>
+      <w:tr>
+        <w:tblPrEx>
+          <w:tblBorders>
+            <w:top w:val="single" w:color="auto" w:sz="4" w:space="0"/>
+            <w:left w:val="single" w:color="auto" w:sz="4" w:space="0"/>
+            <w:bottom w:val="single" w:color="auto" w:sz="4" w:space="0"/>
+            <w:right w:val="single" w:color="auto" w:sz="4" w:space="0"/>
+            <w:insideH w:val="single" w:color="auto" w:sz="4" w:space="0"/>
+            <w:insideV w:val="single" w:color="auto" w:sz="4" w:space="0"/>
+          </w:tblBorders>
+          <w:tblCellMar>
+            <w:top w:w="0" w:type="dxa"/>
+            <w:left w:w="108" w:type="dxa"/>
+            <w:bottom w:w="0" w:type="dxa"/>
+            <w:right w:w="108" w:type="dxa"/>
+          </w:tblCellMar>
+        </w:tblPrEx>
+        <w:tc>
+          <w:tcPr>
+            <w:tcW w:w="0" w:type="auto"/>
+            <w:vAlign w:val="center"/>
+          </w:tcPr>
+          <w:p>
+            <w:pPr>
+              <w:pStyle w:val="13"/>
+              <w:bidi w:val="0"/>
+              <w:jc w:val="both"/>
+              <w:rPr>
+                <w:rFonts w:hint="default"/>
+                <w:lang w:val="en-US" w:eastAsia="zh-CN"/>
+              </w:rPr>
+            </w:pPr>
+            <w:r>
+              <w:rPr>
+                <w:rFonts w:hint="eastAsia"/>
+                <w:lang w:val="en-US" w:eastAsia="zh-CN"/>
+              </w:rPr>
+              <w:t>rqt_graph</w:t>
+            </w:r>
+          </w:p>
+        </w:tc>
+        <w:tc>
+          <w:tcPr>
+            <w:tcW w:w="0" w:type="auto"/>
+            <w:vAlign w:val="center"/>
+          </w:tcPr>
+          <w:p>
+            <w:pPr>
+              <w:jc w:val="both"/>
+              <w:rPr>
+                <w:rStyle w:val="14"/>
+                <w:rFonts w:hint="default"/>
+                <w:lang w:val="en-US" w:eastAsia="zh-CN"/>
+              </w:rPr>
+            </w:pPr>
+            <w:r>
+              <w:rPr>
+                <w:rStyle w:val="14"/>
+                <w:rFonts w:hint="eastAsia"/>
+                <w:lang w:val="en-US" w:eastAsia="zh-CN"/>
+              </w:rPr>
+              <w:t>话题</w:t>
+            </w:r>
+          </w:p>
+        </w:tc>
+      </w:tr>
+    </w:tbl>
     <w:p>
       <w:pPr>
         <w:rPr>
@@ -34895,6 +36519,14 @@
       </w:tblGrid>
       <w:tr>
         <w:tblPrEx>
+          <w:tblBorders>
+            <w:top w:val="single" w:color="auto" w:sz="4" w:space="0"/>
+            <w:left w:val="single" w:color="auto" w:sz="4" w:space="0"/>
+            <w:bottom w:val="single" w:color="auto" w:sz="4" w:space="0"/>
+            <w:right w:val="single" w:color="auto" w:sz="4" w:space="0"/>
+            <w:insideH w:val="single" w:color="auto" w:sz="4" w:space="0"/>
+            <w:insideV w:val="single" w:color="auto" w:sz="4" w:space="0"/>
+          </w:tblBorders>
           <w:tblCellMar>
             <w:top w:w="0" w:type="dxa"/>
             <w:left w:w="108" w:type="dxa"/>
@@ -35285,7 +36917,6 @@
         <w:tc>
           <w:tcPr>
             <w:tcW w:w="0" w:type="auto"/>
-            <w:vMerge w:val="restart"/>
             <w:vAlign w:val="center"/>
           </w:tcPr>
           <w:p>
@@ -35327,7 +36958,7 @@
                   </w14:solidFill>
                 </w14:textFill>
               </w:rPr>
-              <w:t>结点</w:t>
+              <w:t>包</w:t>
             </w:r>
           </w:p>
         </w:tc>
@@ -35351,7 +36982,7 @@
                 <w:rFonts w:hint="eastAsia"/>
                 <w:lang w:val="en-US" w:eastAsia="zh-CN"/>
               </w:rPr>
-              <w:t>rosnode list</w:t>
+              <w:t>rospack find &lt;pkg&gt;</w:t>
             </w:r>
           </w:p>
         </w:tc>
@@ -35364,7 +36995,6 @@
             <w:pPr>
               <w:pStyle w:val="12"/>
               <w:bidi w:val="0"/>
-              <w:jc w:val="both"/>
               <w:rPr>
                 <w:rFonts w:hint="default"/>
                 <w:vertAlign w:val="baseline"/>
@@ -35376,7 +37006,7 @@
                 <w:rFonts w:hint="eastAsia"/>
                 <w:lang w:val="en-US" w:eastAsia="zh-CN"/>
               </w:rPr>
-              <w:t>列表</w:t>
+              <w:t>位置</w:t>
             </w:r>
           </w:p>
         </w:tc>
@@ -35401,7 +37031,7 @@
         <w:tc>
           <w:tcPr>
             <w:tcW w:w="0" w:type="auto"/>
-            <w:vMerge w:val="continue"/>
+            <w:vMerge w:val="restart"/>
             <w:vAlign w:val="center"/>
           </w:tcPr>
           <w:p>
@@ -35410,22 +37040,41 @@
               <w:bidi w:val="0"/>
               <w:jc w:val="both"/>
               <w:rPr>
-                <w:rFonts w:hint="eastAsia" w:ascii="华文中宋" w:hAnsi="华文中宋" w:eastAsia="华文中宋" w:cs="华文中宋"/>
-                <w:b/>
-                <w:bCs/>
-                <w:color w:val="ED7D31" w:themeColor="accent2"/>
-                <w:kern w:val="2"/>
-                <w:sz w:val="21"/>
-                <w:szCs w:val="21"/>
-                <w:vertAlign w:val="baseline"/>
-                <w:lang w:val="en-US" w:eastAsia="zh-CN" w:bidi="ar-SA"/>
-                <w14:textFill>
-                  <w14:solidFill>
-                    <w14:schemeClr w14:val="accent2"/>
-                  </w14:solidFill>
-                </w14:textFill>
-              </w:rPr>
-            </w:pPr>
+                <w:rFonts w:hint="default" w:ascii="华文中宋" w:hAnsi="华文中宋" w:eastAsia="华文中宋" w:cs="华文中宋"/>
+                <w:b/>
+                <w:bCs/>
+                <w:color w:val="ED7D31" w:themeColor="accent2"/>
+                <w:kern w:val="2"/>
+                <w:sz w:val="21"/>
+                <w:szCs w:val="21"/>
+                <w:vertAlign w:val="baseline"/>
+                <w:lang w:val="en-US" w:eastAsia="zh-CN" w:bidi="ar-SA"/>
+                <w14:textFill>
+                  <w14:solidFill>
+                    <w14:schemeClr w14:val="accent2"/>
+                  </w14:solidFill>
+                </w14:textFill>
+              </w:rPr>
+            </w:pPr>
+            <w:r>
+              <w:rPr>
+                <w:rFonts w:hint="eastAsia" w:cs="华文中宋"/>
+                <w:b/>
+                <w:bCs/>
+                <w:color w:val="ED7D31" w:themeColor="accent2"/>
+                <w:kern w:val="2"/>
+                <w:sz w:val="21"/>
+                <w:szCs w:val="21"/>
+                <w:vertAlign w:val="baseline"/>
+                <w:lang w:val="en-US" w:eastAsia="zh-CN" w:bidi="ar-SA"/>
+                <w14:textFill>
+                  <w14:solidFill>
+                    <w14:schemeClr w14:val="accent2"/>
+                  </w14:solidFill>
+                </w14:textFill>
+              </w:rPr>
+              <w:t>结点</w:t>
+            </w:r>
           </w:p>
         </w:tc>
         <w:tc>
@@ -35448,7 +37097,7 @@
                 <w:rFonts w:hint="eastAsia"/>
                 <w:lang w:val="en-US" w:eastAsia="zh-CN"/>
               </w:rPr>
-              <w:t>rosnode info &lt;node&gt;</w:t>
+              <w:t>rosnode list</w:t>
             </w:r>
           </w:p>
         </w:tc>
@@ -35464,15 +37113,16 @@
               <w:jc w:val="both"/>
               <w:rPr>
                 <w:rFonts w:hint="default"/>
-                <w:lang w:val="en-US" w:eastAsia="zh-CN"/>
-              </w:rPr>
-            </w:pPr>
-            <w:r>
-              <w:rPr>
-                <w:rFonts w:hint="eastAsia"/>
-                <w:lang w:val="en-US" w:eastAsia="zh-CN"/>
-              </w:rPr>
-              <w:t>信息</w:t>
+                <w:vertAlign w:val="baseline"/>
+                <w:lang w:val="en-US" w:eastAsia="zh-CN"/>
+              </w:rPr>
+            </w:pPr>
+            <w:r>
+              <w:rPr>
+                <w:rFonts w:hint="eastAsia"/>
+                <w:lang w:val="en-US" w:eastAsia="zh-CN"/>
+              </w:rPr>
+              <w:t>列表</w:t>
             </w:r>
           </w:p>
         </w:tc>
@@ -35497,7 +37147,7 @@
         <w:tc>
           <w:tcPr>
             <w:tcW w:w="0" w:type="auto"/>
-            <w:vMerge w:val="restart"/>
+            <w:vMerge w:val="continue"/>
             <w:vAlign w:val="center"/>
           </w:tcPr>
           <w:p>
@@ -35506,41 +37156,22 @@
               <w:bidi w:val="0"/>
               <w:jc w:val="both"/>
               <w:rPr>
-                <w:rFonts w:hint="default" w:ascii="华文中宋" w:hAnsi="华文中宋" w:eastAsia="华文中宋" w:cs="华文中宋"/>
-                <w:b/>
-                <w:bCs/>
-                <w:color w:val="ED7D31" w:themeColor="accent2"/>
-                <w:kern w:val="2"/>
-                <w:sz w:val="21"/>
-                <w:szCs w:val="21"/>
-                <w:vertAlign w:val="baseline"/>
-                <w:lang w:val="en-US" w:eastAsia="zh-CN" w:bidi="ar-SA"/>
-                <w14:textFill>
-                  <w14:solidFill>
-                    <w14:schemeClr w14:val="accent2"/>
-                  </w14:solidFill>
-                </w14:textFill>
-              </w:rPr>
-            </w:pPr>
-            <w:r>
-              <w:rPr>
-                <w:rFonts w:hint="eastAsia" w:cs="华文中宋"/>
-                <w:b/>
-                <w:bCs/>
-                <w:color w:val="ED7D31" w:themeColor="accent2"/>
-                <w:kern w:val="2"/>
-                <w:sz w:val="21"/>
-                <w:szCs w:val="21"/>
-                <w:vertAlign w:val="baseline"/>
-                <w:lang w:val="en-US" w:eastAsia="zh-CN" w:bidi="ar-SA"/>
-                <w14:textFill>
-                  <w14:solidFill>
-                    <w14:schemeClr w14:val="accent2"/>
-                  </w14:solidFill>
-                </w14:textFill>
-              </w:rPr>
-              <w:t>话题</w:t>
-            </w:r>
+                <w:rFonts w:hint="eastAsia" w:ascii="华文中宋" w:hAnsi="华文中宋" w:eastAsia="华文中宋" w:cs="华文中宋"/>
+                <w:b/>
+                <w:bCs/>
+                <w:color w:val="ED7D31" w:themeColor="accent2"/>
+                <w:kern w:val="2"/>
+                <w:sz w:val="21"/>
+                <w:szCs w:val="21"/>
+                <w:vertAlign w:val="baseline"/>
+                <w:lang w:val="en-US" w:eastAsia="zh-CN" w:bidi="ar-SA"/>
+                <w14:textFill>
+                  <w14:solidFill>
+                    <w14:schemeClr w14:val="accent2"/>
+                  </w14:solidFill>
+                </w14:textFill>
+              </w:rPr>
+            </w:pPr>
           </w:p>
         </w:tc>
         <w:tc>
@@ -35563,7 +37194,7 @@
                 <w:rFonts w:hint="eastAsia"/>
                 <w:lang w:val="en-US" w:eastAsia="zh-CN"/>
               </w:rPr>
-              <w:t>rostopic list</w:t>
+              <w:t>rosnode info &lt;node&gt;</w:t>
             </w:r>
           </w:p>
         </w:tc>
@@ -35578,23 +37209,16 @@
               <w:bidi w:val="0"/>
               <w:jc w:val="both"/>
               <w:rPr>
-                <w:rFonts w:hint="eastAsia" w:ascii="华文中宋" w:hAnsi="华文中宋" w:eastAsia="华文中宋" w:cs="华文中宋"/>
-                <w:b/>
-                <w:bCs/>
-                <w:color w:val="EA82E5"/>
-                <w:kern w:val="2"/>
-                <w:sz w:val="21"/>
-                <w:szCs w:val="21"/>
-                <w:vertAlign w:val="baseline"/>
-                <w:lang w:val="en-US" w:eastAsia="zh-CN" w:bidi="ar-SA"/>
-              </w:rPr>
-            </w:pPr>
-            <w:r>
-              <w:rPr>
-                <w:rFonts w:hint="eastAsia"/>
-                <w:lang w:val="en-US" w:eastAsia="zh-CN"/>
-              </w:rPr>
-              <w:t>列表</w:t>
+                <w:rFonts w:hint="default"/>
+                <w:lang w:val="en-US" w:eastAsia="zh-CN"/>
+              </w:rPr>
+            </w:pPr>
+            <w:r>
+              <w:rPr>
+                <w:rFonts w:hint="eastAsia"/>
+                <w:lang w:val="en-US" w:eastAsia="zh-CN"/>
+              </w:rPr>
+              <w:t>信息</w:t>
             </w:r>
           </w:p>
         </w:tc>
@@ -35619,7 +37243,7 @@
         <w:tc>
           <w:tcPr>
             <w:tcW w:w="0" w:type="auto"/>
-            <w:vMerge w:val="continue"/>
+            <w:vMerge w:val="restart"/>
             <w:vAlign w:val="center"/>
           </w:tcPr>
           <w:p>
@@ -35628,6 +37252,24 @@
               <w:bidi w:val="0"/>
               <w:jc w:val="both"/>
               <w:rPr>
+                <w:rFonts w:hint="default" w:ascii="华文中宋" w:hAnsi="华文中宋" w:eastAsia="华文中宋" w:cs="华文中宋"/>
+                <w:b/>
+                <w:bCs/>
+                <w:color w:val="ED7D31" w:themeColor="accent2"/>
+                <w:kern w:val="2"/>
+                <w:sz w:val="21"/>
+                <w:szCs w:val="21"/>
+                <w:vertAlign w:val="baseline"/>
+                <w:lang w:val="en-US" w:eastAsia="zh-CN" w:bidi="ar-SA"/>
+                <w14:textFill>
+                  <w14:solidFill>
+                    <w14:schemeClr w14:val="accent2"/>
+                  </w14:solidFill>
+                </w14:textFill>
+              </w:rPr>
+            </w:pPr>
+            <w:r>
+              <w:rPr>
                 <w:rFonts w:hint="eastAsia" w:cs="华文中宋"/>
                 <w:b/>
                 <w:bCs/>
@@ -35643,7 +37285,8 @@
                   </w14:solidFill>
                 </w14:textFill>
               </w:rPr>
-            </w:pPr>
+              <w:t>话题</w:t>
+            </w:r>
           </w:p>
         </w:tc>
         <w:tc>
@@ -35666,7 +37309,7 @@
                 <w:rFonts w:hint="eastAsia"/>
                 <w:lang w:val="en-US" w:eastAsia="zh-CN"/>
               </w:rPr>
-              <w:t>rostopic echo &lt;topic&gt;</w:t>
+              <w:t>rostopic list</w:t>
             </w:r>
           </w:p>
         </w:tc>
@@ -35688,15 +37331,16 @@
                 <w:kern w:val="2"/>
                 <w:sz w:val="21"/>
                 <w:szCs w:val="21"/>
-                <w:lang w:val="en-US" w:eastAsia="zh-CN" w:bidi="ar-SA"/>
-              </w:rPr>
-            </w:pPr>
-            <w:r>
-              <w:rPr>
-                <w:rFonts w:hint="eastAsia"/>
-                <w:lang w:val="en-US" w:eastAsia="zh-CN"/>
-              </w:rPr>
-              <w:t>订阅</w:t>
+                <w:vertAlign w:val="baseline"/>
+                <w:lang w:val="en-US" w:eastAsia="zh-CN" w:bidi="ar-SA"/>
+              </w:rPr>
+            </w:pPr>
+            <w:r>
+              <w:rPr>
+                <w:rFonts w:hint="eastAsia"/>
+                <w:lang w:val="en-US" w:eastAsia="zh-CN"/>
+              </w:rPr>
+              <w:t>列表</w:t>
             </w:r>
           </w:p>
         </w:tc>
@@ -35722,6 +37366,7 @@
           <w:tcPr>
             <w:tcW w:w="0" w:type="auto"/>
             <w:vMerge w:val="continue"/>
+            <w:tcBorders/>
             <w:vAlign w:val="center"/>
           </w:tcPr>
           <w:p>
@@ -35768,6 +37413,109 @@
                 <w:rFonts w:hint="eastAsia"/>
                 <w:lang w:val="en-US" w:eastAsia="zh-CN"/>
               </w:rPr>
+              <w:t>rostopic echo &lt;topic&gt;</w:t>
+            </w:r>
+          </w:p>
+        </w:tc>
+        <w:tc>
+          <w:tcPr>
+            <w:tcW w:w="0" w:type="auto"/>
+            <w:vAlign w:val="center"/>
+          </w:tcPr>
+          <w:p>
+            <w:pPr>
+              <w:pStyle w:val="12"/>
+              <w:bidi w:val="0"/>
+              <w:jc w:val="both"/>
+              <w:rPr>
+                <w:rFonts w:hint="eastAsia" w:ascii="华文中宋" w:hAnsi="华文中宋" w:eastAsia="华文中宋" w:cs="华文中宋"/>
+                <w:b/>
+                <w:bCs/>
+                <w:color w:val="EA82E5"/>
+                <w:kern w:val="2"/>
+                <w:sz w:val="21"/>
+                <w:szCs w:val="21"/>
+                <w:lang w:val="en-US" w:eastAsia="zh-CN" w:bidi="ar-SA"/>
+              </w:rPr>
+            </w:pPr>
+            <w:r>
+              <w:rPr>
+                <w:rFonts w:hint="eastAsia"/>
+                <w:lang w:val="en-US" w:eastAsia="zh-CN"/>
+              </w:rPr>
+              <w:t>订阅</w:t>
+            </w:r>
+          </w:p>
+        </w:tc>
+      </w:tr>
+      <w:tr>
+        <w:tblPrEx>
+          <w:tblBorders>
+            <w:top w:val="single" w:color="auto" w:sz="4" w:space="0"/>
+            <w:left w:val="single" w:color="auto" w:sz="4" w:space="0"/>
+            <w:bottom w:val="single" w:color="auto" w:sz="4" w:space="0"/>
+            <w:right w:val="single" w:color="auto" w:sz="4" w:space="0"/>
+            <w:insideH w:val="single" w:color="auto" w:sz="4" w:space="0"/>
+            <w:insideV w:val="single" w:color="auto" w:sz="4" w:space="0"/>
+          </w:tblBorders>
+          <w:tblCellMar>
+            <w:top w:w="0" w:type="dxa"/>
+            <w:left w:w="108" w:type="dxa"/>
+            <w:bottom w:w="0" w:type="dxa"/>
+            <w:right w:w="108" w:type="dxa"/>
+          </w:tblCellMar>
+        </w:tblPrEx>
+        <w:tc>
+          <w:tcPr>
+            <w:tcW w:w="0" w:type="auto"/>
+            <w:vMerge w:val="continue"/>
+            <w:tcBorders/>
+            <w:vAlign w:val="center"/>
+          </w:tcPr>
+          <w:p>
+            <w:pPr>
+              <w:pStyle w:val="13"/>
+              <w:bidi w:val="0"/>
+              <w:jc w:val="both"/>
+              <w:rPr>
+                <w:rFonts w:hint="eastAsia" w:cs="华文中宋"/>
+                <w:b/>
+                <w:bCs/>
+                <w:color w:val="ED7D31" w:themeColor="accent2"/>
+                <w:kern w:val="2"/>
+                <w:sz w:val="21"/>
+                <w:szCs w:val="21"/>
+                <w:vertAlign w:val="baseline"/>
+                <w:lang w:val="en-US" w:eastAsia="zh-CN" w:bidi="ar-SA"/>
+                <w14:textFill>
+                  <w14:solidFill>
+                    <w14:schemeClr w14:val="accent2"/>
+                  </w14:solidFill>
+                </w14:textFill>
+              </w:rPr>
+            </w:pPr>
+          </w:p>
+        </w:tc>
+        <w:tc>
+          <w:tcPr>
+            <w:tcW w:w="0" w:type="auto"/>
+            <w:vAlign w:val="center"/>
+          </w:tcPr>
+          <w:p>
+            <w:pPr>
+              <w:pStyle w:val="13"/>
+              <w:bidi w:val="0"/>
+              <w:jc w:val="both"/>
+              <w:rPr>
+                <w:rFonts w:hint="default"/>
+                <w:lang w:val="en-US" w:eastAsia="zh-CN"/>
+              </w:rPr>
+            </w:pPr>
+            <w:r>
+              <w:rPr>
+                <w:rFonts w:hint="eastAsia"/>
+                <w:lang w:val="en-US" w:eastAsia="zh-CN"/>
+              </w:rPr>
               <w:t>rostopic pub &lt;topic&gt; &lt;msgT&gt; &lt;value&gt;</w:t>
             </w:r>
           </w:p>
@@ -35794,6 +37542,105 @@
               </w:rPr>
               <w:t>发布</w:t>
             </w:r>
+          </w:p>
+        </w:tc>
+      </w:tr>
+      <w:tr>
+        <w:tblPrEx>
+          <w:tblBorders>
+            <w:top w:val="single" w:color="auto" w:sz="4" w:space="0"/>
+            <w:left w:val="single" w:color="auto" w:sz="4" w:space="0"/>
+            <w:bottom w:val="single" w:color="auto" w:sz="4" w:space="0"/>
+            <w:right w:val="single" w:color="auto" w:sz="4" w:space="0"/>
+            <w:insideH w:val="single" w:color="auto" w:sz="4" w:space="0"/>
+            <w:insideV w:val="single" w:color="auto" w:sz="4" w:space="0"/>
+          </w:tblBorders>
+          <w:tblCellMar>
+            <w:top w:w="0" w:type="dxa"/>
+            <w:left w:w="108" w:type="dxa"/>
+            <w:bottom w:w="0" w:type="dxa"/>
+            <w:right w:w="108" w:type="dxa"/>
+          </w:tblCellMar>
+        </w:tblPrEx>
+        <w:tc>
+          <w:tcPr>
+            <w:tcW w:w="0" w:type="auto"/>
+            <w:vMerge w:val="continue"/>
+            <w:tcBorders/>
+            <w:vAlign w:val="center"/>
+          </w:tcPr>
+          <w:p>
+            <w:pPr>
+              <w:pStyle w:val="13"/>
+              <w:bidi w:val="0"/>
+              <w:jc w:val="both"/>
+              <w:rPr>
+                <w:rFonts w:hint="eastAsia" w:cs="华文中宋"/>
+                <w:b/>
+                <w:bCs/>
+                <w:color w:val="ED7D31" w:themeColor="accent2"/>
+                <w:kern w:val="2"/>
+                <w:sz w:val="21"/>
+                <w:szCs w:val="21"/>
+                <w:vertAlign w:val="baseline"/>
+                <w:lang w:val="en-US" w:eastAsia="zh-CN" w:bidi="ar-SA"/>
+                <w14:textFill>
+                  <w14:solidFill>
+                    <w14:schemeClr w14:val="accent2"/>
+                  </w14:solidFill>
+                </w14:textFill>
+              </w:rPr>
+            </w:pPr>
+          </w:p>
+        </w:tc>
+        <w:tc>
+          <w:tcPr>
+            <w:tcW w:w="0" w:type="auto"/>
+            <w:vAlign w:val="center"/>
+          </w:tcPr>
+          <w:p>
+            <w:pPr>
+              <w:pStyle w:val="13"/>
+              <w:bidi w:val="0"/>
+              <w:jc w:val="both"/>
+              <w:rPr>
+                <w:rFonts w:hint="default"/>
+                <w:lang w:val="en-US" w:eastAsia="zh-CN"/>
+              </w:rPr>
+            </w:pPr>
+            <w:r>
+              <w:rPr>
+                <w:rFonts w:hint="eastAsia"/>
+                <w:lang w:val="en-US" w:eastAsia="zh-CN"/>
+              </w:rPr>
+              <w:t>rostopic hz &lt;topic...&gt;</w:t>
+            </w:r>
+          </w:p>
+        </w:tc>
+        <w:tc>
+          <w:tcPr>
+            <w:tcW w:w="0" w:type="auto"/>
+            <w:vAlign w:val="center"/>
+          </w:tcPr>
+          <w:p>
+            <w:pPr>
+              <w:pStyle w:val="12"/>
+              <w:bidi w:val="0"/>
+              <w:jc w:val="both"/>
+              <w:rPr>
+                <w:rFonts w:hint="default"/>
+                <w:lang w:val="en-US" w:eastAsia="zh-CN"/>
+              </w:rPr>
+            </w:pPr>
+            <w:r>
+              <w:rPr>
+                <w:rFonts w:hint="eastAsia"/>
+                <w:lang w:val="en-US" w:eastAsia="zh-CN"/>
+              </w:rPr>
+              <w:t>速率</w:t>
+            </w:r>
+            <w:bookmarkStart w:id="0" w:name="_GoBack"/>
+            <w:bookmarkEnd w:id="0"/>
           </w:p>
         </w:tc>
       </w:tr>
@@ -37679,8 +39526,9 @@
         </w:tblCellMar>
       </w:tblPr>
       <w:tblGrid>
-        <w:gridCol w:w="3962"/>
-        <w:gridCol w:w="1057"/>
+        <w:gridCol w:w="847"/>
+        <w:gridCol w:w="5126"/>
+        <w:gridCol w:w="2174"/>
       </w:tblGrid>
       <w:tr>
         <w:tblPrEx>
@@ -37702,7 +39550,7 @@
         <w:tc>
           <w:tcPr>
             <w:tcW w:w="0" w:type="auto"/>
-            <w:gridSpan w:val="2"/>
+            <w:gridSpan w:val="3"/>
             <w:vAlign w:val="center"/>
           </w:tcPr>
           <w:p>
@@ -37756,6 +39604,7 @@
         <w:tc>
           <w:tcPr>
             <w:tcW w:w="0" w:type="auto"/>
+            <w:vMerge w:val="restart"/>
             <w:vAlign w:val="center"/>
           </w:tcPr>
           <w:p>
@@ -37764,15 +39613,50 @@
               <w:bidi w:val="0"/>
               <w:rPr>
                 <w:rFonts w:hint="default"/>
-                <w:lang w:val="en-US" w:eastAsia="zh-CN"/>
-              </w:rPr>
-            </w:pPr>
-            <w:r>
-              <w:rPr>
-                <w:rFonts w:hint="eastAsia"/>
-                <w:lang w:val="en-US" w:eastAsia="zh-CN"/>
-              </w:rPr>
-              <w:t>add_dependencies(&lt;target&gt; &lt;dep...&gt;)</w:t>
+                <w:color w:val="ED7D31" w:themeColor="accent2"/>
+                <w:lang w:val="en-US" w:eastAsia="zh-CN"/>
+                <w14:textFill>
+                  <w14:solidFill>
+                    <w14:schemeClr w14:val="accent2"/>
+                  </w14:solidFill>
+                </w14:textFill>
+              </w:rPr>
+            </w:pPr>
+            <w:r>
+              <w:rPr>
+                <w:rFonts w:hint="eastAsia"/>
+                <w:color w:val="ED7D31" w:themeColor="accent2"/>
+                <w:lang w:val="en-US" w:eastAsia="zh-CN"/>
+                <w14:textFill>
+                  <w14:solidFill>
+                    <w14:schemeClr w14:val="accent2"/>
+                  </w14:solidFill>
+                </w14:textFill>
+              </w:rPr>
+              <w:t>宏变量</w:t>
+            </w:r>
+          </w:p>
+        </w:tc>
+        <w:tc>
+          <w:tcPr>
+            <w:tcW w:w="0" w:type="auto"/>
+            <w:vAlign w:val="center"/>
+          </w:tcPr>
+          <w:p>
+            <w:pPr>
+              <w:pStyle w:val="13"/>
+              <w:bidi w:val="0"/>
+              <w:rPr>
+                <w:rFonts w:hint="default"/>
+                <w:lang w:val="en-US" w:eastAsia="zh-CN"/>
+              </w:rPr>
+            </w:pPr>
+            <w:r>
+              <w:rPr>
+                <w:rFonts w:hint="eastAsia"/>
+                <w:lang w:val="en-US" w:eastAsia="zh-CN"/>
+              </w:rPr>
+              <w:t>catkin_INCLUDE_DIRS</w:t>
             </w:r>
           </w:p>
         </w:tc>
@@ -37792,10 +39676,459 @@
             </w:pPr>
             <w:r>
               <w:rPr>
-                <w:rFonts w:hint="eastAsia"/>
-                <w:lang w:val="en-US" w:eastAsia="zh-CN"/>
-              </w:rPr>
-              <w:t>链接依赖</w:t>
+                <w:rFonts w:hint="eastAsia" w:ascii="华文中宋" w:hAnsi="华文中宋" w:eastAsia="华文中宋" w:cs="华文中宋"/>
+                <w:b/>
+                <w:bCs/>
+                <w:color w:val="ED7D31" w:themeColor="accent2"/>
+                <w:kern w:val="2"/>
+                <w:sz w:val="21"/>
+                <w:szCs w:val="21"/>
+                <w:vertAlign w:val="baseline"/>
+                <w:lang w:val="en-US" w:eastAsia="zh-CN" w:bidi="ar-SA"/>
+                <w14:textFill>
+                  <w14:solidFill>
+                    <w14:schemeClr w14:val="accent2"/>
+                  </w14:solidFill>
+                </w14:textFill>
+              </w:rPr>
+              <w:t>catkin包</w:t>
+            </w:r>
+            <w:r>
+              <w:rPr>
+                <w:rFonts w:hint="eastAsia"/>
+                <w:lang w:val="en-US" w:eastAsia="zh-CN"/>
+              </w:rPr>
+              <w:t>头文件目录</w:t>
+            </w:r>
+          </w:p>
+        </w:tc>
+      </w:tr>
+      <w:tr>
+        <w:tblPrEx>
+          <w:tblBorders>
+            <w:top w:val="single" w:color="auto" w:sz="4" w:space="0"/>
+            <w:left w:val="single" w:color="auto" w:sz="4" w:space="0"/>
+            <w:bottom w:val="single" w:color="auto" w:sz="4" w:space="0"/>
+            <w:right w:val="single" w:color="auto" w:sz="4" w:space="0"/>
+            <w:insideH w:val="single" w:color="auto" w:sz="4" w:space="0"/>
+            <w:insideV w:val="single" w:color="auto" w:sz="4" w:space="0"/>
+          </w:tblBorders>
+          <w:tblCellMar>
+            <w:top w:w="0" w:type="dxa"/>
+            <w:left w:w="108" w:type="dxa"/>
+            <w:bottom w:w="0" w:type="dxa"/>
+            <w:right w:w="108" w:type="dxa"/>
+          </w:tblCellMar>
+        </w:tblPrEx>
+        <w:tc>
+          <w:tcPr>
+            <w:tcW w:w="0" w:type="auto"/>
+            <w:vMerge w:val="continue"/>
+            <w:vAlign w:val="center"/>
+          </w:tcPr>
+          <w:p>
+            <w:pPr>
+              <w:pStyle w:val="13"/>
+              <w:bidi w:val="0"/>
+              <w:rPr>
+                <w:rFonts w:hint="eastAsia"/>
+                <w:color w:val="ED7D31" w:themeColor="accent2"/>
+                <w:lang w:val="en-US" w:eastAsia="zh-CN"/>
+                <w14:textFill>
+                  <w14:solidFill>
+                    <w14:schemeClr w14:val="accent2"/>
+                  </w14:solidFill>
+                </w14:textFill>
+              </w:rPr>
+            </w:pPr>
+          </w:p>
+        </w:tc>
+        <w:tc>
+          <w:tcPr>
+            <w:tcW w:w="0" w:type="auto"/>
+            <w:vAlign w:val="center"/>
+          </w:tcPr>
+          <w:p>
+            <w:pPr>
+              <w:pStyle w:val="13"/>
+              <w:bidi w:val="0"/>
+              <w:rPr>
+                <w:rFonts w:hint="default"/>
+                <w:lang w:val="en-US" w:eastAsia="zh-CN"/>
+              </w:rPr>
+            </w:pPr>
+            <w:r>
+              <w:rPr>
+                <w:rFonts w:hint="eastAsia"/>
+                <w:lang w:val="en-US" w:eastAsia="zh-CN"/>
+              </w:rPr>
+              <w:t>catkin_LIBRARIES</w:t>
+            </w:r>
+          </w:p>
+        </w:tc>
+        <w:tc>
+          <w:tcPr>
+            <w:tcW w:w="0" w:type="auto"/>
+            <w:vAlign w:val="center"/>
+          </w:tcPr>
+          <w:p>
+            <w:pPr>
+              <w:pStyle w:val="12"/>
+              <w:bidi w:val="0"/>
+              <w:rPr>
+                <w:rFonts w:hint="default" w:ascii="华文中宋" w:hAnsi="华文中宋" w:eastAsia="华文中宋" w:cs="华文中宋"/>
+                <w:b/>
+                <w:bCs/>
+                <w:color w:val="ED7D31" w:themeColor="accent2"/>
+                <w:kern w:val="2"/>
+                <w:sz w:val="21"/>
+                <w:szCs w:val="21"/>
+                <w:vertAlign w:val="baseline"/>
+                <w:lang w:val="en-US" w:eastAsia="zh-CN" w:bidi="ar-SA"/>
+                <w14:textFill>
+                  <w14:solidFill>
+                    <w14:schemeClr w14:val="accent2"/>
+                  </w14:solidFill>
+                </w14:textFill>
+              </w:rPr>
+            </w:pPr>
+            <w:r>
+              <w:rPr>
+                <w:rFonts w:hint="eastAsia" w:ascii="华文中宋" w:hAnsi="华文中宋" w:eastAsia="华文中宋" w:cs="华文中宋"/>
+                <w:b/>
+                <w:bCs/>
+                <w:color w:val="ED7D31" w:themeColor="accent2"/>
+                <w:kern w:val="2"/>
+                <w:sz w:val="21"/>
+                <w:szCs w:val="21"/>
+                <w:vertAlign w:val="baseline"/>
+                <w:lang w:val="en-US" w:eastAsia="zh-CN" w:bidi="ar-SA"/>
+                <w14:textFill>
+                  <w14:solidFill>
+                    <w14:schemeClr w14:val="accent2"/>
+                  </w14:solidFill>
+                </w14:textFill>
+              </w:rPr>
+              <w:t>catkin包</w:t>
+            </w:r>
+            <w:r>
+              <w:rPr>
+                <w:rFonts w:hint="eastAsia"/>
+                <w:lang w:val="en-US" w:eastAsia="zh-CN"/>
+              </w:rPr>
+              <w:t>库路径c</w:t>
+            </w:r>
+          </w:p>
+        </w:tc>
+      </w:tr>
+      <w:tr>
+        <w:tblPrEx>
+          <w:tblBorders>
+            <w:top w:val="single" w:color="auto" w:sz="4" w:space="0"/>
+            <w:left w:val="single" w:color="auto" w:sz="4" w:space="0"/>
+            <w:bottom w:val="single" w:color="auto" w:sz="4" w:space="0"/>
+            <w:right w:val="single" w:color="auto" w:sz="4" w:space="0"/>
+            <w:insideH w:val="single" w:color="auto" w:sz="4" w:space="0"/>
+            <w:insideV w:val="single" w:color="auto" w:sz="4" w:space="0"/>
+          </w:tblBorders>
+          <w:tblCellMar>
+            <w:top w:w="0" w:type="dxa"/>
+            <w:left w:w="108" w:type="dxa"/>
+            <w:bottom w:w="0" w:type="dxa"/>
+            <w:right w:w="108" w:type="dxa"/>
+          </w:tblCellMar>
+        </w:tblPrEx>
+        <w:tc>
+          <w:tcPr>
+            <w:tcW w:w="0" w:type="auto"/>
+            <w:vMerge w:val="restart"/>
+            <w:vAlign w:val="center"/>
+          </w:tcPr>
+          <w:p>
+            <w:pPr>
+              <w:pStyle w:val="13"/>
+              <w:bidi w:val="0"/>
+              <w:rPr>
+                <w:rFonts w:hint="default"/>
+                <w:color w:val="ED7D31" w:themeColor="accent2"/>
+                <w:lang w:val="en-US" w:eastAsia="zh-CN"/>
+                <w14:textFill>
+                  <w14:solidFill>
+                    <w14:schemeClr w14:val="accent2"/>
+                  </w14:solidFill>
+                </w14:textFill>
+              </w:rPr>
+            </w:pPr>
+            <w:r>
+              <w:rPr>
+                <w:rFonts w:hint="eastAsia"/>
+                <w:color w:val="ED7D31" w:themeColor="accent2"/>
+                <w:lang w:val="en-US" w:eastAsia="zh-CN"/>
+                <w14:textFill>
+                  <w14:solidFill>
+                    <w14:schemeClr w14:val="accent2"/>
+                  </w14:solidFill>
+                </w14:textFill>
+              </w:rPr>
+              <w:t>语句</w:t>
+            </w:r>
+          </w:p>
+        </w:tc>
+        <w:tc>
+          <w:tcPr>
+            <w:tcW w:w="0" w:type="auto"/>
+            <w:shd w:val="clear" w:color="auto" w:fill="auto"/>
+            <w:vAlign w:val="center"/>
+          </w:tcPr>
+          <w:p>
+            <w:pPr>
+              <w:pStyle w:val="13"/>
+              <w:bidi w:val="0"/>
+              <w:rPr>
+                <w:rFonts w:hint="eastAsia"/>
+                <w:lang w:val="en-US" w:eastAsia="zh-CN"/>
+              </w:rPr>
+            </w:pPr>
+            <w:r>
+              <w:rPr>
+                <w:rFonts w:hint="eastAsia"/>
+                <w:lang w:val="en-US" w:eastAsia="zh-CN"/>
+              </w:rPr>
+              <w:t xml:space="preserve">find_package(catkin REQUIRED COMPONENTS </w:t>
+            </w:r>
+          </w:p>
+          <w:p>
+            <w:pPr>
+              <w:pStyle w:val="13"/>
+              <w:bidi w:val="0"/>
+              <w:ind w:firstLine="420" w:firstLineChars="200"/>
+              <w:rPr>
+                <w:rFonts w:hint="default"/>
+                <w:lang w:val="en-US" w:eastAsia="zh-CN"/>
+              </w:rPr>
+            </w:pPr>
+            <w:r>
+              <w:rPr>
+                <w:rFonts w:hint="eastAsia"/>
+                <w:lang w:val="en-US" w:eastAsia="zh-CN"/>
+              </w:rPr>
+              <w:t>&lt;dep...&gt;)</w:t>
+            </w:r>
+          </w:p>
+        </w:tc>
+        <w:tc>
+          <w:tcPr>
+            <w:tcW w:w="0" w:type="auto"/>
+            <w:shd w:val="clear" w:color="auto" w:fill="auto"/>
+            <w:vAlign w:val="center"/>
+          </w:tcPr>
+          <w:p>
+            <w:pPr>
+              <w:pStyle w:val="12"/>
+              <w:bidi w:val="0"/>
+              <w:rPr>
+                <w:rFonts w:hint="default"/>
+                <w:lang w:val="en-US" w:eastAsia="zh-CN"/>
+              </w:rPr>
+            </w:pPr>
+            <w:r>
+              <w:rPr>
+                <w:rFonts w:hint="eastAsia"/>
+                <w:lang w:val="en-US" w:eastAsia="zh-CN"/>
+              </w:rPr>
+              <w:t>查找</w:t>
+            </w:r>
+            <w:r>
+              <w:rPr>
+                <w:rFonts w:hint="eastAsia" w:ascii="华文中宋" w:hAnsi="华文中宋" w:eastAsia="华文中宋" w:cs="华文中宋"/>
+                <w:b/>
+                <w:bCs/>
+                <w:color w:val="ED7D31" w:themeColor="accent2"/>
+                <w:kern w:val="2"/>
+                <w:sz w:val="21"/>
+                <w:szCs w:val="21"/>
+                <w:vertAlign w:val="baseline"/>
+                <w:lang w:val="en-US" w:eastAsia="zh-CN" w:bidi="ar-SA"/>
+                <w14:textFill>
+                  <w14:solidFill>
+                    <w14:schemeClr w14:val="accent2"/>
+                  </w14:solidFill>
+                </w14:textFill>
+              </w:rPr>
+              <w:t>catkin包</w:t>
+            </w:r>
+          </w:p>
+        </w:tc>
+      </w:tr>
+      <w:tr>
+        <w:tblPrEx>
+          <w:tblBorders>
+            <w:top w:val="single" w:color="auto" w:sz="4" w:space="0"/>
+            <w:left w:val="single" w:color="auto" w:sz="4" w:space="0"/>
+            <w:bottom w:val="single" w:color="auto" w:sz="4" w:space="0"/>
+            <w:right w:val="single" w:color="auto" w:sz="4" w:space="0"/>
+            <w:insideH w:val="single" w:color="auto" w:sz="4" w:space="0"/>
+            <w:insideV w:val="single" w:color="auto" w:sz="4" w:space="0"/>
+          </w:tblBorders>
+          <w:tblCellMar>
+            <w:top w:w="0" w:type="dxa"/>
+            <w:left w:w="108" w:type="dxa"/>
+            <w:bottom w:w="0" w:type="dxa"/>
+            <w:right w:w="108" w:type="dxa"/>
+          </w:tblCellMar>
+        </w:tblPrEx>
+        <w:tc>
+          <w:tcPr>
+            <w:tcW w:w="0" w:type="auto"/>
+            <w:vMerge w:val="continue"/>
+            <w:vAlign w:val="center"/>
+          </w:tcPr>
+          <w:p>
+            <w:pPr>
+              <w:pStyle w:val="13"/>
+              <w:bidi w:val="0"/>
+              <w:rPr>
+                <w:rFonts w:hint="default"/>
+                <w:color w:val="ED7D31" w:themeColor="accent2"/>
+                <w:lang w:val="en-US" w:eastAsia="zh-CN"/>
+                <w14:textFill>
+                  <w14:solidFill>
+                    <w14:schemeClr w14:val="accent2"/>
+                  </w14:solidFill>
+                </w14:textFill>
+              </w:rPr>
+            </w:pPr>
+          </w:p>
+        </w:tc>
+        <w:tc>
+          <w:tcPr>
+            <w:tcW w:w="0" w:type="auto"/>
+            <w:shd w:val="clear" w:color="auto" w:fill="auto"/>
+            <w:vAlign w:val="center"/>
+          </w:tcPr>
+          <w:p>
+            <w:pPr>
+              <w:pStyle w:val="13"/>
+              <w:bidi w:val="0"/>
+              <w:rPr>
+                <w:rFonts w:hint="eastAsia"/>
+                <w:lang w:val="en-US" w:eastAsia="zh-CN"/>
+              </w:rPr>
+            </w:pPr>
+            <w:r>
+              <w:rPr>
+                <w:rFonts w:hint="eastAsia"/>
+                <w:lang w:val="en-US" w:eastAsia="zh-CN"/>
+              </w:rPr>
+              <w:t>catkin_package(</w:t>
+            </w:r>
+          </w:p>
+          <w:p>
+            <w:pPr>
+              <w:pStyle w:val="13"/>
+              <w:bidi w:val="0"/>
+              <w:ind w:firstLine="420" w:firstLineChars="200"/>
+              <w:rPr>
+                <w:rFonts w:hint="eastAsia"/>
+                <w:lang w:val="en-US" w:eastAsia="zh-CN"/>
+              </w:rPr>
+            </w:pPr>
+            <w:r>
+              <w:rPr>
+                <w:rFonts w:hint="eastAsia"/>
+                <w:lang w:val="en-US" w:eastAsia="zh-CN"/>
+              </w:rPr>
+              <w:t>INCLUDE_DIRS &lt;path&gt;</w:t>
+            </w:r>
+          </w:p>
+          <w:p>
+            <w:pPr>
+              <w:pStyle w:val="13"/>
+              <w:bidi w:val="0"/>
+              <w:ind w:firstLine="420" w:firstLineChars="200"/>
+              <w:rPr>
+                <w:rFonts w:hint="default"/>
+                <w:lang w:val="en-US" w:eastAsia="zh-CN"/>
+              </w:rPr>
+            </w:pPr>
+            <w:r>
+              <w:rPr>
+                <w:rFonts w:hint="eastAsia"/>
+                <w:lang w:val="en-US" w:eastAsia="zh-CN"/>
+              </w:rPr>
+              <w:t>CATKIN_DEPENDS &lt;dep...&gt;</w:t>
+            </w:r>
+          </w:p>
+          <w:p>
+            <w:pPr>
+              <w:pStyle w:val="13"/>
+              <w:bidi w:val="0"/>
+              <w:rPr>
+                <w:rFonts w:hint="eastAsia" w:ascii="华文中宋" w:hAnsi="华文中宋" w:eastAsia="华文中宋" w:cs="华文中宋"/>
+                <w:b/>
+                <w:bCs/>
+                <w:color w:val="FF0000"/>
+                <w:kern w:val="2"/>
+                <w:sz w:val="21"/>
+                <w:szCs w:val="21"/>
+                <w:lang w:val="en-US" w:eastAsia="zh-CN" w:bidi="ar-SA"/>
+              </w:rPr>
+            </w:pPr>
+            <w:r>
+              <w:rPr>
+                <w:rFonts w:hint="eastAsia"/>
+                <w:lang w:val="en-US" w:eastAsia="zh-CN"/>
+              </w:rPr>
+              <w:t>)</w:t>
+            </w:r>
+          </w:p>
+        </w:tc>
+        <w:tc>
+          <w:tcPr>
+            <w:tcW w:w="0" w:type="auto"/>
+            <w:shd w:val="clear" w:color="auto" w:fill="auto"/>
+            <w:vAlign w:val="center"/>
+          </w:tcPr>
+          <w:p>
+            <w:pPr>
+              <w:pStyle w:val="12"/>
+              <w:bidi w:val="0"/>
+              <w:rPr>
+                <w:rFonts w:hint="eastAsia" w:ascii="华文中宋" w:hAnsi="华文中宋" w:eastAsia="华文中宋" w:cs="华文中宋"/>
+                <w:b/>
+                <w:bCs/>
+                <w:color w:val="EA82E5"/>
+                <w:kern w:val="2"/>
+                <w:sz w:val="21"/>
+                <w:szCs w:val="21"/>
+                <w:lang w:val="en-US" w:eastAsia="zh-CN" w:bidi="ar-SA"/>
+              </w:rPr>
+            </w:pPr>
+            <w:r>
+              <w:rPr>
+                <w:rFonts w:hint="eastAsia"/>
+                <w:lang w:val="en-US" w:eastAsia="zh-CN"/>
+              </w:rPr>
+              <w:t>创建</w:t>
+            </w:r>
+            <w:r>
+              <w:rPr>
+                <w:rFonts w:hint="eastAsia" w:ascii="华文中宋" w:hAnsi="华文中宋" w:eastAsia="华文中宋" w:cs="华文中宋"/>
+                <w:b/>
+                <w:bCs/>
+                <w:color w:val="ED7D31" w:themeColor="accent2"/>
+                <w:kern w:val="2"/>
+                <w:sz w:val="21"/>
+                <w:szCs w:val="21"/>
+                <w:vertAlign w:val="baseline"/>
+                <w:lang w:val="en-US" w:eastAsia="zh-CN" w:bidi="ar-SA"/>
+                <w14:textFill>
+                  <w14:solidFill>
+                    <w14:schemeClr w14:val="accent2"/>
+                  </w14:solidFill>
+                </w14:textFill>
+              </w:rPr>
+              <w:t>catkin包</w:t>
             </w:r>
           </w:p>
         </w:tc>
@@ -37826,8 +40159,6 @@
           <w:lang w:val="en-US" w:eastAsia="zh-CN"/>
         </w:rPr>
       </w:pPr>
-      <w:bookmarkStart w:id="0" w:name="_GoBack"/>
-      <w:bookmarkEnd w:id="0"/>
       <w:r>
         <w:rPr>
           <w:rFonts w:hint="eastAsia"/>
@@ -37895,6 +40226,12 @@
             <w:insideH w:val="single" w:color="auto" w:sz="4" w:space="0"/>
             <w:insideV w:val="single" w:color="auto" w:sz="4" w:space="0"/>
           </w:tblBorders>
+          <w:tblCellMar>
+            <w:top w:w="0" w:type="dxa"/>
+            <w:left w:w="108" w:type="dxa"/>
+            <w:bottom w:w="0" w:type="dxa"/>
+            <w:right w:w="108" w:type="dxa"/>
+          </w:tblCellMar>
         </w:tblPrEx>
         <w:tc>
           <w:tcPr>
@@ -39442,7 +41779,7 @@
       </w:tblPr>
       <w:tblGrid>
         <w:gridCol w:w="637"/>
-        <w:gridCol w:w="3689"/>
+        <w:gridCol w:w="4076"/>
         <w:gridCol w:w="1268"/>
       </w:tblGrid>
       <w:tr>
@@ -39608,7 +41945,7 @@
                 <w:rFonts w:hint="eastAsia"/>
                 <w:lang w:val="en-US" w:eastAsia="zh-CN"/>
               </w:rPr>
-              <w:t>advertise&lt;msgT&gt;(topic, qos)</w:t>
+              <w:t>advertise&lt;msgT&gt;(topic, queue_size)</w:t>
             </w:r>
           </w:p>
         </w:tc>
@@ -39724,7 +42061,7 @@
                 <w:rFonts w:hint="eastAsia"/>
                 <w:lang w:val="en-US" w:eastAsia="zh-CN"/>
               </w:rPr>
-              <w:t>subscribe(topic, qos, callback)</w:t>
+              <w:t>subscribe(topic, queue_size, callback)</w:t>
             </w:r>
           </w:p>
         </w:tc>
@@ -41101,14 +43438,12 @@
       </w:tblGrid>
       <w:tr>
         <w:tblPrEx>
-          <w:tblBorders>
-            <w:top w:val="single" w:color="auto" w:sz="4" w:space="0"/>
-            <w:left w:val="single" w:color="auto" w:sz="4" w:space="0"/>
-            <w:bottom w:val="single" w:color="auto" w:sz="4" w:space="0"/>
-            <w:right w:val="single" w:color="auto" w:sz="4" w:space="0"/>
-            <w:insideH w:val="single" w:color="auto" w:sz="4" w:space="0"/>
-            <w:insideV w:val="single" w:color="auto" w:sz="4" w:space="0"/>
-          </w:tblBorders>
+          <w:tblCellMar>
+            <w:top w:w="0" w:type="dxa"/>
+            <w:left w:w="108" w:type="dxa"/>
+            <w:bottom w:w="0" w:type="dxa"/>
+            <w:right w:w="108" w:type="dxa"/>
+          </w:tblCellMar>
         </w:tblPrEx>
         <w:tc>
           <w:tcPr>
@@ -43623,14 +45958,6 @@
       </w:tblGrid>
       <w:tr>
         <w:tblPrEx>
-          <w:tblBorders>
-            <w:top w:val="single" w:color="auto" w:sz="4" w:space="0"/>
-            <w:left w:val="single" w:color="auto" w:sz="4" w:space="0"/>
-            <w:bottom w:val="single" w:color="auto" w:sz="4" w:space="0"/>
-            <w:right w:val="single" w:color="auto" w:sz="4" w:space="0"/>
-            <w:insideH w:val="single" w:color="auto" w:sz="4" w:space="0"/>
-            <w:insideV w:val="single" w:color="auto" w:sz="4" w:space="0"/>
-          </w:tblBorders>
           <w:tblCellMar>
             <w:top w:w="0" w:type="dxa"/>
             <w:left w:w="108" w:type="dxa"/>

</xml_diff>

<commit_message>
update on 2024-11-23 18:00:35.763327
</commit_message>
<xml_diff>
--- a/cpp 系统交互.docx
+++ b/cpp 系统交互.docx
@@ -3398,6 +3398,12 @@
             <w:insideH w:val="single" w:color="auto" w:sz="4" w:space="0"/>
             <w:insideV w:val="single" w:color="auto" w:sz="4" w:space="0"/>
           </w:tblBorders>
+          <w:tblCellMar>
+            <w:top w:w="0" w:type="dxa"/>
+            <w:left w:w="108" w:type="dxa"/>
+            <w:bottom w:w="0" w:type="dxa"/>
+            <w:right w:w="108" w:type="dxa"/>
+          </w:tblCellMar>
         </w:tblPrEx>
         <w:tc>
           <w:tcPr>
@@ -14437,12 +14443,6 @@
             <w:insideH w:val="single" w:color="auto" w:sz="4" w:space="0"/>
             <w:insideV w:val="single" w:color="auto" w:sz="4" w:space="0"/>
           </w:tblBorders>
-          <w:tblCellMar>
-            <w:top w:w="0" w:type="dxa"/>
-            <w:left w:w="108" w:type="dxa"/>
-            <w:bottom w:w="0" w:type="dxa"/>
-            <w:right w:w="108" w:type="dxa"/>
-          </w:tblCellMar>
         </w:tblPrEx>
         <w:tc>
           <w:tcPr>
@@ -25345,6 +25345,12 @@
             <w:insideH w:val="single" w:color="auto" w:sz="4" w:space="0"/>
             <w:insideV w:val="single" w:color="auto" w:sz="4" w:space="0"/>
           </w:tblBorders>
+          <w:tblCellMar>
+            <w:top w:w="0" w:type="dxa"/>
+            <w:left w:w="108" w:type="dxa"/>
+            <w:bottom w:w="0" w:type="dxa"/>
+            <w:right w:w="108" w:type="dxa"/>
+          </w:tblCellMar>
         </w:tblPrEx>
         <w:trPr>
           <w:trHeight w:val="139" w:hRule="atLeast"/>
@@ -29267,8 +29273,6 @@
           <w:lang w:val="en-US" w:eastAsia="zh-CN"/>
         </w:rPr>
       </w:pPr>
-      <w:bookmarkStart w:id="0" w:name="_GoBack"/>
-      <w:bookmarkEnd w:id="0"/>
     </w:p>
     <w:p>
       <w:pPr>
@@ -29331,6 +29335,12 @@
             <w:insideH w:val="single" w:color="auto" w:sz="4" w:space="0"/>
             <w:insideV w:val="single" w:color="auto" w:sz="4" w:space="0"/>
           </w:tblBorders>
+          <w:tblCellMar>
+            <w:top w:w="0" w:type="dxa"/>
+            <w:left w:w="108" w:type="dxa"/>
+            <w:bottom w:w="0" w:type="dxa"/>
+            <w:right w:w="108" w:type="dxa"/>
+          </w:tblCellMar>
         </w:tblPrEx>
         <w:trPr>
           <w:trHeight w:val="139" w:hRule="atLeast"/>
@@ -30397,7 +30407,6 @@
           <w:tcPr>
             <w:tcW w:w="0" w:type="auto"/>
             <w:vMerge w:val="continue"/>
-            <w:tcBorders/>
             <w:vAlign w:val="center"/>
           </w:tcPr>
           <w:p>
@@ -32074,6 +32083,604 @@
               </w:rPr>
               <w:t>加速度</w:t>
             </w:r>
+          </w:p>
+        </w:tc>
+      </w:tr>
+    </w:tbl>
+    <w:p>
+      <w:pPr>
+        <w:rPr>
+          <w:rFonts w:hint="eastAsia"/>
+          <w:lang w:val="en-US" w:eastAsia="zh-CN"/>
+        </w:rPr>
+      </w:pPr>
+    </w:p>
+    <w:tbl>
+      <w:tblPr>
+        <w:tblStyle w:val="8"/>
+        <w:tblW w:w="0" w:type="auto"/>
+        <w:tblInd w:w="0" w:type="dxa"/>
+        <w:tblBorders>
+          <w:top w:val="single" w:color="auto" w:sz="4" w:space="0"/>
+          <w:left w:val="single" w:color="auto" w:sz="4" w:space="0"/>
+          <w:bottom w:val="single" w:color="auto" w:sz="4" w:space="0"/>
+          <w:right w:val="single" w:color="auto" w:sz="4" w:space="0"/>
+          <w:insideH w:val="single" w:color="auto" w:sz="4" w:space="0"/>
+          <w:insideV w:val="single" w:color="auto" w:sz="4" w:space="0"/>
+        </w:tblBorders>
+        <w:tblLayout w:type="autofit"/>
+        <w:tblCellMar>
+          <w:top w:w="0" w:type="dxa"/>
+          <w:left w:w="108" w:type="dxa"/>
+          <w:bottom w:w="0" w:type="dxa"/>
+          <w:right w:w="108" w:type="dxa"/>
+        </w:tblCellMar>
+      </w:tblPr>
+      <w:tblGrid>
+        <w:gridCol w:w="637"/>
+        <w:gridCol w:w="3364"/>
+        <w:gridCol w:w="2051"/>
+      </w:tblGrid>
+      <w:tr>
+        <w:tblPrEx>
+          <w:tblBorders>
+            <w:top w:val="single" w:color="auto" w:sz="4" w:space="0"/>
+            <w:left w:val="single" w:color="auto" w:sz="4" w:space="0"/>
+            <w:bottom w:val="single" w:color="auto" w:sz="4" w:space="0"/>
+            <w:right w:val="single" w:color="auto" w:sz="4" w:space="0"/>
+            <w:insideH w:val="single" w:color="auto" w:sz="4" w:space="0"/>
+            <w:insideV w:val="single" w:color="auto" w:sz="4" w:space="0"/>
+          </w:tblBorders>
+          <w:tblCellMar>
+            <w:top w:w="0" w:type="dxa"/>
+            <w:left w:w="108" w:type="dxa"/>
+            <w:bottom w:w="0" w:type="dxa"/>
+            <w:right w:w="108" w:type="dxa"/>
+          </w:tblCellMar>
+        </w:tblPrEx>
+        <w:trPr>
+          <w:trHeight w:val="139" w:hRule="atLeast"/>
+        </w:trPr>
+        <w:tc>
+          <w:tcPr>
+            <w:tcW w:w="0" w:type="auto"/>
+            <w:gridSpan w:val="2"/>
+            <w:vAlign w:val="center"/>
+          </w:tcPr>
+          <w:p>
+            <w:pPr>
+              <w:pStyle w:val="13"/>
+              <w:bidi w:val="0"/>
+              <w:jc w:val="both"/>
+              <w:rPr>
+                <w:rFonts w:hint="default" w:ascii="华文中宋" w:hAnsi="华文中宋" w:eastAsia="华文中宋" w:cs="华文中宋"/>
+                <w:b/>
+                <w:bCs/>
+                <w:color w:val="FF0000"/>
+                <w:kern w:val="2"/>
+                <w:sz w:val="21"/>
+                <w:szCs w:val="21"/>
+                <w:lang w:val="en-US" w:eastAsia="zh-CN" w:bidi="ar-SA"/>
+              </w:rPr>
+            </w:pPr>
+            <w:r>
+              <w:rPr>
+                <w:rFonts w:hint="eastAsia"/>
+                <w:lang w:val="en-US" w:eastAsia="zh-CN"/>
+              </w:rPr>
+              <w:t>Joy</w:t>
+            </w:r>
+          </w:p>
+        </w:tc>
+        <w:tc>
+          <w:tcPr>
+            <w:tcW w:w="0" w:type="auto"/>
+            <w:vAlign w:val="center"/>
+          </w:tcPr>
+          <w:p>
+            <w:pPr>
+              <w:jc w:val="both"/>
+              <w:rPr>
+                <w:rFonts w:hint="default" w:ascii="华文中宋" w:hAnsi="华文中宋" w:eastAsia="华文中宋" w:cs="华文中宋"/>
+                <w:b/>
+                <w:bCs/>
+                <w:color w:val="ED7D31" w:themeColor="accent2"/>
+                <w:kern w:val="2"/>
+                <w:sz w:val="21"/>
+                <w:szCs w:val="21"/>
+                <w:vertAlign w:val="baseline"/>
+                <w:lang w:val="en-US" w:eastAsia="zh-CN" w:bidi="ar-SA"/>
+                <w14:textFill>
+                  <w14:solidFill>
+                    <w14:schemeClr w14:val="accent2"/>
+                  </w14:solidFill>
+                </w14:textFill>
+              </w:rPr>
+            </w:pPr>
+            <w:r>
+              <w:rPr>
+                <w:rStyle w:val="14"/>
+                <w:rFonts w:hint="eastAsia"/>
+                <w:lang w:val="en-US" w:eastAsia="zh-CN"/>
+              </w:rPr>
+              <w:t>手柄操作</w:t>
+            </w:r>
+            <w:r>
+              <w:rPr>
+                <w:rFonts w:hint="eastAsia" w:cs="华文中宋"/>
+                <w:b/>
+                <w:bCs/>
+                <w:color w:val="ED7D31" w:themeColor="accent2"/>
+                <w:kern w:val="2"/>
+                <w:sz w:val="21"/>
+                <w:szCs w:val="24"/>
+                <w:lang w:val="en-US" w:eastAsia="zh-CN" w:bidi="ar-SA"/>
+                <w14:textFill>
+                  <w14:solidFill>
+                    <w14:schemeClr w14:val="accent2"/>
+                  </w14:solidFill>
+                </w14:textFill>
+              </w:rPr>
+              <w:t xml:space="preserve"> (joy.hpp)</w:t>
+            </w:r>
+          </w:p>
+        </w:tc>
+      </w:tr>
+      <w:tr>
+        <w:tblPrEx>
+          <w:tblBorders>
+            <w:top w:val="single" w:color="auto" w:sz="4" w:space="0"/>
+            <w:left w:val="single" w:color="auto" w:sz="4" w:space="0"/>
+            <w:bottom w:val="single" w:color="auto" w:sz="4" w:space="0"/>
+            <w:right w:val="single" w:color="auto" w:sz="4" w:space="0"/>
+            <w:insideH w:val="single" w:color="auto" w:sz="4" w:space="0"/>
+            <w:insideV w:val="single" w:color="auto" w:sz="4" w:space="0"/>
+          </w:tblBorders>
+          <w:tblCellMar>
+            <w:top w:w="0" w:type="dxa"/>
+            <w:left w:w="108" w:type="dxa"/>
+            <w:bottom w:w="0" w:type="dxa"/>
+            <w:right w:w="108" w:type="dxa"/>
+          </w:tblCellMar>
+        </w:tblPrEx>
+        <w:tc>
+          <w:tcPr>
+            <w:tcW w:w="0" w:type="auto"/>
+            <w:vMerge w:val="restart"/>
+            <w:vAlign w:val="center"/>
+          </w:tcPr>
+          <w:p>
+            <w:pPr>
+              <w:pStyle w:val="13"/>
+              <w:bidi w:val="0"/>
+              <w:jc w:val="both"/>
+              <w:rPr>
+                <w:rFonts w:hint="default" w:ascii="华文中宋" w:hAnsi="华文中宋" w:eastAsia="华文中宋" w:cs="华文中宋"/>
+                <w:b/>
+                <w:bCs/>
+                <w:color w:val="ED7D31" w:themeColor="accent2"/>
+                <w:kern w:val="2"/>
+                <w:sz w:val="21"/>
+                <w:szCs w:val="21"/>
+                <w:vertAlign w:val="baseline"/>
+                <w:lang w:val="en-US" w:eastAsia="zh-CN" w:bidi="ar-SA"/>
+                <w14:textFill>
+                  <w14:solidFill>
+                    <w14:schemeClr w14:val="accent2"/>
+                  </w14:solidFill>
+                </w14:textFill>
+              </w:rPr>
+            </w:pPr>
+            <w:r>
+              <w:rPr>
+                <w:rFonts w:hint="eastAsia" w:cs="华文中宋"/>
+                <w:b/>
+                <w:bCs/>
+                <w:color w:val="ED7D31" w:themeColor="accent2"/>
+                <w:kern w:val="2"/>
+                <w:sz w:val="21"/>
+                <w:szCs w:val="21"/>
+                <w:vertAlign w:val="baseline"/>
+                <w:lang w:val="en-US" w:eastAsia="zh-CN" w:bidi="ar-SA"/>
+                <w14:textFill>
+                  <w14:solidFill>
+                    <w14:schemeClr w14:val="accent2"/>
+                  </w14:solidFill>
+                </w14:textFill>
+              </w:rPr>
+              <w:t>属性</w:t>
+            </w:r>
+          </w:p>
+        </w:tc>
+        <w:tc>
+          <w:tcPr>
+            <w:tcW w:w="0" w:type="auto"/>
+            <w:vAlign w:val="center"/>
+          </w:tcPr>
+          <w:p>
+            <w:pPr>
+              <w:pStyle w:val="13"/>
+              <w:bidi w:val="0"/>
+              <w:jc w:val="both"/>
+              <w:rPr>
+                <w:rFonts w:hint="default" w:ascii="华文中宋" w:hAnsi="华文中宋" w:eastAsia="华文中宋" w:cs="华文中宋"/>
+                <w:b/>
+                <w:bCs/>
+                <w:color w:val="FF0000"/>
+                <w:kern w:val="2"/>
+                <w:sz w:val="21"/>
+                <w:szCs w:val="21"/>
+                <w:lang w:val="en-US" w:eastAsia="zh-CN" w:bidi="ar-SA"/>
+              </w:rPr>
+            </w:pPr>
+            <w:r>
+              <w:rPr>
+                <w:rFonts w:hint="eastAsia" w:cs="华文中宋"/>
+                <w:b/>
+                <w:bCs/>
+                <w:color w:val="ED7D31" w:themeColor="accent2"/>
+                <w:kern w:val="2"/>
+                <w:sz w:val="21"/>
+                <w:szCs w:val="21"/>
+                <w:lang w:val="en-US" w:eastAsia="zh-CN" w:bidi="ar-SA"/>
+                <w14:textFill>
+                  <w14:solidFill>
+                    <w14:schemeClr w14:val="accent2"/>
+                  </w14:solidFill>
+                </w14:textFill>
+              </w:rPr>
+              <w:t>std_msgs::msg::Header</w:t>
+            </w:r>
+            <w:r>
+              <w:rPr>
+                <w:rFonts w:hint="eastAsia" w:cs="华文中宋"/>
+                <w:b/>
+                <w:bCs/>
+                <w:color w:val="FF0000"/>
+                <w:kern w:val="2"/>
+                <w:sz w:val="21"/>
+                <w:szCs w:val="21"/>
+                <w:lang w:val="en-US" w:eastAsia="zh-CN" w:bidi="ar-SA"/>
+              </w:rPr>
+              <w:t xml:space="preserve"> header</w:t>
+            </w:r>
+          </w:p>
+        </w:tc>
+        <w:tc>
+          <w:tcPr>
+            <w:tcW w:w="0" w:type="auto"/>
+            <w:vAlign w:val="center"/>
+          </w:tcPr>
+          <w:p>
+            <w:pPr>
+              <w:jc w:val="both"/>
+              <w:rPr>
+                <w:rFonts w:hint="default" w:ascii="华文中宋" w:hAnsi="华文中宋" w:eastAsia="华文中宋" w:cs="华文中宋"/>
+                <w:b/>
+                <w:bCs/>
+                <w:color w:val="ED7D31" w:themeColor="accent2"/>
+                <w:kern w:val="2"/>
+                <w:sz w:val="21"/>
+                <w:szCs w:val="21"/>
+                <w:vertAlign w:val="baseline"/>
+                <w:lang w:val="en-US" w:eastAsia="zh-CN" w:bidi="ar-SA"/>
+                <w14:textFill>
+                  <w14:solidFill>
+                    <w14:schemeClr w14:val="accent2"/>
+                  </w14:solidFill>
+                </w14:textFill>
+              </w:rPr>
+            </w:pPr>
+            <w:r>
+              <w:rPr>
+                <w:rStyle w:val="14"/>
+                <w:rFonts w:hint="eastAsia"/>
+                <w:lang w:val="en-US" w:eastAsia="zh-CN"/>
+              </w:rPr>
+              <w:t>时间戳</w:t>
+            </w:r>
+          </w:p>
+        </w:tc>
+      </w:tr>
+      <w:tr>
+        <w:tblPrEx>
+          <w:tblBorders>
+            <w:top w:val="single" w:color="auto" w:sz="4" w:space="0"/>
+            <w:left w:val="single" w:color="auto" w:sz="4" w:space="0"/>
+            <w:bottom w:val="single" w:color="auto" w:sz="4" w:space="0"/>
+            <w:right w:val="single" w:color="auto" w:sz="4" w:space="0"/>
+            <w:insideH w:val="single" w:color="auto" w:sz="4" w:space="0"/>
+            <w:insideV w:val="single" w:color="auto" w:sz="4" w:space="0"/>
+          </w:tblBorders>
+          <w:tblCellMar>
+            <w:top w:w="0" w:type="dxa"/>
+            <w:left w:w="108" w:type="dxa"/>
+            <w:bottom w:w="0" w:type="dxa"/>
+            <w:right w:w="108" w:type="dxa"/>
+          </w:tblCellMar>
+        </w:tblPrEx>
+        <w:tc>
+          <w:tcPr>
+            <w:tcW w:w="0" w:type="auto"/>
+            <w:vMerge w:val="continue"/>
+            <w:tcBorders/>
+            <w:vAlign w:val="center"/>
+          </w:tcPr>
+          <w:p>
+            <w:pPr>
+              <w:pStyle w:val="13"/>
+              <w:bidi w:val="0"/>
+              <w:jc w:val="both"/>
+              <w:rPr>
+                <w:rFonts w:hint="eastAsia" w:cs="华文中宋"/>
+                <w:b/>
+                <w:bCs/>
+                <w:color w:val="ED7D31" w:themeColor="accent2"/>
+                <w:kern w:val="2"/>
+                <w:sz w:val="21"/>
+                <w:szCs w:val="21"/>
+                <w:vertAlign w:val="baseline"/>
+                <w:lang w:val="en-US" w:eastAsia="zh-CN" w:bidi="ar-SA"/>
+                <w14:textFill>
+                  <w14:solidFill>
+                    <w14:schemeClr w14:val="accent2"/>
+                  </w14:solidFill>
+                </w14:textFill>
+              </w:rPr>
+            </w:pPr>
+          </w:p>
+        </w:tc>
+        <w:tc>
+          <w:tcPr>
+            <w:tcW w:w="0" w:type="auto"/>
+            <w:vAlign w:val="center"/>
+          </w:tcPr>
+          <w:p>
+            <w:pPr>
+              <w:pStyle w:val="13"/>
+              <w:bidi w:val="0"/>
+              <w:jc w:val="both"/>
+              <w:rPr>
+                <w:rFonts w:hint="default" w:cs="华文中宋"/>
+                <w:b/>
+                <w:bCs/>
+                <w:color w:val="ED7D31" w:themeColor="accent2"/>
+                <w:kern w:val="2"/>
+                <w:sz w:val="21"/>
+                <w:szCs w:val="21"/>
+                <w:lang w:val="en-US" w:eastAsia="zh-CN" w:bidi="ar-SA"/>
+                <w14:textFill>
+                  <w14:solidFill>
+                    <w14:schemeClr w14:val="accent2"/>
+                  </w14:solidFill>
+                </w14:textFill>
+              </w:rPr>
+            </w:pPr>
+            <w:r>
+              <w:rPr>
+                <w:rFonts w:hint="eastAsia" w:cs="华文中宋"/>
+                <w:b/>
+                <w:bCs/>
+                <w:color w:val="ED7D31" w:themeColor="accent2"/>
+                <w:kern w:val="2"/>
+                <w:sz w:val="21"/>
+                <w:szCs w:val="21"/>
+                <w:lang w:val="en-US" w:eastAsia="zh-CN" w:bidi="ar-SA"/>
+                <w14:textFill>
+                  <w14:solidFill>
+                    <w14:schemeClr w14:val="accent2"/>
+                  </w14:solidFill>
+                </w14:textFill>
+              </w:rPr>
+              <w:t xml:space="preserve">float32[] </w:t>
+            </w:r>
+            <w:r>
+              <w:rPr>
+                <w:rFonts w:hint="eastAsia" w:cs="华文中宋"/>
+                <w:b/>
+                <w:bCs/>
+                <w:color w:val="FF0000"/>
+                <w:kern w:val="2"/>
+                <w:sz w:val="21"/>
+                <w:szCs w:val="21"/>
+                <w:lang w:val="en-US" w:eastAsia="zh-CN" w:bidi="ar-SA"/>
+              </w:rPr>
+              <w:t>axes</w:t>
+            </w:r>
+          </w:p>
+        </w:tc>
+        <w:tc>
+          <w:tcPr>
+            <w:tcW w:w="0" w:type="auto"/>
+            <w:vAlign w:val="center"/>
+          </w:tcPr>
+          <w:p>
+            <w:pPr>
+              <w:jc w:val="both"/>
+              <w:rPr>
+                <w:rStyle w:val="14"/>
+                <w:rFonts w:hint="default"/>
+                <w:lang w:val="en-US" w:eastAsia="zh-CN"/>
+              </w:rPr>
+            </w:pPr>
+            <w:r>
+              <w:rPr>
+                <w:rFonts w:hint="eastAsia" w:cs="华文中宋"/>
+                <w:b/>
+                <w:bCs/>
+                <w:color w:val="ED7D31" w:themeColor="accent2"/>
+                <w:kern w:val="2"/>
+                <w:sz w:val="21"/>
+                <w:szCs w:val="24"/>
+                <w:lang w:val="en-US" w:eastAsia="zh-CN" w:bidi="ar-SA"/>
+                <w14:textFill>
+                  <w14:solidFill>
+                    <w14:schemeClr w14:val="accent2"/>
+                  </w14:solidFill>
+                </w14:textFill>
+              </w:rPr>
+              <w:t>每个按钮的</w:t>
+            </w:r>
+            <w:r>
+              <w:rPr>
+                <w:rStyle w:val="14"/>
+                <w:rFonts w:hint="eastAsia"/>
+                <w:lang w:val="en-US" w:eastAsia="zh-CN"/>
+              </w:rPr>
+              <w:t>轴值</w:t>
+            </w:r>
+          </w:p>
+        </w:tc>
+      </w:tr>
+      <w:tr>
+        <w:tblPrEx>
+          <w:tblBorders>
+            <w:top w:val="single" w:color="auto" w:sz="4" w:space="0"/>
+            <w:left w:val="single" w:color="auto" w:sz="4" w:space="0"/>
+            <w:bottom w:val="single" w:color="auto" w:sz="4" w:space="0"/>
+            <w:right w:val="single" w:color="auto" w:sz="4" w:space="0"/>
+            <w:insideH w:val="single" w:color="auto" w:sz="4" w:space="0"/>
+            <w:insideV w:val="single" w:color="auto" w:sz="4" w:space="0"/>
+          </w:tblBorders>
+          <w:tblCellMar>
+            <w:top w:w="0" w:type="dxa"/>
+            <w:left w:w="108" w:type="dxa"/>
+            <w:bottom w:w="0" w:type="dxa"/>
+            <w:right w:w="108" w:type="dxa"/>
+          </w:tblCellMar>
+        </w:tblPrEx>
+        <w:tc>
+          <w:tcPr>
+            <w:tcW w:w="0" w:type="auto"/>
+            <w:vMerge w:val="continue"/>
+            <w:tcBorders/>
+            <w:vAlign w:val="center"/>
+          </w:tcPr>
+          <w:p>
+            <w:pPr>
+              <w:pStyle w:val="13"/>
+              <w:bidi w:val="0"/>
+              <w:jc w:val="both"/>
+              <w:rPr>
+                <w:rFonts w:hint="eastAsia" w:cs="华文中宋"/>
+                <w:b/>
+                <w:bCs/>
+                <w:color w:val="ED7D31" w:themeColor="accent2"/>
+                <w:kern w:val="2"/>
+                <w:sz w:val="21"/>
+                <w:szCs w:val="21"/>
+                <w:vertAlign w:val="baseline"/>
+                <w:lang w:val="en-US" w:eastAsia="zh-CN" w:bidi="ar-SA"/>
+                <w14:textFill>
+                  <w14:solidFill>
+                    <w14:schemeClr w14:val="accent2"/>
+                  </w14:solidFill>
+                </w14:textFill>
+              </w:rPr>
+            </w:pPr>
+          </w:p>
+        </w:tc>
+        <w:tc>
+          <w:tcPr>
+            <w:tcW w:w="0" w:type="auto"/>
+            <w:vAlign w:val="center"/>
+          </w:tcPr>
+          <w:p>
+            <w:pPr>
+              <w:pStyle w:val="13"/>
+              <w:bidi w:val="0"/>
+              <w:jc w:val="both"/>
+              <w:rPr>
+                <w:rFonts w:hint="default" w:cs="华文中宋"/>
+                <w:b/>
+                <w:bCs/>
+                <w:color w:val="ED7D31" w:themeColor="accent2"/>
+                <w:kern w:val="2"/>
+                <w:sz w:val="21"/>
+                <w:szCs w:val="21"/>
+                <w:lang w:val="en-US" w:eastAsia="zh-CN" w:bidi="ar-SA"/>
+                <w14:textFill>
+                  <w14:solidFill>
+                    <w14:schemeClr w14:val="accent2"/>
+                  </w14:solidFill>
+                </w14:textFill>
+              </w:rPr>
+            </w:pPr>
+            <w:r>
+              <w:rPr>
+                <w:rFonts w:hint="eastAsia" w:cs="华文中宋"/>
+                <w:b/>
+                <w:bCs/>
+                <w:color w:val="ED7D31" w:themeColor="accent2"/>
+                <w:kern w:val="2"/>
+                <w:sz w:val="21"/>
+                <w:szCs w:val="21"/>
+                <w:lang w:val="en-US" w:eastAsia="zh-CN" w:bidi="ar-SA"/>
+                <w14:textFill>
+                  <w14:solidFill>
+                    <w14:schemeClr w14:val="accent2"/>
+                  </w14:solidFill>
+                </w14:textFill>
+              </w:rPr>
+              <w:t xml:space="preserve">int32[] </w:t>
+            </w:r>
+            <w:r>
+              <w:rPr>
+                <w:rFonts w:hint="eastAsia" w:cs="华文中宋"/>
+                <w:b/>
+                <w:bCs/>
+                <w:color w:val="FF0000"/>
+                <w:kern w:val="2"/>
+                <w:sz w:val="21"/>
+                <w:szCs w:val="21"/>
+                <w:lang w:val="en-US" w:eastAsia="zh-CN" w:bidi="ar-SA"/>
+              </w:rPr>
+              <w:t>buttons</w:t>
+            </w:r>
+          </w:p>
+        </w:tc>
+        <w:tc>
+          <w:tcPr>
+            <w:tcW w:w="0" w:type="auto"/>
+            <w:vAlign w:val="center"/>
+          </w:tcPr>
+          <w:p>
+            <w:pPr>
+              <w:jc w:val="both"/>
+              <w:rPr>
+                <w:rStyle w:val="14"/>
+                <w:rFonts w:hint="eastAsia"/>
+                <w:lang w:val="en-US" w:eastAsia="zh-CN"/>
+              </w:rPr>
+            </w:pPr>
+            <w:r>
+              <w:rPr>
+                <w:rFonts w:hint="eastAsia" w:cs="华文中宋"/>
+                <w:b/>
+                <w:bCs/>
+                <w:color w:val="ED7D31" w:themeColor="accent2"/>
+                <w:kern w:val="2"/>
+                <w:sz w:val="21"/>
+                <w:szCs w:val="24"/>
+                <w:lang w:val="en-US" w:eastAsia="zh-CN" w:bidi="ar-SA"/>
+                <w14:textFill>
+                  <w14:solidFill>
+                    <w14:schemeClr w14:val="accent2"/>
+                  </w14:solidFill>
+                </w14:textFill>
+              </w:rPr>
+              <w:t>每个按钮的</w:t>
+            </w:r>
+            <w:r>
+              <w:rPr>
+                <w:rStyle w:val="14"/>
+                <w:rFonts w:hint="eastAsia"/>
+                <w:lang w:val="en-US" w:eastAsia="zh-CN"/>
+              </w:rPr>
+              <w:t>状态</w:t>
+            </w:r>
+            <w:bookmarkStart w:id="0" w:name="_GoBack"/>
+            <w:bookmarkEnd w:id="0"/>
           </w:p>
         </w:tc>
       </w:tr>
@@ -35298,6 +35905,12 @@
             <w:insideH w:val="single" w:color="auto" w:sz="4" w:space="0"/>
             <w:insideV w:val="single" w:color="auto" w:sz="4" w:space="0"/>
           </w:tblBorders>
+          <w:tblCellMar>
+            <w:top w:w="0" w:type="dxa"/>
+            <w:left w:w="108" w:type="dxa"/>
+            <w:bottom w:w="0" w:type="dxa"/>
+            <w:right w:w="108" w:type="dxa"/>
+          </w:tblCellMar>
         </w:tblPrEx>
         <w:tc>
           <w:tcPr>
@@ -35335,6 +35948,12 @@
             <w:insideH w:val="single" w:color="auto" w:sz="4" w:space="0"/>
             <w:insideV w:val="single" w:color="auto" w:sz="4" w:space="0"/>
           </w:tblBorders>
+          <w:tblCellMar>
+            <w:top w:w="0" w:type="dxa"/>
+            <w:left w:w="108" w:type="dxa"/>
+            <w:bottom w:w="0" w:type="dxa"/>
+            <w:right w:w="108" w:type="dxa"/>
+          </w:tblCellMar>
         </w:tblPrEx>
         <w:tc>
           <w:tcPr>
@@ -46168,12 +46787,6 @@
             <w:insideH w:val="single" w:color="auto" w:sz="4" w:space="0"/>
             <w:insideV w:val="single" w:color="auto" w:sz="4" w:space="0"/>
           </w:tblBorders>
-          <w:tblCellMar>
-            <w:top w:w="0" w:type="dxa"/>
-            <w:left w:w="108" w:type="dxa"/>
-            <w:bottom w:w="0" w:type="dxa"/>
-            <w:right w:w="108" w:type="dxa"/>
-          </w:tblCellMar>
         </w:tblPrEx>
         <w:tc>
           <w:tcPr>

</xml_diff>